<commit_message>
Version 3.0.4 09/05/2013 	Removed default ButtonRightText "OK" value on Show-InstallationPrompt to allow prompts with only the middle button.
</commit_message>
<xml_diff>
--- a/PSAppDeploymentToolkitAdminGuide.docx
+++ b/PSAppDeploymentToolkitAdminGuide.docx
@@ -10,6 +10,8 @@
           <w:rFonts w:ascii="Candara" w:hAnsi="Candara" w:cs="Times New Roman"/>
         </w:rPr>
       </w:pPr>
+      <w:bookmarkStart w:id="0" w:name="_GoBack"/>
+      <w:bookmarkEnd w:id="0"/>
     </w:p>
     <w:p>
       <w:pPr>
@@ -103,7 +105,7 @@
           <w:szCs w:val="48"/>
         </w:rPr>
       </w:pPr>
-      <w:bookmarkStart w:id="0" w:name="_Toc365581750"/>
+      <w:bookmarkStart w:id="1" w:name="_Toc365581750"/>
       <w:r>
         <w:rPr>
           <w:i w:val="0"/>
@@ -112,7 +114,7 @@
         </w:rPr>
         <w:t>Administrator Guide</w:t>
       </w:r>
-      <w:bookmarkEnd w:id="0"/>
+      <w:bookmarkEnd w:id="1"/>
     </w:p>
     <w:p>
       <w:pPr>
@@ -194,7 +196,7 @@
           <w:rFonts w:ascii="Candara" w:hAnsi="Candara"/>
           <w:b/>
         </w:rPr>
-        <w:t>3.0.3</w:t>
+        <w:t>3.0.4</w:t>
       </w:r>
     </w:p>
     <w:p>
@@ -5448,11 +5450,11 @@
       <w:pPr>
         <w:pStyle w:val="Heading1"/>
       </w:pPr>
-      <w:bookmarkStart w:id="1" w:name="_Toc365581751"/>
+      <w:bookmarkStart w:id="2" w:name="_Toc365581751"/>
       <w:r>
         <w:t>Overview</w:t>
       </w:r>
-      <w:bookmarkEnd w:id="1"/>
+      <w:bookmarkEnd w:id="2"/>
     </w:p>
     <w:p>
       <w:pPr>
@@ -5468,14 +5470,14 @@
           <w:rFonts w:ascii="Candara" w:hAnsi="Candara" w:cs="Times New Roman"/>
         </w:rPr>
       </w:pPr>
-      <w:bookmarkStart w:id="2" w:name="_Toc365581752"/>
+      <w:bookmarkStart w:id="3" w:name="_Toc365581752"/>
       <w:r>
         <w:rPr>
           <w:rFonts w:ascii="Candara" w:hAnsi="Candara" w:cs="Times New Roman"/>
         </w:rPr>
         <w:t>Introduction</w:t>
       </w:r>
-      <w:bookmarkEnd w:id="2"/>
+      <w:bookmarkEnd w:id="3"/>
     </w:p>
     <w:p>
       <w:pPr>
@@ -5564,14 +5566,14 @@
           <w:rFonts w:ascii="Candara" w:hAnsi="Candara" w:cs="Times New Roman"/>
         </w:rPr>
       </w:pPr>
-      <w:bookmarkStart w:id="3" w:name="_Toc365581753"/>
+      <w:bookmarkStart w:id="4" w:name="_Toc365581753"/>
       <w:r>
         <w:rPr>
           <w:rFonts w:ascii="Candara" w:hAnsi="Candara" w:cs="Times New Roman"/>
         </w:rPr>
         <w:t>Features</w:t>
       </w:r>
-      <w:bookmarkEnd w:id="3"/>
+      <w:bookmarkEnd w:id="4"/>
     </w:p>
     <w:p>
       <w:pPr>
@@ -5942,11 +5944,11 @@
       <w:pPr>
         <w:pStyle w:val="Heading2"/>
       </w:pPr>
-      <w:bookmarkStart w:id="4" w:name="_Toc365581754"/>
+      <w:bookmarkStart w:id="5" w:name="_Toc365581754"/>
       <w:r>
         <w:t>Licensing</w:t>
       </w:r>
-      <w:bookmarkEnd w:id="4"/>
+      <w:bookmarkEnd w:id="5"/>
     </w:p>
     <w:p>
       <w:pPr>
@@ -5996,11 +5998,11 @@
       <w:pPr>
         <w:pStyle w:val="Heading1"/>
       </w:pPr>
-      <w:bookmarkStart w:id="5" w:name="_Toc365581755"/>
+      <w:bookmarkStart w:id="6" w:name="_Toc365581755"/>
       <w:r>
         <w:t>Toolkit Functionality</w:t>
       </w:r>
-      <w:bookmarkEnd w:id="5"/>
+      <w:bookmarkEnd w:id="6"/>
     </w:p>
     <w:p>
       <w:pPr>
@@ -6014,11 +6016,11 @@
       <w:pPr>
         <w:pStyle w:val="Heading2"/>
       </w:pPr>
-      <w:bookmarkStart w:id="6" w:name="_Toc365581756"/>
+      <w:bookmarkStart w:id="7" w:name="_Toc365581756"/>
       <w:r>
         <w:t>User Interface</w:t>
       </w:r>
-      <w:bookmarkEnd w:id="6"/>
+      <w:bookmarkEnd w:id="7"/>
     </w:p>
     <w:p>
       <w:pPr>
@@ -6414,11 +6416,11 @@
       <w:pPr>
         <w:pStyle w:val="Heading2"/>
       </w:pPr>
-      <w:bookmarkStart w:id="7" w:name="_Toc365581757"/>
+      <w:bookmarkStart w:id="8" w:name="_Toc365581757"/>
       <w:r>
         <w:t>Functions/Logic</w:t>
       </w:r>
-      <w:bookmarkEnd w:id="7"/>
+      <w:bookmarkEnd w:id="8"/>
     </w:p>
     <w:p>
       <w:pPr>
@@ -6932,11 +6934,11 @@
       <w:pPr>
         <w:pStyle w:val="Heading2"/>
       </w:pPr>
-      <w:bookmarkStart w:id="8" w:name="_Toc365581758"/>
+      <w:bookmarkStart w:id="9" w:name="_Toc365581758"/>
       <w:r>
         <w:t>Integration with SCCM</w:t>
       </w:r>
-      <w:bookmarkEnd w:id="8"/>
+      <w:bookmarkEnd w:id="9"/>
       <w:r>
         <w:t xml:space="preserve"> </w:t>
       </w:r>
@@ -7135,11 +7137,11 @@
       <w:pPr>
         <w:pStyle w:val="Heading2"/>
       </w:pPr>
-      <w:bookmarkStart w:id="9" w:name="_Toc365581759"/>
+      <w:bookmarkStart w:id="10" w:name="_Toc365581759"/>
       <w:r>
         <w:t>Help Console</w:t>
       </w:r>
-      <w:bookmarkEnd w:id="9"/>
+      <w:bookmarkEnd w:id="10"/>
     </w:p>
     <w:p>
       <w:pPr>
@@ -7169,21 +7171,21 @@
       </w:r>
     </w:p>
     <w:p>
-      <w:bookmarkStart w:id="10" w:name="_Toc363546217"/>
+      <w:bookmarkStart w:id="11" w:name="_Toc363546217"/>
     </w:p>
     <w:p>
       <w:pPr>
         <w:pStyle w:val="Heading1"/>
       </w:pPr>
-      <w:bookmarkStart w:id="11" w:name="_Toc365581760"/>
+      <w:bookmarkStart w:id="12" w:name="_Toc365581760"/>
       <w:r>
         <w:t>Toolkit Components</w:t>
       </w:r>
-      <w:bookmarkEnd w:id="10"/>
       <w:bookmarkEnd w:id="11"/>
-    </w:p>
-    <w:p>
-      <w:bookmarkStart w:id="12" w:name="_Toc363546218"/>
+      <w:bookmarkEnd w:id="12"/>
+    </w:p>
+    <w:p>
+      <w:bookmarkStart w:id="13" w:name="_Toc363546218"/>
     </w:p>
     <w:p>
       <w:pPr>
@@ -7192,7 +7194,7 @@
           <w:rFonts w:ascii="Candara" w:hAnsi="Candara"/>
         </w:rPr>
       </w:pPr>
-      <w:bookmarkStart w:id="13" w:name="_Toc365581761"/>
+      <w:bookmarkStart w:id="14" w:name="_Toc365581761"/>
       <w:r>
         <w:rPr>
           <w:rFonts w:ascii="Candara" w:hAnsi="Candara"/>
@@ -7205,24 +7207,24 @@
         </w:rPr>
         <w:t>File</w:t>
       </w:r>
-      <w:bookmarkEnd w:id="12"/>
+      <w:bookmarkEnd w:id="13"/>
       <w:r>
         <w:rPr>
           <w:rFonts w:ascii="Candara" w:hAnsi="Candara"/>
         </w:rPr>
         <w:t xml:space="preserve"> Structure</w:t>
       </w:r>
-      <w:bookmarkEnd w:id="13"/>
+      <w:bookmarkEnd w:id="14"/>
     </w:p>
     <w:p>
       <w:pPr>
         <w:pStyle w:val="Heading3"/>
       </w:pPr>
-      <w:bookmarkStart w:id="14" w:name="_Toc365581762"/>
+      <w:bookmarkStart w:id="15" w:name="_Toc365581762"/>
       <w:r>
         <w:t>Files</w:t>
       </w:r>
-      <w:bookmarkEnd w:id="14"/>
+      <w:bookmarkEnd w:id="15"/>
     </w:p>
     <w:p>
       <w:r>
@@ -7540,16 +7542,16 @@
           <w:noProof/>
         </w:rPr>
       </w:pPr>
-      <w:bookmarkStart w:id="15" w:name="_Toc363546219"/>
-      <w:bookmarkStart w:id="16" w:name="_Toc365581763"/>
+      <w:bookmarkStart w:id="16" w:name="_Toc363546219"/>
+      <w:bookmarkStart w:id="17" w:name="_Toc365581763"/>
       <w:r>
         <w:rPr>
           <w:noProof/>
         </w:rPr>
         <w:t>Directories</w:t>
       </w:r>
-      <w:bookmarkEnd w:id="15"/>
       <w:bookmarkEnd w:id="16"/>
+      <w:bookmarkEnd w:id="17"/>
     </w:p>
     <w:p>
       <w:pPr>
@@ -7740,11 +7742,11 @@
       <w:pPr>
         <w:pStyle w:val="Heading2"/>
       </w:pPr>
-      <w:bookmarkStart w:id="17" w:name="_Toc365581764"/>
+      <w:bookmarkStart w:id="18" w:name="_Toc365581764"/>
       <w:r>
         <w:t>Toolkit User Interface</w:t>
       </w:r>
-      <w:bookmarkEnd w:id="17"/>
+      <w:bookmarkEnd w:id="18"/>
     </w:p>
     <w:p>
       <w:pPr>
@@ -7911,14 +7913,14 @@
           <w:noProof/>
         </w:rPr>
       </w:pPr>
-      <w:bookmarkStart w:id="18" w:name="_Toc365581765"/>
+      <w:bookmarkStart w:id="19" w:name="_Toc365581765"/>
       <w:r>
         <w:rPr>
           <w:noProof/>
         </w:rPr>
         <w:t>Installation Progress</w:t>
       </w:r>
-      <w:bookmarkEnd w:id="18"/>
+      <w:bookmarkEnd w:id="19"/>
     </w:p>
     <w:p>
       <w:pPr>
@@ -8105,7 +8107,7 @@
           <w:noProof/>
         </w:rPr>
       </w:pPr>
-      <w:bookmarkStart w:id="19" w:name="_Toc365581766"/>
+      <w:bookmarkStart w:id="20" w:name="_Toc365581766"/>
       <w:r>
         <w:rPr>
           <w:noProof/>
@@ -8118,7 +8120,7 @@
         </w:rPr>
         <w:t xml:space="preserve"> Prompt</w:t>
       </w:r>
-      <w:bookmarkEnd w:id="19"/>
+      <w:bookmarkEnd w:id="20"/>
     </w:p>
     <w:p>
       <w:pPr>
@@ -8429,14 +8431,14 @@
           <w:noProof/>
         </w:rPr>
       </w:pPr>
-      <w:bookmarkStart w:id="20" w:name="_Toc365581767"/>
+      <w:bookmarkStart w:id="21" w:name="_Toc365581767"/>
       <w:r>
         <w:rPr>
           <w:noProof/>
         </w:rPr>
         <w:t>Block Application Execution</w:t>
       </w:r>
-      <w:bookmarkEnd w:id="20"/>
+      <w:bookmarkEnd w:id="21"/>
     </w:p>
     <w:p>
       <w:pPr>
@@ -8538,14 +8540,14 @@
           <w:noProof/>
         </w:rPr>
       </w:pPr>
-      <w:bookmarkStart w:id="21" w:name="_Toc365581768"/>
+      <w:bookmarkStart w:id="22" w:name="_Toc365581768"/>
       <w:r>
         <w:rPr>
           <w:noProof/>
         </w:rPr>
         <w:t>Disk Space Requirements</w:t>
       </w:r>
-      <w:bookmarkEnd w:id="21"/>
+      <w:bookmarkEnd w:id="22"/>
     </w:p>
     <w:p>
       <w:pPr>
@@ -8627,7 +8629,7 @@
           <w:noProof/>
         </w:rPr>
       </w:pPr>
-      <w:bookmarkStart w:id="22" w:name="_Toc365581769"/>
+      <w:bookmarkStart w:id="23" w:name="_Toc365581769"/>
       <w:r>
         <w:rPr>
           <w:noProof/>
@@ -8640,7 +8642,7 @@
         </w:rPr>
         <w:t>Installation Prompt</w:t>
       </w:r>
-      <w:bookmarkEnd w:id="22"/>
+      <w:bookmarkEnd w:id="23"/>
       <w:r>
         <w:rPr>
           <w:noProof/>
@@ -8948,14 +8950,14 @@
       <w:pPr>
         <w:pStyle w:val="Heading3"/>
       </w:pPr>
-      <w:bookmarkStart w:id="23" w:name="_Toc365581770"/>
+      <w:bookmarkStart w:id="24" w:name="_Toc365581770"/>
       <w:r>
         <w:t xml:space="preserve">Installation </w:t>
       </w:r>
       <w:r>
         <w:t>Restart Prompt</w:t>
       </w:r>
-      <w:bookmarkEnd w:id="23"/>
+      <w:bookmarkEnd w:id="24"/>
     </w:p>
     <w:p>
       <w:pPr>
@@ -9070,14 +9072,14 @@
           <w:noProof/>
         </w:rPr>
       </w:pPr>
-      <w:bookmarkStart w:id="24" w:name="_Toc365581771"/>
+      <w:bookmarkStart w:id="25" w:name="_Toc365581771"/>
       <w:r>
         <w:rPr>
           <w:noProof/>
         </w:rPr>
         <w:t>Balloon tip notifications</w:t>
       </w:r>
-      <w:bookmarkEnd w:id="24"/>
+      <w:bookmarkEnd w:id="25"/>
     </w:p>
     <w:p>
       <w:pPr>
@@ -9308,14 +9310,14 @@
           <w:noProof/>
         </w:rPr>
       </w:pPr>
-      <w:bookmarkStart w:id="25" w:name="_Toc365581772"/>
+      <w:bookmarkStart w:id="26" w:name="_Toc365581772"/>
       <w:r>
         <w:rPr>
           <w:noProof/>
         </w:rPr>
         <w:t>Custom Dialog box</w:t>
       </w:r>
-      <w:bookmarkEnd w:id="25"/>
+      <w:bookmarkEnd w:id="26"/>
     </w:p>
     <w:p>
       <w:pPr>
@@ -9379,8 +9381,6 @@
           <w:rFonts w:ascii="Candara" w:hAnsi="Candara"/>
         </w:rPr>
       </w:pPr>
-      <w:bookmarkStart w:id="26" w:name="_GoBack"/>
-      <w:bookmarkEnd w:id="26"/>
       <w:r>
         <w:rPr>
           <w:noProof/>
@@ -18132,7 +18132,13 @@
     </w:p>
     <w:p>
       <w:r>
-        <w:t xml:space="preserve">              C:\PS&gt;Show-IntallationWelcome -</w:t>
+        <w:t xml:space="preserve">              C:\PS&gt;Show-</w:t>
+      </w:r>
+      <w:r>
+        <w:t>Installation</w:t>
+      </w:r>
+      <w:r>
+        <w:t>Welcome -</w:t>
       </w:r>
       <w:proofErr w:type="spellStart"/>
       <w:r>
@@ -18168,7 +18174,13 @@
     </w:p>
     <w:p>
       <w:r>
-        <w:t xml:space="preserve">              C:\PS&gt;Show-IntallationWelcome -</w:t>
+        <w:t xml:space="preserve">              C:\PS&gt;Show-</w:t>
+      </w:r>
+      <w:r>
+        <w:t>Installation</w:t>
+      </w:r>
+      <w:r>
+        <w:t>Welcome -</w:t>
       </w:r>
       <w:proofErr w:type="spellStart"/>
       <w:r>
@@ -18204,7 +18216,13 @@
     </w:p>
     <w:p>
       <w:r>
-        <w:t xml:space="preserve">              C:\PS&gt;Show-IntallationWelcome -</w:t>
+        <w:t xml:space="preserve">              C:\PS&gt;Show-</w:t>
+      </w:r>
+      <w:r>
+        <w:t>Installation</w:t>
+      </w:r>
+      <w:r>
+        <w:t>Welcome -</w:t>
       </w:r>
       <w:proofErr w:type="spellStart"/>
       <w:r>
@@ -18245,7 +18263,13 @@
     </w:p>
     <w:p>
       <w:r>
-        <w:t xml:space="preserve">              C:\PS&gt;Show-IntallationWelcome -</w:t>
+        <w:t xml:space="preserve">              C:\PS&gt;Show-</w:t>
+      </w:r>
+      <w:r>
+        <w:t>Installation</w:t>
+      </w:r>
+      <w:r>
+        <w:t>Welcome -</w:t>
       </w:r>
       <w:proofErr w:type="spellStart"/>
       <w:r>
@@ -18297,7 +18321,13 @@
     </w:p>
     <w:p>
       <w:r>
-        <w:t xml:space="preserve">              C:\PS&gt;Show-IntallationWelcome -</w:t>
+        <w:t xml:space="preserve">              C:\PS&gt;Show-</w:t>
+      </w:r>
+      <w:r>
+        <w:t>Installation</w:t>
+      </w:r>
+      <w:r>
+        <w:t>Welcome -</w:t>
       </w:r>
       <w:proofErr w:type="spellStart"/>
       <w:r>
@@ -18328,7 +18358,13 @@
     </w:p>
     <w:p>
       <w:r>
-        <w:t xml:space="preserve">              C:\PS&gt;Show-IntallationWelcome -</w:t>
+        <w:t xml:space="preserve">              C:\PS&gt;Show-</w:t>
+      </w:r>
+      <w:r>
+        <w:t>Installation</w:t>
+      </w:r>
+      <w:r>
+        <w:t>Welcome -</w:t>
       </w:r>
       <w:proofErr w:type="spellStart"/>
       <w:r>
@@ -19123,7 +19159,7 @@
               <w:noProof/>
               <w:color w:val="FFFFFF" w:themeColor="background1"/>
             </w:rPr>
-            <w:t>16</w:t>
+            <w:t>44</w:t>
           </w:r>
           <w:r>
             <w:rPr>
@@ -19145,27 +19181,14 @@
           <w:pPr>
             <w:pStyle w:val="Footer"/>
           </w:pPr>
-          <w:r>
-            <w:fldChar w:fldCharType="begin"/>
-          </w:r>
-          <w:r>
-            <w:instrText xml:space="preserve"> STYLEREF  "1"  </w:instrText>
-          </w:r>
-          <w:r>
-            <w:fldChar w:fldCharType="separate"/>
-          </w:r>
-          <w:r>
-            <w:rPr>
-              <w:noProof/>
-            </w:rPr>
-            <w:t>Toolkit Components</w:t>
-          </w:r>
-          <w:r>
-            <w:rPr>
-              <w:noProof/>
-            </w:rPr>
-            <w:fldChar w:fldCharType="end"/>
-          </w:r>
+          <w:fldSimple w:instr=" STYLEREF  &quot;1&quot;  ">
+            <w:r>
+              <w:rPr>
+                <w:noProof/>
+              </w:rPr>
+              <w:t>Toolkit Functions</w:t>
+            </w:r>
+          </w:fldSimple>
           <w:r>
             <w:t xml:space="preserve"> | </w:t>
           </w:r>
@@ -22127,7 +22150,7 @@
   <a:extraClrSchemeLst/>
   <a:extLst>
     <a:ext uri="{05A4C25C-085E-4340-85A3-A5531E510DB2}">
-      <thm15:themeFamily xmlns:thm15="http://schemas.microsoft.com/office/thememl/2012/main" xmlns="" name="Office Theme" id="{62F939B6-93AF-4DB8-9C6B-D6C7DFDC589F}" vid="{4A3C46E8-61CC-4603-A589-7422A47A8E4A}"/>
+      <thm15:themeFamily xmlns="" xmlns:thm15="http://schemas.microsoft.com/office/thememl/2012/main" name="Office Theme" id="{62F939B6-93AF-4DB8-9C6B-D6C7DFDC589F}" vid="{4A3C46E8-61CC-4603-A589-7422A47A8E4A}"/>
     </a:ext>
   </a:extLst>
 </a:theme>
@@ -22155,7 +22178,7 @@
 </file>
 
 <file path=customXml/itemProps2.xml><?xml version="1.0" encoding="utf-8"?>
-<ds:datastoreItem xmlns:ds="http://schemas.openxmlformats.org/officeDocument/2006/customXml" ds:itemID="{9B72BD54-A3C1-4FB2-8559-630E9889DB41}">
+<ds:datastoreItem xmlns:ds="http://schemas.openxmlformats.org/officeDocument/2006/customXml" ds:itemID="{D64DD938-B96B-4EE3-A971-C5F1CBCEB11A}">
   <ds:schemaRefs>
     <ds:schemaRef ds:uri="http://schemas.openxmlformats.org/officeDocument/2006/bibliography"/>
   </ds:schemaRefs>

</xml_diff>

<commit_message>
Version 3.0.5 09/22/2013 	Added minimum supported version check for the XMl config file. 	Added ability to configure deferral exit code in the XML config file. 	Fixed issue matching application names with brackets in Remove-MSIApplications. 	Fixed exception after clicking "Close Programs" button on Show-InstallationWelcomePrompt (only known to affect v3.0.4)
</commit_message>
<xml_diff>
--- a/PSAppDeploymentToolkitAdminGuide.docx
+++ b/PSAppDeploymentToolkitAdminGuide.docx
@@ -194,8 +194,10 @@
           <w:rFonts w:ascii="Candara" w:hAnsi="Candara"/>
           <w:b/>
         </w:rPr>
-        <w:t>3.0.4</w:t>
-      </w:r>
+        <w:t>3.0.5</w:t>
+      </w:r>
+      <w:bookmarkStart w:id="1" w:name="_GoBack"/>
+      <w:bookmarkEnd w:id="1"/>
     </w:p>
     <w:p>
       <w:pPr>
@@ -5448,11 +5450,11 @@
       <w:pPr>
         <w:pStyle w:val="Heading1"/>
       </w:pPr>
-      <w:bookmarkStart w:id="1" w:name="_Toc365581751"/>
+      <w:bookmarkStart w:id="2" w:name="_Toc365581751"/>
       <w:r>
         <w:t>Overview</w:t>
       </w:r>
-      <w:bookmarkEnd w:id="1"/>
+      <w:bookmarkEnd w:id="2"/>
     </w:p>
     <w:p>
       <w:pPr>
@@ -5468,14 +5470,14 @@
           <w:rFonts w:ascii="Candara" w:hAnsi="Candara" w:cs="Times New Roman"/>
         </w:rPr>
       </w:pPr>
-      <w:bookmarkStart w:id="2" w:name="_Toc365581752"/>
+      <w:bookmarkStart w:id="3" w:name="_Toc365581752"/>
       <w:r>
         <w:rPr>
           <w:rFonts w:ascii="Candara" w:hAnsi="Candara" w:cs="Times New Roman"/>
         </w:rPr>
         <w:t>Introduction</w:t>
       </w:r>
-      <w:bookmarkEnd w:id="2"/>
+      <w:bookmarkEnd w:id="3"/>
     </w:p>
     <w:p>
       <w:pPr>
@@ -5544,14 +5546,14 @@
           <w:rFonts w:ascii="Candara" w:hAnsi="Candara" w:cs="Times New Roman"/>
         </w:rPr>
       </w:pPr>
-      <w:bookmarkStart w:id="3" w:name="_Toc365581753"/>
+      <w:bookmarkStart w:id="4" w:name="_Toc365581753"/>
       <w:r>
         <w:rPr>
           <w:rFonts w:ascii="Candara" w:hAnsi="Candara" w:cs="Times New Roman"/>
         </w:rPr>
         <w:t>Features</w:t>
       </w:r>
-      <w:bookmarkEnd w:id="3"/>
+      <w:bookmarkEnd w:id="4"/>
     </w:p>
     <w:p>
       <w:pPr>
@@ -5922,11 +5924,11 @@
       <w:pPr>
         <w:pStyle w:val="Heading2"/>
       </w:pPr>
-      <w:bookmarkStart w:id="4" w:name="_Toc365581754"/>
+      <w:bookmarkStart w:id="5" w:name="_Toc365581754"/>
       <w:r>
         <w:t>Licensing</w:t>
       </w:r>
-      <w:bookmarkEnd w:id="4"/>
+      <w:bookmarkEnd w:id="5"/>
     </w:p>
     <w:p>
       <w:pPr>
@@ -5976,11 +5978,11 @@
       <w:pPr>
         <w:pStyle w:val="Heading1"/>
       </w:pPr>
-      <w:bookmarkStart w:id="5" w:name="_Toc365581755"/>
+      <w:bookmarkStart w:id="6" w:name="_Toc365581755"/>
       <w:r>
         <w:t>Toolkit Functionality</w:t>
       </w:r>
-      <w:bookmarkEnd w:id="5"/>
+      <w:bookmarkEnd w:id="6"/>
     </w:p>
     <w:p>
       <w:pPr>
@@ -5994,11 +5996,11 @@
       <w:pPr>
         <w:pStyle w:val="Heading2"/>
       </w:pPr>
-      <w:bookmarkStart w:id="6" w:name="_Toc365581756"/>
+      <w:bookmarkStart w:id="7" w:name="_Toc365581756"/>
       <w:r>
         <w:t>User Interface</w:t>
       </w:r>
-      <w:bookmarkEnd w:id="6"/>
+      <w:bookmarkEnd w:id="7"/>
     </w:p>
     <w:p>
       <w:pPr>
@@ -6385,11 +6387,11 @@
       <w:pPr>
         <w:pStyle w:val="Heading2"/>
       </w:pPr>
-      <w:bookmarkStart w:id="7" w:name="_Toc365581757"/>
+      <w:bookmarkStart w:id="8" w:name="_Toc365581757"/>
       <w:r>
         <w:t>Functions/Logic</w:t>
       </w:r>
-      <w:bookmarkEnd w:id="7"/>
+      <w:bookmarkEnd w:id="8"/>
     </w:p>
     <w:p>
       <w:pPr>
@@ -6843,11 +6845,11 @@
       <w:pPr>
         <w:pStyle w:val="Heading2"/>
       </w:pPr>
-      <w:bookmarkStart w:id="8" w:name="_Toc365581758"/>
+      <w:bookmarkStart w:id="9" w:name="_Toc365581758"/>
       <w:r>
         <w:t>Integration with SCCM</w:t>
       </w:r>
-      <w:bookmarkEnd w:id="8"/>
+      <w:bookmarkEnd w:id="9"/>
       <w:r>
         <w:t xml:space="preserve"> </w:t>
       </w:r>
@@ -7006,11 +7008,11 @@
       <w:pPr>
         <w:pStyle w:val="Heading2"/>
       </w:pPr>
-      <w:bookmarkStart w:id="9" w:name="_Toc365581759"/>
+      <w:bookmarkStart w:id="10" w:name="_Toc365581759"/>
       <w:r>
         <w:t>Help Console</w:t>
       </w:r>
-      <w:bookmarkEnd w:id="9"/>
+      <w:bookmarkEnd w:id="10"/>
     </w:p>
     <w:p>
       <w:pPr>
@@ -7040,21 +7042,21 @@
       </w:r>
     </w:p>
     <w:p>
-      <w:bookmarkStart w:id="10" w:name="_Toc363546217"/>
+      <w:bookmarkStart w:id="11" w:name="_Toc363546217"/>
     </w:p>
     <w:p>
       <w:pPr>
         <w:pStyle w:val="Heading1"/>
       </w:pPr>
-      <w:bookmarkStart w:id="11" w:name="_Toc365581760"/>
+      <w:bookmarkStart w:id="12" w:name="_Toc365581760"/>
       <w:r>
         <w:t>Toolkit Components</w:t>
       </w:r>
-      <w:bookmarkEnd w:id="10"/>
       <w:bookmarkEnd w:id="11"/>
-    </w:p>
-    <w:p>
-      <w:bookmarkStart w:id="12" w:name="_Toc363546218"/>
+      <w:bookmarkEnd w:id="12"/>
+    </w:p>
+    <w:p>
+      <w:bookmarkStart w:id="13" w:name="_Toc363546218"/>
     </w:p>
     <w:p>
       <w:pPr>
@@ -7063,7 +7065,7 @@
           <w:rFonts w:ascii="Candara" w:hAnsi="Candara"/>
         </w:rPr>
       </w:pPr>
-      <w:bookmarkStart w:id="13" w:name="_Toc365581761"/>
+      <w:bookmarkStart w:id="14" w:name="_Toc365581761"/>
       <w:r>
         <w:rPr>
           <w:rFonts w:ascii="Candara" w:hAnsi="Candara"/>
@@ -7076,24 +7078,24 @@
         </w:rPr>
         <w:t>File</w:t>
       </w:r>
-      <w:bookmarkEnd w:id="12"/>
+      <w:bookmarkEnd w:id="13"/>
       <w:r>
         <w:rPr>
           <w:rFonts w:ascii="Candara" w:hAnsi="Candara"/>
         </w:rPr>
         <w:t xml:space="preserve"> Structure</w:t>
       </w:r>
-      <w:bookmarkEnd w:id="13"/>
+      <w:bookmarkEnd w:id="14"/>
     </w:p>
     <w:p>
       <w:pPr>
         <w:pStyle w:val="Heading3"/>
       </w:pPr>
-      <w:bookmarkStart w:id="14" w:name="_Toc365581762"/>
+      <w:bookmarkStart w:id="15" w:name="_Toc365581762"/>
       <w:r>
         <w:t>Files</w:t>
       </w:r>
-      <w:bookmarkEnd w:id="14"/>
+      <w:bookmarkEnd w:id="15"/>
     </w:p>
     <w:p>
       <w:r>
@@ -7411,16 +7413,16 @@
           <w:noProof/>
         </w:rPr>
       </w:pPr>
-      <w:bookmarkStart w:id="15" w:name="_Toc363546219"/>
-      <w:bookmarkStart w:id="16" w:name="_Toc365581763"/>
+      <w:bookmarkStart w:id="16" w:name="_Toc363546219"/>
+      <w:bookmarkStart w:id="17" w:name="_Toc365581763"/>
       <w:r>
         <w:rPr>
           <w:noProof/>
         </w:rPr>
         <w:t>Directories</w:t>
       </w:r>
-      <w:bookmarkEnd w:id="15"/>
       <w:bookmarkEnd w:id="16"/>
+      <w:bookmarkEnd w:id="17"/>
     </w:p>
     <w:p>
       <w:pPr>
@@ -7611,11 +7613,11 @@
       <w:pPr>
         <w:pStyle w:val="Heading2"/>
       </w:pPr>
-      <w:bookmarkStart w:id="17" w:name="_Toc365581764"/>
+      <w:bookmarkStart w:id="18" w:name="_Toc365581764"/>
       <w:r>
         <w:t>Toolkit User Interface</w:t>
       </w:r>
-      <w:bookmarkEnd w:id="17"/>
+      <w:bookmarkEnd w:id="18"/>
     </w:p>
     <w:p>
       <w:pPr>
@@ -7782,14 +7784,14 @@
           <w:noProof/>
         </w:rPr>
       </w:pPr>
-      <w:bookmarkStart w:id="18" w:name="_Toc365581765"/>
+      <w:bookmarkStart w:id="19" w:name="_Toc365581765"/>
       <w:r>
         <w:rPr>
           <w:noProof/>
         </w:rPr>
         <w:t>Installation Progress</w:t>
       </w:r>
-      <w:bookmarkEnd w:id="18"/>
+      <w:bookmarkEnd w:id="19"/>
     </w:p>
     <w:p>
       <w:pPr>
@@ -7976,7 +7978,7 @@
           <w:noProof/>
         </w:rPr>
       </w:pPr>
-      <w:bookmarkStart w:id="19" w:name="_Toc365581766"/>
+      <w:bookmarkStart w:id="20" w:name="_Toc365581766"/>
       <w:r>
         <w:rPr>
           <w:noProof/>
@@ -7989,7 +7991,7 @@
         </w:rPr>
         <w:t xml:space="preserve"> Prompt</w:t>
       </w:r>
-      <w:bookmarkEnd w:id="19"/>
+      <w:bookmarkEnd w:id="20"/>
     </w:p>
     <w:p>
       <w:pPr>
@@ -8300,14 +8302,14 @@
           <w:noProof/>
         </w:rPr>
       </w:pPr>
-      <w:bookmarkStart w:id="20" w:name="_Toc365581767"/>
+      <w:bookmarkStart w:id="21" w:name="_Toc365581767"/>
       <w:r>
         <w:rPr>
           <w:noProof/>
         </w:rPr>
         <w:t>Block Application Execution</w:t>
       </w:r>
-      <w:bookmarkEnd w:id="20"/>
+      <w:bookmarkEnd w:id="21"/>
     </w:p>
     <w:p>
       <w:pPr>
@@ -8409,14 +8411,14 @@
           <w:noProof/>
         </w:rPr>
       </w:pPr>
-      <w:bookmarkStart w:id="21" w:name="_Toc365581768"/>
+      <w:bookmarkStart w:id="22" w:name="_Toc365581768"/>
       <w:r>
         <w:rPr>
           <w:noProof/>
         </w:rPr>
         <w:t>Disk Space Requirements</w:t>
       </w:r>
-      <w:bookmarkEnd w:id="21"/>
+      <w:bookmarkEnd w:id="22"/>
     </w:p>
     <w:p>
       <w:pPr>
@@ -8498,7 +8500,7 @@
           <w:noProof/>
         </w:rPr>
       </w:pPr>
-      <w:bookmarkStart w:id="22" w:name="_Toc365581769"/>
+      <w:bookmarkStart w:id="23" w:name="_Toc365581769"/>
       <w:r>
         <w:rPr>
           <w:noProof/>
@@ -8511,7 +8513,7 @@
         </w:rPr>
         <w:t>Installation Prompt</w:t>
       </w:r>
-      <w:bookmarkEnd w:id="22"/>
+      <w:bookmarkEnd w:id="23"/>
       <w:r>
         <w:rPr>
           <w:noProof/>
@@ -8811,14 +8813,14 @@
       <w:pPr>
         <w:pStyle w:val="Heading3"/>
       </w:pPr>
-      <w:bookmarkStart w:id="23" w:name="_Toc365581770"/>
+      <w:bookmarkStart w:id="24" w:name="_Toc365581770"/>
       <w:r>
         <w:t xml:space="preserve">Installation </w:t>
       </w:r>
       <w:r>
         <w:t>Restart Prompt</w:t>
       </w:r>
-      <w:bookmarkEnd w:id="23"/>
+      <w:bookmarkEnd w:id="24"/>
     </w:p>
     <w:p>
       <w:pPr>
@@ -8925,14 +8927,14 @@
           <w:noProof/>
         </w:rPr>
       </w:pPr>
-      <w:bookmarkStart w:id="24" w:name="_Toc365581771"/>
+      <w:bookmarkStart w:id="25" w:name="_Toc365581771"/>
       <w:r>
         <w:rPr>
           <w:noProof/>
         </w:rPr>
         <w:t>Balloon tip notifications</w:t>
       </w:r>
-      <w:bookmarkEnd w:id="24"/>
+      <w:bookmarkEnd w:id="25"/>
     </w:p>
     <w:p>
       <w:pPr>
@@ -9163,14 +9165,14 @@
           <w:noProof/>
         </w:rPr>
       </w:pPr>
-      <w:bookmarkStart w:id="25" w:name="_Toc365581772"/>
+      <w:bookmarkStart w:id="26" w:name="_Toc365581772"/>
       <w:r>
         <w:rPr>
           <w:noProof/>
         </w:rPr>
         <w:t>Custom Dialog box</w:t>
       </w:r>
-      <w:bookmarkEnd w:id="25"/>
+      <w:bookmarkEnd w:id="26"/>
     </w:p>
     <w:p>
       <w:pPr>
@@ -9339,16 +9341,16 @@
           <w:noProof/>
         </w:rPr>
       </w:pPr>
-      <w:bookmarkStart w:id="26" w:name="_Toc356573540"/>
-      <w:bookmarkStart w:id="27" w:name="_Toc365581773"/>
+      <w:bookmarkStart w:id="27" w:name="_Toc356573540"/>
+      <w:bookmarkStart w:id="28" w:name="_Toc365581773"/>
       <w:r>
         <w:rPr>
           <w:noProof/>
         </w:rPr>
         <w:t>Logging</w:t>
       </w:r>
-      <w:bookmarkEnd w:id="26"/>
       <w:bookmarkEnd w:id="27"/>
+      <w:bookmarkEnd w:id="28"/>
     </w:p>
     <w:p>
       <w:pPr>
@@ -9577,12 +9579,12 @@
       <w:pPr>
         <w:pStyle w:val="Heading1"/>
       </w:pPr>
-      <w:bookmarkStart w:id="28" w:name="_Toc365581774"/>
+      <w:bookmarkStart w:id="29" w:name="_Toc365581774"/>
       <w:r>
         <w:lastRenderedPageBreak/>
         <w:t>Toolkit Usage</w:t>
       </w:r>
-      <w:bookmarkEnd w:id="28"/>
+      <w:bookmarkEnd w:id="29"/>
     </w:p>
     <w:p/>
     <w:p>
@@ -9592,14 +9594,14 @@
           <w:noProof/>
         </w:rPr>
       </w:pPr>
-      <w:bookmarkStart w:id="29" w:name="_Toc365581775"/>
+      <w:bookmarkStart w:id="30" w:name="_Toc365581775"/>
       <w:r>
         <w:rPr>
           <w:noProof/>
         </w:rPr>
         <w:t>Overview</w:t>
       </w:r>
-      <w:bookmarkEnd w:id="29"/>
+      <w:bookmarkEnd w:id="30"/>
     </w:p>
     <w:p>
       <w:pPr>
@@ -9802,11 +9804,11 @@
       <w:pPr>
         <w:pStyle w:val="Heading2"/>
       </w:pPr>
-      <w:bookmarkStart w:id="30" w:name="_Toc365581776"/>
+      <w:bookmarkStart w:id="31" w:name="_Toc365581776"/>
       <w:r>
         <w:t>Example Deployment</w:t>
       </w:r>
-      <w:bookmarkEnd w:id="30"/>
+      <w:bookmarkEnd w:id="31"/>
     </w:p>
     <w:p>
       <w:pPr>
@@ -9819,11 +9821,11 @@
       <w:pPr>
         <w:pStyle w:val="Heading3"/>
       </w:pPr>
-      <w:bookmarkStart w:id="31" w:name="_Toc365581777"/>
+      <w:bookmarkStart w:id="32" w:name="_Toc365581777"/>
       <w:r>
         <w:t>Deploying Adobe Reader with the PowerShell App Deployment Toolkit</w:t>
       </w:r>
-      <w:bookmarkEnd w:id="31"/>
+      <w:bookmarkEnd w:id="32"/>
     </w:p>
     <w:p>
       <w:pPr>
@@ -11372,22 +11374,22 @@
       <w:pPr>
         <w:pStyle w:val="Heading2"/>
       </w:pPr>
-      <w:bookmarkStart w:id="32" w:name="_Toc365581778"/>
+      <w:bookmarkStart w:id="33" w:name="_Toc365581778"/>
       <w:r>
         <w:t>Launching the Toolkit</w:t>
       </w:r>
-      <w:bookmarkEnd w:id="32"/>
+      <w:bookmarkEnd w:id="33"/>
     </w:p>
     <w:p/>
     <w:p>
       <w:pPr>
         <w:pStyle w:val="Heading3"/>
       </w:pPr>
-      <w:bookmarkStart w:id="33" w:name="_Toc365581779"/>
+      <w:bookmarkStart w:id="34" w:name="_Toc365581779"/>
       <w:r>
         <w:t>Overview</w:t>
       </w:r>
-      <w:bookmarkEnd w:id="33"/>
+      <w:bookmarkEnd w:id="34"/>
     </w:p>
     <w:p>
       <w:pPr>
@@ -11697,16 +11699,16 @@
       <w:pPr>
         <w:pStyle w:val="Heading3"/>
       </w:pPr>
-      <w:bookmarkStart w:id="34" w:name="_Toc363546257"/>
-      <w:bookmarkStart w:id="35" w:name="_Toc365581780"/>
+      <w:bookmarkStart w:id="35" w:name="_Toc363546257"/>
+      <w:bookmarkStart w:id="36" w:name="_Toc365581780"/>
       <w:r>
         <w:t>Toolkit</w:t>
       </w:r>
       <w:r>
         <w:t xml:space="preserve"> Parameters</w:t>
       </w:r>
-      <w:bookmarkEnd w:id="34"/>
       <w:bookmarkEnd w:id="35"/>
+      <w:bookmarkEnd w:id="36"/>
     </w:p>
     <w:p>
       <w:pPr>
@@ -11888,7 +11890,7 @@
           <w:noProof/>
         </w:rPr>
       </w:pPr>
-      <w:bookmarkStart w:id="36" w:name="_Toc365581781"/>
+      <w:bookmarkStart w:id="37" w:name="_Toc365581781"/>
       <w:r>
         <w:rPr>
           <w:noProof/>
@@ -11902,7 +11904,7 @@
         </w:rPr>
         <w:t xml:space="preserve"> the Toolkit</w:t>
       </w:r>
-      <w:bookmarkEnd w:id="36"/>
+      <w:bookmarkEnd w:id="37"/>
     </w:p>
     <w:p>
       <w:pPr>
@@ -12106,11 +12108,11 @@
       <w:pPr>
         <w:pStyle w:val="Heading1"/>
       </w:pPr>
-      <w:bookmarkStart w:id="37" w:name="_Toc365581782"/>
+      <w:bookmarkStart w:id="38" w:name="_Toc365581782"/>
       <w:r>
         <w:t>Toolkit Functions</w:t>
       </w:r>
-      <w:bookmarkEnd w:id="37"/>
+      <w:bookmarkEnd w:id="38"/>
     </w:p>
     <w:p>
       <w:pPr>
@@ -12123,11 +12125,11 @@
       <w:pPr>
         <w:pStyle w:val="Heading3"/>
       </w:pPr>
-      <w:bookmarkStart w:id="38" w:name="_Toc365581783"/>
+      <w:bookmarkStart w:id="39" w:name="_Toc365581783"/>
       <w:r>
         <w:t>Convert-RegistryPath</w:t>
       </w:r>
-      <w:bookmarkEnd w:id="38"/>
+      <w:bookmarkEnd w:id="39"/>
     </w:p>
     <w:p>
       <w:r>
@@ -12213,11 +12215,11 @@
       <w:pPr>
         <w:pStyle w:val="Heading3"/>
       </w:pPr>
-      <w:bookmarkStart w:id="39" w:name="_Toc365581784"/>
+      <w:bookmarkStart w:id="40" w:name="_Toc365581784"/>
       <w:r>
         <w:t>Copy-File</w:t>
       </w:r>
-      <w:bookmarkEnd w:id="39"/>
+      <w:bookmarkEnd w:id="40"/>
     </w:p>
     <w:p>
       <w:r>
@@ -12307,11 +12309,11 @@
       <w:pPr>
         <w:pStyle w:val="Heading3"/>
       </w:pPr>
-      <w:bookmarkStart w:id="40" w:name="_Toc365581785"/>
+      <w:bookmarkStart w:id="41" w:name="_Toc365581785"/>
       <w:r>
         <w:t>Execute-MSI</w:t>
       </w:r>
-      <w:bookmarkEnd w:id="40"/>
+      <w:bookmarkEnd w:id="41"/>
     </w:p>
     <w:p>
       <w:r>
@@ -12533,11 +12535,11 @@
       <w:pPr>
         <w:pStyle w:val="Heading3"/>
       </w:pPr>
-      <w:bookmarkStart w:id="41" w:name="_Toc365581786"/>
+      <w:bookmarkStart w:id="42" w:name="_Toc365581786"/>
       <w:r>
         <w:t>Execute-Process</w:t>
       </w:r>
-      <w:bookmarkEnd w:id="41"/>
+      <w:bookmarkEnd w:id="42"/>
     </w:p>
     <w:p>
       <w:r>
@@ -12718,11 +12720,11 @@
       <w:pPr>
         <w:pStyle w:val="Heading3"/>
       </w:pPr>
-      <w:bookmarkStart w:id="42" w:name="_Toc365581787"/>
+      <w:bookmarkStart w:id="43" w:name="_Toc365581787"/>
       <w:r>
         <w:t>Exit-Script</w:t>
       </w:r>
-      <w:bookmarkEnd w:id="42"/>
+      <w:bookmarkEnd w:id="43"/>
     </w:p>
     <w:p>
       <w:r>
@@ -12863,11 +12865,11 @@
       <w:pPr>
         <w:pStyle w:val="Heading3"/>
       </w:pPr>
-      <w:bookmarkStart w:id="43" w:name="_Toc365581788"/>
+      <w:bookmarkStart w:id="44" w:name="_Toc365581788"/>
       <w:r>
         <w:t>Get-FileVersion</w:t>
       </w:r>
-      <w:bookmarkEnd w:id="43"/>
+      <w:bookmarkEnd w:id="44"/>
     </w:p>
     <w:p>
       <w:r>
@@ -12948,11 +12950,11 @@
       <w:pPr>
         <w:pStyle w:val="Heading3"/>
       </w:pPr>
-      <w:bookmarkStart w:id="44" w:name="_Toc365581789"/>
+      <w:bookmarkStart w:id="45" w:name="_Toc365581789"/>
       <w:r>
         <w:t>Get-HardwarePlatform</w:t>
       </w:r>
-      <w:bookmarkEnd w:id="44"/>
+      <w:bookmarkEnd w:id="45"/>
     </w:p>
     <w:p>
       <w:r>
@@ -13022,11 +13024,11 @@
       <w:pPr>
         <w:pStyle w:val="Heading3"/>
       </w:pPr>
-      <w:bookmarkStart w:id="45" w:name="_Toc365581790"/>
+      <w:bookmarkStart w:id="46" w:name="_Toc365581790"/>
       <w:r>
         <w:t>Get-IniContent</w:t>
       </w:r>
-      <w:bookmarkEnd w:id="45"/>
+      <w:bookmarkEnd w:id="46"/>
     </w:p>
     <w:p>
       <w:r>
@@ -13117,11 +13119,11 @@
       <w:pPr>
         <w:pStyle w:val="Heading3"/>
       </w:pPr>
-      <w:bookmarkStart w:id="46" w:name="_Toc365581791"/>
+      <w:bookmarkStart w:id="47" w:name="_Toc365581791"/>
       <w:r>
         <w:t>Get-FreeDiskSpace</w:t>
       </w:r>
-      <w:bookmarkEnd w:id="46"/>
+      <w:bookmarkEnd w:id="47"/>
     </w:p>
     <w:p>
       <w:r>
@@ -13213,11 +13215,11 @@
       <w:pPr>
         <w:pStyle w:val="Heading3"/>
       </w:pPr>
-      <w:bookmarkStart w:id="47" w:name="_Toc365581792"/>
+      <w:bookmarkStart w:id="48" w:name="_Toc365581792"/>
       <w:r>
         <w:t>Get-HardwarePlatform</w:t>
       </w:r>
-      <w:bookmarkEnd w:id="47"/>
+      <w:bookmarkEnd w:id="48"/>
     </w:p>
     <w:p>
       <w:r>
@@ -13287,11 +13289,11 @@
       <w:pPr>
         <w:pStyle w:val="Heading3"/>
       </w:pPr>
-      <w:bookmarkStart w:id="48" w:name="_Toc365581793"/>
+      <w:bookmarkStart w:id="49" w:name="_Toc365581793"/>
       <w:r>
         <w:t>Get-IniContent</w:t>
       </w:r>
-      <w:bookmarkEnd w:id="48"/>
+      <w:bookmarkEnd w:id="49"/>
     </w:p>
     <w:p>
       <w:r>
@@ -13383,11 +13385,11 @@
       <w:pPr>
         <w:pStyle w:val="Heading3"/>
       </w:pPr>
-      <w:bookmarkStart w:id="49" w:name="_Toc365581794"/>
+      <w:bookmarkStart w:id="50" w:name="_Toc365581794"/>
       <w:r>
         <w:t>Get-InstalledApplication</w:t>
       </w:r>
-      <w:bookmarkEnd w:id="49"/>
+      <w:bookmarkEnd w:id="50"/>
     </w:p>
     <w:p>
       <w:r>
@@ -13477,11 +13479,11 @@
       <w:pPr>
         <w:pStyle w:val="Heading3"/>
       </w:pPr>
-      <w:bookmarkStart w:id="50" w:name="_Toc365581795"/>
+      <w:bookmarkStart w:id="51" w:name="_Toc365581795"/>
       <w:r>
         <w:t>Get-RegistryKey</w:t>
       </w:r>
-      <w:bookmarkEnd w:id="50"/>
+      <w:bookmarkEnd w:id="51"/>
     </w:p>
     <w:p>
       <w:r>
@@ -13582,11 +13584,11 @@
       <w:pPr>
         <w:pStyle w:val="Heading3"/>
       </w:pPr>
-      <w:bookmarkStart w:id="51" w:name="_Toc365581796"/>
+      <w:bookmarkStart w:id="52" w:name="_Toc365581796"/>
       <w:r>
         <w:t>Get-ScheduledTask</w:t>
       </w:r>
-      <w:bookmarkEnd w:id="51"/>
+      <w:bookmarkEnd w:id="52"/>
     </w:p>
     <w:p>
       <w:r>
@@ -13651,11 +13653,11 @@
       <w:pPr>
         <w:pStyle w:val="Heading3"/>
       </w:pPr>
-      <w:bookmarkStart w:id="52" w:name="_Toc365581797"/>
+      <w:bookmarkStart w:id="53" w:name="_Toc365581797"/>
       <w:r>
         <w:t>Install-MSUpdates</w:t>
       </w:r>
-      <w:bookmarkEnd w:id="52"/>
+      <w:bookmarkEnd w:id="53"/>
     </w:p>
     <w:p>
       <w:r>
@@ -13725,11 +13727,11 @@
       <w:pPr>
         <w:pStyle w:val="Heading3"/>
       </w:pPr>
-      <w:bookmarkStart w:id="53" w:name="_Toc365581798"/>
+      <w:bookmarkStart w:id="54" w:name="_Toc365581798"/>
       <w:r>
         <w:t>Install-SCCMSoftwareUpdates</w:t>
       </w:r>
-      <w:bookmarkEnd w:id="53"/>
+      <w:bookmarkEnd w:id="54"/>
     </w:p>
     <w:p>
       <w:r>
@@ -13805,11 +13807,11 @@
       <w:pPr>
         <w:pStyle w:val="Heading3"/>
       </w:pPr>
-      <w:bookmarkStart w:id="54" w:name="_Toc365581799"/>
+      <w:bookmarkStart w:id="55" w:name="_Toc365581799"/>
       <w:r>
         <w:t>Invoke-SCCMTask</w:t>
       </w:r>
-      <w:bookmarkEnd w:id="54"/>
+      <w:bookmarkEnd w:id="55"/>
     </w:p>
     <w:p>
       <w:r>
@@ -13899,11 +13901,11 @@
       <w:pPr>
         <w:pStyle w:val="Heading3"/>
       </w:pPr>
-      <w:bookmarkStart w:id="55" w:name="_Toc365581800"/>
+      <w:bookmarkStart w:id="56" w:name="_Toc365581800"/>
       <w:r>
         <w:t>New-Shortcut</w:t>
       </w:r>
-      <w:bookmarkEnd w:id="55"/>
+      <w:bookmarkEnd w:id="56"/>
     </w:p>
     <w:p>
       <w:r>
@@ -14057,11 +14059,11 @@
       <w:pPr>
         <w:pStyle w:val="Heading3"/>
       </w:pPr>
-      <w:bookmarkStart w:id="56" w:name="_Toc365581801"/>
+      <w:bookmarkStart w:id="57" w:name="_Toc365581801"/>
       <w:r>
         <w:t>Refresh-Desktop</w:t>
       </w:r>
-      <w:bookmarkEnd w:id="56"/>
+      <w:bookmarkEnd w:id="57"/>
     </w:p>
     <w:p>
       <w:r>
@@ -14136,11 +14138,11 @@
       <w:pPr>
         <w:pStyle w:val="Heading3"/>
       </w:pPr>
-      <w:bookmarkStart w:id="57" w:name="_Toc365581802"/>
+      <w:bookmarkStart w:id="58" w:name="_Toc365581802"/>
       <w:r>
         <w:t>Register-DLL</w:t>
       </w:r>
-      <w:bookmarkEnd w:id="57"/>
+      <w:bookmarkEnd w:id="58"/>
     </w:p>
     <w:p>
       <w:r>
@@ -14221,11 +14223,11 @@
       <w:pPr>
         <w:pStyle w:val="Heading3"/>
       </w:pPr>
-      <w:bookmarkStart w:id="58" w:name="_Toc365581803"/>
+      <w:bookmarkStart w:id="59" w:name="_Toc365581803"/>
       <w:r>
         <w:t>Remove-File</w:t>
       </w:r>
-      <w:bookmarkEnd w:id="58"/>
+      <w:bookmarkEnd w:id="59"/>
     </w:p>
     <w:p>
       <w:r>
@@ -14325,11 +14327,11 @@
       <w:pPr>
         <w:pStyle w:val="Heading3"/>
       </w:pPr>
-      <w:bookmarkStart w:id="59" w:name="_Toc365581804"/>
+      <w:bookmarkStart w:id="60" w:name="_Toc365581804"/>
       <w:r>
         <w:t>Remove-MSIApplications</w:t>
       </w:r>
-      <w:bookmarkEnd w:id="59"/>
+      <w:bookmarkEnd w:id="60"/>
     </w:p>
     <w:p>
       <w:r>
@@ -14445,11 +14447,11 @@
       <w:pPr>
         <w:pStyle w:val="Heading3"/>
       </w:pPr>
-      <w:bookmarkStart w:id="60" w:name="_Toc365581805"/>
+      <w:bookmarkStart w:id="61" w:name="_Toc365581805"/>
       <w:r>
         <w:t>Remove-RegistryKey</w:t>
       </w:r>
-      <w:bookmarkEnd w:id="60"/>
+      <w:bookmarkEnd w:id="61"/>
     </w:p>
     <w:p>
       <w:r>
@@ -14554,12 +14556,12 @@
       <w:pPr>
         <w:pStyle w:val="Heading3"/>
       </w:pPr>
-      <w:bookmarkStart w:id="61" w:name="_Toc365581806"/>
+      <w:bookmarkStart w:id="62" w:name="_Toc365581806"/>
       <w:r>
         <w:lastRenderedPageBreak/>
         <w:t>Set-IniContent</w:t>
       </w:r>
-      <w:bookmarkEnd w:id="61"/>
+      <w:bookmarkEnd w:id="62"/>
     </w:p>
     <w:p>
       <w:r>
@@ -14659,11 +14661,11 @@
       <w:pPr>
         <w:pStyle w:val="Heading3"/>
       </w:pPr>
-      <w:bookmarkStart w:id="62" w:name="_Toc365581807"/>
+      <w:bookmarkStart w:id="63" w:name="_Toc365581807"/>
       <w:r>
         <w:t>Set-PinnedApplication</w:t>
       </w:r>
-      <w:bookmarkEnd w:id="62"/>
+      <w:bookmarkEnd w:id="63"/>
     </w:p>
     <w:p>
       <w:r>
@@ -14759,11 +14761,11 @@
       <w:pPr>
         <w:pStyle w:val="Heading3"/>
       </w:pPr>
-      <w:bookmarkStart w:id="63" w:name="_Toc365581808"/>
+      <w:bookmarkStart w:id="64" w:name="_Toc365581808"/>
       <w:r>
         <w:t>Set-RegistryKey</w:t>
       </w:r>
-      <w:bookmarkEnd w:id="63"/>
+      <w:bookmarkEnd w:id="64"/>
     </w:p>
     <w:p>
       <w:r>
@@ -14893,11 +14895,11 @@
       <w:pPr>
         <w:pStyle w:val="Heading3"/>
       </w:pPr>
-      <w:bookmarkStart w:id="64" w:name="_Toc365581809"/>
+      <w:bookmarkStart w:id="65" w:name="_Toc365581809"/>
       <w:r>
         <w:t>Show-BalloonTip</w:t>
       </w:r>
-      <w:bookmarkEnd w:id="64"/>
+      <w:bookmarkEnd w:id="65"/>
     </w:p>
     <w:p>
       <w:r>
@@ -15013,11 +15015,11 @@
       <w:pPr>
         <w:pStyle w:val="Heading3"/>
       </w:pPr>
-      <w:bookmarkStart w:id="65" w:name="_Toc365581810"/>
+      <w:bookmarkStart w:id="66" w:name="_Toc365581810"/>
       <w:r>
         <w:t>Show-DialogBox</w:t>
       </w:r>
-      <w:bookmarkEnd w:id="65"/>
+      <w:bookmarkEnd w:id="66"/>
     </w:p>
     <w:p>
       <w:r>
@@ -15228,12 +15230,12 @@
       <w:pPr>
         <w:pStyle w:val="Heading3"/>
       </w:pPr>
-      <w:bookmarkStart w:id="66" w:name="_Toc365581811"/>
+      <w:bookmarkStart w:id="67" w:name="_Toc365581811"/>
       <w:r>
         <w:lastRenderedPageBreak/>
         <w:t>Show-InstallationProgress</w:t>
       </w:r>
-      <w:bookmarkEnd w:id="66"/>
+      <w:bookmarkEnd w:id="67"/>
     </w:p>
     <w:p>
       <w:r>
@@ -15302,8 +15304,6 @@
       </w:r>
       <w:r>
         <w:tab/>
-      </w:r>
-      <w:r>
         <w:t>The location of the progress window [default is just below top, centered]</w:t>
       </w:r>
     </w:p>
@@ -15321,8 +15321,6 @@
       </w:r>
       <w:r>
         <w:tab/>
-      </w:r>
-      <w:r>
         <w:t>Specificies whether the progress window should be topmost [default is true]</w:t>
       </w:r>
     </w:p>
@@ -15374,22 +15372,12 @@
     </w:p>
     <w:p>
       <w:r>
-        <w:t xml:space="preserve">              ----</w:t>
-      </w:r>
-      <w:r>
-        <w:t>---------------------- EXAMPLE 4</w:t>
-      </w:r>
-      <w:bookmarkStart w:id="67" w:name="_GoBack"/>
-      <w:bookmarkEnd w:id="67"/>
-      <w:r>
-        <w:t xml:space="preserve"> --------------------------</w:t>
+        <w:t xml:space="preserve">              -------------------------- EXAMPLE 4 --------------------------</w:t>
       </w:r>
     </w:p>
     <w:p>
       <w:r>
         <w:tab/>
-      </w:r>
-      <w:r>
         <w:t>C:\PS&gt;</w:t>
       </w:r>
       <w:r>
@@ -16728,7 +16716,7 @@
               <w:noProof/>
               <w:color w:val="FFFFFF" w:themeColor="background1"/>
             </w:rPr>
-            <w:t>37</w:t>
+            <w:t>1</w:t>
           </w:r>
           <w:r>
             <w:rPr>
@@ -16750,27 +16738,14 @@
           <w:pPr>
             <w:pStyle w:val="Footer"/>
           </w:pPr>
-          <w:r>
-            <w:fldChar w:fldCharType="begin"/>
-          </w:r>
-          <w:r>
-            <w:instrText xml:space="preserve"> STYLEREF  "1"  </w:instrText>
-          </w:r>
-          <w:r>
-            <w:fldChar w:fldCharType="separate"/>
-          </w:r>
-          <w:r>
-            <w:rPr>
-              <w:noProof/>
-            </w:rPr>
-            <w:t>Toolkit Functions</w:t>
-          </w:r>
-          <w:r>
-            <w:rPr>
-              <w:noProof/>
-            </w:rPr>
-            <w:fldChar w:fldCharType="end"/>
-          </w:r>
+          <w:fldSimple w:instr=" STYLEREF  &quot;1&quot;  ">
+            <w:r>
+              <w:rPr>
+                <w:noProof/>
+              </w:rPr>
+              <w:t>Overview</w:t>
+            </w:r>
+          </w:fldSimple>
           <w:r>
             <w:t xml:space="preserve"> | </w:t>
           </w:r>
@@ -19732,7 +19707,7 @@
   <a:extraClrSchemeLst/>
   <a:extLst>
     <a:ext uri="{05A4C25C-085E-4340-85A3-A5531E510DB2}">
-      <thm15:themeFamily xmlns:thm15="http://schemas.microsoft.com/office/thememl/2012/main" xmlns="" name="Office Theme" id="{62F939B6-93AF-4DB8-9C6B-D6C7DFDC589F}" vid="{4A3C46E8-61CC-4603-A589-7422A47A8E4A}"/>
+      <thm15:themeFamily xmlns="" xmlns:thm15="http://schemas.microsoft.com/office/thememl/2012/main" name="Office Theme" id="{62F939B6-93AF-4DB8-9C6B-D6C7DFDC589F}" vid="{4A3C46E8-61CC-4603-A589-7422A47A8E4A}"/>
     </a:ext>
   </a:extLst>
 </a:theme>
@@ -19760,7 +19735,7 @@
 </file>
 
 <file path=customXml/itemProps2.xml><?xml version="1.0" encoding="utf-8"?>
-<ds:datastoreItem xmlns:ds="http://schemas.openxmlformats.org/officeDocument/2006/customXml" ds:itemID="{561DA479-B4E1-4129-B9B5-2C0CE7C242FE}">
+<ds:datastoreItem xmlns:ds="http://schemas.openxmlformats.org/officeDocument/2006/customXml" ds:itemID="{37CD9745-DBFB-42B8-BCB2-48B79F00009E}">
   <ds:schemaRefs>
     <ds:schemaRef ds:uri="http://schemas.openxmlformats.org/officeDocument/2006/bibliography"/>
   </ds:schemaRefs>

</xml_diff>

<commit_message>
Modified the behaviour of the Show-InstallationRestartPrompt -NoCountdown parameter: The UI will restore/reposition itself persistently based on the interval value specified in the config file.
</commit_message>
<xml_diff>
--- a/PSAppDeploymentToolkitAdminGuide.docx
+++ b/PSAppDeploymentToolkitAdminGuide.docx
@@ -196,8 +196,6 @@
         </w:rPr>
         <w:t>3.1.1</w:t>
       </w:r>
-      <w:bookmarkStart w:id="1" w:name="_GoBack"/>
-      <w:bookmarkEnd w:id="1"/>
     </w:p>
     <w:p>
       <w:pPr>
@@ -5920,35 +5918,35 @@
       <w:pPr>
         <w:pStyle w:val="Heading1"/>
       </w:pPr>
-      <w:bookmarkStart w:id="2" w:name="_Toc381000192"/>
+      <w:bookmarkStart w:id="1" w:name="_Toc381000192"/>
       <w:r>
         <w:lastRenderedPageBreak/>
         <w:t>Overview</w:t>
       </w:r>
+      <w:bookmarkEnd w:id="1"/>
+    </w:p>
+    <w:p>
+      <w:pPr>
+        <w:rPr>
+          <w:rFonts w:ascii="Candara" w:hAnsi="Candara" w:cs="Times New Roman"/>
+        </w:rPr>
+      </w:pPr>
+    </w:p>
+    <w:p>
+      <w:pPr>
+        <w:pStyle w:val="Heading2"/>
+        <w:rPr>
+          <w:rFonts w:ascii="Candara" w:hAnsi="Candara" w:cs="Times New Roman"/>
+        </w:rPr>
+      </w:pPr>
+      <w:bookmarkStart w:id="2" w:name="_Toc381000193"/>
+      <w:r>
+        <w:rPr>
+          <w:rFonts w:ascii="Candara" w:hAnsi="Candara" w:cs="Times New Roman"/>
+        </w:rPr>
+        <w:t>Introduction</w:t>
+      </w:r>
       <w:bookmarkEnd w:id="2"/>
-    </w:p>
-    <w:p>
-      <w:pPr>
-        <w:rPr>
-          <w:rFonts w:ascii="Candara" w:hAnsi="Candara" w:cs="Times New Roman"/>
-        </w:rPr>
-      </w:pPr>
-    </w:p>
-    <w:p>
-      <w:pPr>
-        <w:pStyle w:val="Heading2"/>
-        <w:rPr>
-          <w:rFonts w:ascii="Candara" w:hAnsi="Candara" w:cs="Times New Roman"/>
-        </w:rPr>
-      </w:pPr>
-      <w:bookmarkStart w:id="3" w:name="_Toc381000193"/>
-      <w:r>
-        <w:rPr>
-          <w:rFonts w:ascii="Candara" w:hAnsi="Candara" w:cs="Times New Roman"/>
-        </w:rPr>
-        <w:t>Introduction</w:t>
-      </w:r>
-      <w:bookmarkEnd w:id="3"/>
     </w:p>
     <w:p>
       <w:pPr>
@@ -6017,14 +6015,14 @@
           <w:rFonts w:ascii="Candara" w:hAnsi="Candara" w:cs="Times New Roman"/>
         </w:rPr>
       </w:pPr>
-      <w:bookmarkStart w:id="4" w:name="_Toc381000194"/>
+      <w:bookmarkStart w:id="3" w:name="_Toc381000194"/>
       <w:r>
         <w:rPr>
           <w:rFonts w:ascii="Candara" w:hAnsi="Candara" w:cs="Times New Roman"/>
         </w:rPr>
         <w:t>Features</w:t>
       </w:r>
-      <w:bookmarkEnd w:id="4"/>
+      <w:bookmarkEnd w:id="3"/>
     </w:p>
     <w:p>
       <w:pPr>
@@ -6394,11 +6392,11 @@
       <w:pPr>
         <w:pStyle w:val="Heading2"/>
       </w:pPr>
-      <w:bookmarkStart w:id="5" w:name="_Toc381000195"/>
+      <w:bookmarkStart w:id="4" w:name="_Toc381000195"/>
       <w:r>
         <w:t>Licensing</w:t>
       </w:r>
-      <w:bookmarkEnd w:id="5"/>
+      <w:bookmarkEnd w:id="4"/>
     </w:p>
     <w:p>
       <w:pPr>
@@ -6449,29 +6447,29 @@
       <w:pPr>
         <w:pStyle w:val="Heading1"/>
       </w:pPr>
-      <w:bookmarkStart w:id="6" w:name="_Toc381000196"/>
+      <w:bookmarkStart w:id="5" w:name="_Toc381000196"/>
       <w:r>
         <w:t>Toolkit Functionality</w:t>
       </w:r>
+      <w:bookmarkEnd w:id="5"/>
+    </w:p>
+    <w:p>
+      <w:pPr>
+        <w:rPr>
+          <w:rFonts w:ascii="Candara" w:hAnsi="Candara" w:cs="Times New Roman"/>
+          <w:lang w:val="en-IE"/>
+        </w:rPr>
+      </w:pPr>
+    </w:p>
+    <w:p>
+      <w:pPr>
+        <w:pStyle w:val="Heading2"/>
+      </w:pPr>
+      <w:bookmarkStart w:id="6" w:name="_Toc381000197"/>
+      <w:r>
+        <w:t>User Interface</w:t>
+      </w:r>
       <w:bookmarkEnd w:id="6"/>
-    </w:p>
-    <w:p>
-      <w:pPr>
-        <w:rPr>
-          <w:rFonts w:ascii="Candara" w:hAnsi="Candara" w:cs="Times New Roman"/>
-          <w:lang w:val="en-IE"/>
-        </w:rPr>
-      </w:pPr>
-    </w:p>
-    <w:p>
-      <w:pPr>
-        <w:pStyle w:val="Heading2"/>
-      </w:pPr>
-      <w:bookmarkStart w:id="7" w:name="_Toc381000197"/>
-      <w:r>
-        <w:t>User Interface</w:t>
-      </w:r>
-      <w:bookmarkEnd w:id="7"/>
     </w:p>
     <w:p>
       <w:pPr>
@@ -6857,11 +6855,11 @@
       <w:pPr>
         <w:pStyle w:val="Heading2"/>
       </w:pPr>
-      <w:bookmarkStart w:id="8" w:name="_Toc381000198"/>
+      <w:bookmarkStart w:id="7" w:name="_Toc381000198"/>
       <w:r>
         <w:t>Functions/Logic</w:t>
       </w:r>
-      <w:bookmarkEnd w:id="8"/>
+      <w:bookmarkEnd w:id="7"/>
     </w:p>
     <w:p>
       <w:pPr>
@@ -7342,11 +7340,11 @@
       <w:pPr>
         <w:pStyle w:val="Heading2"/>
       </w:pPr>
-      <w:bookmarkStart w:id="9" w:name="_Toc381000199"/>
+      <w:bookmarkStart w:id="8" w:name="_Toc381000199"/>
       <w:r>
         <w:t>Integration with SCCM</w:t>
       </w:r>
-      <w:bookmarkEnd w:id="9"/>
+      <w:bookmarkEnd w:id="8"/>
       <w:r>
         <w:t xml:space="preserve"> </w:t>
       </w:r>
@@ -7505,12 +7503,12 @@
       <w:pPr>
         <w:pStyle w:val="Heading2"/>
       </w:pPr>
-      <w:bookmarkStart w:id="10" w:name="_Toc381000200"/>
+      <w:bookmarkStart w:id="9" w:name="_Toc381000200"/>
       <w:r>
         <w:lastRenderedPageBreak/>
         <w:t>Help Console</w:t>
       </w:r>
-      <w:bookmarkEnd w:id="10"/>
+      <w:bookmarkEnd w:id="9"/>
     </w:p>
     <w:p>
       <w:pPr>
@@ -7540,60 +7538,60 @@
       </w:r>
     </w:p>
     <w:p>
-      <w:bookmarkStart w:id="11" w:name="_Toc363546217"/>
+      <w:bookmarkStart w:id="10" w:name="_Toc363546217"/>
     </w:p>
     <w:p>
       <w:pPr>
         <w:pStyle w:val="Heading1"/>
       </w:pPr>
-      <w:bookmarkStart w:id="12" w:name="_Toc381000201"/>
+      <w:bookmarkStart w:id="11" w:name="_Toc381000201"/>
       <w:r>
         <w:t>Toolkit Components</w:t>
       </w:r>
+      <w:bookmarkEnd w:id="10"/>
       <w:bookmarkEnd w:id="11"/>
+    </w:p>
+    <w:p>
+      <w:bookmarkStart w:id="12" w:name="_Toc363546218"/>
+    </w:p>
+    <w:p>
+      <w:pPr>
+        <w:pStyle w:val="Heading2"/>
+        <w:rPr>
+          <w:rFonts w:ascii="Candara" w:hAnsi="Candara"/>
+        </w:rPr>
+      </w:pPr>
+      <w:bookmarkStart w:id="13" w:name="_Toc381000202"/>
+      <w:r>
+        <w:rPr>
+          <w:rFonts w:ascii="Candara" w:hAnsi="Candara"/>
+        </w:rPr>
+        <w:t xml:space="preserve">Toolkit </w:t>
+      </w:r>
+      <w:r>
+        <w:rPr>
+          <w:rFonts w:ascii="Candara" w:hAnsi="Candara"/>
+        </w:rPr>
+        <w:t>File</w:t>
+      </w:r>
       <w:bookmarkEnd w:id="12"/>
-    </w:p>
-    <w:p>
-      <w:bookmarkStart w:id="13" w:name="_Toc363546218"/>
-    </w:p>
-    <w:p>
-      <w:pPr>
-        <w:pStyle w:val="Heading2"/>
+      <w:r>
         <w:rPr>
           <w:rFonts w:ascii="Candara" w:hAnsi="Candara"/>
         </w:rPr>
-      </w:pPr>
-      <w:bookmarkStart w:id="14" w:name="_Toc381000202"/>
-      <w:r>
-        <w:rPr>
-          <w:rFonts w:ascii="Candara" w:hAnsi="Candara"/>
-        </w:rPr>
-        <w:t xml:space="preserve">Toolkit </w:t>
-      </w:r>
-      <w:r>
-        <w:rPr>
-          <w:rFonts w:ascii="Candara" w:hAnsi="Candara"/>
-        </w:rPr>
-        <w:t>File</w:t>
+        <w:t xml:space="preserve"> Structure</w:t>
       </w:r>
       <w:bookmarkEnd w:id="13"/>
-      <w:r>
-        <w:rPr>
-          <w:rFonts w:ascii="Candara" w:hAnsi="Candara"/>
-        </w:rPr>
-        <w:t xml:space="preserve"> Structure</w:t>
+    </w:p>
+    <w:p>
+      <w:pPr>
+        <w:pStyle w:val="Heading3"/>
+      </w:pPr>
+      <w:bookmarkStart w:id="14" w:name="_Toc381000203"/>
+      <w:r>
+        <w:t>Files</w:t>
       </w:r>
       <w:bookmarkEnd w:id="14"/>
-    </w:p>
-    <w:p>
-      <w:pPr>
-        <w:pStyle w:val="Heading3"/>
-      </w:pPr>
-      <w:bookmarkStart w:id="15" w:name="_Toc381000203"/>
-      <w:r>
-        <w:t>Files</w:t>
-      </w:r>
-      <w:bookmarkEnd w:id="15"/>
     </w:p>
     <w:p>
       <w:r>
@@ -7911,16 +7909,16 @@
           <w:noProof/>
         </w:rPr>
       </w:pPr>
-      <w:bookmarkStart w:id="16" w:name="_Toc363546219"/>
-      <w:bookmarkStart w:id="17" w:name="_Toc381000204"/>
+      <w:bookmarkStart w:id="15" w:name="_Toc363546219"/>
+      <w:bookmarkStart w:id="16" w:name="_Toc381000204"/>
       <w:r>
         <w:rPr>
           <w:noProof/>
         </w:rPr>
         <w:t>Directories</w:t>
       </w:r>
+      <w:bookmarkEnd w:id="15"/>
       <w:bookmarkEnd w:id="16"/>
-      <w:bookmarkEnd w:id="17"/>
     </w:p>
     <w:p>
       <w:pPr>
@@ -8110,12 +8108,12 @@
       <w:pPr>
         <w:pStyle w:val="Heading2"/>
       </w:pPr>
-      <w:bookmarkStart w:id="18" w:name="_Toc381000205"/>
+      <w:bookmarkStart w:id="17" w:name="_Toc381000205"/>
       <w:r>
         <w:lastRenderedPageBreak/>
         <w:t>Toolkit User Interface</w:t>
       </w:r>
-      <w:bookmarkEnd w:id="18"/>
+      <w:bookmarkEnd w:id="17"/>
     </w:p>
     <w:p>
       <w:pPr>
@@ -8282,14 +8280,14 @@
           <w:noProof/>
         </w:rPr>
       </w:pPr>
-      <w:bookmarkStart w:id="19" w:name="_Toc381000206"/>
+      <w:bookmarkStart w:id="18" w:name="_Toc381000206"/>
       <w:r>
         <w:rPr>
           <w:noProof/>
         </w:rPr>
         <w:t>Installation Progress</w:t>
       </w:r>
-      <w:bookmarkEnd w:id="19"/>
+      <w:bookmarkEnd w:id="18"/>
     </w:p>
     <w:p>
       <w:pPr>
@@ -8475,7 +8473,7 @@
           <w:noProof/>
         </w:rPr>
       </w:pPr>
-      <w:bookmarkStart w:id="20" w:name="_Toc381000207"/>
+      <w:bookmarkStart w:id="19" w:name="_Toc381000207"/>
       <w:r>
         <w:rPr>
           <w:noProof/>
@@ -8488,7 +8486,7 @@
         </w:rPr>
         <w:t xml:space="preserve"> Prompt</w:t>
       </w:r>
-      <w:bookmarkEnd w:id="20"/>
+      <w:bookmarkEnd w:id="19"/>
     </w:p>
     <w:p>
       <w:pPr>
@@ -8799,14 +8797,14 @@
           <w:noProof/>
         </w:rPr>
       </w:pPr>
-      <w:bookmarkStart w:id="21" w:name="_Toc381000208"/>
+      <w:bookmarkStart w:id="20" w:name="_Toc381000208"/>
       <w:r>
         <w:rPr>
           <w:noProof/>
         </w:rPr>
         <w:t>Block Application Execution</w:t>
       </w:r>
-      <w:bookmarkEnd w:id="21"/>
+      <w:bookmarkEnd w:id="20"/>
     </w:p>
     <w:p>
       <w:pPr>
@@ -8907,14 +8905,14 @@
           <w:noProof/>
         </w:rPr>
       </w:pPr>
-      <w:bookmarkStart w:id="22" w:name="_Toc381000209"/>
+      <w:bookmarkStart w:id="21" w:name="_Toc381000209"/>
       <w:r>
         <w:rPr>
           <w:noProof/>
         </w:rPr>
         <w:t>Disk Space Requirements</w:t>
       </w:r>
-      <w:bookmarkEnd w:id="22"/>
+      <w:bookmarkEnd w:id="21"/>
     </w:p>
     <w:p>
       <w:pPr>
@@ -8997,7 +8995,7 @@
           <w:noProof/>
         </w:rPr>
       </w:pPr>
-      <w:bookmarkStart w:id="23" w:name="_Toc381000210"/>
+      <w:bookmarkStart w:id="22" w:name="_Toc381000210"/>
       <w:r>
         <w:rPr>
           <w:noProof/>
@@ -9010,7 +9008,7 @@
         </w:rPr>
         <w:t>Installation Prompt</w:t>
       </w:r>
-      <w:bookmarkEnd w:id="23"/>
+      <w:bookmarkEnd w:id="22"/>
       <w:r>
         <w:rPr>
           <w:noProof/>
@@ -9310,14 +9308,14 @@
       <w:pPr>
         <w:pStyle w:val="Heading3"/>
       </w:pPr>
-      <w:bookmarkStart w:id="24" w:name="_Toc381000211"/>
+      <w:bookmarkStart w:id="23" w:name="_Toc381000211"/>
       <w:r>
         <w:t xml:space="preserve">Installation </w:t>
       </w:r>
       <w:r>
         <w:t>Restart Prompt</w:t>
       </w:r>
-      <w:bookmarkEnd w:id="24"/>
+      <w:bookmarkEnd w:id="23"/>
     </w:p>
     <w:p>
       <w:pPr>
@@ -9423,14 +9421,14 @@
           <w:noProof/>
         </w:rPr>
       </w:pPr>
-      <w:bookmarkStart w:id="25" w:name="_Toc381000212"/>
+      <w:bookmarkStart w:id="24" w:name="_Toc381000212"/>
       <w:r>
         <w:rPr>
           <w:noProof/>
         </w:rPr>
         <w:t>Balloon tip notifications</w:t>
       </w:r>
-      <w:bookmarkEnd w:id="25"/>
+      <w:bookmarkEnd w:id="24"/>
     </w:p>
     <w:p>
       <w:pPr>
@@ -9662,14 +9660,14 @@
           <w:noProof/>
         </w:rPr>
       </w:pPr>
-      <w:bookmarkStart w:id="26" w:name="_Toc381000213"/>
+      <w:bookmarkStart w:id="25" w:name="_Toc381000213"/>
       <w:r>
         <w:rPr>
           <w:noProof/>
         </w:rPr>
         <w:t>Custom Dialog box</w:t>
       </w:r>
-      <w:bookmarkEnd w:id="26"/>
+      <w:bookmarkEnd w:id="25"/>
     </w:p>
     <w:p>
       <w:pPr>
@@ -9837,8 +9835,8 @@
           <w:noProof/>
         </w:rPr>
       </w:pPr>
-      <w:bookmarkStart w:id="27" w:name="_Toc356573540"/>
-      <w:bookmarkStart w:id="28" w:name="_Toc381000214"/>
+      <w:bookmarkStart w:id="26" w:name="_Toc356573540"/>
+      <w:bookmarkStart w:id="27" w:name="_Toc381000214"/>
       <w:r>
         <w:rPr>
           <w:noProof/>
@@ -9846,8 +9844,8 @@
         <w:lastRenderedPageBreak/>
         <w:t>Logging</w:t>
       </w:r>
+      <w:bookmarkEnd w:id="26"/>
       <w:bookmarkEnd w:id="27"/>
-      <w:bookmarkEnd w:id="28"/>
     </w:p>
     <w:p>
       <w:pPr>
@@ -10076,28 +10074,28 @@
       <w:pPr>
         <w:pStyle w:val="Heading1"/>
       </w:pPr>
-      <w:bookmarkStart w:id="29" w:name="_Toc381000215"/>
+      <w:bookmarkStart w:id="28" w:name="_Toc381000215"/>
       <w:r>
         <w:t>Toolkit Usage</w:t>
       </w:r>
+      <w:bookmarkEnd w:id="28"/>
+    </w:p>
+    <w:p/>
+    <w:p>
+      <w:pPr>
+        <w:pStyle w:val="Heading2"/>
+        <w:rPr>
+          <w:noProof/>
+        </w:rPr>
+      </w:pPr>
+      <w:bookmarkStart w:id="29" w:name="_Toc381000216"/>
+      <w:r>
+        <w:rPr>
+          <w:noProof/>
+        </w:rPr>
+        <w:t>Overview</w:t>
+      </w:r>
       <w:bookmarkEnd w:id="29"/>
-    </w:p>
-    <w:p/>
-    <w:p>
-      <w:pPr>
-        <w:pStyle w:val="Heading2"/>
-        <w:rPr>
-          <w:noProof/>
-        </w:rPr>
-      </w:pPr>
-      <w:bookmarkStart w:id="30" w:name="_Toc381000216"/>
-      <w:r>
-        <w:rPr>
-          <w:noProof/>
-        </w:rPr>
-        <w:t>Overview</w:t>
-      </w:r>
-      <w:bookmarkEnd w:id="30"/>
     </w:p>
     <w:p>
       <w:pPr>
@@ -10300,23 +10298,23 @@
       <w:pPr>
         <w:pStyle w:val="Heading2"/>
       </w:pPr>
-      <w:bookmarkStart w:id="31" w:name="_Toc381000217"/>
+      <w:bookmarkStart w:id="30" w:name="_Toc381000217"/>
       <w:r>
         <w:t>Launching the Toolkit</w:t>
       </w:r>
-      <w:bookmarkEnd w:id="31"/>
+      <w:bookmarkEnd w:id="30"/>
     </w:p>
     <w:p/>
     <w:p>
       <w:pPr>
         <w:pStyle w:val="Heading3"/>
       </w:pPr>
-      <w:bookmarkStart w:id="32" w:name="_Toc381000218"/>
+      <w:bookmarkStart w:id="31" w:name="_Toc381000218"/>
       <w:r>
         <w:lastRenderedPageBreak/>
         <w:t>Overview</w:t>
       </w:r>
-      <w:bookmarkEnd w:id="32"/>
+      <w:bookmarkEnd w:id="31"/>
     </w:p>
     <w:p>
       <w:pPr>
@@ -10625,16 +10623,16 @@
       <w:pPr>
         <w:pStyle w:val="Heading3"/>
       </w:pPr>
-      <w:bookmarkStart w:id="33" w:name="_Toc363546257"/>
-      <w:bookmarkStart w:id="34" w:name="_Toc381000219"/>
+      <w:bookmarkStart w:id="32" w:name="_Toc363546257"/>
+      <w:bookmarkStart w:id="33" w:name="_Toc381000219"/>
       <w:r>
         <w:t>Toolkit</w:t>
       </w:r>
       <w:r>
         <w:t xml:space="preserve"> Parameters</w:t>
       </w:r>
+      <w:bookmarkEnd w:id="32"/>
       <w:bookmarkEnd w:id="33"/>
-      <w:bookmarkEnd w:id="34"/>
     </w:p>
     <w:p>
       <w:pPr>
@@ -10845,7 +10843,7 @@
           <w:noProof/>
         </w:rPr>
       </w:pPr>
-      <w:bookmarkStart w:id="35" w:name="_Toc381000220"/>
+      <w:bookmarkStart w:id="34" w:name="_Toc381000220"/>
       <w:r>
         <w:rPr>
           <w:noProof/>
@@ -10858,6 +10856,213 @@
         </w:rPr>
         <w:t xml:space="preserve"> the Toolkit</w:t>
       </w:r>
+      <w:bookmarkEnd w:id="34"/>
+    </w:p>
+    <w:p>
+      <w:pPr>
+        <w:rPr>
+          <w:lang w:val="en-IE"/>
+        </w:rPr>
+      </w:pPr>
+    </w:p>
+    <w:p>
+      <w:pPr>
+        <w:rPr>
+          <w:lang w:val="en-IE"/>
+        </w:rPr>
+      </w:pPr>
+      <w:r>
+        <w:rPr>
+          <w:lang w:val="en-IE"/>
+        </w:rPr>
+        <w:t>Aside from customizing the “Deploy-Application.ps1” script to deploy your application, no configuration is necessary out of the box. The following components can be configured as required:</w:t>
+      </w:r>
+    </w:p>
+    <w:p>
+      <w:pPr>
+        <w:rPr>
+          <w:lang w:val="en-IE"/>
+        </w:rPr>
+      </w:pPr>
+      <w:r>
+        <w:rPr>
+          <w:b/>
+          <w:lang w:val="en-IE"/>
+        </w:rPr>
+        <w:t>AppDeployToolkitConfig.xml</w:t>
+      </w:r>
+      <w:r>
+        <w:rPr>
+          <w:lang w:val="en-IE"/>
+        </w:rPr>
+        <w:t xml:space="preserve"> - Configure the default UI messages, MSI parameters and log file location.</w:t>
+      </w:r>
+    </w:p>
+    <w:p>
+      <w:pPr>
+        <w:rPr>
+          <w:lang w:val="en-IE"/>
+        </w:rPr>
+      </w:pPr>
+      <w:r>
+        <w:rPr>
+          <w:b/>
+          <w:lang w:val="en-IE"/>
+        </w:rPr>
+        <w:t>AppDeployToolkitLogo.ico</w:t>
+      </w:r>
+      <w:r>
+        <w:rPr>
+          <w:lang w:val="en-IE"/>
+        </w:rPr>
+        <w:t xml:space="preserve"> - To </w:t>
+      </w:r>
+      <w:r>
+        <w:rPr>
+          <w:lang w:val="en-IE"/>
+        </w:rPr>
+        <w:t xml:space="preserve">brand the </w:t>
+      </w:r>
+      <w:r>
+        <w:rPr>
+          <w:lang w:val="en-IE"/>
+        </w:rPr>
+        <w:t xml:space="preserve">balloon notifications and UI window title bars </w:t>
+      </w:r>
+      <w:r>
+        <w:rPr>
+          <w:lang w:val="en-IE"/>
+        </w:rPr>
+        <w:t>with your own custom/corporate logo, replace the AppDeployToolkitLogo.ico file with your own .ico file (retaining the file name)</w:t>
+      </w:r>
+    </w:p>
+    <w:p>
+      <w:pPr>
+        <w:rPr>
+          <w:lang w:val="en-IE"/>
+        </w:rPr>
+      </w:pPr>
+      <w:r>
+        <w:rPr>
+          <w:b/>
+          <w:lang w:val="en-IE"/>
+        </w:rPr>
+        <w:t>AppDeployToolkit</w:t>
+      </w:r>
+      <w:r>
+        <w:rPr>
+          <w:b/>
+          <w:lang w:val="en-IE"/>
+        </w:rPr>
+        <w:t>Banner</w:t>
+      </w:r>
+      <w:r>
+        <w:rPr>
+          <w:b/>
+          <w:lang w:val="en-IE"/>
+        </w:rPr>
+        <w:t>.</w:t>
+      </w:r>
+      <w:r>
+        <w:rPr>
+          <w:b/>
+          <w:lang w:val="en-IE"/>
+        </w:rPr>
+        <w:t xml:space="preserve">png </w:t>
+      </w:r>
+      <w:r>
+        <w:rPr>
+          <w:lang w:val="en-IE"/>
+        </w:rPr>
+        <w:t xml:space="preserve">- To </w:t>
+      </w:r>
+      <w:r>
+        <w:rPr>
+          <w:lang w:val="en-IE"/>
+        </w:rPr>
+        <w:t>brand the t</w:t>
+      </w:r>
+      <w:r>
+        <w:rPr>
+          <w:lang w:val="en-IE"/>
+        </w:rPr>
+        <w:t xml:space="preserve">oolkit </w:t>
+      </w:r>
+      <w:r>
+        <w:rPr>
+          <w:lang w:val="en-IE"/>
+        </w:rPr>
+        <w:t xml:space="preserve">UI prompts </w:t>
+      </w:r>
+      <w:r>
+        <w:rPr>
+          <w:lang w:val="en-IE"/>
+        </w:rPr>
+        <w:t xml:space="preserve">with your own custom/corporate </w:t>
+      </w:r>
+      <w:r>
+        <w:rPr>
+          <w:lang w:val="en-IE"/>
+        </w:rPr>
+        <w:t>banner</w:t>
+      </w:r>
+      <w:r>
+        <w:rPr>
+          <w:lang w:val="en-IE"/>
+        </w:rPr>
+        <w:t>, replace the AppDeployToolkit</w:t>
+      </w:r>
+      <w:r>
+        <w:rPr>
+          <w:lang w:val="en-IE"/>
+        </w:rPr>
+        <w:t>Banner</w:t>
+      </w:r>
+      <w:r>
+        <w:rPr>
+          <w:lang w:val="en-IE"/>
+        </w:rPr>
+        <w:t>.</w:t>
+      </w:r>
+      <w:r>
+        <w:rPr>
+          <w:lang w:val="en-IE"/>
+        </w:rPr>
+        <w:t>png</w:t>
+      </w:r>
+      <w:r>
+        <w:rPr>
+          <w:lang w:val="en-IE"/>
+        </w:rPr>
+        <w:t xml:space="preserve"> file with your own .</w:t>
+      </w:r>
+      <w:r>
+        <w:rPr>
+          <w:lang w:val="en-IE"/>
+        </w:rPr>
+        <w:t>png</w:t>
+      </w:r>
+      <w:r>
+        <w:rPr>
+          <w:lang w:val="en-IE"/>
+        </w:rPr>
+        <w:t xml:space="preserve"> file (retaining the file name)</w:t>
+      </w:r>
+      <w:r>
+        <w:rPr>
+          <w:lang w:val="en-IE"/>
+        </w:rPr>
+        <w:t>. The file must be in PNG format and must be 450 x 50 in size.</w:t>
+      </w:r>
+    </w:p>
+    <w:p>
+      <w:pPr>
+        <w:pStyle w:val="Heading2"/>
+      </w:pPr>
+      <w:bookmarkStart w:id="35" w:name="_Toc381000221"/>
+      <w:r>
+        <w:t>Example Deployments</w:t>
+      </w:r>
       <w:bookmarkEnd w:id="35"/>
     </w:p>
     <w:p>
@@ -10869,220 +11074,13 @@
     </w:p>
     <w:p>
       <w:pPr>
-        <w:rPr>
-          <w:lang w:val="en-IE"/>
-        </w:rPr>
-      </w:pPr>
-      <w:r>
-        <w:rPr>
-          <w:lang w:val="en-IE"/>
-        </w:rPr>
-        <w:t>Aside from customizing the “Deploy-Application.ps1” script to deploy your application, no configuration is necessary out of the box. The following components can be configured as required:</w:t>
-      </w:r>
-    </w:p>
-    <w:p>
-      <w:pPr>
-        <w:rPr>
-          <w:lang w:val="en-IE"/>
-        </w:rPr>
-      </w:pPr>
-      <w:r>
-        <w:rPr>
-          <w:b/>
-          <w:lang w:val="en-IE"/>
-        </w:rPr>
-        <w:t>AppDeployToolkitConfig.xml</w:t>
-      </w:r>
-      <w:r>
-        <w:rPr>
-          <w:lang w:val="en-IE"/>
-        </w:rPr>
-        <w:t xml:space="preserve"> - Configure the default UI messages, MSI parameters and log file location.</w:t>
-      </w:r>
-    </w:p>
-    <w:p>
-      <w:pPr>
-        <w:rPr>
-          <w:lang w:val="en-IE"/>
-        </w:rPr>
-      </w:pPr>
-      <w:r>
-        <w:rPr>
-          <w:b/>
-          <w:lang w:val="en-IE"/>
-        </w:rPr>
-        <w:t>AppDeployToolkitLogo.ico</w:t>
-      </w:r>
-      <w:r>
-        <w:rPr>
-          <w:lang w:val="en-IE"/>
-        </w:rPr>
-        <w:t xml:space="preserve"> - To </w:t>
-      </w:r>
-      <w:r>
-        <w:rPr>
-          <w:lang w:val="en-IE"/>
-        </w:rPr>
-        <w:t xml:space="preserve">brand the </w:t>
-      </w:r>
-      <w:r>
-        <w:rPr>
-          <w:lang w:val="en-IE"/>
-        </w:rPr>
-        <w:t xml:space="preserve">balloon notifications and UI window title bars </w:t>
-      </w:r>
-      <w:r>
-        <w:rPr>
-          <w:lang w:val="en-IE"/>
-        </w:rPr>
-        <w:t>with your own custom/corporate logo, replace the AppDeployToolkitLogo.ico file with your own .ico file (retaining the file name)</w:t>
-      </w:r>
-    </w:p>
-    <w:p>
-      <w:pPr>
-        <w:rPr>
-          <w:lang w:val="en-IE"/>
-        </w:rPr>
-      </w:pPr>
-      <w:r>
-        <w:rPr>
-          <w:b/>
-          <w:lang w:val="en-IE"/>
-        </w:rPr>
-        <w:t>AppDeployToolkit</w:t>
-      </w:r>
-      <w:r>
-        <w:rPr>
-          <w:b/>
-          <w:lang w:val="en-IE"/>
-        </w:rPr>
-        <w:t>Banner</w:t>
-      </w:r>
-      <w:r>
-        <w:rPr>
-          <w:b/>
-          <w:lang w:val="en-IE"/>
-        </w:rPr>
-        <w:t>.</w:t>
-      </w:r>
-      <w:r>
-        <w:rPr>
-          <w:b/>
-          <w:lang w:val="en-IE"/>
-        </w:rPr>
-        <w:t xml:space="preserve">png </w:t>
-      </w:r>
-      <w:r>
-        <w:rPr>
-          <w:lang w:val="en-IE"/>
-        </w:rPr>
-        <w:t xml:space="preserve">- To </w:t>
-      </w:r>
-      <w:r>
-        <w:rPr>
-          <w:lang w:val="en-IE"/>
-        </w:rPr>
-        <w:t>brand the t</w:t>
-      </w:r>
-      <w:r>
-        <w:rPr>
-          <w:lang w:val="en-IE"/>
-        </w:rPr>
-        <w:t xml:space="preserve">oolkit </w:t>
-      </w:r>
-      <w:r>
-        <w:rPr>
-          <w:lang w:val="en-IE"/>
-        </w:rPr>
-        <w:t xml:space="preserve">UI prompts </w:t>
-      </w:r>
-      <w:r>
-        <w:rPr>
-          <w:lang w:val="en-IE"/>
-        </w:rPr>
-        <w:t xml:space="preserve">with your own custom/corporate </w:t>
-      </w:r>
-      <w:r>
-        <w:rPr>
-          <w:lang w:val="en-IE"/>
-        </w:rPr>
-        <w:t>banner</w:t>
-      </w:r>
-      <w:r>
-        <w:rPr>
-          <w:lang w:val="en-IE"/>
-        </w:rPr>
-        <w:t>, replace the AppDeployToolkit</w:t>
-      </w:r>
-      <w:r>
-        <w:rPr>
-          <w:lang w:val="en-IE"/>
-        </w:rPr>
-        <w:t>Banner</w:t>
-      </w:r>
-      <w:r>
-        <w:rPr>
-          <w:lang w:val="en-IE"/>
-        </w:rPr>
-        <w:t>.</w:t>
-      </w:r>
-      <w:r>
-        <w:rPr>
-          <w:lang w:val="en-IE"/>
-        </w:rPr>
-        <w:t>png</w:t>
-      </w:r>
-      <w:r>
-        <w:rPr>
-          <w:lang w:val="en-IE"/>
-        </w:rPr>
-        <w:t xml:space="preserve"> file with your own .</w:t>
-      </w:r>
-      <w:r>
-        <w:rPr>
-          <w:lang w:val="en-IE"/>
-        </w:rPr>
-        <w:t>png</w:t>
-      </w:r>
-      <w:r>
-        <w:rPr>
-          <w:lang w:val="en-IE"/>
-        </w:rPr>
-        <w:t xml:space="preserve"> file (retaining the file name)</w:t>
-      </w:r>
-      <w:r>
-        <w:rPr>
-          <w:lang w:val="en-IE"/>
-        </w:rPr>
-        <w:t>. The file must be in PNG format and must be 450 x 50 in size.</w:t>
-      </w:r>
-    </w:p>
-    <w:p>
-      <w:pPr>
-        <w:pStyle w:val="Heading2"/>
-      </w:pPr>
-      <w:bookmarkStart w:id="36" w:name="_Toc381000221"/>
-      <w:r>
-        <w:t>Example Deployments</w:t>
+        <w:pStyle w:val="Heading3"/>
+      </w:pPr>
+      <w:bookmarkStart w:id="36" w:name="_Toc381000222"/>
+      <w:r>
+        <w:t>Building an Adobe Reader installation with the PowerShell App Deployment</w:t>
       </w:r>
       <w:bookmarkEnd w:id="36"/>
-    </w:p>
-    <w:p>
-      <w:pPr>
-        <w:rPr>
-          <w:lang w:val="en-IE"/>
-        </w:rPr>
-      </w:pPr>
-    </w:p>
-    <w:p>
-      <w:pPr>
-        <w:pStyle w:val="Heading3"/>
-      </w:pPr>
-      <w:bookmarkStart w:id="37" w:name="_Toc381000222"/>
-      <w:r>
-        <w:t>Building an Adobe Reader installation with the PowerShell App Deployment</w:t>
-      </w:r>
-      <w:bookmarkEnd w:id="37"/>
       <w:r>
         <w:t xml:space="preserve"> </w:t>
       </w:r>
@@ -12627,11 +12625,11 @@
       <w:pPr>
         <w:pStyle w:val="Heading3"/>
       </w:pPr>
-      <w:bookmarkStart w:id="38" w:name="_Toc381000223"/>
+      <w:bookmarkStart w:id="37" w:name="_Toc381000223"/>
       <w:r>
         <w:t>Deploy the Adobe Reader installation using SCCM 2007 / SCCM 2012 package</w:t>
       </w:r>
-      <w:bookmarkEnd w:id="38"/>
+      <w:bookmarkEnd w:id="37"/>
     </w:p>
     <w:p>
       <w:pPr>
@@ -13289,11 +13287,11 @@
       <w:pPr>
         <w:pStyle w:val="Heading3"/>
       </w:pPr>
-      <w:bookmarkStart w:id="39" w:name="_Toc381000224"/>
+      <w:bookmarkStart w:id="38" w:name="_Toc381000224"/>
       <w:r>
         <w:t>Deploy the Adobe Reader installation using SCCM 2012 Application Model</w:t>
       </w:r>
-      <w:bookmarkEnd w:id="39"/>
+      <w:bookmarkEnd w:id="38"/>
     </w:p>
     <w:p>
       <w:pPr>
@@ -14295,11 +14293,11 @@
       <w:pPr>
         <w:pStyle w:val="Heading3"/>
       </w:pPr>
-      <w:bookmarkStart w:id="40" w:name="_Toc381000225"/>
+      <w:bookmarkStart w:id="39" w:name="_Toc381000225"/>
       <w:r>
         <w:t>Important Note regarding deferrals</w:t>
       </w:r>
-      <w:bookmarkEnd w:id="40"/>
+      <w:bookmarkEnd w:id="39"/>
     </w:p>
     <w:p>
       <w:pPr>
@@ -14380,12 +14378,12 @@
       <w:pPr>
         <w:pStyle w:val="Heading3"/>
       </w:pPr>
-      <w:bookmarkStart w:id="41" w:name="_Toc381000226"/>
+      <w:bookmarkStart w:id="40" w:name="_Toc381000226"/>
       <w:r>
         <w:lastRenderedPageBreak/>
         <w:t>An advanced Office 2010 installation with the PowerShell App Deployment</w:t>
       </w:r>
-      <w:bookmarkEnd w:id="41"/>
+      <w:bookmarkEnd w:id="40"/>
       <w:r>
         <w:t xml:space="preserve"> </w:t>
       </w:r>
@@ -14931,117 +14929,117 @@
       <w:pPr>
         <w:pStyle w:val="Heading1"/>
       </w:pPr>
-      <w:bookmarkStart w:id="42" w:name="_Toc381000227"/>
+      <w:bookmarkStart w:id="41" w:name="_Toc381000227"/>
       <w:r>
         <w:t>Toolkit Functions</w:t>
       </w:r>
+      <w:bookmarkEnd w:id="41"/>
+    </w:p>
+    <w:p>
+      <w:pPr>
+        <w:rPr>
+          <w:rFonts w:ascii="Candara" w:hAnsi="Candara"/>
+        </w:rPr>
+      </w:pPr>
+    </w:p>
+    <w:p>
+      <w:pPr>
+        <w:pStyle w:val="Heading3"/>
+      </w:pPr>
+      <w:bookmarkStart w:id="42" w:name="_Toc381000228"/>
+      <w:r>
+        <w:t>Convert-RegistryPath</w:t>
+      </w:r>
       <w:bookmarkEnd w:id="42"/>
     </w:p>
     <w:p>
-      <w:pPr>
-        <w:rPr>
-          <w:rFonts w:ascii="Candara" w:hAnsi="Candara"/>
-        </w:rPr>
-      </w:pPr>
+      <w:r>
+        <w:rPr>
+          <w:b/>
+        </w:rPr>
+        <w:t>Synopsis</w:t>
+      </w:r>
+      <w:r>
+        <w:t xml:space="preserve">    : Converts the specified registry key path to a format that is compatible with built-in PowerShell cmdlets.</w:t>
+      </w:r>
+    </w:p>
+    <w:p>
+      <w:r>
+        <w:rPr>
+          <w:b/>
+        </w:rPr>
+        <w:t>Description</w:t>
+      </w:r>
+      <w:r>
+        <w:t xml:space="preserve">: </w:t>
+      </w:r>
+    </w:p>
+    <w:p>
+      <w:r>
+        <w:t xml:space="preserve">              Converts the specified registry key path to a format that is compatible with built-in PowerShell cmdlets.</w:t>
+      </w:r>
+    </w:p>
+    <w:p>
+      <w:r>
+        <w:t xml:space="preserve">              Converts registry key hives to their full paths, e.g. HKLM is converted to "HKEY_LOCAL_MACHINE" and prepends "Registry::" to the path</w:t>
+      </w:r>
+    </w:p>
+    <w:p>
+      <w:r>
+        <w:rPr>
+          <w:b/>
+        </w:rPr>
+        <w:t xml:space="preserve">Parameter  </w:t>
+      </w:r>
+      <w:r>
+        <w:t xml:space="preserve"> : Key</w:t>
+      </w:r>
+    </w:p>
+    <w:p>
+      <w:r>
+        <w:t xml:space="preserve">              Path to the registry key to convert (can be a registry hive or fully qualified path)</w:t>
+      </w:r>
+    </w:p>
+    <w:p>
+      <w:r>
+        <w:rPr>
+          <w:b/>
+        </w:rPr>
+        <w:t>Examples</w:t>
+      </w:r>
+      <w:r>
+        <w:t xml:space="preserve">    : </w:t>
+      </w:r>
+    </w:p>
+    <w:p>
+      <w:r>
+        <w:t xml:space="preserve">              -------------------------- EXAMPLE 1 --------------------------</w:t>
+      </w:r>
+    </w:p>
+    <w:p>
+      <w:r>
+        <w:t xml:space="preserve">              C:\PS&gt;Convert-RegistryPath -Key "HKEY_LOCAL_MACHINE\SOFTWARE\Microsoft\Windows\CurrentVersion\Uninstall\{1AD147D0-BE0E-3D6C-AC11-64F6DC4163F1}"</w:t>
+      </w:r>
+    </w:p>
+    <w:p>
+      <w:r>
+        <w:t xml:space="preserve">              -------------------------- EXAMPLE 2 --------------------------</w:t>
+      </w:r>
+    </w:p>
+    <w:p>
+      <w:r>
+        <w:t xml:space="preserve">              C:\PS&gt;Convert-RegistryPath -Key "HKLM:\SOFTWARE\Microsoft\Windows\CurrentVersion\Uninstall\{1AD147D0-BE0E-3D6C-AC11-64F6DC4163F1}"</w:t>
+      </w:r>
     </w:p>
     <w:p>
       <w:pPr>
         <w:pStyle w:val="Heading3"/>
       </w:pPr>
-      <w:bookmarkStart w:id="43" w:name="_Toc381000228"/>
-      <w:r>
-        <w:t>Convert-RegistryPath</w:t>
+      <w:bookmarkStart w:id="43" w:name="_Toc381000229"/>
+      <w:r>
+        <w:t>Copy-File</w:t>
       </w:r>
       <w:bookmarkEnd w:id="43"/>
-    </w:p>
-    <w:p>
-      <w:r>
-        <w:rPr>
-          <w:b/>
-        </w:rPr>
-        <w:t>Synopsis</w:t>
-      </w:r>
-      <w:r>
-        <w:t xml:space="preserve">    : Converts the specified registry key path to a format that is compatible with built-in PowerShell cmdlets.</w:t>
-      </w:r>
-    </w:p>
-    <w:p>
-      <w:r>
-        <w:rPr>
-          <w:b/>
-        </w:rPr>
-        <w:t>Description</w:t>
-      </w:r>
-      <w:r>
-        <w:t xml:space="preserve">: </w:t>
-      </w:r>
-    </w:p>
-    <w:p>
-      <w:r>
-        <w:t xml:space="preserve">              Converts the specified registry key path to a format that is compatible with built-in PowerShell cmdlets.</w:t>
-      </w:r>
-    </w:p>
-    <w:p>
-      <w:r>
-        <w:t xml:space="preserve">              Converts registry key hives to their full paths, e.g. HKLM is converted to "HKEY_LOCAL_MACHINE" and prepends "Registry::" to the path</w:t>
-      </w:r>
-    </w:p>
-    <w:p>
-      <w:r>
-        <w:rPr>
-          <w:b/>
-        </w:rPr>
-        <w:t xml:space="preserve">Parameter  </w:t>
-      </w:r>
-      <w:r>
-        <w:t xml:space="preserve"> : Key</w:t>
-      </w:r>
-    </w:p>
-    <w:p>
-      <w:r>
-        <w:t xml:space="preserve">              Path to the registry key to convert (can be a registry hive or fully qualified path)</w:t>
-      </w:r>
-    </w:p>
-    <w:p>
-      <w:r>
-        <w:rPr>
-          <w:b/>
-        </w:rPr>
-        <w:t>Examples</w:t>
-      </w:r>
-      <w:r>
-        <w:t xml:space="preserve">    : </w:t>
-      </w:r>
-    </w:p>
-    <w:p>
-      <w:r>
-        <w:t xml:space="preserve">              -------------------------- EXAMPLE 1 --------------------------</w:t>
-      </w:r>
-    </w:p>
-    <w:p>
-      <w:r>
-        <w:t xml:space="preserve">              C:\PS&gt;Convert-RegistryPath -Key "HKEY_LOCAL_MACHINE\SOFTWARE\Microsoft\Windows\CurrentVersion\Uninstall\{1AD147D0-BE0E-3D6C-AC11-64F6DC4163F1}"</w:t>
-      </w:r>
-    </w:p>
-    <w:p>
-      <w:r>
-        <w:t xml:space="preserve">              -------------------------- EXAMPLE 2 --------------------------</w:t>
-      </w:r>
-    </w:p>
-    <w:p>
-      <w:r>
-        <w:t xml:space="preserve">              C:\PS&gt;Convert-RegistryPath -Key "HKLM:\SOFTWARE\Microsoft\Windows\CurrentVersion\Uninstall\{1AD147D0-BE0E-3D6C-AC11-64F6DC4163F1}"</w:t>
-      </w:r>
-    </w:p>
-    <w:p>
-      <w:pPr>
-        <w:pStyle w:val="Heading3"/>
-      </w:pPr>
-      <w:bookmarkStart w:id="44" w:name="_Toc381000229"/>
-      <w:r>
-        <w:t>Copy-File</w:t>
-      </w:r>
-      <w:bookmarkEnd w:id="44"/>
     </w:p>
     <w:p>
       <w:r>
@@ -15132,85 +15130,85 @@
       <w:pPr>
         <w:pStyle w:val="Heading3"/>
       </w:pPr>
-      <w:bookmarkStart w:id="45" w:name="_Toc381000230"/>
+      <w:bookmarkStart w:id="44" w:name="_Toc381000230"/>
       <w:r>
         <w:t>Enable-TerminalServerInstallMode</w:t>
       </w:r>
+      <w:bookmarkEnd w:id="44"/>
+    </w:p>
+    <w:p>
+      <w:r>
+        <w:rPr>
+          <w:b/>
+        </w:rPr>
+        <w:t>Synopsis</w:t>
+      </w:r>
+      <w:r>
+        <w:t xml:space="preserve">    :     Changes to user install mode for Remote Desktop Session Host/Citrix servers</w:t>
+      </w:r>
+    </w:p>
+    <w:p>
+      <w:r>
+        <w:rPr>
+          <w:b/>
+        </w:rPr>
+        <w:t>Description</w:t>
+      </w:r>
+      <w:r>
+        <w:t>:     Changes to user install mode for Remote Desktop Session Host/Citrix servers</w:t>
+      </w:r>
+    </w:p>
+    <w:p>
+      <w:r>
+        <w:rPr>
+          <w:b/>
+        </w:rPr>
+        <w:t xml:space="preserve">Parameter  </w:t>
+      </w:r>
+      <w:r>
+        <w:t xml:space="preserve"> :</w:t>
+      </w:r>
+    </w:p>
+    <w:p>
+      <w:r>
+        <w:t xml:space="preserve">              ContinueOnError</w:t>
+      </w:r>
+    </w:p>
+    <w:p>
+      <w:r>
+        <w:t xml:space="preserve">              Continue if an error is encountered</w:t>
+      </w:r>
+    </w:p>
+    <w:p>
+      <w:r>
+        <w:rPr>
+          <w:b/>
+        </w:rPr>
+        <w:t>Examples</w:t>
+      </w:r>
+      <w:r>
+        <w:t xml:space="preserve">    : </w:t>
+      </w:r>
+    </w:p>
+    <w:p>
+      <w:r>
+        <w:t xml:space="preserve">              -------------------------- EXAMPLE 1 --------------------------</w:t>
+      </w:r>
+    </w:p>
+    <w:p>
+      <w:r>
+        <w:t xml:space="preserve">              C:\PS&gt;Enable-TerminalServerInstallMode</w:t>
+      </w:r>
+    </w:p>
+    <w:p>
+      <w:pPr>
+        <w:pStyle w:val="Heading3"/>
+      </w:pPr>
+      <w:bookmarkStart w:id="45" w:name="_Toc381000231"/>
+      <w:r>
+        <w:t>Execute-MSI</w:t>
+      </w:r>
       <w:bookmarkEnd w:id="45"/>
-    </w:p>
-    <w:p>
-      <w:r>
-        <w:rPr>
-          <w:b/>
-        </w:rPr>
-        <w:t>Synopsis</w:t>
-      </w:r>
-      <w:r>
-        <w:t xml:space="preserve">    :     Changes to user install mode for Remote Desktop Session Host/Citrix servers</w:t>
-      </w:r>
-    </w:p>
-    <w:p>
-      <w:r>
-        <w:rPr>
-          <w:b/>
-        </w:rPr>
-        <w:t>Description</w:t>
-      </w:r>
-      <w:r>
-        <w:t>:     Changes to user install mode for Remote Desktop Session Host/Citrix servers</w:t>
-      </w:r>
-    </w:p>
-    <w:p>
-      <w:r>
-        <w:rPr>
-          <w:b/>
-        </w:rPr>
-        <w:t xml:space="preserve">Parameter  </w:t>
-      </w:r>
-      <w:r>
-        <w:t xml:space="preserve"> :</w:t>
-      </w:r>
-    </w:p>
-    <w:p>
-      <w:r>
-        <w:t xml:space="preserve">              ContinueOnError</w:t>
-      </w:r>
-    </w:p>
-    <w:p>
-      <w:r>
-        <w:t xml:space="preserve">              Continue if an error is encountered</w:t>
-      </w:r>
-    </w:p>
-    <w:p>
-      <w:r>
-        <w:rPr>
-          <w:b/>
-        </w:rPr>
-        <w:t>Examples</w:t>
-      </w:r>
-      <w:r>
-        <w:t xml:space="preserve">    : </w:t>
-      </w:r>
-    </w:p>
-    <w:p>
-      <w:r>
-        <w:t xml:space="preserve">              -------------------------- EXAMPLE 1 --------------------------</w:t>
-      </w:r>
-    </w:p>
-    <w:p>
-      <w:r>
-        <w:t xml:space="preserve">              C:\PS&gt;Enable-TerminalServerInstallMode</w:t>
-      </w:r>
-    </w:p>
-    <w:p>
-      <w:pPr>
-        <w:pStyle w:val="Heading3"/>
-      </w:pPr>
-      <w:bookmarkStart w:id="46" w:name="_Toc381000231"/>
-      <w:r>
-        <w:t>Execute-MSI</w:t>
-      </w:r>
-      <w:bookmarkEnd w:id="46"/>
     </w:p>
     <w:p>
       <w:r>
@@ -15432,11 +15430,11 @@
       <w:pPr>
         <w:pStyle w:val="Heading3"/>
       </w:pPr>
-      <w:bookmarkStart w:id="47" w:name="_Toc381000232"/>
+      <w:bookmarkStart w:id="46" w:name="_Toc381000232"/>
       <w:r>
         <w:t>Execute-Process</w:t>
       </w:r>
-      <w:bookmarkEnd w:id="47"/>
+      <w:bookmarkEnd w:id="46"/>
     </w:p>
     <w:p>
       <w:r>
@@ -15617,11 +15615,11 @@
       <w:pPr>
         <w:pStyle w:val="Heading3"/>
       </w:pPr>
-      <w:bookmarkStart w:id="48" w:name="_Toc381000233"/>
+      <w:bookmarkStart w:id="47" w:name="_Toc381000233"/>
       <w:r>
         <w:t>Exit-Script</w:t>
       </w:r>
-      <w:bookmarkEnd w:id="48"/>
+      <w:bookmarkEnd w:id="47"/>
     </w:p>
     <w:p>
       <w:r>
@@ -15763,10 +15761,81 @@
       <w:pPr>
         <w:pStyle w:val="Heading3"/>
       </w:pPr>
-      <w:bookmarkStart w:id="49" w:name="_Toc381000234"/>
+      <w:bookmarkStart w:id="48" w:name="_Toc381000234"/>
       <w:r>
         <w:t>Disable-TerminalServerInstallMode</w:t>
       </w:r>
+      <w:bookmarkEnd w:id="48"/>
+    </w:p>
+    <w:p>
+      <w:r>
+        <w:rPr>
+          <w:b/>
+        </w:rPr>
+        <w:t>Synopsis</w:t>
+      </w:r>
+      <w:r>
+        <w:t xml:space="preserve">    :     Changes to user execute mode for Remote Desktop Session Host/Citrix servers</w:t>
+      </w:r>
+    </w:p>
+    <w:p>
+      <w:r>
+        <w:rPr>
+          <w:b/>
+        </w:rPr>
+        <w:t>Description</w:t>
+      </w:r>
+      <w:r>
+        <w:t>:     Changes to user execute mode for Remote Desktop Session Host/Citrix servers</w:t>
+      </w:r>
+    </w:p>
+    <w:p>
+      <w:r>
+        <w:rPr>
+          <w:b/>
+        </w:rPr>
+        <w:t xml:space="preserve">Parameter  </w:t>
+      </w:r>
+      <w:r>
+        <w:t xml:space="preserve"> :</w:t>
+      </w:r>
+    </w:p>
+    <w:p>
+      <w:r>
+        <w:rPr>
+          <w:b/>
+        </w:rPr>
+        <w:t>Examples</w:t>
+      </w:r>
+      <w:r>
+        <w:t xml:space="preserve">    : </w:t>
+      </w:r>
+    </w:p>
+    <w:p>
+      <w:r>
+        <w:t xml:space="preserve">              -------------------------- EXAMPLE 1 --------------------------</w:t>
+      </w:r>
+    </w:p>
+    <w:p>
+      <w:r>
+        <w:t xml:space="preserve">              C:\PS&gt;Disable-TerminalServerInstallMode</w:t>
+      </w:r>
+    </w:p>
+    <w:p>
+      <w:pPr>
+        <w:rPr>
+          <w:lang w:val="fr-FR"/>
+        </w:rPr>
+      </w:pPr>
+    </w:p>
+    <w:p>
+      <w:pPr>
+        <w:pStyle w:val="Heading3"/>
+      </w:pPr>
+      <w:bookmarkStart w:id="49" w:name="_Toc381000235"/>
+      <w:r>
+        <w:t>Get-FileVersion</w:t>
+      </w:r>
       <w:bookmarkEnd w:id="49"/>
     </w:p>
     <w:p>
@@ -15777,7 +15846,7 @@
         <w:t>Synopsis</w:t>
       </w:r>
       <w:r>
-        <w:t xml:space="preserve">    :     Changes to user execute mode for Remote Desktop Session Host/Citrix servers</w:t>
+        <w:t xml:space="preserve">    : Gets the version of the specified file</w:t>
       </w:r>
     </w:p>
     <w:p>
@@ -15788,7 +15857,12 @@
         <w:t>Description</w:t>
       </w:r>
       <w:r>
-        <w:t>:     Changes to user execute mode for Remote Desktop Session Host/Citrix servers</w:t>
+        <w:t xml:space="preserve">: </w:t>
+      </w:r>
+    </w:p>
+    <w:p>
+      <w:r>
+        <w:t xml:space="preserve">              Gets the version of the specified file</w:t>
       </w:r>
     </w:p>
     <w:p>
@@ -15799,7 +15873,22 @@
         <w:t xml:space="preserve">Parameter  </w:t>
       </w:r>
       <w:r>
-        <w:t xml:space="preserve"> :</w:t>
+        <w:t xml:space="preserve"> : File</w:t>
+      </w:r>
+    </w:p>
+    <w:p>
+      <w:r>
+        <w:t xml:space="preserve">              Path of the file</w:t>
+      </w:r>
+    </w:p>
+    <w:p>
+      <w:r>
+        <w:t xml:space="preserve">              ContinueOnError</w:t>
+      </w:r>
+    </w:p>
+    <w:p>
+      <w:r>
+        <w:t xml:space="preserve">              Continue if an error is encountered</w:t>
       </w:r>
     </w:p>
     <w:p>
@@ -15820,23 +15909,16 @@
     </w:p>
     <w:p>
       <w:r>
-        <w:t xml:space="preserve">              C:\PS&gt;Disable-TerminalServerInstallMode</w:t>
-      </w:r>
-    </w:p>
-    <w:p>
-      <w:pPr>
-        <w:rPr>
-          <w:lang w:val="fr-FR"/>
-        </w:rPr>
-      </w:pPr>
+        <w:t xml:space="preserve">              C:\PS&gt;Get-FileVersion "$envProgramFilesX86\Adobe\Reader 11.0\Reader\AcroRd32.exe"</w:t>
+      </w:r>
     </w:p>
     <w:p>
       <w:pPr>
         <w:pStyle w:val="Heading3"/>
       </w:pPr>
-      <w:bookmarkStart w:id="50" w:name="_Toc381000235"/>
-      <w:r>
-        <w:t>Get-FileVersion</w:t>
+      <w:bookmarkStart w:id="50" w:name="_Toc381000236"/>
+      <w:r>
+        <w:t>Get-HardwarePlatform</w:t>
       </w:r>
       <w:bookmarkEnd w:id="50"/>
     </w:p>
@@ -15848,7 +15930,7 @@
         <w:t>Synopsis</w:t>
       </w:r>
       <w:r>
-        <w:t xml:space="preserve">    : Gets the version of the specified file</w:t>
+        <w:t xml:space="preserve">    : Retrieves information about the hardware platform (physical or virtual)</w:t>
       </w:r>
     </w:p>
     <w:p>
@@ -15864,7 +15946,7 @@
     </w:p>
     <w:p>
       <w:r>
-        <w:t xml:space="preserve">              Gets the version of the specified file</w:t>
+        <w:t xml:space="preserve">              Retrieves information about the hardware platform (physical or virtual)</w:t>
       </w:r>
     </w:p>
     <w:p>
@@ -15875,17 +15957,7 @@
         <w:t xml:space="preserve">Parameter  </w:t>
       </w:r>
       <w:r>
-        <w:t xml:space="preserve"> : File</w:t>
-      </w:r>
-    </w:p>
-    <w:p>
-      <w:r>
-        <w:t xml:space="preserve">              Path of the file</w:t>
-      </w:r>
-    </w:p>
-    <w:p>
-      <w:r>
-        <w:t xml:space="preserve">              ContinueOnError</w:t>
+        <w:t xml:space="preserve"> : ContinueOnError</w:t>
       </w:r>
     </w:p>
     <w:p>
@@ -15911,92 +15983,112 @@
     </w:p>
     <w:p>
       <w:r>
-        <w:t xml:space="preserve">              C:\PS&gt;Get-FileVersion "$envProgramFilesX86\Adobe\Reader 11.0\Reader\AcroRd32.exe"</w:t>
+        <w:t xml:space="preserve">              C:\PS&gt;Get-HardwarePlatform</w:t>
       </w:r>
     </w:p>
     <w:p>
       <w:pPr>
         <w:pStyle w:val="Heading3"/>
       </w:pPr>
-      <w:bookmarkStart w:id="51" w:name="_Toc381000236"/>
-      <w:r>
-        <w:t>Get-HardwarePlatform</w:t>
-      </w:r>
-      <w:bookmarkEnd w:id="51"/>
-    </w:p>
-    <w:p>
-      <w:r>
-        <w:rPr>
-          <w:b/>
-        </w:rPr>
-        <w:t>Synopsis</w:t>
-      </w:r>
-      <w:r>
-        <w:t xml:space="preserve">    : Retrieves information about the hardware platform (physical or virtual)</w:t>
-      </w:r>
-    </w:p>
-    <w:p>
-      <w:r>
-        <w:rPr>
-          <w:b/>
-        </w:rPr>
-        <w:t>Description</w:t>
-      </w:r>
-      <w:r>
-        <w:t xml:space="preserve">: </w:t>
-      </w:r>
-    </w:p>
-    <w:p>
-      <w:r>
-        <w:t xml:space="preserve">              Retrieves information about the hardware platform (physical or virtual)</w:t>
-      </w:r>
-    </w:p>
-    <w:p>
-      <w:r>
-        <w:rPr>
-          <w:b/>
-        </w:rPr>
-        <w:t xml:space="preserve">Parameter  </w:t>
-      </w:r>
-      <w:r>
-        <w:t xml:space="preserve"> : ContinueOnError</w:t>
-      </w:r>
-    </w:p>
-    <w:p>
-      <w:r>
-        <w:t xml:space="preserve">              Continue if an error is encountered</w:t>
-      </w:r>
-    </w:p>
-    <w:p>
-      <w:r>
-        <w:rPr>
-          <w:b/>
-        </w:rPr>
-        <w:t>Examples</w:t>
-      </w:r>
-      <w:r>
-        <w:t xml:space="preserve">    : </w:t>
-      </w:r>
-    </w:p>
-    <w:p>
-      <w:r>
-        <w:t xml:space="preserve">              -------------------------- EXAMPLE 1 --------------------------</w:t>
-      </w:r>
-    </w:p>
-    <w:p>
-      <w:r>
-        <w:t xml:space="preserve">              C:\PS&gt;Get-HardwarePlatform</w:t>
-      </w:r>
-    </w:p>
-    <w:p>
-      <w:pPr>
-        <w:pStyle w:val="Heading3"/>
-      </w:pPr>
-      <w:bookmarkStart w:id="52" w:name="_Toc381000237"/>
+      <w:bookmarkStart w:id="51" w:name="_Toc381000237"/>
       <w:r>
         <w:lastRenderedPageBreak/>
         <w:t>Get-IniContent</w:t>
       </w:r>
+      <w:bookmarkEnd w:id="51"/>
+    </w:p>
+    <w:p>
+      <w:r>
+        <w:rPr>
+          <w:b/>
+        </w:rPr>
+        <w:t>Synopsis</w:t>
+      </w:r>
+      <w:r>
+        <w:t xml:space="preserve">    : Parses an ini file and returns the contents as objects with ini section, name and value properties</w:t>
+      </w:r>
+    </w:p>
+    <w:p>
+      <w:r>
+        <w:rPr>
+          <w:b/>
+        </w:rPr>
+        <w:t>Description</w:t>
+      </w:r>
+      <w:r>
+        <w:t xml:space="preserve">: </w:t>
+      </w:r>
+    </w:p>
+    <w:p>
+      <w:r>
+        <w:t xml:space="preserve">              Parses an ini file and returns the contents as objects with ini section, name and value properties</w:t>
+      </w:r>
+    </w:p>
+    <w:p>
+      <w:r>
+        <w:rPr>
+          <w:b/>
+        </w:rPr>
+        <w:t xml:space="preserve">Parameter  </w:t>
+      </w:r>
+      <w:r>
+        <w:t xml:space="preserve"> : FilePath</w:t>
+      </w:r>
+    </w:p>
+    <w:p>
+      <w:r>
+        <w:t xml:space="preserve">              Path to the ini file</w:t>
+      </w:r>
+    </w:p>
+    <w:p>
+      <w:r>
+        <w:t xml:space="preserve">              ContinueOnError</w:t>
+      </w:r>
+    </w:p>
+    <w:p>
+      <w:r>
+        <w:t xml:space="preserve">              Continue if an error is encountered</w:t>
+      </w:r>
+    </w:p>
+    <w:p>
+      <w:r>
+        <w:rPr>
+          <w:b/>
+        </w:rPr>
+        <w:t>Examples</w:t>
+      </w:r>
+      <w:r>
+        <w:t xml:space="preserve">    : </w:t>
+      </w:r>
+    </w:p>
+    <w:p>
+      <w:r>
+        <w:t xml:space="preserve">              -------------------------- EXAMPLE 1 --------------------------</w:t>
+      </w:r>
+    </w:p>
+    <w:p>
+      <w:r>
+        <w:t xml:space="preserve">              C:\PS&gt;Get-IniContent "$envProgramFilesX86\IBM\Lotus\Notes\notes.ini"</w:t>
+      </w:r>
+    </w:p>
+    <w:p>
+      <w:r>
+        <w:t xml:space="preserve">              -------------------------- EXAMPLE 2 --------------------------</w:t>
+      </w:r>
+    </w:p>
+    <w:p>
+      <w:r>
+        <w:t xml:space="preserve">              C:\PS&gt;Get-IniContent "$envProgramFilesX86\IBM\Lotus\Notes\notes.ini" | Where { $_.Name -eq "KeyFileName" } | Select Value -ExpandProperty Value</w:t>
+      </w:r>
+    </w:p>
+    <w:p>
+      <w:pPr>
+        <w:pStyle w:val="Heading3"/>
+      </w:pPr>
+      <w:bookmarkStart w:id="52" w:name="_Toc381000238"/>
+      <w:r>
+        <w:t>Get-FreeDiskSpace</w:t>
+      </w:r>
       <w:bookmarkEnd w:id="52"/>
     </w:p>
     <w:p>
@@ -16007,7 +16099,10 @@
         <w:t>Synopsis</w:t>
       </w:r>
       <w:r>
-        <w:t xml:space="preserve">    : Parses an ini file and returns the contents as objects with ini section, name and value properties</w:t>
+        <w:t xml:space="preserve">    : </w:t>
+      </w:r>
+      <w:r>
+        <w:t>Retrieves the free disk space in MB on a particular drive (defaults to system drive)</w:t>
       </w:r>
     </w:p>
     <w:p>
@@ -16023,7 +16118,10 @@
     </w:p>
     <w:p>
       <w:r>
-        <w:t xml:space="preserve">              Parses an ini file and returns the contents as objects with ini section, name and value properties</w:t>
+        <w:t xml:space="preserve">              </w:t>
+      </w:r>
+      <w:r>
+        <w:t>Retrieves the free disk space in MB on a particular drive (defaults to system drive)</w:t>
       </w:r>
     </w:p>
     <w:p>
@@ -16034,12 +16132,15 @@
         <w:t xml:space="preserve">Parameter  </w:t>
       </w:r>
       <w:r>
-        <w:t xml:space="preserve"> : FilePath</w:t>
-      </w:r>
-    </w:p>
-    <w:p>
-      <w:r>
-        <w:t xml:space="preserve">              Path to the ini file</w:t>
+        <w:t xml:space="preserve"> : Drive</w:t>
+      </w:r>
+    </w:p>
+    <w:p>
+      <w:pPr>
+        <w:ind w:firstLine="720"/>
+      </w:pPr>
+      <w:r>
+        <w:t>Drive to check free disk space on</w:t>
       </w:r>
     </w:p>
     <w:p>
@@ -16070,124 +16171,21 @@
     </w:p>
     <w:p>
       <w:r>
-        <w:t xml:space="preserve">              C:\PS&gt;Get-IniContent "$envProgramFilesX86\IBM\Lotus\Notes\notes.ini"</w:t>
-      </w:r>
-    </w:p>
-    <w:p>
-      <w:r>
-        <w:t xml:space="preserve">              -------------------------- EXAMPLE 2 --------------------------</w:t>
-      </w:r>
-    </w:p>
-    <w:p>
-      <w:r>
-        <w:t xml:space="preserve">              C:\PS&gt;Get-IniContent "$envProgramFilesX86\IBM\Lotus\Notes\notes.ini" | Where { $_.Name -eq "KeyFileName" } | Select Value -ExpandProperty Value</w:t>
+        <w:t xml:space="preserve">              C:\PS&gt;</w:t>
+      </w:r>
+      <w:r>
+        <w:t xml:space="preserve"> Get-FreeDiskSpace -Drive "C:"</w:t>
       </w:r>
     </w:p>
     <w:p>
       <w:pPr>
         <w:pStyle w:val="Heading3"/>
       </w:pPr>
-      <w:bookmarkStart w:id="53" w:name="_Toc381000238"/>
-      <w:r>
-        <w:t>Get-FreeDiskSpace</w:t>
+      <w:bookmarkStart w:id="53" w:name="_Toc381000239"/>
+      <w:r>
+        <w:t>Get-HardwarePlatform</w:t>
       </w:r>
       <w:bookmarkEnd w:id="53"/>
-    </w:p>
-    <w:p>
-      <w:r>
-        <w:rPr>
-          <w:b/>
-        </w:rPr>
-        <w:t>Synopsis</w:t>
-      </w:r>
-      <w:r>
-        <w:t xml:space="preserve">    : </w:t>
-      </w:r>
-      <w:r>
-        <w:t>Retrieves the free disk space in MB on a particular drive (defaults to system drive)</w:t>
-      </w:r>
-    </w:p>
-    <w:p>
-      <w:r>
-        <w:rPr>
-          <w:b/>
-        </w:rPr>
-        <w:t>Description</w:t>
-      </w:r>
-      <w:r>
-        <w:t xml:space="preserve">: </w:t>
-      </w:r>
-    </w:p>
-    <w:p>
-      <w:r>
-        <w:t xml:space="preserve">              </w:t>
-      </w:r>
-      <w:r>
-        <w:t>Retrieves the free disk space in MB on a particular drive (defaults to system drive)</w:t>
-      </w:r>
-    </w:p>
-    <w:p>
-      <w:r>
-        <w:rPr>
-          <w:b/>
-        </w:rPr>
-        <w:t xml:space="preserve">Parameter  </w:t>
-      </w:r>
-      <w:r>
-        <w:t xml:space="preserve"> : Drive</w:t>
-      </w:r>
-    </w:p>
-    <w:p>
-      <w:pPr>
-        <w:ind w:firstLine="720"/>
-      </w:pPr>
-      <w:r>
-        <w:t>Drive to check free disk space on</w:t>
-      </w:r>
-    </w:p>
-    <w:p>
-      <w:r>
-        <w:t xml:space="preserve">              ContinueOnError</w:t>
-      </w:r>
-    </w:p>
-    <w:p>
-      <w:r>
-        <w:t xml:space="preserve">              Continue if an error is encountered</w:t>
-      </w:r>
-    </w:p>
-    <w:p>
-      <w:r>
-        <w:rPr>
-          <w:b/>
-        </w:rPr>
-        <w:t>Examples</w:t>
-      </w:r>
-      <w:r>
-        <w:t xml:space="preserve">    : </w:t>
-      </w:r>
-    </w:p>
-    <w:p>
-      <w:r>
-        <w:t xml:space="preserve">              -------------------------- EXAMPLE 1 --------------------------</w:t>
-      </w:r>
-    </w:p>
-    <w:p>
-      <w:r>
-        <w:t xml:space="preserve">              C:\PS&gt;</w:t>
-      </w:r>
-      <w:r>
-        <w:t xml:space="preserve"> Get-FreeDiskSpace -Drive "C:"</w:t>
-      </w:r>
-    </w:p>
-    <w:p>
-      <w:pPr>
-        <w:pStyle w:val="Heading3"/>
-      </w:pPr>
-      <w:bookmarkStart w:id="54" w:name="_Toc381000239"/>
-      <w:r>
-        <w:t>Get-HardwarePlatform</w:t>
-      </w:r>
-      <w:bookmarkEnd w:id="54"/>
     </w:p>
     <w:p>
       <w:r>
@@ -16258,106 +16256,106 @@
       <w:pPr>
         <w:pStyle w:val="Heading3"/>
       </w:pPr>
-      <w:bookmarkStart w:id="55" w:name="_Toc381000240"/>
+      <w:bookmarkStart w:id="54" w:name="_Toc381000240"/>
       <w:r>
         <w:t>Get-IniContent</w:t>
       </w:r>
+      <w:bookmarkEnd w:id="54"/>
+    </w:p>
+    <w:p>
+      <w:r>
+        <w:rPr>
+          <w:b/>
+        </w:rPr>
+        <w:t>Synopsis</w:t>
+      </w:r>
+      <w:r>
+        <w:t xml:space="preserve">    : Parses an ini file and returns the contents as objects with ini section, name and value properties</w:t>
+      </w:r>
+    </w:p>
+    <w:p>
+      <w:r>
+        <w:rPr>
+          <w:b/>
+        </w:rPr>
+        <w:t>Description</w:t>
+      </w:r>
+      <w:r>
+        <w:t xml:space="preserve">: </w:t>
+      </w:r>
+    </w:p>
+    <w:p>
+      <w:r>
+        <w:t xml:space="preserve">              Parses an ini file and returns the contents as objects with ini section, name and value properties</w:t>
+      </w:r>
+    </w:p>
+    <w:p>
+      <w:r>
+        <w:rPr>
+          <w:b/>
+        </w:rPr>
+        <w:t xml:space="preserve">Parameter  </w:t>
+      </w:r>
+      <w:r>
+        <w:t xml:space="preserve"> : FilePath</w:t>
+      </w:r>
+    </w:p>
+    <w:p>
+      <w:r>
+        <w:t xml:space="preserve">              Path to the ini file</w:t>
+      </w:r>
+    </w:p>
+    <w:p>
+      <w:r>
+        <w:t xml:space="preserve">              ContinueOnError</w:t>
+      </w:r>
+    </w:p>
+    <w:p>
+      <w:r>
+        <w:t xml:space="preserve">              Continue if an error is encountered</w:t>
+      </w:r>
+    </w:p>
+    <w:p>
+      <w:r>
+        <w:rPr>
+          <w:b/>
+        </w:rPr>
+        <w:t>Examples</w:t>
+      </w:r>
+      <w:r>
+        <w:t xml:space="preserve">    : </w:t>
+      </w:r>
+    </w:p>
+    <w:p>
+      <w:r>
+        <w:t xml:space="preserve">              -------------------------- EXAMPLE 1 --------------------------</w:t>
+      </w:r>
+    </w:p>
+    <w:p>
+      <w:r>
+        <w:t xml:space="preserve">              C:\PS&gt;Get-IniContent "$envProgramFilesX86\IBM\Lotus\Notes\notes.ini"</w:t>
+      </w:r>
+    </w:p>
+    <w:p>
+      <w:r>
+        <w:t xml:space="preserve">              -------------------------- EXAMPLE 2 --------------------------</w:t>
+      </w:r>
+    </w:p>
+    <w:p>
+      <w:r>
+        <w:t xml:space="preserve">              C:\PS&gt;Get-IniContent "$envProgramFilesX86\IBM\Lotus\Notes\notes.ini" | Where { $_.Name -eq "KeyFileName" } | Select Value -ExpandProperty Value</w:t>
+      </w:r>
+    </w:p>
+    <w:p/>
+    <w:p>
+      <w:pPr>
+        <w:pStyle w:val="Heading3"/>
+      </w:pPr>
+      <w:bookmarkStart w:id="55" w:name="_Toc381000241"/>
+      <w:r>
+        <w:t>Get-InstalledApplication</w:t>
+      </w:r>
       <w:bookmarkEnd w:id="55"/>
-    </w:p>
-    <w:p>
-      <w:r>
-        <w:rPr>
-          <w:b/>
-        </w:rPr>
-        <w:t>Synopsis</w:t>
-      </w:r>
-      <w:r>
-        <w:t xml:space="preserve">    : Parses an ini file and returns the contents as objects with ini section, name and value properties</w:t>
-      </w:r>
-    </w:p>
-    <w:p>
-      <w:r>
-        <w:rPr>
-          <w:b/>
-        </w:rPr>
-        <w:t>Description</w:t>
-      </w:r>
-      <w:r>
-        <w:t xml:space="preserve">: </w:t>
-      </w:r>
-    </w:p>
-    <w:p>
-      <w:r>
-        <w:t xml:space="preserve">              Parses an ini file and returns the contents as objects with ini section, name and value properties</w:t>
-      </w:r>
-    </w:p>
-    <w:p>
-      <w:r>
-        <w:rPr>
-          <w:b/>
-        </w:rPr>
-        <w:t xml:space="preserve">Parameter  </w:t>
-      </w:r>
-      <w:r>
-        <w:t xml:space="preserve"> : FilePath</w:t>
-      </w:r>
-    </w:p>
-    <w:p>
-      <w:r>
-        <w:t xml:space="preserve">              Path to the ini file</w:t>
-      </w:r>
-    </w:p>
-    <w:p>
-      <w:r>
-        <w:t xml:space="preserve">              ContinueOnError</w:t>
-      </w:r>
-    </w:p>
-    <w:p>
-      <w:r>
-        <w:t xml:space="preserve">              Continue if an error is encountered</w:t>
-      </w:r>
-    </w:p>
-    <w:p>
-      <w:r>
-        <w:rPr>
-          <w:b/>
-        </w:rPr>
-        <w:t>Examples</w:t>
-      </w:r>
-      <w:r>
-        <w:t xml:space="preserve">    : </w:t>
-      </w:r>
-    </w:p>
-    <w:p>
-      <w:r>
-        <w:t xml:space="preserve">              -------------------------- EXAMPLE 1 --------------------------</w:t>
-      </w:r>
-    </w:p>
-    <w:p>
-      <w:r>
-        <w:t xml:space="preserve">              C:\PS&gt;Get-IniContent "$envProgramFilesX86\IBM\Lotus\Notes\notes.ini"</w:t>
-      </w:r>
-    </w:p>
-    <w:p>
-      <w:r>
-        <w:t xml:space="preserve">              -------------------------- EXAMPLE 2 --------------------------</w:t>
-      </w:r>
-    </w:p>
-    <w:p>
-      <w:r>
-        <w:t xml:space="preserve">              C:\PS&gt;Get-IniContent "$envProgramFilesX86\IBM\Lotus\Notes\notes.ini" | Where { $_.Name -eq "KeyFileName" } | Select Value -ExpandProperty Value</w:t>
-      </w:r>
-    </w:p>
-    <w:p/>
-    <w:p>
-      <w:pPr>
-        <w:pStyle w:val="Heading3"/>
-      </w:pPr>
-      <w:bookmarkStart w:id="56" w:name="_Toc381000241"/>
-      <w:r>
-        <w:t>Get-InstalledApplication</w:t>
-      </w:r>
-      <w:bookmarkEnd w:id="56"/>
     </w:p>
     <w:p>
       <w:r>
@@ -16448,115 +16446,115 @@
       <w:pPr>
         <w:pStyle w:val="Heading3"/>
       </w:pPr>
-      <w:bookmarkStart w:id="57" w:name="_Toc381000242"/>
+      <w:bookmarkStart w:id="56" w:name="_Toc381000242"/>
       <w:r>
         <w:t>Get-RegistryKey</w:t>
       </w:r>
+      <w:bookmarkEnd w:id="56"/>
+    </w:p>
+    <w:p>
+      <w:r>
+        <w:rPr>
+          <w:b/>
+        </w:rPr>
+        <w:t>Synopsis</w:t>
+      </w:r>
+      <w:r>
+        <w:t xml:space="preserve">    : Retrieves value names and value data for a specified registry key</w:t>
+      </w:r>
+    </w:p>
+    <w:p>
+      <w:r>
+        <w:rPr>
+          <w:b/>
+        </w:rPr>
+        <w:t>Description</w:t>
+      </w:r>
+      <w:r>
+        <w:t xml:space="preserve">: </w:t>
+      </w:r>
+    </w:p>
+    <w:p>
+      <w:r>
+        <w:t xml:space="preserve">              Retrieves value names and value data for a specified registry key.</w:t>
+      </w:r>
+    </w:p>
+    <w:p>
+      <w:r>
+        <w:t xml:space="preserve">              If the registry key does not contain any values, the function will return $null. If you need to test for existence of a registry key path, use the built-in </w:t>
+      </w:r>
+    </w:p>
+    <w:p>
+      <w:r>
+        <w:t xml:space="preserve">              Test-Path cmdlet</w:t>
+      </w:r>
+    </w:p>
+    <w:p>
+      <w:r>
+        <w:rPr>
+          <w:b/>
+        </w:rPr>
+        <w:t xml:space="preserve">Parameter  </w:t>
+      </w:r>
+      <w:r>
+        <w:t xml:space="preserve"> : Key</w:t>
+      </w:r>
+    </w:p>
+    <w:p>
+      <w:r>
+        <w:t xml:space="preserve">              Path of the registry key</w:t>
+      </w:r>
+    </w:p>
+    <w:p>
+      <w:r>
+        <w:t xml:space="preserve">              ContinueOnError</w:t>
+      </w:r>
+    </w:p>
+    <w:p>
+      <w:r>
+        <w:t xml:space="preserve">              Continue if an error is encountered</w:t>
+      </w:r>
+    </w:p>
+    <w:p>
+      <w:r>
+        <w:rPr>
+          <w:b/>
+        </w:rPr>
+        <w:t>Examples</w:t>
+      </w:r>
+      <w:r>
+        <w:t xml:space="preserve">    : </w:t>
+      </w:r>
+    </w:p>
+    <w:p>
+      <w:r>
+        <w:t xml:space="preserve">              -------------------------- EXAMPLE 1 --------------------------</w:t>
+      </w:r>
+    </w:p>
+    <w:p>
+      <w:r>
+        <w:t xml:space="preserve">              C:\PS&gt;Get-RegistryKey "HKLM:\SOFTWARE\Microsoft\Windows\CurrentVersion\Uninstall\{1AD147D0-BE0E-3D6C-AC11-64F6DC4163F1}"</w:t>
+      </w:r>
+    </w:p>
+    <w:p>
+      <w:r>
+        <w:t xml:space="preserve">              -------------------------- EXAMPLE 2 --------------------------</w:t>
+      </w:r>
+    </w:p>
+    <w:p>
+      <w:r>
+        <w:t xml:space="preserve">              C:\PS&gt;Get-RegistryKey "HKEY_LOCAL_MACHINE\SOFTWARE\Microsoft\Windows NT\CurrentVersion\Image File Execution Options\iexplore.exe"</w:t>
+      </w:r>
+    </w:p>
+    <w:p>
+      <w:pPr>
+        <w:pStyle w:val="Heading3"/>
+      </w:pPr>
+      <w:bookmarkStart w:id="57" w:name="_Toc381000243"/>
+      <w:r>
+        <w:t>Get-ScheduledTask</w:t>
+      </w:r>
       <w:bookmarkEnd w:id="57"/>
-    </w:p>
-    <w:p>
-      <w:r>
-        <w:rPr>
-          <w:b/>
-        </w:rPr>
-        <w:t>Synopsis</w:t>
-      </w:r>
-      <w:r>
-        <w:t xml:space="preserve">    : Retrieves value names and value data for a specified registry key</w:t>
-      </w:r>
-    </w:p>
-    <w:p>
-      <w:r>
-        <w:rPr>
-          <w:b/>
-        </w:rPr>
-        <w:t>Description</w:t>
-      </w:r>
-      <w:r>
-        <w:t xml:space="preserve">: </w:t>
-      </w:r>
-    </w:p>
-    <w:p>
-      <w:r>
-        <w:t xml:space="preserve">              Retrieves value names and value data for a specified registry key.</w:t>
-      </w:r>
-    </w:p>
-    <w:p>
-      <w:r>
-        <w:t xml:space="preserve">              If the registry key does not contain any values, the function will return $null. If you need to test for existence of a registry key path, use the built-in </w:t>
-      </w:r>
-    </w:p>
-    <w:p>
-      <w:r>
-        <w:t xml:space="preserve">              Test-Path cmdlet</w:t>
-      </w:r>
-    </w:p>
-    <w:p>
-      <w:r>
-        <w:rPr>
-          <w:b/>
-        </w:rPr>
-        <w:t xml:space="preserve">Parameter  </w:t>
-      </w:r>
-      <w:r>
-        <w:t xml:space="preserve"> : Key</w:t>
-      </w:r>
-    </w:p>
-    <w:p>
-      <w:r>
-        <w:t xml:space="preserve">              Path of the registry key</w:t>
-      </w:r>
-    </w:p>
-    <w:p>
-      <w:r>
-        <w:t xml:space="preserve">              ContinueOnError</w:t>
-      </w:r>
-    </w:p>
-    <w:p>
-      <w:r>
-        <w:t xml:space="preserve">              Continue if an error is encountered</w:t>
-      </w:r>
-    </w:p>
-    <w:p>
-      <w:r>
-        <w:rPr>
-          <w:b/>
-        </w:rPr>
-        <w:t>Examples</w:t>
-      </w:r>
-      <w:r>
-        <w:t xml:space="preserve">    : </w:t>
-      </w:r>
-    </w:p>
-    <w:p>
-      <w:r>
-        <w:t xml:space="preserve">              -------------------------- EXAMPLE 1 --------------------------</w:t>
-      </w:r>
-    </w:p>
-    <w:p>
-      <w:r>
-        <w:t xml:space="preserve">              C:\PS&gt;Get-RegistryKey "HKLM:\SOFTWARE\Microsoft\Windows\CurrentVersion\Uninstall\{1AD147D0-BE0E-3D6C-AC11-64F6DC4163F1}"</w:t>
-      </w:r>
-    </w:p>
-    <w:p>
-      <w:r>
-        <w:t xml:space="preserve">              -------------------------- EXAMPLE 2 --------------------------</w:t>
-      </w:r>
-    </w:p>
-    <w:p>
-      <w:r>
-        <w:t xml:space="preserve">              C:\PS&gt;Get-RegistryKey "HKEY_LOCAL_MACHINE\SOFTWARE\Microsoft\Windows NT\CurrentVersion\Image File Execution Options\iexplore.exe"</w:t>
-      </w:r>
-    </w:p>
-    <w:p>
-      <w:pPr>
-        <w:pStyle w:val="Heading3"/>
-      </w:pPr>
-      <w:bookmarkStart w:id="58" w:name="_Toc381000243"/>
-      <w:r>
-        <w:t>Get-ScheduledTask</w:t>
-      </w:r>
-      <w:bookmarkEnd w:id="58"/>
     </w:p>
     <w:p>
       <w:r>
@@ -16631,10 +16629,84 @@
       <w:pPr>
         <w:pStyle w:val="Heading3"/>
       </w:pPr>
-      <w:bookmarkStart w:id="59" w:name="_Toc381000244"/>
+      <w:bookmarkStart w:id="58" w:name="_Toc381000244"/>
       <w:r>
         <w:t>Install-MSUpdates</w:t>
       </w:r>
+      <w:bookmarkEnd w:id="58"/>
+    </w:p>
+    <w:p>
+      <w:r>
+        <w:rPr>
+          <w:b/>
+        </w:rPr>
+        <w:t>Synopsis</w:t>
+      </w:r>
+      <w:r>
+        <w:t xml:space="preserve">    : Installs all Microsft Updates in a given directory</w:t>
+      </w:r>
+    </w:p>
+    <w:p>
+      <w:r>
+        <w:rPr>
+          <w:b/>
+        </w:rPr>
+        <w:t>Description</w:t>
+      </w:r>
+      <w:r>
+        <w:t xml:space="preserve">: </w:t>
+      </w:r>
+    </w:p>
+    <w:p>
+      <w:r>
+        <w:t xml:space="preserve">              Installs all Microsft Updates in a given directory of type ".exe", ".msu" or ".msp"</w:t>
+      </w:r>
+    </w:p>
+    <w:p>
+      <w:r>
+        <w:rPr>
+          <w:b/>
+        </w:rPr>
+        <w:t xml:space="preserve">Parameter  </w:t>
+      </w:r>
+      <w:r>
+        <w:t xml:space="preserve"> : Directory</w:t>
+      </w:r>
+    </w:p>
+    <w:p>
+      <w:r>
+        <w:t xml:space="preserve">              Directory containing the updates</w:t>
+      </w:r>
+    </w:p>
+    <w:p>
+      <w:r>
+        <w:rPr>
+          <w:b/>
+        </w:rPr>
+        <w:t>Examples</w:t>
+      </w:r>
+      <w:r>
+        <w:t xml:space="preserve">    : </w:t>
+      </w:r>
+    </w:p>
+    <w:p>
+      <w:r>
+        <w:t xml:space="preserve">              -------------------------- EXAMPLE 1 --------------------------</w:t>
+      </w:r>
+    </w:p>
+    <w:p>
+      <w:r>
+        <w:t xml:space="preserve">              C:\PS&gt;Install-MSUpdates "$dirFiles\MSUpdates"</w:t>
+      </w:r>
+    </w:p>
+    <w:p>
+      <w:pPr>
+        <w:pStyle w:val="Heading3"/>
+      </w:pPr>
+      <w:bookmarkStart w:id="59" w:name="_Toc381000245"/>
+      <w:r>
+        <w:t>Install-SCCMSoftwareUpdates</w:t>
+      </w:r>
       <w:bookmarkEnd w:id="59"/>
     </w:p>
     <w:p>
@@ -16645,7 +16717,7 @@
         <w:t>Synopsis</w:t>
       </w:r>
       <w:r>
-        <w:t xml:space="preserve">    : Installs all Microsft Updates in a given directory</w:t>
+        <w:t xml:space="preserve">    : Scans for outstanding SCCM updates to be installed and installed the pending updates</w:t>
       </w:r>
     </w:p>
     <w:p>
@@ -16661,7 +16733,12 @@
     </w:p>
     <w:p>
       <w:r>
-        <w:t xml:space="preserve">              Installs all Microsft Updates in a given directory of type ".exe", ".msu" or ".msp"</w:t>
+        <w:t xml:space="preserve">              Scans for outstanding SCCM updates to be installed and installed the pending updates</w:t>
+      </w:r>
+    </w:p>
+    <w:p>
+      <w:r>
+        <w:t xml:space="preserve">              This function can take several minutes to run</w:t>
       </w:r>
     </w:p>
     <w:p>
@@ -16672,12 +16749,12 @@
         <w:t xml:space="preserve">Parameter  </w:t>
       </w:r>
       <w:r>
-        <w:t xml:space="preserve"> : Directory</w:t>
-      </w:r>
-    </w:p>
-    <w:p>
-      <w:r>
-        <w:t xml:space="preserve">              Directory containing the updates</w:t>
+        <w:t xml:space="preserve"> : ContinueOnError</w:t>
+      </w:r>
+    </w:p>
+    <w:p>
+      <w:r>
+        <w:t xml:space="preserve">              Continue if an error is encountered</w:t>
       </w:r>
     </w:p>
     <w:p>
@@ -16698,97 +16775,18 @@
     </w:p>
     <w:p>
       <w:r>
-        <w:t xml:space="preserve">              C:\PS&gt;Install-MSUpdates "$dirFiles\MSUpdates"</w:t>
+        <w:t xml:space="preserve">              C:\PS&gt;Install-SCCMSoftwareUpdates</w:t>
       </w:r>
     </w:p>
     <w:p>
       <w:pPr>
         <w:pStyle w:val="Heading3"/>
       </w:pPr>
-      <w:bookmarkStart w:id="60" w:name="_Toc381000245"/>
-      <w:r>
-        <w:t>Install-SCCMSoftwareUpdates</w:t>
+      <w:bookmarkStart w:id="60" w:name="_Toc381000246"/>
+      <w:r>
+        <w:t>Invoke-SCCMTask</w:t>
       </w:r>
       <w:bookmarkEnd w:id="60"/>
-    </w:p>
-    <w:p>
-      <w:r>
-        <w:rPr>
-          <w:b/>
-        </w:rPr>
-        <w:t>Synopsis</w:t>
-      </w:r>
-      <w:r>
-        <w:t xml:space="preserve">    : Scans for outstanding SCCM updates to be installed and installed the pending updates</w:t>
-      </w:r>
-    </w:p>
-    <w:p>
-      <w:r>
-        <w:rPr>
-          <w:b/>
-        </w:rPr>
-        <w:t>Description</w:t>
-      </w:r>
-      <w:r>
-        <w:t xml:space="preserve">: </w:t>
-      </w:r>
-    </w:p>
-    <w:p>
-      <w:r>
-        <w:t xml:space="preserve">              Scans for outstanding SCCM updates to be installed and installed the pending updates</w:t>
-      </w:r>
-    </w:p>
-    <w:p>
-      <w:r>
-        <w:t xml:space="preserve">              This function can take several minutes to run</w:t>
-      </w:r>
-    </w:p>
-    <w:p>
-      <w:r>
-        <w:rPr>
-          <w:b/>
-        </w:rPr>
-        <w:t xml:space="preserve">Parameter  </w:t>
-      </w:r>
-      <w:r>
-        <w:t xml:space="preserve"> : ContinueOnError</w:t>
-      </w:r>
-    </w:p>
-    <w:p>
-      <w:r>
-        <w:t xml:space="preserve">              Continue if an error is encountered</w:t>
-      </w:r>
-    </w:p>
-    <w:p>
-      <w:r>
-        <w:rPr>
-          <w:b/>
-        </w:rPr>
-        <w:t>Examples</w:t>
-      </w:r>
-      <w:r>
-        <w:t xml:space="preserve">    : </w:t>
-      </w:r>
-    </w:p>
-    <w:p>
-      <w:r>
-        <w:t xml:space="preserve">              -------------------------- EXAMPLE 1 --------------------------</w:t>
-      </w:r>
-    </w:p>
-    <w:p>
-      <w:r>
-        <w:t xml:space="preserve">              C:\PS&gt;Install-SCCMSoftwareUpdates</w:t>
-      </w:r>
-    </w:p>
-    <w:p>
-      <w:pPr>
-        <w:pStyle w:val="Heading3"/>
-      </w:pPr>
-      <w:bookmarkStart w:id="61" w:name="_Toc381000246"/>
-      <w:r>
-        <w:t>Invoke-SCCMTask</w:t>
-      </w:r>
-      <w:bookmarkEnd w:id="61"/>
     </w:p>
     <w:p>
       <w:r>
@@ -16879,11 +16877,11 @@
       <w:pPr>
         <w:pStyle w:val="Heading3"/>
       </w:pPr>
-      <w:bookmarkStart w:id="62" w:name="_Toc381000247"/>
+      <w:bookmarkStart w:id="61" w:name="_Toc381000247"/>
       <w:r>
         <w:t>New-Shortcut</w:t>
       </w:r>
-      <w:bookmarkEnd w:id="62"/>
+      <w:bookmarkEnd w:id="61"/>
     </w:p>
     <w:p>
       <w:r>
@@ -17036,11 +17034,90 @@
       <w:pPr>
         <w:pStyle w:val="Heading3"/>
       </w:pPr>
-      <w:bookmarkStart w:id="63" w:name="_Toc381000248"/>
+      <w:bookmarkStart w:id="62" w:name="_Toc381000248"/>
       <w:r>
         <w:lastRenderedPageBreak/>
         <w:t>Refresh-Desktop</w:t>
       </w:r>
+      <w:bookmarkEnd w:id="62"/>
+    </w:p>
+    <w:p>
+      <w:r>
+        <w:rPr>
+          <w:b/>
+        </w:rPr>
+        <w:t>Synopsis</w:t>
+      </w:r>
+      <w:r>
+        <w:t xml:space="preserve">    : Forces the Windows Exporer Shell to refresh, which causes desktop icons to be reloaded</w:t>
+      </w:r>
+    </w:p>
+    <w:p>
+      <w:r>
+        <w:rPr>
+          <w:b/>
+        </w:rPr>
+        <w:t>Description</w:t>
+      </w:r>
+      <w:r>
+        <w:t xml:space="preserve">: </w:t>
+      </w:r>
+    </w:p>
+    <w:p>
+      <w:r>
+        <w:t xml:space="preserve">              Forces the Windows Exporer Shell to refresh, which causes desktop icons to be reloaded.</w:t>
+      </w:r>
+    </w:p>
+    <w:p>
+      <w:r>
+        <w:t xml:space="preserve">              Informs the Explorer Shell to refresh its settings after you change registry values or other settings to avoid a reboot.</w:t>
+      </w:r>
+    </w:p>
+    <w:p>
+      <w:r>
+        <w:rPr>
+          <w:b/>
+        </w:rPr>
+        <w:t xml:space="preserve">Parameter  </w:t>
+      </w:r>
+      <w:r>
+        <w:t xml:space="preserve"> : ContinueOnError</w:t>
+      </w:r>
+    </w:p>
+    <w:p>
+      <w:r>
+        <w:t xml:space="preserve">              Continue if an error is encountered</w:t>
+      </w:r>
+    </w:p>
+    <w:p>
+      <w:r>
+        <w:rPr>
+          <w:b/>
+        </w:rPr>
+        <w:t>Examples</w:t>
+      </w:r>
+      <w:r>
+        <w:t xml:space="preserve">    : </w:t>
+      </w:r>
+    </w:p>
+    <w:p>
+      <w:r>
+        <w:t xml:space="preserve">              -------------------------- EXAMPLE 1 --------------------------</w:t>
+      </w:r>
+    </w:p>
+    <w:p>
+      <w:r>
+        <w:t xml:space="preserve">              C:\PS&gt;Refresh-Desktop</w:t>
+      </w:r>
+    </w:p>
+    <w:p>
+      <w:pPr>
+        <w:pStyle w:val="Heading3"/>
+      </w:pPr>
+      <w:bookmarkStart w:id="63" w:name="_Toc381000249"/>
+      <w:r>
+        <w:t>Register-DLL</w:t>
+      </w:r>
       <w:bookmarkEnd w:id="63"/>
     </w:p>
     <w:p>
@@ -17051,7 +17128,7 @@
         <w:t>Synopsis</w:t>
       </w:r>
       <w:r>
-        <w:t xml:space="preserve">    : Forces the Windows Exporer Shell to refresh, which causes desktop icons to be reloaded</w:t>
+        <w:t xml:space="preserve">    : Registers a DLL file</w:t>
       </w:r>
     </w:p>
     <w:p>
@@ -17067,12 +17144,7 @@
     </w:p>
     <w:p>
       <w:r>
-        <w:t xml:space="preserve">              Forces the Windows Exporer Shell to refresh, which causes desktop icons to be reloaded.</w:t>
-      </w:r>
-    </w:p>
-    <w:p>
-      <w:r>
-        <w:t xml:space="preserve">              Informs the Explorer Shell to refresh its settings after you change registry values or other settings to avoid a reboot.</w:t>
+        <w:t xml:space="preserve">              Registers a DLL file using regsvr32.exe</w:t>
       </w:r>
     </w:p>
     <w:p>
@@ -17083,7 +17155,17 @@
         <w:t xml:space="preserve">Parameter  </w:t>
       </w:r>
       <w:r>
-        <w:t xml:space="preserve"> : ContinueOnError</w:t>
+        <w:t xml:space="preserve"> : FilePath</w:t>
+      </w:r>
+    </w:p>
+    <w:p>
+      <w:r>
+        <w:t xml:space="preserve">              Path to the DLL file</w:t>
+      </w:r>
+    </w:p>
+    <w:p>
+      <w:r>
+        <w:t xml:space="preserve">              ContinueOnError</w:t>
       </w:r>
     </w:p>
     <w:p>
@@ -17109,102 +17191,18 @@
     </w:p>
     <w:p>
       <w:r>
-        <w:t xml:space="preserve">              C:\PS&gt;Refresh-Desktop</w:t>
+        <w:t xml:space="preserve">              C:\PS&gt;Register-DLL "$envProgramFiles\Documentum\Shared\DcTLSFileToDMSComp.dll"</w:t>
       </w:r>
     </w:p>
     <w:p>
       <w:pPr>
         <w:pStyle w:val="Heading3"/>
       </w:pPr>
-      <w:bookmarkStart w:id="64" w:name="_Toc381000249"/>
-      <w:r>
-        <w:t>Register-DLL</w:t>
+      <w:bookmarkStart w:id="64" w:name="_Toc381000250"/>
+      <w:r>
+        <w:t>Remove-File</w:t>
       </w:r>
       <w:bookmarkEnd w:id="64"/>
-    </w:p>
-    <w:p>
-      <w:r>
-        <w:rPr>
-          <w:b/>
-        </w:rPr>
-        <w:t>Synopsis</w:t>
-      </w:r>
-      <w:r>
-        <w:t xml:space="preserve">    : Registers a DLL file</w:t>
-      </w:r>
-    </w:p>
-    <w:p>
-      <w:r>
-        <w:rPr>
-          <w:b/>
-        </w:rPr>
-        <w:t>Description</w:t>
-      </w:r>
-      <w:r>
-        <w:t xml:space="preserve">: </w:t>
-      </w:r>
-    </w:p>
-    <w:p>
-      <w:r>
-        <w:t xml:space="preserve">              Registers a DLL file using regsvr32.exe</w:t>
-      </w:r>
-    </w:p>
-    <w:p>
-      <w:r>
-        <w:rPr>
-          <w:b/>
-        </w:rPr>
-        <w:t xml:space="preserve">Parameter  </w:t>
-      </w:r>
-      <w:r>
-        <w:t xml:space="preserve"> : FilePath</w:t>
-      </w:r>
-    </w:p>
-    <w:p>
-      <w:r>
-        <w:t xml:space="preserve">              Path to the DLL file</w:t>
-      </w:r>
-    </w:p>
-    <w:p>
-      <w:r>
-        <w:t xml:space="preserve">              ContinueOnError</w:t>
-      </w:r>
-    </w:p>
-    <w:p>
-      <w:r>
-        <w:t xml:space="preserve">              Continue if an error is encountered</w:t>
-      </w:r>
-    </w:p>
-    <w:p>
-      <w:r>
-        <w:rPr>
-          <w:b/>
-        </w:rPr>
-        <w:t>Examples</w:t>
-      </w:r>
-      <w:r>
-        <w:t xml:space="preserve">    : </w:t>
-      </w:r>
-    </w:p>
-    <w:p>
-      <w:r>
-        <w:t xml:space="preserve">              -------------------------- EXAMPLE 1 --------------------------</w:t>
-      </w:r>
-    </w:p>
-    <w:p>
-      <w:r>
-        <w:t xml:space="preserve">              C:\PS&gt;Register-DLL "$envProgramFiles\Documentum\Shared\DcTLSFileToDMSComp.dll"</w:t>
-      </w:r>
-    </w:p>
-    <w:p>
-      <w:pPr>
-        <w:pStyle w:val="Heading3"/>
-      </w:pPr>
-      <w:bookmarkStart w:id="65" w:name="_Toc381000250"/>
-      <w:r>
-        <w:t>Remove-File</w:t>
-      </w:r>
-      <w:bookmarkEnd w:id="65"/>
     </w:p>
     <w:p>
       <w:r>
@@ -17305,130 +17303,130 @@
       <w:pPr>
         <w:pStyle w:val="Heading3"/>
       </w:pPr>
-      <w:bookmarkStart w:id="66" w:name="_Toc381000251"/>
+      <w:bookmarkStart w:id="65" w:name="_Toc381000251"/>
       <w:r>
         <w:t>Remove-MSIApplications</w:t>
       </w:r>
+      <w:bookmarkEnd w:id="65"/>
+    </w:p>
+    <w:p>
+      <w:r>
+        <w:rPr>
+          <w:b/>
+        </w:rPr>
+        <w:t>Synopsis</w:t>
+      </w:r>
+      <w:r>
+        <w:t xml:space="preserve">    : Removes all MSI applications matching the specified application name</w:t>
+      </w:r>
+    </w:p>
+    <w:p>
+      <w:r>
+        <w:rPr>
+          <w:b/>
+        </w:rPr>
+        <w:t>Description</w:t>
+      </w:r>
+      <w:r>
+        <w:t xml:space="preserve">: </w:t>
+      </w:r>
+    </w:p>
+    <w:p>
+      <w:r>
+        <w:t xml:space="preserve">              Removes all MSI applications matching the specified application name. </w:t>
+      </w:r>
+    </w:p>
+    <w:p>
+      <w:r>
+        <w:t xml:space="preserve">              Enumerates the registry for installed applications matching the specified application name and uninstalls that application using the product code, provided the </w:t>
+      </w:r>
+    </w:p>
+    <w:p>
+      <w:r>
+        <w:t xml:space="preserve">              uninstall string </w:t>
+      </w:r>
+    </w:p>
+    <w:p>
+      <w:r>
+        <w:t xml:space="preserve">              matches "msiexec"</w:t>
+      </w:r>
+    </w:p>
+    <w:p>
+      <w:r>
+        <w:rPr>
+          <w:b/>
+        </w:rPr>
+        <w:t xml:space="preserve">Parameter  </w:t>
+      </w:r>
+      <w:r>
+        <w:t xml:space="preserve"> : Name</w:t>
+      </w:r>
+    </w:p>
+    <w:p>
+      <w:r>
+        <w:t xml:space="preserve">              The name of the application you want to uninstall.</w:t>
+      </w:r>
+    </w:p>
+    <w:p>
+      <w:r>
+        <w:t xml:space="preserve">              ContinueOnError</w:t>
+      </w:r>
+    </w:p>
+    <w:p>
+      <w:r>
+        <w:t xml:space="preserve">              Continue if an exit code is returned by msiexec that is not recognised by the App Deploy Toolkit.</w:t>
+      </w:r>
+    </w:p>
+    <w:p>
+      <w:r>
+        <w:rPr>
+          <w:b/>
+        </w:rPr>
+        <w:t>Examples</w:t>
+      </w:r>
+      <w:r>
+        <w:t xml:space="preserve">    : </w:t>
+      </w:r>
+    </w:p>
+    <w:p>
+      <w:r>
+        <w:t xml:space="preserve">              -------------------------- EXAMPLE 1 --------------------------</w:t>
+      </w:r>
+    </w:p>
+    <w:p>
+      <w:r>
+        <w:t xml:space="preserve">              C:\PS&gt;Remove-MSIApplications "Adobe Flash"</w:t>
+      </w:r>
+    </w:p>
+    <w:p>
+      <w:r>
+        <w:t xml:space="preserve">              Removes all versions of software that match the name "Adobe Flash"</w:t>
+      </w:r>
+    </w:p>
+    <w:p>
+      <w:r>
+        <w:t xml:space="preserve">              -------------------------- EXAMPLE 2 --------------------------</w:t>
+      </w:r>
+    </w:p>
+    <w:p>
+      <w:r>
+        <w:t xml:space="preserve">              C:\PS&gt;Remove-MSIApplications "Adobe"</w:t>
+      </w:r>
+    </w:p>
+    <w:p>
+      <w:r>
+        <w:t xml:space="preserve">              Removes all versions of software that match the name "Adobe"</w:t>
+      </w:r>
+    </w:p>
+    <w:p>
+      <w:pPr>
+        <w:pStyle w:val="Heading3"/>
+      </w:pPr>
+      <w:bookmarkStart w:id="66" w:name="_Toc381000252"/>
+      <w:r>
+        <w:t>Remove-RegistryKey</w:t>
+      </w:r>
       <w:bookmarkEnd w:id="66"/>
-    </w:p>
-    <w:p>
-      <w:r>
-        <w:rPr>
-          <w:b/>
-        </w:rPr>
-        <w:t>Synopsis</w:t>
-      </w:r>
-      <w:r>
-        <w:t xml:space="preserve">    : Removes all MSI applications matching the specified application name</w:t>
-      </w:r>
-    </w:p>
-    <w:p>
-      <w:r>
-        <w:rPr>
-          <w:b/>
-        </w:rPr>
-        <w:t>Description</w:t>
-      </w:r>
-      <w:r>
-        <w:t xml:space="preserve">: </w:t>
-      </w:r>
-    </w:p>
-    <w:p>
-      <w:r>
-        <w:t xml:space="preserve">              Removes all MSI applications matching the specified application name. </w:t>
-      </w:r>
-    </w:p>
-    <w:p>
-      <w:r>
-        <w:t xml:space="preserve">              Enumerates the registry for installed applications matching the specified application name and uninstalls that application using the product code, provided the </w:t>
-      </w:r>
-    </w:p>
-    <w:p>
-      <w:r>
-        <w:t xml:space="preserve">              uninstall string </w:t>
-      </w:r>
-    </w:p>
-    <w:p>
-      <w:r>
-        <w:t xml:space="preserve">              matches "msiexec"</w:t>
-      </w:r>
-    </w:p>
-    <w:p>
-      <w:r>
-        <w:rPr>
-          <w:b/>
-        </w:rPr>
-        <w:t xml:space="preserve">Parameter  </w:t>
-      </w:r>
-      <w:r>
-        <w:t xml:space="preserve"> : Name</w:t>
-      </w:r>
-    </w:p>
-    <w:p>
-      <w:r>
-        <w:t xml:space="preserve">              The name of the application you want to uninstall.</w:t>
-      </w:r>
-    </w:p>
-    <w:p>
-      <w:r>
-        <w:t xml:space="preserve">              ContinueOnError</w:t>
-      </w:r>
-    </w:p>
-    <w:p>
-      <w:r>
-        <w:t xml:space="preserve">              Continue if an exit code is returned by msiexec that is not recognised by the App Deploy Toolkit.</w:t>
-      </w:r>
-    </w:p>
-    <w:p>
-      <w:r>
-        <w:rPr>
-          <w:b/>
-        </w:rPr>
-        <w:t>Examples</w:t>
-      </w:r>
-      <w:r>
-        <w:t xml:space="preserve">    : </w:t>
-      </w:r>
-    </w:p>
-    <w:p>
-      <w:r>
-        <w:t xml:space="preserve">              -------------------------- EXAMPLE 1 --------------------------</w:t>
-      </w:r>
-    </w:p>
-    <w:p>
-      <w:r>
-        <w:t xml:space="preserve">              C:\PS&gt;Remove-MSIApplications "Adobe Flash"</w:t>
-      </w:r>
-    </w:p>
-    <w:p>
-      <w:r>
-        <w:t xml:space="preserve">              Removes all versions of software that match the name "Adobe Flash"</w:t>
-      </w:r>
-    </w:p>
-    <w:p>
-      <w:r>
-        <w:t xml:space="preserve">              -------------------------- EXAMPLE 2 --------------------------</w:t>
-      </w:r>
-    </w:p>
-    <w:p>
-      <w:r>
-        <w:t xml:space="preserve">              C:\PS&gt;Remove-MSIApplications "Adobe"</w:t>
-      </w:r>
-    </w:p>
-    <w:p>
-      <w:r>
-        <w:t xml:space="preserve">              Removes all versions of software that match the name "Adobe"</w:t>
-      </w:r>
-    </w:p>
-    <w:p>
-      <w:pPr>
-        <w:pStyle w:val="Heading3"/>
-      </w:pPr>
-      <w:bookmarkStart w:id="67" w:name="_Toc381000252"/>
-      <w:r>
-        <w:t>Remove-RegistryKey</w:t>
-      </w:r>
-      <w:bookmarkEnd w:id="67"/>
     </w:p>
     <w:p>
       <w:r>
@@ -17534,11 +17532,11 @@
       <w:pPr>
         <w:pStyle w:val="Heading3"/>
       </w:pPr>
-      <w:bookmarkStart w:id="68" w:name="_Toc381000253"/>
+      <w:bookmarkStart w:id="67" w:name="_Toc381000253"/>
       <w:r>
         <w:t>Set-IniContent</w:t>
       </w:r>
-      <w:bookmarkEnd w:id="68"/>
+      <w:bookmarkEnd w:id="67"/>
     </w:p>
     <w:p>
       <w:r>
@@ -17638,111 +17636,111 @@
       <w:pPr>
         <w:pStyle w:val="Heading3"/>
       </w:pPr>
-      <w:bookmarkStart w:id="69" w:name="_Toc381000254"/>
+      <w:bookmarkStart w:id="68" w:name="_Toc381000254"/>
       <w:r>
         <w:lastRenderedPageBreak/>
         <w:t>Set-PinnedApplication</w:t>
       </w:r>
+      <w:bookmarkEnd w:id="68"/>
+    </w:p>
+    <w:p>
+      <w:r>
+        <w:rPr>
+          <w:b/>
+        </w:rPr>
+        <w:t>Synopsis</w:t>
+      </w:r>
+      <w:r>
+        <w:t xml:space="preserve">    : Pins or unpins a shortcut to the start menu or task bar.</w:t>
+      </w:r>
+    </w:p>
+    <w:p>
+      <w:r>
+        <w:rPr>
+          <w:b/>
+        </w:rPr>
+        <w:t>Description</w:t>
+      </w:r>
+      <w:r>
+        <w:t xml:space="preserve">: </w:t>
+      </w:r>
+    </w:p>
+    <w:p>
+      <w:r>
+        <w:t xml:space="preserve">              Pins or unpins a shortcut to the start menu or task bar.</w:t>
+      </w:r>
+    </w:p>
+    <w:p>
+      <w:r>
+        <w:t xml:space="preserve">              This should typically be run in the user context, as pinned items are stored in the user profile.</w:t>
+      </w:r>
+    </w:p>
+    <w:p>
+      <w:r>
+        <w:rPr>
+          <w:b/>
+        </w:rPr>
+        <w:t xml:space="preserve">Parameter  </w:t>
+      </w:r>
+      <w:r>
+        <w:t xml:space="preserve"> : Action</w:t>
+      </w:r>
+    </w:p>
+    <w:p>
+      <w:r>
+        <w:t xml:space="preserve">              Action to be performed: "PintoStartMenu","UnpinfromStartMenu","PintoTaskbar","UnpinfromTaskbar"</w:t>
+      </w:r>
+    </w:p>
+    <w:p>
+      <w:r>
+        <w:t xml:space="preserve">              FilePath</w:t>
+      </w:r>
+    </w:p>
+    <w:p>
+      <w:r>
+        <w:t xml:space="preserve">              Path to the shortcut file to be pinned or unpinned</w:t>
+      </w:r>
+    </w:p>
+    <w:p>
+      <w:r>
+        <w:rPr>
+          <w:b/>
+        </w:rPr>
+        <w:t>Examples</w:t>
+      </w:r>
+      <w:r>
+        <w:t xml:space="preserve">    : </w:t>
+      </w:r>
+    </w:p>
+    <w:p>
+      <w:r>
+        <w:t xml:space="preserve">              -------------------------- EXAMPLE 1 --------------------------</w:t>
+      </w:r>
+    </w:p>
+    <w:p>
+      <w:r>
+        <w:t xml:space="preserve">              C:\PS&gt;Set-PinnedApplication -Action "PintoStartMenu" -FilePath "$envProgramFilesX86\IBM\Lotus\Notes\notes.exe"</w:t>
+      </w:r>
+    </w:p>
+    <w:p>
+      <w:r>
+        <w:t xml:space="preserve">              -------------------------- EXAMPLE 2 --------------------------</w:t>
+      </w:r>
+    </w:p>
+    <w:p>
+      <w:r>
+        <w:t xml:space="preserve">              C:\PS&gt;Set-PinnedApplication -Action "UnpinfromTaskbar" -FilePath "$envProgramFilesX86\IBM\Lotus\Notes\notes.exe"</w:t>
+      </w:r>
+    </w:p>
+    <w:p>
+      <w:pPr>
+        <w:pStyle w:val="Heading3"/>
+      </w:pPr>
+      <w:bookmarkStart w:id="69" w:name="_Toc381000255"/>
+      <w:r>
+        <w:t>Set-RegistryKey</w:t>
+      </w:r>
       <w:bookmarkEnd w:id="69"/>
-    </w:p>
-    <w:p>
-      <w:r>
-        <w:rPr>
-          <w:b/>
-        </w:rPr>
-        <w:t>Synopsis</w:t>
-      </w:r>
-      <w:r>
-        <w:t xml:space="preserve">    : Pins or unpins a shortcut to the start menu or task bar.</w:t>
-      </w:r>
-    </w:p>
-    <w:p>
-      <w:r>
-        <w:rPr>
-          <w:b/>
-        </w:rPr>
-        <w:t>Description</w:t>
-      </w:r>
-      <w:r>
-        <w:t xml:space="preserve">: </w:t>
-      </w:r>
-    </w:p>
-    <w:p>
-      <w:r>
-        <w:t xml:space="preserve">              Pins or unpins a shortcut to the start menu or task bar.</w:t>
-      </w:r>
-    </w:p>
-    <w:p>
-      <w:r>
-        <w:t xml:space="preserve">              This should typically be run in the user context, as pinned items are stored in the user profile.</w:t>
-      </w:r>
-    </w:p>
-    <w:p>
-      <w:r>
-        <w:rPr>
-          <w:b/>
-        </w:rPr>
-        <w:t xml:space="preserve">Parameter  </w:t>
-      </w:r>
-      <w:r>
-        <w:t xml:space="preserve"> : Action</w:t>
-      </w:r>
-    </w:p>
-    <w:p>
-      <w:r>
-        <w:t xml:space="preserve">              Action to be performed: "PintoStartMenu","UnpinfromStartMenu","PintoTaskbar","UnpinfromTaskbar"</w:t>
-      </w:r>
-    </w:p>
-    <w:p>
-      <w:r>
-        <w:t xml:space="preserve">              FilePath</w:t>
-      </w:r>
-    </w:p>
-    <w:p>
-      <w:r>
-        <w:t xml:space="preserve">              Path to the shortcut file to be pinned or unpinned</w:t>
-      </w:r>
-    </w:p>
-    <w:p>
-      <w:r>
-        <w:rPr>
-          <w:b/>
-        </w:rPr>
-        <w:t>Examples</w:t>
-      </w:r>
-      <w:r>
-        <w:t xml:space="preserve">    : </w:t>
-      </w:r>
-    </w:p>
-    <w:p>
-      <w:r>
-        <w:t xml:space="preserve">              -------------------------- EXAMPLE 1 --------------------------</w:t>
-      </w:r>
-    </w:p>
-    <w:p>
-      <w:r>
-        <w:t xml:space="preserve">              C:\PS&gt;Set-PinnedApplication -Action "PintoStartMenu" -FilePath "$envProgramFilesX86\IBM\Lotus\Notes\notes.exe"</w:t>
-      </w:r>
-    </w:p>
-    <w:p>
-      <w:r>
-        <w:t xml:space="preserve">              -------------------------- EXAMPLE 2 --------------------------</w:t>
-      </w:r>
-    </w:p>
-    <w:p>
-      <w:r>
-        <w:t xml:space="preserve">              C:\PS&gt;Set-PinnedApplication -Action "UnpinfromTaskbar" -FilePath "$envProgramFilesX86\IBM\Lotus\Notes\notes.exe"</w:t>
-      </w:r>
-    </w:p>
-    <w:p>
-      <w:pPr>
-        <w:pStyle w:val="Heading3"/>
-      </w:pPr>
-      <w:bookmarkStart w:id="70" w:name="_Toc381000255"/>
-      <w:r>
-        <w:t>Set-RegistryKey</w:t>
-      </w:r>
-      <w:bookmarkEnd w:id="70"/>
     </w:p>
     <w:p>
       <w:r>
@@ -17873,11 +17871,11 @@
       <w:pPr>
         <w:pStyle w:val="Heading3"/>
       </w:pPr>
-      <w:bookmarkStart w:id="71" w:name="_Toc381000256"/>
+      <w:bookmarkStart w:id="70" w:name="_Toc381000256"/>
       <w:r>
         <w:t>Show-BalloonTip</w:t>
       </w:r>
-      <w:bookmarkEnd w:id="71"/>
+      <w:bookmarkEnd w:id="70"/>
     </w:p>
     <w:p>
       <w:r>
@@ -17993,11 +17991,11 @@
       <w:pPr>
         <w:pStyle w:val="Heading3"/>
       </w:pPr>
-      <w:bookmarkStart w:id="72" w:name="_Toc381000257"/>
+      <w:bookmarkStart w:id="71" w:name="_Toc381000257"/>
       <w:r>
         <w:t>Show-DialogBox</w:t>
       </w:r>
-      <w:bookmarkEnd w:id="72"/>
+      <w:bookmarkEnd w:id="71"/>
     </w:p>
     <w:p>
       <w:r>
@@ -18219,11 +18217,11 @@
       <w:pPr>
         <w:pStyle w:val="Heading3"/>
       </w:pPr>
-      <w:bookmarkStart w:id="73" w:name="_Toc381000258"/>
+      <w:bookmarkStart w:id="72" w:name="_Toc381000258"/>
       <w:r>
         <w:t>Show-InstallationProgress</w:t>
       </w:r>
-      <w:bookmarkEnd w:id="73"/>
+      <w:bookmarkEnd w:id="72"/>
     </w:p>
     <w:p>
       <w:r>
@@ -18383,11 +18381,11 @@
       <w:pPr>
         <w:pStyle w:val="Heading3"/>
       </w:pPr>
-      <w:bookmarkStart w:id="74" w:name="_Toc381000259"/>
+      <w:bookmarkStart w:id="73" w:name="_Toc381000259"/>
       <w:r>
         <w:t>Show-InstallationPrompt</w:t>
       </w:r>
-      <w:bookmarkEnd w:id="74"/>
+      <w:bookmarkEnd w:id="73"/>
     </w:p>
     <w:p>
       <w:r>
@@ -18636,11 +18634,11 @@
       <w:pPr>
         <w:pStyle w:val="Heading3"/>
       </w:pPr>
-      <w:bookmarkStart w:id="75" w:name="_Toc381000260"/>
+      <w:bookmarkStart w:id="74" w:name="_Toc381000260"/>
       <w:r>
         <w:t>Show-InstallationRestartPrompt</w:t>
       </w:r>
-      <w:bookmarkEnd w:id="75"/>
+      <w:bookmarkEnd w:id="74"/>
     </w:p>
     <w:p>
       <w:r>
@@ -18705,14 +18703,29 @@
       </w:r>
     </w:p>
     <w:p>
-      <w:r>
-        <w:t xml:space="preserve">              </w:t>
-      </w:r>
-      <w:r>
-        <w:t>Specifies not to show a countdown, but just the Restart Now and Restart Later buttons.</w:t>
+      <w:pPr>
+        <w:ind w:left="675"/>
+      </w:pPr>
+      <w:r>
+        <w:t>Specifies not to show a countdown,</w:t>
+      </w:r>
+      <w:r>
+        <w:t xml:space="preserve"> </w:t>
+      </w:r>
+      <w:r>
+        <w:t xml:space="preserve"> just the Restart Now and Restart Later buttons.</w:t>
+      </w:r>
+      <w:r>
+        <w:t xml:space="preserve"> The UI will </w:t>
+      </w:r>
+      <w:bookmarkStart w:id="75" w:name="_GoBack"/>
+      <w:bookmarkEnd w:id="75"/>
+      <w:r>
+        <w:t>restore/reposition itself persistently based on the interval value specified in the config file.</w:t>
       </w:r>
     </w:p>
     <w:p/>
+    <w:p/>
     <w:p>
       <w:r>
         <w:rPr>
@@ -18839,12 +18852,12 @@
     </w:p>
     <w:p>
       <w:r>
+        <w:lastRenderedPageBreak/>
         <w:t xml:space="preserve">              and returning </w:t>
       </w:r>
     </w:p>
     <w:p>
       <w:r>
-        <w:lastRenderedPageBreak/>
         <w:t xml:space="preserve">              a failure code to SCCM. When the dialog times out, the script will exit and return a 1618 code (SCCM fast retry code).</w:t>
       </w:r>
     </w:p>
@@ -19864,7 +19877,7 @@
               <w:noProof/>
               <w:color w:val="FFFFFF" w:themeColor="background1"/>
             </w:rPr>
-            <w:t>1</w:t>
+            <w:t>53</w:t>
           </w:r>
           <w:r>
             <w:rPr>
@@ -19886,14 +19899,27 @@
           <w:pPr>
             <w:pStyle w:val="Footer"/>
           </w:pPr>
-          <w:fldSimple w:instr=" STYLEREF  &quot;1&quot;  ">
-            <w:r>
-              <w:rPr>
-                <w:noProof/>
-              </w:rPr>
-              <w:t>Overview</w:t>
-            </w:r>
-          </w:fldSimple>
+          <w:r>
+            <w:fldChar w:fldCharType="begin"/>
+          </w:r>
+          <w:r>
+            <w:instrText xml:space="preserve"> STYLEREF  "1"  </w:instrText>
+          </w:r>
+          <w:r>
+            <w:fldChar w:fldCharType="separate"/>
+          </w:r>
+          <w:r>
+            <w:rPr>
+              <w:noProof/>
+            </w:rPr>
+            <w:t>Toolkit Functions</w:t>
+          </w:r>
+          <w:r>
+            <w:rPr>
+              <w:noProof/>
+            </w:rPr>
+            <w:fldChar w:fldCharType="end"/>
+          </w:r>
           <w:r>
             <w:t xml:space="preserve"> | </w:t>
           </w:r>
@@ -23388,7 +23414,7 @@
 </file>
 
 <file path=customXml/itemProps2.xml><?xml version="1.0" encoding="utf-8"?>
-<ds:datastoreItem xmlns:ds="http://schemas.openxmlformats.org/officeDocument/2006/customXml" ds:itemID="{10FCBF27-BC86-4CD4-B7BD-D8E80D604FD5}">
+<ds:datastoreItem xmlns:ds="http://schemas.openxmlformats.org/officeDocument/2006/customXml" ds:itemID="{ED8EA038-0C64-4635-B574-FE02B1C25421}">
   <ds:schemaRefs>
     <ds:schemaRef ds:uri="http://schemas.openxmlformats.org/officeDocument/2006/bibliography"/>
   </ds:schemaRefs>

</xml_diff>

<commit_message>
Updated changelog and documentation for 3.2
</commit_message>
<xml_diff>
--- a/PSAppDeploymentToolkitAdminGuide.docx
+++ b/PSAppDeploymentToolkitAdminGuide.docx
@@ -196,8 +196,6 @@
         </w:rPr>
         <w:t>3.2.0</w:t>
       </w:r>
-      <w:bookmarkStart w:id="1" w:name="_GoBack"/>
-      <w:bookmarkEnd w:id="1"/>
     </w:p>
     <w:p>
       <w:pPr>
@@ -6211,34 +6209,34 @@
       <w:pPr>
         <w:pStyle w:val="Heading1"/>
       </w:pPr>
-      <w:bookmarkStart w:id="2" w:name="_Toc395728879"/>
+      <w:bookmarkStart w:id="1" w:name="_Toc395728879"/>
       <w:r>
         <w:t>Overview</w:t>
       </w:r>
+      <w:bookmarkEnd w:id="1"/>
+    </w:p>
+    <w:p>
+      <w:pPr>
+        <w:rPr>
+          <w:rFonts w:ascii="Candara" w:hAnsi="Candara" w:cs="Times New Roman"/>
+        </w:rPr>
+      </w:pPr>
+    </w:p>
+    <w:p>
+      <w:pPr>
+        <w:pStyle w:val="Heading2"/>
+        <w:rPr>
+          <w:rFonts w:ascii="Candara" w:hAnsi="Candara" w:cs="Times New Roman"/>
+        </w:rPr>
+      </w:pPr>
+      <w:bookmarkStart w:id="2" w:name="_Toc395728880"/>
+      <w:r>
+        <w:rPr>
+          <w:rFonts w:ascii="Candara" w:hAnsi="Candara" w:cs="Times New Roman"/>
+        </w:rPr>
+        <w:t>Introduction</w:t>
+      </w:r>
       <w:bookmarkEnd w:id="2"/>
-    </w:p>
-    <w:p>
-      <w:pPr>
-        <w:rPr>
-          <w:rFonts w:ascii="Candara" w:hAnsi="Candara" w:cs="Times New Roman"/>
-        </w:rPr>
-      </w:pPr>
-    </w:p>
-    <w:p>
-      <w:pPr>
-        <w:pStyle w:val="Heading2"/>
-        <w:rPr>
-          <w:rFonts w:ascii="Candara" w:hAnsi="Candara" w:cs="Times New Roman"/>
-        </w:rPr>
-      </w:pPr>
-      <w:bookmarkStart w:id="3" w:name="_Toc395728880"/>
-      <w:r>
-        <w:rPr>
-          <w:rFonts w:ascii="Candara" w:hAnsi="Candara" w:cs="Times New Roman"/>
-        </w:rPr>
-        <w:t>Introduction</w:t>
-      </w:r>
-      <w:bookmarkEnd w:id="3"/>
     </w:p>
     <w:p>
       <w:pPr>
@@ -6307,14 +6305,14 @@
           <w:rFonts w:ascii="Candara" w:hAnsi="Candara" w:cs="Times New Roman"/>
         </w:rPr>
       </w:pPr>
-      <w:bookmarkStart w:id="4" w:name="_Toc395728881"/>
+      <w:bookmarkStart w:id="3" w:name="_Toc395728881"/>
       <w:r>
         <w:rPr>
           <w:rFonts w:ascii="Candara" w:hAnsi="Candara" w:cs="Times New Roman"/>
         </w:rPr>
         <w:t>Features</w:t>
       </w:r>
-      <w:bookmarkEnd w:id="4"/>
+      <w:bookmarkEnd w:id="3"/>
     </w:p>
     <w:p>
       <w:pPr>
@@ -6684,7 +6682,7 @@
       <w:pPr>
         <w:pStyle w:val="Heading2"/>
       </w:pPr>
-      <w:bookmarkStart w:id="5" w:name="_Toc395728882"/>
+      <w:bookmarkStart w:id="4" w:name="_Toc395728882"/>
       <w:r>
         <w:lastRenderedPageBreak/>
         <w:t>System Requirements</w:t>
@@ -6692,7 +6690,7 @@
       <w:r>
         <w:t xml:space="preserve"> and Support</w:t>
       </w:r>
-      <w:bookmarkEnd w:id="5"/>
+      <w:bookmarkEnd w:id="4"/>
     </w:p>
     <w:p>
       <w:pPr>
@@ -6767,11 +6765,11 @@
       <w:pPr>
         <w:pStyle w:val="Heading2"/>
       </w:pPr>
-      <w:bookmarkStart w:id="6" w:name="_Toc395728883"/>
+      <w:bookmarkStart w:id="5" w:name="_Toc395728883"/>
       <w:r>
         <w:t>Licensing</w:t>
       </w:r>
-      <w:bookmarkEnd w:id="6"/>
+      <w:bookmarkEnd w:id="5"/>
     </w:p>
     <w:p>
       <w:pPr>
@@ -6919,29 +6917,29 @@
       <w:pPr>
         <w:pStyle w:val="Heading1"/>
       </w:pPr>
-      <w:bookmarkStart w:id="7" w:name="_Toc395728884"/>
+      <w:bookmarkStart w:id="6" w:name="_Toc395728884"/>
       <w:r>
         <w:t>Toolkit Functionality</w:t>
       </w:r>
+      <w:bookmarkEnd w:id="6"/>
+    </w:p>
+    <w:p>
+      <w:pPr>
+        <w:rPr>
+          <w:rFonts w:ascii="Candara" w:hAnsi="Candara" w:cs="Times New Roman"/>
+          <w:lang w:val="en-IE"/>
+        </w:rPr>
+      </w:pPr>
+    </w:p>
+    <w:p>
+      <w:pPr>
+        <w:pStyle w:val="Heading2"/>
+      </w:pPr>
+      <w:bookmarkStart w:id="7" w:name="_Toc395728885"/>
+      <w:r>
+        <w:t>User Interface</w:t>
+      </w:r>
       <w:bookmarkEnd w:id="7"/>
-    </w:p>
-    <w:p>
-      <w:pPr>
-        <w:rPr>
-          <w:rFonts w:ascii="Candara" w:hAnsi="Candara" w:cs="Times New Roman"/>
-          <w:lang w:val="en-IE"/>
-        </w:rPr>
-      </w:pPr>
-    </w:p>
-    <w:p>
-      <w:pPr>
-        <w:pStyle w:val="Heading2"/>
-      </w:pPr>
-      <w:bookmarkStart w:id="8" w:name="_Toc395728885"/>
-      <w:r>
-        <w:t>User Interface</w:t>
-      </w:r>
-      <w:bookmarkEnd w:id="8"/>
     </w:p>
     <w:p>
       <w:pPr>
@@ -7328,11 +7326,11 @@
       <w:pPr>
         <w:pStyle w:val="Heading2"/>
       </w:pPr>
-      <w:bookmarkStart w:id="9" w:name="_Toc395728886"/>
+      <w:bookmarkStart w:id="8" w:name="_Toc395728886"/>
       <w:r>
         <w:t>Functions/Logic</w:t>
       </w:r>
-      <w:bookmarkEnd w:id="9"/>
+      <w:bookmarkEnd w:id="8"/>
     </w:p>
     <w:p>
       <w:pPr>
@@ -7813,11 +7811,11 @@
       <w:pPr>
         <w:pStyle w:val="Heading2"/>
       </w:pPr>
-      <w:bookmarkStart w:id="10" w:name="_Toc395728887"/>
+      <w:bookmarkStart w:id="9" w:name="_Toc395728887"/>
       <w:r>
         <w:t>Integration with SCCM</w:t>
       </w:r>
-      <w:bookmarkEnd w:id="10"/>
+      <w:bookmarkEnd w:id="9"/>
       <w:r>
         <w:t xml:space="preserve"> </w:t>
       </w:r>
@@ -7976,11 +7974,11 @@
       <w:pPr>
         <w:pStyle w:val="Heading2"/>
       </w:pPr>
-      <w:bookmarkStart w:id="11" w:name="_Toc395728888"/>
+      <w:bookmarkStart w:id="10" w:name="_Toc395728888"/>
       <w:r>
         <w:t>Help Console</w:t>
       </w:r>
-      <w:bookmarkEnd w:id="11"/>
+      <w:bookmarkEnd w:id="10"/>
     </w:p>
     <w:p>
       <w:pPr>
@@ -8010,60 +8008,60 @@
       </w:r>
     </w:p>
     <w:p>
-      <w:bookmarkStart w:id="12" w:name="_Toc363546217"/>
+      <w:bookmarkStart w:id="11" w:name="_Toc363546217"/>
     </w:p>
     <w:p>
       <w:pPr>
         <w:pStyle w:val="Heading1"/>
       </w:pPr>
-      <w:bookmarkStart w:id="13" w:name="_Toc395728889"/>
+      <w:bookmarkStart w:id="12" w:name="_Toc395728889"/>
       <w:r>
         <w:t>Toolkit Components</w:t>
       </w:r>
+      <w:bookmarkEnd w:id="11"/>
       <w:bookmarkEnd w:id="12"/>
+    </w:p>
+    <w:p>
+      <w:bookmarkStart w:id="13" w:name="_Toc363546218"/>
+    </w:p>
+    <w:p>
+      <w:pPr>
+        <w:pStyle w:val="Heading2"/>
+        <w:rPr>
+          <w:rFonts w:ascii="Candara" w:hAnsi="Candara"/>
+        </w:rPr>
+      </w:pPr>
+      <w:bookmarkStart w:id="14" w:name="_Toc395728890"/>
+      <w:r>
+        <w:rPr>
+          <w:rFonts w:ascii="Candara" w:hAnsi="Candara"/>
+        </w:rPr>
+        <w:t xml:space="preserve">Toolkit </w:t>
+      </w:r>
+      <w:r>
+        <w:rPr>
+          <w:rFonts w:ascii="Candara" w:hAnsi="Candara"/>
+        </w:rPr>
+        <w:t>File</w:t>
+      </w:r>
       <w:bookmarkEnd w:id="13"/>
-    </w:p>
-    <w:p>
-      <w:bookmarkStart w:id="14" w:name="_Toc363546218"/>
-    </w:p>
-    <w:p>
-      <w:pPr>
-        <w:pStyle w:val="Heading2"/>
+      <w:r>
         <w:rPr>
           <w:rFonts w:ascii="Candara" w:hAnsi="Candara"/>
         </w:rPr>
-      </w:pPr>
-      <w:bookmarkStart w:id="15" w:name="_Toc395728890"/>
-      <w:r>
-        <w:rPr>
-          <w:rFonts w:ascii="Candara" w:hAnsi="Candara"/>
-        </w:rPr>
-        <w:t xml:space="preserve">Toolkit </w:t>
-      </w:r>
-      <w:r>
-        <w:rPr>
-          <w:rFonts w:ascii="Candara" w:hAnsi="Candara"/>
-        </w:rPr>
-        <w:t>File</w:t>
+        <w:t xml:space="preserve"> Structure</w:t>
       </w:r>
       <w:bookmarkEnd w:id="14"/>
-      <w:r>
-        <w:rPr>
-          <w:rFonts w:ascii="Candara" w:hAnsi="Candara"/>
-        </w:rPr>
-        <w:t xml:space="preserve"> Structure</w:t>
+    </w:p>
+    <w:p>
+      <w:pPr>
+        <w:pStyle w:val="Heading3"/>
+      </w:pPr>
+      <w:bookmarkStart w:id="15" w:name="_Toc395728891"/>
+      <w:r>
+        <w:t>Files</w:t>
       </w:r>
       <w:bookmarkEnd w:id="15"/>
-    </w:p>
-    <w:p>
-      <w:pPr>
-        <w:pStyle w:val="Heading3"/>
-      </w:pPr>
-      <w:bookmarkStart w:id="16" w:name="_Toc395728891"/>
-      <w:r>
-        <w:t>Files</w:t>
-      </w:r>
-      <w:bookmarkEnd w:id="16"/>
     </w:p>
     <w:p>
       <w:r>
@@ -8381,16 +8379,16 @@
           <w:noProof/>
         </w:rPr>
       </w:pPr>
-      <w:bookmarkStart w:id="17" w:name="_Toc363546219"/>
-      <w:bookmarkStart w:id="18" w:name="_Toc395728892"/>
+      <w:bookmarkStart w:id="16" w:name="_Toc363546219"/>
+      <w:bookmarkStart w:id="17" w:name="_Toc395728892"/>
       <w:r>
         <w:rPr>
           <w:noProof/>
         </w:rPr>
         <w:t>Directories</w:t>
       </w:r>
+      <w:bookmarkEnd w:id="16"/>
       <w:bookmarkEnd w:id="17"/>
-      <w:bookmarkEnd w:id="18"/>
     </w:p>
     <w:p>
       <w:pPr>
@@ -8581,11 +8579,11 @@
       <w:pPr>
         <w:pStyle w:val="Heading2"/>
       </w:pPr>
-      <w:bookmarkStart w:id="19" w:name="_Toc395728893"/>
+      <w:bookmarkStart w:id="18" w:name="_Toc395728893"/>
       <w:r>
         <w:t>Toolkit User Interface</w:t>
       </w:r>
-      <w:bookmarkEnd w:id="19"/>
+      <w:bookmarkEnd w:id="18"/>
     </w:p>
     <w:p>
       <w:pPr>
@@ -8649,7 +8647,51 @@
         <w:rPr>
           <w:noProof/>
         </w:rPr>
-        <w:t>been localised in 5 different languages: English, French, Spanish, Portuguese and German. Additional languages can easily be added in the XML configuration file.</w:t>
+        <w:t>been localised in 11</w:t>
+      </w:r>
+      <w:r>
+        <w:rPr>
+          <w:noProof/>
+        </w:rPr>
+        <w:t xml:space="preserve"> different languages: Engli</w:t>
+      </w:r>
+      <w:r>
+        <w:rPr>
+          <w:noProof/>
+        </w:rPr>
+        <w:t xml:space="preserve">sh, French, Spanish, Portuguese, </w:t>
+      </w:r>
+      <w:r>
+        <w:rPr>
+          <w:noProof/>
+        </w:rPr>
+        <w:t>German</w:t>
+      </w:r>
+      <w:r>
+        <w:rPr>
+          <w:noProof/>
+        </w:rPr>
+        <w:t>, Italian, Dutch, Swedish, Danish, Norweigan</w:t>
+      </w:r>
+      <w:r>
+        <w:rPr>
+          <w:noProof/>
+        </w:rPr>
+        <w:t xml:space="preserve"> and</w:t>
+      </w:r>
+      <w:bookmarkStart w:id="19" w:name="_GoBack"/>
+      <w:bookmarkEnd w:id="19"/>
+      <w:r>
+        <w:rPr>
+          <w:noProof/>
+        </w:rPr>
+        <w:t xml:space="preserve"> Japanese</w:t>
+      </w:r>
+      <w:r>
+        <w:rPr>
+          <w:noProof/>
+        </w:rPr>
+        <w:t>. Additional languages can easily be added in the XML configuration file.</w:t>
       </w:r>
     </w:p>
     <w:p>
@@ -17735,10 +17777,7 @@
         <w:ind w:firstLine="720"/>
       </w:pPr>
       <w:r>
-        <w:t>S</w:t>
-      </w:r>
-      <w:r>
-        <w:t>pecifies to only match the exact name of the application.</w:t>
+        <w:t>Specifies to only match the exact name of the application.</w:t>
       </w:r>
     </w:p>
     <w:p>
@@ -21689,7 +21728,7 @@
               <w:noProof/>
               <w:color w:val="FFFFFF" w:themeColor="background1"/>
             </w:rPr>
-            <w:t>1</w:t>
+            <w:t>21</w:t>
           </w:r>
           <w:r>
             <w:rPr>
@@ -21711,27 +21750,14 @@
           <w:pPr>
             <w:pStyle w:val="Footer"/>
           </w:pPr>
-          <w:r>
-            <w:fldChar w:fldCharType="begin"/>
-          </w:r>
-          <w:r>
-            <w:instrText xml:space="preserve"> STYLEREF  "1"  </w:instrText>
-          </w:r>
-          <w:r>
-            <w:fldChar w:fldCharType="separate"/>
-          </w:r>
-          <w:r>
-            <w:rPr>
-              <w:noProof/>
-            </w:rPr>
-            <w:t>Overview</w:t>
-          </w:r>
-          <w:r>
-            <w:rPr>
-              <w:noProof/>
-            </w:rPr>
-            <w:fldChar w:fldCharType="end"/>
-          </w:r>
+          <w:fldSimple w:instr=" STYLEREF  &quot;1&quot;  ">
+            <w:r>
+              <w:rPr>
+                <w:noProof/>
+              </w:rPr>
+              <w:t>Toolkit Usage</w:t>
+            </w:r>
+          </w:fldSimple>
           <w:r>
             <w:t xml:space="preserve"> | </w:t>
           </w:r>
@@ -25342,7 +25368,7 @@
 </file>
 
 <file path=customXml/itemProps2.xml><?xml version="1.0" encoding="utf-8"?>
-<ds:datastoreItem xmlns:ds="http://schemas.openxmlformats.org/officeDocument/2006/customXml" ds:itemID="{0664815E-2950-4FD9-9399-443F12E5F02C}">
+<ds:datastoreItem xmlns:ds="http://schemas.openxmlformats.org/officeDocument/2006/customXml" ds:itemID="{C6355808-AE51-48B5-A109-65C6457E310D}">
   <ds:schemaRefs>
     <ds:schemaRef ds:uri="http://schemas.openxmlformats.org/officeDocument/2006/bibliography"/>
   </ds:schemaRefs>

</xml_diff>

<commit_message>
Fixed issue where script would stop if file path could not be found in Execute-Process Updated documentation
</commit_message>
<xml_diff>
--- a/PSAppDeploymentToolkitAdminGuide.docx
+++ b/PSAppDeploymentToolkitAdminGuide.docx
@@ -8679,129 +8679,127 @@
         </w:rPr>
         <w:t xml:space="preserve"> and</w:t>
       </w:r>
-      <w:bookmarkStart w:id="19" w:name="_GoBack"/>
+      <w:r>
+        <w:rPr>
+          <w:noProof/>
+        </w:rPr>
+        <w:t xml:space="preserve"> Japanese</w:t>
+      </w:r>
+      <w:r>
+        <w:rPr>
+          <w:noProof/>
+        </w:rPr>
+        <w:t>. Additional languages can easily be added in the XML configuration file.</w:t>
+      </w:r>
+    </w:p>
+    <w:p>
+      <w:pPr>
+        <w:rPr>
+          <w:noProof/>
+        </w:rPr>
+      </w:pPr>
+      <w:r>
+        <w:rPr>
+          <w:noProof/>
+        </w:rPr>
+        <w:t xml:space="preserve">The language used by the Toolkit UI is selected automatically based on the language culture of the operating system, so </w:t>
+      </w:r>
+      <w:r>
+        <w:rPr>
+          <w:noProof/>
+        </w:rPr>
+        <w:t>the same</w:t>
+      </w:r>
+      <w:r>
+        <w:rPr>
+          <w:noProof/>
+        </w:rPr>
+        <w:t xml:space="preserve"> AppDeployToolkitConfig file </w:t>
+      </w:r>
+      <w:r>
+        <w:rPr>
+          <w:noProof/>
+        </w:rPr>
+        <w:t>can be used in a multi-language environment.</w:t>
+      </w:r>
+    </w:p>
+    <w:p>
+      <w:pPr>
+        <w:rPr>
+          <w:noProof/>
+        </w:rPr>
+      </w:pPr>
+      <w:r>
+        <w:rPr>
+          <w:noProof/>
+        </w:rPr>
+        <w:t xml:space="preserve">The user interface can be suppressed by </w:t>
+      </w:r>
+      <w:r>
+        <w:rPr>
+          <w:noProof/>
+        </w:rPr>
+        <w:t>specifying the deploy mode parameter as follows:</w:t>
+      </w:r>
+    </w:p>
+    <w:p>
+      <w:pPr>
+        <w:rPr>
+          <w:b/>
+          <w:noProof/>
+        </w:rPr>
+      </w:pPr>
+      <w:r>
+        <w:rPr>
+          <w:b/>
+          <w:noProof/>
+        </w:rPr>
+        <w:t>Depl</w:t>
+      </w:r>
+      <w:r>
+        <w:rPr>
+          <w:b/>
+          <w:noProof/>
+        </w:rPr>
+        <w:t>o</w:t>
+      </w:r>
+      <w:r>
+        <w:rPr>
+          <w:b/>
+          <w:noProof/>
+        </w:rPr>
+        <w:t>y</w:t>
+      </w:r>
+      <w:r>
+        <w:rPr>
+          <w:b/>
+          <w:noProof/>
+        </w:rPr>
+        <w:t>-</w:t>
+      </w:r>
+      <w:r>
+        <w:rPr>
+          <w:b/>
+          <w:noProof/>
+        </w:rPr>
+        <w:t>Application.ps1 –DeployMode “Silent”</w:t>
+      </w:r>
+    </w:p>
+    <w:p>
+      <w:pPr>
+        <w:pStyle w:val="Heading3"/>
+        <w:rPr>
+          <w:noProof/>
+        </w:rPr>
+      </w:pPr>
+      <w:bookmarkStart w:id="19" w:name="_Toc395728894"/>
+      <w:r>
+        <w:rPr>
+          <w:noProof/>
+        </w:rPr>
+        <w:t>Installation Progress</w:t>
+      </w:r>
       <w:bookmarkEnd w:id="19"/>
-      <w:r>
-        <w:rPr>
-          <w:noProof/>
-        </w:rPr>
-        <w:t xml:space="preserve"> Japanese</w:t>
-      </w:r>
-      <w:r>
-        <w:rPr>
-          <w:noProof/>
-        </w:rPr>
-        <w:t>. Additional languages can easily be added in the XML configuration file.</w:t>
-      </w:r>
-    </w:p>
-    <w:p>
-      <w:pPr>
-        <w:rPr>
-          <w:noProof/>
-        </w:rPr>
-      </w:pPr>
-      <w:r>
-        <w:rPr>
-          <w:noProof/>
-        </w:rPr>
-        <w:t xml:space="preserve">The language used by the Toolkit UI is selected automatically based on the language culture of the operating system, so </w:t>
-      </w:r>
-      <w:r>
-        <w:rPr>
-          <w:noProof/>
-        </w:rPr>
-        <w:t>the same</w:t>
-      </w:r>
-      <w:r>
-        <w:rPr>
-          <w:noProof/>
-        </w:rPr>
-        <w:t xml:space="preserve"> AppDeployToolkitConfig file </w:t>
-      </w:r>
-      <w:r>
-        <w:rPr>
-          <w:noProof/>
-        </w:rPr>
-        <w:t>can be used in a multi-language environment.</w:t>
-      </w:r>
-    </w:p>
-    <w:p>
-      <w:pPr>
-        <w:rPr>
-          <w:noProof/>
-        </w:rPr>
-      </w:pPr>
-      <w:r>
-        <w:rPr>
-          <w:noProof/>
-        </w:rPr>
-        <w:t xml:space="preserve">The user interface can be suppressed by </w:t>
-      </w:r>
-      <w:r>
-        <w:rPr>
-          <w:noProof/>
-        </w:rPr>
-        <w:t>specifying the deploy mode parameter as follows:</w:t>
-      </w:r>
-    </w:p>
-    <w:p>
-      <w:pPr>
-        <w:rPr>
-          <w:b/>
-          <w:noProof/>
-        </w:rPr>
-      </w:pPr>
-      <w:r>
-        <w:rPr>
-          <w:b/>
-          <w:noProof/>
-        </w:rPr>
-        <w:t>Depl</w:t>
-      </w:r>
-      <w:r>
-        <w:rPr>
-          <w:b/>
-          <w:noProof/>
-        </w:rPr>
-        <w:t>o</w:t>
-      </w:r>
-      <w:r>
-        <w:rPr>
-          <w:b/>
-          <w:noProof/>
-        </w:rPr>
-        <w:t>y</w:t>
-      </w:r>
-      <w:r>
-        <w:rPr>
-          <w:b/>
-          <w:noProof/>
-        </w:rPr>
-        <w:t>-</w:t>
-      </w:r>
-      <w:r>
-        <w:rPr>
-          <w:b/>
-          <w:noProof/>
-        </w:rPr>
-        <w:t>Application.ps1 –DeployMode “Silent”</w:t>
-      </w:r>
-    </w:p>
-    <w:p>
-      <w:pPr>
-        <w:pStyle w:val="Heading3"/>
-        <w:rPr>
-          <w:noProof/>
-        </w:rPr>
-      </w:pPr>
-      <w:bookmarkStart w:id="20" w:name="_Toc395728894"/>
-      <w:r>
-        <w:rPr>
-          <w:noProof/>
-        </w:rPr>
-        <w:t>Installation Progress</w:t>
-      </w:r>
-      <w:bookmarkEnd w:id="20"/>
     </w:p>
     <w:p>
       <w:pPr>
@@ -8988,7 +8986,7 @@
           <w:noProof/>
         </w:rPr>
       </w:pPr>
-      <w:bookmarkStart w:id="21" w:name="_Toc395728895"/>
+      <w:bookmarkStart w:id="20" w:name="_Toc395728895"/>
       <w:r>
         <w:rPr>
           <w:noProof/>
@@ -9001,7 +8999,7 @@
         </w:rPr>
         <w:t xml:space="preserve"> Prompt</w:t>
       </w:r>
-      <w:bookmarkEnd w:id="21"/>
+      <w:bookmarkEnd w:id="20"/>
     </w:p>
     <w:p>
       <w:pPr>
@@ -9312,14 +9310,14 @@
           <w:noProof/>
         </w:rPr>
       </w:pPr>
-      <w:bookmarkStart w:id="22" w:name="_Toc395728896"/>
+      <w:bookmarkStart w:id="21" w:name="_Toc395728896"/>
       <w:r>
         <w:rPr>
           <w:noProof/>
         </w:rPr>
         <w:t>Block Application Execution</w:t>
       </w:r>
-      <w:bookmarkEnd w:id="22"/>
+      <w:bookmarkEnd w:id="21"/>
     </w:p>
     <w:p>
       <w:pPr>
@@ -9421,14 +9419,14 @@
           <w:noProof/>
         </w:rPr>
       </w:pPr>
-      <w:bookmarkStart w:id="23" w:name="_Toc395728897"/>
+      <w:bookmarkStart w:id="22" w:name="_Toc395728897"/>
       <w:r>
         <w:rPr>
           <w:noProof/>
         </w:rPr>
         <w:t>Disk Space Requirements</w:t>
       </w:r>
-      <w:bookmarkEnd w:id="23"/>
+      <w:bookmarkEnd w:id="22"/>
     </w:p>
     <w:p>
       <w:pPr>
@@ -9510,7 +9508,7 @@
           <w:noProof/>
         </w:rPr>
       </w:pPr>
-      <w:bookmarkStart w:id="24" w:name="_Toc395728898"/>
+      <w:bookmarkStart w:id="23" w:name="_Toc395728898"/>
       <w:r>
         <w:rPr>
           <w:noProof/>
@@ -9523,7 +9521,7 @@
         </w:rPr>
         <w:t>Installation Prompt</w:t>
       </w:r>
-      <w:bookmarkEnd w:id="24"/>
+      <w:bookmarkEnd w:id="23"/>
       <w:r>
         <w:rPr>
           <w:noProof/>
@@ -9823,14 +9821,14 @@
       <w:pPr>
         <w:pStyle w:val="Heading3"/>
       </w:pPr>
-      <w:bookmarkStart w:id="25" w:name="_Toc395728899"/>
+      <w:bookmarkStart w:id="24" w:name="_Toc395728899"/>
       <w:r>
         <w:t xml:space="preserve">Installation </w:t>
       </w:r>
       <w:r>
         <w:t>Restart Prompt</w:t>
       </w:r>
-      <w:bookmarkEnd w:id="25"/>
+      <w:bookmarkEnd w:id="24"/>
     </w:p>
     <w:p>
       <w:pPr>
@@ -9937,14 +9935,14 @@
           <w:noProof/>
         </w:rPr>
       </w:pPr>
-      <w:bookmarkStart w:id="26" w:name="_Toc395728900"/>
+      <w:bookmarkStart w:id="25" w:name="_Toc395728900"/>
       <w:r>
         <w:rPr>
           <w:noProof/>
         </w:rPr>
         <w:t>Balloon tip notifications</w:t>
       </w:r>
-      <w:bookmarkEnd w:id="26"/>
+      <w:bookmarkEnd w:id="25"/>
     </w:p>
     <w:p>
       <w:pPr>
@@ -10167,14 +10165,14 @@
           <w:noProof/>
         </w:rPr>
       </w:pPr>
-      <w:bookmarkStart w:id="27" w:name="_Toc395728901"/>
+      <w:bookmarkStart w:id="26" w:name="_Toc395728901"/>
       <w:r>
         <w:rPr>
           <w:noProof/>
         </w:rPr>
         <w:t>Custom Dialog box</w:t>
       </w:r>
-      <w:bookmarkEnd w:id="27"/>
+      <w:bookmarkEnd w:id="26"/>
     </w:p>
     <w:p>
       <w:pPr>
@@ -10343,16 +10341,16 @@
           <w:noProof/>
         </w:rPr>
       </w:pPr>
-      <w:bookmarkStart w:id="28" w:name="_Toc356573540"/>
-      <w:bookmarkStart w:id="29" w:name="_Toc395728902"/>
+      <w:bookmarkStart w:id="27" w:name="_Toc356573540"/>
+      <w:bookmarkStart w:id="28" w:name="_Toc395728902"/>
       <w:r>
         <w:rPr>
           <w:noProof/>
         </w:rPr>
         <w:t>Logging</w:t>
       </w:r>
+      <w:bookmarkEnd w:id="27"/>
       <w:bookmarkEnd w:id="28"/>
-      <w:bookmarkEnd w:id="29"/>
     </w:p>
     <w:p>
       <w:pPr>
@@ -10581,29 +10579,29 @@
       <w:pPr>
         <w:pStyle w:val="Heading1"/>
       </w:pPr>
-      <w:bookmarkStart w:id="30" w:name="_Toc395728903"/>
+      <w:bookmarkStart w:id="29" w:name="_Toc395728903"/>
       <w:r>
         <w:lastRenderedPageBreak/>
         <w:t>Toolkit Usage</w:t>
       </w:r>
+      <w:bookmarkEnd w:id="29"/>
+    </w:p>
+    <w:p/>
+    <w:p>
+      <w:pPr>
+        <w:pStyle w:val="Heading2"/>
+        <w:rPr>
+          <w:noProof/>
+        </w:rPr>
+      </w:pPr>
+      <w:bookmarkStart w:id="30" w:name="_Toc395728904"/>
+      <w:r>
+        <w:rPr>
+          <w:noProof/>
+        </w:rPr>
+        <w:t>Overview</w:t>
+      </w:r>
       <w:bookmarkEnd w:id="30"/>
-    </w:p>
-    <w:p/>
-    <w:p>
-      <w:pPr>
-        <w:pStyle w:val="Heading2"/>
-        <w:rPr>
-          <w:noProof/>
-        </w:rPr>
-      </w:pPr>
-      <w:bookmarkStart w:id="31" w:name="_Toc395728904"/>
-      <w:r>
-        <w:rPr>
-          <w:noProof/>
-        </w:rPr>
-        <w:t>Overview</w:t>
-      </w:r>
-      <w:bookmarkEnd w:id="31"/>
     </w:p>
     <w:p>
       <w:pPr>
@@ -10806,22 +10804,22 @@
       <w:pPr>
         <w:pStyle w:val="Heading2"/>
       </w:pPr>
-      <w:bookmarkStart w:id="32" w:name="_Toc395728905"/>
+      <w:bookmarkStart w:id="31" w:name="_Toc395728905"/>
       <w:r>
         <w:t>Launching the Toolkit</w:t>
       </w:r>
+      <w:bookmarkEnd w:id="31"/>
+    </w:p>
+    <w:p/>
+    <w:p>
+      <w:pPr>
+        <w:pStyle w:val="Heading3"/>
+      </w:pPr>
+      <w:bookmarkStart w:id="32" w:name="_Toc395728906"/>
+      <w:r>
+        <w:t>Overview</w:t>
+      </w:r>
       <w:bookmarkEnd w:id="32"/>
-    </w:p>
-    <w:p/>
-    <w:p>
-      <w:pPr>
-        <w:pStyle w:val="Heading3"/>
-      </w:pPr>
-      <w:bookmarkStart w:id="33" w:name="_Toc395728906"/>
-      <w:r>
-        <w:t>Overview</w:t>
-      </w:r>
-      <w:bookmarkEnd w:id="33"/>
     </w:p>
     <w:p>
       <w:pPr>
@@ -11129,6 +11127,68 @@
     </w:p>
     <w:p>
       <w:pPr>
+        <w:pStyle w:val="BodyText"/>
+        <w:ind w:left="360"/>
+        <w:rPr>
+          <w:b/>
+        </w:rPr>
+      </w:pPr>
+      <w:r>
+        <w:rPr>
+          <w:b/>
+        </w:rPr>
+        <w:t xml:space="preserve">Deploy-Application.exe </w:t>
+      </w:r>
+      <w:r>
+        <w:rPr>
+          <w:b/>
+        </w:rPr>
+        <w:t xml:space="preserve">“Custom-Script.ps1” </w:t>
+      </w:r>
+    </w:p>
+    <w:p>
+      <w:pPr>
+        <w:pStyle w:val="BodyText"/>
+        <w:ind w:left="360"/>
+        <w:rPr>
+          <w:i/>
+        </w:rPr>
+      </w:pPr>
+      <w:r>
+        <w:rPr>
+          <w:i/>
+        </w:rPr>
+        <w:t>Deploy an application</w:t>
+      </w:r>
+      <w:r>
+        <w:rPr>
+          <w:i/>
+        </w:rPr>
+        <w:t xml:space="preserve"> </w:t>
+      </w:r>
+      <w:r>
+        <w:rPr>
+          <w:i/>
+        </w:rPr>
+        <w:t xml:space="preserve">with a custom name instead </w:t>
+      </w:r>
+      <w:bookmarkStart w:id="33" w:name="_GoBack"/>
+      <w:bookmarkEnd w:id="33"/>
+      <w:r>
+        <w:rPr>
+          <w:i/>
+        </w:rPr>
+        <w:t>of Deploy-Application.ps1</w:t>
+      </w:r>
+      <w:r>
+        <w:rPr>
+          <w:i/>
+        </w:rPr>
+        <w:t>.</w:t>
+      </w:r>
+    </w:p>
+    <w:p>
+      <w:pPr>
         <w:pStyle w:val="Heading3"/>
       </w:pPr>
       <w:bookmarkStart w:id="34" w:name="_Toc363546257"/>
@@ -11454,6 +11514,7 @@
           <w:b/>
           <w:lang w:val="en-IE"/>
         </w:rPr>
+        <w:lastRenderedPageBreak/>
         <w:t>AppDeployToolkit</w:t>
       </w:r>
       <w:r>
@@ -11568,7 +11629,6 @@
       </w:pPr>
       <w:bookmarkStart w:id="37" w:name="_Toc395728909"/>
       <w:r>
-        <w:lastRenderedPageBreak/>
         <w:t>Example Deployments</w:t>
       </w:r>
       <w:bookmarkEnd w:id="37"/>
@@ -12385,6 +12445,7 @@
         <w:rPr>
           <w:b/>
         </w:rPr>
+        <w:lastRenderedPageBreak/>
         <w:t>Pre-Install</w:t>
       </w:r>
     </w:p>
@@ -12433,7 +12494,6 @@
           <w:color w:val="0000FF"/>
           <w:lang w:val="en-IE"/>
         </w:rPr>
-        <w:lastRenderedPageBreak/>
         <w:t>Show-InstallationWelcome</w:t>
       </w:r>
       <w:r>
@@ -21728,7 +21788,7 @@
               <w:noProof/>
               <w:color w:val="FFFFFF" w:themeColor="background1"/>
             </w:rPr>
-            <w:t>21</w:t>
+            <w:t>18</w:t>
           </w:r>
           <w:r>
             <w:rPr>
@@ -21750,14 +21810,27 @@
           <w:pPr>
             <w:pStyle w:val="Footer"/>
           </w:pPr>
-          <w:fldSimple w:instr=" STYLEREF  &quot;1&quot;  ">
-            <w:r>
-              <w:rPr>
-                <w:noProof/>
-              </w:rPr>
-              <w:t>Toolkit Usage</w:t>
-            </w:r>
-          </w:fldSimple>
+          <w:r>
+            <w:fldChar w:fldCharType="begin"/>
+          </w:r>
+          <w:r>
+            <w:instrText xml:space="preserve"> STYLEREF  "1"  </w:instrText>
+          </w:r>
+          <w:r>
+            <w:fldChar w:fldCharType="separate"/>
+          </w:r>
+          <w:r>
+            <w:rPr>
+              <w:noProof/>
+            </w:rPr>
+            <w:t>Toolkit Usage</w:t>
+          </w:r>
+          <w:r>
+            <w:rPr>
+              <w:noProof/>
+            </w:rPr>
+            <w:fldChar w:fldCharType="end"/>
+          </w:r>
           <w:r>
             <w:t xml:space="preserve"> | </w:t>
           </w:r>
@@ -25368,7 +25441,7 @@
 </file>
 
 <file path=customXml/itemProps2.xml><?xml version="1.0" encoding="utf-8"?>
-<ds:datastoreItem xmlns:ds="http://schemas.openxmlformats.org/officeDocument/2006/customXml" ds:itemID="{C6355808-AE51-48B5-A109-65C6457E310D}">
+<ds:datastoreItem xmlns:ds="http://schemas.openxmlformats.org/officeDocument/2006/customXml" ds:itemID="{AFC86E77-2C57-4383-BF5C-9DCC28EEEE11}">
   <ds:schemaRefs>
     <ds:schemaRef ds:uri="http://schemas.openxmlformats.org/officeDocument/2006/bibliography"/>
   </ds:schemaRefs>

</xml_diff>

<commit_message>
Updated comments for Get-InstalledApplication
Updated comments for Get-InstalledApplication
</commit_message>
<xml_diff>
--- a/PSAppDeploymentToolkitAdminGuide.docx
+++ b/PSAppDeploymentToolkitAdminGuide.docx
@@ -21096,284 +21096,279 @@
         <w:t>C:\PS&gt;</w:t>
       </w:r>
       <w:r>
-        <w:t xml:space="preserve"> Execute-Process -Path 'setup.exe' -Parame</w:t>
-      </w:r>
-      <w:bookmarkStart w:id="50" w:name="_GoBack"/>
+        <w:t xml:space="preserve"> Execute-Process -Path 'setup.exe' -Parameter</w:t>
+      </w:r>
+      <w:r>
+        <w:t>s '/S' -</w:t>
+      </w:r>
+      <w:proofErr w:type="spellStart"/>
+      <w:r>
+        <w:t>IgnoreExitCodes</w:t>
+      </w:r>
+      <w:proofErr w:type="spellEnd"/>
+      <w:r>
+        <w:t xml:space="preserve"> '1</w:t>
+      </w:r>
+      <w:proofErr w:type="gramStart"/>
+      <w:r>
+        <w:t>,2'</w:t>
+      </w:r>
+      <w:proofErr w:type="gramEnd"/>
+    </w:p>
+    <w:p>
+      <w:pPr>
+        <w:pStyle w:val="Heading3"/>
+      </w:pPr>
+      <w:bookmarkStart w:id="50" w:name="_Toc403482535"/>
+      <w:r>
+        <w:t>Exit-Script</w:t>
+      </w:r>
       <w:bookmarkEnd w:id="50"/>
-      <w:r>
-        <w:t>ter</w:t>
-      </w:r>
-      <w:r>
-        <w:t>s '/S' -</w:t>
-      </w:r>
-      <w:proofErr w:type="spellStart"/>
-      <w:r>
-        <w:t>IgnoreExitCodes</w:t>
-      </w:r>
-      <w:proofErr w:type="spellEnd"/>
-      <w:r>
-        <w:t xml:space="preserve"> '1</w:t>
-      </w:r>
+    </w:p>
+    <w:p>
+      <w:r>
+        <w:rPr>
+          <w:b/>
+        </w:rPr>
+        <w:t>Synopsis</w:t>
+      </w:r>
+      <w:r>
+        <w:t xml:space="preserve">    : </w:t>
+      </w:r>
+      <w:r>
+        <w:t>Exit the script, perform cleanup actions, and pass an exit code to the parent process.</w:t>
+      </w:r>
+    </w:p>
+    <w:p>
+      <w:r>
+        <w:rPr>
+          <w:b/>
+        </w:rPr>
+        <w:t>Description</w:t>
+      </w:r>
+      <w:r>
+        <w:t xml:space="preserve">: </w:t>
+      </w:r>
+    </w:p>
+    <w:p>
+      <w:pPr>
+        <w:ind w:left="720"/>
+      </w:pPr>
+      <w:r>
+        <w:t>Always use when exiting the script to ensure cleanup actions are performed.</w:t>
+      </w:r>
+    </w:p>
+    <w:p>
+      <w:pPr>
+        <w:ind w:left="720"/>
+      </w:pPr>
       <w:proofErr w:type="gramStart"/>
       <w:r>
-        <w:t>,2'</w:t>
+        <w:t xml:space="preserve">Performs cleanup actions </w:t>
+      </w:r>
+      <w:r>
+        <w:t>such as closing down dialogs and unblocking blocked applications.</w:t>
       </w:r>
       <w:proofErr w:type="gramEnd"/>
     </w:p>
     <w:p>
       <w:pPr>
+        <w:ind w:left="720"/>
+      </w:pPr>
+      <w:r>
+        <w:t>D</w:t>
+      </w:r>
+      <w:r>
+        <w:t>isplays a balloon tip notification to indicate the setup is complete and whether it was a success or a failure.</w:t>
+      </w:r>
+    </w:p>
+    <w:p>
+      <w:pPr>
+        <w:ind w:left="720"/>
+      </w:pPr>
+      <w:r>
+        <w:t>D</w:t>
+      </w:r>
+      <w:r>
+        <w:t xml:space="preserve">etermines what exit code to pass to the parent process depending on the options specified in the deployment script, e.g. </w:t>
+      </w:r>
+    </w:p>
+    <w:p>
+      <w:pPr>
+        <w:ind w:left="720"/>
+      </w:pPr>
+      <w:r>
+        <w:t>If $</w:t>
+      </w:r>
+      <w:proofErr w:type="spellStart"/>
+      <w:r>
+        <w:t>AllowRebootPassThru</w:t>
+      </w:r>
+      <w:proofErr w:type="spellEnd"/>
+      <w:r>
+        <w:t xml:space="preserve"> is set to False, it will suppress any "3010" exit codes detected during the installation and instead pass the "0" exit code.</w:t>
+      </w:r>
+    </w:p>
+    <w:p>
+      <w:r>
+        <w:rPr>
+          <w:b/>
+        </w:rPr>
+        <w:t xml:space="preserve">Parameter  </w:t>
+      </w:r>
+      <w:r>
+        <w:t xml:space="preserve"> :</w:t>
+      </w:r>
+    </w:p>
+    <w:p>
+      <w:pPr>
+        <w:ind w:firstLine="720"/>
+        <w:rPr>
+          <w:i/>
+        </w:rPr>
+      </w:pPr>
+      <w:proofErr w:type="spellStart"/>
+      <w:r>
+        <w:rPr>
+          <w:i/>
+        </w:rPr>
+        <w:t>ExitCode</w:t>
+      </w:r>
+      <w:proofErr w:type="spellEnd"/>
+    </w:p>
+    <w:p>
+      <w:pPr>
+        <w:ind w:firstLine="720"/>
+      </w:pPr>
+      <w:r>
+        <w:t>The exit code to be passed from the script to the parent process, e.g. SCCM</w:t>
+      </w:r>
+    </w:p>
+    <w:p>
+      <w:pPr>
+        <w:rPr>
+          <w:lang w:val="fr-FR"/>
+        </w:rPr>
+      </w:pPr>
+      <w:proofErr w:type="spellStart"/>
+      <w:r>
+        <w:rPr>
+          <w:b/>
+          <w:lang w:val="fr-FR"/>
+        </w:rPr>
+        <w:t>Examples</w:t>
+      </w:r>
+      <w:proofErr w:type="spellEnd"/>
+      <w:r>
+        <w:rPr>
+          <w:lang w:val="fr-FR"/>
+        </w:rPr>
+        <w:t xml:space="preserve">    : </w:t>
+      </w:r>
+    </w:p>
+    <w:p>
+      <w:pPr>
+        <w:ind w:firstLine="720"/>
+        <w:rPr>
+          <w:lang w:val="fr-FR"/>
+        </w:rPr>
+      </w:pPr>
+      <w:r>
+        <w:rPr>
+          <w:lang w:val="fr-FR"/>
+        </w:rPr>
+        <w:t>-------------------------- EXAMPLE 1 --------------------------</w:t>
+      </w:r>
+    </w:p>
+    <w:p>
+      <w:pPr>
+        <w:ind w:firstLine="720"/>
+        <w:rPr>
+          <w:lang w:val="fr-FR"/>
+        </w:rPr>
+      </w:pPr>
+      <w:r>
+        <w:rPr>
+          <w:lang w:val="fr-FR"/>
+        </w:rPr>
+        <w:t>C:\PS&gt;Exit-Script -</w:t>
+      </w:r>
+      <w:proofErr w:type="spellStart"/>
+      <w:r>
+        <w:rPr>
+          <w:lang w:val="fr-FR"/>
+        </w:rPr>
+        <w:t>ExitCode</w:t>
+      </w:r>
+      <w:proofErr w:type="spellEnd"/>
+      <w:r>
+        <w:rPr>
+          <w:lang w:val="fr-FR"/>
+        </w:rPr>
+        <w:t xml:space="preserve"> 0</w:t>
+      </w:r>
+    </w:p>
+    <w:p>
+      <w:pPr>
+        <w:ind w:firstLine="720"/>
+        <w:rPr>
+          <w:lang w:val="fr-FR"/>
+        </w:rPr>
+      </w:pPr>
+      <w:r>
+        <w:rPr>
+          <w:lang w:val="fr-FR"/>
+        </w:rPr>
+        <w:t>-------------------------- EXAMPLE 2 --------------------------</w:t>
+      </w:r>
+    </w:p>
+    <w:p>
+      <w:pPr>
+        <w:ind w:firstLine="720"/>
+        <w:rPr>
+          <w:lang w:val="fr-FR"/>
+        </w:rPr>
+      </w:pPr>
+      <w:r>
+        <w:rPr>
+          <w:lang w:val="fr-FR"/>
+        </w:rPr>
+        <w:t>C:\PS&gt;Exit-Script -</w:t>
+      </w:r>
+      <w:proofErr w:type="spellStart"/>
+      <w:r>
+        <w:rPr>
+          <w:lang w:val="fr-FR"/>
+        </w:rPr>
+        <w:t>ExitCode</w:t>
+      </w:r>
+      <w:proofErr w:type="spellEnd"/>
+      <w:r>
+        <w:rPr>
+          <w:lang w:val="fr-FR"/>
+        </w:rPr>
+        <w:t xml:space="preserve"> </w:t>
+      </w:r>
+      <w:r>
+        <w:rPr>
+          <w:lang w:val="fr-FR"/>
+        </w:rPr>
+        <w:t>1618</w:t>
+      </w:r>
+    </w:p>
+    <w:p>
+      <w:pPr>
         <w:pStyle w:val="Heading3"/>
       </w:pPr>
-      <w:bookmarkStart w:id="51" w:name="_Toc403482535"/>
-      <w:r>
-        <w:t>Exit-Script</w:t>
+      <w:bookmarkStart w:id="51" w:name="_Toc403482536"/>
+      <w:r>
+        <w:t>Disable-</w:t>
+      </w:r>
+      <w:proofErr w:type="spellStart"/>
+      <w:r>
+        <w:t>TerminalServerInstallMode</w:t>
       </w:r>
       <w:bookmarkEnd w:id="51"/>
-    </w:p>
-    <w:p>
-      <w:r>
-        <w:rPr>
-          <w:b/>
-        </w:rPr>
-        <w:t>Synopsis</w:t>
-      </w:r>
-      <w:r>
-        <w:t xml:space="preserve">    : </w:t>
-      </w:r>
-      <w:r>
-        <w:t>Exit the script, perform cleanup actions, and pass an exit code to the parent process.</w:t>
-      </w:r>
-    </w:p>
-    <w:p>
-      <w:r>
-        <w:rPr>
-          <w:b/>
-        </w:rPr>
-        <w:t>Description</w:t>
-      </w:r>
-      <w:r>
-        <w:t xml:space="preserve">: </w:t>
-      </w:r>
-    </w:p>
-    <w:p>
-      <w:pPr>
-        <w:ind w:left="720"/>
-      </w:pPr>
-      <w:r>
-        <w:t>Always use when exiting the script to ensure cleanup actions are performed.</w:t>
-      </w:r>
-    </w:p>
-    <w:p>
-      <w:pPr>
-        <w:ind w:left="720"/>
-      </w:pPr>
-      <w:proofErr w:type="gramStart"/>
-      <w:r>
-        <w:t xml:space="preserve">Performs cleanup actions </w:t>
-      </w:r>
-      <w:r>
-        <w:t>such as closing down dialogs and unblocking blocked applications.</w:t>
-      </w:r>
-      <w:proofErr w:type="gramEnd"/>
-    </w:p>
-    <w:p>
-      <w:pPr>
-        <w:ind w:left="720"/>
-      </w:pPr>
-      <w:r>
-        <w:t>D</w:t>
-      </w:r>
-      <w:r>
-        <w:t>isplays a balloon tip notification to indicate the setup is complete and whether it was a success or a failure.</w:t>
-      </w:r>
-    </w:p>
-    <w:p>
-      <w:pPr>
-        <w:ind w:left="720"/>
-      </w:pPr>
-      <w:r>
-        <w:t>D</w:t>
-      </w:r>
-      <w:r>
-        <w:t xml:space="preserve">etermines what exit code to pass to the parent process depending on the options specified in the deployment script, e.g. </w:t>
-      </w:r>
-    </w:p>
-    <w:p>
-      <w:pPr>
-        <w:ind w:left="720"/>
-      </w:pPr>
-      <w:r>
-        <w:t>If $</w:t>
-      </w:r>
-      <w:proofErr w:type="spellStart"/>
-      <w:r>
-        <w:t>AllowRebootPassThru</w:t>
-      </w:r>
-      <w:proofErr w:type="spellEnd"/>
-      <w:r>
-        <w:t xml:space="preserve"> is set to False, it will suppress any "3010" exit codes detected during the installation and instead pass the "0" exit code.</w:t>
-      </w:r>
-    </w:p>
-    <w:p>
-      <w:r>
-        <w:rPr>
-          <w:b/>
-        </w:rPr>
-        <w:t xml:space="preserve">Parameter  </w:t>
-      </w:r>
-      <w:r>
-        <w:t xml:space="preserve"> :</w:t>
-      </w:r>
-    </w:p>
-    <w:p>
-      <w:pPr>
-        <w:ind w:firstLine="720"/>
-        <w:rPr>
-          <w:i/>
-        </w:rPr>
-      </w:pPr>
-      <w:proofErr w:type="spellStart"/>
-      <w:r>
-        <w:rPr>
-          <w:i/>
-        </w:rPr>
-        <w:t>ExitCode</w:t>
-      </w:r>
-      <w:proofErr w:type="spellEnd"/>
-    </w:p>
-    <w:p>
-      <w:pPr>
-        <w:ind w:firstLine="720"/>
-      </w:pPr>
-      <w:r>
-        <w:t>The exit code to be passed from the script to the parent process, e.g. SCCM</w:t>
-      </w:r>
-    </w:p>
-    <w:p>
-      <w:pPr>
-        <w:rPr>
-          <w:lang w:val="fr-FR"/>
-        </w:rPr>
-      </w:pPr>
-      <w:proofErr w:type="spellStart"/>
-      <w:r>
-        <w:rPr>
-          <w:b/>
-          <w:lang w:val="fr-FR"/>
-        </w:rPr>
-        <w:t>Examples</w:t>
-      </w:r>
-      <w:proofErr w:type="spellEnd"/>
-      <w:r>
-        <w:rPr>
-          <w:lang w:val="fr-FR"/>
-        </w:rPr>
-        <w:t xml:space="preserve">    : </w:t>
-      </w:r>
-    </w:p>
-    <w:p>
-      <w:pPr>
-        <w:ind w:firstLine="720"/>
-        <w:rPr>
-          <w:lang w:val="fr-FR"/>
-        </w:rPr>
-      </w:pPr>
-      <w:r>
-        <w:rPr>
-          <w:lang w:val="fr-FR"/>
-        </w:rPr>
-        <w:t>-------------------------- EXAMPLE 1 --------------------------</w:t>
-      </w:r>
-    </w:p>
-    <w:p>
-      <w:pPr>
-        <w:ind w:firstLine="720"/>
-        <w:rPr>
-          <w:lang w:val="fr-FR"/>
-        </w:rPr>
-      </w:pPr>
-      <w:r>
-        <w:rPr>
-          <w:lang w:val="fr-FR"/>
-        </w:rPr>
-        <w:t>C:\PS&gt;Exit-Script -</w:t>
-      </w:r>
-      <w:proofErr w:type="spellStart"/>
-      <w:r>
-        <w:rPr>
-          <w:lang w:val="fr-FR"/>
-        </w:rPr>
-        <w:t>ExitCode</w:t>
-      </w:r>
-      <w:proofErr w:type="spellEnd"/>
-      <w:r>
-        <w:rPr>
-          <w:lang w:val="fr-FR"/>
-        </w:rPr>
-        <w:t xml:space="preserve"> 0</w:t>
-      </w:r>
-    </w:p>
-    <w:p>
-      <w:pPr>
-        <w:ind w:firstLine="720"/>
-        <w:rPr>
-          <w:lang w:val="fr-FR"/>
-        </w:rPr>
-      </w:pPr>
-      <w:r>
-        <w:rPr>
-          <w:lang w:val="fr-FR"/>
-        </w:rPr>
-        <w:t>-------------------------- EXAMPLE 2 --------------------------</w:t>
-      </w:r>
-    </w:p>
-    <w:p>
-      <w:pPr>
-        <w:ind w:firstLine="720"/>
-        <w:rPr>
-          <w:lang w:val="fr-FR"/>
-        </w:rPr>
-      </w:pPr>
-      <w:r>
-        <w:rPr>
-          <w:lang w:val="fr-FR"/>
-        </w:rPr>
-        <w:t>C:\PS&gt;Exit-Script -</w:t>
-      </w:r>
-      <w:proofErr w:type="spellStart"/>
-      <w:r>
-        <w:rPr>
-          <w:lang w:val="fr-FR"/>
-        </w:rPr>
-        <w:t>ExitCode</w:t>
-      </w:r>
-      <w:proofErr w:type="spellEnd"/>
-      <w:r>
-        <w:rPr>
-          <w:lang w:val="fr-FR"/>
-        </w:rPr>
-        <w:t xml:space="preserve"> </w:t>
-      </w:r>
-      <w:r>
-        <w:rPr>
-          <w:lang w:val="fr-FR"/>
-        </w:rPr>
-        <w:t>1618</w:t>
-      </w:r>
-    </w:p>
-    <w:p>
-      <w:pPr>
-        <w:pStyle w:val="Heading3"/>
-      </w:pPr>
-      <w:bookmarkStart w:id="52" w:name="_Toc403482536"/>
-      <w:r>
-        <w:t>Disable-</w:t>
-      </w:r>
-      <w:proofErr w:type="spellStart"/>
-      <w:r>
-        <w:t>TerminalServerInstallMode</w:t>
-      </w:r>
-      <w:bookmarkEnd w:id="52"/>
       <w:proofErr w:type="spellEnd"/>
     </w:p>
     <w:p>
@@ -21449,7 +21444,7 @@
       <w:pPr>
         <w:pStyle w:val="Heading3"/>
       </w:pPr>
-      <w:bookmarkStart w:id="53" w:name="_Toc403482537"/>
+      <w:bookmarkStart w:id="52" w:name="_Toc403482537"/>
       <w:r>
         <w:t>Get-</w:t>
       </w:r>
@@ -21457,6 +21452,138 @@
       <w:r>
         <w:t>FileVersion</w:t>
       </w:r>
+      <w:bookmarkEnd w:id="52"/>
+      <w:proofErr w:type="spellEnd"/>
+    </w:p>
+    <w:p>
+      <w:r>
+        <w:rPr>
+          <w:b/>
+        </w:rPr>
+        <w:t>Synopsis</w:t>
+      </w:r>
+      <w:r>
+        <w:t xml:space="preserve">    : Gets the version of the specified file</w:t>
+      </w:r>
+    </w:p>
+    <w:p>
+      <w:r>
+        <w:rPr>
+          <w:b/>
+        </w:rPr>
+        <w:t>Description</w:t>
+      </w:r>
+      <w:r>
+        <w:t xml:space="preserve">: </w:t>
+      </w:r>
+    </w:p>
+    <w:p>
+      <w:pPr>
+        <w:ind w:firstLine="720"/>
+      </w:pPr>
+      <w:r>
+        <w:t>Gets the version of the specified file</w:t>
+      </w:r>
+    </w:p>
+    <w:p>
+      <w:r>
+        <w:rPr>
+          <w:b/>
+        </w:rPr>
+        <w:t xml:space="preserve">Parameter  </w:t>
+      </w:r>
+      <w:r>
+        <w:t xml:space="preserve"> :</w:t>
+      </w:r>
+    </w:p>
+    <w:p>
+      <w:pPr>
+        <w:ind w:firstLine="720"/>
+        <w:rPr>
+          <w:i/>
+        </w:rPr>
+      </w:pPr>
+      <w:r>
+        <w:rPr>
+          <w:i/>
+        </w:rPr>
+        <w:t>File</w:t>
+      </w:r>
+    </w:p>
+    <w:p>
+      <w:pPr>
+        <w:ind w:firstLine="720"/>
+      </w:pPr>
+      <w:r>
+        <w:t>Path of the file</w:t>
+      </w:r>
+    </w:p>
+    <w:p>
+      <w:pPr>
+        <w:ind w:firstLine="720"/>
+        <w:rPr>
+          <w:i/>
+        </w:rPr>
+      </w:pPr>
+      <w:proofErr w:type="spellStart"/>
+      <w:r>
+        <w:rPr>
+          <w:i/>
+        </w:rPr>
+        <w:t>ContinueOnError</w:t>
+      </w:r>
+      <w:proofErr w:type="spellEnd"/>
+    </w:p>
+    <w:p>
+      <w:pPr>
+        <w:ind w:firstLine="720"/>
+      </w:pPr>
+      <w:r>
+        <w:t>Continue if an error is encountered</w:t>
+      </w:r>
+    </w:p>
+    <w:p>
+      <w:r>
+        <w:rPr>
+          <w:b/>
+        </w:rPr>
+        <w:t>Examples</w:t>
+      </w:r>
+      <w:r>
+        <w:t xml:space="preserve">    : </w:t>
+      </w:r>
+    </w:p>
+    <w:p>
+      <w:pPr>
+        <w:ind w:firstLine="720"/>
+      </w:pPr>
+      <w:r>
+        <w:t>-------------------------- EXAMPLE 1 --------------------------</w:t>
+      </w:r>
+    </w:p>
+    <w:p>
+      <w:pPr>
+        <w:ind w:firstLine="720"/>
+      </w:pPr>
+      <w:r>
+        <w:t>C:\PS&gt;</w:t>
+      </w:r>
+      <w:r>
+        <w:t>Get-FileVersion -File "$envProgramFilesX86\Adobe\Reader 11.0\Reader\AcroRd32.exe"</w:t>
+      </w:r>
+    </w:p>
+    <w:p>
+      <w:pPr>
+        <w:pStyle w:val="Heading3"/>
+      </w:pPr>
+      <w:bookmarkStart w:id="53" w:name="_Toc403482538"/>
+      <w:r>
+        <w:t>Get-</w:t>
+      </w:r>
+      <w:proofErr w:type="spellStart"/>
+      <w:r>
+        <w:t>HardwarePlatform</w:t>
+      </w:r>
       <w:bookmarkEnd w:id="53"/>
       <w:proofErr w:type="spellEnd"/>
     </w:p>
@@ -21468,7 +21595,7 @@
         <w:t>Synopsis</w:t>
       </w:r>
       <w:r>
-        <w:t xml:space="preserve">    : Gets the version of the specified file</w:t>
+        <w:t xml:space="preserve">    : Retrieves information about the hardware platform (physical or virtual)</w:t>
       </w:r>
     </w:p>
     <w:p>
@@ -21487,7 +21614,7 @@
         <w:ind w:firstLine="720"/>
       </w:pPr>
       <w:r>
-        <w:t>Gets the version of the specified file</w:t>
+        <w:t>Retrieves information about the hardware platform (physical or virtual)</w:t>
       </w:r>
     </w:p>
     <w:p>
@@ -21508,28 +21635,6 @@
           <w:i/>
         </w:rPr>
       </w:pPr>
-      <w:r>
-        <w:rPr>
-          <w:i/>
-        </w:rPr>
-        <w:t>File</w:t>
-      </w:r>
-    </w:p>
-    <w:p>
-      <w:pPr>
-        <w:ind w:firstLine="720"/>
-      </w:pPr>
-      <w:r>
-        <w:t>Path of the file</w:t>
-      </w:r>
-    </w:p>
-    <w:p>
-      <w:pPr>
-        <w:ind w:firstLine="720"/>
-        <w:rPr>
-          <w:i/>
-        </w:rPr>
-      </w:pPr>
       <w:proofErr w:type="spellStart"/>
       <w:r>
         <w:rPr>
@@ -21571,132 +21676,22 @@
         <w:ind w:firstLine="720"/>
       </w:pPr>
       <w:r>
-        <w:t>C:\PS&gt;</w:t>
-      </w:r>
-      <w:r>
-        <w:t>Get-FileVersion -File "$envProgramFilesX86\Adobe\Reader 11.0\Reader\AcroRd32.exe"</w:t>
+        <w:t>C:\PS&gt;Get-HardwarePlatform</w:t>
       </w:r>
     </w:p>
     <w:p>
       <w:pPr>
         <w:pStyle w:val="Heading3"/>
       </w:pPr>
-      <w:bookmarkStart w:id="54" w:name="_Toc403482538"/>
+      <w:bookmarkStart w:id="54" w:name="_Toc403482539"/>
       <w:r>
         <w:t>Get-</w:t>
       </w:r>
       <w:proofErr w:type="spellStart"/>
       <w:r>
-        <w:t>HardwarePlatform</w:t>
+        <w:t>IniValue</w:t>
       </w:r>
       <w:bookmarkEnd w:id="54"/>
-      <w:proofErr w:type="spellEnd"/>
-    </w:p>
-    <w:p>
-      <w:r>
-        <w:rPr>
-          <w:b/>
-        </w:rPr>
-        <w:t>Synopsis</w:t>
-      </w:r>
-      <w:r>
-        <w:t xml:space="preserve">    : Retrieves information about the hardware platform (physical or virtual)</w:t>
-      </w:r>
-    </w:p>
-    <w:p>
-      <w:r>
-        <w:rPr>
-          <w:b/>
-        </w:rPr>
-        <w:t>Description</w:t>
-      </w:r>
-      <w:r>
-        <w:t xml:space="preserve">: </w:t>
-      </w:r>
-    </w:p>
-    <w:p>
-      <w:pPr>
-        <w:ind w:firstLine="720"/>
-      </w:pPr>
-      <w:r>
-        <w:t>Retrieves information about the hardware platform (physical or virtual)</w:t>
-      </w:r>
-    </w:p>
-    <w:p>
-      <w:r>
-        <w:rPr>
-          <w:b/>
-        </w:rPr>
-        <w:t xml:space="preserve">Parameter  </w:t>
-      </w:r>
-      <w:r>
-        <w:t xml:space="preserve"> :</w:t>
-      </w:r>
-    </w:p>
-    <w:p>
-      <w:pPr>
-        <w:ind w:firstLine="720"/>
-        <w:rPr>
-          <w:i/>
-        </w:rPr>
-      </w:pPr>
-      <w:proofErr w:type="spellStart"/>
-      <w:r>
-        <w:rPr>
-          <w:i/>
-        </w:rPr>
-        <w:t>ContinueOnError</w:t>
-      </w:r>
-      <w:proofErr w:type="spellEnd"/>
-    </w:p>
-    <w:p>
-      <w:pPr>
-        <w:ind w:firstLine="720"/>
-      </w:pPr>
-      <w:r>
-        <w:t>Continue if an error is encountered</w:t>
-      </w:r>
-    </w:p>
-    <w:p>
-      <w:r>
-        <w:rPr>
-          <w:b/>
-        </w:rPr>
-        <w:t>Examples</w:t>
-      </w:r>
-      <w:r>
-        <w:t xml:space="preserve">    : </w:t>
-      </w:r>
-    </w:p>
-    <w:p>
-      <w:pPr>
-        <w:ind w:firstLine="720"/>
-      </w:pPr>
-      <w:r>
-        <w:t>-------------------------- EXAMPLE 1 --------------------------</w:t>
-      </w:r>
-    </w:p>
-    <w:p>
-      <w:pPr>
-        <w:ind w:firstLine="720"/>
-      </w:pPr>
-      <w:r>
-        <w:t>C:\PS&gt;Get-HardwarePlatform</w:t>
-      </w:r>
-    </w:p>
-    <w:p>
-      <w:pPr>
-        <w:pStyle w:val="Heading3"/>
-      </w:pPr>
-      <w:bookmarkStart w:id="55" w:name="_Toc403482539"/>
-      <w:r>
-        <w:t>Get-</w:t>
-      </w:r>
-      <w:proofErr w:type="spellStart"/>
-      <w:r>
-        <w:t>IniValue</w:t>
-      </w:r>
-      <w:bookmarkEnd w:id="55"/>
       <w:proofErr w:type="spellEnd"/>
     </w:p>
     <w:p>
@@ -21912,7 +21907,7 @@
       <w:pPr>
         <w:pStyle w:val="Heading3"/>
       </w:pPr>
-      <w:bookmarkStart w:id="56" w:name="_Toc403482540"/>
+      <w:bookmarkStart w:id="55" w:name="_Toc403482540"/>
       <w:r>
         <w:t>Get-</w:t>
       </w:r>
@@ -21920,150 +21915,150 @@
       <w:r>
         <w:t>FreeDiskSpace</w:t>
       </w:r>
+      <w:bookmarkEnd w:id="55"/>
+      <w:proofErr w:type="spellEnd"/>
+    </w:p>
+    <w:p>
+      <w:r>
+        <w:rPr>
+          <w:b/>
+        </w:rPr>
+        <w:t>Synopsis</w:t>
+      </w:r>
+      <w:r>
+        <w:t xml:space="preserve">    : </w:t>
+      </w:r>
+      <w:r>
+        <w:t>Retrieves the free disk space in MB on a particular drive (defaults to system drive)</w:t>
+      </w:r>
+    </w:p>
+    <w:p>
+      <w:r>
+        <w:rPr>
+          <w:b/>
+        </w:rPr>
+        <w:t>Description</w:t>
+      </w:r>
+      <w:r>
+        <w:t xml:space="preserve">: </w:t>
+      </w:r>
+    </w:p>
+    <w:p>
+      <w:pPr>
+        <w:ind w:firstLine="720"/>
+      </w:pPr>
+      <w:r>
+        <w:t>Retrieves the free disk space in MB on a particular drive (defaults to system drive)</w:t>
+      </w:r>
+    </w:p>
+    <w:p>
+      <w:r>
+        <w:rPr>
+          <w:b/>
+        </w:rPr>
+        <w:t xml:space="preserve">Parameter  </w:t>
+      </w:r>
+      <w:r>
+        <w:t xml:space="preserve"> :</w:t>
+      </w:r>
+    </w:p>
+    <w:p>
+      <w:pPr>
+        <w:ind w:firstLine="720"/>
+        <w:rPr>
+          <w:i/>
+        </w:rPr>
+      </w:pPr>
+      <w:r>
+        <w:rPr>
+          <w:i/>
+        </w:rPr>
+        <w:t>Drive</w:t>
+      </w:r>
+    </w:p>
+    <w:p>
+      <w:pPr>
+        <w:ind w:firstLine="720"/>
+      </w:pPr>
+      <w:r>
+        <w:t>Drive to check free disk space on</w:t>
+      </w:r>
+    </w:p>
+    <w:p>
+      <w:pPr>
+        <w:ind w:firstLine="720"/>
+        <w:rPr>
+          <w:i/>
+        </w:rPr>
+      </w:pPr>
+      <w:proofErr w:type="spellStart"/>
+      <w:r>
+        <w:rPr>
+          <w:i/>
+        </w:rPr>
+        <w:t>ContinueOnError</w:t>
+      </w:r>
+      <w:proofErr w:type="spellEnd"/>
+    </w:p>
+    <w:p>
+      <w:pPr>
+        <w:ind w:firstLine="720"/>
+      </w:pPr>
+      <w:r>
+        <w:t>Continue if an error is encountered</w:t>
+      </w:r>
+    </w:p>
+    <w:p>
+      <w:r>
+        <w:rPr>
+          <w:b/>
+        </w:rPr>
+        <w:t>Examples</w:t>
+      </w:r>
+      <w:r>
+        <w:t xml:space="preserve">    : </w:t>
+      </w:r>
+    </w:p>
+    <w:p>
+      <w:pPr>
+        <w:ind w:firstLine="720"/>
+      </w:pPr>
+      <w:r>
+        <w:t>-------------------------- EXAMPLE 1 --------------------------</w:t>
+      </w:r>
+    </w:p>
+    <w:p>
+      <w:pPr>
+        <w:ind w:firstLine="720"/>
+      </w:pPr>
+      <w:r>
+        <w:t>C:\PS&gt;</w:t>
+      </w:r>
+      <w:r>
+        <w:t xml:space="preserve"> Get-</w:t>
+      </w:r>
+      <w:proofErr w:type="spellStart"/>
+      <w:r>
+        <w:t>FreeDiskSpace</w:t>
+      </w:r>
+      <w:proofErr w:type="spellEnd"/>
+      <w:r>
+        <w:t xml:space="preserve"> -Drive "C:"</w:t>
+      </w:r>
+    </w:p>
+    <w:p>
+      <w:pPr>
+        <w:pStyle w:val="Heading3"/>
+      </w:pPr>
+      <w:bookmarkStart w:id="56" w:name="_Toc403482541"/>
+      <w:r>
+        <w:t>Get-</w:t>
+      </w:r>
+      <w:proofErr w:type="spellStart"/>
+      <w:r>
+        <w:t>HardwarePlatform</w:t>
+      </w:r>
       <w:bookmarkEnd w:id="56"/>
-      <w:proofErr w:type="spellEnd"/>
-    </w:p>
-    <w:p>
-      <w:r>
-        <w:rPr>
-          <w:b/>
-        </w:rPr>
-        <w:t>Synopsis</w:t>
-      </w:r>
-      <w:r>
-        <w:t xml:space="preserve">    : </w:t>
-      </w:r>
-      <w:r>
-        <w:t>Retrieves the free disk space in MB on a particular drive (defaults to system drive)</w:t>
-      </w:r>
-    </w:p>
-    <w:p>
-      <w:r>
-        <w:rPr>
-          <w:b/>
-        </w:rPr>
-        <w:t>Description</w:t>
-      </w:r>
-      <w:r>
-        <w:t xml:space="preserve">: </w:t>
-      </w:r>
-    </w:p>
-    <w:p>
-      <w:pPr>
-        <w:ind w:firstLine="720"/>
-      </w:pPr>
-      <w:r>
-        <w:t>Retrieves the free disk space in MB on a particular drive (defaults to system drive)</w:t>
-      </w:r>
-    </w:p>
-    <w:p>
-      <w:r>
-        <w:rPr>
-          <w:b/>
-        </w:rPr>
-        <w:t xml:space="preserve">Parameter  </w:t>
-      </w:r>
-      <w:r>
-        <w:t xml:space="preserve"> :</w:t>
-      </w:r>
-    </w:p>
-    <w:p>
-      <w:pPr>
-        <w:ind w:firstLine="720"/>
-        <w:rPr>
-          <w:i/>
-        </w:rPr>
-      </w:pPr>
-      <w:r>
-        <w:rPr>
-          <w:i/>
-        </w:rPr>
-        <w:t>Drive</w:t>
-      </w:r>
-    </w:p>
-    <w:p>
-      <w:pPr>
-        <w:ind w:firstLine="720"/>
-      </w:pPr>
-      <w:r>
-        <w:t>Drive to check free disk space on</w:t>
-      </w:r>
-    </w:p>
-    <w:p>
-      <w:pPr>
-        <w:ind w:firstLine="720"/>
-        <w:rPr>
-          <w:i/>
-        </w:rPr>
-      </w:pPr>
-      <w:proofErr w:type="spellStart"/>
-      <w:r>
-        <w:rPr>
-          <w:i/>
-        </w:rPr>
-        <w:t>ContinueOnError</w:t>
-      </w:r>
-      <w:proofErr w:type="spellEnd"/>
-    </w:p>
-    <w:p>
-      <w:pPr>
-        <w:ind w:firstLine="720"/>
-      </w:pPr>
-      <w:r>
-        <w:t>Continue if an error is encountered</w:t>
-      </w:r>
-    </w:p>
-    <w:p>
-      <w:r>
-        <w:rPr>
-          <w:b/>
-        </w:rPr>
-        <w:t>Examples</w:t>
-      </w:r>
-      <w:r>
-        <w:t xml:space="preserve">    : </w:t>
-      </w:r>
-    </w:p>
-    <w:p>
-      <w:pPr>
-        <w:ind w:firstLine="720"/>
-      </w:pPr>
-      <w:r>
-        <w:t>-------------------------- EXAMPLE 1 --------------------------</w:t>
-      </w:r>
-    </w:p>
-    <w:p>
-      <w:pPr>
-        <w:ind w:firstLine="720"/>
-      </w:pPr>
-      <w:r>
-        <w:t>C:\PS&gt;</w:t>
-      </w:r>
-      <w:r>
-        <w:t xml:space="preserve"> Get-</w:t>
-      </w:r>
-      <w:proofErr w:type="spellStart"/>
-      <w:r>
-        <w:t>FreeDiskSpace</w:t>
-      </w:r>
-      <w:proofErr w:type="spellEnd"/>
-      <w:r>
-        <w:t xml:space="preserve"> -Drive "C:"</w:t>
-      </w:r>
-    </w:p>
-    <w:p>
-      <w:pPr>
-        <w:pStyle w:val="Heading3"/>
-      </w:pPr>
-      <w:bookmarkStart w:id="57" w:name="_Toc403482541"/>
-      <w:r>
-        <w:t>Get-</w:t>
-      </w:r>
-      <w:proofErr w:type="spellStart"/>
-      <w:r>
-        <w:t>HardwarePlatform</w:t>
-      </w:r>
-      <w:bookmarkEnd w:id="57"/>
       <w:proofErr w:type="spellEnd"/>
     </w:p>
     <w:p>
@@ -22163,7 +22158,7 @@
       <w:pPr>
         <w:pStyle w:val="Heading3"/>
       </w:pPr>
-      <w:bookmarkStart w:id="58" w:name="_Toc403482542"/>
+      <w:bookmarkStart w:id="57" w:name="_Toc403482542"/>
       <w:r>
         <w:t>Get-</w:t>
       </w:r>
@@ -22171,50 +22166,58 @@
       <w:r>
         <w:t>InstalledApplication</w:t>
       </w:r>
+      <w:bookmarkEnd w:id="57"/>
+      <w:proofErr w:type="spellEnd"/>
+    </w:p>
+    <w:p>
+      <w:r>
+        <w:rPr>
+          <w:b/>
+        </w:rPr>
+        <w:t>Synopsis</w:t>
+      </w:r>
+      <w:r>
+        <w:t xml:space="preserve">    : Retrieves information about installed applications.</w:t>
+      </w:r>
+    </w:p>
+    <w:p>
+      <w:r>
+        <w:rPr>
+          <w:b/>
+        </w:rPr>
+        <w:t>Description</w:t>
+      </w:r>
+      <w:r>
+        <w:t xml:space="preserve">: </w:t>
+      </w:r>
+    </w:p>
+    <w:p>
+      <w:pPr>
+        <w:ind w:left="720"/>
+      </w:pPr>
+      <w:proofErr w:type="gramStart"/>
+      <w:r>
+        <w:t>Retrieves information about installed applications by querying the registry.</w:t>
+      </w:r>
+      <w:proofErr w:type="gramEnd"/>
+      <w:r>
+        <w:t xml:space="preserve"> You can specify an application name, a product code, or both.</w:t>
+      </w:r>
+    </w:p>
+    <w:p>
+      <w:pPr>
+        <w:ind w:left="720"/>
+      </w:pPr>
+      <w:r>
+        <w:t>Returns information about application publisher, name &amp; version, product code, uninstall string, install source, location, date</w:t>
+      </w:r>
+      <w:r>
+        <w:t>, and application architecture</w:t>
+      </w:r>
+      <w:bookmarkStart w:id="58" w:name="_GoBack"/>
       <w:bookmarkEnd w:id="58"/>
-      <w:proofErr w:type="spellEnd"/>
-    </w:p>
-    <w:p>
-      <w:r>
-        <w:rPr>
-          <w:b/>
-        </w:rPr>
-        <w:t>Synopsis</w:t>
-      </w:r>
-      <w:r>
-        <w:t xml:space="preserve">    : Retrieves information about installed applications.</w:t>
-      </w:r>
-    </w:p>
-    <w:p>
-      <w:r>
-        <w:rPr>
-          <w:b/>
-        </w:rPr>
-        <w:t>Description</w:t>
-      </w:r>
-      <w:r>
-        <w:t xml:space="preserve">: </w:t>
-      </w:r>
-    </w:p>
-    <w:p>
-      <w:pPr>
-        <w:ind w:left="720"/>
-      </w:pPr>
-      <w:proofErr w:type="gramStart"/>
-      <w:r>
-        <w:t>Retrieves information about installed applications by querying the registry.</w:t>
-      </w:r>
-      <w:proofErr w:type="gramEnd"/>
-      <w:r>
-        <w:t xml:space="preserve"> You can specify an application name, a product code, or both.</w:t>
-      </w:r>
-    </w:p>
-    <w:p>
-      <w:pPr>
-        <w:ind w:left="720"/>
-      </w:pPr>
-      <w:r>
-        <w:t>Returns information about application publisher, name &amp; version, product code, uninstall string, install source, location, and date.</w:t>
+      <w:r>
+        <w:t>.</w:t>
       </w:r>
     </w:p>
     <w:p>
@@ -31598,7 +31601,7 @@
               <w:noProof/>
               <w:color w:val="FFFFFF" w:themeColor="background1"/>
             </w:rPr>
-            <w:t>38</w:t>
+            <w:t>42</w:t>
           </w:r>
           <w:r>
             <w:rPr>
@@ -31620,27 +31623,14 @@
           <w:pPr>
             <w:pStyle w:val="Footer"/>
           </w:pPr>
-          <w:r>
-            <w:fldChar w:fldCharType="begin"/>
-          </w:r>
-          <w:r>
-            <w:instrText xml:space="preserve"> STYLEREF  "1"  </w:instrText>
-          </w:r>
-          <w:r>
-            <w:fldChar w:fldCharType="separate"/>
-          </w:r>
-          <w:r>
-            <w:rPr>
-              <w:noProof/>
-            </w:rPr>
-            <w:t>Toolkit Functions</w:t>
-          </w:r>
-          <w:r>
-            <w:rPr>
-              <w:noProof/>
-            </w:rPr>
-            <w:fldChar w:fldCharType="end"/>
-          </w:r>
+          <w:fldSimple w:instr=" STYLEREF  &quot;1&quot;  ">
+            <w:r>
+              <w:rPr>
+                <w:noProof/>
+              </w:rPr>
+              <w:t>Toolkit Functions</w:t>
+            </w:r>
+          </w:fldSimple>
           <w:r>
             <w:t xml:space="preserve"> | PowerShell App Deployment Toolkit</w:t>
           </w:r>
@@ -35980,7 +35970,7 @@
   <a:extraClrSchemeLst/>
   <a:extLst>
     <a:ext uri="{05A4C25C-085E-4340-85A3-A5531E510DB2}">
-      <thm15:themeFamily xmlns:thm15="http://schemas.microsoft.com/office/thememl/2012/main" xmlns="" name="Office Theme" id="{62F939B6-93AF-4DB8-9C6B-D6C7DFDC589F}" vid="{4A3C46E8-61CC-4603-A589-7422A47A8E4A}"/>
+      <thm15:themeFamily xmlns="" xmlns:thm15="http://schemas.microsoft.com/office/thememl/2012/main" name="Office Theme" id="{62F939B6-93AF-4DB8-9C6B-D6C7DFDC589F}" vid="{4A3C46E8-61CC-4603-A589-7422A47A8E4A}"/>
     </a:ext>
   </a:extLst>
 </a:theme>
@@ -35991,7 +35981,7 @@
 </file>
 
 <file path=customXml/itemProps1.xml><?xml version="1.0" encoding="utf-8"?>
-<ds:datastoreItem xmlns:ds="http://schemas.openxmlformats.org/officeDocument/2006/customXml" ds:itemID="{99245246-08E7-4639-8C69-975EDAB28B57}">
+<ds:datastoreItem xmlns:ds="http://schemas.openxmlformats.org/officeDocument/2006/customXml" ds:itemID="{85D791C4-2428-470E-85E2-D795150D944D}">
   <ds:schemaRefs>
     <ds:schemaRef ds:uri="http://schemas.openxmlformats.org/officeDocument/2006/bibliography"/>
   </ds:schemaRefs>

</xml_diff>

<commit_message>
Updated Deploy-Application.exe to use -Command parameter instead of -File
Updated Deploy-Application.exe to use -Command parameter instead of
-File to avoid bug in PowerShell 2.0 where incorrect exit code might be
returned if -File parameter used.
</commit_message>
<xml_diff>
--- a/PSAppDeploymentToolkitAdminGuide.docx
+++ b/PSAppDeploymentToolkitAdminGuide.docx
@@ -103,7 +103,7 @@
           <w:szCs w:val="48"/>
         </w:rPr>
       </w:pPr>
-      <w:bookmarkStart w:id="0" w:name="_Toc405878751"/>
+      <w:bookmarkStart w:id="0" w:name="_Toc405923041"/>
       <w:r>
         <w:rPr>
           <w:i w:val="0"/>
@@ -356,7 +356,7 @@
             </w:rPr>
             <w:fldChar w:fldCharType="separate"/>
           </w:r>
-          <w:hyperlink w:anchor="_Toc405878751" w:history="1">
+          <w:hyperlink w:anchor="_Toc405923041" w:history="1">
             <w:r>
               <w:rPr>
                 <w:rStyle w:val="Hyperlink"/>
@@ -383,7 +383,7 @@
                 <w:noProof/>
                 <w:webHidden/>
               </w:rPr>
-              <w:instrText xml:space="preserve"> PAGEREF _Toc405878751 \h </w:instrText>
+              <w:instrText xml:space="preserve"> PAGEREF _Toc405923041 \h </w:instrText>
             </w:r>
             <w:r>
               <w:rPr>
@@ -426,7 +426,7 @@
               <w:lang w:eastAsia="en-US"/>
             </w:rPr>
           </w:pPr>
-          <w:hyperlink w:anchor="_Toc405878752" w:history="1">
+          <w:hyperlink w:anchor="_Toc405923042" w:history="1">
             <w:r>
               <w:rPr>
                 <w:rStyle w:val="Hyperlink"/>
@@ -467,7 +467,7 @@
                 <w:noProof/>
                 <w:webHidden/>
               </w:rPr>
-              <w:instrText xml:space="preserve"> PAGEREF _Toc405878752 \h </w:instrText>
+              <w:instrText xml:space="preserve"> PAGEREF _Toc405923042 \h </w:instrText>
             </w:r>
             <w:r>
               <w:rPr>
@@ -509,7 +509,7 @@
               <w:lang w:eastAsia="en-US"/>
             </w:rPr>
           </w:pPr>
-          <w:hyperlink w:anchor="_Toc405878753" w:history="1">
+          <w:hyperlink w:anchor="_Toc405923043" w:history="1">
             <w:r>
               <w:rPr>
                 <w:rStyle w:val="Hyperlink"/>
@@ -537,7 +537,7 @@
                 <w:noProof/>
                 <w:webHidden/>
               </w:rPr>
-              <w:instrText xml:space="preserve"> PAGEREF _Toc405878753 \h </w:instrText>
+              <w:instrText xml:space="preserve"> PAGEREF _Toc405923043 \h </w:instrText>
             </w:r>
             <w:r>
               <w:rPr>
@@ -579,7 +579,7 @@
               <w:lang w:eastAsia="en-US"/>
             </w:rPr>
           </w:pPr>
-          <w:hyperlink w:anchor="_Toc405878754" w:history="1">
+          <w:hyperlink w:anchor="_Toc405923044" w:history="1">
             <w:r>
               <w:rPr>
                 <w:rStyle w:val="Hyperlink"/>
@@ -607,7 +607,7 @@
                 <w:noProof/>
                 <w:webHidden/>
               </w:rPr>
-              <w:instrText xml:space="preserve"> PAGEREF _Toc405878754 \h </w:instrText>
+              <w:instrText xml:space="preserve"> PAGEREF _Toc405923044 \h </w:instrText>
             </w:r>
             <w:r>
               <w:rPr>
@@ -649,7 +649,7 @@
               <w:lang w:eastAsia="en-US"/>
             </w:rPr>
           </w:pPr>
-          <w:hyperlink w:anchor="_Toc405878755" w:history="1">
+          <w:hyperlink w:anchor="_Toc405923045" w:history="1">
             <w:r>
               <w:rPr>
                 <w:rStyle w:val="Hyperlink"/>
@@ -676,7 +676,7 @@
                 <w:noProof/>
                 <w:webHidden/>
               </w:rPr>
-              <w:instrText xml:space="preserve"> PAGEREF _Toc405878755 \h </w:instrText>
+              <w:instrText xml:space="preserve"> PAGEREF _Toc405923045 \h </w:instrText>
             </w:r>
             <w:r>
               <w:rPr>
@@ -718,7 +718,7 @@
               <w:lang w:eastAsia="en-US"/>
             </w:rPr>
           </w:pPr>
-          <w:hyperlink w:anchor="_Toc405878756" w:history="1">
+          <w:hyperlink w:anchor="_Toc405923046" w:history="1">
             <w:r>
               <w:rPr>
                 <w:rStyle w:val="Hyperlink"/>
@@ -745,7 +745,7 @@
                 <w:noProof/>
                 <w:webHidden/>
               </w:rPr>
-              <w:instrText xml:space="preserve"> PAGEREF _Toc405878756 \h </w:instrText>
+              <w:instrText xml:space="preserve"> PAGEREF _Toc405923046 \h </w:instrText>
             </w:r>
             <w:r>
               <w:rPr>
@@ -788,7 +788,7 @@
               <w:lang w:eastAsia="en-US"/>
             </w:rPr>
           </w:pPr>
-          <w:hyperlink w:anchor="_Toc405878757" w:history="1">
+          <w:hyperlink w:anchor="_Toc405923047" w:history="1">
             <w:r>
               <w:rPr>
                 <w:rStyle w:val="Hyperlink"/>
@@ -829,7 +829,7 @@
                 <w:noProof/>
                 <w:webHidden/>
               </w:rPr>
-              <w:instrText xml:space="preserve"> PAGEREF _Toc405878757 \h </w:instrText>
+              <w:instrText xml:space="preserve"> PAGEREF _Toc405923047 \h </w:instrText>
             </w:r>
             <w:r>
               <w:rPr>
@@ -871,7 +871,7 @@
               <w:lang w:eastAsia="en-US"/>
             </w:rPr>
           </w:pPr>
-          <w:hyperlink w:anchor="_Toc405878758" w:history="1">
+          <w:hyperlink w:anchor="_Toc405923048" w:history="1">
             <w:r>
               <w:rPr>
                 <w:rStyle w:val="Hyperlink"/>
@@ -898,7 +898,7 @@
                 <w:noProof/>
                 <w:webHidden/>
               </w:rPr>
-              <w:instrText xml:space="preserve"> PAGEREF _Toc405878758 \h </w:instrText>
+              <w:instrText xml:space="preserve"> PAGEREF _Toc405923048 \h </w:instrText>
             </w:r>
             <w:r>
               <w:rPr>
@@ -940,7 +940,7 @@
               <w:lang w:eastAsia="en-US"/>
             </w:rPr>
           </w:pPr>
-          <w:hyperlink w:anchor="_Toc405878759" w:history="1">
+          <w:hyperlink w:anchor="_Toc405923049" w:history="1">
             <w:r>
               <w:rPr>
                 <w:rStyle w:val="Hyperlink"/>
@@ -967,7 +967,7 @@
                 <w:noProof/>
                 <w:webHidden/>
               </w:rPr>
-              <w:instrText xml:space="preserve"> PAGEREF _Toc405878759 \h </w:instrText>
+              <w:instrText xml:space="preserve"> PAGEREF _Toc405923049 \h </w:instrText>
             </w:r>
             <w:r>
               <w:rPr>
@@ -1009,7 +1009,7 @@
               <w:lang w:eastAsia="en-US"/>
             </w:rPr>
           </w:pPr>
-          <w:hyperlink w:anchor="_Toc405878760" w:history="1">
+          <w:hyperlink w:anchor="_Toc405923050" w:history="1">
             <w:r>
               <w:rPr>
                 <w:rStyle w:val="Hyperlink"/>
@@ -1036,7 +1036,7 @@
                 <w:noProof/>
                 <w:webHidden/>
               </w:rPr>
-              <w:instrText xml:space="preserve"> PAGEREF _Toc405878760 \h </w:instrText>
+              <w:instrText xml:space="preserve"> PAGEREF _Toc405923050 \h </w:instrText>
             </w:r>
             <w:r>
               <w:rPr>
@@ -1078,7 +1078,7 @@
               <w:lang w:eastAsia="en-US"/>
             </w:rPr>
           </w:pPr>
-          <w:hyperlink w:anchor="_Toc405878761" w:history="1">
+          <w:hyperlink w:anchor="_Toc405923051" w:history="1">
             <w:r>
               <w:rPr>
                 <w:rStyle w:val="Hyperlink"/>
@@ -1105,7 +1105,7 @@
                 <w:noProof/>
                 <w:webHidden/>
               </w:rPr>
-              <w:instrText xml:space="preserve"> PAGEREF _Toc405878761 \h </w:instrText>
+              <w:instrText xml:space="preserve"> PAGEREF _Toc405923051 \h </w:instrText>
             </w:r>
             <w:r>
               <w:rPr>
@@ -1148,7 +1148,7 @@
               <w:lang w:eastAsia="en-US"/>
             </w:rPr>
           </w:pPr>
-          <w:hyperlink w:anchor="_Toc405878762" w:history="1">
+          <w:hyperlink w:anchor="_Toc405923052" w:history="1">
             <w:r>
               <w:rPr>
                 <w:rStyle w:val="Hyperlink"/>
@@ -1189,7 +1189,7 @@
                 <w:noProof/>
                 <w:webHidden/>
               </w:rPr>
-              <w:instrText xml:space="preserve"> PAGEREF _Toc405878762 \h </w:instrText>
+              <w:instrText xml:space="preserve"> PAGEREF _Toc405923052 \h </w:instrText>
             </w:r>
             <w:r>
               <w:rPr>
@@ -1231,7 +1231,7 @@
               <w:lang w:eastAsia="en-US"/>
             </w:rPr>
           </w:pPr>
-          <w:hyperlink w:anchor="_Toc405878763" w:history="1">
+          <w:hyperlink w:anchor="_Toc405923053" w:history="1">
             <w:r>
               <w:rPr>
                 <w:rStyle w:val="Hyperlink"/>
@@ -1259,7 +1259,7 @@
                 <w:noProof/>
                 <w:webHidden/>
               </w:rPr>
-              <w:instrText xml:space="preserve"> PAGEREF _Toc405878763 \h </w:instrText>
+              <w:instrText xml:space="preserve"> PAGEREF _Toc405923053 \h </w:instrText>
             </w:r>
             <w:r>
               <w:rPr>
@@ -1301,7 +1301,7 @@
               <w:lang w:eastAsia="en-US"/>
             </w:rPr>
           </w:pPr>
-          <w:hyperlink w:anchor="_Toc405878764" w:history="1">
+          <w:hyperlink w:anchor="_Toc405923054" w:history="1">
             <w:r>
               <w:rPr>
                 <w:rStyle w:val="Hyperlink"/>
@@ -1328,7 +1328,7 @@
                 <w:noProof/>
                 <w:webHidden/>
               </w:rPr>
-              <w:instrText xml:space="preserve"> PAGEREF _Toc405878764 \h </w:instrText>
+              <w:instrText xml:space="preserve"> PAGEREF _Toc405923054 \h </w:instrText>
             </w:r>
             <w:r>
               <w:rPr>
@@ -1370,7 +1370,7 @@
               <w:lang w:eastAsia="en-US"/>
             </w:rPr>
           </w:pPr>
-          <w:hyperlink w:anchor="_Toc405878765" w:history="1">
+          <w:hyperlink w:anchor="_Toc405923055" w:history="1">
             <w:r>
               <w:rPr>
                 <w:rStyle w:val="Hyperlink"/>
@@ -1397,7 +1397,7 @@
                 <w:noProof/>
                 <w:webHidden/>
               </w:rPr>
-              <w:instrText xml:space="preserve"> PAGEREF _Toc405878765 \h </w:instrText>
+              <w:instrText xml:space="preserve"> PAGEREF _Toc405923055 \h </w:instrText>
             </w:r>
             <w:r>
               <w:rPr>
@@ -1439,7 +1439,7 @@
               <w:lang w:eastAsia="en-US"/>
             </w:rPr>
           </w:pPr>
-          <w:hyperlink w:anchor="_Toc405878766" w:history="1">
+          <w:hyperlink w:anchor="_Toc405923056" w:history="1">
             <w:r>
               <w:rPr>
                 <w:rStyle w:val="Hyperlink"/>
@@ -1466,7 +1466,7 @@
                 <w:noProof/>
                 <w:webHidden/>
               </w:rPr>
-              <w:instrText xml:space="preserve"> PAGEREF _Toc405878766 \h </w:instrText>
+              <w:instrText xml:space="preserve"> PAGEREF _Toc405923056 \h </w:instrText>
             </w:r>
             <w:r>
               <w:rPr>
@@ -1508,7 +1508,7 @@
               <w:lang w:eastAsia="en-US"/>
             </w:rPr>
           </w:pPr>
-          <w:hyperlink w:anchor="_Toc405878767" w:history="1">
+          <w:hyperlink w:anchor="_Toc405923057" w:history="1">
             <w:r>
               <w:rPr>
                 <w:rStyle w:val="Hyperlink"/>
@@ -1535,7 +1535,7 @@
                 <w:noProof/>
                 <w:webHidden/>
               </w:rPr>
-              <w:instrText xml:space="preserve"> PAGEREF _Toc405878767 \h </w:instrText>
+              <w:instrText xml:space="preserve"> PAGEREF _Toc405923057 \h </w:instrText>
             </w:r>
             <w:r>
               <w:rPr>
@@ -1577,7 +1577,7 @@
               <w:lang w:eastAsia="en-US"/>
             </w:rPr>
           </w:pPr>
-          <w:hyperlink w:anchor="_Toc405878768" w:history="1">
+          <w:hyperlink w:anchor="_Toc405923058" w:history="1">
             <w:r>
               <w:rPr>
                 <w:rStyle w:val="Hyperlink"/>
@@ -1604,7 +1604,7 @@
                 <w:noProof/>
                 <w:webHidden/>
               </w:rPr>
-              <w:instrText xml:space="preserve"> PAGEREF _Toc405878768 \h </w:instrText>
+              <w:instrText xml:space="preserve"> PAGEREF _Toc405923058 \h </w:instrText>
             </w:r>
             <w:r>
               <w:rPr>
@@ -1646,7 +1646,7 @@
               <w:lang w:eastAsia="en-US"/>
             </w:rPr>
           </w:pPr>
-          <w:hyperlink w:anchor="_Toc405878769" w:history="1">
+          <w:hyperlink w:anchor="_Toc405923059" w:history="1">
             <w:r>
               <w:rPr>
                 <w:rStyle w:val="Hyperlink"/>
@@ -1673,7 +1673,7 @@
                 <w:noProof/>
                 <w:webHidden/>
               </w:rPr>
-              <w:instrText xml:space="preserve"> PAGEREF _Toc405878769 \h </w:instrText>
+              <w:instrText xml:space="preserve"> PAGEREF _Toc405923059 \h </w:instrText>
             </w:r>
             <w:r>
               <w:rPr>
@@ -1715,7 +1715,7 @@
               <w:lang w:eastAsia="en-US"/>
             </w:rPr>
           </w:pPr>
-          <w:hyperlink w:anchor="_Toc405878770" w:history="1">
+          <w:hyperlink w:anchor="_Toc405923060" w:history="1">
             <w:r>
               <w:rPr>
                 <w:rStyle w:val="Hyperlink"/>
@@ -1742,7 +1742,7 @@
                 <w:noProof/>
                 <w:webHidden/>
               </w:rPr>
-              <w:instrText xml:space="preserve"> PAGEREF _Toc405878770 \h </w:instrText>
+              <w:instrText xml:space="preserve"> PAGEREF _Toc405923060 \h </w:instrText>
             </w:r>
             <w:r>
               <w:rPr>
@@ -1784,7 +1784,7 @@
               <w:lang w:eastAsia="en-US"/>
             </w:rPr>
           </w:pPr>
-          <w:hyperlink w:anchor="_Toc405878771" w:history="1">
+          <w:hyperlink w:anchor="_Toc405923061" w:history="1">
             <w:r>
               <w:rPr>
                 <w:rStyle w:val="Hyperlink"/>
@@ -1811,7 +1811,7 @@
                 <w:noProof/>
                 <w:webHidden/>
               </w:rPr>
-              <w:instrText xml:space="preserve"> PAGEREF _Toc405878771 \h </w:instrText>
+              <w:instrText xml:space="preserve"> PAGEREF _Toc405923061 \h </w:instrText>
             </w:r>
             <w:r>
               <w:rPr>
@@ -1853,7 +1853,7 @@
               <w:lang w:eastAsia="en-US"/>
             </w:rPr>
           </w:pPr>
-          <w:hyperlink w:anchor="_Toc405878772" w:history="1">
+          <w:hyperlink w:anchor="_Toc405923062" w:history="1">
             <w:r>
               <w:rPr>
                 <w:rStyle w:val="Hyperlink"/>
@@ -1880,7 +1880,7 @@
                 <w:noProof/>
                 <w:webHidden/>
               </w:rPr>
-              <w:instrText xml:space="preserve"> PAGEREF _Toc405878772 \h </w:instrText>
+              <w:instrText xml:space="preserve"> PAGEREF _Toc405923062 \h </w:instrText>
             </w:r>
             <w:r>
               <w:rPr>
@@ -1922,7 +1922,7 @@
               <w:lang w:eastAsia="en-US"/>
             </w:rPr>
           </w:pPr>
-          <w:hyperlink w:anchor="_Toc405878773" w:history="1">
+          <w:hyperlink w:anchor="_Toc405923063" w:history="1">
             <w:r>
               <w:rPr>
                 <w:rStyle w:val="Hyperlink"/>
@@ -1949,7 +1949,7 @@
                 <w:noProof/>
                 <w:webHidden/>
               </w:rPr>
-              <w:instrText xml:space="preserve"> PAGEREF _Toc405878773 \h </w:instrText>
+              <w:instrText xml:space="preserve"> PAGEREF _Toc405923063 \h </w:instrText>
             </w:r>
             <w:r>
               <w:rPr>
@@ -1991,7 +1991,7 @@
               <w:lang w:eastAsia="en-US"/>
             </w:rPr>
           </w:pPr>
-          <w:hyperlink w:anchor="_Toc405878774" w:history="1">
+          <w:hyperlink w:anchor="_Toc405923064" w:history="1">
             <w:r>
               <w:rPr>
                 <w:rStyle w:val="Hyperlink"/>
@@ -2018,7 +2018,7 @@
                 <w:noProof/>
                 <w:webHidden/>
               </w:rPr>
-              <w:instrText xml:space="preserve"> PAGEREF _Toc405878774 \h </w:instrText>
+              <w:instrText xml:space="preserve"> PAGEREF _Toc405923064 \h </w:instrText>
             </w:r>
             <w:r>
               <w:rPr>
@@ -2060,7 +2060,7 @@
               <w:lang w:eastAsia="en-US"/>
             </w:rPr>
           </w:pPr>
-          <w:hyperlink w:anchor="_Toc405878775" w:history="1">
+          <w:hyperlink w:anchor="_Toc405923065" w:history="1">
             <w:r>
               <w:rPr>
                 <w:rStyle w:val="Hyperlink"/>
@@ -2087,7 +2087,7 @@
                 <w:noProof/>
                 <w:webHidden/>
               </w:rPr>
-              <w:instrText xml:space="preserve"> PAGEREF _Toc405878775 \h </w:instrText>
+              <w:instrText xml:space="preserve"> PAGEREF _Toc405923065 \h </w:instrText>
             </w:r>
             <w:r>
               <w:rPr>
@@ -2130,7 +2130,7 @@
               <w:lang w:eastAsia="en-US"/>
             </w:rPr>
           </w:pPr>
-          <w:hyperlink w:anchor="_Toc405878776" w:history="1">
+          <w:hyperlink w:anchor="_Toc405923066" w:history="1">
             <w:r>
               <w:rPr>
                 <w:rStyle w:val="Hyperlink"/>
@@ -2171,7 +2171,7 @@
                 <w:noProof/>
                 <w:webHidden/>
               </w:rPr>
-              <w:instrText xml:space="preserve"> PAGEREF _Toc405878776 \h </w:instrText>
+              <w:instrText xml:space="preserve"> PAGEREF _Toc405923066 \h </w:instrText>
             </w:r>
             <w:r>
               <w:rPr>
@@ -2213,7 +2213,7 @@
               <w:lang w:eastAsia="en-US"/>
             </w:rPr>
           </w:pPr>
-          <w:hyperlink w:anchor="_Toc405878777" w:history="1">
+          <w:hyperlink w:anchor="_Toc405923067" w:history="1">
             <w:r>
               <w:rPr>
                 <w:rStyle w:val="Hyperlink"/>
@@ -2240,7 +2240,7 @@
                 <w:noProof/>
                 <w:webHidden/>
               </w:rPr>
-              <w:instrText xml:space="preserve"> PAGEREF _Toc405878777 \h </w:instrText>
+              <w:instrText xml:space="preserve"> PAGEREF _Toc405923067 \h </w:instrText>
             </w:r>
             <w:r>
               <w:rPr>
@@ -2282,7 +2282,7 @@
               <w:lang w:eastAsia="en-US"/>
             </w:rPr>
           </w:pPr>
-          <w:hyperlink w:anchor="_Toc405878778" w:history="1">
+          <w:hyperlink w:anchor="_Toc405923068" w:history="1">
             <w:r>
               <w:rPr>
                 <w:rStyle w:val="Hyperlink"/>
@@ -2309,7 +2309,7 @@
                 <w:noProof/>
                 <w:webHidden/>
               </w:rPr>
-              <w:instrText xml:space="preserve"> PAGEREF _Toc405878778 \h </w:instrText>
+              <w:instrText xml:space="preserve"> PAGEREF _Toc405923068 \h </w:instrText>
             </w:r>
             <w:r>
               <w:rPr>
@@ -2351,7 +2351,7 @@
               <w:lang w:eastAsia="en-US"/>
             </w:rPr>
           </w:pPr>
-          <w:hyperlink w:anchor="_Toc405878779" w:history="1">
+          <w:hyperlink w:anchor="_Toc405923069" w:history="1">
             <w:r>
               <w:rPr>
                 <w:rStyle w:val="Hyperlink"/>
@@ -2378,7 +2378,7 @@
                 <w:noProof/>
                 <w:webHidden/>
               </w:rPr>
-              <w:instrText xml:space="preserve"> PAGEREF _Toc405878779 \h </w:instrText>
+              <w:instrText xml:space="preserve"> PAGEREF _Toc405923069 \h </w:instrText>
             </w:r>
             <w:r>
               <w:rPr>
@@ -2420,7 +2420,7 @@
               <w:lang w:eastAsia="en-US"/>
             </w:rPr>
           </w:pPr>
-          <w:hyperlink w:anchor="_Toc405878780" w:history="1">
+          <w:hyperlink w:anchor="_Toc405923070" w:history="1">
             <w:r>
               <w:rPr>
                 <w:rStyle w:val="Hyperlink"/>
@@ -2447,7 +2447,7 @@
                 <w:noProof/>
                 <w:webHidden/>
               </w:rPr>
-              <w:instrText xml:space="preserve"> PAGEREF _Toc405878780 \h </w:instrText>
+              <w:instrText xml:space="preserve"> PAGEREF _Toc405923070 \h </w:instrText>
             </w:r>
             <w:r>
               <w:rPr>
@@ -2489,7 +2489,7 @@
               <w:lang w:eastAsia="en-US"/>
             </w:rPr>
           </w:pPr>
-          <w:hyperlink w:anchor="_Toc405878781" w:history="1">
+          <w:hyperlink w:anchor="_Toc405923071" w:history="1">
             <w:r>
               <w:rPr>
                 <w:rStyle w:val="Hyperlink"/>
@@ -2516,7 +2516,7 @@
                 <w:noProof/>
                 <w:webHidden/>
               </w:rPr>
-              <w:instrText xml:space="preserve"> PAGEREF _Toc405878781 \h </w:instrText>
+              <w:instrText xml:space="preserve"> PAGEREF _Toc405923071 \h </w:instrText>
             </w:r>
             <w:r>
               <w:rPr>
@@ -2558,7 +2558,7 @@
               <w:lang w:eastAsia="en-US"/>
             </w:rPr>
           </w:pPr>
-          <w:hyperlink w:anchor="_Toc405878782" w:history="1">
+          <w:hyperlink w:anchor="_Toc405923072" w:history="1">
             <w:r>
               <w:rPr>
                 <w:rStyle w:val="Hyperlink"/>
@@ -2585,7 +2585,7 @@
                 <w:noProof/>
                 <w:webHidden/>
               </w:rPr>
-              <w:instrText xml:space="preserve"> PAGEREF _Toc405878782 \h </w:instrText>
+              <w:instrText xml:space="preserve"> PAGEREF _Toc405923072 \h </w:instrText>
             </w:r>
             <w:r>
               <w:rPr>
@@ -2627,7 +2627,7 @@
               <w:lang w:eastAsia="en-US"/>
             </w:rPr>
           </w:pPr>
-          <w:hyperlink w:anchor="_Toc405878783" w:history="1">
+          <w:hyperlink w:anchor="_Toc405923073" w:history="1">
             <w:r>
               <w:rPr>
                 <w:rStyle w:val="Hyperlink"/>
@@ -2654,7 +2654,7 @@
                 <w:noProof/>
                 <w:webHidden/>
               </w:rPr>
-              <w:instrText xml:space="preserve"> PAGEREF _Toc405878783 \h </w:instrText>
+              <w:instrText xml:space="preserve"> PAGEREF _Toc405923073 \h </w:instrText>
             </w:r>
             <w:r>
               <w:rPr>
@@ -2696,7 +2696,7 @@
               <w:lang w:eastAsia="en-US"/>
             </w:rPr>
           </w:pPr>
-          <w:hyperlink w:anchor="_Toc405878784" w:history="1">
+          <w:hyperlink w:anchor="_Toc405923074" w:history="1">
             <w:r>
               <w:rPr>
                 <w:rStyle w:val="Hyperlink"/>
@@ -2723,7 +2723,7 @@
                 <w:noProof/>
                 <w:webHidden/>
               </w:rPr>
-              <w:instrText xml:space="preserve"> PAGEREF _Toc405878784 \h </w:instrText>
+              <w:instrText xml:space="preserve"> PAGEREF _Toc405923074 \h </w:instrText>
             </w:r>
             <w:r>
               <w:rPr>
@@ -2765,7 +2765,7 @@
               <w:lang w:eastAsia="en-US"/>
             </w:rPr>
           </w:pPr>
-          <w:hyperlink w:anchor="_Toc405878785" w:history="1">
+          <w:hyperlink w:anchor="_Toc405923075" w:history="1">
             <w:r>
               <w:rPr>
                 <w:rStyle w:val="Hyperlink"/>
@@ -2792,7 +2792,7 @@
                 <w:noProof/>
                 <w:webHidden/>
               </w:rPr>
-              <w:instrText xml:space="preserve"> PAGEREF _Toc405878785 \h </w:instrText>
+              <w:instrText xml:space="preserve"> PAGEREF _Toc405923075 \h </w:instrText>
             </w:r>
             <w:r>
               <w:rPr>
@@ -2834,7 +2834,7 @@
               <w:lang w:eastAsia="en-US"/>
             </w:rPr>
           </w:pPr>
-          <w:hyperlink w:anchor="_Toc405878786" w:history="1">
+          <w:hyperlink w:anchor="_Toc405923076" w:history="1">
             <w:r>
               <w:rPr>
                 <w:rStyle w:val="Hyperlink"/>
@@ -2861,7 +2861,7 @@
                 <w:noProof/>
                 <w:webHidden/>
               </w:rPr>
-              <w:instrText xml:space="preserve"> PAGEREF _Toc405878786 \h </w:instrText>
+              <w:instrText xml:space="preserve"> PAGEREF _Toc405923076 \h </w:instrText>
             </w:r>
             <w:r>
               <w:rPr>
@@ -2903,7 +2903,7 @@
               <w:lang w:eastAsia="en-US"/>
             </w:rPr>
           </w:pPr>
-          <w:hyperlink w:anchor="_Toc405878787" w:history="1">
+          <w:hyperlink w:anchor="_Toc405923077" w:history="1">
             <w:r>
               <w:rPr>
                 <w:rStyle w:val="Hyperlink"/>
@@ -2930,7 +2930,7 @@
                 <w:noProof/>
                 <w:webHidden/>
               </w:rPr>
-              <w:instrText xml:space="preserve"> PAGEREF _Toc405878787 \h </w:instrText>
+              <w:instrText xml:space="preserve"> PAGEREF _Toc405923077 \h </w:instrText>
             </w:r>
             <w:r>
               <w:rPr>
@@ -2973,7 +2973,7 @@
               <w:lang w:eastAsia="en-US"/>
             </w:rPr>
           </w:pPr>
-          <w:hyperlink w:anchor="_Toc405878788" w:history="1">
+          <w:hyperlink w:anchor="_Toc405923078" w:history="1">
             <w:r>
               <w:rPr>
                 <w:rStyle w:val="Hyperlink"/>
@@ -3014,7 +3014,7 @@
                 <w:noProof/>
                 <w:webHidden/>
               </w:rPr>
-              <w:instrText xml:space="preserve"> PAGEREF _Toc405878788 \h </w:instrText>
+              <w:instrText xml:space="preserve"> PAGEREF _Toc405923078 \h </w:instrText>
             </w:r>
             <w:r>
               <w:rPr>
@@ -3057,7 +3057,7 @@
               <w:lang w:eastAsia="en-US"/>
             </w:rPr>
           </w:pPr>
-          <w:hyperlink w:anchor="_Toc405878789" w:history="1">
+          <w:hyperlink w:anchor="_Toc405923079" w:history="1">
             <w:r>
               <w:rPr>
                 <w:rStyle w:val="Hyperlink"/>
@@ -3098,7 +3098,7 @@
                 <w:noProof/>
                 <w:webHidden/>
               </w:rPr>
-              <w:instrText xml:space="preserve"> PAGEREF _Toc405878789 \h </w:instrText>
+              <w:instrText xml:space="preserve"> PAGEREF _Toc405923079 \h </w:instrText>
             </w:r>
             <w:r>
               <w:rPr>
@@ -3140,7 +3140,7 @@
               <w:lang w:eastAsia="en-US"/>
             </w:rPr>
           </w:pPr>
-          <w:hyperlink w:anchor="_Toc405878790" w:history="1">
+          <w:hyperlink w:anchor="_Toc405923080" w:history="1">
             <w:r>
               <w:rPr>
                 <w:rStyle w:val="Hyperlink"/>
@@ -3167,7 +3167,7 @@
                 <w:noProof/>
                 <w:webHidden/>
               </w:rPr>
-              <w:instrText xml:space="preserve"> PAGEREF _Toc405878790 \h </w:instrText>
+              <w:instrText xml:space="preserve"> PAGEREF _Toc405923080 \h </w:instrText>
             </w:r>
             <w:r>
               <w:rPr>
@@ -3209,7 +3209,7 @@
               <w:lang w:eastAsia="en-US"/>
             </w:rPr>
           </w:pPr>
-          <w:hyperlink w:anchor="_Toc405878791" w:history="1">
+          <w:hyperlink w:anchor="_Toc405923081" w:history="1">
             <w:r>
               <w:rPr>
                 <w:rStyle w:val="Hyperlink"/>
@@ -3236,7 +3236,7 @@
                 <w:noProof/>
                 <w:webHidden/>
               </w:rPr>
-              <w:instrText xml:space="preserve"> PAGEREF _Toc405878791 \h </w:instrText>
+              <w:instrText xml:space="preserve"> PAGEREF _Toc405923081 \h </w:instrText>
             </w:r>
             <w:r>
               <w:rPr>
@@ -3278,7 +3278,7 @@
               <w:lang w:eastAsia="en-US"/>
             </w:rPr>
           </w:pPr>
-          <w:hyperlink w:anchor="_Toc405878792" w:history="1">
+          <w:hyperlink w:anchor="_Toc405923082" w:history="1">
             <w:r>
               <w:rPr>
                 <w:rStyle w:val="Hyperlink"/>
@@ -3305,7 +3305,7 @@
                 <w:noProof/>
                 <w:webHidden/>
               </w:rPr>
-              <w:instrText xml:space="preserve"> PAGEREF _Toc405878792 \h </w:instrText>
+              <w:instrText xml:space="preserve"> PAGEREF _Toc405923082 \h </w:instrText>
             </w:r>
             <w:r>
               <w:rPr>
@@ -3347,7 +3347,7 @@
               <w:lang w:eastAsia="en-US"/>
             </w:rPr>
           </w:pPr>
-          <w:hyperlink w:anchor="_Toc405878793" w:history="1">
+          <w:hyperlink w:anchor="_Toc405923083" w:history="1">
             <w:r>
               <w:rPr>
                 <w:rStyle w:val="Hyperlink"/>
@@ -3374,7 +3374,7 @@
                 <w:noProof/>
                 <w:webHidden/>
               </w:rPr>
-              <w:instrText xml:space="preserve"> PAGEREF _Toc405878793 \h </w:instrText>
+              <w:instrText xml:space="preserve"> PAGEREF _Toc405923083 \h </w:instrText>
             </w:r>
             <w:r>
               <w:rPr>
@@ -3416,7 +3416,7 @@
               <w:lang w:eastAsia="en-US"/>
             </w:rPr>
           </w:pPr>
-          <w:hyperlink w:anchor="_Toc405878794" w:history="1">
+          <w:hyperlink w:anchor="_Toc405923084" w:history="1">
             <w:r>
               <w:rPr>
                 <w:rStyle w:val="Hyperlink"/>
@@ -3443,7 +3443,7 @@
                 <w:noProof/>
                 <w:webHidden/>
               </w:rPr>
-              <w:instrText xml:space="preserve"> PAGEREF _Toc405878794 \h </w:instrText>
+              <w:instrText xml:space="preserve"> PAGEREF _Toc405923084 \h </w:instrText>
             </w:r>
             <w:r>
               <w:rPr>
@@ -3485,7 +3485,7 @@
               <w:lang w:eastAsia="en-US"/>
             </w:rPr>
           </w:pPr>
-          <w:hyperlink w:anchor="_Toc405878795" w:history="1">
+          <w:hyperlink w:anchor="_Toc405923085" w:history="1">
             <w:r>
               <w:rPr>
                 <w:rStyle w:val="Hyperlink"/>
@@ -3512,7 +3512,7 @@
                 <w:noProof/>
                 <w:webHidden/>
               </w:rPr>
-              <w:instrText xml:space="preserve"> PAGEREF _Toc405878795 \h </w:instrText>
+              <w:instrText xml:space="preserve"> PAGEREF _Toc405923085 \h </w:instrText>
             </w:r>
             <w:r>
               <w:rPr>
@@ -3554,7 +3554,7 @@
               <w:lang w:eastAsia="en-US"/>
             </w:rPr>
           </w:pPr>
-          <w:hyperlink w:anchor="_Toc405878796" w:history="1">
+          <w:hyperlink w:anchor="_Toc405923086" w:history="1">
             <w:r>
               <w:rPr>
                 <w:rStyle w:val="Hyperlink"/>
@@ -3581,7 +3581,7 @@
                 <w:noProof/>
                 <w:webHidden/>
               </w:rPr>
-              <w:instrText xml:space="preserve"> PAGEREF _Toc405878796 \h </w:instrText>
+              <w:instrText xml:space="preserve"> PAGEREF _Toc405923086 \h </w:instrText>
             </w:r>
             <w:r>
               <w:rPr>
@@ -3623,7 +3623,7 @@
               <w:lang w:eastAsia="en-US"/>
             </w:rPr>
           </w:pPr>
-          <w:hyperlink w:anchor="_Toc405878797" w:history="1">
+          <w:hyperlink w:anchor="_Toc405923087" w:history="1">
             <w:r>
               <w:rPr>
                 <w:rStyle w:val="Hyperlink"/>
@@ -3650,7 +3650,7 @@
                 <w:noProof/>
                 <w:webHidden/>
               </w:rPr>
-              <w:instrText xml:space="preserve"> PAGEREF _Toc405878797 \h </w:instrText>
+              <w:instrText xml:space="preserve"> PAGEREF _Toc405923087 \h </w:instrText>
             </w:r>
             <w:r>
               <w:rPr>
@@ -3692,7 +3692,7 @@
               <w:lang w:eastAsia="en-US"/>
             </w:rPr>
           </w:pPr>
-          <w:hyperlink w:anchor="_Toc405878798" w:history="1">
+          <w:hyperlink w:anchor="_Toc405923088" w:history="1">
             <w:r>
               <w:rPr>
                 <w:rStyle w:val="Hyperlink"/>
@@ -3719,7 +3719,7 @@
                 <w:noProof/>
                 <w:webHidden/>
               </w:rPr>
-              <w:instrText xml:space="preserve"> PAGEREF _Toc405878798 \h </w:instrText>
+              <w:instrText xml:space="preserve"> PAGEREF _Toc405923088 \h </w:instrText>
             </w:r>
             <w:r>
               <w:rPr>
@@ -3761,7 +3761,7 @@
               <w:lang w:eastAsia="en-US"/>
             </w:rPr>
           </w:pPr>
-          <w:hyperlink w:anchor="_Toc405878799" w:history="1">
+          <w:hyperlink w:anchor="_Toc405923089" w:history="1">
             <w:r>
               <w:rPr>
                 <w:rStyle w:val="Hyperlink"/>
@@ -3788,7 +3788,7 @@
                 <w:noProof/>
                 <w:webHidden/>
               </w:rPr>
-              <w:instrText xml:space="preserve"> PAGEREF _Toc405878799 \h </w:instrText>
+              <w:instrText xml:space="preserve"> PAGEREF _Toc405923089 \h </w:instrText>
             </w:r>
             <w:r>
               <w:rPr>
@@ -3830,7 +3830,7 @@
               <w:lang w:eastAsia="en-US"/>
             </w:rPr>
           </w:pPr>
-          <w:hyperlink w:anchor="_Toc405878800" w:history="1">
+          <w:hyperlink w:anchor="_Toc405923090" w:history="1">
             <w:r>
               <w:rPr>
                 <w:rStyle w:val="Hyperlink"/>
@@ -3857,7 +3857,7 @@
                 <w:noProof/>
                 <w:webHidden/>
               </w:rPr>
-              <w:instrText xml:space="preserve"> PAGEREF _Toc405878800 \h </w:instrText>
+              <w:instrText xml:space="preserve"> PAGEREF _Toc405923090 \h </w:instrText>
             </w:r>
             <w:r>
               <w:rPr>
@@ -3899,7 +3899,7 @@
               <w:lang w:eastAsia="en-US"/>
             </w:rPr>
           </w:pPr>
-          <w:hyperlink w:anchor="_Toc405878801" w:history="1">
+          <w:hyperlink w:anchor="_Toc405923091" w:history="1">
             <w:r>
               <w:rPr>
                 <w:rStyle w:val="Hyperlink"/>
@@ -3926,7 +3926,7 @@
                 <w:noProof/>
                 <w:webHidden/>
               </w:rPr>
-              <w:instrText xml:space="preserve"> PAGEREF _Toc405878801 \h </w:instrText>
+              <w:instrText xml:space="preserve"> PAGEREF _Toc405923091 \h </w:instrText>
             </w:r>
             <w:r>
               <w:rPr>
@@ -3968,7 +3968,7 @@
               <w:lang w:eastAsia="en-US"/>
             </w:rPr>
           </w:pPr>
-          <w:hyperlink w:anchor="_Toc405878802" w:history="1">
+          <w:hyperlink w:anchor="_Toc405923092" w:history="1">
             <w:r>
               <w:rPr>
                 <w:rStyle w:val="Hyperlink"/>
@@ -3995,7 +3995,7 @@
                 <w:noProof/>
                 <w:webHidden/>
               </w:rPr>
-              <w:instrText xml:space="preserve"> PAGEREF _Toc405878802 \h </w:instrText>
+              <w:instrText xml:space="preserve"> PAGEREF _Toc405923092 \h </w:instrText>
             </w:r>
             <w:r>
               <w:rPr>
@@ -4037,7 +4037,7 @@
               <w:lang w:eastAsia="en-US"/>
             </w:rPr>
           </w:pPr>
-          <w:hyperlink w:anchor="_Toc405878803" w:history="1">
+          <w:hyperlink w:anchor="_Toc405923093" w:history="1">
             <w:r>
               <w:rPr>
                 <w:rStyle w:val="Hyperlink"/>
@@ -4064,7 +4064,7 @@
                 <w:noProof/>
                 <w:webHidden/>
               </w:rPr>
-              <w:instrText xml:space="preserve"> PAGEREF _Toc405878803 \h </w:instrText>
+              <w:instrText xml:space="preserve"> PAGEREF _Toc405923093 \h </w:instrText>
             </w:r>
             <w:r>
               <w:rPr>
@@ -4106,7 +4106,7 @@
               <w:lang w:eastAsia="en-US"/>
             </w:rPr>
           </w:pPr>
-          <w:hyperlink w:anchor="_Toc405878804" w:history="1">
+          <w:hyperlink w:anchor="_Toc405923094" w:history="1">
             <w:r>
               <w:rPr>
                 <w:rStyle w:val="Hyperlink"/>
@@ -4133,7 +4133,7 @@
                 <w:noProof/>
                 <w:webHidden/>
               </w:rPr>
-              <w:instrText xml:space="preserve"> PAGEREF _Toc405878804 \h </w:instrText>
+              <w:instrText xml:space="preserve"> PAGEREF _Toc405923094 \h </w:instrText>
             </w:r>
             <w:r>
               <w:rPr>
@@ -4175,7 +4175,7 @@
               <w:lang w:eastAsia="en-US"/>
             </w:rPr>
           </w:pPr>
-          <w:hyperlink w:anchor="_Toc405878805" w:history="1">
+          <w:hyperlink w:anchor="_Toc405923095" w:history="1">
             <w:r>
               <w:rPr>
                 <w:rStyle w:val="Hyperlink"/>
@@ -4202,7 +4202,7 @@
                 <w:noProof/>
                 <w:webHidden/>
               </w:rPr>
-              <w:instrText xml:space="preserve"> PAGEREF _Toc405878805 \h </w:instrText>
+              <w:instrText xml:space="preserve"> PAGEREF _Toc405923095 \h </w:instrText>
             </w:r>
             <w:r>
               <w:rPr>
@@ -4244,7 +4244,7 @@
               <w:lang w:eastAsia="en-US"/>
             </w:rPr>
           </w:pPr>
-          <w:hyperlink w:anchor="_Toc405878806" w:history="1">
+          <w:hyperlink w:anchor="_Toc405923096" w:history="1">
             <w:r>
               <w:rPr>
                 <w:rStyle w:val="Hyperlink"/>
@@ -4271,7 +4271,7 @@
                 <w:noProof/>
                 <w:webHidden/>
               </w:rPr>
-              <w:instrText xml:space="preserve"> PAGEREF _Toc405878806 \h </w:instrText>
+              <w:instrText xml:space="preserve"> PAGEREF _Toc405923096 \h </w:instrText>
             </w:r>
             <w:r>
               <w:rPr>
@@ -4313,7 +4313,7 @@
               <w:lang w:eastAsia="en-US"/>
             </w:rPr>
           </w:pPr>
-          <w:hyperlink w:anchor="_Toc405878807" w:history="1">
+          <w:hyperlink w:anchor="_Toc405923097" w:history="1">
             <w:r>
               <w:rPr>
                 <w:rStyle w:val="Hyperlink"/>
@@ -4340,7 +4340,7 @@
                 <w:noProof/>
                 <w:webHidden/>
               </w:rPr>
-              <w:instrText xml:space="preserve"> PAGEREF _Toc405878807 \h </w:instrText>
+              <w:instrText xml:space="preserve"> PAGEREF _Toc405923097 \h </w:instrText>
             </w:r>
             <w:r>
               <w:rPr>
@@ -4382,7 +4382,7 @@
               <w:lang w:eastAsia="en-US"/>
             </w:rPr>
           </w:pPr>
-          <w:hyperlink w:anchor="_Toc405878808" w:history="1">
+          <w:hyperlink w:anchor="_Toc405923098" w:history="1">
             <w:r>
               <w:rPr>
                 <w:rStyle w:val="Hyperlink"/>
@@ -4409,7 +4409,7 @@
                 <w:noProof/>
                 <w:webHidden/>
               </w:rPr>
-              <w:instrText xml:space="preserve"> PAGEREF _Toc405878808 \h </w:instrText>
+              <w:instrText xml:space="preserve"> PAGEREF _Toc405923098 \h </w:instrText>
             </w:r>
             <w:r>
               <w:rPr>
@@ -4451,7 +4451,7 @@
               <w:lang w:eastAsia="en-US"/>
             </w:rPr>
           </w:pPr>
-          <w:hyperlink w:anchor="_Toc405878809" w:history="1">
+          <w:hyperlink w:anchor="_Toc405923099" w:history="1">
             <w:r>
               <w:rPr>
                 <w:rStyle w:val="Hyperlink"/>
@@ -4478,7 +4478,7 @@
                 <w:noProof/>
                 <w:webHidden/>
               </w:rPr>
-              <w:instrText xml:space="preserve"> PAGEREF _Toc405878809 \h </w:instrText>
+              <w:instrText xml:space="preserve"> PAGEREF _Toc405923099 \h </w:instrText>
             </w:r>
             <w:r>
               <w:rPr>
@@ -4520,7 +4520,7 @@
               <w:lang w:eastAsia="en-US"/>
             </w:rPr>
           </w:pPr>
-          <w:hyperlink w:anchor="_Toc405878810" w:history="1">
+          <w:hyperlink w:anchor="_Toc405923100" w:history="1">
             <w:r>
               <w:rPr>
                 <w:rStyle w:val="Hyperlink"/>
@@ -4547,7 +4547,7 @@
                 <w:noProof/>
                 <w:webHidden/>
               </w:rPr>
-              <w:instrText xml:space="preserve"> PAGEREF _Toc405878810 \h </w:instrText>
+              <w:instrText xml:space="preserve"> PAGEREF _Toc405923100 \h </w:instrText>
             </w:r>
             <w:r>
               <w:rPr>
@@ -4589,7 +4589,7 @@
               <w:lang w:eastAsia="en-US"/>
             </w:rPr>
           </w:pPr>
-          <w:hyperlink w:anchor="_Toc405878811" w:history="1">
+          <w:hyperlink w:anchor="_Toc405923101" w:history="1">
             <w:r>
               <w:rPr>
                 <w:rStyle w:val="Hyperlink"/>
@@ -4616,7 +4616,7 @@
                 <w:noProof/>
                 <w:webHidden/>
               </w:rPr>
-              <w:instrText xml:space="preserve"> PAGEREF _Toc405878811 \h </w:instrText>
+              <w:instrText xml:space="preserve"> PAGEREF _Toc405923101 \h </w:instrText>
             </w:r>
             <w:r>
               <w:rPr>
@@ -4658,7 +4658,7 @@
               <w:lang w:eastAsia="en-US"/>
             </w:rPr>
           </w:pPr>
-          <w:hyperlink w:anchor="_Toc405878812" w:history="1">
+          <w:hyperlink w:anchor="_Toc405923102" w:history="1">
             <w:r>
               <w:rPr>
                 <w:rStyle w:val="Hyperlink"/>
@@ -4685,7 +4685,7 @@
                 <w:noProof/>
                 <w:webHidden/>
               </w:rPr>
-              <w:instrText xml:space="preserve"> PAGEREF _Toc405878812 \h </w:instrText>
+              <w:instrText xml:space="preserve"> PAGEREF _Toc405923102 \h </w:instrText>
             </w:r>
             <w:r>
               <w:rPr>
@@ -4727,7 +4727,7 @@
               <w:lang w:eastAsia="en-US"/>
             </w:rPr>
           </w:pPr>
-          <w:hyperlink w:anchor="_Toc405878813" w:history="1">
+          <w:hyperlink w:anchor="_Toc405923103" w:history="1">
             <w:r>
               <w:rPr>
                 <w:rStyle w:val="Hyperlink"/>
@@ -4754,7 +4754,7 @@
                 <w:noProof/>
                 <w:webHidden/>
               </w:rPr>
-              <w:instrText xml:space="preserve"> PAGEREF _Toc405878813 \h </w:instrText>
+              <w:instrText xml:space="preserve"> PAGEREF _Toc405923103 \h </w:instrText>
             </w:r>
             <w:r>
               <w:rPr>
@@ -4796,7 +4796,7 @@
               <w:lang w:eastAsia="en-US"/>
             </w:rPr>
           </w:pPr>
-          <w:hyperlink w:anchor="_Toc405878814" w:history="1">
+          <w:hyperlink w:anchor="_Toc405923104" w:history="1">
             <w:r>
               <w:rPr>
                 <w:rStyle w:val="Hyperlink"/>
@@ -4823,7 +4823,7 @@
                 <w:noProof/>
                 <w:webHidden/>
               </w:rPr>
-              <w:instrText xml:space="preserve"> PAGEREF _Toc405878814 \h </w:instrText>
+              <w:instrText xml:space="preserve"> PAGEREF _Toc405923104 \h </w:instrText>
             </w:r>
             <w:r>
               <w:rPr>
@@ -4865,7 +4865,7 @@
               <w:lang w:eastAsia="en-US"/>
             </w:rPr>
           </w:pPr>
-          <w:hyperlink w:anchor="_Toc405878815" w:history="1">
+          <w:hyperlink w:anchor="_Toc405923105" w:history="1">
             <w:r>
               <w:rPr>
                 <w:rStyle w:val="Hyperlink"/>
@@ -4892,7 +4892,7 @@
                 <w:noProof/>
                 <w:webHidden/>
               </w:rPr>
-              <w:instrText xml:space="preserve"> PAGEREF _Toc405878815 \h </w:instrText>
+              <w:instrText xml:space="preserve"> PAGEREF _Toc405923105 \h </w:instrText>
             </w:r>
             <w:r>
               <w:rPr>
@@ -4934,7 +4934,7 @@
               <w:lang w:eastAsia="en-US"/>
             </w:rPr>
           </w:pPr>
-          <w:hyperlink w:anchor="_Toc405878816" w:history="1">
+          <w:hyperlink w:anchor="_Toc405923106" w:history="1">
             <w:r>
               <w:rPr>
                 <w:rStyle w:val="Hyperlink"/>
@@ -4961,7 +4961,7 @@
                 <w:noProof/>
                 <w:webHidden/>
               </w:rPr>
-              <w:instrText xml:space="preserve"> PAGEREF _Toc405878816 \h </w:instrText>
+              <w:instrText xml:space="preserve"> PAGEREF _Toc405923106 \h </w:instrText>
             </w:r>
             <w:r>
               <w:rPr>
@@ -5003,7 +5003,7 @@
               <w:lang w:eastAsia="en-US"/>
             </w:rPr>
           </w:pPr>
-          <w:hyperlink w:anchor="_Toc405878817" w:history="1">
+          <w:hyperlink w:anchor="_Toc405923107" w:history="1">
             <w:r>
               <w:rPr>
                 <w:rStyle w:val="Hyperlink"/>
@@ -5030,7 +5030,7 @@
                 <w:noProof/>
                 <w:webHidden/>
               </w:rPr>
-              <w:instrText xml:space="preserve"> PAGEREF _Toc405878817 \h </w:instrText>
+              <w:instrText xml:space="preserve"> PAGEREF _Toc405923107 \h </w:instrText>
             </w:r>
             <w:r>
               <w:rPr>
@@ -5072,7 +5072,7 @@
               <w:lang w:eastAsia="en-US"/>
             </w:rPr>
           </w:pPr>
-          <w:hyperlink w:anchor="_Toc405878818" w:history="1">
+          <w:hyperlink w:anchor="_Toc405923108" w:history="1">
             <w:r>
               <w:rPr>
                 <w:rStyle w:val="Hyperlink"/>
@@ -5099,7 +5099,7 @@
                 <w:noProof/>
                 <w:webHidden/>
               </w:rPr>
-              <w:instrText xml:space="preserve"> PAGEREF _Toc405878818 \h </w:instrText>
+              <w:instrText xml:space="preserve"> PAGEREF _Toc405923108 \h </w:instrText>
             </w:r>
             <w:r>
               <w:rPr>
@@ -5141,7 +5141,7 @@
               <w:lang w:eastAsia="en-US"/>
             </w:rPr>
           </w:pPr>
-          <w:hyperlink w:anchor="_Toc405878819" w:history="1">
+          <w:hyperlink w:anchor="_Toc405923109" w:history="1">
             <w:r>
               <w:rPr>
                 <w:rStyle w:val="Hyperlink"/>
@@ -5168,7 +5168,7 @@
                 <w:noProof/>
                 <w:webHidden/>
               </w:rPr>
-              <w:instrText xml:space="preserve"> PAGEREF _Toc405878819 \h </w:instrText>
+              <w:instrText xml:space="preserve"> PAGEREF _Toc405923109 \h </w:instrText>
             </w:r>
             <w:r>
               <w:rPr>
@@ -5210,7 +5210,7 @@
               <w:lang w:eastAsia="en-US"/>
             </w:rPr>
           </w:pPr>
-          <w:hyperlink w:anchor="_Toc405878820" w:history="1">
+          <w:hyperlink w:anchor="_Toc405923110" w:history="1">
             <w:r>
               <w:rPr>
                 <w:rStyle w:val="Hyperlink"/>
@@ -5237,7 +5237,7 @@
                 <w:noProof/>
                 <w:webHidden/>
               </w:rPr>
-              <w:instrText xml:space="preserve"> PAGEREF _Toc405878820 \h </w:instrText>
+              <w:instrText xml:space="preserve"> PAGEREF _Toc405923110 \h </w:instrText>
             </w:r>
             <w:r>
               <w:rPr>
@@ -5279,7 +5279,7 @@
               <w:lang w:eastAsia="en-US"/>
             </w:rPr>
           </w:pPr>
-          <w:hyperlink w:anchor="_Toc405878821" w:history="1">
+          <w:hyperlink w:anchor="_Toc405923111" w:history="1">
             <w:r>
               <w:rPr>
                 <w:rStyle w:val="Hyperlink"/>
@@ -5306,7 +5306,7 @@
                 <w:noProof/>
                 <w:webHidden/>
               </w:rPr>
-              <w:instrText xml:space="preserve"> PAGEREF _Toc405878821 \h </w:instrText>
+              <w:instrText xml:space="preserve"> PAGEREF _Toc405923111 \h </w:instrText>
             </w:r>
             <w:r>
               <w:rPr>
@@ -5348,7 +5348,7 @@
               <w:lang w:eastAsia="en-US"/>
             </w:rPr>
           </w:pPr>
-          <w:hyperlink w:anchor="_Toc405878822" w:history="1">
+          <w:hyperlink w:anchor="_Toc405923112" w:history="1">
             <w:r>
               <w:rPr>
                 <w:rStyle w:val="Hyperlink"/>
@@ -5375,7 +5375,7 @@
                 <w:noProof/>
                 <w:webHidden/>
               </w:rPr>
-              <w:instrText xml:space="preserve"> PAGEREF _Toc405878822 \h </w:instrText>
+              <w:instrText xml:space="preserve"> PAGEREF _Toc405923112 \h </w:instrText>
             </w:r>
             <w:r>
               <w:rPr>
@@ -5417,7 +5417,7 @@
               <w:lang w:eastAsia="en-US"/>
             </w:rPr>
           </w:pPr>
-          <w:hyperlink w:anchor="_Toc405878823" w:history="1">
+          <w:hyperlink w:anchor="_Toc405923113" w:history="1">
             <w:r>
               <w:rPr>
                 <w:rStyle w:val="Hyperlink"/>
@@ -5444,7 +5444,7 @@
                 <w:noProof/>
                 <w:webHidden/>
               </w:rPr>
-              <w:instrText xml:space="preserve"> PAGEREF _Toc405878823 \h </w:instrText>
+              <w:instrText xml:space="preserve"> PAGEREF _Toc405923113 \h </w:instrText>
             </w:r>
             <w:r>
               <w:rPr>
@@ -5486,7 +5486,7 @@
               <w:lang w:eastAsia="en-US"/>
             </w:rPr>
           </w:pPr>
-          <w:hyperlink w:anchor="_Toc405878824" w:history="1">
+          <w:hyperlink w:anchor="_Toc405923114" w:history="1">
             <w:r>
               <w:rPr>
                 <w:rStyle w:val="Hyperlink"/>
@@ -5513,7 +5513,7 @@
                 <w:noProof/>
                 <w:webHidden/>
               </w:rPr>
-              <w:instrText xml:space="preserve"> PAGEREF _Toc405878824 \h </w:instrText>
+              <w:instrText xml:space="preserve"> PAGEREF _Toc405923114 \h </w:instrText>
             </w:r>
             <w:r>
               <w:rPr>
@@ -5555,7 +5555,7 @@
               <w:lang w:eastAsia="en-US"/>
             </w:rPr>
           </w:pPr>
-          <w:hyperlink w:anchor="_Toc405878825" w:history="1">
+          <w:hyperlink w:anchor="_Toc405923115" w:history="1">
             <w:r>
               <w:rPr>
                 <w:rStyle w:val="Hyperlink"/>
@@ -5582,7 +5582,7 @@
                 <w:noProof/>
                 <w:webHidden/>
               </w:rPr>
-              <w:instrText xml:space="preserve"> PAGEREF _Toc405878825 \h </w:instrText>
+              <w:instrText xml:space="preserve"> PAGEREF _Toc405923115 \h </w:instrText>
             </w:r>
             <w:r>
               <w:rPr>
@@ -5624,7 +5624,7 @@
               <w:lang w:eastAsia="en-US"/>
             </w:rPr>
           </w:pPr>
-          <w:hyperlink w:anchor="_Toc405878826" w:history="1">
+          <w:hyperlink w:anchor="_Toc405923116" w:history="1">
             <w:r>
               <w:rPr>
                 <w:rStyle w:val="Hyperlink"/>
@@ -5651,7 +5651,7 @@
                 <w:noProof/>
                 <w:webHidden/>
               </w:rPr>
-              <w:instrText xml:space="preserve"> PAGEREF _Toc405878826 \h </w:instrText>
+              <w:instrText xml:space="preserve"> PAGEREF _Toc405923116 \h </w:instrText>
             </w:r>
             <w:r>
               <w:rPr>
@@ -5693,7 +5693,7 @@
               <w:lang w:eastAsia="en-US"/>
             </w:rPr>
           </w:pPr>
-          <w:hyperlink w:anchor="_Toc405878827" w:history="1">
+          <w:hyperlink w:anchor="_Toc405923117" w:history="1">
             <w:r>
               <w:rPr>
                 <w:rStyle w:val="Hyperlink"/>
@@ -5720,7 +5720,7 @@
                 <w:noProof/>
                 <w:webHidden/>
               </w:rPr>
-              <w:instrText xml:space="preserve"> PAGEREF _Toc405878827 \h </w:instrText>
+              <w:instrText xml:space="preserve"> PAGEREF _Toc405923117 \h </w:instrText>
             </w:r>
             <w:r>
               <w:rPr>
@@ -5762,7 +5762,7 @@
               <w:lang w:eastAsia="en-US"/>
             </w:rPr>
           </w:pPr>
-          <w:hyperlink w:anchor="_Toc405878828" w:history="1">
+          <w:hyperlink w:anchor="_Toc405923118" w:history="1">
             <w:r>
               <w:rPr>
                 <w:rStyle w:val="Hyperlink"/>
@@ -5789,7 +5789,7 @@
                 <w:noProof/>
                 <w:webHidden/>
               </w:rPr>
-              <w:instrText xml:space="preserve"> PAGEREF _Toc405878828 \h </w:instrText>
+              <w:instrText xml:space="preserve"> PAGEREF _Toc405923118 \h </w:instrText>
             </w:r>
             <w:r>
               <w:rPr>
@@ -5831,7 +5831,7 @@
               <w:lang w:eastAsia="en-US"/>
             </w:rPr>
           </w:pPr>
-          <w:hyperlink w:anchor="_Toc405878829" w:history="1">
+          <w:hyperlink w:anchor="_Toc405923119" w:history="1">
             <w:r>
               <w:rPr>
                 <w:rStyle w:val="Hyperlink"/>
@@ -5858,7 +5858,7 @@
                 <w:noProof/>
                 <w:webHidden/>
               </w:rPr>
-              <w:instrText xml:space="preserve"> PAGEREF _Toc405878829 \h </w:instrText>
+              <w:instrText xml:space="preserve"> PAGEREF _Toc405923119 \h </w:instrText>
             </w:r>
             <w:r>
               <w:rPr>
@@ -5900,7 +5900,7 @@
               <w:lang w:eastAsia="en-US"/>
             </w:rPr>
           </w:pPr>
-          <w:hyperlink w:anchor="_Toc405878830" w:history="1">
+          <w:hyperlink w:anchor="_Toc405923120" w:history="1">
             <w:r>
               <w:rPr>
                 <w:rStyle w:val="Hyperlink"/>
@@ -5927,7 +5927,7 @@
                 <w:noProof/>
                 <w:webHidden/>
               </w:rPr>
-              <w:instrText xml:space="preserve"> PAGEREF _Toc405878830 \h </w:instrText>
+              <w:instrText xml:space="preserve"> PAGEREF _Toc405923120 \h </w:instrText>
             </w:r>
             <w:r>
               <w:rPr>
@@ -5969,7 +5969,7 @@
               <w:lang w:eastAsia="en-US"/>
             </w:rPr>
           </w:pPr>
-          <w:hyperlink w:anchor="_Toc405878831" w:history="1">
+          <w:hyperlink w:anchor="_Toc405923121" w:history="1">
             <w:r>
               <w:rPr>
                 <w:rStyle w:val="Hyperlink"/>
@@ -5996,7 +5996,7 @@
                 <w:noProof/>
                 <w:webHidden/>
               </w:rPr>
-              <w:instrText xml:space="preserve"> PAGEREF _Toc405878831 \h </w:instrText>
+              <w:instrText xml:space="preserve"> PAGEREF _Toc405923121 \h </w:instrText>
             </w:r>
             <w:r>
               <w:rPr>
@@ -6038,7 +6038,7 @@
               <w:lang w:eastAsia="en-US"/>
             </w:rPr>
           </w:pPr>
-          <w:hyperlink w:anchor="_Toc405878832" w:history="1">
+          <w:hyperlink w:anchor="_Toc405923122" w:history="1">
             <w:r>
               <w:rPr>
                 <w:rStyle w:val="Hyperlink"/>
@@ -6065,7 +6065,7 @@
                 <w:noProof/>
                 <w:webHidden/>
               </w:rPr>
-              <w:instrText xml:space="preserve"> PAGEREF _Toc405878832 \h </w:instrText>
+              <w:instrText xml:space="preserve"> PAGEREF _Toc405923122 \h </w:instrText>
             </w:r>
             <w:r>
               <w:rPr>
@@ -6107,7 +6107,7 @@
               <w:lang w:eastAsia="en-US"/>
             </w:rPr>
           </w:pPr>
-          <w:hyperlink w:anchor="_Toc405878833" w:history="1">
+          <w:hyperlink w:anchor="_Toc405923123" w:history="1">
             <w:r>
               <w:rPr>
                 <w:rStyle w:val="Hyperlink"/>
@@ -6134,7 +6134,7 @@
                 <w:noProof/>
                 <w:webHidden/>
               </w:rPr>
-              <w:instrText xml:space="preserve"> PAGEREF _Toc405878833 \h </w:instrText>
+              <w:instrText xml:space="preserve"> PAGEREF _Toc405923123 \h </w:instrText>
             </w:r>
             <w:r>
               <w:rPr>
@@ -6176,7 +6176,7 @@
               <w:lang w:eastAsia="en-US"/>
             </w:rPr>
           </w:pPr>
-          <w:hyperlink w:anchor="_Toc405878834" w:history="1">
+          <w:hyperlink w:anchor="_Toc405923124" w:history="1">
             <w:r>
               <w:rPr>
                 <w:rStyle w:val="Hyperlink"/>
@@ -6203,7 +6203,7 @@
                 <w:noProof/>
                 <w:webHidden/>
               </w:rPr>
-              <w:instrText xml:space="preserve"> PAGEREF _Toc405878834 \h </w:instrText>
+              <w:instrText xml:space="preserve"> PAGEREF _Toc405923124 \h </w:instrText>
             </w:r>
             <w:r>
               <w:rPr>
@@ -6245,7 +6245,7 @@
               <w:lang w:eastAsia="en-US"/>
             </w:rPr>
           </w:pPr>
-          <w:hyperlink w:anchor="_Toc405878835" w:history="1">
+          <w:hyperlink w:anchor="_Toc405923125" w:history="1">
             <w:r>
               <w:rPr>
                 <w:rStyle w:val="Hyperlink"/>
@@ -6272,7 +6272,7 @@
                 <w:noProof/>
                 <w:webHidden/>
               </w:rPr>
-              <w:instrText xml:space="preserve"> PAGEREF _Toc405878835 \h </w:instrText>
+              <w:instrText xml:space="preserve"> PAGEREF _Toc405923125 \h </w:instrText>
             </w:r>
             <w:r>
               <w:rPr>
@@ -6314,7 +6314,7 @@
               <w:lang w:eastAsia="en-US"/>
             </w:rPr>
           </w:pPr>
-          <w:hyperlink w:anchor="_Toc405878836" w:history="1">
+          <w:hyperlink w:anchor="_Toc405923126" w:history="1">
             <w:r>
               <w:rPr>
                 <w:rStyle w:val="Hyperlink"/>
@@ -6341,7 +6341,7 @@
                 <w:noProof/>
                 <w:webHidden/>
               </w:rPr>
-              <w:instrText xml:space="preserve"> PAGEREF _Toc405878836 \h </w:instrText>
+              <w:instrText xml:space="preserve"> PAGEREF _Toc405923126 \h </w:instrText>
             </w:r>
             <w:r>
               <w:rPr>
@@ -6383,7 +6383,7 @@
               <w:lang w:eastAsia="en-US"/>
             </w:rPr>
           </w:pPr>
-          <w:hyperlink w:anchor="_Toc405878837" w:history="1">
+          <w:hyperlink w:anchor="_Toc405923127" w:history="1">
             <w:r>
               <w:rPr>
                 <w:rStyle w:val="Hyperlink"/>
@@ -6410,7 +6410,7 @@
                 <w:noProof/>
                 <w:webHidden/>
               </w:rPr>
-              <w:instrText xml:space="preserve"> PAGEREF _Toc405878837 \h </w:instrText>
+              <w:instrText xml:space="preserve"> PAGEREF _Toc405923127 \h </w:instrText>
             </w:r>
             <w:r>
               <w:rPr>
@@ -6452,7 +6452,7 @@
               <w:lang w:eastAsia="en-US"/>
             </w:rPr>
           </w:pPr>
-          <w:hyperlink w:anchor="_Toc405878838" w:history="1">
+          <w:hyperlink w:anchor="_Toc405923128" w:history="1">
             <w:r>
               <w:rPr>
                 <w:rStyle w:val="Hyperlink"/>
@@ -6479,7 +6479,7 @@
                 <w:noProof/>
                 <w:webHidden/>
               </w:rPr>
-              <w:instrText xml:space="preserve"> PAGEREF _Toc405878838 \h </w:instrText>
+              <w:instrText xml:space="preserve"> PAGEREF _Toc405923128 \h </w:instrText>
             </w:r>
             <w:r>
               <w:rPr>
@@ -6521,7 +6521,7 @@
               <w:lang w:eastAsia="en-US"/>
             </w:rPr>
           </w:pPr>
-          <w:hyperlink w:anchor="_Toc405878839" w:history="1">
+          <w:hyperlink w:anchor="_Toc405923129" w:history="1">
             <w:r>
               <w:rPr>
                 <w:rStyle w:val="Hyperlink"/>
@@ -6548,7 +6548,7 @@
                 <w:noProof/>
                 <w:webHidden/>
               </w:rPr>
-              <w:instrText xml:space="preserve"> PAGEREF _Toc405878839 \h </w:instrText>
+              <w:instrText xml:space="preserve"> PAGEREF _Toc405923129 \h </w:instrText>
             </w:r>
             <w:r>
               <w:rPr>
@@ -6590,7 +6590,7 @@
               <w:lang w:eastAsia="en-US"/>
             </w:rPr>
           </w:pPr>
-          <w:hyperlink w:anchor="_Toc405878840" w:history="1">
+          <w:hyperlink w:anchor="_Toc405923130" w:history="1">
             <w:r>
               <w:rPr>
                 <w:rStyle w:val="Hyperlink"/>
@@ -6617,7 +6617,7 @@
                 <w:noProof/>
                 <w:webHidden/>
               </w:rPr>
-              <w:instrText xml:space="preserve"> PAGEREF _Toc405878840 \h </w:instrText>
+              <w:instrText xml:space="preserve"> PAGEREF _Toc405923130 \h </w:instrText>
             </w:r>
             <w:r>
               <w:rPr>
@@ -6659,7 +6659,7 @@
               <w:lang w:eastAsia="en-US"/>
             </w:rPr>
           </w:pPr>
-          <w:hyperlink w:anchor="_Toc405878841" w:history="1">
+          <w:hyperlink w:anchor="_Toc405923131" w:history="1">
             <w:r>
               <w:rPr>
                 <w:rStyle w:val="Hyperlink"/>
@@ -6686,7 +6686,7 @@
                 <w:noProof/>
                 <w:webHidden/>
               </w:rPr>
-              <w:instrText xml:space="preserve"> PAGEREF _Toc405878841 \h </w:instrText>
+              <w:instrText xml:space="preserve"> PAGEREF _Toc405923131 \h </w:instrText>
             </w:r>
             <w:r>
               <w:rPr>
@@ -6728,7 +6728,7 @@
               <w:lang w:eastAsia="en-US"/>
             </w:rPr>
           </w:pPr>
-          <w:hyperlink w:anchor="_Toc405878842" w:history="1">
+          <w:hyperlink w:anchor="_Toc405923132" w:history="1">
             <w:r>
               <w:rPr>
                 <w:rStyle w:val="Hyperlink"/>
@@ -6755,7 +6755,7 @@
                 <w:noProof/>
                 <w:webHidden/>
               </w:rPr>
-              <w:instrText xml:space="preserve"> PAGEREF _Toc405878842 \h </w:instrText>
+              <w:instrText xml:space="preserve"> PAGEREF _Toc405923132 \h </w:instrText>
             </w:r>
             <w:r>
               <w:rPr>
@@ -6797,7 +6797,7 @@
               <w:lang w:eastAsia="en-US"/>
             </w:rPr>
           </w:pPr>
-          <w:hyperlink w:anchor="_Toc405878843" w:history="1">
+          <w:hyperlink w:anchor="_Toc405923133" w:history="1">
             <w:r>
               <w:rPr>
                 <w:rStyle w:val="Hyperlink"/>
@@ -6824,7 +6824,7 @@
                 <w:noProof/>
                 <w:webHidden/>
               </w:rPr>
-              <w:instrText xml:space="preserve"> PAGEREF _Toc405878843 \h </w:instrText>
+              <w:instrText xml:space="preserve"> PAGEREF _Toc405923133 \h </w:instrText>
             </w:r>
             <w:r>
               <w:rPr>
@@ -6933,7 +6933,7 @@
       <w:pPr>
         <w:pStyle w:val="Heading1"/>
       </w:pPr>
-      <w:bookmarkStart w:id="1" w:name="_Toc405878752"/>
+      <w:bookmarkStart w:id="1" w:name="_Toc405923042"/>
       <w:r>
         <w:lastRenderedPageBreak/>
         <w:t>Overview</w:t>
@@ -6954,20 +6954,12 @@
           <w:rFonts w:ascii="Candara" w:hAnsi="Candara" w:cs="Times New Roman"/>
         </w:rPr>
       </w:pPr>
-      <w:bookmarkStart w:id="2" w:name="_Toc405878753"/>
+      <w:bookmarkStart w:id="2" w:name="_Toc405923043"/>
       <w:r>
         <w:rPr>
           <w:rFonts w:ascii="Candara" w:hAnsi="Candara" w:cs="Times New Roman"/>
         </w:rPr>
-        <w:t>Int</w:t>
-      </w:r>
-      <w:bookmarkStart w:id="3" w:name="_GoBack"/>
-      <w:bookmarkEnd w:id="3"/>
-      <w:r>
-        <w:rPr>
-          <w:rFonts w:ascii="Candara" w:hAnsi="Candara" w:cs="Times New Roman"/>
-        </w:rPr>
-        <w:t>roduction</w:t>
+        <w:t>Introduction</w:t>
       </w:r>
       <w:bookmarkEnd w:id="2"/>
     </w:p>
@@ -6991,7 +6983,18 @@
           <w:szCs w:val="24"/>
           <w:lang w:val="en-IE"/>
         </w:rPr>
-        <w:t>The PowerShell App Deployment Toolkit provides a set of functions to perform common application deployment tasks and to interact with the user during a deployment. It simplifies the complex scripting challenges of deploying applications in the enterprise, provides a consistent deployment experience and improves installation success rates.</w:t>
+        <w:t>The PowerShell App Deployment Toolkit provides a set of functions to perform common application deployment tasks and to interact with the user during a deployment. It simplifies the complex scripting challenges of de</w:t>
+      </w:r>
+      <w:bookmarkStart w:id="3" w:name="_GoBack"/>
+      <w:bookmarkEnd w:id="3"/>
+      <w:r>
+        <w:rPr>
+          <w:rFonts w:ascii="Candara" w:hAnsi="Candara" w:cs="Times New Roman"/>
+          <w:sz w:val="24"/>
+          <w:szCs w:val="24"/>
+          <w:lang w:val="en-IE"/>
+        </w:rPr>
+        <w:t>ploying applications in the enterprise, provides a consistent deployment experience and improves installation success rates.</w:t>
       </w:r>
     </w:p>
     <w:p>
@@ -7038,7 +7041,7 @@
           <w:rFonts w:ascii="Candara" w:hAnsi="Candara" w:cs="Times New Roman"/>
         </w:rPr>
       </w:pPr>
-      <w:bookmarkStart w:id="4" w:name="_Toc405878754"/>
+      <w:bookmarkStart w:id="4" w:name="_Toc405923044"/>
       <w:r>
         <w:rPr>
           <w:rFonts w:ascii="Candara" w:hAnsi="Candara" w:cs="Times New Roman"/>
@@ -7415,7 +7418,7 @@
       <w:pPr>
         <w:pStyle w:val="Heading2"/>
       </w:pPr>
-      <w:bookmarkStart w:id="5" w:name="_Toc405878755"/>
+      <w:bookmarkStart w:id="5" w:name="_Toc405923045"/>
       <w:r>
         <w:t>System Requirements</w:t>
       </w:r>
@@ -7498,7 +7501,7 @@
       <w:pPr>
         <w:pStyle w:val="Heading2"/>
       </w:pPr>
-      <w:bookmarkStart w:id="6" w:name="_Toc405878756"/>
+      <w:bookmarkStart w:id="6" w:name="_Toc405923046"/>
       <w:r>
         <w:t>Licensing</w:t>
       </w:r>
@@ -7650,7 +7653,7 @@
       <w:pPr>
         <w:pStyle w:val="Heading1"/>
       </w:pPr>
-      <w:bookmarkStart w:id="7" w:name="_Toc405878757"/>
+      <w:bookmarkStart w:id="7" w:name="_Toc405923047"/>
       <w:r>
         <w:t>Toolkit Functionality</w:t>
       </w:r>
@@ -7668,7 +7671,7 @@
       <w:pPr>
         <w:pStyle w:val="Heading2"/>
       </w:pPr>
-      <w:bookmarkStart w:id="8" w:name="_Toc405878758"/>
+      <w:bookmarkStart w:id="8" w:name="_Toc405923048"/>
       <w:r>
         <w:t>User Interface</w:t>
       </w:r>
@@ -8117,7 +8120,7 @@
       <w:pPr>
         <w:pStyle w:val="Heading2"/>
       </w:pPr>
-      <w:bookmarkStart w:id="9" w:name="_Toc405878759"/>
+      <w:bookmarkStart w:id="9" w:name="_Toc405923049"/>
       <w:r>
         <w:t>Functions/Logic</w:t>
       </w:r>
@@ -8655,7 +8658,7 @@
       <w:pPr>
         <w:pStyle w:val="Heading2"/>
       </w:pPr>
-      <w:bookmarkStart w:id="10" w:name="_Toc405878760"/>
+      <w:bookmarkStart w:id="10" w:name="_Toc405923050"/>
       <w:r>
         <w:t>Integration with SCCM</w:t>
       </w:r>
@@ -8855,7 +8858,7 @@
       <w:pPr>
         <w:pStyle w:val="Heading2"/>
       </w:pPr>
-      <w:bookmarkStart w:id="11" w:name="_Toc405878761"/>
+      <w:bookmarkStart w:id="11" w:name="_Toc405923051"/>
       <w:r>
         <w:t>Help Console</w:t>
       </w:r>
@@ -8895,7 +8898,7 @@
       <w:pPr>
         <w:pStyle w:val="Heading1"/>
       </w:pPr>
-      <w:bookmarkStart w:id="13" w:name="_Toc405878762"/>
+      <w:bookmarkStart w:id="13" w:name="_Toc405923052"/>
       <w:r>
         <w:t>Toolkit Components</w:t>
       </w:r>
@@ -8912,7 +8915,7 @@
           <w:rFonts w:ascii="Candara" w:hAnsi="Candara"/>
         </w:rPr>
       </w:pPr>
-      <w:bookmarkStart w:id="15" w:name="_Toc405878763"/>
+      <w:bookmarkStart w:id="15" w:name="_Toc405923053"/>
       <w:r>
         <w:rPr>
           <w:rFonts w:ascii="Candara" w:hAnsi="Candara"/>
@@ -8938,7 +8941,7 @@
       <w:pPr>
         <w:pStyle w:val="Heading3"/>
       </w:pPr>
-      <w:bookmarkStart w:id="16" w:name="_Toc405878764"/>
+      <w:bookmarkStart w:id="16" w:name="_Toc405923054"/>
       <w:r>
         <w:t>Files</w:t>
       </w:r>
@@ -9280,7 +9283,7 @@
         </w:rPr>
       </w:pPr>
       <w:bookmarkStart w:id="17" w:name="_Toc363546219"/>
-      <w:bookmarkStart w:id="18" w:name="_Toc405878765"/>
+      <w:bookmarkStart w:id="18" w:name="_Toc405923055"/>
       <w:r>
         <w:rPr>
           <w:noProof/>
@@ -9478,7 +9481,7 @@
       <w:pPr>
         <w:pStyle w:val="Heading2"/>
       </w:pPr>
-      <w:bookmarkStart w:id="19" w:name="_Toc405878766"/>
+      <w:bookmarkStart w:id="19" w:name="_Toc405923056"/>
       <w:r>
         <w:t>Toolkit User Interface</w:t>
       </w:r>
@@ -9750,7 +9753,7 @@
           <w:noProof/>
         </w:rPr>
       </w:pPr>
-      <w:bookmarkStart w:id="20" w:name="_Toc405878767"/>
+      <w:bookmarkStart w:id="20" w:name="_Toc405923057"/>
       <w:r>
         <w:rPr>
           <w:noProof/>
@@ -9943,7 +9946,7 @@
           <w:noProof/>
         </w:rPr>
       </w:pPr>
-      <w:bookmarkStart w:id="21" w:name="_Toc405878768"/>
+      <w:bookmarkStart w:id="21" w:name="_Toc405923058"/>
       <w:r>
         <w:rPr>
           <w:noProof/>
@@ -10267,7 +10270,7 @@
           <w:noProof/>
         </w:rPr>
       </w:pPr>
-      <w:bookmarkStart w:id="22" w:name="_Toc405878769"/>
+      <w:bookmarkStart w:id="22" w:name="_Toc405923059"/>
       <w:r>
         <w:rPr>
           <w:noProof/>
@@ -10376,7 +10379,7 @@
           <w:noProof/>
         </w:rPr>
       </w:pPr>
-      <w:bookmarkStart w:id="23" w:name="_Toc405878770"/>
+      <w:bookmarkStart w:id="23" w:name="_Toc405923060"/>
       <w:r>
         <w:rPr>
           <w:noProof/>
@@ -10465,7 +10468,7 @@
           <w:noProof/>
         </w:rPr>
       </w:pPr>
-      <w:bookmarkStart w:id="24" w:name="_Toc405878771"/>
+      <w:bookmarkStart w:id="24" w:name="_Toc405923061"/>
       <w:r>
         <w:rPr>
           <w:noProof/>
@@ -10778,7 +10781,7 @@
       <w:pPr>
         <w:pStyle w:val="Heading3"/>
       </w:pPr>
-      <w:bookmarkStart w:id="25" w:name="_Toc405878772"/>
+      <w:bookmarkStart w:id="25" w:name="_Toc405923062"/>
       <w:r>
         <w:t xml:space="preserve">Installation </w:t>
       </w:r>
@@ -10892,7 +10895,7 @@
           <w:noProof/>
         </w:rPr>
       </w:pPr>
-      <w:bookmarkStart w:id="26" w:name="_Toc405878773"/>
+      <w:bookmarkStart w:id="26" w:name="_Toc405923063"/>
       <w:r>
         <w:rPr>
           <w:noProof/>
@@ -11122,7 +11125,7 @@
           <w:noProof/>
         </w:rPr>
       </w:pPr>
-      <w:bookmarkStart w:id="27" w:name="_Toc405878774"/>
+      <w:bookmarkStart w:id="27" w:name="_Toc405923064"/>
       <w:r>
         <w:rPr>
           <w:noProof/>
@@ -11299,7 +11302,7 @@
         </w:rPr>
       </w:pPr>
       <w:bookmarkStart w:id="28" w:name="_Toc356573540"/>
-      <w:bookmarkStart w:id="29" w:name="_Toc405878775"/>
+      <w:bookmarkStart w:id="29" w:name="_Toc405923065"/>
       <w:r>
         <w:rPr>
           <w:noProof/>
@@ -11536,7 +11539,7 @@
       <w:pPr>
         <w:pStyle w:val="Heading1"/>
       </w:pPr>
-      <w:bookmarkStart w:id="30" w:name="_Toc405878776"/>
+      <w:bookmarkStart w:id="30" w:name="_Toc405923066"/>
       <w:r>
         <w:lastRenderedPageBreak/>
         <w:t>Toolkit Usage</w:t>
@@ -11551,7 +11554,7 @@
           <w:noProof/>
         </w:rPr>
       </w:pPr>
-      <w:bookmarkStart w:id="31" w:name="_Toc405878777"/>
+      <w:bookmarkStart w:id="31" w:name="_Toc405923067"/>
       <w:r>
         <w:rPr>
           <w:noProof/>
@@ -11761,7 +11764,7 @@
       <w:pPr>
         <w:pStyle w:val="Heading2"/>
       </w:pPr>
-      <w:bookmarkStart w:id="32" w:name="_Toc405878778"/>
+      <w:bookmarkStart w:id="32" w:name="_Toc405923068"/>
       <w:r>
         <w:t>Launching the Toolkit</w:t>
       </w:r>
@@ -11772,7 +11775,7 @@
       <w:pPr>
         <w:pStyle w:val="Heading3"/>
       </w:pPr>
-      <w:bookmarkStart w:id="33" w:name="_Toc405878779"/>
+      <w:bookmarkStart w:id="33" w:name="_Toc405923069"/>
       <w:r>
         <w:t>Overview</w:t>
       </w:r>
@@ -12009,19 +12012,73 @@
         <w:rPr>
           <w:b/>
         </w:rPr>
-        <w:t xml:space="preserve">Deploy-Application.exe </w:t>
-      </w:r>
-      <w:r>
-        <w:rPr>
-          <w:b/>
-        </w:rPr>
-        <w:t>-</w:t>
-      </w:r>
-      <w:r>
-        <w:rPr>
-          <w:b/>
-        </w:rPr>
-        <w:t>AllowRebootPassThru</w:t>
+        <w:t>Deploy-Application.exe /32</w:t>
+      </w:r>
+      <w:r>
+        <w:rPr>
+          <w:b/>
+        </w:rPr>
+        <w:t xml:space="preserve"> -</w:t>
+      </w:r>
+      <w:r>
+        <w:rPr>
+          <w:b/>
+        </w:rPr>
+        <w:t>DeploymentType</w:t>
+      </w:r>
+      <w:r>
+        <w:rPr>
+          <w:b/>
+        </w:rPr>
+        <w:t xml:space="preserve"> </w:t>
+      </w:r>
+      <w:r>
+        <w:rPr>
+          <w:b/>
+        </w:rPr>
+        <w:t>"</w:t>
+      </w:r>
+      <w:r>
+        <w:rPr>
+          <w:b/>
+        </w:rPr>
+        <w:t>Uninstall</w:t>
+      </w:r>
+      <w:r>
+        <w:rPr>
+          <w:b/>
+        </w:rPr>
+        <w:t>"</w:t>
+      </w:r>
+      <w:r>
+        <w:rPr>
+          <w:b/>
+        </w:rPr>
+        <w:t xml:space="preserve"> -</w:t>
+      </w:r>
+      <w:r>
+        <w:rPr>
+          <w:b/>
+        </w:rPr>
+        <w:t xml:space="preserve">DeployMode </w:t>
+      </w:r>
+      <w:r>
+        <w:rPr>
+          <w:b/>
+        </w:rPr>
+        <w:t>"</w:t>
+      </w:r>
+      <w:r>
+        <w:rPr>
+          <w:b/>
+        </w:rPr>
+        <w:t>Silent</w:t>
+      </w:r>
+      <w:r>
+        <w:rPr>
+          <w:b/>
+        </w:rPr>
+        <w:t>"</w:t>
       </w:r>
     </w:p>
     <w:p>
@@ -12042,7 +12099,7 @@
         <w:rPr>
           <w:i/>
         </w:rPr>
-        <w:t xml:space="preserve"> for installation, </w:t>
+        <w:t xml:space="preserve"> for uninstallation using PowerShell x86, </w:t>
       </w:r>
       <w:r>
         <w:rPr>
@@ -12060,25 +12117,13 @@
         <w:rPr>
           <w:i/>
         </w:rPr>
-        <w:t xml:space="preserve"> the PowerShell console window and allow</w:t>
-      </w:r>
-      <w:r>
-        <w:rPr>
-          <w:i/>
-        </w:rPr>
-        <w:t>ing</w:t>
-      </w:r>
-      <w:r>
-        <w:rPr>
-          <w:i/>
-        </w:rPr>
-        <w:t xml:space="preserve"> reboot codes to be</w:t>
-      </w:r>
-      <w:r>
-        <w:rPr>
-          <w:i/>
-        </w:rPr>
-        <w:t xml:space="preserve"> returned to the parent process.</w:t>
+        <w:t xml:space="preserve"> the PowerShell console window </w:t>
+      </w:r>
+      <w:r>
+        <w:rPr>
+          <w:i/>
+        </w:rPr>
+        <w:t>and deploying in silent mode.</w:t>
       </w:r>
     </w:p>
     <w:p>
@@ -12093,73 +12138,19 @@
         <w:rPr>
           <w:b/>
         </w:rPr>
-        <w:t>Deploy-Application.exe /32</w:t>
-      </w:r>
-      <w:r>
-        <w:rPr>
-          <w:b/>
-        </w:rPr>
-        <w:t xml:space="preserve"> -</w:t>
-      </w:r>
-      <w:r>
-        <w:rPr>
-          <w:b/>
-        </w:rPr>
-        <w:t>DeploymentType</w:t>
-      </w:r>
-      <w:r>
-        <w:rPr>
-          <w:b/>
-        </w:rPr>
-        <w:t xml:space="preserve"> </w:t>
-      </w:r>
-      <w:r>
-        <w:rPr>
-          <w:b/>
-        </w:rPr>
-        <w:t>"</w:t>
-      </w:r>
-      <w:r>
-        <w:rPr>
-          <w:b/>
-        </w:rPr>
-        <w:t>Uninstall</w:t>
-      </w:r>
-      <w:r>
-        <w:rPr>
-          <w:b/>
-        </w:rPr>
-        <w:t>"</w:t>
-      </w:r>
-      <w:r>
-        <w:rPr>
-          <w:b/>
-        </w:rPr>
-        <w:t xml:space="preserve"> -</w:t>
-      </w:r>
-      <w:r>
-        <w:rPr>
-          <w:b/>
-        </w:rPr>
-        <w:t xml:space="preserve">DeployMode </w:t>
-      </w:r>
-      <w:r>
-        <w:rPr>
-          <w:b/>
-        </w:rPr>
-        <w:t>"</w:t>
-      </w:r>
-      <w:r>
-        <w:rPr>
-          <w:b/>
-        </w:rPr>
-        <w:t>Silent</w:t>
-      </w:r>
-      <w:r>
-        <w:rPr>
-          <w:b/>
-        </w:rPr>
-        <w:t>"</w:t>
+        <w:t xml:space="preserve">Deploy-Application.exe </w:t>
+      </w:r>
+      <w:r>
+        <w:rPr>
+          <w:b/>
+        </w:rPr>
+        <w:t>-</w:t>
+      </w:r>
+      <w:r>
+        <w:rPr>
+          <w:b/>
+        </w:rPr>
+        <w:t>AllowRebootPassThru</w:t>
       </w:r>
     </w:p>
     <w:p>
@@ -12181,7 +12172,7 @@
         <w:rPr>
           <w:i/>
         </w:rPr>
-        <w:t xml:space="preserve"> for uninstallation using PowerShell x86, </w:t>
+        <w:t xml:space="preserve"> for installation, </w:t>
       </w:r>
       <w:r>
         <w:rPr>
@@ -12199,13 +12190,25 @@
         <w:rPr>
           <w:i/>
         </w:rPr>
-        <w:t xml:space="preserve"> the PowerShell console window </w:t>
-      </w:r>
-      <w:r>
-        <w:rPr>
-          <w:i/>
-        </w:rPr>
-        <w:t>and deploying in silent mode.</w:t>
+        <w:t xml:space="preserve"> the PowerShell console window and allow</w:t>
+      </w:r>
+      <w:r>
+        <w:rPr>
+          <w:i/>
+        </w:rPr>
+        <w:t>ing</w:t>
+      </w:r>
+      <w:r>
+        <w:rPr>
+          <w:i/>
+        </w:rPr>
+        <w:t xml:space="preserve"> reboot codes to be</w:t>
+      </w:r>
+      <w:r>
+        <w:rPr>
+          <w:i/>
+        </w:rPr>
+        <w:t xml:space="preserve"> returned to the parent process.</w:t>
       </w:r>
     </w:p>
     <w:p>
@@ -12264,10 +12267,100 @@
     </w:p>
     <w:p>
       <w:pPr>
+        <w:pStyle w:val="BodyText"/>
+        <w:ind w:left="360"/>
+        <w:rPr>
+          <w:b/>
+        </w:rPr>
+      </w:pPr>
+      <w:r>
+        <w:rPr>
+          <w:b/>
+        </w:rPr>
+        <w:t xml:space="preserve">Deploy-Application.exe </w:t>
+      </w:r>
+      <w:r>
+        <w:rPr>
+          <w:b/>
+        </w:rPr>
+        <w:t xml:space="preserve">-Command </w:t>
+      </w:r>
+      <w:r>
+        <w:rPr>
+          <w:b/>
+        </w:rPr>
+        <w:t>"</w:t>
+      </w:r>
+      <w:r>
+        <w:rPr>
+          <w:b/>
+        </w:rPr>
+        <w:t>C:\Testing\Custom-Script.ps1</w:t>
+      </w:r>
+      <w:r>
+        <w:rPr>
+          <w:b/>
+        </w:rPr>
+        <w:t>"</w:t>
+      </w:r>
+      <w:r>
+        <w:rPr>
+          <w:b/>
+        </w:rPr>
+        <w:t xml:space="preserve"> -DeploymentType </w:t>
+      </w:r>
+      <w:r>
+        <w:rPr>
+          <w:b/>
+        </w:rPr>
+        <w:t>"</w:t>
+      </w:r>
+      <w:r>
+        <w:rPr>
+          <w:b/>
+        </w:rPr>
+        <w:t>Uninstall</w:t>
+      </w:r>
+      <w:r>
+        <w:rPr>
+          <w:b/>
+        </w:rPr>
+        <w:t>"</w:t>
+      </w:r>
+    </w:p>
+    <w:p>
+      <w:pPr>
+        <w:pStyle w:val="BodyText"/>
+        <w:ind w:left="360"/>
+        <w:rPr>
+          <w:i/>
+        </w:rPr>
+      </w:pPr>
+      <w:r>
+        <w:rPr>
+          <w:i/>
+        </w:rPr>
+        <w:t>Deploy an application</w:t>
+      </w:r>
+      <w:r>
+        <w:rPr>
+          <w:i/>
+        </w:rPr>
+        <w:t xml:space="preserve"> with a custom name and cust</w:t>
+      </w:r>
+      <w:r>
+        <w:rPr>
+          <w:i/>
+        </w:rPr>
+        <w:t>om location for the script file.</w:t>
+      </w:r>
+    </w:p>
+    <w:p>
+      <w:pPr>
         <w:pStyle w:val="Heading3"/>
       </w:pPr>
       <w:bookmarkStart w:id="34" w:name="_Toc363546257"/>
-      <w:bookmarkStart w:id="35" w:name="_Toc405878780"/>
+      <w:bookmarkStart w:id="35" w:name="_Toc405923070"/>
       <w:r>
         <w:t>Toolkit</w:t>
       </w:r>
@@ -12565,7 +12658,7 @@
           <w:noProof/>
         </w:rPr>
       </w:pPr>
-      <w:bookmarkStart w:id="36" w:name="_Toc405878781"/>
+      <w:bookmarkStart w:id="36" w:name="_Toc405923071"/>
       <w:r>
         <w:rPr>
           <w:noProof/>
@@ -12709,6 +12802,7 @@
           <w:b/>
           <w:lang w:val="en-IE"/>
         </w:rPr>
+        <w:lastRenderedPageBreak/>
         <w:t>AppDeployToolkitLogo.ico</w:t>
       </w:r>
       <w:r>
@@ -12747,7 +12841,6 @@
           <w:b/>
           <w:lang w:val="en-IE"/>
         </w:rPr>
-        <w:lastRenderedPageBreak/>
         <w:t>AppDeployToolkit</w:t>
       </w:r>
       <w:r>
@@ -12860,7 +12953,7 @@
       <w:pPr>
         <w:pStyle w:val="Heading2"/>
       </w:pPr>
-      <w:bookmarkStart w:id="37" w:name="_Toc405878782"/>
+      <w:bookmarkStart w:id="37" w:name="_Toc405923072"/>
       <w:r>
         <w:t>Example Deployments</w:t>
       </w:r>
@@ -12877,7 +12970,7 @@
       <w:pPr>
         <w:pStyle w:val="Heading3"/>
       </w:pPr>
-      <w:bookmarkStart w:id="38" w:name="_Toc405878783"/>
+      <w:bookmarkStart w:id="38" w:name="_Toc405923073"/>
       <w:r>
         <w:t xml:space="preserve">Building an Adobe Reader installation with the PowerShell App Deployment </w:t>
       </w:r>
@@ -13860,6 +13953,7 @@
         <w:rPr>
           <w:b/>
         </w:rPr>
+        <w:lastRenderedPageBreak/>
         <w:t>Pre-Install</w:t>
       </w:r>
     </w:p>
@@ -13874,7 +13968,6 @@
         <w:rPr>
           <w:lang w:val="en-IE"/>
         </w:rPr>
-        <w:lastRenderedPageBreak/>
         <w:t># Prompt the user to close the following applications if they are running</w:t>
       </w:r>
       <w:r>
@@ -14722,7 +14815,7 @@
       <w:pPr>
         <w:pStyle w:val="Heading3"/>
       </w:pPr>
-      <w:bookmarkStart w:id="39" w:name="_Toc405878784"/>
+      <w:bookmarkStart w:id="39" w:name="_Toc405923074"/>
       <w:r>
         <w:t>Deploy the Adobe Reader installation using SCCM 2007 / SCCM 2012 package</w:t>
       </w:r>
@@ -15384,7 +15477,7 @@
       <w:pPr>
         <w:pStyle w:val="Heading3"/>
       </w:pPr>
-      <w:bookmarkStart w:id="40" w:name="_Toc405878785"/>
+      <w:bookmarkStart w:id="40" w:name="_Toc405923075"/>
       <w:r>
         <w:t>Deploy the Adobe Reader installation using SCCM 2012 Application Model</w:t>
       </w:r>
@@ -15754,7 +15847,33 @@
         <w:rPr>
           <w:lang w:val="en-IE"/>
         </w:rPr>
-        <w:t>Set the content location. Additionally, set the Install and Uninstall programs accordingly. They should be “Deploy-Application.exe Install” and “Deploy-Application.exe Uninstall” respectively:</w:t>
+        <w:t xml:space="preserve">Set the content location. Additionally, set the Install and Uninstall programs accordingly. They should be </w:t>
+      </w:r>
+      <w:r>
+        <w:rPr>
+          <w:i/>
+          <w:lang w:val="en-IE"/>
+        </w:rPr>
+        <w:t>Deploy-Application.exe -DeploymentType "Install"</w:t>
+      </w:r>
+      <w:r>
+        <w:rPr>
+          <w:lang w:val="en-IE"/>
+        </w:rPr>
+        <w:t xml:space="preserve"> and </w:t>
+      </w:r>
+      <w:r>
+        <w:rPr>
+          <w:i/>
+          <w:lang w:val="en-IE"/>
+        </w:rPr>
+        <w:t>Deploy-Application.exe -DeploymentType "Uninstall"</w:t>
+      </w:r>
+      <w:r>
+        <w:rPr>
+          <w:lang w:val="en-IE"/>
+        </w:rPr>
+        <w:t xml:space="preserve"> respectively:</w:t>
       </w:r>
     </w:p>
     <w:p>
@@ -16399,7 +16518,7 @@
       <w:pPr>
         <w:pStyle w:val="Heading3"/>
       </w:pPr>
-      <w:bookmarkStart w:id="41" w:name="_Toc405878786"/>
+      <w:bookmarkStart w:id="41" w:name="_Toc405923076"/>
       <w:r>
         <w:t>Important Note regarding deferrals</w:t>
       </w:r>
@@ -16484,7 +16603,7 @@
       <w:pPr>
         <w:pStyle w:val="Heading3"/>
       </w:pPr>
-      <w:bookmarkStart w:id="42" w:name="_Toc405878787"/>
+      <w:bookmarkStart w:id="42" w:name="_Toc405923077"/>
       <w:r>
         <w:lastRenderedPageBreak/>
         <w:t>An advanced Office 201</w:t>
@@ -17083,7 +17202,7 @@
       <w:pPr>
         <w:pStyle w:val="Heading1"/>
       </w:pPr>
-      <w:bookmarkStart w:id="43" w:name="_Toc405878788"/>
+      <w:bookmarkStart w:id="43" w:name="_Toc405923078"/>
       <w:r>
         <w:t>Toolkit Variables</w:t>
       </w:r>
@@ -18453,7 +18572,7 @@
       <w:pPr>
         <w:pStyle w:val="Heading1"/>
       </w:pPr>
-      <w:bookmarkStart w:id="44" w:name="_Toc405878789"/>
+      <w:bookmarkStart w:id="44" w:name="_Toc405923079"/>
       <w:r>
         <w:t>Toolkit Functions</w:t>
       </w:r>
@@ -18470,7 +18589,7 @@
       <w:pPr>
         <w:pStyle w:val="Heading3"/>
       </w:pPr>
-      <w:bookmarkStart w:id="45" w:name="_Toc405878790"/>
+      <w:bookmarkStart w:id="45" w:name="_Toc405923080"/>
       <w:r>
         <w:t>Convert-RegistryPath</w:t>
       </w:r>
@@ -18631,7 +18750,7 @@
       <w:pPr>
         <w:pStyle w:val="Heading3"/>
       </w:pPr>
-      <w:bookmarkStart w:id="46" w:name="_Toc405878791"/>
+      <w:bookmarkStart w:id="46" w:name="_Toc405923081"/>
       <w:r>
         <w:t>ConvertTo-</w:t>
       </w:r>
@@ -18858,7 +18977,7 @@
       <w:pPr>
         <w:pStyle w:val="Heading3"/>
       </w:pPr>
-      <w:bookmarkStart w:id="47" w:name="_Toc405878792"/>
+      <w:bookmarkStart w:id="47" w:name="_Toc405923082"/>
       <w:r>
         <w:t>Copy-File</w:t>
       </w:r>
@@ -19031,7 +19150,7 @@
       <w:pPr>
         <w:pStyle w:val="Heading3"/>
       </w:pPr>
-      <w:bookmarkStart w:id="48" w:name="_Toc405878793"/>
+      <w:bookmarkStart w:id="48" w:name="_Toc405923083"/>
       <w:r>
         <w:t>Enable-TerminalServerInstallMode</w:t>
       </w:r>
@@ -19126,7 +19245,7 @@
       <w:pPr>
         <w:pStyle w:val="Heading3"/>
       </w:pPr>
-      <w:bookmarkStart w:id="49" w:name="_Toc405878794"/>
+      <w:bookmarkStart w:id="49" w:name="_Toc405923084"/>
       <w:r>
         <w:t>Execute-MSI</w:t>
       </w:r>
@@ -19517,7 +19636,7 @@
       <w:pPr>
         <w:pStyle w:val="Heading3"/>
       </w:pPr>
-      <w:bookmarkStart w:id="50" w:name="_Toc405878795"/>
+      <w:bookmarkStart w:id="50" w:name="_Toc405923085"/>
       <w:r>
         <w:lastRenderedPageBreak/>
         <w:t>Execute-Process</w:t>
@@ -19938,7 +20057,7 @@
       <w:pPr>
         <w:pStyle w:val="Heading3"/>
       </w:pPr>
-      <w:bookmarkStart w:id="51" w:name="_Toc405878796"/>
+      <w:bookmarkStart w:id="51" w:name="_Toc405923086"/>
       <w:r>
         <w:t>Execute-ProcessAsUser</w:t>
       </w:r>
@@ -20183,7 +20302,7 @@
       <w:pPr>
         <w:pStyle w:val="Heading3"/>
       </w:pPr>
-      <w:bookmarkStart w:id="52" w:name="_Toc405878797"/>
+      <w:bookmarkStart w:id="52" w:name="_Toc405923087"/>
       <w:r>
         <w:t>Exit-Script</w:t>
       </w:r>
@@ -20382,7 +20501,7 @@
       <w:pPr>
         <w:pStyle w:val="Heading3"/>
       </w:pPr>
-      <w:bookmarkStart w:id="53" w:name="_Toc405878798"/>
+      <w:bookmarkStart w:id="53" w:name="_Toc405923088"/>
       <w:r>
         <w:t>Disable-TerminalServerInstallMode</w:t>
       </w:r>
@@ -20460,7 +20579,7 @@
       <w:pPr>
         <w:pStyle w:val="Heading3"/>
       </w:pPr>
-      <w:bookmarkStart w:id="54" w:name="_Toc405878799"/>
+      <w:bookmarkStart w:id="54" w:name="_Toc405923089"/>
       <w:r>
         <w:lastRenderedPageBreak/>
         <w:t>Get-FileVersion</w:t>
@@ -20586,7 +20705,7 @@
       <w:pPr>
         <w:pStyle w:val="Heading3"/>
       </w:pPr>
-      <w:bookmarkStart w:id="55" w:name="_Toc405878800"/>
+      <w:bookmarkStart w:id="55" w:name="_Toc405923090"/>
       <w:r>
         <w:t>Get-HardwarePlatform</w:t>
       </w:r>
@@ -20686,7 +20805,7 @@
       <w:pPr>
         <w:pStyle w:val="Heading3"/>
       </w:pPr>
-      <w:bookmarkStart w:id="56" w:name="_Toc405878801"/>
+      <w:bookmarkStart w:id="56" w:name="_Toc405923091"/>
       <w:r>
         <w:t>Get-FreeDiskSpace</w:t>
       </w:r>
@@ -20815,7 +20934,7 @@
       <w:pPr>
         <w:pStyle w:val="Heading3"/>
       </w:pPr>
-      <w:bookmarkStart w:id="57" w:name="_Toc405878802"/>
+      <w:bookmarkStart w:id="57" w:name="_Toc405923092"/>
       <w:r>
         <w:t>Get-IniValue</w:t>
       </w:r>
@@ -20999,7 +21118,7 @@
       <w:pPr>
         <w:pStyle w:val="Heading3"/>
       </w:pPr>
-      <w:bookmarkStart w:id="58" w:name="_Toc405878803"/>
+      <w:bookmarkStart w:id="58" w:name="_Toc405923093"/>
       <w:r>
         <w:t>Get-InstalledApplication</w:t>
       </w:r>
@@ -21202,7 +21321,7 @@
       <w:pPr>
         <w:pStyle w:val="Heading3"/>
       </w:pPr>
-      <w:bookmarkStart w:id="59" w:name="_Toc405878804"/>
+      <w:bookmarkStart w:id="59" w:name="_Toc405923094"/>
       <w:r>
         <w:t>Get-</w:t>
       </w:r>
@@ -21298,7 +21417,7 @@
       <w:pPr>
         <w:pStyle w:val="Heading3"/>
       </w:pPr>
-      <w:bookmarkStart w:id="60" w:name="_Toc405878805"/>
+      <w:bookmarkStart w:id="60" w:name="_Toc405923095"/>
       <w:r>
         <w:t>Get-RegistryKey</w:t>
       </w:r>
@@ -21534,7 +21653,7 @@
       <w:pPr>
         <w:pStyle w:val="Heading3"/>
       </w:pPr>
-      <w:bookmarkStart w:id="61" w:name="_Toc405878806"/>
+      <w:bookmarkStart w:id="61" w:name="_Toc405923096"/>
       <w:r>
         <w:t>Get-ScheduledTask</w:t>
       </w:r>
@@ -21634,7 +21753,7 @@
       <w:pPr>
         <w:pStyle w:val="Heading3"/>
       </w:pPr>
-      <w:bookmarkStart w:id="62" w:name="_Toc405878807"/>
+      <w:bookmarkStart w:id="62" w:name="_Toc405923097"/>
       <w:r>
         <w:t>Get-</w:t>
       </w:r>
@@ -21788,7 +21907,7 @@
       <w:pPr>
         <w:pStyle w:val="Heading3"/>
       </w:pPr>
-      <w:bookmarkStart w:id="63" w:name="_Toc405878808"/>
+      <w:bookmarkStart w:id="63" w:name="_Toc405923098"/>
       <w:r>
         <w:t>Get-UserProfiles</w:t>
       </w:r>
@@ -21971,7 +22090,7 @@
       <w:pPr>
         <w:pStyle w:val="Heading3"/>
       </w:pPr>
-      <w:bookmarkStart w:id="64" w:name="_Toc405878809"/>
+      <w:bookmarkStart w:id="64" w:name="_Toc405923099"/>
       <w:r>
         <w:t>Install-MSUpdates</w:t>
       </w:r>
@@ -22075,7 +22194,7 @@
       <w:pPr>
         <w:pStyle w:val="Heading3"/>
       </w:pPr>
-      <w:bookmarkStart w:id="65" w:name="_Toc405878810"/>
+      <w:bookmarkStart w:id="65" w:name="_Toc405923100"/>
       <w:r>
         <w:t>Install-SCCMSoftwareUpdates</w:t>
       </w:r>
@@ -22195,7 +22314,7 @@
       <w:pPr>
         <w:pStyle w:val="Heading3"/>
       </w:pPr>
-      <w:bookmarkStart w:id="66" w:name="_Toc405878811"/>
+      <w:bookmarkStart w:id="66" w:name="_Toc405923101"/>
       <w:r>
         <w:t>Invoke-</w:t>
       </w:r>
@@ -22391,7 +22510,7 @@
       <w:pPr>
         <w:pStyle w:val="Heading3"/>
       </w:pPr>
-      <w:bookmarkStart w:id="67" w:name="_Toc405878812"/>
+      <w:bookmarkStart w:id="67" w:name="_Toc405923102"/>
       <w:r>
         <w:t>Invoke-RegisterOrUnregisterDLL (Alias: Register-DLL, Unregister-DLL)</w:t>
       </w:r>
@@ -22622,7 +22741,7 @@
       <w:pPr>
         <w:pStyle w:val="Heading3"/>
       </w:pPr>
-      <w:bookmarkStart w:id="68" w:name="_Toc405878813"/>
+      <w:bookmarkStart w:id="68" w:name="_Toc405923103"/>
       <w:r>
         <w:t>Invoke-SCCMTask</w:t>
       </w:r>
@@ -22766,7 +22885,7 @@
       <w:pPr>
         <w:pStyle w:val="Heading3"/>
       </w:pPr>
-      <w:bookmarkStart w:id="69" w:name="_Toc405878814"/>
+      <w:bookmarkStart w:id="69" w:name="_Toc405923104"/>
       <w:r>
         <w:t>New-Folder</w:t>
       </w:r>
@@ -22897,7 +23016,7 @@
       <w:pPr>
         <w:pStyle w:val="Heading3"/>
       </w:pPr>
-      <w:bookmarkStart w:id="70" w:name="_Toc405878815"/>
+      <w:bookmarkStart w:id="70" w:name="_Toc405923105"/>
       <w:r>
         <w:lastRenderedPageBreak/>
         <w:t>New-Shortcut</w:t>
@@ -23211,7 +23330,7 @@
       <w:pPr>
         <w:pStyle w:val="Heading3"/>
       </w:pPr>
-      <w:bookmarkStart w:id="71" w:name="_Toc405878816"/>
+      <w:bookmarkStart w:id="71" w:name="_Toc405923106"/>
       <w:r>
         <w:lastRenderedPageBreak/>
         <w:t>Refresh-Desktop</w:t>
@@ -23315,7 +23434,7 @@
       <w:pPr>
         <w:pStyle w:val="Heading3"/>
       </w:pPr>
-      <w:bookmarkStart w:id="72" w:name="_Toc405878817"/>
+      <w:bookmarkStart w:id="72" w:name="_Toc405923107"/>
       <w:r>
         <w:t>Refresh-SessionEnvironmentVariables</w:t>
       </w:r>
@@ -23436,7 +23555,7 @@
       <w:pPr>
         <w:pStyle w:val="Heading3"/>
       </w:pPr>
-      <w:bookmarkStart w:id="73" w:name="_Toc405878818"/>
+      <w:bookmarkStart w:id="73" w:name="_Toc405923108"/>
       <w:r>
         <w:t>Remove-File</w:t>
       </w:r>
@@ -23606,7 +23725,7 @@
       <w:pPr>
         <w:pStyle w:val="Heading3"/>
       </w:pPr>
-      <w:bookmarkStart w:id="74" w:name="_Toc405878819"/>
+      <w:bookmarkStart w:id="74" w:name="_Toc405923109"/>
       <w:r>
         <w:t>Remove-Folder</w:t>
       </w:r>
@@ -23737,7 +23856,7 @@
       <w:pPr>
         <w:pStyle w:val="Heading3"/>
       </w:pPr>
-      <w:bookmarkStart w:id="75" w:name="_Toc405878820"/>
+      <w:bookmarkStart w:id="75" w:name="_Toc405923110"/>
       <w:r>
         <w:t>Remove-MSIApplications</w:t>
       </w:r>
@@ -23928,7 +24047,7 @@
       <w:pPr>
         <w:pStyle w:val="Heading3"/>
       </w:pPr>
-      <w:bookmarkStart w:id="76" w:name="_Toc405878821"/>
+      <w:bookmarkStart w:id="76" w:name="_Toc405923111"/>
       <w:r>
         <w:t>Remove-RegistryKey</w:t>
       </w:r>
@@ -24147,7 +24266,7 @@
       <w:pPr>
         <w:pStyle w:val="Heading3"/>
       </w:pPr>
-      <w:bookmarkStart w:id="77" w:name="_Toc405878822"/>
+      <w:bookmarkStart w:id="77" w:name="_Toc405923112"/>
       <w:r>
         <w:t>Resolve-Error</w:t>
       </w:r>
@@ -24426,7 +24545,7 @@
       <w:pPr>
         <w:pStyle w:val="Heading3"/>
       </w:pPr>
-      <w:bookmarkStart w:id="78" w:name="_Toc405878823"/>
+      <w:bookmarkStart w:id="78" w:name="_Toc405923113"/>
       <w:r>
         <w:t>Send-Keys</w:t>
       </w:r>
@@ -24619,7 +24738,7 @@
       <w:pPr>
         <w:pStyle w:val="Heading3"/>
       </w:pPr>
-      <w:bookmarkStart w:id="79" w:name="_Toc405878824"/>
+      <w:bookmarkStart w:id="79" w:name="_Toc405923114"/>
       <w:r>
         <w:t>Set-ActiveSetup</w:t>
       </w:r>
@@ -24999,7 +25118,7 @@
       <w:pPr>
         <w:pStyle w:val="Heading3"/>
       </w:pPr>
-      <w:bookmarkStart w:id="80" w:name="_Toc405878825"/>
+      <w:bookmarkStart w:id="80" w:name="_Toc405923115"/>
       <w:r>
         <w:t>Set-Ini</w:t>
       </w:r>
@@ -25220,7 +25339,7 @@
       <w:pPr>
         <w:pStyle w:val="Heading3"/>
       </w:pPr>
-      <w:bookmarkStart w:id="81" w:name="_Toc405878826"/>
+      <w:bookmarkStart w:id="81" w:name="_Toc405923116"/>
       <w:r>
         <w:t>Set-PinnedApplication</w:t>
       </w:r>
@@ -25397,7 +25516,7 @@
       <w:pPr>
         <w:pStyle w:val="Heading3"/>
       </w:pPr>
-      <w:bookmarkStart w:id="82" w:name="_Toc405878827"/>
+      <w:bookmarkStart w:id="82" w:name="_Toc405923117"/>
       <w:r>
         <w:t>Set-RegistryKey</w:t>
       </w:r>
@@ -25683,7 +25802,7 @@
       <w:pPr>
         <w:pStyle w:val="Heading3"/>
       </w:pPr>
-      <w:bookmarkStart w:id="83" w:name="_Toc405878828"/>
+      <w:bookmarkStart w:id="83" w:name="_Toc405923118"/>
       <w:r>
         <w:t>Set-ServiceStartMode</w:t>
       </w:r>
@@ -25845,10 +25964,7 @@
         <w:ind w:firstLine="720"/>
       </w:pPr>
       <w:r>
-        <w:t>C:\PS&gt;</w:t>
-      </w:r>
-      <w:r>
-        <w:t xml:space="preserve"> </w:t>
+        <w:t xml:space="preserve">C:\PS&gt; </w:t>
       </w:r>
       <w:r>
         <w:t>Set-ServiceStartMode -Name 'wuauserv' -StartMode 'Automatic'</w:t>
@@ -25858,7 +25974,7 @@
       <w:pPr>
         <w:pStyle w:val="Heading3"/>
       </w:pPr>
-      <w:bookmarkStart w:id="84" w:name="_Toc405878829"/>
+      <w:bookmarkStart w:id="84" w:name="_Toc405923119"/>
       <w:r>
         <w:t>Show-BalloonTip</w:t>
       </w:r>
@@ -26047,7 +26163,7 @@
       <w:pPr>
         <w:pStyle w:val="Heading3"/>
       </w:pPr>
-      <w:bookmarkStart w:id="85" w:name="_Toc405878830"/>
+      <w:bookmarkStart w:id="85" w:name="_Toc405923120"/>
       <w:r>
         <w:t>Show-DialogBox</w:t>
       </w:r>
@@ -26311,7 +26427,7 @@
       <w:pPr>
         <w:pStyle w:val="Heading3"/>
       </w:pPr>
-      <w:bookmarkStart w:id="86" w:name="_Toc405878831"/>
+      <w:bookmarkStart w:id="86" w:name="_Toc405923121"/>
       <w:r>
         <w:t>Show-InstallationProgress</w:t>
       </w:r>
@@ -26540,7 +26656,7 @@
       <w:pPr>
         <w:pStyle w:val="Heading3"/>
       </w:pPr>
-      <w:bookmarkStart w:id="87" w:name="_Toc405878832"/>
+      <w:bookmarkStart w:id="87" w:name="_Toc405923122"/>
       <w:r>
         <w:t>Show-InstallationPrompt</w:t>
       </w:r>
@@ -26924,7 +27040,7 @@
       <w:pPr>
         <w:pStyle w:val="Heading3"/>
       </w:pPr>
-      <w:bookmarkStart w:id="88" w:name="_Toc405878833"/>
+      <w:bookmarkStart w:id="88" w:name="_Toc405923123"/>
       <w:r>
         <w:t>Show-InstallationRestartPrompt</w:t>
       </w:r>
@@ -27099,7 +27215,7 @@
       <w:pPr>
         <w:pStyle w:val="Heading3"/>
       </w:pPr>
-      <w:bookmarkStart w:id="89" w:name="_Toc405878834"/>
+      <w:bookmarkStart w:id="89" w:name="_Toc405923124"/>
       <w:r>
         <w:lastRenderedPageBreak/>
         <w:t>Show-InstallationWelcome</w:t>
@@ -27794,7 +27910,7 @@
       <w:pPr>
         <w:pStyle w:val="Heading3"/>
       </w:pPr>
-      <w:bookmarkStart w:id="90" w:name="_Toc405878835"/>
+      <w:bookmarkStart w:id="90" w:name="_Toc405923125"/>
       <w:r>
         <w:t>Start</w:t>
       </w:r>
@@ -27811,10 +27927,7 @@
         <w:t>Synopsis</w:t>
       </w:r>
       <w:r>
-        <w:t xml:space="preserve">    : </w:t>
-      </w:r>
-      <w:r>
-        <w:t>Start</w:t>
+        <w:t xml:space="preserve">    : Start</w:t>
       </w:r>
       <w:r>
         <w:t xml:space="preserve"> Windows service and its dependencies.</w:t>
@@ -28013,10 +28126,7 @@
     </w:p>
     <w:p>
       <w:r>
-        <w:t>C:\PS&gt;</w:t>
-      </w:r>
-      <w:r>
-        <w:t>Start</w:t>
+        <w:t>C:\PS&gt;Start</w:t>
       </w:r>
       <w:r>
         <w:t>-ServiceAndDependencies -Name 'wuauserv'</w:t>
@@ -28026,7 +28136,7 @@
       <w:pPr>
         <w:pStyle w:val="Heading3"/>
       </w:pPr>
-      <w:bookmarkStart w:id="91" w:name="_Toc405878836"/>
+      <w:bookmarkStart w:id="91" w:name="_Toc405923126"/>
       <w:r>
         <w:t>Stop-ServiceAndDependencies</w:t>
       </w:r>
@@ -28243,7 +28353,7 @@
       <w:pPr>
         <w:pStyle w:val="Heading3"/>
       </w:pPr>
-      <w:bookmarkStart w:id="92" w:name="_Toc405878837"/>
+      <w:bookmarkStart w:id="92" w:name="_Toc405923127"/>
       <w:r>
         <w:t>Test-Battery</w:t>
       </w:r>
@@ -28321,7 +28431,7 @@
       <w:pPr>
         <w:pStyle w:val="Heading3"/>
       </w:pPr>
-      <w:bookmarkStart w:id="93" w:name="_Toc405878838"/>
+      <w:bookmarkStart w:id="93" w:name="_Toc405923128"/>
       <w:r>
         <w:t>Test-MSUpdates</w:t>
       </w:r>
@@ -28433,7 +28543,7 @@
       <w:pPr>
         <w:pStyle w:val="Heading3"/>
       </w:pPr>
-      <w:bookmarkStart w:id="94" w:name="_Toc405878839"/>
+      <w:bookmarkStart w:id="94" w:name="_Toc405923129"/>
       <w:r>
         <w:t>Test-NetworkConnection</w:t>
       </w:r>
@@ -28514,7 +28624,7 @@
       <w:pPr>
         <w:pStyle w:val="Heading3"/>
       </w:pPr>
-      <w:bookmarkStart w:id="95" w:name="_Toc405878840"/>
+      <w:bookmarkStart w:id="95" w:name="_Toc405923130"/>
       <w:r>
         <w:lastRenderedPageBreak/>
         <w:t>Test-PowerPoint</w:t>
@@ -28599,7 +28709,7 @@
       <w:pPr>
         <w:pStyle w:val="Heading3"/>
       </w:pPr>
-      <w:bookmarkStart w:id="96" w:name="_Toc405878841"/>
+      <w:bookmarkStart w:id="96" w:name="_Toc405923131"/>
       <w:r>
         <w:t>Test-</w:t>
       </w:r>
@@ -28807,7 +28917,7 @@
       <w:pPr>
         <w:pStyle w:val="Heading3"/>
       </w:pPr>
-      <w:bookmarkStart w:id="97" w:name="_Toc405878842"/>
+      <w:bookmarkStart w:id="97" w:name="_Toc405923132"/>
       <w:r>
         <w:t>Update-GroupPolicy</w:t>
       </w:r>
@@ -28886,7 +28996,7 @@
       <w:pPr>
         <w:pStyle w:val="Heading3"/>
       </w:pPr>
-      <w:bookmarkStart w:id="98" w:name="_Toc405878843"/>
+      <w:bookmarkStart w:id="98" w:name="_Toc405923133"/>
       <w:r>
         <w:t>Write-Log</w:t>
       </w:r>
@@ -29373,7 +29483,7 @@
               <w:noProof/>
               <w:color w:val="FFFFFF" w:themeColor="background1"/>
             </w:rPr>
-            <w:t>4</w:t>
+            <w:t>5</w:t>
           </w:r>
           <w:r>
             <w:rPr>
@@ -29395,14 +29505,27 @@
           <w:pPr>
             <w:pStyle w:val="Footer"/>
           </w:pPr>
-          <w:fldSimple w:instr=" STYLEREF  &quot;1&quot;  ">
-            <w:r>
-              <w:rPr>
-                <w:noProof/>
-              </w:rPr>
-              <w:t>Overview</w:t>
-            </w:r>
-          </w:fldSimple>
+          <w:r>
+            <w:fldChar w:fldCharType="begin"/>
+          </w:r>
+          <w:r>
+            <w:instrText xml:space="preserve"> STYLEREF  "1"  </w:instrText>
+          </w:r>
+          <w:r>
+            <w:fldChar w:fldCharType="separate"/>
+          </w:r>
+          <w:r>
+            <w:rPr>
+              <w:noProof/>
+            </w:rPr>
+            <w:t>Overview</w:t>
+          </w:r>
+          <w:r>
+            <w:rPr>
+              <w:noProof/>
+            </w:rPr>
+            <w:fldChar w:fldCharType="end"/>
+          </w:r>
           <w:r>
             <w:t xml:space="preserve"> | PowerShell App Deployment Toolkit</w:t>
           </w:r>
@@ -33742,7 +33865,7 @@
   <a:extraClrSchemeLst/>
   <a:extLst>
     <a:ext uri="{05A4C25C-085E-4340-85A3-A5531E510DB2}">
-      <thm15:themeFamily xmlns="" xmlns:thm15="http://schemas.microsoft.com/office/thememl/2012/main" name="Office Theme" id="{62F939B6-93AF-4DB8-9C6B-D6C7DFDC589F}" vid="{4A3C46E8-61CC-4603-A589-7422A47A8E4A}"/>
+      <thm15:themeFamily xmlns:thm15="http://schemas.microsoft.com/office/thememl/2012/main" xmlns="" name="Office Theme" id="{62F939B6-93AF-4DB8-9C6B-D6C7DFDC589F}" vid="{4A3C46E8-61CC-4603-A589-7422A47A8E4A}"/>
     </a:ext>
   </a:extLst>
 </a:theme>
@@ -33753,7 +33876,7 @@
 </file>
 
 <file path=customXml/itemProps1.xml><?xml version="1.0" encoding="utf-8"?>
-<ds:datastoreItem xmlns:ds="http://schemas.openxmlformats.org/officeDocument/2006/customXml" ds:itemID="{F4F031F4-9867-4294-8FFF-7BC5BE12D838}">
+<ds:datastoreItem xmlns:ds="http://schemas.openxmlformats.org/officeDocument/2006/customXml" ds:itemID="{80DA55E7-C5B2-4915-A3EB-6BD188731F70}">
   <ds:schemaRefs>
     <ds:schemaRef ds:uri="http://schemas.openxmlformats.org/officeDocument/2006/bibliography"/>
   </ds:schemaRefs>

</xml_diff>

<commit_message>
Updated comments in Execute-ProcessAsUser
Updated comments in Execute-ProcessAsUser
</commit_message>
<xml_diff>
--- a/PSAppDeploymentToolkitAdminGuide.docx
+++ b/PSAppDeploymentToolkitAdminGuide.docx
@@ -6959,15 +6959,7 @@
         <w:rPr>
           <w:rFonts w:ascii="Candara" w:hAnsi="Candara" w:cs="Times New Roman"/>
         </w:rPr>
-        <w:t>Introdu</w:t>
-      </w:r>
-      <w:bookmarkStart w:id="3" w:name="_GoBack"/>
-      <w:bookmarkEnd w:id="3"/>
-      <w:r>
-        <w:rPr>
-          <w:rFonts w:ascii="Candara" w:hAnsi="Candara" w:cs="Times New Roman"/>
-        </w:rPr>
-        <w:t>ction</w:t>
+        <w:t>Introduction</w:t>
       </w:r>
       <w:bookmarkEnd w:id="2"/>
     </w:p>
@@ -7038,14 +7030,14 @@
           <w:rFonts w:ascii="Candara" w:hAnsi="Candara" w:cs="Times New Roman"/>
         </w:rPr>
       </w:pPr>
-      <w:bookmarkStart w:id="4" w:name="_Toc406164554"/>
+      <w:bookmarkStart w:id="3" w:name="_Toc406164554"/>
       <w:r>
         <w:rPr>
           <w:rFonts w:ascii="Candara" w:hAnsi="Candara" w:cs="Times New Roman"/>
         </w:rPr>
         <w:t>Features</w:t>
       </w:r>
-      <w:bookmarkEnd w:id="4"/>
+      <w:bookmarkEnd w:id="3"/>
     </w:p>
     <w:p>
       <w:pPr>
@@ -7415,14 +7407,14 @@
       <w:pPr>
         <w:pStyle w:val="Heading2"/>
       </w:pPr>
-      <w:bookmarkStart w:id="5" w:name="_Toc406164555"/>
+      <w:bookmarkStart w:id="4" w:name="_Toc406164555"/>
       <w:r>
         <w:t>System Requirements</w:t>
       </w:r>
       <w:r>
         <w:t xml:space="preserve"> and Support</w:t>
       </w:r>
-      <w:bookmarkEnd w:id="5"/>
+      <w:bookmarkEnd w:id="4"/>
     </w:p>
     <w:p>
       <w:pPr>
@@ -7498,11 +7490,11 @@
       <w:pPr>
         <w:pStyle w:val="Heading2"/>
       </w:pPr>
-      <w:bookmarkStart w:id="6" w:name="_Toc406164556"/>
+      <w:bookmarkStart w:id="5" w:name="_Toc406164556"/>
       <w:r>
         <w:t>Licensing</w:t>
       </w:r>
-      <w:bookmarkEnd w:id="6"/>
+      <w:bookmarkEnd w:id="5"/>
     </w:p>
     <w:p>
       <w:pPr>
@@ -7612,7 +7604,21 @@
         <w:rPr>
           <w:lang w:val="en-IE"/>
         </w:rPr>
-        <w:t>he project are welcome, please visit the following page for details on making a contribution:</w:t>
+        <w:t xml:space="preserve">he project are </w:t>
+      </w:r>
+      <w:proofErr w:type="gramStart"/>
+      <w:r>
+        <w:rPr>
+          <w:lang w:val="en-IE"/>
+        </w:rPr>
+        <w:t>welcome,</w:t>
+      </w:r>
+      <w:proofErr w:type="gramEnd"/>
+      <w:r>
+        <w:rPr>
+          <w:lang w:val="en-IE"/>
+        </w:rPr>
+        <w:t xml:space="preserve"> please visit the following page for details on making a contribution:</w:t>
       </w:r>
     </w:p>
     <w:p>
@@ -7650,29 +7656,29 @@
       <w:pPr>
         <w:pStyle w:val="Heading1"/>
       </w:pPr>
-      <w:bookmarkStart w:id="7" w:name="_Toc406164557"/>
+      <w:bookmarkStart w:id="6" w:name="_Toc406164557"/>
       <w:r>
         <w:t>Toolkit Functionality</w:t>
       </w:r>
+      <w:bookmarkEnd w:id="6"/>
+    </w:p>
+    <w:p>
+      <w:pPr>
+        <w:rPr>
+          <w:rFonts w:ascii="Candara" w:hAnsi="Candara" w:cs="Times New Roman"/>
+          <w:lang w:val="en-IE"/>
+        </w:rPr>
+      </w:pPr>
+    </w:p>
+    <w:p>
+      <w:pPr>
+        <w:pStyle w:val="Heading2"/>
+      </w:pPr>
+      <w:bookmarkStart w:id="7" w:name="_Toc406164558"/>
+      <w:r>
+        <w:t>User Interface</w:t>
+      </w:r>
       <w:bookmarkEnd w:id="7"/>
-    </w:p>
-    <w:p>
-      <w:pPr>
-        <w:rPr>
-          <w:rFonts w:ascii="Candara" w:hAnsi="Candara" w:cs="Times New Roman"/>
-          <w:lang w:val="en-IE"/>
-        </w:rPr>
-      </w:pPr>
-    </w:p>
-    <w:p>
-      <w:pPr>
-        <w:pStyle w:val="Heading2"/>
-      </w:pPr>
-      <w:bookmarkStart w:id="8" w:name="_Toc406164558"/>
-      <w:r>
-        <w:t>User Interface</w:t>
-      </w:r>
-      <w:bookmarkEnd w:id="8"/>
     </w:p>
     <w:p>
       <w:pPr>
@@ -7844,6 +7850,7 @@
           <w:lang w:val="en-IE"/>
         </w:rPr>
       </w:pPr>
+      <w:proofErr w:type="gramStart"/>
       <w:r>
         <w:rPr>
           <w:rFonts w:ascii="Candara" w:hAnsi="Candara" w:cs="Times New Roman"/>
@@ -7851,7 +7858,17 @@
           <w:szCs w:val="24"/>
           <w:lang w:val="en-IE"/>
         </w:rPr>
-        <w:t>A restart prompt with an option to restart later or restart now and a countdown to automatic restart.</w:t>
+        <w:t>A restart prompt</w:t>
+      </w:r>
+      <w:proofErr w:type="gramEnd"/>
+      <w:r>
+        <w:rPr>
+          <w:rFonts w:ascii="Candara" w:hAnsi="Candara" w:cs="Times New Roman"/>
+          <w:sz w:val="24"/>
+          <w:szCs w:val="24"/>
+          <w:lang w:val="en-IE"/>
+        </w:rPr>
+        <w:t xml:space="preserve"> with an option to restart later or restart now and a countdown to automatic restart.</w:t>
       </w:r>
     </w:p>
     <w:p>
@@ -8117,11 +8134,11 @@
       <w:pPr>
         <w:pStyle w:val="Heading2"/>
       </w:pPr>
-      <w:bookmarkStart w:id="9" w:name="_Toc406164559"/>
+      <w:bookmarkStart w:id="8" w:name="_Toc406164559"/>
       <w:r>
         <w:t>Functions/Logic</w:t>
       </w:r>
-      <w:bookmarkEnd w:id="9"/>
+      <w:bookmarkEnd w:id="8"/>
     </w:p>
     <w:p>
       <w:pPr>
@@ -8156,7 +8173,27 @@
           <w:szCs w:val="24"/>
           <w:lang w:val="en-IE"/>
         </w:rPr>
-        <w:t xml:space="preserve"> extensive logging of both the T</w:t>
+        <w:t xml:space="preserve"> extensive logging of </w:t>
+      </w:r>
+      <w:proofErr w:type="gramStart"/>
+      <w:r>
+        <w:rPr>
+          <w:rFonts w:ascii="Candara" w:hAnsi="Candara" w:cs="Times New Roman"/>
+          <w:sz w:val="24"/>
+          <w:szCs w:val="24"/>
+          <w:lang w:val="en-IE"/>
+        </w:rPr>
+        <w:t>both the</w:t>
+      </w:r>
+      <w:proofErr w:type="gramEnd"/>
+      <w:r>
+        <w:rPr>
+          <w:rFonts w:ascii="Candara" w:hAnsi="Candara" w:cs="Times New Roman"/>
+          <w:sz w:val="24"/>
+          <w:szCs w:val="24"/>
+          <w:lang w:val="en-IE"/>
+        </w:rPr>
+        <w:t xml:space="preserve"> T</w:t>
       </w:r>
       <w:r>
         <w:rPr>
@@ -8655,11 +8692,11 @@
       <w:pPr>
         <w:pStyle w:val="Heading2"/>
       </w:pPr>
-      <w:bookmarkStart w:id="10" w:name="_Toc406164560"/>
+      <w:bookmarkStart w:id="9" w:name="_Toc406164560"/>
       <w:r>
         <w:t>Integration with SCCM</w:t>
       </w:r>
-      <w:bookmarkEnd w:id="10"/>
+      <w:bookmarkEnd w:id="9"/>
       <w:r>
         <w:t xml:space="preserve"> </w:t>
       </w:r>
@@ -8724,7 +8761,27 @@
           <w:szCs w:val="24"/>
           <w:lang w:val="en-IE"/>
         </w:rPr>
-        <w:t>Ability to prevent reboot codes (3010) from being passed back to SCCM, whi</w:t>
+        <w:t xml:space="preserve">Ability to prevent </w:t>
+      </w:r>
+      <w:proofErr w:type="gramStart"/>
+      <w:r>
+        <w:rPr>
+          <w:rFonts w:ascii="Candara" w:hAnsi="Candara" w:cs="Times New Roman"/>
+          <w:sz w:val="24"/>
+          <w:szCs w:val="24"/>
+          <w:lang w:val="en-IE"/>
+        </w:rPr>
+        <w:t>reboot</w:t>
+      </w:r>
+      <w:proofErr w:type="gramEnd"/>
+      <w:r>
+        <w:rPr>
+          <w:rFonts w:ascii="Candara" w:hAnsi="Candara" w:cs="Times New Roman"/>
+          <w:sz w:val="24"/>
+          <w:szCs w:val="24"/>
+          <w:lang w:val="en-IE"/>
+        </w:rPr>
+        <w:t xml:space="preserve"> codes (3010) from being passed back to SCCM, whi</w:t>
       </w:r>
       <w:r>
         <w:rPr>
@@ -8855,11 +8912,11 @@
       <w:pPr>
         <w:pStyle w:val="Heading2"/>
       </w:pPr>
-      <w:bookmarkStart w:id="11" w:name="_Toc406164561"/>
+      <w:bookmarkStart w:id="10" w:name="_Toc406164561"/>
       <w:r>
         <w:t>Help Console</w:t>
       </w:r>
-      <w:bookmarkEnd w:id="11"/>
+      <w:bookmarkEnd w:id="10"/>
     </w:p>
     <w:p>
       <w:pPr>
@@ -8889,60 +8946,60 @@
       </w:r>
     </w:p>
     <w:p>
-      <w:bookmarkStart w:id="12" w:name="_Toc363546217"/>
+      <w:bookmarkStart w:id="11" w:name="_Toc363546217"/>
     </w:p>
     <w:p>
       <w:pPr>
         <w:pStyle w:val="Heading1"/>
       </w:pPr>
-      <w:bookmarkStart w:id="13" w:name="_Toc406164562"/>
+      <w:bookmarkStart w:id="12" w:name="_Toc406164562"/>
       <w:r>
         <w:t>Toolkit Components</w:t>
       </w:r>
+      <w:bookmarkEnd w:id="11"/>
       <w:bookmarkEnd w:id="12"/>
+    </w:p>
+    <w:p>
+      <w:bookmarkStart w:id="13" w:name="_Toc363546218"/>
+    </w:p>
+    <w:p>
+      <w:pPr>
+        <w:pStyle w:val="Heading2"/>
+        <w:rPr>
+          <w:rFonts w:ascii="Candara" w:hAnsi="Candara"/>
+        </w:rPr>
+      </w:pPr>
+      <w:bookmarkStart w:id="14" w:name="_Toc406164563"/>
+      <w:r>
+        <w:rPr>
+          <w:rFonts w:ascii="Candara" w:hAnsi="Candara"/>
+        </w:rPr>
+        <w:t xml:space="preserve">Toolkit </w:t>
+      </w:r>
+      <w:r>
+        <w:rPr>
+          <w:rFonts w:ascii="Candara" w:hAnsi="Candara"/>
+        </w:rPr>
+        <w:t>File</w:t>
+      </w:r>
       <w:bookmarkEnd w:id="13"/>
-    </w:p>
-    <w:p>
-      <w:bookmarkStart w:id="14" w:name="_Toc363546218"/>
-    </w:p>
-    <w:p>
-      <w:pPr>
-        <w:pStyle w:val="Heading2"/>
+      <w:r>
         <w:rPr>
           <w:rFonts w:ascii="Candara" w:hAnsi="Candara"/>
         </w:rPr>
-      </w:pPr>
-      <w:bookmarkStart w:id="15" w:name="_Toc406164563"/>
-      <w:r>
-        <w:rPr>
-          <w:rFonts w:ascii="Candara" w:hAnsi="Candara"/>
-        </w:rPr>
-        <w:t xml:space="preserve">Toolkit </w:t>
-      </w:r>
-      <w:r>
-        <w:rPr>
-          <w:rFonts w:ascii="Candara" w:hAnsi="Candara"/>
-        </w:rPr>
-        <w:t>File</w:t>
+        <w:t xml:space="preserve"> Structure</w:t>
       </w:r>
       <w:bookmarkEnd w:id="14"/>
-      <w:r>
-        <w:rPr>
-          <w:rFonts w:ascii="Candara" w:hAnsi="Candara"/>
-        </w:rPr>
-        <w:t xml:space="preserve"> Structure</w:t>
+    </w:p>
+    <w:p>
+      <w:pPr>
+        <w:pStyle w:val="Heading3"/>
+      </w:pPr>
+      <w:bookmarkStart w:id="15" w:name="_Toc406164564"/>
+      <w:r>
+        <w:t>Files</w:t>
       </w:r>
       <w:bookmarkEnd w:id="15"/>
-    </w:p>
-    <w:p>
-      <w:pPr>
-        <w:pStyle w:val="Heading3"/>
-      </w:pPr>
-      <w:bookmarkStart w:id="16" w:name="_Toc406164564"/>
-      <w:r>
-        <w:t>Files</w:t>
-      </w:r>
-      <w:bookmarkEnd w:id="16"/>
     </w:p>
     <w:p>
       <w:r>
@@ -9279,16 +9336,16 @@
           <w:noProof/>
         </w:rPr>
       </w:pPr>
-      <w:bookmarkStart w:id="17" w:name="_Toc363546219"/>
-      <w:bookmarkStart w:id="18" w:name="_Toc406164565"/>
+      <w:bookmarkStart w:id="16" w:name="_Toc363546219"/>
+      <w:bookmarkStart w:id="17" w:name="_Toc406164565"/>
       <w:r>
         <w:rPr>
           <w:noProof/>
         </w:rPr>
         <w:t>Directories</w:t>
       </w:r>
+      <w:bookmarkEnd w:id="16"/>
       <w:bookmarkEnd w:id="17"/>
-      <w:bookmarkEnd w:id="18"/>
     </w:p>
     <w:p>
       <w:pPr>
@@ -9478,11 +9535,11 @@
       <w:pPr>
         <w:pStyle w:val="Heading2"/>
       </w:pPr>
-      <w:bookmarkStart w:id="19" w:name="_Toc406164566"/>
+      <w:bookmarkStart w:id="18" w:name="_Toc406164566"/>
       <w:r>
         <w:t>Toolkit User Interface</w:t>
       </w:r>
-      <w:bookmarkEnd w:id="19"/>
+      <w:bookmarkEnd w:id="18"/>
     </w:p>
     <w:p>
       <w:pPr>
@@ -9750,14 +9807,14 @@
           <w:noProof/>
         </w:rPr>
       </w:pPr>
-      <w:bookmarkStart w:id="20" w:name="_Toc406164567"/>
+      <w:bookmarkStart w:id="19" w:name="_Toc406164567"/>
       <w:r>
         <w:rPr>
           <w:noProof/>
         </w:rPr>
         <w:t>Installation Progress</w:t>
       </w:r>
-      <w:bookmarkEnd w:id="20"/>
+      <w:bookmarkEnd w:id="19"/>
     </w:p>
     <w:p>
       <w:pPr>
@@ -9943,7 +10000,7 @@
           <w:noProof/>
         </w:rPr>
       </w:pPr>
-      <w:bookmarkStart w:id="21" w:name="_Toc406164568"/>
+      <w:bookmarkStart w:id="20" w:name="_Toc406164568"/>
       <w:r>
         <w:rPr>
           <w:noProof/>
@@ -9956,7 +10013,7 @@
         </w:rPr>
         <w:t xml:space="preserve"> Prompt</w:t>
       </w:r>
-      <w:bookmarkEnd w:id="21"/>
+      <w:bookmarkEnd w:id="20"/>
     </w:p>
     <w:p>
       <w:pPr>
@@ -10267,14 +10324,14 @@
           <w:noProof/>
         </w:rPr>
       </w:pPr>
-      <w:bookmarkStart w:id="22" w:name="_Toc406164569"/>
+      <w:bookmarkStart w:id="21" w:name="_Toc406164569"/>
       <w:r>
         <w:rPr>
           <w:noProof/>
         </w:rPr>
         <w:t>Block Application Execution</w:t>
       </w:r>
-      <w:bookmarkEnd w:id="22"/>
+      <w:bookmarkEnd w:id="21"/>
     </w:p>
     <w:p>
       <w:pPr>
@@ -10376,14 +10433,14 @@
           <w:noProof/>
         </w:rPr>
       </w:pPr>
-      <w:bookmarkStart w:id="23" w:name="_Toc406164570"/>
+      <w:bookmarkStart w:id="22" w:name="_Toc406164570"/>
       <w:r>
         <w:rPr>
           <w:noProof/>
         </w:rPr>
         <w:t>Disk Space Requirements</w:t>
       </w:r>
-      <w:bookmarkEnd w:id="23"/>
+      <w:bookmarkEnd w:id="22"/>
     </w:p>
     <w:p>
       <w:pPr>
@@ -10465,7 +10522,7 @@
           <w:noProof/>
         </w:rPr>
       </w:pPr>
-      <w:bookmarkStart w:id="24" w:name="_Toc406164571"/>
+      <w:bookmarkStart w:id="23" w:name="_Toc406164571"/>
       <w:r>
         <w:rPr>
           <w:noProof/>
@@ -10478,7 +10535,7 @@
         </w:rPr>
         <w:t>Installation Prompt</w:t>
       </w:r>
-      <w:bookmarkEnd w:id="24"/>
+      <w:bookmarkEnd w:id="23"/>
       <w:r>
         <w:rPr>
           <w:noProof/>
@@ -10778,14 +10835,14 @@
       <w:pPr>
         <w:pStyle w:val="Heading3"/>
       </w:pPr>
-      <w:bookmarkStart w:id="25" w:name="_Toc406164572"/>
+      <w:bookmarkStart w:id="24" w:name="_Toc406164572"/>
       <w:r>
         <w:t xml:space="preserve">Installation </w:t>
       </w:r>
       <w:r>
         <w:t>Restart Prompt</w:t>
       </w:r>
-      <w:bookmarkEnd w:id="25"/>
+      <w:bookmarkEnd w:id="24"/>
     </w:p>
     <w:p>
       <w:pPr>
@@ -10892,14 +10949,14 @@
           <w:noProof/>
         </w:rPr>
       </w:pPr>
-      <w:bookmarkStart w:id="26" w:name="_Toc406164573"/>
+      <w:bookmarkStart w:id="25" w:name="_Toc406164573"/>
       <w:r>
         <w:rPr>
           <w:noProof/>
         </w:rPr>
         <w:t>Balloon tip notifications</w:t>
       </w:r>
-      <w:bookmarkEnd w:id="26"/>
+      <w:bookmarkEnd w:id="25"/>
     </w:p>
     <w:p>
       <w:pPr>
@@ -11122,14 +11179,14 @@
           <w:noProof/>
         </w:rPr>
       </w:pPr>
-      <w:bookmarkStart w:id="27" w:name="_Toc406164574"/>
+      <w:bookmarkStart w:id="26" w:name="_Toc406164574"/>
       <w:r>
         <w:rPr>
           <w:noProof/>
         </w:rPr>
         <w:t>Custom Dialog box</w:t>
       </w:r>
-      <w:bookmarkEnd w:id="27"/>
+      <w:bookmarkEnd w:id="26"/>
     </w:p>
     <w:p>
       <w:pPr>
@@ -11298,16 +11355,16 @@
           <w:noProof/>
         </w:rPr>
       </w:pPr>
-      <w:bookmarkStart w:id="28" w:name="_Toc356573540"/>
-      <w:bookmarkStart w:id="29" w:name="_Toc406164575"/>
+      <w:bookmarkStart w:id="27" w:name="_Toc356573540"/>
+      <w:bookmarkStart w:id="28" w:name="_Toc406164575"/>
       <w:r>
         <w:rPr>
           <w:noProof/>
         </w:rPr>
         <w:t>Logging</w:t>
       </w:r>
+      <w:bookmarkEnd w:id="27"/>
       <w:bookmarkEnd w:id="28"/>
-      <w:bookmarkEnd w:id="29"/>
     </w:p>
     <w:p>
       <w:pPr>
@@ -11536,29 +11593,29 @@
       <w:pPr>
         <w:pStyle w:val="Heading1"/>
       </w:pPr>
-      <w:bookmarkStart w:id="30" w:name="_Toc406164576"/>
+      <w:bookmarkStart w:id="29" w:name="_Toc406164576"/>
       <w:r>
         <w:lastRenderedPageBreak/>
         <w:t>Toolkit Usage</w:t>
       </w:r>
+      <w:bookmarkEnd w:id="29"/>
+    </w:p>
+    <w:p/>
+    <w:p>
+      <w:pPr>
+        <w:pStyle w:val="Heading2"/>
+        <w:rPr>
+          <w:noProof/>
+        </w:rPr>
+      </w:pPr>
+      <w:bookmarkStart w:id="30" w:name="_Toc406164577"/>
+      <w:r>
+        <w:rPr>
+          <w:noProof/>
+        </w:rPr>
+        <w:t>Overview</w:t>
+      </w:r>
       <w:bookmarkEnd w:id="30"/>
-    </w:p>
-    <w:p/>
-    <w:p>
-      <w:pPr>
-        <w:pStyle w:val="Heading2"/>
-        <w:rPr>
-          <w:noProof/>
-        </w:rPr>
-      </w:pPr>
-      <w:bookmarkStart w:id="31" w:name="_Toc406164577"/>
-      <w:r>
-        <w:rPr>
-          <w:noProof/>
-        </w:rPr>
-        <w:t>Overview</w:t>
-      </w:r>
-      <w:bookmarkEnd w:id="31"/>
     </w:p>
     <w:p>
       <w:pPr>
@@ -11651,7 +11708,21 @@
           <w:rFonts w:ascii="Candara" w:hAnsi="Candara"/>
         </w:rPr>
         <w:tab/>
-        <w:t>e.g. Close applications, uninstall or clean-up previous versions</w:t>
+        <w:t xml:space="preserve">e.g. Close </w:t>
+      </w:r>
+      <w:proofErr w:type="gramStart"/>
+      <w:r>
+        <w:rPr>
+          <w:rFonts w:ascii="Candara" w:hAnsi="Candara"/>
+        </w:rPr>
+        <w:t>applications,</w:t>
+      </w:r>
+      <w:proofErr w:type="gramEnd"/>
+      <w:r>
+        <w:rPr>
+          <w:rFonts w:ascii="Candara" w:hAnsi="Candara"/>
+        </w:rPr>
+        <w:t xml:space="preserve"> uninstall or clean-up previous versions</w:t>
       </w:r>
     </w:p>
     <w:p>
@@ -11761,22 +11832,22 @@
       <w:pPr>
         <w:pStyle w:val="Heading2"/>
       </w:pPr>
-      <w:bookmarkStart w:id="32" w:name="_Toc406164578"/>
+      <w:bookmarkStart w:id="31" w:name="_Toc406164578"/>
       <w:r>
         <w:t>Launching the Toolkit</w:t>
       </w:r>
+      <w:bookmarkEnd w:id="31"/>
+    </w:p>
+    <w:p/>
+    <w:p>
+      <w:pPr>
+        <w:pStyle w:val="Heading3"/>
+      </w:pPr>
+      <w:bookmarkStart w:id="32" w:name="_Toc406164579"/>
+      <w:r>
+        <w:t>Overview</w:t>
+      </w:r>
       <w:bookmarkEnd w:id="32"/>
-    </w:p>
-    <w:p/>
-    <w:p>
-      <w:pPr>
-        <w:pStyle w:val="Heading3"/>
-      </w:pPr>
-      <w:bookmarkStart w:id="33" w:name="_Toc406164579"/>
-      <w:r>
-        <w:t>Overview</w:t>
-      </w:r>
-      <w:bookmarkEnd w:id="33"/>
     </w:p>
     <w:p>
       <w:pPr>
@@ -12356,319 +12427,319 @@
       <w:pPr>
         <w:pStyle w:val="Heading3"/>
       </w:pPr>
-      <w:bookmarkStart w:id="34" w:name="_Toc363546257"/>
-      <w:bookmarkStart w:id="35" w:name="_Toc406164580"/>
+      <w:bookmarkStart w:id="33" w:name="_Toc363546257"/>
+      <w:bookmarkStart w:id="34" w:name="_Toc406164580"/>
       <w:r>
         <w:t>Toolkit</w:t>
       </w:r>
       <w:r>
         <w:t xml:space="preserve"> Parameters</w:t>
       </w:r>
+      <w:bookmarkEnd w:id="33"/>
       <w:bookmarkEnd w:id="34"/>
+    </w:p>
+    <w:p>
+      <w:pPr>
+        <w:pStyle w:val="BodyText"/>
+      </w:pPr>
+    </w:p>
+    <w:p>
+      <w:pPr>
+        <w:pStyle w:val="BodyText"/>
+      </w:pPr>
+      <w:r>
+        <w:t>The following parameters</w:t>
+      </w:r>
+      <w:r>
+        <w:t xml:space="preserve"> are</w:t>
+      </w:r>
+      <w:r>
+        <w:t xml:space="preserve"> accepted by Deploy-Application.</w:t>
+      </w:r>
+      <w:r>
+        <w:t>ps1</w:t>
+      </w:r>
+      <w:r>
+        <w:t>:</w:t>
+      </w:r>
+    </w:p>
+    <w:p>
+      <w:pPr>
+        <w:pStyle w:val="BodyText"/>
+      </w:pPr>
+      <w:r>
+        <w:rPr>
+          <w:b/>
+        </w:rPr>
+        <w:t>-</w:t>
+      </w:r>
+      <w:r>
+        <w:rPr>
+          <w:b/>
+        </w:rPr>
+        <w:t>DeploymentType</w:t>
+      </w:r>
+      <w:r>
+        <w:t xml:space="preserve"> </w:t>
+      </w:r>
+      <w:r>
+        <w:t>"</w:t>
+      </w:r>
+      <w:r>
+        <w:t>Install</w:t>
+      </w:r>
+      <w:r>
+        <w:t>"</w:t>
+      </w:r>
+      <w:r>
+        <w:t xml:space="preserve"> | </w:t>
+      </w:r>
+      <w:r>
+        <w:t>"</w:t>
+      </w:r>
+      <w:r>
+        <w:t>Uninstall</w:t>
+      </w:r>
+      <w:r>
+        <w:t>"</w:t>
+      </w:r>
+      <w:r>
+        <w:t xml:space="preserve"> </w:t>
+      </w:r>
+      <w:r>
+        <w:t>(default is install)</w:t>
+      </w:r>
+    </w:p>
+    <w:p>
+      <w:pPr>
+        <w:pStyle w:val="BodyText"/>
+      </w:pPr>
+      <w:r>
+        <w:t>Specify</w:t>
+      </w:r>
+      <w:r>
+        <w:t xml:space="preserve"> whether to install or uninstall the application.</w:t>
+      </w:r>
+    </w:p>
+    <w:p>
+      <w:pPr>
+        <w:pStyle w:val="BodyText"/>
+      </w:pPr>
+      <w:r>
+        <w:rPr>
+          <w:b/>
+        </w:rPr>
+        <w:t>-</w:t>
+      </w:r>
+      <w:r>
+        <w:rPr>
+          <w:b/>
+        </w:rPr>
+        <w:t>Deploy</w:t>
+      </w:r>
+      <w:r>
+        <w:rPr>
+          <w:b/>
+        </w:rPr>
+        <w:t>Mode</w:t>
+      </w:r>
+      <w:r>
+        <w:t xml:space="preserve"> </w:t>
+      </w:r>
+      <w:r>
+        <w:t>"</w:t>
+      </w:r>
+      <w:r>
+        <w:t>Interactive</w:t>
+      </w:r>
+      <w:r>
+        <w:t>"</w:t>
+      </w:r>
+      <w:r>
+        <w:t xml:space="preserve"> | </w:t>
+      </w:r>
+      <w:r>
+        <w:t>"</w:t>
+      </w:r>
+      <w:r>
+        <w:t>Silent</w:t>
+      </w:r>
+      <w:r>
+        <w:t>"</w:t>
+      </w:r>
+      <w:r>
+        <w:t xml:space="preserve"> | </w:t>
+      </w:r>
+      <w:r>
+        <w:t>"</w:t>
+      </w:r>
+      <w:r>
+        <w:t>NonInteractive</w:t>
+      </w:r>
+      <w:r>
+        <w:t>"</w:t>
+      </w:r>
+      <w:r>
+        <w:t xml:space="preserve"> </w:t>
+      </w:r>
+      <w:r>
+        <w:t xml:space="preserve">(default is </w:t>
+      </w:r>
+      <w:r>
+        <w:t>interactive</w:t>
+      </w:r>
+      <w:r>
+        <w:t>)</w:t>
+      </w:r>
+    </w:p>
+    <w:p>
+      <w:pPr>
+        <w:pStyle w:val="BodyText"/>
+      </w:pPr>
+      <w:r>
+        <w:t>Specify</w:t>
+      </w:r>
+      <w:r>
+        <w:t xml:space="preserve"> whether the installation should be run in Interactive, Silent or NonInteractive mode.</w:t>
+      </w:r>
+    </w:p>
+    <w:p>
+      <w:pPr>
+        <w:pStyle w:val="BodyText"/>
+      </w:pPr>
+      <w:r>
+        <w:t>Interactive = Shows dialogs</w:t>
+      </w:r>
+    </w:p>
+    <w:p>
+      <w:pPr>
+        <w:pStyle w:val="BodyText"/>
+      </w:pPr>
+      <w:r>
+        <w:t>Silent = No dialogs (progress and balloon tip notifications are supressed)</w:t>
+      </w:r>
+    </w:p>
+    <w:p>
+      <w:pPr>
+        <w:pStyle w:val="BodyText"/>
+      </w:pPr>
+      <w:r>
+        <w:t xml:space="preserve">NonInteractive = Very silent, i.e. no blocking apps. </w:t>
+      </w:r>
+      <w:r>
+        <w:t>NonInteractive mode is automatically set if it is detected that the process is not user interactive.</w:t>
+      </w:r>
+    </w:p>
+    <w:p>
+      <w:pPr>
+        <w:pStyle w:val="BodyText"/>
+      </w:pPr>
+      <w:r>
+        <w:rPr>
+          <w:b/>
+        </w:rPr>
+        <w:t>-AllowRebootP</w:t>
+      </w:r>
+      <w:r>
+        <w:rPr>
+          <w:b/>
+        </w:rPr>
+        <w:t>assThru</w:t>
+      </w:r>
+      <w:r>
+        <w:t xml:space="preserve"> $true | $false</w:t>
+      </w:r>
+      <w:r>
+        <w:t xml:space="preserve"> </w:t>
+      </w:r>
+      <w:r>
+        <w:t>(default is false)</w:t>
+      </w:r>
+    </w:p>
+    <w:p>
+      <w:pPr>
+        <w:pStyle w:val="BodyText"/>
+      </w:pPr>
+      <w:r>
+        <w:t>Specify</w:t>
+      </w:r>
+      <w:r>
+        <w:t xml:space="preserve"> whether to allow </w:t>
+      </w:r>
+      <w:r>
+        <w:t xml:space="preserve">the 3010 exit code (reboot required) to be passed back to the parent process (e.g. </w:t>
+      </w:r>
+      <w:r>
+        <w:t>SCCM</w:t>
+      </w:r>
+      <w:r>
+        <w:t>) if detected during an installation. If a 3010 code is passed</w:t>
+      </w:r>
+      <w:r>
+        <w:t xml:space="preserve"> to SCCM, the SCCM client will display a reboot prompt.</w:t>
+      </w:r>
+      <w:r>
+        <w:t xml:space="preserve"> </w:t>
+      </w:r>
+      <w:r>
+        <w:t>If set to false, the</w:t>
+      </w:r>
+      <w:r>
+        <w:t xml:space="preserve"> 301</w:t>
+      </w:r>
+      <w:r>
+        <w:t>0 return code will be replaced by a “0” (successful, no restart required).</w:t>
+      </w:r>
+    </w:p>
+    <w:p>
+      <w:pPr>
+        <w:pStyle w:val="BodyText"/>
+      </w:pPr>
+      <w:r>
+        <w:rPr>
+          <w:b/>
+        </w:rPr>
+        <w:t>-TerminalServerMode</w:t>
+      </w:r>
+      <w:r>
+        <w:t xml:space="preserve"> $true | $false (default is false)</w:t>
+      </w:r>
+    </w:p>
+    <w:p>
+      <w:pPr>
+        <w:pStyle w:val="BodyText"/>
+      </w:pPr>
+      <w:r>
+        <w:t>Changes to user install mode and back to</w:t>
+      </w:r>
+      <w:r>
+        <w:t xml:space="preserve"> user execute mode for install</w:t>
+      </w:r>
+      <w:r>
+        <w:t>ing/uninstalling applications on Remote Destkop Session Host/Citrix servers</w:t>
+      </w:r>
+    </w:p>
+    <w:p>
+      <w:pPr>
+        <w:pStyle w:val="Heading2"/>
+        <w:rPr>
+          <w:noProof/>
+        </w:rPr>
+      </w:pPr>
+      <w:bookmarkStart w:id="35" w:name="_Toc406164581"/>
+      <w:r>
+        <w:rPr>
+          <w:noProof/>
+        </w:rPr>
+        <w:t>Customizing</w:t>
+      </w:r>
+      <w:r>
+        <w:rPr>
+          <w:noProof/>
+        </w:rPr>
+        <w:t xml:space="preserve"> the Toolkit</w:t>
+      </w:r>
       <w:bookmarkEnd w:id="35"/>
-    </w:p>
-    <w:p>
-      <w:pPr>
-        <w:pStyle w:val="BodyText"/>
-      </w:pPr>
-    </w:p>
-    <w:p>
-      <w:pPr>
-        <w:pStyle w:val="BodyText"/>
-      </w:pPr>
-      <w:r>
-        <w:t>The following parameters</w:t>
-      </w:r>
-      <w:r>
-        <w:t xml:space="preserve"> are</w:t>
-      </w:r>
-      <w:r>
-        <w:t xml:space="preserve"> accepted by Deploy-Application.</w:t>
-      </w:r>
-      <w:r>
-        <w:t>ps1</w:t>
-      </w:r>
-      <w:r>
-        <w:t>:</w:t>
-      </w:r>
-    </w:p>
-    <w:p>
-      <w:pPr>
-        <w:pStyle w:val="BodyText"/>
-      </w:pPr>
-      <w:r>
-        <w:rPr>
-          <w:b/>
-        </w:rPr>
-        <w:t>-</w:t>
-      </w:r>
-      <w:r>
-        <w:rPr>
-          <w:b/>
-        </w:rPr>
-        <w:t>DeploymentType</w:t>
-      </w:r>
-      <w:r>
-        <w:t xml:space="preserve"> </w:t>
-      </w:r>
-      <w:r>
-        <w:t>"</w:t>
-      </w:r>
-      <w:r>
-        <w:t>Install</w:t>
-      </w:r>
-      <w:r>
-        <w:t>"</w:t>
-      </w:r>
-      <w:r>
-        <w:t xml:space="preserve"> | </w:t>
-      </w:r>
-      <w:r>
-        <w:t>"</w:t>
-      </w:r>
-      <w:r>
-        <w:t>Uninstall</w:t>
-      </w:r>
-      <w:r>
-        <w:t>"</w:t>
-      </w:r>
-      <w:r>
-        <w:t xml:space="preserve"> </w:t>
-      </w:r>
-      <w:r>
-        <w:t>(default is install)</w:t>
-      </w:r>
-    </w:p>
-    <w:p>
-      <w:pPr>
-        <w:pStyle w:val="BodyText"/>
-      </w:pPr>
-      <w:r>
-        <w:t>Specify</w:t>
-      </w:r>
-      <w:r>
-        <w:t xml:space="preserve"> whether to install or uninstall the application.</w:t>
-      </w:r>
-    </w:p>
-    <w:p>
-      <w:pPr>
-        <w:pStyle w:val="BodyText"/>
-      </w:pPr>
-      <w:r>
-        <w:rPr>
-          <w:b/>
-        </w:rPr>
-        <w:t>-</w:t>
-      </w:r>
-      <w:r>
-        <w:rPr>
-          <w:b/>
-        </w:rPr>
-        <w:t>Deploy</w:t>
-      </w:r>
-      <w:r>
-        <w:rPr>
-          <w:b/>
-        </w:rPr>
-        <w:t>Mode</w:t>
-      </w:r>
-      <w:r>
-        <w:t xml:space="preserve"> </w:t>
-      </w:r>
-      <w:r>
-        <w:t>"</w:t>
-      </w:r>
-      <w:r>
-        <w:t>Interactive</w:t>
-      </w:r>
-      <w:r>
-        <w:t>"</w:t>
-      </w:r>
-      <w:r>
-        <w:t xml:space="preserve"> | </w:t>
-      </w:r>
-      <w:r>
-        <w:t>"</w:t>
-      </w:r>
-      <w:r>
-        <w:t>Silent</w:t>
-      </w:r>
-      <w:r>
-        <w:t>"</w:t>
-      </w:r>
-      <w:r>
-        <w:t xml:space="preserve"> | </w:t>
-      </w:r>
-      <w:r>
-        <w:t>"</w:t>
-      </w:r>
-      <w:r>
-        <w:t>NonInteractive</w:t>
-      </w:r>
-      <w:r>
-        <w:t>"</w:t>
-      </w:r>
-      <w:r>
-        <w:t xml:space="preserve"> </w:t>
-      </w:r>
-      <w:r>
-        <w:t xml:space="preserve">(default is </w:t>
-      </w:r>
-      <w:r>
-        <w:t>interactive</w:t>
-      </w:r>
-      <w:r>
-        <w:t>)</w:t>
-      </w:r>
-    </w:p>
-    <w:p>
-      <w:pPr>
-        <w:pStyle w:val="BodyText"/>
-      </w:pPr>
-      <w:r>
-        <w:t>Specify</w:t>
-      </w:r>
-      <w:r>
-        <w:t xml:space="preserve"> whether the installation should be run in Interactive, Silent or NonInteractive mode.</w:t>
-      </w:r>
-    </w:p>
-    <w:p>
-      <w:pPr>
-        <w:pStyle w:val="BodyText"/>
-      </w:pPr>
-      <w:r>
-        <w:t>Interactive = Shows dialogs</w:t>
-      </w:r>
-    </w:p>
-    <w:p>
-      <w:pPr>
-        <w:pStyle w:val="BodyText"/>
-      </w:pPr>
-      <w:r>
-        <w:t>Silent = No dialogs (progress and balloon tip notifications are supressed)</w:t>
-      </w:r>
-    </w:p>
-    <w:p>
-      <w:pPr>
-        <w:pStyle w:val="BodyText"/>
-      </w:pPr>
-      <w:r>
-        <w:t xml:space="preserve">NonInteractive = Very silent, i.e. no blocking apps. </w:t>
-      </w:r>
-      <w:r>
-        <w:t>NonInteractive mode is automatically set if it is detected that the process is not user interactive.</w:t>
-      </w:r>
-    </w:p>
-    <w:p>
-      <w:pPr>
-        <w:pStyle w:val="BodyText"/>
-      </w:pPr>
-      <w:r>
-        <w:rPr>
-          <w:b/>
-        </w:rPr>
-        <w:t>-AllowRebootP</w:t>
-      </w:r>
-      <w:r>
-        <w:rPr>
-          <w:b/>
-        </w:rPr>
-        <w:t>assThru</w:t>
-      </w:r>
-      <w:r>
-        <w:t xml:space="preserve"> $true | $false</w:t>
-      </w:r>
-      <w:r>
-        <w:t xml:space="preserve"> </w:t>
-      </w:r>
-      <w:r>
-        <w:t>(default is false)</w:t>
-      </w:r>
-    </w:p>
-    <w:p>
-      <w:pPr>
-        <w:pStyle w:val="BodyText"/>
-      </w:pPr>
-      <w:r>
-        <w:t>Specify</w:t>
-      </w:r>
-      <w:r>
-        <w:t xml:space="preserve"> whether to allow </w:t>
-      </w:r>
-      <w:r>
-        <w:t xml:space="preserve">the 3010 exit code (reboot required) to be passed back to the parent process (e.g. </w:t>
-      </w:r>
-      <w:r>
-        <w:t>SCCM</w:t>
-      </w:r>
-      <w:r>
-        <w:t>) if detected during an installation. If a 3010 code is passed</w:t>
-      </w:r>
-      <w:r>
-        <w:t xml:space="preserve"> to SCCM, the SCCM client will display a reboot prompt.</w:t>
-      </w:r>
-      <w:r>
-        <w:t xml:space="preserve"> </w:t>
-      </w:r>
-      <w:r>
-        <w:t>If set to false, the</w:t>
-      </w:r>
-      <w:r>
-        <w:t xml:space="preserve"> 301</w:t>
-      </w:r>
-      <w:r>
-        <w:t>0 return code will be replaced by a “0” (successful, no restart required).</w:t>
-      </w:r>
-    </w:p>
-    <w:p>
-      <w:pPr>
-        <w:pStyle w:val="BodyText"/>
-      </w:pPr>
-      <w:r>
-        <w:rPr>
-          <w:b/>
-        </w:rPr>
-        <w:t>-TerminalServerMode</w:t>
-      </w:r>
-      <w:r>
-        <w:t xml:space="preserve"> $true | $false (default is false)</w:t>
-      </w:r>
-    </w:p>
-    <w:p>
-      <w:pPr>
-        <w:pStyle w:val="BodyText"/>
-      </w:pPr>
-      <w:r>
-        <w:t>Changes to user install mode and back to</w:t>
-      </w:r>
-      <w:r>
-        <w:t xml:space="preserve"> user execute mode for install</w:t>
-      </w:r>
-      <w:r>
-        <w:t>ing/uninstalling applications on Remote Destkop Session Host/Citrix servers</w:t>
-      </w:r>
-    </w:p>
-    <w:p>
-      <w:pPr>
-        <w:pStyle w:val="Heading2"/>
-        <w:rPr>
-          <w:noProof/>
-        </w:rPr>
-      </w:pPr>
-      <w:bookmarkStart w:id="36" w:name="_Toc406164581"/>
-      <w:r>
-        <w:rPr>
-          <w:noProof/>
-        </w:rPr>
-        <w:t>Customizing</w:t>
-      </w:r>
-      <w:r>
-        <w:rPr>
-          <w:noProof/>
-        </w:rPr>
-        <w:t xml:space="preserve"> the Toolkit</w:t>
-      </w:r>
-      <w:bookmarkEnd w:id="36"/>
     </w:p>
     <w:p>
       <w:pPr>
@@ -12950,31 +13021,31 @@
       <w:pPr>
         <w:pStyle w:val="Heading2"/>
       </w:pPr>
-      <w:bookmarkStart w:id="37" w:name="_Toc406164582"/>
+      <w:bookmarkStart w:id="36" w:name="_Toc406164582"/>
       <w:r>
         <w:t>Example Deployments</w:t>
       </w:r>
+      <w:bookmarkEnd w:id="36"/>
+    </w:p>
+    <w:p>
+      <w:pPr>
+        <w:rPr>
+          <w:lang w:val="en-IE"/>
+        </w:rPr>
+      </w:pPr>
+    </w:p>
+    <w:p>
+      <w:pPr>
+        <w:pStyle w:val="Heading3"/>
+      </w:pPr>
+      <w:bookmarkStart w:id="37" w:name="_Toc406164583"/>
+      <w:r>
+        <w:t xml:space="preserve">Building an Adobe Reader installation with the PowerShell App Deployment </w:t>
+      </w:r>
+      <w:r>
+        <w:t>Toolkit</w:t>
+      </w:r>
       <w:bookmarkEnd w:id="37"/>
-    </w:p>
-    <w:p>
-      <w:pPr>
-        <w:rPr>
-          <w:lang w:val="en-IE"/>
-        </w:rPr>
-      </w:pPr>
-    </w:p>
-    <w:p>
-      <w:pPr>
-        <w:pStyle w:val="Heading3"/>
-      </w:pPr>
-      <w:bookmarkStart w:id="38" w:name="_Toc406164583"/>
-      <w:r>
-        <w:t xml:space="preserve">Building an Adobe Reader installation with the PowerShell App Deployment </w:t>
-      </w:r>
-      <w:r>
-        <w:t>Toolkit</w:t>
-      </w:r>
-      <w:bookmarkEnd w:id="38"/>
     </w:p>
     <w:p>
       <w:pPr>
@@ -13755,8 +13826,18 @@
           <w:color w:val="FF4500"/>
           <w:lang w:val="fr-FR"/>
         </w:rPr>
-        <w:t>$appScriptVersion</w:t>
-      </w:r>
+        <w:t>$</w:t>
+      </w:r>
+      <w:proofErr w:type="gramStart"/>
+      <w:r>
+        <w:rPr>
+          <w:rFonts w:cs="Lucida Console"/>
+          <w:color w:val="FF4500"/>
+          <w:lang w:val="fr-FR"/>
+        </w:rPr>
+        <w:t>appScriptVersion</w:t>
+      </w:r>
+      <w:proofErr w:type="gramEnd"/>
       <w:r>
         <w:rPr>
           <w:rFonts w:cs="Lucida Console"/>
@@ -14037,16 +14118,26 @@
           <w:color w:val="8B0000"/>
           <w:lang w:val="en-IE"/>
         </w:rPr>
-        <w:t>iexplore,AcroRd32,cidaemon</w:t>
-      </w:r>
+        <w:t>iexplore</w:t>
+      </w:r>
+      <w:proofErr w:type="gramStart"/>
       <w:r>
         <w:rPr>
           <w:rFonts w:cs="Lucida Console"/>
           <w:color w:val="8B0000"/>
           <w:lang w:val="en-IE"/>
         </w:rPr>
+        <w:t>,AcroRd32,cidaemon</w:t>
+      </w:r>
+      <w:r>
+        <w:rPr>
+          <w:rFonts w:cs="Lucida Console"/>
+          <w:color w:val="8B0000"/>
+          <w:lang w:val="en-IE"/>
+        </w:rPr>
         <w:t>'</w:t>
       </w:r>
+      <w:proofErr w:type="gramEnd"/>
       <w:r>
         <w:rPr>
           <w:rFonts w:cs="Lucida Console"/>
@@ -14613,15 +14704,24 @@
           <w:color w:val="8B0000"/>
           <w:lang w:val="en-IE"/>
         </w:rPr>
-        <w:t>iexplore,AcroRd32,cidaemon</w:t>
-      </w:r>
+        <w:t>iexplore</w:t>
+      </w:r>
+      <w:proofErr w:type="gramStart"/>
       <w:r>
         <w:rPr>
           <w:color w:val="8B0000"/>
           <w:lang w:val="en-IE"/>
         </w:rPr>
+        <w:t>,AcroRd32,cidaemon</w:t>
+      </w:r>
+      <w:r>
+        <w:rPr>
+          <w:color w:val="8B0000"/>
+          <w:lang w:val="en-IE"/>
+        </w:rPr>
         <w:t>'</w:t>
       </w:r>
+      <w:proofErr w:type="gramEnd"/>
     </w:p>
     <w:p>
       <w:pPr>
@@ -14812,11 +14912,11 @@
       <w:pPr>
         <w:pStyle w:val="Heading3"/>
       </w:pPr>
-      <w:bookmarkStart w:id="39" w:name="_Toc406164584"/>
+      <w:bookmarkStart w:id="38" w:name="_Toc406164584"/>
       <w:r>
         <w:t>Deploy the Adobe Reader installation using SCCM 2007 / SCCM 2012 package</w:t>
       </w:r>
-      <w:bookmarkEnd w:id="39"/>
+      <w:bookmarkEnd w:id="38"/>
     </w:p>
     <w:p>
       <w:pPr>
@@ -15474,11 +15574,11 @@
       <w:pPr>
         <w:pStyle w:val="Heading3"/>
       </w:pPr>
-      <w:bookmarkStart w:id="40" w:name="_Toc406164585"/>
+      <w:bookmarkStart w:id="39" w:name="_Toc406164585"/>
       <w:r>
         <w:t>Deploy the Adobe Reader installation using SCCM 2012 Application Model</w:t>
       </w:r>
-      <w:bookmarkEnd w:id="40"/>
+      <w:bookmarkEnd w:id="39"/>
     </w:p>
     <w:p>
       <w:pPr>
@@ -16515,11 +16615,11 @@
       <w:pPr>
         <w:pStyle w:val="Heading3"/>
       </w:pPr>
-      <w:bookmarkStart w:id="41" w:name="_Toc406164586"/>
+      <w:bookmarkStart w:id="40" w:name="_Toc406164586"/>
       <w:r>
         <w:t>Important Note regarding deferrals</w:t>
       </w:r>
-      <w:bookmarkEnd w:id="41"/>
+      <w:bookmarkEnd w:id="40"/>
     </w:p>
     <w:p>
       <w:pPr>
@@ -16544,7 +16644,21 @@
         <w:rPr>
           <w:lang w:val="en-IE"/>
         </w:rPr>
-        <w:t>SCCM 2012 Application Model does not have the flexibility to schedule Mandatory Assignments on a recurring schedule like SCCM 2007 or SCCM 2012 packages do. Instead, this is determined by the frequency of Software Deployment evaluation cycle in the SCCM Agent Custom Settings. You can modify this to reduce the time from the default of once a day, however this may increase the load on your SCCM servers and clients, and is not configurable on a per application basis:</w:t>
+        <w:t xml:space="preserve">SCCM 2012 Application Model does not have the flexibility to schedule Mandatory Assignments on a recurring schedule like SCCM 2007 or SCCM 2012 packages do. Instead, this is determined by the frequency of Software Deployment evaluation cycle in the SCCM Agent Custom Settings. You can modify this to reduce the time from the default of once a </w:t>
+      </w:r>
+      <w:proofErr w:type="gramStart"/>
+      <w:r>
+        <w:rPr>
+          <w:lang w:val="en-IE"/>
+        </w:rPr>
+        <w:t>day,</w:t>
+      </w:r>
+      <w:proofErr w:type="gramEnd"/>
+      <w:r>
+        <w:rPr>
+          <w:lang w:val="en-IE"/>
+        </w:rPr>
+        <w:t xml:space="preserve"> however this may increase the load on your SCCM servers and clients, and is not configurable on a per application basis:</w:t>
       </w:r>
     </w:p>
     <w:p>
@@ -16600,7 +16714,7 @@
       <w:pPr>
         <w:pStyle w:val="Heading3"/>
       </w:pPr>
-      <w:bookmarkStart w:id="42" w:name="_Toc406164587"/>
+      <w:bookmarkStart w:id="41" w:name="_Toc406164587"/>
       <w:r>
         <w:lastRenderedPageBreak/>
         <w:t>An advanced Office 201</w:t>
@@ -16614,7 +16728,7 @@
       <w:r>
         <w:t>Toolkit</w:t>
       </w:r>
-      <w:bookmarkEnd w:id="42"/>
+      <w:bookmarkEnd w:id="41"/>
     </w:p>
     <w:p>
       <w:pPr>
@@ -17199,16 +17313,24 @@
       <w:pPr>
         <w:pStyle w:val="Heading1"/>
       </w:pPr>
-      <w:bookmarkStart w:id="43" w:name="_Toc406164588"/>
+      <w:bookmarkStart w:id="42" w:name="_Toc406164588"/>
       <w:r>
         <w:t>Toolkit Variables</w:t>
       </w:r>
-      <w:bookmarkEnd w:id="43"/>
+      <w:bookmarkEnd w:id="42"/>
     </w:p>
     <w:p/>
     <w:p>
       <w:r>
-        <w:t>The toolkit has a number of internal variables which can be used in your script. Outlined below are each of them:</w:t>
+        <w:t xml:space="preserve">The toolkit has a number of internal variables which can be used in your script. Outlined below </w:t>
+      </w:r>
+      <w:proofErr w:type="gramStart"/>
+      <w:r>
+        <w:t>are</w:t>
+      </w:r>
+      <w:proofErr w:type="gramEnd"/>
+      <w:r>
+        <w:t xml:space="preserve"> each of them:</w:t>
       </w:r>
     </w:p>
     <w:p>
@@ -17462,8 +17584,13 @@
         <w:tab/>
       </w:r>
       <w:r>
-        <w:t>%COMMONPROGRAMFILES(X86)%</w:t>
-      </w:r>
+        <w:t>%COMMONPROGRAMFILES(X86</w:t>
+      </w:r>
+      <w:proofErr w:type="gramStart"/>
+      <w:r>
+        <w:t>)%</w:t>
+      </w:r>
+      <w:proofErr w:type="gramEnd"/>
     </w:p>
     <w:p>
       <w:r>
@@ -17643,8 +17770,13 @@
       </w:r>
       <w:r>
         <w:tab/>
-        <w:t>%PROGRAMFILES(X86)%</w:t>
-      </w:r>
+        <w:t>%PROGRAMFILES(X86</w:t>
+      </w:r>
+      <w:proofErr w:type="gramStart"/>
+      <w:r>
+        <w:t>)%</w:t>
+      </w:r>
+      <w:proofErr w:type="gramEnd"/>
     </w:p>
     <w:p>
       <w:r>
@@ -17939,6 +18071,7 @@
       </w:r>
     </w:p>
     <w:p>
+      <w:proofErr w:type="gramStart"/>
       <w:r>
         <w:rPr>
           <w:b/>
@@ -17961,7 +18094,11 @@
         <w:t>%</w:t>
       </w:r>
       <w:r>
-        <w:t xml:space="preserve">USERDNSDOMAIN%. Root ad domain name for user </w:t>
+        <w:t>USERDNSDOMAIN%.</w:t>
+      </w:r>
+      <w:proofErr w:type="gramEnd"/>
+      <w:r>
+        <w:t xml:space="preserve"> Root ad domain name for user </w:t>
       </w:r>
       <w:r>
         <w:tab/>
@@ -18015,7 +18152,15 @@
         <w:t>%USERDOMAIN%</w:t>
       </w:r>
       <w:r>
-        <w:t xml:space="preserve"> (e.g. &lt;name&gt;.&lt;suffix&gt;.CONTOSO.&lt;tld&gt;)</w:t>
+        <w:t xml:space="preserve"> (e.g. &lt;name&gt;.&lt;suffix&gt;.CONTOSO</w:t>
+      </w:r>
+      <w:proofErr w:type="gramStart"/>
+      <w:r>
+        <w:t>.&lt;</w:t>
+      </w:r>
+      <w:proofErr w:type="gramEnd"/>
+      <w:r>
+        <w:t>tld&gt;)</w:t>
       </w:r>
     </w:p>
     <w:p>
@@ -18048,6 +18193,7 @@
       </w:r>
     </w:p>
     <w:p>
+      <w:proofErr w:type="gramStart"/>
       <w:r>
         <w:rPr>
           <w:b/>
@@ -18061,8 +18207,10 @@
         <w:tab/>
         <w:t>FQDN of an AD domain controller used for authentication.</w:t>
       </w:r>
-    </w:p>
-    <w:p>
+      <w:proofErr w:type="gramEnd"/>
+    </w:p>
+    <w:p>
+      <w:proofErr w:type="gramStart"/>
       <w:r>
         <w:rPr>
           <w:b/>
@@ -18087,8 +18235,10 @@
       <w:r>
         <w:t xml:space="preserve"> name.</w:t>
       </w:r>
-    </w:p>
-    <w:p>
+      <w:proofErr w:type="gramEnd"/>
+    </w:p>
+    <w:p>
+      <w:proofErr w:type="gramStart"/>
       <w:r>
         <w:rPr>
           <w:b/>
@@ -18110,6 +18260,7 @@
       <w:r>
         <w:t xml:space="preserve"> service pack level.</w:t>
       </w:r>
+      <w:proofErr w:type="gramEnd"/>
     </w:p>
     <w:p>
       <w:r>
@@ -18224,8 +18375,13 @@
         </w:rPr>
         <w:tab/>
       </w:r>
-      <w:r>
-        <w:t>Is the OS 64-Bit (true / false)</w:t>
+      <w:proofErr w:type="gramStart"/>
+      <w:r>
+        <w:t>Is</w:t>
+      </w:r>
+      <w:proofErr w:type="gramEnd"/>
+      <w:r>
+        <w:t xml:space="preserve"> the OS 64-Bit (true / false)</w:t>
       </w:r>
     </w:p>
     <w:p>
@@ -18264,7 +18420,14 @@
       </w:r>
       <w:r>
         <w:tab/>
-        <w:t>Is a Server OS (true / false)</w:t>
+      </w:r>
+      <w:proofErr w:type="gramStart"/>
+      <w:r>
+        <w:t>Is</w:t>
+      </w:r>
+      <w:proofErr w:type="gramEnd"/>
+      <w:r>
+        <w:t xml:space="preserve"> a Server OS (true / false)</w:t>
       </w:r>
     </w:p>
     <w:p>
@@ -18372,11 +18535,16 @@
         <w:t>Current process SID (e.g.</w:t>
       </w:r>
       <w:r>
-        <w:t xml:space="preserve"> S-1-5-21-1689486901-1436350641-1791892417-1001</w:t>
+        <w:t xml:space="preserve"> S-1-5-21-1689486901-1436350641-1791892417-</w:t>
+      </w:r>
+      <w:proofErr w:type="gramStart"/>
+      <w:r>
+        <w:t>1001</w:t>
       </w:r>
       <w:r>
         <w:t xml:space="preserve"> )</w:t>
       </w:r>
+      <w:proofErr w:type="gramEnd"/>
     </w:p>
     <w:p>
       <w:r>
@@ -18385,6 +18553,7 @@
         </w:rPr>
         <w:t>$IsAdmin</w:t>
       </w:r>
+      <w:proofErr w:type="gramStart"/>
       <w:r>
         <w:tab/>
       </w:r>
@@ -18396,7 +18565,11 @@
       </w:r>
       <w:r>
         <w:tab/>
-        <w:t>Does current process have admin privileges (true / false)</w:t>
+        <w:t>Does current process have</w:t>
+      </w:r>
+      <w:proofErr w:type="gramEnd"/>
+      <w:r>
+        <w:t xml:space="preserve"> admin privileges (true / false)</w:t>
       </w:r>
     </w:p>
     <w:p>
@@ -18482,6 +18655,7 @@
       <w:pPr>
         <w:ind w:left="3600" w:hanging="3600"/>
       </w:pPr>
+      <w:proofErr w:type="gramStart"/>
       <w:r>
         <w:rPr>
           <w:b/>
@@ -18504,6 +18678,7 @@
       <w:r>
         <w:t>.</w:t>
       </w:r>
+      <w:proofErr w:type="gramEnd"/>
     </w:p>
     <w:p>
       <w:r>
@@ -18569,30 +18744,30 @@
       <w:pPr>
         <w:pStyle w:val="Heading1"/>
       </w:pPr>
-      <w:bookmarkStart w:id="44" w:name="_Toc406164589"/>
+      <w:bookmarkStart w:id="43" w:name="_Toc406164589"/>
       <w:r>
         <w:t>Toolkit Functions</w:t>
       </w:r>
+      <w:bookmarkEnd w:id="43"/>
+    </w:p>
+    <w:p>
+      <w:pPr>
+        <w:rPr>
+          <w:rFonts w:ascii="Candara" w:hAnsi="Candara"/>
+        </w:rPr>
+      </w:pPr>
+    </w:p>
+    <w:p>
+      <w:pPr>
+        <w:pStyle w:val="Heading3"/>
+      </w:pPr>
+      <w:bookmarkStart w:id="44" w:name="_Toc406164590"/>
+      <w:r>
+        <w:t>Convert-RegistryPath</w:t>
+      </w:r>
       <w:bookmarkEnd w:id="44"/>
     </w:p>
     <w:p>
-      <w:pPr>
-        <w:rPr>
-          <w:rFonts w:ascii="Candara" w:hAnsi="Candara"/>
-        </w:rPr>
-      </w:pPr>
-    </w:p>
-    <w:p>
-      <w:pPr>
-        <w:pStyle w:val="Heading3"/>
-      </w:pPr>
-      <w:bookmarkStart w:id="45" w:name="_Toc406164590"/>
-      <w:r>
-        <w:t>Convert-RegistryPath</w:t>
-      </w:r>
-      <w:bookmarkEnd w:id="45"/>
-    </w:p>
-    <w:p>
       <w:r>
         <w:rPr>
           <w:b/>
@@ -18618,16 +18793,23 @@
       <w:pPr>
         <w:ind w:left="720"/>
       </w:pPr>
+      <w:proofErr w:type="gramStart"/>
       <w:r>
         <w:t>Converts the specified registry key path to a format that is compatible with built-in PowerShell cmdlets.</w:t>
       </w:r>
+      <w:proofErr w:type="gramEnd"/>
     </w:p>
     <w:p>
       <w:pPr>
         <w:ind w:left="720"/>
       </w:pPr>
-      <w:r>
-        <w:t>Converts registry key hives to their full paths. Example: HKLM is converted to "Registry::HKEY_LOCAL_MACHINE".</w:t>
+      <w:proofErr w:type="gramStart"/>
+      <w:r>
+        <w:t>Converts registry key hives to their full paths.</w:t>
+      </w:r>
+      <w:proofErr w:type="gramEnd"/>
+      <w:r>
+        <w:t xml:space="preserve"> Example: HKLM is converted to "Registry::HKEY_LOCAL_MACHINE".</w:t>
       </w:r>
     </w:p>
     <w:p>
@@ -18681,8 +18863,13 @@
       <w:pPr>
         <w:ind w:left="720"/>
       </w:pPr>
-      <w:r>
-        <w:t>The security identifier (SID) for a user. Specifying this parameter will convert a HKEY_CURRENT_USER registry key to the HKEY_USERS\$SID format.</w:t>
+      <w:proofErr w:type="gramStart"/>
+      <w:r>
+        <w:t>The security identifier (SID) for a user.</w:t>
+      </w:r>
+      <w:proofErr w:type="gramEnd"/>
+      <w:r>
+        <w:t xml:space="preserve"> Specifying this parameter will convert a HKEY_CURRENT_USER registry key to the HKEY_USERS\$SID format.</w:t>
       </w:r>
     </w:p>
     <w:p>
@@ -18720,7 +18907,15 @@
         <w:t>C:\PS&gt;</w:t>
       </w:r>
       <w:r>
-        <w:t>Convert-RegistryPath -Key 'HKEY_LOCAL_MACHINE\SOFTWARE\Microsoft\Windows\CurrentVersion\Uninstall\{1AD147D0-BE0E-3D6C-AC11-64F6DC4163F1}'</w:t>
+        <w:t>Convert-RegistryPath -Key 'HKEY_LOCAL_MACHINE\SOFTWARE\Microsoft\Windows\CurrentVersion\Uninstall</w:t>
+      </w:r>
+      <w:proofErr w:type="gramStart"/>
+      <w:r>
+        <w:t>\{</w:t>
+      </w:r>
+      <w:proofErr w:type="gramEnd"/>
+      <w:r>
+        <w:t>1AD147D0-BE0E-3D6C-AC11-64F6DC4163F1}'</w:t>
       </w:r>
     </w:p>
     <w:p>
@@ -18740,20 +18935,272 @@
         <w:t>C:\PS&gt;</w:t>
       </w:r>
       <w:r>
-        <w:t>Convert-RegistryPath -Key 'HKLM:SOFTWARE\Microsoft\Windows\CurrentVersion\Uninstall\{1AD147D0-BE0E-3D6C-AC11-64F6DC4163F1}'</w:t>
+        <w:t>Convert-RegistryPath -Key 'HKLM</w:t>
+      </w:r>
+      <w:proofErr w:type="gramStart"/>
+      <w:r>
+        <w:t>:SOFTWARE</w:t>
+      </w:r>
+      <w:proofErr w:type="gramEnd"/>
+      <w:r>
+        <w:t>\Microsoft\Windows\CurrentVersion\Uninstall\{1AD147D0-BE0E-3D6C-AC11-64F6DC4163F1}'</w:t>
       </w:r>
     </w:p>
     <w:p>
       <w:pPr>
         <w:pStyle w:val="Heading3"/>
       </w:pPr>
-      <w:bookmarkStart w:id="46" w:name="_Toc406164591"/>
+      <w:bookmarkStart w:id="45" w:name="_Toc406164591"/>
       <w:r>
         <w:t>ConvertTo-</w:t>
       </w:r>
       <w:r>
         <w:t xml:space="preserve"> NTAccountOrSID</w:t>
       </w:r>
+      <w:bookmarkEnd w:id="45"/>
+    </w:p>
+    <w:p>
+      <w:r>
+        <w:rPr>
+          <w:b/>
+        </w:rPr>
+        <w:t>Synopsis</w:t>
+      </w:r>
+      <w:r>
+        <w:t xml:space="preserve">    : </w:t>
+      </w:r>
+      <w:r>
+        <w:t>Convert between NT Account names and their security identifiers (SIDs).</w:t>
+      </w:r>
+    </w:p>
+    <w:p>
+      <w:r>
+        <w:rPr>
+          <w:b/>
+        </w:rPr>
+        <w:t>Description</w:t>
+      </w:r>
+      <w:r>
+        <w:t xml:space="preserve">: </w:t>
+      </w:r>
+    </w:p>
+    <w:p>
+      <w:pPr>
+        <w:ind w:left="720"/>
+      </w:pPr>
+      <w:r>
+        <w:t xml:space="preserve">Specify either the NT Account name or the SID and get the other. Can also convert well known </w:t>
+      </w:r>
+      <w:proofErr w:type="gramStart"/>
+      <w:r>
+        <w:t>sid</w:t>
+      </w:r>
+      <w:proofErr w:type="gramEnd"/>
+      <w:r>
+        <w:t xml:space="preserve"> types.</w:t>
+      </w:r>
+    </w:p>
+    <w:p>
+      <w:r>
+        <w:rPr>
+          <w:b/>
+        </w:rPr>
+        <w:t xml:space="preserve">Parameter  </w:t>
+      </w:r>
+      <w:r>
+        <w:t xml:space="preserve"> :</w:t>
+      </w:r>
+    </w:p>
+    <w:p>
+      <w:pPr>
+        <w:ind w:firstLine="720"/>
+        <w:rPr>
+          <w:i/>
+        </w:rPr>
+      </w:pPr>
+      <w:r>
+        <w:rPr>
+          <w:i/>
+        </w:rPr>
+        <w:t>AccountName</w:t>
+      </w:r>
+    </w:p>
+    <w:p>
+      <w:r>
+        <w:tab/>
+      </w:r>
+      <w:proofErr w:type="gramStart"/>
+      <w:r>
+        <w:t>The Windows NT Account name specified in &lt;domain&gt;\&lt;username&gt; format.</w:t>
+      </w:r>
+      <w:proofErr w:type="gramEnd"/>
+    </w:p>
+    <w:p>
+      <w:pPr>
+        <w:ind w:left="720"/>
+      </w:pPr>
+      <w:r>
+        <w:t>Use fully qualified account names (e.g., &lt;domain&gt;\&lt;username&gt;) instead of isolated names (e.g, &lt;username&gt;) because they are unambiguous and provide better performance.</w:t>
+      </w:r>
+    </w:p>
+    <w:p>
+      <w:pPr>
+        <w:ind w:left="720"/>
+        <w:rPr>
+          <w:i/>
+        </w:rPr>
+      </w:pPr>
+      <w:r>
+        <w:rPr>
+          <w:i/>
+        </w:rPr>
+        <w:t>SID</w:t>
+      </w:r>
+    </w:p>
+    <w:p>
+      <w:pPr>
+        <w:ind w:left="720"/>
+      </w:pPr>
+      <w:r>
+        <w:t>The Windows NT Account SID.</w:t>
+      </w:r>
+    </w:p>
+    <w:p>
+      <w:pPr>
+        <w:ind w:left="720"/>
+        <w:rPr>
+          <w:i/>
+        </w:rPr>
+      </w:pPr>
+      <w:r>
+        <w:rPr>
+          <w:i/>
+        </w:rPr>
+        <w:t>WellKnownSIDName</w:t>
+      </w:r>
+    </w:p>
+    <w:p>
+      <w:pPr>
+        <w:ind w:left="720"/>
+      </w:pPr>
+      <w:r>
+        <w:t>Specify the Well Known SID name translate to the actual SID (e.g., LocalServiceSid).</w:t>
+      </w:r>
+    </w:p>
+    <w:p>
+      <w:pPr>
+        <w:ind w:left="720"/>
+      </w:pPr>
+      <w:r>
+        <w:t>To get all well known SIDs available on system: [enum]:</w:t>
+      </w:r>
+      <w:proofErr w:type="gramStart"/>
+      <w:r>
+        <w:t>:GetNames</w:t>
+      </w:r>
+      <w:proofErr w:type="gramEnd"/>
+      <w:r>
+        <w:t>([Security.Principal.WellKnownSidType])</w:t>
+      </w:r>
+    </w:p>
+    <w:p>
+      <w:pPr>
+        <w:ind w:left="720"/>
+        <w:rPr>
+          <w:i/>
+        </w:rPr>
+      </w:pPr>
+      <w:r>
+        <w:rPr>
+          <w:i/>
+        </w:rPr>
+        <w:t>WellKnownToNTAccount</w:t>
+      </w:r>
+    </w:p>
+    <w:p>
+      <w:pPr>
+        <w:ind w:left="720"/>
+      </w:pPr>
+      <w:r>
+        <w:t>Convert the Well Known SID to an NTAccount name</w:t>
+      </w:r>
+    </w:p>
+    <w:p>
+      <w:r>
+        <w:rPr>
+          <w:b/>
+        </w:rPr>
+        <w:t>Examples</w:t>
+      </w:r>
+      <w:r>
+        <w:t xml:space="preserve">    : </w:t>
+      </w:r>
+    </w:p>
+    <w:p>
+      <w:pPr>
+        <w:ind w:firstLine="720"/>
+      </w:pPr>
+      <w:r>
+        <w:t>-------------------------- EXAMPLE 1 --------------------------</w:t>
+      </w:r>
+    </w:p>
+    <w:p>
+      <w:pPr>
+        <w:ind w:firstLine="720"/>
+      </w:pPr>
+      <w:r>
+        <w:t>C:\PS&gt;</w:t>
+      </w:r>
+      <w:r>
+        <w:t xml:space="preserve"> ConvertTo-NTAccountOrSID -AccountName 'CONTOSO\User1'</w:t>
+      </w:r>
+    </w:p>
+    <w:p>
+      <w:pPr>
+        <w:ind w:firstLine="720"/>
+      </w:pPr>
+      <w:r>
+        <w:t>-------------------------- EXAMPLE 2 --------------------------</w:t>
+      </w:r>
+    </w:p>
+    <w:p>
+      <w:pPr>
+        <w:ind w:firstLine="720"/>
+      </w:pPr>
+      <w:r>
+        <w:t>C:\PS&gt;</w:t>
+      </w:r>
+      <w:r>
+        <w:t xml:space="preserve"> ConvertTo-NTAccountOrSID -SID 'S-1-5-21-1220945662-2111687655-725345543-14012660'</w:t>
+      </w:r>
+    </w:p>
+    <w:p>
+      <w:pPr>
+        <w:ind w:firstLine="720"/>
+      </w:pPr>
+      <w:r>
+        <w:t>-------------------------- EXAMPLE 3 --------------------------</w:t>
+      </w:r>
+    </w:p>
+    <w:p>
+      <w:pPr>
+        <w:ind w:firstLine="720"/>
+      </w:pPr>
+      <w:r>
+        <w:t>C:\PS&gt;</w:t>
+      </w:r>
+      <w:r>
+        <w:t xml:space="preserve"> ConvertTo-NTAccountOrSID -WellKnownSIDName 'NetworkServiceSid'</w:t>
+      </w:r>
+    </w:p>
+    <w:p>
+      <w:pPr>
+        <w:pStyle w:val="Heading3"/>
+      </w:pPr>
+      <w:bookmarkStart w:id="46" w:name="_Toc406164592"/>
+      <w:r>
+        <w:t>Copy-File</w:t>
+      </w:r>
       <w:bookmarkEnd w:id="46"/>
     </w:p>
     <w:p>
@@ -18767,7 +19214,7 @@
         <w:t xml:space="preserve">    : </w:t>
       </w:r>
       <w:r>
-        <w:t>Convert between NT Account names and their security identifiers (SIDs).</w:t>
+        <w:t>Copy a file to a destination path.</w:t>
       </w:r>
     </w:p>
     <w:p>
@@ -18783,10 +19230,10 @@
     </w:p>
     <w:p>
       <w:pPr>
-        <w:ind w:left="720"/>
-      </w:pPr>
-      <w:r>
-        <w:t>Specify either the NT Account name or the SID and get the other. Can also convert well known sid types.</w:t>
+        <w:ind w:firstLine="720"/>
+      </w:pPr>
+      <w:r>
+        <w:t>Copy a file to a destination path.</w:t>
       </w:r>
     </w:p>
     <w:p>
@@ -18811,230 +19258,6 @@
         <w:rPr>
           <w:i/>
         </w:rPr>
-        <w:t>AccountName</w:t>
-      </w:r>
-    </w:p>
-    <w:p>
-      <w:r>
-        <w:tab/>
-        <w:t>The Windows NT Account name specified in &lt;domain&gt;\&lt;username&gt; format.</w:t>
-      </w:r>
-    </w:p>
-    <w:p>
-      <w:pPr>
-        <w:ind w:left="720"/>
-      </w:pPr>
-      <w:r>
-        <w:t>Use fully qualified account names (e.g., &lt;domain&gt;\&lt;username&gt;) instead of isolated names (e.g, &lt;username&gt;) because they are unambiguous and provide better performance.</w:t>
-      </w:r>
-    </w:p>
-    <w:p>
-      <w:pPr>
-        <w:ind w:left="720"/>
-        <w:rPr>
-          <w:i/>
-        </w:rPr>
-      </w:pPr>
-      <w:r>
-        <w:rPr>
-          <w:i/>
-        </w:rPr>
-        <w:t>SID</w:t>
-      </w:r>
-    </w:p>
-    <w:p>
-      <w:pPr>
-        <w:ind w:left="720"/>
-      </w:pPr>
-      <w:r>
-        <w:t>The Windows NT Account SID.</w:t>
-      </w:r>
-    </w:p>
-    <w:p>
-      <w:pPr>
-        <w:ind w:left="720"/>
-        <w:rPr>
-          <w:i/>
-        </w:rPr>
-      </w:pPr>
-      <w:r>
-        <w:rPr>
-          <w:i/>
-        </w:rPr>
-        <w:t>WellKnownSIDName</w:t>
-      </w:r>
-    </w:p>
-    <w:p>
-      <w:pPr>
-        <w:ind w:left="720"/>
-      </w:pPr>
-      <w:r>
-        <w:t>Specify the Well Known SID name translate to the actual SID (e.g., LocalServiceSid).</w:t>
-      </w:r>
-    </w:p>
-    <w:p>
-      <w:pPr>
-        <w:ind w:left="720"/>
-      </w:pPr>
-      <w:r>
-        <w:t>To get all well known SIDs available on system: [enum]::GetNames([Security.Principal.WellKnownSidType])</w:t>
-      </w:r>
-    </w:p>
-    <w:p>
-      <w:pPr>
-        <w:ind w:left="720"/>
-        <w:rPr>
-          <w:i/>
-        </w:rPr>
-      </w:pPr>
-      <w:r>
-        <w:rPr>
-          <w:i/>
-        </w:rPr>
-        <w:t>WellKnownToNTAccount</w:t>
-      </w:r>
-    </w:p>
-    <w:p>
-      <w:pPr>
-        <w:ind w:left="720"/>
-      </w:pPr>
-      <w:r>
-        <w:t>Convert the Well Known SID to an NTAccount name</w:t>
-      </w:r>
-    </w:p>
-    <w:p>
-      <w:r>
-        <w:rPr>
-          <w:b/>
-        </w:rPr>
-        <w:t>Examples</w:t>
-      </w:r>
-      <w:r>
-        <w:t xml:space="preserve">    : </w:t>
-      </w:r>
-    </w:p>
-    <w:p>
-      <w:pPr>
-        <w:ind w:firstLine="720"/>
-      </w:pPr>
-      <w:r>
-        <w:t>-------------------------- EXAMPLE 1 --------------------------</w:t>
-      </w:r>
-    </w:p>
-    <w:p>
-      <w:pPr>
-        <w:ind w:firstLine="720"/>
-      </w:pPr>
-      <w:r>
-        <w:t>C:\PS&gt;</w:t>
-      </w:r>
-      <w:r>
-        <w:t xml:space="preserve"> ConvertTo-NTAccountOrSID -AccountName 'CONTOSO\User1'</w:t>
-      </w:r>
-    </w:p>
-    <w:p>
-      <w:pPr>
-        <w:ind w:firstLine="720"/>
-      </w:pPr>
-      <w:r>
-        <w:t>-------------------------- EXAMPLE 2 --------------------------</w:t>
-      </w:r>
-    </w:p>
-    <w:p>
-      <w:pPr>
-        <w:ind w:firstLine="720"/>
-      </w:pPr>
-      <w:r>
-        <w:t>C:\PS&gt;</w:t>
-      </w:r>
-      <w:r>
-        <w:t xml:space="preserve"> ConvertTo-NTAccountOrSID -SID 'S-1-5-21-1220945662-2111687655-725345543-14012660'</w:t>
-      </w:r>
-    </w:p>
-    <w:p>
-      <w:pPr>
-        <w:ind w:firstLine="720"/>
-      </w:pPr>
-      <w:r>
-        <w:t>-------------------------- EXAMPLE 3 --------------------------</w:t>
-      </w:r>
-    </w:p>
-    <w:p>
-      <w:pPr>
-        <w:ind w:firstLine="720"/>
-      </w:pPr>
-      <w:r>
-        <w:t>C:\PS&gt;</w:t>
-      </w:r>
-      <w:r>
-        <w:t xml:space="preserve"> ConvertTo-NTAccountOrSID -WellKnownSIDName 'NetworkServiceSid'</w:t>
-      </w:r>
-    </w:p>
-    <w:p>
-      <w:pPr>
-        <w:pStyle w:val="Heading3"/>
-      </w:pPr>
-      <w:bookmarkStart w:id="47" w:name="_Toc406164592"/>
-      <w:r>
-        <w:t>Copy-File</w:t>
-      </w:r>
-      <w:bookmarkEnd w:id="47"/>
-    </w:p>
-    <w:p>
-      <w:r>
-        <w:rPr>
-          <w:b/>
-        </w:rPr>
-        <w:t>Synopsis</w:t>
-      </w:r>
-      <w:r>
-        <w:t xml:space="preserve">    : </w:t>
-      </w:r>
-      <w:r>
-        <w:t>Copy a file to a destination path.</w:t>
-      </w:r>
-    </w:p>
-    <w:p>
-      <w:r>
-        <w:rPr>
-          <w:b/>
-        </w:rPr>
-        <w:t>Description</w:t>
-      </w:r>
-      <w:r>
-        <w:t xml:space="preserve">: </w:t>
-      </w:r>
-    </w:p>
-    <w:p>
-      <w:pPr>
-        <w:ind w:firstLine="720"/>
-      </w:pPr>
-      <w:r>
-        <w:t>Copy a file to a destination path.</w:t>
-      </w:r>
-    </w:p>
-    <w:p>
-      <w:r>
-        <w:rPr>
-          <w:b/>
-        </w:rPr>
-        <w:t xml:space="preserve">Parameter  </w:t>
-      </w:r>
-      <w:r>
-        <w:t xml:space="preserve"> :</w:t>
-      </w:r>
-    </w:p>
-    <w:p>
-      <w:pPr>
-        <w:ind w:firstLine="720"/>
-        <w:rPr>
-          <w:i/>
-        </w:rPr>
-      </w:pPr>
-      <w:r>
-        <w:rPr>
-          <w:i/>
-        </w:rPr>
         <w:t>Path</w:t>
       </w:r>
     </w:p>
@@ -19042,10 +19265,12 @@
       <w:pPr>
         <w:ind w:firstLine="720"/>
       </w:pPr>
+      <w:proofErr w:type="gramStart"/>
       <w:r>
         <w:lastRenderedPageBreak/>
         <w:t>Path of the file to copy.</w:t>
       </w:r>
+      <w:proofErr w:type="gramEnd"/>
     </w:p>
     <w:p>
       <w:pPr>
@@ -19065,9 +19290,11 @@
       <w:pPr>
         <w:ind w:firstLine="720"/>
       </w:pPr>
+      <w:proofErr w:type="gramStart"/>
       <w:r>
         <w:t>Destination Path of the file to copy.</w:t>
       </w:r>
+      <w:proofErr w:type="gramEnd"/>
     </w:p>
     <w:p>
       <w:pPr>
@@ -19147,10 +19374,105 @@
       <w:pPr>
         <w:pStyle w:val="Heading3"/>
       </w:pPr>
-      <w:bookmarkStart w:id="48" w:name="_Toc406164593"/>
+      <w:bookmarkStart w:id="47" w:name="_Toc406164593"/>
       <w:r>
         <w:t>Enable-TerminalServerInstallMode</w:t>
       </w:r>
+      <w:bookmarkEnd w:id="47"/>
+    </w:p>
+    <w:p>
+      <w:r>
+        <w:rPr>
+          <w:b/>
+        </w:rPr>
+        <w:t>Synopsis</w:t>
+      </w:r>
+      <w:r>
+        <w:t xml:space="preserve">    :     Changes to user install mode for Remote Desktop Session Host/Citrix servers</w:t>
+      </w:r>
+    </w:p>
+    <w:p>
+      <w:r>
+        <w:rPr>
+          <w:b/>
+        </w:rPr>
+        <w:t>Description</w:t>
+      </w:r>
+      <w:r>
+        <w:t>:     Changes to user install mode for Remote Desktop Session Host/Citrix servers</w:t>
+      </w:r>
+    </w:p>
+    <w:p>
+      <w:r>
+        <w:rPr>
+          <w:b/>
+        </w:rPr>
+        <w:t xml:space="preserve">Parameter  </w:t>
+      </w:r>
+      <w:r>
+        <w:t xml:space="preserve"> :</w:t>
+      </w:r>
+      <w:r>
+        <w:t xml:space="preserve"> </w:t>
+      </w:r>
+    </w:p>
+    <w:p>
+      <w:pPr>
+        <w:ind w:firstLine="720"/>
+        <w:rPr>
+          <w:i/>
+        </w:rPr>
+      </w:pPr>
+      <w:r>
+        <w:rPr>
+          <w:i/>
+        </w:rPr>
+        <w:t>ContinueOnError</w:t>
+      </w:r>
+    </w:p>
+    <w:p>
+      <w:pPr>
+        <w:ind w:firstLine="720"/>
+      </w:pPr>
+      <w:r>
+        <w:t>Continue if an error is encountered</w:t>
+      </w:r>
+    </w:p>
+    <w:p>
+      <w:r>
+        <w:rPr>
+          <w:b/>
+        </w:rPr>
+        <w:t>Examples</w:t>
+      </w:r>
+      <w:r>
+        <w:t xml:space="preserve">    : </w:t>
+      </w:r>
+    </w:p>
+    <w:p>
+      <w:pPr>
+        <w:ind w:firstLine="720"/>
+      </w:pPr>
+      <w:r>
+        <w:t>-------------------------- EXAMPLE 1 --------------------------</w:t>
+      </w:r>
+    </w:p>
+    <w:p>
+      <w:pPr>
+        <w:ind w:firstLine="720"/>
+      </w:pPr>
+      <w:r>
+        <w:t>C:\PS&gt;Enable-TerminalServerInstallMode</w:t>
+      </w:r>
+    </w:p>
+    <w:p>
+      <w:pPr>
+        <w:pStyle w:val="Heading3"/>
+      </w:pPr>
+      <w:bookmarkStart w:id="48" w:name="_Toc406164594"/>
+      <w:r>
+        <w:t>Execute-MSI</w:t>
+      </w:r>
       <w:bookmarkEnd w:id="48"/>
     </w:p>
     <w:p>
@@ -19161,7 +19483,7 @@
         <w:t>Synopsis</w:t>
       </w:r>
       <w:r>
-        <w:t xml:space="preserve">    :     Changes to user install mode for Remote Desktop Session Host/Citrix servers</w:t>
+        <w:t xml:space="preserve">    : Executes msiexec.exe to perform the following actions for MSI &amp; MSP files and MSI product codes: install, uninstall, patch, repair, active setup.</w:t>
       </w:r>
     </w:p>
     <w:p>
@@ -19172,7 +19494,39 @@
         <w:t>Description</w:t>
       </w:r>
       <w:r>
-        <w:t>:     Changes to user install mode for Remote Desktop Session Host/Citrix servers</w:t>
+        <w:t xml:space="preserve">: </w:t>
+      </w:r>
+    </w:p>
+    <w:p>
+      <w:pPr>
+        <w:ind w:left="675"/>
+      </w:pPr>
+      <w:r>
+        <w:t>Executes msiexec.exe to perform the following actions for MSI &amp; MSP files and MSI product codes: install, uninstall, patch, repair, active setup.</w:t>
+      </w:r>
+    </w:p>
+    <w:p>
+      <w:pPr>
+        <w:ind w:firstLine="675"/>
+      </w:pPr>
+      <w:r>
+        <w:t>Sets default switches to be passed to msiexec based on the preferences in the XML configuration file.</w:t>
+      </w:r>
+    </w:p>
+    <w:p>
+      <w:pPr>
+        <w:ind w:firstLine="720"/>
+      </w:pPr>
+      <w:r>
+        <w:t>Automatically generates a log file name and creates a verbose log file for all msiexec operations.</w:t>
+      </w:r>
+    </w:p>
+    <w:p>
+      <w:pPr>
+        <w:ind w:left="720"/>
+      </w:pPr>
+      <w:r>
+        <w:t>Expects the MSI or MSP file to be located in the "Files" sub directory of the App Deploy Toolkit. Expects transform files to be in the same directory as the MSI file.</w:t>
       </w:r>
     </w:p>
     <w:p>
@@ -19185,133 +19539,6 @@
       <w:r>
         <w:t xml:space="preserve"> :</w:t>
       </w:r>
-      <w:r>
-        <w:t xml:space="preserve"> </w:t>
-      </w:r>
-    </w:p>
-    <w:p>
-      <w:pPr>
-        <w:ind w:firstLine="720"/>
-        <w:rPr>
-          <w:i/>
-        </w:rPr>
-      </w:pPr>
-      <w:r>
-        <w:rPr>
-          <w:i/>
-        </w:rPr>
-        <w:t>ContinueOnError</w:t>
-      </w:r>
-    </w:p>
-    <w:p>
-      <w:pPr>
-        <w:ind w:firstLine="720"/>
-      </w:pPr>
-      <w:r>
-        <w:t>Continue if an error is encountered</w:t>
-      </w:r>
-    </w:p>
-    <w:p>
-      <w:r>
-        <w:rPr>
-          <w:b/>
-        </w:rPr>
-        <w:t>Examples</w:t>
-      </w:r>
-      <w:r>
-        <w:t xml:space="preserve">    : </w:t>
-      </w:r>
-    </w:p>
-    <w:p>
-      <w:pPr>
-        <w:ind w:firstLine="720"/>
-      </w:pPr>
-      <w:r>
-        <w:t>-------------------------- EXAMPLE 1 --------------------------</w:t>
-      </w:r>
-    </w:p>
-    <w:p>
-      <w:pPr>
-        <w:ind w:firstLine="720"/>
-      </w:pPr>
-      <w:r>
-        <w:t>C:\PS&gt;Enable-TerminalServerInstallMode</w:t>
-      </w:r>
-    </w:p>
-    <w:p>
-      <w:pPr>
-        <w:pStyle w:val="Heading3"/>
-      </w:pPr>
-      <w:bookmarkStart w:id="49" w:name="_Toc406164594"/>
-      <w:r>
-        <w:t>Execute-MSI</w:t>
-      </w:r>
-      <w:bookmarkEnd w:id="49"/>
-    </w:p>
-    <w:p>
-      <w:r>
-        <w:rPr>
-          <w:b/>
-        </w:rPr>
-        <w:t>Synopsis</w:t>
-      </w:r>
-      <w:r>
-        <w:t xml:space="preserve">    : Executes msiexec.exe to perform the following actions for MSI &amp; MSP files and MSI product codes: install, uninstall, patch, repair, active setup.</w:t>
-      </w:r>
-    </w:p>
-    <w:p>
-      <w:r>
-        <w:rPr>
-          <w:b/>
-        </w:rPr>
-        <w:t>Description</w:t>
-      </w:r>
-      <w:r>
-        <w:t xml:space="preserve">: </w:t>
-      </w:r>
-    </w:p>
-    <w:p>
-      <w:pPr>
-        <w:ind w:left="675"/>
-      </w:pPr>
-      <w:r>
-        <w:t>Executes msiexec.exe to perform the following actions for MSI &amp; MSP files and MSI product codes: install, uninstall, patch, repair, active setup.</w:t>
-      </w:r>
-    </w:p>
-    <w:p>
-      <w:pPr>
-        <w:ind w:firstLine="675"/>
-      </w:pPr>
-      <w:r>
-        <w:t>Sets default switches to be passed to msiexec based on the preferences in the XML configuration file.</w:t>
-      </w:r>
-    </w:p>
-    <w:p>
-      <w:pPr>
-        <w:ind w:firstLine="720"/>
-      </w:pPr>
-      <w:r>
-        <w:t>Automatically generates a log file name and creates a verbose log file for all msiexec operations.</w:t>
-      </w:r>
-    </w:p>
-    <w:p>
-      <w:pPr>
-        <w:ind w:left="720"/>
-      </w:pPr>
-      <w:r>
-        <w:t>Expects the MSI or MSP file to be located in the "Files" sub directory of the App Deploy Toolkit. Expects transform files to be in the same directory as the MSI file.</w:t>
-      </w:r>
-    </w:p>
-    <w:p>
-      <w:r>
-        <w:rPr>
-          <w:b/>
-        </w:rPr>
-        <w:t xml:space="preserve">Parameter  </w:t>
-      </w:r>
-      <w:r>
-        <w:t xml:space="preserve"> :</w:t>
-      </w:r>
     </w:p>
     <w:p>
       <w:pPr>
@@ -19331,8 +19558,13 @@
       <w:pPr>
         <w:ind w:firstLine="720"/>
       </w:pPr>
-      <w:r>
-        <w:t>The action to perform. Options: Install, Uninstall, Patch, Repair, ActiveSetup.</w:t>
+      <w:proofErr w:type="gramStart"/>
+      <w:r>
+        <w:t>The action to perform.</w:t>
+      </w:r>
+      <w:proofErr w:type="gramEnd"/>
+      <w:r>
+        <w:t xml:space="preserve"> Options: Install, Uninstall, Patch, Repair, ActiveSetup.</w:t>
       </w:r>
     </w:p>
     <w:p>
@@ -19360,9 +19592,11 @@
       <w:pPr>
         <w:ind w:firstLine="720"/>
       </w:pPr>
+      <w:proofErr w:type="gramStart"/>
       <w:r>
         <w:t>The path to the MSI/MSP file or the product code of the installed MSI.</w:t>
       </w:r>
+      <w:proofErr w:type="gramEnd"/>
     </w:p>
     <w:p>
       <w:pPr>
@@ -19433,7 +19667,15 @@
         <w:ind w:left="720"/>
       </w:pPr>
       <w:r>
-        <w:t>Overrides the default parameters specified in the XML configuration file. Install default is: "REBOOT=ReallySuppress /QB!". Uninstall default is: "REBOOT=ReallySuppress /QN".</w:t>
+        <w:t>Overrides the default parameters specified in the XML configuration file. Install default is: "REBOOT=ReallySuppress /QB!</w:t>
+      </w:r>
+      <w:proofErr w:type="gramStart"/>
+      <w:r>
+        <w:t>".</w:t>
+      </w:r>
+      <w:proofErr w:type="gramEnd"/>
+      <w:r>
+        <w:t xml:space="preserve"> Uninstall default is: "REBOOT=ReallySuppress /QN".</w:t>
       </w:r>
     </w:p>
     <w:p>
@@ -19454,8 +19696,13 @@
       <w:pPr>
         <w:ind w:firstLine="720"/>
       </w:pPr>
-      <w:r>
-        <w:t>Overrides the default log file name. The default log file name is generated from the MSI file name.</w:t>
+      <w:proofErr w:type="gramStart"/>
+      <w:r>
+        <w:t>Overrides the default log file name.</w:t>
+      </w:r>
+      <w:proofErr w:type="gramEnd"/>
+      <w:r>
+        <w:t xml:space="preserve"> The default log file name is generated from the MSI file name.</w:t>
       </w:r>
     </w:p>
     <w:p>
@@ -19484,8 +19731,13 @@
       <w:pPr>
         <w:ind w:firstLine="720"/>
       </w:pPr>
-      <w:r>
-        <w:t>Overrides the working directory. The working directory is set to the location of the MSI file.</w:t>
+      <w:proofErr w:type="gramStart"/>
+      <w:r>
+        <w:t>Overrides the working directory.</w:t>
+      </w:r>
+      <w:proofErr w:type="gramEnd"/>
+      <w:r>
+        <w:t xml:space="preserve"> The working directory is set to the location of the MSI file.</w:t>
       </w:r>
     </w:p>
     <w:p>
@@ -19633,12 +19885,12 @@
       <w:pPr>
         <w:pStyle w:val="Heading3"/>
       </w:pPr>
-      <w:bookmarkStart w:id="50" w:name="_Toc406164595"/>
+      <w:bookmarkStart w:id="49" w:name="_Toc406164595"/>
       <w:r>
         <w:lastRenderedPageBreak/>
         <w:t>Execute-Process</w:t>
       </w:r>
-      <w:bookmarkEnd w:id="50"/>
+      <w:bookmarkEnd w:id="49"/>
     </w:p>
     <w:p>
       <w:r>
@@ -19669,8 +19921,13 @@
       <w:pPr>
         <w:ind w:left="675"/>
       </w:pPr>
-      <w:r>
-        <w:t>Executes a process, e.g. a file included in the Files directory of the App Deploy Toolkit, or a file on the local machine. Provides various options for handling the return codes (see Parameters).</w:t>
+      <w:proofErr w:type="gramStart"/>
+      <w:r>
+        <w:t>Executes a process, e.g. a file included in the Files directory of the App Deploy Toolkit, or a file on the local machine.</w:t>
+      </w:r>
+      <w:proofErr w:type="gramEnd"/>
+      <w:r>
+        <w:t xml:space="preserve"> Provides various options for handling the return codes (see Parameters).</w:t>
       </w:r>
     </w:p>
     <w:p>
@@ -19708,8 +19965,13 @@
       <w:pPr>
         <w:ind w:left="720"/>
       </w:pPr>
-      <w:r>
-        <w:t>Path to the file to be executed. If the file is located directly in the "Files" directory of the App Deploy Toolkit, only the file name needs to be specified.</w:t>
+      <w:proofErr w:type="gramStart"/>
+      <w:r>
+        <w:t>Path to the file to be executed.</w:t>
+      </w:r>
+      <w:proofErr w:type="gramEnd"/>
+      <w:r>
+        <w:t xml:space="preserve"> If the file is located directly in the "Files" directory of the App Deploy Toolkit, only the file name needs to be specified.</w:t>
       </w:r>
     </w:p>
     <w:p>
@@ -19717,8 +19979,13 @@
         <w:ind w:left="720"/>
       </w:pPr>
       <w:r>
-        <w:t>Otherwise, the full path of the file must be specified. If the files is in a subdirectory of "Files", use the "$dirFiles" variable as shown in the example.</w:t>
-      </w:r>
+        <w:t xml:space="preserve">Otherwise, the full path of the file must be specified. </w:t>
+      </w:r>
+      <w:proofErr w:type="gramStart"/>
+      <w:r>
+        <w:t>If the files is in a subdirectory of "Files", use the "$dirFiles" variable as shown in the example.</w:t>
+      </w:r>
+      <w:proofErr w:type="gramEnd"/>
     </w:p>
     <w:p>
       <w:pPr>
@@ -19794,8 +20061,13 @@
       <w:pPr>
         <w:ind w:left="720"/>
       </w:pPr>
-      <w:r>
-        <w:t>Specifies whether the process should be started with a new window to contain it. Default is false.</w:t>
+      <w:proofErr w:type="gramStart"/>
+      <w:r>
+        <w:t>Specifies whether the process should be started with a new window to contain it.</w:t>
+      </w:r>
+      <w:proofErr w:type="gramEnd"/>
+      <w:r>
+        <w:t xml:space="preserve"> Default is false.</w:t>
       </w:r>
     </w:p>
     <w:p>
@@ -19817,8 +20089,13 @@
         <w:ind w:firstLine="720"/>
       </w:pPr>
       <w:r>
-        <w:t>The working directory used for executing the process. Defaults to the directory of the file being executed.</w:t>
-      </w:r>
+        <w:t xml:space="preserve">The working directory used for executing the process. </w:t>
+      </w:r>
+      <w:proofErr w:type="gramStart"/>
+      <w:r>
+        <w:t>Defaults to the directory of the file being executed.</w:t>
+      </w:r>
+      <w:proofErr w:type="gramEnd"/>
     </w:p>
     <w:p>
       <w:pPr>
@@ -20022,10 +20299,18 @@
         <w:t xml:space="preserve">Path "$dirFiles\Bin\setup.exe" </w:t>
       </w:r>
       <w:r>
-        <w:t xml:space="preserve">-Parameters </w:t>
-      </w:r>
-      <w:r>
-        <w:t xml:space="preserve"> '/S' -WindowStyle Hidden</w:t>
+        <w:t>-</w:t>
+      </w:r>
+      <w:proofErr w:type="gramStart"/>
+      <w:r>
+        <w:t xml:space="preserve">Parameters </w:t>
+      </w:r>
+      <w:r>
+        <w:t xml:space="preserve"> '</w:t>
+      </w:r>
+      <w:proofErr w:type="gramEnd"/>
+      <w:r>
+        <w:t>/S' -WindowStyle Hidden</w:t>
       </w:r>
     </w:p>
     <w:p>
@@ -20047,170 +20332,191 @@
         <w:t xml:space="preserve"> Execute-Process -Path 'setup.exe' -Parameter</w:t>
       </w:r>
       <w:r>
-        <w:t>s '/S' -IgnoreExitCodes '1,2'</w:t>
-      </w:r>
+        <w:t>s '/S' -IgnoreExitCodes '1</w:t>
+      </w:r>
+      <w:proofErr w:type="gramStart"/>
+      <w:r>
+        <w:t>,2'</w:t>
+      </w:r>
+      <w:proofErr w:type="gramEnd"/>
     </w:p>
     <w:p>
       <w:pPr>
         <w:pStyle w:val="Heading3"/>
       </w:pPr>
-      <w:bookmarkStart w:id="51" w:name="_Toc406164596"/>
+      <w:bookmarkStart w:id="50" w:name="_Toc406164596"/>
       <w:r>
         <w:t>Execute-ProcessAsUser</w:t>
       </w:r>
+      <w:bookmarkEnd w:id="50"/>
+    </w:p>
+    <w:p>
+      <w:r>
+        <w:rPr>
+          <w:b/>
+        </w:rPr>
+        <w:t>Synopsis</w:t>
+      </w:r>
+      <w:r>
+        <w:t xml:space="preserve">    : </w:t>
+      </w:r>
+      <w:r>
+        <w:t>Execute a process with a logged in user account, by using a scheduled task, to provide interaction with user in the SYSTEM context.</w:t>
+      </w:r>
+    </w:p>
+    <w:p>
+      <w:r>
+        <w:rPr>
+          <w:b/>
+        </w:rPr>
+        <w:t>Description</w:t>
+      </w:r>
+      <w:r>
+        <w:t xml:space="preserve">: </w:t>
+      </w:r>
+    </w:p>
+    <w:p>
+      <w:pPr>
+        <w:ind w:left="675"/>
+      </w:pPr>
+      <w:r>
+        <w:t>Execute a process with a logged in user account, by using a scheduled task, to provide interaction with user in the SYSTEM context.</w:t>
+      </w:r>
+    </w:p>
+    <w:p>
+      <w:r>
+        <w:rPr>
+          <w:b/>
+        </w:rPr>
+        <w:t xml:space="preserve">Parameter  </w:t>
+      </w:r>
+      <w:r>
+        <w:t xml:space="preserve"> :</w:t>
+      </w:r>
+    </w:p>
+    <w:p>
+      <w:pPr>
+        <w:ind w:firstLine="720"/>
+        <w:rPr>
+          <w:i/>
+        </w:rPr>
+      </w:pPr>
+      <w:r>
+        <w:rPr>
+          <w:i/>
+        </w:rPr>
+        <w:t>UserName</w:t>
+      </w:r>
+    </w:p>
+    <w:p>
+      <w:pPr>
+        <w:ind w:left="720"/>
+      </w:pPr>
+      <w:proofErr w:type="gramStart"/>
+      <w:r>
+        <w:t>Logged in Username under which to run the process from.</w:t>
+      </w:r>
+      <w:proofErr w:type="gramEnd"/>
+    </w:p>
+    <w:p>
+      <w:pPr>
+        <w:ind w:firstLine="720"/>
+        <w:rPr>
+          <w:i/>
+        </w:rPr>
+      </w:pPr>
+      <w:r>
+        <w:rPr>
+          <w:i/>
+        </w:rPr>
+        <w:t>Path</w:t>
+      </w:r>
+    </w:p>
+    <w:p>
+      <w:pPr>
+        <w:ind w:left="720"/>
+      </w:pPr>
+      <w:proofErr w:type="gramStart"/>
+      <w:r>
+        <w:t xml:space="preserve">Path to the file </w:t>
+      </w:r>
+      <w:r>
+        <w:t>being</w:t>
+      </w:r>
+      <w:r>
+        <w:t xml:space="preserve"> executed.</w:t>
+      </w:r>
+      <w:proofErr w:type="gramEnd"/>
+    </w:p>
+    <w:p>
+      <w:pPr>
+        <w:ind w:left="720"/>
+        <w:rPr>
+          <w:i/>
+        </w:rPr>
+      </w:pPr>
+      <w:r>
+        <w:rPr>
+          <w:i/>
+        </w:rPr>
+        <w:t>Parameters</w:t>
+      </w:r>
+    </w:p>
+    <w:p>
+      <w:pPr>
+        <w:ind w:left="720"/>
+      </w:pPr>
+      <w:proofErr w:type="gramStart"/>
+      <w:r>
+        <w:t xml:space="preserve">Arguments to be passed to the </w:t>
+      </w:r>
+      <w:r>
+        <w:t>file being executed.</w:t>
+      </w:r>
+      <w:proofErr w:type="gramEnd"/>
+    </w:p>
+    <w:p>
+      <w:pPr>
+        <w:ind w:left="720"/>
+        <w:rPr>
+          <w:i/>
+        </w:rPr>
+      </w:pPr>
+      <w:r>
+        <w:rPr>
+          <w:i/>
+        </w:rPr>
+        <w:t>RunLevel</w:t>
+      </w:r>
+    </w:p>
+    <w:p>
+      <w:pPr>
+        <w:ind w:left="720"/>
+      </w:pPr>
+      <w:proofErr w:type="gramStart"/>
+      <w:r>
+        <w:t>Specifies the level of user rights that Task Scheduler uses to run the task.</w:t>
+      </w:r>
+      <w:proofErr w:type="gramEnd"/>
+      <w:r>
+        <w:t xml:space="preserve"> The acceptable values for this parameter are: </w:t>
+      </w:r>
+    </w:p>
+    <w:p>
+      <w:pPr>
+        <w:ind w:left="720"/>
+      </w:pPr>
+      <w:r>
+        <w:t xml:space="preserve">- HighestAvailable: </w:t>
+      </w:r>
+      <w:r>
+        <w:t xml:space="preserve">HighestAvailable: </w:t>
+      </w:r>
+      <w:r>
+        <w:t>Tasks run by using the highest available privileges (Admin privileges for Administrators). Default Value.</w:t>
+      </w:r>
+      <w:bookmarkStart w:id="51" w:name="_GoBack"/>
       <w:bookmarkEnd w:id="51"/>
-    </w:p>
-    <w:p>
-      <w:r>
-        <w:rPr>
-          <w:b/>
-        </w:rPr>
-        <w:t>Synopsis</w:t>
-      </w:r>
-      <w:r>
-        <w:t xml:space="preserve">    : </w:t>
-      </w:r>
-      <w:r>
-        <w:t>Execute a process with a logged in user account, by using a scheduled task, to provide interaction with user in the SYSTEM context.</w:t>
-      </w:r>
-    </w:p>
-    <w:p>
-      <w:r>
-        <w:rPr>
-          <w:b/>
-        </w:rPr>
-        <w:t>Description</w:t>
-      </w:r>
-      <w:r>
-        <w:t xml:space="preserve">: </w:t>
-      </w:r>
-    </w:p>
-    <w:p>
-      <w:pPr>
-        <w:ind w:left="675"/>
-      </w:pPr>
-      <w:r>
-        <w:t>Execute a process with a logged in user account, by using a scheduled task, to provide interaction with user in the SYSTEM context.</w:t>
-      </w:r>
-    </w:p>
-    <w:p>
-      <w:r>
-        <w:rPr>
-          <w:b/>
-        </w:rPr>
-        <w:t xml:space="preserve">Parameter  </w:t>
-      </w:r>
-      <w:r>
-        <w:t xml:space="preserve"> :</w:t>
-      </w:r>
-    </w:p>
-    <w:p>
-      <w:pPr>
-        <w:ind w:firstLine="720"/>
-        <w:rPr>
-          <w:i/>
-        </w:rPr>
-      </w:pPr>
-      <w:r>
-        <w:rPr>
-          <w:i/>
-        </w:rPr>
-        <w:t>UserName</w:t>
-      </w:r>
-    </w:p>
-    <w:p>
-      <w:pPr>
-        <w:ind w:left="720"/>
-      </w:pPr>
-      <w:r>
-        <w:t>Logged in Username under which to run the process from.</w:t>
-      </w:r>
-    </w:p>
-    <w:p>
-      <w:pPr>
-        <w:ind w:firstLine="720"/>
-        <w:rPr>
-          <w:i/>
-        </w:rPr>
-      </w:pPr>
-      <w:r>
-        <w:rPr>
-          <w:i/>
-        </w:rPr>
-        <w:t>Path</w:t>
-      </w:r>
-    </w:p>
-    <w:p>
-      <w:pPr>
-        <w:ind w:left="720"/>
-      </w:pPr>
-      <w:r>
-        <w:t xml:space="preserve">Path to the file </w:t>
-      </w:r>
-      <w:r>
-        <w:t>being</w:t>
-      </w:r>
-      <w:r>
-        <w:t xml:space="preserve"> executed.</w:t>
-      </w:r>
-    </w:p>
-    <w:p>
-      <w:pPr>
-        <w:ind w:left="720"/>
-        <w:rPr>
-          <w:i/>
-        </w:rPr>
-      </w:pPr>
-      <w:r>
-        <w:rPr>
-          <w:i/>
-        </w:rPr>
-        <w:t>Parameters</w:t>
-      </w:r>
-    </w:p>
-    <w:p>
-      <w:pPr>
-        <w:ind w:left="720"/>
-      </w:pPr>
-      <w:r>
-        <w:t xml:space="preserve">Arguments to be passed to the </w:t>
-      </w:r>
-      <w:r>
-        <w:t>file being executed.</w:t>
-      </w:r>
-    </w:p>
-    <w:p>
-      <w:pPr>
-        <w:ind w:left="720"/>
-        <w:rPr>
-          <w:i/>
-        </w:rPr>
-      </w:pPr>
-      <w:r>
-        <w:rPr>
-          <w:i/>
-        </w:rPr>
-        <w:t>RunLevel</w:t>
-      </w:r>
-    </w:p>
-    <w:p>
-      <w:pPr>
-        <w:ind w:left="720"/>
-      </w:pPr>
-      <w:r>
-        <w:t xml:space="preserve">Specifies the level of user rights that Task Scheduler uses to run the task. The acceptable values for this parameter are: </w:t>
-      </w:r>
-    </w:p>
-    <w:p>
-      <w:pPr>
-        <w:ind w:left="720"/>
-      </w:pPr>
-      <w:r>
-        <w:t xml:space="preserve">- HighestAvailable: </w:t>
-      </w:r>
-      <w:r>
-        <w:t>HighestAvailable: Tasks run by using the highest available privileges (Admin privileges for Administrators and User privileges for Standard Users). Default Value.</w:t>
-      </w:r>
     </w:p>
     <w:p>
       <w:pPr>
@@ -20295,7 +20601,15 @@
         <w:t xml:space="preserve"> </w:t>
       </w:r>
       <w:r>
-        <w:t>Execute-ProcessAsUser -UserName 'CONTOSO\User' -Path "$PSHOME\powershell.exe" -Parameters '-Command `"C:\Test\Script.ps1`"</w:t>
+        <w:t>Execute-ProcessAsUser -UserName 'CONTOSO\User' -Path "$PSHOME\powershell.exe" -Parameters '-Command `"C</w:t>
+      </w:r>
+      <w:proofErr w:type="gramStart"/>
+      <w:r>
+        <w:t>:\</w:t>
+      </w:r>
+      <w:proofErr w:type="gramEnd"/>
+      <w:r>
+        <w:t>Test\Script.ps1`"</w:t>
       </w:r>
       <w:r>
         <w:t>; Exit `$LastExitCode</w:t>
@@ -20351,12 +20665,14 @@
       <w:pPr>
         <w:ind w:left="720"/>
       </w:pPr>
+      <w:proofErr w:type="gramStart"/>
       <w:r>
         <w:t xml:space="preserve">Performs cleanup actions </w:t>
       </w:r>
       <w:r>
         <w:t>such as closing down dialogs and unblocking blocked applications.</w:t>
       </w:r>
+      <w:proofErr w:type="gramEnd"/>
     </w:p>
     <w:p>
       <w:pPr>
@@ -21156,8 +21472,13 @@
       <w:pPr>
         <w:ind w:left="720"/>
       </w:pPr>
-      <w:r>
-        <w:t>Retrieves information about installed applications by querying the registry. You can specify an application name, a product code, or both.</w:t>
+      <w:proofErr w:type="gramStart"/>
+      <w:r>
+        <w:t>Retrieves information about installed applications by querying the registry.</w:t>
+      </w:r>
+      <w:proofErr w:type="gramEnd"/>
+      <w:r>
+        <w:t xml:space="preserve"> You can specify an application name, a product code, or both.</w:t>
       </w:r>
     </w:p>
     <w:p>
@@ -21225,10 +21546,12 @@
       <w:pPr>
         <w:ind w:left="720"/>
       </w:pPr>
+      <w:proofErr w:type="gramStart"/>
       <w:r>
         <w:lastRenderedPageBreak/>
         <w:t>Specifies to only match the exact name of the application.</w:t>
       </w:r>
+      <w:proofErr w:type="gramEnd"/>
     </w:p>
     <w:p>
       <w:pPr>
@@ -21372,8 +21695,13 @@
         <w:t xml:space="preserve"> the following session details: </w:t>
       </w:r>
       <w:r>
-        <w:t>NTAccount, UserName, DomainName, SessionId, SessionName, ConnectState, IsCurrentSession, IsConsoleSession, IsUserSession, LogonTime, IdleTime, DisconnectTime, ClientName, ClientProtocolType, ClientDirectory, ClientBuildNumber</w:t>
-      </w:r>
+        <w:t xml:space="preserve">NTAccount, UserName, DomainName, SessionId, SessionName, ConnectState, IsCurrentSession, IsConsoleSession, IsUserSession, LogonTime, IdleTime, DisconnectTime, ClientName, ClientProtocolType, ClientDirectory, </w:t>
+      </w:r>
+      <w:proofErr w:type="gramStart"/>
+      <w:r>
+        <w:t>ClientBuildNumber</w:t>
+      </w:r>
+      <w:proofErr w:type="gramEnd"/>
     </w:p>
     <w:p>
       <w:r>
@@ -21553,8 +21881,13 @@
       <w:pPr>
         <w:ind w:left="720"/>
       </w:pPr>
-      <w:r>
-        <w:t>The security identifier (SID) for a user. Specifying this parameter will convert a HKEY_CURRENT_USER registry key to the HKEY_USERS\$SID format.</w:t>
+      <w:proofErr w:type="gramStart"/>
+      <w:r>
+        <w:t>The security identifier (SID) for a user.</w:t>
+      </w:r>
+      <w:proofErr w:type="gramEnd"/>
+      <w:r>
+        <w:t xml:space="preserve"> Specifying this parameter will convert a HKEY_CURRENT_USER registry key to the HKEY_USERS\$SID format.</w:t>
       </w:r>
     </w:p>
     <w:p>
@@ -21614,7 +21947,15 @@
         <w:t>C:\PS&gt;</w:t>
       </w:r>
       <w:r>
-        <w:t xml:space="preserve"> Get-RegistryKey -Key 'HKLM:SOFTWARE\Microsoft\Windows\CurrentVersion\Uninstall\{1AD147D0-BE0E-3D6C-AC11-64F6DC4163F1}'</w:t>
+        <w:t xml:space="preserve"> Get-RegistryKey -Key 'HKLM</w:t>
+      </w:r>
+      <w:proofErr w:type="gramStart"/>
+      <w:r>
+        <w:t>:SOFTWARE</w:t>
+      </w:r>
+      <w:proofErr w:type="gramEnd"/>
+      <w:r>
+        <w:t>\Microsoft\Windows\CurrentVersion\Uninstall\{1AD147D0-BE0E-3D6C-AC11-64F6DC4163F1}'</w:t>
       </w:r>
     </w:p>
     <w:p>
@@ -21652,7 +21993,15 @@
         <w:t>C:\PS&gt;</w:t>
       </w:r>
       <w:r>
-        <w:t xml:space="preserve"> Get-RegistryKey -Key 'HKLM:Software\Wow6432Node\Microsoft\Microsoft SQL Server Compact Edition\v3.5' -Value 'Version'</w:t>
+        <w:t xml:space="preserve"> Get-RegistryKey -Key 'HKLM</w:t>
+      </w:r>
+      <w:proofErr w:type="gramStart"/>
+      <w:r>
+        <w:t>:Software</w:t>
+      </w:r>
+      <w:proofErr w:type="gramEnd"/>
+      <w:r>
+        <w:t>\Wow6432Node\Microsoft\Microsoft SQL Server Compact Edition\v3.5' -Value 'Version'</w:t>
       </w:r>
     </w:p>
     <w:p>
@@ -21734,8 +22083,13 @@
         <w:ind w:firstLine="720"/>
       </w:pPr>
       <w:r>
-        <w:t>Specify the name of the scheduled task to retrieve details for. Uses regex match to find scheduled task.</w:t>
-      </w:r>
+        <w:t xml:space="preserve">Specify the name of the scheduled task to retrieve details for. </w:t>
+      </w:r>
+      <w:proofErr w:type="gramStart"/>
+      <w:r>
+        <w:t>Uses regex match to find scheduled task.</w:t>
+      </w:r>
+      <w:proofErr w:type="gramEnd"/>
     </w:p>
     <w:p>
       <w:pPr>
@@ -22054,7 +22408,15 @@
         <w:ind w:left="720"/>
       </w:pPr>
       <w:r>
-        <w:t>Get the User Profile Path, User Account Sid, and the User Account Name for all users that log onto the machine and also the Default User (which does  not log on).</w:t>
+        <w:t xml:space="preserve">Get the User Profile Path, User Account Sid, and the User Account Name for all users that log onto the machine and also the Default User (which </w:t>
+      </w:r>
+      <w:proofErr w:type="gramStart"/>
+      <w:r>
+        <w:t>does  not</w:t>
+      </w:r>
+      <w:proofErr w:type="gramEnd"/>
+      <w:r>
+        <w:t xml:space="preserve"> log on).</w:t>
       </w:r>
     </w:p>
     <w:p>
@@ -22117,7 +22479,15 @@
         <w:ind w:firstLine="720"/>
       </w:pPr>
       <w:r>
-        <w:t>Exclude system profiles: SYSTEM, LOCAL SERVICE, NETWORK SERVICE. Default is: $true.</w:t>
+        <w:t xml:space="preserve">Exclude system profiles: SYSTEM, LOCAL SERVICE, </w:t>
+      </w:r>
+      <w:proofErr w:type="gramStart"/>
+      <w:r>
+        <w:t>NETWORK</w:t>
+      </w:r>
+      <w:proofErr w:type="gramEnd"/>
+      <w:r>
+        <w:t xml:space="preserve"> SERVICE. Default is: $true.</w:t>
       </w:r>
     </w:p>
     <w:p>
@@ -22523,9 +22893,19 @@
       <w:pPr>
         <w:ind w:left="720"/>
       </w:pPr>
-      <w:r>
-        <w:t>Script block which contains HKCU registry settings which should be modified for all users on the system. Must specify the -SID parameter for all HKCU settings.</w:t>
-      </w:r>
+      <w:proofErr w:type="gramStart"/>
+      <w:r>
+        <w:t>Script block which contains HKCU registry settings which should be modified for all users on the system.</w:t>
+      </w:r>
+      <w:proofErr w:type="gramEnd"/>
+      <w:r>
+        <w:t xml:space="preserve"> </w:t>
+      </w:r>
+      <w:proofErr w:type="gramStart"/>
+      <w:r>
+        <w:t>Must specify the -SID parameter for all HKCU settings.</w:t>
+      </w:r>
+      <w:proofErr w:type="gramEnd"/>
     </w:p>
     <w:p>
       <w:pPr>
@@ -22881,9 +23261,11 @@
       <w:pPr>
         <w:ind w:firstLine="720"/>
       </w:pPr>
+      <w:proofErr w:type="gramStart"/>
       <w:r>
         <w:t>Triggers SCCM to invoke the requested schedule task id.</w:t>
       </w:r>
+      <w:proofErr w:type="gramEnd"/>
     </w:p>
     <w:p>
       <w:r>
@@ -23059,9 +23441,11 @@
       <w:pPr>
         <w:ind w:firstLine="720"/>
       </w:pPr>
+      <w:proofErr w:type="gramStart"/>
       <w:r>
         <w:t>Path to the new folder which should be created.</w:t>
       </w:r>
+      <w:proofErr w:type="gramEnd"/>
     </w:p>
     <w:p>
       <w:pPr>
@@ -23729,9 +24113,11 @@
       <w:pPr>
         <w:ind w:firstLine="720"/>
       </w:pPr>
+      <w:proofErr w:type="gramStart"/>
       <w:r>
         <w:t>Path of the file to remove.</w:t>
       </w:r>
+      <w:proofErr w:type="gramEnd"/>
     </w:p>
     <w:p>
       <w:pPr>
@@ -23804,7 +24190,15 @@
         <w:t>C:\PS&gt;</w:t>
       </w:r>
       <w:r>
-        <w:t>Remove-File -Path 'C:\Windows\Downloaded Program Files\Temp.inf'</w:t>
+        <w:t>Remove-File -Path 'C</w:t>
+      </w:r>
+      <w:proofErr w:type="gramStart"/>
+      <w:r>
+        <w:t>:\</w:t>
+      </w:r>
+      <w:proofErr w:type="gramEnd"/>
+      <w:r>
+        <w:t>Windows\Downloaded Program Files\Temp.inf'</w:t>
       </w:r>
     </w:p>
     <w:p>
@@ -23823,7 +24217,15 @@
         <w:t>C:\PS&gt;</w:t>
       </w:r>
       <w:r>
-        <w:t>Remove-File -Path 'C:\Windows\Downloaded Program Files' -Recurse</w:t>
+        <w:t>Remove-File -Path 'C</w:t>
+      </w:r>
+      <w:proofErr w:type="gramStart"/>
+      <w:r>
+        <w:t>:\</w:t>
+      </w:r>
+      <w:proofErr w:type="gramEnd"/>
+      <w:r>
+        <w:t>Windows\Downloaded Program Files' -Recurse</w:t>
       </w:r>
     </w:p>
     <w:p>
@@ -23898,9 +24300,11 @@
       <w:pPr>
         <w:ind w:firstLine="720"/>
       </w:pPr>
+      <w:proofErr w:type="gramStart"/>
       <w:r>
         <w:t>Path to the folder which should be removed.</w:t>
       </w:r>
+      <w:proofErr w:type="gramEnd"/>
     </w:p>
     <w:p>
       <w:pPr>
@@ -23994,9 +24398,11 @@
       <w:pPr>
         <w:ind w:left="720"/>
       </w:pPr>
+      <w:proofErr w:type="gramStart"/>
       <w:r>
         <w:t>Removes all MSI applications matching the specified application name.</w:t>
       </w:r>
+      <w:proofErr w:type="gramEnd"/>
     </w:p>
     <w:p>
       <w:pPr>
@@ -24035,9 +24441,11 @@
       <w:pPr>
         <w:ind w:firstLine="720"/>
       </w:pPr>
+      <w:proofErr w:type="gramStart"/>
       <w:r>
         <w:t>The name of the application to uninstall.</w:t>
       </w:r>
+      <w:proofErr w:type="gramEnd"/>
     </w:p>
     <w:p>
       <w:pPr>
@@ -24284,8 +24692,13 @@
       <w:pPr>
         <w:ind w:left="720"/>
       </w:pPr>
-      <w:r>
-        <w:t>The security identifier (SID) for a user. Specifying this parameter will convert a HKEY_CURRENT_USER registry key to the HKEY_USERS\$SID format.</w:t>
+      <w:proofErr w:type="gramStart"/>
+      <w:r>
+        <w:t>The security identifier (SID) for a user.</w:t>
+      </w:r>
+      <w:proofErr w:type="gramEnd"/>
+      <w:r>
+        <w:t xml:space="preserve"> Specifying this parameter will convert a HKEY_CURRENT_USER registry key to the HKEY_USERS\$SID format.</w:t>
       </w:r>
     </w:p>
     <w:p>
@@ -24364,7 +24777,15 @@
         <w:t>C:\PS&gt;</w:t>
       </w:r>
       <w:r>
-        <w:t xml:space="preserve"> Remove-RegistryKey -Key 'HKLM:SOFTWARE\Microsoft\Windows\CurrentVersion\Run' -Name 'RunAppInstall'</w:t>
+        <w:t xml:space="preserve"> Remove-RegistryKey -Key 'HKLM</w:t>
+      </w:r>
+      <w:proofErr w:type="gramStart"/>
+      <w:r>
+        <w:t>:SOFTWARE</w:t>
+      </w:r>
+      <w:proofErr w:type="gramEnd"/>
+      <w:r>
+        <w:t>\Microsoft\Windows\CurrentVersion\Run' -Name 'RunAppInstall'</w:t>
       </w:r>
     </w:p>
     <w:p>
@@ -24439,8 +24860,21 @@
       <w:pPr>
         <w:ind w:left="720"/>
       </w:pPr>
-      <w:r>
-        <w:t>The error record to resolve. The default error record is the lastest one: $global:Error[0]. This parameter will also accept an array of error records.</w:t>
+      <w:proofErr w:type="gramStart"/>
+      <w:r>
+        <w:t>The error record to resolve.</w:t>
+      </w:r>
+      <w:proofErr w:type="gramEnd"/>
+      <w:r>
+        <w:t xml:space="preserve"> The default error record is the lastest one: $global</w:t>
+      </w:r>
+      <w:proofErr w:type="gramStart"/>
+      <w:r>
+        <w:t>:Error</w:t>
+      </w:r>
+      <w:proofErr w:type="gramEnd"/>
+      <w:r>
+        <w:t>[0]. This parameter will also accept an array of error records.</w:t>
       </w:r>
     </w:p>
     <w:p>
@@ -24461,9 +24895,19 @@
       <w:pPr>
         <w:ind w:left="720"/>
       </w:pPr>
-      <w:r>
-        <w:t>The list of properties to display from the error record. Use "*" to display all properties. Default list of error properties is: Message, FullyQualifiedErrorId, ScriptStackTrace, PositionMessage, InnerException</w:t>
-      </w:r>
+      <w:proofErr w:type="gramStart"/>
+      <w:r>
+        <w:t>The list of properties to display from the error record.</w:t>
+      </w:r>
+      <w:proofErr w:type="gramEnd"/>
+      <w:r>
+        <w:t xml:space="preserve"> Use "*" to display all properties. Default list of error properties is: Message, FullyQualifiedErrorId, ScriptStackTrace, PositionMessage, </w:t>
+      </w:r>
+      <w:proofErr w:type="gramStart"/>
+      <w:r>
+        <w:t>InnerException</w:t>
+      </w:r>
+      <w:proofErr w:type="gramEnd"/>
     </w:p>
     <w:p>
       <w:pPr>
@@ -24483,9 +24927,11 @@
       <w:pPr>
         <w:ind w:left="720"/>
       </w:pPr>
+      <w:proofErr w:type="gramStart"/>
       <w:r>
         <w:t>Get error record details as represented by $_.</w:t>
       </w:r>
+      <w:proofErr w:type="gramEnd"/>
     </w:p>
     <w:p>
       <w:pPr>
@@ -24527,9 +24973,11 @@
       <w:pPr>
         <w:ind w:left="720"/>
       </w:pPr>
+      <w:proofErr w:type="gramStart"/>
       <w:r>
         <w:t>Get error record exception details as represented by $_.Exception.</w:t>
       </w:r>
+      <w:proofErr w:type="gramEnd"/>
     </w:p>
     <w:p>
       <w:pPr>
@@ -24549,10 +24997,20 @@
       <w:pPr>
         <w:ind w:left="720"/>
       </w:pPr>
+      <w:proofErr w:type="gramStart"/>
       <w:r>
         <w:lastRenderedPageBreak/>
-        <w:t>Get error record inner exception details as represented by $_.Exception.InnerException. Will retrieve all inner exceptions if there is more than one.</w:t>
-      </w:r>
+        <w:t>Get error record inner exception details as represented by $_.Exception.InnerException.</w:t>
+      </w:r>
+      <w:proofErr w:type="gramEnd"/>
+      <w:r>
+        <w:t xml:space="preserve"> </w:t>
+      </w:r>
+      <w:proofErr w:type="gramStart"/>
+      <w:r>
+        <w:t>Will retrieve all inner exceptions if there is more than one.</w:t>
+      </w:r>
+      <w:proofErr w:type="gramEnd"/>
     </w:p>
     <w:p>
       <w:pPr>
@@ -24643,7 +25101,15 @@
         <w:t>C:\PS&gt;</w:t>
       </w:r>
       <w:r>
-        <w:t xml:space="preserve"> Resolve-Error -GetErrorInvocation:$false</w:t>
+        <w:t xml:space="preserve"> Resolve-Error -GetErrorInvocation</w:t>
+      </w:r>
+      <w:proofErr w:type="gramStart"/>
+      <w:r>
+        <w:t>:$</w:t>
+      </w:r>
+      <w:proofErr w:type="gramEnd"/>
+      <w:r>
+        <w:t>false</w:t>
       </w:r>
     </w:p>
     <w:p>
@@ -24697,7 +25163,15 @@
         <w:ind w:firstLine="720"/>
       </w:pPr>
       <w:r>
-        <w:t>http://msdn.microsoft.com/en-us/library/System.Windows.Forms.SendKeys(v=vs.100).aspx</w:t>
+        <w:t>http://msdn.microsoft.com/en-us/library/</w:t>
+      </w:r>
+      <w:proofErr w:type="gramStart"/>
+      <w:r>
+        <w:t>System.Windows.Forms.SendKeys(</w:t>
+      </w:r>
+      <w:proofErr w:type="gramEnd"/>
+      <w:r>
+        <w:t>v=vs.100).aspx</w:t>
       </w:r>
     </w:p>
     <w:p>
@@ -24729,8 +25203,13 @@
       <w:pPr>
         <w:ind w:firstLine="720"/>
       </w:pPr>
-      <w:r>
-        <w:t xml:space="preserve">The title of the application window. This can be a partial title.    </w:t>
+      <w:proofErr w:type="gramStart"/>
+      <w:r>
+        <w:t>The title of the application window.</w:t>
+      </w:r>
+      <w:proofErr w:type="gramEnd"/>
+      <w:r>
+        <w:t xml:space="preserve"> This can be a partial title.    </w:t>
       </w:r>
     </w:p>
     <w:p>
@@ -24912,7 +25391,15 @@
         <w:ind w:left="720"/>
       </w:pPr>
       <w:r>
-        <w:t>- Creates the registry entries in HKLM:SOFTWARE\Microsoft\Active Setup\Installed Components\$installName.</w:t>
+        <w:t>- Creates the registry entries in HKLM</w:t>
+      </w:r>
+      <w:proofErr w:type="gramStart"/>
+      <w:r>
+        <w:t>:SOFTWARE</w:t>
+      </w:r>
+      <w:proofErr w:type="gramEnd"/>
+      <w:r>
+        <w:t>\Microsoft\Active Setup\Installed Components\$installName.</w:t>
       </w:r>
     </w:p>
     <w:p>
@@ -24976,9 +25463,11 @@
       <w:pPr>
         <w:ind w:firstLine="720"/>
       </w:pPr>
+      <w:proofErr w:type="gramStart"/>
       <w:r>
         <w:t>Full destination path to the file that will be executed for each user that logs in.</w:t>
       </w:r>
+      <w:proofErr w:type="gramEnd"/>
     </w:p>
     <w:p>
       <w:pPr>
@@ -25006,9 +25495,11 @@
       <w:pPr>
         <w:ind w:firstLine="720"/>
       </w:pPr>
+      <w:proofErr w:type="gramStart"/>
       <w:r>
         <w:t>Arguments to pass to the file being executed.</w:t>
       </w:r>
+      <w:proofErr w:type="gramEnd"/>
     </w:p>
     <w:p>
       <w:pPr>
@@ -25028,8 +25519,13 @@
       <w:pPr>
         <w:ind w:left="720"/>
       </w:pPr>
-      <w:r>
-        <w:t>Description for the Active Setup. Users will see "Setting up personalised settings for: $Description" at logon. Default is: $installName.</w:t>
+      <w:proofErr w:type="gramStart"/>
+      <w:r>
+        <w:t>Description for the Active Setup.</w:t>
+      </w:r>
+      <w:proofErr w:type="gramEnd"/>
+      <w:r>
+        <w:t xml:space="preserve"> Users will see "Setting up personalised settings for: $Description" at logon. Default is: $installName.</w:t>
       </w:r>
     </w:p>
     <w:p>
@@ -25050,8 +25546,13 @@
       <w:pPr>
         <w:ind w:firstLine="720"/>
       </w:pPr>
-      <w:r>
-        <w:t>Name of the registry key for the Active Setup entry. Default is: $installName.</w:t>
+      <w:proofErr w:type="gramStart"/>
+      <w:r>
+        <w:t>Name of the registry key for the Active Setup entry.</w:t>
+      </w:r>
+      <w:proofErr w:type="gramEnd"/>
+      <w:r>
+        <w:t xml:space="preserve"> Default is: $installName.</w:t>
       </w:r>
     </w:p>
     <w:p>
@@ -25072,8 +25573,13 @@
       <w:pPr>
         <w:ind w:left="720"/>
       </w:pPr>
-      <w:r>
-        <w:t>Optional. Specify version for Active setup entry. Active Setup is not triggered if Version value has more than 8 consecutive digits. Use commas to get around this limitation.</w:t>
+      <w:proofErr w:type="gramStart"/>
+      <w:r>
+        <w:t>Optional.</w:t>
+      </w:r>
+      <w:proofErr w:type="gramEnd"/>
+      <w:r>
+        <w:t xml:space="preserve"> Specify version for Active setup entry. Active Setup is not triggered if Version value has more than 8 consecutive digits. Use commas to get around this limitation.</w:t>
       </w:r>
     </w:p>
     <w:p>
@@ -25094,9 +25600,14 @@
       <w:pPr>
         <w:ind w:left="720"/>
       </w:pPr>
+      <w:proofErr w:type="gramStart"/>
       <w:r>
         <w:lastRenderedPageBreak/>
-        <w:t>Optional. Arbitrary string used to specify the installation language of the file being executed. Not replicated to HKCU.</w:t>
+        <w:t>Optional.</w:t>
+      </w:r>
+      <w:proofErr w:type="gramEnd"/>
+      <w:r>
+        <w:t xml:space="preserve"> Arbitrary string used to specify the installation language of the file being executed. Not replicated to HKCU.</w:t>
       </w:r>
     </w:p>
     <w:p>
@@ -25118,8 +25629,13 @@
         <w:ind w:left="720"/>
       </w:pPr>
       <w:r>
-        <w:t>Remove Active Setup entry from HKLM registry hive. Will also load each logon user's HKCU registry hive to remove Active Setup entry.</w:t>
-      </w:r>
+        <w:t xml:space="preserve">Remove Active Setup entry from HKLM registry hive. </w:t>
+      </w:r>
+      <w:proofErr w:type="gramStart"/>
+      <w:r>
+        <w:t>Will also load each logon user's HKCU registry hive to remove Active Setup entry.</w:t>
+      </w:r>
+      <w:proofErr w:type="gramEnd"/>
     </w:p>
     <w:p>
       <w:pPr>
@@ -25139,9 +25655,11 @@
       <w:pPr>
         <w:ind w:left="720"/>
       </w:pPr>
+      <w:proofErr w:type="gramStart"/>
       <w:r>
         <w:t>Disables the Active Setup entry so that the StubPath file will not be executed.</w:t>
       </w:r>
+      <w:proofErr w:type="gramEnd"/>
     </w:p>
     <w:p>
       <w:pPr>
@@ -25197,7 +25715,15 @@
         <w:t xml:space="preserve"> </w:t>
       </w:r>
       <w:r>
-        <w:t>Set-ActiveSetup -StubExePath 'C:\Users\Public\Company\ProgramUserConfig.vbs' -Arguments '/Silent' -Description 'Program User Config' -Key 'ProgramUserConfig' -Locale 'en'</w:t>
+        <w:t>Set-ActiveSetup -StubExePath 'C</w:t>
+      </w:r>
+      <w:proofErr w:type="gramStart"/>
+      <w:r>
+        <w:t>:\</w:t>
+      </w:r>
+      <w:proofErr w:type="gramEnd"/>
+      <w:r>
+        <w:t>Users\Public\Company\ProgramUserConfig.vbs' -Arguments '/Silent' -Description 'Program User Config' -Key 'ProgramUserConfig' -Locale 'en'</w:t>
       </w:r>
     </w:p>
     <w:p>
@@ -25216,7 +25742,15 @@
         <w:t xml:space="preserve"> </w:t>
       </w:r>
       <w:r>
-        <w:t>Set-ActiveSetup -StubExePath 'C:\Program Files\MyApp\MyApp_v1r1_HKCU.exe'</w:t>
+        <w:t>Set-ActiveSetup -StubExePath 'C</w:t>
+      </w:r>
+      <w:proofErr w:type="gramStart"/>
+      <w:r>
+        <w:t>:\</w:t>
+      </w:r>
+      <w:proofErr w:type="gramEnd"/>
+      <w:r>
+        <w:t>Program Files\MyApp\MyApp_v1r1_HKCU.exe'</w:t>
       </w:r>
     </w:p>
     <w:p>
@@ -25381,9 +25915,19 @@
       <w:pPr>
         <w:ind w:firstLine="720"/>
       </w:pPr>
-      <w:r>
-        <w:t>Value for the key within the section of the INI file. To remove a value, set this variable to $null.</w:t>
-      </w:r>
+      <w:proofErr w:type="gramStart"/>
+      <w:r>
+        <w:t>Value for the key within the section of the INI file.</w:t>
+      </w:r>
+      <w:proofErr w:type="gramEnd"/>
+      <w:r>
+        <w:t xml:space="preserve"> </w:t>
+      </w:r>
+      <w:proofErr w:type="gramStart"/>
+      <w:r>
+        <w:t>To remove a value, set this variable to $null.</w:t>
+      </w:r>
+      <w:proofErr w:type="gramEnd"/>
     </w:p>
     <w:p>
       <w:pPr>
@@ -25518,11 +26062,16 @@
       <w:pPr>
         <w:ind w:left="720"/>
       </w:pPr>
+      <w:proofErr w:type="gramStart"/>
       <w:r>
         <w:t>A</w:t>
       </w:r>
       <w:r>
-        <w:t xml:space="preserve">ction to be performed. Options: </w:t>
+        <w:t>ction to be performed.</w:t>
+      </w:r>
+      <w:proofErr w:type="gramEnd"/>
+      <w:r>
+        <w:t xml:space="preserve"> Options: </w:t>
       </w:r>
       <w:r>
         <w:t>'PintoStartMenu',</w:t>
@@ -25756,8 +26305,13 @@
       <w:pPr>
         <w:ind w:left="720"/>
       </w:pPr>
-      <w:r>
-        <w:t>The type of registry value to create or set. Options: 'Binary',</w:t>
+      <w:proofErr w:type="gramStart"/>
+      <w:r>
+        <w:t>The type of registry value to create or set.</w:t>
+      </w:r>
+      <w:proofErr w:type="gramEnd"/>
+      <w:r>
+        <w:t xml:space="preserve"> Options: 'Binary',</w:t>
       </w:r>
       <w:r>
         <w:t xml:space="preserve"> </w:t>
@@ -25820,8 +26374,13 @@
       <w:pPr>
         <w:ind w:left="720"/>
       </w:pPr>
-      <w:r>
-        <w:t>The security identifier (SID) for a user. Specifying this parameter will convert a HKEY_CURRENT_USER registry key to the HKEY_USERS\$SID format.</w:t>
+      <w:proofErr w:type="gramStart"/>
+      <w:r>
+        <w:t>The security identifier (SID) for a user.</w:t>
+      </w:r>
+      <w:proofErr w:type="gramEnd"/>
+      <w:r>
+        <w:t xml:space="preserve"> Specifying this parameter will convert a HKEY_CURRENT_USER registry key to the HKEY_USERS\$SID format.</w:t>
       </w:r>
     </w:p>
     <w:p>
@@ -26195,8 +26754,13 @@
       <w:pPr>
         <w:ind w:firstLine="720"/>
       </w:pPr>
-      <w:r>
-        <w:t>Time in milliseconds to display the balloon tip. Default: 500.</w:t>
+      <w:proofErr w:type="gramStart"/>
+      <w:r>
+        <w:t>Time in milliseconds to display the balloon tip.</w:t>
+      </w:r>
+      <w:proofErr w:type="gramEnd"/>
+      <w:r>
+        <w:t xml:space="preserve"> Default: 500.</w:t>
       </w:r>
     </w:p>
     <w:p>
@@ -26393,8 +26957,13 @@
       <w:pPr>
         <w:ind w:left="720"/>
       </w:pPr>
-      <w:r>
-        <w:t>Buttons to be included on the dialog box. Options: OK, OKCancel, AbortRetryIgnore, YesNoCancel, YesNo, RetryCancel, CancelTryAgainContinue. Default: OK.</w:t>
+      <w:proofErr w:type="gramStart"/>
+      <w:r>
+        <w:t>Buttons to be included on the dialog box.</w:t>
+      </w:r>
+      <w:proofErr w:type="gramEnd"/>
+      <w:r>
+        <w:t xml:space="preserve"> Options: OK, OKCancel, AbortRetryIgnore, YesNoCancel, YesNo, RetryCancel, CancelTryAgainContinue. Default: OK.</w:t>
       </w:r>
     </w:p>
     <w:p>
@@ -26415,8 +26984,13 @@
       <w:pPr>
         <w:ind w:firstLine="720"/>
       </w:pPr>
-      <w:r>
-        <w:t>The Default button that is selected. Options: First, Second, Third. Default: First.</w:t>
+      <w:proofErr w:type="gramStart"/>
+      <w:r>
+        <w:t>The Default button that is selected.</w:t>
+      </w:r>
+      <w:proofErr w:type="gramEnd"/>
+      <w:r>
+        <w:t xml:space="preserve"> Options: First, Second, Third. Default: First.</w:t>
       </w:r>
     </w:p>
     <w:p>
@@ -26437,8 +27011,13 @@
       <w:pPr>
         <w:ind w:firstLine="720"/>
       </w:pPr>
-      <w:r>
-        <w:t>Icon to display on the dialog box. Options: None, Stop, Question, Exclamation, Information. Default: None.</w:t>
+      <w:proofErr w:type="gramStart"/>
+      <w:r>
+        <w:t>Icon to display on the dialog box.</w:t>
+      </w:r>
+      <w:proofErr w:type="gramEnd"/>
+      <w:r>
+        <w:t xml:space="preserve"> Options: None, Stop, Question, Exclamation, Information. Default: None.</w:t>
       </w:r>
     </w:p>
     <w:p>
@@ -26459,8 +27038,13 @@
       <w:pPr>
         <w:ind w:left="720"/>
       </w:pPr>
-      <w:r>
-        <w:t>Timeout period in seconds before automatically closing the dialog box with the return message "Timeout". Default: UI timeout value set in the config XML file.</w:t>
+      <w:proofErr w:type="gramStart"/>
+      <w:r>
+        <w:t>Timeout period in seconds before automatically closing the dialog box with the return message "Timeout".</w:t>
+      </w:r>
+      <w:proofErr w:type="gramEnd"/>
+      <w:r>
+        <w:t xml:space="preserve"> Default: UI timeout value set in the config XML file.</w:t>
       </w:r>
     </w:p>
     <w:p>
@@ -26641,8 +27225,13 @@
       <w:pPr>
         <w:ind w:firstLine="720"/>
       </w:pPr>
-      <w:r>
-        <w:t>The location of the progress window. Default: just below top, centered.</w:t>
+      <w:proofErr w:type="gramStart"/>
+      <w:r>
+        <w:t>The location of the progress window.</w:t>
+      </w:r>
+      <w:proofErr w:type="gramEnd"/>
+      <w:r>
+        <w:t xml:space="preserve"> Default: just below top, centered.</w:t>
       </w:r>
     </w:p>
     <w:p>
@@ -26664,8 +27253,13 @@
       <w:pPr>
         <w:ind w:firstLine="720"/>
       </w:pPr>
-      <w:r>
-        <w:t>Specificies whether the progress window should be topmost. Default: $true.</w:t>
+      <w:proofErr w:type="gramStart"/>
+      <w:r>
+        <w:t>Specificies whether the progress window should be topmost.</w:t>
+      </w:r>
+      <w:proofErr w:type="gramEnd"/>
+      <w:r>
+        <w:t xml:space="preserve"> Default: $true.</w:t>
       </w:r>
     </w:p>
     <w:p>
@@ -26702,9 +27296,11 @@
       <w:pPr>
         <w:ind w:firstLine="720"/>
       </w:pPr>
+      <w:proofErr w:type="gramStart"/>
       <w:r>
         <w:t>Uses the default status message from the XML configuration file.</w:t>
       </w:r>
+      <w:proofErr w:type="gramEnd"/>
     </w:p>
     <w:p>
       <w:pPr>
@@ -26737,12 +27333,14 @@
       <w:pPr>
         <w:ind w:left="720"/>
       </w:pPr>
+      <w:proofErr w:type="gramStart"/>
       <w:r>
         <w:t>C:\PS&gt;</w:t>
       </w:r>
       <w:r>
         <w:t xml:space="preserve"> Show-InstallationProgress -StatusMessage "Installation in Progress...`nThe installation may take 20 minutes to complete."</w:t>
       </w:r>
+      <w:proofErr w:type="gramEnd"/>
     </w:p>
     <w:p>
       <w:pPr>
@@ -26832,8 +27430,13 @@
       <w:pPr>
         <w:ind w:firstLine="720"/>
       </w:pPr>
-      <w:r>
-        <w:t>Title of the prompt. Default: the application installation name.</w:t>
+      <w:proofErr w:type="gramStart"/>
+      <w:r>
+        <w:t>Title of the prompt.</w:t>
+      </w:r>
+      <w:proofErr w:type="gramEnd"/>
+      <w:r>
+        <w:t xml:space="preserve"> Default: the application installation name.</w:t>
       </w:r>
     </w:p>
     <w:p>
@@ -26876,8 +27479,13 @@
       <w:pPr>
         <w:ind w:left="720"/>
       </w:pPr>
-      <w:r>
-        <w:t>Alignment of the message text. Options: Left, Center, Right. Default: Center.</w:t>
+      <w:proofErr w:type="gramStart"/>
+      <w:r>
+        <w:t>Alignment of the message text.</w:t>
+      </w:r>
+      <w:proofErr w:type="gramEnd"/>
+      <w:r>
+        <w:t xml:space="preserve"> Options: Left, Center, Right. Default: Center.</w:t>
       </w:r>
     </w:p>
     <w:p>
@@ -27031,8 +27639,13 @@
       <w:pPr>
         <w:ind w:firstLine="720"/>
       </w:pPr>
-      <w:r>
-        <w:t>Specifies whether to minimize other windows when displaying prompt. Default: $false.</w:t>
+      <w:proofErr w:type="gramStart"/>
+      <w:r>
+        <w:t>Specifies whether to minimize other windows when displaying prompt.</w:t>
+      </w:r>
+      <w:proofErr w:type="gramEnd"/>
+      <w:r>
+        <w:t xml:space="preserve"> Default: $false.</w:t>
       </w:r>
     </w:p>
     <w:p>
@@ -27075,8 +27688,13 @@
       <w:pPr>
         <w:ind w:firstLine="720"/>
       </w:pPr>
-      <w:r>
-        <w:t>Specifies whether to exit the script if the UI times out. Default: $true.</w:t>
+      <w:proofErr w:type="gramStart"/>
+      <w:r>
+        <w:t>Specifies whether to exit the script if the UI times out.</w:t>
+      </w:r>
+      <w:proofErr w:type="gramEnd"/>
+      <w:r>
+        <w:t xml:space="preserve"> Default: $true.</w:t>
       </w:r>
     </w:p>
     <w:p>
@@ -27102,11 +27720,16 @@
       <w:pPr>
         <w:ind w:left="720"/>
       </w:pPr>
+      <w:proofErr w:type="gramStart"/>
       <w:r>
         <w:t>C:\PS&gt;</w:t>
       </w:r>
       <w:r>
-        <w:t xml:space="preserve"> Show-InstallationPrompt -Message 'Do you want to proceed with the installation?' -ButtonRightText 'Yes' -ButtonLeftText 'No'</w:t>
+        <w:t xml:space="preserve"> Show-InstallationPrompt -Message 'Do you want to proceed with the installation?'</w:t>
+      </w:r>
+      <w:proofErr w:type="gramEnd"/>
+      <w:r>
+        <w:t xml:space="preserve"> -ButtonRightText 'Yes' -ButtonLeftText 'No'</w:t>
       </w:r>
     </w:p>
     <w:p>
@@ -27140,11 +27763,16 @@
       <w:pPr>
         <w:ind w:left="720"/>
       </w:pPr>
+      <w:proofErr w:type="gramStart"/>
       <w:r>
         <w:t>C:\PS&gt;</w:t>
       </w:r>
       <w:r>
-        <w:t xml:space="preserve"> Show-InstallationPrompt -Message 'You can customise text to appear at the end of an install, or remove it completely for unattended installations.' -Icon Information -NoWait</w:t>
+        <w:t xml:space="preserve"> Show-InstallationPrompt -Message 'You can customise text to appear at the end of an install, or remove it completely for unattended installations.'</w:t>
+      </w:r>
+      <w:proofErr w:type="gramEnd"/>
+      <w:r>
+        <w:t xml:space="preserve"> -Icon Information -NoWait</w:t>
       </w:r>
     </w:p>
     <w:p>
@@ -27216,9 +27844,11 @@
       <w:pPr>
         <w:ind w:firstLine="720"/>
       </w:pPr>
+      <w:proofErr w:type="gramStart"/>
       <w:r>
         <w:t>Specifies the number of seconds to countdown to the system restart.</w:t>
       </w:r>
+      <w:proofErr w:type="gramEnd"/>
     </w:p>
     <w:p>
       <w:pPr>
@@ -27262,13 +27892,21 @@
         <w:ind w:left="675"/>
       </w:pPr>
       <w:r>
-        <w:t>Specifies not to show a countdown,</w:t>
+        <w:t>Specifies not to show a countdown</w:t>
+      </w:r>
+      <w:proofErr w:type="gramStart"/>
+      <w:r>
+        <w:t>,</w:t>
       </w:r>
       <w:r>
         <w:t xml:space="preserve"> </w:t>
       </w:r>
       <w:r>
-        <w:t xml:space="preserve"> just the Restart Now and Restart Later buttons.</w:t>
+        <w:t xml:space="preserve"> just</w:t>
+      </w:r>
+      <w:proofErr w:type="gramEnd"/>
+      <w:r>
+        <w:t xml:space="preserve"> the Restart Now and Restart Later buttons.</w:t>
       </w:r>
       <w:r>
         <w:t xml:space="preserve"> The UI will restore/reposition itself persistently based on the interval value specified in the config file.</w:t>
@@ -27387,7 +28025,15 @@
         <w:ind w:left="720"/>
       </w:pPr>
       <w:r>
-        <w:t>c) Countdown until applications are automatically closed.</w:t>
+        <w:t xml:space="preserve">c) Countdown until applications </w:t>
+      </w:r>
+      <w:proofErr w:type="gramStart"/>
+      <w:r>
+        <w:t>are</w:t>
+      </w:r>
+      <w:proofErr w:type="gramEnd"/>
+      <w:r>
+        <w:t xml:space="preserve"> automatically closed.</w:t>
       </w:r>
     </w:p>
     <w:p>
@@ -27419,8 +28065,13 @@
         <w:ind w:left="720"/>
       </w:pPr>
       <w:r>
-        <w:t>The dialog box will timeout after the timeout specified in the XML configuration file (default 1 hour and 55 minutes) to prevent SCCM installations from timing out and returning a failure code to SCCM. When the dialog times out, the script will exit and return a 1618 code (SCCM fast retry code).</w:t>
-      </w:r>
+        <w:t>The dialog box will timeout after the timeout specified in the XML configuration file (default 1 hour and 55 minutes) to prevent SCCM installations from timing out and returning a failure code to SCCM. When the dialog times out, the script will exit and return a 1618 code (SCCM fast retry code)</w:t>
+      </w:r>
+      <w:proofErr w:type="gramStart"/>
+      <w:r>
+        <w:t>.</w:t>
+      </w:r>
+      <w:proofErr w:type="gramEnd"/>
     </w:p>
     <w:p>
       <w:r>
@@ -27452,7 +28103,15 @@
         <w:ind w:left="720"/>
       </w:pPr>
       <w:r>
-        <w:t>Name of the process to stop (do not include the .exe). Specify multiple processes separated by a comma. Specify custom descriptions like this: "winword=Microsoft Office Word,excel=Microsoft Office Excel"</w:t>
+        <w:t>Name of the process to stop (do not include the .exe). Specify multiple processes separated by a comma. Specify custom descriptions like this: "winword=Microsoft Office Word</w:t>
+      </w:r>
+      <w:proofErr w:type="gramStart"/>
+      <w:r>
+        <w:t>,excel</w:t>
+      </w:r>
+      <w:proofErr w:type="gramEnd"/>
+      <w:r>
+        <w:t>=Microsoft Office Excel"</w:t>
       </w:r>
     </w:p>
     <w:p>
@@ -27495,9 +28154,14 @@
       <w:pPr>
         <w:ind w:left="720"/>
       </w:pPr>
+      <w:proofErr w:type="gramStart"/>
       <w:r>
         <w:lastRenderedPageBreak/>
-        <w:t>Option to provide a countdown in seconds until the specified applications are automatically closed. This only takes effect if deferral is now allowed or has expired.</w:t>
+        <w:t>Option to provide a countdown in seconds until the specified applications are</w:t>
+      </w:r>
+      <w:proofErr w:type="gramEnd"/>
+      <w:r>
+        <w:t xml:space="preserve"> automatically closed. This only takes effect if deferral is now allowed or has expired.</w:t>
       </w:r>
     </w:p>
     <w:p>
@@ -27518,8 +28182,13 @@
       <w:pPr>
         <w:ind w:left="720"/>
       </w:pPr>
-      <w:r>
-        <w:t>Option to provide a countdown in seconds until the specified applications are automatically closed regardless of whether deferral is allowed.</w:t>
+      <w:proofErr w:type="gramStart"/>
+      <w:r>
+        <w:t>Option to provide a countdown in seconds until the specified applications are</w:t>
+      </w:r>
+      <w:proofErr w:type="gramEnd"/>
+      <w:r>
+        <w:t xml:space="preserve"> automatically closed regardless of whether deferral is allowed.</w:t>
       </w:r>
     </w:p>
     <w:p>
@@ -27808,8 +28477,13 @@
         <w:t>C:\PS&gt;</w:t>
       </w:r>
       <w:r>
-        <w:t xml:space="preserve"> Show-InstallationWelcome -CloseApps 'iexplore,winword,excel'</w:t>
-      </w:r>
+        <w:t xml:space="preserve"> Show-InstallationWelcome -CloseApps 'iexplore</w:t>
+      </w:r>
+      <w:proofErr w:type="gramStart"/>
+      <w:r>
+        <w:t>,winword,excel'</w:t>
+      </w:r>
+      <w:proofErr w:type="gramEnd"/>
     </w:p>
     <w:p>
       <w:pPr>
@@ -27835,7 +28509,15 @@
         <w:t>C:\PS&gt;</w:t>
       </w:r>
       <w:r>
-        <w:t xml:space="preserve"> Show-InstallationWelcome -CloseApps 'winword,excel' -Silent</w:t>
+        <w:t xml:space="preserve"> Show-InstallationWelcome -CloseApps 'winword</w:t>
+      </w:r>
+      <w:proofErr w:type="gramStart"/>
+      <w:r>
+        <w:t>,excel'</w:t>
+      </w:r>
+      <w:proofErr w:type="gramEnd"/>
+      <w:r>
+        <w:t xml:space="preserve"> -Silent</w:t>
       </w:r>
     </w:p>
     <w:p>
@@ -27862,7 +28544,15 @@
         <w:t>C:\PS&gt;</w:t>
       </w:r>
       <w:r>
-        <w:t xml:space="preserve"> Show-InstallationWelcome -CloseApps 'winword,excel' -BlockExecution</w:t>
+        <w:t xml:space="preserve"> Show-InstallationWelcome -CloseApps 'winword</w:t>
+      </w:r>
+      <w:proofErr w:type="gramStart"/>
+      <w:r>
+        <w:t>,excel'</w:t>
+      </w:r>
+      <w:proofErr w:type="gramEnd"/>
+      <w:r>
+        <w:t xml:space="preserve"> -BlockExecution</w:t>
       </w:r>
     </w:p>
     <w:p>
@@ -27889,7 +28579,15 @@
         <w:t>C:\PS&gt;</w:t>
       </w:r>
       <w:r>
-        <w:t xml:space="preserve"> Show-InstallationWelcome -CloseApps 'winword=Microsoft Office Word,excel=Microsoft Office Excel' -CloseAppsCountdown 600</w:t>
+        <w:t xml:space="preserve"> Show-InstallationWelcome -CloseApps 'winword=Microsoft Office Word</w:t>
+      </w:r>
+      <w:proofErr w:type="gramStart"/>
+      <w:r>
+        <w:t>,excel</w:t>
+      </w:r>
+      <w:proofErr w:type="gramEnd"/>
+      <w:r>
+        <w:t>=Microsoft Office Excel' -CloseAppsCountdown 600</w:t>
       </w:r>
     </w:p>
     <w:p>
@@ -27916,7 +28614,15 @@
         <w:t>C:\PS&gt;</w:t>
       </w:r>
       <w:r>
-        <w:t xml:space="preserve"> Show-InstallationWelcome -CloseApps 'winword.exe,msaccess.exe,excel.exe' -PersistPrompt</w:t>
+        <w:t xml:space="preserve"> Show-InstallationWelcome -CloseApps 'winword.exe</w:t>
+      </w:r>
+      <w:proofErr w:type="gramStart"/>
+      <w:r>
+        <w:t>,msaccess.exe,excel.exe'</w:t>
+      </w:r>
+      <w:proofErr w:type="gramEnd"/>
+      <w:r>
+        <w:t xml:space="preserve"> -PersistPrompt</w:t>
       </w:r>
     </w:p>
     <w:p>
@@ -27990,7 +28696,15 @@
         <w:t>C:\PS&gt;</w:t>
       </w:r>
       <w:r>
-        <w:t xml:space="preserve"> Show-InstallationWelcome -CloseApps 'winword,excel' -BlockExecution -AllowDefer -DeferTimes 10 -DeferDeadline '25/08/2013' -CloseAppsCountdown 600</w:t>
+        <w:t xml:space="preserve"> Show-InstallationWelcome -CloseApps 'winword</w:t>
+      </w:r>
+      <w:proofErr w:type="gramStart"/>
+      <w:r>
+        <w:t>,excel'</w:t>
+      </w:r>
+      <w:proofErr w:type="gramEnd"/>
+      <w:r>
+        <w:t xml:space="preserve"> -BlockExecution -AllowDefer -DeferTimes 10 -DeferDeadline '25/08/2013' -CloseAppsCountdown 600</w:t>
       </w:r>
     </w:p>
     <w:p>
@@ -28616,9 +29330,11 @@
       <w:pPr>
         <w:ind w:firstLine="720"/>
       </w:pPr>
+      <w:proofErr w:type="gramStart"/>
       <w:r>
         <w:t>KBNumber of the update.</w:t>
       </w:r>
+      <w:proofErr w:type="gramEnd"/>
     </w:p>
     <w:p>
       <w:r>
@@ -28690,9 +29406,11 @@
       <w:pPr>
         <w:ind w:left="720"/>
       </w:pPr>
+      <w:proofErr w:type="gramStart"/>
       <w:r>
         <w:t>Tests for an active local network connection, excluding wireless and virtual network adapters, by querying the Win32_NetworkAdapter WMI class.</w:t>
       </w:r>
+      <w:proofErr w:type="gramEnd"/>
     </w:p>
     <w:p>
       <w:r>
@@ -28771,12 +29489,14 @@
       <w:pPr>
         <w:ind w:firstLine="720"/>
       </w:pPr>
+      <w:proofErr w:type="gramStart"/>
       <w:r>
         <w:t>Tests whether PowerPoint is running in fullscreen slideshow mode to see if someone is presenting</w:t>
       </w:r>
       <w:r>
         <w:t>.</w:t>
       </w:r>
+      <w:proofErr w:type="gramEnd"/>
     </w:p>
     <w:p>
       <w:r>
@@ -29014,7 +29734,15 @@
         <w:t>C:\PS&gt;</w:t>
       </w:r>
       <w:r>
-        <w:t xml:space="preserve"> Test-ServiceExists -Name 'testservice' -PassThru | Where-Object { $_ } | ForEach-Object { $_.Delete() }</w:t>
+        <w:t xml:space="preserve"> Test-ServiceExists -Name 'testservice' -PassThru | Where-Object </w:t>
+      </w:r>
+      <w:proofErr w:type="gramStart"/>
+      <w:r>
+        <w:t>{ $</w:t>
+      </w:r>
+      <w:proofErr w:type="gramEnd"/>
+      <w:r>
+        <w:t>_ } | ForEach-Object { $_.Delete() }</w:t>
       </w:r>
     </w:p>
     <w:p>
@@ -29175,9 +29903,11 @@
       <w:pPr>
         <w:ind w:left="720"/>
       </w:pPr>
+      <w:proofErr w:type="gramStart"/>
       <w:r>
         <w:t>The message to write to the log file or output to the console.</w:t>
       </w:r>
+      <w:proofErr w:type="gramEnd"/>
     </w:p>
     <w:p>
       <w:pPr>
@@ -29197,8 +29927,13 @@
       <w:pPr>
         <w:ind w:left="720"/>
       </w:pPr>
-      <w:r>
-        <w:t>Defines message type. When writing to console or CMTrace.exe log format, it allows highlighting of message type. Options: 1 = Information (default), 2 = Warning (highlighted in yellow), 3 = Error (highlighted in red)</w:t>
+      <w:proofErr w:type="gramStart"/>
+      <w:r>
+        <w:t>Defines message type.</w:t>
+      </w:r>
+      <w:proofErr w:type="gramEnd"/>
+      <w:r>
+        <w:t xml:space="preserve"> When writing to console or CMTrace.exe log format, it allows highlighting of message type. Options: 1 = Information (default), 2 = Warning (highlighted in yellow), 3 = Error (highlighted in red)</w:t>
       </w:r>
     </w:p>
     <w:p>
@@ -29219,9 +29954,11 @@
       <w:pPr>
         <w:ind w:left="720"/>
       </w:pPr>
+      <w:proofErr w:type="gramStart"/>
       <w:r>
         <w:t>The source of the message being logged.</w:t>
       </w:r>
+      <w:proofErr w:type="gramEnd"/>
     </w:p>
     <w:p>
       <w:pPr>
@@ -29241,8 +29978,21 @@
       <w:pPr>
         <w:ind w:left="720"/>
       </w:pPr>
-      <w:r>
-        <w:t>The heading for the portion of the script that is being executed. Default is: $script:installPhase.</w:t>
+      <w:proofErr w:type="gramStart"/>
+      <w:r>
+        <w:t>The heading for the portion of the script that is being executed.</w:t>
+      </w:r>
+      <w:proofErr w:type="gramEnd"/>
+      <w:r>
+        <w:t xml:space="preserve"> Default is: $script</w:t>
+      </w:r>
+      <w:proofErr w:type="gramStart"/>
+      <w:r>
+        <w:t>:installPhase</w:t>
+      </w:r>
+      <w:proofErr w:type="gramEnd"/>
+      <w:r>
+        <w:t>.</w:t>
       </w:r>
     </w:p>
     <w:p>
@@ -29421,8 +30171,13 @@
       <w:pPr>
         <w:ind w:left="720"/>
       </w:pPr>
-      <w:r>
-        <w:t>Specifies that the message is a debug message. Debug messages only get logged if -LogDebugMessage is set to $true.</w:t>
+      <w:proofErr w:type="gramStart"/>
+      <w:r>
+        <w:t>Specifies that the message is a debug message.</w:t>
+      </w:r>
+      <w:proofErr w:type="gramEnd"/>
+      <w:r>
+        <w:t xml:space="preserve"> Debug messages only get logged if -LogDebugMessage is set to $true.</w:t>
       </w:r>
     </w:p>
     <w:p>
@@ -29594,7 +30349,7 @@
               <w:noProof/>
               <w:color w:val="FFFFFF" w:themeColor="background1"/>
             </w:rPr>
-            <w:t>4</w:t>
+            <w:t>39</w:t>
           </w:r>
           <w:r>
             <w:rPr>
@@ -29616,27 +30371,14 @@
           <w:pPr>
             <w:pStyle w:val="Footer"/>
           </w:pPr>
-          <w:r>
-            <w:fldChar w:fldCharType="begin"/>
-          </w:r>
-          <w:r>
-            <w:instrText xml:space="preserve"> STYLEREF  "1"  </w:instrText>
-          </w:r>
-          <w:r>
-            <w:fldChar w:fldCharType="separate"/>
-          </w:r>
-          <w:r>
-            <w:rPr>
-              <w:noProof/>
-            </w:rPr>
-            <w:t>Overview</w:t>
-          </w:r>
-          <w:r>
-            <w:rPr>
-              <w:noProof/>
-            </w:rPr>
-            <w:fldChar w:fldCharType="end"/>
-          </w:r>
+          <w:fldSimple w:instr=" STYLEREF  &quot;1&quot;  ">
+            <w:r>
+              <w:rPr>
+                <w:noProof/>
+              </w:rPr>
+              <w:t>Toolkit Functions</w:t>
+            </w:r>
+          </w:fldSimple>
           <w:r>
             <w:t xml:space="preserve"> | PowerShell App Deployment Toolkit</w:t>
           </w:r>
@@ -33976,7 +34718,7 @@
   <a:extraClrSchemeLst/>
   <a:extLst>
     <a:ext uri="{05A4C25C-085E-4340-85A3-A5531E510DB2}">
-      <thm15:themeFamily xmlns:thm15="http://schemas.microsoft.com/office/thememl/2012/main" xmlns="" name="Office Theme" id="{62F939B6-93AF-4DB8-9C6B-D6C7DFDC589F}" vid="{4A3C46E8-61CC-4603-A589-7422A47A8E4A}"/>
+      <thm15:themeFamily xmlns="" xmlns:thm15="http://schemas.microsoft.com/office/thememl/2012/main" name="Office Theme" id="{62F939B6-93AF-4DB8-9C6B-D6C7DFDC589F}" vid="{4A3C46E8-61CC-4603-A589-7422A47A8E4A}"/>
     </a:ext>
   </a:extLst>
 </a:theme>
@@ -33987,7 +34729,7 @@
 </file>
 
 <file path=customXml/itemProps1.xml><?xml version="1.0" encoding="utf-8"?>
-<ds:datastoreItem xmlns:ds="http://schemas.openxmlformats.org/officeDocument/2006/customXml" ds:itemID="{2E31DE8A-A908-4391-9503-E83EE45C4C9F}">
+<ds:datastoreItem xmlns:ds="http://schemas.openxmlformats.org/officeDocument/2006/customXml" ds:itemID="{150251F1-DDA7-4F9C-A268-BDF17F1513AF}">
   <ds:schemaRefs>
     <ds:schemaRef ds:uri="http://schemas.openxmlformats.org/officeDocument/2006/bibliography"/>
   </ds:schemaRefs>

</xml_diff>

<commit_message>
Changed toolkit version to 3.5.6 from 4.0.0
Changed toolkit version to 3.5.6 from 4.0.0
</commit_message>
<xml_diff>
--- a/PSAppDeploymentToolkitAdminGuide.docx
+++ b/PSAppDeploymentToolkitAdminGuide.docx
@@ -194,8 +194,10 @@
           <w:rFonts w:ascii="Candara" w:hAnsi="Candara"/>
           <w:b/>
         </w:rPr>
-        <w:t>4.0</w:t>
-      </w:r>
+        <w:t>3.5.6</w:t>
+      </w:r>
+      <w:bookmarkStart w:id="1" w:name="_GoBack"/>
+      <w:bookmarkEnd w:id="1"/>
     </w:p>
     <w:p>
       <w:pPr>
@@ -6933,12 +6935,12 @@
       <w:pPr>
         <w:pStyle w:val="Heading1"/>
       </w:pPr>
-      <w:bookmarkStart w:id="1" w:name="_Toc406430848"/>
+      <w:bookmarkStart w:id="2" w:name="_Toc406430848"/>
       <w:r>
         <w:lastRenderedPageBreak/>
         <w:t>Overview</w:t>
       </w:r>
-      <w:bookmarkEnd w:id="1"/>
+      <w:bookmarkEnd w:id="2"/>
     </w:p>
     <w:p>
       <w:pPr>
@@ -6954,14 +6956,14 @@
           <w:rFonts w:ascii="Candara" w:hAnsi="Candara" w:cs="Times New Roman"/>
         </w:rPr>
       </w:pPr>
-      <w:bookmarkStart w:id="2" w:name="_Toc406430849"/>
+      <w:bookmarkStart w:id="3" w:name="_Toc406430849"/>
       <w:r>
         <w:rPr>
           <w:rFonts w:ascii="Candara" w:hAnsi="Candara" w:cs="Times New Roman"/>
         </w:rPr>
         <w:t>Introduction</w:t>
       </w:r>
-      <w:bookmarkEnd w:id="2"/>
+      <w:bookmarkEnd w:id="3"/>
     </w:p>
     <w:p>
       <w:pPr>
@@ -6983,18 +6985,7 @@
           <w:szCs w:val="24"/>
           <w:lang w:val="en-IE"/>
         </w:rPr>
-        <w:t>The PowerShell App Deployment Toolkit provides a set of functions to perform common application deployment tasks and to interact with the user during a deployment. It simplifies the complex scripting challenges of deploying applications in the enterprise, provides a consistent deployment experience and improves in</w:t>
-      </w:r>
-      <w:bookmarkStart w:id="3" w:name="_GoBack"/>
-      <w:bookmarkEnd w:id="3"/>
-      <w:r>
-        <w:rPr>
-          <w:rFonts w:ascii="Candara" w:hAnsi="Candara" w:cs="Times New Roman"/>
-          <w:sz w:val="24"/>
-          <w:szCs w:val="24"/>
-          <w:lang w:val="en-IE"/>
-        </w:rPr>
-        <w:t>stallation success rates.</w:t>
+        <w:t>The PowerShell App Deployment Toolkit provides a set of functions to perform common application deployment tasks and to interact with the user during a deployment. It simplifies the complex scripting challenges of deploying applications in the enterprise, provides a consistent deployment experience and improves installation success rates.</w:t>
       </w:r>
     </w:p>
     <w:p>
@@ -29628,7 +29619,7 @@
               <w:noProof/>
               <w:color w:val="FFFFFF" w:themeColor="background1"/>
             </w:rPr>
-            <w:t>5</w:t>
+            <w:t>1</w:t>
           </w:r>
           <w:r>
             <w:rPr>
@@ -29650,27 +29641,14 @@
           <w:pPr>
             <w:pStyle w:val="Footer"/>
           </w:pPr>
-          <w:r>
-            <w:fldChar w:fldCharType="begin"/>
-          </w:r>
-          <w:r>
-            <w:instrText xml:space="preserve"> STYLEREF  "1"  </w:instrText>
-          </w:r>
-          <w:r>
-            <w:fldChar w:fldCharType="separate"/>
-          </w:r>
-          <w:r>
-            <w:rPr>
-              <w:noProof/>
-            </w:rPr>
-            <w:t>Overview</w:t>
-          </w:r>
-          <w:r>
-            <w:rPr>
-              <w:noProof/>
-            </w:rPr>
-            <w:fldChar w:fldCharType="end"/>
-          </w:r>
+          <w:fldSimple w:instr=" STYLEREF  &quot;1&quot;  ">
+            <w:r>
+              <w:rPr>
+                <w:noProof/>
+              </w:rPr>
+              <w:t>Overview</w:t>
+            </w:r>
+          </w:fldSimple>
           <w:r>
             <w:t xml:space="preserve"> | PowerShell App Deployment Toolkit</w:t>
           </w:r>
@@ -34010,7 +33988,7 @@
   <a:extraClrSchemeLst/>
   <a:extLst>
     <a:ext uri="{05A4C25C-085E-4340-85A3-A5531E510DB2}">
-      <thm15:themeFamily xmlns:thm15="http://schemas.microsoft.com/office/thememl/2012/main" xmlns="" name="Office Theme" id="{62F939B6-93AF-4DB8-9C6B-D6C7DFDC589F}" vid="{4A3C46E8-61CC-4603-A589-7422A47A8E4A}"/>
+      <thm15:themeFamily xmlns="" xmlns:thm15="http://schemas.microsoft.com/office/thememl/2012/main" name="Office Theme" id="{62F939B6-93AF-4DB8-9C6B-D6C7DFDC589F}" vid="{4A3C46E8-61CC-4603-A589-7422A47A8E4A}"/>
     </a:ext>
   </a:extLst>
 </a:theme>
@@ -34021,7 +33999,7 @@
 </file>
 
 <file path=customXml/itemProps1.xml><?xml version="1.0" encoding="utf-8"?>
-<ds:datastoreItem xmlns:ds="http://schemas.openxmlformats.org/officeDocument/2006/customXml" ds:itemID="{930BD118-F097-4EAD-ACF8-E950B54AA92D}">
+<ds:datastoreItem xmlns:ds="http://schemas.openxmlformats.org/officeDocument/2006/customXml" ds:itemID="{8982FC15-BB32-4695-8824-1BDC844F5DF7}">
   <ds:schemaRefs>
     <ds:schemaRef ds:uri="http://schemas.openxmlformats.org/officeDocument/2006/bibliography"/>
   </ds:schemaRefs>

</xml_diff>

<commit_message>
Updated toolkit version to 3.6.0
Updated toolkit version to 3.6.0
</commit_message>
<xml_diff>
--- a/PSAppDeploymentToolkitAdminGuide.docx
+++ b/PSAppDeploymentToolkitAdminGuide.docx
@@ -194,7 +194,14 @@
           <w:rFonts w:ascii="Candara" w:hAnsi="Candara"/>
           <w:b/>
         </w:rPr>
-        <w:t>3.5.6</w:t>
+        <w:t>3.6.</w:t>
+      </w:r>
+      <w:r>
+        <w:rPr>
+          <w:rFonts w:ascii="Candara" w:hAnsi="Candara"/>
+          <w:b/>
+        </w:rPr>
+        <w:t>0</w:t>
       </w:r>
       <w:bookmarkStart w:id="1" w:name="_GoBack"/>
       <w:bookmarkEnd w:id="1"/>
@@ -29641,14 +29648,27 @@
           <w:pPr>
             <w:pStyle w:val="Footer"/>
           </w:pPr>
-          <w:fldSimple w:instr=" STYLEREF  &quot;1&quot;  ">
-            <w:r>
-              <w:rPr>
-                <w:noProof/>
-              </w:rPr>
-              <w:t>Overview</w:t>
-            </w:r>
-          </w:fldSimple>
+          <w:r>
+            <w:fldChar w:fldCharType="begin"/>
+          </w:r>
+          <w:r>
+            <w:instrText xml:space="preserve"> STYLEREF  "1"  </w:instrText>
+          </w:r>
+          <w:r>
+            <w:fldChar w:fldCharType="separate"/>
+          </w:r>
+          <w:r>
+            <w:rPr>
+              <w:noProof/>
+            </w:rPr>
+            <w:t>Overview</w:t>
+          </w:r>
+          <w:r>
+            <w:rPr>
+              <w:noProof/>
+            </w:rPr>
+            <w:fldChar w:fldCharType="end"/>
+          </w:r>
           <w:r>
             <w:t xml:space="preserve"> | PowerShell App Deployment Toolkit</w:t>
           </w:r>
@@ -33988,7 +34008,7 @@
   <a:extraClrSchemeLst/>
   <a:extLst>
     <a:ext uri="{05A4C25C-085E-4340-85A3-A5531E510DB2}">
-      <thm15:themeFamily xmlns="" xmlns:thm15="http://schemas.microsoft.com/office/thememl/2012/main" name="Office Theme" id="{62F939B6-93AF-4DB8-9C6B-D6C7DFDC589F}" vid="{4A3C46E8-61CC-4603-A589-7422A47A8E4A}"/>
+      <thm15:themeFamily xmlns:thm15="http://schemas.microsoft.com/office/thememl/2012/main" xmlns="" name="Office Theme" id="{62F939B6-93AF-4DB8-9C6B-D6C7DFDC589F}" vid="{4A3C46E8-61CC-4603-A589-7422A47A8E4A}"/>
     </a:ext>
   </a:extLst>
 </a:theme>
@@ -33999,7 +34019,7 @@
 </file>
 
 <file path=customXml/itemProps1.xml><?xml version="1.0" encoding="utf-8"?>
-<ds:datastoreItem xmlns:ds="http://schemas.openxmlformats.org/officeDocument/2006/customXml" ds:itemID="{8982FC15-BB32-4695-8824-1BDC844F5DF7}">
+<ds:datastoreItem xmlns:ds="http://schemas.openxmlformats.org/officeDocument/2006/customXml" ds:itemID="{247AD576-2F27-47FB-AAE1-5DB1B18A6800}">
   <ds:schemaRefs>
     <ds:schemaRef ds:uri="http://schemas.openxmlformats.org/officeDocument/2006/bibliography"/>
   </ds:schemaRefs>

</xml_diff>

<commit_message>
Added validation for -Path parameter in Execute-MSI function
Added validation for -Path parameter in Execute-MSI function
</commit_message>
<xml_diff>
--- a/PSAppDeploymentToolkitAdminGuide.docx
+++ b/PSAppDeploymentToolkitAdminGuide.docx
@@ -103,7 +103,7 @@
           <w:szCs w:val="48"/>
         </w:rPr>
       </w:pPr>
-      <w:bookmarkStart w:id="0" w:name="_Toc406430847"/>
+      <w:bookmarkStart w:id="0" w:name="_Toc406583773"/>
       <w:r>
         <w:rPr>
           <w:i w:val="0"/>
@@ -203,8 +203,6 @@
         </w:rPr>
         <w:t>0</w:t>
       </w:r>
-      <w:bookmarkStart w:id="1" w:name="_GoBack"/>
-      <w:bookmarkEnd w:id="1"/>
     </w:p>
     <w:p>
       <w:pPr>
@@ -365,7 +363,7 @@
             </w:rPr>
             <w:fldChar w:fldCharType="separate"/>
           </w:r>
-          <w:hyperlink w:anchor="_Toc406430847" w:history="1">
+          <w:hyperlink w:anchor="_Toc406583773" w:history="1">
             <w:r>
               <w:rPr>
                 <w:rStyle w:val="Hyperlink"/>
@@ -392,7 +390,7 @@
                 <w:noProof/>
                 <w:webHidden/>
               </w:rPr>
-              <w:instrText xml:space="preserve"> PAGEREF _Toc406430847 \h </w:instrText>
+              <w:instrText xml:space="preserve"> PAGEREF _Toc406583773 \h </w:instrText>
             </w:r>
             <w:r>
               <w:rPr>
@@ -435,7 +433,7 @@
               <w:lang w:eastAsia="en-US"/>
             </w:rPr>
           </w:pPr>
-          <w:hyperlink w:anchor="_Toc406430848" w:history="1">
+          <w:hyperlink w:anchor="_Toc406583774" w:history="1">
             <w:r>
               <w:rPr>
                 <w:rStyle w:val="Hyperlink"/>
@@ -476,7 +474,7 @@
                 <w:noProof/>
                 <w:webHidden/>
               </w:rPr>
-              <w:instrText xml:space="preserve"> PAGEREF _Toc406430848 \h </w:instrText>
+              <w:instrText xml:space="preserve"> PAGEREF _Toc406583774 \h </w:instrText>
             </w:r>
             <w:r>
               <w:rPr>
@@ -518,7 +516,7 @@
               <w:lang w:eastAsia="en-US"/>
             </w:rPr>
           </w:pPr>
-          <w:hyperlink w:anchor="_Toc406430849" w:history="1">
+          <w:hyperlink w:anchor="_Toc406583775" w:history="1">
             <w:r>
               <w:rPr>
                 <w:rStyle w:val="Hyperlink"/>
@@ -546,7 +544,7 @@
                 <w:noProof/>
                 <w:webHidden/>
               </w:rPr>
-              <w:instrText xml:space="preserve"> PAGEREF _Toc406430849 \h </w:instrText>
+              <w:instrText xml:space="preserve"> PAGEREF _Toc406583775 \h </w:instrText>
             </w:r>
             <w:r>
               <w:rPr>
@@ -588,7 +586,7 @@
               <w:lang w:eastAsia="en-US"/>
             </w:rPr>
           </w:pPr>
-          <w:hyperlink w:anchor="_Toc406430850" w:history="1">
+          <w:hyperlink w:anchor="_Toc406583776" w:history="1">
             <w:r>
               <w:rPr>
                 <w:rStyle w:val="Hyperlink"/>
@@ -616,7 +614,7 @@
                 <w:noProof/>
                 <w:webHidden/>
               </w:rPr>
-              <w:instrText xml:space="preserve"> PAGEREF _Toc406430850 \h </w:instrText>
+              <w:instrText xml:space="preserve"> PAGEREF _Toc406583776 \h </w:instrText>
             </w:r>
             <w:r>
               <w:rPr>
@@ -658,7 +656,7 @@
               <w:lang w:eastAsia="en-US"/>
             </w:rPr>
           </w:pPr>
-          <w:hyperlink w:anchor="_Toc406430851" w:history="1">
+          <w:hyperlink w:anchor="_Toc406583777" w:history="1">
             <w:r>
               <w:rPr>
                 <w:rStyle w:val="Hyperlink"/>
@@ -685,7 +683,7 @@
                 <w:noProof/>
                 <w:webHidden/>
               </w:rPr>
-              <w:instrText xml:space="preserve"> PAGEREF _Toc406430851 \h </w:instrText>
+              <w:instrText xml:space="preserve"> PAGEREF _Toc406583777 \h </w:instrText>
             </w:r>
             <w:r>
               <w:rPr>
@@ -727,7 +725,7 @@
               <w:lang w:eastAsia="en-US"/>
             </w:rPr>
           </w:pPr>
-          <w:hyperlink w:anchor="_Toc406430852" w:history="1">
+          <w:hyperlink w:anchor="_Toc406583778" w:history="1">
             <w:r>
               <w:rPr>
                 <w:rStyle w:val="Hyperlink"/>
@@ -754,7 +752,7 @@
                 <w:noProof/>
                 <w:webHidden/>
               </w:rPr>
-              <w:instrText xml:space="preserve"> PAGEREF _Toc406430852 \h </w:instrText>
+              <w:instrText xml:space="preserve"> PAGEREF _Toc406583778 \h </w:instrText>
             </w:r>
             <w:r>
               <w:rPr>
@@ -797,7 +795,7 @@
               <w:lang w:eastAsia="en-US"/>
             </w:rPr>
           </w:pPr>
-          <w:hyperlink w:anchor="_Toc406430853" w:history="1">
+          <w:hyperlink w:anchor="_Toc406583779" w:history="1">
             <w:r>
               <w:rPr>
                 <w:rStyle w:val="Hyperlink"/>
@@ -838,7 +836,7 @@
                 <w:noProof/>
                 <w:webHidden/>
               </w:rPr>
-              <w:instrText xml:space="preserve"> PAGEREF _Toc406430853 \h </w:instrText>
+              <w:instrText xml:space="preserve"> PAGEREF _Toc406583779 \h </w:instrText>
             </w:r>
             <w:r>
               <w:rPr>
@@ -880,7 +878,7 @@
               <w:lang w:eastAsia="en-US"/>
             </w:rPr>
           </w:pPr>
-          <w:hyperlink w:anchor="_Toc406430854" w:history="1">
+          <w:hyperlink w:anchor="_Toc406583780" w:history="1">
             <w:r>
               <w:rPr>
                 <w:rStyle w:val="Hyperlink"/>
@@ -907,7 +905,7 @@
                 <w:noProof/>
                 <w:webHidden/>
               </w:rPr>
-              <w:instrText xml:space="preserve"> PAGEREF _Toc406430854 \h </w:instrText>
+              <w:instrText xml:space="preserve"> PAGEREF _Toc406583780 \h </w:instrText>
             </w:r>
             <w:r>
               <w:rPr>
@@ -949,7 +947,7 @@
               <w:lang w:eastAsia="en-US"/>
             </w:rPr>
           </w:pPr>
-          <w:hyperlink w:anchor="_Toc406430855" w:history="1">
+          <w:hyperlink w:anchor="_Toc406583781" w:history="1">
             <w:r>
               <w:rPr>
                 <w:rStyle w:val="Hyperlink"/>
@@ -976,7 +974,7 @@
                 <w:noProof/>
                 <w:webHidden/>
               </w:rPr>
-              <w:instrText xml:space="preserve"> PAGEREF _Toc406430855 \h </w:instrText>
+              <w:instrText xml:space="preserve"> PAGEREF _Toc406583781 \h </w:instrText>
             </w:r>
             <w:r>
               <w:rPr>
@@ -1018,7 +1016,7 @@
               <w:lang w:eastAsia="en-US"/>
             </w:rPr>
           </w:pPr>
-          <w:hyperlink w:anchor="_Toc406430856" w:history="1">
+          <w:hyperlink w:anchor="_Toc406583782" w:history="1">
             <w:r>
               <w:rPr>
                 <w:rStyle w:val="Hyperlink"/>
@@ -1045,7 +1043,7 @@
                 <w:noProof/>
                 <w:webHidden/>
               </w:rPr>
-              <w:instrText xml:space="preserve"> PAGEREF _Toc406430856 \h </w:instrText>
+              <w:instrText xml:space="preserve"> PAGEREF _Toc406583782 \h </w:instrText>
             </w:r>
             <w:r>
               <w:rPr>
@@ -1087,7 +1085,7 @@
               <w:lang w:eastAsia="en-US"/>
             </w:rPr>
           </w:pPr>
-          <w:hyperlink w:anchor="_Toc406430857" w:history="1">
+          <w:hyperlink w:anchor="_Toc406583783" w:history="1">
             <w:r>
               <w:rPr>
                 <w:rStyle w:val="Hyperlink"/>
@@ -1114,7 +1112,7 @@
                 <w:noProof/>
                 <w:webHidden/>
               </w:rPr>
-              <w:instrText xml:space="preserve"> PAGEREF _Toc406430857 \h </w:instrText>
+              <w:instrText xml:space="preserve"> PAGEREF _Toc406583783 \h </w:instrText>
             </w:r>
             <w:r>
               <w:rPr>
@@ -1157,7 +1155,7 @@
               <w:lang w:eastAsia="en-US"/>
             </w:rPr>
           </w:pPr>
-          <w:hyperlink w:anchor="_Toc406430858" w:history="1">
+          <w:hyperlink w:anchor="_Toc406583784" w:history="1">
             <w:r>
               <w:rPr>
                 <w:rStyle w:val="Hyperlink"/>
@@ -1198,7 +1196,7 @@
                 <w:noProof/>
                 <w:webHidden/>
               </w:rPr>
-              <w:instrText xml:space="preserve"> PAGEREF _Toc406430858 \h </w:instrText>
+              <w:instrText xml:space="preserve"> PAGEREF _Toc406583784 \h </w:instrText>
             </w:r>
             <w:r>
               <w:rPr>
@@ -1240,7 +1238,7 @@
               <w:lang w:eastAsia="en-US"/>
             </w:rPr>
           </w:pPr>
-          <w:hyperlink w:anchor="_Toc406430859" w:history="1">
+          <w:hyperlink w:anchor="_Toc406583785" w:history="1">
             <w:r>
               <w:rPr>
                 <w:rStyle w:val="Hyperlink"/>
@@ -1268,7 +1266,7 @@
                 <w:noProof/>
                 <w:webHidden/>
               </w:rPr>
-              <w:instrText xml:space="preserve"> PAGEREF _Toc406430859 \h </w:instrText>
+              <w:instrText xml:space="preserve"> PAGEREF _Toc406583785 \h </w:instrText>
             </w:r>
             <w:r>
               <w:rPr>
@@ -1310,7 +1308,7 @@
               <w:lang w:eastAsia="en-US"/>
             </w:rPr>
           </w:pPr>
-          <w:hyperlink w:anchor="_Toc406430860" w:history="1">
+          <w:hyperlink w:anchor="_Toc406583786" w:history="1">
             <w:r>
               <w:rPr>
                 <w:rStyle w:val="Hyperlink"/>
@@ -1337,7 +1335,7 @@
                 <w:noProof/>
                 <w:webHidden/>
               </w:rPr>
-              <w:instrText xml:space="preserve"> PAGEREF _Toc406430860 \h </w:instrText>
+              <w:instrText xml:space="preserve"> PAGEREF _Toc406583786 \h </w:instrText>
             </w:r>
             <w:r>
               <w:rPr>
@@ -1379,7 +1377,7 @@
               <w:lang w:eastAsia="en-US"/>
             </w:rPr>
           </w:pPr>
-          <w:hyperlink w:anchor="_Toc406430861" w:history="1">
+          <w:hyperlink w:anchor="_Toc406583787" w:history="1">
             <w:r>
               <w:rPr>
                 <w:rStyle w:val="Hyperlink"/>
@@ -1406,7 +1404,7 @@
                 <w:noProof/>
                 <w:webHidden/>
               </w:rPr>
-              <w:instrText xml:space="preserve"> PAGEREF _Toc406430861 \h </w:instrText>
+              <w:instrText xml:space="preserve"> PAGEREF _Toc406583787 \h </w:instrText>
             </w:r>
             <w:r>
               <w:rPr>
@@ -1448,7 +1446,7 @@
               <w:lang w:eastAsia="en-US"/>
             </w:rPr>
           </w:pPr>
-          <w:hyperlink w:anchor="_Toc406430862" w:history="1">
+          <w:hyperlink w:anchor="_Toc406583788" w:history="1">
             <w:r>
               <w:rPr>
                 <w:rStyle w:val="Hyperlink"/>
@@ -1475,7 +1473,7 @@
                 <w:noProof/>
                 <w:webHidden/>
               </w:rPr>
-              <w:instrText xml:space="preserve"> PAGEREF _Toc406430862 \h </w:instrText>
+              <w:instrText xml:space="preserve"> PAGEREF _Toc406583788 \h </w:instrText>
             </w:r>
             <w:r>
               <w:rPr>
@@ -1517,7 +1515,7 @@
               <w:lang w:eastAsia="en-US"/>
             </w:rPr>
           </w:pPr>
-          <w:hyperlink w:anchor="_Toc406430863" w:history="1">
+          <w:hyperlink w:anchor="_Toc406583789" w:history="1">
             <w:r>
               <w:rPr>
                 <w:rStyle w:val="Hyperlink"/>
@@ -1544,7 +1542,7 @@
                 <w:noProof/>
                 <w:webHidden/>
               </w:rPr>
-              <w:instrText xml:space="preserve"> PAGEREF _Toc406430863 \h </w:instrText>
+              <w:instrText xml:space="preserve"> PAGEREF _Toc406583789 \h </w:instrText>
             </w:r>
             <w:r>
               <w:rPr>
@@ -1586,7 +1584,7 @@
               <w:lang w:eastAsia="en-US"/>
             </w:rPr>
           </w:pPr>
-          <w:hyperlink w:anchor="_Toc406430864" w:history="1">
+          <w:hyperlink w:anchor="_Toc406583790" w:history="1">
             <w:r>
               <w:rPr>
                 <w:rStyle w:val="Hyperlink"/>
@@ -1613,7 +1611,7 @@
                 <w:noProof/>
                 <w:webHidden/>
               </w:rPr>
-              <w:instrText xml:space="preserve"> PAGEREF _Toc406430864 \h </w:instrText>
+              <w:instrText xml:space="preserve"> PAGEREF _Toc406583790 \h </w:instrText>
             </w:r>
             <w:r>
               <w:rPr>
@@ -1655,7 +1653,7 @@
               <w:lang w:eastAsia="en-US"/>
             </w:rPr>
           </w:pPr>
-          <w:hyperlink w:anchor="_Toc406430865" w:history="1">
+          <w:hyperlink w:anchor="_Toc406583791" w:history="1">
             <w:r>
               <w:rPr>
                 <w:rStyle w:val="Hyperlink"/>
@@ -1682,7 +1680,7 @@
                 <w:noProof/>
                 <w:webHidden/>
               </w:rPr>
-              <w:instrText xml:space="preserve"> PAGEREF _Toc406430865 \h </w:instrText>
+              <w:instrText xml:space="preserve"> PAGEREF _Toc406583791 \h </w:instrText>
             </w:r>
             <w:r>
               <w:rPr>
@@ -1724,7 +1722,7 @@
               <w:lang w:eastAsia="en-US"/>
             </w:rPr>
           </w:pPr>
-          <w:hyperlink w:anchor="_Toc406430866" w:history="1">
+          <w:hyperlink w:anchor="_Toc406583792" w:history="1">
             <w:r>
               <w:rPr>
                 <w:rStyle w:val="Hyperlink"/>
@@ -1751,7 +1749,7 @@
                 <w:noProof/>
                 <w:webHidden/>
               </w:rPr>
-              <w:instrText xml:space="preserve"> PAGEREF _Toc406430866 \h </w:instrText>
+              <w:instrText xml:space="preserve"> PAGEREF _Toc406583792 \h </w:instrText>
             </w:r>
             <w:r>
               <w:rPr>
@@ -1793,7 +1791,7 @@
               <w:lang w:eastAsia="en-US"/>
             </w:rPr>
           </w:pPr>
-          <w:hyperlink w:anchor="_Toc406430867" w:history="1">
+          <w:hyperlink w:anchor="_Toc406583793" w:history="1">
             <w:r>
               <w:rPr>
                 <w:rStyle w:val="Hyperlink"/>
@@ -1820,7 +1818,7 @@
                 <w:noProof/>
                 <w:webHidden/>
               </w:rPr>
-              <w:instrText xml:space="preserve"> PAGEREF _Toc406430867 \h </w:instrText>
+              <w:instrText xml:space="preserve"> PAGEREF _Toc406583793 \h </w:instrText>
             </w:r>
             <w:r>
               <w:rPr>
@@ -1862,7 +1860,7 @@
               <w:lang w:eastAsia="en-US"/>
             </w:rPr>
           </w:pPr>
-          <w:hyperlink w:anchor="_Toc406430868" w:history="1">
+          <w:hyperlink w:anchor="_Toc406583794" w:history="1">
             <w:r>
               <w:rPr>
                 <w:rStyle w:val="Hyperlink"/>
@@ -1889,7 +1887,7 @@
                 <w:noProof/>
                 <w:webHidden/>
               </w:rPr>
-              <w:instrText xml:space="preserve"> PAGEREF _Toc406430868 \h </w:instrText>
+              <w:instrText xml:space="preserve"> PAGEREF _Toc406583794 \h </w:instrText>
             </w:r>
             <w:r>
               <w:rPr>
@@ -1931,7 +1929,7 @@
               <w:lang w:eastAsia="en-US"/>
             </w:rPr>
           </w:pPr>
-          <w:hyperlink w:anchor="_Toc406430869" w:history="1">
+          <w:hyperlink w:anchor="_Toc406583795" w:history="1">
             <w:r>
               <w:rPr>
                 <w:rStyle w:val="Hyperlink"/>
@@ -1958,7 +1956,7 @@
                 <w:noProof/>
                 <w:webHidden/>
               </w:rPr>
-              <w:instrText xml:space="preserve"> PAGEREF _Toc406430869 \h </w:instrText>
+              <w:instrText xml:space="preserve"> PAGEREF _Toc406583795 \h </w:instrText>
             </w:r>
             <w:r>
               <w:rPr>
@@ -2000,7 +1998,7 @@
               <w:lang w:eastAsia="en-US"/>
             </w:rPr>
           </w:pPr>
-          <w:hyperlink w:anchor="_Toc406430870" w:history="1">
+          <w:hyperlink w:anchor="_Toc406583796" w:history="1">
             <w:r>
               <w:rPr>
                 <w:rStyle w:val="Hyperlink"/>
@@ -2027,7 +2025,7 @@
                 <w:noProof/>
                 <w:webHidden/>
               </w:rPr>
-              <w:instrText xml:space="preserve"> PAGEREF _Toc406430870 \h </w:instrText>
+              <w:instrText xml:space="preserve"> PAGEREF _Toc406583796 \h </w:instrText>
             </w:r>
             <w:r>
               <w:rPr>
@@ -2069,7 +2067,7 @@
               <w:lang w:eastAsia="en-US"/>
             </w:rPr>
           </w:pPr>
-          <w:hyperlink w:anchor="_Toc406430871" w:history="1">
+          <w:hyperlink w:anchor="_Toc406583797" w:history="1">
             <w:r>
               <w:rPr>
                 <w:rStyle w:val="Hyperlink"/>
@@ -2096,7 +2094,7 @@
                 <w:noProof/>
                 <w:webHidden/>
               </w:rPr>
-              <w:instrText xml:space="preserve"> PAGEREF _Toc406430871 \h </w:instrText>
+              <w:instrText xml:space="preserve"> PAGEREF _Toc406583797 \h </w:instrText>
             </w:r>
             <w:r>
               <w:rPr>
@@ -2139,7 +2137,7 @@
               <w:lang w:eastAsia="en-US"/>
             </w:rPr>
           </w:pPr>
-          <w:hyperlink w:anchor="_Toc406430872" w:history="1">
+          <w:hyperlink w:anchor="_Toc406583798" w:history="1">
             <w:r>
               <w:rPr>
                 <w:rStyle w:val="Hyperlink"/>
@@ -2180,7 +2178,7 @@
                 <w:noProof/>
                 <w:webHidden/>
               </w:rPr>
-              <w:instrText xml:space="preserve"> PAGEREF _Toc406430872 \h </w:instrText>
+              <w:instrText xml:space="preserve"> PAGEREF _Toc406583798 \h </w:instrText>
             </w:r>
             <w:r>
               <w:rPr>
@@ -2222,7 +2220,7 @@
               <w:lang w:eastAsia="en-US"/>
             </w:rPr>
           </w:pPr>
-          <w:hyperlink w:anchor="_Toc406430873" w:history="1">
+          <w:hyperlink w:anchor="_Toc406583799" w:history="1">
             <w:r>
               <w:rPr>
                 <w:rStyle w:val="Hyperlink"/>
@@ -2249,7 +2247,7 @@
                 <w:noProof/>
                 <w:webHidden/>
               </w:rPr>
-              <w:instrText xml:space="preserve"> PAGEREF _Toc406430873 \h </w:instrText>
+              <w:instrText xml:space="preserve"> PAGEREF _Toc406583799 \h </w:instrText>
             </w:r>
             <w:r>
               <w:rPr>
@@ -2291,7 +2289,7 @@
               <w:lang w:eastAsia="en-US"/>
             </w:rPr>
           </w:pPr>
-          <w:hyperlink w:anchor="_Toc406430874" w:history="1">
+          <w:hyperlink w:anchor="_Toc406583800" w:history="1">
             <w:r>
               <w:rPr>
                 <w:rStyle w:val="Hyperlink"/>
@@ -2318,7 +2316,7 @@
                 <w:noProof/>
                 <w:webHidden/>
               </w:rPr>
-              <w:instrText xml:space="preserve"> PAGEREF _Toc406430874 \h </w:instrText>
+              <w:instrText xml:space="preserve"> PAGEREF _Toc406583800 \h </w:instrText>
             </w:r>
             <w:r>
               <w:rPr>
@@ -2360,7 +2358,7 @@
               <w:lang w:eastAsia="en-US"/>
             </w:rPr>
           </w:pPr>
-          <w:hyperlink w:anchor="_Toc406430875" w:history="1">
+          <w:hyperlink w:anchor="_Toc406583801" w:history="1">
             <w:r>
               <w:rPr>
                 <w:rStyle w:val="Hyperlink"/>
@@ -2387,7 +2385,7 @@
                 <w:noProof/>
                 <w:webHidden/>
               </w:rPr>
-              <w:instrText xml:space="preserve"> PAGEREF _Toc406430875 \h </w:instrText>
+              <w:instrText xml:space="preserve"> PAGEREF _Toc406583801 \h </w:instrText>
             </w:r>
             <w:r>
               <w:rPr>
@@ -2429,7 +2427,7 @@
               <w:lang w:eastAsia="en-US"/>
             </w:rPr>
           </w:pPr>
-          <w:hyperlink w:anchor="_Toc406430876" w:history="1">
+          <w:hyperlink w:anchor="_Toc406583802" w:history="1">
             <w:r>
               <w:rPr>
                 <w:rStyle w:val="Hyperlink"/>
@@ -2456,7 +2454,7 @@
                 <w:noProof/>
                 <w:webHidden/>
               </w:rPr>
-              <w:instrText xml:space="preserve"> PAGEREF _Toc406430876 \h </w:instrText>
+              <w:instrText xml:space="preserve"> PAGEREF _Toc406583802 \h </w:instrText>
             </w:r>
             <w:r>
               <w:rPr>
@@ -2498,7 +2496,7 @@
               <w:lang w:eastAsia="en-US"/>
             </w:rPr>
           </w:pPr>
-          <w:hyperlink w:anchor="_Toc406430877" w:history="1">
+          <w:hyperlink w:anchor="_Toc406583803" w:history="1">
             <w:r>
               <w:rPr>
                 <w:rStyle w:val="Hyperlink"/>
@@ -2525,7 +2523,7 @@
                 <w:noProof/>
                 <w:webHidden/>
               </w:rPr>
-              <w:instrText xml:space="preserve"> PAGEREF _Toc406430877 \h </w:instrText>
+              <w:instrText xml:space="preserve"> PAGEREF _Toc406583803 \h </w:instrText>
             </w:r>
             <w:r>
               <w:rPr>
@@ -2567,7 +2565,7 @@
               <w:lang w:eastAsia="en-US"/>
             </w:rPr>
           </w:pPr>
-          <w:hyperlink w:anchor="_Toc406430878" w:history="1">
+          <w:hyperlink w:anchor="_Toc406583804" w:history="1">
             <w:r>
               <w:rPr>
                 <w:rStyle w:val="Hyperlink"/>
@@ -2594,7 +2592,7 @@
                 <w:noProof/>
                 <w:webHidden/>
               </w:rPr>
-              <w:instrText xml:space="preserve"> PAGEREF _Toc406430878 \h </w:instrText>
+              <w:instrText xml:space="preserve"> PAGEREF _Toc406583804 \h </w:instrText>
             </w:r>
             <w:r>
               <w:rPr>
@@ -2636,7 +2634,7 @@
               <w:lang w:eastAsia="en-US"/>
             </w:rPr>
           </w:pPr>
-          <w:hyperlink w:anchor="_Toc406430879" w:history="1">
+          <w:hyperlink w:anchor="_Toc406583805" w:history="1">
             <w:r>
               <w:rPr>
                 <w:rStyle w:val="Hyperlink"/>
@@ -2663,7 +2661,7 @@
                 <w:noProof/>
                 <w:webHidden/>
               </w:rPr>
-              <w:instrText xml:space="preserve"> PAGEREF _Toc406430879 \h </w:instrText>
+              <w:instrText xml:space="preserve"> PAGEREF _Toc406583805 \h </w:instrText>
             </w:r>
             <w:r>
               <w:rPr>
@@ -2705,7 +2703,7 @@
               <w:lang w:eastAsia="en-US"/>
             </w:rPr>
           </w:pPr>
-          <w:hyperlink w:anchor="_Toc406430880" w:history="1">
+          <w:hyperlink w:anchor="_Toc406583806" w:history="1">
             <w:r>
               <w:rPr>
                 <w:rStyle w:val="Hyperlink"/>
@@ -2732,7 +2730,7 @@
                 <w:noProof/>
                 <w:webHidden/>
               </w:rPr>
-              <w:instrText xml:space="preserve"> PAGEREF _Toc406430880 \h </w:instrText>
+              <w:instrText xml:space="preserve"> PAGEREF _Toc406583806 \h </w:instrText>
             </w:r>
             <w:r>
               <w:rPr>
@@ -2774,7 +2772,7 @@
               <w:lang w:eastAsia="en-US"/>
             </w:rPr>
           </w:pPr>
-          <w:hyperlink w:anchor="_Toc406430881" w:history="1">
+          <w:hyperlink w:anchor="_Toc406583807" w:history="1">
             <w:r>
               <w:rPr>
                 <w:rStyle w:val="Hyperlink"/>
@@ -2801,7 +2799,7 @@
                 <w:noProof/>
                 <w:webHidden/>
               </w:rPr>
-              <w:instrText xml:space="preserve"> PAGEREF _Toc406430881 \h </w:instrText>
+              <w:instrText xml:space="preserve"> PAGEREF _Toc406583807 \h </w:instrText>
             </w:r>
             <w:r>
               <w:rPr>
@@ -2843,7 +2841,7 @@
               <w:lang w:eastAsia="en-US"/>
             </w:rPr>
           </w:pPr>
-          <w:hyperlink w:anchor="_Toc406430882" w:history="1">
+          <w:hyperlink w:anchor="_Toc406583808" w:history="1">
             <w:r>
               <w:rPr>
                 <w:rStyle w:val="Hyperlink"/>
@@ -2870,7 +2868,7 @@
                 <w:noProof/>
                 <w:webHidden/>
               </w:rPr>
-              <w:instrText xml:space="preserve"> PAGEREF _Toc406430882 \h </w:instrText>
+              <w:instrText xml:space="preserve"> PAGEREF _Toc406583808 \h </w:instrText>
             </w:r>
             <w:r>
               <w:rPr>
@@ -2912,7 +2910,7 @@
               <w:lang w:eastAsia="en-US"/>
             </w:rPr>
           </w:pPr>
-          <w:hyperlink w:anchor="_Toc406430883" w:history="1">
+          <w:hyperlink w:anchor="_Toc406583809" w:history="1">
             <w:r>
               <w:rPr>
                 <w:rStyle w:val="Hyperlink"/>
@@ -2939,7 +2937,7 @@
                 <w:noProof/>
                 <w:webHidden/>
               </w:rPr>
-              <w:instrText xml:space="preserve"> PAGEREF _Toc406430883 \h </w:instrText>
+              <w:instrText xml:space="preserve"> PAGEREF _Toc406583809 \h </w:instrText>
             </w:r>
             <w:r>
               <w:rPr>
@@ -2982,7 +2980,7 @@
               <w:lang w:eastAsia="en-US"/>
             </w:rPr>
           </w:pPr>
-          <w:hyperlink w:anchor="_Toc406430884" w:history="1">
+          <w:hyperlink w:anchor="_Toc406583810" w:history="1">
             <w:r>
               <w:rPr>
                 <w:rStyle w:val="Hyperlink"/>
@@ -3023,7 +3021,7 @@
                 <w:noProof/>
                 <w:webHidden/>
               </w:rPr>
-              <w:instrText xml:space="preserve"> PAGEREF _Toc406430884 \h </w:instrText>
+              <w:instrText xml:space="preserve"> PAGEREF _Toc406583810 \h </w:instrText>
             </w:r>
             <w:r>
               <w:rPr>
@@ -3066,7 +3064,7 @@
               <w:lang w:eastAsia="en-US"/>
             </w:rPr>
           </w:pPr>
-          <w:hyperlink w:anchor="_Toc406430885" w:history="1">
+          <w:hyperlink w:anchor="_Toc406583811" w:history="1">
             <w:r>
               <w:rPr>
                 <w:rStyle w:val="Hyperlink"/>
@@ -3107,7 +3105,7 @@
                 <w:noProof/>
                 <w:webHidden/>
               </w:rPr>
-              <w:instrText xml:space="preserve"> PAGEREF _Toc406430885 \h </w:instrText>
+              <w:instrText xml:space="preserve"> PAGEREF _Toc406583811 \h </w:instrText>
             </w:r>
             <w:r>
               <w:rPr>
@@ -3149,7 +3147,7 @@
               <w:lang w:eastAsia="en-US"/>
             </w:rPr>
           </w:pPr>
-          <w:hyperlink w:anchor="_Toc406430886" w:history="1">
+          <w:hyperlink w:anchor="_Toc406583812" w:history="1">
             <w:r>
               <w:rPr>
                 <w:rStyle w:val="Hyperlink"/>
@@ -3176,7 +3174,7 @@
                 <w:noProof/>
                 <w:webHidden/>
               </w:rPr>
-              <w:instrText xml:space="preserve"> PAGEREF _Toc406430886 \h </w:instrText>
+              <w:instrText xml:space="preserve"> PAGEREF _Toc406583812 \h </w:instrText>
             </w:r>
             <w:r>
               <w:rPr>
@@ -3218,7 +3216,7 @@
               <w:lang w:eastAsia="en-US"/>
             </w:rPr>
           </w:pPr>
-          <w:hyperlink w:anchor="_Toc406430887" w:history="1">
+          <w:hyperlink w:anchor="_Toc406583813" w:history="1">
             <w:r>
               <w:rPr>
                 <w:rStyle w:val="Hyperlink"/>
@@ -3245,7 +3243,7 @@
                 <w:noProof/>
                 <w:webHidden/>
               </w:rPr>
-              <w:instrText xml:space="preserve"> PAGEREF _Toc406430887 \h </w:instrText>
+              <w:instrText xml:space="preserve"> PAGEREF _Toc406583813 \h </w:instrText>
             </w:r>
             <w:r>
               <w:rPr>
@@ -3287,7 +3285,7 @@
               <w:lang w:eastAsia="en-US"/>
             </w:rPr>
           </w:pPr>
-          <w:hyperlink w:anchor="_Toc406430888" w:history="1">
+          <w:hyperlink w:anchor="_Toc406583814" w:history="1">
             <w:r>
               <w:rPr>
                 <w:rStyle w:val="Hyperlink"/>
@@ -3314,7 +3312,7 @@
                 <w:noProof/>
                 <w:webHidden/>
               </w:rPr>
-              <w:instrText xml:space="preserve"> PAGEREF _Toc406430888 \h </w:instrText>
+              <w:instrText xml:space="preserve"> PAGEREF _Toc406583814 \h </w:instrText>
             </w:r>
             <w:r>
               <w:rPr>
@@ -3356,7 +3354,7 @@
               <w:lang w:eastAsia="en-US"/>
             </w:rPr>
           </w:pPr>
-          <w:hyperlink w:anchor="_Toc406430889" w:history="1">
+          <w:hyperlink w:anchor="_Toc406583815" w:history="1">
             <w:r>
               <w:rPr>
                 <w:rStyle w:val="Hyperlink"/>
@@ -3383,7 +3381,7 @@
                 <w:noProof/>
                 <w:webHidden/>
               </w:rPr>
-              <w:instrText xml:space="preserve"> PAGEREF _Toc406430889 \h </w:instrText>
+              <w:instrText xml:space="preserve"> PAGEREF _Toc406583815 \h </w:instrText>
             </w:r>
             <w:r>
               <w:rPr>
@@ -3425,7 +3423,7 @@
               <w:lang w:eastAsia="en-US"/>
             </w:rPr>
           </w:pPr>
-          <w:hyperlink w:anchor="_Toc406430890" w:history="1">
+          <w:hyperlink w:anchor="_Toc406583816" w:history="1">
             <w:r>
               <w:rPr>
                 <w:rStyle w:val="Hyperlink"/>
@@ -3452,7 +3450,7 @@
                 <w:noProof/>
                 <w:webHidden/>
               </w:rPr>
-              <w:instrText xml:space="preserve"> PAGEREF _Toc406430890 \h </w:instrText>
+              <w:instrText xml:space="preserve"> PAGEREF _Toc406583816 \h </w:instrText>
             </w:r>
             <w:r>
               <w:rPr>
@@ -3494,7 +3492,7 @@
               <w:lang w:eastAsia="en-US"/>
             </w:rPr>
           </w:pPr>
-          <w:hyperlink w:anchor="_Toc406430891" w:history="1">
+          <w:hyperlink w:anchor="_Toc406583817" w:history="1">
             <w:r>
               <w:rPr>
                 <w:rStyle w:val="Hyperlink"/>
@@ -3521,7 +3519,7 @@
                 <w:noProof/>
                 <w:webHidden/>
               </w:rPr>
-              <w:instrText xml:space="preserve"> PAGEREF _Toc406430891 \h </w:instrText>
+              <w:instrText xml:space="preserve"> PAGEREF _Toc406583817 \h </w:instrText>
             </w:r>
             <w:r>
               <w:rPr>
@@ -3563,7 +3561,7 @@
               <w:lang w:eastAsia="en-US"/>
             </w:rPr>
           </w:pPr>
-          <w:hyperlink w:anchor="_Toc406430892" w:history="1">
+          <w:hyperlink w:anchor="_Toc406583818" w:history="1">
             <w:r>
               <w:rPr>
                 <w:rStyle w:val="Hyperlink"/>
@@ -3590,7 +3588,7 @@
                 <w:noProof/>
                 <w:webHidden/>
               </w:rPr>
-              <w:instrText xml:space="preserve"> PAGEREF _Toc406430892 \h </w:instrText>
+              <w:instrText xml:space="preserve"> PAGEREF _Toc406583818 \h </w:instrText>
             </w:r>
             <w:r>
               <w:rPr>
@@ -3632,7 +3630,7 @@
               <w:lang w:eastAsia="en-US"/>
             </w:rPr>
           </w:pPr>
-          <w:hyperlink w:anchor="_Toc406430893" w:history="1">
+          <w:hyperlink w:anchor="_Toc406583819" w:history="1">
             <w:r>
               <w:rPr>
                 <w:rStyle w:val="Hyperlink"/>
@@ -3659,7 +3657,7 @@
                 <w:noProof/>
                 <w:webHidden/>
               </w:rPr>
-              <w:instrText xml:space="preserve"> PAGEREF _Toc406430893 \h </w:instrText>
+              <w:instrText xml:space="preserve"> PAGEREF _Toc406583819 \h </w:instrText>
             </w:r>
             <w:r>
               <w:rPr>
@@ -3701,7 +3699,7 @@
               <w:lang w:eastAsia="en-US"/>
             </w:rPr>
           </w:pPr>
-          <w:hyperlink w:anchor="_Toc406430894" w:history="1">
+          <w:hyperlink w:anchor="_Toc406583820" w:history="1">
             <w:r>
               <w:rPr>
                 <w:rStyle w:val="Hyperlink"/>
@@ -3728,7 +3726,7 @@
                 <w:noProof/>
                 <w:webHidden/>
               </w:rPr>
-              <w:instrText xml:space="preserve"> PAGEREF _Toc406430894 \h </w:instrText>
+              <w:instrText xml:space="preserve"> PAGEREF _Toc406583820 \h </w:instrText>
             </w:r>
             <w:r>
               <w:rPr>
@@ -3770,7 +3768,7 @@
               <w:lang w:eastAsia="en-US"/>
             </w:rPr>
           </w:pPr>
-          <w:hyperlink w:anchor="_Toc406430895" w:history="1">
+          <w:hyperlink w:anchor="_Toc406583821" w:history="1">
             <w:r>
               <w:rPr>
                 <w:rStyle w:val="Hyperlink"/>
@@ -3797,7 +3795,7 @@
                 <w:noProof/>
                 <w:webHidden/>
               </w:rPr>
-              <w:instrText xml:space="preserve"> PAGEREF _Toc406430895 \h </w:instrText>
+              <w:instrText xml:space="preserve"> PAGEREF _Toc406583821 \h </w:instrText>
             </w:r>
             <w:r>
               <w:rPr>
@@ -3839,7 +3837,7 @@
               <w:lang w:eastAsia="en-US"/>
             </w:rPr>
           </w:pPr>
-          <w:hyperlink w:anchor="_Toc406430896" w:history="1">
+          <w:hyperlink w:anchor="_Toc406583822" w:history="1">
             <w:r>
               <w:rPr>
                 <w:rStyle w:val="Hyperlink"/>
@@ -3866,7 +3864,7 @@
                 <w:noProof/>
                 <w:webHidden/>
               </w:rPr>
-              <w:instrText xml:space="preserve"> PAGEREF _Toc406430896 \h </w:instrText>
+              <w:instrText xml:space="preserve"> PAGEREF _Toc406583822 \h </w:instrText>
             </w:r>
             <w:r>
               <w:rPr>
@@ -3908,7 +3906,7 @@
               <w:lang w:eastAsia="en-US"/>
             </w:rPr>
           </w:pPr>
-          <w:hyperlink w:anchor="_Toc406430897" w:history="1">
+          <w:hyperlink w:anchor="_Toc406583823" w:history="1">
             <w:r>
               <w:rPr>
                 <w:rStyle w:val="Hyperlink"/>
@@ -3935,7 +3933,7 @@
                 <w:noProof/>
                 <w:webHidden/>
               </w:rPr>
-              <w:instrText xml:space="preserve"> PAGEREF _Toc406430897 \h </w:instrText>
+              <w:instrText xml:space="preserve"> PAGEREF _Toc406583823 \h </w:instrText>
             </w:r>
             <w:r>
               <w:rPr>
@@ -3977,7 +3975,7 @@
               <w:lang w:eastAsia="en-US"/>
             </w:rPr>
           </w:pPr>
-          <w:hyperlink w:anchor="_Toc406430898" w:history="1">
+          <w:hyperlink w:anchor="_Toc406583824" w:history="1">
             <w:r>
               <w:rPr>
                 <w:rStyle w:val="Hyperlink"/>
@@ -4004,7 +4002,7 @@
                 <w:noProof/>
                 <w:webHidden/>
               </w:rPr>
-              <w:instrText xml:space="preserve"> PAGEREF _Toc406430898 \h </w:instrText>
+              <w:instrText xml:space="preserve"> PAGEREF _Toc406583824 \h </w:instrText>
             </w:r>
             <w:r>
               <w:rPr>
@@ -4046,7 +4044,7 @@
               <w:lang w:eastAsia="en-US"/>
             </w:rPr>
           </w:pPr>
-          <w:hyperlink w:anchor="_Toc406430899" w:history="1">
+          <w:hyperlink w:anchor="_Toc406583825" w:history="1">
             <w:r>
               <w:rPr>
                 <w:rStyle w:val="Hyperlink"/>
@@ -4073,7 +4071,7 @@
                 <w:noProof/>
                 <w:webHidden/>
               </w:rPr>
-              <w:instrText xml:space="preserve"> PAGEREF _Toc406430899 \h </w:instrText>
+              <w:instrText xml:space="preserve"> PAGEREF _Toc406583825 \h </w:instrText>
             </w:r>
             <w:r>
               <w:rPr>
@@ -4115,7 +4113,7 @@
               <w:lang w:eastAsia="en-US"/>
             </w:rPr>
           </w:pPr>
-          <w:hyperlink w:anchor="_Toc406430900" w:history="1">
+          <w:hyperlink w:anchor="_Toc406583826" w:history="1">
             <w:r>
               <w:rPr>
                 <w:rStyle w:val="Hyperlink"/>
@@ -4142,7 +4140,7 @@
                 <w:noProof/>
                 <w:webHidden/>
               </w:rPr>
-              <w:instrText xml:space="preserve"> PAGEREF _Toc406430900 \h </w:instrText>
+              <w:instrText xml:space="preserve"> PAGEREF _Toc406583826 \h </w:instrText>
             </w:r>
             <w:r>
               <w:rPr>
@@ -4184,7 +4182,7 @@
               <w:lang w:eastAsia="en-US"/>
             </w:rPr>
           </w:pPr>
-          <w:hyperlink w:anchor="_Toc406430901" w:history="1">
+          <w:hyperlink w:anchor="_Toc406583827" w:history="1">
             <w:r>
               <w:rPr>
                 <w:rStyle w:val="Hyperlink"/>
@@ -4211,7 +4209,7 @@
                 <w:noProof/>
                 <w:webHidden/>
               </w:rPr>
-              <w:instrText xml:space="preserve"> PAGEREF _Toc406430901 \h </w:instrText>
+              <w:instrText xml:space="preserve"> PAGEREF _Toc406583827 \h </w:instrText>
             </w:r>
             <w:r>
               <w:rPr>
@@ -4253,7 +4251,7 @@
               <w:lang w:eastAsia="en-US"/>
             </w:rPr>
           </w:pPr>
-          <w:hyperlink w:anchor="_Toc406430902" w:history="1">
+          <w:hyperlink w:anchor="_Toc406583828" w:history="1">
             <w:r>
               <w:rPr>
                 <w:rStyle w:val="Hyperlink"/>
@@ -4280,7 +4278,7 @@
                 <w:noProof/>
                 <w:webHidden/>
               </w:rPr>
-              <w:instrText xml:space="preserve"> PAGEREF _Toc406430902 \h </w:instrText>
+              <w:instrText xml:space="preserve"> PAGEREF _Toc406583828 \h </w:instrText>
             </w:r>
             <w:r>
               <w:rPr>
@@ -4322,7 +4320,7 @@
               <w:lang w:eastAsia="en-US"/>
             </w:rPr>
           </w:pPr>
-          <w:hyperlink w:anchor="_Toc406430903" w:history="1">
+          <w:hyperlink w:anchor="_Toc406583829" w:history="1">
             <w:r>
               <w:rPr>
                 <w:rStyle w:val="Hyperlink"/>
@@ -4349,7 +4347,7 @@
                 <w:noProof/>
                 <w:webHidden/>
               </w:rPr>
-              <w:instrText xml:space="preserve"> PAGEREF _Toc406430903 \h </w:instrText>
+              <w:instrText xml:space="preserve"> PAGEREF _Toc406583829 \h </w:instrText>
             </w:r>
             <w:r>
               <w:rPr>
@@ -4391,7 +4389,7 @@
               <w:lang w:eastAsia="en-US"/>
             </w:rPr>
           </w:pPr>
-          <w:hyperlink w:anchor="_Toc406430904" w:history="1">
+          <w:hyperlink w:anchor="_Toc406583830" w:history="1">
             <w:r>
               <w:rPr>
                 <w:rStyle w:val="Hyperlink"/>
@@ -4418,7 +4416,7 @@
                 <w:noProof/>
                 <w:webHidden/>
               </w:rPr>
-              <w:instrText xml:space="preserve"> PAGEREF _Toc406430904 \h </w:instrText>
+              <w:instrText xml:space="preserve"> PAGEREF _Toc406583830 \h </w:instrText>
             </w:r>
             <w:r>
               <w:rPr>
@@ -4460,7 +4458,7 @@
               <w:lang w:eastAsia="en-US"/>
             </w:rPr>
           </w:pPr>
-          <w:hyperlink w:anchor="_Toc406430905" w:history="1">
+          <w:hyperlink w:anchor="_Toc406583831" w:history="1">
             <w:r>
               <w:rPr>
                 <w:rStyle w:val="Hyperlink"/>
@@ -4487,7 +4485,7 @@
                 <w:noProof/>
                 <w:webHidden/>
               </w:rPr>
-              <w:instrText xml:space="preserve"> PAGEREF _Toc406430905 \h </w:instrText>
+              <w:instrText xml:space="preserve"> PAGEREF _Toc406583831 \h </w:instrText>
             </w:r>
             <w:r>
               <w:rPr>
@@ -4529,7 +4527,7 @@
               <w:lang w:eastAsia="en-US"/>
             </w:rPr>
           </w:pPr>
-          <w:hyperlink w:anchor="_Toc406430906" w:history="1">
+          <w:hyperlink w:anchor="_Toc406583832" w:history="1">
             <w:r>
               <w:rPr>
                 <w:rStyle w:val="Hyperlink"/>
@@ -4556,7 +4554,7 @@
                 <w:noProof/>
                 <w:webHidden/>
               </w:rPr>
-              <w:instrText xml:space="preserve"> PAGEREF _Toc406430906 \h </w:instrText>
+              <w:instrText xml:space="preserve"> PAGEREF _Toc406583832 \h </w:instrText>
             </w:r>
             <w:r>
               <w:rPr>
@@ -4598,7 +4596,7 @@
               <w:lang w:eastAsia="en-US"/>
             </w:rPr>
           </w:pPr>
-          <w:hyperlink w:anchor="_Toc406430907" w:history="1">
+          <w:hyperlink w:anchor="_Toc406583833" w:history="1">
             <w:r>
               <w:rPr>
                 <w:rStyle w:val="Hyperlink"/>
@@ -4625,7 +4623,7 @@
                 <w:noProof/>
                 <w:webHidden/>
               </w:rPr>
-              <w:instrText xml:space="preserve"> PAGEREF _Toc406430907 \h </w:instrText>
+              <w:instrText xml:space="preserve"> PAGEREF _Toc406583833 \h </w:instrText>
             </w:r>
             <w:r>
               <w:rPr>
@@ -4667,7 +4665,7 @@
               <w:lang w:eastAsia="en-US"/>
             </w:rPr>
           </w:pPr>
-          <w:hyperlink w:anchor="_Toc406430908" w:history="1">
+          <w:hyperlink w:anchor="_Toc406583834" w:history="1">
             <w:r>
               <w:rPr>
                 <w:rStyle w:val="Hyperlink"/>
@@ -4694,7 +4692,7 @@
                 <w:noProof/>
                 <w:webHidden/>
               </w:rPr>
-              <w:instrText xml:space="preserve"> PAGEREF _Toc406430908 \h </w:instrText>
+              <w:instrText xml:space="preserve"> PAGEREF _Toc406583834 \h </w:instrText>
             </w:r>
             <w:r>
               <w:rPr>
@@ -4736,7 +4734,7 @@
               <w:lang w:eastAsia="en-US"/>
             </w:rPr>
           </w:pPr>
-          <w:hyperlink w:anchor="_Toc406430909" w:history="1">
+          <w:hyperlink w:anchor="_Toc406583835" w:history="1">
             <w:r>
               <w:rPr>
                 <w:rStyle w:val="Hyperlink"/>
@@ -4763,7 +4761,7 @@
                 <w:noProof/>
                 <w:webHidden/>
               </w:rPr>
-              <w:instrText xml:space="preserve"> PAGEREF _Toc406430909 \h </w:instrText>
+              <w:instrText xml:space="preserve"> PAGEREF _Toc406583835 \h </w:instrText>
             </w:r>
             <w:r>
               <w:rPr>
@@ -4805,7 +4803,7 @@
               <w:lang w:eastAsia="en-US"/>
             </w:rPr>
           </w:pPr>
-          <w:hyperlink w:anchor="_Toc406430910" w:history="1">
+          <w:hyperlink w:anchor="_Toc406583836" w:history="1">
             <w:r>
               <w:rPr>
                 <w:rStyle w:val="Hyperlink"/>
@@ -4832,7 +4830,7 @@
                 <w:noProof/>
                 <w:webHidden/>
               </w:rPr>
-              <w:instrText xml:space="preserve"> PAGEREF _Toc406430910 \h </w:instrText>
+              <w:instrText xml:space="preserve"> PAGEREF _Toc406583836 \h </w:instrText>
             </w:r>
             <w:r>
               <w:rPr>
@@ -4874,7 +4872,7 @@
               <w:lang w:eastAsia="en-US"/>
             </w:rPr>
           </w:pPr>
-          <w:hyperlink w:anchor="_Toc406430911" w:history="1">
+          <w:hyperlink w:anchor="_Toc406583837" w:history="1">
             <w:r>
               <w:rPr>
                 <w:rStyle w:val="Hyperlink"/>
@@ -4901,7 +4899,7 @@
                 <w:noProof/>
                 <w:webHidden/>
               </w:rPr>
-              <w:instrText xml:space="preserve"> PAGEREF _Toc406430911 \h </w:instrText>
+              <w:instrText xml:space="preserve"> PAGEREF _Toc406583837 \h </w:instrText>
             </w:r>
             <w:r>
               <w:rPr>
@@ -4943,7 +4941,7 @@
               <w:lang w:eastAsia="en-US"/>
             </w:rPr>
           </w:pPr>
-          <w:hyperlink w:anchor="_Toc406430912" w:history="1">
+          <w:hyperlink w:anchor="_Toc406583838" w:history="1">
             <w:r>
               <w:rPr>
                 <w:rStyle w:val="Hyperlink"/>
@@ -4970,7 +4968,7 @@
                 <w:noProof/>
                 <w:webHidden/>
               </w:rPr>
-              <w:instrText xml:space="preserve"> PAGEREF _Toc406430912 \h </w:instrText>
+              <w:instrText xml:space="preserve"> PAGEREF _Toc406583838 \h </w:instrText>
             </w:r>
             <w:r>
               <w:rPr>
@@ -5012,7 +5010,7 @@
               <w:lang w:eastAsia="en-US"/>
             </w:rPr>
           </w:pPr>
-          <w:hyperlink w:anchor="_Toc406430913" w:history="1">
+          <w:hyperlink w:anchor="_Toc406583839" w:history="1">
             <w:r>
               <w:rPr>
                 <w:rStyle w:val="Hyperlink"/>
@@ -5039,7 +5037,7 @@
                 <w:noProof/>
                 <w:webHidden/>
               </w:rPr>
-              <w:instrText xml:space="preserve"> PAGEREF _Toc406430913 \h </w:instrText>
+              <w:instrText xml:space="preserve"> PAGEREF _Toc406583839 \h </w:instrText>
             </w:r>
             <w:r>
               <w:rPr>
@@ -5081,7 +5079,7 @@
               <w:lang w:eastAsia="en-US"/>
             </w:rPr>
           </w:pPr>
-          <w:hyperlink w:anchor="_Toc406430914" w:history="1">
+          <w:hyperlink w:anchor="_Toc406583840" w:history="1">
             <w:r>
               <w:rPr>
                 <w:rStyle w:val="Hyperlink"/>
@@ -5108,7 +5106,7 @@
                 <w:noProof/>
                 <w:webHidden/>
               </w:rPr>
-              <w:instrText xml:space="preserve"> PAGEREF _Toc406430914 \h </w:instrText>
+              <w:instrText xml:space="preserve"> PAGEREF _Toc406583840 \h </w:instrText>
             </w:r>
             <w:r>
               <w:rPr>
@@ -5150,7 +5148,7 @@
               <w:lang w:eastAsia="en-US"/>
             </w:rPr>
           </w:pPr>
-          <w:hyperlink w:anchor="_Toc406430915" w:history="1">
+          <w:hyperlink w:anchor="_Toc406583841" w:history="1">
             <w:r>
               <w:rPr>
                 <w:rStyle w:val="Hyperlink"/>
@@ -5177,7 +5175,7 @@
                 <w:noProof/>
                 <w:webHidden/>
               </w:rPr>
-              <w:instrText xml:space="preserve"> PAGEREF _Toc406430915 \h </w:instrText>
+              <w:instrText xml:space="preserve"> PAGEREF _Toc406583841 \h </w:instrText>
             </w:r>
             <w:r>
               <w:rPr>
@@ -5219,7 +5217,7 @@
               <w:lang w:eastAsia="en-US"/>
             </w:rPr>
           </w:pPr>
-          <w:hyperlink w:anchor="_Toc406430916" w:history="1">
+          <w:hyperlink w:anchor="_Toc406583842" w:history="1">
             <w:r>
               <w:rPr>
                 <w:rStyle w:val="Hyperlink"/>
@@ -5246,7 +5244,7 @@
                 <w:noProof/>
                 <w:webHidden/>
               </w:rPr>
-              <w:instrText xml:space="preserve"> PAGEREF _Toc406430916 \h </w:instrText>
+              <w:instrText xml:space="preserve"> PAGEREF _Toc406583842 \h </w:instrText>
             </w:r>
             <w:r>
               <w:rPr>
@@ -5288,7 +5286,7 @@
               <w:lang w:eastAsia="en-US"/>
             </w:rPr>
           </w:pPr>
-          <w:hyperlink w:anchor="_Toc406430917" w:history="1">
+          <w:hyperlink w:anchor="_Toc406583843" w:history="1">
             <w:r>
               <w:rPr>
                 <w:rStyle w:val="Hyperlink"/>
@@ -5315,7 +5313,7 @@
                 <w:noProof/>
                 <w:webHidden/>
               </w:rPr>
-              <w:instrText xml:space="preserve"> PAGEREF _Toc406430917 \h </w:instrText>
+              <w:instrText xml:space="preserve"> PAGEREF _Toc406583843 \h </w:instrText>
             </w:r>
             <w:r>
               <w:rPr>
@@ -5357,7 +5355,7 @@
               <w:lang w:eastAsia="en-US"/>
             </w:rPr>
           </w:pPr>
-          <w:hyperlink w:anchor="_Toc406430918" w:history="1">
+          <w:hyperlink w:anchor="_Toc406583844" w:history="1">
             <w:r>
               <w:rPr>
                 <w:rStyle w:val="Hyperlink"/>
@@ -5384,7 +5382,7 @@
                 <w:noProof/>
                 <w:webHidden/>
               </w:rPr>
-              <w:instrText xml:space="preserve"> PAGEREF _Toc406430918 \h </w:instrText>
+              <w:instrText xml:space="preserve"> PAGEREF _Toc406583844 \h </w:instrText>
             </w:r>
             <w:r>
               <w:rPr>
@@ -5426,7 +5424,7 @@
               <w:lang w:eastAsia="en-US"/>
             </w:rPr>
           </w:pPr>
-          <w:hyperlink w:anchor="_Toc406430919" w:history="1">
+          <w:hyperlink w:anchor="_Toc406583845" w:history="1">
             <w:r>
               <w:rPr>
                 <w:rStyle w:val="Hyperlink"/>
@@ -5453,7 +5451,7 @@
                 <w:noProof/>
                 <w:webHidden/>
               </w:rPr>
-              <w:instrText xml:space="preserve"> PAGEREF _Toc406430919 \h </w:instrText>
+              <w:instrText xml:space="preserve"> PAGEREF _Toc406583845 \h </w:instrText>
             </w:r>
             <w:r>
               <w:rPr>
@@ -5495,7 +5493,7 @@
               <w:lang w:eastAsia="en-US"/>
             </w:rPr>
           </w:pPr>
-          <w:hyperlink w:anchor="_Toc406430920" w:history="1">
+          <w:hyperlink w:anchor="_Toc406583846" w:history="1">
             <w:r>
               <w:rPr>
                 <w:rStyle w:val="Hyperlink"/>
@@ -5522,7 +5520,7 @@
                 <w:noProof/>
                 <w:webHidden/>
               </w:rPr>
-              <w:instrText xml:space="preserve"> PAGEREF _Toc406430920 \h </w:instrText>
+              <w:instrText xml:space="preserve"> PAGEREF _Toc406583846 \h </w:instrText>
             </w:r>
             <w:r>
               <w:rPr>
@@ -5564,7 +5562,7 @@
               <w:lang w:eastAsia="en-US"/>
             </w:rPr>
           </w:pPr>
-          <w:hyperlink w:anchor="_Toc406430921" w:history="1">
+          <w:hyperlink w:anchor="_Toc406583847" w:history="1">
             <w:r>
               <w:rPr>
                 <w:rStyle w:val="Hyperlink"/>
@@ -5591,7 +5589,7 @@
                 <w:noProof/>
                 <w:webHidden/>
               </w:rPr>
-              <w:instrText xml:space="preserve"> PAGEREF _Toc406430921 \h </w:instrText>
+              <w:instrText xml:space="preserve"> PAGEREF _Toc406583847 \h </w:instrText>
             </w:r>
             <w:r>
               <w:rPr>
@@ -5633,7 +5631,7 @@
               <w:lang w:eastAsia="en-US"/>
             </w:rPr>
           </w:pPr>
-          <w:hyperlink w:anchor="_Toc406430922" w:history="1">
+          <w:hyperlink w:anchor="_Toc406583848" w:history="1">
             <w:r>
               <w:rPr>
                 <w:rStyle w:val="Hyperlink"/>
@@ -5660,7 +5658,7 @@
                 <w:noProof/>
                 <w:webHidden/>
               </w:rPr>
-              <w:instrText xml:space="preserve"> PAGEREF _Toc406430922 \h </w:instrText>
+              <w:instrText xml:space="preserve"> PAGEREF _Toc406583848 \h </w:instrText>
             </w:r>
             <w:r>
               <w:rPr>
@@ -5702,7 +5700,7 @@
               <w:lang w:eastAsia="en-US"/>
             </w:rPr>
           </w:pPr>
-          <w:hyperlink w:anchor="_Toc406430923" w:history="1">
+          <w:hyperlink w:anchor="_Toc406583849" w:history="1">
             <w:r>
               <w:rPr>
                 <w:rStyle w:val="Hyperlink"/>
@@ -5729,7 +5727,7 @@
                 <w:noProof/>
                 <w:webHidden/>
               </w:rPr>
-              <w:instrText xml:space="preserve"> PAGEREF _Toc406430923 \h </w:instrText>
+              <w:instrText xml:space="preserve"> PAGEREF _Toc406583849 \h </w:instrText>
             </w:r>
             <w:r>
               <w:rPr>
@@ -5771,7 +5769,7 @@
               <w:lang w:eastAsia="en-US"/>
             </w:rPr>
           </w:pPr>
-          <w:hyperlink w:anchor="_Toc406430924" w:history="1">
+          <w:hyperlink w:anchor="_Toc406583850" w:history="1">
             <w:r>
               <w:rPr>
                 <w:rStyle w:val="Hyperlink"/>
@@ -5798,7 +5796,7 @@
                 <w:noProof/>
                 <w:webHidden/>
               </w:rPr>
-              <w:instrText xml:space="preserve"> PAGEREF _Toc406430924 \h </w:instrText>
+              <w:instrText xml:space="preserve"> PAGEREF _Toc406583850 \h </w:instrText>
             </w:r>
             <w:r>
               <w:rPr>
@@ -5840,7 +5838,7 @@
               <w:lang w:eastAsia="en-US"/>
             </w:rPr>
           </w:pPr>
-          <w:hyperlink w:anchor="_Toc406430925" w:history="1">
+          <w:hyperlink w:anchor="_Toc406583851" w:history="1">
             <w:r>
               <w:rPr>
                 <w:rStyle w:val="Hyperlink"/>
@@ -5867,7 +5865,7 @@
                 <w:noProof/>
                 <w:webHidden/>
               </w:rPr>
-              <w:instrText xml:space="preserve"> PAGEREF _Toc406430925 \h </w:instrText>
+              <w:instrText xml:space="preserve"> PAGEREF _Toc406583851 \h </w:instrText>
             </w:r>
             <w:r>
               <w:rPr>
@@ -5909,7 +5907,7 @@
               <w:lang w:eastAsia="en-US"/>
             </w:rPr>
           </w:pPr>
-          <w:hyperlink w:anchor="_Toc406430926" w:history="1">
+          <w:hyperlink w:anchor="_Toc406583852" w:history="1">
             <w:r>
               <w:rPr>
                 <w:rStyle w:val="Hyperlink"/>
@@ -5936,7 +5934,7 @@
                 <w:noProof/>
                 <w:webHidden/>
               </w:rPr>
-              <w:instrText xml:space="preserve"> PAGEREF _Toc406430926 \h </w:instrText>
+              <w:instrText xml:space="preserve"> PAGEREF _Toc406583852 \h </w:instrText>
             </w:r>
             <w:r>
               <w:rPr>
@@ -5978,7 +5976,7 @@
               <w:lang w:eastAsia="en-US"/>
             </w:rPr>
           </w:pPr>
-          <w:hyperlink w:anchor="_Toc406430927" w:history="1">
+          <w:hyperlink w:anchor="_Toc406583853" w:history="1">
             <w:r>
               <w:rPr>
                 <w:rStyle w:val="Hyperlink"/>
@@ -6005,7 +6003,7 @@
                 <w:noProof/>
                 <w:webHidden/>
               </w:rPr>
-              <w:instrText xml:space="preserve"> PAGEREF _Toc406430927 \h </w:instrText>
+              <w:instrText xml:space="preserve"> PAGEREF _Toc406583853 \h </w:instrText>
             </w:r>
             <w:r>
               <w:rPr>
@@ -6047,7 +6045,7 @@
               <w:lang w:eastAsia="en-US"/>
             </w:rPr>
           </w:pPr>
-          <w:hyperlink w:anchor="_Toc406430928" w:history="1">
+          <w:hyperlink w:anchor="_Toc406583854" w:history="1">
             <w:r>
               <w:rPr>
                 <w:rStyle w:val="Hyperlink"/>
@@ -6074,7 +6072,7 @@
                 <w:noProof/>
                 <w:webHidden/>
               </w:rPr>
-              <w:instrText xml:space="preserve"> PAGEREF _Toc406430928 \h </w:instrText>
+              <w:instrText xml:space="preserve"> PAGEREF _Toc406583854 \h </w:instrText>
             </w:r>
             <w:r>
               <w:rPr>
@@ -6116,7 +6114,7 @@
               <w:lang w:eastAsia="en-US"/>
             </w:rPr>
           </w:pPr>
-          <w:hyperlink w:anchor="_Toc406430929" w:history="1">
+          <w:hyperlink w:anchor="_Toc406583855" w:history="1">
             <w:r>
               <w:rPr>
                 <w:rStyle w:val="Hyperlink"/>
@@ -6143,7 +6141,7 @@
                 <w:noProof/>
                 <w:webHidden/>
               </w:rPr>
-              <w:instrText xml:space="preserve"> PAGEREF _Toc406430929 \h </w:instrText>
+              <w:instrText xml:space="preserve"> PAGEREF _Toc406583855 \h </w:instrText>
             </w:r>
             <w:r>
               <w:rPr>
@@ -6185,7 +6183,7 @@
               <w:lang w:eastAsia="en-US"/>
             </w:rPr>
           </w:pPr>
-          <w:hyperlink w:anchor="_Toc406430930" w:history="1">
+          <w:hyperlink w:anchor="_Toc406583856" w:history="1">
             <w:r>
               <w:rPr>
                 <w:rStyle w:val="Hyperlink"/>
@@ -6212,7 +6210,7 @@
                 <w:noProof/>
                 <w:webHidden/>
               </w:rPr>
-              <w:instrText xml:space="preserve"> PAGEREF _Toc406430930 \h </w:instrText>
+              <w:instrText xml:space="preserve"> PAGEREF _Toc406583856 \h </w:instrText>
             </w:r>
             <w:r>
               <w:rPr>
@@ -6254,7 +6252,7 @@
               <w:lang w:eastAsia="en-US"/>
             </w:rPr>
           </w:pPr>
-          <w:hyperlink w:anchor="_Toc406430931" w:history="1">
+          <w:hyperlink w:anchor="_Toc406583857" w:history="1">
             <w:r>
               <w:rPr>
                 <w:rStyle w:val="Hyperlink"/>
@@ -6281,7 +6279,7 @@
                 <w:noProof/>
                 <w:webHidden/>
               </w:rPr>
-              <w:instrText xml:space="preserve"> PAGEREF _Toc406430931 \h </w:instrText>
+              <w:instrText xml:space="preserve"> PAGEREF _Toc406583857 \h </w:instrText>
             </w:r>
             <w:r>
               <w:rPr>
@@ -6323,7 +6321,7 @@
               <w:lang w:eastAsia="en-US"/>
             </w:rPr>
           </w:pPr>
-          <w:hyperlink w:anchor="_Toc406430932" w:history="1">
+          <w:hyperlink w:anchor="_Toc406583858" w:history="1">
             <w:r>
               <w:rPr>
                 <w:rStyle w:val="Hyperlink"/>
@@ -6350,7 +6348,7 @@
                 <w:noProof/>
                 <w:webHidden/>
               </w:rPr>
-              <w:instrText xml:space="preserve"> PAGEREF _Toc406430932 \h </w:instrText>
+              <w:instrText xml:space="preserve"> PAGEREF _Toc406583858 \h </w:instrText>
             </w:r>
             <w:r>
               <w:rPr>
@@ -6392,7 +6390,7 @@
               <w:lang w:eastAsia="en-US"/>
             </w:rPr>
           </w:pPr>
-          <w:hyperlink w:anchor="_Toc406430933" w:history="1">
+          <w:hyperlink w:anchor="_Toc406583859" w:history="1">
             <w:r>
               <w:rPr>
                 <w:rStyle w:val="Hyperlink"/>
@@ -6419,7 +6417,7 @@
                 <w:noProof/>
                 <w:webHidden/>
               </w:rPr>
-              <w:instrText xml:space="preserve"> PAGEREF _Toc406430933 \h </w:instrText>
+              <w:instrText xml:space="preserve"> PAGEREF _Toc406583859 \h </w:instrText>
             </w:r>
             <w:r>
               <w:rPr>
@@ -6461,7 +6459,7 @@
               <w:lang w:eastAsia="en-US"/>
             </w:rPr>
           </w:pPr>
-          <w:hyperlink w:anchor="_Toc406430934" w:history="1">
+          <w:hyperlink w:anchor="_Toc406583860" w:history="1">
             <w:r>
               <w:rPr>
                 <w:rStyle w:val="Hyperlink"/>
@@ -6488,7 +6486,7 @@
                 <w:noProof/>
                 <w:webHidden/>
               </w:rPr>
-              <w:instrText xml:space="preserve"> PAGEREF _Toc406430934 \h </w:instrText>
+              <w:instrText xml:space="preserve"> PAGEREF _Toc406583860 \h </w:instrText>
             </w:r>
             <w:r>
               <w:rPr>
@@ -6530,7 +6528,7 @@
               <w:lang w:eastAsia="en-US"/>
             </w:rPr>
           </w:pPr>
-          <w:hyperlink w:anchor="_Toc406430935" w:history="1">
+          <w:hyperlink w:anchor="_Toc406583861" w:history="1">
             <w:r>
               <w:rPr>
                 <w:rStyle w:val="Hyperlink"/>
@@ -6557,7 +6555,7 @@
                 <w:noProof/>
                 <w:webHidden/>
               </w:rPr>
-              <w:instrText xml:space="preserve"> PAGEREF _Toc406430935 \h </w:instrText>
+              <w:instrText xml:space="preserve"> PAGEREF _Toc406583861 \h </w:instrText>
             </w:r>
             <w:r>
               <w:rPr>
@@ -6599,7 +6597,7 @@
               <w:lang w:eastAsia="en-US"/>
             </w:rPr>
           </w:pPr>
-          <w:hyperlink w:anchor="_Toc406430936" w:history="1">
+          <w:hyperlink w:anchor="_Toc406583862" w:history="1">
             <w:r>
               <w:rPr>
                 <w:rStyle w:val="Hyperlink"/>
@@ -6626,7 +6624,7 @@
                 <w:noProof/>
                 <w:webHidden/>
               </w:rPr>
-              <w:instrText xml:space="preserve"> PAGEREF _Toc406430936 \h </w:instrText>
+              <w:instrText xml:space="preserve"> PAGEREF _Toc406583862 \h </w:instrText>
             </w:r>
             <w:r>
               <w:rPr>
@@ -6668,7 +6666,7 @@
               <w:lang w:eastAsia="en-US"/>
             </w:rPr>
           </w:pPr>
-          <w:hyperlink w:anchor="_Toc406430937" w:history="1">
+          <w:hyperlink w:anchor="_Toc406583863" w:history="1">
             <w:r>
               <w:rPr>
                 <w:rStyle w:val="Hyperlink"/>
@@ -6695,7 +6693,7 @@
                 <w:noProof/>
                 <w:webHidden/>
               </w:rPr>
-              <w:instrText xml:space="preserve"> PAGEREF _Toc406430937 \h </w:instrText>
+              <w:instrText xml:space="preserve"> PAGEREF _Toc406583863 \h </w:instrText>
             </w:r>
             <w:r>
               <w:rPr>
@@ -6737,7 +6735,7 @@
               <w:lang w:eastAsia="en-US"/>
             </w:rPr>
           </w:pPr>
-          <w:hyperlink w:anchor="_Toc406430938" w:history="1">
+          <w:hyperlink w:anchor="_Toc406583864" w:history="1">
             <w:r>
               <w:rPr>
                 <w:rStyle w:val="Hyperlink"/>
@@ -6764,7 +6762,7 @@
                 <w:noProof/>
                 <w:webHidden/>
               </w:rPr>
-              <w:instrText xml:space="preserve"> PAGEREF _Toc406430938 \h </w:instrText>
+              <w:instrText xml:space="preserve"> PAGEREF _Toc406583864 \h </w:instrText>
             </w:r>
             <w:r>
               <w:rPr>
@@ -6806,7 +6804,7 @@
               <w:lang w:eastAsia="en-US"/>
             </w:rPr>
           </w:pPr>
-          <w:hyperlink w:anchor="_Toc406430939" w:history="1">
+          <w:hyperlink w:anchor="_Toc406583865" w:history="1">
             <w:r>
               <w:rPr>
                 <w:rStyle w:val="Hyperlink"/>
@@ -6833,7 +6831,7 @@
                 <w:noProof/>
                 <w:webHidden/>
               </w:rPr>
-              <w:instrText xml:space="preserve"> PAGEREF _Toc406430939 \h </w:instrText>
+              <w:instrText xml:space="preserve"> PAGEREF _Toc406583865 \h </w:instrText>
             </w:r>
             <w:r>
               <w:rPr>
@@ -6942,35 +6940,35 @@
       <w:pPr>
         <w:pStyle w:val="Heading1"/>
       </w:pPr>
-      <w:bookmarkStart w:id="2" w:name="_Toc406430848"/>
+      <w:bookmarkStart w:id="1" w:name="_Toc406583774"/>
       <w:r>
         <w:lastRenderedPageBreak/>
         <w:t>Overview</w:t>
       </w:r>
+      <w:bookmarkEnd w:id="1"/>
+    </w:p>
+    <w:p>
+      <w:pPr>
+        <w:rPr>
+          <w:rFonts w:ascii="Candara" w:hAnsi="Candara" w:cs="Times New Roman"/>
+        </w:rPr>
+      </w:pPr>
+    </w:p>
+    <w:p>
+      <w:pPr>
+        <w:pStyle w:val="Heading2"/>
+        <w:rPr>
+          <w:rFonts w:ascii="Candara" w:hAnsi="Candara" w:cs="Times New Roman"/>
+        </w:rPr>
+      </w:pPr>
+      <w:bookmarkStart w:id="2" w:name="_Toc406583775"/>
+      <w:r>
+        <w:rPr>
+          <w:rFonts w:ascii="Candara" w:hAnsi="Candara" w:cs="Times New Roman"/>
+        </w:rPr>
+        <w:t>Introduction</w:t>
+      </w:r>
       <w:bookmarkEnd w:id="2"/>
-    </w:p>
-    <w:p>
-      <w:pPr>
-        <w:rPr>
-          <w:rFonts w:ascii="Candara" w:hAnsi="Candara" w:cs="Times New Roman"/>
-        </w:rPr>
-      </w:pPr>
-    </w:p>
-    <w:p>
-      <w:pPr>
-        <w:pStyle w:val="Heading2"/>
-        <w:rPr>
-          <w:rFonts w:ascii="Candara" w:hAnsi="Candara" w:cs="Times New Roman"/>
-        </w:rPr>
-      </w:pPr>
-      <w:bookmarkStart w:id="3" w:name="_Toc406430849"/>
-      <w:r>
-        <w:rPr>
-          <w:rFonts w:ascii="Candara" w:hAnsi="Candara" w:cs="Times New Roman"/>
-        </w:rPr>
-        <w:t>Introduction</w:t>
-      </w:r>
-      <w:bookmarkEnd w:id="3"/>
     </w:p>
     <w:p>
       <w:pPr>
@@ -7015,7 +7013,18 @@
           <w:szCs w:val="24"/>
           <w:lang w:val="en-IE"/>
         </w:rPr>
-        <w:t>The PowerShell App Deployment Toolkit can be used to replace your WiseScript, VBScript and Batch script wrappers with one versatile, re-usable and extensible tool.</w:t>
+        <w:t>The PowerShell App Deployment Toolkit can be used to replace your WiseScript, VBScript and Batch script wrappers with one versatile, re-us</w:t>
+      </w:r>
+      <w:bookmarkStart w:id="3" w:name="_GoBack"/>
+      <w:bookmarkEnd w:id="3"/>
+      <w:r>
+        <w:rPr>
+          <w:rFonts w:ascii="Candara" w:hAnsi="Candara" w:cs="Times New Roman"/>
+          <w:sz w:val="24"/>
+          <w:szCs w:val="24"/>
+          <w:lang w:val="en-IE"/>
+        </w:rPr>
+        <w:t>able and extensible tool.</w:t>
       </w:r>
     </w:p>
     <w:p>
@@ -7039,7 +7048,7 @@
           <w:rFonts w:ascii="Candara" w:hAnsi="Candara" w:cs="Times New Roman"/>
         </w:rPr>
       </w:pPr>
-      <w:bookmarkStart w:id="4" w:name="_Toc406430850"/>
+      <w:bookmarkStart w:id="4" w:name="_Toc406583776"/>
       <w:r>
         <w:rPr>
           <w:rFonts w:ascii="Candara" w:hAnsi="Candara" w:cs="Times New Roman"/>
@@ -7416,7 +7425,7 @@
       <w:pPr>
         <w:pStyle w:val="Heading2"/>
       </w:pPr>
-      <w:bookmarkStart w:id="5" w:name="_Toc406430851"/>
+      <w:bookmarkStart w:id="5" w:name="_Toc406583777"/>
       <w:r>
         <w:t>System Requirements</w:t>
       </w:r>
@@ -7499,7 +7508,7 @@
       <w:pPr>
         <w:pStyle w:val="Heading2"/>
       </w:pPr>
-      <w:bookmarkStart w:id="6" w:name="_Toc406430852"/>
+      <w:bookmarkStart w:id="6" w:name="_Toc406583778"/>
       <w:r>
         <w:t>Licensing</w:t>
       </w:r>
@@ -7651,7 +7660,7 @@
       <w:pPr>
         <w:pStyle w:val="Heading1"/>
       </w:pPr>
-      <w:bookmarkStart w:id="7" w:name="_Toc406430853"/>
+      <w:bookmarkStart w:id="7" w:name="_Toc406583779"/>
       <w:r>
         <w:t>Toolkit Functionality</w:t>
       </w:r>
@@ -7669,7 +7678,7 @@
       <w:pPr>
         <w:pStyle w:val="Heading2"/>
       </w:pPr>
-      <w:bookmarkStart w:id="8" w:name="_Toc406430854"/>
+      <w:bookmarkStart w:id="8" w:name="_Toc406583780"/>
       <w:r>
         <w:t>User Interface</w:t>
       </w:r>
@@ -8118,7 +8127,7 @@
       <w:pPr>
         <w:pStyle w:val="Heading2"/>
       </w:pPr>
-      <w:bookmarkStart w:id="9" w:name="_Toc406430855"/>
+      <w:bookmarkStart w:id="9" w:name="_Toc406583781"/>
       <w:r>
         <w:t>Functions/Logic</w:t>
       </w:r>
@@ -8656,7 +8665,7 @@
       <w:pPr>
         <w:pStyle w:val="Heading2"/>
       </w:pPr>
-      <w:bookmarkStart w:id="10" w:name="_Toc406430856"/>
+      <w:bookmarkStart w:id="10" w:name="_Toc406583782"/>
       <w:r>
         <w:t>Integration with SCCM</w:t>
       </w:r>
@@ -8856,7 +8865,7 @@
       <w:pPr>
         <w:pStyle w:val="Heading2"/>
       </w:pPr>
-      <w:bookmarkStart w:id="11" w:name="_Toc406430857"/>
+      <w:bookmarkStart w:id="11" w:name="_Toc406583783"/>
       <w:r>
         <w:t>Help Console</w:t>
       </w:r>
@@ -8896,7 +8905,7 @@
       <w:pPr>
         <w:pStyle w:val="Heading1"/>
       </w:pPr>
-      <w:bookmarkStart w:id="13" w:name="_Toc406430858"/>
+      <w:bookmarkStart w:id="13" w:name="_Toc406583784"/>
       <w:r>
         <w:t>Toolkit Components</w:t>
       </w:r>
@@ -8913,7 +8922,7 @@
           <w:rFonts w:ascii="Candara" w:hAnsi="Candara"/>
         </w:rPr>
       </w:pPr>
-      <w:bookmarkStart w:id="15" w:name="_Toc406430859"/>
+      <w:bookmarkStart w:id="15" w:name="_Toc406583785"/>
       <w:r>
         <w:rPr>
           <w:rFonts w:ascii="Candara" w:hAnsi="Candara"/>
@@ -8939,7 +8948,7 @@
       <w:pPr>
         <w:pStyle w:val="Heading3"/>
       </w:pPr>
-      <w:bookmarkStart w:id="16" w:name="_Toc406430860"/>
+      <w:bookmarkStart w:id="16" w:name="_Toc406583786"/>
       <w:r>
         <w:t>Files</w:t>
       </w:r>
@@ -9281,7 +9290,7 @@
         </w:rPr>
       </w:pPr>
       <w:bookmarkStart w:id="17" w:name="_Toc363546219"/>
-      <w:bookmarkStart w:id="18" w:name="_Toc406430861"/>
+      <w:bookmarkStart w:id="18" w:name="_Toc406583787"/>
       <w:r>
         <w:rPr>
           <w:noProof/>
@@ -9479,7 +9488,7 @@
       <w:pPr>
         <w:pStyle w:val="Heading2"/>
       </w:pPr>
-      <w:bookmarkStart w:id="19" w:name="_Toc406430862"/>
+      <w:bookmarkStart w:id="19" w:name="_Toc406583788"/>
       <w:r>
         <w:t>Toolkit User Interface</w:t>
       </w:r>
@@ -9751,7 +9760,7 @@
           <w:noProof/>
         </w:rPr>
       </w:pPr>
-      <w:bookmarkStart w:id="20" w:name="_Toc406430863"/>
+      <w:bookmarkStart w:id="20" w:name="_Toc406583789"/>
       <w:r>
         <w:rPr>
           <w:noProof/>
@@ -9944,7 +9953,7 @@
           <w:noProof/>
         </w:rPr>
       </w:pPr>
-      <w:bookmarkStart w:id="21" w:name="_Toc406430864"/>
+      <w:bookmarkStart w:id="21" w:name="_Toc406583790"/>
       <w:r>
         <w:rPr>
           <w:noProof/>
@@ -10268,7 +10277,7 @@
           <w:noProof/>
         </w:rPr>
       </w:pPr>
-      <w:bookmarkStart w:id="22" w:name="_Toc406430865"/>
+      <w:bookmarkStart w:id="22" w:name="_Toc406583791"/>
       <w:r>
         <w:rPr>
           <w:noProof/>
@@ -10377,7 +10386,7 @@
           <w:noProof/>
         </w:rPr>
       </w:pPr>
-      <w:bookmarkStart w:id="23" w:name="_Toc406430866"/>
+      <w:bookmarkStart w:id="23" w:name="_Toc406583792"/>
       <w:r>
         <w:rPr>
           <w:noProof/>
@@ -10466,7 +10475,7 @@
           <w:noProof/>
         </w:rPr>
       </w:pPr>
-      <w:bookmarkStart w:id="24" w:name="_Toc406430867"/>
+      <w:bookmarkStart w:id="24" w:name="_Toc406583793"/>
       <w:r>
         <w:rPr>
           <w:noProof/>
@@ -10779,7 +10788,7 @@
       <w:pPr>
         <w:pStyle w:val="Heading3"/>
       </w:pPr>
-      <w:bookmarkStart w:id="25" w:name="_Toc406430868"/>
+      <w:bookmarkStart w:id="25" w:name="_Toc406583794"/>
       <w:r>
         <w:t xml:space="preserve">Installation </w:t>
       </w:r>
@@ -10893,7 +10902,7 @@
           <w:noProof/>
         </w:rPr>
       </w:pPr>
-      <w:bookmarkStart w:id="26" w:name="_Toc406430869"/>
+      <w:bookmarkStart w:id="26" w:name="_Toc406583795"/>
       <w:r>
         <w:rPr>
           <w:noProof/>
@@ -11123,7 +11132,7 @@
           <w:noProof/>
         </w:rPr>
       </w:pPr>
-      <w:bookmarkStart w:id="27" w:name="_Toc406430870"/>
+      <w:bookmarkStart w:id="27" w:name="_Toc406583796"/>
       <w:r>
         <w:rPr>
           <w:noProof/>
@@ -11300,7 +11309,7 @@
         </w:rPr>
       </w:pPr>
       <w:bookmarkStart w:id="28" w:name="_Toc356573540"/>
-      <w:bookmarkStart w:id="29" w:name="_Toc406430871"/>
+      <w:bookmarkStart w:id="29" w:name="_Toc406583797"/>
       <w:r>
         <w:rPr>
           <w:noProof/>
@@ -11537,7 +11546,7 @@
       <w:pPr>
         <w:pStyle w:val="Heading1"/>
       </w:pPr>
-      <w:bookmarkStart w:id="30" w:name="_Toc406430872"/>
+      <w:bookmarkStart w:id="30" w:name="_Toc406583798"/>
       <w:r>
         <w:lastRenderedPageBreak/>
         <w:t>Toolkit Usage</w:t>
@@ -11552,7 +11561,7 @@
           <w:noProof/>
         </w:rPr>
       </w:pPr>
-      <w:bookmarkStart w:id="31" w:name="_Toc406430873"/>
+      <w:bookmarkStart w:id="31" w:name="_Toc406583799"/>
       <w:r>
         <w:rPr>
           <w:noProof/>
@@ -11762,7 +11771,7 @@
       <w:pPr>
         <w:pStyle w:val="Heading2"/>
       </w:pPr>
-      <w:bookmarkStart w:id="32" w:name="_Toc406430874"/>
+      <w:bookmarkStart w:id="32" w:name="_Toc406583800"/>
       <w:r>
         <w:t>Launching the Toolkit</w:t>
       </w:r>
@@ -11773,7 +11782,7 @@
       <w:pPr>
         <w:pStyle w:val="Heading3"/>
       </w:pPr>
-      <w:bookmarkStart w:id="33" w:name="_Toc406430875"/>
+      <w:bookmarkStart w:id="33" w:name="_Toc406583801"/>
       <w:r>
         <w:t>Overview</w:t>
       </w:r>
@@ -12358,7 +12367,7 @@
         <w:pStyle w:val="Heading3"/>
       </w:pPr>
       <w:bookmarkStart w:id="34" w:name="_Toc363546257"/>
-      <w:bookmarkStart w:id="35" w:name="_Toc406430876"/>
+      <w:bookmarkStart w:id="35" w:name="_Toc406583802"/>
       <w:r>
         <w:t>Toolkit</w:t>
       </w:r>
@@ -12656,7 +12665,7 @@
           <w:noProof/>
         </w:rPr>
       </w:pPr>
-      <w:bookmarkStart w:id="36" w:name="_Toc406430877"/>
+      <w:bookmarkStart w:id="36" w:name="_Toc406583803"/>
       <w:r>
         <w:rPr>
           <w:noProof/>
@@ -12951,7 +12960,7 @@
       <w:pPr>
         <w:pStyle w:val="Heading2"/>
       </w:pPr>
-      <w:bookmarkStart w:id="37" w:name="_Toc406430878"/>
+      <w:bookmarkStart w:id="37" w:name="_Toc406583804"/>
       <w:r>
         <w:t>Example Deployments</w:t>
       </w:r>
@@ -12968,7 +12977,7 @@
       <w:pPr>
         <w:pStyle w:val="Heading3"/>
       </w:pPr>
-      <w:bookmarkStart w:id="38" w:name="_Toc406430879"/>
+      <w:bookmarkStart w:id="38" w:name="_Toc406583805"/>
       <w:r>
         <w:t xml:space="preserve">Building an Adobe Reader installation with the PowerShell App Deployment </w:t>
       </w:r>
@@ -14813,7 +14822,7 @@
       <w:pPr>
         <w:pStyle w:val="Heading3"/>
       </w:pPr>
-      <w:bookmarkStart w:id="39" w:name="_Toc406430880"/>
+      <w:bookmarkStart w:id="39" w:name="_Toc406583806"/>
       <w:r>
         <w:t>Deploy the Adobe Reader installation using SCCM 2007 / SCCM 2012 package</w:t>
       </w:r>
@@ -15475,7 +15484,7 @@
       <w:pPr>
         <w:pStyle w:val="Heading3"/>
       </w:pPr>
-      <w:bookmarkStart w:id="40" w:name="_Toc406430881"/>
+      <w:bookmarkStart w:id="40" w:name="_Toc406583807"/>
       <w:r>
         <w:t>Deploy the Adobe Reader installation using SCCM 2012 Application Model</w:t>
       </w:r>
@@ -16516,7 +16525,7 @@
       <w:pPr>
         <w:pStyle w:val="Heading3"/>
       </w:pPr>
-      <w:bookmarkStart w:id="41" w:name="_Toc406430882"/>
+      <w:bookmarkStart w:id="41" w:name="_Toc406583808"/>
       <w:r>
         <w:t>Important Note regarding deferrals</w:t>
       </w:r>
@@ -16601,7 +16610,7 @@
       <w:pPr>
         <w:pStyle w:val="Heading3"/>
       </w:pPr>
-      <w:bookmarkStart w:id="42" w:name="_Toc406430883"/>
+      <w:bookmarkStart w:id="42" w:name="_Toc406583809"/>
       <w:r>
         <w:lastRenderedPageBreak/>
         <w:t>An advanced Office 201</w:t>
@@ -17200,7 +17209,7 @@
       <w:pPr>
         <w:pStyle w:val="Heading1"/>
       </w:pPr>
-      <w:bookmarkStart w:id="43" w:name="_Toc406430884"/>
+      <w:bookmarkStart w:id="43" w:name="_Toc406583810"/>
       <w:r>
         <w:t>Toolkit Variables</w:t>
       </w:r>
@@ -18570,7 +18579,7 @@
       <w:pPr>
         <w:pStyle w:val="Heading1"/>
       </w:pPr>
-      <w:bookmarkStart w:id="44" w:name="_Toc406430885"/>
+      <w:bookmarkStart w:id="44" w:name="_Toc406583811"/>
       <w:r>
         <w:t>Toolkit Functions</w:t>
       </w:r>
@@ -18587,7 +18596,7 @@
       <w:pPr>
         <w:pStyle w:val="Heading3"/>
       </w:pPr>
-      <w:bookmarkStart w:id="45" w:name="_Toc406430886"/>
+      <w:bookmarkStart w:id="45" w:name="_Toc406583812"/>
       <w:r>
         <w:t>Convert-RegistryPath</w:t>
       </w:r>
@@ -18748,7 +18757,7 @@
       <w:pPr>
         <w:pStyle w:val="Heading3"/>
       </w:pPr>
-      <w:bookmarkStart w:id="46" w:name="_Toc406430887"/>
+      <w:bookmarkStart w:id="46" w:name="_Toc406583813"/>
       <w:r>
         <w:t>ConvertTo-</w:t>
       </w:r>
@@ -18975,7 +18984,7 @@
       <w:pPr>
         <w:pStyle w:val="Heading3"/>
       </w:pPr>
-      <w:bookmarkStart w:id="47" w:name="_Toc406430888"/>
+      <w:bookmarkStart w:id="47" w:name="_Toc406583814"/>
       <w:r>
         <w:t>Copy-File</w:t>
       </w:r>
@@ -19148,7 +19157,7 @@
       <w:pPr>
         <w:pStyle w:val="Heading3"/>
       </w:pPr>
-      <w:bookmarkStart w:id="48" w:name="_Toc406430889"/>
+      <w:bookmarkStart w:id="48" w:name="_Toc406583815"/>
       <w:r>
         <w:t>Enable-TerminalServerInstallMode</w:t>
       </w:r>
@@ -19243,7 +19252,7 @@
       <w:pPr>
         <w:pStyle w:val="Heading3"/>
       </w:pPr>
-      <w:bookmarkStart w:id="49" w:name="_Toc406430890"/>
+      <w:bookmarkStart w:id="49" w:name="_Toc406583816"/>
       <w:r>
         <w:t>Execute-MSI</w:t>
       </w:r>
@@ -19453,11 +19462,17 @@
     </w:p>
     <w:p>
       <w:pPr>
-        <w:ind w:firstLine="720"/>
+        <w:ind w:left="720"/>
       </w:pPr>
       <w:r>
         <w:t>Overrides the default log file name. The default log file name is generated from the MSI file name.</w:t>
       </w:r>
+      <w:r>
+        <w:t xml:space="preserve"> </w:t>
+      </w:r>
+      <w:r>
+        <w:t>If LogName does not end in .log, it will be automatically appended.</w:t>
+      </w:r>
     </w:p>
     <w:p>
       <w:pPr>
@@ -19627,6 +19642,7 @@
         <w:ind w:firstLine="720"/>
       </w:pPr>
       <w:r>
+        <w:lastRenderedPageBreak/>
         <w:t>Installs an MSP</w:t>
       </w:r>
     </w:p>
@@ -19634,12 +19650,431 @@
       <w:pPr>
         <w:pStyle w:val="Heading3"/>
       </w:pPr>
-      <w:bookmarkStart w:id="50" w:name="_Toc406430891"/>
-      <w:r>
+      <w:bookmarkStart w:id="50" w:name="_Toc406583817"/>
+      <w:r>
+        <w:t>Execute-Process</w:t>
+      </w:r>
+      <w:bookmarkEnd w:id="50"/>
+    </w:p>
+    <w:p>
+      <w:r>
+        <w:rPr>
+          <w:b/>
+        </w:rPr>
+        <w:t>Synopsis</w:t>
+      </w:r>
+      <w:r>
+        <w:t xml:space="preserve">    : </w:t>
+      </w:r>
+      <w:r>
+        <w:t>Execute a process with optional arguments, working directory, window style.</w:t>
+      </w:r>
+    </w:p>
+    <w:p>
+      <w:r>
+        <w:rPr>
+          <w:b/>
+        </w:rPr>
+        <w:t>Description</w:t>
+      </w:r>
+      <w:r>
+        <w:t xml:space="preserve">: </w:t>
+      </w:r>
+    </w:p>
+    <w:p>
+      <w:pPr>
+        <w:ind w:left="675"/>
+      </w:pPr>
+      <w:r>
+        <w:t>Executes a process, e.g. a file included in the Files directory of the App Deploy Toolkit, or a file on the local machine. Provides various options for handling the return codes (see Parameters).</w:t>
+      </w:r>
+    </w:p>
+    <w:p>
+      <w:r>
+        <w:rPr>
+          <w:b/>
+        </w:rPr>
+        <w:t xml:space="preserve">Parameter  </w:t>
+      </w:r>
+      <w:r>
+        <w:t xml:space="preserve"> :</w:t>
+      </w:r>
+    </w:p>
+    <w:p>
+      <w:pPr>
+        <w:ind w:firstLine="720"/>
+        <w:rPr>
+          <w:i/>
+        </w:rPr>
+      </w:pPr>
+      <w:r>
+        <w:rPr>
+          <w:i/>
+        </w:rPr>
+        <w:t>Path</w:t>
+      </w:r>
+      <w:r>
+        <w:rPr>
+          <w:i/>
+        </w:rPr>
+        <w:t xml:space="preserve"> (Alias: FilePath)</w:t>
+      </w:r>
+    </w:p>
+    <w:p>
+      <w:pPr>
+        <w:ind w:left="720"/>
+      </w:pPr>
+      <w:r>
+        <w:t>Path to the file to be executed. If the file is located directly in the "Files" directory of the App Deploy Toolkit, only the file name needs to be specified.</w:t>
+      </w:r>
+    </w:p>
+    <w:p>
+      <w:pPr>
+        <w:ind w:left="720"/>
+      </w:pPr>
+      <w:r>
+        <w:t>Otherwise, the full path of the file must be specified. If the files is in a subdirectory of "Files", use the "$dirFiles" variable as shown in the example.</w:t>
+      </w:r>
+    </w:p>
+    <w:p>
+      <w:pPr>
+        <w:ind w:firstLine="720"/>
+        <w:rPr>
+          <w:i/>
+        </w:rPr>
+      </w:pPr>
+      <w:r>
+        <w:rPr>
+          <w:i/>
+        </w:rPr>
+        <w:t xml:space="preserve">Parameters (Alias: </w:t>
+      </w:r>
+      <w:r>
+        <w:rPr>
+          <w:i/>
+        </w:rPr>
+        <w:t>Arguments</w:t>
+      </w:r>
+      <w:r>
+        <w:rPr>
+          <w:i/>
+        </w:rPr>
+        <w:t>)</w:t>
+      </w:r>
+    </w:p>
+    <w:p>
+      <w:pPr>
+        <w:ind w:left="720"/>
+      </w:pPr>
+      <w:r>
+        <w:t>Arguments to be passed to the executable</w:t>
+      </w:r>
+    </w:p>
+    <w:p>
+      <w:pPr>
+        <w:ind w:left="720"/>
+        <w:rPr>
+          <w:i/>
+        </w:rPr>
+      </w:pPr>
+      <w:r>
+        <w:rPr>
+          <w:i/>
+        </w:rPr>
+        <w:t>WindowStyle</w:t>
+      </w:r>
+    </w:p>
+    <w:p>
+      <w:pPr>
+        <w:ind w:left="720"/>
+      </w:pPr>
+      <w:r>
+        <w:t>Style of the window of the process executed. Options: Normal, Hidden, Maximized, Minimized. Default: Normal.</w:t>
+      </w:r>
+    </w:p>
+    <w:p>
+      <w:pPr>
+        <w:ind w:left="720"/>
+        <w:rPr>
+          <w:i/>
+        </w:rPr>
+      </w:pPr>
+      <w:r>
+        <w:rPr>
+          <w:i/>
+        </w:rPr>
+        <w:t>CreateNoWindow</w:t>
+      </w:r>
+    </w:p>
+    <w:p>
+      <w:pPr>
+        <w:ind w:left="720"/>
+      </w:pPr>
+      <w:r>
+        <w:t>Specifies whether the process should be started with a new window to contain it. Default is false.</w:t>
+      </w:r>
+    </w:p>
+    <w:p>
+      <w:pPr>
+        <w:ind w:firstLine="720"/>
+        <w:rPr>
+          <w:i/>
+        </w:rPr>
+      </w:pPr>
+      <w:r>
+        <w:rPr>
+          <w:i/>
+        </w:rPr>
+        <w:t>WorkingDirectory</w:t>
+      </w:r>
+    </w:p>
+    <w:p>
+      <w:pPr>
+        <w:ind w:firstLine="720"/>
+      </w:pPr>
+      <w:r>
+        <w:t>The working directory used for executing the process. Defaults to the directory of the file being executed.</w:t>
+      </w:r>
+    </w:p>
+    <w:p>
+      <w:pPr>
+        <w:ind w:firstLine="720"/>
+        <w:rPr>
+          <w:i/>
+        </w:rPr>
+      </w:pPr>
+      <w:r>
+        <w:rPr>
+          <w:i/>
+        </w:rPr>
+        <w:t>NoWait</w:t>
+      </w:r>
+    </w:p>
+    <w:p>
+      <w:pPr>
+        <w:ind w:firstLine="720"/>
+      </w:pPr>
+      <w:r>
+        <w:t>Immediately continue after executing the process.</w:t>
+      </w:r>
+    </w:p>
+    <w:p>
+      <w:pPr>
+        <w:ind w:firstLine="720"/>
+        <w:rPr>
+          <w:i/>
+        </w:rPr>
+      </w:pPr>
+      <w:r>
+        <w:rPr>
+          <w:i/>
+        </w:rPr>
+        <w:t>PassThru</w:t>
+      </w:r>
+    </w:p>
+    <w:p>
+      <w:pPr>
+        <w:ind w:firstLine="720"/>
+      </w:pPr>
+      <w:r>
+        <w:t>Returns ExitCode, STDOut, and STDErr output from the process.</w:t>
+      </w:r>
+    </w:p>
+    <w:p>
+      <w:pPr>
+        <w:ind w:firstLine="720"/>
+        <w:rPr>
+          <w:i/>
+        </w:rPr>
+      </w:pPr>
+      <w:r>
+        <w:rPr>
+          <w:i/>
+        </w:rPr>
+        <w:t>WaitForMsiExec</w:t>
+      </w:r>
+    </w:p>
+    <w:p>
+      <w:pPr>
+        <w:ind w:left="720"/>
+      </w:pPr>
+      <w:r>
+        <w:t>Sometimes an EXE bootstrapper will launch an MSI install. In such cases, this variable will ensure that that this function waits for the msiexec engine to become available before starting the install.</w:t>
+      </w:r>
+    </w:p>
+    <w:p>
+      <w:pPr>
+        <w:ind w:firstLine="720"/>
+        <w:rPr>
+          <w:i/>
+        </w:rPr>
+      </w:pPr>
+      <w:r>
+        <w:rPr>
+          <w:i/>
+        </w:rPr>
+        <w:t>MsiExecWaitTime</w:t>
+      </w:r>
+    </w:p>
+    <w:p>
+      <w:pPr>
+        <w:ind w:left="720"/>
+      </w:pPr>
+      <w:r>
+        <w:t>Specify the length of time in seconds to wait for the msiexec engine to become available. Default: 600 seconds (10 minutes).</w:t>
+      </w:r>
+    </w:p>
+    <w:p>
+      <w:pPr>
+        <w:ind w:firstLine="720"/>
+        <w:rPr>
+          <w:i/>
+        </w:rPr>
+      </w:pPr>
+      <w:r>
+        <w:rPr>
+          <w:i/>
+        </w:rPr>
+        <w:t>IgnoreExitCodes</w:t>
+      </w:r>
+    </w:p>
+    <w:p>
+      <w:pPr>
+        <w:ind w:firstLine="720"/>
+      </w:pPr>
+      <w:r>
+        <w:t>List the exit codes to ignore.</w:t>
+      </w:r>
+    </w:p>
+    <w:p>
+      <w:pPr>
+        <w:ind w:firstLine="720"/>
+        <w:rPr>
+          <w:i/>
+        </w:rPr>
+      </w:pPr>
+      <w:r>
+        <w:rPr>
+          <w:i/>
+        </w:rPr>
         <w:lastRenderedPageBreak/>
-        <w:t>Execute-Process</w:t>
-      </w:r>
-      <w:bookmarkEnd w:id="50"/>
+        <w:t>ContinueOnError</w:t>
+      </w:r>
+    </w:p>
+    <w:p>
+      <w:pPr>
+        <w:ind w:left="720"/>
+      </w:pPr>
+      <w:r>
+        <w:t>Continue if an exit code is returned by the process that is not recognised by the App Deploy Toolkit. Default: $false (fail on error).</w:t>
+      </w:r>
+    </w:p>
+    <w:p>
+      <w:r>
+        <w:rPr>
+          <w:b/>
+        </w:rPr>
+        <w:t>Examples</w:t>
+      </w:r>
+      <w:r>
+        <w:t xml:space="preserve">    : </w:t>
+      </w:r>
+    </w:p>
+    <w:p>
+      <w:pPr>
+        <w:ind w:firstLine="720"/>
+      </w:pPr>
+      <w:r>
+        <w:t>-------------------------- EXAMPLE 1 --------------------------</w:t>
+      </w:r>
+    </w:p>
+    <w:p>
+      <w:pPr>
+        <w:ind w:left="720"/>
+      </w:pPr>
+      <w:r>
+        <w:t>C:\PS&gt;</w:t>
+      </w:r>
+      <w:r>
+        <w:t xml:space="preserve"> Execute-Process -</w:t>
+      </w:r>
+      <w:r>
+        <w:t>Path 'uninstall_flash_player_64bit.exe' -</w:t>
+      </w:r>
+      <w:r>
+        <w:t>Parameter</w:t>
+      </w:r>
+      <w:r>
+        <w:t>s '/uninstall' -WindowStyle Hidden</w:t>
+      </w:r>
+    </w:p>
+    <w:p>
+      <w:pPr>
+        <w:ind w:firstLine="720"/>
+      </w:pPr>
+      <w:r>
+        <w:t>If the file is in the "Files" directory of the App Deploy Toolkit, only the file name needs to be specified.</w:t>
+      </w:r>
+    </w:p>
+    <w:p>
+      <w:pPr>
+        <w:ind w:firstLine="720"/>
+      </w:pPr>
+      <w:r>
+        <w:t>-------------------------- EXAMPLE 2 --------------------------</w:t>
+      </w:r>
+    </w:p>
+    <w:p>
+      <w:pPr>
+        <w:ind w:firstLine="720"/>
+      </w:pPr>
+      <w:r>
+        <w:t>C:\PS&gt;</w:t>
+      </w:r>
+      <w:r>
+        <w:t xml:space="preserve"> Execute-Process -</w:t>
+      </w:r>
+      <w:r>
+        <w:t xml:space="preserve">Path "$dirFiles\Bin\setup.exe" </w:t>
+      </w:r>
+      <w:r>
+        <w:t xml:space="preserve">-Parameters </w:t>
+      </w:r>
+      <w:r>
+        <w:t xml:space="preserve"> '/S' -WindowStyle Hidden</w:t>
+      </w:r>
+    </w:p>
+    <w:p>
+      <w:pPr>
+        <w:ind w:firstLine="720"/>
+      </w:pPr>
+      <w:r>
+        <w:t>-------------------------- EXAMPLE 3 --------------------------</w:t>
+      </w:r>
+    </w:p>
+    <w:p>
+      <w:pPr>
+        <w:ind w:firstLine="720"/>
+      </w:pPr>
+      <w:r>
+        <w:t>C:\PS&gt;</w:t>
+      </w:r>
+      <w:r>
+        <w:t xml:space="preserve"> Execute-Process -Path 'setup.exe' -Parameter</w:t>
+      </w:r>
+      <w:r>
+        <w:t>s '/S' -IgnoreExitCodes '1,2'</w:t>
+      </w:r>
+    </w:p>
+    <w:p>
+      <w:pPr>
+        <w:pStyle w:val="Heading3"/>
+      </w:pPr>
+      <w:bookmarkStart w:id="51" w:name="_Toc406583818"/>
+      <w:r>
+        <w:t>Execute-ProcessAsUser</w:t>
+      </w:r>
+      <w:bookmarkEnd w:id="51"/>
     </w:p>
     <w:p>
       <w:r>
@@ -19652,7 +20087,7 @@
         <w:t xml:space="preserve">    : </w:t>
       </w:r>
       <w:r>
-        <w:t>Execute a process with optional arguments, working directory, window style.</w:t>
+        <w:t>Execute a process with a logged in user account, by using a scheduled task, to provide interaction with user in the SYSTEM context.</w:t>
       </w:r>
     </w:p>
     <w:p>
@@ -19671,7 +20106,7 @@
         <w:ind w:left="675"/>
       </w:pPr>
       <w:r>
-        <w:t>Executes a process, e.g. a file included in the Files directory of the App Deploy Toolkit, or a file on the local machine. Provides various options for handling the return codes (see Parameters).</w:t>
+        <w:t>Execute a process with a logged in user account, by using a scheduled task, to provide interaction with user in the SYSTEM context.</w:t>
       </w:r>
     </w:p>
     <w:p>
@@ -19696,55 +20131,57 @@
         <w:rPr>
           <w:i/>
         </w:rPr>
+        <w:t>UserName</w:t>
+      </w:r>
+    </w:p>
+    <w:p>
+      <w:pPr>
+        <w:ind w:left="720"/>
+      </w:pPr>
+      <w:r>
+        <w:t>Logged in Username under which to run the process from.</w:t>
+      </w:r>
+    </w:p>
+    <w:p>
+      <w:pPr>
+        <w:ind w:firstLine="720"/>
+        <w:rPr>
+          <w:i/>
+        </w:rPr>
+      </w:pPr>
+      <w:r>
+        <w:rPr>
+          <w:i/>
+        </w:rPr>
         <w:t>Path</w:t>
       </w:r>
-      <w:r>
-        <w:rPr>
-          <w:i/>
-        </w:rPr>
-        <w:t xml:space="preserve"> (Alias: FilePath)</w:t>
-      </w:r>
     </w:p>
     <w:p>
       <w:pPr>
         <w:ind w:left="720"/>
       </w:pPr>
       <w:r>
-        <w:t>Path to the file to be executed. If the file is located directly in the "Files" directory of the App Deploy Toolkit, only the file name needs to be specified.</w:t>
+        <w:t xml:space="preserve">Path to the file </w:t>
+      </w:r>
+      <w:r>
+        <w:t>being</w:t>
+      </w:r>
+      <w:r>
+        <w:t xml:space="preserve"> executed.</w:t>
       </w:r>
     </w:p>
     <w:p>
       <w:pPr>
         <w:ind w:left="720"/>
-      </w:pPr>
-      <w:r>
-        <w:t>Otherwise, the full path of the file must be specified. If the files is in a subdirectory of "Files", use the "$dirFiles" variable as shown in the example.</w:t>
-      </w:r>
-    </w:p>
-    <w:p>
-      <w:pPr>
-        <w:ind w:firstLine="720"/>
-        <w:rPr>
-          <w:i/>
-        </w:rPr>
-      </w:pPr>
-      <w:r>
-        <w:rPr>
-          <w:i/>
-        </w:rPr>
-        <w:t xml:space="preserve">Parameters (Alias: </w:t>
-      </w:r>
-      <w:r>
-        <w:rPr>
-          <w:i/>
-        </w:rPr>
-        <w:t>Arguments</w:t>
-      </w:r>
-      <w:r>
-        <w:rPr>
-          <w:i/>
-        </w:rPr>
-        <w:t>)</w:t>
+        <w:rPr>
+          <w:i/>
+        </w:rPr>
+      </w:pPr>
+      <w:r>
+        <w:rPr>
+          <w:i/>
+        </w:rPr>
+        <w:t>Parameters</w:t>
       </w:r>
     </w:p>
     <w:p>
@@ -19752,7 +20189,10 @@
         <w:ind w:left="720"/>
       </w:pPr>
       <w:r>
-        <w:t>Arguments to be passed to the executable</w:t>
+        <w:t xml:space="preserve">Arguments to be passed to the </w:t>
+      </w:r>
+      <w:r>
+        <w:t>file being executed.</w:t>
       </w:r>
     </w:p>
     <w:p>
@@ -19766,7 +20206,7 @@
         <w:rPr>
           <w:i/>
         </w:rPr>
-        <w:t>WindowStyle</w:t>
+        <w:t>RunLevel</w:t>
       </w:r>
     </w:p>
     <w:p>
@@ -19774,21 +20214,21 @@
         <w:ind w:left="720"/>
       </w:pPr>
       <w:r>
-        <w:t>Style of the window of the process executed. Options: Normal, Hidden, Maximized, Minimized. Default: Normal.</w:t>
+        <w:t xml:space="preserve">Specifies the level of user rights that Task Scheduler uses to run the task. The acceptable values for this parameter are: </w:t>
       </w:r>
     </w:p>
     <w:p>
       <w:pPr>
         <w:ind w:left="720"/>
-        <w:rPr>
-          <w:i/>
-        </w:rPr>
-      </w:pPr>
-      <w:r>
-        <w:rPr>
-          <w:i/>
-        </w:rPr>
-        <w:t>CreateNoWindow</w:t>
+      </w:pPr>
+      <w:r>
+        <w:t xml:space="preserve">- HighestAvailable: </w:t>
+      </w:r>
+      <w:r>
+        <w:t xml:space="preserve">HighestAvailable: </w:t>
+      </w:r>
+      <w:r>
+        <w:t>Tasks run by using the highest available privileges (Admin privileges for Administrators). Default Value.</w:t>
       </w:r>
     </w:p>
     <w:p>
@@ -19796,87 +20236,21 @@
         <w:ind w:left="720"/>
       </w:pPr>
       <w:r>
-        <w:t>Specifies whether the process should be started with a new window to contain it. Default is false.</w:t>
-      </w:r>
-    </w:p>
-    <w:p>
-      <w:pPr>
-        <w:ind w:firstLine="720"/>
-        <w:rPr>
-          <w:i/>
-        </w:rPr>
-      </w:pPr>
-      <w:r>
-        <w:rPr>
-          <w:i/>
-        </w:rPr>
-        <w:t>WorkingDirectory</w:t>
-      </w:r>
-    </w:p>
-    <w:p>
-      <w:pPr>
-        <w:ind w:firstLine="720"/>
-      </w:pPr>
-      <w:r>
-        <w:t>The working directory used for executing the process. Defaults to the directory of the file being executed.</w:t>
-      </w:r>
-    </w:p>
-    <w:p>
-      <w:pPr>
-        <w:ind w:firstLine="720"/>
-        <w:rPr>
-          <w:i/>
-        </w:rPr>
-      </w:pPr>
-      <w:r>
-        <w:rPr>
-          <w:i/>
-        </w:rPr>
-        <w:t>NoWait</w:t>
-      </w:r>
-    </w:p>
-    <w:p>
-      <w:pPr>
-        <w:ind w:firstLine="720"/>
-      </w:pPr>
-      <w:r>
-        <w:t>Immediately continue after executing the process.</w:t>
-      </w:r>
-    </w:p>
-    <w:p>
-      <w:pPr>
-        <w:ind w:firstLine="720"/>
-        <w:rPr>
-          <w:i/>
-        </w:rPr>
-      </w:pPr>
-      <w:r>
-        <w:rPr>
-          <w:i/>
-        </w:rPr>
-        <w:t>PassThru</w:t>
-      </w:r>
-    </w:p>
-    <w:p>
-      <w:pPr>
-        <w:ind w:firstLine="720"/>
-      </w:pPr>
-      <w:r>
-        <w:t>Returns ExitCode, STDOut, and STDErr output from the process.</w:t>
-      </w:r>
-    </w:p>
-    <w:p>
-      <w:pPr>
-        <w:ind w:firstLine="720"/>
-        <w:rPr>
-          <w:i/>
-        </w:rPr>
-      </w:pPr>
-      <w:r>
-        <w:rPr>
-          <w:i/>
-        </w:rPr>
-        <w:t>WaitForMsiExec</w:t>
+        <w:t>- LeastPrivilege: Tasks run by using the least-privileged user account (LUA) privileges.</w:t>
+      </w:r>
+    </w:p>
+    <w:p>
+      <w:pPr>
+        <w:ind w:firstLine="720"/>
+        <w:rPr>
+          <w:i/>
+        </w:rPr>
+      </w:pPr>
+      <w:r>
+        <w:rPr>
+          <w:i/>
+        </w:rPr>
+        <w:t>Wait</w:t>
       </w:r>
     </w:p>
     <w:p>
@@ -19884,21 +20258,49 @@
         <w:ind w:left="720"/>
       </w:pPr>
       <w:r>
-        <w:t>Sometimes an EXE bootstrapper will launch an MSI install. In such cases, this variable will ensure that that this function waits for the msiexec engine to become available before starting the install.</w:t>
-      </w:r>
-    </w:p>
-    <w:p>
-      <w:pPr>
-        <w:ind w:firstLine="720"/>
-        <w:rPr>
-          <w:i/>
-        </w:rPr>
-      </w:pPr>
-      <w:r>
-        <w:rPr>
-          <w:i/>
-        </w:rPr>
-        <w:t>MsiExecWaitTime</w:t>
+        <w:t>Wait for the process, launched by the scheduled task, to complete execution before accepting more input. Default is $false.</w:t>
+      </w:r>
+    </w:p>
+    <w:p>
+      <w:pPr>
+        <w:ind w:firstLine="720"/>
+        <w:rPr>
+          <w:i/>
+        </w:rPr>
+      </w:pPr>
+      <w:r>
+        <w:rPr>
+          <w:i/>
+        </w:rPr>
+        <w:lastRenderedPageBreak/>
+        <w:t>ContinueOnError</w:t>
+      </w:r>
+    </w:p>
+    <w:p>
+      <w:pPr>
+        <w:ind w:firstLine="720"/>
+      </w:pPr>
+      <w:r>
+        <w:t>Continue if an error is encountered. Default is $true.</w:t>
+      </w:r>
+    </w:p>
+    <w:p>
+      <w:r>
+        <w:rPr>
+          <w:b/>
+        </w:rPr>
+        <w:t>Examples</w:t>
+      </w:r>
+      <w:r>
+        <w:t xml:space="preserve">    : </w:t>
+      </w:r>
+    </w:p>
+    <w:p>
+      <w:pPr>
+        <w:ind w:firstLine="720"/>
+      </w:pPr>
+      <w:r>
+        <w:t>-------------------------- EXAMPLE 1 --------------------------</w:t>
       </w:r>
     </w:p>
     <w:p>
@@ -19906,43 +20308,54 @@
         <w:ind w:left="720"/>
       </w:pPr>
       <w:r>
-        <w:t>Specify the length of time in seconds to wait for the msiexec engine to become available. Default: 600 seconds (10 minutes).</w:t>
-      </w:r>
-    </w:p>
-    <w:p>
-      <w:pPr>
-        <w:ind w:firstLine="720"/>
-        <w:rPr>
-          <w:i/>
-        </w:rPr>
-      </w:pPr>
-      <w:r>
-        <w:rPr>
-          <w:i/>
-        </w:rPr>
-        <w:t>IgnoreExitCodes</w:t>
-      </w:r>
-    </w:p>
-    <w:p>
-      <w:pPr>
-        <w:ind w:firstLine="720"/>
-      </w:pPr>
-      <w:r>
-        <w:t>List the exit codes to ignore.</w:t>
-      </w:r>
-    </w:p>
-    <w:p>
-      <w:pPr>
-        <w:ind w:firstLine="720"/>
-        <w:rPr>
-          <w:i/>
-        </w:rPr>
-      </w:pPr>
-      <w:r>
-        <w:rPr>
-          <w:i/>
-        </w:rPr>
-        <w:t>ContinueOnError</w:t>
+        <w:t>C:\PS&gt;</w:t>
+      </w:r>
+      <w:r>
+        <w:t xml:space="preserve"> </w:t>
+      </w:r>
+      <w:r>
+        <w:t>Execute-ProcessAsUser -UserName 'CONTOSO\User' -Path "$PSHOME\powershell.exe" -Parameters '-Command `"C:\Test\Script.ps1`"</w:t>
+      </w:r>
+      <w:r>
+        <w:t>; Exit `$LastExitCode</w:t>
+      </w:r>
+      <w:r>
+        <w:t>' -Wait</w:t>
+      </w:r>
+    </w:p>
+    <w:p>
+      <w:pPr>
+        <w:pStyle w:val="Heading3"/>
+      </w:pPr>
+      <w:bookmarkStart w:id="52" w:name="_Toc406583819"/>
+      <w:r>
+        <w:t>Exit-Script</w:t>
+      </w:r>
+      <w:bookmarkEnd w:id="52"/>
+    </w:p>
+    <w:p>
+      <w:r>
+        <w:rPr>
+          <w:b/>
+        </w:rPr>
+        <w:t>Synopsis</w:t>
+      </w:r>
+      <w:r>
+        <w:t xml:space="preserve">    : </w:t>
+      </w:r>
+      <w:r>
+        <w:t>Exit the script, perform cleanup actions, and pass an exit code to the parent process.</w:t>
+      </w:r>
+    </w:p>
+    <w:p>
+      <w:r>
+        <w:rPr>
+          <w:b/>
+        </w:rPr>
+        <w:t>Description</w:t>
+      </w:r>
+      <w:r>
+        <w:t xml:space="preserve">: </w:t>
       </w:r>
     </w:p>
     <w:p>
@@ -19950,116 +20363,174 @@
         <w:ind w:left="720"/>
       </w:pPr>
       <w:r>
-        <w:lastRenderedPageBreak/>
-        <w:t>Continue if an exit code is returned by the process that is not recognised by the App Deploy Toolkit. Default: $false (fail on error).</w:t>
-      </w:r>
-    </w:p>
-    <w:p>
-      <w:r>
-        <w:rPr>
-          <w:b/>
+        <w:t>Always use when exiting the script to ensure cleanup actions are performed.</w:t>
+      </w:r>
+    </w:p>
+    <w:p>
+      <w:pPr>
+        <w:ind w:left="720"/>
+      </w:pPr>
+      <w:r>
+        <w:t xml:space="preserve">Performs cleanup actions </w:t>
+      </w:r>
+      <w:r>
+        <w:t>such as closing down dialogs and unblocking blocked applications.</w:t>
+      </w:r>
+    </w:p>
+    <w:p>
+      <w:pPr>
+        <w:ind w:left="720"/>
+      </w:pPr>
+      <w:r>
+        <w:t>D</w:t>
+      </w:r>
+      <w:r>
+        <w:t>isplays a balloon tip notification to indicate the setup is complete and whether it was a success or a failure.</w:t>
+      </w:r>
+    </w:p>
+    <w:p>
+      <w:pPr>
+        <w:ind w:left="720"/>
+      </w:pPr>
+      <w:r>
+        <w:t>D</w:t>
+      </w:r>
+      <w:r>
+        <w:t xml:space="preserve">etermines what exit code to pass to the parent process depending on the options specified in the deployment script, e.g. </w:t>
+      </w:r>
+    </w:p>
+    <w:p>
+      <w:pPr>
+        <w:ind w:left="720"/>
+      </w:pPr>
+      <w:r>
+        <w:t>If $AllowRebootPassThru is set to False, it will suppress any "3010" exit codes detected during the installation and instead pass the "0" exit code.</w:t>
+      </w:r>
+    </w:p>
+    <w:p>
+      <w:r>
+        <w:rPr>
+          <w:b/>
+        </w:rPr>
+        <w:t xml:space="preserve">Parameter  </w:t>
+      </w:r>
+      <w:r>
+        <w:t xml:space="preserve"> :</w:t>
+      </w:r>
+    </w:p>
+    <w:p>
+      <w:pPr>
+        <w:ind w:firstLine="720"/>
+        <w:rPr>
+          <w:i/>
+        </w:rPr>
+      </w:pPr>
+      <w:r>
+        <w:rPr>
+          <w:i/>
+        </w:rPr>
+        <w:t>ExitCode</w:t>
+      </w:r>
+    </w:p>
+    <w:p>
+      <w:pPr>
+        <w:ind w:firstLine="720"/>
+      </w:pPr>
+      <w:r>
+        <w:t>The exit code to be passed from the script to the parent process, e.g. SCCM</w:t>
+      </w:r>
+    </w:p>
+    <w:p>
+      <w:pPr>
+        <w:rPr>
+          <w:lang w:val="fr-FR"/>
+        </w:rPr>
+      </w:pPr>
+      <w:r>
+        <w:rPr>
+          <w:b/>
+          <w:lang w:val="fr-FR"/>
         </w:rPr>
         <w:t>Examples</w:t>
       </w:r>
       <w:r>
+        <w:rPr>
+          <w:lang w:val="fr-FR"/>
+        </w:rPr>
         <w:t xml:space="preserve">    : </w:t>
       </w:r>
     </w:p>
     <w:p>
       <w:pPr>
         <w:ind w:firstLine="720"/>
-      </w:pPr>
-      <w:r>
+        <w:rPr>
+          <w:lang w:val="fr-FR"/>
+        </w:rPr>
+      </w:pPr>
+      <w:r>
+        <w:rPr>
+          <w:lang w:val="fr-FR"/>
+        </w:rPr>
         <w:t>-------------------------- EXAMPLE 1 --------------------------</w:t>
       </w:r>
     </w:p>
     <w:p>
       <w:pPr>
-        <w:ind w:left="720"/>
-      </w:pPr>
-      <w:r>
-        <w:t>C:\PS&gt;</w:t>
-      </w:r>
-      <w:r>
-        <w:t xml:space="preserve"> Execute-Process -</w:t>
-      </w:r>
-      <w:r>
-        <w:t>Path 'uninstall_flash_player_64bit.exe' -</w:t>
-      </w:r>
-      <w:r>
-        <w:t>Parameter</w:t>
-      </w:r>
-      <w:r>
-        <w:t>s '/uninstall' -WindowStyle Hidden</w:t>
-      </w:r>
-    </w:p>
-    <w:p>
-      <w:pPr>
-        <w:ind w:firstLine="720"/>
-      </w:pPr>
-      <w:r>
-        <w:t>If the file is in the "Files" directory of the App Deploy Toolkit, only the file name needs to be specified.</w:t>
-      </w:r>
-    </w:p>
-    <w:p>
-      <w:pPr>
-        <w:ind w:firstLine="720"/>
-      </w:pPr>
-      <w:r>
+        <w:ind w:firstLine="720"/>
+        <w:rPr>
+          <w:lang w:val="fr-FR"/>
+        </w:rPr>
+      </w:pPr>
+      <w:r>
+        <w:rPr>
+          <w:lang w:val="fr-FR"/>
+        </w:rPr>
+        <w:t>C:\PS&gt;Exit-Script -ExitCode 0</w:t>
+      </w:r>
+    </w:p>
+    <w:p>
+      <w:pPr>
+        <w:ind w:firstLine="720"/>
+        <w:rPr>
+          <w:lang w:val="fr-FR"/>
+        </w:rPr>
+      </w:pPr>
+      <w:r>
+        <w:rPr>
+          <w:lang w:val="fr-FR"/>
+        </w:rPr>
         <w:t>-------------------------- EXAMPLE 2 --------------------------</w:t>
       </w:r>
     </w:p>
     <w:p>
       <w:pPr>
         <w:ind w:firstLine="720"/>
-      </w:pPr>
-      <w:r>
-        <w:t>C:\PS&gt;</w:t>
-      </w:r>
-      <w:r>
-        <w:t xml:space="preserve"> Execute-Process -</w:t>
-      </w:r>
-      <w:r>
-        <w:t xml:space="preserve">Path "$dirFiles\Bin\setup.exe" </w:t>
-      </w:r>
-      <w:r>
-        <w:t xml:space="preserve">-Parameters </w:t>
-      </w:r>
-      <w:r>
-        <w:t xml:space="preserve"> '/S' -WindowStyle Hidden</w:t>
-      </w:r>
-    </w:p>
-    <w:p>
-      <w:pPr>
-        <w:ind w:firstLine="720"/>
-      </w:pPr>
-      <w:r>
-        <w:t>-------------------------- EXAMPLE 3 --------------------------</w:t>
-      </w:r>
-    </w:p>
-    <w:p>
-      <w:pPr>
-        <w:ind w:firstLine="720"/>
-      </w:pPr>
-      <w:r>
-        <w:t>C:\PS&gt;</w:t>
-      </w:r>
-      <w:r>
-        <w:t xml:space="preserve"> Execute-Process -Path 'setup.exe' -Parameter</w:t>
-      </w:r>
-      <w:r>
-        <w:t>s '/S' -IgnoreExitCodes '1,2'</w:t>
+        <w:rPr>
+          <w:lang w:val="fr-FR"/>
+        </w:rPr>
+      </w:pPr>
+      <w:r>
+        <w:rPr>
+          <w:lang w:val="fr-FR"/>
+        </w:rPr>
+        <w:t xml:space="preserve">C:\PS&gt;Exit-Script -ExitCode </w:t>
+      </w:r>
+      <w:r>
+        <w:rPr>
+          <w:lang w:val="fr-FR"/>
+        </w:rPr>
+        <w:t>1618</w:t>
       </w:r>
     </w:p>
     <w:p>
       <w:pPr>
         <w:pStyle w:val="Heading3"/>
       </w:pPr>
-      <w:bookmarkStart w:id="51" w:name="_Toc406430892"/>
-      <w:r>
-        <w:t>Execute-ProcessAsUser</w:t>
-      </w:r>
-      <w:bookmarkEnd w:id="51"/>
+      <w:bookmarkStart w:id="53" w:name="_Toc406583820"/>
+      <w:r>
+        <w:t>Disable-TerminalServerInstallMode</w:t>
+      </w:r>
+      <w:bookmarkEnd w:id="53"/>
     </w:p>
     <w:p>
       <w:r>
@@ -20069,216 +20540,49 @@
         <w:t>Synopsis</w:t>
       </w:r>
       <w:r>
+        <w:t xml:space="preserve">    :     Changes to user execute mode for Remote Desktop Session Host/Citrix servers</w:t>
+      </w:r>
+    </w:p>
+    <w:p>
+      <w:r>
+        <w:rPr>
+          <w:b/>
+        </w:rPr>
+        <w:t>Description</w:t>
+      </w:r>
+      <w:r>
+        <w:t xml:space="preserve">: </w:t>
+      </w:r>
+    </w:p>
+    <w:p>
+      <w:pPr>
+        <w:ind w:firstLine="720"/>
+      </w:pPr>
+      <w:r>
+        <w:t>Changes to user execute mode for Remote Desktop Session Host/Citrix servers</w:t>
+      </w:r>
+    </w:p>
+    <w:p>
+      <w:r>
+        <w:rPr>
+          <w:b/>
+        </w:rPr>
+        <w:t xml:space="preserve">Parameter  </w:t>
+      </w:r>
+      <w:r>
+        <w:t xml:space="preserve"> :</w:t>
+      </w:r>
+    </w:p>
+    <w:p>
+      <w:r>
+        <w:rPr>
+          <w:b/>
+        </w:rPr>
+        <w:t>Examples</w:t>
+      </w:r>
+      <w:r>
         <w:t xml:space="preserve">    : </w:t>
       </w:r>
-      <w:r>
-        <w:t>Execute a process with a logged in user account, by using a scheduled task, to provide interaction with user in the SYSTEM context.</w:t>
-      </w:r>
-    </w:p>
-    <w:p>
-      <w:r>
-        <w:rPr>
-          <w:b/>
-        </w:rPr>
-        <w:t>Description</w:t>
-      </w:r>
-      <w:r>
-        <w:t xml:space="preserve">: </w:t>
-      </w:r>
-    </w:p>
-    <w:p>
-      <w:pPr>
-        <w:ind w:left="675"/>
-      </w:pPr>
-      <w:r>
-        <w:t>Execute a process with a logged in user account, by using a scheduled task, to provide interaction with user in the SYSTEM context.</w:t>
-      </w:r>
-    </w:p>
-    <w:p>
-      <w:r>
-        <w:rPr>
-          <w:b/>
-        </w:rPr>
-        <w:t xml:space="preserve">Parameter  </w:t>
-      </w:r>
-      <w:r>
-        <w:t xml:space="preserve"> :</w:t>
-      </w:r>
-    </w:p>
-    <w:p>
-      <w:pPr>
-        <w:ind w:firstLine="720"/>
-        <w:rPr>
-          <w:i/>
-        </w:rPr>
-      </w:pPr>
-      <w:r>
-        <w:rPr>
-          <w:i/>
-        </w:rPr>
-        <w:t>UserName</w:t>
-      </w:r>
-    </w:p>
-    <w:p>
-      <w:pPr>
-        <w:ind w:left="720"/>
-      </w:pPr>
-      <w:r>
-        <w:t>Logged in Username under which to run the process from.</w:t>
-      </w:r>
-    </w:p>
-    <w:p>
-      <w:pPr>
-        <w:ind w:firstLine="720"/>
-        <w:rPr>
-          <w:i/>
-        </w:rPr>
-      </w:pPr>
-      <w:r>
-        <w:rPr>
-          <w:i/>
-        </w:rPr>
-        <w:t>Path</w:t>
-      </w:r>
-    </w:p>
-    <w:p>
-      <w:pPr>
-        <w:ind w:left="720"/>
-      </w:pPr>
-      <w:r>
-        <w:t xml:space="preserve">Path to the file </w:t>
-      </w:r>
-      <w:r>
-        <w:t>being</w:t>
-      </w:r>
-      <w:r>
-        <w:t xml:space="preserve"> executed.</w:t>
-      </w:r>
-    </w:p>
-    <w:p>
-      <w:pPr>
-        <w:ind w:left="720"/>
-        <w:rPr>
-          <w:i/>
-        </w:rPr>
-      </w:pPr>
-      <w:r>
-        <w:rPr>
-          <w:i/>
-        </w:rPr>
-        <w:t>Parameters</w:t>
-      </w:r>
-    </w:p>
-    <w:p>
-      <w:pPr>
-        <w:ind w:left="720"/>
-      </w:pPr>
-      <w:r>
-        <w:t xml:space="preserve">Arguments to be passed to the </w:t>
-      </w:r>
-      <w:r>
-        <w:t>file being executed.</w:t>
-      </w:r>
-    </w:p>
-    <w:p>
-      <w:pPr>
-        <w:ind w:left="720"/>
-        <w:rPr>
-          <w:i/>
-        </w:rPr>
-      </w:pPr>
-      <w:r>
-        <w:rPr>
-          <w:i/>
-        </w:rPr>
-        <w:t>RunLevel</w:t>
-      </w:r>
-    </w:p>
-    <w:p>
-      <w:pPr>
-        <w:ind w:left="720"/>
-      </w:pPr>
-      <w:r>
-        <w:t xml:space="preserve">Specifies the level of user rights that Task Scheduler uses to run the task. The acceptable values for this parameter are: </w:t>
-      </w:r>
-    </w:p>
-    <w:p>
-      <w:pPr>
-        <w:ind w:left="720"/>
-      </w:pPr>
-      <w:r>
-        <w:t xml:space="preserve">- HighestAvailable: </w:t>
-      </w:r>
-      <w:r>
-        <w:t xml:space="preserve">HighestAvailable: </w:t>
-      </w:r>
-      <w:r>
-        <w:t>Tasks run by using the highest available privileges (Admin privileges for Administrators). Default Value.</w:t>
-      </w:r>
-    </w:p>
-    <w:p>
-      <w:pPr>
-        <w:ind w:left="720"/>
-      </w:pPr>
-      <w:r>
-        <w:t>- LeastPrivilege: Tasks run by using the least-privileged user account (LUA) privileges.</w:t>
-      </w:r>
-    </w:p>
-    <w:p>
-      <w:pPr>
-        <w:ind w:firstLine="720"/>
-        <w:rPr>
-          <w:i/>
-        </w:rPr>
-      </w:pPr>
-      <w:r>
-        <w:rPr>
-          <w:i/>
-        </w:rPr>
-        <w:t>Wait</w:t>
-      </w:r>
-    </w:p>
-    <w:p>
-      <w:pPr>
-        <w:ind w:left="720"/>
-      </w:pPr>
-      <w:r>
-        <w:t>Wait for the process, launched by the scheduled task, to complete execution before accepting more input. Default is $false.</w:t>
-      </w:r>
-    </w:p>
-    <w:p>
-      <w:pPr>
-        <w:ind w:firstLine="720"/>
-        <w:rPr>
-          <w:i/>
-        </w:rPr>
-      </w:pPr>
-      <w:r>
-        <w:rPr>
-          <w:i/>
-        </w:rPr>
-        <w:t>ContinueOnError</w:t>
-      </w:r>
-    </w:p>
-    <w:p>
-      <w:pPr>
-        <w:ind w:firstLine="720"/>
-      </w:pPr>
-      <w:r>
-        <w:lastRenderedPageBreak/>
-        <w:t>Continue if an error is encountered. Default is $true.</w:t>
-      </w:r>
-    </w:p>
-    <w:p>
-      <w:r>
-        <w:rPr>
-          <w:b/>
-        </w:rPr>
-        <w:t>Examples</w:t>
-      </w:r>
-      <w:r>
-        <w:t xml:space="preserve">    : </w:t>
-      </w:r>
     </w:p>
     <w:p>
       <w:pPr>
@@ -20290,306 +20594,17 @@
     </w:p>
     <w:p>
       <w:pPr>
-        <w:ind w:left="720"/>
-      </w:pPr>
-      <w:r>
-        <w:t>C:\PS&gt;</w:t>
-      </w:r>
-      <w:r>
-        <w:t xml:space="preserve"> </w:t>
-      </w:r>
-      <w:r>
-        <w:t>Execute-ProcessAsUser -UserName 'CONTOSO\User' -Path "$PSHOME\powershell.exe" -Parameters '-Command `"C:\Test\Script.ps1`"</w:t>
-      </w:r>
-      <w:r>
-        <w:t>; Exit `$LastExitCode</w:t>
-      </w:r>
-      <w:r>
-        <w:t>' -Wait</w:t>
+        <w:ind w:firstLine="720"/>
+      </w:pPr>
+      <w:r>
+        <w:t>C:\PS&gt;Disable-TerminalServerInstallMode</w:t>
       </w:r>
     </w:p>
     <w:p>
       <w:pPr>
         <w:pStyle w:val="Heading3"/>
       </w:pPr>
-      <w:bookmarkStart w:id="52" w:name="_Toc406430893"/>
-      <w:r>
-        <w:t>Exit-Script</w:t>
-      </w:r>
-      <w:bookmarkEnd w:id="52"/>
-    </w:p>
-    <w:p>
-      <w:r>
-        <w:rPr>
-          <w:b/>
-        </w:rPr>
-        <w:t>Synopsis</w:t>
-      </w:r>
-      <w:r>
-        <w:t xml:space="preserve">    : </w:t>
-      </w:r>
-      <w:r>
-        <w:t>Exit the script, perform cleanup actions, and pass an exit code to the parent process.</w:t>
-      </w:r>
-    </w:p>
-    <w:p>
-      <w:r>
-        <w:rPr>
-          <w:b/>
-        </w:rPr>
-        <w:t>Description</w:t>
-      </w:r>
-      <w:r>
-        <w:t xml:space="preserve">: </w:t>
-      </w:r>
-    </w:p>
-    <w:p>
-      <w:pPr>
-        <w:ind w:left="720"/>
-      </w:pPr>
-      <w:r>
-        <w:t>Always use when exiting the script to ensure cleanup actions are performed.</w:t>
-      </w:r>
-    </w:p>
-    <w:p>
-      <w:pPr>
-        <w:ind w:left="720"/>
-      </w:pPr>
-      <w:r>
-        <w:t xml:space="preserve">Performs cleanup actions </w:t>
-      </w:r>
-      <w:r>
-        <w:t>such as closing down dialogs and unblocking blocked applications.</w:t>
-      </w:r>
-    </w:p>
-    <w:p>
-      <w:pPr>
-        <w:ind w:left="720"/>
-      </w:pPr>
-      <w:r>
-        <w:t>D</w:t>
-      </w:r>
-      <w:r>
-        <w:t>isplays a balloon tip notification to indicate the setup is complete and whether it was a success or a failure.</w:t>
-      </w:r>
-    </w:p>
-    <w:p>
-      <w:pPr>
-        <w:ind w:left="720"/>
-      </w:pPr>
-      <w:r>
-        <w:t>D</w:t>
-      </w:r>
-      <w:r>
-        <w:t xml:space="preserve">etermines what exit code to pass to the parent process depending on the options specified in the deployment script, e.g. </w:t>
-      </w:r>
-    </w:p>
-    <w:p>
-      <w:pPr>
-        <w:ind w:left="720"/>
-      </w:pPr>
-      <w:r>
-        <w:t>If $AllowRebootPassThru is set to False, it will suppress any "3010" exit codes detected during the installation and instead pass the "0" exit code.</w:t>
-      </w:r>
-    </w:p>
-    <w:p>
-      <w:r>
-        <w:rPr>
-          <w:b/>
-        </w:rPr>
-        <w:t xml:space="preserve">Parameter  </w:t>
-      </w:r>
-      <w:r>
-        <w:t xml:space="preserve"> :</w:t>
-      </w:r>
-    </w:p>
-    <w:p>
-      <w:pPr>
-        <w:ind w:firstLine="720"/>
-        <w:rPr>
-          <w:i/>
-        </w:rPr>
-      </w:pPr>
-      <w:r>
-        <w:rPr>
-          <w:i/>
-        </w:rPr>
-        <w:t>ExitCode</w:t>
-      </w:r>
-    </w:p>
-    <w:p>
-      <w:pPr>
-        <w:ind w:firstLine="720"/>
-      </w:pPr>
-      <w:r>
-        <w:t>The exit code to be passed from the script to the parent process, e.g. SCCM</w:t>
-      </w:r>
-    </w:p>
-    <w:p>
-      <w:pPr>
-        <w:rPr>
-          <w:lang w:val="fr-FR"/>
-        </w:rPr>
-      </w:pPr>
-      <w:r>
-        <w:rPr>
-          <w:b/>
-          <w:lang w:val="fr-FR"/>
-        </w:rPr>
-        <w:t>Examples</w:t>
-      </w:r>
-      <w:r>
-        <w:rPr>
-          <w:lang w:val="fr-FR"/>
-        </w:rPr>
-        <w:t xml:space="preserve">    : </w:t>
-      </w:r>
-    </w:p>
-    <w:p>
-      <w:pPr>
-        <w:ind w:firstLine="720"/>
-        <w:rPr>
-          <w:lang w:val="fr-FR"/>
-        </w:rPr>
-      </w:pPr>
-      <w:r>
-        <w:rPr>
-          <w:lang w:val="fr-FR"/>
-        </w:rPr>
-        <w:t>-------------------------- EXAMPLE 1 --------------------------</w:t>
-      </w:r>
-    </w:p>
-    <w:p>
-      <w:pPr>
-        <w:ind w:firstLine="720"/>
-        <w:rPr>
-          <w:lang w:val="fr-FR"/>
-        </w:rPr>
-      </w:pPr>
-      <w:r>
-        <w:rPr>
-          <w:lang w:val="fr-FR"/>
-        </w:rPr>
-        <w:t>C:\PS&gt;Exit-Script -ExitCode 0</w:t>
-      </w:r>
-    </w:p>
-    <w:p>
-      <w:pPr>
-        <w:ind w:firstLine="720"/>
-        <w:rPr>
-          <w:lang w:val="fr-FR"/>
-        </w:rPr>
-      </w:pPr>
-      <w:r>
-        <w:rPr>
-          <w:lang w:val="fr-FR"/>
-        </w:rPr>
-        <w:t>-------------------------- EXAMPLE 2 --------------------------</w:t>
-      </w:r>
-    </w:p>
-    <w:p>
-      <w:pPr>
-        <w:ind w:firstLine="720"/>
-        <w:rPr>
-          <w:lang w:val="fr-FR"/>
-        </w:rPr>
-      </w:pPr>
-      <w:r>
-        <w:rPr>
-          <w:lang w:val="fr-FR"/>
-        </w:rPr>
-        <w:t xml:space="preserve">C:\PS&gt;Exit-Script -ExitCode </w:t>
-      </w:r>
-      <w:r>
-        <w:rPr>
-          <w:lang w:val="fr-FR"/>
-        </w:rPr>
-        <w:t>1618</w:t>
-      </w:r>
-    </w:p>
-    <w:p>
-      <w:pPr>
-        <w:pStyle w:val="Heading3"/>
-      </w:pPr>
-      <w:bookmarkStart w:id="53" w:name="_Toc406430894"/>
-      <w:r>
-        <w:t>Disable-TerminalServerInstallMode</w:t>
-      </w:r>
-      <w:bookmarkEnd w:id="53"/>
-    </w:p>
-    <w:p>
-      <w:r>
-        <w:rPr>
-          <w:b/>
-        </w:rPr>
-        <w:t>Synopsis</w:t>
-      </w:r>
-      <w:r>
-        <w:t xml:space="preserve">    :     Changes to user execute mode for Remote Desktop Session Host/Citrix servers</w:t>
-      </w:r>
-    </w:p>
-    <w:p>
-      <w:r>
-        <w:rPr>
-          <w:b/>
-        </w:rPr>
-        <w:t>Description</w:t>
-      </w:r>
-      <w:r>
-        <w:t xml:space="preserve">: </w:t>
-      </w:r>
-    </w:p>
-    <w:p>
-      <w:pPr>
-        <w:ind w:firstLine="720"/>
-      </w:pPr>
-      <w:r>
-        <w:t>Changes to user execute mode for Remote Desktop Session Host/Citrix servers</w:t>
-      </w:r>
-    </w:p>
-    <w:p>
-      <w:r>
-        <w:rPr>
-          <w:b/>
-        </w:rPr>
-        <w:t xml:space="preserve">Parameter  </w:t>
-      </w:r>
-      <w:r>
-        <w:t xml:space="preserve"> :</w:t>
-      </w:r>
-    </w:p>
-    <w:p>
-      <w:r>
-        <w:rPr>
-          <w:b/>
-        </w:rPr>
-        <w:t>Examples</w:t>
-      </w:r>
-      <w:r>
-        <w:t xml:space="preserve">    : </w:t>
-      </w:r>
-    </w:p>
-    <w:p>
-      <w:pPr>
-        <w:ind w:firstLine="720"/>
-      </w:pPr>
-      <w:r>
-        <w:t>-------------------------- EXAMPLE 1 --------------------------</w:t>
-      </w:r>
-    </w:p>
-    <w:p>
-      <w:pPr>
-        <w:ind w:firstLine="720"/>
-      </w:pPr>
-      <w:r>
-        <w:t>C:\PS&gt;Disable-TerminalServerInstallMode</w:t>
-      </w:r>
-    </w:p>
-    <w:p>
-      <w:pPr>
-        <w:pStyle w:val="Heading3"/>
-      </w:pPr>
-      <w:bookmarkStart w:id="54" w:name="_Toc406430895"/>
+      <w:bookmarkStart w:id="54" w:name="_Toc406583821"/>
       <w:r>
         <w:lastRenderedPageBreak/>
         <w:t>Get-FileVersion</w:t>
@@ -20715,7 +20730,7 @@
       <w:pPr>
         <w:pStyle w:val="Heading3"/>
       </w:pPr>
-      <w:bookmarkStart w:id="55" w:name="_Toc406430896"/>
+      <w:bookmarkStart w:id="55" w:name="_Toc406583822"/>
       <w:r>
         <w:t>Get-HardwarePlatform</w:t>
       </w:r>
@@ -20815,7 +20830,7 @@
       <w:pPr>
         <w:pStyle w:val="Heading3"/>
       </w:pPr>
-      <w:bookmarkStart w:id="56" w:name="_Toc406430897"/>
+      <w:bookmarkStart w:id="56" w:name="_Toc406583823"/>
       <w:r>
         <w:t>Get-FreeDiskSpace</w:t>
       </w:r>
@@ -20944,7 +20959,7 @@
       <w:pPr>
         <w:pStyle w:val="Heading3"/>
       </w:pPr>
-      <w:bookmarkStart w:id="57" w:name="_Toc406430898"/>
+      <w:bookmarkStart w:id="57" w:name="_Toc406583824"/>
       <w:r>
         <w:t>Get-IniValue</w:t>
       </w:r>
@@ -21128,7 +21143,7 @@
       <w:pPr>
         <w:pStyle w:val="Heading3"/>
       </w:pPr>
-      <w:bookmarkStart w:id="58" w:name="_Toc406430899"/>
+      <w:bookmarkStart w:id="58" w:name="_Toc406583825"/>
       <w:r>
         <w:t>Get-InstalledApplication</w:t>
       </w:r>
@@ -21331,7 +21346,7 @@
       <w:pPr>
         <w:pStyle w:val="Heading3"/>
       </w:pPr>
-      <w:bookmarkStart w:id="59" w:name="_Toc406430900"/>
+      <w:bookmarkStart w:id="59" w:name="_Toc406583826"/>
       <w:r>
         <w:t>Get-</w:t>
       </w:r>
@@ -21427,7 +21442,7 @@
       <w:pPr>
         <w:pStyle w:val="Heading3"/>
       </w:pPr>
-      <w:bookmarkStart w:id="60" w:name="_Toc406430901"/>
+      <w:bookmarkStart w:id="60" w:name="_Toc406583827"/>
       <w:r>
         <w:t>Get-RegistryKey</w:t>
       </w:r>
@@ -21691,7 +21706,7 @@
       <w:pPr>
         <w:pStyle w:val="Heading3"/>
       </w:pPr>
-      <w:bookmarkStart w:id="61" w:name="_Toc406430902"/>
+      <w:bookmarkStart w:id="61" w:name="_Toc406583828"/>
       <w:r>
         <w:t>Get-ScheduledTask</w:t>
       </w:r>
@@ -21891,7 +21906,7 @@
       <w:pPr>
         <w:pStyle w:val="Heading3"/>
       </w:pPr>
-      <w:bookmarkStart w:id="62" w:name="_Toc406430903"/>
+      <w:bookmarkStart w:id="62" w:name="_Toc406583829"/>
       <w:r>
         <w:t>Get-</w:t>
       </w:r>
@@ -22044,7 +22059,7 @@
       <w:pPr>
         <w:pStyle w:val="Heading3"/>
       </w:pPr>
-      <w:bookmarkStart w:id="63" w:name="_Toc406430904"/>
+      <w:bookmarkStart w:id="63" w:name="_Toc406583830"/>
       <w:r>
         <w:t>Get-UserProfiles</w:t>
       </w:r>
@@ -22228,7 +22243,7 @@
       <w:pPr>
         <w:pStyle w:val="Heading3"/>
       </w:pPr>
-      <w:bookmarkStart w:id="64" w:name="_Toc406430905"/>
+      <w:bookmarkStart w:id="64" w:name="_Toc406583831"/>
       <w:r>
         <w:t>Install-MSUpdates</w:t>
       </w:r>
@@ -22331,7 +22346,7 @@
       <w:pPr>
         <w:pStyle w:val="Heading3"/>
       </w:pPr>
-      <w:bookmarkStart w:id="65" w:name="_Toc406430906"/>
+      <w:bookmarkStart w:id="65" w:name="_Toc406583832"/>
       <w:r>
         <w:t>Install-SCCMSoftwareUpdates</w:t>
       </w:r>
@@ -22451,7 +22466,7 @@
       <w:pPr>
         <w:pStyle w:val="Heading3"/>
       </w:pPr>
-      <w:bookmarkStart w:id="66" w:name="_Toc406430907"/>
+      <w:bookmarkStart w:id="66" w:name="_Toc406583833"/>
       <w:r>
         <w:lastRenderedPageBreak/>
         <w:t>Invoke-</w:t>
@@ -22647,7 +22662,7 @@
       <w:pPr>
         <w:pStyle w:val="Heading3"/>
       </w:pPr>
-      <w:bookmarkStart w:id="67" w:name="_Toc406430908"/>
+      <w:bookmarkStart w:id="67" w:name="_Toc406583834"/>
       <w:r>
         <w:t>Invoke-RegisterOrUnregisterDLL (Alias: Register-DLL, Unregister-DLL)</w:t>
       </w:r>
@@ -22878,7 +22893,7 @@
       <w:pPr>
         <w:pStyle w:val="Heading3"/>
       </w:pPr>
-      <w:bookmarkStart w:id="68" w:name="_Toc406430909"/>
+      <w:bookmarkStart w:id="68" w:name="_Toc406583835"/>
       <w:r>
         <w:t>Invoke-SCCMTask</w:t>
       </w:r>
@@ -23022,7 +23037,7 @@
       <w:pPr>
         <w:pStyle w:val="Heading3"/>
       </w:pPr>
-      <w:bookmarkStart w:id="69" w:name="_Toc406430910"/>
+      <w:bookmarkStart w:id="69" w:name="_Toc406583836"/>
       <w:r>
         <w:lastRenderedPageBreak/>
         <w:t>New-Folder</w:t>
@@ -23154,7 +23169,7 @@
       <w:pPr>
         <w:pStyle w:val="Heading3"/>
       </w:pPr>
-      <w:bookmarkStart w:id="70" w:name="_Toc406430911"/>
+      <w:bookmarkStart w:id="70" w:name="_Toc406583837"/>
       <w:r>
         <w:t>New-Shortcut</w:t>
       </w:r>
@@ -23468,7 +23483,7 @@
       <w:pPr>
         <w:pStyle w:val="Heading3"/>
       </w:pPr>
-      <w:bookmarkStart w:id="71" w:name="_Toc406430912"/>
+      <w:bookmarkStart w:id="71" w:name="_Toc406583838"/>
       <w:r>
         <w:t>Refresh-Desktop</w:t>
       </w:r>
@@ -23571,7 +23586,7 @@
       <w:pPr>
         <w:pStyle w:val="Heading3"/>
       </w:pPr>
-      <w:bookmarkStart w:id="72" w:name="_Toc406430913"/>
+      <w:bookmarkStart w:id="72" w:name="_Toc406583839"/>
       <w:r>
         <w:t>Refresh-SessionEnvironmentVariables</w:t>
       </w:r>
@@ -23693,7 +23708,7 @@
       <w:pPr>
         <w:pStyle w:val="Heading3"/>
       </w:pPr>
-      <w:bookmarkStart w:id="73" w:name="_Toc406430914"/>
+      <w:bookmarkStart w:id="73" w:name="_Toc406583840"/>
       <w:r>
         <w:t>Remove-File</w:t>
       </w:r>
@@ -23862,7 +23877,7 @@
       <w:pPr>
         <w:pStyle w:val="Heading3"/>
       </w:pPr>
-      <w:bookmarkStart w:id="74" w:name="_Toc406430915"/>
+      <w:bookmarkStart w:id="74" w:name="_Toc406583841"/>
       <w:r>
         <w:t>Remove-Folder</w:t>
       </w:r>
@@ -23994,7 +24009,7 @@
       <w:pPr>
         <w:pStyle w:val="Heading3"/>
       </w:pPr>
-      <w:bookmarkStart w:id="75" w:name="_Toc406430916"/>
+      <w:bookmarkStart w:id="75" w:name="_Toc406583842"/>
       <w:r>
         <w:t>Remove-MSIApplications</w:t>
       </w:r>
@@ -24184,7 +24199,7 @@
       <w:pPr>
         <w:pStyle w:val="Heading3"/>
       </w:pPr>
-      <w:bookmarkStart w:id="76" w:name="_Toc406430917"/>
+      <w:bookmarkStart w:id="76" w:name="_Toc406583843"/>
       <w:r>
         <w:t>Remove-RegistryKey</w:t>
       </w:r>
@@ -24403,7 +24418,7 @@
       <w:pPr>
         <w:pStyle w:val="Heading3"/>
       </w:pPr>
-      <w:bookmarkStart w:id="77" w:name="_Toc406430918"/>
+      <w:bookmarkStart w:id="77" w:name="_Toc406583844"/>
       <w:r>
         <w:t>Resolve-Error</w:t>
       </w:r>
@@ -24682,7 +24697,7 @@
       <w:pPr>
         <w:pStyle w:val="Heading3"/>
       </w:pPr>
-      <w:bookmarkStart w:id="78" w:name="_Toc406430919"/>
+      <w:bookmarkStart w:id="78" w:name="_Toc406583845"/>
       <w:r>
         <w:t>Send-Keys</w:t>
       </w:r>
@@ -24876,7 +24891,7 @@
       <w:pPr>
         <w:pStyle w:val="Heading3"/>
       </w:pPr>
-      <w:bookmarkStart w:id="79" w:name="_Toc406430920"/>
+      <w:bookmarkStart w:id="79" w:name="_Toc406583846"/>
       <w:r>
         <w:t>Set-ActiveSetup</w:t>
       </w:r>
@@ -25255,7 +25270,7 @@
       <w:pPr>
         <w:pStyle w:val="Heading3"/>
       </w:pPr>
-      <w:bookmarkStart w:id="80" w:name="_Toc406430921"/>
+      <w:bookmarkStart w:id="80" w:name="_Toc406583847"/>
       <w:r>
         <w:t>Set-Ini</w:t>
       </w:r>
@@ -25477,7 +25492,7 @@
       <w:pPr>
         <w:pStyle w:val="Heading3"/>
       </w:pPr>
-      <w:bookmarkStart w:id="81" w:name="_Toc406430922"/>
+      <w:bookmarkStart w:id="81" w:name="_Toc406583848"/>
       <w:r>
         <w:t>Set-PinnedApplication</w:t>
       </w:r>
@@ -25653,7 +25668,7 @@
       <w:pPr>
         <w:pStyle w:val="Heading3"/>
       </w:pPr>
-      <w:bookmarkStart w:id="82" w:name="_Toc406430923"/>
+      <w:bookmarkStart w:id="82" w:name="_Toc406583849"/>
       <w:r>
         <w:t>Set-RegistryKey</w:t>
       </w:r>
@@ -25939,7 +25954,7 @@
       <w:pPr>
         <w:pStyle w:val="Heading3"/>
       </w:pPr>
-      <w:bookmarkStart w:id="83" w:name="_Toc406430924"/>
+      <w:bookmarkStart w:id="83" w:name="_Toc406583850"/>
       <w:r>
         <w:t>Set-ServiceStartMode</w:t>
       </w:r>
@@ -26118,7 +26133,7 @@
       <w:pPr>
         <w:pStyle w:val="Heading3"/>
       </w:pPr>
-      <w:bookmarkStart w:id="84" w:name="_Toc406430925"/>
+      <w:bookmarkStart w:id="84" w:name="_Toc406583851"/>
       <w:r>
         <w:t>Show-BalloonTip</w:t>
       </w:r>
@@ -26306,7 +26321,7 @@
       <w:pPr>
         <w:pStyle w:val="Heading3"/>
       </w:pPr>
-      <w:bookmarkStart w:id="85" w:name="_Toc406430926"/>
+      <w:bookmarkStart w:id="85" w:name="_Toc406583852"/>
       <w:r>
         <w:t>Show-DialogBox</w:t>
       </w:r>
@@ -26570,7 +26585,7 @@
       <w:pPr>
         <w:pStyle w:val="Heading3"/>
       </w:pPr>
-      <w:bookmarkStart w:id="86" w:name="_Toc406430927"/>
+      <w:bookmarkStart w:id="86" w:name="_Toc406583853"/>
       <w:r>
         <w:t>Show-InstallationProgress</w:t>
       </w:r>
@@ -26799,7 +26814,7 @@
       <w:pPr>
         <w:pStyle w:val="Heading3"/>
       </w:pPr>
-      <w:bookmarkStart w:id="87" w:name="_Toc406430928"/>
+      <w:bookmarkStart w:id="87" w:name="_Toc406583854"/>
       <w:r>
         <w:t>Show-InstallationPrompt</w:t>
       </w:r>
@@ -27183,7 +27198,7 @@
       <w:pPr>
         <w:pStyle w:val="Heading3"/>
       </w:pPr>
-      <w:bookmarkStart w:id="88" w:name="_Toc406430929"/>
+      <w:bookmarkStart w:id="88" w:name="_Toc406583855"/>
       <w:r>
         <w:t>Show-InstallationRestartPrompt</w:t>
       </w:r>
@@ -27359,7 +27374,7 @@
       <w:pPr>
         <w:pStyle w:val="Heading3"/>
       </w:pPr>
-      <w:bookmarkStart w:id="89" w:name="_Toc406430930"/>
+      <w:bookmarkStart w:id="89" w:name="_Toc406583856"/>
       <w:r>
         <w:t>Show-InstallationWelcome</w:t>
       </w:r>
@@ -28054,7 +28069,7 @@
       <w:pPr>
         <w:pStyle w:val="Heading3"/>
       </w:pPr>
-      <w:bookmarkStart w:id="90" w:name="_Toc406430931"/>
+      <w:bookmarkStart w:id="90" w:name="_Toc406583857"/>
       <w:r>
         <w:t>Start</w:t>
       </w:r>
@@ -28279,7 +28294,7 @@
       <w:pPr>
         <w:pStyle w:val="Heading3"/>
       </w:pPr>
-      <w:bookmarkStart w:id="91" w:name="_Toc406430932"/>
+      <w:bookmarkStart w:id="91" w:name="_Toc406583858"/>
       <w:r>
         <w:t>Stop-ServiceAndDependencies</w:t>
       </w:r>
@@ -28496,7 +28511,7 @@
       <w:pPr>
         <w:pStyle w:val="Heading3"/>
       </w:pPr>
-      <w:bookmarkStart w:id="92" w:name="_Toc406430933"/>
+      <w:bookmarkStart w:id="92" w:name="_Toc406583859"/>
       <w:r>
         <w:t>Test-Battery</w:t>
       </w:r>
@@ -28574,7 +28589,7 @@
       <w:pPr>
         <w:pStyle w:val="Heading3"/>
       </w:pPr>
-      <w:bookmarkStart w:id="93" w:name="_Toc406430934"/>
+      <w:bookmarkStart w:id="93" w:name="_Toc406583860"/>
       <w:r>
         <w:t>Test-MSUpdates</w:t>
       </w:r>
@@ -28687,7 +28702,7 @@
       <w:pPr>
         <w:pStyle w:val="Heading3"/>
       </w:pPr>
-      <w:bookmarkStart w:id="94" w:name="_Toc406430935"/>
+      <w:bookmarkStart w:id="94" w:name="_Toc406583861"/>
       <w:r>
         <w:t>Test-NetworkConnection</w:t>
       </w:r>
@@ -28768,7 +28783,7 @@
       <w:pPr>
         <w:pStyle w:val="Heading3"/>
       </w:pPr>
-      <w:bookmarkStart w:id="95" w:name="_Toc406430936"/>
+      <w:bookmarkStart w:id="95" w:name="_Toc406583862"/>
       <w:r>
         <w:t>Test-PowerPoint</w:t>
       </w:r>
@@ -28852,7 +28867,7 @@
       <w:pPr>
         <w:pStyle w:val="Heading3"/>
       </w:pPr>
-      <w:bookmarkStart w:id="96" w:name="_Toc406430937"/>
+      <w:bookmarkStart w:id="96" w:name="_Toc406583863"/>
       <w:r>
         <w:t>Test-</w:t>
       </w:r>
@@ -29061,7 +29076,7 @@
       <w:pPr>
         <w:pStyle w:val="Heading3"/>
       </w:pPr>
-      <w:bookmarkStart w:id="97" w:name="_Toc406430938"/>
+      <w:bookmarkStart w:id="97" w:name="_Toc406583864"/>
       <w:r>
         <w:t>Update-GroupPolicy</w:t>
       </w:r>
@@ -29139,7 +29154,7 @@
       <w:pPr>
         <w:pStyle w:val="Heading3"/>
       </w:pPr>
-      <w:bookmarkStart w:id="98" w:name="_Toc406430939"/>
+      <w:bookmarkStart w:id="98" w:name="_Toc406583865"/>
       <w:r>
         <w:t>Write-Log</w:t>
       </w:r>
@@ -29626,7 +29641,7 @@
               <w:noProof/>
               <w:color w:val="FFFFFF" w:themeColor="background1"/>
             </w:rPr>
-            <w:t>1</w:t>
+            <w:t>5</w:t>
           </w:r>
           <w:r>
             <w:rPr>
@@ -29648,27 +29663,14 @@
           <w:pPr>
             <w:pStyle w:val="Footer"/>
           </w:pPr>
-          <w:r>
-            <w:fldChar w:fldCharType="begin"/>
-          </w:r>
-          <w:r>
-            <w:instrText xml:space="preserve"> STYLEREF  "1"  </w:instrText>
-          </w:r>
-          <w:r>
-            <w:fldChar w:fldCharType="separate"/>
-          </w:r>
-          <w:r>
-            <w:rPr>
-              <w:noProof/>
-            </w:rPr>
-            <w:t>Overview</w:t>
-          </w:r>
-          <w:r>
-            <w:rPr>
-              <w:noProof/>
-            </w:rPr>
-            <w:fldChar w:fldCharType="end"/>
-          </w:r>
+          <w:fldSimple w:instr=" STYLEREF  &quot;1&quot;  ">
+            <w:r>
+              <w:rPr>
+                <w:noProof/>
+              </w:rPr>
+              <w:t>Overview</w:t>
+            </w:r>
+          </w:fldSimple>
           <w:r>
             <w:t xml:space="preserve"> | PowerShell App Deployment Toolkit</w:t>
           </w:r>
@@ -34008,7 +34010,7 @@
   <a:extraClrSchemeLst/>
   <a:extLst>
     <a:ext uri="{05A4C25C-085E-4340-85A3-A5531E510DB2}">
-      <thm15:themeFamily xmlns:thm15="http://schemas.microsoft.com/office/thememl/2012/main" xmlns="" name="Office Theme" id="{62F939B6-93AF-4DB8-9C6B-D6C7DFDC589F}" vid="{4A3C46E8-61CC-4603-A589-7422A47A8E4A}"/>
+      <thm15:themeFamily xmlns="" xmlns:thm15="http://schemas.microsoft.com/office/thememl/2012/main" name="Office Theme" id="{62F939B6-93AF-4DB8-9C6B-D6C7DFDC589F}" vid="{4A3C46E8-61CC-4603-A589-7422A47A8E4A}"/>
     </a:ext>
   </a:extLst>
 </a:theme>
@@ -34019,7 +34021,7 @@
 </file>
 
 <file path=customXml/itemProps1.xml><?xml version="1.0" encoding="utf-8"?>
-<ds:datastoreItem xmlns:ds="http://schemas.openxmlformats.org/officeDocument/2006/customXml" ds:itemID="{247AD576-2F27-47FB-AAE1-5DB1B18A6800}">
+<ds:datastoreItem xmlns:ds="http://schemas.openxmlformats.org/officeDocument/2006/customXml" ds:itemID="{791AFA59-9F16-41FD-9390-E50DA8DC2A9A}">
   <ds:schemaRefs>
     <ds:schemaRef ds:uri="http://schemas.openxmlformats.org/officeDocument/2006/bibliography"/>
   </ds:schemaRefs>

</xml_diff>

<commit_message>
Update version, last modified date, examples
- Update version to 3.6.1
- Update last modified date
- Updated examples to latest version of Deploy-Application.ps1
</commit_message>
<xml_diff>
--- a/PSAppDeploymentToolkitAdminGuide.docx
+++ b/PSAppDeploymentToolkitAdminGuide.docx
@@ -194,24 +194,24 @@
           <w:rFonts w:ascii="Candara" w:hAnsi="Candara"/>
           <w:b/>
         </w:rPr>
-        <w:t>3.7</w:t>
+        <w:t>3.6</w:t>
+      </w:r>
+      <w:r>
+        <w:rPr>
+          <w:rFonts w:ascii="Candara" w:hAnsi="Candara"/>
+          <w:b/>
+        </w:rPr>
+        <w:t>.</w:t>
+      </w:r>
+      <w:r>
+        <w:rPr>
+          <w:rFonts w:ascii="Candara" w:hAnsi="Candara"/>
+          <w:b/>
+        </w:rPr>
+        <w:t>1</w:t>
       </w:r>
       <w:bookmarkStart w:id="1" w:name="_GoBack"/>
       <w:bookmarkEnd w:id="1"/>
-      <w:r>
-        <w:rPr>
-          <w:rFonts w:ascii="Candara" w:hAnsi="Candara"/>
-          <w:b/>
-        </w:rPr>
-        <w:t>.</w:t>
-      </w:r>
-      <w:r>
-        <w:rPr>
-          <w:rFonts w:ascii="Candara" w:hAnsi="Candara"/>
-          <w:b/>
-        </w:rPr>
-        <w:t>0</w:t>
-      </w:r>
     </w:p>
     <w:p>
       <w:pPr>
@@ -35972,14 +35972,27 @@
           <w:pPr>
             <w:pStyle w:val="Footer"/>
           </w:pPr>
-          <w:fldSimple w:instr=" STYLEREF  &quot;1&quot;  ">
-            <w:r>
-              <w:rPr>
-                <w:noProof/>
-              </w:rPr>
-              <w:t>Overview</w:t>
-            </w:r>
-          </w:fldSimple>
+          <w:r>
+            <w:fldChar w:fldCharType="begin"/>
+          </w:r>
+          <w:r>
+            <w:instrText xml:space="preserve"> STYLEREF  "1"  </w:instrText>
+          </w:r>
+          <w:r>
+            <w:fldChar w:fldCharType="separate"/>
+          </w:r>
+          <w:r>
+            <w:rPr>
+              <w:noProof/>
+            </w:rPr>
+            <w:t>Overview</w:t>
+          </w:r>
+          <w:r>
+            <w:rPr>
+              <w:noProof/>
+            </w:rPr>
+            <w:fldChar w:fldCharType="end"/>
+          </w:r>
           <w:r>
             <w:t xml:space="preserve"> | PowerShell App Deployment Toolkit</w:t>
           </w:r>
@@ -40549,7 +40562,7 @@
   <a:extraClrSchemeLst/>
   <a:extLst>
     <a:ext uri="{05A4C25C-085E-4340-85A3-A5531E510DB2}">
-      <thm15:themeFamily xmlns="" xmlns:thm15="http://schemas.microsoft.com/office/thememl/2012/main" name="Office Theme" id="{62F939B6-93AF-4DB8-9C6B-D6C7DFDC589F}" vid="{4A3C46E8-61CC-4603-A589-7422A47A8E4A}"/>
+      <thm15:themeFamily xmlns:thm15="http://schemas.microsoft.com/office/thememl/2012/main" xmlns="" name="Office Theme" id="{62F939B6-93AF-4DB8-9C6B-D6C7DFDC589F}" vid="{4A3C46E8-61CC-4603-A589-7422A47A8E4A}"/>
     </a:ext>
   </a:extLst>
 </a:theme>
@@ -40560,7 +40573,7 @@
 </file>
 
 <file path=customXml/itemProps1.xml><?xml version="1.0" encoding="utf-8"?>
-<ds:datastoreItem xmlns:ds="http://schemas.openxmlformats.org/officeDocument/2006/customXml" ds:itemID="{9E7A1F9D-1B42-4046-B7E8-218A7429D13F}">
+<ds:datastoreItem xmlns:ds="http://schemas.openxmlformats.org/officeDocument/2006/customXml" ds:itemID="{D28D7B63-866D-42D4-944B-1F614DFD3C1F}">
   <ds:schemaRefs>
     <ds:schemaRef ds:uri="http://schemas.openxmlformats.org/officeDocument/2006/bibliography"/>
   </ds:schemaRefs>

</xml_diff>

<commit_message>
Improved comments for Test-ServiceExists
Improved comments for Test-ServiceExists to include how the service name
can be found
</commit_message>
<xml_diff>
--- a/PSAppDeploymentToolkitAdminGuide.docx
+++ b/PSAppDeploymentToolkitAdminGuide.docx
@@ -103,7 +103,7 @@
           <w:szCs w:val="48"/>
         </w:rPr>
       </w:pPr>
-      <w:bookmarkStart w:id="0" w:name="_Toc414638444"/>
+      <w:bookmarkStart w:id="0" w:name="_Toc414639034"/>
       <w:r>
         <w:rPr>
           <w:i w:val="0"/>
@@ -338,12 +338,7 @@
             <w:pStyle w:val="TOCHeading"/>
           </w:pPr>
           <w:r>
-            <w:t>Cont</w:t>
-          </w:r>
-          <w:bookmarkStart w:id="1" w:name="_GoBack"/>
-          <w:bookmarkEnd w:id="1"/>
-          <w:r>
-            <w:t>ents</w:t>
+            <w:t>Contents</w:t>
           </w:r>
         </w:p>
         <w:p>
@@ -375,7 +370,7 @@
             </w:rPr>
             <w:fldChar w:fldCharType="separate"/>
           </w:r>
-          <w:hyperlink w:anchor="_Toc414638444" w:history="1">
+          <w:hyperlink w:anchor="_Toc414639034" w:history="1">
             <w:r>
               <w:rPr>
                 <w:rStyle w:val="Hyperlink"/>
@@ -402,7 +397,7 @@
                 <w:noProof/>
                 <w:webHidden/>
               </w:rPr>
-              <w:instrText xml:space="preserve"> PAGEREF _Toc414638444 \h </w:instrText>
+              <w:instrText xml:space="preserve"> PAGEREF _Toc414639034 \h </w:instrText>
             </w:r>
             <w:r>
               <w:rPr>
@@ -445,7 +440,7 @@
               <w:lang w:eastAsia="en-US"/>
             </w:rPr>
           </w:pPr>
-          <w:hyperlink w:anchor="_Toc414638445" w:history="1">
+          <w:hyperlink w:anchor="_Toc414639035" w:history="1">
             <w:r>
               <w:rPr>
                 <w:rStyle w:val="Hyperlink"/>
@@ -486,7 +481,7 @@
                 <w:noProof/>
                 <w:webHidden/>
               </w:rPr>
-              <w:instrText xml:space="preserve"> PAGEREF _Toc414638445 \h </w:instrText>
+              <w:instrText xml:space="preserve"> PAGEREF _Toc414639035 \h </w:instrText>
             </w:r>
             <w:r>
               <w:rPr>
@@ -528,7 +523,7 @@
               <w:lang w:eastAsia="en-US"/>
             </w:rPr>
           </w:pPr>
-          <w:hyperlink w:anchor="_Toc414638446" w:history="1">
+          <w:hyperlink w:anchor="_Toc414639036" w:history="1">
             <w:r>
               <w:rPr>
                 <w:rStyle w:val="Hyperlink"/>
@@ -556,7 +551,7 @@
                 <w:noProof/>
                 <w:webHidden/>
               </w:rPr>
-              <w:instrText xml:space="preserve"> PAGEREF _Toc414638446 \h </w:instrText>
+              <w:instrText xml:space="preserve"> PAGEREF _Toc414639036 \h </w:instrText>
             </w:r>
             <w:r>
               <w:rPr>
@@ -598,7 +593,7 @@
               <w:lang w:eastAsia="en-US"/>
             </w:rPr>
           </w:pPr>
-          <w:hyperlink w:anchor="_Toc414638447" w:history="1">
+          <w:hyperlink w:anchor="_Toc414639037" w:history="1">
             <w:r>
               <w:rPr>
                 <w:rStyle w:val="Hyperlink"/>
@@ -626,7 +621,7 @@
                 <w:noProof/>
                 <w:webHidden/>
               </w:rPr>
-              <w:instrText xml:space="preserve"> PAGEREF _Toc414638447 \h </w:instrText>
+              <w:instrText xml:space="preserve"> PAGEREF _Toc414639037 \h </w:instrText>
             </w:r>
             <w:r>
               <w:rPr>
@@ -668,7 +663,7 @@
               <w:lang w:eastAsia="en-US"/>
             </w:rPr>
           </w:pPr>
-          <w:hyperlink w:anchor="_Toc414638448" w:history="1">
+          <w:hyperlink w:anchor="_Toc414639038" w:history="1">
             <w:r>
               <w:rPr>
                 <w:rStyle w:val="Hyperlink"/>
@@ -695,7 +690,7 @@
                 <w:noProof/>
                 <w:webHidden/>
               </w:rPr>
-              <w:instrText xml:space="preserve"> PAGEREF _Toc414638448 \h </w:instrText>
+              <w:instrText xml:space="preserve"> PAGEREF _Toc414639038 \h </w:instrText>
             </w:r>
             <w:r>
               <w:rPr>
@@ -737,7 +732,7 @@
               <w:lang w:eastAsia="en-US"/>
             </w:rPr>
           </w:pPr>
-          <w:hyperlink w:anchor="_Toc414638449" w:history="1">
+          <w:hyperlink w:anchor="_Toc414639039" w:history="1">
             <w:r>
               <w:rPr>
                 <w:rStyle w:val="Hyperlink"/>
@@ -764,7 +759,7 @@
                 <w:noProof/>
                 <w:webHidden/>
               </w:rPr>
-              <w:instrText xml:space="preserve"> PAGEREF _Toc414638449 \h </w:instrText>
+              <w:instrText xml:space="preserve"> PAGEREF _Toc414639039 \h </w:instrText>
             </w:r>
             <w:r>
               <w:rPr>
@@ -807,7 +802,7 @@
               <w:lang w:eastAsia="en-US"/>
             </w:rPr>
           </w:pPr>
-          <w:hyperlink w:anchor="_Toc414638450" w:history="1">
+          <w:hyperlink w:anchor="_Toc414639040" w:history="1">
             <w:r>
               <w:rPr>
                 <w:rStyle w:val="Hyperlink"/>
@@ -848,7 +843,7 @@
                 <w:noProof/>
                 <w:webHidden/>
               </w:rPr>
-              <w:instrText xml:space="preserve"> PAGEREF _Toc414638450 \h </w:instrText>
+              <w:instrText xml:space="preserve"> PAGEREF _Toc414639040 \h </w:instrText>
             </w:r>
             <w:r>
               <w:rPr>
@@ -890,7 +885,7 @@
               <w:lang w:eastAsia="en-US"/>
             </w:rPr>
           </w:pPr>
-          <w:hyperlink w:anchor="_Toc414638451" w:history="1">
+          <w:hyperlink w:anchor="_Toc414639041" w:history="1">
             <w:r>
               <w:rPr>
                 <w:rStyle w:val="Hyperlink"/>
@@ -917,7 +912,7 @@
                 <w:noProof/>
                 <w:webHidden/>
               </w:rPr>
-              <w:instrText xml:space="preserve"> PAGEREF _Toc414638451 \h </w:instrText>
+              <w:instrText xml:space="preserve"> PAGEREF _Toc414639041 \h </w:instrText>
             </w:r>
             <w:r>
               <w:rPr>
@@ -959,7 +954,7 @@
               <w:lang w:eastAsia="en-US"/>
             </w:rPr>
           </w:pPr>
-          <w:hyperlink w:anchor="_Toc414638452" w:history="1">
+          <w:hyperlink w:anchor="_Toc414639042" w:history="1">
             <w:r>
               <w:rPr>
                 <w:rStyle w:val="Hyperlink"/>
@@ -986,7 +981,7 @@
                 <w:noProof/>
                 <w:webHidden/>
               </w:rPr>
-              <w:instrText xml:space="preserve"> PAGEREF _Toc414638452 \h </w:instrText>
+              <w:instrText xml:space="preserve"> PAGEREF _Toc414639042 \h </w:instrText>
             </w:r>
             <w:r>
               <w:rPr>
@@ -1028,7 +1023,7 @@
               <w:lang w:eastAsia="en-US"/>
             </w:rPr>
           </w:pPr>
-          <w:hyperlink w:anchor="_Toc414638453" w:history="1">
+          <w:hyperlink w:anchor="_Toc414639043" w:history="1">
             <w:r>
               <w:rPr>
                 <w:rStyle w:val="Hyperlink"/>
@@ -1055,7 +1050,7 @@
                 <w:noProof/>
                 <w:webHidden/>
               </w:rPr>
-              <w:instrText xml:space="preserve"> PAGEREF _Toc414638453 \h </w:instrText>
+              <w:instrText xml:space="preserve"> PAGEREF _Toc414639043 \h </w:instrText>
             </w:r>
             <w:r>
               <w:rPr>
@@ -1097,7 +1092,7 @@
               <w:lang w:eastAsia="en-US"/>
             </w:rPr>
           </w:pPr>
-          <w:hyperlink w:anchor="_Toc414638454" w:history="1">
+          <w:hyperlink w:anchor="_Toc414639044" w:history="1">
             <w:r>
               <w:rPr>
                 <w:rStyle w:val="Hyperlink"/>
@@ -1124,7 +1119,7 @@
                 <w:noProof/>
                 <w:webHidden/>
               </w:rPr>
-              <w:instrText xml:space="preserve"> PAGEREF _Toc414638454 \h </w:instrText>
+              <w:instrText xml:space="preserve"> PAGEREF _Toc414639044 \h </w:instrText>
             </w:r>
             <w:r>
               <w:rPr>
@@ -1167,7 +1162,7 @@
               <w:lang w:eastAsia="en-US"/>
             </w:rPr>
           </w:pPr>
-          <w:hyperlink w:anchor="_Toc414638455" w:history="1">
+          <w:hyperlink w:anchor="_Toc414639045" w:history="1">
             <w:r>
               <w:rPr>
                 <w:rStyle w:val="Hyperlink"/>
@@ -1208,7 +1203,7 @@
                 <w:noProof/>
                 <w:webHidden/>
               </w:rPr>
-              <w:instrText xml:space="preserve"> PAGEREF _Toc414638455 \h </w:instrText>
+              <w:instrText xml:space="preserve"> PAGEREF _Toc414639045 \h </w:instrText>
             </w:r>
             <w:r>
               <w:rPr>
@@ -1250,7 +1245,7 @@
               <w:lang w:eastAsia="en-US"/>
             </w:rPr>
           </w:pPr>
-          <w:hyperlink w:anchor="_Toc414638456" w:history="1">
+          <w:hyperlink w:anchor="_Toc414639046" w:history="1">
             <w:r>
               <w:rPr>
                 <w:rStyle w:val="Hyperlink"/>
@@ -1278,7 +1273,7 @@
                 <w:noProof/>
                 <w:webHidden/>
               </w:rPr>
-              <w:instrText xml:space="preserve"> PAGEREF _Toc414638456 \h </w:instrText>
+              <w:instrText xml:space="preserve"> PAGEREF _Toc414639046 \h </w:instrText>
             </w:r>
             <w:r>
               <w:rPr>
@@ -1320,7 +1315,7 @@
               <w:lang w:eastAsia="en-US"/>
             </w:rPr>
           </w:pPr>
-          <w:hyperlink w:anchor="_Toc414638457" w:history="1">
+          <w:hyperlink w:anchor="_Toc414639047" w:history="1">
             <w:r>
               <w:rPr>
                 <w:rStyle w:val="Hyperlink"/>
@@ -1347,7 +1342,7 @@
                 <w:noProof/>
                 <w:webHidden/>
               </w:rPr>
-              <w:instrText xml:space="preserve"> PAGEREF _Toc414638457 \h </w:instrText>
+              <w:instrText xml:space="preserve"> PAGEREF _Toc414639047 \h </w:instrText>
             </w:r>
             <w:r>
               <w:rPr>
@@ -1389,7 +1384,7 @@
               <w:lang w:eastAsia="en-US"/>
             </w:rPr>
           </w:pPr>
-          <w:hyperlink w:anchor="_Toc414638458" w:history="1">
+          <w:hyperlink w:anchor="_Toc414639048" w:history="1">
             <w:r>
               <w:rPr>
                 <w:rStyle w:val="Hyperlink"/>
@@ -1416,7 +1411,7 @@
                 <w:noProof/>
                 <w:webHidden/>
               </w:rPr>
-              <w:instrText xml:space="preserve"> PAGEREF _Toc414638458 \h </w:instrText>
+              <w:instrText xml:space="preserve"> PAGEREF _Toc414639048 \h </w:instrText>
             </w:r>
             <w:r>
               <w:rPr>
@@ -1458,7 +1453,7 @@
               <w:lang w:eastAsia="en-US"/>
             </w:rPr>
           </w:pPr>
-          <w:hyperlink w:anchor="_Toc414638459" w:history="1">
+          <w:hyperlink w:anchor="_Toc414639049" w:history="1">
             <w:r>
               <w:rPr>
                 <w:rStyle w:val="Hyperlink"/>
@@ -1485,7 +1480,7 @@
                 <w:noProof/>
                 <w:webHidden/>
               </w:rPr>
-              <w:instrText xml:space="preserve"> PAGEREF _Toc414638459 \h </w:instrText>
+              <w:instrText xml:space="preserve"> PAGEREF _Toc414639049 \h </w:instrText>
             </w:r>
             <w:r>
               <w:rPr>
@@ -1527,7 +1522,7 @@
               <w:lang w:eastAsia="en-US"/>
             </w:rPr>
           </w:pPr>
-          <w:hyperlink w:anchor="_Toc414638460" w:history="1">
+          <w:hyperlink w:anchor="_Toc414639050" w:history="1">
             <w:r>
               <w:rPr>
                 <w:rStyle w:val="Hyperlink"/>
@@ -1554,7 +1549,7 @@
                 <w:noProof/>
                 <w:webHidden/>
               </w:rPr>
-              <w:instrText xml:space="preserve"> PAGEREF _Toc414638460 \h </w:instrText>
+              <w:instrText xml:space="preserve"> PAGEREF _Toc414639050 \h </w:instrText>
             </w:r>
             <w:r>
               <w:rPr>
@@ -1596,7 +1591,7 @@
               <w:lang w:eastAsia="en-US"/>
             </w:rPr>
           </w:pPr>
-          <w:hyperlink w:anchor="_Toc414638461" w:history="1">
+          <w:hyperlink w:anchor="_Toc414639051" w:history="1">
             <w:r>
               <w:rPr>
                 <w:rStyle w:val="Hyperlink"/>
@@ -1623,7 +1618,7 @@
                 <w:noProof/>
                 <w:webHidden/>
               </w:rPr>
-              <w:instrText xml:space="preserve"> PAGEREF _Toc414638461 \h </w:instrText>
+              <w:instrText xml:space="preserve"> PAGEREF _Toc414639051 \h </w:instrText>
             </w:r>
             <w:r>
               <w:rPr>
@@ -1665,7 +1660,7 @@
               <w:lang w:eastAsia="en-US"/>
             </w:rPr>
           </w:pPr>
-          <w:hyperlink w:anchor="_Toc414638462" w:history="1">
+          <w:hyperlink w:anchor="_Toc414639052" w:history="1">
             <w:r>
               <w:rPr>
                 <w:rStyle w:val="Hyperlink"/>
@@ -1692,7 +1687,7 @@
                 <w:noProof/>
                 <w:webHidden/>
               </w:rPr>
-              <w:instrText xml:space="preserve"> PAGEREF _Toc414638462 \h </w:instrText>
+              <w:instrText xml:space="preserve"> PAGEREF _Toc414639052 \h </w:instrText>
             </w:r>
             <w:r>
               <w:rPr>
@@ -1734,7 +1729,7 @@
               <w:lang w:eastAsia="en-US"/>
             </w:rPr>
           </w:pPr>
-          <w:hyperlink w:anchor="_Toc414638463" w:history="1">
+          <w:hyperlink w:anchor="_Toc414639053" w:history="1">
             <w:r>
               <w:rPr>
                 <w:rStyle w:val="Hyperlink"/>
@@ -1761,7 +1756,7 @@
                 <w:noProof/>
                 <w:webHidden/>
               </w:rPr>
-              <w:instrText xml:space="preserve"> PAGEREF _Toc414638463 \h </w:instrText>
+              <w:instrText xml:space="preserve"> PAGEREF _Toc414639053 \h </w:instrText>
             </w:r>
             <w:r>
               <w:rPr>
@@ -1803,7 +1798,7 @@
               <w:lang w:eastAsia="en-US"/>
             </w:rPr>
           </w:pPr>
-          <w:hyperlink w:anchor="_Toc414638464" w:history="1">
+          <w:hyperlink w:anchor="_Toc414639054" w:history="1">
             <w:r>
               <w:rPr>
                 <w:rStyle w:val="Hyperlink"/>
@@ -1830,7 +1825,7 @@
                 <w:noProof/>
                 <w:webHidden/>
               </w:rPr>
-              <w:instrText xml:space="preserve"> PAGEREF _Toc414638464 \h </w:instrText>
+              <w:instrText xml:space="preserve"> PAGEREF _Toc414639054 \h </w:instrText>
             </w:r>
             <w:r>
               <w:rPr>
@@ -1872,7 +1867,7 @@
               <w:lang w:eastAsia="en-US"/>
             </w:rPr>
           </w:pPr>
-          <w:hyperlink w:anchor="_Toc414638465" w:history="1">
+          <w:hyperlink w:anchor="_Toc414639055" w:history="1">
             <w:r>
               <w:rPr>
                 <w:rStyle w:val="Hyperlink"/>
@@ -1899,7 +1894,7 @@
                 <w:noProof/>
                 <w:webHidden/>
               </w:rPr>
-              <w:instrText xml:space="preserve"> PAGEREF _Toc414638465 \h </w:instrText>
+              <w:instrText xml:space="preserve"> PAGEREF _Toc414639055 \h </w:instrText>
             </w:r>
             <w:r>
               <w:rPr>
@@ -1941,7 +1936,7 @@
               <w:lang w:eastAsia="en-US"/>
             </w:rPr>
           </w:pPr>
-          <w:hyperlink w:anchor="_Toc414638466" w:history="1">
+          <w:hyperlink w:anchor="_Toc414639056" w:history="1">
             <w:r>
               <w:rPr>
                 <w:rStyle w:val="Hyperlink"/>
@@ -1968,7 +1963,7 @@
                 <w:noProof/>
                 <w:webHidden/>
               </w:rPr>
-              <w:instrText xml:space="preserve"> PAGEREF _Toc414638466 \h </w:instrText>
+              <w:instrText xml:space="preserve"> PAGEREF _Toc414639056 \h </w:instrText>
             </w:r>
             <w:r>
               <w:rPr>
@@ -2010,7 +2005,7 @@
               <w:lang w:eastAsia="en-US"/>
             </w:rPr>
           </w:pPr>
-          <w:hyperlink w:anchor="_Toc414638467" w:history="1">
+          <w:hyperlink w:anchor="_Toc414639057" w:history="1">
             <w:r>
               <w:rPr>
                 <w:rStyle w:val="Hyperlink"/>
@@ -2037,7 +2032,7 @@
                 <w:noProof/>
                 <w:webHidden/>
               </w:rPr>
-              <w:instrText xml:space="preserve"> PAGEREF _Toc414638467 \h </w:instrText>
+              <w:instrText xml:space="preserve"> PAGEREF _Toc414639057 \h </w:instrText>
             </w:r>
             <w:r>
               <w:rPr>
@@ -2079,7 +2074,7 @@
               <w:lang w:eastAsia="en-US"/>
             </w:rPr>
           </w:pPr>
-          <w:hyperlink w:anchor="_Toc414638468" w:history="1">
+          <w:hyperlink w:anchor="_Toc414639058" w:history="1">
             <w:r>
               <w:rPr>
                 <w:rStyle w:val="Hyperlink"/>
@@ -2106,7 +2101,7 @@
                 <w:noProof/>
                 <w:webHidden/>
               </w:rPr>
-              <w:instrText xml:space="preserve"> PAGEREF _Toc414638468 \h </w:instrText>
+              <w:instrText xml:space="preserve"> PAGEREF _Toc414639058 \h </w:instrText>
             </w:r>
             <w:r>
               <w:rPr>
@@ -2149,7 +2144,7 @@
               <w:lang w:eastAsia="en-US"/>
             </w:rPr>
           </w:pPr>
-          <w:hyperlink w:anchor="_Toc414638469" w:history="1">
+          <w:hyperlink w:anchor="_Toc414639059" w:history="1">
             <w:r>
               <w:rPr>
                 <w:rStyle w:val="Hyperlink"/>
@@ -2190,7 +2185,7 @@
                 <w:noProof/>
                 <w:webHidden/>
               </w:rPr>
-              <w:instrText xml:space="preserve"> PAGEREF _Toc414638469 \h </w:instrText>
+              <w:instrText xml:space="preserve"> PAGEREF _Toc414639059 \h </w:instrText>
             </w:r>
             <w:r>
               <w:rPr>
@@ -2232,7 +2227,7 @@
               <w:lang w:eastAsia="en-US"/>
             </w:rPr>
           </w:pPr>
-          <w:hyperlink w:anchor="_Toc414638470" w:history="1">
+          <w:hyperlink w:anchor="_Toc414639060" w:history="1">
             <w:r>
               <w:rPr>
                 <w:rStyle w:val="Hyperlink"/>
@@ -2259,7 +2254,7 @@
                 <w:noProof/>
                 <w:webHidden/>
               </w:rPr>
-              <w:instrText xml:space="preserve"> PAGEREF _Toc414638470 \h </w:instrText>
+              <w:instrText xml:space="preserve"> PAGEREF _Toc414639060 \h </w:instrText>
             </w:r>
             <w:r>
               <w:rPr>
@@ -2301,7 +2296,7 @@
               <w:lang w:eastAsia="en-US"/>
             </w:rPr>
           </w:pPr>
-          <w:hyperlink w:anchor="_Toc414638471" w:history="1">
+          <w:hyperlink w:anchor="_Toc414639061" w:history="1">
             <w:r>
               <w:rPr>
                 <w:rStyle w:val="Hyperlink"/>
@@ -2328,7 +2323,7 @@
                 <w:noProof/>
                 <w:webHidden/>
               </w:rPr>
-              <w:instrText xml:space="preserve"> PAGEREF _Toc414638471 \h </w:instrText>
+              <w:instrText xml:space="preserve"> PAGEREF _Toc414639061 \h </w:instrText>
             </w:r>
             <w:r>
               <w:rPr>
@@ -2370,7 +2365,7 @@
               <w:lang w:eastAsia="en-US"/>
             </w:rPr>
           </w:pPr>
-          <w:hyperlink w:anchor="_Toc414638472" w:history="1">
+          <w:hyperlink w:anchor="_Toc414639062" w:history="1">
             <w:r>
               <w:rPr>
                 <w:rStyle w:val="Hyperlink"/>
@@ -2397,7 +2392,7 @@
                 <w:noProof/>
                 <w:webHidden/>
               </w:rPr>
-              <w:instrText xml:space="preserve"> PAGEREF _Toc414638472 \h </w:instrText>
+              <w:instrText xml:space="preserve"> PAGEREF _Toc414639062 \h </w:instrText>
             </w:r>
             <w:r>
               <w:rPr>
@@ -2439,7 +2434,7 @@
               <w:lang w:eastAsia="en-US"/>
             </w:rPr>
           </w:pPr>
-          <w:hyperlink w:anchor="_Toc414638473" w:history="1">
+          <w:hyperlink w:anchor="_Toc414639063" w:history="1">
             <w:r>
               <w:rPr>
                 <w:rStyle w:val="Hyperlink"/>
@@ -2466,7 +2461,7 @@
                 <w:noProof/>
                 <w:webHidden/>
               </w:rPr>
-              <w:instrText xml:space="preserve"> PAGEREF _Toc414638473 \h </w:instrText>
+              <w:instrText xml:space="preserve"> PAGEREF _Toc414639063 \h </w:instrText>
             </w:r>
             <w:r>
               <w:rPr>
@@ -2508,7 +2503,7 @@
               <w:lang w:eastAsia="en-US"/>
             </w:rPr>
           </w:pPr>
-          <w:hyperlink w:anchor="_Toc414638474" w:history="1">
+          <w:hyperlink w:anchor="_Toc414639064" w:history="1">
             <w:r>
               <w:rPr>
                 <w:rStyle w:val="Hyperlink"/>
@@ -2535,7 +2530,7 @@
                 <w:noProof/>
                 <w:webHidden/>
               </w:rPr>
-              <w:instrText xml:space="preserve"> PAGEREF _Toc414638474 \h </w:instrText>
+              <w:instrText xml:space="preserve"> PAGEREF _Toc414639064 \h </w:instrText>
             </w:r>
             <w:r>
               <w:rPr>
@@ -2577,7 +2572,7 @@
               <w:lang w:eastAsia="en-US"/>
             </w:rPr>
           </w:pPr>
-          <w:hyperlink w:anchor="_Toc414638475" w:history="1">
+          <w:hyperlink w:anchor="_Toc414639065" w:history="1">
             <w:r>
               <w:rPr>
                 <w:rStyle w:val="Hyperlink"/>
@@ -2604,7 +2599,7 @@
                 <w:noProof/>
                 <w:webHidden/>
               </w:rPr>
-              <w:instrText xml:space="preserve"> PAGEREF _Toc414638475 \h </w:instrText>
+              <w:instrText xml:space="preserve"> PAGEREF _Toc414639065 \h </w:instrText>
             </w:r>
             <w:r>
               <w:rPr>
@@ -2646,7 +2641,7 @@
               <w:lang w:eastAsia="en-US"/>
             </w:rPr>
           </w:pPr>
-          <w:hyperlink w:anchor="_Toc414638476" w:history="1">
+          <w:hyperlink w:anchor="_Toc414639066" w:history="1">
             <w:r>
               <w:rPr>
                 <w:rStyle w:val="Hyperlink"/>
@@ -2673,7 +2668,7 @@
                 <w:noProof/>
                 <w:webHidden/>
               </w:rPr>
-              <w:instrText xml:space="preserve"> PAGEREF _Toc414638476 \h </w:instrText>
+              <w:instrText xml:space="preserve"> PAGEREF _Toc414639066 \h </w:instrText>
             </w:r>
             <w:r>
               <w:rPr>
@@ -2715,7 +2710,7 @@
               <w:lang w:eastAsia="en-US"/>
             </w:rPr>
           </w:pPr>
-          <w:hyperlink w:anchor="_Toc414638477" w:history="1">
+          <w:hyperlink w:anchor="_Toc414639067" w:history="1">
             <w:r>
               <w:rPr>
                 <w:rStyle w:val="Hyperlink"/>
@@ -2742,7 +2737,7 @@
                 <w:noProof/>
                 <w:webHidden/>
               </w:rPr>
-              <w:instrText xml:space="preserve"> PAGEREF _Toc414638477 \h </w:instrText>
+              <w:instrText xml:space="preserve"> PAGEREF _Toc414639067 \h </w:instrText>
             </w:r>
             <w:r>
               <w:rPr>
@@ -2784,7 +2779,7 @@
               <w:lang w:eastAsia="en-US"/>
             </w:rPr>
           </w:pPr>
-          <w:hyperlink w:anchor="_Toc414638478" w:history="1">
+          <w:hyperlink w:anchor="_Toc414639068" w:history="1">
             <w:r>
               <w:rPr>
                 <w:rStyle w:val="Hyperlink"/>
@@ -2811,7 +2806,7 @@
                 <w:noProof/>
                 <w:webHidden/>
               </w:rPr>
-              <w:instrText xml:space="preserve"> PAGEREF _Toc414638478 \h </w:instrText>
+              <w:instrText xml:space="preserve"> PAGEREF _Toc414639068 \h </w:instrText>
             </w:r>
             <w:r>
               <w:rPr>
@@ -2853,7 +2848,7 @@
               <w:lang w:eastAsia="en-US"/>
             </w:rPr>
           </w:pPr>
-          <w:hyperlink w:anchor="_Toc414638479" w:history="1">
+          <w:hyperlink w:anchor="_Toc414639069" w:history="1">
             <w:r>
               <w:rPr>
                 <w:rStyle w:val="Hyperlink"/>
@@ -2880,7 +2875,7 @@
                 <w:noProof/>
                 <w:webHidden/>
               </w:rPr>
-              <w:instrText xml:space="preserve"> PAGEREF _Toc414638479 \h </w:instrText>
+              <w:instrText xml:space="preserve"> PAGEREF _Toc414639069 \h </w:instrText>
             </w:r>
             <w:r>
               <w:rPr>
@@ -2922,7 +2917,7 @@
               <w:lang w:eastAsia="en-US"/>
             </w:rPr>
           </w:pPr>
-          <w:hyperlink w:anchor="_Toc414638480" w:history="1">
+          <w:hyperlink w:anchor="_Toc414639070" w:history="1">
             <w:r>
               <w:rPr>
                 <w:rStyle w:val="Hyperlink"/>
@@ -2949,7 +2944,7 @@
                 <w:noProof/>
                 <w:webHidden/>
               </w:rPr>
-              <w:instrText xml:space="preserve"> PAGEREF _Toc414638480 \h </w:instrText>
+              <w:instrText xml:space="preserve"> PAGEREF _Toc414639070 \h </w:instrText>
             </w:r>
             <w:r>
               <w:rPr>
@@ -2992,7 +2987,7 @@
               <w:lang w:eastAsia="en-US"/>
             </w:rPr>
           </w:pPr>
-          <w:hyperlink w:anchor="_Toc414638481" w:history="1">
+          <w:hyperlink w:anchor="_Toc414639071" w:history="1">
             <w:r>
               <w:rPr>
                 <w:rStyle w:val="Hyperlink"/>
@@ -3033,7 +3028,7 @@
                 <w:noProof/>
                 <w:webHidden/>
               </w:rPr>
-              <w:instrText xml:space="preserve"> PAGEREF _Toc414638481 \h </w:instrText>
+              <w:instrText xml:space="preserve"> PAGEREF _Toc414639071 \h </w:instrText>
             </w:r>
             <w:r>
               <w:rPr>
@@ -3076,7 +3071,7 @@
               <w:lang w:eastAsia="en-US"/>
             </w:rPr>
           </w:pPr>
-          <w:hyperlink w:anchor="_Toc414638482" w:history="1">
+          <w:hyperlink w:anchor="_Toc414639072" w:history="1">
             <w:r>
               <w:rPr>
                 <w:rStyle w:val="Hyperlink"/>
@@ -3117,7 +3112,7 @@
                 <w:noProof/>
                 <w:webHidden/>
               </w:rPr>
-              <w:instrText xml:space="preserve"> PAGEREF _Toc414638482 \h </w:instrText>
+              <w:instrText xml:space="preserve"> PAGEREF _Toc414639072 \h </w:instrText>
             </w:r>
             <w:r>
               <w:rPr>
@@ -3160,7 +3155,7 @@
               <w:lang w:eastAsia="en-US"/>
             </w:rPr>
           </w:pPr>
-          <w:hyperlink w:anchor="_Toc414638483" w:history="1">
+          <w:hyperlink w:anchor="_Toc414639073" w:history="1">
             <w:r>
               <w:rPr>
                 <w:rStyle w:val="Hyperlink"/>
@@ -3201,7 +3196,7 @@
                 <w:noProof/>
                 <w:webHidden/>
               </w:rPr>
-              <w:instrText xml:space="preserve"> PAGEREF _Toc414638483 \h </w:instrText>
+              <w:instrText xml:space="preserve"> PAGEREF _Toc414639073 \h </w:instrText>
             </w:r>
             <w:r>
               <w:rPr>
@@ -3243,7 +3238,7 @@
               <w:lang w:eastAsia="en-US"/>
             </w:rPr>
           </w:pPr>
-          <w:hyperlink w:anchor="_Toc414638484" w:history="1">
+          <w:hyperlink w:anchor="_Toc414639074" w:history="1">
             <w:r>
               <w:rPr>
                 <w:rStyle w:val="Hyperlink"/>
@@ -3270,7 +3265,7 @@
                 <w:noProof/>
                 <w:webHidden/>
               </w:rPr>
-              <w:instrText xml:space="preserve"> PAGEREF _Toc414638484 \h </w:instrText>
+              <w:instrText xml:space="preserve"> PAGEREF _Toc414639074 \h </w:instrText>
             </w:r>
             <w:r>
               <w:rPr>
@@ -3312,7 +3307,7 @@
               <w:lang w:eastAsia="en-US"/>
             </w:rPr>
           </w:pPr>
-          <w:hyperlink w:anchor="_Toc414638485" w:history="1">
+          <w:hyperlink w:anchor="_Toc414639075" w:history="1">
             <w:r>
               <w:rPr>
                 <w:rStyle w:val="Hyperlink"/>
@@ -3339,7 +3334,7 @@
                 <w:noProof/>
                 <w:webHidden/>
               </w:rPr>
-              <w:instrText xml:space="preserve"> PAGEREF _Toc414638485 \h </w:instrText>
+              <w:instrText xml:space="preserve"> PAGEREF _Toc414639075 \h </w:instrText>
             </w:r>
             <w:r>
               <w:rPr>
@@ -3381,7 +3376,7 @@
               <w:lang w:eastAsia="en-US"/>
             </w:rPr>
           </w:pPr>
-          <w:hyperlink w:anchor="_Toc414638486" w:history="1">
+          <w:hyperlink w:anchor="_Toc414639076" w:history="1">
             <w:r>
               <w:rPr>
                 <w:rStyle w:val="Hyperlink"/>
@@ -3408,7 +3403,7 @@
                 <w:noProof/>
                 <w:webHidden/>
               </w:rPr>
-              <w:instrText xml:space="preserve"> PAGEREF _Toc414638486 \h </w:instrText>
+              <w:instrText xml:space="preserve"> PAGEREF _Toc414639076 \h </w:instrText>
             </w:r>
             <w:r>
               <w:rPr>
@@ -3450,7 +3445,7 @@
               <w:lang w:eastAsia="en-US"/>
             </w:rPr>
           </w:pPr>
-          <w:hyperlink w:anchor="_Toc414638487" w:history="1">
+          <w:hyperlink w:anchor="_Toc414639077" w:history="1">
             <w:r>
               <w:rPr>
                 <w:rStyle w:val="Hyperlink"/>
@@ -3477,7 +3472,7 @@
                 <w:noProof/>
                 <w:webHidden/>
               </w:rPr>
-              <w:instrText xml:space="preserve"> PAGEREF _Toc414638487 \h </w:instrText>
+              <w:instrText xml:space="preserve"> PAGEREF _Toc414639077 \h </w:instrText>
             </w:r>
             <w:r>
               <w:rPr>
@@ -3519,7 +3514,7 @@
               <w:lang w:eastAsia="en-US"/>
             </w:rPr>
           </w:pPr>
-          <w:hyperlink w:anchor="_Toc414638488" w:history="1">
+          <w:hyperlink w:anchor="_Toc414639078" w:history="1">
             <w:r>
               <w:rPr>
                 <w:rStyle w:val="Hyperlink"/>
@@ -3546,7 +3541,7 @@
                 <w:noProof/>
                 <w:webHidden/>
               </w:rPr>
-              <w:instrText xml:space="preserve"> PAGEREF _Toc414638488 \h </w:instrText>
+              <w:instrText xml:space="preserve"> PAGEREF _Toc414639078 \h </w:instrText>
             </w:r>
             <w:r>
               <w:rPr>
@@ -3588,7 +3583,7 @@
               <w:lang w:eastAsia="en-US"/>
             </w:rPr>
           </w:pPr>
-          <w:hyperlink w:anchor="_Toc414638489" w:history="1">
+          <w:hyperlink w:anchor="_Toc414639079" w:history="1">
             <w:r>
               <w:rPr>
                 <w:rStyle w:val="Hyperlink"/>
@@ -3615,7 +3610,7 @@
                 <w:noProof/>
                 <w:webHidden/>
               </w:rPr>
-              <w:instrText xml:space="preserve"> PAGEREF _Toc414638489 \h </w:instrText>
+              <w:instrText xml:space="preserve"> PAGEREF _Toc414639079 \h </w:instrText>
             </w:r>
             <w:r>
               <w:rPr>
@@ -3657,7 +3652,7 @@
               <w:lang w:eastAsia="en-US"/>
             </w:rPr>
           </w:pPr>
-          <w:hyperlink w:anchor="_Toc414638490" w:history="1">
+          <w:hyperlink w:anchor="_Toc414639080" w:history="1">
             <w:r>
               <w:rPr>
                 <w:rStyle w:val="Hyperlink"/>
@@ -3684,7 +3679,7 @@
                 <w:noProof/>
                 <w:webHidden/>
               </w:rPr>
-              <w:instrText xml:space="preserve"> PAGEREF _Toc414638490 \h </w:instrText>
+              <w:instrText xml:space="preserve"> PAGEREF _Toc414639080 \h </w:instrText>
             </w:r>
             <w:r>
               <w:rPr>
@@ -3726,7 +3721,7 @@
               <w:lang w:eastAsia="en-US"/>
             </w:rPr>
           </w:pPr>
-          <w:hyperlink w:anchor="_Toc414638491" w:history="1">
+          <w:hyperlink w:anchor="_Toc414639081" w:history="1">
             <w:r>
               <w:rPr>
                 <w:rStyle w:val="Hyperlink"/>
@@ -3753,7 +3748,7 @@
                 <w:noProof/>
                 <w:webHidden/>
               </w:rPr>
-              <w:instrText xml:space="preserve"> PAGEREF _Toc414638491 \h </w:instrText>
+              <w:instrText xml:space="preserve"> PAGEREF _Toc414639081 \h </w:instrText>
             </w:r>
             <w:r>
               <w:rPr>
@@ -3795,7 +3790,7 @@
               <w:lang w:eastAsia="en-US"/>
             </w:rPr>
           </w:pPr>
-          <w:hyperlink w:anchor="_Toc414638492" w:history="1">
+          <w:hyperlink w:anchor="_Toc414639082" w:history="1">
             <w:r>
               <w:rPr>
                 <w:rStyle w:val="Hyperlink"/>
@@ -3822,7 +3817,7 @@
                 <w:noProof/>
                 <w:webHidden/>
               </w:rPr>
-              <w:instrText xml:space="preserve"> PAGEREF _Toc414638492 \h </w:instrText>
+              <w:instrText xml:space="preserve"> PAGEREF _Toc414639082 \h </w:instrText>
             </w:r>
             <w:r>
               <w:rPr>
@@ -3864,7 +3859,7 @@
               <w:lang w:eastAsia="en-US"/>
             </w:rPr>
           </w:pPr>
-          <w:hyperlink w:anchor="_Toc414638493" w:history="1">
+          <w:hyperlink w:anchor="_Toc414639083" w:history="1">
             <w:r>
               <w:rPr>
                 <w:rStyle w:val="Hyperlink"/>
@@ -3891,7 +3886,7 @@
                 <w:noProof/>
                 <w:webHidden/>
               </w:rPr>
-              <w:instrText xml:space="preserve"> PAGEREF _Toc414638493 \h </w:instrText>
+              <w:instrText xml:space="preserve"> PAGEREF _Toc414639083 \h </w:instrText>
             </w:r>
             <w:r>
               <w:rPr>
@@ -3933,7 +3928,7 @@
               <w:lang w:eastAsia="en-US"/>
             </w:rPr>
           </w:pPr>
-          <w:hyperlink w:anchor="_Toc414638494" w:history="1">
+          <w:hyperlink w:anchor="_Toc414639084" w:history="1">
             <w:r>
               <w:rPr>
                 <w:rStyle w:val="Hyperlink"/>
@@ -3960,7 +3955,7 @@
                 <w:noProof/>
                 <w:webHidden/>
               </w:rPr>
-              <w:instrText xml:space="preserve"> PAGEREF _Toc414638494 \h </w:instrText>
+              <w:instrText xml:space="preserve"> PAGEREF _Toc414639084 \h </w:instrText>
             </w:r>
             <w:r>
               <w:rPr>
@@ -4002,7 +3997,7 @@
               <w:lang w:eastAsia="en-US"/>
             </w:rPr>
           </w:pPr>
-          <w:hyperlink w:anchor="_Toc414638495" w:history="1">
+          <w:hyperlink w:anchor="_Toc414639085" w:history="1">
             <w:r>
               <w:rPr>
                 <w:rStyle w:val="Hyperlink"/>
@@ -4029,7 +4024,7 @@
                 <w:noProof/>
                 <w:webHidden/>
               </w:rPr>
-              <w:instrText xml:space="preserve"> PAGEREF _Toc414638495 \h </w:instrText>
+              <w:instrText xml:space="preserve"> PAGEREF _Toc414639085 \h </w:instrText>
             </w:r>
             <w:r>
               <w:rPr>
@@ -4071,7 +4066,7 @@
               <w:lang w:eastAsia="en-US"/>
             </w:rPr>
           </w:pPr>
-          <w:hyperlink w:anchor="_Toc414638496" w:history="1">
+          <w:hyperlink w:anchor="_Toc414639086" w:history="1">
             <w:r>
               <w:rPr>
                 <w:rStyle w:val="Hyperlink"/>
@@ -4098,7 +4093,7 @@
                 <w:noProof/>
                 <w:webHidden/>
               </w:rPr>
-              <w:instrText xml:space="preserve"> PAGEREF _Toc414638496 \h </w:instrText>
+              <w:instrText xml:space="preserve"> PAGEREF _Toc414639086 \h </w:instrText>
             </w:r>
             <w:r>
               <w:rPr>
@@ -4140,7 +4135,7 @@
               <w:lang w:eastAsia="en-US"/>
             </w:rPr>
           </w:pPr>
-          <w:hyperlink w:anchor="_Toc414638497" w:history="1">
+          <w:hyperlink w:anchor="_Toc414639087" w:history="1">
             <w:r>
               <w:rPr>
                 <w:rStyle w:val="Hyperlink"/>
@@ -4167,7 +4162,7 @@
                 <w:noProof/>
                 <w:webHidden/>
               </w:rPr>
-              <w:instrText xml:space="preserve"> PAGEREF _Toc414638497 \h </w:instrText>
+              <w:instrText xml:space="preserve"> PAGEREF _Toc414639087 \h </w:instrText>
             </w:r>
             <w:r>
               <w:rPr>
@@ -4209,7 +4204,7 @@
               <w:lang w:eastAsia="en-US"/>
             </w:rPr>
           </w:pPr>
-          <w:hyperlink w:anchor="_Toc414638498" w:history="1">
+          <w:hyperlink w:anchor="_Toc414639088" w:history="1">
             <w:r>
               <w:rPr>
                 <w:rStyle w:val="Hyperlink"/>
@@ -4236,7 +4231,7 @@
                 <w:noProof/>
                 <w:webHidden/>
               </w:rPr>
-              <w:instrText xml:space="preserve"> PAGEREF _Toc414638498 \h </w:instrText>
+              <w:instrText xml:space="preserve"> PAGEREF _Toc414639088 \h </w:instrText>
             </w:r>
             <w:r>
               <w:rPr>
@@ -4278,7 +4273,7 @@
               <w:lang w:eastAsia="en-US"/>
             </w:rPr>
           </w:pPr>
-          <w:hyperlink w:anchor="_Toc414638499" w:history="1">
+          <w:hyperlink w:anchor="_Toc414639089" w:history="1">
             <w:r>
               <w:rPr>
                 <w:rStyle w:val="Hyperlink"/>
@@ -4305,7 +4300,7 @@
                 <w:noProof/>
                 <w:webHidden/>
               </w:rPr>
-              <w:instrText xml:space="preserve"> PAGEREF _Toc414638499 \h </w:instrText>
+              <w:instrText xml:space="preserve"> PAGEREF _Toc414639089 \h </w:instrText>
             </w:r>
             <w:r>
               <w:rPr>
@@ -4347,7 +4342,7 @@
               <w:lang w:eastAsia="en-US"/>
             </w:rPr>
           </w:pPr>
-          <w:hyperlink w:anchor="_Toc414638500" w:history="1">
+          <w:hyperlink w:anchor="_Toc414639090" w:history="1">
             <w:r>
               <w:rPr>
                 <w:rStyle w:val="Hyperlink"/>
@@ -4374,7 +4369,7 @@
                 <w:noProof/>
                 <w:webHidden/>
               </w:rPr>
-              <w:instrText xml:space="preserve"> PAGEREF _Toc414638500 \h </w:instrText>
+              <w:instrText xml:space="preserve"> PAGEREF _Toc414639090 \h </w:instrText>
             </w:r>
             <w:r>
               <w:rPr>
@@ -4416,7 +4411,7 @@
               <w:lang w:eastAsia="en-US"/>
             </w:rPr>
           </w:pPr>
-          <w:hyperlink w:anchor="_Toc414638501" w:history="1">
+          <w:hyperlink w:anchor="_Toc414639091" w:history="1">
             <w:r>
               <w:rPr>
                 <w:rStyle w:val="Hyperlink"/>
@@ -4443,7 +4438,7 @@
                 <w:noProof/>
                 <w:webHidden/>
               </w:rPr>
-              <w:instrText xml:space="preserve"> PAGEREF _Toc414638501 \h </w:instrText>
+              <w:instrText xml:space="preserve"> PAGEREF _Toc414639091 \h </w:instrText>
             </w:r>
             <w:r>
               <w:rPr>
@@ -4485,7 +4480,7 @@
               <w:lang w:eastAsia="en-US"/>
             </w:rPr>
           </w:pPr>
-          <w:hyperlink w:anchor="_Toc414638502" w:history="1">
+          <w:hyperlink w:anchor="_Toc414639092" w:history="1">
             <w:r>
               <w:rPr>
                 <w:rStyle w:val="Hyperlink"/>
@@ -4512,7 +4507,7 @@
                 <w:noProof/>
                 <w:webHidden/>
               </w:rPr>
-              <w:instrText xml:space="preserve"> PAGEREF _Toc414638502 \h </w:instrText>
+              <w:instrText xml:space="preserve"> PAGEREF _Toc414639092 \h </w:instrText>
             </w:r>
             <w:r>
               <w:rPr>
@@ -4554,7 +4549,7 @@
               <w:lang w:eastAsia="en-US"/>
             </w:rPr>
           </w:pPr>
-          <w:hyperlink w:anchor="_Toc414638503" w:history="1">
+          <w:hyperlink w:anchor="_Toc414639093" w:history="1">
             <w:r>
               <w:rPr>
                 <w:rStyle w:val="Hyperlink"/>
@@ -4581,7 +4576,7 @@
                 <w:noProof/>
                 <w:webHidden/>
               </w:rPr>
-              <w:instrText xml:space="preserve"> PAGEREF _Toc414638503 \h </w:instrText>
+              <w:instrText xml:space="preserve"> PAGEREF _Toc414639093 \h </w:instrText>
             </w:r>
             <w:r>
               <w:rPr>
@@ -4623,7 +4618,7 @@
               <w:lang w:eastAsia="en-US"/>
             </w:rPr>
           </w:pPr>
-          <w:hyperlink w:anchor="_Toc414638504" w:history="1">
+          <w:hyperlink w:anchor="_Toc414639094" w:history="1">
             <w:r>
               <w:rPr>
                 <w:rStyle w:val="Hyperlink"/>
@@ -4650,7 +4645,7 @@
                 <w:noProof/>
                 <w:webHidden/>
               </w:rPr>
-              <w:instrText xml:space="preserve"> PAGEREF _Toc414638504 \h </w:instrText>
+              <w:instrText xml:space="preserve"> PAGEREF _Toc414639094 \h </w:instrText>
             </w:r>
             <w:r>
               <w:rPr>
@@ -4692,7 +4687,7 @@
               <w:lang w:eastAsia="en-US"/>
             </w:rPr>
           </w:pPr>
-          <w:hyperlink w:anchor="_Toc414638505" w:history="1">
+          <w:hyperlink w:anchor="_Toc414639095" w:history="1">
             <w:r>
               <w:rPr>
                 <w:rStyle w:val="Hyperlink"/>
@@ -4719,7 +4714,7 @@
                 <w:noProof/>
                 <w:webHidden/>
               </w:rPr>
-              <w:instrText xml:space="preserve"> PAGEREF _Toc414638505 \h </w:instrText>
+              <w:instrText xml:space="preserve"> PAGEREF _Toc414639095 \h </w:instrText>
             </w:r>
             <w:r>
               <w:rPr>
@@ -4761,7 +4756,7 @@
               <w:lang w:eastAsia="en-US"/>
             </w:rPr>
           </w:pPr>
-          <w:hyperlink w:anchor="_Toc414638506" w:history="1">
+          <w:hyperlink w:anchor="_Toc414639096" w:history="1">
             <w:r>
               <w:rPr>
                 <w:rStyle w:val="Hyperlink"/>
@@ -4788,7 +4783,7 @@
                 <w:noProof/>
                 <w:webHidden/>
               </w:rPr>
-              <w:instrText xml:space="preserve"> PAGEREF _Toc414638506 \h </w:instrText>
+              <w:instrText xml:space="preserve"> PAGEREF _Toc414639096 \h </w:instrText>
             </w:r>
             <w:r>
               <w:rPr>
@@ -4830,7 +4825,7 @@
               <w:lang w:eastAsia="en-US"/>
             </w:rPr>
           </w:pPr>
-          <w:hyperlink w:anchor="_Toc414638507" w:history="1">
+          <w:hyperlink w:anchor="_Toc414639097" w:history="1">
             <w:r>
               <w:rPr>
                 <w:rStyle w:val="Hyperlink"/>
@@ -4857,7 +4852,7 @@
                 <w:noProof/>
                 <w:webHidden/>
               </w:rPr>
-              <w:instrText xml:space="preserve"> PAGEREF _Toc414638507 \h </w:instrText>
+              <w:instrText xml:space="preserve"> PAGEREF _Toc414639097 \h </w:instrText>
             </w:r>
             <w:r>
               <w:rPr>
@@ -4899,7 +4894,7 @@
               <w:lang w:eastAsia="en-US"/>
             </w:rPr>
           </w:pPr>
-          <w:hyperlink w:anchor="_Toc414638508" w:history="1">
+          <w:hyperlink w:anchor="_Toc414639098" w:history="1">
             <w:r>
               <w:rPr>
                 <w:rStyle w:val="Hyperlink"/>
@@ -4926,7 +4921,7 @@
                 <w:noProof/>
                 <w:webHidden/>
               </w:rPr>
-              <w:instrText xml:space="preserve"> PAGEREF _Toc414638508 \h </w:instrText>
+              <w:instrText xml:space="preserve"> PAGEREF _Toc414639098 \h </w:instrText>
             </w:r>
             <w:r>
               <w:rPr>
@@ -4968,7 +4963,7 @@
               <w:lang w:eastAsia="en-US"/>
             </w:rPr>
           </w:pPr>
-          <w:hyperlink w:anchor="_Toc414638509" w:history="1">
+          <w:hyperlink w:anchor="_Toc414639099" w:history="1">
             <w:r>
               <w:rPr>
                 <w:rStyle w:val="Hyperlink"/>
@@ -4995,7 +4990,7 @@
                 <w:noProof/>
                 <w:webHidden/>
               </w:rPr>
-              <w:instrText xml:space="preserve"> PAGEREF _Toc414638509 \h </w:instrText>
+              <w:instrText xml:space="preserve"> PAGEREF _Toc414639099 \h </w:instrText>
             </w:r>
             <w:r>
               <w:rPr>
@@ -5037,7 +5032,7 @@
               <w:lang w:eastAsia="en-US"/>
             </w:rPr>
           </w:pPr>
-          <w:hyperlink w:anchor="_Toc414638510" w:history="1">
+          <w:hyperlink w:anchor="_Toc414639100" w:history="1">
             <w:r>
               <w:rPr>
                 <w:rStyle w:val="Hyperlink"/>
@@ -5064,7 +5059,7 @@
                 <w:noProof/>
                 <w:webHidden/>
               </w:rPr>
-              <w:instrText xml:space="preserve"> PAGEREF _Toc414638510 \h </w:instrText>
+              <w:instrText xml:space="preserve"> PAGEREF _Toc414639100 \h </w:instrText>
             </w:r>
             <w:r>
               <w:rPr>
@@ -5106,7 +5101,7 @@
               <w:lang w:eastAsia="en-US"/>
             </w:rPr>
           </w:pPr>
-          <w:hyperlink w:anchor="_Toc414638511" w:history="1">
+          <w:hyperlink w:anchor="_Toc414639101" w:history="1">
             <w:r>
               <w:rPr>
                 <w:rStyle w:val="Hyperlink"/>
@@ -5133,7 +5128,7 @@
                 <w:noProof/>
                 <w:webHidden/>
               </w:rPr>
-              <w:instrText xml:space="preserve"> PAGEREF _Toc414638511 \h </w:instrText>
+              <w:instrText xml:space="preserve"> PAGEREF _Toc414639101 \h </w:instrText>
             </w:r>
             <w:r>
               <w:rPr>
@@ -5175,7 +5170,7 @@
               <w:lang w:eastAsia="en-US"/>
             </w:rPr>
           </w:pPr>
-          <w:hyperlink w:anchor="_Toc414638512" w:history="1">
+          <w:hyperlink w:anchor="_Toc414639102" w:history="1">
             <w:r>
               <w:rPr>
                 <w:rStyle w:val="Hyperlink"/>
@@ -5202,7 +5197,7 @@
                 <w:noProof/>
                 <w:webHidden/>
               </w:rPr>
-              <w:instrText xml:space="preserve"> PAGEREF _Toc414638512 \h </w:instrText>
+              <w:instrText xml:space="preserve"> PAGEREF _Toc414639102 \h </w:instrText>
             </w:r>
             <w:r>
               <w:rPr>
@@ -5244,7 +5239,7 @@
               <w:lang w:eastAsia="en-US"/>
             </w:rPr>
           </w:pPr>
-          <w:hyperlink w:anchor="_Toc414638513" w:history="1">
+          <w:hyperlink w:anchor="_Toc414639103" w:history="1">
             <w:r>
               <w:rPr>
                 <w:rStyle w:val="Hyperlink"/>
@@ -5271,7 +5266,7 @@
                 <w:noProof/>
                 <w:webHidden/>
               </w:rPr>
-              <w:instrText xml:space="preserve"> PAGEREF _Toc414638513 \h </w:instrText>
+              <w:instrText xml:space="preserve"> PAGEREF _Toc414639103 \h </w:instrText>
             </w:r>
             <w:r>
               <w:rPr>
@@ -5313,7 +5308,7 @@
               <w:lang w:eastAsia="en-US"/>
             </w:rPr>
           </w:pPr>
-          <w:hyperlink w:anchor="_Toc414638514" w:history="1">
+          <w:hyperlink w:anchor="_Toc414639104" w:history="1">
             <w:r>
               <w:rPr>
                 <w:rStyle w:val="Hyperlink"/>
@@ -5340,7 +5335,7 @@
                 <w:noProof/>
                 <w:webHidden/>
               </w:rPr>
-              <w:instrText xml:space="preserve"> PAGEREF _Toc414638514 \h </w:instrText>
+              <w:instrText xml:space="preserve"> PAGEREF _Toc414639104 \h </w:instrText>
             </w:r>
             <w:r>
               <w:rPr>
@@ -5382,7 +5377,7 @@
               <w:lang w:eastAsia="en-US"/>
             </w:rPr>
           </w:pPr>
-          <w:hyperlink w:anchor="_Toc414638515" w:history="1">
+          <w:hyperlink w:anchor="_Toc414639105" w:history="1">
             <w:r>
               <w:rPr>
                 <w:rStyle w:val="Hyperlink"/>
@@ -5409,7 +5404,7 @@
                 <w:noProof/>
                 <w:webHidden/>
               </w:rPr>
-              <w:instrText xml:space="preserve"> PAGEREF _Toc414638515 \h </w:instrText>
+              <w:instrText xml:space="preserve"> PAGEREF _Toc414639105 \h </w:instrText>
             </w:r>
             <w:r>
               <w:rPr>
@@ -5451,7 +5446,7 @@
               <w:lang w:eastAsia="en-US"/>
             </w:rPr>
           </w:pPr>
-          <w:hyperlink w:anchor="_Toc414638516" w:history="1">
+          <w:hyperlink w:anchor="_Toc414639106" w:history="1">
             <w:r>
               <w:rPr>
                 <w:rStyle w:val="Hyperlink"/>
@@ -5478,7 +5473,7 @@
                 <w:noProof/>
                 <w:webHidden/>
               </w:rPr>
-              <w:instrText xml:space="preserve"> PAGEREF _Toc414638516 \h </w:instrText>
+              <w:instrText xml:space="preserve"> PAGEREF _Toc414639106 \h </w:instrText>
             </w:r>
             <w:r>
               <w:rPr>
@@ -5520,7 +5515,7 @@
               <w:lang w:eastAsia="en-US"/>
             </w:rPr>
           </w:pPr>
-          <w:hyperlink w:anchor="_Toc414638517" w:history="1">
+          <w:hyperlink w:anchor="_Toc414639107" w:history="1">
             <w:r>
               <w:rPr>
                 <w:rStyle w:val="Hyperlink"/>
@@ -5547,7 +5542,7 @@
                 <w:noProof/>
                 <w:webHidden/>
               </w:rPr>
-              <w:instrText xml:space="preserve"> PAGEREF _Toc414638517 \h </w:instrText>
+              <w:instrText xml:space="preserve"> PAGEREF _Toc414639107 \h </w:instrText>
             </w:r>
             <w:r>
               <w:rPr>
@@ -5589,7 +5584,7 @@
               <w:lang w:eastAsia="en-US"/>
             </w:rPr>
           </w:pPr>
-          <w:hyperlink w:anchor="_Toc414638518" w:history="1">
+          <w:hyperlink w:anchor="_Toc414639108" w:history="1">
             <w:r>
               <w:rPr>
                 <w:rStyle w:val="Hyperlink"/>
@@ -5616,7 +5611,7 @@
                 <w:noProof/>
                 <w:webHidden/>
               </w:rPr>
-              <w:instrText xml:space="preserve"> PAGEREF _Toc414638518 \h </w:instrText>
+              <w:instrText xml:space="preserve"> PAGEREF _Toc414639108 \h </w:instrText>
             </w:r>
             <w:r>
               <w:rPr>
@@ -5658,7 +5653,7 @@
               <w:lang w:eastAsia="en-US"/>
             </w:rPr>
           </w:pPr>
-          <w:hyperlink w:anchor="_Toc414638519" w:history="1">
+          <w:hyperlink w:anchor="_Toc414639109" w:history="1">
             <w:r>
               <w:rPr>
                 <w:rStyle w:val="Hyperlink"/>
@@ -5685,7 +5680,7 @@
                 <w:noProof/>
                 <w:webHidden/>
               </w:rPr>
-              <w:instrText xml:space="preserve"> PAGEREF _Toc414638519 \h </w:instrText>
+              <w:instrText xml:space="preserve"> PAGEREF _Toc414639109 \h </w:instrText>
             </w:r>
             <w:r>
               <w:rPr>
@@ -5727,7 +5722,7 @@
               <w:lang w:eastAsia="en-US"/>
             </w:rPr>
           </w:pPr>
-          <w:hyperlink w:anchor="_Toc414638520" w:history="1">
+          <w:hyperlink w:anchor="_Toc414639110" w:history="1">
             <w:r>
               <w:rPr>
                 <w:rStyle w:val="Hyperlink"/>
@@ -5754,7 +5749,7 @@
                 <w:noProof/>
                 <w:webHidden/>
               </w:rPr>
-              <w:instrText xml:space="preserve"> PAGEREF _Toc414638520 \h </w:instrText>
+              <w:instrText xml:space="preserve"> PAGEREF _Toc414639110 \h </w:instrText>
             </w:r>
             <w:r>
               <w:rPr>
@@ -5796,7 +5791,7 @@
               <w:lang w:eastAsia="en-US"/>
             </w:rPr>
           </w:pPr>
-          <w:hyperlink w:anchor="_Toc414638521" w:history="1">
+          <w:hyperlink w:anchor="_Toc414639111" w:history="1">
             <w:r>
               <w:rPr>
                 <w:rStyle w:val="Hyperlink"/>
@@ -5823,7 +5818,7 @@
                 <w:noProof/>
                 <w:webHidden/>
               </w:rPr>
-              <w:instrText xml:space="preserve"> PAGEREF _Toc414638521 \h </w:instrText>
+              <w:instrText xml:space="preserve"> PAGEREF _Toc414639111 \h </w:instrText>
             </w:r>
             <w:r>
               <w:rPr>
@@ -5865,7 +5860,7 @@
               <w:lang w:eastAsia="en-US"/>
             </w:rPr>
           </w:pPr>
-          <w:hyperlink w:anchor="_Toc414638522" w:history="1">
+          <w:hyperlink w:anchor="_Toc414639112" w:history="1">
             <w:r>
               <w:rPr>
                 <w:rStyle w:val="Hyperlink"/>
@@ -5892,7 +5887,7 @@
                 <w:noProof/>
                 <w:webHidden/>
               </w:rPr>
-              <w:instrText xml:space="preserve"> PAGEREF _Toc414638522 \h </w:instrText>
+              <w:instrText xml:space="preserve"> PAGEREF _Toc414639112 \h </w:instrText>
             </w:r>
             <w:r>
               <w:rPr>
@@ -5934,7 +5929,7 @@
               <w:lang w:eastAsia="en-US"/>
             </w:rPr>
           </w:pPr>
-          <w:hyperlink w:anchor="_Toc414638523" w:history="1">
+          <w:hyperlink w:anchor="_Toc414639113" w:history="1">
             <w:r>
               <w:rPr>
                 <w:rStyle w:val="Hyperlink"/>
@@ -5961,7 +5956,7 @@
                 <w:noProof/>
                 <w:webHidden/>
               </w:rPr>
-              <w:instrText xml:space="preserve"> PAGEREF _Toc414638523 \h </w:instrText>
+              <w:instrText xml:space="preserve"> PAGEREF _Toc414639113 \h </w:instrText>
             </w:r>
             <w:r>
               <w:rPr>
@@ -6003,7 +5998,7 @@
               <w:lang w:eastAsia="en-US"/>
             </w:rPr>
           </w:pPr>
-          <w:hyperlink w:anchor="_Toc414638524" w:history="1">
+          <w:hyperlink w:anchor="_Toc414639114" w:history="1">
             <w:r>
               <w:rPr>
                 <w:rStyle w:val="Hyperlink"/>
@@ -6030,7 +6025,7 @@
                 <w:noProof/>
                 <w:webHidden/>
               </w:rPr>
-              <w:instrText xml:space="preserve"> PAGEREF _Toc414638524 \h </w:instrText>
+              <w:instrText xml:space="preserve"> PAGEREF _Toc414639114 \h </w:instrText>
             </w:r>
             <w:r>
               <w:rPr>
@@ -6072,7 +6067,7 @@
               <w:lang w:eastAsia="en-US"/>
             </w:rPr>
           </w:pPr>
-          <w:hyperlink w:anchor="_Toc414638525" w:history="1">
+          <w:hyperlink w:anchor="_Toc414639115" w:history="1">
             <w:r>
               <w:rPr>
                 <w:rStyle w:val="Hyperlink"/>
@@ -6099,7 +6094,7 @@
                 <w:noProof/>
                 <w:webHidden/>
               </w:rPr>
-              <w:instrText xml:space="preserve"> PAGEREF _Toc414638525 \h </w:instrText>
+              <w:instrText xml:space="preserve"> PAGEREF _Toc414639115 \h </w:instrText>
             </w:r>
             <w:r>
               <w:rPr>
@@ -6141,7 +6136,7 @@
               <w:lang w:eastAsia="en-US"/>
             </w:rPr>
           </w:pPr>
-          <w:hyperlink w:anchor="_Toc414638526" w:history="1">
+          <w:hyperlink w:anchor="_Toc414639116" w:history="1">
             <w:r>
               <w:rPr>
                 <w:rStyle w:val="Hyperlink"/>
@@ -6168,7 +6163,7 @@
                 <w:noProof/>
                 <w:webHidden/>
               </w:rPr>
-              <w:instrText xml:space="preserve"> PAGEREF _Toc414638526 \h </w:instrText>
+              <w:instrText xml:space="preserve"> PAGEREF _Toc414639116 \h </w:instrText>
             </w:r>
             <w:r>
               <w:rPr>
@@ -6210,7 +6205,7 @@
               <w:lang w:eastAsia="en-US"/>
             </w:rPr>
           </w:pPr>
-          <w:hyperlink w:anchor="_Toc414638527" w:history="1">
+          <w:hyperlink w:anchor="_Toc414639117" w:history="1">
             <w:r>
               <w:rPr>
                 <w:rStyle w:val="Hyperlink"/>
@@ -6237,7 +6232,7 @@
                 <w:noProof/>
                 <w:webHidden/>
               </w:rPr>
-              <w:instrText xml:space="preserve"> PAGEREF _Toc414638527 \h </w:instrText>
+              <w:instrText xml:space="preserve"> PAGEREF _Toc414639117 \h </w:instrText>
             </w:r>
             <w:r>
               <w:rPr>
@@ -6279,7 +6274,7 @@
               <w:lang w:eastAsia="en-US"/>
             </w:rPr>
           </w:pPr>
-          <w:hyperlink w:anchor="_Toc414638528" w:history="1">
+          <w:hyperlink w:anchor="_Toc414639118" w:history="1">
             <w:r>
               <w:rPr>
                 <w:rStyle w:val="Hyperlink"/>
@@ -6306,7 +6301,7 @@
                 <w:noProof/>
                 <w:webHidden/>
               </w:rPr>
-              <w:instrText xml:space="preserve"> PAGEREF _Toc414638528 \h </w:instrText>
+              <w:instrText xml:space="preserve"> PAGEREF _Toc414639118 \h </w:instrText>
             </w:r>
             <w:r>
               <w:rPr>
@@ -6348,7 +6343,7 @@
               <w:lang w:eastAsia="en-US"/>
             </w:rPr>
           </w:pPr>
-          <w:hyperlink w:anchor="_Toc414638529" w:history="1">
+          <w:hyperlink w:anchor="_Toc414639119" w:history="1">
             <w:r>
               <w:rPr>
                 <w:rStyle w:val="Hyperlink"/>
@@ -6375,7 +6370,7 @@
                 <w:noProof/>
                 <w:webHidden/>
               </w:rPr>
-              <w:instrText xml:space="preserve"> PAGEREF _Toc414638529 \h </w:instrText>
+              <w:instrText xml:space="preserve"> PAGEREF _Toc414639119 \h </w:instrText>
             </w:r>
             <w:r>
               <w:rPr>
@@ -6417,7 +6412,7 @@
               <w:lang w:eastAsia="en-US"/>
             </w:rPr>
           </w:pPr>
-          <w:hyperlink w:anchor="_Toc414638530" w:history="1">
+          <w:hyperlink w:anchor="_Toc414639120" w:history="1">
             <w:r>
               <w:rPr>
                 <w:rStyle w:val="Hyperlink"/>
@@ -6444,7 +6439,7 @@
                 <w:noProof/>
                 <w:webHidden/>
               </w:rPr>
-              <w:instrText xml:space="preserve"> PAGEREF _Toc414638530 \h </w:instrText>
+              <w:instrText xml:space="preserve"> PAGEREF _Toc414639120 \h </w:instrText>
             </w:r>
             <w:r>
               <w:rPr>
@@ -6486,7 +6481,7 @@
               <w:lang w:eastAsia="en-US"/>
             </w:rPr>
           </w:pPr>
-          <w:hyperlink w:anchor="_Toc414638531" w:history="1">
+          <w:hyperlink w:anchor="_Toc414639121" w:history="1">
             <w:r>
               <w:rPr>
                 <w:rStyle w:val="Hyperlink"/>
@@ -6513,7 +6508,7 @@
                 <w:noProof/>
                 <w:webHidden/>
               </w:rPr>
-              <w:instrText xml:space="preserve"> PAGEREF _Toc414638531 \h </w:instrText>
+              <w:instrText xml:space="preserve"> PAGEREF _Toc414639121 \h </w:instrText>
             </w:r>
             <w:r>
               <w:rPr>
@@ -6555,7 +6550,7 @@
               <w:lang w:eastAsia="en-US"/>
             </w:rPr>
           </w:pPr>
-          <w:hyperlink w:anchor="_Toc414638532" w:history="1">
+          <w:hyperlink w:anchor="_Toc414639122" w:history="1">
             <w:r>
               <w:rPr>
                 <w:rStyle w:val="Hyperlink"/>
@@ -6582,7 +6577,7 @@
                 <w:noProof/>
                 <w:webHidden/>
               </w:rPr>
-              <w:instrText xml:space="preserve"> PAGEREF _Toc414638532 \h </w:instrText>
+              <w:instrText xml:space="preserve"> PAGEREF _Toc414639122 \h </w:instrText>
             </w:r>
             <w:r>
               <w:rPr>
@@ -6624,7 +6619,7 @@
               <w:lang w:eastAsia="en-US"/>
             </w:rPr>
           </w:pPr>
-          <w:hyperlink w:anchor="_Toc414638533" w:history="1">
+          <w:hyperlink w:anchor="_Toc414639123" w:history="1">
             <w:r>
               <w:rPr>
                 <w:rStyle w:val="Hyperlink"/>
@@ -6651,7 +6646,7 @@
                 <w:noProof/>
                 <w:webHidden/>
               </w:rPr>
-              <w:instrText xml:space="preserve"> PAGEREF _Toc414638533 \h </w:instrText>
+              <w:instrText xml:space="preserve"> PAGEREF _Toc414639123 \h </w:instrText>
             </w:r>
             <w:r>
               <w:rPr>
@@ -6693,7 +6688,7 @@
               <w:lang w:eastAsia="en-US"/>
             </w:rPr>
           </w:pPr>
-          <w:hyperlink w:anchor="_Toc414638534" w:history="1">
+          <w:hyperlink w:anchor="_Toc414639124" w:history="1">
             <w:r>
               <w:rPr>
                 <w:rStyle w:val="Hyperlink"/>
@@ -6720,7 +6715,7 @@
                 <w:noProof/>
                 <w:webHidden/>
               </w:rPr>
-              <w:instrText xml:space="preserve"> PAGEREF _Toc414638534 \h </w:instrText>
+              <w:instrText xml:space="preserve"> PAGEREF _Toc414639124 \h </w:instrText>
             </w:r>
             <w:r>
               <w:rPr>
@@ -6762,7 +6757,7 @@
               <w:lang w:eastAsia="en-US"/>
             </w:rPr>
           </w:pPr>
-          <w:hyperlink w:anchor="_Toc414638535" w:history="1">
+          <w:hyperlink w:anchor="_Toc414639125" w:history="1">
             <w:r>
               <w:rPr>
                 <w:rStyle w:val="Hyperlink"/>
@@ -6789,7 +6784,7 @@
                 <w:noProof/>
                 <w:webHidden/>
               </w:rPr>
-              <w:instrText xml:space="preserve"> PAGEREF _Toc414638535 \h </w:instrText>
+              <w:instrText xml:space="preserve"> PAGEREF _Toc414639125 \h </w:instrText>
             </w:r>
             <w:r>
               <w:rPr>
@@ -6831,7 +6826,7 @@
               <w:lang w:eastAsia="en-US"/>
             </w:rPr>
           </w:pPr>
-          <w:hyperlink w:anchor="_Toc414638536" w:history="1">
+          <w:hyperlink w:anchor="_Toc414639126" w:history="1">
             <w:r>
               <w:rPr>
                 <w:rStyle w:val="Hyperlink"/>
@@ -6858,7 +6853,7 @@
                 <w:noProof/>
                 <w:webHidden/>
               </w:rPr>
-              <w:instrText xml:space="preserve"> PAGEREF _Toc414638536 \h </w:instrText>
+              <w:instrText xml:space="preserve"> PAGEREF _Toc414639126 \h </w:instrText>
             </w:r>
             <w:r>
               <w:rPr>
@@ -6900,7 +6895,7 @@
               <w:lang w:eastAsia="en-US"/>
             </w:rPr>
           </w:pPr>
-          <w:hyperlink w:anchor="_Toc414638537" w:history="1">
+          <w:hyperlink w:anchor="_Toc414639127" w:history="1">
             <w:r>
               <w:rPr>
                 <w:rStyle w:val="Hyperlink"/>
@@ -6927,7 +6922,7 @@
                 <w:noProof/>
                 <w:webHidden/>
               </w:rPr>
-              <w:instrText xml:space="preserve"> PAGEREF _Toc414638537 \h </w:instrText>
+              <w:instrText xml:space="preserve"> PAGEREF _Toc414639127 \h </w:instrText>
             </w:r>
             <w:r>
               <w:rPr>
@@ -7036,34 +7031,36 @@
       <w:pPr>
         <w:pStyle w:val="Heading1"/>
       </w:pPr>
-      <w:bookmarkStart w:id="2" w:name="_Toc414638445"/>
+      <w:bookmarkStart w:id="1" w:name="_Toc414639035"/>
       <w:r>
         <w:t>Overview</w:t>
       </w:r>
+      <w:bookmarkEnd w:id="1"/>
+    </w:p>
+    <w:p>
+      <w:pPr>
+        <w:rPr>
+          <w:rFonts w:ascii="Candara" w:hAnsi="Candara" w:cs="Times New Roman"/>
+        </w:rPr>
+      </w:pPr>
+    </w:p>
+    <w:p>
+      <w:pPr>
+        <w:pStyle w:val="Heading2"/>
+        <w:rPr>
+          <w:rFonts w:ascii="Candara" w:hAnsi="Candara" w:cs="Times New Roman"/>
+        </w:rPr>
+      </w:pPr>
+      <w:bookmarkStart w:id="2" w:name="_Toc414639036"/>
+      <w:bookmarkStart w:id="3" w:name="_GoBack"/>
+      <w:bookmarkEnd w:id="3"/>
+      <w:r>
+        <w:rPr>
+          <w:rFonts w:ascii="Candara" w:hAnsi="Candara" w:cs="Times New Roman"/>
+        </w:rPr>
+        <w:t>Introduction</w:t>
+      </w:r>
       <w:bookmarkEnd w:id="2"/>
-    </w:p>
-    <w:p>
-      <w:pPr>
-        <w:rPr>
-          <w:rFonts w:ascii="Candara" w:hAnsi="Candara" w:cs="Times New Roman"/>
-        </w:rPr>
-      </w:pPr>
-    </w:p>
-    <w:p>
-      <w:pPr>
-        <w:pStyle w:val="Heading2"/>
-        <w:rPr>
-          <w:rFonts w:ascii="Candara" w:hAnsi="Candara" w:cs="Times New Roman"/>
-        </w:rPr>
-      </w:pPr>
-      <w:bookmarkStart w:id="3" w:name="_Toc414638446"/>
-      <w:r>
-        <w:rPr>
-          <w:rFonts w:ascii="Candara" w:hAnsi="Candara" w:cs="Times New Roman"/>
-        </w:rPr>
-        <w:t>Introduction</w:t>
-      </w:r>
-      <w:bookmarkEnd w:id="3"/>
     </w:p>
     <w:p>
       <w:pPr>
@@ -7132,7 +7129,7 @@
           <w:rFonts w:ascii="Candara" w:hAnsi="Candara" w:cs="Times New Roman"/>
         </w:rPr>
       </w:pPr>
-      <w:bookmarkStart w:id="4" w:name="_Toc414638447"/>
+      <w:bookmarkStart w:id="4" w:name="_Toc414639037"/>
       <w:r>
         <w:rPr>
           <w:rFonts w:ascii="Candara" w:hAnsi="Candara" w:cs="Times New Roman"/>
@@ -7509,7 +7506,7 @@
       <w:pPr>
         <w:pStyle w:val="Heading2"/>
       </w:pPr>
-      <w:bookmarkStart w:id="5" w:name="_Toc414638448"/>
+      <w:bookmarkStart w:id="5" w:name="_Toc414639038"/>
       <w:r>
         <w:t>System Requirements</w:t>
       </w:r>
@@ -7592,7 +7589,7 @@
       <w:pPr>
         <w:pStyle w:val="Heading2"/>
       </w:pPr>
-      <w:bookmarkStart w:id="6" w:name="_Toc414638449"/>
+      <w:bookmarkStart w:id="6" w:name="_Toc414639039"/>
       <w:r>
         <w:t>Licensing</w:t>
       </w:r>
@@ -7744,7 +7741,7 @@
       <w:pPr>
         <w:pStyle w:val="Heading1"/>
       </w:pPr>
-      <w:bookmarkStart w:id="7" w:name="_Toc414638450"/>
+      <w:bookmarkStart w:id="7" w:name="_Toc414639040"/>
       <w:r>
         <w:t>Toolkit Functionality</w:t>
       </w:r>
@@ -7762,7 +7759,7 @@
       <w:pPr>
         <w:pStyle w:val="Heading2"/>
       </w:pPr>
-      <w:bookmarkStart w:id="8" w:name="_Toc414638451"/>
+      <w:bookmarkStart w:id="8" w:name="_Toc414639041"/>
       <w:r>
         <w:t>User Interface</w:t>
       </w:r>
@@ -8211,7 +8208,7 @@
       <w:pPr>
         <w:pStyle w:val="Heading2"/>
       </w:pPr>
-      <w:bookmarkStart w:id="9" w:name="_Toc414638452"/>
+      <w:bookmarkStart w:id="9" w:name="_Toc414639042"/>
       <w:r>
         <w:t>Functions/Logic</w:t>
       </w:r>
@@ -8749,7 +8746,7 @@
       <w:pPr>
         <w:pStyle w:val="Heading2"/>
       </w:pPr>
-      <w:bookmarkStart w:id="10" w:name="_Toc414638453"/>
+      <w:bookmarkStart w:id="10" w:name="_Toc414639043"/>
       <w:r>
         <w:t>Integration with SCCM</w:t>
       </w:r>
@@ -8949,7 +8946,7 @@
       <w:pPr>
         <w:pStyle w:val="Heading2"/>
       </w:pPr>
-      <w:bookmarkStart w:id="11" w:name="_Toc414638454"/>
+      <w:bookmarkStart w:id="11" w:name="_Toc414639044"/>
       <w:r>
         <w:t>Help Console</w:t>
       </w:r>
@@ -8989,7 +8986,7 @@
       <w:pPr>
         <w:pStyle w:val="Heading1"/>
       </w:pPr>
-      <w:bookmarkStart w:id="13" w:name="_Toc414638455"/>
+      <w:bookmarkStart w:id="13" w:name="_Toc414639045"/>
       <w:r>
         <w:t>Toolkit Components</w:t>
       </w:r>
@@ -9006,7 +9003,7 @@
           <w:rFonts w:ascii="Candara" w:hAnsi="Candara"/>
         </w:rPr>
       </w:pPr>
-      <w:bookmarkStart w:id="15" w:name="_Toc414638456"/>
+      <w:bookmarkStart w:id="15" w:name="_Toc414639046"/>
       <w:r>
         <w:rPr>
           <w:rFonts w:ascii="Candara" w:hAnsi="Candara"/>
@@ -9032,7 +9029,7 @@
       <w:pPr>
         <w:pStyle w:val="Heading3"/>
       </w:pPr>
-      <w:bookmarkStart w:id="16" w:name="_Toc414638457"/>
+      <w:bookmarkStart w:id="16" w:name="_Toc414639047"/>
       <w:r>
         <w:t>Files</w:t>
       </w:r>
@@ -9374,7 +9371,7 @@
         </w:rPr>
       </w:pPr>
       <w:bookmarkStart w:id="17" w:name="_Toc363546219"/>
-      <w:bookmarkStart w:id="18" w:name="_Toc414638458"/>
+      <w:bookmarkStart w:id="18" w:name="_Toc414639048"/>
       <w:r>
         <w:rPr>
           <w:noProof/>
@@ -9572,7 +9569,7 @@
       <w:pPr>
         <w:pStyle w:val="Heading2"/>
       </w:pPr>
-      <w:bookmarkStart w:id="19" w:name="_Toc414638459"/>
+      <w:bookmarkStart w:id="19" w:name="_Toc414639049"/>
       <w:r>
         <w:t>Toolkit User Interface</w:t>
       </w:r>
@@ -9844,7 +9841,7 @@
           <w:noProof/>
         </w:rPr>
       </w:pPr>
-      <w:bookmarkStart w:id="20" w:name="_Toc414638460"/>
+      <w:bookmarkStart w:id="20" w:name="_Toc414639050"/>
       <w:r>
         <w:rPr>
           <w:noProof/>
@@ -10037,7 +10034,7 @@
           <w:noProof/>
         </w:rPr>
       </w:pPr>
-      <w:bookmarkStart w:id="21" w:name="_Toc414638461"/>
+      <w:bookmarkStart w:id="21" w:name="_Toc414639051"/>
       <w:r>
         <w:rPr>
           <w:noProof/>
@@ -10361,7 +10358,7 @@
           <w:noProof/>
         </w:rPr>
       </w:pPr>
-      <w:bookmarkStart w:id="22" w:name="_Toc414638462"/>
+      <w:bookmarkStart w:id="22" w:name="_Toc414639052"/>
       <w:r>
         <w:rPr>
           <w:noProof/>
@@ -10470,7 +10467,7 @@
           <w:noProof/>
         </w:rPr>
       </w:pPr>
-      <w:bookmarkStart w:id="23" w:name="_Toc414638463"/>
+      <w:bookmarkStart w:id="23" w:name="_Toc414639053"/>
       <w:r>
         <w:rPr>
           <w:noProof/>
@@ -10559,7 +10556,7 @@
           <w:noProof/>
         </w:rPr>
       </w:pPr>
-      <w:bookmarkStart w:id="24" w:name="_Toc414638464"/>
+      <w:bookmarkStart w:id="24" w:name="_Toc414639054"/>
       <w:r>
         <w:rPr>
           <w:noProof/>
@@ -10872,7 +10869,7 @@
       <w:pPr>
         <w:pStyle w:val="Heading3"/>
       </w:pPr>
-      <w:bookmarkStart w:id="25" w:name="_Toc414638465"/>
+      <w:bookmarkStart w:id="25" w:name="_Toc414639055"/>
       <w:r>
         <w:t xml:space="preserve">Installation </w:t>
       </w:r>
@@ -10986,7 +10983,7 @@
           <w:noProof/>
         </w:rPr>
       </w:pPr>
-      <w:bookmarkStart w:id="26" w:name="_Toc414638466"/>
+      <w:bookmarkStart w:id="26" w:name="_Toc414639056"/>
       <w:r>
         <w:rPr>
           <w:noProof/>
@@ -11216,7 +11213,7 @@
           <w:noProof/>
         </w:rPr>
       </w:pPr>
-      <w:bookmarkStart w:id="27" w:name="_Toc414638467"/>
+      <w:bookmarkStart w:id="27" w:name="_Toc414639057"/>
       <w:r>
         <w:rPr>
           <w:noProof/>
@@ -11393,7 +11390,7 @@
         </w:rPr>
       </w:pPr>
       <w:bookmarkStart w:id="28" w:name="_Toc356573540"/>
-      <w:bookmarkStart w:id="29" w:name="_Toc414638468"/>
+      <w:bookmarkStart w:id="29" w:name="_Toc414639058"/>
       <w:r>
         <w:rPr>
           <w:noProof/>
@@ -11630,7 +11627,7 @@
       <w:pPr>
         <w:pStyle w:val="Heading1"/>
       </w:pPr>
-      <w:bookmarkStart w:id="30" w:name="_Toc414638469"/>
+      <w:bookmarkStart w:id="30" w:name="_Toc414639059"/>
       <w:r>
         <w:lastRenderedPageBreak/>
         <w:t>Toolkit Usage</w:t>
@@ -11645,7 +11642,7 @@
           <w:noProof/>
         </w:rPr>
       </w:pPr>
-      <w:bookmarkStart w:id="31" w:name="_Toc414638470"/>
+      <w:bookmarkStart w:id="31" w:name="_Toc414639060"/>
       <w:r>
         <w:rPr>
           <w:noProof/>
@@ -11855,7 +11852,7 @@
       <w:pPr>
         <w:pStyle w:val="Heading2"/>
       </w:pPr>
-      <w:bookmarkStart w:id="32" w:name="_Toc414638471"/>
+      <w:bookmarkStart w:id="32" w:name="_Toc414639061"/>
       <w:r>
         <w:t>Launching the Toolkit</w:t>
       </w:r>
@@ -11866,7 +11863,7 @@
       <w:pPr>
         <w:pStyle w:val="Heading3"/>
       </w:pPr>
-      <w:bookmarkStart w:id="33" w:name="_Toc414638472"/>
+      <w:bookmarkStart w:id="33" w:name="_Toc414639062"/>
       <w:r>
         <w:t>Overview</w:t>
       </w:r>
@@ -12451,7 +12448,7 @@
         <w:pStyle w:val="Heading3"/>
       </w:pPr>
       <w:bookmarkStart w:id="34" w:name="_Toc363546257"/>
-      <w:bookmarkStart w:id="35" w:name="_Toc414638473"/>
+      <w:bookmarkStart w:id="35" w:name="_Toc414639063"/>
       <w:r>
         <w:t>Toolkit</w:t>
       </w:r>
@@ -12777,7 +12774,7 @@
           <w:noProof/>
         </w:rPr>
       </w:pPr>
-      <w:bookmarkStart w:id="36" w:name="_Toc414638474"/>
+      <w:bookmarkStart w:id="36" w:name="_Toc414639064"/>
       <w:r>
         <w:rPr>
           <w:noProof/>
@@ -13078,7 +13075,7 @@
       <w:pPr>
         <w:pStyle w:val="Heading2"/>
       </w:pPr>
-      <w:bookmarkStart w:id="37" w:name="_Toc414638475"/>
+      <w:bookmarkStart w:id="37" w:name="_Toc414639065"/>
       <w:r>
         <w:t>Example Deployments</w:t>
       </w:r>
@@ -13095,7 +13092,7 @@
       <w:pPr>
         <w:pStyle w:val="Heading3"/>
       </w:pPr>
-      <w:bookmarkStart w:id="38" w:name="_Toc414638476"/>
+      <w:bookmarkStart w:id="38" w:name="_Toc414639066"/>
       <w:r>
         <w:t xml:space="preserve">Building an Adobe Reader installation with the PowerShell App Deployment </w:t>
       </w:r>
@@ -14940,7 +14937,7 @@
       <w:pPr>
         <w:pStyle w:val="Heading3"/>
       </w:pPr>
-      <w:bookmarkStart w:id="39" w:name="_Toc414638477"/>
+      <w:bookmarkStart w:id="39" w:name="_Toc414639067"/>
       <w:r>
         <w:t>Deploy the Adobe Reader installation using SCCM 2007 / SCCM 2012 package</w:t>
       </w:r>
@@ -15602,7 +15599,7 @@
       <w:pPr>
         <w:pStyle w:val="Heading3"/>
       </w:pPr>
-      <w:bookmarkStart w:id="40" w:name="_Toc414638478"/>
+      <w:bookmarkStart w:id="40" w:name="_Toc414639068"/>
       <w:r>
         <w:t>Deploy the Adobe Reader installation using SCCM 2012 Application Model</w:t>
       </w:r>
@@ -16643,7 +16640,7 @@
       <w:pPr>
         <w:pStyle w:val="Heading3"/>
       </w:pPr>
-      <w:bookmarkStart w:id="41" w:name="_Toc414638479"/>
+      <w:bookmarkStart w:id="41" w:name="_Toc414639069"/>
       <w:r>
         <w:t>Important Note regarding deferrals</w:t>
       </w:r>
@@ -16728,7 +16725,7 @@
       <w:pPr>
         <w:pStyle w:val="Heading3"/>
       </w:pPr>
-      <w:bookmarkStart w:id="42" w:name="_Toc414638480"/>
+      <w:bookmarkStart w:id="42" w:name="_Toc414639070"/>
       <w:r>
         <w:lastRenderedPageBreak/>
         <w:t>An advanced Office 201</w:t>
@@ -17327,7 +17324,7 @@
       <w:pPr>
         <w:pStyle w:val="Heading1"/>
       </w:pPr>
-      <w:bookmarkStart w:id="43" w:name="_Toc414638481"/>
+      <w:bookmarkStart w:id="43" w:name="_Toc414639071"/>
       <w:r>
         <w:t>Toolkit Variables</w:t>
       </w:r>
@@ -24426,7 +24423,7 @@
       <w:pPr>
         <w:pStyle w:val="Heading1"/>
       </w:pPr>
-      <w:bookmarkStart w:id="44" w:name="_Toc414638482"/>
+      <w:bookmarkStart w:id="44" w:name="_Toc414639072"/>
       <w:r>
         <w:t>Toolkit Exit Codes</w:t>
       </w:r>
@@ -24652,7 +24649,7 @@
       <w:pPr>
         <w:pStyle w:val="Heading1"/>
       </w:pPr>
-      <w:bookmarkStart w:id="45" w:name="_Toc414638483"/>
+      <w:bookmarkStart w:id="45" w:name="_Toc414639073"/>
       <w:r>
         <w:t>Toolkit Functions</w:t>
       </w:r>
@@ -24669,7 +24666,7 @@
       <w:pPr>
         <w:pStyle w:val="Heading3"/>
       </w:pPr>
-      <w:bookmarkStart w:id="46" w:name="_Toc414638484"/>
+      <w:bookmarkStart w:id="46" w:name="_Toc414639074"/>
       <w:r>
         <w:lastRenderedPageBreak/>
         <w:t>Convert-RegistryPath</w:t>
@@ -24830,7 +24827,7 @@
       <w:pPr>
         <w:pStyle w:val="Heading3"/>
       </w:pPr>
-      <w:bookmarkStart w:id="47" w:name="_Toc414638485"/>
+      <w:bookmarkStart w:id="47" w:name="_Toc414639075"/>
       <w:r>
         <w:t>ConvertTo-</w:t>
       </w:r>
@@ -25058,7 +25055,7 @@
       <w:pPr>
         <w:pStyle w:val="Heading3"/>
       </w:pPr>
-      <w:bookmarkStart w:id="48" w:name="_Toc414638486"/>
+      <w:bookmarkStart w:id="48" w:name="_Toc414639076"/>
       <w:r>
         <w:t>Copy-File</w:t>
       </w:r>
@@ -25230,7 +25227,7 @@
       <w:pPr>
         <w:pStyle w:val="Heading3"/>
       </w:pPr>
-      <w:bookmarkStart w:id="49" w:name="_Toc414638487"/>
+      <w:bookmarkStart w:id="49" w:name="_Toc414639077"/>
       <w:r>
         <w:t>Enable-TerminalServerInstallMode</w:t>
       </w:r>
@@ -25326,7 +25323,7 @@
       <w:pPr>
         <w:pStyle w:val="Heading3"/>
       </w:pPr>
-      <w:bookmarkStart w:id="50" w:name="_Toc414638488"/>
+      <w:bookmarkStart w:id="50" w:name="_Toc414639078"/>
       <w:r>
         <w:t>Execute-MSI</w:t>
       </w:r>
@@ -25781,7 +25778,7 @@
       <w:pPr>
         <w:pStyle w:val="Heading3"/>
       </w:pPr>
-      <w:bookmarkStart w:id="51" w:name="_Toc414638489"/>
+      <w:bookmarkStart w:id="51" w:name="_Toc414639079"/>
       <w:r>
         <w:t>Execute-Process</w:t>
       </w:r>
@@ -26210,7 +26207,7 @@
       <w:pPr>
         <w:pStyle w:val="Heading3"/>
       </w:pPr>
-      <w:bookmarkStart w:id="52" w:name="_Toc414638490"/>
+      <w:bookmarkStart w:id="52" w:name="_Toc414639080"/>
       <w:r>
         <w:t>Execute-ProcessAsUser</w:t>
       </w:r>
@@ -26495,7 +26492,7 @@
       <w:pPr>
         <w:pStyle w:val="Heading3"/>
       </w:pPr>
-      <w:bookmarkStart w:id="53" w:name="_Toc414638491"/>
+      <w:bookmarkStart w:id="53" w:name="_Toc414639081"/>
       <w:r>
         <w:t>Exit-Script</w:t>
       </w:r>
@@ -26694,7 +26691,7 @@
       <w:pPr>
         <w:pStyle w:val="Heading3"/>
       </w:pPr>
-      <w:bookmarkStart w:id="54" w:name="_Toc414638492"/>
+      <w:bookmarkStart w:id="54" w:name="_Toc414639082"/>
       <w:r>
         <w:t>Disable-TerminalServerInstallMode</w:t>
       </w:r>
@@ -26772,7 +26769,7 @@
       <w:pPr>
         <w:pStyle w:val="Heading3"/>
       </w:pPr>
-      <w:bookmarkStart w:id="55" w:name="_Toc414638493"/>
+      <w:bookmarkStart w:id="55" w:name="_Toc414639083"/>
       <w:r>
         <w:t>Get-FileVersion</w:t>
       </w:r>
@@ -26898,7 +26895,7 @@
       <w:pPr>
         <w:pStyle w:val="Heading3"/>
       </w:pPr>
-      <w:bookmarkStart w:id="56" w:name="_Toc414638494"/>
+      <w:bookmarkStart w:id="56" w:name="_Toc414639084"/>
       <w:r>
         <w:t>Get-HardwarePlatform</w:t>
       </w:r>
@@ -26998,7 +26995,7 @@
       <w:pPr>
         <w:pStyle w:val="Heading3"/>
       </w:pPr>
-      <w:bookmarkStart w:id="57" w:name="_Toc414638495"/>
+      <w:bookmarkStart w:id="57" w:name="_Toc414639085"/>
       <w:r>
         <w:t>Get-FreeDiskSpace</w:t>
       </w:r>
@@ -27127,7 +27124,7 @@
       <w:pPr>
         <w:pStyle w:val="Heading3"/>
       </w:pPr>
-      <w:bookmarkStart w:id="58" w:name="_Toc414638496"/>
+      <w:bookmarkStart w:id="58" w:name="_Toc414639086"/>
       <w:r>
         <w:t>Get-IniValue</w:t>
       </w:r>
@@ -27311,7 +27308,7 @@
       <w:pPr>
         <w:pStyle w:val="Heading3"/>
       </w:pPr>
-      <w:bookmarkStart w:id="59" w:name="_Toc414638497"/>
+      <w:bookmarkStart w:id="59" w:name="_Toc414639087"/>
       <w:r>
         <w:t>Get-InstalledApplication</w:t>
       </w:r>
@@ -27545,7 +27542,7 @@
       <w:pPr>
         <w:pStyle w:val="Heading3"/>
       </w:pPr>
-      <w:bookmarkStart w:id="60" w:name="_Toc414638498"/>
+      <w:bookmarkStart w:id="60" w:name="_Toc414639088"/>
       <w:r>
         <w:t>Get-</w:t>
       </w:r>
@@ -27805,7 +27802,7 @@
       <w:pPr>
         <w:pStyle w:val="Heading3"/>
       </w:pPr>
-      <w:bookmarkStart w:id="61" w:name="_Toc414638499"/>
+      <w:bookmarkStart w:id="61" w:name="_Toc414639089"/>
       <w:r>
         <w:t>Get-RegistryKey</w:t>
       </w:r>
@@ -28068,7 +28065,7 @@
       <w:pPr>
         <w:pStyle w:val="Heading3"/>
       </w:pPr>
-      <w:bookmarkStart w:id="62" w:name="_Toc414638500"/>
+      <w:bookmarkStart w:id="62" w:name="_Toc414639090"/>
       <w:r>
         <w:lastRenderedPageBreak/>
         <w:t>Get-ScheduledTask</w:t>
@@ -28268,7 +28265,7 @@
       <w:pPr>
         <w:pStyle w:val="Heading3"/>
       </w:pPr>
-      <w:bookmarkStart w:id="63" w:name="_Toc414638501"/>
+      <w:bookmarkStart w:id="63" w:name="_Toc414639091"/>
       <w:r>
         <w:t>Get-</w:t>
       </w:r>
@@ -28422,7 +28419,7 @@
       <w:pPr>
         <w:pStyle w:val="Heading3"/>
       </w:pPr>
-      <w:bookmarkStart w:id="64" w:name="_Toc414638502"/>
+      <w:bookmarkStart w:id="64" w:name="_Toc414639092"/>
       <w:r>
         <w:t>Get-UserProfiles</w:t>
       </w:r>
@@ -28605,7 +28602,7 @@
       <w:pPr>
         <w:pStyle w:val="Heading3"/>
       </w:pPr>
-      <w:bookmarkStart w:id="65" w:name="_Toc414638503"/>
+      <w:bookmarkStart w:id="65" w:name="_Toc414639093"/>
       <w:r>
         <w:t>Install-MSUpdates</w:t>
       </w:r>
@@ -28709,7 +28706,7 @@
       <w:pPr>
         <w:pStyle w:val="Heading3"/>
       </w:pPr>
-      <w:bookmarkStart w:id="66" w:name="_Toc414638504"/>
+      <w:bookmarkStart w:id="66" w:name="_Toc414639094"/>
       <w:r>
         <w:t>Install-SCCMSoftwareUpdates</w:t>
       </w:r>
@@ -28893,7 +28890,7 @@
       <w:pPr>
         <w:pStyle w:val="Heading3"/>
       </w:pPr>
-      <w:bookmarkStart w:id="67" w:name="_Toc414638505"/>
+      <w:bookmarkStart w:id="67" w:name="_Toc414639095"/>
       <w:r>
         <w:t>Invoke-</w:t>
       </w:r>
@@ -29089,7 +29086,7 @@
       <w:pPr>
         <w:pStyle w:val="Heading3"/>
       </w:pPr>
-      <w:bookmarkStart w:id="68" w:name="_Toc414638506"/>
+      <w:bookmarkStart w:id="68" w:name="_Toc414639096"/>
       <w:r>
         <w:t>Invoke-RegisterOrUnregisterDLL (Alias: Register-DLL, Unregister-DLL)</w:t>
       </w:r>
@@ -29320,7 +29317,7 @@
       <w:pPr>
         <w:pStyle w:val="Heading3"/>
       </w:pPr>
-      <w:bookmarkStart w:id="69" w:name="_Toc414638507"/>
+      <w:bookmarkStart w:id="69" w:name="_Toc414639097"/>
       <w:r>
         <w:t>Invoke-SCCMTask</w:t>
       </w:r>
@@ -29464,7 +29461,7 @@
       <w:pPr>
         <w:pStyle w:val="Heading3"/>
       </w:pPr>
-      <w:bookmarkStart w:id="70" w:name="_Toc414638508"/>
+      <w:bookmarkStart w:id="70" w:name="_Toc414639098"/>
       <w:r>
         <w:t>New-Folder</w:t>
       </w:r>
@@ -29595,7 +29592,7 @@
       <w:pPr>
         <w:pStyle w:val="Heading3"/>
       </w:pPr>
-      <w:bookmarkStart w:id="71" w:name="_Toc414638509"/>
+      <w:bookmarkStart w:id="71" w:name="_Toc414639099"/>
       <w:r>
         <w:lastRenderedPageBreak/>
         <w:t>New-Shortcut</w:t>
@@ -29909,7 +29906,7 @@
       <w:pPr>
         <w:pStyle w:val="Heading3"/>
       </w:pPr>
-      <w:bookmarkStart w:id="72" w:name="_Toc414638510"/>
+      <w:bookmarkStart w:id="72" w:name="_Toc414639100"/>
       <w:r>
         <w:lastRenderedPageBreak/>
         <w:t>Refresh-Desktop</w:t>
@@ -30013,7 +30010,7 @@
       <w:pPr>
         <w:pStyle w:val="Heading3"/>
       </w:pPr>
-      <w:bookmarkStart w:id="73" w:name="_Toc414638511"/>
+      <w:bookmarkStart w:id="73" w:name="_Toc414639101"/>
       <w:r>
         <w:t>Refresh-SessionEnvironmentVariables</w:t>
       </w:r>
@@ -30134,7 +30131,7 @@
       <w:pPr>
         <w:pStyle w:val="Heading3"/>
       </w:pPr>
-      <w:bookmarkStart w:id="74" w:name="_Toc414638512"/>
+      <w:bookmarkStart w:id="74" w:name="_Toc414639102"/>
       <w:r>
         <w:t>Remove-File</w:t>
       </w:r>
@@ -30304,7 +30301,7 @@
       <w:pPr>
         <w:pStyle w:val="Heading3"/>
       </w:pPr>
-      <w:bookmarkStart w:id="75" w:name="_Toc414638513"/>
+      <w:bookmarkStart w:id="75" w:name="_Toc414639103"/>
       <w:r>
         <w:t>Remove-Folder</w:t>
       </w:r>
@@ -30435,7 +30432,7 @@
       <w:pPr>
         <w:pStyle w:val="Heading3"/>
       </w:pPr>
-      <w:bookmarkStart w:id="76" w:name="_Toc414638514"/>
+      <w:bookmarkStart w:id="76" w:name="_Toc414639104"/>
       <w:r>
         <w:t>Remove-MSIApplications</w:t>
       </w:r>
@@ -30754,7 +30751,7 @@
       <w:pPr>
         <w:pStyle w:val="Heading3"/>
       </w:pPr>
-      <w:bookmarkStart w:id="77" w:name="_Toc414638515"/>
+      <w:bookmarkStart w:id="77" w:name="_Toc414639105"/>
       <w:r>
         <w:t>Remove-RegistryKey</w:t>
       </w:r>
@@ -30973,7 +30970,7 @@
       <w:pPr>
         <w:pStyle w:val="Heading3"/>
       </w:pPr>
-      <w:bookmarkStart w:id="78" w:name="_Toc414638516"/>
+      <w:bookmarkStart w:id="78" w:name="_Toc414639106"/>
       <w:r>
         <w:t>Resolve-Error</w:t>
       </w:r>
@@ -31252,7 +31249,7 @@
       <w:pPr>
         <w:pStyle w:val="Heading3"/>
       </w:pPr>
-      <w:bookmarkStart w:id="79" w:name="_Toc414638517"/>
+      <w:bookmarkStart w:id="79" w:name="_Toc414639107"/>
       <w:r>
         <w:t>Send-Keys</w:t>
       </w:r>
@@ -31446,7 +31443,7 @@
       <w:pPr>
         <w:pStyle w:val="Heading3"/>
       </w:pPr>
-      <w:bookmarkStart w:id="80" w:name="_Toc414638518"/>
+      <w:bookmarkStart w:id="80" w:name="_Toc414639108"/>
       <w:r>
         <w:t>Set-ActiveSetup</w:t>
       </w:r>
@@ -31855,7 +31852,7 @@
       <w:pPr>
         <w:pStyle w:val="Heading3"/>
       </w:pPr>
-      <w:bookmarkStart w:id="81" w:name="_Toc414638519"/>
+      <w:bookmarkStart w:id="81" w:name="_Toc414639109"/>
       <w:r>
         <w:t>Set-Ini</w:t>
       </w:r>
@@ -32077,7 +32074,7 @@
       <w:pPr>
         <w:pStyle w:val="Heading3"/>
       </w:pPr>
-      <w:bookmarkStart w:id="82" w:name="_Toc414638520"/>
+      <w:bookmarkStart w:id="82" w:name="_Toc414639110"/>
       <w:r>
         <w:t>Set-PinnedApplication</w:t>
       </w:r>
@@ -32253,7 +32250,7 @@
       <w:pPr>
         <w:pStyle w:val="Heading3"/>
       </w:pPr>
-      <w:bookmarkStart w:id="83" w:name="_Toc414638521"/>
+      <w:bookmarkStart w:id="83" w:name="_Toc414639111"/>
       <w:r>
         <w:t>Set-RegistryKey</w:t>
       </w:r>
@@ -32539,7 +32536,7 @@
       <w:pPr>
         <w:pStyle w:val="Heading3"/>
       </w:pPr>
-      <w:bookmarkStart w:id="84" w:name="_Toc414638522"/>
+      <w:bookmarkStart w:id="84" w:name="_Toc414639112"/>
       <w:r>
         <w:t>Set-ServiceStartMode</w:t>
       </w:r>
@@ -32718,7 +32715,7 @@
       <w:pPr>
         <w:pStyle w:val="Heading3"/>
       </w:pPr>
-      <w:bookmarkStart w:id="85" w:name="_Toc414638523"/>
+      <w:bookmarkStart w:id="85" w:name="_Toc414639113"/>
       <w:r>
         <w:t>Show-BalloonTip</w:t>
       </w:r>
@@ -32906,7 +32903,7 @@
       <w:pPr>
         <w:pStyle w:val="Heading3"/>
       </w:pPr>
-      <w:bookmarkStart w:id="86" w:name="_Toc414638524"/>
+      <w:bookmarkStart w:id="86" w:name="_Toc414639114"/>
       <w:r>
         <w:t>Show-DialogBox</w:t>
       </w:r>
@@ -33170,7 +33167,7 @@
       <w:pPr>
         <w:pStyle w:val="Heading3"/>
       </w:pPr>
-      <w:bookmarkStart w:id="87" w:name="_Toc414638525"/>
+      <w:bookmarkStart w:id="87" w:name="_Toc414639115"/>
       <w:r>
         <w:t>Show-InstallationProgress</w:t>
       </w:r>
@@ -33399,7 +33396,7 @@
       <w:pPr>
         <w:pStyle w:val="Heading3"/>
       </w:pPr>
-      <w:bookmarkStart w:id="88" w:name="_Toc414638526"/>
+      <w:bookmarkStart w:id="88" w:name="_Toc414639116"/>
       <w:r>
         <w:t>Show-InstallationPrompt</w:t>
       </w:r>
@@ -33784,7 +33781,7 @@
       <w:pPr>
         <w:pStyle w:val="Heading3"/>
       </w:pPr>
-      <w:bookmarkStart w:id="89" w:name="_Toc414638527"/>
+      <w:bookmarkStart w:id="89" w:name="_Toc414639117"/>
       <w:r>
         <w:t>Show-InstallationRestartPrompt</w:t>
       </w:r>
@@ -33959,7 +33956,7 @@
       <w:pPr>
         <w:pStyle w:val="Heading3"/>
       </w:pPr>
-      <w:bookmarkStart w:id="90" w:name="_Toc414638528"/>
+      <w:bookmarkStart w:id="90" w:name="_Toc414639118"/>
       <w:r>
         <w:t>Show-InstallationWelcome</w:t>
       </w:r>
@@ -34676,7 +34673,7 @@
       <w:pPr>
         <w:pStyle w:val="Heading3"/>
       </w:pPr>
-      <w:bookmarkStart w:id="91" w:name="_Toc414638529"/>
+      <w:bookmarkStart w:id="91" w:name="_Toc414639119"/>
       <w:r>
         <w:t>Start</w:t>
       </w:r>
@@ -34902,7 +34899,7 @@
       <w:pPr>
         <w:pStyle w:val="Heading3"/>
       </w:pPr>
-      <w:bookmarkStart w:id="92" w:name="_Toc414638530"/>
+      <w:bookmarkStart w:id="92" w:name="_Toc414639120"/>
       <w:r>
         <w:t>Stop-ServiceAndDependencies</w:t>
       </w:r>
@@ -35118,7 +35115,7 @@
       <w:pPr>
         <w:pStyle w:val="Heading3"/>
       </w:pPr>
-      <w:bookmarkStart w:id="93" w:name="_Toc414638531"/>
+      <w:bookmarkStart w:id="93" w:name="_Toc414639121"/>
       <w:r>
         <w:t>Test-Battery</w:t>
       </w:r>
@@ -35260,7 +35257,7 @@
       <w:pPr>
         <w:pStyle w:val="Heading3"/>
       </w:pPr>
-      <w:bookmarkStart w:id="94" w:name="_Toc414638532"/>
+      <w:bookmarkStart w:id="94" w:name="_Toc414639122"/>
       <w:r>
         <w:t>Test-MSUpdates</w:t>
       </w:r>
@@ -35372,7 +35369,7 @@
       <w:pPr>
         <w:pStyle w:val="Heading3"/>
       </w:pPr>
-      <w:bookmarkStart w:id="95" w:name="_Toc414638533"/>
+      <w:bookmarkStart w:id="95" w:name="_Toc414639123"/>
       <w:r>
         <w:t>Test-NetworkConnection</w:t>
       </w:r>
@@ -35453,7 +35450,7 @@
       <w:pPr>
         <w:pStyle w:val="Heading3"/>
       </w:pPr>
-      <w:bookmarkStart w:id="96" w:name="_Toc414638534"/>
+      <w:bookmarkStart w:id="96" w:name="_Toc414639124"/>
       <w:r>
         <w:t>Test-PowerPoint</w:t>
       </w:r>
@@ -35538,7 +35535,7 @@
       <w:pPr>
         <w:pStyle w:val="Heading3"/>
       </w:pPr>
-      <w:bookmarkStart w:id="97" w:name="_Toc414638535"/>
+      <w:bookmarkStart w:id="97" w:name="_Toc414639125"/>
       <w:r>
         <w:t>Test-</w:t>
       </w:r>
@@ -35615,6 +35612,14 @@
     </w:p>
     <w:p>
       <w:pPr>
+        <w:ind w:left="720"/>
+      </w:pPr>
+      <w:r>
+        <w:t>Note: Service name can be found by executing "Get-Service | Format-Table -AutoSize -Wrap" or by using the properties screen of a service in services.msc.</w:t>
+      </w:r>
+    </w:p>
+    <w:p>
+      <w:pPr>
         <w:ind w:firstLine="720"/>
         <w:rPr>
           <w:i/>
@@ -35746,7 +35751,7 @@
       <w:pPr>
         <w:pStyle w:val="Heading3"/>
       </w:pPr>
-      <w:bookmarkStart w:id="98" w:name="_Toc414638536"/>
+      <w:bookmarkStart w:id="98" w:name="_Toc414639126"/>
       <w:r>
         <w:t>Update-GroupPolicy</w:t>
       </w:r>
@@ -35787,6 +35792,7 @@
         <w:rPr>
           <w:b/>
         </w:rPr>
+        <w:lastRenderedPageBreak/>
         <w:t xml:space="preserve">Parameter  </w:t>
       </w:r>
       <w:r>
@@ -35809,51 +35815,307 @@
         <w:ind w:firstLine="720"/>
       </w:pPr>
       <w:r>
+        <w:t>-------------------------- EXAMPLE 1 --------------------------</w:t>
+      </w:r>
+    </w:p>
+    <w:p>
+      <w:pPr>
+        <w:ind w:firstLine="720"/>
+      </w:pPr>
+      <w:r>
+        <w:t>C:\PS&gt;Update-GroupPolicy</w:t>
+      </w:r>
+    </w:p>
+    <w:p>
+      <w:pPr>
+        <w:pStyle w:val="Heading3"/>
+      </w:pPr>
+      <w:bookmarkStart w:id="99" w:name="_Toc414639127"/>
+      <w:r>
+        <w:t>Write-Log</w:t>
+      </w:r>
+      <w:bookmarkEnd w:id="99"/>
+    </w:p>
+    <w:p>
+      <w:r>
+        <w:rPr>
+          <w:b/>
+        </w:rPr>
+        <w:t>Synopsis</w:t>
+      </w:r>
+      <w:r>
+        <w:t xml:space="preserve">    : </w:t>
+      </w:r>
+      <w:r>
+        <w:t>Write messages to a log file in CMTrace.exe compatible format or Legacy text file format.</w:t>
+      </w:r>
+    </w:p>
+    <w:p>
+      <w:r>
+        <w:rPr>
+          <w:b/>
+        </w:rPr>
+        <w:t>Description</w:t>
+      </w:r>
+      <w:r>
+        <w:t xml:space="preserve">: </w:t>
+      </w:r>
+    </w:p>
+    <w:p>
+      <w:pPr>
+        <w:ind w:left="720"/>
+      </w:pPr>
+      <w:r>
+        <w:t>Write messages to a log file in CMTrace.exe compatible format or Legacy text file format and optionally display in the console.</w:t>
+      </w:r>
+    </w:p>
+    <w:p>
+      <w:r>
+        <w:rPr>
+          <w:b/>
+        </w:rPr>
+        <w:t xml:space="preserve">Parameter  </w:t>
+      </w:r>
+      <w:r>
+        <w:t xml:space="preserve"> :</w:t>
+      </w:r>
+    </w:p>
+    <w:p>
+      <w:pPr>
+        <w:ind w:firstLine="720"/>
+        <w:rPr>
+          <w:i/>
+        </w:rPr>
+      </w:pPr>
+      <w:r>
+        <w:rPr>
+          <w:i/>
+        </w:rPr>
+        <w:t>Message</w:t>
+      </w:r>
+    </w:p>
+    <w:p>
+      <w:pPr>
+        <w:ind w:left="720"/>
+      </w:pPr>
+      <w:r>
+        <w:t>The message to write to the log file or output to the console.</w:t>
+      </w:r>
+    </w:p>
+    <w:p>
+      <w:pPr>
+        <w:ind w:left="720"/>
+        <w:rPr>
+          <w:i/>
+        </w:rPr>
+      </w:pPr>
+      <w:r>
+        <w:rPr>
+          <w:i/>
+        </w:rPr>
+        <w:t>Severity</w:t>
+      </w:r>
+    </w:p>
+    <w:p>
+      <w:pPr>
+        <w:ind w:left="720"/>
+      </w:pPr>
+      <w:r>
+        <w:t>Defines message type. When writing to console or CMTrace.exe log format, it allows highlighting of message type. Options: 1 = Information (default), 2 = Warning (highlighted in yellow), 3 = Error (highlighted in red)</w:t>
+      </w:r>
+    </w:p>
+    <w:p>
+      <w:pPr>
+        <w:ind w:left="720"/>
+        <w:rPr>
+          <w:i/>
+        </w:rPr>
+      </w:pPr>
+      <w:r>
+        <w:rPr>
+          <w:i/>
+        </w:rPr>
+        <w:t>Source</w:t>
+      </w:r>
+    </w:p>
+    <w:p>
+      <w:pPr>
+        <w:ind w:left="720"/>
+      </w:pPr>
+      <w:r>
+        <w:t>The source of the message being logged.</w:t>
+      </w:r>
+    </w:p>
+    <w:p>
+      <w:pPr>
+        <w:ind w:left="720"/>
+        <w:rPr>
+          <w:i/>
+        </w:rPr>
+      </w:pPr>
+      <w:r>
+        <w:rPr>
+          <w:i/>
+        </w:rPr>
+        <w:t>ScriptSection</w:t>
+      </w:r>
+    </w:p>
+    <w:p>
+      <w:pPr>
+        <w:ind w:left="720"/>
+      </w:pPr>
+      <w:r>
+        <w:t>The heading for the portion of the script that is being executed. Default is: $script:installPhase.</w:t>
+      </w:r>
+    </w:p>
+    <w:p>
+      <w:pPr>
+        <w:ind w:left="720"/>
+        <w:rPr>
+          <w:i/>
+        </w:rPr>
+      </w:pPr>
+      <w:r>
+        <w:rPr>
+          <w:i/>
+        </w:rPr>
+        <w:t>LogType</w:t>
+      </w:r>
+    </w:p>
+    <w:p>
+      <w:pPr>
+        <w:ind w:left="720"/>
+      </w:pPr>
+      <w:r>
+        <w:t>Choose whether to write a CMTrace.exe compatible log file or a Legacy text log file.</w:t>
+      </w:r>
+    </w:p>
+    <w:p>
+      <w:pPr>
+        <w:ind w:left="720"/>
+        <w:rPr>
+          <w:i/>
+        </w:rPr>
+      </w:pPr>
+      <w:r>
+        <w:rPr>
+          <w:i/>
+        </w:rPr>
+        <w:t>LogFileDirectory</w:t>
+      </w:r>
+    </w:p>
+    <w:p>
+      <w:pPr>
+        <w:ind w:left="720"/>
+      </w:pPr>
+      <w:r>
+        <w:t>Set the directory where the log file will be saved.</w:t>
+      </w:r>
+    </w:p>
+    <w:p>
+      <w:pPr>
+        <w:ind w:left="720"/>
+        <w:rPr>
+          <w:i/>
+        </w:rPr>
+      </w:pPr>
+      <w:r>
+        <w:rPr>
+          <w:i/>
+        </w:rPr>
+        <w:t>LogFileName</w:t>
+      </w:r>
+    </w:p>
+    <w:p>
+      <w:pPr>
+        <w:ind w:left="720"/>
+      </w:pPr>
+      <w:r>
+        <w:t>Set the name of the log file.</w:t>
+      </w:r>
+    </w:p>
+    <w:p>
+      <w:pPr>
+        <w:ind w:left="720"/>
+        <w:rPr>
+          <w:i/>
+        </w:rPr>
+      </w:pPr>
+      <w:r>
+        <w:rPr>
+          <w:i/>
+        </w:rPr>
+        <w:t>MaxLogFileSizeMB</w:t>
+      </w:r>
+    </w:p>
+    <w:p>
+      <w:pPr>
+        <w:ind w:left="720"/>
+      </w:pPr>
+      <w:r>
+        <w:t>Maximum file size limit for log file in me</w:t>
+      </w:r>
+      <w:r>
+        <w:t>gabytes (MB). Default is 10 MB.</w:t>
+      </w:r>
+    </w:p>
+    <w:p>
+      <w:pPr>
+        <w:ind w:left="720"/>
+        <w:rPr>
+          <w:i/>
+        </w:rPr>
+      </w:pPr>
+      <w:r>
+        <w:rPr>
+          <w:i/>
+        </w:rPr>
+        <w:t>WriteHost</w:t>
+      </w:r>
+    </w:p>
+    <w:p>
+      <w:pPr>
+        <w:ind w:left="720"/>
+      </w:pPr>
+      <w:r>
+        <w:t>Write the log message to the console.</w:t>
+      </w:r>
+    </w:p>
+    <w:p>
+      <w:pPr>
+        <w:ind w:left="720"/>
+        <w:rPr>
+          <w:i/>
+        </w:rPr>
+      </w:pPr>
+      <w:r>
+        <w:rPr>
+          <w:i/>
+        </w:rPr>
+        <w:t>ContinueOnError</w:t>
+      </w:r>
+    </w:p>
+    <w:p>
+      <w:pPr>
+        <w:ind w:left="720"/>
+      </w:pPr>
+      <w:r>
+        <w:t>Suppress writing log message to console on failure to write message to log file.</w:t>
+      </w:r>
+    </w:p>
+    <w:p>
+      <w:pPr>
+        <w:ind w:left="720"/>
+        <w:rPr>
+          <w:i/>
+        </w:rPr>
+      </w:pPr>
+      <w:r>
+        <w:rPr>
+          <w:i/>
+        </w:rPr>
         <w:lastRenderedPageBreak/>
-        <w:t>-------------------------- EXAMPLE 1 --------------------------</w:t>
-      </w:r>
-    </w:p>
-    <w:p>
-      <w:pPr>
-        <w:ind w:firstLine="720"/>
-      </w:pPr>
-      <w:r>
-        <w:t>C:\PS&gt;Update-GroupPolicy</w:t>
-      </w:r>
-    </w:p>
-    <w:p>
-      <w:pPr>
-        <w:pStyle w:val="Heading3"/>
-      </w:pPr>
-      <w:bookmarkStart w:id="99" w:name="_Toc414638537"/>
-      <w:r>
-        <w:t>Write-Log</w:t>
-      </w:r>
-      <w:bookmarkEnd w:id="99"/>
-    </w:p>
-    <w:p>
-      <w:r>
-        <w:rPr>
-          <w:b/>
-        </w:rPr>
-        <w:t>Synopsis</w:t>
-      </w:r>
-      <w:r>
-        <w:t xml:space="preserve">    : </w:t>
-      </w:r>
-      <w:r>
-        <w:t>Write messages to a log file in CMTrace.exe compatible format or Legacy text file format.</w:t>
-      </w:r>
-    </w:p>
-    <w:p>
-      <w:r>
-        <w:rPr>
-          <w:b/>
-        </w:rPr>
-        <w:t>Description</w:t>
-      </w:r>
-      <w:r>
-        <w:t xml:space="preserve">: </w:t>
+        <w:t>PassThru</w:t>
       </w:r>
     </w:p>
     <w:p>
@@ -35861,277 +36123,20 @@
         <w:ind w:left="720"/>
       </w:pPr>
       <w:r>
-        <w:t>Write messages to a log file in CMTrace.exe compatible format or Legacy text file format and optionally display in the console.</w:t>
-      </w:r>
-    </w:p>
-    <w:p>
-      <w:r>
-        <w:rPr>
-          <w:b/>
-        </w:rPr>
-        <w:t xml:space="preserve">Parameter  </w:t>
-      </w:r>
-      <w:r>
-        <w:t xml:space="preserve"> :</w:t>
-      </w:r>
-    </w:p>
-    <w:p>
-      <w:pPr>
-        <w:ind w:firstLine="720"/>
-        <w:rPr>
-          <w:i/>
-        </w:rPr>
-      </w:pPr>
-      <w:r>
-        <w:rPr>
-          <w:i/>
-        </w:rPr>
-        <w:t>Message</w:t>
+        <w:t>Passes the text back to the PowerShell pipeline</w:t>
       </w:r>
     </w:p>
     <w:p>
       <w:pPr>
         <w:ind w:left="720"/>
-      </w:pPr>
-      <w:r>
-        <w:t>The message to write to the log file or output to the console.</w:t>
-      </w:r>
-    </w:p>
-    <w:p>
-      <w:pPr>
-        <w:ind w:left="720"/>
-        <w:rPr>
-          <w:i/>
-        </w:rPr>
-      </w:pPr>
-      <w:r>
-        <w:rPr>
-          <w:i/>
-        </w:rPr>
-        <w:t>Severity</w:t>
-      </w:r>
-    </w:p>
-    <w:p>
-      <w:pPr>
-        <w:ind w:left="720"/>
-      </w:pPr>
-      <w:r>
-        <w:t>Defines message type. When writing to console or CMTrace.exe log format, it allows highlighting of message type. Options: 1 = Information (default), 2 = Warning (highlighted in yellow), 3 = Error (highlighted in red)</w:t>
-      </w:r>
-    </w:p>
-    <w:p>
-      <w:pPr>
-        <w:ind w:left="720"/>
-        <w:rPr>
-          <w:i/>
-        </w:rPr>
-      </w:pPr>
-      <w:r>
-        <w:rPr>
-          <w:i/>
-        </w:rPr>
-        <w:t>Source</w:t>
-      </w:r>
-    </w:p>
-    <w:p>
-      <w:pPr>
-        <w:ind w:left="720"/>
-      </w:pPr>
-      <w:r>
-        <w:t>The source of the message being logged.</w:t>
-      </w:r>
-    </w:p>
-    <w:p>
-      <w:pPr>
-        <w:ind w:left="720"/>
-        <w:rPr>
-          <w:i/>
-        </w:rPr>
-      </w:pPr>
-      <w:r>
-        <w:rPr>
-          <w:i/>
-        </w:rPr>
-        <w:t>ScriptSection</w:t>
-      </w:r>
-    </w:p>
-    <w:p>
-      <w:pPr>
-        <w:ind w:left="720"/>
-      </w:pPr>
-      <w:r>
-        <w:t>The heading for the portion of the script that is being executed. Default is: $script:installPhase.</w:t>
-      </w:r>
-    </w:p>
-    <w:p>
-      <w:pPr>
-        <w:ind w:left="720"/>
-        <w:rPr>
-          <w:i/>
-        </w:rPr>
-      </w:pPr>
-      <w:r>
-        <w:rPr>
-          <w:i/>
-        </w:rPr>
-        <w:t>LogType</w:t>
-      </w:r>
-    </w:p>
-    <w:p>
-      <w:pPr>
-        <w:ind w:left="720"/>
-      </w:pPr>
-      <w:r>
-        <w:t>Choose whether to write a CMTrace.exe compatible log file or a Legacy text log file.</w:t>
-      </w:r>
-    </w:p>
-    <w:p>
-      <w:pPr>
-        <w:ind w:left="720"/>
-        <w:rPr>
-          <w:i/>
-        </w:rPr>
-      </w:pPr>
-      <w:r>
-        <w:rPr>
-          <w:i/>
-        </w:rPr>
-        <w:t>LogFileDirectory</w:t>
-      </w:r>
-    </w:p>
-    <w:p>
-      <w:pPr>
-        <w:ind w:left="720"/>
-      </w:pPr>
-      <w:r>
-        <w:t>Set the directory where the log file will be saved.</w:t>
-      </w:r>
-    </w:p>
-    <w:p>
-      <w:pPr>
-        <w:ind w:left="720"/>
-        <w:rPr>
-          <w:i/>
-        </w:rPr>
-      </w:pPr>
-      <w:r>
-        <w:rPr>
-          <w:i/>
-        </w:rPr>
-        <w:t>LogFileName</w:t>
-      </w:r>
-    </w:p>
-    <w:p>
-      <w:pPr>
-        <w:ind w:left="720"/>
-      </w:pPr>
-      <w:r>
-        <w:t>Set the name of the log file.</w:t>
-      </w:r>
-    </w:p>
-    <w:p>
-      <w:pPr>
-        <w:ind w:left="720"/>
-        <w:rPr>
-          <w:i/>
-        </w:rPr>
-      </w:pPr>
-      <w:r>
-        <w:rPr>
-          <w:i/>
-        </w:rPr>
-        <w:t>MaxLogFileSizeMB</w:t>
-      </w:r>
-    </w:p>
-    <w:p>
-      <w:pPr>
-        <w:ind w:left="720"/>
-      </w:pPr>
-      <w:r>
-        <w:t>Maximum file size limit for log file in me</w:t>
-      </w:r>
-      <w:r>
-        <w:t>gabytes (MB). Default is 10 MB.</w:t>
-      </w:r>
-    </w:p>
-    <w:p>
-      <w:pPr>
-        <w:ind w:left="720"/>
-        <w:rPr>
-          <w:i/>
-        </w:rPr>
-      </w:pPr>
-      <w:r>
-        <w:rPr>
-          <w:i/>
-        </w:rPr>
-        <w:t>WriteHost</w:t>
-      </w:r>
-    </w:p>
-    <w:p>
-      <w:pPr>
-        <w:ind w:left="720"/>
-      </w:pPr>
-      <w:r>
-        <w:t>Write the log message to the console.</w:t>
-      </w:r>
-    </w:p>
-    <w:p>
-      <w:pPr>
-        <w:ind w:left="720"/>
-        <w:rPr>
-          <w:i/>
-        </w:rPr>
-      </w:pPr>
-      <w:r>
-        <w:rPr>
-          <w:i/>
-        </w:rPr>
-        <w:t>ContinueOnError</w:t>
-      </w:r>
-    </w:p>
-    <w:p>
-      <w:pPr>
-        <w:ind w:left="720"/>
-      </w:pPr>
-      <w:r>
-        <w:t>Suppress writing log message to console on failure to write message to log file.</w:t>
-      </w:r>
-    </w:p>
-    <w:p>
-      <w:pPr>
-        <w:ind w:left="720"/>
-        <w:rPr>
-          <w:i/>
-        </w:rPr>
-      </w:pPr>
-      <w:r>
-        <w:rPr>
-          <w:i/>
-        </w:rPr>
-        <w:t>PassThru</w:t>
-      </w:r>
-    </w:p>
-    <w:p>
-      <w:pPr>
-        <w:ind w:left="720"/>
-      </w:pPr>
-      <w:r>
-        <w:t>Passes the text back to the PowerShell pipeline</w:t>
-      </w:r>
-    </w:p>
-    <w:p>
-      <w:pPr>
-        <w:ind w:left="720"/>
-        <w:rPr>
-          <w:i/>
-        </w:rPr>
-      </w:pPr>
-      <w:r>
-        <w:rPr>
-          <w:i/>
-        </w:rPr>
-        <w:lastRenderedPageBreak/>
+        <w:rPr>
+          <w:i/>
+        </w:rPr>
+      </w:pPr>
+      <w:r>
+        <w:rPr>
+          <w:i/>
+        </w:rPr>
         <w:t>DebugMessage</w:t>
       </w:r>
     </w:p>
@@ -36312,7 +36317,7 @@
               <w:noProof/>
               <w:color w:val="FFFFFF" w:themeColor="background1"/>
             </w:rPr>
-            <w:t>4</w:t>
+            <w:t>5</w:t>
           </w:r>
           <w:r>
             <w:rPr>
@@ -40935,7 +40940,7 @@
 </file>
 
 <file path=customXml/itemProps1.xml><?xml version="1.0" encoding="utf-8"?>
-<ds:datastoreItem xmlns:ds="http://schemas.openxmlformats.org/officeDocument/2006/customXml" ds:itemID="{E08923C3-322B-48AF-B4D6-6C38CD33D006}">
+<ds:datastoreItem xmlns:ds="http://schemas.openxmlformats.org/officeDocument/2006/customXml" ds:itemID="{DD3E6042-A3DD-4AFA-9296-84A2E43B0829}">
   <ds:schemaRefs>
     <ds:schemaRef ds:uri="http://schemas.openxmlformats.org/officeDocument/2006/bibliography"/>
   </ds:schemaRefs>

</xml_diff>

<commit_message>
Updated example for Show-InstallationWelcome
Updated example for Show-InstallationWelcome
</commit_message>
<xml_diff>
--- a/PSAppDeploymentToolkitAdminGuide.docx
+++ b/PSAppDeploymentToolkitAdminGuide.docx
@@ -103,7 +103,7 @@
           <w:szCs w:val="48"/>
         </w:rPr>
       </w:pPr>
-      <w:bookmarkStart w:id="0" w:name="_Toc417442830"/>
+      <w:bookmarkStart w:id="0" w:name="_Toc417447027"/>
       <w:r>
         <w:rPr>
           <w:i w:val="0"/>
@@ -338,7 +338,12 @@
             <w:pStyle w:val="TOCHeading"/>
           </w:pPr>
           <w:r>
-            <w:t>Contents</w:t>
+            <w:t>Conten</w:t>
+          </w:r>
+          <w:bookmarkStart w:id="1" w:name="_GoBack"/>
+          <w:bookmarkEnd w:id="1"/>
+          <w:r>
+            <w:t>ts</w:t>
           </w:r>
         </w:p>
         <w:p>
@@ -370,7 +375,7 @@
             </w:rPr>
             <w:fldChar w:fldCharType="separate"/>
           </w:r>
-          <w:hyperlink w:anchor="_Toc417442830" w:history="1">
+          <w:hyperlink w:anchor="_Toc417447027" w:history="1">
             <w:r>
               <w:rPr>
                 <w:rStyle w:val="Hyperlink"/>
@@ -397,7 +402,7 @@
                 <w:noProof/>
                 <w:webHidden/>
               </w:rPr>
-              <w:instrText xml:space="preserve"> PAGEREF _Toc417442830 \h </w:instrText>
+              <w:instrText xml:space="preserve"> PAGEREF _Toc417447027 \h </w:instrText>
             </w:r>
             <w:r>
               <w:rPr>
@@ -440,7 +445,7 @@
               <w:lang w:eastAsia="en-US"/>
             </w:rPr>
           </w:pPr>
-          <w:hyperlink w:anchor="_Toc417442831" w:history="1">
+          <w:hyperlink w:anchor="_Toc417447028" w:history="1">
             <w:r>
               <w:rPr>
                 <w:rStyle w:val="Hyperlink"/>
@@ -481,7 +486,7 @@
                 <w:noProof/>
                 <w:webHidden/>
               </w:rPr>
-              <w:instrText xml:space="preserve"> PAGEREF _Toc417442831 \h </w:instrText>
+              <w:instrText xml:space="preserve"> PAGEREF _Toc417447028 \h </w:instrText>
             </w:r>
             <w:r>
               <w:rPr>
@@ -523,7 +528,7 @@
               <w:lang w:eastAsia="en-US"/>
             </w:rPr>
           </w:pPr>
-          <w:hyperlink w:anchor="_Toc417442832" w:history="1">
+          <w:hyperlink w:anchor="_Toc417447029" w:history="1">
             <w:r>
               <w:rPr>
                 <w:rStyle w:val="Hyperlink"/>
@@ -551,7 +556,7 @@
                 <w:noProof/>
                 <w:webHidden/>
               </w:rPr>
-              <w:instrText xml:space="preserve"> PAGEREF _Toc417442832 \h </w:instrText>
+              <w:instrText xml:space="preserve"> PAGEREF _Toc417447029 \h </w:instrText>
             </w:r>
             <w:r>
               <w:rPr>
@@ -593,7 +598,7 @@
               <w:lang w:eastAsia="en-US"/>
             </w:rPr>
           </w:pPr>
-          <w:hyperlink w:anchor="_Toc417442833" w:history="1">
+          <w:hyperlink w:anchor="_Toc417447030" w:history="1">
             <w:r>
               <w:rPr>
                 <w:rStyle w:val="Hyperlink"/>
@@ -621,7 +626,7 @@
                 <w:noProof/>
                 <w:webHidden/>
               </w:rPr>
-              <w:instrText xml:space="preserve"> PAGEREF _Toc417442833 \h </w:instrText>
+              <w:instrText xml:space="preserve"> PAGEREF _Toc417447030 \h </w:instrText>
             </w:r>
             <w:r>
               <w:rPr>
@@ -663,7 +668,7 @@
               <w:lang w:eastAsia="en-US"/>
             </w:rPr>
           </w:pPr>
-          <w:hyperlink w:anchor="_Toc417442834" w:history="1">
+          <w:hyperlink w:anchor="_Toc417447031" w:history="1">
             <w:r>
               <w:rPr>
                 <w:rStyle w:val="Hyperlink"/>
@@ -690,7 +695,7 @@
                 <w:noProof/>
                 <w:webHidden/>
               </w:rPr>
-              <w:instrText xml:space="preserve"> PAGEREF _Toc417442834 \h </w:instrText>
+              <w:instrText xml:space="preserve"> PAGEREF _Toc417447031 \h </w:instrText>
             </w:r>
             <w:r>
               <w:rPr>
@@ -732,7 +737,7 @@
               <w:lang w:eastAsia="en-US"/>
             </w:rPr>
           </w:pPr>
-          <w:hyperlink w:anchor="_Toc417442835" w:history="1">
+          <w:hyperlink w:anchor="_Toc417447032" w:history="1">
             <w:r>
               <w:rPr>
                 <w:rStyle w:val="Hyperlink"/>
@@ -759,7 +764,7 @@
                 <w:noProof/>
                 <w:webHidden/>
               </w:rPr>
-              <w:instrText xml:space="preserve"> PAGEREF _Toc417442835 \h </w:instrText>
+              <w:instrText xml:space="preserve"> PAGEREF _Toc417447032 \h </w:instrText>
             </w:r>
             <w:r>
               <w:rPr>
@@ -802,7 +807,7 @@
               <w:lang w:eastAsia="en-US"/>
             </w:rPr>
           </w:pPr>
-          <w:hyperlink w:anchor="_Toc417442836" w:history="1">
+          <w:hyperlink w:anchor="_Toc417447033" w:history="1">
             <w:r>
               <w:rPr>
                 <w:rStyle w:val="Hyperlink"/>
@@ -843,7 +848,7 @@
                 <w:noProof/>
                 <w:webHidden/>
               </w:rPr>
-              <w:instrText xml:space="preserve"> PAGEREF _Toc417442836 \h </w:instrText>
+              <w:instrText xml:space="preserve"> PAGEREF _Toc417447033 \h </w:instrText>
             </w:r>
             <w:r>
               <w:rPr>
@@ -885,7 +890,7 @@
               <w:lang w:eastAsia="en-US"/>
             </w:rPr>
           </w:pPr>
-          <w:hyperlink w:anchor="_Toc417442837" w:history="1">
+          <w:hyperlink w:anchor="_Toc417447034" w:history="1">
             <w:r>
               <w:rPr>
                 <w:rStyle w:val="Hyperlink"/>
@@ -912,7 +917,7 @@
                 <w:noProof/>
                 <w:webHidden/>
               </w:rPr>
-              <w:instrText xml:space="preserve"> PAGEREF _Toc417442837 \h </w:instrText>
+              <w:instrText xml:space="preserve"> PAGEREF _Toc417447034 \h </w:instrText>
             </w:r>
             <w:r>
               <w:rPr>
@@ -954,7 +959,7 @@
               <w:lang w:eastAsia="en-US"/>
             </w:rPr>
           </w:pPr>
-          <w:hyperlink w:anchor="_Toc417442838" w:history="1">
+          <w:hyperlink w:anchor="_Toc417447035" w:history="1">
             <w:r>
               <w:rPr>
                 <w:rStyle w:val="Hyperlink"/>
@@ -981,7 +986,7 @@
                 <w:noProof/>
                 <w:webHidden/>
               </w:rPr>
-              <w:instrText xml:space="preserve"> PAGEREF _Toc417442838 \h </w:instrText>
+              <w:instrText xml:space="preserve"> PAGEREF _Toc417447035 \h </w:instrText>
             </w:r>
             <w:r>
               <w:rPr>
@@ -1023,7 +1028,7 @@
               <w:lang w:eastAsia="en-US"/>
             </w:rPr>
           </w:pPr>
-          <w:hyperlink w:anchor="_Toc417442839" w:history="1">
+          <w:hyperlink w:anchor="_Toc417447036" w:history="1">
             <w:r>
               <w:rPr>
                 <w:rStyle w:val="Hyperlink"/>
@@ -1050,7 +1055,7 @@
                 <w:noProof/>
                 <w:webHidden/>
               </w:rPr>
-              <w:instrText xml:space="preserve"> PAGEREF _Toc417442839 \h </w:instrText>
+              <w:instrText xml:space="preserve"> PAGEREF _Toc417447036 \h </w:instrText>
             </w:r>
             <w:r>
               <w:rPr>
@@ -1092,7 +1097,7 @@
               <w:lang w:eastAsia="en-US"/>
             </w:rPr>
           </w:pPr>
-          <w:hyperlink w:anchor="_Toc417442840" w:history="1">
+          <w:hyperlink w:anchor="_Toc417447037" w:history="1">
             <w:r>
               <w:rPr>
                 <w:rStyle w:val="Hyperlink"/>
@@ -1119,7 +1124,7 @@
                 <w:noProof/>
                 <w:webHidden/>
               </w:rPr>
-              <w:instrText xml:space="preserve"> PAGEREF _Toc417442840 \h </w:instrText>
+              <w:instrText xml:space="preserve"> PAGEREF _Toc417447037 \h </w:instrText>
             </w:r>
             <w:r>
               <w:rPr>
@@ -1162,7 +1167,7 @@
               <w:lang w:eastAsia="en-US"/>
             </w:rPr>
           </w:pPr>
-          <w:hyperlink w:anchor="_Toc417442841" w:history="1">
+          <w:hyperlink w:anchor="_Toc417447038" w:history="1">
             <w:r>
               <w:rPr>
                 <w:rStyle w:val="Hyperlink"/>
@@ -1203,7 +1208,7 @@
                 <w:noProof/>
                 <w:webHidden/>
               </w:rPr>
-              <w:instrText xml:space="preserve"> PAGEREF _Toc417442841 \h </w:instrText>
+              <w:instrText xml:space="preserve"> PAGEREF _Toc417447038 \h </w:instrText>
             </w:r>
             <w:r>
               <w:rPr>
@@ -1245,7 +1250,7 @@
               <w:lang w:eastAsia="en-US"/>
             </w:rPr>
           </w:pPr>
-          <w:hyperlink w:anchor="_Toc417442842" w:history="1">
+          <w:hyperlink w:anchor="_Toc417447039" w:history="1">
             <w:r>
               <w:rPr>
                 <w:rStyle w:val="Hyperlink"/>
@@ -1273,7 +1278,7 @@
                 <w:noProof/>
                 <w:webHidden/>
               </w:rPr>
-              <w:instrText xml:space="preserve"> PAGEREF _Toc417442842 \h </w:instrText>
+              <w:instrText xml:space="preserve"> PAGEREF _Toc417447039 \h </w:instrText>
             </w:r>
             <w:r>
               <w:rPr>
@@ -1315,7 +1320,7 @@
               <w:lang w:eastAsia="en-US"/>
             </w:rPr>
           </w:pPr>
-          <w:hyperlink w:anchor="_Toc417442843" w:history="1">
+          <w:hyperlink w:anchor="_Toc417447040" w:history="1">
             <w:r>
               <w:rPr>
                 <w:rStyle w:val="Hyperlink"/>
@@ -1342,7 +1347,7 @@
                 <w:noProof/>
                 <w:webHidden/>
               </w:rPr>
-              <w:instrText xml:space="preserve"> PAGEREF _Toc417442843 \h </w:instrText>
+              <w:instrText xml:space="preserve"> PAGEREF _Toc417447040 \h </w:instrText>
             </w:r>
             <w:r>
               <w:rPr>
@@ -1384,7 +1389,7 @@
               <w:lang w:eastAsia="en-US"/>
             </w:rPr>
           </w:pPr>
-          <w:hyperlink w:anchor="_Toc417442844" w:history="1">
+          <w:hyperlink w:anchor="_Toc417447041" w:history="1">
             <w:r>
               <w:rPr>
                 <w:rStyle w:val="Hyperlink"/>
@@ -1411,7 +1416,7 @@
                 <w:noProof/>
                 <w:webHidden/>
               </w:rPr>
-              <w:instrText xml:space="preserve"> PAGEREF _Toc417442844 \h </w:instrText>
+              <w:instrText xml:space="preserve"> PAGEREF _Toc417447041 \h </w:instrText>
             </w:r>
             <w:r>
               <w:rPr>
@@ -1453,7 +1458,7 @@
               <w:lang w:eastAsia="en-US"/>
             </w:rPr>
           </w:pPr>
-          <w:hyperlink w:anchor="_Toc417442845" w:history="1">
+          <w:hyperlink w:anchor="_Toc417447042" w:history="1">
             <w:r>
               <w:rPr>
                 <w:rStyle w:val="Hyperlink"/>
@@ -1480,7 +1485,7 @@
                 <w:noProof/>
                 <w:webHidden/>
               </w:rPr>
-              <w:instrText xml:space="preserve"> PAGEREF _Toc417442845 \h </w:instrText>
+              <w:instrText xml:space="preserve"> PAGEREF _Toc417447042 \h </w:instrText>
             </w:r>
             <w:r>
               <w:rPr>
@@ -1522,7 +1527,7 @@
               <w:lang w:eastAsia="en-US"/>
             </w:rPr>
           </w:pPr>
-          <w:hyperlink w:anchor="_Toc417442846" w:history="1">
+          <w:hyperlink w:anchor="_Toc417447043" w:history="1">
             <w:r>
               <w:rPr>
                 <w:rStyle w:val="Hyperlink"/>
@@ -1549,7 +1554,7 @@
                 <w:noProof/>
                 <w:webHidden/>
               </w:rPr>
-              <w:instrText xml:space="preserve"> PAGEREF _Toc417442846 \h </w:instrText>
+              <w:instrText xml:space="preserve"> PAGEREF _Toc417447043 \h </w:instrText>
             </w:r>
             <w:r>
               <w:rPr>
@@ -1591,7 +1596,7 @@
               <w:lang w:eastAsia="en-US"/>
             </w:rPr>
           </w:pPr>
-          <w:hyperlink w:anchor="_Toc417442847" w:history="1">
+          <w:hyperlink w:anchor="_Toc417447044" w:history="1">
             <w:r>
               <w:rPr>
                 <w:rStyle w:val="Hyperlink"/>
@@ -1618,7 +1623,7 @@
                 <w:noProof/>
                 <w:webHidden/>
               </w:rPr>
-              <w:instrText xml:space="preserve"> PAGEREF _Toc417442847 \h </w:instrText>
+              <w:instrText xml:space="preserve"> PAGEREF _Toc417447044 \h </w:instrText>
             </w:r>
             <w:r>
               <w:rPr>
@@ -1660,7 +1665,7 @@
               <w:lang w:eastAsia="en-US"/>
             </w:rPr>
           </w:pPr>
-          <w:hyperlink w:anchor="_Toc417442848" w:history="1">
+          <w:hyperlink w:anchor="_Toc417447045" w:history="1">
             <w:r>
               <w:rPr>
                 <w:rStyle w:val="Hyperlink"/>
@@ -1687,7 +1692,7 @@
                 <w:noProof/>
                 <w:webHidden/>
               </w:rPr>
-              <w:instrText xml:space="preserve"> PAGEREF _Toc417442848 \h </w:instrText>
+              <w:instrText xml:space="preserve"> PAGEREF _Toc417447045 \h </w:instrText>
             </w:r>
             <w:r>
               <w:rPr>
@@ -1729,7 +1734,7 @@
               <w:lang w:eastAsia="en-US"/>
             </w:rPr>
           </w:pPr>
-          <w:hyperlink w:anchor="_Toc417442849" w:history="1">
+          <w:hyperlink w:anchor="_Toc417447046" w:history="1">
             <w:r>
               <w:rPr>
                 <w:rStyle w:val="Hyperlink"/>
@@ -1756,7 +1761,7 @@
                 <w:noProof/>
                 <w:webHidden/>
               </w:rPr>
-              <w:instrText xml:space="preserve"> PAGEREF _Toc417442849 \h </w:instrText>
+              <w:instrText xml:space="preserve"> PAGEREF _Toc417447046 \h </w:instrText>
             </w:r>
             <w:r>
               <w:rPr>
@@ -1798,7 +1803,7 @@
               <w:lang w:eastAsia="en-US"/>
             </w:rPr>
           </w:pPr>
-          <w:hyperlink w:anchor="_Toc417442850" w:history="1">
+          <w:hyperlink w:anchor="_Toc417447047" w:history="1">
             <w:r>
               <w:rPr>
                 <w:rStyle w:val="Hyperlink"/>
@@ -1825,7 +1830,7 @@
                 <w:noProof/>
                 <w:webHidden/>
               </w:rPr>
-              <w:instrText xml:space="preserve"> PAGEREF _Toc417442850 \h </w:instrText>
+              <w:instrText xml:space="preserve"> PAGEREF _Toc417447047 \h </w:instrText>
             </w:r>
             <w:r>
               <w:rPr>
@@ -1867,7 +1872,7 @@
               <w:lang w:eastAsia="en-US"/>
             </w:rPr>
           </w:pPr>
-          <w:hyperlink w:anchor="_Toc417442851" w:history="1">
+          <w:hyperlink w:anchor="_Toc417447048" w:history="1">
             <w:r>
               <w:rPr>
                 <w:rStyle w:val="Hyperlink"/>
@@ -1894,7 +1899,7 @@
                 <w:noProof/>
                 <w:webHidden/>
               </w:rPr>
-              <w:instrText xml:space="preserve"> PAGEREF _Toc417442851 \h </w:instrText>
+              <w:instrText xml:space="preserve"> PAGEREF _Toc417447048 \h </w:instrText>
             </w:r>
             <w:r>
               <w:rPr>
@@ -1936,7 +1941,7 @@
               <w:lang w:eastAsia="en-US"/>
             </w:rPr>
           </w:pPr>
-          <w:hyperlink w:anchor="_Toc417442852" w:history="1">
+          <w:hyperlink w:anchor="_Toc417447049" w:history="1">
             <w:r>
               <w:rPr>
                 <w:rStyle w:val="Hyperlink"/>
@@ -1963,7 +1968,7 @@
                 <w:noProof/>
                 <w:webHidden/>
               </w:rPr>
-              <w:instrText xml:space="preserve"> PAGEREF _Toc417442852 \h </w:instrText>
+              <w:instrText xml:space="preserve"> PAGEREF _Toc417447049 \h </w:instrText>
             </w:r>
             <w:r>
               <w:rPr>
@@ -2005,7 +2010,7 @@
               <w:lang w:eastAsia="en-US"/>
             </w:rPr>
           </w:pPr>
-          <w:hyperlink w:anchor="_Toc417442853" w:history="1">
+          <w:hyperlink w:anchor="_Toc417447050" w:history="1">
             <w:r>
               <w:rPr>
                 <w:rStyle w:val="Hyperlink"/>
@@ -2032,7 +2037,7 @@
                 <w:noProof/>
                 <w:webHidden/>
               </w:rPr>
-              <w:instrText xml:space="preserve"> PAGEREF _Toc417442853 \h </w:instrText>
+              <w:instrText xml:space="preserve"> PAGEREF _Toc417447050 \h </w:instrText>
             </w:r>
             <w:r>
               <w:rPr>
@@ -2074,7 +2079,7 @@
               <w:lang w:eastAsia="en-US"/>
             </w:rPr>
           </w:pPr>
-          <w:hyperlink w:anchor="_Toc417442854" w:history="1">
+          <w:hyperlink w:anchor="_Toc417447051" w:history="1">
             <w:r>
               <w:rPr>
                 <w:rStyle w:val="Hyperlink"/>
@@ -2101,7 +2106,7 @@
                 <w:noProof/>
                 <w:webHidden/>
               </w:rPr>
-              <w:instrText xml:space="preserve"> PAGEREF _Toc417442854 \h </w:instrText>
+              <w:instrText xml:space="preserve"> PAGEREF _Toc417447051 \h </w:instrText>
             </w:r>
             <w:r>
               <w:rPr>
@@ -2144,7 +2149,7 @@
               <w:lang w:eastAsia="en-US"/>
             </w:rPr>
           </w:pPr>
-          <w:hyperlink w:anchor="_Toc417442855" w:history="1">
+          <w:hyperlink w:anchor="_Toc417447052" w:history="1">
             <w:r>
               <w:rPr>
                 <w:rStyle w:val="Hyperlink"/>
@@ -2185,7 +2190,7 @@
                 <w:noProof/>
                 <w:webHidden/>
               </w:rPr>
-              <w:instrText xml:space="preserve"> PAGEREF _Toc417442855 \h </w:instrText>
+              <w:instrText xml:space="preserve"> PAGEREF _Toc417447052 \h </w:instrText>
             </w:r>
             <w:r>
               <w:rPr>
@@ -2227,7 +2232,7 @@
               <w:lang w:eastAsia="en-US"/>
             </w:rPr>
           </w:pPr>
-          <w:hyperlink w:anchor="_Toc417442856" w:history="1">
+          <w:hyperlink w:anchor="_Toc417447053" w:history="1">
             <w:r>
               <w:rPr>
                 <w:rStyle w:val="Hyperlink"/>
@@ -2254,7 +2259,7 @@
                 <w:noProof/>
                 <w:webHidden/>
               </w:rPr>
-              <w:instrText xml:space="preserve"> PAGEREF _Toc417442856 \h </w:instrText>
+              <w:instrText xml:space="preserve"> PAGEREF _Toc417447053 \h </w:instrText>
             </w:r>
             <w:r>
               <w:rPr>
@@ -2296,7 +2301,7 @@
               <w:lang w:eastAsia="en-US"/>
             </w:rPr>
           </w:pPr>
-          <w:hyperlink w:anchor="_Toc417442857" w:history="1">
+          <w:hyperlink w:anchor="_Toc417447054" w:history="1">
             <w:r>
               <w:rPr>
                 <w:rStyle w:val="Hyperlink"/>
@@ -2323,7 +2328,7 @@
                 <w:noProof/>
                 <w:webHidden/>
               </w:rPr>
-              <w:instrText xml:space="preserve"> PAGEREF _Toc417442857 \h </w:instrText>
+              <w:instrText xml:space="preserve"> PAGEREF _Toc417447054 \h </w:instrText>
             </w:r>
             <w:r>
               <w:rPr>
@@ -2365,7 +2370,7 @@
               <w:lang w:eastAsia="en-US"/>
             </w:rPr>
           </w:pPr>
-          <w:hyperlink w:anchor="_Toc417442858" w:history="1">
+          <w:hyperlink w:anchor="_Toc417447055" w:history="1">
             <w:r>
               <w:rPr>
                 <w:rStyle w:val="Hyperlink"/>
@@ -2392,7 +2397,7 @@
                 <w:noProof/>
                 <w:webHidden/>
               </w:rPr>
-              <w:instrText xml:space="preserve"> PAGEREF _Toc417442858 \h </w:instrText>
+              <w:instrText xml:space="preserve"> PAGEREF _Toc417447055 \h </w:instrText>
             </w:r>
             <w:r>
               <w:rPr>
@@ -2434,7 +2439,7 @@
               <w:lang w:eastAsia="en-US"/>
             </w:rPr>
           </w:pPr>
-          <w:hyperlink w:anchor="_Toc417442859" w:history="1">
+          <w:hyperlink w:anchor="_Toc417447056" w:history="1">
             <w:r>
               <w:rPr>
                 <w:rStyle w:val="Hyperlink"/>
@@ -2461,7 +2466,7 @@
                 <w:noProof/>
                 <w:webHidden/>
               </w:rPr>
-              <w:instrText xml:space="preserve"> PAGEREF _Toc417442859 \h </w:instrText>
+              <w:instrText xml:space="preserve"> PAGEREF _Toc417447056 \h </w:instrText>
             </w:r>
             <w:r>
               <w:rPr>
@@ -2503,7 +2508,7 @@
               <w:lang w:eastAsia="en-US"/>
             </w:rPr>
           </w:pPr>
-          <w:hyperlink w:anchor="_Toc417442860" w:history="1">
+          <w:hyperlink w:anchor="_Toc417447057" w:history="1">
             <w:r>
               <w:rPr>
                 <w:rStyle w:val="Hyperlink"/>
@@ -2530,7 +2535,7 @@
                 <w:noProof/>
                 <w:webHidden/>
               </w:rPr>
-              <w:instrText xml:space="preserve"> PAGEREF _Toc417442860 \h </w:instrText>
+              <w:instrText xml:space="preserve"> PAGEREF _Toc417447057 \h </w:instrText>
             </w:r>
             <w:r>
               <w:rPr>
@@ -2572,7 +2577,7 @@
               <w:lang w:eastAsia="en-US"/>
             </w:rPr>
           </w:pPr>
-          <w:hyperlink w:anchor="_Toc417442861" w:history="1">
+          <w:hyperlink w:anchor="_Toc417447058" w:history="1">
             <w:r>
               <w:rPr>
                 <w:rStyle w:val="Hyperlink"/>
@@ -2599,7 +2604,7 @@
                 <w:noProof/>
                 <w:webHidden/>
               </w:rPr>
-              <w:instrText xml:space="preserve"> PAGEREF _Toc417442861 \h </w:instrText>
+              <w:instrText xml:space="preserve"> PAGEREF _Toc417447058 \h </w:instrText>
             </w:r>
             <w:r>
               <w:rPr>
@@ -2641,7 +2646,7 @@
               <w:lang w:eastAsia="en-US"/>
             </w:rPr>
           </w:pPr>
-          <w:hyperlink w:anchor="_Toc417442862" w:history="1">
+          <w:hyperlink w:anchor="_Toc417447059" w:history="1">
             <w:r>
               <w:rPr>
                 <w:rStyle w:val="Hyperlink"/>
@@ -2668,7 +2673,7 @@
                 <w:noProof/>
                 <w:webHidden/>
               </w:rPr>
-              <w:instrText xml:space="preserve"> PAGEREF _Toc417442862 \h </w:instrText>
+              <w:instrText xml:space="preserve"> PAGEREF _Toc417447059 \h </w:instrText>
             </w:r>
             <w:r>
               <w:rPr>
@@ -2710,7 +2715,7 @@
               <w:lang w:eastAsia="en-US"/>
             </w:rPr>
           </w:pPr>
-          <w:hyperlink w:anchor="_Toc417442863" w:history="1">
+          <w:hyperlink w:anchor="_Toc417447060" w:history="1">
             <w:r>
               <w:rPr>
                 <w:rStyle w:val="Hyperlink"/>
@@ -2737,7 +2742,7 @@
                 <w:noProof/>
                 <w:webHidden/>
               </w:rPr>
-              <w:instrText xml:space="preserve"> PAGEREF _Toc417442863 \h </w:instrText>
+              <w:instrText xml:space="preserve"> PAGEREF _Toc417447060 \h </w:instrText>
             </w:r>
             <w:r>
               <w:rPr>
@@ -2779,7 +2784,7 @@
               <w:lang w:eastAsia="en-US"/>
             </w:rPr>
           </w:pPr>
-          <w:hyperlink w:anchor="_Toc417442864" w:history="1">
+          <w:hyperlink w:anchor="_Toc417447061" w:history="1">
             <w:r>
               <w:rPr>
                 <w:rStyle w:val="Hyperlink"/>
@@ -2806,7 +2811,7 @@
                 <w:noProof/>
                 <w:webHidden/>
               </w:rPr>
-              <w:instrText xml:space="preserve"> PAGEREF _Toc417442864 \h </w:instrText>
+              <w:instrText xml:space="preserve"> PAGEREF _Toc417447061 \h </w:instrText>
             </w:r>
             <w:r>
               <w:rPr>
@@ -2848,7 +2853,7 @@
               <w:lang w:eastAsia="en-US"/>
             </w:rPr>
           </w:pPr>
-          <w:hyperlink w:anchor="_Toc417442865" w:history="1">
+          <w:hyperlink w:anchor="_Toc417447062" w:history="1">
             <w:r>
               <w:rPr>
                 <w:rStyle w:val="Hyperlink"/>
@@ -2875,7 +2880,7 @@
                 <w:noProof/>
                 <w:webHidden/>
               </w:rPr>
-              <w:instrText xml:space="preserve"> PAGEREF _Toc417442865 \h </w:instrText>
+              <w:instrText xml:space="preserve"> PAGEREF _Toc417447062 \h </w:instrText>
             </w:r>
             <w:r>
               <w:rPr>
@@ -2917,7 +2922,7 @@
               <w:lang w:eastAsia="en-US"/>
             </w:rPr>
           </w:pPr>
-          <w:hyperlink w:anchor="_Toc417442866" w:history="1">
+          <w:hyperlink w:anchor="_Toc417447063" w:history="1">
             <w:r>
               <w:rPr>
                 <w:rStyle w:val="Hyperlink"/>
@@ -2944,7 +2949,7 @@
                 <w:noProof/>
                 <w:webHidden/>
               </w:rPr>
-              <w:instrText xml:space="preserve"> PAGEREF _Toc417442866 \h </w:instrText>
+              <w:instrText xml:space="preserve"> PAGEREF _Toc417447063 \h </w:instrText>
             </w:r>
             <w:r>
               <w:rPr>
@@ -2987,7 +2992,7 @@
               <w:lang w:eastAsia="en-US"/>
             </w:rPr>
           </w:pPr>
-          <w:hyperlink w:anchor="_Toc417442867" w:history="1">
+          <w:hyperlink w:anchor="_Toc417447064" w:history="1">
             <w:r>
               <w:rPr>
                 <w:rStyle w:val="Hyperlink"/>
@@ -3028,7 +3033,7 @@
                 <w:noProof/>
                 <w:webHidden/>
               </w:rPr>
-              <w:instrText xml:space="preserve"> PAGEREF _Toc417442867 \h </w:instrText>
+              <w:instrText xml:space="preserve"> PAGEREF _Toc417447064 \h </w:instrText>
             </w:r>
             <w:r>
               <w:rPr>
@@ -3071,7 +3076,7 @@
               <w:lang w:eastAsia="en-US"/>
             </w:rPr>
           </w:pPr>
-          <w:hyperlink w:anchor="_Toc417442868" w:history="1">
+          <w:hyperlink w:anchor="_Toc417447065" w:history="1">
             <w:r>
               <w:rPr>
                 <w:rStyle w:val="Hyperlink"/>
@@ -3112,7 +3117,7 @@
                 <w:noProof/>
                 <w:webHidden/>
               </w:rPr>
-              <w:instrText xml:space="preserve"> PAGEREF _Toc417442868 \h </w:instrText>
+              <w:instrText xml:space="preserve"> PAGEREF _Toc417447065 \h </w:instrText>
             </w:r>
             <w:r>
               <w:rPr>
@@ -3155,7 +3160,7 @@
               <w:lang w:eastAsia="en-US"/>
             </w:rPr>
           </w:pPr>
-          <w:hyperlink w:anchor="_Toc417442869" w:history="1">
+          <w:hyperlink w:anchor="_Toc417447066" w:history="1">
             <w:r>
               <w:rPr>
                 <w:rStyle w:val="Hyperlink"/>
@@ -3196,7 +3201,7 @@
                 <w:noProof/>
                 <w:webHidden/>
               </w:rPr>
-              <w:instrText xml:space="preserve"> PAGEREF _Toc417442869 \h </w:instrText>
+              <w:instrText xml:space="preserve"> PAGEREF _Toc417447066 \h </w:instrText>
             </w:r>
             <w:r>
               <w:rPr>
@@ -3238,7 +3243,7 @@
               <w:lang w:eastAsia="en-US"/>
             </w:rPr>
           </w:pPr>
-          <w:hyperlink w:anchor="_Toc417442870" w:history="1">
+          <w:hyperlink w:anchor="_Toc417447067" w:history="1">
             <w:r>
               <w:rPr>
                 <w:rStyle w:val="Hyperlink"/>
@@ -3265,7 +3270,7 @@
                 <w:noProof/>
                 <w:webHidden/>
               </w:rPr>
-              <w:instrText xml:space="preserve"> PAGEREF _Toc417442870 \h </w:instrText>
+              <w:instrText xml:space="preserve"> PAGEREF _Toc417447067 \h </w:instrText>
             </w:r>
             <w:r>
               <w:rPr>
@@ -3307,7 +3312,7 @@
               <w:lang w:eastAsia="en-US"/>
             </w:rPr>
           </w:pPr>
-          <w:hyperlink w:anchor="_Toc417442871" w:history="1">
+          <w:hyperlink w:anchor="_Toc417447068" w:history="1">
             <w:r>
               <w:rPr>
                 <w:rStyle w:val="Hyperlink"/>
@@ -3334,7 +3339,7 @@
                 <w:noProof/>
                 <w:webHidden/>
               </w:rPr>
-              <w:instrText xml:space="preserve"> PAGEREF _Toc417442871 \h </w:instrText>
+              <w:instrText xml:space="preserve"> PAGEREF _Toc417447068 \h </w:instrText>
             </w:r>
             <w:r>
               <w:rPr>
@@ -3376,7 +3381,7 @@
               <w:lang w:eastAsia="en-US"/>
             </w:rPr>
           </w:pPr>
-          <w:hyperlink w:anchor="_Toc417442872" w:history="1">
+          <w:hyperlink w:anchor="_Toc417447069" w:history="1">
             <w:r>
               <w:rPr>
                 <w:rStyle w:val="Hyperlink"/>
@@ -3403,7 +3408,7 @@
                 <w:noProof/>
                 <w:webHidden/>
               </w:rPr>
-              <w:instrText xml:space="preserve"> PAGEREF _Toc417442872 \h </w:instrText>
+              <w:instrText xml:space="preserve"> PAGEREF _Toc417447069 \h </w:instrText>
             </w:r>
             <w:r>
               <w:rPr>
@@ -3445,7 +3450,7 @@
               <w:lang w:eastAsia="en-US"/>
             </w:rPr>
           </w:pPr>
-          <w:hyperlink w:anchor="_Toc417442873" w:history="1">
+          <w:hyperlink w:anchor="_Toc417447070" w:history="1">
             <w:r>
               <w:rPr>
                 <w:rStyle w:val="Hyperlink"/>
@@ -3472,7 +3477,7 @@
                 <w:noProof/>
                 <w:webHidden/>
               </w:rPr>
-              <w:instrText xml:space="preserve"> PAGEREF _Toc417442873 \h </w:instrText>
+              <w:instrText xml:space="preserve"> PAGEREF _Toc417447070 \h </w:instrText>
             </w:r>
             <w:r>
               <w:rPr>
@@ -3514,7 +3519,7 @@
               <w:lang w:eastAsia="en-US"/>
             </w:rPr>
           </w:pPr>
-          <w:hyperlink w:anchor="_Toc417442874" w:history="1">
+          <w:hyperlink w:anchor="_Toc417447071" w:history="1">
             <w:r>
               <w:rPr>
                 <w:rStyle w:val="Hyperlink"/>
@@ -3541,7 +3546,7 @@
                 <w:noProof/>
                 <w:webHidden/>
               </w:rPr>
-              <w:instrText xml:space="preserve"> PAGEREF _Toc417442874 \h </w:instrText>
+              <w:instrText xml:space="preserve"> PAGEREF _Toc417447071 \h </w:instrText>
             </w:r>
             <w:r>
               <w:rPr>
@@ -3583,7 +3588,7 @@
               <w:lang w:eastAsia="en-US"/>
             </w:rPr>
           </w:pPr>
-          <w:hyperlink w:anchor="_Toc417442875" w:history="1">
+          <w:hyperlink w:anchor="_Toc417447072" w:history="1">
             <w:r>
               <w:rPr>
                 <w:rStyle w:val="Hyperlink"/>
@@ -3610,7 +3615,7 @@
                 <w:noProof/>
                 <w:webHidden/>
               </w:rPr>
-              <w:instrText xml:space="preserve"> PAGEREF _Toc417442875 \h </w:instrText>
+              <w:instrText xml:space="preserve"> PAGEREF _Toc417447072 \h </w:instrText>
             </w:r>
             <w:r>
               <w:rPr>
@@ -3652,7 +3657,7 @@
               <w:lang w:eastAsia="en-US"/>
             </w:rPr>
           </w:pPr>
-          <w:hyperlink w:anchor="_Toc417442876" w:history="1">
+          <w:hyperlink w:anchor="_Toc417447073" w:history="1">
             <w:r>
               <w:rPr>
                 <w:rStyle w:val="Hyperlink"/>
@@ -3679,7 +3684,7 @@
                 <w:noProof/>
                 <w:webHidden/>
               </w:rPr>
-              <w:instrText xml:space="preserve"> PAGEREF _Toc417442876 \h </w:instrText>
+              <w:instrText xml:space="preserve"> PAGEREF _Toc417447073 \h </w:instrText>
             </w:r>
             <w:r>
               <w:rPr>
@@ -3721,7 +3726,7 @@
               <w:lang w:eastAsia="en-US"/>
             </w:rPr>
           </w:pPr>
-          <w:hyperlink w:anchor="_Toc417442877" w:history="1">
+          <w:hyperlink w:anchor="_Toc417447074" w:history="1">
             <w:r>
               <w:rPr>
                 <w:rStyle w:val="Hyperlink"/>
@@ -3748,7 +3753,7 @@
                 <w:noProof/>
                 <w:webHidden/>
               </w:rPr>
-              <w:instrText xml:space="preserve"> PAGEREF _Toc417442877 \h </w:instrText>
+              <w:instrText xml:space="preserve"> PAGEREF _Toc417447074 \h </w:instrText>
             </w:r>
             <w:r>
               <w:rPr>
@@ -3790,7 +3795,7 @@
               <w:lang w:eastAsia="en-US"/>
             </w:rPr>
           </w:pPr>
-          <w:hyperlink w:anchor="_Toc417442878" w:history="1">
+          <w:hyperlink w:anchor="_Toc417447075" w:history="1">
             <w:r>
               <w:rPr>
                 <w:rStyle w:val="Hyperlink"/>
@@ -3817,7 +3822,7 @@
                 <w:noProof/>
                 <w:webHidden/>
               </w:rPr>
-              <w:instrText xml:space="preserve"> PAGEREF _Toc417442878 \h </w:instrText>
+              <w:instrText xml:space="preserve"> PAGEREF _Toc417447075 \h </w:instrText>
             </w:r>
             <w:r>
               <w:rPr>
@@ -3859,7 +3864,7 @@
               <w:lang w:eastAsia="en-US"/>
             </w:rPr>
           </w:pPr>
-          <w:hyperlink w:anchor="_Toc417442879" w:history="1">
+          <w:hyperlink w:anchor="_Toc417447076" w:history="1">
             <w:r>
               <w:rPr>
                 <w:rStyle w:val="Hyperlink"/>
@@ -3886,7 +3891,7 @@
                 <w:noProof/>
                 <w:webHidden/>
               </w:rPr>
-              <w:instrText xml:space="preserve"> PAGEREF _Toc417442879 \h </w:instrText>
+              <w:instrText xml:space="preserve"> PAGEREF _Toc417447076 \h </w:instrText>
             </w:r>
             <w:r>
               <w:rPr>
@@ -3928,7 +3933,7 @@
               <w:lang w:eastAsia="en-US"/>
             </w:rPr>
           </w:pPr>
-          <w:hyperlink w:anchor="_Toc417442880" w:history="1">
+          <w:hyperlink w:anchor="_Toc417447077" w:history="1">
             <w:r>
               <w:rPr>
                 <w:rStyle w:val="Hyperlink"/>
@@ -3955,7 +3960,7 @@
                 <w:noProof/>
                 <w:webHidden/>
               </w:rPr>
-              <w:instrText xml:space="preserve"> PAGEREF _Toc417442880 \h </w:instrText>
+              <w:instrText xml:space="preserve"> PAGEREF _Toc417447077 \h </w:instrText>
             </w:r>
             <w:r>
               <w:rPr>
@@ -3997,7 +4002,7 @@
               <w:lang w:eastAsia="en-US"/>
             </w:rPr>
           </w:pPr>
-          <w:hyperlink w:anchor="_Toc417442881" w:history="1">
+          <w:hyperlink w:anchor="_Toc417447078" w:history="1">
             <w:r>
               <w:rPr>
                 <w:rStyle w:val="Hyperlink"/>
@@ -4024,7 +4029,7 @@
                 <w:noProof/>
                 <w:webHidden/>
               </w:rPr>
-              <w:instrText xml:space="preserve"> PAGEREF _Toc417442881 \h </w:instrText>
+              <w:instrText xml:space="preserve"> PAGEREF _Toc417447078 \h </w:instrText>
             </w:r>
             <w:r>
               <w:rPr>
@@ -4066,7 +4071,7 @@
               <w:lang w:eastAsia="en-US"/>
             </w:rPr>
           </w:pPr>
-          <w:hyperlink w:anchor="_Toc417442882" w:history="1">
+          <w:hyperlink w:anchor="_Toc417447079" w:history="1">
             <w:r>
               <w:rPr>
                 <w:rStyle w:val="Hyperlink"/>
@@ -4093,7 +4098,7 @@
                 <w:noProof/>
                 <w:webHidden/>
               </w:rPr>
-              <w:instrText xml:space="preserve"> PAGEREF _Toc417442882 \h </w:instrText>
+              <w:instrText xml:space="preserve"> PAGEREF _Toc417447079 \h </w:instrText>
             </w:r>
             <w:r>
               <w:rPr>
@@ -4135,7 +4140,7 @@
               <w:lang w:eastAsia="en-US"/>
             </w:rPr>
           </w:pPr>
-          <w:hyperlink w:anchor="_Toc417442883" w:history="1">
+          <w:hyperlink w:anchor="_Toc417447080" w:history="1">
             <w:r>
               <w:rPr>
                 <w:rStyle w:val="Hyperlink"/>
@@ -4162,7 +4167,7 @@
                 <w:noProof/>
                 <w:webHidden/>
               </w:rPr>
-              <w:instrText xml:space="preserve"> PAGEREF _Toc417442883 \h </w:instrText>
+              <w:instrText xml:space="preserve"> PAGEREF _Toc417447080 \h </w:instrText>
             </w:r>
             <w:r>
               <w:rPr>
@@ -4204,7 +4209,7 @@
               <w:lang w:eastAsia="en-US"/>
             </w:rPr>
           </w:pPr>
-          <w:hyperlink w:anchor="_Toc417442884" w:history="1">
+          <w:hyperlink w:anchor="_Toc417447081" w:history="1">
             <w:r>
               <w:rPr>
                 <w:rStyle w:val="Hyperlink"/>
@@ -4231,7 +4236,7 @@
                 <w:noProof/>
                 <w:webHidden/>
               </w:rPr>
-              <w:instrText xml:space="preserve"> PAGEREF _Toc417442884 \h </w:instrText>
+              <w:instrText xml:space="preserve"> PAGEREF _Toc417447081 \h </w:instrText>
             </w:r>
             <w:r>
               <w:rPr>
@@ -4273,7 +4278,7 @@
               <w:lang w:eastAsia="en-US"/>
             </w:rPr>
           </w:pPr>
-          <w:hyperlink w:anchor="_Toc417442885" w:history="1">
+          <w:hyperlink w:anchor="_Toc417447082" w:history="1">
             <w:r>
               <w:rPr>
                 <w:rStyle w:val="Hyperlink"/>
@@ -4300,7 +4305,7 @@
                 <w:noProof/>
                 <w:webHidden/>
               </w:rPr>
-              <w:instrText xml:space="preserve"> PAGEREF _Toc417442885 \h </w:instrText>
+              <w:instrText xml:space="preserve"> PAGEREF _Toc417447082 \h </w:instrText>
             </w:r>
             <w:r>
               <w:rPr>
@@ -4342,7 +4347,7 @@
               <w:lang w:eastAsia="en-US"/>
             </w:rPr>
           </w:pPr>
-          <w:hyperlink w:anchor="_Toc417442886" w:history="1">
+          <w:hyperlink w:anchor="_Toc417447083" w:history="1">
             <w:r>
               <w:rPr>
                 <w:rStyle w:val="Hyperlink"/>
@@ -4369,7 +4374,7 @@
                 <w:noProof/>
                 <w:webHidden/>
               </w:rPr>
-              <w:instrText xml:space="preserve"> PAGEREF _Toc417442886 \h </w:instrText>
+              <w:instrText xml:space="preserve"> PAGEREF _Toc417447083 \h </w:instrText>
             </w:r>
             <w:r>
               <w:rPr>
@@ -4411,7 +4416,7 @@
               <w:lang w:eastAsia="en-US"/>
             </w:rPr>
           </w:pPr>
-          <w:hyperlink w:anchor="_Toc417442887" w:history="1">
+          <w:hyperlink w:anchor="_Toc417447084" w:history="1">
             <w:r>
               <w:rPr>
                 <w:rStyle w:val="Hyperlink"/>
@@ -4438,7 +4443,7 @@
                 <w:noProof/>
                 <w:webHidden/>
               </w:rPr>
-              <w:instrText xml:space="preserve"> PAGEREF _Toc417442887 \h </w:instrText>
+              <w:instrText xml:space="preserve"> PAGEREF _Toc417447084 \h </w:instrText>
             </w:r>
             <w:r>
               <w:rPr>
@@ -4480,7 +4485,7 @@
               <w:lang w:eastAsia="en-US"/>
             </w:rPr>
           </w:pPr>
-          <w:hyperlink w:anchor="_Toc417442888" w:history="1">
+          <w:hyperlink w:anchor="_Toc417447085" w:history="1">
             <w:r>
               <w:rPr>
                 <w:rStyle w:val="Hyperlink"/>
@@ -4507,7 +4512,7 @@
                 <w:noProof/>
                 <w:webHidden/>
               </w:rPr>
-              <w:instrText xml:space="preserve"> PAGEREF _Toc417442888 \h </w:instrText>
+              <w:instrText xml:space="preserve"> PAGEREF _Toc417447085 \h </w:instrText>
             </w:r>
             <w:r>
               <w:rPr>
@@ -4549,7 +4554,7 @@
               <w:lang w:eastAsia="en-US"/>
             </w:rPr>
           </w:pPr>
-          <w:hyperlink w:anchor="_Toc417442889" w:history="1">
+          <w:hyperlink w:anchor="_Toc417447086" w:history="1">
             <w:r>
               <w:rPr>
                 <w:rStyle w:val="Hyperlink"/>
@@ -4576,7 +4581,7 @@
                 <w:noProof/>
                 <w:webHidden/>
               </w:rPr>
-              <w:instrText xml:space="preserve"> PAGEREF _Toc417442889 \h </w:instrText>
+              <w:instrText xml:space="preserve"> PAGEREF _Toc417447086 \h </w:instrText>
             </w:r>
             <w:r>
               <w:rPr>
@@ -4618,7 +4623,7 @@
               <w:lang w:eastAsia="en-US"/>
             </w:rPr>
           </w:pPr>
-          <w:hyperlink w:anchor="_Toc417442890" w:history="1">
+          <w:hyperlink w:anchor="_Toc417447087" w:history="1">
             <w:r>
               <w:rPr>
                 <w:rStyle w:val="Hyperlink"/>
@@ -4645,7 +4650,7 @@
                 <w:noProof/>
                 <w:webHidden/>
               </w:rPr>
-              <w:instrText xml:space="preserve"> PAGEREF _Toc417442890 \h </w:instrText>
+              <w:instrText xml:space="preserve"> PAGEREF _Toc417447087 \h </w:instrText>
             </w:r>
             <w:r>
               <w:rPr>
@@ -4687,7 +4692,7 @@
               <w:lang w:eastAsia="en-US"/>
             </w:rPr>
           </w:pPr>
-          <w:hyperlink w:anchor="_Toc417442891" w:history="1">
+          <w:hyperlink w:anchor="_Toc417447088" w:history="1">
             <w:r>
               <w:rPr>
                 <w:rStyle w:val="Hyperlink"/>
@@ -4714,7 +4719,7 @@
                 <w:noProof/>
                 <w:webHidden/>
               </w:rPr>
-              <w:instrText xml:space="preserve"> PAGEREF _Toc417442891 \h </w:instrText>
+              <w:instrText xml:space="preserve"> PAGEREF _Toc417447088 \h </w:instrText>
             </w:r>
             <w:r>
               <w:rPr>
@@ -4756,7 +4761,7 @@
               <w:lang w:eastAsia="en-US"/>
             </w:rPr>
           </w:pPr>
-          <w:hyperlink w:anchor="_Toc417442892" w:history="1">
+          <w:hyperlink w:anchor="_Toc417447089" w:history="1">
             <w:r>
               <w:rPr>
                 <w:rStyle w:val="Hyperlink"/>
@@ -4783,7 +4788,7 @@
                 <w:noProof/>
                 <w:webHidden/>
               </w:rPr>
-              <w:instrText xml:space="preserve"> PAGEREF _Toc417442892 \h </w:instrText>
+              <w:instrText xml:space="preserve"> PAGEREF _Toc417447089 \h </w:instrText>
             </w:r>
             <w:r>
               <w:rPr>
@@ -4825,7 +4830,7 @@
               <w:lang w:eastAsia="en-US"/>
             </w:rPr>
           </w:pPr>
-          <w:hyperlink w:anchor="_Toc417442893" w:history="1">
+          <w:hyperlink w:anchor="_Toc417447090" w:history="1">
             <w:r>
               <w:rPr>
                 <w:rStyle w:val="Hyperlink"/>
@@ -4852,7 +4857,7 @@
                 <w:noProof/>
                 <w:webHidden/>
               </w:rPr>
-              <w:instrText xml:space="preserve"> PAGEREF _Toc417442893 \h </w:instrText>
+              <w:instrText xml:space="preserve"> PAGEREF _Toc417447090 \h </w:instrText>
             </w:r>
             <w:r>
               <w:rPr>
@@ -4894,7 +4899,7 @@
               <w:lang w:eastAsia="en-US"/>
             </w:rPr>
           </w:pPr>
-          <w:hyperlink w:anchor="_Toc417442894" w:history="1">
+          <w:hyperlink w:anchor="_Toc417447091" w:history="1">
             <w:r>
               <w:rPr>
                 <w:rStyle w:val="Hyperlink"/>
@@ -4921,7 +4926,7 @@
                 <w:noProof/>
                 <w:webHidden/>
               </w:rPr>
-              <w:instrText xml:space="preserve"> PAGEREF _Toc417442894 \h </w:instrText>
+              <w:instrText xml:space="preserve"> PAGEREF _Toc417447091 \h </w:instrText>
             </w:r>
             <w:r>
               <w:rPr>
@@ -4963,7 +4968,7 @@
               <w:lang w:eastAsia="en-US"/>
             </w:rPr>
           </w:pPr>
-          <w:hyperlink w:anchor="_Toc417442895" w:history="1">
+          <w:hyperlink w:anchor="_Toc417447092" w:history="1">
             <w:r>
               <w:rPr>
                 <w:rStyle w:val="Hyperlink"/>
@@ -4990,7 +4995,7 @@
                 <w:noProof/>
                 <w:webHidden/>
               </w:rPr>
-              <w:instrText xml:space="preserve"> PAGEREF _Toc417442895 \h </w:instrText>
+              <w:instrText xml:space="preserve"> PAGEREF _Toc417447092 \h </w:instrText>
             </w:r>
             <w:r>
               <w:rPr>
@@ -5032,7 +5037,7 @@
               <w:lang w:eastAsia="en-US"/>
             </w:rPr>
           </w:pPr>
-          <w:hyperlink w:anchor="_Toc417442896" w:history="1">
+          <w:hyperlink w:anchor="_Toc417447093" w:history="1">
             <w:r>
               <w:rPr>
                 <w:rStyle w:val="Hyperlink"/>
@@ -5059,7 +5064,7 @@
                 <w:noProof/>
                 <w:webHidden/>
               </w:rPr>
-              <w:instrText xml:space="preserve"> PAGEREF _Toc417442896 \h </w:instrText>
+              <w:instrText xml:space="preserve"> PAGEREF _Toc417447093 \h </w:instrText>
             </w:r>
             <w:r>
               <w:rPr>
@@ -5101,7 +5106,7 @@
               <w:lang w:eastAsia="en-US"/>
             </w:rPr>
           </w:pPr>
-          <w:hyperlink w:anchor="_Toc417442897" w:history="1">
+          <w:hyperlink w:anchor="_Toc417447094" w:history="1">
             <w:r>
               <w:rPr>
                 <w:rStyle w:val="Hyperlink"/>
@@ -5128,7 +5133,7 @@
                 <w:noProof/>
                 <w:webHidden/>
               </w:rPr>
-              <w:instrText xml:space="preserve"> PAGEREF _Toc417442897 \h </w:instrText>
+              <w:instrText xml:space="preserve"> PAGEREF _Toc417447094 \h </w:instrText>
             </w:r>
             <w:r>
               <w:rPr>
@@ -5170,7 +5175,7 @@
               <w:lang w:eastAsia="en-US"/>
             </w:rPr>
           </w:pPr>
-          <w:hyperlink w:anchor="_Toc417442898" w:history="1">
+          <w:hyperlink w:anchor="_Toc417447095" w:history="1">
             <w:r>
               <w:rPr>
                 <w:rStyle w:val="Hyperlink"/>
@@ -5197,7 +5202,7 @@
                 <w:noProof/>
                 <w:webHidden/>
               </w:rPr>
-              <w:instrText xml:space="preserve"> PAGEREF _Toc417442898 \h </w:instrText>
+              <w:instrText xml:space="preserve"> PAGEREF _Toc417447095 \h </w:instrText>
             </w:r>
             <w:r>
               <w:rPr>
@@ -5239,7 +5244,7 @@
               <w:lang w:eastAsia="en-US"/>
             </w:rPr>
           </w:pPr>
-          <w:hyperlink w:anchor="_Toc417442899" w:history="1">
+          <w:hyperlink w:anchor="_Toc417447096" w:history="1">
             <w:r>
               <w:rPr>
                 <w:rStyle w:val="Hyperlink"/>
@@ -5266,7 +5271,7 @@
                 <w:noProof/>
                 <w:webHidden/>
               </w:rPr>
-              <w:instrText xml:space="preserve"> PAGEREF _Toc417442899 \h </w:instrText>
+              <w:instrText xml:space="preserve"> PAGEREF _Toc417447096 \h </w:instrText>
             </w:r>
             <w:r>
               <w:rPr>
@@ -5308,7 +5313,7 @@
               <w:lang w:eastAsia="en-US"/>
             </w:rPr>
           </w:pPr>
-          <w:hyperlink w:anchor="_Toc417442900" w:history="1">
+          <w:hyperlink w:anchor="_Toc417447097" w:history="1">
             <w:r>
               <w:rPr>
                 <w:rStyle w:val="Hyperlink"/>
@@ -5335,7 +5340,7 @@
                 <w:noProof/>
                 <w:webHidden/>
               </w:rPr>
-              <w:instrText xml:space="preserve"> PAGEREF _Toc417442900 \h </w:instrText>
+              <w:instrText xml:space="preserve"> PAGEREF _Toc417447097 \h </w:instrText>
             </w:r>
             <w:r>
               <w:rPr>
@@ -5377,7 +5382,7 @@
               <w:lang w:eastAsia="en-US"/>
             </w:rPr>
           </w:pPr>
-          <w:hyperlink w:anchor="_Toc417442901" w:history="1">
+          <w:hyperlink w:anchor="_Toc417447098" w:history="1">
             <w:r>
               <w:rPr>
                 <w:rStyle w:val="Hyperlink"/>
@@ -5404,7 +5409,7 @@
                 <w:noProof/>
                 <w:webHidden/>
               </w:rPr>
-              <w:instrText xml:space="preserve"> PAGEREF _Toc417442901 \h </w:instrText>
+              <w:instrText xml:space="preserve"> PAGEREF _Toc417447098 \h </w:instrText>
             </w:r>
             <w:r>
               <w:rPr>
@@ -5446,7 +5451,7 @@
               <w:lang w:eastAsia="en-US"/>
             </w:rPr>
           </w:pPr>
-          <w:hyperlink w:anchor="_Toc417442902" w:history="1">
+          <w:hyperlink w:anchor="_Toc417447099" w:history="1">
             <w:r>
               <w:rPr>
                 <w:rStyle w:val="Hyperlink"/>
@@ -5473,7 +5478,7 @@
                 <w:noProof/>
                 <w:webHidden/>
               </w:rPr>
-              <w:instrText xml:space="preserve"> PAGEREF _Toc417442902 \h </w:instrText>
+              <w:instrText xml:space="preserve"> PAGEREF _Toc417447099 \h </w:instrText>
             </w:r>
             <w:r>
               <w:rPr>
@@ -5515,7 +5520,7 @@
               <w:lang w:eastAsia="en-US"/>
             </w:rPr>
           </w:pPr>
-          <w:hyperlink w:anchor="_Toc417442903" w:history="1">
+          <w:hyperlink w:anchor="_Toc417447100" w:history="1">
             <w:r>
               <w:rPr>
                 <w:rStyle w:val="Hyperlink"/>
@@ -5542,7 +5547,7 @@
                 <w:noProof/>
                 <w:webHidden/>
               </w:rPr>
-              <w:instrText xml:space="preserve"> PAGEREF _Toc417442903 \h </w:instrText>
+              <w:instrText xml:space="preserve"> PAGEREF _Toc417447100 \h </w:instrText>
             </w:r>
             <w:r>
               <w:rPr>
@@ -5584,7 +5589,7 @@
               <w:lang w:eastAsia="en-US"/>
             </w:rPr>
           </w:pPr>
-          <w:hyperlink w:anchor="_Toc417442904" w:history="1">
+          <w:hyperlink w:anchor="_Toc417447101" w:history="1">
             <w:r>
               <w:rPr>
                 <w:rStyle w:val="Hyperlink"/>
@@ -5611,7 +5616,7 @@
                 <w:noProof/>
                 <w:webHidden/>
               </w:rPr>
-              <w:instrText xml:space="preserve"> PAGEREF _Toc417442904 \h </w:instrText>
+              <w:instrText xml:space="preserve"> PAGEREF _Toc417447101 \h </w:instrText>
             </w:r>
             <w:r>
               <w:rPr>
@@ -5653,7 +5658,7 @@
               <w:lang w:eastAsia="en-US"/>
             </w:rPr>
           </w:pPr>
-          <w:hyperlink w:anchor="_Toc417442905" w:history="1">
+          <w:hyperlink w:anchor="_Toc417447102" w:history="1">
             <w:r>
               <w:rPr>
                 <w:rStyle w:val="Hyperlink"/>
@@ -5680,7 +5685,7 @@
                 <w:noProof/>
                 <w:webHidden/>
               </w:rPr>
-              <w:instrText xml:space="preserve"> PAGEREF _Toc417442905 \h </w:instrText>
+              <w:instrText xml:space="preserve"> PAGEREF _Toc417447102 \h </w:instrText>
             </w:r>
             <w:r>
               <w:rPr>
@@ -5722,7 +5727,7 @@
               <w:lang w:eastAsia="en-US"/>
             </w:rPr>
           </w:pPr>
-          <w:hyperlink w:anchor="_Toc417442906" w:history="1">
+          <w:hyperlink w:anchor="_Toc417447103" w:history="1">
             <w:r>
               <w:rPr>
                 <w:rStyle w:val="Hyperlink"/>
@@ -5749,7 +5754,7 @@
                 <w:noProof/>
                 <w:webHidden/>
               </w:rPr>
-              <w:instrText xml:space="preserve"> PAGEREF _Toc417442906 \h </w:instrText>
+              <w:instrText xml:space="preserve"> PAGEREF _Toc417447103 \h </w:instrText>
             </w:r>
             <w:r>
               <w:rPr>
@@ -5791,7 +5796,7 @@
               <w:lang w:eastAsia="en-US"/>
             </w:rPr>
           </w:pPr>
-          <w:hyperlink w:anchor="_Toc417442907" w:history="1">
+          <w:hyperlink w:anchor="_Toc417447104" w:history="1">
             <w:r>
               <w:rPr>
                 <w:rStyle w:val="Hyperlink"/>
@@ -5818,7 +5823,7 @@
                 <w:noProof/>
                 <w:webHidden/>
               </w:rPr>
-              <w:instrText xml:space="preserve"> PAGEREF _Toc417442907 \h </w:instrText>
+              <w:instrText xml:space="preserve"> PAGEREF _Toc417447104 \h </w:instrText>
             </w:r>
             <w:r>
               <w:rPr>
@@ -5860,7 +5865,7 @@
               <w:lang w:eastAsia="en-US"/>
             </w:rPr>
           </w:pPr>
-          <w:hyperlink w:anchor="_Toc417442908" w:history="1">
+          <w:hyperlink w:anchor="_Toc417447105" w:history="1">
             <w:r>
               <w:rPr>
                 <w:rStyle w:val="Hyperlink"/>
@@ -5887,7 +5892,7 @@
                 <w:noProof/>
                 <w:webHidden/>
               </w:rPr>
-              <w:instrText xml:space="preserve"> PAGEREF _Toc417442908 \h </w:instrText>
+              <w:instrText xml:space="preserve"> PAGEREF _Toc417447105 \h </w:instrText>
             </w:r>
             <w:r>
               <w:rPr>
@@ -5929,7 +5934,7 @@
               <w:lang w:eastAsia="en-US"/>
             </w:rPr>
           </w:pPr>
-          <w:hyperlink w:anchor="_Toc417442909" w:history="1">
+          <w:hyperlink w:anchor="_Toc417447106" w:history="1">
             <w:r>
               <w:rPr>
                 <w:rStyle w:val="Hyperlink"/>
@@ -5956,7 +5961,7 @@
                 <w:noProof/>
                 <w:webHidden/>
               </w:rPr>
-              <w:instrText xml:space="preserve"> PAGEREF _Toc417442909 \h </w:instrText>
+              <w:instrText xml:space="preserve"> PAGEREF _Toc417447106 \h </w:instrText>
             </w:r>
             <w:r>
               <w:rPr>
@@ -5998,7 +6003,7 @@
               <w:lang w:eastAsia="en-US"/>
             </w:rPr>
           </w:pPr>
-          <w:hyperlink w:anchor="_Toc417442910" w:history="1">
+          <w:hyperlink w:anchor="_Toc417447107" w:history="1">
             <w:r>
               <w:rPr>
                 <w:rStyle w:val="Hyperlink"/>
@@ -6025,7 +6030,7 @@
                 <w:noProof/>
                 <w:webHidden/>
               </w:rPr>
-              <w:instrText xml:space="preserve"> PAGEREF _Toc417442910 \h </w:instrText>
+              <w:instrText xml:space="preserve"> PAGEREF _Toc417447107 \h </w:instrText>
             </w:r>
             <w:r>
               <w:rPr>
@@ -6067,7 +6072,7 @@
               <w:lang w:eastAsia="en-US"/>
             </w:rPr>
           </w:pPr>
-          <w:hyperlink w:anchor="_Toc417442911" w:history="1">
+          <w:hyperlink w:anchor="_Toc417447108" w:history="1">
             <w:r>
               <w:rPr>
                 <w:rStyle w:val="Hyperlink"/>
@@ -6094,7 +6099,7 @@
                 <w:noProof/>
                 <w:webHidden/>
               </w:rPr>
-              <w:instrText xml:space="preserve"> PAGEREF _Toc417442911 \h </w:instrText>
+              <w:instrText xml:space="preserve"> PAGEREF _Toc417447108 \h </w:instrText>
             </w:r>
             <w:r>
               <w:rPr>
@@ -6136,7 +6141,7 @@
               <w:lang w:eastAsia="en-US"/>
             </w:rPr>
           </w:pPr>
-          <w:hyperlink w:anchor="_Toc417442912" w:history="1">
+          <w:hyperlink w:anchor="_Toc417447109" w:history="1">
             <w:r>
               <w:rPr>
                 <w:rStyle w:val="Hyperlink"/>
@@ -6163,7 +6168,7 @@
                 <w:noProof/>
                 <w:webHidden/>
               </w:rPr>
-              <w:instrText xml:space="preserve"> PAGEREF _Toc417442912 \h </w:instrText>
+              <w:instrText xml:space="preserve"> PAGEREF _Toc417447109 \h </w:instrText>
             </w:r>
             <w:r>
               <w:rPr>
@@ -6205,7 +6210,7 @@
               <w:lang w:eastAsia="en-US"/>
             </w:rPr>
           </w:pPr>
-          <w:hyperlink w:anchor="_Toc417442913" w:history="1">
+          <w:hyperlink w:anchor="_Toc417447110" w:history="1">
             <w:r>
               <w:rPr>
                 <w:rStyle w:val="Hyperlink"/>
@@ -6232,7 +6237,7 @@
                 <w:noProof/>
                 <w:webHidden/>
               </w:rPr>
-              <w:instrText xml:space="preserve"> PAGEREF _Toc417442913 \h </w:instrText>
+              <w:instrText xml:space="preserve"> PAGEREF _Toc417447110 \h </w:instrText>
             </w:r>
             <w:r>
               <w:rPr>
@@ -6274,7 +6279,7 @@
               <w:lang w:eastAsia="en-US"/>
             </w:rPr>
           </w:pPr>
-          <w:hyperlink w:anchor="_Toc417442914" w:history="1">
+          <w:hyperlink w:anchor="_Toc417447111" w:history="1">
             <w:r>
               <w:rPr>
                 <w:rStyle w:val="Hyperlink"/>
@@ -6301,7 +6306,7 @@
                 <w:noProof/>
                 <w:webHidden/>
               </w:rPr>
-              <w:instrText xml:space="preserve"> PAGEREF _Toc417442914 \h </w:instrText>
+              <w:instrText xml:space="preserve"> PAGEREF _Toc417447111 \h </w:instrText>
             </w:r>
             <w:r>
               <w:rPr>
@@ -6343,7 +6348,7 @@
               <w:lang w:eastAsia="en-US"/>
             </w:rPr>
           </w:pPr>
-          <w:hyperlink w:anchor="_Toc417442915" w:history="1">
+          <w:hyperlink w:anchor="_Toc417447112" w:history="1">
             <w:r>
               <w:rPr>
                 <w:rStyle w:val="Hyperlink"/>
@@ -6370,7 +6375,7 @@
                 <w:noProof/>
                 <w:webHidden/>
               </w:rPr>
-              <w:instrText xml:space="preserve"> PAGEREF _Toc417442915 \h </w:instrText>
+              <w:instrText xml:space="preserve"> PAGEREF _Toc417447112 \h </w:instrText>
             </w:r>
             <w:r>
               <w:rPr>
@@ -6412,7 +6417,7 @@
               <w:lang w:eastAsia="en-US"/>
             </w:rPr>
           </w:pPr>
-          <w:hyperlink w:anchor="_Toc417442916" w:history="1">
+          <w:hyperlink w:anchor="_Toc417447113" w:history="1">
             <w:r>
               <w:rPr>
                 <w:rStyle w:val="Hyperlink"/>
@@ -6439,7 +6444,7 @@
                 <w:noProof/>
                 <w:webHidden/>
               </w:rPr>
-              <w:instrText xml:space="preserve"> PAGEREF _Toc417442916 \h </w:instrText>
+              <w:instrText xml:space="preserve"> PAGEREF _Toc417447113 \h </w:instrText>
             </w:r>
             <w:r>
               <w:rPr>
@@ -6481,7 +6486,7 @@
               <w:lang w:eastAsia="en-US"/>
             </w:rPr>
           </w:pPr>
-          <w:hyperlink w:anchor="_Toc417442917" w:history="1">
+          <w:hyperlink w:anchor="_Toc417447114" w:history="1">
             <w:r>
               <w:rPr>
                 <w:rStyle w:val="Hyperlink"/>
@@ -6508,7 +6513,7 @@
                 <w:noProof/>
                 <w:webHidden/>
               </w:rPr>
-              <w:instrText xml:space="preserve"> PAGEREF _Toc417442917 \h </w:instrText>
+              <w:instrText xml:space="preserve"> PAGEREF _Toc417447114 \h </w:instrText>
             </w:r>
             <w:r>
               <w:rPr>
@@ -6550,7 +6555,7 @@
               <w:lang w:eastAsia="en-US"/>
             </w:rPr>
           </w:pPr>
-          <w:hyperlink w:anchor="_Toc417442918" w:history="1">
+          <w:hyperlink w:anchor="_Toc417447115" w:history="1">
             <w:r>
               <w:rPr>
                 <w:rStyle w:val="Hyperlink"/>
@@ -6577,7 +6582,7 @@
                 <w:noProof/>
                 <w:webHidden/>
               </w:rPr>
-              <w:instrText xml:space="preserve"> PAGEREF _Toc417442918 \h </w:instrText>
+              <w:instrText xml:space="preserve"> PAGEREF _Toc417447115 \h </w:instrText>
             </w:r>
             <w:r>
               <w:rPr>
@@ -6619,7 +6624,7 @@
               <w:lang w:eastAsia="en-US"/>
             </w:rPr>
           </w:pPr>
-          <w:hyperlink w:anchor="_Toc417442919" w:history="1">
+          <w:hyperlink w:anchor="_Toc417447116" w:history="1">
             <w:r>
               <w:rPr>
                 <w:rStyle w:val="Hyperlink"/>
@@ -6646,7 +6651,7 @@
                 <w:noProof/>
                 <w:webHidden/>
               </w:rPr>
-              <w:instrText xml:space="preserve"> PAGEREF _Toc417442919 \h </w:instrText>
+              <w:instrText xml:space="preserve"> PAGEREF _Toc417447116 \h </w:instrText>
             </w:r>
             <w:r>
               <w:rPr>
@@ -6688,7 +6693,7 @@
               <w:lang w:eastAsia="en-US"/>
             </w:rPr>
           </w:pPr>
-          <w:hyperlink w:anchor="_Toc417442920" w:history="1">
+          <w:hyperlink w:anchor="_Toc417447117" w:history="1">
             <w:r>
               <w:rPr>
                 <w:rStyle w:val="Hyperlink"/>
@@ -6715,7 +6720,7 @@
                 <w:noProof/>
                 <w:webHidden/>
               </w:rPr>
-              <w:instrText xml:space="preserve"> PAGEREF _Toc417442920 \h </w:instrText>
+              <w:instrText xml:space="preserve"> PAGEREF _Toc417447117 \h </w:instrText>
             </w:r>
             <w:r>
               <w:rPr>
@@ -6757,7 +6762,7 @@
               <w:lang w:eastAsia="en-US"/>
             </w:rPr>
           </w:pPr>
-          <w:hyperlink w:anchor="_Toc417442921" w:history="1">
+          <w:hyperlink w:anchor="_Toc417447118" w:history="1">
             <w:r>
               <w:rPr>
                 <w:rStyle w:val="Hyperlink"/>
@@ -6784,7 +6789,7 @@
                 <w:noProof/>
                 <w:webHidden/>
               </w:rPr>
-              <w:instrText xml:space="preserve"> PAGEREF _Toc417442921 \h </w:instrText>
+              <w:instrText xml:space="preserve"> PAGEREF _Toc417447118 \h </w:instrText>
             </w:r>
             <w:r>
               <w:rPr>
@@ -6826,7 +6831,7 @@
               <w:lang w:eastAsia="en-US"/>
             </w:rPr>
           </w:pPr>
-          <w:hyperlink w:anchor="_Toc417442922" w:history="1">
+          <w:hyperlink w:anchor="_Toc417447119" w:history="1">
             <w:r>
               <w:rPr>
                 <w:rStyle w:val="Hyperlink"/>
@@ -6853,7 +6858,7 @@
                 <w:noProof/>
                 <w:webHidden/>
               </w:rPr>
-              <w:instrText xml:space="preserve"> PAGEREF _Toc417442922 \h </w:instrText>
+              <w:instrText xml:space="preserve"> PAGEREF _Toc417447119 \h </w:instrText>
             </w:r>
             <w:r>
               <w:rPr>
@@ -6895,7 +6900,7 @@
               <w:lang w:eastAsia="en-US"/>
             </w:rPr>
           </w:pPr>
-          <w:hyperlink w:anchor="_Toc417442923" w:history="1">
+          <w:hyperlink w:anchor="_Toc417447120" w:history="1">
             <w:r>
               <w:rPr>
                 <w:rStyle w:val="Hyperlink"/>
@@ -6922,7 +6927,7 @@
                 <w:noProof/>
                 <w:webHidden/>
               </w:rPr>
-              <w:instrText xml:space="preserve"> PAGEREF _Toc417442923 \h </w:instrText>
+              <w:instrText xml:space="preserve"> PAGEREF _Toc417447120 \h </w:instrText>
             </w:r>
             <w:r>
               <w:rPr>
@@ -6964,7 +6969,7 @@
               <w:lang w:eastAsia="en-US"/>
             </w:rPr>
           </w:pPr>
-          <w:hyperlink w:anchor="_Toc417442924" w:history="1">
+          <w:hyperlink w:anchor="_Toc417447121" w:history="1">
             <w:r>
               <w:rPr>
                 <w:rStyle w:val="Hyperlink"/>
@@ -6991,7 +6996,7 @@
                 <w:noProof/>
                 <w:webHidden/>
               </w:rPr>
-              <w:instrText xml:space="preserve"> PAGEREF _Toc417442924 \h </w:instrText>
+              <w:instrText xml:space="preserve"> PAGEREF _Toc417447121 \h </w:instrText>
             </w:r>
             <w:r>
               <w:rPr>
@@ -7100,11 +7105,11 @@
       <w:pPr>
         <w:pStyle w:val="Heading1"/>
       </w:pPr>
-      <w:bookmarkStart w:id="1" w:name="_Toc417442831"/>
+      <w:bookmarkStart w:id="2" w:name="_Toc417447028"/>
       <w:r>
         <w:t>Overview</w:t>
       </w:r>
-      <w:bookmarkEnd w:id="1"/>
+      <w:bookmarkEnd w:id="2"/>
     </w:p>
     <w:p>
       <w:pPr>
@@ -7120,14 +7125,14 @@
           <w:rFonts w:ascii="Candara" w:hAnsi="Candara" w:cs="Times New Roman"/>
         </w:rPr>
       </w:pPr>
-      <w:bookmarkStart w:id="2" w:name="_Toc417442832"/>
+      <w:bookmarkStart w:id="3" w:name="_Toc417447029"/>
       <w:r>
         <w:rPr>
           <w:rFonts w:ascii="Candara" w:hAnsi="Candara" w:cs="Times New Roman"/>
         </w:rPr>
         <w:t>Introduction</w:t>
       </w:r>
-      <w:bookmarkEnd w:id="2"/>
+      <w:bookmarkEnd w:id="3"/>
     </w:p>
     <w:p>
       <w:pPr>
@@ -7196,14 +7201,14 @@
           <w:rFonts w:ascii="Candara" w:hAnsi="Candara" w:cs="Times New Roman"/>
         </w:rPr>
       </w:pPr>
-      <w:bookmarkStart w:id="3" w:name="_Toc417442833"/>
+      <w:bookmarkStart w:id="4" w:name="_Toc417447030"/>
       <w:r>
         <w:rPr>
           <w:rFonts w:ascii="Candara" w:hAnsi="Candara" w:cs="Times New Roman"/>
         </w:rPr>
         <w:t>Features</w:t>
       </w:r>
-      <w:bookmarkEnd w:id="3"/>
+      <w:bookmarkEnd w:id="4"/>
     </w:p>
     <w:p>
       <w:pPr>
@@ -7573,14 +7578,14 @@
       <w:pPr>
         <w:pStyle w:val="Heading2"/>
       </w:pPr>
-      <w:bookmarkStart w:id="4" w:name="_Toc417442834"/>
+      <w:bookmarkStart w:id="5" w:name="_Toc417447031"/>
       <w:r>
         <w:t>System Requirements</w:t>
       </w:r>
       <w:r>
         <w:t xml:space="preserve"> and Support</w:t>
       </w:r>
-      <w:bookmarkEnd w:id="4"/>
+      <w:bookmarkEnd w:id="5"/>
     </w:p>
     <w:p>
       <w:pPr>
@@ -7656,11 +7661,11 @@
       <w:pPr>
         <w:pStyle w:val="Heading2"/>
       </w:pPr>
-      <w:bookmarkStart w:id="5" w:name="_Toc417442835"/>
+      <w:bookmarkStart w:id="6" w:name="_Toc417447032"/>
       <w:r>
         <w:t>Licensing</w:t>
       </w:r>
-      <w:bookmarkEnd w:id="5"/>
+      <w:bookmarkEnd w:id="6"/>
     </w:p>
     <w:p>
       <w:pPr>
@@ -7808,11 +7813,11 @@
       <w:pPr>
         <w:pStyle w:val="Heading1"/>
       </w:pPr>
-      <w:bookmarkStart w:id="6" w:name="_Toc417442836"/>
+      <w:bookmarkStart w:id="7" w:name="_Toc417447033"/>
       <w:r>
         <w:t>Toolkit Functionality</w:t>
       </w:r>
-      <w:bookmarkEnd w:id="6"/>
+      <w:bookmarkEnd w:id="7"/>
     </w:p>
     <w:p>
       <w:pPr>
@@ -7826,11 +7831,11 @@
       <w:pPr>
         <w:pStyle w:val="Heading2"/>
       </w:pPr>
-      <w:bookmarkStart w:id="7" w:name="_Toc417442837"/>
+      <w:bookmarkStart w:id="8" w:name="_Toc417447034"/>
       <w:r>
         <w:t>User Interface</w:t>
       </w:r>
-      <w:bookmarkEnd w:id="7"/>
+      <w:bookmarkEnd w:id="8"/>
     </w:p>
     <w:p>
       <w:pPr>
@@ -8275,11 +8280,11 @@
       <w:pPr>
         <w:pStyle w:val="Heading2"/>
       </w:pPr>
-      <w:bookmarkStart w:id="8" w:name="_Toc417442838"/>
+      <w:bookmarkStart w:id="9" w:name="_Toc417447035"/>
       <w:r>
         <w:t>Functions/Logic</w:t>
       </w:r>
-      <w:bookmarkEnd w:id="8"/>
+      <w:bookmarkEnd w:id="9"/>
     </w:p>
     <w:p>
       <w:pPr>
@@ -8813,11 +8818,11 @@
       <w:pPr>
         <w:pStyle w:val="Heading2"/>
       </w:pPr>
-      <w:bookmarkStart w:id="9" w:name="_Toc417442839"/>
+      <w:bookmarkStart w:id="10" w:name="_Toc417447036"/>
       <w:r>
         <w:t>Integration with SCCM</w:t>
       </w:r>
-      <w:bookmarkEnd w:id="9"/>
+      <w:bookmarkEnd w:id="10"/>
       <w:r>
         <w:t xml:space="preserve"> </w:t>
       </w:r>
@@ -9013,11 +9018,11 @@
       <w:pPr>
         <w:pStyle w:val="Heading2"/>
       </w:pPr>
-      <w:bookmarkStart w:id="10" w:name="_Toc417442840"/>
+      <w:bookmarkStart w:id="11" w:name="_Toc417447037"/>
       <w:r>
         <w:t>Help Console</w:t>
       </w:r>
-      <w:bookmarkEnd w:id="10"/>
+      <w:bookmarkEnd w:id="11"/>
     </w:p>
     <w:p>
       <w:pPr>
@@ -9047,21 +9052,21 @@
       </w:r>
     </w:p>
     <w:p>
-      <w:bookmarkStart w:id="11" w:name="_Toc363546217"/>
+      <w:bookmarkStart w:id="12" w:name="_Toc363546217"/>
     </w:p>
     <w:p>
       <w:pPr>
         <w:pStyle w:val="Heading1"/>
       </w:pPr>
-      <w:bookmarkStart w:id="12" w:name="_Toc417442841"/>
+      <w:bookmarkStart w:id="13" w:name="_Toc417447038"/>
       <w:r>
         <w:t>Toolkit Components</w:t>
       </w:r>
-      <w:bookmarkEnd w:id="11"/>
       <w:bookmarkEnd w:id="12"/>
-    </w:p>
-    <w:p>
-      <w:bookmarkStart w:id="13" w:name="_Toc363546218"/>
+      <w:bookmarkEnd w:id="13"/>
+    </w:p>
+    <w:p>
+      <w:bookmarkStart w:id="14" w:name="_Toc363546218"/>
     </w:p>
     <w:p>
       <w:pPr>
@@ -9070,7 +9075,7 @@
           <w:rFonts w:ascii="Candara" w:hAnsi="Candara"/>
         </w:rPr>
       </w:pPr>
-      <w:bookmarkStart w:id="14" w:name="_Toc417442842"/>
+      <w:bookmarkStart w:id="15" w:name="_Toc417447039"/>
       <w:r>
         <w:rPr>
           <w:rFonts w:ascii="Candara" w:hAnsi="Candara"/>
@@ -9083,24 +9088,24 @@
         </w:rPr>
         <w:t>File</w:t>
       </w:r>
-      <w:bookmarkEnd w:id="13"/>
+      <w:bookmarkEnd w:id="14"/>
       <w:r>
         <w:rPr>
           <w:rFonts w:ascii="Candara" w:hAnsi="Candara"/>
         </w:rPr>
         <w:t xml:space="preserve"> Structure</w:t>
       </w:r>
-      <w:bookmarkEnd w:id="14"/>
+      <w:bookmarkEnd w:id="15"/>
     </w:p>
     <w:p>
       <w:pPr>
         <w:pStyle w:val="Heading3"/>
       </w:pPr>
-      <w:bookmarkStart w:id="15" w:name="_Toc417442843"/>
+      <w:bookmarkStart w:id="16" w:name="_Toc417447040"/>
       <w:r>
         <w:t>Files</w:t>
       </w:r>
-      <w:bookmarkEnd w:id="15"/>
+      <w:bookmarkEnd w:id="16"/>
     </w:p>
     <w:p>
       <w:r>
@@ -9437,16 +9442,16 @@
           <w:noProof/>
         </w:rPr>
       </w:pPr>
-      <w:bookmarkStart w:id="16" w:name="_Toc363546219"/>
-      <w:bookmarkStart w:id="17" w:name="_Toc417442844"/>
+      <w:bookmarkStart w:id="17" w:name="_Toc363546219"/>
+      <w:bookmarkStart w:id="18" w:name="_Toc417447041"/>
       <w:r>
         <w:rPr>
           <w:noProof/>
         </w:rPr>
         <w:t>Directories</w:t>
       </w:r>
-      <w:bookmarkEnd w:id="16"/>
       <w:bookmarkEnd w:id="17"/>
+      <w:bookmarkEnd w:id="18"/>
     </w:p>
     <w:p>
       <w:pPr>
@@ -9636,12 +9641,12 @@
       <w:pPr>
         <w:pStyle w:val="Heading2"/>
       </w:pPr>
-      <w:bookmarkStart w:id="18" w:name="_Toc417442845"/>
+      <w:bookmarkStart w:id="19" w:name="_Toc417447042"/>
       <w:r>
         <w:lastRenderedPageBreak/>
         <w:t>Toolkit User Interface</w:t>
       </w:r>
-      <w:bookmarkEnd w:id="18"/>
+      <w:bookmarkEnd w:id="19"/>
     </w:p>
     <w:p>
       <w:pPr>
@@ -9908,14 +9913,14 @@
           <w:noProof/>
         </w:rPr>
       </w:pPr>
-      <w:bookmarkStart w:id="19" w:name="_Toc417442846"/>
+      <w:bookmarkStart w:id="20" w:name="_Toc417447043"/>
       <w:r>
         <w:rPr>
           <w:noProof/>
         </w:rPr>
         <w:t>Installation Progress</w:t>
       </w:r>
-      <w:bookmarkEnd w:id="19"/>
+      <w:bookmarkEnd w:id="20"/>
     </w:p>
     <w:p>
       <w:pPr>
@@ -10101,7 +10106,7 @@
           <w:noProof/>
         </w:rPr>
       </w:pPr>
-      <w:bookmarkStart w:id="20" w:name="_Toc417442847"/>
+      <w:bookmarkStart w:id="21" w:name="_Toc417447044"/>
       <w:r>
         <w:rPr>
           <w:noProof/>
@@ -10115,7 +10120,7 @@
         </w:rPr>
         <w:t xml:space="preserve"> Prompt</w:t>
       </w:r>
-      <w:bookmarkEnd w:id="20"/>
+      <w:bookmarkEnd w:id="21"/>
     </w:p>
     <w:p>
       <w:pPr>
@@ -10425,14 +10430,14 @@
           <w:noProof/>
         </w:rPr>
       </w:pPr>
-      <w:bookmarkStart w:id="21" w:name="_Toc417442848"/>
+      <w:bookmarkStart w:id="22" w:name="_Toc417447045"/>
       <w:r>
         <w:rPr>
           <w:noProof/>
         </w:rPr>
         <w:t>Block Application Execution</w:t>
       </w:r>
-      <w:bookmarkEnd w:id="21"/>
+      <w:bookmarkEnd w:id="22"/>
     </w:p>
     <w:p>
       <w:pPr>
@@ -10534,14 +10539,14 @@
           <w:noProof/>
         </w:rPr>
       </w:pPr>
-      <w:bookmarkStart w:id="22" w:name="_Toc417442849"/>
+      <w:bookmarkStart w:id="23" w:name="_Toc417447046"/>
       <w:r>
         <w:rPr>
           <w:noProof/>
         </w:rPr>
         <w:t>Disk Space Requirements</w:t>
       </w:r>
-      <w:bookmarkEnd w:id="22"/>
+      <w:bookmarkEnd w:id="23"/>
     </w:p>
     <w:p>
       <w:pPr>
@@ -10623,7 +10628,7 @@
           <w:noProof/>
         </w:rPr>
       </w:pPr>
-      <w:bookmarkStart w:id="23" w:name="_Toc417442850"/>
+      <w:bookmarkStart w:id="24" w:name="_Toc417447047"/>
       <w:r>
         <w:rPr>
           <w:noProof/>
@@ -10636,7 +10641,7 @@
         </w:rPr>
         <w:t>Installation Prompt</w:t>
       </w:r>
-      <w:bookmarkEnd w:id="23"/>
+      <w:bookmarkEnd w:id="24"/>
       <w:r>
         <w:rPr>
           <w:noProof/>
@@ -10936,14 +10941,14 @@
       <w:pPr>
         <w:pStyle w:val="Heading3"/>
       </w:pPr>
-      <w:bookmarkStart w:id="24" w:name="_Toc417442851"/>
+      <w:bookmarkStart w:id="25" w:name="_Toc417447048"/>
       <w:r>
         <w:t xml:space="preserve">Installation </w:t>
       </w:r>
       <w:r>
         <w:t>Restart Prompt</w:t>
       </w:r>
-      <w:bookmarkEnd w:id="24"/>
+      <w:bookmarkEnd w:id="25"/>
     </w:p>
     <w:p>
       <w:pPr>
@@ -11050,14 +11055,14 @@
           <w:noProof/>
         </w:rPr>
       </w:pPr>
-      <w:bookmarkStart w:id="25" w:name="_Toc417442852"/>
+      <w:bookmarkStart w:id="26" w:name="_Toc417447049"/>
       <w:r>
         <w:rPr>
           <w:noProof/>
         </w:rPr>
         <w:t>Balloon tip notifications</w:t>
       </w:r>
-      <w:bookmarkEnd w:id="25"/>
+      <w:bookmarkEnd w:id="26"/>
     </w:p>
     <w:p>
       <w:pPr>
@@ -11280,14 +11285,14 @@
           <w:noProof/>
         </w:rPr>
       </w:pPr>
-      <w:bookmarkStart w:id="26" w:name="_Toc417442853"/>
+      <w:bookmarkStart w:id="27" w:name="_Toc417447050"/>
       <w:r>
         <w:rPr>
           <w:noProof/>
         </w:rPr>
         <w:t>Custom Dialog box</w:t>
       </w:r>
-      <w:bookmarkEnd w:id="26"/>
+      <w:bookmarkEnd w:id="27"/>
     </w:p>
     <w:p>
       <w:pPr>
@@ -11456,16 +11461,16 @@
           <w:noProof/>
         </w:rPr>
       </w:pPr>
-      <w:bookmarkStart w:id="27" w:name="_Toc356573540"/>
-      <w:bookmarkStart w:id="28" w:name="_Toc417442854"/>
+      <w:bookmarkStart w:id="28" w:name="_Toc356573540"/>
+      <w:bookmarkStart w:id="29" w:name="_Toc417447051"/>
       <w:r>
         <w:rPr>
           <w:noProof/>
         </w:rPr>
         <w:t>Logging</w:t>
       </w:r>
-      <w:bookmarkEnd w:id="27"/>
       <w:bookmarkEnd w:id="28"/>
+      <w:bookmarkEnd w:id="29"/>
     </w:p>
     <w:p>
       <w:pPr>
@@ -11694,12 +11699,12 @@
       <w:pPr>
         <w:pStyle w:val="Heading1"/>
       </w:pPr>
-      <w:bookmarkStart w:id="29" w:name="_Toc417442855"/>
+      <w:bookmarkStart w:id="30" w:name="_Toc417447052"/>
       <w:r>
         <w:lastRenderedPageBreak/>
         <w:t>Toolkit Usage</w:t>
       </w:r>
-      <w:bookmarkEnd w:id="29"/>
+      <w:bookmarkEnd w:id="30"/>
     </w:p>
     <w:p/>
     <w:p>
@@ -11709,14 +11714,14 @@
           <w:noProof/>
         </w:rPr>
       </w:pPr>
-      <w:bookmarkStart w:id="30" w:name="_Toc417442856"/>
+      <w:bookmarkStart w:id="31" w:name="_Toc417447053"/>
       <w:r>
         <w:rPr>
           <w:noProof/>
         </w:rPr>
         <w:t>Overview</w:t>
       </w:r>
-      <w:bookmarkEnd w:id="30"/>
+      <w:bookmarkEnd w:id="31"/>
     </w:p>
     <w:p>
       <w:pPr>
@@ -11919,22 +11924,22 @@
       <w:pPr>
         <w:pStyle w:val="Heading2"/>
       </w:pPr>
-      <w:bookmarkStart w:id="31" w:name="_Toc417442857"/>
+      <w:bookmarkStart w:id="32" w:name="_Toc417447054"/>
       <w:r>
         <w:t>Launching the Toolkit</w:t>
       </w:r>
-      <w:bookmarkEnd w:id="31"/>
+      <w:bookmarkEnd w:id="32"/>
     </w:p>
     <w:p/>
     <w:p>
       <w:pPr>
         <w:pStyle w:val="Heading3"/>
       </w:pPr>
-      <w:bookmarkStart w:id="32" w:name="_Toc417442858"/>
+      <w:bookmarkStart w:id="33" w:name="_Toc417447055"/>
       <w:r>
         <w:t>Overview</w:t>
       </w:r>
-      <w:bookmarkEnd w:id="32"/>
+      <w:bookmarkEnd w:id="33"/>
     </w:p>
     <w:p>
       <w:pPr>
@@ -12514,16 +12519,16 @@
       <w:pPr>
         <w:pStyle w:val="Heading3"/>
       </w:pPr>
-      <w:bookmarkStart w:id="33" w:name="_Toc363546257"/>
-      <w:bookmarkStart w:id="34" w:name="_Toc417442859"/>
+      <w:bookmarkStart w:id="34" w:name="_Toc363546257"/>
+      <w:bookmarkStart w:id="35" w:name="_Toc417447056"/>
       <w:r>
         <w:t>Toolkit</w:t>
       </w:r>
       <w:r>
         <w:t xml:space="preserve"> Parameters</w:t>
       </w:r>
-      <w:bookmarkEnd w:id="33"/>
       <w:bookmarkEnd w:id="34"/>
+      <w:bookmarkEnd w:id="35"/>
     </w:p>
     <w:p>
       <w:pPr>
@@ -12841,7 +12846,7 @@
           <w:noProof/>
         </w:rPr>
       </w:pPr>
-      <w:bookmarkStart w:id="35" w:name="_Toc417442860"/>
+      <w:bookmarkStart w:id="36" w:name="_Toc417447057"/>
       <w:r>
         <w:rPr>
           <w:noProof/>
@@ -12854,7 +12859,7 @@
         </w:rPr>
         <w:t xml:space="preserve"> the Toolkit</w:t>
       </w:r>
-      <w:bookmarkEnd w:id="35"/>
+      <w:bookmarkEnd w:id="36"/>
     </w:p>
     <w:p>
       <w:pPr>
@@ -13440,11 +13445,11 @@
       <w:pPr>
         <w:pStyle w:val="Heading2"/>
       </w:pPr>
-      <w:bookmarkStart w:id="36" w:name="_Toc417442861"/>
+      <w:bookmarkStart w:id="37" w:name="_Toc417447058"/>
       <w:r>
         <w:t>Example Deployments</w:t>
       </w:r>
-      <w:bookmarkEnd w:id="36"/>
+      <w:bookmarkEnd w:id="37"/>
     </w:p>
     <w:p>
       <w:pPr>
@@ -13457,14 +13462,14 @@
       <w:pPr>
         <w:pStyle w:val="Heading3"/>
       </w:pPr>
-      <w:bookmarkStart w:id="37" w:name="_Toc417442862"/>
+      <w:bookmarkStart w:id="38" w:name="_Toc417447059"/>
       <w:r>
         <w:t xml:space="preserve">Building an Adobe Reader installation with the PowerShell App Deployment </w:t>
       </w:r>
       <w:r>
         <w:t>Toolkit</w:t>
       </w:r>
-      <w:bookmarkEnd w:id="37"/>
+      <w:bookmarkEnd w:id="38"/>
     </w:p>
     <w:p>
       <w:pPr>
@@ -15303,11 +15308,11 @@
       <w:pPr>
         <w:pStyle w:val="Heading3"/>
       </w:pPr>
-      <w:bookmarkStart w:id="38" w:name="_Toc417442863"/>
+      <w:bookmarkStart w:id="39" w:name="_Toc417447060"/>
       <w:r>
         <w:t>Deploy the Adobe Reader installation using SCCM 2007 / SCCM 2012 package</w:t>
       </w:r>
-      <w:bookmarkEnd w:id="38"/>
+      <w:bookmarkEnd w:id="39"/>
     </w:p>
     <w:p>
       <w:pPr>
@@ -15964,11 +15969,11 @@
       <w:pPr>
         <w:pStyle w:val="Heading3"/>
       </w:pPr>
-      <w:bookmarkStart w:id="39" w:name="_Toc417442864"/>
+      <w:bookmarkStart w:id="40" w:name="_Toc417447061"/>
       <w:r>
         <w:t>Deploy the Adobe Reader installation using SCCM 2012 Application Model</w:t>
       </w:r>
-      <w:bookmarkEnd w:id="39"/>
+      <w:bookmarkEnd w:id="40"/>
     </w:p>
     <w:p>
       <w:pPr>
@@ -17005,11 +17010,11 @@
       <w:pPr>
         <w:pStyle w:val="Heading3"/>
       </w:pPr>
-      <w:bookmarkStart w:id="40" w:name="_Toc417442865"/>
+      <w:bookmarkStart w:id="41" w:name="_Toc417447062"/>
       <w:r>
         <w:t>Important Note regarding deferrals</w:t>
       </w:r>
-      <w:bookmarkEnd w:id="40"/>
+      <w:bookmarkEnd w:id="41"/>
     </w:p>
     <w:p>
       <w:pPr>
@@ -17090,7 +17095,7 @@
       <w:pPr>
         <w:pStyle w:val="Heading3"/>
       </w:pPr>
-      <w:bookmarkStart w:id="41" w:name="_Toc417442866"/>
+      <w:bookmarkStart w:id="42" w:name="_Toc417447063"/>
       <w:r>
         <w:lastRenderedPageBreak/>
         <w:t>An advanced Office 201</w:t>
@@ -17104,7 +17109,7 @@
       <w:r>
         <w:t>Toolkit</w:t>
       </w:r>
-      <w:bookmarkEnd w:id="41"/>
+      <w:bookmarkEnd w:id="42"/>
     </w:p>
     <w:p>
       <w:pPr>
@@ -17689,11 +17694,11 @@
       <w:pPr>
         <w:pStyle w:val="Heading1"/>
       </w:pPr>
-      <w:bookmarkStart w:id="42" w:name="_Toc417442867"/>
+      <w:bookmarkStart w:id="43" w:name="_Toc417447064"/>
       <w:r>
         <w:t>Toolkit Variables</w:t>
       </w:r>
-      <w:bookmarkEnd w:id="42"/>
+      <w:bookmarkEnd w:id="43"/>
     </w:p>
     <w:p/>
     <w:p>
@@ -24969,11 +24974,11 @@
       <w:pPr>
         <w:pStyle w:val="Heading1"/>
       </w:pPr>
-      <w:bookmarkStart w:id="43" w:name="_Toc417442868"/>
+      <w:bookmarkStart w:id="44" w:name="_Toc417447065"/>
       <w:r>
         <w:t>Toolkit Exit Codes</w:t>
       </w:r>
-      <w:bookmarkEnd w:id="43"/>
+      <w:bookmarkEnd w:id="44"/>
     </w:p>
     <w:p/>
     <w:p>
@@ -25355,11 +25360,11 @@
       <w:pPr>
         <w:pStyle w:val="Heading1"/>
       </w:pPr>
-      <w:bookmarkStart w:id="44" w:name="_Toc417442869"/>
+      <w:bookmarkStart w:id="45" w:name="_Toc417447066"/>
       <w:r>
         <w:t>Toolkit Functions</w:t>
       </w:r>
-      <w:bookmarkEnd w:id="44"/>
+      <w:bookmarkEnd w:id="45"/>
     </w:p>
     <w:p>
       <w:pPr>
@@ -25372,11 +25377,11 @@
       <w:pPr>
         <w:pStyle w:val="Heading3"/>
       </w:pPr>
-      <w:bookmarkStart w:id="45" w:name="_Toc417442870"/>
+      <w:bookmarkStart w:id="46" w:name="_Toc417447067"/>
       <w:r>
         <w:t>Convert-RegistryPath</w:t>
       </w:r>
-      <w:bookmarkEnd w:id="45"/>
+      <w:bookmarkEnd w:id="46"/>
     </w:p>
     <w:p>
       <w:r>
@@ -25532,7 +25537,7 @@
       <w:pPr>
         <w:pStyle w:val="Heading3"/>
       </w:pPr>
-      <w:bookmarkStart w:id="46" w:name="_Toc417442871"/>
+      <w:bookmarkStart w:id="47" w:name="_Toc417447068"/>
       <w:r>
         <w:lastRenderedPageBreak/>
         <w:t>ConvertTo-</w:t>
@@ -25540,7 +25545,7 @@
       <w:r>
         <w:t xml:space="preserve"> NTAccountOrSID</w:t>
       </w:r>
-      <w:bookmarkEnd w:id="46"/>
+      <w:bookmarkEnd w:id="47"/>
     </w:p>
     <w:p>
       <w:r>
@@ -25760,11 +25765,11 @@
       <w:pPr>
         <w:pStyle w:val="Heading3"/>
       </w:pPr>
-      <w:bookmarkStart w:id="47" w:name="_Toc417442872"/>
+      <w:bookmarkStart w:id="48" w:name="_Toc417447069"/>
       <w:r>
         <w:t>Copy-File</w:t>
       </w:r>
-      <w:bookmarkEnd w:id="47"/>
+      <w:bookmarkEnd w:id="48"/>
     </w:p>
     <w:p>
       <w:r>
@@ -25933,11 +25938,11 @@
       <w:pPr>
         <w:pStyle w:val="Heading3"/>
       </w:pPr>
-      <w:bookmarkStart w:id="48" w:name="_Toc417442873"/>
+      <w:bookmarkStart w:id="49" w:name="_Toc417447070"/>
       <w:r>
         <w:t>Enable-TerminalServerInstallMode</w:t>
       </w:r>
-      <w:bookmarkEnd w:id="48"/>
+      <w:bookmarkEnd w:id="49"/>
     </w:p>
     <w:p>
       <w:r>
@@ -26028,11 +26033,11 @@
       <w:pPr>
         <w:pStyle w:val="Heading3"/>
       </w:pPr>
-      <w:bookmarkStart w:id="49" w:name="_Toc417442874"/>
+      <w:bookmarkStart w:id="50" w:name="_Toc417447071"/>
       <w:r>
         <w:t>Execute-MSI</w:t>
       </w:r>
-      <w:bookmarkEnd w:id="49"/>
+      <w:bookmarkEnd w:id="50"/>
     </w:p>
     <w:p>
       <w:r>
@@ -26528,11 +26533,11 @@
       <w:pPr>
         <w:pStyle w:val="Heading3"/>
       </w:pPr>
-      <w:bookmarkStart w:id="50" w:name="_Toc417442875"/>
+      <w:bookmarkStart w:id="51" w:name="_Toc417447072"/>
       <w:r>
         <w:t>Execute-Process</w:t>
       </w:r>
-      <w:bookmarkEnd w:id="50"/>
+      <w:bookmarkEnd w:id="51"/>
     </w:p>
     <w:p>
       <w:r>
@@ -26956,11 +26961,11 @@
       <w:pPr>
         <w:pStyle w:val="Heading3"/>
       </w:pPr>
-      <w:bookmarkStart w:id="51" w:name="_Toc417442876"/>
+      <w:bookmarkStart w:id="52" w:name="_Toc417447073"/>
       <w:r>
         <w:t>Execute-ProcessAsUser</w:t>
       </w:r>
-      <w:bookmarkEnd w:id="51"/>
+      <w:bookmarkEnd w:id="52"/>
     </w:p>
     <w:p>
       <w:r>
@@ -27297,11 +27302,11 @@
       <w:pPr>
         <w:pStyle w:val="Heading3"/>
       </w:pPr>
-      <w:bookmarkStart w:id="52" w:name="_Toc417442877"/>
+      <w:bookmarkStart w:id="53" w:name="_Toc417447074"/>
       <w:r>
         <w:t>Exit-Script</w:t>
       </w:r>
-      <w:bookmarkEnd w:id="52"/>
+      <w:bookmarkEnd w:id="53"/>
     </w:p>
     <w:p>
       <w:r>
@@ -27497,11 +27502,11 @@
       <w:pPr>
         <w:pStyle w:val="Heading3"/>
       </w:pPr>
-      <w:bookmarkStart w:id="53" w:name="_Toc417442878"/>
+      <w:bookmarkStart w:id="54" w:name="_Toc417447075"/>
       <w:r>
         <w:t>Disable-TerminalServerInstallMode</w:t>
       </w:r>
-      <w:bookmarkEnd w:id="53"/>
+      <w:bookmarkEnd w:id="54"/>
     </w:p>
     <w:p>
       <w:r>
@@ -27575,11 +27580,11 @@
       <w:pPr>
         <w:pStyle w:val="Heading3"/>
       </w:pPr>
-      <w:bookmarkStart w:id="54" w:name="_Toc417442879"/>
+      <w:bookmarkStart w:id="55" w:name="_Toc417447076"/>
       <w:r>
         <w:t>Get-FileVersion</w:t>
       </w:r>
-      <w:bookmarkEnd w:id="54"/>
+      <w:bookmarkEnd w:id="55"/>
     </w:p>
     <w:p>
       <w:r>
@@ -27700,12 +27705,12 @@
       <w:pPr>
         <w:pStyle w:val="Heading3"/>
       </w:pPr>
-      <w:bookmarkStart w:id="55" w:name="_Toc417442880"/>
+      <w:bookmarkStart w:id="56" w:name="_Toc417447077"/>
       <w:r>
         <w:lastRenderedPageBreak/>
         <w:t>Get-HardwarePlatform</w:t>
       </w:r>
-      <w:bookmarkEnd w:id="55"/>
+      <w:bookmarkEnd w:id="56"/>
     </w:p>
     <w:p>
       <w:r>
@@ -27801,11 +27806,11 @@
       <w:pPr>
         <w:pStyle w:val="Heading3"/>
       </w:pPr>
-      <w:bookmarkStart w:id="56" w:name="_Toc417442881"/>
+      <w:bookmarkStart w:id="57" w:name="_Toc417447078"/>
       <w:r>
         <w:t>Get-FreeDiskSpace</w:t>
       </w:r>
-      <w:bookmarkEnd w:id="56"/>
+      <w:bookmarkEnd w:id="57"/>
     </w:p>
     <w:p>
       <w:r>
@@ -27929,11 +27934,11 @@
       <w:pPr>
         <w:pStyle w:val="Heading3"/>
       </w:pPr>
-      <w:bookmarkStart w:id="57" w:name="_Toc417442882"/>
+      <w:bookmarkStart w:id="58" w:name="_Toc417447079"/>
       <w:r>
         <w:t>Get-IniValue</w:t>
       </w:r>
-      <w:bookmarkEnd w:id="57"/>
+      <w:bookmarkEnd w:id="58"/>
     </w:p>
     <w:p>
       <w:r>
@@ -28114,11 +28119,11 @@
       <w:pPr>
         <w:pStyle w:val="Heading3"/>
       </w:pPr>
-      <w:bookmarkStart w:id="58" w:name="_Toc417442883"/>
+      <w:bookmarkStart w:id="59" w:name="_Toc417447080"/>
       <w:r>
         <w:t>Get-InstalledApplication</w:t>
       </w:r>
-      <w:bookmarkEnd w:id="58"/>
+      <w:bookmarkEnd w:id="59"/>
     </w:p>
     <w:p>
       <w:r>
@@ -28347,7 +28352,7 @@
       <w:pPr>
         <w:pStyle w:val="Heading3"/>
       </w:pPr>
-      <w:bookmarkStart w:id="59" w:name="_Toc417442884"/>
+      <w:bookmarkStart w:id="60" w:name="_Toc417447081"/>
       <w:r>
         <w:lastRenderedPageBreak/>
         <w:t>Get-</w:t>
@@ -28355,7 +28360,7 @@
       <w:r>
         <w:t xml:space="preserve"> LoggedOnUser</w:t>
       </w:r>
-      <w:bookmarkEnd w:id="59"/>
+      <w:bookmarkEnd w:id="60"/>
     </w:p>
     <w:p>
       <w:r>
@@ -28663,8 +28668,6 @@
       <w:r>
         <w:t>n</w:t>
       </w:r>
-      <w:bookmarkStart w:id="60" w:name="_GoBack"/>
-      <w:bookmarkEnd w:id="60"/>
       <w:r>
         <w:t xml:space="preserve"> RDP</w:t>
       </w:r>
@@ -28710,7 +28713,7 @@
       <w:pPr>
         <w:pStyle w:val="Heading3"/>
       </w:pPr>
-      <w:bookmarkStart w:id="61" w:name="_Toc417442885"/>
+      <w:bookmarkStart w:id="61" w:name="_Toc417447082"/>
       <w:r>
         <w:t>Get-RegistryKey</w:t>
       </w:r>
@@ -28973,7 +28976,7 @@
       <w:pPr>
         <w:pStyle w:val="Heading3"/>
       </w:pPr>
-      <w:bookmarkStart w:id="62" w:name="_Toc417442886"/>
+      <w:bookmarkStart w:id="62" w:name="_Toc417447083"/>
       <w:r>
         <w:t>Get-ScheduledTask</w:t>
       </w:r>
@@ -29173,7 +29176,7 @@
       <w:pPr>
         <w:pStyle w:val="Heading3"/>
       </w:pPr>
-      <w:bookmarkStart w:id="63" w:name="_Toc417442887"/>
+      <w:bookmarkStart w:id="63" w:name="_Toc417447084"/>
       <w:r>
         <w:t>Get-</w:t>
       </w:r>
@@ -29327,7 +29330,7 @@
       <w:pPr>
         <w:pStyle w:val="Heading3"/>
       </w:pPr>
-      <w:bookmarkStart w:id="64" w:name="_Toc417442888"/>
+      <w:bookmarkStart w:id="64" w:name="_Toc417447085"/>
       <w:r>
         <w:t>Get-UserProfiles</w:t>
       </w:r>
@@ -29542,7 +29545,7 @@
       <w:pPr>
         <w:pStyle w:val="Heading3"/>
       </w:pPr>
-      <w:bookmarkStart w:id="65" w:name="_Toc417442889"/>
+      <w:bookmarkStart w:id="65" w:name="_Toc417447086"/>
       <w:r>
         <w:t>Get-WindowTitle</w:t>
       </w:r>
@@ -29789,7 +29792,7 @@
       <w:pPr>
         <w:pStyle w:val="Heading3"/>
       </w:pPr>
-      <w:bookmarkStart w:id="66" w:name="_Toc417442890"/>
+      <w:bookmarkStart w:id="66" w:name="_Toc417447087"/>
       <w:r>
         <w:t>Install-MSUpdates</w:t>
       </w:r>
@@ -29892,7 +29895,7 @@
       <w:pPr>
         <w:pStyle w:val="Heading3"/>
       </w:pPr>
-      <w:bookmarkStart w:id="67" w:name="_Toc417442891"/>
+      <w:bookmarkStart w:id="67" w:name="_Toc417447088"/>
       <w:r>
         <w:lastRenderedPageBreak/>
         <w:t>Install-SCCMSoftwareUpdates</w:t>
@@ -30077,7 +30080,7 @@
       <w:pPr>
         <w:pStyle w:val="Heading3"/>
       </w:pPr>
-      <w:bookmarkStart w:id="68" w:name="_Toc417442892"/>
+      <w:bookmarkStart w:id="68" w:name="_Toc417447089"/>
       <w:r>
         <w:t>Invoke-</w:t>
       </w:r>
@@ -30273,7 +30276,7 @@
       <w:pPr>
         <w:pStyle w:val="Heading3"/>
       </w:pPr>
-      <w:bookmarkStart w:id="69" w:name="_Toc417442893"/>
+      <w:bookmarkStart w:id="69" w:name="_Toc417447090"/>
       <w:r>
         <w:t>Invoke-RegisterOrUnregisterDLL (Alias: Register-DLL, Unregister-DLL)</w:t>
       </w:r>
@@ -30504,7 +30507,7 @@
       <w:pPr>
         <w:pStyle w:val="Heading3"/>
       </w:pPr>
-      <w:bookmarkStart w:id="70" w:name="_Toc417442894"/>
+      <w:bookmarkStart w:id="70" w:name="_Toc417447091"/>
       <w:r>
         <w:t>Invoke-SCCMTask</w:t>
       </w:r>
@@ -30648,7 +30651,7 @@
       <w:pPr>
         <w:pStyle w:val="Heading3"/>
       </w:pPr>
-      <w:bookmarkStart w:id="71" w:name="_Toc417442895"/>
+      <w:bookmarkStart w:id="71" w:name="_Toc417447092"/>
       <w:r>
         <w:t>New-Folder</w:t>
       </w:r>
@@ -30779,7 +30782,7 @@
       <w:pPr>
         <w:pStyle w:val="Heading3"/>
       </w:pPr>
-      <w:bookmarkStart w:id="72" w:name="_Toc417442896"/>
+      <w:bookmarkStart w:id="72" w:name="_Toc417447093"/>
       <w:r>
         <w:t>New-Shortcut</w:t>
       </w:r>
@@ -31093,7 +31096,7 @@
       <w:pPr>
         <w:pStyle w:val="Heading3"/>
       </w:pPr>
-      <w:bookmarkStart w:id="73" w:name="_Toc417442897"/>
+      <w:bookmarkStart w:id="73" w:name="_Toc417447094"/>
       <w:r>
         <w:t>Refresh-Desktop</w:t>
       </w:r>
@@ -31197,7 +31200,7 @@
       <w:pPr>
         <w:pStyle w:val="Heading3"/>
       </w:pPr>
-      <w:bookmarkStart w:id="74" w:name="_Toc417442898"/>
+      <w:bookmarkStart w:id="74" w:name="_Toc417447095"/>
       <w:r>
         <w:t>Refresh-SessionEnvironmentVariables</w:t>
       </w:r>
@@ -31346,7 +31349,7 @@
       <w:pPr>
         <w:pStyle w:val="Heading3"/>
       </w:pPr>
-      <w:bookmarkStart w:id="75" w:name="_Toc417442899"/>
+      <w:bookmarkStart w:id="75" w:name="_Toc417447096"/>
       <w:r>
         <w:t>Remove-File</w:t>
       </w:r>
@@ -31516,7 +31519,7 @@
       <w:pPr>
         <w:pStyle w:val="Heading3"/>
       </w:pPr>
-      <w:bookmarkStart w:id="76" w:name="_Toc417442900"/>
+      <w:bookmarkStart w:id="76" w:name="_Toc417447097"/>
       <w:r>
         <w:t>Remove-Folder</w:t>
       </w:r>
@@ -31647,7 +31650,7 @@
       <w:pPr>
         <w:pStyle w:val="Heading3"/>
       </w:pPr>
-      <w:bookmarkStart w:id="77" w:name="_Toc417442901"/>
+      <w:bookmarkStart w:id="77" w:name="_Toc417447098"/>
       <w:r>
         <w:t>Remove-MSIApplications</w:t>
       </w:r>
@@ -31988,7 +31991,7 @@
       <w:pPr>
         <w:pStyle w:val="Heading3"/>
       </w:pPr>
-      <w:bookmarkStart w:id="78" w:name="_Toc417442902"/>
+      <w:bookmarkStart w:id="78" w:name="_Toc417447099"/>
       <w:r>
         <w:t>Remove-RegistryKey</w:t>
       </w:r>
@@ -32207,7 +32210,7 @@
       <w:pPr>
         <w:pStyle w:val="Heading3"/>
       </w:pPr>
-      <w:bookmarkStart w:id="79" w:name="_Toc417442903"/>
+      <w:bookmarkStart w:id="79" w:name="_Toc417447100"/>
       <w:r>
         <w:t>Resolve-Error</w:t>
       </w:r>
@@ -32486,7 +32489,7 @@
       <w:pPr>
         <w:pStyle w:val="Heading3"/>
       </w:pPr>
-      <w:bookmarkStart w:id="80" w:name="_Toc417442904"/>
+      <w:bookmarkStart w:id="80" w:name="_Toc417447101"/>
       <w:r>
         <w:t>Send-Keys</w:t>
       </w:r>
@@ -32799,7 +32802,7 @@
       <w:pPr>
         <w:pStyle w:val="Heading3"/>
       </w:pPr>
-      <w:bookmarkStart w:id="81" w:name="_Toc417442905"/>
+      <w:bookmarkStart w:id="81" w:name="_Toc417447102"/>
       <w:r>
         <w:t>Set-ActiveSetup</w:t>
       </w:r>
@@ -33209,7 +33212,7 @@
       <w:pPr>
         <w:pStyle w:val="Heading3"/>
       </w:pPr>
-      <w:bookmarkStart w:id="82" w:name="_Toc417442906"/>
+      <w:bookmarkStart w:id="82" w:name="_Toc417447103"/>
       <w:r>
         <w:t>Set-Ini</w:t>
       </w:r>
@@ -33430,7 +33433,7 @@
       <w:pPr>
         <w:pStyle w:val="Heading3"/>
       </w:pPr>
-      <w:bookmarkStart w:id="83" w:name="_Toc417442907"/>
+      <w:bookmarkStart w:id="83" w:name="_Toc417447104"/>
       <w:r>
         <w:t>Set-PinnedApplication</w:t>
       </w:r>
@@ -33607,7 +33610,7 @@
       <w:pPr>
         <w:pStyle w:val="Heading3"/>
       </w:pPr>
-      <w:bookmarkStart w:id="84" w:name="_Toc417442908"/>
+      <w:bookmarkStart w:id="84" w:name="_Toc417447105"/>
       <w:r>
         <w:t>Set-RegistryKey</w:t>
       </w:r>
@@ -33893,7 +33896,7 @@
       <w:pPr>
         <w:pStyle w:val="Heading3"/>
       </w:pPr>
-      <w:bookmarkStart w:id="85" w:name="_Toc417442909"/>
+      <w:bookmarkStart w:id="85" w:name="_Toc417447106"/>
       <w:r>
         <w:t>Set-ServiceStartMode</w:t>
       </w:r>
@@ -34071,7 +34074,7 @@
       <w:pPr>
         <w:pStyle w:val="Heading3"/>
       </w:pPr>
-      <w:bookmarkStart w:id="86" w:name="_Toc417442910"/>
+      <w:bookmarkStart w:id="86" w:name="_Toc417447107"/>
       <w:r>
         <w:t>Show-BalloonTip</w:t>
       </w:r>
@@ -34260,7 +34263,7 @@
       <w:pPr>
         <w:pStyle w:val="Heading3"/>
       </w:pPr>
-      <w:bookmarkStart w:id="87" w:name="_Toc417442911"/>
+      <w:bookmarkStart w:id="87" w:name="_Toc417447108"/>
       <w:r>
         <w:t>Show-DialogBox</w:t>
       </w:r>
@@ -34524,7 +34527,7 @@
       <w:pPr>
         <w:pStyle w:val="Heading3"/>
       </w:pPr>
-      <w:bookmarkStart w:id="88" w:name="_Toc417442912"/>
+      <w:bookmarkStart w:id="88" w:name="_Toc417447109"/>
       <w:r>
         <w:t>Show-InstallationProgress</w:t>
       </w:r>
@@ -34753,7 +34756,7 @@
       <w:pPr>
         <w:pStyle w:val="Heading3"/>
       </w:pPr>
-      <w:bookmarkStart w:id="89" w:name="_Toc417442913"/>
+      <w:bookmarkStart w:id="89" w:name="_Toc417447110"/>
       <w:r>
         <w:t>Show-InstallationPrompt</w:t>
       </w:r>
@@ -35137,7 +35140,7 @@
       <w:pPr>
         <w:pStyle w:val="Heading3"/>
       </w:pPr>
-      <w:bookmarkStart w:id="90" w:name="_Toc417442914"/>
+      <w:bookmarkStart w:id="90" w:name="_Toc417447111"/>
       <w:r>
         <w:t>Show-InstallationRestartPrompt</w:t>
       </w:r>
@@ -35312,7 +35315,7 @@
       <w:pPr>
         <w:pStyle w:val="Heading3"/>
       </w:pPr>
-      <w:bookmarkStart w:id="91" w:name="_Toc417442915"/>
+      <w:bookmarkStart w:id="91" w:name="_Toc417447112"/>
       <w:r>
         <w:lastRenderedPageBreak/>
         <w:t>Show-InstallationWelcome</w:t>
@@ -35924,7 +35927,13 @@
         <w:t>C:\PS&gt;</w:t>
       </w:r>
       <w:r>
-        <w:t xml:space="preserve"> Show-InstallationWelcome -CloseApps 'winword.exe,msaccess.exe,excel.exe' -PersistPrompt</w:t>
+        <w:t xml:space="preserve"> Show-Installatio</w:t>
+      </w:r>
+      <w:r>
+        <w:t>nWelcome -CloseApps 'winword,msaccess,excel</w:t>
+      </w:r>
+      <w:r>
+        <w:t>' -PersistPrompt</w:t>
       </w:r>
     </w:p>
     <w:p>
@@ -35932,7 +35941,7 @@
         <w:ind w:left="720"/>
       </w:pPr>
       <w:r>
-        <w:t xml:space="preserve">Prompt the user to close Word, MSAccess and Excel if the processes match the exact name specified (use .exe for exact matches). </w:t>
+        <w:t>Prompt the user to close Word, MSAccess and Excel.</w:t>
       </w:r>
     </w:p>
     <w:p>
@@ -36029,7 +36038,7 @@
       <w:pPr>
         <w:pStyle w:val="Heading3"/>
       </w:pPr>
-      <w:bookmarkStart w:id="92" w:name="_Toc417442916"/>
+      <w:bookmarkStart w:id="92" w:name="_Toc417447113"/>
       <w:r>
         <w:t>Start</w:t>
       </w:r>
@@ -36255,7 +36264,7 @@
       <w:pPr>
         <w:pStyle w:val="Heading3"/>
       </w:pPr>
-      <w:bookmarkStart w:id="93" w:name="_Toc417442917"/>
+      <w:bookmarkStart w:id="93" w:name="_Toc417447114"/>
       <w:r>
         <w:t>Stop-ServiceAndDependencies</w:t>
       </w:r>
@@ -36472,7 +36481,7 @@
       <w:pPr>
         <w:pStyle w:val="Heading3"/>
       </w:pPr>
-      <w:bookmarkStart w:id="94" w:name="_Toc417442918"/>
+      <w:bookmarkStart w:id="94" w:name="_Toc417447115"/>
       <w:r>
         <w:t>Test-Battery</w:t>
       </w:r>
@@ -36613,7 +36622,7 @@
       <w:pPr>
         <w:pStyle w:val="Heading3"/>
       </w:pPr>
-      <w:bookmarkStart w:id="95" w:name="_Toc417442919"/>
+      <w:bookmarkStart w:id="95" w:name="_Toc417447116"/>
       <w:r>
         <w:t>Test-MSUpdates</w:t>
       </w:r>
@@ -36726,7 +36735,7 @@
       <w:pPr>
         <w:pStyle w:val="Heading3"/>
       </w:pPr>
-      <w:bookmarkStart w:id="96" w:name="_Toc417442920"/>
+      <w:bookmarkStart w:id="96" w:name="_Toc417447117"/>
       <w:r>
         <w:t>Test-NetworkConnection</w:t>
       </w:r>
@@ -36807,7 +36816,7 @@
       <w:pPr>
         <w:pStyle w:val="Heading3"/>
       </w:pPr>
-      <w:bookmarkStart w:id="97" w:name="_Toc417442921"/>
+      <w:bookmarkStart w:id="97" w:name="_Toc417447118"/>
       <w:r>
         <w:t>Test-PowerPoint</w:t>
       </w:r>
@@ -36891,7 +36900,7 @@
       <w:pPr>
         <w:pStyle w:val="Heading3"/>
       </w:pPr>
-      <w:bookmarkStart w:id="98" w:name="_Toc417442922"/>
+      <w:bookmarkStart w:id="98" w:name="_Toc417447119"/>
       <w:r>
         <w:t>Test-</w:t>
       </w:r>
@@ -37108,7 +37117,7 @@
       <w:pPr>
         <w:pStyle w:val="Heading3"/>
       </w:pPr>
-      <w:bookmarkStart w:id="99" w:name="_Toc417442923"/>
+      <w:bookmarkStart w:id="99" w:name="_Toc417447120"/>
       <w:r>
         <w:t>Update-GroupPolicy</w:t>
       </w:r>
@@ -37186,7 +37195,7 @@
       <w:pPr>
         <w:pStyle w:val="Heading3"/>
       </w:pPr>
-      <w:bookmarkStart w:id="100" w:name="_Toc417442924"/>
+      <w:bookmarkStart w:id="100" w:name="_Toc417447121"/>
       <w:r>
         <w:t>Write-Log</w:t>
       </w:r>
@@ -37673,7 +37682,7 @@
               <w:noProof/>
               <w:color w:val="FFFFFF" w:themeColor="background1"/>
             </w:rPr>
-            <w:t>46</w:t>
+            <w:t>4</w:t>
           </w:r>
           <w:r>
             <w:rPr>
@@ -37695,27 +37704,14 @@
           <w:pPr>
             <w:pStyle w:val="Footer"/>
           </w:pPr>
-          <w:r>
-            <w:fldChar w:fldCharType="begin"/>
-          </w:r>
-          <w:r>
-            <w:instrText xml:space="preserve"> STYLEREF  "1"  </w:instrText>
-          </w:r>
-          <w:r>
-            <w:fldChar w:fldCharType="separate"/>
-          </w:r>
-          <w:r>
-            <w:rPr>
-              <w:noProof/>
-            </w:rPr>
-            <w:t>Toolkit Functions</w:t>
-          </w:r>
-          <w:r>
-            <w:rPr>
-              <w:noProof/>
-            </w:rPr>
-            <w:fldChar w:fldCharType="end"/>
-          </w:r>
+          <w:fldSimple w:instr=" STYLEREF  &quot;1&quot;  ">
+            <w:r>
+              <w:rPr>
+                <w:noProof/>
+              </w:rPr>
+              <w:t>Overview</w:t>
+            </w:r>
+          </w:fldSimple>
           <w:r>
             <w:t xml:space="preserve"> | PowerShell App Deployment Toolkit</w:t>
           </w:r>
@@ -42401,7 +42397,7 @@
   <a:extraClrSchemeLst/>
   <a:extLst>
     <a:ext uri="{05A4C25C-085E-4340-85A3-A5531E510DB2}">
-      <thm15:themeFamily xmlns="" xmlns:thm15="http://schemas.microsoft.com/office/thememl/2012/main" name="Office Theme" id="{62F939B6-93AF-4DB8-9C6B-D6C7DFDC589F}" vid="{4A3C46E8-61CC-4603-A589-7422A47A8E4A}"/>
+      <thm15:themeFamily xmlns:thm15="http://schemas.microsoft.com/office/thememl/2012/main" xmlns="" name="Office Theme" id="{62F939B6-93AF-4DB8-9C6B-D6C7DFDC589F}" vid="{4A3C46E8-61CC-4603-A589-7422A47A8E4A}"/>
     </a:ext>
   </a:extLst>
 </a:theme>
@@ -42412,7 +42408,7 @@
 </file>
 
 <file path=customXml/itemProps1.xml><?xml version="1.0" encoding="utf-8"?>
-<ds:datastoreItem xmlns:ds="http://schemas.openxmlformats.org/officeDocument/2006/customXml" ds:itemID="{1054FF47-80C7-4A5A-B86A-2A43E043A3E5}">
+<ds:datastoreItem xmlns:ds="http://schemas.openxmlformats.org/officeDocument/2006/customXml" ds:itemID="{077F261D-68C0-4190-B727-642AD10168EE}">
   <ds:schemaRefs>
     <ds:schemaRef ds:uri="http://schemas.openxmlformats.org/officeDocument/2006/bibliography"/>
   </ds:schemaRefs>

</xml_diff>

<commit_message>
Added -PendingStatusWait to Start-ServiceAndDependencies and Stop-ServiceAndDependencies
Added -PendingStatusWait as a configurable option to functions
Start-ServiceAndDependencies and Stop-ServiceAndDependencies
</commit_message>
<xml_diff>
--- a/PSAppDeploymentToolkitAdminGuide.docx
+++ b/PSAppDeploymentToolkitAdminGuide.docx
@@ -103,7 +103,7 @@
           <w:szCs w:val="48"/>
         </w:rPr>
       </w:pPr>
-      <w:bookmarkStart w:id="0" w:name="_Toc417447027"/>
+      <w:bookmarkStart w:id="0" w:name="_Toc417518113"/>
       <w:r>
         <w:rPr>
           <w:i w:val="0"/>
@@ -338,12 +338,12 @@
             <w:pStyle w:val="TOCHeading"/>
           </w:pPr>
           <w:r>
-            <w:t>Conten</w:t>
+            <w:t>Con</w:t>
           </w:r>
           <w:bookmarkStart w:id="1" w:name="_GoBack"/>
           <w:bookmarkEnd w:id="1"/>
           <w:r>
-            <w:t>ts</w:t>
+            <w:t>tents</w:t>
           </w:r>
         </w:p>
         <w:p>
@@ -375,7 +375,7 @@
             </w:rPr>
             <w:fldChar w:fldCharType="separate"/>
           </w:r>
-          <w:hyperlink w:anchor="_Toc417447027" w:history="1">
+          <w:hyperlink w:anchor="_Toc417518113" w:history="1">
             <w:r>
               <w:rPr>
                 <w:rStyle w:val="Hyperlink"/>
@@ -402,7 +402,7 @@
                 <w:noProof/>
                 <w:webHidden/>
               </w:rPr>
-              <w:instrText xml:space="preserve"> PAGEREF _Toc417447027 \h </w:instrText>
+              <w:instrText xml:space="preserve"> PAGEREF _Toc417518113 \h </w:instrText>
             </w:r>
             <w:r>
               <w:rPr>
@@ -445,7 +445,7 @@
               <w:lang w:eastAsia="en-US"/>
             </w:rPr>
           </w:pPr>
-          <w:hyperlink w:anchor="_Toc417447028" w:history="1">
+          <w:hyperlink w:anchor="_Toc417518114" w:history="1">
             <w:r>
               <w:rPr>
                 <w:rStyle w:val="Hyperlink"/>
@@ -486,7 +486,7 @@
                 <w:noProof/>
                 <w:webHidden/>
               </w:rPr>
-              <w:instrText xml:space="preserve"> PAGEREF _Toc417447028 \h </w:instrText>
+              <w:instrText xml:space="preserve"> PAGEREF _Toc417518114 \h </w:instrText>
             </w:r>
             <w:r>
               <w:rPr>
@@ -528,7 +528,7 @@
               <w:lang w:eastAsia="en-US"/>
             </w:rPr>
           </w:pPr>
-          <w:hyperlink w:anchor="_Toc417447029" w:history="1">
+          <w:hyperlink w:anchor="_Toc417518115" w:history="1">
             <w:r>
               <w:rPr>
                 <w:rStyle w:val="Hyperlink"/>
@@ -556,7 +556,7 @@
                 <w:noProof/>
                 <w:webHidden/>
               </w:rPr>
-              <w:instrText xml:space="preserve"> PAGEREF _Toc417447029 \h </w:instrText>
+              <w:instrText xml:space="preserve"> PAGEREF _Toc417518115 \h </w:instrText>
             </w:r>
             <w:r>
               <w:rPr>
@@ -598,7 +598,7 @@
               <w:lang w:eastAsia="en-US"/>
             </w:rPr>
           </w:pPr>
-          <w:hyperlink w:anchor="_Toc417447030" w:history="1">
+          <w:hyperlink w:anchor="_Toc417518116" w:history="1">
             <w:r>
               <w:rPr>
                 <w:rStyle w:val="Hyperlink"/>
@@ -626,7 +626,7 @@
                 <w:noProof/>
                 <w:webHidden/>
               </w:rPr>
-              <w:instrText xml:space="preserve"> PAGEREF _Toc417447030 \h </w:instrText>
+              <w:instrText xml:space="preserve"> PAGEREF _Toc417518116 \h </w:instrText>
             </w:r>
             <w:r>
               <w:rPr>
@@ -668,7 +668,7 @@
               <w:lang w:eastAsia="en-US"/>
             </w:rPr>
           </w:pPr>
-          <w:hyperlink w:anchor="_Toc417447031" w:history="1">
+          <w:hyperlink w:anchor="_Toc417518117" w:history="1">
             <w:r>
               <w:rPr>
                 <w:rStyle w:val="Hyperlink"/>
@@ -695,7 +695,7 @@
                 <w:noProof/>
                 <w:webHidden/>
               </w:rPr>
-              <w:instrText xml:space="preserve"> PAGEREF _Toc417447031 \h </w:instrText>
+              <w:instrText xml:space="preserve"> PAGEREF _Toc417518117 \h </w:instrText>
             </w:r>
             <w:r>
               <w:rPr>
@@ -737,7 +737,7 @@
               <w:lang w:eastAsia="en-US"/>
             </w:rPr>
           </w:pPr>
-          <w:hyperlink w:anchor="_Toc417447032" w:history="1">
+          <w:hyperlink w:anchor="_Toc417518118" w:history="1">
             <w:r>
               <w:rPr>
                 <w:rStyle w:val="Hyperlink"/>
@@ -764,7 +764,7 @@
                 <w:noProof/>
                 <w:webHidden/>
               </w:rPr>
-              <w:instrText xml:space="preserve"> PAGEREF _Toc417447032 \h </w:instrText>
+              <w:instrText xml:space="preserve"> PAGEREF _Toc417518118 \h </w:instrText>
             </w:r>
             <w:r>
               <w:rPr>
@@ -807,7 +807,7 @@
               <w:lang w:eastAsia="en-US"/>
             </w:rPr>
           </w:pPr>
-          <w:hyperlink w:anchor="_Toc417447033" w:history="1">
+          <w:hyperlink w:anchor="_Toc417518119" w:history="1">
             <w:r>
               <w:rPr>
                 <w:rStyle w:val="Hyperlink"/>
@@ -848,7 +848,7 @@
                 <w:noProof/>
                 <w:webHidden/>
               </w:rPr>
-              <w:instrText xml:space="preserve"> PAGEREF _Toc417447033 \h </w:instrText>
+              <w:instrText xml:space="preserve"> PAGEREF _Toc417518119 \h </w:instrText>
             </w:r>
             <w:r>
               <w:rPr>
@@ -890,7 +890,7 @@
               <w:lang w:eastAsia="en-US"/>
             </w:rPr>
           </w:pPr>
-          <w:hyperlink w:anchor="_Toc417447034" w:history="1">
+          <w:hyperlink w:anchor="_Toc417518120" w:history="1">
             <w:r>
               <w:rPr>
                 <w:rStyle w:val="Hyperlink"/>
@@ -917,7 +917,7 @@
                 <w:noProof/>
                 <w:webHidden/>
               </w:rPr>
-              <w:instrText xml:space="preserve"> PAGEREF _Toc417447034 \h </w:instrText>
+              <w:instrText xml:space="preserve"> PAGEREF _Toc417518120 \h </w:instrText>
             </w:r>
             <w:r>
               <w:rPr>
@@ -959,7 +959,7 @@
               <w:lang w:eastAsia="en-US"/>
             </w:rPr>
           </w:pPr>
-          <w:hyperlink w:anchor="_Toc417447035" w:history="1">
+          <w:hyperlink w:anchor="_Toc417518121" w:history="1">
             <w:r>
               <w:rPr>
                 <w:rStyle w:val="Hyperlink"/>
@@ -986,7 +986,7 @@
                 <w:noProof/>
                 <w:webHidden/>
               </w:rPr>
-              <w:instrText xml:space="preserve"> PAGEREF _Toc417447035 \h </w:instrText>
+              <w:instrText xml:space="preserve"> PAGEREF _Toc417518121 \h </w:instrText>
             </w:r>
             <w:r>
               <w:rPr>
@@ -1028,7 +1028,7 @@
               <w:lang w:eastAsia="en-US"/>
             </w:rPr>
           </w:pPr>
-          <w:hyperlink w:anchor="_Toc417447036" w:history="1">
+          <w:hyperlink w:anchor="_Toc417518122" w:history="1">
             <w:r>
               <w:rPr>
                 <w:rStyle w:val="Hyperlink"/>
@@ -1055,7 +1055,7 @@
                 <w:noProof/>
                 <w:webHidden/>
               </w:rPr>
-              <w:instrText xml:space="preserve"> PAGEREF _Toc417447036 \h </w:instrText>
+              <w:instrText xml:space="preserve"> PAGEREF _Toc417518122 \h </w:instrText>
             </w:r>
             <w:r>
               <w:rPr>
@@ -1097,7 +1097,7 @@
               <w:lang w:eastAsia="en-US"/>
             </w:rPr>
           </w:pPr>
-          <w:hyperlink w:anchor="_Toc417447037" w:history="1">
+          <w:hyperlink w:anchor="_Toc417518123" w:history="1">
             <w:r>
               <w:rPr>
                 <w:rStyle w:val="Hyperlink"/>
@@ -1124,7 +1124,7 @@
                 <w:noProof/>
                 <w:webHidden/>
               </w:rPr>
-              <w:instrText xml:space="preserve"> PAGEREF _Toc417447037 \h </w:instrText>
+              <w:instrText xml:space="preserve"> PAGEREF _Toc417518123 \h </w:instrText>
             </w:r>
             <w:r>
               <w:rPr>
@@ -1167,7 +1167,7 @@
               <w:lang w:eastAsia="en-US"/>
             </w:rPr>
           </w:pPr>
-          <w:hyperlink w:anchor="_Toc417447038" w:history="1">
+          <w:hyperlink w:anchor="_Toc417518124" w:history="1">
             <w:r>
               <w:rPr>
                 <w:rStyle w:val="Hyperlink"/>
@@ -1208,7 +1208,7 @@
                 <w:noProof/>
                 <w:webHidden/>
               </w:rPr>
-              <w:instrText xml:space="preserve"> PAGEREF _Toc417447038 \h </w:instrText>
+              <w:instrText xml:space="preserve"> PAGEREF _Toc417518124 \h </w:instrText>
             </w:r>
             <w:r>
               <w:rPr>
@@ -1250,7 +1250,7 @@
               <w:lang w:eastAsia="en-US"/>
             </w:rPr>
           </w:pPr>
-          <w:hyperlink w:anchor="_Toc417447039" w:history="1">
+          <w:hyperlink w:anchor="_Toc417518125" w:history="1">
             <w:r>
               <w:rPr>
                 <w:rStyle w:val="Hyperlink"/>
@@ -1278,7 +1278,7 @@
                 <w:noProof/>
                 <w:webHidden/>
               </w:rPr>
-              <w:instrText xml:space="preserve"> PAGEREF _Toc417447039 \h </w:instrText>
+              <w:instrText xml:space="preserve"> PAGEREF _Toc417518125 \h </w:instrText>
             </w:r>
             <w:r>
               <w:rPr>
@@ -1320,7 +1320,7 @@
               <w:lang w:eastAsia="en-US"/>
             </w:rPr>
           </w:pPr>
-          <w:hyperlink w:anchor="_Toc417447040" w:history="1">
+          <w:hyperlink w:anchor="_Toc417518126" w:history="1">
             <w:r>
               <w:rPr>
                 <w:rStyle w:val="Hyperlink"/>
@@ -1347,7 +1347,7 @@
                 <w:noProof/>
                 <w:webHidden/>
               </w:rPr>
-              <w:instrText xml:space="preserve"> PAGEREF _Toc417447040 \h </w:instrText>
+              <w:instrText xml:space="preserve"> PAGEREF _Toc417518126 \h </w:instrText>
             </w:r>
             <w:r>
               <w:rPr>
@@ -1389,7 +1389,7 @@
               <w:lang w:eastAsia="en-US"/>
             </w:rPr>
           </w:pPr>
-          <w:hyperlink w:anchor="_Toc417447041" w:history="1">
+          <w:hyperlink w:anchor="_Toc417518127" w:history="1">
             <w:r>
               <w:rPr>
                 <w:rStyle w:val="Hyperlink"/>
@@ -1416,7 +1416,7 @@
                 <w:noProof/>
                 <w:webHidden/>
               </w:rPr>
-              <w:instrText xml:space="preserve"> PAGEREF _Toc417447041 \h </w:instrText>
+              <w:instrText xml:space="preserve"> PAGEREF _Toc417518127 \h </w:instrText>
             </w:r>
             <w:r>
               <w:rPr>
@@ -1458,7 +1458,7 @@
               <w:lang w:eastAsia="en-US"/>
             </w:rPr>
           </w:pPr>
-          <w:hyperlink w:anchor="_Toc417447042" w:history="1">
+          <w:hyperlink w:anchor="_Toc417518128" w:history="1">
             <w:r>
               <w:rPr>
                 <w:rStyle w:val="Hyperlink"/>
@@ -1485,7 +1485,7 @@
                 <w:noProof/>
                 <w:webHidden/>
               </w:rPr>
-              <w:instrText xml:space="preserve"> PAGEREF _Toc417447042 \h </w:instrText>
+              <w:instrText xml:space="preserve"> PAGEREF _Toc417518128 \h </w:instrText>
             </w:r>
             <w:r>
               <w:rPr>
@@ -1527,7 +1527,7 @@
               <w:lang w:eastAsia="en-US"/>
             </w:rPr>
           </w:pPr>
-          <w:hyperlink w:anchor="_Toc417447043" w:history="1">
+          <w:hyperlink w:anchor="_Toc417518129" w:history="1">
             <w:r>
               <w:rPr>
                 <w:rStyle w:val="Hyperlink"/>
@@ -1554,7 +1554,7 @@
                 <w:noProof/>
                 <w:webHidden/>
               </w:rPr>
-              <w:instrText xml:space="preserve"> PAGEREF _Toc417447043 \h </w:instrText>
+              <w:instrText xml:space="preserve"> PAGEREF _Toc417518129 \h </w:instrText>
             </w:r>
             <w:r>
               <w:rPr>
@@ -1596,7 +1596,7 @@
               <w:lang w:eastAsia="en-US"/>
             </w:rPr>
           </w:pPr>
-          <w:hyperlink w:anchor="_Toc417447044" w:history="1">
+          <w:hyperlink w:anchor="_Toc417518130" w:history="1">
             <w:r>
               <w:rPr>
                 <w:rStyle w:val="Hyperlink"/>
@@ -1623,7 +1623,7 @@
                 <w:noProof/>
                 <w:webHidden/>
               </w:rPr>
-              <w:instrText xml:space="preserve"> PAGEREF _Toc417447044 \h </w:instrText>
+              <w:instrText xml:space="preserve"> PAGEREF _Toc417518130 \h </w:instrText>
             </w:r>
             <w:r>
               <w:rPr>
@@ -1665,7 +1665,7 @@
               <w:lang w:eastAsia="en-US"/>
             </w:rPr>
           </w:pPr>
-          <w:hyperlink w:anchor="_Toc417447045" w:history="1">
+          <w:hyperlink w:anchor="_Toc417518131" w:history="1">
             <w:r>
               <w:rPr>
                 <w:rStyle w:val="Hyperlink"/>
@@ -1692,7 +1692,7 @@
                 <w:noProof/>
                 <w:webHidden/>
               </w:rPr>
-              <w:instrText xml:space="preserve"> PAGEREF _Toc417447045 \h </w:instrText>
+              <w:instrText xml:space="preserve"> PAGEREF _Toc417518131 \h </w:instrText>
             </w:r>
             <w:r>
               <w:rPr>
@@ -1734,7 +1734,7 @@
               <w:lang w:eastAsia="en-US"/>
             </w:rPr>
           </w:pPr>
-          <w:hyperlink w:anchor="_Toc417447046" w:history="1">
+          <w:hyperlink w:anchor="_Toc417518132" w:history="1">
             <w:r>
               <w:rPr>
                 <w:rStyle w:val="Hyperlink"/>
@@ -1761,7 +1761,7 @@
                 <w:noProof/>
                 <w:webHidden/>
               </w:rPr>
-              <w:instrText xml:space="preserve"> PAGEREF _Toc417447046 \h </w:instrText>
+              <w:instrText xml:space="preserve"> PAGEREF _Toc417518132 \h </w:instrText>
             </w:r>
             <w:r>
               <w:rPr>
@@ -1803,7 +1803,7 @@
               <w:lang w:eastAsia="en-US"/>
             </w:rPr>
           </w:pPr>
-          <w:hyperlink w:anchor="_Toc417447047" w:history="1">
+          <w:hyperlink w:anchor="_Toc417518133" w:history="1">
             <w:r>
               <w:rPr>
                 <w:rStyle w:val="Hyperlink"/>
@@ -1830,7 +1830,7 @@
                 <w:noProof/>
                 <w:webHidden/>
               </w:rPr>
-              <w:instrText xml:space="preserve"> PAGEREF _Toc417447047 \h </w:instrText>
+              <w:instrText xml:space="preserve"> PAGEREF _Toc417518133 \h </w:instrText>
             </w:r>
             <w:r>
               <w:rPr>
@@ -1872,7 +1872,7 @@
               <w:lang w:eastAsia="en-US"/>
             </w:rPr>
           </w:pPr>
-          <w:hyperlink w:anchor="_Toc417447048" w:history="1">
+          <w:hyperlink w:anchor="_Toc417518134" w:history="1">
             <w:r>
               <w:rPr>
                 <w:rStyle w:val="Hyperlink"/>
@@ -1899,7 +1899,7 @@
                 <w:noProof/>
                 <w:webHidden/>
               </w:rPr>
-              <w:instrText xml:space="preserve"> PAGEREF _Toc417447048 \h </w:instrText>
+              <w:instrText xml:space="preserve"> PAGEREF _Toc417518134 \h </w:instrText>
             </w:r>
             <w:r>
               <w:rPr>
@@ -1941,7 +1941,7 @@
               <w:lang w:eastAsia="en-US"/>
             </w:rPr>
           </w:pPr>
-          <w:hyperlink w:anchor="_Toc417447049" w:history="1">
+          <w:hyperlink w:anchor="_Toc417518135" w:history="1">
             <w:r>
               <w:rPr>
                 <w:rStyle w:val="Hyperlink"/>
@@ -1968,7 +1968,7 @@
                 <w:noProof/>
                 <w:webHidden/>
               </w:rPr>
-              <w:instrText xml:space="preserve"> PAGEREF _Toc417447049 \h </w:instrText>
+              <w:instrText xml:space="preserve"> PAGEREF _Toc417518135 \h </w:instrText>
             </w:r>
             <w:r>
               <w:rPr>
@@ -2010,7 +2010,7 @@
               <w:lang w:eastAsia="en-US"/>
             </w:rPr>
           </w:pPr>
-          <w:hyperlink w:anchor="_Toc417447050" w:history="1">
+          <w:hyperlink w:anchor="_Toc417518136" w:history="1">
             <w:r>
               <w:rPr>
                 <w:rStyle w:val="Hyperlink"/>
@@ -2037,7 +2037,7 @@
                 <w:noProof/>
                 <w:webHidden/>
               </w:rPr>
-              <w:instrText xml:space="preserve"> PAGEREF _Toc417447050 \h </w:instrText>
+              <w:instrText xml:space="preserve"> PAGEREF _Toc417518136 \h </w:instrText>
             </w:r>
             <w:r>
               <w:rPr>
@@ -2079,7 +2079,7 @@
               <w:lang w:eastAsia="en-US"/>
             </w:rPr>
           </w:pPr>
-          <w:hyperlink w:anchor="_Toc417447051" w:history="1">
+          <w:hyperlink w:anchor="_Toc417518137" w:history="1">
             <w:r>
               <w:rPr>
                 <w:rStyle w:val="Hyperlink"/>
@@ -2106,7 +2106,7 @@
                 <w:noProof/>
                 <w:webHidden/>
               </w:rPr>
-              <w:instrText xml:space="preserve"> PAGEREF _Toc417447051 \h </w:instrText>
+              <w:instrText xml:space="preserve"> PAGEREF _Toc417518137 \h </w:instrText>
             </w:r>
             <w:r>
               <w:rPr>
@@ -2149,7 +2149,7 @@
               <w:lang w:eastAsia="en-US"/>
             </w:rPr>
           </w:pPr>
-          <w:hyperlink w:anchor="_Toc417447052" w:history="1">
+          <w:hyperlink w:anchor="_Toc417518138" w:history="1">
             <w:r>
               <w:rPr>
                 <w:rStyle w:val="Hyperlink"/>
@@ -2190,7 +2190,7 @@
                 <w:noProof/>
                 <w:webHidden/>
               </w:rPr>
-              <w:instrText xml:space="preserve"> PAGEREF _Toc417447052 \h </w:instrText>
+              <w:instrText xml:space="preserve"> PAGEREF _Toc417518138 \h </w:instrText>
             </w:r>
             <w:r>
               <w:rPr>
@@ -2232,7 +2232,7 @@
               <w:lang w:eastAsia="en-US"/>
             </w:rPr>
           </w:pPr>
-          <w:hyperlink w:anchor="_Toc417447053" w:history="1">
+          <w:hyperlink w:anchor="_Toc417518139" w:history="1">
             <w:r>
               <w:rPr>
                 <w:rStyle w:val="Hyperlink"/>
@@ -2259,7 +2259,7 @@
                 <w:noProof/>
                 <w:webHidden/>
               </w:rPr>
-              <w:instrText xml:space="preserve"> PAGEREF _Toc417447053 \h </w:instrText>
+              <w:instrText xml:space="preserve"> PAGEREF _Toc417518139 \h </w:instrText>
             </w:r>
             <w:r>
               <w:rPr>
@@ -2301,7 +2301,7 @@
               <w:lang w:eastAsia="en-US"/>
             </w:rPr>
           </w:pPr>
-          <w:hyperlink w:anchor="_Toc417447054" w:history="1">
+          <w:hyperlink w:anchor="_Toc417518140" w:history="1">
             <w:r>
               <w:rPr>
                 <w:rStyle w:val="Hyperlink"/>
@@ -2328,7 +2328,7 @@
                 <w:noProof/>
                 <w:webHidden/>
               </w:rPr>
-              <w:instrText xml:space="preserve"> PAGEREF _Toc417447054 \h </w:instrText>
+              <w:instrText xml:space="preserve"> PAGEREF _Toc417518140 \h </w:instrText>
             </w:r>
             <w:r>
               <w:rPr>
@@ -2370,7 +2370,7 @@
               <w:lang w:eastAsia="en-US"/>
             </w:rPr>
           </w:pPr>
-          <w:hyperlink w:anchor="_Toc417447055" w:history="1">
+          <w:hyperlink w:anchor="_Toc417518141" w:history="1">
             <w:r>
               <w:rPr>
                 <w:rStyle w:val="Hyperlink"/>
@@ -2397,7 +2397,7 @@
                 <w:noProof/>
                 <w:webHidden/>
               </w:rPr>
-              <w:instrText xml:space="preserve"> PAGEREF _Toc417447055 \h </w:instrText>
+              <w:instrText xml:space="preserve"> PAGEREF _Toc417518141 \h </w:instrText>
             </w:r>
             <w:r>
               <w:rPr>
@@ -2439,7 +2439,7 @@
               <w:lang w:eastAsia="en-US"/>
             </w:rPr>
           </w:pPr>
-          <w:hyperlink w:anchor="_Toc417447056" w:history="1">
+          <w:hyperlink w:anchor="_Toc417518142" w:history="1">
             <w:r>
               <w:rPr>
                 <w:rStyle w:val="Hyperlink"/>
@@ -2466,7 +2466,7 @@
                 <w:noProof/>
                 <w:webHidden/>
               </w:rPr>
-              <w:instrText xml:space="preserve"> PAGEREF _Toc417447056 \h </w:instrText>
+              <w:instrText xml:space="preserve"> PAGEREF _Toc417518142 \h </w:instrText>
             </w:r>
             <w:r>
               <w:rPr>
@@ -2508,7 +2508,7 @@
               <w:lang w:eastAsia="en-US"/>
             </w:rPr>
           </w:pPr>
-          <w:hyperlink w:anchor="_Toc417447057" w:history="1">
+          <w:hyperlink w:anchor="_Toc417518143" w:history="1">
             <w:r>
               <w:rPr>
                 <w:rStyle w:val="Hyperlink"/>
@@ -2535,7 +2535,7 @@
                 <w:noProof/>
                 <w:webHidden/>
               </w:rPr>
-              <w:instrText xml:space="preserve"> PAGEREF _Toc417447057 \h </w:instrText>
+              <w:instrText xml:space="preserve"> PAGEREF _Toc417518143 \h </w:instrText>
             </w:r>
             <w:r>
               <w:rPr>
@@ -2577,7 +2577,7 @@
               <w:lang w:eastAsia="en-US"/>
             </w:rPr>
           </w:pPr>
-          <w:hyperlink w:anchor="_Toc417447058" w:history="1">
+          <w:hyperlink w:anchor="_Toc417518144" w:history="1">
             <w:r>
               <w:rPr>
                 <w:rStyle w:val="Hyperlink"/>
@@ -2604,7 +2604,7 @@
                 <w:noProof/>
                 <w:webHidden/>
               </w:rPr>
-              <w:instrText xml:space="preserve"> PAGEREF _Toc417447058 \h </w:instrText>
+              <w:instrText xml:space="preserve"> PAGEREF _Toc417518144 \h </w:instrText>
             </w:r>
             <w:r>
               <w:rPr>
@@ -2646,7 +2646,7 @@
               <w:lang w:eastAsia="en-US"/>
             </w:rPr>
           </w:pPr>
-          <w:hyperlink w:anchor="_Toc417447059" w:history="1">
+          <w:hyperlink w:anchor="_Toc417518145" w:history="1">
             <w:r>
               <w:rPr>
                 <w:rStyle w:val="Hyperlink"/>
@@ -2673,7 +2673,7 @@
                 <w:noProof/>
                 <w:webHidden/>
               </w:rPr>
-              <w:instrText xml:space="preserve"> PAGEREF _Toc417447059 \h </w:instrText>
+              <w:instrText xml:space="preserve"> PAGEREF _Toc417518145 \h </w:instrText>
             </w:r>
             <w:r>
               <w:rPr>
@@ -2715,7 +2715,7 @@
               <w:lang w:eastAsia="en-US"/>
             </w:rPr>
           </w:pPr>
-          <w:hyperlink w:anchor="_Toc417447060" w:history="1">
+          <w:hyperlink w:anchor="_Toc417518146" w:history="1">
             <w:r>
               <w:rPr>
                 <w:rStyle w:val="Hyperlink"/>
@@ -2742,7 +2742,7 @@
                 <w:noProof/>
                 <w:webHidden/>
               </w:rPr>
-              <w:instrText xml:space="preserve"> PAGEREF _Toc417447060 \h </w:instrText>
+              <w:instrText xml:space="preserve"> PAGEREF _Toc417518146 \h </w:instrText>
             </w:r>
             <w:r>
               <w:rPr>
@@ -2784,7 +2784,7 @@
               <w:lang w:eastAsia="en-US"/>
             </w:rPr>
           </w:pPr>
-          <w:hyperlink w:anchor="_Toc417447061" w:history="1">
+          <w:hyperlink w:anchor="_Toc417518147" w:history="1">
             <w:r>
               <w:rPr>
                 <w:rStyle w:val="Hyperlink"/>
@@ -2811,7 +2811,7 @@
                 <w:noProof/>
                 <w:webHidden/>
               </w:rPr>
-              <w:instrText xml:space="preserve"> PAGEREF _Toc417447061 \h </w:instrText>
+              <w:instrText xml:space="preserve"> PAGEREF _Toc417518147 \h </w:instrText>
             </w:r>
             <w:r>
               <w:rPr>
@@ -2853,7 +2853,7 @@
               <w:lang w:eastAsia="en-US"/>
             </w:rPr>
           </w:pPr>
-          <w:hyperlink w:anchor="_Toc417447062" w:history="1">
+          <w:hyperlink w:anchor="_Toc417518148" w:history="1">
             <w:r>
               <w:rPr>
                 <w:rStyle w:val="Hyperlink"/>
@@ -2880,7 +2880,7 @@
                 <w:noProof/>
                 <w:webHidden/>
               </w:rPr>
-              <w:instrText xml:space="preserve"> PAGEREF _Toc417447062 \h </w:instrText>
+              <w:instrText xml:space="preserve"> PAGEREF _Toc417518148 \h </w:instrText>
             </w:r>
             <w:r>
               <w:rPr>
@@ -2922,7 +2922,7 @@
               <w:lang w:eastAsia="en-US"/>
             </w:rPr>
           </w:pPr>
-          <w:hyperlink w:anchor="_Toc417447063" w:history="1">
+          <w:hyperlink w:anchor="_Toc417518149" w:history="1">
             <w:r>
               <w:rPr>
                 <w:rStyle w:val="Hyperlink"/>
@@ -2949,7 +2949,7 @@
                 <w:noProof/>
                 <w:webHidden/>
               </w:rPr>
-              <w:instrText xml:space="preserve"> PAGEREF _Toc417447063 \h </w:instrText>
+              <w:instrText xml:space="preserve"> PAGEREF _Toc417518149 \h </w:instrText>
             </w:r>
             <w:r>
               <w:rPr>
@@ -2992,7 +2992,7 @@
               <w:lang w:eastAsia="en-US"/>
             </w:rPr>
           </w:pPr>
-          <w:hyperlink w:anchor="_Toc417447064" w:history="1">
+          <w:hyperlink w:anchor="_Toc417518150" w:history="1">
             <w:r>
               <w:rPr>
                 <w:rStyle w:val="Hyperlink"/>
@@ -3033,7 +3033,7 @@
                 <w:noProof/>
                 <w:webHidden/>
               </w:rPr>
-              <w:instrText xml:space="preserve"> PAGEREF _Toc417447064 \h </w:instrText>
+              <w:instrText xml:space="preserve"> PAGEREF _Toc417518150 \h </w:instrText>
             </w:r>
             <w:r>
               <w:rPr>
@@ -3076,7 +3076,7 @@
               <w:lang w:eastAsia="en-US"/>
             </w:rPr>
           </w:pPr>
-          <w:hyperlink w:anchor="_Toc417447065" w:history="1">
+          <w:hyperlink w:anchor="_Toc417518151" w:history="1">
             <w:r>
               <w:rPr>
                 <w:rStyle w:val="Hyperlink"/>
@@ -3117,7 +3117,7 @@
                 <w:noProof/>
                 <w:webHidden/>
               </w:rPr>
-              <w:instrText xml:space="preserve"> PAGEREF _Toc417447065 \h </w:instrText>
+              <w:instrText xml:space="preserve"> PAGEREF _Toc417518151 \h </w:instrText>
             </w:r>
             <w:r>
               <w:rPr>
@@ -3160,7 +3160,7 @@
               <w:lang w:eastAsia="en-US"/>
             </w:rPr>
           </w:pPr>
-          <w:hyperlink w:anchor="_Toc417447066" w:history="1">
+          <w:hyperlink w:anchor="_Toc417518152" w:history="1">
             <w:r>
               <w:rPr>
                 <w:rStyle w:val="Hyperlink"/>
@@ -3201,7 +3201,7 @@
                 <w:noProof/>
                 <w:webHidden/>
               </w:rPr>
-              <w:instrText xml:space="preserve"> PAGEREF _Toc417447066 \h </w:instrText>
+              <w:instrText xml:space="preserve"> PAGEREF _Toc417518152 \h </w:instrText>
             </w:r>
             <w:r>
               <w:rPr>
@@ -3243,7 +3243,7 @@
               <w:lang w:eastAsia="en-US"/>
             </w:rPr>
           </w:pPr>
-          <w:hyperlink w:anchor="_Toc417447067" w:history="1">
+          <w:hyperlink w:anchor="_Toc417518153" w:history="1">
             <w:r>
               <w:rPr>
                 <w:rStyle w:val="Hyperlink"/>
@@ -3270,7 +3270,7 @@
                 <w:noProof/>
                 <w:webHidden/>
               </w:rPr>
-              <w:instrText xml:space="preserve"> PAGEREF _Toc417447067 \h </w:instrText>
+              <w:instrText xml:space="preserve"> PAGEREF _Toc417518153 \h </w:instrText>
             </w:r>
             <w:r>
               <w:rPr>
@@ -3312,7 +3312,7 @@
               <w:lang w:eastAsia="en-US"/>
             </w:rPr>
           </w:pPr>
-          <w:hyperlink w:anchor="_Toc417447068" w:history="1">
+          <w:hyperlink w:anchor="_Toc417518154" w:history="1">
             <w:r>
               <w:rPr>
                 <w:rStyle w:val="Hyperlink"/>
@@ -3339,7 +3339,7 @@
                 <w:noProof/>
                 <w:webHidden/>
               </w:rPr>
-              <w:instrText xml:space="preserve"> PAGEREF _Toc417447068 \h </w:instrText>
+              <w:instrText xml:space="preserve"> PAGEREF _Toc417518154 \h </w:instrText>
             </w:r>
             <w:r>
               <w:rPr>
@@ -3381,7 +3381,7 @@
               <w:lang w:eastAsia="en-US"/>
             </w:rPr>
           </w:pPr>
-          <w:hyperlink w:anchor="_Toc417447069" w:history="1">
+          <w:hyperlink w:anchor="_Toc417518155" w:history="1">
             <w:r>
               <w:rPr>
                 <w:rStyle w:val="Hyperlink"/>
@@ -3408,7 +3408,7 @@
                 <w:noProof/>
                 <w:webHidden/>
               </w:rPr>
-              <w:instrText xml:space="preserve"> PAGEREF _Toc417447069 \h </w:instrText>
+              <w:instrText xml:space="preserve"> PAGEREF _Toc417518155 \h </w:instrText>
             </w:r>
             <w:r>
               <w:rPr>
@@ -3450,7 +3450,7 @@
               <w:lang w:eastAsia="en-US"/>
             </w:rPr>
           </w:pPr>
-          <w:hyperlink w:anchor="_Toc417447070" w:history="1">
+          <w:hyperlink w:anchor="_Toc417518156" w:history="1">
             <w:r>
               <w:rPr>
                 <w:rStyle w:val="Hyperlink"/>
@@ -3477,7 +3477,7 @@
                 <w:noProof/>
                 <w:webHidden/>
               </w:rPr>
-              <w:instrText xml:space="preserve"> PAGEREF _Toc417447070 \h </w:instrText>
+              <w:instrText xml:space="preserve"> PAGEREF _Toc417518156 \h </w:instrText>
             </w:r>
             <w:r>
               <w:rPr>
@@ -3519,7 +3519,7 @@
               <w:lang w:eastAsia="en-US"/>
             </w:rPr>
           </w:pPr>
-          <w:hyperlink w:anchor="_Toc417447071" w:history="1">
+          <w:hyperlink w:anchor="_Toc417518157" w:history="1">
             <w:r>
               <w:rPr>
                 <w:rStyle w:val="Hyperlink"/>
@@ -3546,7 +3546,7 @@
                 <w:noProof/>
                 <w:webHidden/>
               </w:rPr>
-              <w:instrText xml:space="preserve"> PAGEREF _Toc417447071 \h </w:instrText>
+              <w:instrText xml:space="preserve"> PAGEREF _Toc417518157 \h </w:instrText>
             </w:r>
             <w:r>
               <w:rPr>
@@ -3588,7 +3588,7 @@
               <w:lang w:eastAsia="en-US"/>
             </w:rPr>
           </w:pPr>
-          <w:hyperlink w:anchor="_Toc417447072" w:history="1">
+          <w:hyperlink w:anchor="_Toc417518158" w:history="1">
             <w:r>
               <w:rPr>
                 <w:rStyle w:val="Hyperlink"/>
@@ -3615,7 +3615,7 @@
                 <w:noProof/>
                 <w:webHidden/>
               </w:rPr>
-              <w:instrText xml:space="preserve"> PAGEREF _Toc417447072 \h </w:instrText>
+              <w:instrText xml:space="preserve"> PAGEREF _Toc417518158 \h </w:instrText>
             </w:r>
             <w:r>
               <w:rPr>
@@ -3657,7 +3657,7 @@
               <w:lang w:eastAsia="en-US"/>
             </w:rPr>
           </w:pPr>
-          <w:hyperlink w:anchor="_Toc417447073" w:history="1">
+          <w:hyperlink w:anchor="_Toc417518159" w:history="1">
             <w:r>
               <w:rPr>
                 <w:rStyle w:val="Hyperlink"/>
@@ -3684,7 +3684,7 @@
                 <w:noProof/>
                 <w:webHidden/>
               </w:rPr>
-              <w:instrText xml:space="preserve"> PAGEREF _Toc417447073 \h </w:instrText>
+              <w:instrText xml:space="preserve"> PAGEREF _Toc417518159 \h </w:instrText>
             </w:r>
             <w:r>
               <w:rPr>
@@ -3726,7 +3726,7 @@
               <w:lang w:eastAsia="en-US"/>
             </w:rPr>
           </w:pPr>
-          <w:hyperlink w:anchor="_Toc417447074" w:history="1">
+          <w:hyperlink w:anchor="_Toc417518160" w:history="1">
             <w:r>
               <w:rPr>
                 <w:rStyle w:val="Hyperlink"/>
@@ -3753,7 +3753,7 @@
                 <w:noProof/>
                 <w:webHidden/>
               </w:rPr>
-              <w:instrText xml:space="preserve"> PAGEREF _Toc417447074 \h </w:instrText>
+              <w:instrText xml:space="preserve"> PAGEREF _Toc417518160 \h </w:instrText>
             </w:r>
             <w:r>
               <w:rPr>
@@ -3795,7 +3795,7 @@
               <w:lang w:eastAsia="en-US"/>
             </w:rPr>
           </w:pPr>
-          <w:hyperlink w:anchor="_Toc417447075" w:history="1">
+          <w:hyperlink w:anchor="_Toc417518161" w:history="1">
             <w:r>
               <w:rPr>
                 <w:rStyle w:val="Hyperlink"/>
@@ -3822,7 +3822,7 @@
                 <w:noProof/>
                 <w:webHidden/>
               </w:rPr>
-              <w:instrText xml:space="preserve"> PAGEREF _Toc417447075 \h </w:instrText>
+              <w:instrText xml:space="preserve"> PAGEREF _Toc417518161 \h </w:instrText>
             </w:r>
             <w:r>
               <w:rPr>
@@ -3864,7 +3864,7 @@
               <w:lang w:eastAsia="en-US"/>
             </w:rPr>
           </w:pPr>
-          <w:hyperlink w:anchor="_Toc417447076" w:history="1">
+          <w:hyperlink w:anchor="_Toc417518162" w:history="1">
             <w:r>
               <w:rPr>
                 <w:rStyle w:val="Hyperlink"/>
@@ -3891,7 +3891,7 @@
                 <w:noProof/>
                 <w:webHidden/>
               </w:rPr>
-              <w:instrText xml:space="preserve"> PAGEREF _Toc417447076 \h </w:instrText>
+              <w:instrText xml:space="preserve"> PAGEREF _Toc417518162 \h </w:instrText>
             </w:r>
             <w:r>
               <w:rPr>
@@ -3933,7 +3933,7 @@
               <w:lang w:eastAsia="en-US"/>
             </w:rPr>
           </w:pPr>
-          <w:hyperlink w:anchor="_Toc417447077" w:history="1">
+          <w:hyperlink w:anchor="_Toc417518163" w:history="1">
             <w:r>
               <w:rPr>
                 <w:rStyle w:val="Hyperlink"/>
@@ -3960,7 +3960,7 @@
                 <w:noProof/>
                 <w:webHidden/>
               </w:rPr>
-              <w:instrText xml:space="preserve"> PAGEREF _Toc417447077 \h </w:instrText>
+              <w:instrText xml:space="preserve"> PAGEREF _Toc417518163 \h </w:instrText>
             </w:r>
             <w:r>
               <w:rPr>
@@ -4002,7 +4002,7 @@
               <w:lang w:eastAsia="en-US"/>
             </w:rPr>
           </w:pPr>
-          <w:hyperlink w:anchor="_Toc417447078" w:history="1">
+          <w:hyperlink w:anchor="_Toc417518164" w:history="1">
             <w:r>
               <w:rPr>
                 <w:rStyle w:val="Hyperlink"/>
@@ -4029,7 +4029,7 @@
                 <w:noProof/>
                 <w:webHidden/>
               </w:rPr>
-              <w:instrText xml:space="preserve"> PAGEREF _Toc417447078 \h </w:instrText>
+              <w:instrText xml:space="preserve"> PAGEREF _Toc417518164 \h </w:instrText>
             </w:r>
             <w:r>
               <w:rPr>
@@ -4071,7 +4071,7 @@
               <w:lang w:eastAsia="en-US"/>
             </w:rPr>
           </w:pPr>
-          <w:hyperlink w:anchor="_Toc417447079" w:history="1">
+          <w:hyperlink w:anchor="_Toc417518165" w:history="1">
             <w:r>
               <w:rPr>
                 <w:rStyle w:val="Hyperlink"/>
@@ -4098,7 +4098,7 @@
                 <w:noProof/>
                 <w:webHidden/>
               </w:rPr>
-              <w:instrText xml:space="preserve"> PAGEREF _Toc417447079 \h </w:instrText>
+              <w:instrText xml:space="preserve"> PAGEREF _Toc417518165 \h </w:instrText>
             </w:r>
             <w:r>
               <w:rPr>
@@ -4140,7 +4140,7 @@
               <w:lang w:eastAsia="en-US"/>
             </w:rPr>
           </w:pPr>
-          <w:hyperlink w:anchor="_Toc417447080" w:history="1">
+          <w:hyperlink w:anchor="_Toc417518166" w:history="1">
             <w:r>
               <w:rPr>
                 <w:rStyle w:val="Hyperlink"/>
@@ -4167,7 +4167,7 @@
                 <w:noProof/>
                 <w:webHidden/>
               </w:rPr>
-              <w:instrText xml:space="preserve"> PAGEREF _Toc417447080 \h </w:instrText>
+              <w:instrText xml:space="preserve"> PAGEREF _Toc417518166 \h </w:instrText>
             </w:r>
             <w:r>
               <w:rPr>
@@ -4209,7 +4209,7 @@
               <w:lang w:eastAsia="en-US"/>
             </w:rPr>
           </w:pPr>
-          <w:hyperlink w:anchor="_Toc417447081" w:history="1">
+          <w:hyperlink w:anchor="_Toc417518167" w:history="1">
             <w:r>
               <w:rPr>
                 <w:rStyle w:val="Hyperlink"/>
@@ -4236,7 +4236,7 @@
                 <w:noProof/>
                 <w:webHidden/>
               </w:rPr>
-              <w:instrText xml:space="preserve"> PAGEREF _Toc417447081 \h </w:instrText>
+              <w:instrText xml:space="preserve"> PAGEREF _Toc417518167 \h </w:instrText>
             </w:r>
             <w:r>
               <w:rPr>
@@ -4278,7 +4278,7 @@
               <w:lang w:eastAsia="en-US"/>
             </w:rPr>
           </w:pPr>
-          <w:hyperlink w:anchor="_Toc417447082" w:history="1">
+          <w:hyperlink w:anchor="_Toc417518168" w:history="1">
             <w:r>
               <w:rPr>
                 <w:rStyle w:val="Hyperlink"/>
@@ -4305,7 +4305,7 @@
                 <w:noProof/>
                 <w:webHidden/>
               </w:rPr>
-              <w:instrText xml:space="preserve"> PAGEREF _Toc417447082 \h </w:instrText>
+              <w:instrText xml:space="preserve"> PAGEREF _Toc417518168 \h </w:instrText>
             </w:r>
             <w:r>
               <w:rPr>
@@ -4347,7 +4347,7 @@
               <w:lang w:eastAsia="en-US"/>
             </w:rPr>
           </w:pPr>
-          <w:hyperlink w:anchor="_Toc417447083" w:history="1">
+          <w:hyperlink w:anchor="_Toc417518169" w:history="1">
             <w:r>
               <w:rPr>
                 <w:rStyle w:val="Hyperlink"/>
@@ -4374,7 +4374,7 @@
                 <w:noProof/>
                 <w:webHidden/>
               </w:rPr>
-              <w:instrText xml:space="preserve"> PAGEREF _Toc417447083 \h </w:instrText>
+              <w:instrText xml:space="preserve"> PAGEREF _Toc417518169 \h </w:instrText>
             </w:r>
             <w:r>
               <w:rPr>
@@ -4416,7 +4416,7 @@
               <w:lang w:eastAsia="en-US"/>
             </w:rPr>
           </w:pPr>
-          <w:hyperlink w:anchor="_Toc417447084" w:history="1">
+          <w:hyperlink w:anchor="_Toc417518170" w:history="1">
             <w:r>
               <w:rPr>
                 <w:rStyle w:val="Hyperlink"/>
@@ -4443,7 +4443,7 @@
                 <w:noProof/>
                 <w:webHidden/>
               </w:rPr>
-              <w:instrText xml:space="preserve"> PAGEREF _Toc417447084 \h </w:instrText>
+              <w:instrText xml:space="preserve"> PAGEREF _Toc417518170 \h </w:instrText>
             </w:r>
             <w:r>
               <w:rPr>
@@ -4485,7 +4485,7 @@
               <w:lang w:eastAsia="en-US"/>
             </w:rPr>
           </w:pPr>
-          <w:hyperlink w:anchor="_Toc417447085" w:history="1">
+          <w:hyperlink w:anchor="_Toc417518171" w:history="1">
             <w:r>
               <w:rPr>
                 <w:rStyle w:val="Hyperlink"/>
@@ -4512,7 +4512,7 @@
                 <w:noProof/>
                 <w:webHidden/>
               </w:rPr>
-              <w:instrText xml:space="preserve"> PAGEREF _Toc417447085 \h </w:instrText>
+              <w:instrText xml:space="preserve"> PAGEREF _Toc417518171 \h </w:instrText>
             </w:r>
             <w:r>
               <w:rPr>
@@ -4554,7 +4554,7 @@
               <w:lang w:eastAsia="en-US"/>
             </w:rPr>
           </w:pPr>
-          <w:hyperlink w:anchor="_Toc417447086" w:history="1">
+          <w:hyperlink w:anchor="_Toc417518172" w:history="1">
             <w:r>
               <w:rPr>
                 <w:rStyle w:val="Hyperlink"/>
@@ -4581,7 +4581,7 @@
                 <w:noProof/>
                 <w:webHidden/>
               </w:rPr>
-              <w:instrText xml:space="preserve"> PAGEREF _Toc417447086 \h </w:instrText>
+              <w:instrText xml:space="preserve"> PAGEREF _Toc417518172 \h </w:instrText>
             </w:r>
             <w:r>
               <w:rPr>
@@ -4623,7 +4623,7 @@
               <w:lang w:eastAsia="en-US"/>
             </w:rPr>
           </w:pPr>
-          <w:hyperlink w:anchor="_Toc417447087" w:history="1">
+          <w:hyperlink w:anchor="_Toc417518173" w:history="1">
             <w:r>
               <w:rPr>
                 <w:rStyle w:val="Hyperlink"/>
@@ -4650,7 +4650,7 @@
                 <w:noProof/>
                 <w:webHidden/>
               </w:rPr>
-              <w:instrText xml:space="preserve"> PAGEREF _Toc417447087 \h </w:instrText>
+              <w:instrText xml:space="preserve"> PAGEREF _Toc417518173 \h </w:instrText>
             </w:r>
             <w:r>
               <w:rPr>
@@ -4692,7 +4692,7 @@
               <w:lang w:eastAsia="en-US"/>
             </w:rPr>
           </w:pPr>
-          <w:hyperlink w:anchor="_Toc417447088" w:history="1">
+          <w:hyperlink w:anchor="_Toc417518174" w:history="1">
             <w:r>
               <w:rPr>
                 <w:rStyle w:val="Hyperlink"/>
@@ -4719,7 +4719,7 @@
                 <w:noProof/>
                 <w:webHidden/>
               </w:rPr>
-              <w:instrText xml:space="preserve"> PAGEREF _Toc417447088 \h </w:instrText>
+              <w:instrText xml:space="preserve"> PAGEREF _Toc417518174 \h </w:instrText>
             </w:r>
             <w:r>
               <w:rPr>
@@ -4761,7 +4761,7 @@
               <w:lang w:eastAsia="en-US"/>
             </w:rPr>
           </w:pPr>
-          <w:hyperlink w:anchor="_Toc417447089" w:history="1">
+          <w:hyperlink w:anchor="_Toc417518175" w:history="1">
             <w:r>
               <w:rPr>
                 <w:rStyle w:val="Hyperlink"/>
@@ -4788,7 +4788,7 @@
                 <w:noProof/>
                 <w:webHidden/>
               </w:rPr>
-              <w:instrText xml:space="preserve"> PAGEREF _Toc417447089 \h </w:instrText>
+              <w:instrText xml:space="preserve"> PAGEREF _Toc417518175 \h </w:instrText>
             </w:r>
             <w:r>
               <w:rPr>
@@ -4830,7 +4830,7 @@
               <w:lang w:eastAsia="en-US"/>
             </w:rPr>
           </w:pPr>
-          <w:hyperlink w:anchor="_Toc417447090" w:history="1">
+          <w:hyperlink w:anchor="_Toc417518176" w:history="1">
             <w:r>
               <w:rPr>
                 <w:rStyle w:val="Hyperlink"/>
@@ -4857,7 +4857,7 @@
                 <w:noProof/>
                 <w:webHidden/>
               </w:rPr>
-              <w:instrText xml:space="preserve"> PAGEREF _Toc417447090 \h </w:instrText>
+              <w:instrText xml:space="preserve"> PAGEREF _Toc417518176 \h </w:instrText>
             </w:r>
             <w:r>
               <w:rPr>
@@ -4899,7 +4899,7 @@
               <w:lang w:eastAsia="en-US"/>
             </w:rPr>
           </w:pPr>
-          <w:hyperlink w:anchor="_Toc417447091" w:history="1">
+          <w:hyperlink w:anchor="_Toc417518177" w:history="1">
             <w:r>
               <w:rPr>
                 <w:rStyle w:val="Hyperlink"/>
@@ -4926,7 +4926,7 @@
                 <w:noProof/>
                 <w:webHidden/>
               </w:rPr>
-              <w:instrText xml:space="preserve"> PAGEREF _Toc417447091 \h </w:instrText>
+              <w:instrText xml:space="preserve"> PAGEREF _Toc417518177 \h </w:instrText>
             </w:r>
             <w:r>
               <w:rPr>
@@ -4968,7 +4968,7 @@
               <w:lang w:eastAsia="en-US"/>
             </w:rPr>
           </w:pPr>
-          <w:hyperlink w:anchor="_Toc417447092" w:history="1">
+          <w:hyperlink w:anchor="_Toc417518178" w:history="1">
             <w:r>
               <w:rPr>
                 <w:rStyle w:val="Hyperlink"/>
@@ -4995,7 +4995,7 @@
                 <w:noProof/>
                 <w:webHidden/>
               </w:rPr>
-              <w:instrText xml:space="preserve"> PAGEREF _Toc417447092 \h </w:instrText>
+              <w:instrText xml:space="preserve"> PAGEREF _Toc417518178 \h </w:instrText>
             </w:r>
             <w:r>
               <w:rPr>
@@ -5037,7 +5037,7 @@
               <w:lang w:eastAsia="en-US"/>
             </w:rPr>
           </w:pPr>
-          <w:hyperlink w:anchor="_Toc417447093" w:history="1">
+          <w:hyperlink w:anchor="_Toc417518179" w:history="1">
             <w:r>
               <w:rPr>
                 <w:rStyle w:val="Hyperlink"/>
@@ -5064,7 +5064,7 @@
                 <w:noProof/>
                 <w:webHidden/>
               </w:rPr>
-              <w:instrText xml:space="preserve"> PAGEREF _Toc417447093 \h </w:instrText>
+              <w:instrText xml:space="preserve"> PAGEREF _Toc417518179 \h </w:instrText>
             </w:r>
             <w:r>
               <w:rPr>
@@ -5106,7 +5106,7 @@
               <w:lang w:eastAsia="en-US"/>
             </w:rPr>
           </w:pPr>
-          <w:hyperlink w:anchor="_Toc417447094" w:history="1">
+          <w:hyperlink w:anchor="_Toc417518180" w:history="1">
             <w:r>
               <w:rPr>
                 <w:rStyle w:val="Hyperlink"/>
@@ -5133,7 +5133,7 @@
                 <w:noProof/>
                 <w:webHidden/>
               </w:rPr>
-              <w:instrText xml:space="preserve"> PAGEREF _Toc417447094 \h </w:instrText>
+              <w:instrText xml:space="preserve"> PAGEREF _Toc417518180 \h </w:instrText>
             </w:r>
             <w:r>
               <w:rPr>
@@ -5175,7 +5175,7 @@
               <w:lang w:eastAsia="en-US"/>
             </w:rPr>
           </w:pPr>
-          <w:hyperlink w:anchor="_Toc417447095" w:history="1">
+          <w:hyperlink w:anchor="_Toc417518181" w:history="1">
             <w:r>
               <w:rPr>
                 <w:rStyle w:val="Hyperlink"/>
@@ -5202,7 +5202,7 @@
                 <w:noProof/>
                 <w:webHidden/>
               </w:rPr>
-              <w:instrText xml:space="preserve"> PAGEREF _Toc417447095 \h </w:instrText>
+              <w:instrText xml:space="preserve"> PAGEREF _Toc417518181 \h </w:instrText>
             </w:r>
             <w:r>
               <w:rPr>
@@ -5244,7 +5244,7 @@
               <w:lang w:eastAsia="en-US"/>
             </w:rPr>
           </w:pPr>
-          <w:hyperlink w:anchor="_Toc417447096" w:history="1">
+          <w:hyperlink w:anchor="_Toc417518182" w:history="1">
             <w:r>
               <w:rPr>
                 <w:rStyle w:val="Hyperlink"/>
@@ -5271,7 +5271,7 @@
                 <w:noProof/>
                 <w:webHidden/>
               </w:rPr>
-              <w:instrText xml:space="preserve"> PAGEREF _Toc417447096 \h </w:instrText>
+              <w:instrText xml:space="preserve"> PAGEREF _Toc417518182 \h </w:instrText>
             </w:r>
             <w:r>
               <w:rPr>
@@ -5313,7 +5313,7 @@
               <w:lang w:eastAsia="en-US"/>
             </w:rPr>
           </w:pPr>
-          <w:hyperlink w:anchor="_Toc417447097" w:history="1">
+          <w:hyperlink w:anchor="_Toc417518183" w:history="1">
             <w:r>
               <w:rPr>
                 <w:rStyle w:val="Hyperlink"/>
@@ -5340,7 +5340,7 @@
                 <w:noProof/>
                 <w:webHidden/>
               </w:rPr>
-              <w:instrText xml:space="preserve"> PAGEREF _Toc417447097 \h </w:instrText>
+              <w:instrText xml:space="preserve"> PAGEREF _Toc417518183 \h </w:instrText>
             </w:r>
             <w:r>
               <w:rPr>
@@ -5382,7 +5382,7 @@
               <w:lang w:eastAsia="en-US"/>
             </w:rPr>
           </w:pPr>
-          <w:hyperlink w:anchor="_Toc417447098" w:history="1">
+          <w:hyperlink w:anchor="_Toc417518184" w:history="1">
             <w:r>
               <w:rPr>
                 <w:rStyle w:val="Hyperlink"/>
@@ -5409,7 +5409,7 @@
                 <w:noProof/>
                 <w:webHidden/>
               </w:rPr>
-              <w:instrText xml:space="preserve"> PAGEREF _Toc417447098 \h </w:instrText>
+              <w:instrText xml:space="preserve"> PAGEREF _Toc417518184 \h </w:instrText>
             </w:r>
             <w:r>
               <w:rPr>
@@ -5451,7 +5451,7 @@
               <w:lang w:eastAsia="en-US"/>
             </w:rPr>
           </w:pPr>
-          <w:hyperlink w:anchor="_Toc417447099" w:history="1">
+          <w:hyperlink w:anchor="_Toc417518185" w:history="1">
             <w:r>
               <w:rPr>
                 <w:rStyle w:val="Hyperlink"/>
@@ -5478,7 +5478,7 @@
                 <w:noProof/>
                 <w:webHidden/>
               </w:rPr>
-              <w:instrText xml:space="preserve"> PAGEREF _Toc417447099 \h </w:instrText>
+              <w:instrText xml:space="preserve"> PAGEREF _Toc417518185 \h </w:instrText>
             </w:r>
             <w:r>
               <w:rPr>
@@ -5520,7 +5520,7 @@
               <w:lang w:eastAsia="en-US"/>
             </w:rPr>
           </w:pPr>
-          <w:hyperlink w:anchor="_Toc417447100" w:history="1">
+          <w:hyperlink w:anchor="_Toc417518186" w:history="1">
             <w:r>
               <w:rPr>
                 <w:rStyle w:val="Hyperlink"/>
@@ -5547,7 +5547,7 @@
                 <w:noProof/>
                 <w:webHidden/>
               </w:rPr>
-              <w:instrText xml:space="preserve"> PAGEREF _Toc417447100 \h </w:instrText>
+              <w:instrText xml:space="preserve"> PAGEREF _Toc417518186 \h </w:instrText>
             </w:r>
             <w:r>
               <w:rPr>
@@ -5589,7 +5589,7 @@
               <w:lang w:eastAsia="en-US"/>
             </w:rPr>
           </w:pPr>
-          <w:hyperlink w:anchor="_Toc417447101" w:history="1">
+          <w:hyperlink w:anchor="_Toc417518187" w:history="1">
             <w:r>
               <w:rPr>
                 <w:rStyle w:val="Hyperlink"/>
@@ -5616,7 +5616,7 @@
                 <w:noProof/>
                 <w:webHidden/>
               </w:rPr>
-              <w:instrText xml:space="preserve"> PAGEREF _Toc417447101 \h </w:instrText>
+              <w:instrText xml:space="preserve"> PAGEREF _Toc417518187 \h </w:instrText>
             </w:r>
             <w:r>
               <w:rPr>
@@ -5658,7 +5658,7 @@
               <w:lang w:eastAsia="en-US"/>
             </w:rPr>
           </w:pPr>
-          <w:hyperlink w:anchor="_Toc417447102" w:history="1">
+          <w:hyperlink w:anchor="_Toc417518188" w:history="1">
             <w:r>
               <w:rPr>
                 <w:rStyle w:val="Hyperlink"/>
@@ -5685,7 +5685,7 @@
                 <w:noProof/>
                 <w:webHidden/>
               </w:rPr>
-              <w:instrText xml:space="preserve"> PAGEREF _Toc417447102 \h </w:instrText>
+              <w:instrText xml:space="preserve"> PAGEREF _Toc417518188 \h </w:instrText>
             </w:r>
             <w:r>
               <w:rPr>
@@ -5727,7 +5727,7 @@
               <w:lang w:eastAsia="en-US"/>
             </w:rPr>
           </w:pPr>
-          <w:hyperlink w:anchor="_Toc417447103" w:history="1">
+          <w:hyperlink w:anchor="_Toc417518189" w:history="1">
             <w:r>
               <w:rPr>
                 <w:rStyle w:val="Hyperlink"/>
@@ -5754,7 +5754,7 @@
                 <w:noProof/>
                 <w:webHidden/>
               </w:rPr>
-              <w:instrText xml:space="preserve"> PAGEREF _Toc417447103 \h </w:instrText>
+              <w:instrText xml:space="preserve"> PAGEREF _Toc417518189 \h </w:instrText>
             </w:r>
             <w:r>
               <w:rPr>
@@ -5796,7 +5796,7 @@
               <w:lang w:eastAsia="en-US"/>
             </w:rPr>
           </w:pPr>
-          <w:hyperlink w:anchor="_Toc417447104" w:history="1">
+          <w:hyperlink w:anchor="_Toc417518190" w:history="1">
             <w:r>
               <w:rPr>
                 <w:rStyle w:val="Hyperlink"/>
@@ -5823,7 +5823,7 @@
                 <w:noProof/>
                 <w:webHidden/>
               </w:rPr>
-              <w:instrText xml:space="preserve"> PAGEREF _Toc417447104 \h </w:instrText>
+              <w:instrText xml:space="preserve"> PAGEREF _Toc417518190 \h </w:instrText>
             </w:r>
             <w:r>
               <w:rPr>
@@ -5865,7 +5865,7 @@
               <w:lang w:eastAsia="en-US"/>
             </w:rPr>
           </w:pPr>
-          <w:hyperlink w:anchor="_Toc417447105" w:history="1">
+          <w:hyperlink w:anchor="_Toc417518191" w:history="1">
             <w:r>
               <w:rPr>
                 <w:rStyle w:val="Hyperlink"/>
@@ -5892,7 +5892,7 @@
                 <w:noProof/>
                 <w:webHidden/>
               </w:rPr>
-              <w:instrText xml:space="preserve"> PAGEREF _Toc417447105 \h </w:instrText>
+              <w:instrText xml:space="preserve"> PAGEREF _Toc417518191 \h </w:instrText>
             </w:r>
             <w:r>
               <w:rPr>
@@ -5934,7 +5934,7 @@
               <w:lang w:eastAsia="en-US"/>
             </w:rPr>
           </w:pPr>
-          <w:hyperlink w:anchor="_Toc417447106" w:history="1">
+          <w:hyperlink w:anchor="_Toc417518192" w:history="1">
             <w:r>
               <w:rPr>
                 <w:rStyle w:val="Hyperlink"/>
@@ -5961,7 +5961,7 @@
                 <w:noProof/>
                 <w:webHidden/>
               </w:rPr>
-              <w:instrText xml:space="preserve"> PAGEREF _Toc417447106 \h </w:instrText>
+              <w:instrText xml:space="preserve"> PAGEREF _Toc417518192 \h </w:instrText>
             </w:r>
             <w:r>
               <w:rPr>
@@ -6003,7 +6003,7 @@
               <w:lang w:eastAsia="en-US"/>
             </w:rPr>
           </w:pPr>
-          <w:hyperlink w:anchor="_Toc417447107" w:history="1">
+          <w:hyperlink w:anchor="_Toc417518193" w:history="1">
             <w:r>
               <w:rPr>
                 <w:rStyle w:val="Hyperlink"/>
@@ -6030,7 +6030,7 @@
                 <w:noProof/>
                 <w:webHidden/>
               </w:rPr>
-              <w:instrText xml:space="preserve"> PAGEREF _Toc417447107 \h </w:instrText>
+              <w:instrText xml:space="preserve"> PAGEREF _Toc417518193 \h </w:instrText>
             </w:r>
             <w:r>
               <w:rPr>
@@ -6072,7 +6072,7 @@
               <w:lang w:eastAsia="en-US"/>
             </w:rPr>
           </w:pPr>
-          <w:hyperlink w:anchor="_Toc417447108" w:history="1">
+          <w:hyperlink w:anchor="_Toc417518194" w:history="1">
             <w:r>
               <w:rPr>
                 <w:rStyle w:val="Hyperlink"/>
@@ -6099,7 +6099,7 @@
                 <w:noProof/>
                 <w:webHidden/>
               </w:rPr>
-              <w:instrText xml:space="preserve"> PAGEREF _Toc417447108 \h </w:instrText>
+              <w:instrText xml:space="preserve"> PAGEREF _Toc417518194 \h </w:instrText>
             </w:r>
             <w:r>
               <w:rPr>
@@ -6141,7 +6141,7 @@
               <w:lang w:eastAsia="en-US"/>
             </w:rPr>
           </w:pPr>
-          <w:hyperlink w:anchor="_Toc417447109" w:history="1">
+          <w:hyperlink w:anchor="_Toc417518195" w:history="1">
             <w:r>
               <w:rPr>
                 <w:rStyle w:val="Hyperlink"/>
@@ -6168,7 +6168,7 @@
                 <w:noProof/>
                 <w:webHidden/>
               </w:rPr>
-              <w:instrText xml:space="preserve"> PAGEREF _Toc417447109 \h </w:instrText>
+              <w:instrText xml:space="preserve"> PAGEREF _Toc417518195 \h </w:instrText>
             </w:r>
             <w:r>
               <w:rPr>
@@ -6210,7 +6210,7 @@
               <w:lang w:eastAsia="en-US"/>
             </w:rPr>
           </w:pPr>
-          <w:hyperlink w:anchor="_Toc417447110" w:history="1">
+          <w:hyperlink w:anchor="_Toc417518196" w:history="1">
             <w:r>
               <w:rPr>
                 <w:rStyle w:val="Hyperlink"/>
@@ -6237,7 +6237,7 @@
                 <w:noProof/>
                 <w:webHidden/>
               </w:rPr>
-              <w:instrText xml:space="preserve"> PAGEREF _Toc417447110 \h </w:instrText>
+              <w:instrText xml:space="preserve"> PAGEREF _Toc417518196 \h </w:instrText>
             </w:r>
             <w:r>
               <w:rPr>
@@ -6279,7 +6279,7 @@
               <w:lang w:eastAsia="en-US"/>
             </w:rPr>
           </w:pPr>
-          <w:hyperlink w:anchor="_Toc417447111" w:history="1">
+          <w:hyperlink w:anchor="_Toc417518197" w:history="1">
             <w:r>
               <w:rPr>
                 <w:rStyle w:val="Hyperlink"/>
@@ -6306,7 +6306,7 @@
                 <w:noProof/>
                 <w:webHidden/>
               </w:rPr>
-              <w:instrText xml:space="preserve"> PAGEREF _Toc417447111 \h </w:instrText>
+              <w:instrText xml:space="preserve"> PAGEREF _Toc417518197 \h </w:instrText>
             </w:r>
             <w:r>
               <w:rPr>
@@ -6348,7 +6348,7 @@
               <w:lang w:eastAsia="en-US"/>
             </w:rPr>
           </w:pPr>
-          <w:hyperlink w:anchor="_Toc417447112" w:history="1">
+          <w:hyperlink w:anchor="_Toc417518198" w:history="1">
             <w:r>
               <w:rPr>
                 <w:rStyle w:val="Hyperlink"/>
@@ -6375,7 +6375,7 @@
                 <w:noProof/>
                 <w:webHidden/>
               </w:rPr>
-              <w:instrText xml:space="preserve"> PAGEREF _Toc417447112 \h </w:instrText>
+              <w:instrText xml:space="preserve"> PAGEREF _Toc417518198 \h </w:instrText>
             </w:r>
             <w:r>
               <w:rPr>
@@ -6417,7 +6417,7 @@
               <w:lang w:eastAsia="en-US"/>
             </w:rPr>
           </w:pPr>
-          <w:hyperlink w:anchor="_Toc417447113" w:history="1">
+          <w:hyperlink w:anchor="_Toc417518199" w:history="1">
             <w:r>
               <w:rPr>
                 <w:rStyle w:val="Hyperlink"/>
@@ -6444,7 +6444,7 @@
                 <w:noProof/>
                 <w:webHidden/>
               </w:rPr>
-              <w:instrText xml:space="preserve"> PAGEREF _Toc417447113 \h </w:instrText>
+              <w:instrText xml:space="preserve"> PAGEREF _Toc417518199 \h </w:instrText>
             </w:r>
             <w:r>
               <w:rPr>
@@ -6486,7 +6486,7 @@
               <w:lang w:eastAsia="en-US"/>
             </w:rPr>
           </w:pPr>
-          <w:hyperlink w:anchor="_Toc417447114" w:history="1">
+          <w:hyperlink w:anchor="_Toc417518200" w:history="1">
             <w:r>
               <w:rPr>
                 <w:rStyle w:val="Hyperlink"/>
@@ -6513,7 +6513,7 @@
                 <w:noProof/>
                 <w:webHidden/>
               </w:rPr>
-              <w:instrText xml:space="preserve"> PAGEREF _Toc417447114 \h </w:instrText>
+              <w:instrText xml:space="preserve"> PAGEREF _Toc417518200 \h </w:instrText>
             </w:r>
             <w:r>
               <w:rPr>
@@ -6555,7 +6555,7 @@
               <w:lang w:eastAsia="en-US"/>
             </w:rPr>
           </w:pPr>
-          <w:hyperlink w:anchor="_Toc417447115" w:history="1">
+          <w:hyperlink w:anchor="_Toc417518201" w:history="1">
             <w:r>
               <w:rPr>
                 <w:rStyle w:val="Hyperlink"/>
@@ -6582,7 +6582,7 @@
                 <w:noProof/>
                 <w:webHidden/>
               </w:rPr>
-              <w:instrText xml:space="preserve"> PAGEREF _Toc417447115 \h </w:instrText>
+              <w:instrText xml:space="preserve"> PAGEREF _Toc417518201 \h </w:instrText>
             </w:r>
             <w:r>
               <w:rPr>
@@ -6624,7 +6624,7 @@
               <w:lang w:eastAsia="en-US"/>
             </w:rPr>
           </w:pPr>
-          <w:hyperlink w:anchor="_Toc417447116" w:history="1">
+          <w:hyperlink w:anchor="_Toc417518202" w:history="1">
             <w:r>
               <w:rPr>
                 <w:rStyle w:val="Hyperlink"/>
@@ -6651,7 +6651,7 @@
                 <w:noProof/>
                 <w:webHidden/>
               </w:rPr>
-              <w:instrText xml:space="preserve"> PAGEREF _Toc417447116 \h </w:instrText>
+              <w:instrText xml:space="preserve"> PAGEREF _Toc417518202 \h </w:instrText>
             </w:r>
             <w:r>
               <w:rPr>
@@ -6693,7 +6693,7 @@
               <w:lang w:eastAsia="en-US"/>
             </w:rPr>
           </w:pPr>
-          <w:hyperlink w:anchor="_Toc417447117" w:history="1">
+          <w:hyperlink w:anchor="_Toc417518203" w:history="1">
             <w:r>
               <w:rPr>
                 <w:rStyle w:val="Hyperlink"/>
@@ -6720,7 +6720,7 @@
                 <w:noProof/>
                 <w:webHidden/>
               </w:rPr>
-              <w:instrText xml:space="preserve"> PAGEREF _Toc417447117 \h </w:instrText>
+              <w:instrText xml:space="preserve"> PAGEREF _Toc417518203 \h </w:instrText>
             </w:r>
             <w:r>
               <w:rPr>
@@ -6762,7 +6762,7 @@
               <w:lang w:eastAsia="en-US"/>
             </w:rPr>
           </w:pPr>
-          <w:hyperlink w:anchor="_Toc417447118" w:history="1">
+          <w:hyperlink w:anchor="_Toc417518204" w:history="1">
             <w:r>
               <w:rPr>
                 <w:rStyle w:val="Hyperlink"/>
@@ -6789,7 +6789,7 @@
                 <w:noProof/>
                 <w:webHidden/>
               </w:rPr>
-              <w:instrText xml:space="preserve"> PAGEREF _Toc417447118 \h </w:instrText>
+              <w:instrText xml:space="preserve"> PAGEREF _Toc417518204 \h </w:instrText>
             </w:r>
             <w:r>
               <w:rPr>
@@ -6831,7 +6831,7 @@
               <w:lang w:eastAsia="en-US"/>
             </w:rPr>
           </w:pPr>
-          <w:hyperlink w:anchor="_Toc417447119" w:history="1">
+          <w:hyperlink w:anchor="_Toc417518205" w:history="1">
             <w:r>
               <w:rPr>
                 <w:rStyle w:val="Hyperlink"/>
@@ -6858,7 +6858,7 @@
                 <w:noProof/>
                 <w:webHidden/>
               </w:rPr>
-              <w:instrText xml:space="preserve"> PAGEREF _Toc417447119 \h </w:instrText>
+              <w:instrText xml:space="preserve"> PAGEREF _Toc417518205 \h </w:instrText>
             </w:r>
             <w:r>
               <w:rPr>
@@ -6900,7 +6900,7 @@
               <w:lang w:eastAsia="en-US"/>
             </w:rPr>
           </w:pPr>
-          <w:hyperlink w:anchor="_Toc417447120" w:history="1">
+          <w:hyperlink w:anchor="_Toc417518206" w:history="1">
             <w:r>
               <w:rPr>
                 <w:rStyle w:val="Hyperlink"/>
@@ -6927,7 +6927,7 @@
                 <w:noProof/>
                 <w:webHidden/>
               </w:rPr>
-              <w:instrText xml:space="preserve"> PAGEREF _Toc417447120 \h </w:instrText>
+              <w:instrText xml:space="preserve"> PAGEREF _Toc417518206 \h </w:instrText>
             </w:r>
             <w:r>
               <w:rPr>
@@ -6969,7 +6969,7 @@
               <w:lang w:eastAsia="en-US"/>
             </w:rPr>
           </w:pPr>
-          <w:hyperlink w:anchor="_Toc417447121" w:history="1">
+          <w:hyperlink w:anchor="_Toc417518207" w:history="1">
             <w:r>
               <w:rPr>
                 <w:rStyle w:val="Hyperlink"/>
@@ -6996,7 +6996,7 @@
                 <w:noProof/>
                 <w:webHidden/>
               </w:rPr>
-              <w:instrText xml:space="preserve"> PAGEREF _Toc417447121 \h </w:instrText>
+              <w:instrText xml:space="preserve"> PAGEREF _Toc417518207 \h </w:instrText>
             </w:r>
             <w:r>
               <w:rPr>
@@ -7105,7 +7105,7 @@
       <w:pPr>
         <w:pStyle w:val="Heading1"/>
       </w:pPr>
-      <w:bookmarkStart w:id="2" w:name="_Toc417447028"/>
+      <w:bookmarkStart w:id="2" w:name="_Toc417518114"/>
       <w:r>
         <w:t>Overview</w:t>
       </w:r>
@@ -7125,7 +7125,7 @@
           <w:rFonts w:ascii="Candara" w:hAnsi="Candara" w:cs="Times New Roman"/>
         </w:rPr>
       </w:pPr>
-      <w:bookmarkStart w:id="3" w:name="_Toc417447029"/>
+      <w:bookmarkStart w:id="3" w:name="_Toc417518115"/>
       <w:r>
         <w:rPr>
           <w:rFonts w:ascii="Candara" w:hAnsi="Candara" w:cs="Times New Roman"/>
@@ -7201,7 +7201,7 @@
           <w:rFonts w:ascii="Candara" w:hAnsi="Candara" w:cs="Times New Roman"/>
         </w:rPr>
       </w:pPr>
-      <w:bookmarkStart w:id="4" w:name="_Toc417447030"/>
+      <w:bookmarkStart w:id="4" w:name="_Toc417518116"/>
       <w:r>
         <w:rPr>
           <w:rFonts w:ascii="Candara" w:hAnsi="Candara" w:cs="Times New Roman"/>
@@ -7578,7 +7578,7 @@
       <w:pPr>
         <w:pStyle w:val="Heading2"/>
       </w:pPr>
-      <w:bookmarkStart w:id="5" w:name="_Toc417447031"/>
+      <w:bookmarkStart w:id="5" w:name="_Toc417518117"/>
       <w:r>
         <w:t>System Requirements</w:t>
       </w:r>
@@ -7661,7 +7661,7 @@
       <w:pPr>
         <w:pStyle w:val="Heading2"/>
       </w:pPr>
-      <w:bookmarkStart w:id="6" w:name="_Toc417447032"/>
+      <w:bookmarkStart w:id="6" w:name="_Toc417518118"/>
       <w:r>
         <w:t>Licensing</w:t>
       </w:r>
@@ -7813,7 +7813,7 @@
       <w:pPr>
         <w:pStyle w:val="Heading1"/>
       </w:pPr>
-      <w:bookmarkStart w:id="7" w:name="_Toc417447033"/>
+      <w:bookmarkStart w:id="7" w:name="_Toc417518119"/>
       <w:r>
         <w:t>Toolkit Functionality</w:t>
       </w:r>
@@ -7831,7 +7831,7 @@
       <w:pPr>
         <w:pStyle w:val="Heading2"/>
       </w:pPr>
-      <w:bookmarkStart w:id="8" w:name="_Toc417447034"/>
+      <w:bookmarkStart w:id="8" w:name="_Toc417518120"/>
       <w:r>
         <w:t>User Interface</w:t>
       </w:r>
@@ -8280,7 +8280,7 @@
       <w:pPr>
         <w:pStyle w:val="Heading2"/>
       </w:pPr>
-      <w:bookmarkStart w:id="9" w:name="_Toc417447035"/>
+      <w:bookmarkStart w:id="9" w:name="_Toc417518121"/>
       <w:r>
         <w:t>Functions/Logic</w:t>
       </w:r>
@@ -8818,7 +8818,7 @@
       <w:pPr>
         <w:pStyle w:val="Heading2"/>
       </w:pPr>
-      <w:bookmarkStart w:id="10" w:name="_Toc417447036"/>
+      <w:bookmarkStart w:id="10" w:name="_Toc417518122"/>
       <w:r>
         <w:t>Integration with SCCM</w:t>
       </w:r>
@@ -9018,7 +9018,7 @@
       <w:pPr>
         <w:pStyle w:val="Heading2"/>
       </w:pPr>
-      <w:bookmarkStart w:id="11" w:name="_Toc417447037"/>
+      <w:bookmarkStart w:id="11" w:name="_Toc417518123"/>
       <w:r>
         <w:t>Help Console</w:t>
       </w:r>
@@ -9058,7 +9058,7 @@
       <w:pPr>
         <w:pStyle w:val="Heading1"/>
       </w:pPr>
-      <w:bookmarkStart w:id="13" w:name="_Toc417447038"/>
+      <w:bookmarkStart w:id="13" w:name="_Toc417518124"/>
       <w:r>
         <w:t>Toolkit Components</w:t>
       </w:r>
@@ -9075,7 +9075,7 @@
           <w:rFonts w:ascii="Candara" w:hAnsi="Candara"/>
         </w:rPr>
       </w:pPr>
-      <w:bookmarkStart w:id="15" w:name="_Toc417447039"/>
+      <w:bookmarkStart w:id="15" w:name="_Toc417518125"/>
       <w:r>
         <w:rPr>
           <w:rFonts w:ascii="Candara" w:hAnsi="Candara"/>
@@ -9101,7 +9101,7 @@
       <w:pPr>
         <w:pStyle w:val="Heading3"/>
       </w:pPr>
-      <w:bookmarkStart w:id="16" w:name="_Toc417447040"/>
+      <w:bookmarkStart w:id="16" w:name="_Toc417518126"/>
       <w:r>
         <w:t>Files</w:t>
       </w:r>
@@ -9443,7 +9443,7 @@
         </w:rPr>
       </w:pPr>
       <w:bookmarkStart w:id="17" w:name="_Toc363546219"/>
-      <w:bookmarkStart w:id="18" w:name="_Toc417447041"/>
+      <w:bookmarkStart w:id="18" w:name="_Toc417518127"/>
       <w:r>
         <w:rPr>
           <w:noProof/>
@@ -9641,7 +9641,7 @@
       <w:pPr>
         <w:pStyle w:val="Heading2"/>
       </w:pPr>
-      <w:bookmarkStart w:id="19" w:name="_Toc417447042"/>
+      <w:bookmarkStart w:id="19" w:name="_Toc417518128"/>
       <w:r>
         <w:lastRenderedPageBreak/>
         <w:t>Toolkit User Interface</w:t>
@@ -9913,7 +9913,7 @@
           <w:noProof/>
         </w:rPr>
       </w:pPr>
-      <w:bookmarkStart w:id="20" w:name="_Toc417447043"/>
+      <w:bookmarkStart w:id="20" w:name="_Toc417518129"/>
       <w:r>
         <w:rPr>
           <w:noProof/>
@@ -10106,7 +10106,7 @@
           <w:noProof/>
         </w:rPr>
       </w:pPr>
-      <w:bookmarkStart w:id="21" w:name="_Toc417447044"/>
+      <w:bookmarkStart w:id="21" w:name="_Toc417518130"/>
       <w:r>
         <w:rPr>
           <w:noProof/>
@@ -10430,7 +10430,7 @@
           <w:noProof/>
         </w:rPr>
       </w:pPr>
-      <w:bookmarkStart w:id="22" w:name="_Toc417447045"/>
+      <w:bookmarkStart w:id="22" w:name="_Toc417518131"/>
       <w:r>
         <w:rPr>
           <w:noProof/>
@@ -10539,7 +10539,7 @@
           <w:noProof/>
         </w:rPr>
       </w:pPr>
-      <w:bookmarkStart w:id="23" w:name="_Toc417447046"/>
+      <w:bookmarkStart w:id="23" w:name="_Toc417518132"/>
       <w:r>
         <w:rPr>
           <w:noProof/>
@@ -10628,7 +10628,7 @@
           <w:noProof/>
         </w:rPr>
       </w:pPr>
-      <w:bookmarkStart w:id="24" w:name="_Toc417447047"/>
+      <w:bookmarkStart w:id="24" w:name="_Toc417518133"/>
       <w:r>
         <w:rPr>
           <w:noProof/>
@@ -10941,7 +10941,7 @@
       <w:pPr>
         <w:pStyle w:val="Heading3"/>
       </w:pPr>
-      <w:bookmarkStart w:id="25" w:name="_Toc417447048"/>
+      <w:bookmarkStart w:id="25" w:name="_Toc417518134"/>
       <w:r>
         <w:t xml:space="preserve">Installation </w:t>
       </w:r>
@@ -11055,7 +11055,7 @@
           <w:noProof/>
         </w:rPr>
       </w:pPr>
-      <w:bookmarkStart w:id="26" w:name="_Toc417447049"/>
+      <w:bookmarkStart w:id="26" w:name="_Toc417518135"/>
       <w:r>
         <w:rPr>
           <w:noProof/>
@@ -11285,7 +11285,7 @@
           <w:noProof/>
         </w:rPr>
       </w:pPr>
-      <w:bookmarkStart w:id="27" w:name="_Toc417447050"/>
+      <w:bookmarkStart w:id="27" w:name="_Toc417518136"/>
       <w:r>
         <w:rPr>
           <w:noProof/>
@@ -11462,7 +11462,7 @@
         </w:rPr>
       </w:pPr>
       <w:bookmarkStart w:id="28" w:name="_Toc356573540"/>
-      <w:bookmarkStart w:id="29" w:name="_Toc417447051"/>
+      <w:bookmarkStart w:id="29" w:name="_Toc417518137"/>
       <w:r>
         <w:rPr>
           <w:noProof/>
@@ -11699,7 +11699,7 @@
       <w:pPr>
         <w:pStyle w:val="Heading1"/>
       </w:pPr>
-      <w:bookmarkStart w:id="30" w:name="_Toc417447052"/>
+      <w:bookmarkStart w:id="30" w:name="_Toc417518138"/>
       <w:r>
         <w:lastRenderedPageBreak/>
         <w:t>Toolkit Usage</w:t>
@@ -11714,7 +11714,7 @@
           <w:noProof/>
         </w:rPr>
       </w:pPr>
-      <w:bookmarkStart w:id="31" w:name="_Toc417447053"/>
+      <w:bookmarkStart w:id="31" w:name="_Toc417518139"/>
       <w:r>
         <w:rPr>
           <w:noProof/>
@@ -11924,7 +11924,7 @@
       <w:pPr>
         <w:pStyle w:val="Heading2"/>
       </w:pPr>
-      <w:bookmarkStart w:id="32" w:name="_Toc417447054"/>
+      <w:bookmarkStart w:id="32" w:name="_Toc417518140"/>
       <w:r>
         <w:t>Launching the Toolkit</w:t>
       </w:r>
@@ -11935,7 +11935,7 @@
       <w:pPr>
         <w:pStyle w:val="Heading3"/>
       </w:pPr>
-      <w:bookmarkStart w:id="33" w:name="_Toc417447055"/>
+      <w:bookmarkStart w:id="33" w:name="_Toc417518141"/>
       <w:r>
         <w:t>Overview</w:t>
       </w:r>
@@ -12520,7 +12520,7 @@
         <w:pStyle w:val="Heading3"/>
       </w:pPr>
       <w:bookmarkStart w:id="34" w:name="_Toc363546257"/>
-      <w:bookmarkStart w:id="35" w:name="_Toc417447056"/>
+      <w:bookmarkStart w:id="35" w:name="_Toc417518142"/>
       <w:r>
         <w:t>Toolkit</w:t>
       </w:r>
@@ -12846,7 +12846,7 @@
           <w:noProof/>
         </w:rPr>
       </w:pPr>
-      <w:bookmarkStart w:id="36" w:name="_Toc417447057"/>
+      <w:bookmarkStart w:id="36" w:name="_Toc417518143"/>
       <w:r>
         <w:rPr>
           <w:noProof/>
@@ -13445,7 +13445,7 @@
       <w:pPr>
         <w:pStyle w:val="Heading2"/>
       </w:pPr>
-      <w:bookmarkStart w:id="37" w:name="_Toc417447058"/>
+      <w:bookmarkStart w:id="37" w:name="_Toc417518144"/>
       <w:r>
         <w:t>Example Deployments</w:t>
       </w:r>
@@ -13462,7 +13462,7 @@
       <w:pPr>
         <w:pStyle w:val="Heading3"/>
       </w:pPr>
-      <w:bookmarkStart w:id="38" w:name="_Toc417447059"/>
+      <w:bookmarkStart w:id="38" w:name="_Toc417518145"/>
       <w:r>
         <w:t xml:space="preserve">Building an Adobe Reader installation with the PowerShell App Deployment </w:t>
       </w:r>
@@ -15308,7 +15308,7 @@
       <w:pPr>
         <w:pStyle w:val="Heading3"/>
       </w:pPr>
-      <w:bookmarkStart w:id="39" w:name="_Toc417447060"/>
+      <w:bookmarkStart w:id="39" w:name="_Toc417518146"/>
       <w:r>
         <w:t>Deploy the Adobe Reader installation using SCCM 2007 / SCCM 2012 package</w:t>
       </w:r>
@@ -15969,7 +15969,7 @@
       <w:pPr>
         <w:pStyle w:val="Heading3"/>
       </w:pPr>
-      <w:bookmarkStart w:id="40" w:name="_Toc417447061"/>
+      <w:bookmarkStart w:id="40" w:name="_Toc417518147"/>
       <w:r>
         <w:t>Deploy the Adobe Reader installation using SCCM 2012 Application Model</w:t>
       </w:r>
@@ -17010,7 +17010,7 @@
       <w:pPr>
         <w:pStyle w:val="Heading3"/>
       </w:pPr>
-      <w:bookmarkStart w:id="41" w:name="_Toc417447062"/>
+      <w:bookmarkStart w:id="41" w:name="_Toc417518148"/>
       <w:r>
         <w:t>Important Note regarding deferrals</w:t>
       </w:r>
@@ -17095,7 +17095,7 @@
       <w:pPr>
         <w:pStyle w:val="Heading3"/>
       </w:pPr>
-      <w:bookmarkStart w:id="42" w:name="_Toc417447063"/>
+      <w:bookmarkStart w:id="42" w:name="_Toc417518149"/>
       <w:r>
         <w:lastRenderedPageBreak/>
         <w:t>An advanced Office 201</w:t>
@@ -17694,7 +17694,7 @@
       <w:pPr>
         <w:pStyle w:val="Heading1"/>
       </w:pPr>
-      <w:bookmarkStart w:id="43" w:name="_Toc417447064"/>
+      <w:bookmarkStart w:id="43" w:name="_Toc417518150"/>
       <w:r>
         <w:t>Toolkit Variables</w:t>
       </w:r>
@@ -24974,7 +24974,7 @@
       <w:pPr>
         <w:pStyle w:val="Heading1"/>
       </w:pPr>
-      <w:bookmarkStart w:id="44" w:name="_Toc417447065"/>
+      <w:bookmarkStart w:id="44" w:name="_Toc417518151"/>
       <w:r>
         <w:t>Toolkit Exit Codes</w:t>
       </w:r>
@@ -25360,7 +25360,7 @@
       <w:pPr>
         <w:pStyle w:val="Heading1"/>
       </w:pPr>
-      <w:bookmarkStart w:id="45" w:name="_Toc417447066"/>
+      <w:bookmarkStart w:id="45" w:name="_Toc417518152"/>
       <w:r>
         <w:t>Toolkit Functions</w:t>
       </w:r>
@@ -25377,7 +25377,7 @@
       <w:pPr>
         <w:pStyle w:val="Heading3"/>
       </w:pPr>
-      <w:bookmarkStart w:id="46" w:name="_Toc417447067"/>
+      <w:bookmarkStart w:id="46" w:name="_Toc417518153"/>
       <w:r>
         <w:t>Convert-RegistryPath</w:t>
       </w:r>
@@ -25537,7 +25537,7 @@
       <w:pPr>
         <w:pStyle w:val="Heading3"/>
       </w:pPr>
-      <w:bookmarkStart w:id="47" w:name="_Toc417447068"/>
+      <w:bookmarkStart w:id="47" w:name="_Toc417518154"/>
       <w:r>
         <w:lastRenderedPageBreak/>
         <w:t>ConvertTo-</w:t>
@@ -25765,7 +25765,7 @@
       <w:pPr>
         <w:pStyle w:val="Heading3"/>
       </w:pPr>
-      <w:bookmarkStart w:id="48" w:name="_Toc417447069"/>
+      <w:bookmarkStart w:id="48" w:name="_Toc417518155"/>
       <w:r>
         <w:t>Copy-File</w:t>
       </w:r>
@@ -25938,7 +25938,7 @@
       <w:pPr>
         <w:pStyle w:val="Heading3"/>
       </w:pPr>
-      <w:bookmarkStart w:id="49" w:name="_Toc417447070"/>
+      <w:bookmarkStart w:id="49" w:name="_Toc417518156"/>
       <w:r>
         <w:t>Enable-TerminalServerInstallMode</w:t>
       </w:r>
@@ -26033,7 +26033,7 @@
       <w:pPr>
         <w:pStyle w:val="Heading3"/>
       </w:pPr>
-      <w:bookmarkStart w:id="50" w:name="_Toc417447071"/>
+      <w:bookmarkStart w:id="50" w:name="_Toc417518157"/>
       <w:r>
         <w:t>Execute-MSI</w:t>
       </w:r>
@@ -26533,7 +26533,7 @@
       <w:pPr>
         <w:pStyle w:val="Heading3"/>
       </w:pPr>
-      <w:bookmarkStart w:id="51" w:name="_Toc417447072"/>
+      <w:bookmarkStart w:id="51" w:name="_Toc417518158"/>
       <w:r>
         <w:t>Execute-Process</w:t>
       </w:r>
@@ -26961,7 +26961,7 @@
       <w:pPr>
         <w:pStyle w:val="Heading3"/>
       </w:pPr>
-      <w:bookmarkStart w:id="52" w:name="_Toc417447073"/>
+      <w:bookmarkStart w:id="52" w:name="_Toc417518159"/>
       <w:r>
         <w:t>Execute-ProcessAsUser</w:t>
       </w:r>
@@ -27302,7 +27302,7 @@
       <w:pPr>
         <w:pStyle w:val="Heading3"/>
       </w:pPr>
-      <w:bookmarkStart w:id="53" w:name="_Toc417447074"/>
+      <w:bookmarkStart w:id="53" w:name="_Toc417518160"/>
       <w:r>
         <w:t>Exit-Script</w:t>
       </w:r>
@@ -27502,7 +27502,7 @@
       <w:pPr>
         <w:pStyle w:val="Heading3"/>
       </w:pPr>
-      <w:bookmarkStart w:id="54" w:name="_Toc417447075"/>
+      <w:bookmarkStart w:id="54" w:name="_Toc417518161"/>
       <w:r>
         <w:t>Disable-TerminalServerInstallMode</w:t>
       </w:r>
@@ -27580,7 +27580,7 @@
       <w:pPr>
         <w:pStyle w:val="Heading3"/>
       </w:pPr>
-      <w:bookmarkStart w:id="55" w:name="_Toc417447076"/>
+      <w:bookmarkStart w:id="55" w:name="_Toc417518162"/>
       <w:r>
         <w:t>Get-FileVersion</w:t>
       </w:r>
@@ -27705,7 +27705,7 @@
       <w:pPr>
         <w:pStyle w:val="Heading3"/>
       </w:pPr>
-      <w:bookmarkStart w:id="56" w:name="_Toc417447077"/>
+      <w:bookmarkStart w:id="56" w:name="_Toc417518163"/>
       <w:r>
         <w:lastRenderedPageBreak/>
         <w:t>Get-HardwarePlatform</w:t>
@@ -27806,7 +27806,7 @@
       <w:pPr>
         <w:pStyle w:val="Heading3"/>
       </w:pPr>
-      <w:bookmarkStart w:id="57" w:name="_Toc417447078"/>
+      <w:bookmarkStart w:id="57" w:name="_Toc417518164"/>
       <w:r>
         <w:t>Get-FreeDiskSpace</w:t>
       </w:r>
@@ -27934,7 +27934,7 @@
       <w:pPr>
         <w:pStyle w:val="Heading3"/>
       </w:pPr>
-      <w:bookmarkStart w:id="58" w:name="_Toc417447079"/>
+      <w:bookmarkStart w:id="58" w:name="_Toc417518165"/>
       <w:r>
         <w:t>Get-IniValue</w:t>
       </w:r>
@@ -28119,7 +28119,7 @@
       <w:pPr>
         <w:pStyle w:val="Heading3"/>
       </w:pPr>
-      <w:bookmarkStart w:id="59" w:name="_Toc417447080"/>
+      <w:bookmarkStart w:id="59" w:name="_Toc417518166"/>
       <w:r>
         <w:t>Get-InstalledApplication</w:t>
       </w:r>
@@ -28352,7 +28352,7 @@
       <w:pPr>
         <w:pStyle w:val="Heading3"/>
       </w:pPr>
-      <w:bookmarkStart w:id="60" w:name="_Toc417447081"/>
+      <w:bookmarkStart w:id="60" w:name="_Toc417518167"/>
       <w:r>
         <w:lastRenderedPageBreak/>
         <w:t>Get-</w:t>
@@ -28713,7 +28713,7 @@
       <w:pPr>
         <w:pStyle w:val="Heading3"/>
       </w:pPr>
-      <w:bookmarkStart w:id="61" w:name="_Toc417447082"/>
+      <w:bookmarkStart w:id="61" w:name="_Toc417518168"/>
       <w:r>
         <w:t>Get-RegistryKey</w:t>
       </w:r>
@@ -28976,7 +28976,7 @@
       <w:pPr>
         <w:pStyle w:val="Heading3"/>
       </w:pPr>
-      <w:bookmarkStart w:id="62" w:name="_Toc417447083"/>
+      <w:bookmarkStart w:id="62" w:name="_Toc417518169"/>
       <w:r>
         <w:t>Get-ScheduledTask</w:t>
       </w:r>
@@ -29176,7 +29176,7 @@
       <w:pPr>
         <w:pStyle w:val="Heading3"/>
       </w:pPr>
-      <w:bookmarkStart w:id="63" w:name="_Toc417447084"/>
+      <w:bookmarkStart w:id="63" w:name="_Toc417518170"/>
       <w:r>
         <w:t>Get-</w:t>
       </w:r>
@@ -29330,7 +29330,7 @@
       <w:pPr>
         <w:pStyle w:val="Heading3"/>
       </w:pPr>
-      <w:bookmarkStart w:id="64" w:name="_Toc417447085"/>
+      <w:bookmarkStart w:id="64" w:name="_Toc417518171"/>
       <w:r>
         <w:t>Get-UserProfiles</w:t>
       </w:r>
@@ -29545,7 +29545,7 @@
       <w:pPr>
         <w:pStyle w:val="Heading3"/>
       </w:pPr>
-      <w:bookmarkStart w:id="65" w:name="_Toc417447086"/>
+      <w:bookmarkStart w:id="65" w:name="_Toc417518172"/>
       <w:r>
         <w:t>Get-WindowTitle</w:t>
       </w:r>
@@ -29792,7 +29792,7 @@
       <w:pPr>
         <w:pStyle w:val="Heading3"/>
       </w:pPr>
-      <w:bookmarkStart w:id="66" w:name="_Toc417447087"/>
+      <w:bookmarkStart w:id="66" w:name="_Toc417518173"/>
       <w:r>
         <w:t>Install-MSUpdates</w:t>
       </w:r>
@@ -29895,7 +29895,7 @@
       <w:pPr>
         <w:pStyle w:val="Heading3"/>
       </w:pPr>
-      <w:bookmarkStart w:id="67" w:name="_Toc417447088"/>
+      <w:bookmarkStart w:id="67" w:name="_Toc417518174"/>
       <w:r>
         <w:lastRenderedPageBreak/>
         <w:t>Install-SCCMSoftwareUpdates</w:t>
@@ -30080,7 +30080,7 @@
       <w:pPr>
         <w:pStyle w:val="Heading3"/>
       </w:pPr>
-      <w:bookmarkStart w:id="68" w:name="_Toc417447089"/>
+      <w:bookmarkStart w:id="68" w:name="_Toc417518175"/>
       <w:r>
         <w:t>Invoke-</w:t>
       </w:r>
@@ -30276,7 +30276,7 @@
       <w:pPr>
         <w:pStyle w:val="Heading3"/>
       </w:pPr>
-      <w:bookmarkStart w:id="69" w:name="_Toc417447090"/>
+      <w:bookmarkStart w:id="69" w:name="_Toc417518176"/>
       <w:r>
         <w:t>Invoke-RegisterOrUnregisterDLL (Alias: Register-DLL, Unregister-DLL)</w:t>
       </w:r>
@@ -30507,7 +30507,7 @@
       <w:pPr>
         <w:pStyle w:val="Heading3"/>
       </w:pPr>
-      <w:bookmarkStart w:id="70" w:name="_Toc417447091"/>
+      <w:bookmarkStart w:id="70" w:name="_Toc417518177"/>
       <w:r>
         <w:t>Invoke-SCCMTask</w:t>
       </w:r>
@@ -30651,7 +30651,7 @@
       <w:pPr>
         <w:pStyle w:val="Heading3"/>
       </w:pPr>
-      <w:bookmarkStart w:id="71" w:name="_Toc417447092"/>
+      <w:bookmarkStart w:id="71" w:name="_Toc417518178"/>
       <w:r>
         <w:t>New-Folder</w:t>
       </w:r>
@@ -30782,7 +30782,7 @@
       <w:pPr>
         <w:pStyle w:val="Heading3"/>
       </w:pPr>
-      <w:bookmarkStart w:id="72" w:name="_Toc417447093"/>
+      <w:bookmarkStart w:id="72" w:name="_Toc417518179"/>
       <w:r>
         <w:t>New-Shortcut</w:t>
       </w:r>
@@ -31096,7 +31096,7 @@
       <w:pPr>
         <w:pStyle w:val="Heading3"/>
       </w:pPr>
-      <w:bookmarkStart w:id="73" w:name="_Toc417447094"/>
+      <w:bookmarkStart w:id="73" w:name="_Toc417518180"/>
       <w:r>
         <w:t>Refresh-Desktop</w:t>
       </w:r>
@@ -31200,7 +31200,7 @@
       <w:pPr>
         <w:pStyle w:val="Heading3"/>
       </w:pPr>
-      <w:bookmarkStart w:id="74" w:name="_Toc417447095"/>
+      <w:bookmarkStart w:id="74" w:name="_Toc417518181"/>
       <w:r>
         <w:t>Refresh-SessionEnvironmentVariables</w:t>
       </w:r>
@@ -31349,7 +31349,7 @@
       <w:pPr>
         <w:pStyle w:val="Heading3"/>
       </w:pPr>
-      <w:bookmarkStart w:id="75" w:name="_Toc417447096"/>
+      <w:bookmarkStart w:id="75" w:name="_Toc417518182"/>
       <w:r>
         <w:t>Remove-File</w:t>
       </w:r>
@@ -31519,7 +31519,7 @@
       <w:pPr>
         <w:pStyle w:val="Heading3"/>
       </w:pPr>
-      <w:bookmarkStart w:id="76" w:name="_Toc417447097"/>
+      <w:bookmarkStart w:id="76" w:name="_Toc417518183"/>
       <w:r>
         <w:t>Remove-Folder</w:t>
       </w:r>
@@ -31650,7 +31650,7 @@
       <w:pPr>
         <w:pStyle w:val="Heading3"/>
       </w:pPr>
-      <w:bookmarkStart w:id="77" w:name="_Toc417447098"/>
+      <w:bookmarkStart w:id="77" w:name="_Toc417518184"/>
       <w:r>
         <w:t>Remove-MSIApplications</w:t>
       </w:r>
@@ -31991,7 +31991,7 @@
       <w:pPr>
         <w:pStyle w:val="Heading3"/>
       </w:pPr>
-      <w:bookmarkStart w:id="78" w:name="_Toc417447099"/>
+      <w:bookmarkStart w:id="78" w:name="_Toc417518185"/>
       <w:r>
         <w:t>Remove-RegistryKey</w:t>
       </w:r>
@@ -32210,7 +32210,7 @@
       <w:pPr>
         <w:pStyle w:val="Heading3"/>
       </w:pPr>
-      <w:bookmarkStart w:id="79" w:name="_Toc417447100"/>
+      <w:bookmarkStart w:id="79" w:name="_Toc417518186"/>
       <w:r>
         <w:t>Resolve-Error</w:t>
       </w:r>
@@ -32489,7 +32489,7 @@
       <w:pPr>
         <w:pStyle w:val="Heading3"/>
       </w:pPr>
-      <w:bookmarkStart w:id="80" w:name="_Toc417447101"/>
+      <w:bookmarkStart w:id="80" w:name="_Toc417518187"/>
       <w:r>
         <w:t>Send-Keys</w:t>
       </w:r>
@@ -32802,7 +32802,7 @@
       <w:pPr>
         <w:pStyle w:val="Heading3"/>
       </w:pPr>
-      <w:bookmarkStart w:id="81" w:name="_Toc417447102"/>
+      <w:bookmarkStart w:id="81" w:name="_Toc417518188"/>
       <w:r>
         <w:t>Set-ActiveSetup</w:t>
       </w:r>
@@ -33212,7 +33212,7 @@
       <w:pPr>
         <w:pStyle w:val="Heading3"/>
       </w:pPr>
-      <w:bookmarkStart w:id="82" w:name="_Toc417447103"/>
+      <w:bookmarkStart w:id="82" w:name="_Toc417518189"/>
       <w:r>
         <w:t>Set-Ini</w:t>
       </w:r>
@@ -33433,7 +33433,7 @@
       <w:pPr>
         <w:pStyle w:val="Heading3"/>
       </w:pPr>
-      <w:bookmarkStart w:id="83" w:name="_Toc417447104"/>
+      <w:bookmarkStart w:id="83" w:name="_Toc417518190"/>
       <w:r>
         <w:t>Set-PinnedApplication</w:t>
       </w:r>
@@ -33610,7 +33610,7 @@
       <w:pPr>
         <w:pStyle w:val="Heading3"/>
       </w:pPr>
-      <w:bookmarkStart w:id="84" w:name="_Toc417447105"/>
+      <w:bookmarkStart w:id="84" w:name="_Toc417518191"/>
       <w:r>
         <w:t>Set-RegistryKey</w:t>
       </w:r>
@@ -33896,7 +33896,7 @@
       <w:pPr>
         <w:pStyle w:val="Heading3"/>
       </w:pPr>
-      <w:bookmarkStart w:id="85" w:name="_Toc417447106"/>
+      <w:bookmarkStart w:id="85" w:name="_Toc417518192"/>
       <w:r>
         <w:t>Set-ServiceStartMode</w:t>
       </w:r>
@@ -34074,7 +34074,7 @@
       <w:pPr>
         <w:pStyle w:val="Heading3"/>
       </w:pPr>
-      <w:bookmarkStart w:id="86" w:name="_Toc417447107"/>
+      <w:bookmarkStart w:id="86" w:name="_Toc417518193"/>
       <w:r>
         <w:t>Show-BalloonTip</w:t>
       </w:r>
@@ -34263,7 +34263,7 @@
       <w:pPr>
         <w:pStyle w:val="Heading3"/>
       </w:pPr>
-      <w:bookmarkStart w:id="87" w:name="_Toc417447108"/>
+      <w:bookmarkStart w:id="87" w:name="_Toc417518194"/>
       <w:r>
         <w:t>Show-DialogBox</w:t>
       </w:r>
@@ -34527,7 +34527,7 @@
       <w:pPr>
         <w:pStyle w:val="Heading3"/>
       </w:pPr>
-      <w:bookmarkStart w:id="88" w:name="_Toc417447109"/>
+      <w:bookmarkStart w:id="88" w:name="_Toc417518195"/>
       <w:r>
         <w:t>Show-InstallationProgress</w:t>
       </w:r>
@@ -34756,7 +34756,7 @@
       <w:pPr>
         <w:pStyle w:val="Heading3"/>
       </w:pPr>
-      <w:bookmarkStart w:id="89" w:name="_Toc417447110"/>
+      <w:bookmarkStart w:id="89" w:name="_Toc417518196"/>
       <w:r>
         <w:t>Show-InstallationPrompt</w:t>
       </w:r>
@@ -35140,7 +35140,7 @@
       <w:pPr>
         <w:pStyle w:val="Heading3"/>
       </w:pPr>
-      <w:bookmarkStart w:id="90" w:name="_Toc417447111"/>
+      <w:bookmarkStart w:id="90" w:name="_Toc417518197"/>
       <w:r>
         <w:t>Show-InstallationRestartPrompt</w:t>
       </w:r>
@@ -35315,7 +35315,7 @@
       <w:pPr>
         <w:pStyle w:val="Heading3"/>
       </w:pPr>
-      <w:bookmarkStart w:id="91" w:name="_Toc417447112"/>
+      <w:bookmarkStart w:id="91" w:name="_Toc417518198"/>
       <w:r>
         <w:lastRenderedPageBreak/>
         <w:t>Show-InstallationWelcome</w:t>
@@ -36038,7 +36038,7 @@
       <w:pPr>
         <w:pStyle w:val="Heading3"/>
       </w:pPr>
-      <w:bookmarkStart w:id="92" w:name="_Toc417447113"/>
+      <w:bookmarkStart w:id="92" w:name="_Toc417518199"/>
       <w:r>
         <w:t>Start</w:t>
       </w:r>
@@ -36191,6 +36191,28 @@
     </w:p>
     <w:p>
       <w:pPr>
+        <w:ind w:left="720"/>
+        <w:rPr>
+          <w:i/>
+        </w:rPr>
+      </w:pPr>
+      <w:r>
+        <w:rPr>
+          <w:i/>
+        </w:rPr>
+        <w:t>PendingStatusWait</w:t>
+      </w:r>
+    </w:p>
+    <w:p>
+      <w:pPr>
+        <w:ind w:left="720"/>
+      </w:pPr>
+      <w:r>
+        <w:t>The amount of time to wait for a service to get out of a pending state before continuing. Default is 60 seconds.</w:t>
+      </w:r>
+    </w:p>
+    <w:p>
+      <w:pPr>
         <w:ind w:firstLine="720"/>
         <w:rPr>
           <w:i/>
@@ -36264,7 +36286,7 @@
       <w:pPr>
         <w:pStyle w:val="Heading3"/>
       </w:pPr>
-      <w:bookmarkStart w:id="93" w:name="_Toc417447114"/>
+      <w:bookmarkStart w:id="93" w:name="_Toc417518200"/>
       <w:r>
         <w:t>Stop-ServiceAndDependencies</w:t>
       </w:r>
@@ -36377,6 +36399,7 @@
         <w:ind w:left="720"/>
       </w:pPr>
       <w:r>
+        <w:lastRenderedPageBreak/>
         <w:t>Choose to skip the test to check whether or not the service exists if it was already done outside of this function.</w:t>
       </w:r>
     </w:p>
@@ -36399,8 +36422,638 @@
         <w:ind w:left="720"/>
       </w:pPr>
       <w:r>
+        <w:t>Choose to skip checking for and stopping dependent services. Default is: $false.</w:t>
+      </w:r>
+    </w:p>
+    <w:p>
+      <w:pPr>
+        <w:ind w:left="720"/>
+        <w:rPr>
+          <w:i/>
+        </w:rPr>
+      </w:pPr>
+      <w:r>
+        <w:rPr>
+          <w:i/>
+        </w:rPr>
+        <w:t>PendingStatusWait</w:t>
+      </w:r>
+    </w:p>
+    <w:p>
+      <w:pPr>
+        <w:ind w:left="720"/>
+      </w:pPr>
+      <w:r>
+        <w:t>The amount of time to wait for a service to get out of a pending state before continuing. Default is 60 seconds.</w:t>
+      </w:r>
+    </w:p>
+    <w:p>
+      <w:pPr>
+        <w:ind w:firstLine="720"/>
+        <w:rPr>
+          <w:i/>
+        </w:rPr>
+      </w:pPr>
+      <w:r>
+        <w:rPr>
+          <w:i/>
+        </w:rPr>
+        <w:t>PassThru</w:t>
+      </w:r>
+    </w:p>
+    <w:p>
+      <w:pPr>
+        <w:ind w:left="720"/>
+      </w:pPr>
+      <w:r>
+        <w:t>Return the System.ServiceProcess.ServiceController service object.</w:t>
+      </w:r>
+    </w:p>
+    <w:p>
+      <w:pPr>
+        <w:ind w:firstLine="720"/>
+        <w:rPr>
+          <w:i/>
+        </w:rPr>
+      </w:pPr>
+      <w:r>
+        <w:rPr>
+          <w:i/>
+        </w:rPr>
+        <w:t>ContinueOnError</w:t>
+      </w:r>
+    </w:p>
+    <w:p>
+      <w:pPr>
+        <w:ind w:left="720"/>
+      </w:pPr>
+      <w:r>
+        <w:t>Continue if an error is encountered. Default is: $true.</w:t>
+      </w:r>
+    </w:p>
+    <w:p>
+      <w:r>
+        <w:rPr>
+          <w:b/>
+        </w:rPr>
+        <w:t>Examples</w:t>
+      </w:r>
+      <w:r>
+        <w:t xml:space="preserve">    : </w:t>
+      </w:r>
+    </w:p>
+    <w:p>
+      <w:pPr>
+        <w:ind w:firstLine="720"/>
+      </w:pPr>
+      <w:r>
+        <w:t>-------------------------- EXAMPLE 1 --------------------------</w:t>
+      </w:r>
+    </w:p>
+    <w:p>
+      <w:pPr>
+        <w:ind w:firstLine="720"/>
+      </w:pPr>
+      <w:r>
+        <w:t>C:\PS&gt;</w:t>
+      </w:r>
+      <w:r>
+        <w:t>Stop-ServiceAndDependencies -Name 'wuauserv'</w:t>
+      </w:r>
+    </w:p>
+    <w:p>
+      <w:pPr>
+        <w:pStyle w:val="Heading3"/>
+      </w:pPr>
+      <w:bookmarkStart w:id="94" w:name="_Toc417518201"/>
+      <w:r>
+        <w:t>Test-Battery</w:t>
+      </w:r>
+      <w:bookmarkEnd w:id="94"/>
+    </w:p>
+    <w:p>
+      <w:r>
+        <w:rPr>
+          <w:b/>
+        </w:rPr>
+        <w:t>Synopsis</w:t>
+      </w:r>
+      <w:r>
+        <w:t xml:space="preserve">    : </w:t>
+      </w:r>
+      <w:r>
+        <w:t>Tests whether the local machin</w:t>
+      </w:r>
+      <w:r>
+        <w:t>e is running on AC power or not</w:t>
+      </w:r>
+    </w:p>
+    <w:p>
+      <w:r>
+        <w:rPr>
+          <w:b/>
+        </w:rPr>
+        <w:t>Description</w:t>
+      </w:r>
+      <w:r>
+        <w:t xml:space="preserve">: </w:t>
+      </w:r>
+    </w:p>
+    <w:p>
+      <w:pPr>
+        <w:ind w:left="720"/>
+      </w:pPr>
+      <w:r>
+        <w:t>Tests whether the local machine is running on AC power and returns true/false. For detailed information, use -PassThru option.</w:t>
+      </w:r>
+    </w:p>
+    <w:p>
+      <w:r>
+        <w:rPr>
+          <w:b/>
+        </w:rPr>
+        <w:t xml:space="preserve">Parameter  </w:t>
+      </w:r>
+      <w:r>
+        <w:t xml:space="preserve"> : </w:t>
+      </w:r>
+    </w:p>
+    <w:p>
+      <w:pPr>
+        <w:ind w:left="720"/>
+        <w:rPr>
+          <w:i/>
+        </w:rPr>
+      </w:pPr>
+      <w:r>
+        <w:rPr>
+          <w:i/>
+        </w:rPr>
+        <w:t>PassThru</w:t>
+      </w:r>
+    </w:p>
+    <w:p>
+      <w:pPr>
+        <w:ind w:left="720"/>
+      </w:pPr>
+      <w:r>
+        <w:t>Outputs a hashtable containing the following properties:</w:t>
+      </w:r>
+    </w:p>
+    <w:p>
+      <w:pPr>
+        <w:ind w:left="720"/>
+      </w:pPr>
+      <w:r>
+        <w:t>IsLaptop, IsUsingACPower, ACPowerLineStatus, BatteryChargeStatus, BatteryLifePercent, BatteryLifeRemaining, BatteryFullLifetime</w:t>
+      </w:r>
+    </w:p>
+    <w:p>
+      <w:r>
+        <w:rPr>
+          <w:b/>
+        </w:rPr>
+        <w:t>Examples</w:t>
+      </w:r>
+      <w:r>
+        <w:t xml:space="preserve">    : </w:t>
+      </w:r>
+    </w:p>
+    <w:p>
+      <w:pPr>
+        <w:ind w:firstLine="720"/>
+      </w:pPr>
+      <w:r>
+        <w:t>-------------------------- EXAMPLE 1 --------------------------</w:t>
+      </w:r>
+    </w:p>
+    <w:p>
+      <w:pPr>
+        <w:ind w:firstLine="720"/>
+      </w:pPr>
+      <w:r>
+        <w:t>C:\PS&gt;Test-Battery</w:t>
+      </w:r>
+    </w:p>
+    <w:p>
+      <w:pPr>
+        <w:ind w:firstLine="720"/>
+      </w:pPr>
+      <w:r>
+        <w:t>-------------------------- EXAMPLE 2 --------------------------</w:t>
+      </w:r>
+    </w:p>
+    <w:p>
+      <w:pPr>
+        <w:ind w:firstLine="720"/>
+      </w:pPr>
+      <w:r>
+        <w:t>C:\PS&gt;</w:t>
+      </w:r>
+      <w:r>
+        <w:t>(Test-Battery -PassThru).IsLaptop</w:t>
+      </w:r>
+    </w:p>
+    <w:p>
+      <w:pPr>
+        <w:ind w:firstLine="720"/>
+      </w:pPr>
+      <w:r>
+        <w:t>Determines if the current system is a laptop or not.</w:t>
+      </w:r>
+    </w:p>
+    <w:p>
+      <w:pPr>
+        <w:pStyle w:val="Heading3"/>
+      </w:pPr>
+      <w:bookmarkStart w:id="95" w:name="_Toc417518202"/>
+      <w:r>
+        <w:t>Test-MSUpdates</w:t>
+      </w:r>
+      <w:bookmarkEnd w:id="95"/>
+    </w:p>
+    <w:p>
+      <w:r>
+        <w:rPr>
+          <w:b/>
+        </w:rPr>
+        <w:t>Synopsis</w:t>
+      </w:r>
+      <w:r>
+        <w:t xml:space="preserve">    </w:t>
+      </w:r>
+      <w:r>
+        <w:t>: Test whether a</w:t>
+      </w:r>
+      <w:r>
+        <w:t xml:space="preserve"> Microsoft Windows update is installed</w:t>
+      </w:r>
+    </w:p>
+    <w:p>
+      <w:r>
+        <w:rPr>
+          <w:b/>
+        </w:rPr>
         <w:lastRenderedPageBreak/>
-        <w:t>Choose to skip checking for and stopping dependent services. Default is: $false.</w:t>
+        <w:t>Description</w:t>
+      </w:r>
+      <w:r>
+        <w:t xml:space="preserve">: </w:t>
+      </w:r>
+    </w:p>
+    <w:p>
+      <w:pPr>
+        <w:ind w:firstLine="720"/>
+      </w:pPr>
+      <w:r>
+        <w:t>Test whether a</w:t>
+      </w:r>
+      <w:r>
+        <w:t xml:space="preserve"> Microsoft Windows update is installed</w:t>
+      </w:r>
+    </w:p>
+    <w:p>
+      <w:r>
+        <w:rPr>
+          <w:b/>
+        </w:rPr>
+        <w:t xml:space="preserve">Parameter  </w:t>
+      </w:r>
+      <w:r>
+        <w:t xml:space="preserve"> :</w:t>
+      </w:r>
+    </w:p>
+    <w:p>
+      <w:pPr>
+        <w:ind w:firstLine="720"/>
+        <w:rPr>
+          <w:i/>
+        </w:rPr>
+      </w:pPr>
+      <w:r>
+        <w:rPr>
+          <w:i/>
+        </w:rPr>
+        <w:t>KBNumber</w:t>
+      </w:r>
+    </w:p>
+    <w:p>
+      <w:pPr>
+        <w:ind w:firstLine="720"/>
+      </w:pPr>
+      <w:r>
+        <w:t>KBNumber of the update.</w:t>
+      </w:r>
+    </w:p>
+    <w:p>
+      <w:r>
+        <w:rPr>
+          <w:b/>
+        </w:rPr>
+        <w:t>Examples</w:t>
+      </w:r>
+      <w:r>
+        <w:t xml:space="preserve">    : </w:t>
+      </w:r>
+    </w:p>
+    <w:p>
+      <w:pPr>
+        <w:ind w:firstLine="720"/>
+      </w:pPr>
+      <w:r>
+        <w:t>-------------------------- EXAMPLE 1 --------------------------</w:t>
+      </w:r>
+    </w:p>
+    <w:p>
+      <w:pPr>
+        <w:ind w:firstLine="720"/>
+      </w:pPr>
+      <w:r>
+        <w:t>C:\PS&gt;</w:t>
+      </w:r>
+      <w:r>
+        <w:t xml:space="preserve"> Test-MSUpdates -KBNumber 'KB2549864'</w:t>
+      </w:r>
+    </w:p>
+    <w:p>
+      <w:pPr>
+        <w:pStyle w:val="Heading3"/>
+      </w:pPr>
+      <w:bookmarkStart w:id="96" w:name="_Toc417518203"/>
+      <w:r>
+        <w:t>Test-NetworkConnection</w:t>
+      </w:r>
+      <w:bookmarkEnd w:id="96"/>
+    </w:p>
+    <w:p>
+      <w:r>
+        <w:rPr>
+          <w:b/>
+        </w:rPr>
+        <w:t>Synopsis</w:t>
+      </w:r>
+      <w:r>
+        <w:t xml:space="preserve">    : </w:t>
+      </w:r>
+      <w:r>
+        <w:t>Tests for an active local network connection, excluding wireless and virtual network adapters.</w:t>
+      </w:r>
+    </w:p>
+    <w:p>
+      <w:r>
+        <w:rPr>
+          <w:b/>
+        </w:rPr>
+        <w:t>Description</w:t>
+      </w:r>
+      <w:r>
+        <w:t xml:space="preserve">: </w:t>
+      </w:r>
+    </w:p>
+    <w:p>
+      <w:pPr>
+        <w:ind w:left="720"/>
+      </w:pPr>
+      <w:r>
+        <w:t>Tests for an active local network connection, excluding wireless and virtual network adapters, by querying the Win32_NetworkAdapter WMI class.</w:t>
+      </w:r>
+    </w:p>
+    <w:p>
+      <w:r>
+        <w:rPr>
+          <w:b/>
+        </w:rPr>
+        <w:t xml:space="preserve">Parameter  </w:t>
+      </w:r>
+      <w:r>
+        <w:t xml:space="preserve"> : </w:t>
+      </w:r>
+    </w:p>
+    <w:p>
+      <w:r>
+        <w:rPr>
+          <w:b/>
+        </w:rPr>
+        <w:t>Examples</w:t>
+      </w:r>
+      <w:r>
+        <w:t xml:space="preserve">    : </w:t>
+      </w:r>
+    </w:p>
+    <w:p>
+      <w:pPr>
+        <w:ind w:firstLine="720"/>
+      </w:pPr>
+      <w:r>
+        <w:t>-------------------------- EXAMPLE 1 --------------------------</w:t>
+      </w:r>
+    </w:p>
+    <w:p>
+      <w:pPr>
+        <w:ind w:firstLine="720"/>
+      </w:pPr>
+      <w:r>
+        <w:t>C:\PS&gt;Test-NetworkConnection</w:t>
+      </w:r>
+    </w:p>
+    <w:p>
+      <w:pPr>
+        <w:pStyle w:val="Heading3"/>
+      </w:pPr>
+      <w:bookmarkStart w:id="97" w:name="_Toc417518204"/>
+      <w:r>
+        <w:t>Test-PowerPoint</w:t>
+      </w:r>
+      <w:bookmarkEnd w:id="97"/>
+    </w:p>
+    <w:p>
+      <w:r>
+        <w:rPr>
+          <w:b/>
+        </w:rPr>
+        <w:t>Synopsis</w:t>
+      </w:r>
+      <w:r>
+        <w:t xml:space="preserve">    : </w:t>
+      </w:r>
+      <w:r>
+        <w:t>Tests whether PowerPoint is running in fullscreen slideshow mode.</w:t>
+      </w:r>
+    </w:p>
+    <w:p>
+      <w:r>
+        <w:rPr>
+          <w:b/>
+        </w:rPr>
+        <w:t>Description</w:t>
+      </w:r>
+      <w:r>
+        <w:t xml:space="preserve">: </w:t>
+      </w:r>
+    </w:p>
+    <w:p>
+      <w:pPr>
+        <w:ind w:firstLine="720"/>
+      </w:pPr>
+      <w:r>
+        <w:t>Tests whether PowerPoint is running in fullscreen slideshow mode to see if someone is presenting</w:t>
+      </w:r>
+      <w:r>
+        <w:t>.</w:t>
+      </w:r>
+    </w:p>
+    <w:p>
+      <w:r>
+        <w:rPr>
+          <w:b/>
+        </w:rPr>
+        <w:t xml:space="preserve">Parameter  </w:t>
+      </w:r>
+      <w:r>
+        <w:t xml:space="preserve"> : </w:t>
+      </w:r>
+    </w:p>
+    <w:p>
+      <w:r>
+        <w:rPr>
+          <w:b/>
+        </w:rPr>
+        <w:t>Examples</w:t>
+      </w:r>
+      <w:r>
+        <w:t xml:space="preserve">    : </w:t>
+      </w:r>
+    </w:p>
+    <w:p>
+      <w:pPr>
+        <w:ind w:firstLine="720"/>
+      </w:pPr>
+      <w:r>
+        <w:t>-------------------------- EXAMPLE 1 --------------------------</w:t>
+      </w:r>
+    </w:p>
+    <w:p>
+      <w:pPr>
+        <w:ind w:firstLine="720"/>
+      </w:pPr>
+      <w:r>
+        <w:t>C:\PS&gt;Test-PowerPoint</w:t>
+      </w:r>
+    </w:p>
+    <w:p>
+      <w:pPr>
+        <w:pStyle w:val="Heading3"/>
+      </w:pPr>
+      <w:bookmarkStart w:id="98" w:name="_Toc417518205"/>
+      <w:r>
+        <w:t>Test-</w:t>
+      </w:r>
+      <w:r>
+        <w:t>ServiceExists</w:t>
+      </w:r>
+      <w:bookmarkEnd w:id="98"/>
+    </w:p>
+    <w:p>
+      <w:r>
+        <w:rPr>
+          <w:b/>
+        </w:rPr>
+        <w:t>Synopsis</w:t>
+      </w:r>
+      <w:r>
+        <w:t xml:space="preserve">    : </w:t>
+      </w:r>
+      <w:r>
+        <w:t>Check to see if a service exists.</w:t>
+      </w:r>
+    </w:p>
+    <w:p>
+      <w:r>
+        <w:rPr>
+          <w:b/>
+        </w:rPr>
+        <w:t>Description</w:t>
+      </w:r>
+      <w:r>
+        <w:t xml:space="preserve">: </w:t>
+      </w:r>
+    </w:p>
+    <w:p>
+      <w:pPr>
+        <w:ind w:left="720"/>
+      </w:pPr>
+      <w:r>
+        <w:t>Check to see if a service exists (using WMI method because Get-Service will generate ErrorRecord if service doesn't exist).</w:t>
+      </w:r>
+    </w:p>
+    <w:p>
+      <w:r>
+        <w:rPr>
+          <w:b/>
+        </w:rPr>
+        <w:t xml:space="preserve">Parameter  </w:t>
+      </w:r>
+      <w:r>
+        <w:t xml:space="preserve"> : </w:t>
+      </w:r>
+    </w:p>
+    <w:p>
+      <w:pPr>
+        <w:ind w:firstLine="720"/>
+        <w:rPr>
+          <w:i/>
+        </w:rPr>
+      </w:pPr>
+      <w:r>
+        <w:rPr>
+          <w:i/>
+        </w:rPr>
+        <w:t>Name</w:t>
+      </w:r>
+    </w:p>
+    <w:p>
+      <w:pPr>
+        <w:ind w:left="720"/>
+      </w:pPr>
+      <w:r>
+        <w:lastRenderedPageBreak/>
+        <w:t>Specify the name of the service.</w:t>
+      </w:r>
+    </w:p>
+    <w:p>
+      <w:pPr>
+        <w:ind w:left="720"/>
+      </w:pPr>
+      <w:r>
+        <w:t>Note: Service name can be found by executing "Get-Service | Format-Table -AutoSize -Wrap" or by using the properties screen of a service in services.msc.</w:t>
+      </w:r>
+    </w:p>
+    <w:p>
+      <w:pPr>
+        <w:ind w:firstLine="720"/>
+        <w:rPr>
+          <w:i/>
+        </w:rPr>
+      </w:pPr>
+      <w:r>
+        <w:rPr>
+          <w:i/>
+        </w:rPr>
+        <w:t>ComputerName</w:t>
+      </w:r>
+    </w:p>
+    <w:p>
+      <w:pPr>
+        <w:ind w:left="720"/>
+      </w:pPr>
+      <w:r>
+        <w:t>Specify the name of the computer.</w:t>
+      </w:r>
+      <w:r>
+        <w:t xml:space="preserve"> Default is: the local computer</w:t>
+      </w:r>
+      <w:r>
+        <w:t>.</w:t>
       </w:r>
     </w:p>
     <w:p>
@@ -36422,7 +37075,7 @@
         <w:ind w:left="720"/>
       </w:pPr>
       <w:r>
-        <w:t>Return the System.ServiceProcess.ServiceController service object.</w:t>
+        <w:t>Return the WMI service object.</w:t>
       </w:r>
     </w:p>
     <w:p>
@@ -36468,24 +37121,51 @@
     </w:p>
     <w:p>
       <w:pPr>
-        <w:ind w:firstLine="720"/>
+        <w:ind w:left="720"/>
       </w:pPr>
       <w:r>
         <w:t>C:\PS&gt;</w:t>
       </w:r>
       <w:r>
-        <w:t>Stop-ServiceAndDependencies -Name 'wuauserv'</w:t>
+        <w:t xml:space="preserve"> Test-ServiceExists -Name 'wuauserv'</w:t>
+      </w:r>
+    </w:p>
+    <w:p>
+      <w:pPr>
+        <w:ind w:firstLine="720"/>
+      </w:pPr>
+      <w:r>
+        <w:t>-------------------------- EXAMPLE 2 --------------------------</w:t>
+      </w:r>
+    </w:p>
+    <w:p>
+      <w:pPr>
+        <w:ind w:left="720"/>
+      </w:pPr>
+      <w:r>
+        <w:t>C:\PS&gt;</w:t>
+      </w:r>
+      <w:r>
+        <w:t xml:space="preserve"> Test-ServiceExists -Name 'testservice' -PassThru | Where-Object { $_ } | ForEach-Object { $_.Delete() }</w:t>
+      </w:r>
+    </w:p>
+    <w:p>
+      <w:pPr>
+        <w:ind w:left="720"/>
+      </w:pPr>
+      <w:r>
+        <w:t>Check if a service exists and then delete it by using the -PassThru parameter.</w:t>
       </w:r>
     </w:p>
     <w:p>
       <w:pPr>
         <w:pStyle w:val="Heading3"/>
       </w:pPr>
-      <w:bookmarkStart w:id="94" w:name="_Toc417447115"/>
-      <w:r>
-        <w:t>Test-Battery</w:t>
-      </w:r>
-      <w:bookmarkEnd w:id="94"/>
+      <w:bookmarkStart w:id="99" w:name="_Toc417518206"/>
+      <w:r>
+        <w:t>Update-GroupPolicy</w:t>
+      </w:r>
+      <w:bookmarkEnd w:id="99"/>
     </w:p>
     <w:p>
       <w:r>
@@ -36495,20 +37175,95 @@
         <w:t>Synopsis</w:t>
       </w:r>
       <w:r>
+        <w:t xml:space="preserve">    : Performs a gpupdate command to refresh Group Policies on the local machine</w:t>
+      </w:r>
+    </w:p>
+    <w:p>
+      <w:r>
+        <w:rPr>
+          <w:b/>
+        </w:rPr>
+        <w:t>Description</w:t>
+      </w:r>
+      <w:r>
+        <w:t xml:space="preserve">: </w:t>
+      </w:r>
+    </w:p>
+    <w:p>
+      <w:pPr>
+        <w:ind w:left="720"/>
+      </w:pPr>
+      <w:r>
+        <w:t>Performs a gpupdate command to refresh Group Policies on the local machine</w:t>
+      </w:r>
+    </w:p>
+    <w:p>
+      <w:r>
+        <w:rPr>
+          <w:b/>
+        </w:rPr>
+        <w:t xml:space="preserve">Parameter  </w:t>
+      </w:r>
+      <w:r>
+        <w:t xml:space="preserve"> : </w:t>
+      </w:r>
+    </w:p>
+    <w:p>
+      <w:r>
+        <w:rPr>
+          <w:b/>
+        </w:rPr>
+        <w:t>Examples</w:t>
+      </w:r>
+      <w:r>
         <w:t xml:space="preserve">    : </w:t>
       </w:r>
-      <w:r>
-        <w:t>Tests whether the local machin</w:t>
-      </w:r>
-      <w:r>
-        <w:t>e is running on AC power or not</w:t>
-      </w:r>
+    </w:p>
+    <w:p>
+      <w:pPr>
+        <w:ind w:firstLine="720"/>
+      </w:pPr>
+      <w:r>
+        <w:t>-------------------------- EXAMPLE 1 --------------------------</w:t>
+      </w:r>
+    </w:p>
+    <w:p>
+      <w:pPr>
+        <w:ind w:firstLine="720"/>
+      </w:pPr>
+      <w:r>
+        <w:t>C:\PS&gt;Update-GroupPolicy</w:t>
+      </w:r>
+    </w:p>
+    <w:p>
+      <w:pPr>
+        <w:pStyle w:val="Heading3"/>
+      </w:pPr>
+      <w:bookmarkStart w:id="100" w:name="_Toc417518207"/>
+      <w:r>
+        <w:t>Write-Log</w:t>
+      </w:r>
+      <w:bookmarkEnd w:id="100"/>
     </w:p>
     <w:p>
       <w:r>
         <w:rPr>
           <w:b/>
         </w:rPr>
+        <w:t>Synopsis</w:t>
+      </w:r>
+      <w:r>
+        <w:t xml:space="preserve">    : </w:t>
+      </w:r>
+      <w:r>
+        <w:t>Write messages to a log file in CMTrace.exe compatible format or Legacy text file format.</w:t>
+      </w:r>
+    </w:p>
+    <w:p>
+      <w:r>
+        <w:rPr>
+          <w:b/>
+        </w:rPr>
         <w:t>Description</w:t>
       </w:r>
       <w:r>
@@ -36520,7 +37275,7 @@
         <w:ind w:left="720"/>
       </w:pPr>
       <w:r>
-        <w:t>Tests whether the local machine is running on AC power and returns true/false. For detailed information, use -PassThru option.</w:t>
+        <w:t>Write messages to a log file in CMTrace.exe compatible format or Legacy text file format and optionally display in the console.</w:t>
       </w:r>
     </w:p>
     <w:p>
@@ -36531,29 +37286,44 @@
         <w:t xml:space="preserve">Parameter  </w:t>
       </w:r>
       <w:r>
-        <w:t xml:space="preserve"> : </w:t>
+        <w:t xml:space="preserve"> :</w:t>
+      </w:r>
+    </w:p>
+    <w:p>
+      <w:pPr>
+        <w:ind w:firstLine="720"/>
+        <w:rPr>
+          <w:i/>
+        </w:rPr>
+      </w:pPr>
+      <w:r>
+        <w:rPr>
+          <w:i/>
+        </w:rPr>
+        <w:t>Message</w:t>
       </w:r>
     </w:p>
     <w:p>
       <w:pPr>
         <w:ind w:left="720"/>
-        <w:rPr>
-          <w:i/>
-        </w:rPr>
-      </w:pPr>
-      <w:r>
-        <w:rPr>
-          <w:i/>
-        </w:rPr>
-        <w:t>PassThru</w:t>
+      </w:pPr>
+      <w:r>
+        <w:t>The message to write to the log file or output to the console.</w:t>
       </w:r>
     </w:p>
     <w:p>
       <w:pPr>
         <w:ind w:left="720"/>
-      </w:pPr>
-      <w:r>
-        <w:t>Outputs a hashtable containing the following properties:</w:t>
+        <w:rPr>
+          <w:i/>
+        </w:rPr>
+      </w:pPr>
+      <w:r>
+        <w:rPr>
+          <w:i/>
+        </w:rPr>
+        <w:lastRenderedPageBreak/>
+        <w:t>Severity</w:t>
       </w:r>
     </w:p>
     <w:p>
@@ -36561,377 +37331,21 @@
         <w:ind w:left="720"/>
       </w:pPr>
       <w:r>
-        <w:t>IsLaptop, IsUsingACPower, ACPowerLineStatus, BatteryChargeStatus, BatteryLifePercent, BatteryLifeRemaining, BatteryFullLifetime</w:t>
-      </w:r>
-    </w:p>
-    <w:p>
-      <w:r>
-        <w:rPr>
-          <w:b/>
-        </w:rPr>
-        <w:t>Examples</w:t>
-      </w:r>
-      <w:r>
-        <w:t xml:space="preserve">    : </w:t>
-      </w:r>
-    </w:p>
-    <w:p>
-      <w:pPr>
-        <w:ind w:firstLine="720"/>
-      </w:pPr>
-      <w:r>
-        <w:t>-------------------------- EXAMPLE 1 --------------------------</w:t>
-      </w:r>
-    </w:p>
-    <w:p>
-      <w:pPr>
-        <w:ind w:firstLine="720"/>
-      </w:pPr>
-      <w:r>
-        <w:t>C:\PS&gt;Test-Battery</w:t>
-      </w:r>
-    </w:p>
-    <w:p>
-      <w:pPr>
-        <w:ind w:firstLine="720"/>
-      </w:pPr>
-      <w:r>
-        <w:t>-------------------------- EXAMPLE 2 --------------------------</w:t>
-      </w:r>
-    </w:p>
-    <w:p>
-      <w:pPr>
-        <w:ind w:firstLine="720"/>
-      </w:pPr>
-      <w:r>
-        <w:t>C:\PS&gt;</w:t>
-      </w:r>
-      <w:r>
-        <w:t>(Test-Battery -PassThru).IsLaptop</w:t>
-      </w:r>
-    </w:p>
-    <w:p>
-      <w:pPr>
-        <w:ind w:firstLine="720"/>
-      </w:pPr>
-      <w:r>
-        <w:t>Determines if the current system is a laptop or not.</w:t>
-      </w:r>
-    </w:p>
-    <w:p>
-      <w:pPr>
-        <w:pStyle w:val="Heading3"/>
-      </w:pPr>
-      <w:bookmarkStart w:id="95" w:name="_Toc417447116"/>
-      <w:r>
-        <w:t>Test-MSUpdates</w:t>
-      </w:r>
-      <w:bookmarkEnd w:id="95"/>
-    </w:p>
-    <w:p>
-      <w:r>
-        <w:rPr>
-          <w:b/>
-        </w:rPr>
-        <w:t>Synopsis</w:t>
-      </w:r>
-      <w:r>
-        <w:t xml:space="preserve">    </w:t>
-      </w:r>
-      <w:r>
-        <w:t>: Test whether a</w:t>
-      </w:r>
-      <w:r>
-        <w:t xml:space="preserve"> Microsoft Windows update is installed</w:t>
-      </w:r>
-    </w:p>
-    <w:p>
-      <w:r>
-        <w:rPr>
-          <w:b/>
-        </w:rPr>
-        <w:t>Description</w:t>
-      </w:r>
-      <w:r>
-        <w:t xml:space="preserve">: </w:t>
-      </w:r>
-    </w:p>
-    <w:p>
-      <w:pPr>
-        <w:ind w:firstLine="720"/>
-      </w:pPr>
-      <w:r>
-        <w:t>Test whether a</w:t>
-      </w:r>
-      <w:r>
-        <w:t xml:space="preserve"> Microsoft Windows update is installed</w:t>
-      </w:r>
-    </w:p>
-    <w:p>
-      <w:r>
-        <w:rPr>
-          <w:b/>
-        </w:rPr>
-        <w:t xml:space="preserve">Parameter  </w:t>
-      </w:r>
-      <w:r>
-        <w:t xml:space="preserve"> :</w:t>
-      </w:r>
-    </w:p>
-    <w:p>
-      <w:pPr>
-        <w:ind w:firstLine="720"/>
-        <w:rPr>
-          <w:i/>
-        </w:rPr>
-      </w:pPr>
-      <w:r>
-        <w:rPr>
-          <w:i/>
-        </w:rPr>
-        <w:t>KBNumber</w:t>
-      </w:r>
-    </w:p>
-    <w:p>
-      <w:pPr>
-        <w:ind w:firstLine="720"/>
-      </w:pPr>
-      <w:r>
-        <w:t>KBNumber of the update.</w:t>
-      </w:r>
-    </w:p>
-    <w:p>
-      <w:r>
-        <w:rPr>
-          <w:b/>
-        </w:rPr>
-        <w:lastRenderedPageBreak/>
-        <w:t>Examples</w:t>
-      </w:r>
-      <w:r>
-        <w:t xml:space="preserve">    : </w:t>
-      </w:r>
-    </w:p>
-    <w:p>
-      <w:pPr>
-        <w:ind w:firstLine="720"/>
-      </w:pPr>
-      <w:r>
-        <w:t>-------------------------- EXAMPLE 1 --------------------------</w:t>
-      </w:r>
-    </w:p>
-    <w:p>
-      <w:pPr>
-        <w:ind w:firstLine="720"/>
-      </w:pPr>
-      <w:r>
-        <w:t>C:\PS&gt;</w:t>
-      </w:r>
-      <w:r>
-        <w:t xml:space="preserve"> Test-MSUpdates -KBNumber 'KB2549864'</w:t>
-      </w:r>
-    </w:p>
-    <w:p>
-      <w:pPr>
-        <w:pStyle w:val="Heading3"/>
-      </w:pPr>
-      <w:bookmarkStart w:id="96" w:name="_Toc417447117"/>
-      <w:r>
-        <w:t>Test-NetworkConnection</w:t>
-      </w:r>
-      <w:bookmarkEnd w:id="96"/>
-    </w:p>
-    <w:p>
-      <w:r>
-        <w:rPr>
-          <w:b/>
-        </w:rPr>
-        <w:t>Synopsis</w:t>
-      </w:r>
-      <w:r>
-        <w:t xml:space="preserve">    : </w:t>
-      </w:r>
-      <w:r>
-        <w:t>Tests for an active local network connection, excluding wireless and virtual network adapters.</w:t>
-      </w:r>
-    </w:p>
-    <w:p>
-      <w:r>
-        <w:rPr>
-          <w:b/>
-        </w:rPr>
-        <w:t>Description</w:t>
-      </w:r>
-      <w:r>
-        <w:t xml:space="preserve">: </w:t>
+        <w:t>Defines message type. When writing to console or CMTrace.exe log format, it allows highlighting of message type. Options: 1 = Information (default), 2 = Warning (highlighted in yellow), 3 = Error (highlighted in red)</w:t>
       </w:r>
     </w:p>
     <w:p>
       <w:pPr>
         <w:ind w:left="720"/>
-      </w:pPr>
-      <w:r>
-        <w:t>Tests for an active local network connection, excluding wireless and virtual network adapters, by querying the Win32_NetworkAdapter WMI class.</w:t>
-      </w:r>
-    </w:p>
-    <w:p>
-      <w:r>
-        <w:rPr>
-          <w:b/>
-        </w:rPr>
-        <w:t xml:space="preserve">Parameter  </w:t>
-      </w:r>
-      <w:r>
-        <w:t xml:space="preserve"> : </w:t>
-      </w:r>
-    </w:p>
-    <w:p>
-      <w:r>
-        <w:rPr>
-          <w:b/>
-        </w:rPr>
-        <w:t>Examples</w:t>
-      </w:r>
-      <w:r>
-        <w:t xml:space="preserve">    : </w:t>
-      </w:r>
-    </w:p>
-    <w:p>
-      <w:pPr>
-        <w:ind w:firstLine="720"/>
-      </w:pPr>
-      <w:r>
-        <w:t>-------------------------- EXAMPLE 1 --------------------------</w:t>
-      </w:r>
-    </w:p>
-    <w:p>
-      <w:pPr>
-        <w:ind w:firstLine="720"/>
-      </w:pPr>
-      <w:r>
-        <w:t>C:\PS&gt;Test-NetworkConnection</w:t>
-      </w:r>
-    </w:p>
-    <w:p>
-      <w:pPr>
-        <w:pStyle w:val="Heading3"/>
-      </w:pPr>
-      <w:bookmarkStart w:id="97" w:name="_Toc417447118"/>
-      <w:r>
-        <w:t>Test-PowerPoint</w:t>
-      </w:r>
-      <w:bookmarkEnd w:id="97"/>
-    </w:p>
-    <w:p>
-      <w:r>
-        <w:rPr>
-          <w:b/>
-        </w:rPr>
-        <w:t>Synopsis</w:t>
-      </w:r>
-      <w:r>
-        <w:t xml:space="preserve">    : </w:t>
-      </w:r>
-      <w:r>
-        <w:t>Tests whether PowerPoint is running in fullscreen slideshow mode.</w:t>
-      </w:r>
-    </w:p>
-    <w:p>
-      <w:r>
-        <w:rPr>
-          <w:b/>
-        </w:rPr>
-        <w:t>Description</w:t>
-      </w:r>
-      <w:r>
-        <w:t xml:space="preserve">: </w:t>
-      </w:r>
-    </w:p>
-    <w:p>
-      <w:pPr>
-        <w:ind w:firstLine="720"/>
-      </w:pPr>
-      <w:r>
-        <w:t>Tests whether PowerPoint is running in fullscreen slideshow mode to see if someone is presenting</w:t>
-      </w:r>
-      <w:r>
-        <w:t>.</w:t>
-      </w:r>
-    </w:p>
-    <w:p>
-      <w:r>
-        <w:rPr>
-          <w:b/>
-        </w:rPr>
-        <w:t xml:space="preserve">Parameter  </w:t>
-      </w:r>
-      <w:r>
-        <w:t xml:space="preserve"> : </w:t>
-      </w:r>
-    </w:p>
-    <w:p>
-      <w:r>
-        <w:rPr>
-          <w:b/>
-        </w:rPr>
-        <w:t>Examples</w:t>
-      </w:r>
-      <w:r>
-        <w:t xml:space="preserve">    : </w:t>
-      </w:r>
-    </w:p>
-    <w:p>
-      <w:pPr>
-        <w:ind w:firstLine="720"/>
-      </w:pPr>
-      <w:r>
-        <w:t>-------------------------- EXAMPLE 1 --------------------------</w:t>
-      </w:r>
-    </w:p>
-    <w:p>
-      <w:pPr>
-        <w:ind w:firstLine="720"/>
-      </w:pPr>
-      <w:r>
-        <w:t>C:\PS&gt;Test-PowerPoint</w:t>
-      </w:r>
-    </w:p>
-    <w:p>
-      <w:pPr>
-        <w:pStyle w:val="Heading3"/>
-      </w:pPr>
-      <w:bookmarkStart w:id="98" w:name="_Toc417447119"/>
-      <w:r>
-        <w:t>Test-</w:t>
-      </w:r>
-      <w:r>
-        <w:t>ServiceExists</w:t>
-      </w:r>
-      <w:bookmarkEnd w:id="98"/>
-    </w:p>
-    <w:p>
-      <w:r>
-        <w:rPr>
-          <w:b/>
-        </w:rPr>
-        <w:t>Synopsis</w:t>
-      </w:r>
-      <w:r>
-        <w:t xml:space="preserve">    : </w:t>
-      </w:r>
-      <w:r>
-        <w:t>Check to see if a service exists.</w:t>
-      </w:r>
-    </w:p>
-    <w:p>
-      <w:r>
-        <w:rPr>
-          <w:b/>
-        </w:rPr>
-        <w:t>Description</w:t>
-      </w:r>
-      <w:r>
-        <w:t xml:space="preserve">: </w:t>
+        <w:rPr>
+          <w:i/>
+        </w:rPr>
+      </w:pPr>
+      <w:r>
+        <w:rPr>
+          <w:i/>
+        </w:rPr>
+        <w:t>Source</w:t>
       </w:r>
     </w:p>
     <w:p>
@@ -36939,390 +37353,20 @@
         <w:ind w:left="720"/>
       </w:pPr>
       <w:r>
-        <w:t>Check to see if a service exists (using WMI method because Get-Service will generate ErrorRecord if service doesn't exist).</w:t>
-      </w:r>
-    </w:p>
-    <w:p>
-      <w:r>
-        <w:rPr>
-          <w:b/>
-        </w:rPr>
-        <w:t xml:space="preserve">Parameter  </w:t>
-      </w:r>
-      <w:r>
-        <w:t xml:space="preserve"> : </w:t>
-      </w:r>
-    </w:p>
-    <w:p>
-      <w:pPr>
-        <w:ind w:firstLine="720"/>
-        <w:rPr>
-          <w:i/>
-        </w:rPr>
-      </w:pPr>
-      <w:r>
-        <w:rPr>
-          <w:i/>
-        </w:rPr>
-        <w:t>Name</w:t>
+        <w:t>The source of the message being logged.</w:t>
       </w:r>
     </w:p>
     <w:p>
       <w:pPr>
         <w:ind w:left="720"/>
-      </w:pPr>
-      <w:r>
-        <w:t>Specify the name of the service.</w:t>
-      </w:r>
-    </w:p>
-    <w:p>
-      <w:pPr>
-        <w:ind w:left="720"/>
-      </w:pPr>
-      <w:r>
-        <w:t>Note: Service name can be found by executing "Get-Service | Format-Table -AutoSize -Wrap" or by using the properties screen of a service in services.msc.</w:t>
-      </w:r>
-    </w:p>
-    <w:p>
-      <w:pPr>
-        <w:ind w:firstLine="720"/>
-        <w:rPr>
-          <w:i/>
-        </w:rPr>
-      </w:pPr>
-      <w:r>
-        <w:rPr>
-          <w:i/>
-        </w:rPr>
-        <w:t>ComputerName</w:t>
-      </w:r>
-    </w:p>
-    <w:p>
-      <w:pPr>
-        <w:ind w:left="720"/>
-      </w:pPr>
-      <w:r>
-        <w:t>Specify the name of the computer.</w:t>
-      </w:r>
-      <w:r>
-        <w:t xml:space="preserve"> Default is: the local computer</w:t>
-      </w:r>
-      <w:r>
-        <w:t>.</w:t>
-      </w:r>
-    </w:p>
-    <w:p>
-      <w:pPr>
-        <w:ind w:firstLine="720"/>
-        <w:rPr>
-          <w:i/>
-        </w:rPr>
-      </w:pPr>
-      <w:r>
-        <w:rPr>
-          <w:i/>
-        </w:rPr>
-        <w:lastRenderedPageBreak/>
-        <w:t>PassThru</w:t>
-      </w:r>
-    </w:p>
-    <w:p>
-      <w:pPr>
-        <w:ind w:left="720"/>
-      </w:pPr>
-      <w:r>
-        <w:t>Return the WMI service object.</w:t>
-      </w:r>
-    </w:p>
-    <w:p>
-      <w:pPr>
-        <w:ind w:firstLine="720"/>
-        <w:rPr>
-          <w:i/>
-        </w:rPr>
-      </w:pPr>
-      <w:r>
-        <w:rPr>
-          <w:i/>
-        </w:rPr>
-        <w:t>ContinueOnError</w:t>
-      </w:r>
-    </w:p>
-    <w:p>
-      <w:pPr>
-        <w:ind w:left="720"/>
-      </w:pPr>
-      <w:r>
-        <w:t>Continue if an error is encountered. Default is: $true.</w:t>
-      </w:r>
-    </w:p>
-    <w:p>
-      <w:r>
-        <w:rPr>
-          <w:b/>
-        </w:rPr>
-        <w:t>Examples</w:t>
-      </w:r>
-      <w:r>
-        <w:t xml:space="preserve">    : </w:t>
-      </w:r>
-    </w:p>
-    <w:p>
-      <w:pPr>
-        <w:ind w:firstLine="720"/>
-      </w:pPr>
-      <w:r>
-        <w:t>-------------------------- EXAMPLE 1 --------------------------</w:t>
-      </w:r>
-    </w:p>
-    <w:p>
-      <w:pPr>
-        <w:ind w:left="720"/>
-      </w:pPr>
-      <w:r>
-        <w:t>C:\PS&gt;</w:t>
-      </w:r>
-      <w:r>
-        <w:t xml:space="preserve"> Test-ServiceExists -Name 'wuauserv'</w:t>
-      </w:r>
-    </w:p>
-    <w:p>
-      <w:pPr>
-        <w:ind w:firstLine="720"/>
-      </w:pPr>
-      <w:r>
-        <w:t>-------------------------- EXAMPLE 2 --------------------------</w:t>
-      </w:r>
-    </w:p>
-    <w:p>
-      <w:pPr>
-        <w:ind w:left="720"/>
-      </w:pPr>
-      <w:r>
-        <w:t>C:\PS&gt;</w:t>
-      </w:r>
-      <w:r>
-        <w:t xml:space="preserve"> Test-ServiceExists -Name 'testservice' -PassThru | Where-Object { $_ } | ForEach-Object { $_.Delete() }</w:t>
-      </w:r>
-    </w:p>
-    <w:p>
-      <w:pPr>
-        <w:ind w:left="720"/>
-      </w:pPr>
-      <w:r>
-        <w:t>Check if a service exists and then delete it by using the -PassThru parameter.</w:t>
-      </w:r>
-    </w:p>
-    <w:p>
-      <w:pPr>
-        <w:pStyle w:val="Heading3"/>
-      </w:pPr>
-      <w:bookmarkStart w:id="99" w:name="_Toc417447120"/>
-      <w:r>
-        <w:t>Update-GroupPolicy</w:t>
-      </w:r>
-      <w:bookmarkEnd w:id="99"/>
-    </w:p>
-    <w:p>
-      <w:r>
-        <w:rPr>
-          <w:b/>
-        </w:rPr>
-        <w:t>Synopsis</w:t>
-      </w:r>
-      <w:r>
-        <w:t xml:space="preserve">    : Performs a gpupdate command to refresh Group Policies on the local machine</w:t>
-      </w:r>
-    </w:p>
-    <w:p>
-      <w:r>
-        <w:rPr>
-          <w:b/>
-        </w:rPr>
-        <w:t>Description</w:t>
-      </w:r>
-      <w:r>
-        <w:t xml:space="preserve">: </w:t>
-      </w:r>
-    </w:p>
-    <w:p>
-      <w:pPr>
-        <w:ind w:left="720"/>
-      </w:pPr>
-      <w:r>
-        <w:t>Performs a gpupdate command to refresh Group Policies on the local machine</w:t>
-      </w:r>
-    </w:p>
-    <w:p>
-      <w:r>
-        <w:rPr>
-          <w:b/>
-        </w:rPr>
-        <w:t xml:space="preserve">Parameter  </w:t>
-      </w:r>
-      <w:r>
-        <w:t xml:space="preserve"> : </w:t>
-      </w:r>
-    </w:p>
-    <w:p>
-      <w:r>
-        <w:rPr>
-          <w:b/>
-        </w:rPr>
-        <w:t>Examples</w:t>
-      </w:r>
-      <w:r>
-        <w:t xml:space="preserve">    : </w:t>
-      </w:r>
-    </w:p>
-    <w:p>
-      <w:pPr>
-        <w:ind w:firstLine="720"/>
-      </w:pPr>
-      <w:r>
-        <w:t>-------------------------- EXAMPLE 1 --------------------------</w:t>
-      </w:r>
-    </w:p>
-    <w:p>
-      <w:pPr>
-        <w:ind w:firstLine="720"/>
-      </w:pPr>
-      <w:r>
-        <w:t>C:\PS&gt;Update-GroupPolicy</w:t>
-      </w:r>
-    </w:p>
-    <w:p>
-      <w:pPr>
-        <w:pStyle w:val="Heading3"/>
-      </w:pPr>
-      <w:bookmarkStart w:id="100" w:name="_Toc417447121"/>
-      <w:r>
-        <w:t>Write-Log</w:t>
-      </w:r>
-      <w:bookmarkEnd w:id="100"/>
-    </w:p>
-    <w:p>
-      <w:r>
-        <w:rPr>
-          <w:b/>
-        </w:rPr>
-        <w:t>Synopsis</w:t>
-      </w:r>
-      <w:r>
-        <w:t xml:space="preserve">    : </w:t>
-      </w:r>
-      <w:r>
-        <w:t>Write messages to a log file in CMTrace.exe compatible format or Legacy text file format.</w:t>
-      </w:r>
-    </w:p>
-    <w:p>
-      <w:r>
-        <w:rPr>
-          <w:b/>
-        </w:rPr>
-        <w:t>Description</w:t>
-      </w:r>
-      <w:r>
-        <w:t xml:space="preserve">: </w:t>
-      </w:r>
-    </w:p>
-    <w:p>
-      <w:pPr>
-        <w:ind w:left="720"/>
-      </w:pPr>
-      <w:r>
-        <w:t>Write messages to a log file in CMTrace.exe compatible format or Legacy text file format and optionally display in the console.</w:t>
-      </w:r>
-    </w:p>
-    <w:p>
-      <w:r>
-        <w:rPr>
-          <w:b/>
-        </w:rPr>
-        <w:t xml:space="preserve">Parameter  </w:t>
-      </w:r>
-      <w:r>
-        <w:t xml:space="preserve"> :</w:t>
-      </w:r>
-    </w:p>
-    <w:p>
-      <w:pPr>
-        <w:ind w:firstLine="720"/>
-        <w:rPr>
-          <w:i/>
-        </w:rPr>
-      </w:pPr>
-      <w:r>
-        <w:rPr>
-          <w:i/>
-        </w:rPr>
-        <w:t>Message</w:t>
-      </w:r>
-    </w:p>
-    <w:p>
-      <w:pPr>
-        <w:ind w:left="720"/>
-      </w:pPr>
-      <w:r>
-        <w:t>The message to write to the log file or output to the console.</w:t>
-      </w:r>
-    </w:p>
-    <w:p>
-      <w:pPr>
-        <w:ind w:left="720"/>
-        <w:rPr>
-          <w:i/>
-        </w:rPr>
-      </w:pPr>
-      <w:r>
-        <w:rPr>
-          <w:i/>
-        </w:rPr>
-        <w:t>Severity</w:t>
-      </w:r>
-    </w:p>
-    <w:p>
-      <w:pPr>
-        <w:ind w:left="720"/>
-      </w:pPr>
-      <w:r>
-        <w:t>Defines message type. When writing to console or CMTrace.exe log format, it allows highlighting of message type. Options: 1 = Information (default), 2 = Warning (highlighted in yellow), 3 = Error (highlighted in red)</w:t>
-      </w:r>
-    </w:p>
-    <w:p>
-      <w:pPr>
-        <w:ind w:left="720"/>
-        <w:rPr>
-          <w:i/>
-        </w:rPr>
-      </w:pPr>
-      <w:r>
-        <w:rPr>
-          <w:i/>
-        </w:rPr>
-        <w:t>Source</w:t>
-      </w:r>
-    </w:p>
-    <w:p>
-      <w:pPr>
-        <w:ind w:left="720"/>
-      </w:pPr>
-      <w:r>
-        <w:t>The source of the message being logged.</w:t>
-      </w:r>
-    </w:p>
-    <w:p>
-      <w:pPr>
-        <w:ind w:left="720"/>
-        <w:rPr>
-          <w:i/>
-        </w:rPr>
-      </w:pPr>
-      <w:r>
-        <w:rPr>
-          <w:i/>
-        </w:rPr>
-        <w:lastRenderedPageBreak/>
+        <w:rPr>
+          <w:i/>
+        </w:rPr>
+      </w:pPr>
+      <w:r>
+        <w:rPr>
+          <w:i/>
+        </w:rPr>
         <w:t>ScriptSection</w:t>
       </w:r>
     </w:p>
@@ -37704,14 +37748,27 @@
           <w:pPr>
             <w:pStyle w:val="Footer"/>
           </w:pPr>
-          <w:fldSimple w:instr=" STYLEREF  &quot;1&quot;  ">
-            <w:r>
-              <w:rPr>
-                <w:noProof/>
-              </w:rPr>
-              <w:t>Overview</w:t>
-            </w:r>
-          </w:fldSimple>
+          <w:r>
+            <w:fldChar w:fldCharType="begin"/>
+          </w:r>
+          <w:r>
+            <w:instrText xml:space="preserve"> STYLEREF  "1"  </w:instrText>
+          </w:r>
+          <w:r>
+            <w:fldChar w:fldCharType="separate"/>
+          </w:r>
+          <w:r>
+            <w:rPr>
+              <w:noProof/>
+            </w:rPr>
+            <w:t>Overview</w:t>
+          </w:r>
+          <w:r>
+            <w:rPr>
+              <w:noProof/>
+            </w:rPr>
+            <w:fldChar w:fldCharType="end"/>
+          </w:r>
           <w:r>
             <w:t xml:space="preserve"> | PowerShell App Deployment Toolkit</w:t>
           </w:r>
@@ -42397,7 +42454,7 @@
   <a:extraClrSchemeLst/>
   <a:extLst>
     <a:ext uri="{05A4C25C-085E-4340-85A3-A5531E510DB2}">
-      <thm15:themeFamily xmlns:thm15="http://schemas.microsoft.com/office/thememl/2012/main" xmlns="" name="Office Theme" id="{62F939B6-93AF-4DB8-9C6B-D6C7DFDC589F}" vid="{4A3C46E8-61CC-4603-A589-7422A47A8E4A}"/>
+      <thm15:themeFamily xmlns="" xmlns:thm15="http://schemas.microsoft.com/office/thememl/2012/main" name="Office Theme" id="{62F939B6-93AF-4DB8-9C6B-D6C7DFDC589F}" vid="{4A3C46E8-61CC-4603-A589-7422A47A8E4A}"/>
     </a:ext>
   </a:extLst>
 </a:theme>
@@ -42408,7 +42465,7 @@
 </file>
 
 <file path=customXml/itemProps1.xml><?xml version="1.0" encoding="utf-8"?>
-<ds:datastoreItem xmlns:ds="http://schemas.openxmlformats.org/officeDocument/2006/customXml" ds:itemID="{077F261D-68C0-4190-B727-642AD10168EE}">
+<ds:datastoreItem xmlns:ds="http://schemas.openxmlformats.org/officeDocument/2006/customXml" ds:itemID="{44644A16-96F4-47C3-8BD2-CE4736D3C44A}">
   <ds:schemaRefs>
     <ds:schemaRef ds:uri="http://schemas.openxmlformats.org/officeDocument/2006/bibliography"/>
   </ds:schemaRefs>

</xml_diff>

<commit_message>
Minor formatting edit, updated change log
</commit_message>
<xml_diff>
--- a/PSAppDeploymentToolkitAdminGuide.docx
+++ b/PSAppDeploymentToolkitAdminGuide.docx
@@ -208,8 +208,10 @@
           <w:rFonts w:ascii="Candara" w:hAnsi="Candara"/>
           <w:b/>
         </w:rPr>
-        <w:t>3</w:t>
-      </w:r>
+        <w:t>4</w:t>
+      </w:r>
+      <w:bookmarkStart w:id="1" w:name="_GoBack"/>
+      <w:bookmarkEnd w:id="1"/>
     </w:p>
     <w:p>
       <w:pPr>
@@ -338,12 +340,7 @@
             <w:pStyle w:val="TOCHeading"/>
           </w:pPr>
           <w:r>
-            <w:t>Co</w:t>
-          </w:r>
-          <w:bookmarkStart w:id="1" w:name="_GoBack"/>
-          <w:bookmarkEnd w:id="1"/>
-          <w:r>
-            <w:t>ntents</w:t>
+            <w:t>Contents</w:t>
           </w:r>
         </w:p>
         <w:p>
@@ -7775,7 +7772,21 @@
         <w:rPr>
           <w:lang w:val="en-IE"/>
         </w:rPr>
-        <w:t>he project are welcome, please visit the following page for details on making a contribution:</w:t>
+        <w:t xml:space="preserve">he project are </w:t>
+      </w:r>
+      <w:proofErr w:type="gramStart"/>
+      <w:r>
+        <w:rPr>
+          <w:lang w:val="en-IE"/>
+        </w:rPr>
+        <w:t>welcome,</w:t>
+      </w:r>
+      <w:proofErr w:type="gramEnd"/>
+      <w:r>
+        <w:rPr>
+          <w:lang w:val="en-IE"/>
+        </w:rPr>
+        <w:t xml:space="preserve"> please visit the following page for details on making a contribution:</w:t>
       </w:r>
     </w:p>
     <w:p>
@@ -8007,6 +8018,7 @@
           <w:lang w:val="en-IE"/>
         </w:rPr>
       </w:pPr>
+      <w:proofErr w:type="gramStart"/>
       <w:r>
         <w:rPr>
           <w:rFonts w:ascii="Candara" w:hAnsi="Candara" w:cs="Times New Roman"/>
@@ -8014,7 +8026,17 @@
           <w:szCs w:val="24"/>
           <w:lang w:val="en-IE"/>
         </w:rPr>
-        <w:t>A restart prompt with an option to restart later or restart now and a countdown to automatic restart.</w:t>
+        <w:t>A restart prompt</w:t>
+      </w:r>
+      <w:proofErr w:type="gramEnd"/>
+      <w:r>
+        <w:rPr>
+          <w:rFonts w:ascii="Candara" w:hAnsi="Candara" w:cs="Times New Roman"/>
+          <w:sz w:val="24"/>
+          <w:szCs w:val="24"/>
+          <w:lang w:val="en-IE"/>
+        </w:rPr>
+        <w:t xml:space="preserve"> with an option to restart later or restart now and a countdown to automatic restart.</w:t>
       </w:r>
     </w:p>
     <w:p>
@@ -8319,7 +8341,27 @@
           <w:szCs w:val="24"/>
           <w:lang w:val="en-IE"/>
         </w:rPr>
-        <w:t xml:space="preserve"> extensive logging of both the T</w:t>
+        <w:t xml:space="preserve"> extensive logging of </w:t>
+      </w:r>
+      <w:proofErr w:type="gramStart"/>
+      <w:r>
+        <w:rPr>
+          <w:rFonts w:ascii="Candara" w:hAnsi="Candara" w:cs="Times New Roman"/>
+          <w:sz w:val="24"/>
+          <w:szCs w:val="24"/>
+          <w:lang w:val="en-IE"/>
+        </w:rPr>
+        <w:t>both the</w:t>
+      </w:r>
+      <w:proofErr w:type="gramEnd"/>
+      <w:r>
+        <w:rPr>
+          <w:rFonts w:ascii="Candara" w:hAnsi="Candara" w:cs="Times New Roman"/>
+          <w:sz w:val="24"/>
+          <w:szCs w:val="24"/>
+          <w:lang w:val="en-IE"/>
+        </w:rPr>
+        <w:t xml:space="preserve"> T</w:t>
       </w:r>
       <w:r>
         <w:rPr>
@@ -8888,7 +8930,27 @@
           <w:lang w:val="en-IE"/>
         </w:rPr>
         <w:lastRenderedPageBreak/>
-        <w:t>Ability to prevent reboot codes (3010) from being passed back to SCCM, whi</w:t>
+        <w:t xml:space="preserve">Ability to prevent </w:t>
+      </w:r>
+      <w:proofErr w:type="gramStart"/>
+      <w:r>
+        <w:rPr>
+          <w:rFonts w:ascii="Candara" w:hAnsi="Candara" w:cs="Times New Roman"/>
+          <w:sz w:val="24"/>
+          <w:szCs w:val="24"/>
+          <w:lang w:val="en-IE"/>
+        </w:rPr>
+        <w:t>reboot</w:t>
+      </w:r>
+      <w:proofErr w:type="gramEnd"/>
+      <w:r>
+        <w:rPr>
+          <w:rFonts w:ascii="Candara" w:hAnsi="Candara" w:cs="Times New Roman"/>
+          <w:sz w:val="24"/>
+          <w:szCs w:val="24"/>
+          <w:lang w:val="en-IE"/>
+        </w:rPr>
+        <w:t xml:space="preserve"> codes (3010) from being passed back to SCCM, whi</w:t>
       </w:r>
       <w:r>
         <w:rPr>
@@ -11814,7 +11876,21 @@
           <w:rFonts w:ascii="Candara" w:hAnsi="Candara"/>
         </w:rPr>
         <w:tab/>
-        <w:t>e.g. Close applications, uninstall or clean-up previous versions</w:t>
+        <w:t xml:space="preserve">e.g. Close </w:t>
+      </w:r>
+      <w:proofErr w:type="gramStart"/>
+      <w:r>
+        <w:rPr>
+          <w:rFonts w:ascii="Candara" w:hAnsi="Candara"/>
+        </w:rPr>
+        <w:t>applications,</w:t>
+      </w:r>
+      <w:proofErr w:type="gramEnd"/>
+      <w:r>
+        <w:rPr>
+          <w:rFonts w:ascii="Candara" w:hAnsi="Candara"/>
+        </w:rPr>
+        <w:t xml:space="preserve"> uninstall or clean-up previous versions</w:t>
       </w:r>
     </w:p>
     <w:p>
@@ -12835,9 +12911,11 @@
       <w:pPr>
         <w:pStyle w:val="BodyText"/>
       </w:pPr>
+      <w:proofErr w:type="gramStart"/>
       <w:r>
         <w:t>Disables logging to file for the script.</w:t>
       </w:r>
+      <w:proofErr w:type="gramEnd"/>
     </w:p>
     <w:p>
       <w:pPr>
@@ -14251,8 +14329,18 @@
           <w:color w:val="FF4500"/>
           <w:lang w:val="fr-FR"/>
         </w:rPr>
-        <w:t>$appScriptVersion</w:t>
-      </w:r>
+        <w:t>$</w:t>
+      </w:r>
+      <w:proofErr w:type="gramStart"/>
+      <w:r>
+        <w:rPr>
+          <w:rFonts w:cs="Lucida Console"/>
+          <w:color w:val="FF4500"/>
+          <w:lang w:val="fr-FR"/>
+        </w:rPr>
+        <w:t>appScriptVersion</w:t>
+      </w:r>
+      <w:proofErr w:type="gramEnd"/>
       <w:r>
         <w:rPr>
           <w:rFonts w:cs="Lucida Console"/>
@@ -14532,16 +14620,26 @@
           <w:color w:val="8B0000"/>
           <w:lang w:val="en-IE"/>
         </w:rPr>
-        <w:t>iexplore,AcroRd32,cidaemon</w:t>
-      </w:r>
+        <w:t>iexplore</w:t>
+      </w:r>
+      <w:proofErr w:type="gramStart"/>
       <w:r>
         <w:rPr>
           <w:rFonts w:cs="Lucida Console"/>
           <w:color w:val="8B0000"/>
           <w:lang w:val="en-IE"/>
         </w:rPr>
+        <w:t>,AcroRd32,cidaemon</w:t>
+      </w:r>
+      <w:r>
+        <w:rPr>
+          <w:rFonts w:cs="Lucida Console"/>
+          <w:color w:val="8B0000"/>
+          <w:lang w:val="en-IE"/>
+        </w:rPr>
         <w:t>'</w:t>
       </w:r>
+      <w:proofErr w:type="gramEnd"/>
       <w:r>
         <w:rPr>
           <w:rFonts w:cs="Lucida Console"/>
@@ -15108,15 +15206,24 @@
           <w:color w:val="8B0000"/>
           <w:lang w:val="en-IE"/>
         </w:rPr>
-        <w:t>iexplore,AcroRd32,cidaemon</w:t>
-      </w:r>
+        <w:t>iexplore</w:t>
+      </w:r>
+      <w:proofErr w:type="gramStart"/>
       <w:r>
         <w:rPr>
           <w:color w:val="8B0000"/>
           <w:lang w:val="en-IE"/>
         </w:rPr>
+        <w:t>,AcroRd32,cidaemon</w:t>
+      </w:r>
+      <w:r>
+        <w:rPr>
+          <w:color w:val="8B0000"/>
+          <w:lang w:val="en-IE"/>
+        </w:rPr>
         <w:t>'</w:t>
       </w:r>
+      <w:proofErr w:type="gramEnd"/>
     </w:p>
     <w:p>
       <w:pPr>
@@ -17039,7 +17146,21 @@
         <w:rPr>
           <w:lang w:val="en-IE"/>
         </w:rPr>
-        <w:t>SCCM 2012 Application Model does not have the flexibility to schedule Mandatory Assignments on a recurring schedule like SCCM 2007 or SCCM 2012 packages do. Instead, this is determined by the frequency of Software Deployment evaluation cycle in the SCCM Agent Custom Settings. You can modify this to reduce the time from the default of once a day, however this may increase the load on your SCCM servers and clients, and is not configurable on a per application basis:</w:t>
+        <w:t xml:space="preserve">SCCM 2012 Application Model does not have the flexibility to schedule Mandatory Assignments on a recurring schedule like SCCM 2007 or SCCM 2012 packages do. Instead, this is determined by the frequency of Software Deployment evaluation cycle in the SCCM Agent Custom Settings. You can modify this to reduce the time from the default of once a </w:t>
+      </w:r>
+      <w:proofErr w:type="gramStart"/>
+      <w:r>
+        <w:rPr>
+          <w:lang w:val="en-IE"/>
+        </w:rPr>
+        <w:t>day,</w:t>
+      </w:r>
+      <w:proofErr w:type="gramEnd"/>
+      <w:r>
+        <w:rPr>
+          <w:lang w:val="en-IE"/>
+        </w:rPr>
+        <w:t xml:space="preserve"> however this may increase the load on your SCCM servers and clients, and is not configurable on a per application basis:</w:t>
       </w:r>
     </w:p>
     <w:p>
@@ -17703,7 +17824,15 @@
     <w:p/>
     <w:p>
       <w:r>
-        <w:t>The toolkit has a number of internal variables which can be used in your script. Outlined below are each of them:</w:t>
+        <w:t xml:space="preserve">The toolkit has a number of internal variables which can be used in your script. Outlined below </w:t>
+      </w:r>
+      <w:proofErr w:type="gramStart"/>
+      <w:r>
+        <w:t>are</w:t>
+      </w:r>
+      <w:proofErr w:type="gramEnd"/>
+      <w:r>
+        <w:t xml:space="preserve"> each of them:</w:t>
       </w:r>
     </w:p>
     <w:tbl>
@@ -18805,7 +18934,23 @@
                 <w:sz w:val="18"/>
                 <w:szCs w:val="18"/>
               </w:rPr>
-              <w:t>%HOMEDRIVE% (e.g. C:)</w:t>
+              <w:t xml:space="preserve">%HOMEDRIVE% (e.g. </w:t>
+            </w:r>
+            <w:proofErr w:type="gramStart"/>
+            <w:r>
+              <w:rPr>
+                <w:sz w:val="18"/>
+                <w:szCs w:val="18"/>
+              </w:rPr>
+              <w:t>C:</w:t>
+            </w:r>
+            <w:proofErr w:type="gramEnd"/>
+            <w:r>
+              <w:rPr>
+                <w:sz w:val="18"/>
+                <w:szCs w:val="18"/>
+              </w:rPr>
+              <w:t>)</w:t>
             </w:r>
           </w:p>
         </w:tc>
@@ -19187,7 +19332,23 @@
                 <w:sz w:val="18"/>
                 <w:szCs w:val="18"/>
               </w:rPr>
-              <w:t>%SYSTEMDRIVE% (e.g. C:)</w:t>
+              <w:t xml:space="preserve">%SYSTEMDRIVE% (e.g. </w:t>
+            </w:r>
+            <w:proofErr w:type="gramStart"/>
+            <w:r>
+              <w:rPr>
+                <w:sz w:val="18"/>
+                <w:szCs w:val="18"/>
+              </w:rPr>
+              <w:t>C:</w:t>
+            </w:r>
+            <w:proofErr w:type="gramEnd"/>
+            <w:r>
+              <w:rPr>
+                <w:sz w:val="18"/>
+                <w:szCs w:val="18"/>
+              </w:rPr>
+              <w:t>)</w:t>
             </w:r>
           </w:p>
         </w:tc>
@@ -23991,12 +24152,21 @@
                 <w:szCs w:val="18"/>
               </w:rPr>
             </w:pPr>
-            <w:r>
-              <w:rPr>
-                <w:sz w:val="18"/>
-                <w:szCs w:val="18"/>
-              </w:rPr>
-              <w:t>If  option to zip the log files was selected, then append the current date to the zipped log file.</w:t>
+            <w:proofErr w:type="gramStart"/>
+            <w:r>
+              <w:rPr>
+                <w:sz w:val="18"/>
+                <w:szCs w:val="18"/>
+              </w:rPr>
+              <w:t>If  option</w:t>
+            </w:r>
+            <w:proofErr w:type="gramEnd"/>
+            <w:r>
+              <w:rPr>
+                <w:sz w:val="18"/>
+                <w:szCs w:val="18"/>
+              </w:rPr>
+              <w:t xml:space="preserve"> to zip the log files was selected, then append the current date to the zipped log file.</w:t>
             </w:r>
           </w:p>
         </w:tc>
@@ -25003,14 +25173,22 @@
         <w:rPr>
           <w:b/>
         </w:rPr>
-        <w:t>60000 -  68</w:t>
-      </w:r>
+        <w:t xml:space="preserve">60000 </w:t>
+      </w:r>
+      <w:proofErr w:type="gramStart"/>
       <w:r>
         <w:rPr>
           <w:b/>
         </w:rPr>
+        <w:t>-  68</w:t>
+      </w:r>
+      <w:r>
+        <w:rPr>
+          <w:b/>
+        </w:rPr>
         <w:t>999</w:t>
       </w:r>
+      <w:proofErr w:type="gramEnd"/>
       <w:r>
         <w:rPr>
           <w:b/>
@@ -25035,14 +25213,22 @@
         <w:rPr>
           <w:b/>
         </w:rPr>
-        <w:t>69000 -  69</w:t>
-      </w:r>
+        <w:t xml:space="preserve">69000 </w:t>
+      </w:r>
+      <w:proofErr w:type="gramStart"/>
       <w:r>
         <w:rPr>
           <w:b/>
         </w:rPr>
+        <w:t>-  69</w:t>
+      </w:r>
+      <w:r>
+        <w:rPr>
+          <w:b/>
+        </w:rPr>
         <w:t>999</w:t>
       </w:r>
+      <w:proofErr w:type="gramEnd"/>
       <w:r>
         <w:rPr>
           <w:b/>
@@ -25070,14 +25256,22 @@
         <w:rPr>
           <w:b/>
         </w:rPr>
-        <w:t>70000 -  79</w:t>
-      </w:r>
+        <w:t xml:space="preserve">70000 </w:t>
+      </w:r>
+      <w:proofErr w:type="gramStart"/>
       <w:r>
         <w:rPr>
           <w:b/>
         </w:rPr>
+        <w:t>-  79</w:t>
+      </w:r>
+      <w:r>
+        <w:rPr>
+          <w:b/>
+        </w:rPr>
         <w:t>999</w:t>
       </w:r>
+      <w:proofErr w:type="gramEnd"/>
       <w:r>
         <w:rPr>
           <w:b/>
@@ -25409,16 +25603,23 @@
       <w:pPr>
         <w:ind w:left="720"/>
       </w:pPr>
+      <w:proofErr w:type="gramStart"/>
       <w:r>
         <w:t>Converts the specified registry key path to a format that is compatible with built-in PowerShell cmdlets.</w:t>
       </w:r>
+      <w:proofErr w:type="gramEnd"/>
     </w:p>
     <w:p>
       <w:pPr>
         <w:ind w:left="720"/>
       </w:pPr>
-      <w:r>
-        <w:t>Converts registry key hives to their full paths. Example: HKLM is converted to "Registry::HKEY_LOCAL_MACHINE".</w:t>
+      <w:proofErr w:type="gramStart"/>
+      <w:r>
+        <w:t>Converts registry key hives to their full paths.</w:t>
+      </w:r>
+      <w:proofErr w:type="gramEnd"/>
+      <w:r>
+        <w:t xml:space="preserve"> Example: HKLM is converted to "Registry::HKEY_LOCAL_MACHINE".</w:t>
       </w:r>
     </w:p>
     <w:p>
@@ -25472,8 +25673,13 @@
       <w:pPr>
         <w:ind w:left="720"/>
       </w:pPr>
-      <w:r>
-        <w:t>The security identifier (SID) for a user. Specifying this parameter will convert a HKEY_CURRENT_USER registry key to the HKEY_USERS\$SID format.</w:t>
+      <w:proofErr w:type="gramStart"/>
+      <w:r>
+        <w:t>The security identifier (SID) for a user.</w:t>
+      </w:r>
+      <w:proofErr w:type="gramEnd"/>
+      <w:r>
+        <w:t xml:space="preserve"> Specifying this parameter will convert a HKEY_CURRENT_USER registry key to the HKEY_USERS\$SID format.</w:t>
       </w:r>
     </w:p>
     <w:p>
@@ -25511,7 +25717,15 @@
         <w:t>C:\PS&gt;</w:t>
       </w:r>
       <w:r>
-        <w:t>Convert-RegistryPath -Key 'HKEY_LOCAL_MACHINE\SOFTWARE\Microsoft\Windows\CurrentVersion\Uninstall\{1AD147D0-BE0E-3D6C-AC11-64F6DC4163F1}'</w:t>
+        <w:t>Convert-RegistryPath -Key 'HKEY_LOCAL_MACHINE\SOFTWARE\Microsoft\Windows\CurrentVersion\Uninstall</w:t>
+      </w:r>
+      <w:proofErr w:type="gramStart"/>
+      <w:r>
+        <w:t>\{</w:t>
+      </w:r>
+      <w:proofErr w:type="gramEnd"/>
+      <w:r>
+        <w:t>1AD147D0-BE0E-3D6C-AC11-64F6DC4163F1}'</w:t>
       </w:r>
     </w:p>
     <w:p>
@@ -25530,7 +25744,15 @@
         <w:t>C:\PS&gt;</w:t>
       </w:r>
       <w:r>
-        <w:t>Convert-RegistryPath -Key 'HKLM:SOFTWARE\Microsoft\Windows\CurrentVersion\Uninstall\{1AD147D0-BE0E-3D6C-AC11-64F6DC4163F1}'</w:t>
+        <w:t>Convert-RegistryPath -Key 'HKLM</w:t>
+      </w:r>
+      <w:proofErr w:type="gramStart"/>
+      <w:r>
+        <w:t>:SOFTWARE</w:t>
+      </w:r>
+      <w:proofErr w:type="gramEnd"/>
+      <w:r>
+        <w:t>\Microsoft\Windows\CurrentVersion\Uninstall\{1AD147D0-BE0E-3D6C-AC11-64F6DC4163F1}'</w:t>
       </w:r>
     </w:p>
     <w:p>
@@ -25577,7 +25799,15 @@
         <w:ind w:left="720"/>
       </w:pPr>
       <w:r>
-        <w:t>Specify either the NT Account name or the SID and get the other. Can also convert well known sid types.</w:t>
+        <w:t xml:space="preserve">Specify either the NT Account name or the SID and get the other. Can also convert well known </w:t>
+      </w:r>
+      <w:proofErr w:type="gramStart"/>
+      <w:r>
+        <w:t>sid</w:t>
+      </w:r>
+      <w:proofErr w:type="gramEnd"/>
+      <w:r>
+        <w:t xml:space="preserve"> types.</w:t>
       </w:r>
     </w:p>
     <w:p>
@@ -25608,8 +25838,12 @@
     <w:p>
       <w:r>
         <w:tab/>
+      </w:r>
+      <w:proofErr w:type="gramStart"/>
+      <w:r>
         <w:t>The Windows NT Account name specified in &lt;domain&gt;\&lt;username&gt; format.</w:t>
       </w:r>
+      <w:proofErr w:type="gramEnd"/>
     </w:p>
     <w:p>
       <w:pPr>
@@ -25668,7 +25902,15 @@
         <w:ind w:left="720"/>
       </w:pPr>
       <w:r>
-        <w:t>To get all well known SIDs available on system: [enum]::GetNames([Security.Principal.WellKnownSidType])</w:t>
+        <w:t>To get all well known SIDs available on system: [enum]:</w:t>
+      </w:r>
+      <w:proofErr w:type="gramStart"/>
+      <w:r>
+        <w:t>:GetNames</w:t>
+      </w:r>
+      <w:proofErr w:type="gramEnd"/>
+      <w:r>
+        <w:t>([Security.Principal.WellKnownSidType])</w:t>
       </w:r>
     </w:p>
     <w:p>
@@ -25833,9 +26075,11 @@
       <w:pPr>
         <w:ind w:firstLine="720"/>
       </w:pPr>
+      <w:proofErr w:type="gramStart"/>
       <w:r>
         <w:t>Path of the file to copy.</w:t>
       </w:r>
+      <w:proofErr w:type="gramEnd"/>
     </w:p>
     <w:p>
       <w:pPr>
@@ -25855,10 +26099,12 @@
       <w:pPr>
         <w:ind w:firstLine="720"/>
       </w:pPr>
+      <w:proofErr w:type="gramStart"/>
       <w:r>
         <w:lastRenderedPageBreak/>
         <w:t>Destination Path of the file to copy.</w:t>
       </w:r>
+      <w:proofErr w:type="gramEnd"/>
     </w:p>
     <w:p>
       <w:pPr>
@@ -26130,8 +26376,13 @@
       <w:pPr>
         <w:ind w:firstLine="720"/>
       </w:pPr>
-      <w:r>
-        <w:t>The action to perform. Options: Install, Uninstall, Patch, Repair, ActiveSetup.</w:t>
+      <w:proofErr w:type="gramStart"/>
+      <w:r>
+        <w:t>The action to perform.</w:t>
+      </w:r>
+      <w:proofErr w:type="gramEnd"/>
+      <w:r>
+        <w:t xml:space="preserve"> Options: Install, Uninstall, Patch, Repair, ActiveSetup.</w:t>
       </w:r>
     </w:p>
     <w:p>
@@ -26158,10 +26409,12 @@
       <w:pPr>
         <w:ind w:firstLine="720"/>
       </w:pPr>
+      <w:proofErr w:type="gramStart"/>
       <w:r>
         <w:lastRenderedPageBreak/>
         <w:t>The path to the MSI/MSP file or the product code of the installed MSI.</w:t>
       </w:r>
+      <w:proofErr w:type="gramEnd"/>
     </w:p>
     <w:p>
       <w:pPr>
@@ -26232,7 +26485,15 @@
         <w:ind w:left="720"/>
       </w:pPr>
       <w:r>
-        <w:t>Overrides the default parameters specified in the XML configuration file. Install default is: "REBOOT=ReallySuppress /QB!". Uninstall default is: "REBOOT=ReallySuppress /QN".</w:t>
+        <w:t>Overrides the default parameters specified in the XML configuration file. Install default is: "REBOOT=ReallySuppress /QB!</w:t>
+      </w:r>
+      <w:proofErr w:type="gramStart"/>
+      <w:r>
+        <w:t>".</w:t>
+      </w:r>
+      <w:proofErr w:type="gramEnd"/>
+      <w:r>
+        <w:t xml:space="preserve"> Uninstall default is: "REBOOT=ReallySuppress /QN".</w:t>
       </w:r>
     </w:p>
     <w:p>
@@ -26260,7 +26521,15 @@
         <w:ind w:left="720"/>
       </w:pPr>
       <w:r>
-        <w:t>Adds to the default parameters specified in the XML configuration file. Install default is: "REBOOT=ReallySuppress /QB!". Uninstall default is: "REBOOT=ReallySuppress /QN".</w:t>
+        <w:t>Adds to the default parameters specified in the XML configuration file. Install default is: "REBOOT=ReallySuppress /QB!</w:t>
+      </w:r>
+      <w:proofErr w:type="gramStart"/>
+      <w:r>
+        <w:t>".</w:t>
+      </w:r>
+      <w:proofErr w:type="gramEnd"/>
+      <w:r>
+        <w:t xml:space="preserve"> Uninstall default is: "REBOOT=ReallySuppress /QN".</w:t>
       </w:r>
     </w:p>
     <w:p>
@@ -26281,8 +26550,13 @@
       <w:pPr>
         <w:ind w:left="720"/>
       </w:pPr>
-      <w:r>
-        <w:t>Overrides the default logging options specified in the XML configuration file. Default options are: "/L*v".</w:t>
+      <w:proofErr w:type="gramStart"/>
+      <w:r>
+        <w:t>Overrides the default logging options specified in the XML configuration file.</w:t>
+      </w:r>
+      <w:proofErr w:type="gramEnd"/>
+      <w:r>
+        <w:t xml:space="preserve"> Default options are: "/L*v".</w:t>
       </w:r>
     </w:p>
     <w:p>
@@ -26303,8 +26577,13 @@
       <w:pPr>
         <w:ind w:left="720"/>
       </w:pPr>
-      <w:r>
-        <w:t>Overrides the default log file name. The default log file name is generated from the MSI file name.</w:t>
+      <w:proofErr w:type="gramStart"/>
+      <w:r>
+        <w:t>Overrides the default log file name.</w:t>
+      </w:r>
+      <w:proofErr w:type="gramEnd"/>
+      <w:r>
+        <w:t xml:space="preserve"> The default log file name is generated from the MSI file name.</w:t>
       </w:r>
       <w:r>
         <w:t xml:space="preserve"> </w:t>
@@ -26339,8 +26618,13 @@
       <w:pPr>
         <w:ind w:firstLine="720"/>
       </w:pPr>
-      <w:r>
-        <w:t>Overrides the working directory. The working directory is set to the location of the MSI file.</w:t>
+      <w:proofErr w:type="gramStart"/>
+      <w:r>
+        <w:t>Overrides the working directory.</w:t>
+      </w:r>
+      <w:proofErr w:type="gramEnd"/>
+      <w:r>
+        <w:t xml:space="preserve"> The working directory is set to the location of the MSI file.</w:t>
       </w:r>
     </w:p>
     <w:p>
@@ -26361,8 +26645,13 @@
       <w:pPr>
         <w:ind w:firstLine="720"/>
       </w:pPr>
-      <w:r>
-        <w:t>Skips the check to determine if the MSI is already installed on the system. Default is: $false.</w:t>
+      <w:proofErr w:type="gramStart"/>
+      <w:r>
+        <w:t>Skips the check to determine if the MSI is already installed on the system.</w:t>
+      </w:r>
+      <w:proofErr w:type="gramEnd"/>
+      <w:r>
+        <w:t xml:space="preserve"> Default is: $false.</w:t>
       </w:r>
     </w:p>
     <w:p>
@@ -26568,8 +26857,13 @@
       <w:pPr>
         <w:ind w:left="675"/>
       </w:pPr>
-      <w:r>
-        <w:t>Executes a process, e.g. a file included in the Files directory of the App Deploy Toolkit, or a file on the local machine. Provides various options for handling the return codes (see Parameters).</w:t>
+      <w:proofErr w:type="gramStart"/>
+      <w:r>
+        <w:t>Executes a process, e.g. a file included in the Files directory of the App Deploy Toolkit, or a file on the local machine.</w:t>
+      </w:r>
+      <w:proofErr w:type="gramEnd"/>
+      <w:r>
+        <w:t xml:space="preserve"> Provides various options for handling the return codes (see Parameters).</w:t>
       </w:r>
     </w:p>
     <w:p>
@@ -26607,8 +26901,13 @@
       <w:pPr>
         <w:ind w:left="720"/>
       </w:pPr>
-      <w:r>
-        <w:t>Path to the file to be executed. If the file is located directly in the "Files" directory of the App Deploy Toolkit, only the file name needs to be specified.</w:t>
+      <w:proofErr w:type="gramStart"/>
+      <w:r>
+        <w:t>Path to the file to be executed.</w:t>
+      </w:r>
+      <w:proofErr w:type="gramEnd"/>
+      <w:r>
+        <w:t xml:space="preserve"> If the file is located directly in the "Files" directory of the App Deploy Toolkit, only the file name needs to be specified.</w:t>
       </w:r>
     </w:p>
     <w:p>
@@ -26616,8 +26915,13 @@
         <w:ind w:left="720"/>
       </w:pPr>
       <w:r>
-        <w:t>Otherwise, the full path of the file must be specified. If the files is in a subdirectory of "Files", use the "$dirFiles" variable as shown in the example.</w:t>
-      </w:r>
+        <w:t xml:space="preserve">Otherwise, the full path of the file must be specified. </w:t>
+      </w:r>
+      <w:proofErr w:type="gramStart"/>
+      <w:r>
+        <w:t>If the files is in a subdirectory of "Files", use the "$dirFiles" variable as shown in the example.</w:t>
+      </w:r>
+      <w:proofErr w:type="gramEnd"/>
     </w:p>
     <w:p>
       <w:pPr>
@@ -26701,8 +27005,13 @@
       <w:pPr>
         <w:ind w:left="720"/>
       </w:pPr>
-      <w:r>
-        <w:t>Specifies whether the process should be started with a new window to contain it. Default is false.</w:t>
+      <w:proofErr w:type="gramStart"/>
+      <w:r>
+        <w:t>Specifies whether the process should be started with a new window to contain it.</w:t>
+      </w:r>
+      <w:proofErr w:type="gramEnd"/>
+      <w:r>
+        <w:t xml:space="preserve"> Default is false.</w:t>
       </w:r>
     </w:p>
     <w:p>
@@ -26724,8 +27033,13 @@
         <w:ind w:firstLine="720"/>
       </w:pPr>
       <w:r>
-        <w:t>The working directory used for executing the process. Defaults to the directory of the file being executed.</w:t>
-      </w:r>
+        <w:t xml:space="preserve">The working directory used for executing the process. </w:t>
+      </w:r>
+      <w:proofErr w:type="gramStart"/>
+      <w:r>
+        <w:t>Defaults to the directory of the file being executed.</w:t>
+      </w:r>
+      <w:proofErr w:type="gramEnd"/>
     </w:p>
     <w:p>
       <w:pPr>
@@ -26929,10 +27243,18 @@
         <w:t xml:space="preserve">Path "$dirFiles\Bin\setup.exe" </w:t>
       </w:r>
       <w:r>
-        <w:t xml:space="preserve">-Parameters </w:t>
-      </w:r>
-      <w:r>
-        <w:t xml:space="preserve"> '/S' -WindowStyle Hidden</w:t>
+        <w:t>-</w:t>
+      </w:r>
+      <w:proofErr w:type="gramStart"/>
+      <w:r>
+        <w:t xml:space="preserve">Parameters </w:t>
+      </w:r>
+      <w:r>
+        <w:t xml:space="preserve"> '</w:t>
+      </w:r>
+      <w:proofErr w:type="gramEnd"/>
+      <w:r>
+        <w:t>/S' -WindowStyle Hidden</w:t>
       </w:r>
     </w:p>
     <w:p>
@@ -26954,8 +27276,13 @@
         <w:t xml:space="preserve"> Execute-Process -Path 'setup.exe' -Parameter</w:t>
       </w:r>
       <w:r>
-        <w:t>s '/S' -IgnoreExitCodes '1,2'</w:t>
-      </w:r>
+        <w:t>s '/S' -IgnoreExitCodes '1</w:t>
+      </w:r>
+      <w:proofErr w:type="gramStart"/>
+      <w:r>
+        <w:t>,2'</w:t>
+      </w:r>
+      <w:proofErr w:type="gramEnd"/>
     </w:p>
     <w:p>
       <w:pPr>
@@ -27029,9 +27356,11 @@
       <w:pPr>
         <w:ind w:left="720"/>
       </w:pPr>
+      <w:proofErr w:type="gramStart"/>
       <w:r>
         <w:t>Logged in Username under which to run the process from.</w:t>
       </w:r>
+      <w:proofErr w:type="gramEnd"/>
       <w:r>
         <w:t xml:space="preserve"> </w:t>
       </w:r>
@@ -27060,6 +27389,7 @@
       <w:pPr>
         <w:ind w:left="720"/>
       </w:pPr>
+      <w:proofErr w:type="gramStart"/>
       <w:r>
         <w:t xml:space="preserve">Path to the file </w:t>
       </w:r>
@@ -27069,6 +27399,7 @@
       <w:r>
         <w:t xml:space="preserve"> executed.</w:t>
       </w:r>
+      <w:proofErr w:type="gramEnd"/>
     </w:p>
     <w:p>
       <w:pPr>
@@ -27089,12 +27420,14 @@
       <w:pPr>
         <w:ind w:left="720"/>
       </w:pPr>
+      <w:proofErr w:type="gramStart"/>
       <w:r>
         <w:t xml:space="preserve">Arguments to be passed to the </w:t>
       </w:r>
       <w:r>
         <w:t>file being executed.</w:t>
       </w:r>
+      <w:proofErr w:type="gramEnd"/>
     </w:p>
     <w:p>
       <w:pPr>
@@ -27114,8 +27447,13 @@
       <w:pPr>
         <w:ind w:left="720"/>
       </w:pPr>
-      <w:r>
-        <w:t xml:space="preserve">Specifies the level of user rights that Task Scheduler uses to run the task. The acceptable values for this parameter are: </w:t>
+      <w:proofErr w:type="gramStart"/>
+      <w:r>
+        <w:t>Specifies the level of user rights that Task Scheduler uses to run the task.</w:t>
+      </w:r>
+      <w:proofErr w:type="gramEnd"/>
+      <w:r>
+        <w:t xml:space="preserve"> The acceptable values for this parameter are: </w:t>
       </w:r>
     </w:p>
     <w:p>
@@ -27180,9 +27518,11 @@
       <w:pPr>
         <w:ind w:left="720"/>
       </w:pPr>
+      <w:proofErr w:type="gramStart"/>
       <w:r>
         <w:t>Returns the exit code from this function or the process launched by the scheduled task.</w:t>
       </w:r>
+      <w:proofErr w:type="gramEnd"/>
     </w:p>
     <w:p>
       <w:pPr>
@@ -27236,7 +27576,15 @@
         <w:t xml:space="preserve"> </w:t>
       </w:r>
       <w:r>
-        <w:t>Execute-ProcessAsUser -UserName 'CONTOSO\User' -Path "$PSHOME\powershell.exe" -Parameters '-Command `"C:\Test\Script.ps1`"</w:t>
+        <w:t>Execute-ProcessAsUser -UserName 'CONTOSO\User' -Path "$PSHOME\powershell.exe" -Parameters '-Command `"C</w:t>
+      </w:r>
+      <w:proofErr w:type="gramStart"/>
+      <w:r>
+        <w:t>:\</w:t>
+      </w:r>
+      <w:proofErr w:type="gramEnd"/>
+      <w:r>
+        <w:t>Test\Script.ps1`"</w:t>
       </w:r>
       <w:r>
         <w:t>; Exit `$LastExitCode</w:t>
@@ -27275,7 +27623,15 @@
         <w:t xml:space="preserve">C:\PS&gt; Execute-ProcessAsUser </w:t>
       </w:r>
       <w:r>
-        <w:t>-Path "$PSHOME\powershell.exe" -Parameters '-Command `"C:\Test\Script.ps1`"</w:t>
+        <w:t>-Path "$PSHOME\powershell.exe" -Parameters '-Command `"C</w:t>
+      </w:r>
+      <w:proofErr w:type="gramStart"/>
+      <w:r>
+        <w:t>:\</w:t>
+      </w:r>
+      <w:proofErr w:type="gramEnd"/>
+      <w:r>
+        <w:t>Test\Script.ps1`"</w:t>
       </w:r>
       <w:r>
         <w:t>; Exit `$LastExitCode</w:t>
@@ -27345,12 +27701,14 @@
       <w:pPr>
         <w:ind w:left="720"/>
       </w:pPr>
+      <w:proofErr w:type="gramStart"/>
       <w:r>
         <w:t xml:space="preserve">Performs cleanup actions </w:t>
       </w:r>
       <w:r>
         <w:t>such as closing down dialogs and unblocking blocked applications.</w:t>
       </w:r>
+      <w:proofErr w:type="gramEnd"/>
     </w:p>
     <w:p>
       <w:pPr>
@@ -28151,8 +28509,13 @@
       <w:pPr>
         <w:ind w:left="720"/>
       </w:pPr>
-      <w:r>
-        <w:t>Retrieves information about installed applications by querying the registry. You can specify an application name, a product code, or both.</w:t>
+      <w:proofErr w:type="gramStart"/>
+      <w:r>
+        <w:t>Retrieves information about installed applications by querying the registry.</w:t>
+      </w:r>
+      <w:proofErr w:type="gramEnd"/>
+      <w:r>
+        <w:t xml:space="preserve"> You can specify an application name, a product code, or both.</w:t>
       </w:r>
     </w:p>
     <w:p>
@@ -28199,7 +28562,11 @@
         <w:ind w:left="720"/>
       </w:pPr>
       <w:r>
-        <w:t xml:space="preserve">The name of the application you want to retrieve information on. Performs a </w:t>
+        <w:t xml:space="preserve">The name of the application you want to retrieve information on. </w:t>
+      </w:r>
+      <w:proofErr w:type="gramStart"/>
+      <w:r>
+        <w:t xml:space="preserve">Performs a </w:t>
       </w:r>
       <w:r>
         <w:t>regex</w:t>
@@ -28210,6 +28577,7 @@
       <w:r>
         <w:t xml:space="preserve"> by default.</w:t>
       </w:r>
+      <w:proofErr w:type="gramEnd"/>
     </w:p>
     <w:p>
       <w:pPr>
@@ -28422,8 +28790,13 @@
         <w:t xml:space="preserve">, IsLocalAdmin, </w:t>
       </w:r>
       <w:r>
-        <w:t>LogonTime, IdleTime, DisconnectTime, ClientName, ClientProtocolType, ClientDirectory, ClientBuildNumber</w:t>
-      </w:r>
+        <w:t xml:space="preserve">LogonTime, IdleTime, DisconnectTime, ClientName, ClientProtocolType, ClientDirectory, </w:t>
+      </w:r>
+      <w:proofErr w:type="gramStart"/>
+      <w:r>
+        <w:t>ClientBuildNumber</w:t>
+      </w:r>
+      <w:proofErr w:type="gramEnd"/>
     </w:p>
     <w:p>
       <w:r>
@@ -28513,12 +28886,16 @@
     <w:p>
       <w:r>
         <w:tab/>
+      </w:r>
+      <w:proofErr w:type="gramStart"/>
+      <w:r>
         <w:t>Connected</w:t>
       </w:r>
       <w:r>
         <w:tab/>
         <w:t>A client is connected to the session).</w:t>
       </w:r>
+      <w:proofErr w:type="gramEnd"/>
     </w:p>
     <w:p>
       <w:r>
@@ -28672,8 +29049,13 @@
         <w:t xml:space="preserve"> RDP</w:t>
       </w:r>
       <w:r>
-        <w:t xml:space="preserve"> client session.</w:t>
-      </w:r>
+        <w:t xml:space="preserve"> client </w:t>
+      </w:r>
+      <w:proofErr w:type="gramStart"/>
+      <w:r>
+        <w:t>session.</w:t>
+      </w:r>
+      <w:proofErr w:type="gramEnd"/>
     </w:p>
     <w:p>
       <w:r>
@@ -28848,8 +29230,13 @@
       <w:pPr>
         <w:ind w:left="720"/>
       </w:pPr>
-      <w:r>
-        <w:t>The security identifier (SID) for a user. Specifying this parameter will convert a HKEY_CURRENT_USER registry key to the HKEY_USERS\$SID format.</w:t>
+      <w:proofErr w:type="gramStart"/>
+      <w:r>
+        <w:t>The security identifier (SID) for a user.</w:t>
+      </w:r>
+      <w:proofErr w:type="gramEnd"/>
+      <w:r>
+        <w:t xml:space="preserve"> Specifying this parameter will convert a HKEY_CURRENT_USER registry key to the HKEY_USERS\$SID format.</w:t>
       </w:r>
     </w:p>
     <w:p>
@@ -28931,7 +29318,15 @@
         <w:t>C:\PS&gt;</w:t>
       </w:r>
       <w:r>
-        <w:t xml:space="preserve"> Get-RegistryKey -Key 'HKLM:SOFTWARE\Microsoft\Windows\CurrentVersion\Uninstall\{1AD147D0-BE0E-3D6C-AC11-64F6DC4163F1}'</w:t>
+        <w:t xml:space="preserve"> Get-RegistryKey -Key 'HKLM</w:t>
+      </w:r>
+      <w:proofErr w:type="gramStart"/>
+      <w:r>
+        <w:t>:SOFTWARE</w:t>
+      </w:r>
+      <w:proofErr w:type="gramEnd"/>
+      <w:r>
+        <w:t>\Microsoft\Windows\CurrentVersion\Uninstall\{1AD147D0-BE0E-3D6C-AC11-64F6DC4163F1}'</w:t>
       </w:r>
     </w:p>
     <w:p>
@@ -28969,7 +29364,15 @@
         <w:t>C:\PS&gt;</w:t>
       </w:r>
       <w:r>
-        <w:t xml:space="preserve"> Get-RegistryKey -Key 'HKLM:Software\Wow6432Node\Microsoft\Microsoft SQL Server Compact Edition\v3.5' -Value 'Version'</w:t>
+        <w:t xml:space="preserve"> Get-RegistryKey -Key 'HKLM</w:t>
+      </w:r>
+      <w:proofErr w:type="gramStart"/>
+      <w:r>
+        <w:t>:Software</w:t>
+      </w:r>
+      <w:proofErr w:type="gramEnd"/>
+      <w:r>
+        <w:t>\Wow6432Node\Microsoft\Microsoft SQL Server Compact Edition\v3.5' -Value 'Version'</w:t>
       </w:r>
     </w:p>
     <w:p>
@@ -29052,8 +29455,13 @@
         <w:ind w:firstLine="720"/>
       </w:pPr>
       <w:r>
-        <w:t>Specify the name of the scheduled task to retrieve details for. Uses regex match to find scheduled task.</w:t>
-      </w:r>
+        <w:t xml:space="preserve">Specify the name of the scheduled task to retrieve details for. </w:t>
+      </w:r>
+      <w:proofErr w:type="gramStart"/>
+      <w:r>
+        <w:t>Uses regex match to find scheduled task.</w:t>
+      </w:r>
+      <w:proofErr w:type="gramEnd"/>
     </w:p>
     <w:p>
       <w:pPr>
@@ -29372,7 +29780,15 @@
         <w:ind w:left="720"/>
       </w:pPr>
       <w:r>
-        <w:t>Get the User Profile Path, User Account Sid, and the User Account Name for all users that log onto the machine and also the Default User (which does  not log on).</w:t>
+        <w:t xml:space="preserve">Get the User Profile Path, User Account Sid, and the User Account Name for all users that log onto the machine and also the Default User (which </w:t>
+      </w:r>
+      <w:proofErr w:type="gramStart"/>
+      <w:r>
+        <w:t>does  not</w:t>
+      </w:r>
+      <w:proofErr w:type="gramEnd"/>
+      <w:r>
+        <w:t xml:space="preserve"> log on).</w:t>
       </w:r>
     </w:p>
     <w:p>
@@ -29435,7 +29851,15 @@
         <w:ind w:firstLine="720"/>
       </w:pPr>
       <w:r>
-        <w:t>Exclude system profiles: SYSTEM, LOCAL SERVICE, NETWORK SERVICE. Default is: $true.</w:t>
+        <w:t xml:space="preserve">Exclude system profiles: SYSTEM, LOCAL SERVICE, </w:t>
+      </w:r>
+      <w:proofErr w:type="gramStart"/>
+      <w:r>
+        <w:t>NETWORK</w:t>
+      </w:r>
+      <w:proofErr w:type="gramEnd"/>
+      <w:r>
+        <w:t xml:space="preserve"> SERVICE. Default is: $true.</w:t>
       </w:r>
     </w:p>
     <w:p>
@@ -29537,8 +29961,13 @@
       <w:pPr>
         <w:ind w:left="720"/>
       </w:pPr>
-      <w:r>
-        <w:t>Returns the user profile path for each user on the system. This information can then be used to make modifications under the user profile on the filesystem.</w:t>
+      <w:proofErr w:type="gramStart"/>
+      <w:r>
+        <w:t>Returns the user profile path for each user on the system.</w:t>
+      </w:r>
+      <w:proofErr w:type="gramEnd"/>
+      <w:r>
+        <w:t xml:space="preserve"> This information can then be used to make modifications under the user profile on the filesystem.</w:t>
       </w:r>
     </w:p>
     <w:p>
@@ -29589,7 +30018,15 @@
         <w:ind w:left="720"/>
       </w:pPr>
       <w:r>
-        <w:t>Returns the following properties for each window: WindowTitle, WindowHandle, ParentProcess, ParentProcessMainWindowHandle.</w:t>
+        <w:t xml:space="preserve">Returns the following properties for each window: WindowTitle, WindowHandle, ParentProcess, </w:t>
+      </w:r>
+      <w:proofErr w:type="gramStart"/>
+      <w:r>
+        <w:t>ParentProcessMainWindowHandle</w:t>
+      </w:r>
+      <w:proofErr w:type="gramEnd"/>
+      <w:r>
+        <w:t>.</w:t>
       </w:r>
     </w:p>
     <w:p>
@@ -29630,9 +30067,11 @@
       <w:pPr>
         <w:ind w:firstLine="720"/>
       </w:pPr>
+      <w:proofErr w:type="gramStart"/>
       <w:r>
         <w:t>The title of the application window to search for using regex matching.</w:t>
       </w:r>
+      <w:proofErr w:type="gramEnd"/>
     </w:p>
     <w:p>
       <w:pPr>
@@ -29721,9 +30160,11 @@
       <w:pPr>
         <w:ind w:firstLine="720"/>
       </w:pPr>
+      <w:proofErr w:type="gramStart"/>
       <w:r>
         <w:t>Gets details for each window that has the words "Microsoft Word" in the title.</w:t>
       </w:r>
+      <w:proofErr w:type="gramEnd"/>
     </w:p>
     <w:p>
       <w:pPr>
@@ -29751,9 +30192,11 @@
       <w:pPr>
         <w:ind w:left="720"/>
       </w:pPr>
+      <w:proofErr w:type="gramStart"/>
       <w:r>
         <w:t>Gets details for all windows with a title.</w:t>
       </w:r>
+      <w:proofErr w:type="gramEnd"/>
     </w:p>
     <w:p>
       <w:pPr>
@@ -29774,7 +30217,15 @@
         <w:t xml:space="preserve"> </w:t>
       </w:r>
       <w:r>
-        <w:t>Get-WindowTitle -GetAllWindowTitles | Where-Object { $_.ParentProcess -eq 'WINWORD' }</w:t>
+        <w:t xml:space="preserve">Get-WindowTitle -GetAllWindowTitles | Where-Object </w:t>
+      </w:r>
+      <w:proofErr w:type="gramStart"/>
+      <w:r>
+        <w:t>{ $</w:t>
+      </w:r>
+      <w:proofErr w:type="gramEnd"/>
+      <w:r>
+        <w:t>_.ParentProcess -eq 'WINWORD' }</w:t>
       </w:r>
     </w:p>
     <w:p>
@@ -29785,8 +30236,13 @@
         <w:t>Get details</w:t>
       </w:r>
       <w:r>
-        <w:t xml:space="preserve"> for all windows belonging to Microsoft Word process with name "WINWORD".</w:t>
-      </w:r>
+        <w:t xml:space="preserve"> for all windows belonging to Microsoft Word process with name "WINWORD"</w:t>
+      </w:r>
+      <w:proofErr w:type="gramStart"/>
+      <w:r>
+        <w:t>.</w:t>
+      </w:r>
+      <w:proofErr w:type="gramEnd"/>
     </w:p>
     <w:p>
       <w:pPr>
@@ -29951,6 +30407,7 @@
       <w:pPr>
         <w:ind w:firstLine="720"/>
       </w:pPr>
+      <w:proofErr w:type="gramStart"/>
       <w:r>
         <w:t xml:space="preserve">Only compatible with SCCM 2012 </w:t>
       </w:r>
@@ -29958,7 +30415,11 @@
         <w:t xml:space="preserve">Client </w:t>
       </w:r>
       <w:r>
-        <w:t xml:space="preserve">or higher. </w:t>
+        <w:t>or higher.</w:t>
+      </w:r>
+      <w:proofErr w:type="gramEnd"/>
+      <w:r>
+        <w:t xml:space="preserve"> </w:t>
       </w:r>
       <w:r>
         <w:t>This function can take several minutes to run</w:t>
@@ -30183,9 +30644,19 @@
       <w:pPr>
         <w:ind w:left="720"/>
       </w:pPr>
-      <w:r>
-        <w:t>Script block which contains HKCU registry settings which should be modified for all users on the system. Must specify the -SID parameter for all HKCU settings.</w:t>
-      </w:r>
+      <w:proofErr w:type="gramStart"/>
+      <w:r>
+        <w:t>Script block which contains HKCU registry settings which should be modified for all users on the system.</w:t>
+      </w:r>
+      <w:proofErr w:type="gramEnd"/>
+      <w:r>
+        <w:t xml:space="preserve"> </w:t>
+      </w:r>
+      <w:proofErr w:type="gramStart"/>
+      <w:r>
+        <w:t>Must specify the -SID parameter for all HKCU settings.</w:t>
+      </w:r>
+      <w:proofErr w:type="gramEnd"/>
     </w:p>
     <w:p>
       <w:pPr>
@@ -30542,9 +31013,11 @@
       <w:pPr>
         <w:ind w:firstLine="720"/>
       </w:pPr>
+      <w:proofErr w:type="gramStart"/>
       <w:r>
         <w:t>Triggers SCCM to invoke the requested schedule task id.</w:t>
       </w:r>
+      <w:proofErr w:type="gramEnd"/>
     </w:p>
     <w:p>
       <w:r>
@@ -30719,9 +31192,11 @@
       <w:pPr>
         <w:ind w:firstLine="720"/>
       </w:pPr>
+      <w:proofErr w:type="gramStart"/>
       <w:r>
         <w:t>Path to the new folder which should be created.</w:t>
       </w:r>
+      <w:proofErr w:type="gramEnd"/>
     </w:p>
     <w:p>
       <w:pPr>
@@ -31417,10 +31892,12 @@
       <w:pPr>
         <w:ind w:firstLine="720"/>
       </w:pPr>
+      <w:proofErr w:type="gramStart"/>
       <w:r>
         <w:lastRenderedPageBreak/>
         <w:t>Path of the file to remove.</w:t>
       </w:r>
+      <w:proofErr w:type="gramEnd"/>
     </w:p>
     <w:p>
       <w:pPr>
@@ -31493,7 +31970,15 @@
         <w:t>C:\PS&gt;</w:t>
       </w:r>
       <w:r>
-        <w:t>Remove-File -Path 'C:\Windows\Downloaded Program Files\Temp.inf'</w:t>
+        <w:t>Remove-File -Path 'C</w:t>
+      </w:r>
+      <w:proofErr w:type="gramStart"/>
+      <w:r>
+        <w:t>:\</w:t>
+      </w:r>
+      <w:proofErr w:type="gramEnd"/>
+      <w:r>
+        <w:t>Windows\Downloaded Program Files\Temp.inf'</w:t>
       </w:r>
     </w:p>
     <w:p>
@@ -31512,7 +31997,15 @@
         <w:t>C:\PS&gt;</w:t>
       </w:r>
       <w:r>
-        <w:t>Remove-File -Path 'C:\Windows\Downloaded Program Files' -Recurse</w:t>
+        <w:t>Remove-File -Path 'C</w:t>
+      </w:r>
+      <w:proofErr w:type="gramStart"/>
+      <w:r>
+        <w:t>:\</w:t>
+      </w:r>
+      <w:proofErr w:type="gramEnd"/>
+      <w:r>
+        <w:t>Windows\Downloaded Program Files' -Recurse</w:t>
       </w:r>
     </w:p>
     <w:p>
@@ -31587,9 +32080,11 @@
       <w:pPr>
         <w:ind w:firstLine="720"/>
       </w:pPr>
+      <w:proofErr w:type="gramStart"/>
       <w:r>
         <w:t>Path to the folder which should be removed.</w:t>
       </w:r>
+      <w:proofErr w:type="gramEnd"/>
     </w:p>
     <w:p>
       <w:pPr>
@@ -31682,9 +32177,11 @@
       <w:pPr>
         <w:ind w:left="720"/>
       </w:pPr>
+      <w:proofErr w:type="gramStart"/>
       <w:r>
         <w:t>Removes all MSI applications matching the specified application name.</w:t>
       </w:r>
+      <w:proofErr w:type="gramEnd"/>
     </w:p>
     <w:p>
       <w:pPr>
@@ -31723,9 +32220,19 @@
       <w:pPr>
         <w:ind w:firstLine="720"/>
       </w:pPr>
-      <w:r>
-        <w:t>The name of the application to uninstall. Performs a regex match on the application display name by default.</w:t>
-      </w:r>
+      <w:proofErr w:type="gramStart"/>
+      <w:r>
+        <w:t>The name of the application to uninstall.</w:t>
+      </w:r>
+      <w:proofErr w:type="gramEnd"/>
+      <w:r>
+        <w:t xml:space="preserve"> </w:t>
+      </w:r>
+      <w:proofErr w:type="gramStart"/>
+      <w:r>
+        <w:t>Performs a regex match on the application display name by default.</w:t>
+      </w:r>
+      <w:proofErr w:type="gramEnd"/>
     </w:p>
     <w:p>
       <w:pPr>
@@ -31846,8 +32353,13 @@
       <w:pPr>
         <w:ind w:left="720"/>
       </w:pPr>
-      <w:r>
-        <w:t>Overrides the default logging options specified in the XML configuration file. Default options are: "/L*v".</w:t>
+      <w:proofErr w:type="gramStart"/>
+      <w:r>
+        <w:t>Overrides the default logging options specified in the XML configuration file.</w:t>
+      </w:r>
+      <w:proofErr w:type="gramEnd"/>
+      <w:r>
+        <w:t xml:space="preserve"> Default options are: "/L*v".</w:t>
       </w:r>
     </w:p>
     <w:p>
@@ -31868,8 +32380,13 @@
       <w:pPr>
         <w:ind w:left="720"/>
       </w:pPr>
-      <w:r>
-        <w:t>Overrides the default log file name. The default log file name is generated from the MSI file name. If LogName does not end in .log, it will be automatically appended. For uninstallations, by default the product code is resolved to the displayname and version of the application.</w:t>
+      <w:proofErr w:type="gramStart"/>
+      <w:r>
+        <w:t>Overrides the default log file name.</w:t>
+      </w:r>
+      <w:proofErr w:type="gramEnd"/>
+      <w:r>
+        <w:t xml:space="preserve"> The default log file name is generated from the MSI file name. If LogName does not end in .log, it will be automatically appended. For uninstallations, by default the product code is resolved to the displayname and version of the application.</w:t>
       </w:r>
     </w:p>
     <w:p>
@@ -32123,8 +32640,21 @@
       <w:pPr>
         <w:ind w:left="720"/>
       </w:pPr>
-      <w:r>
-        <w:t>The security identifier (SID) for a user. Specifying this parameter will convert a HKEY_CURRENT_USER registry key to the HKEY_USERS\$SID format.</w:t>
+      <w:proofErr w:type="gramStart"/>
+      <w:r>
+        <w:t>The security identifier (SID) for a user.</w:t>
+      </w:r>
+      <w:proofErr w:type="gramEnd"/>
+      <w:r>
+        <w:t xml:space="preserve"> Specifying this parameter will convert a HKEY_CURRENT_USER </w:t>
+      </w:r>
+      <w:proofErr w:type="gramStart"/>
+      <w:r>
+        <w:t>registry</w:t>
+      </w:r>
+      <w:proofErr w:type="gramEnd"/>
+      <w:r>
+        <w:t xml:space="preserve"> key to the HKEY_USERS\$SID format.</w:t>
       </w:r>
     </w:p>
     <w:p>
@@ -32184,7 +32714,13 @@
         <w:t>C:\PS&gt;</w:t>
       </w:r>
       <w:r>
-        <w:t xml:space="preserve"> Remove-RegistryKey -Key 'HKEY_CURRENT_USER\SOFTWARE\Microsoft\Windows\CurrentVersion\RunOnce'</w:t>
+        <w:t xml:space="preserve"> Remove-RegistryKey -Key 'HKEY_CURRENT_USER\S</w:t>
+      </w:r>
+      <w:r>
+        <w:t>oftware</w:t>
+      </w:r>
+      <w:r>
+        <w:t>\Microsoft\Windows\CurrentVersion\RunOnce'</w:t>
       </w:r>
     </w:p>
     <w:p>
@@ -32203,7 +32739,15 @@
         <w:t>C:\PS&gt;</w:t>
       </w:r>
       <w:r>
-        <w:t xml:space="preserve"> Remove-RegistryKey -Key 'HKLM:SOFTWARE\Microsoft\Windows\CurrentVersion\Run' -Name 'RunAppInstall'</w:t>
+        <w:t xml:space="preserve"> Remove-RegistryKey -Key 'HKLM</w:t>
+      </w:r>
+      <w:proofErr w:type="gramStart"/>
+      <w:r>
+        <w:t>:SOFTWARE</w:t>
+      </w:r>
+      <w:proofErr w:type="gramEnd"/>
+      <w:r>
+        <w:t>\Microsoft\Windows\CurrentVersion\Run' -Name 'RunAppInstall'</w:t>
       </w:r>
     </w:p>
     <w:p>
@@ -32278,8 +32822,21 @@
       <w:pPr>
         <w:ind w:left="720"/>
       </w:pPr>
-      <w:r>
-        <w:t>The error record to resolve. The default error record is the lastest one: $global:Error[0]. This parameter will also accept an array of error records.</w:t>
+      <w:proofErr w:type="gramStart"/>
+      <w:r>
+        <w:t>The error record to resolve.</w:t>
+      </w:r>
+      <w:proofErr w:type="gramEnd"/>
+      <w:r>
+        <w:t xml:space="preserve"> The default error record is the lastest one: $global</w:t>
+      </w:r>
+      <w:proofErr w:type="gramStart"/>
+      <w:r>
+        <w:t>:Error</w:t>
+      </w:r>
+      <w:proofErr w:type="gramEnd"/>
+      <w:r>
+        <w:t>[0]. This parameter will also accept an array of error records.</w:t>
       </w:r>
     </w:p>
     <w:p>
@@ -32300,9 +32857,19 @@
       <w:pPr>
         <w:ind w:left="720"/>
       </w:pPr>
-      <w:r>
-        <w:t>The list of properties to display from the error record. Use "*" to display all properties. Default list of error properties is: Message, FullyQualifiedErrorId, ScriptStackTrace, PositionMessage, InnerException</w:t>
-      </w:r>
+      <w:proofErr w:type="gramStart"/>
+      <w:r>
+        <w:t>The list of properties to display from the error record.</w:t>
+      </w:r>
+      <w:proofErr w:type="gramEnd"/>
+      <w:r>
+        <w:t xml:space="preserve"> Use "*" to display all properties. Default list of error properties is: Message, FullyQualifiedErrorId, ScriptStackTrace, PositionMessage, </w:t>
+      </w:r>
+      <w:proofErr w:type="gramStart"/>
+      <w:r>
+        <w:t>InnerException</w:t>
+      </w:r>
+      <w:proofErr w:type="gramEnd"/>
     </w:p>
     <w:p>
       <w:pPr>
@@ -32322,10 +32889,12 @@
       <w:pPr>
         <w:ind w:left="720"/>
       </w:pPr>
+      <w:proofErr w:type="gramStart"/>
       <w:r>
         <w:lastRenderedPageBreak/>
         <w:t>Get error record details as represented by $_.</w:t>
       </w:r>
+      <w:proofErr w:type="gramEnd"/>
     </w:p>
     <w:p>
       <w:pPr>
@@ -32367,9 +32936,11 @@
       <w:pPr>
         <w:ind w:left="720"/>
       </w:pPr>
+      <w:proofErr w:type="gramStart"/>
       <w:r>
         <w:t>Get error record exception details as represented by $_.Exception.</w:t>
       </w:r>
+      <w:proofErr w:type="gramEnd"/>
     </w:p>
     <w:p>
       <w:pPr>
@@ -32389,9 +32960,19 @@
       <w:pPr>
         <w:ind w:left="720"/>
       </w:pPr>
-      <w:r>
-        <w:t>Get error record inner exception details as represented by $_.Exception.InnerException. Will retrieve all inner exceptions if there is more than one.</w:t>
-      </w:r>
+      <w:proofErr w:type="gramStart"/>
+      <w:r>
+        <w:t>Get error record inner exception details as represented by $_.Exception.InnerException.</w:t>
+      </w:r>
+      <w:proofErr w:type="gramEnd"/>
+      <w:r>
+        <w:t xml:space="preserve"> </w:t>
+      </w:r>
+      <w:proofErr w:type="gramStart"/>
+      <w:r>
+        <w:t>Will retrieve all inner exceptions if there is more than one.</w:t>
+      </w:r>
+      <w:proofErr w:type="gramEnd"/>
     </w:p>
     <w:p>
       <w:pPr>
@@ -32482,7 +33063,15 @@
         <w:t>C:\PS&gt;</w:t>
       </w:r>
       <w:r>
-        <w:t xml:space="preserve"> Resolve-Error -GetErrorInvocation:$false</w:t>
+        <w:t xml:space="preserve"> Resolve-Error -GetErrorInvocation</w:t>
+      </w:r>
+      <w:proofErr w:type="gramStart"/>
+      <w:r>
+        <w:t>:$</w:t>
+      </w:r>
+      <w:proofErr w:type="gramEnd"/>
+      <w:r>
+        <w:t>false</w:t>
       </w:r>
     </w:p>
     <w:p>
@@ -32565,9 +33154,11 @@
       <w:pPr>
         <w:ind w:firstLine="720"/>
       </w:pPr>
+      <w:proofErr w:type="gramStart"/>
       <w:r>
         <w:t>The title of the application window to search for using regex matching.</w:t>
       </w:r>
+      <w:proofErr w:type="gramEnd"/>
     </w:p>
     <w:p>
       <w:pPr>
@@ -32653,8 +33244,21 @@
       <w:pPr>
         <w:ind w:left="720"/>
       </w:pPr>
-      <w:r>
-        <w:t>The sequence of keys to send. Info on Key input at: http://msdn.microsoft.com/en-us/library/System.Windows.Forms.SendKeys(v=vs.100).aspx</w:t>
+      <w:proofErr w:type="gramStart"/>
+      <w:r>
+        <w:t>The sequence of keys to send.</w:t>
+      </w:r>
+      <w:proofErr w:type="gramEnd"/>
+      <w:r>
+        <w:t xml:space="preserve"> Info on Key input at: http://msdn.microsoft.com/en-us/library/</w:t>
+      </w:r>
+      <w:proofErr w:type="gramStart"/>
+      <w:r>
+        <w:t>System.Windows.Forms.SendKeys(</w:t>
+      </w:r>
+      <w:proofErr w:type="gramEnd"/>
+      <w:r>
+        <w:t>v=vs.100).aspx</w:t>
       </w:r>
     </w:p>
     <w:p>
@@ -32775,7 +33379,15 @@
         <w:t>Send-Keys -</w:t>
       </w:r>
       <w:r>
-        <w:t>WindowHandle ([IntPtr]17368294) -Key 'Hello world'</w:t>
+        <w:t>WindowHandle ([IntPtr</w:t>
+      </w:r>
+      <w:proofErr w:type="gramStart"/>
+      <w:r>
+        <w:t>]17368294</w:t>
+      </w:r>
+      <w:proofErr w:type="gramEnd"/>
+      <w:r>
+        <w:t>) -Key 'Hello world'</w:t>
       </w:r>
     </w:p>
     <w:p>
@@ -32870,7 +33482,15 @@
         <w:ind w:left="720"/>
       </w:pPr>
       <w:r>
-        <w:t>- Creates the registry entries in HKLM:SOFTWARE\Microsoft\Active Setup\Installed Components\$installName.</w:t>
+        <w:t>- Creates the registry entries in HKLM</w:t>
+      </w:r>
+      <w:proofErr w:type="gramStart"/>
+      <w:r>
+        <w:t>:SOFTWARE</w:t>
+      </w:r>
+      <w:proofErr w:type="gramEnd"/>
+      <w:r>
+        <w:t>\Microsoft\Active Setup\Installed Components\$installName.</w:t>
       </w:r>
     </w:p>
     <w:p>
@@ -32935,9 +33555,11 @@
       <w:pPr>
         <w:ind w:firstLine="720"/>
       </w:pPr>
+      <w:proofErr w:type="gramStart"/>
       <w:r>
         <w:t>Full destination path to the file that will be executed for each user that logs in.</w:t>
       </w:r>
+      <w:proofErr w:type="gramEnd"/>
     </w:p>
     <w:p>
       <w:pPr>
@@ -32965,9 +33587,11 @@
       <w:pPr>
         <w:ind w:firstLine="720"/>
       </w:pPr>
+      <w:proofErr w:type="gramStart"/>
       <w:r>
         <w:t>Arguments to pass to the file being executed.</w:t>
       </w:r>
+      <w:proofErr w:type="gramEnd"/>
     </w:p>
     <w:p>
       <w:pPr>
@@ -32987,8 +33611,13 @@
       <w:pPr>
         <w:ind w:left="720"/>
       </w:pPr>
-      <w:r>
-        <w:t>Description for the Active Setup. Users will see "Setting up personalised settings for: $Description" at logon. Default is: $installName.</w:t>
+      <w:proofErr w:type="gramStart"/>
+      <w:r>
+        <w:t>Description for the Active Setup.</w:t>
+      </w:r>
+      <w:proofErr w:type="gramEnd"/>
+      <w:r>
+        <w:t xml:space="preserve"> Users will see "Setting up personalised settings for: $Description" at logon. Default is: $installName.</w:t>
       </w:r>
     </w:p>
     <w:p>
@@ -33009,8 +33638,13 @@
       <w:pPr>
         <w:ind w:firstLine="720"/>
       </w:pPr>
-      <w:r>
-        <w:t>Name of the registry key for the Active Setup entry. Default is: $installName.</w:t>
+      <w:proofErr w:type="gramStart"/>
+      <w:r>
+        <w:t>Name of the registry key for the Active Setup entry.</w:t>
+      </w:r>
+      <w:proofErr w:type="gramEnd"/>
+      <w:r>
+        <w:t xml:space="preserve"> Default is: $installName.</w:t>
       </w:r>
     </w:p>
     <w:p>
@@ -33031,8 +33665,13 @@
       <w:pPr>
         <w:ind w:left="720"/>
       </w:pPr>
-      <w:r>
-        <w:t>Optional. Specify version for Active setup entry. Active Setup is not triggered if Version value has more than 8 consecutive digits. Use commas to get around this limitation.</w:t>
+      <w:proofErr w:type="gramStart"/>
+      <w:r>
+        <w:t>Optional.</w:t>
+      </w:r>
+      <w:proofErr w:type="gramEnd"/>
+      <w:r>
+        <w:t xml:space="preserve"> Specify version for Active setup entry. Active Setup is not triggered if Version value has more than 8 consecutive digits. Use commas to get around this limitation.</w:t>
       </w:r>
     </w:p>
     <w:p>
@@ -33053,8 +33692,13 @@
       <w:pPr>
         <w:ind w:left="720"/>
       </w:pPr>
-      <w:r>
-        <w:t>Optional. Arbitrary string used to specify the installation language of the file being executed. Not replicated to HKCU.</w:t>
+      <w:proofErr w:type="gramStart"/>
+      <w:r>
+        <w:t>Optional.</w:t>
+      </w:r>
+      <w:proofErr w:type="gramEnd"/>
+      <w:r>
+        <w:t xml:space="preserve"> Arbitrary string used to specify the installation language of the file being executed. Not replicated to HKCU.</w:t>
       </w:r>
     </w:p>
     <w:p>
@@ -33076,8 +33720,13 @@
         <w:ind w:left="720"/>
       </w:pPr>
       <w:r>
-        <w:t>Remove Active Setup entry from HKLM registry hive. Will also load each logon user's HKCU registry hive to remove Active Setup entry.</w:t>
-      </w:r>
+        <w:t xml:space="preserve">Remove Active Setup entry from HKLM registry hive. </w:t>
+      </w:r>
+      <w:proofErr w:type="gramStart"/>
+      <w:r>
+        <w:t>Will also load each logon user's HKCU registry hive to remove Active Setup entry.</w:t>
+      </w:r>
+      <w:proofErr w:type="gramEnd"/>
     </w:p>
     <w:p>
       <w:pPr>
@@ -33097,9 +33746,11 @@
       <w:pPr>
         <w:ind w:left="720"/>
       </w:pPr>
+      <w:proofErr w:type="gramStart"/>
       <w:r>
         <w:t>Disables the Active Setup entry so that the StubPath file will not be executed.</w:t>
       </w:r>
+      <w:proofErr w:type="gramEnd"/>
     </w:p>
     <w:p>
       <w:pPr>
@@ -33155,7 +33806,15 @@
         <w:t xml:space="preserve"> </w:t>
       </w:r>
       <w:r>
-        <w:t>Set-ActiveSetup -StubExePath 'C:\Users\Public\Company\ProgramUserConfig.vbs' -Arguments '/Silent' -Description 'Program User Config' -Key 'ProgramUserConfig' -Locale 'en'</w:t>
+        <w:t>Set-ActiveSetup -StubExePath 'C</w:t>
+      </w:r>
+      <w:proofErr w:type="gramStart"/>
+      <w:r>
+        <w:t>:\</w:t>
+      </w:r>
+      <w:proofErr w:type="gramEnd"/>
+      <w:r>
+        <w:t>Users\Public\Company\ProgramUserConfig.vbs' -Arguments '/Silent' -Description 'Program User Config' -Key 'ProgramUserConfig' -Locale 'en'</w:t>
       </w:r>
     </w:p>
     <w:p>
@@ -33204,9 +33863,11 @@
       </w:r>
     </w:p>
     <w:p>
+      <w:proofErr w:type="gramStart"/>
       <w:r>
         <w:t>Deletes "ProgramUserConfig" active setup entry from all registry hives.</w:t>
       </w:r>
+      <w:proofErr w:type="gramEnd"/>
     </w:p>
     <w:p>
       <w:pPr>
@@ -33370,9 +34031,19 @@
       <w:pPr>
         <w:ind w:firstLine="720"/>
       </w:pPr>
-      <w:r>
-        <w:t>Value for the key within the section of the INI file. To remove a value, set this variable to $null.</w:t>
-      </w:r>
+      <w:proofErr w:type="gramStart"/>
+      <w:r>
+        <w:t>Value for the key within the section of the INI file.</w:t>
+      </w:r>
+      <w:proofErr w:type="gramEnd"/>
+      <w:r>
+        <w:t xml:space="preserve"> </w:t>
+      </w:r>
+      <w:proofErr w:type="gramStart"/>
+      <w:r>
+        <w:t>To remove a value, set this variable to $null.</w:t>
+      </w:r>
+      <w:proofErr w:type="gramEnd"/>
     </w:p>
     <w:p>
       <w:pPr>
@@ -33506,11 +34177,16 @@
       <w:pPr>
         <w:ind w:left="720"/>
       </w:pPr>
+      <w:proofErr w:type="gramStart"/>
       <w:r>
         <w:t>A</w:t>
       </w:r>
       <w:r>
-        <w:t xml:space="preserve">ction to be performed. Options: </w:t>
+        <w:t>ction to be performed.</w:t>
+      </w:r>
+      <w:proofErr w:type="gramEnd"/>
+      <w:r>
+        <w:t xml:space="preserve"> Options: </w:t>
       </w:r>
       <w:r>
         <w:t>'PintoStartMenu',</w:t>
@@ -33744,8 +34420,13 @@
       <w:pPr>
         <w:ind w:left="720"/>
       </w:pPr>
-      <w:r>
-        <w:t>The type of registry value to create or set. Options: 'Binary',</w:t>
+      <w:proofErr w:type="gramStart"/>
+      <w:r>
+        <w:t>The type of registry value to create or set.</w:t>
+      </w:r>
+      <w:proofErr w:type="gramEnd"/>
+      <w:r>
+        <w:t xml:space="preserve"> Options: 'Binary',</w:t>
       </w:r>
       <w:r>
         <w:t xml:space="preserve"> </w:t>
@@ -33808,8 +34489,13 @@
       <w:pPr>
         <w:ind w:left="720"/>
       </w:pPr>
-      <w:r>
-        <w:t>The security identifier (SID) for a user. Specifying this parameter will convert a HKEY_CURRENT_USER registry key to the HKEY_USERS\$SID format.</w:t>
+      <w:proofErr w:type="gramStart"/>
+      <w:r>
+        <w:t>The security identifier (SID) for a user.</w:t>
+      </w:r>
+      <w:proofErr w:type="gramEnd"/>
+      <w:r>
+        <w:t xml:space="preserve"> Specifying this parameter will convert a HKEY_CURRENT_USER registry key to the HKEY_USERS\$SID format.</w:t>
       </w:r>
     </w:p>
     <w:p>
@@ -34183,8 +34869,13 @@
       <w:pPr>
         <w:ind w:firstLine="720"/>
       </w:pPr>
-      <w:r>
-        <w:t>Time in milliseconds to display the balloon tip. Default: 500.</w:t>
+      <w:proofErr w:type="gramStart"/>
+      <w:r>
+        <w:t>Time in milliseconds to display the balloon tip.</w:t>
+      </w:r>
+      <w:proofErr w:type="gramEnd"/>
+      <w:r>
+        <w:t xml:space="preserve"> Default: 500.</w:t>
       </w:r>
     </w:p>
     <w:p>
@@ -34381,8 +35072,13 @@
       <w:pPr>
         <w:ind w:left="720"/>
       </w:pPr>
-      <w:r>
-        <w:t>Buttons to be included on the dialog box. Options: OK, OKCancel, AbortRetryIgnore, YesNoCancel, YesNo, RetryCancel, CancelTryAgainContinue. Default: OK.</w:t>
+      <w:proofErr w:type="gramStart"/>
+      <w:r>
+        <w:t>Buttons to be included on the dialog box.</w:t>
+      </w:r>
+      <w:proofErr w:type="gramEnd"/>
+      <w:r>
+        <w:t xml:space="preserve"> Options: OK, OKCancel, AbortRetryIgnore, YesNoCancel, YesNo, RetryCancel, CancelTryAgainContinue. Default: OK.</w:t>
       </w:r>
     </w:p>
     <w:p>
@@ -34403,8 +35099,13 @@
       <w:pPr>
         <w:ind w:firstLine="720"/>
       </w:pPr>
-      <w:r>
-        <w:t>The Default button that is selected. Options: First, Second, Third. Default: First.</w:t>
+      <w:proofErr w:type="gramStart"/>
+      <w:r>
+        <w:t>The Default button that is selected.</w:t>
+      </w:r>
+      <w:proofErr w:type="gramEnd"/>
+      <w:r>
+        <w:t xml:space="preserve"> Options: First, Second, Third. Default: First.</w:t>
       </w:r>
     </w:p>
     <w:p>
@@ -34425,8 +35126,13 @@
       <w:pPr>
         <w:ind w:firstLine="720"/>
       </w:pPr>
-      <w:r>
-        <w:t>Icon to display on the dialog box. Options: None, Stop, Question, Exclamation, Information. Default: None.</w:t>
+      <w:proofErr w:type="gramStart"/>
+      <w:r>
+        <w:t>Icon to display on the dialog box.</w:t>
+      </w:r>
+      <w:proofErr w:type="gramEnd"/>
+      <w:r>
+        <w:t xml:space="preserve"> Options: None, Stop, Question, Exclamation, Information. Default: None.</w:t>
       </w:r>
     </w:p>
     <w:p>
@@ -34447,8 +35153,13 @@
       <w:pPr>
         <w:ind w:left="720"/>
       </w:pPr>
-      <w:r>
-        <w:t>Timeout period in seconds before automatically closing the dialog box with the return message "Timeout". Default: UI timeout value set in the config XML file.</w:t>
+      <w:proofErr w:type="gramStart"/>
+      <w:r>
+        <w:t>Timeout period in seconds before automatically closing the dialog box with the return message "Timeout".</w:t>
+      </w:r>
+      <w:proofErr w:type="gramEnd"/>
+      <w:r>
+        <w:t xml:space="preserve"> Default: UI timeout value set in the config XML file.</w:t>
       </w:r>
     </w:p>
     <w:p>
@@ -34630,8 +35341,13 @@
       <w:pPr>
         <w:ind w:firstLine="720"/>
       </w:pPr>
-      <w:r>
-        <w:t>The location of the progress window. Default: just below top, centered.</w:t>
+      <w:proofErr w:type="gramStart"/>
+      <w:r>
+        <w:t>The location of the progress window.</w:t>
+      </w:r>
+      <w:proofErr w:type="gramEnd"/>
+      <w:r>
+        <w:t xml:space="preserve"> Default: just below top, centered.</w:t>
       </w:r>
     </w:p>
     <w:p>
@@ -34652,8 +35368,13 @@
       <w:pPr>
         <w:ind w:firstLine="720"/>
       </w:pPr>
-      <w:r>
-        <w:t>Specificies whether the progress window should be topmost. Default: $true.</w:t>
+      <w:proofErr w:type="gramStart"/>
+      <w:r>
+        <w:t>Specificies whether the progress window should be topmost.</w:t>
+      </w:r>
+      <w:proofErr w:type="gramEnd"/>
+      <w:r>
+        <w:t xml:space="preserve"> Default: $true.</w:t>
       </w:r>
     </w:p>
     <w:p>
@@ -34690,9 +35411,11 @@
       <w:pPr>
         <w:ind w:firstLine="720"/>
       </w:pPr>
+      <w:proofErr w:type="gramStart"/>
       <w:r>
         <w:t>Uses the default status message from the XML configuration file.</w:t>
       </w:r>
+      <w:proofErr w:type="gramEnd"/>
     </w:p>
     <w:p>
       <w:pPr>
@@ -34725,12 +35448,14 @@
       <w:pPr>
         <w:ind w:left="720"/>
       </w:pPr>
+      <w:proofErr w:type="gramStart"/>
       <w:r>
         <w:t>C:\PS&gt;</w:t>
       </w:r>
       <w:r>
         <w:t xml:space="preserve"> Show-InstallationProgress -StatusMessage "Installation in Progress...`nThe installation may take 20 minutes to complete."</w:t>
       </w:r>
+      <w:proofErr w:type="gramEnd"/>
     </w:p>
     <w:p>
       <w:pPr>
@@ -34821,8 +35546,13 @@
       <w:pPr>
         <w:ind w:firstLine="720"/>
       </w:pPr>
-      <w:r>
-        <w:t>Title of the prompt. Default: the application installation name.</w:t>
+      <w:proofErr w:type="gramStart"/>
+      <w:r>
+        <w:t>Title of the prompt.</w:t>
+      </w:r>
+      <w:proofErr w:type="gramEnd"/>
+      <w:r>
+        <w:t xml:space="preserve"> Default: the application installation name.</w:t>
       </w:r>
     </w:p>
     <w:p>
@@ -34865,8 +35595,13 @@
       <w:pPr>
         <w:ind w:left="720"/>
       </w:pPr>
-      <w:r>
-        <w:t>Alignment of the message text. Options: Left, Center, Right. Default: Center.</w:t>
+      <w:proofErr w:type="gramStart"/>
+      <w:r>
+        <w:t>Alignment of the message text.</w:t>
+      </w:r>
+      <w:proofErr w:type="gramEnd"/>
+      <w:r>
+        <w:t xml:space="preserve"> Options: Left, Center, Right. Default: Center.</w:t>
       </w:r>
     </w:p>
     <w:p>
@@ -35019,8 +35754,13 @@
       <w:pPr>
         <w:ind w:firstLine="720"/>
       </w:pPr>
-      <w:r>
-        <w:t>Specifies whether to minimize other windows when displaying prompt. Default: $false.</w:t>
+      <w:proofErr w:type="gramStart"/>
+      <w:r>
+        <w:t>Specifies whether to minimize other windows when displaying prompt.</w:t>
+      </w:r>
+      <w:proofErr w:type="gramEnd"/>
+      <w:r>
+        <w:t xml:space="preserve"> Default: $false.</w:t>
       </w:r>
     </w:p>
     <w:p>
@@ -35064,8 +35804,13 @@
       <w:pPr>
         <w:ind w:firstLine="720"/>
       </w:pPr>
-      <w:r>
-        <w:t>Specifies whether to exit the script if the UI times out. Default: $true.</w:t>
+      <w:proofErr w:type="gramStart"/>
+      <w:r>
+        <w:t>Specifies whether to exit the script if the UI times out.</w:t>
+      </w:r>
+      <w:proofErr w:type="gramEnd"/>
+      <w:r>
+        <w:t xml:space="preserve"> Default: $true.</w:t>
       </w:r>
     </w:p>
     <w:p>
@@ -35091,11 +35836,16 @@
       <w:pPr>
         <w:ind w:left="720"/>
       </w:pPr>
+      <w:proofErr w:type="gramStart"/>
       <w:r>
         <w:t>C:\PS&gt;</w:t>
       </w:r>
       <w:r>
-        <w:t xml:space="preserve"> Show-InstallationPrompt -Message 'Do you want to proceed with the installation?' -ButtonRightText 'Yes' -ButtonLeftText 'No'</w:t>
+        <w:t xml:space="preserve"> Show-InstallationPrompt -Message 'Do you want to proceed with the installation?'</w:t>
+      </w:r>
+      <w:proofErr w:type="gramEnd"/>
+      <w:r>
+        <w:t xml:space="preserve"> -ButtonRightText 'Yes' -ButtonLeftText 'No'</w:t>
       </w:r>
     </w:p>
     <w:p>
@@ -35129,11 +35879,16 @@
       <w:pPr>
         <w:ind w:left="720"/>
       </w:pPr>
+      <w:proofErr w:type="gramStart"/>
       <w:r>
         <w:t>C:\PS&gt;</w:t>
       </w:r>
       <w:r>
-        <w:t xml:space="preserve"> Show-InstallationPrompt -Message 'You can customise text to appear at the end of an install, or remove it completely for unattended installations.' -Icon Information -NoWait</w:t>
+        <w:t xml:space="preserve"> Show-InstallationPrompt -Message 'You can customise text to appear at the end of an install, or remove it completely for unattended installations.'</w:t>
+      </w:r>
+      <w:proofErr w:type="gramEnd"/>
+      <w:r>
+        <w:t xml:space="preserve"> -Icon Information -NoWait</w:t>
       </w:r>
     </w:p>
     <w:p>
@@ -35205,9 +35960,11 @@
       <w:pPr>
         <w:ind w:firstLine="720"/>
       </w:pPr>
+      <w:proofErr w:type="gramStart"/>
       <w:r>
         <w:t>Specifies the number of seconds to countdown to the system restart.</w:t>
       </w:r>
+      <w:proofErr w:type="gramEnd"/>
     </w:p>
     <w:p>
       <w:pPr>
@@ -35250,13 +36007,21 @@
         <w:ind w:left="675"/>
       </w:pPr>
       <w:r>
-        <w:t>Specifies not to show a countdown,</w:t>
+        <w:t>Specifies not to show a countdown</w:t>
+      </w:r>
+      <w:proofErr w:type="gramStart"/>
+      <w:r>
+        <w:t>,</w:t>
       </w:r>
       <w:r>
         <w:t xml:space="preserve"> </w:t>
       </w:r>
       <w:r>
-        <w:t xml:space="preserve"> just the Restart Now and Restart Later buttons.</w:t>
+        <w:t xml:space="preserve"> just</w:t>
+      </w:r>
+      <w:proofErr w:type="gramEnd"/>
+      <w:r>
+        <w:t xml:space="preserve"> the Restart Now and Restart Later buttons.</w:t>
       </w:r>
       <w:r>
         <w:t xml:space="preserve"> The UI will restore/reposition itself persistently based on the interval value specified in the config file.</w:t>
@@ -35376,7 +36141,15 @@
         <w:ind w:left="720"/>
       </w:pPr>
       <w:r>
-        <w:t>c) Countdown until applications are automatically closed.</w:t>
+        <w:t xml:space="preserve">c) Countdown until applications </w:t>
+      </w:r>
+      <w:proofErr w:type="gramStart"/>
+      <w:r>
+        <w:t>are</w:t>
+      </w:r>
+      <w:proofErr w:type="gramEnd"/>
+      <w:r>
+        <w:t xml:space="preserve"> automatically closed.</w:t>
       </w:r>
     </w:p>
     <w:p>
@@ -35408,8 +36181,13 @@
         <w:ind w:left="720"/>
       </w:pPr>
       <w:r>
-        <w:t>The dialog box will timeout after the timeout specified in the XML configuration file (default 1 hour and 55 minutes) to prevent SCCM installations from timing out and returning a failure code to SCCM. When the dialog times out, the script will exit and return a 1618 code (SCCM fast retry code).</w:t>
-      </w:r>
+        <w:t>The dialog box will timeout after the timeout specified in the XML configuration file (default 1 hour and 55 minutes) to prevent SCCM installations from timing out and returning a failure code to SCCM. When the dialog times out, the script will exit and return a 1618 code (SCCM fast retry code)</w:t>
+      </w:r>
+      <w:proofErr w:type="gramStart"/>
+      <w:r>
+        <w:t>.</w:t>
+      </w:r>
+      <w:proofErr w:type="gramEnd"/>
     </w:p>
     <w:p>
       <w:r>
@@ -35441,7 +36219,15 @@
         <w:ind w:left="720"/>
       </w:pPr>
       <w:r>
-        <w:t>Name of the process to stop (do not include the .exe). Specify multiple processes separated by a comma. Specify custom descriptions like this: "winword=Microsoft Office Word,excel=Microsoft Office Excel"</w:t>
+        <w:t>Name of the process to stop (do not include the .exe). Specify multiple processes separated by a comma. Specify custom descriptions like this: "winword=Microsoft Office Word</w:t>
+      </w:r>
+      <w:proofErr w:type="gramStart"/>
+      <w:r>
+        <w:t>,excel</w:t>
+      </w:r>
+      <w:proofErr w:type="gramEnd"/>
+      <w:r>
+        <w:t>=Microsoft Office Excel"</w:t>
       </w:r>
     </w:p>
     <w:p>
@@ -35484,8 +36270,13 @@
       <w:pPr>
         <w:ind w:left="720"/>
       </w:pPr>
-      <w:r>
-        <w:t>Option to provide a countdown in seconds until the specified applications are automatically closed. This only takes effect if deferral is now allowed or has expired.</w:t>
+      <w:proofErr w:type="gramStart"/>
+      <w:r>
+        <w:t>Option to provide a countdown in seconds until the specified applications are</w:t>
+      </w:r>
+      <w:proofErr w:type="gramEnd"/>
+      <w:r>
+        <w:t xml:space="preserve"> automatically closed. This only takes effect if deferral is now allowed or has expired.</w:t>
       </w:r>
     </w:p>
     <w:p>
@@ -35506,8 +36297,13 @@
       <w:pPr>
         <w:ind w:left="720"/>
       </w:pPr>
-      <w:r>
-        <w:t>Option to provide a countdown in seconds until the specified applications are automatically closed regardless of whether deferral is allowed.</w:t>
+      <w:proofErr w:type="gramStart"/>
+      <w:r>
+        <w:t>Option to provide a countdown in seconds until the specified applications are</w:t>
+      </w:r>
+      <w:proofErr w:type="gramEnd"/>
+      <w:r>
+        <w:t xml:space="preserve"> automatically closed regardless of whether deferral is allowed.</w:t>
       </w:r>
     </w:p>
     <w:p>
@@ -35827,8 +36623,13 @@
         <w:t>C:\PS&gt;</w:t>
       </w:r>
       <w:r>
-        <w:t xml:space="preserve"> Show-InstallationWelcome -CloseApps 'iexplore,winword,excel'</w:t>
-      </w:r>
+        <w:t xml:space="preserve"> Show-InstallationWelcome -CloseApps 'iexplore</w:t>
+      </w:r>
+      <w:proofErr w:type="gramStart"/>
+      <w:r>
+        <w:t>,winword,excel'</w:t>
+      </w:r>
+      <w:proofErr w:type="gramEnd"/>
     </w:p>
     <w:p>
       <w:pPr>
@@ -35855,7 +36656,15 @@
         <w:t>C:\PS&gt;</w:t>
       </w:r>
       <w:r>
-        <w:t xml:space="preserve"> Show-InstallationWelcome -CloseApps 'winword,excel' -Silent</w:t>
+        <w:t xml:space="preserve"> Show-InstallationWelcome -CloseApps 'winword</w:t>
+      </w:r>
+      <w:proofErr w:type="gramStart"/>
+      <w:r>
+        <w:t>,excel'</w:t>
+      </w:r>
+      <w:proofErr w:type="gramEnd"/>
+      <w:r>
+        <w:t xml:space="preserve"> -Silent</w:t>
       </w:r>
     </w:p>
     <w:p>
@@ -35882,7 +36691,15 @@
         <w:t>C:\PS&gt;</w:t>
       </w:r>
       <w:r>
-        <w:t xml:space="preserve"> Show-InstallationWelcome -CloseApps 'winword,excel' -BlockExecution</w:t>
+        <w:t xml:space="preserve"> Show-InstallationWelcome -CloseApps 'winword</w:t>
+      </w:r>
+      <w:proofErr w:type="gramStart"/>
+      <w:r>
+        <w:t>,excel'</w:t>
+      </w:r>
+      <w:proofErr w:type="gramEnd"/>
+      <w:r>
+        <w:t xml:space="preserve"> -BlockExecution</w:t>
       </w:r>
     </w:p>
     <w:p>
@@ -35909,7 +36726,15 @@
         <w:t>C:\PS&gt;</w:t>
       </w:r>
       <w:r>
-        <w:t xml:space="preserve"> Show-InstallationWelcome -CloseApps 'winword=Microsoft Office Word,excel=Microsoft Office Excel' -CloseAppsCountdown 600</w:t>
+        <w:t xml:space="preserve"> Show-InstallationWelcome -CloseApps 'winword=Microsoft Office Word</w:t>
+      </w:r>
+      <w:proofErr w:type="gramStart"/>
+      <w:r>
+        <w:t>,excel</w:t>
+      </w:r>
+      <w:proofErr w:type="gramEnd"/>
+      <w:r>
+        <w:t>=Microsoft Office Excel' -CloseAppsCountdown 600</w:t>
       </w:r>
     </w:p>
     <w:p>
@@ -35939,10 +36764,18 @@
         <w:t xml:space="preserve"> Show-Installatio</w:t>
       </w:r>
       <w:r>
-        <w:t>nWelcome -CloseApps 'winword,msaccess,excel</w:t>
-      </w:r>
-      <w:r>
-        <w:t>' -PersistPrompt</w:t>
+        <w:t>nWelcome -CloseApps 'winword</w:t>
+      </w:r>
+      <w:proofErr w:type="gramStart"/>
+      <w:r>
+        <w:t>,msaccess,excel</w:t>
+      </w:r>
+      <w:r>
+        <w:t>'</w:t>
+      </w:r>
+      <w:proofErr w:type="gramEnd"/>
+      <w:r>
+        <w:t xml:space="preserve"> -PersistPrompt</w:t>
       </w:r>
     </w:p>
     <w:p>
@@ -36016,7 +36849,15 @@
         <w:t>C:\PS&gt;</w:t>
       </w:r>
       <w:r>
-        <w:t xml:space="preserve"> Show-InstallationWelcome -CloseApps 'winword,excel' -BlockExecution -AllowDefer -DeferTimes 10 -DeferDeadline '25/08/2013' -CloseAppsCountdown 600</w:t>
+        <w:t xml:space="preserve"> Show-InstallationWelcome -CloseApps 'winword</w:t>
+      </w:r>
+      <w:proofErr w:type="gramStart"/>
+      <w:r>
+        <w:t>,excel'</w:t>
+      </w:r>
+      <w:proofErr w:type="gramEnd"/>
+      <w:r>
+        <w:t xml:space="preserve"> -BlockExecution -AllowDefer -DeferTimes 10 -DeferDeadline '25/08/2013' -CloseAppsCountdown 600</w:t>
       </w:r>
     </w:p>
     <w:p>
@@ -36216,8 +37057,13 @@
       <w:pPr>
         <w:ind w:left="720"/>
       </w:pPr>
-      <w:r>
-        <w:t>The amount of time to wait for a service to get out of a pending state before continuing. Default is 60 seconds.</w:t>
+      <w:proofErr w:type="gramStart"/>
+      <w:r>
+        <w:t>The amount of time to wait for a service to get out of a pending state before continuing.</w:t>
+      </w:r>
+      <w:proofErr w:type="gramEnd"/>
+      <w:r>
+        <w:t xml:space="preserve"> Default is 60 seconds.</w:t>
       </w:r>
     </w:p>
     <w:p>
@@ -36452,8 +37298,13 @@
       <w:pPr>
         <w:ind w:left="720"/>
       </w:pPr>
-      <w:r>
-        <w:t>The amount of time to wait for a service to get out of a pending state before continuing. Default is 60 seconds.</w:t>
+      <w:proofErr w:type="gramStart"/>
+      <w:r>
+        <w:t>The amount of time to wait for a service to get out of a pending state before continuing.</w:t>
+      </w:r>
+      <w:proofErr w:type="gramEnd"/>
+      <w:r>
+        <w:t xml:space="preserve"> Default is 60 seconds.</w:t>
       </w:r>
     </w:p>
     <w:p>
@@ -36572,9 +37423,19 @@
       <w:pPr>
         <w:ind w:left="720"/>
       </w:pPr>
-      <w:r>
-        <w:t>Tests whether the local machine is running on AC power and returns true/false. For detailed information, use -PassThru option.</w:t>
-      </w:r>
+      <w:proofErr w:type="gramStart"/>
+      <w:r>
+        <w:t>Tests whether the local machine is running on AC power and returns true/false.</w:t>
+      </w:r>
+      <w:proofErr w:type="gramEnd"/>
+      <w:r>
+        <w:t xml:space="preserve"> </w:t>
+      </w:r>
+      <w:proofErr w:type="gramStart"/>
+      <w:r>
+        <w:t>For detailed information, use -PassThru option.</w:t>
+      </w:r>
+      <w:proofErr w:type="gramEnd"/>
     </w:p>
     <w:p>
       <w:r>
@@ -36657,10 +37518,18 @@
         <w:ind w:firstLine="720"/>
       </w:pPr>
       <w:r>
-        <w:t>C:\PS&gt;</w:t>
-      </w:r>
-      <w:r>
-        <w:t>(Test-Battery -PassThru).IsLaptop</w:t>
+        <w:t>C:\PS</w:t>
+      </w:r>
+      <w:proofErr w:type="gramStart"/>
+      <w:r>
+        <w:t>&gt;</w:t>
+      </w:r>
+      <w:r>
+        <w:t>(</w:t>
+      </w:r>
+      <w:proofErr w:type="gramEnd"/>
+      <w:r>
+        <w:t>Test-Battery -PassThru).IsLaptop</w:t>
       </w:r>
     </w:p>
     <w:p>
@@ -36750,9 +37619,11 @@
       <w:pPr>
         <w:ind w:firstLine="720"/>
       </w:pPr>
+      <w:proofErr w:type="gramStart"/>
       <w:r>
         <w:t>KBNumber of the update.</w:t>
       </w:r>
+      <w:proofErr w:type="gramEnd"/>
     </w:p>
     <w:p>
       <w:r>
@@ -36823,9 +37694,11 @@
       <w:pPr>
         <w:ind w:left="720"/>
       </w:pPr>
+      <w:proofErr w:type="gramStart"/>
       <w:r>
         <w:t>Tests for an active local network connection, excluding wireless and virtual network adapters, by querying the Win32_NetworkAdapter WMI class.</w:t>
       </w:r>
+      <w:proofErr w:type="gramEnd"/>
     </w:p>
     <w:p>
       <w:r>
@@ -36904,12 +37777,14 @@
       <w:pPr>
         <w:ind w:firstLine="720"/>
       </w:pPr>
+      <w:proofErr w:type="gramStart"/>
       <w:r>
         <w:t>Tests whether PowerPoint is running in fullscreen slideshow mode to see if someone is presenting</w:t>
       </w:r>
       <w:r>
         <w:t>.</w:t>
       </w:r>
+      <w:proofErr w:type="gramEnd"/>
     </w:p>
     <w:p>
       <w:r>
@@ -37155,7 +38030,15 @@
         <w:t>C:\PS&gt;</w:t>
       </w:r>
       <w:r>
-        <w:t xml:space="preserve"> Test-ServiceExists -Name 'testservice' -PassThru | Where-Object { $_ } | ForEach-Object { $_.Delete() }</w:t>
+        <w:t xml:space="preserve"> Test-ServiceExists -Name 'testservice' -PassThru | Where-Object </w:t>
+      </w:r>
+      <w:proofErr w:type="gramStart"/>
+      <w:r>
+        <w:t>{ $</w:t>
+      </w:r>
+      <w:proofErr w:type="gramEnd"/>
+      <w:r>
+        <w:t>_ } | ForEach-Object { $_.Delete() }</w:t>
       </w:r>
     </w:p>
     <w:p>
@@ -37316,9 +38199,11 @@
       <w:pPr>
         <w:ind w:left="720"/>
       </w:pPr>
+      <w:proofErr w:type="gramStart"/>
       <w:r>
         <w:t>The message to write to the log file or output to the console.</w:t>
       </w:r>
+      <w:proofErr w:type="gramEnd"/>
     </w:p>
     <w:p>
       <w:pPr>
@@ -37339,8 +38224,13 @@
       <w:pPr>
         <w:ind w:left="720"/>
       </w:pPr>
-      <w:r>
-        <w:t>Defines message type. When writing to console or CMTrace.exe log format, it allows highlighting of message type. Options: 1 = Information (default), 2 = Warning (highlighted in yellow), 3 = Error (highlighted in red)</w:t>
+      <w:proofErr w:type="gramStart"/>
+      <w:r>
+        <w:t>Defines message type.</w:t>
+      </w:r>
+      <w:proofErr w:type="gramEnd"/>
+      <w:r>
+        <w:t xml:space="preserve"> When writing to console or CMTrace.exe log format, it allows highlighting of message type. Options: 1 = Information (default), 2 = Warning (highlighted in yellow), 3 = Error (highlighted in red)</w:t>
       </w:r>
     </w:p>
     <w:p>
@@ -37361,9 +38251,11 @@
       <w:pPr>
         <w:ind w:left="720"/>
       </w:pPr>
+      <w:proofErr w:type="gramStart"/>
       <w:r>
         <w:t>The source of the message being logged.</w:t>
       </w:r>
+      <w:proofErr w:type="gramEnd"/>
     </w:p>
     <w:p>
       <w:pPr>
@@ -37383,8 +38275,21 @@
       <w:pPr>
         <w:ind w:left="720"/>
       </w:pPr>
-      <w:r>
-        <w:t>The heading for the portion of the script that is being executed. Default is: $script:installPhase.</w:t>
+      <w:proofErr w:type="gramStart"/>
+      <w:r>
+        <w:t>The heading for the portion of the script that is being executed.</w:t>
+      </w:r>
+      <w:proofErr w:type="gramEnd"/>
+      <w:r>
+        <w:t xml:space="preserve"> Default is: $script</w:t>
+      </w:r>
+      <w:proofErr w:type="gramStart"/>
+      <w:r>
+        <w:t>:installPhase</w:t>
+      </w:r>
+      <w:proofErr w:type="gramEnd"/>
+      <w:r>
+        <w:t>.</w:t>
       </w:r>
     </w:p>
     <w:p>
@@ -37562,8 +38467,13 @@
       <w:pPr>
         <w:ind w:left="720"/>
       </w:pPr>
-      <w:r>
-        <w:t>Specifies that the message is a debug message. Debug messages only get logged if -LogDebugMessage is set to $true.</w:t>
+      <w:proofErr w:type="gramStart"/>
+      <w:r>
+        <w:t>Specifies that the message is a debug message.</w:t>
+      </w:r>
+      <w:proofErr w:type="gramEnd"/>
+      <w:r>
+        <w:t xml:space="preserve"> Debug messages only get logged if -LogDebugMessage is set to $true.</w:t>
       </w:r>
     </w:p>
     <w:p>
@@ -37735,7 +38645,7 @@
               <w:noProof/>
               <w:color w:val="FFFFFF" w:themeColor="background1"/>
             </w:rPr>
-            <w:t>4</w:t>
+            <w:t>1</w:t>
           </w:r>
           <w:r>
             <w:rPr>
@@ -37757,14 +38667,27 @@
           <w:pPr>
             <w:pStyle w:val="Footer"/>
           </w:pPr>
-          <w:fldSimple w:instr=" STYLEREF  &quot;1&quot;  ">
-            <w:r>
-              <w:rPr>
-                <w:noProof/>
-              </w:rPr>
-              <w:t>Overview</w:t>
-            </w:r>
-          </w:fldSimple>
+          <w:r>
+            <w:fldChar w:fldCharType="begin"/>
+          </w:r>
+          <w:r>
+            <w:instrText xml:space="preserve"> STYLEREF  "1"  </w:instrText>
+          </w:r>
+          <w:r>
+            <w:fldChar w:fldCharType="separate"/>
+          </w:r>
+          <w:r>
+            <w:rPr>
+              <w:noProof/>
+            </w:rPr>
+            <w:t>Overview</w:t>
+          </w:r>
+          <w:r>
+            <w:rPr>
+              <w:noProof/>
+            </w:rPr>
+            <w:fldChar w:fldCharType="end"/>
+          </w:r>
           <w:r>
             <w:t xml:space="preserve"> | PowerShell App Deployment Toolkit</w:t>
           </w:r>
@@ -42450,7 +43373,7 @@
   <a:extraClrSchemeLst/>
   <a:extLst>
     <a:ext uri="{05A4C25C-085E-4340-85A3-A5531E510DB2}">
-      <thm15:themeFamily xmlns:thm15="http://schemas.microsoft.com/office/thememl/2012/main" xmlns="" name="Office Theme" id="{62F939B6-93AF-4DB8-9C6B-D6C7DFDC589F}" vid="{4A3C46E8-61CC-4603-A589-7422A47A8E4A}"/>
+      <thm15:themeFamily xmlns="" xmlns:thm15="http://schemas.microsoft.com/office/thememl/2012/main" name="Office Theme" id="{62F939B6-93AF-4DB8-9C6B-D6C7DFDC589F}" vid="{4A3C46E8-61CC-4603-A589-7422A47A8E4A}"/>
     </a:ext>
   </a:extLst>
 </a:theme>
@@ -42461,7 +43384,7 @@
 </file>
 
 <file path=customXml/itemProps1.xml><?xml version="1.0" encoding="utf-8"?>
-<ds:datastoreItem xmlns:ds="http://schemas.openxmlformats.org/officeDocument/2006/customXml" ds:itemID="{C854222C-ED71-452D-87EA-0FCD579EF8D5}">
+<ds:datastoreItem xmlns:ds="http://schemas.openxmlformats.org/officeDocument/2006/customXml" ds:itemID="{732AB9CE-5195-4E04-A49A-DE6059682E2A}">
   <ds:schemaRefs>
     <ds:schemaRef ds:uri="http://schemas.openxmlformats.org/officeDocument/2006/bibliography"/>
   </ds:schemaRefs>

</xml_diff>

<commit_message>
Changed "Installation Defer" exit code to 60012
Changed 5000 exit code for "InstallationDefer_ExitCode" in config XML to
60012 to be in line with newly defined exit code ranges for the toolkit
</commit_message>
<xml_diff>
--- a/PSAppDeploymentToolkitAdminGuide.docx
+++ b/PSAppDeploymentToolkitAdminGuide.docx
@@ -103,7 +103,7 @@
           <w:szCs w:val="48"/>
         </w:rPr>
       </w:pPr>
-      <w:bookmarkStart w:id="0" w:name="_Toc419881315"/>
+      <w:bookmarkStart w:id="0" w:name="_Toc419963356"/>
       <w:r>
         <w:rPr>
           <w:i w:val="0"/>
@@ -333,17 +333,14 @@
         </w:rPr>
       </w:sdtEndPr>
       <w:sdtContent>
+        <w:bookmarkStart w:id="1" w:name="_GoBack" w:displacedByCustomXml="prev"/>
+        <w:bookmarkEnd w:id="1" w:displacedByCustomXml="prev"/>
         <w:p>
           <w:pPr>
             <w:pStyle w:val="TOCHeading"/>
           </w:pPr>
           <w:r>
-            <w:t>C</w:t>
-          </w:r>
-          <w:bookmarkStart w:id="1" w:name="_GoBack"/>
-          <w:bookmarkEnd w:id="1"/>
-          <w:r>
-            <w:t>ontents</w:t>
+            <w:t>Contents</w:t>
           </w:r>
         </w:p>
         <w:p>
@@ -375,7 +372,7 @@
             </w:rPr>
             <w:fldChar w:fldCharType="separate"/>
           </w:r>
-          <w:hyperlink w:anchor="_Toc419881315" w:history="1">
+          <w:hyperlink w:anchor="_Toc419963356" w:history="1">
             <w:r>
               <w:rPr>
                 <w:rStyle w:val="Hyperlink"/>
@@ -402,7 +399,7 @@
                 <w:noProof/>
                 <w:webHidden/>
               </w:rPr>
-              <w:instrText xml:space="preserve"> PAGEREF _Toc419881315 \h </w:instrText>
+              <w:instrText xml:space="preserve"> PAGEREF _Toc419963356 \h </w:instrText>
             </w:r>
             <w:r>
               <w:rPr>
@@ -445,7 +442,7 @@
               <w:lang w:eastAsia="en-US"/>
             </w:rPr>
           </w:pPr>
-          <w:hyperlink w:anchor="_Toc419881316" w:history="1">
+          <w:hyperlink w:anchor="_Toc419963357" w:history="1">
             <w:r>
               <w:rPr>
                 <w:rStyle w:val="Hyperlink"/>
@@ -486,7 +483,7 @@
                 <w:noProof/>
                 <w:webHidden/>
               </w:rPr>
-              <w:instrText xml:space="preserve"> PAGEREF _Toc419881316 \h </w:instrText>
+              <w:instrText xml:space="preserve"> PAGEREF _Toc419963357 \h </w:instrText>
             </w:r>
             <w:r>
               <w:rPr>
@@ -528,7 +525,7 @@
               <w:lang w:eastAsia="en-US"/>
             </w:rPr>
           </w:pPr>
-          <w:hyperlink w:anchor="_Toc419881317" w:history="1">
+          <w:hyperlink w:anchor="_Toc419963358" w:history="1">
             <w:r>
               <w:rPr>
                 <w:rStyle w:val="Hyperlink"/>
@@ -556,7 +553,7 @@
                 <w:noProof/>
                 <w:webHidden/>
               </w:rPr>
-              <w:instrText xml:space="preserve"> PAGEREF _Toc419881317 \h </w:instrText>
+              <w:instrText xml:space="preserve"> PAGEREF _Toc419963358 \h </w:instrText>
             </w:r>
             <w:r>
               <w:rPr>
@@ -598,7 +595,7 @@
               <w:lang w:eastAsia="en-US"/>
             </w:rPr>
           </w:pPr>
-          <w:hyperlink w:anchor="_Toc419881318" w:history="1">
+          <w:hyperlink w:anchor="_Toc419963359" w:history="1">
             <w:r>
               <w:rPr>
                 <w:rStyle w:val="Hyperlink"/>
@@ -626,7 +623,7 @@
                 <w:noProof/>
                 <w:webHidden/>
               </w:rPr>
-              <w:instrText xml:space="preserve"> PAGEREF _Toc419881318 \h </w:instrText>
+              <w:instrText xml:space="preserve"> PAGEREF _Toc419963359 \h </w:instrText>
             </w:r>
             <w:r>
               <w:rPr>
@@ -668,7 +665,7 @@
               <w:lang w:eastAsia="en-US"/>
             </w:rPr>
           </w:pPr>
-          <w:hyperlink w:anchor="_Toc419881319" w:history="1">
+          <w:hyperlink w:anchor="_Toc419963360" w:history="1">
             <w:r>
               <w:rPr>
                 <w:rStyle w:val="Hyperlink"/>
@@ -695,7 +692,7 @@
                 <w:noProof/>
                 <w:webHidden/>
               </w:rPr>
-              <w:instrText xml:space="preserve"> PAGEREF _Toc419881319 \h </w:instrText>
+              <w:instrText xml:space="preserve"> PAGEREF _Toc419963360 \h </w:instrText>
             </w:r>
             <w:r>
               <w:rPr>
@@ -737,7 +734,7 @@
               <w:lang w:eastAsia="en-US"/>
             </w:rPr>
           </w:pPr>
-          <w:hyperlink w:anchor="_Toc419881320" w:history="1">
+          <w:hyperlink w:anchor="_Toc419963361" w:history="1">
             <w:r>
               <w:rPr>
                 <w:rStyle w:val="Hyperlink"/>
@@ -764,7 +761,7 @@
                 <w:noProof/>
                 <w:webHidden/>
               </w:rPr>
-              <w:instrText xml:space="preserve"> PAGEREF _Toc419881320 \h </w:instrText>
+              <w:instrText xml:space="preserve"> PAGEREF _Toc419963361 \h </w:instrText>
             </w:r>
             <w:r>
               <w:rPr>
@@ -807,7 +804,7 @@
               <w:lang w:eastAsia="en-US"/>
             </w:rPr>
           </w:pPr>
-          <w:hyperlink w:anchor="_Toc419881321" w:history="1">
+          <w:hyperlink w:anchor="_Toc419963362" w:history="1">
             <w:r>
               <w:rPr>
                 <w:rStyle w:val="Hyperlink"/>
@@ -848,7 +845,7 @@
                 <w:noProof/>
                 <w:webHidden/>
               </w:rPr>
-              <w:instrText xml:space="preserve"> PAGEREF _Toc419881321 \h </w:instrText>
+              <w:instrText xml:space="preserve"> PAGEREF _Toc419963362 \h </w:instrText>
             </w:r>
             <w:r>
               <w:rPr>
@@ -890,7 +887,7 @@
               <w:lang w:eastAsia="en-US"/>
             </w:rPr>
           </w:pPr>
-          <w:hyperlink w:anchor="_Toc419881322" w:history="1">
+          <w:hyperlink w:anchor="_Toc419963363" w:history="1">
             <w:r>
               <w:rPr>
                 <w:rStyle w:val="Hyperlink"/>
@@ -917,7 +914,7 @@
                 <w:noProof/>
                 <w:webHidden/>
               </w:rPr>
-              <w:instrText xml:space="preserve"> PAGEREF _Toc419881322 \h </w:instrText>
+              <w:instrText xml:space="preserve"> PAGEREF _Toc419963363 \h </w:instrText>
             </w:r>
             <w:r>
               <w:rPr>
@@ -959,7 +956,7 @@
               <w:lang w:eastAsia="en-US"/>
             </w:rPr>
           </w:pPr>
-          <w:hyperlink w:anchor="_Toc419881323" w:history="1">
+          <w:hyperlink w:anchor="_Toc419963364" w:history="1">
             <w:r>
               <w:rPr>
                 <w:rStyle w:val="Hyperlink"/>
@@ -986,7 +983,7 @@
                 <w:noProof/>
                 <w:webHidden/>
               </w:rPr>
-              <w:instrText xml:space="preserve"> PAGEREF _Toc419881323 \h </w:instrText>
+              <w:instrText xml:space="preserve"> PAGEREF _Toc419963364 \h </w:instrText>
             </w:r>
             <w:r>
               <w:rPr>
@@ -1028,7 +1025,7 @@
               <w:lang w:eastAsia="en-US"/>
             </w:rPr>
           </w:pPr>
-          <w:hyperlink w:anchor="_Toc419881324" w:history="1">
+          <w:hyperlink w:anchor="_Toc419963365" w:history="1">
             <w:r>
               <w:rPr>
                 <w:rStyle w:val="Hyperlink"/>
@@ -1055,7 +1052,7 @@
                 <w:noProof/>
                 <w:webHidden/>
               </w:rPr>
-              <w:instrText xml:space="preserve"> PAGEREF _Toc419881324 \h </w:instrText>
+              <w:instrText xml:space="preserve"> PAGEREF _Toc419963365 \h </w:instrText>
             </w:r>
             <w:r>
               <w:rPr>
@@ -1097,7 +1094,7 @@
               <w:lang w:eastAsia="en-US"/>
             </w:rPr>
           </w:pPr>
-          <w:hyperlink w:anchor="_Toc419881325" w:history="1">
+          <w:hyperlink w:anchor="_Toc419963366" w:history="1">
             <w:r>
               <w:rPr>
                 <w:rStyle w:val="Hyperlink"/>
@@ -1124,7 +1121,7 @@
                 <w:noProof/>
                 <w:webHidden/>
               </w:rPr>
-              <w:instrText xml:space="preserve"> PAGEREF _Toc419881325 \h </w:instrText>
+              <w:instrText xml:space="preserve"> PAGEREF _Toc419963366 \h </w:instrText>
             </w:r>
             <w:r>
               <w:rPr>
@@ -1167,7 +1164,7 @@
               <w:lang w:eastAsia="en-US"/>
             </w:rPr>
           </w:pPr>
-          <w:hyperlink w:anchor="_Toc419881326" w:history="1">
+          <w:hyperlink w:anchor="_Toc419963367" w:history="1">
             <w:r>
               <w:rPr>
                 <w:rStyle w:val="Hyperlink"/>
@@ -1208,7 +1205,7 @@
                 <w:noProof/>
                 <w:webHidden/>
               </w:rPr>
-              <w:instrText xml:space="preserve"> PAGEREF _Toc419881326 \h </w:instrText>
+              <w:instrText xml:space="preserve"> PAGEREF _Toc419963367 \h </w:instrText>
             </w:r>
             <w:r>
               <w:rPr>
@@ -1250,7 +1247,7 @@
               <w:lang w:eastAsia="en-US"/>
             </w:rPr>
           </w:pPr>
-          <w:hyperlink w:anchor="_Toc419881327" w:history="1">
+          <w:hyperlink w:anchor="_Toc419963368" w:history="1">
             <w:r>
               <w:rPr>
                 <w:rStyle w:val="Hyperlink"/>
@@ -1278,7 +1275,7 @@
                 <w:noProof/>
                 <w:webHidden/>
               </w:rPr>
-              <w:instrText xml:space="preserve"> PAGEREF _Toc419881327 \h </w:instrText>
+              <w:instrText xml:space="preserve"> PAGEREF _Toc419963368 \h </w:instrText>
             </w:r>
             <w:r>
               <w:rPr>
@@ -1320,7 +1317,7 @@
               <w:lang w:eastAsia="en-US"/>
             </w:rPr>
           </w:pPr>
-          <w:hyperlink w:anchor="_Toc419881328" w:history="1">
+          <w:hyperlink w:anchor="_Toc419963369" w:history="1">
             <w:r>
               <w:rPr>
                 <w:rStyle w:val="Hyperlink"/>
@@ -1347,7 +1344,7 @@
                 <w:noProof/>
                 <w:webHidden/>
               </w:rPr>
-              <w:instrText xml:space="preserve"> PAGEREF _Toc419881328 \h </w:instrText>
+              <w:instrText xml:space="preserve"> PAGEREF _Toc419963369 \h </w:instrText>
             </w:r>
             <w:r>
               <w:rPr>
@@ -1389,7 +1386,7 @@
               <w:lang w:eastAsia="en-US"/>
             </w:rPr>
           </w:pPr>
-          <w:hyperlink w:anchor="_Toc419881329" w:history="1">
+          <w:hyperlink w:anchor="_Toc419963370" w:history="1">
             <w:r>
               <w:rPr>
                 <w:rStyle w:val="Hyperlink"/>
@@ -1416,7 +1413,7 @@
                 <w:noProof/>
                 <w:webHidden/>
               </w:rPr>
-              <w:instrText xml:space="preserve"> PAGEREF _Toc419881329 \h </w:instrText>
+              <w:instrText xml:space="preserve"> PAGEREF _Toc419963370 \h </w:instrText>
             </w:r>
             <w:r>
               <w:rPr>
@@ -1458,7 +1455,7 @@
               <w:lang w:eastAsia="en-US"/>
             </w:rPr>
           </w:pPr>
-          <w:hyperlink w:anchor="_Toc419881330" w:history="1">
+          <w:hyperlink w:anchor="_Toc419963371" w:history="1">
             <w:r>
               <w:rPr>
                 <w:rStyle w:val="Hyperlink"/>
@@ -1485,7 +1482,7 @@
                 <w:noProof/>
                 <w:webHidden/>
               </w:rPr>
-              <w:instrText xml:space="preserve"> PAGEREF _Toc419881330 \h </w:instrText>
+              <w:instrText xml:space="preserve"> PAGEREF _Toc419963371 \h </w:instrText>
             </w:r>
             <w:r>
               <w:rPr>
@@ -1527,7 +1524,7 @@
               <w:lang w:eastAsia="en-US"/>
             </w:rPr>
           </w:pPr>
-          <w:hyperlink w:anchor="_Toc419881331" w:history="1">
+          <w:hyperlink w:anchor="_Toc419963372" w:history="1">
             <w:r>
               <w:rPr>
                 <w:rStyle w:val="Hyperlink"/>
@@ -1554,7 +1551,7 @@
                 <w:noProof/>
                 <w:webHidden/>
               </w:rPr>
-              <w:instrText xml:space="preserve"> PAGEREF _Toc419881331 \h </w:instrText>
+              <w:instrText xml:space="preserve"> PAGEREF _Toc419963372 \h </w:instrText>
             </w:r>
             <w:r>
               <w:rPr>
@@ -1596,7 +1593,7 @@
               <w:lang w:eastAsia="en-US"/>
             </w:rPr>
           </w:pPr>
-          <w:hyperlink w:anchor="_Toc419881332" w:history="1">
+          <w:hyperlink w:anchor="_Toc419963373" w:history="1">
             <w:r>
               <w:rPr>
                 <w:rStyle w:val="Hyperlink"/>
@@ -1623,7 +1620,7 @@
                 <w:noProof/>
                 <w:webHidden/>
               </w:rPr>
-              <w:instrText xml:space="preserve"> PAGEREF _Toc419881332 \h </w:instrText>
+              <w:instrText xml:space="preserve"> PAGEREF _Toc419963373 \h </w:instrText>
             </w:r>
             <w:r>
               <w:rPr>
@@ -1665,7 +1662,7 @@
               <w:lang w:eastAsia="en-US"/>
             </w:rPr>
           </w:pPr>
-          <w:hyperlink w:anchor="_Toc419881333" w:history="1">
+          <w:hyperlink w:anchor="_Toc419963374" w:history="1">
             <w:r>
               <w:rPr>
                 <w:rStyle w:val="Hyperlink"/>
@@ -1692,7 +1689,7 @@
                 <w:noProof/>
                 <w:webHidden/>
               </w:rPr>
-              <w:instrText xml:space="preserve"> PAGEREF _Toc419881333 \h </w:instrText>
+              <w:instrText xml:space="preserve"> PAGEREF _Toc419963374 \h </w:instrText>
             </w:r>
             <w:r>
               <w:rPr>
@@ -1734,7 +1731,7 @@
               <w:lang w:eastAsia="en-US"/>
             </w:rPr>
           </w:pPr>
-          <w:hyperlink w:anchor="_Toc419881334" w:history="1">
+          <w:hyperlink w:anchor="_Toc419963375" w:history="1">
             <w:r>
               <w:rPr>
                 <w:rStyle w:val="Hyperlink"/>
@@ -1761,7 +1758,7 @@
                 <w:noProof/>
                 <w:webHidden/>
               </w:rPr>
-              <w:instrText xml:space="preserve"> PAGEREF _Toc419881334 \h </w:instrText>
+              <w:instrText xml:space="preserve"> PAGEREF _Toc419963375 \h </w:instrText>
             </w:r>
             <w:r>
               <w:rPr>
@@ -1803,7 +1800,7 @@
               <w:lang w:eastAsia="en-US"/>
             </w:rPr>
           </w:pPr>
-          <w:hyperlink w:anchor="_Toc419881335" w:history="1">
+          <w:hyperlink w:anchor="_Toc419963376" w:history="1">
             <w:r>
               <w:rPr>
                 <w:rStyle w:val="Hyperlink"/>
@@ -1830,7 +1827,7 @@
                 <w:noProof/>
                 <w:webHidden/>
               </w:rPr>
-              <w:instrText xml:space="preserve"> PAGEREF _Toc419881335 \h </w:instrText>
+              <w:instrText xml:space="preserve"> PAGEREF _Toc419963376 \h </w:instrText>
             </w:r>
             <w:r>
               <w:rPr>
@@ -1872,7 +1869,7 @@
               <w:lang w:eastAsia="en-US"/>
             </w:rPr>
           </w:pPr>
-          <w:hyperlink w:anchor="_Toc419881336" w:history="1">
+          <w:hyperlink w:anchor="_Toc419963377" w:history="1">
             <w:r>
               <w:rPr>
                 <w:rStyle w:val="Hyperlink"/>
@@ -1899,7 +1896,7 @@
                 <w:noProof/>
                 <w:webHidden/>
               </w:rPr>
-              <w:instrText xml:space="preserve"> PAGEREF _Toc419881336 \h </w:instrText>
+              <w:instrText xml:space="preserve"> PAGEREF _Toc419963377 \h </w:instrText>
             </w:r>
             <w:r>
               <w:rPr>
@@ -1941,7 +1938,7 @@
               <w:lang w:eastAsia="en-US"/>
             </w:rPr>
           </w:pPr>
-          <w:hyperlink w:anchor="_Toc419881337" w:history="1">
+          <w:hyperlink w:anchor="_Toc419963378" w:history="1">
             <w:r>
               <w:rPr>
                 <w:rStyle w:val="Hyperlink"/>
@@ -1968,7 +1965,7 @@
                 <w:noProof/>
                 <w:webHidden/>
               </w:rPr>
-              <w:instrText xml:space="preserve"> PAGEREF _Toc419881337 \h </w:instrText>
+              <w:instrText xml:space="preserve"> PAGEREF _Toc419963378 \h </w:instrText>
             </w:r>
             <w:r>
               <w:rPr>
@@ -2010,7 +2007,7 @@
               <w:lang w:eastAsia="en-US"/>
             </w:rPr>
           </w:pPr>
-          <w:hyperlink w:anchor="_Toc419881338" w:history="1">
+          <w:hyperlink w:anchor="_Toc419963379" w:history="1">
             <w:r>
               <w:rPr>
                 <w:rStyle w:val="Hyperlink"/>
@@ -2037,7 +2034,7 @@
                 <w:noProof/>
                 <w:webHidden/>
               </w:rPr>
-              <w:instrText xml:space="preserve"> PAGEREF _Toc419881338 \h </w:instrText>
+              <w:instrText xml:space="preserve"> PAGEREF _Toc419963379 \h </w:instrText>
             </w:r>
             <w:r>
               <w:rPr>
@@ -2079,7 +2076,7 @@
               <w:lang w:eastAsia="en-US"/>
             </w:rPr>
           </w:pPr>
-          <w:hyperlink w:anchor="_Toc419881339" w:history="1">
+          <w:hyperlink w:anchor="_Toc419963380" w:history="1">
             <w:r>
               <w:rPr>
                 <w:rStyle w:val="Hyperlink"/>
@@ -2106,7 +2103,7 @@
                 <w:noProof/>
                 <w:webHidden/>
               </w:rPr>
-              <w:instrText xml:space="preserve"> PAGEREF _Toc419881339 \h </w:instrText>
+              <w:instrText xml:space="preserve"> PAGEREF _Toc419963380 \h </w:instrText>
             </w:r>
             <w:r>
               <w:rPr>
@@ -2149,7 +2146,7 @@
               <w:lang w:eastAsia="en-US"/>
             </w:rPr>
           </w:pPr>
-          <w:hyperlink w:anchor="_Toc419881340" w:history="1">
+          <w:hyperlink w:anchor="_Toc419963381" w:history="1">
             <w:r>
               <w:rPr>
                 <w:rStyle w:val="Hyperlink"/>
@@ -2190,7 +2187,7 @@
                 <w:noProof/>
                 <w:webHidden/>
               </w:rPr>
-              <w:instrText xml:space="preserve"> PAGEREF _Toc419881340 \h </w:instrText>
+              <w:instrText xml:space="preserve"> PAGEREF _Toc419963381 \h </w:instrText>
             </w:r>
             <w:r>
               <w:rPr>
@@ -2232,7 +2229,7 @@
               <w:lang w:eastAsia="en-US"/>
             </w:rPr>
           </w:pPr>
-          <w:hyperlink w:anchor="_Toc419881341" w:history="1">
+          <w:hyperlink w:anchor="_Toc419963382" w:history="1">
             <w:r>
               <w:rPr>
                 <w:rStyle w:val="Hyperlink"/>
@@ -2259,7 +2256,7 @@
                 <w:noProof/>
                 <w:webHidden/>
               </w:rPr>
-              <w:instrText xml:space="preserve"> PAGEREF _Toc419881341 \h </w:instrText>
+              <w:instrText xml:space="preserve"> PAGEREF _Toc419963382 \h </w:instrText>
             </w:r>
             <w:r>
               <w:rPr>
@@ -2301,7 +2298,7 @@
               <w:lang w:eastAsia="en-US"/>
             </w:rPr>
           </w:pPr>
-          <w:hyperlink w:anchor="_Toc419881342" w:history="1">
+          <w:hyperlink w:anchor="_Toc419963383" w:history="1">
             <w:r>
               <w:rPr>
                 <w:rStyle w:val="Hyperlink"/>
@@ -2328,7 +2325,7 @@
                 <w:noProof/>
                 <w:webHidden/>
               </w:rPr>
-              <w:instrText xml:space="preserve"> PAGEREF _Toc419881342 \h </w:instrText>
+              <w:instrText xml:space="preserve"> PAGEREF _Toc419963383 \h </w:instrText>
             </w:r>
             <w:r>
               <w:rPr>
@@ -2370,7 +2367,7 @@
               <w:lang w:eastAsia="en-US"/>
             </w:rPr>
           </w:pPr>
-          <w:hyperlink w:anchor="_Toc419881343" w:history="1">
+          <w:hyperlink w:anchor="_Toc419963384" w:history="1">
             <w:r>
               <w:rPr>
                 <w:rStyle w:val="Hyperlink"/>
@@ -2397,7 +2394,7 @@
                 <w:noProof/>
                 <w:webHidden/>
               </w:rPr>
-              <w:instrText xml:space="preserve"> PAGEREF _Toc419881343 \h </w:instrText>
+              <w:instrText xml:space="preserve"> PAGEREF _Toc419963384 \h </w:instrText>
             </w:r>
             <w:r>
               <w:rPr>
@@ -2439,7 +2436,7 @@
               <w:lang w:eastAsia="en-US"/>
             </w:rPr>
           </w:pPr>
-          <w:hyperlink w:anchor="_Toc419881344" w:history="1">
+          <w:hyperlink w:anchor="_Toc419963385" w:history="1">
             <w:r>
               <w:rPr>
                 <w:rStyle w:val="Hyperlink"/>
@@ -2466,7 +2463,7 @@
                 <w:noProof/>
                 <w:webHidden/>
               </w:rPr>
-              <w:instrText xml:space="preserve"> PAGEREF _Toc419881344 \h </w:instrText>
+              <w:instrText xml:space="preserve"> PAGEREF _Toc419963385 \h </w:instrText>
             </w:r>
             <w:r>
               <w:rPr>
@@ -2508,7 +2505,7 @@
               <w:lang w:eastAsia="en-US"/>
             </w:rPr>
           </w:pPr>
-          <w:hyperlink w:anchor="_Toc419881345" w:history="1">
+          <w:hyperlink w:anchor="_Toc419963386" w:history="1">
             <w:r>
               <w:rPr>
                 <w:rStyle w:val="Hyperlink"/>
@@ -2535,7 +2532,7 @@
                 <w:noProof/>
                 <w:webHidden/>
               </w:rPr>
-              <w:instrText xml:space="preserve"> PAGEREF _Toc419881345 \h </w:instrText>
+              <w:instrText xml:space="preserve"> PAGEREF _Toc419963386 \h </w:instrText>
             </w:r>
             <w:r>
               <w:rPr>
@@ -2577,7 +2574,7 @@
               <w:lang w:eastAsia="en-US"/>
             </w:rPr>
           </w:pPr>
-          <w:hyperlink w:anchor="_Toc419881346" w:history="1">
+          <w:hyperlink w:anchor="_Toc419963387" w:history="1">
             <w:r>
               <w:rPr>
                 <w:rStyle w:val="Hyperlink"/>
@@ -2604,7 +2601,7 @@
                 <w:noProof/>
                 <w:webHidden/>
               </w:rPr>
-              <w:instrText xml:space="preserve"> PAGEREF _Toc419881346 \h </w:instrText>
+              <w:instrText xml:space="preserve"> PAGEREF _Toc419963387 \h </w:instrText>
             </w:r>
             <w:r>
               <w:rPr>
@@ -2646,7 +2643,7 @@
               <w:lang w:eastAsia="en-US"/>
             </w:rPr>
           </w:pPr>
-          <w:hyperlink w:anchor="_Toc419881347" w:history="1">
+          <w:hyperlink w:anchor="_Toc419963388" w:history="1">
             <w:r>
               <w:rPr>
                 <w:rStyle w:val="Hyperlink"/>
@@ -2673,7 +2670,7 @@
                 <w:noProof/>
                 <w:webHidden/>
               </w:rPr>
-              <w:instrText xml:space="preserve"> PAGEREF _Toc419881347 \h </w:instrText>
+              <w:instrText xml:space="preserve"> PAGEREF _Toc419963388 \h </w:instrText>
             </w:r>
             <w:r>
               <w:rPr>
@@ -2715,7 +2712,7 @@
               <w:lang w:eastAsia="en-US"/>
             </w:rPr>
           </w:pPr>
-          <w:hyperlink w:anchor="_Toc419881348" w:history="1">
+          <w:hyperlink w:anchor="_Toc419963389" w:history="1">
             <w:r>
               <w:rPr>
                 <w:rStyle w:val="Hyperlink"/>
@@ -2742,7 +2739,7 @@
                 <w:noProof/>
                 <w:webHidden/>
               </w:rPr>
-              <w:instrText xml:space="preserve"> PAGEREF _Toc419881348 \h </w:instrText>
+              <w:instrText xml:space="preserve"> PAGEREF _Toc419963389 \h </w:instrText>
             </w:r>
             <w:r>
               <w:rPr>
@@ -2784,7 +2781,7 @@
               <w:lang w:eastAsia="en-US"/>
             </w:rPr>
           </w:pPr>
-          <w:hyperlink w:anchor="_Toc419881349" w:history="1">
+          <w:hyperlink w:anchor="_Toc419963390" w:history="1">
             <w:r>
               <w:rPr>
                 <w:rStyle w:val="Hyperlink"/>
@@ -2811,7 +2808,7 @@
                 <w:noProof/>
                 <w:webHidden/>
               </w:rPr>
-              <w:instrText xml:space="preserve"> PAGEREF _Toc419881349 \h </w:instrText>
+              <w:instrText xml:space="preserve"> PAGEREF _Toc419963390 \h </w:instrText>
             </w:r>
             <w:r>
               <w:rPr>
@@ -2853,7 +2850,7 @@
               <w:lang w:eastAsia="en-US"/>
             </w:rPr>
           </w:pPr>
-          <w:hyperlink w:anchor="_Toc419881350" w:history="1">
+          <w:hyperlink w:anchor="_Toc419963391" w:history="1">
             <w:r>
               <w:rPr>
                 <w:rStyle w:val="Hyperlink"/>
@@ -2880,7 +2877,7 @@
                 <w:noProof/>
                 <w:webHidden/>
               </w:rPr>
-              <w:instrText xml:space="preserve"> PAGEREF _Toc419881350 \h </w:instrText>
+              <w:instrText xml:space="preserve"> PAGEREF _Toc419963391 \h </w:instrText>
             </w:r>
             <w:r>
               <w:rPr>
@@ -2922,7 +2919,7 @@
               <w:lang w:eastAsia="en-US"/>
             </w:rPr>
           </w:pPr>
-          <w:hyperlink w:anchor="_Toc419881351" w:history="1">
+          <w:hyperlink w:anchor="_Toc419963392" w:history="1">
             <w:r>
               <w:rPr>
                 <w:rStyle w:val="Hyperlink"/>
@@ -2949,7 +2946,7 @@
                 <w:noProof/>
                 <w:webHidden/>
               </w:rPr>
-              <w:instrText xml:space="preserve"> PAGEREF _Toc419881351 \h </w:instrText>
+              <w:instrText xml:space="preserve"> PAGEREF _Toc419963392 \h </w:instrText>
             </w:r>
             <w:r>
               <w:rPr>
@@ -2992,7 +2989,7 @@
               <w:lang w:eastAsia="en-US"/>
             </w:rPr>
           </w:pPr>
-          <w:hyperlink w:anchor="_Toc419881352" w:history="1">
+          <w:hyperlink w:anchor="_Toc419963393" w:history="1">
             <w:r>
               <w:rPr>
                 <w:rStyle w:val="Hyperlink"/>
@@ -3033,7 +3030,7 @@
                 <w:noProof/>
                 <w:webHidden/>
               </w:rPr>
-              <w:instrText xml:space="preserve"> PAGEREF _Toc419881352 \h </w:instrText>
+              <w:instrText xml:space="preserve"> PAGEREF _Toc419963393 \h </w:instrText>
             </w:r>
             <w:r>
               <w:rPr>
@@ -3076,7 +3073,7 @@
               <w:lang w:eastAsia="en-US"/>
             </w:rPr>
           </w:pPr>
-          <w:hyperlink w:anchor="_Toc419881353" w:history="1">
+          <w:hyperlink w:anchor="_Toc419963394" w:history="1">
             <w:r>
               <w:rPr>
                 <w:rStyle w:val="Hyperlink"/>
@@ -3117,7 +3114,7 @@
                 <w:noProof/>
                 <w:webHidden/>
               </w:rPr>
-              <w:instrText xml:space="preserve"> PAGEREF _Toc419881353 \h </w:instrText>
+              <w:instrText xml:space="preserve"> PAGEREF _Toc419963394 \h </w:instrText>
             </w:r>
             <w:r>
               <w:rPr>
@@ -3160,7 +3157,7 @@
               <w:lang w:eastAsia="en-US"/>
             </w:rPr>
           </w:pPr>
-          <w:hyperlink w:anchor="_Toc419881354" w:history="1">
+          <w:hyperlink w:anchor="_Toc419963395" w:history="1">
             <w:r>
               <w:rPr>
                 <w:rStyle w:val="Hyperlink"/>
@@ -3201,7 +3198,7 @@
                 <w:noProof/>
                 <w:webHidden/>
               </w:rPr>
-              <w:instrText xml:space="preserve"> PAGEREF _Toc419881354 \h </w:instrText>
+              <w:instrText xml:space="preserve"> PAGEREF _Toc419963395 \h </w:instrText>
             </w:r>
             <w:r>
               <w:rPr>
@@ -3243,7 +3240,7 @@
               <w:lang w:eastAsia="en-US"/>
             </w:rPr>
           </w:pPr>
-          <w:hyperlink w:anchor="_Toc419881355" w:history="1">
+          <w:hyperlink w:anchor="_Toc419963396" w:history="1">
             <w:r>
               <w:rPr>
                 <w:rStyle w:val="Hyperlink"/>
@@ -3270,7 +3267,7 @@
                 <w:noProof/>
                 <w:webHidden/>
               </w:rPr>
-              <w:instrText xml:space="preserve"> PAGEREF _Toc419881355 \h </w:instrText>
+              <w:instrText xml:space="preserve"> PAGEREF _Toc419963396 \h </w:instrText>
             </w:r>
             <w:r>
               <w:rPr>
@@ -3312,7 +3309,7 @@
               <w:lang w:eastAsia="en-US"/>
             </w:rPr>
           </w:pPr>
-          <w:hyperlink w:anchor="_Toc419881356" w:history="1">
+          <w:hyperlink w:anchor="_Toc419963397" w:history="1">
             <w:r>
               <w:rPr>
                 <w:rStyle w:val="Hyperlink"/>
@@ -3339,7 +3336,7 @@
                 <w:noProof/>
                 <w:webHidden/>
               </w:rPr>
-              <w:instrText xml:space="preserve"> PAGEREF _Toc419881356 \h </w:instrText>
+              <w:instrText xml:space="preserve"> PAGEREF _Toc419963397 \h </w:instrText>
             </w:r>
             <w:r>
               <w:rPr>
@@ -3381,7 +3378,7 @@
               <w:lang w:eastAsia="en-US"/>
             </w:rPr>
           </w:pPr>
-          <w:hyperlink w:anchor="_Toc419881357" w:history="1">
+          <w:hyperlink w:anchor="_Toc419963398" w:history="1">
             <w:r>
               <w:rPr>
                 <w:rStyle w:val="Hyperlink"/>
@@ -3408,7 +3405,7 @@
                 <w:noProof/>
                 <w:webHidden/>
               </w:rPr>
-              <w:instrText xml:space="preserve"> PAGEREF _Toc419881357 \h </w:instrText>
+              <w:instrText xml:space="preserve"> PAGEREF _Toc419963398 \h </w:instrText>
             </w:r>
             <w:r>
               <w:rPr>
@@ -3450,7 +3447,7 @@
               <w:lang w:eastAsia="en-US"/>
             </w:rPr>
           </w:pPr>
-          <w:hyperlink w:anchor="_Toc419881358" w:history="1">
+          <w:hyperlink w:anchor="_Toc419963399" w:history="1">
             <w:r>
               <w:rPr>
                 <w:rStyle w:val="Hyperlink"/>
@@ -3477,7 +3474,7 @@
                 <w:noProof/>
                 <w:webHidden/>
               </w:rPr>
-              <w:instrText xml:space="preserve"> PAGEREF _Toc419881358 \h </w:instrText>
+              <w:instrText xml:space="preserve"> PAGEREF _Toc419963399 \h </w:instrText>
             </w:r>
             <w:r>
               <w:rPr>
@@ -3519,7 +3516,7 @@
               <w:lang w:eastAsia="en-US"/>
             </w:rPr>
           </w:pPr>
-          <w:hyperlink w:anchor="_Toc419881359" w:history="1">
+          <w:hyperlink w:anchor="_Toc419963400" w:history="1">
             <w:r>
               <w:rPr>
                 <w:rStyle w:val="Hyperlink"/>
@@ -3546,7 +3543,7 @@
                 <w:noProof/>
                 <w:webHidden/>
               </w:rPr>
-              <w:instrText xml:space="preserve"> PAGEREF _Toc419881359 \h </w:instrText>
+              <w:instrText xml:space="preserve"> PAGEREF _Toc419963400 \h </w:instrText>
             </w:r>
             <w:r>
               <w:rPr>
@@ -3588,7 +3585,7 @@
               <w:lang w:eastAsia="en-US"/>
             </w:rPr>
           </w:pPr>
-          <w:hyperlink w:anchor="_Toc419881360" w:history="1">
+          <w:hyperlink w:anchor="_Toc419963401" w:history="1">
             <w:r>
               <w:rPr>
                 <w:rStyle w:val="Hyperlink"/>
@@ -3615,7 +3612,7 @@
                 <w:noProof/>
                 <w:webHidden/>
               </w:rPr>
-              <w:instrText xml:space="preserve"> PAGEREF _Toc419881360 \h </w:instrText>
+              <w:instrText xml:space="preserve"> PAGEREF _Toc419963401 \h </w:instrText>
             </w:r>
             <w:r>
               <w:rPr>
@@ -3657,7 +3654,7 @@
               <w:lang w:eastAsia="en-US"/>
             </w:rPr>
           </w:pPr>
-          <w:hyperlink w:anchor="_Toc419881361" w:history="1">
+          <w:hyperlink w:anchor="_Toc419963402" w:history="1">
             <w:r>
               <w:rPr>
                 <w:rStyle w:val="Hyperlink"/>
@@ -3684,7 +3681,7 @@
                 <w:noProof/>
                 <w:webHidden/>
               </w:rPr>
-              <w:instrText xml:space="preserve"> PAGEREF _Toc419881361 \h </w:instrText>
+              <w:instrText xml:space="preserve"> PAGEREF _Toc419963402 \h </w:instrText>
             </w:r>
             <w:r>
               <w:rPr>
@@ -3726,7 +3723,7 @@
               <w:lang w:eastAsia="en-US"/>
             </w:rPr>
           </w:pPr>
-          <w:hyperlink w:anchor="_Toc419881362" w:history="1">
+          <w:hyperlink w:anchor="_Toc419963403" w:history="1">
             <w:r>
               <w:rPr>
                 <w:rStyle w:val="Hyperlink"/>
@@ -3753,7 +3750,7 @@
                 <w:noProof/>
                 <w:webHidden/>
               </w:rPr>
-              <w:instrText xml:space="preserve"> PAGEREF _Toc419881362 \h </w:instrText>
+              <w:instrText xml:space="preserve"> PAGEREF _Toc419963403 \h </w:instrText>
             </w:r>
             <w:r>
               <w:rPr>
@@ -3795,7 +3792,7 @@
               <w:lang w:eastAsia="en-US"/>
             </w:rPr>
           </w:pPr>
-          <w:hyperlink w:anchor="_Toc419881363" w:history="1">
+          <w:hyperlink w:anchor="_Toc419963404" w:history="1">
             <w:r>
               <w:rPr>
                 <w:rStyle w:val="Hyperlink"/>
@@ -3822,7 +3819,7 @@
                 <w:noProof/>
                 <w:webHidden/>
               </w:rPr>
-              <w:instrText xml:space="preserve"> PAGEREF _Toc419881363 \h </w:instrText>
+              <w:instrText xml:space="preserve"> PAGEREF _Toc419963404 \h </w:instrText>
             </w:r>
             <w:r>
               <w:rPr>
@@ -3864,7 +3861,7 @@
               <w:lang w:eastAsia="en-US"/>
             </w:rPr>
           </w:pPr>
-          <w:hyperlink w:anchor="_Toc419881364" w:history="1">
+          <w:hyperlink w:anchor="_Toc419963405" w:history="1">
             <w:r>
               <w:rPr>
                 <w:rStyle w:val="Hyperlink"/>
@@ -3891,7 +3888,7 @@
                 <w:noProof/>
                 <w:webHidden/>
               </w:rPr>
-              <w:instrText xml:space="preserve"> PAGEREF _Toc419881364 \h </w:instrText>
+              <w:instrText xml:space="preserve"> PAGEREF _Toc419963405 \h </w:instrText>
             </w:r>
             <w:r>
               <w:rPr>
@@ -3933,7 +3930,7 @@
               <w:lang w:eastAsia="en-US"/>
             </w:rPr>
           </w:pPr>
-          <w:hyperlink w:anchor="_Toc419881365" w:history="1">
+          <w:hyperlink w:anchor="_Toc419963406" w:history="1">
             <w:r>
               <w:rPr>
                 <w:rStyle w:val="Hyperlink"/>
@@ -3960,7 +3957,7 @@
                 <w:noProof/>
                 <w:webHidden/>
               </w:rPr>
-              <w:instrText xml:space="preserve"> PAGEREF _Toc419881365 \h </w:instrText>
+              <w:instrText xml:space="preserve"> PAGEREF _Toc419963406 \h </w:instrText>
             </w:r>
             <w:r>
               <w:rPr>
@@ -4002,7 +3999,7 @@
               <w:lang w:eastAsia="en-US"/>
             </w:rPr>
           </w:pPr>
-          <w:hyperlink w:anchor="_Toc419881366" w:history="1">
+          <w:hyperlink w:anchor="_Toc419963407" w:history="1">
             <w:r>
               <w:rPr>
                 <w:rStyle w:val="Hyperlink"/>
@@ -4029,7 +4026,7 @@
                 <w:noProof/>
                 <w:webHidden/>
               </w:rPr>
-              <w:instrText xml:space="preserve"> PAGEREF _Toc419881366 \h </w:instrText>
+              <w:instrText xml:space="preserve"> PAGEREF _Toc419963407 \h </w:instrText>
             </w:r>
             <w:r>
               <w:rPr>
@@ -4071,7 +4068,7 @@
               <w:lang w:eastAsia="en-US"/>
             </w:rPr>
           </w:pPr>
-          <w:hyperlink w:anchor="_Toc419881367" w:history="1">
+          <w:hyperlink w:anchor="_Toc419963408" w:history="1">
             <w:r>
               <w:rPr>
                 <w:rStyle w:val="Hyperlink"/>
@@ -4098,7 +4095,7 @@
                 <w:noProof/>
                 <w:webHidden/>
               </w:rPr>
-              <w:instrText xml:space="preserve"> PAGEREF _Toc419881367 \h </w:instrText>
+              <w:instrText xml:space="preserve"> PAGEREF _Toc419963408 \h </w:instrText>
             </w:r>
             <w:r>
               <w:rPr>
@@ -4140,7 +4137,7 @@
               <w:lang w:eastAsia="en-US"/>
             </w:rPr>
           </w:pPr>
-          <w:hyperlink w:anchor="_Toc419881368" w:history="1">
+          <w:hyperlink w:anchor="_Toc419963409" w:history="1">
             <w:r>
               <w:rPr>
                 <w:rStyle w:val="Hyperlink"/>
@@ -4167,7 +4164,7 @@
                 <w:noProof/>
                 <w:webHidden/>
               </w:rPr>
-              <w:instrText xml:space="preserve"> PAGEREF _Toc419881368 \h </w:instrText>
+              <w:instrText xml:space="preserve"> PAGEREF _Toc419963409 \h </w:instrText>
             </w:r>
             <w:r>
               <w:rPr>
@@ -4209,7 +4206,7 @@
               <w:lang w:eastAsia="en-US"/>
             </w:rPr>
           </w:pPr>
-          <w:hyperlink w:anchor="_Toc419881369" w:history="1">
+          <w:hyperlink w:anchor="_Toc419963410" w:history="1">
             <w:r>
               <w:rPr>
                 <w:rStyle w:val="Hyperlink"/>
@@ -4236,7 +4233,7 @@
                 <w:noProof/>
                 <w:webHidden/>
               </w:rPr>
-              <w:instrText xml:space="preserve"> PAGEREF _Toc419881369 \h </w:instrText>
+              <w:instrText xml:space="preserve"> PAGEREF _Toc419963410 \h </w:instrText>
             </w:r>
             <w:r>
               <w:rPr>
@@ -4278,7 +4275,7 @@
               <w:lang w:eastAsia="en-US"/>
             </w:rPr>
           </w:pPr>
-          <w:hyperlink w:anchor="_Toc419881370" w:history="1">
+          <w:hyperlink w:anchor="_Toc419963411" w:history="1">
             <w:r>
               <w:rPr>
                 <w:rStyle w:val="Hyperlink"/>
@@ -4305,7 +4302,7 @@
                 <w:noProof/>
                 <w:webHidden/>
               </w:rPr>
-              <w:instrText xml:space="preserve"> PAGEREF _Toc419881370 \h </w:instrText>
+              <w:instrText xml:space="preserve"> PAGEREF _Toc419963411 \h </w:instrText>
             </w:r>
             <w:r>
               <w:rPr>
@@ -4347,7 +4344,7 @@
               <w:lang w:eastAsia="en-US"/>
             </w:rPr>
           </w:pPr>
-          <w:hyperlink w:anchor="_Toc419881371" w:history="1">
+          <w:hyperlink w:anchor="_Toc419963412" w:history="1">
             <w:r>
               <w:rPr>
                 <w:rStyle w:val="Hyperlink"/>
@@ -4374,7 +4371,7 @@
                 <w:noProof/>
                 <w:webHidden/>
               </w:rPr>
-              <w:instrText xml:space="preserve"> PAGEREF _Toc419881371 \h </w:instrText>
+              <w:instrText xml:space="preserve"> PAGEREF _Toc419963412 \h </w:instrText>
             </w:r>
             <w:r>
               <w:rPr>
@@ -4416,7 +4413,7 @@
               <w:lang w:eastAsia="en-US"/>
             </w:rPr>
           </w:pPr>
-          <w:hyperlink w:anchor="_Toc419881372" w:history="1">
+          <w:hyperlink w:anchor="_Toc419963413" w:history="1">
             <w:r>
               <w:rPr>
                 <w:rStyle w:val="Hyperlink"/>
@@ -4443,7 +4440,7 @@
                 <w:noProof/>
                 <w:webHidden/>
               </w:rPr>
-              <w:instrText xml:space="preserve"> PAGEREF _Toc419881372 \h </w:instrText>
+              <w:instrText xml:space="preserve"> PAGEREF _Toc419963413 \h </w:instrText>
             </w:r>
             <w:r>
               <w:rPr>
@@ -4485,7 +4482,7 @@
               <w:lang w:eastAsia="en-US"/>
             </w:rPr>
           </w:pPr>
-          <w:hyperlink w:anchor="_Toc419881373" w:history="1">
+          <w:hyperlink w:anchor="_Toc419963414" w:history="1">
             <w:r>
               <w:rPr>
                 <w:rStyle w:val="Hyperlink"/>
@@ -4512,7 +4509,7 @@
                 <w:noProof/>
                 <w:webHidden/>
               </w:rPr>
-              <w:instrText xml:space="preserve"> PAGEREF _Toc419881373 \h </w:instrText>
+              <w:instrText xml:space="preserve"> PAGEREF _Toc419963414 \h </w:instrText>
             </w:r>
             <w:r>
               <w:rPr>
@@ -4554,7 +4551,7 @@
               <w:lang w:eastAsia="en-US"/>
             </w:rPr>
           </w:pPr>
-          <w:hyperlink w:anchor="_Toc419881374" w:history="1">
+          <w:hyperlink w:anchor="_Toc419963415" w:history="1">
             <w:r>
               <w:rPr>
                 <w:rStyle w:val="Hyperlink"/>
@@ -4581,7 +4578,7 @@
                 <w:noProof/>
                 <w:webHidden/>
               </w:rPr>
-              <w:instrText xml:space="preserve"> PAGEREF _Toc419881374 \h </w:instrText>
+              <w:instrText xml:space="preserve"> PAGEREF _Toc419963415 \h </w:instrText>
             </w:r>
             <w:r>
               <w:rPr>
@@ -4623,7 +4620,7 @@
               <w:lang w:eastAsia="en-US"/>
             </w:rPr>
           </w:pPr>
-          <w:hyperlink w:anchor="_Toc419881375" w:history="1">
+          <w:hyperlink w:anchor="_Toc419963416" w:history="1">
             <w:r>
               <w:rPr>
                 <w:rStyle w:val="Hyperlink"/>
@@ -4650,7 +4647,7 @@
                 <w:noProof/>
                 <w:webHidden/>
               </w:rPr>
-              <w:instrText xml:space="preserve"> PAGEREF _Toc419881375 \h </w:instrText>
+              <w:instrText xml:space="preserve"> PAGEREF _Toc419963416 \h </w:instrText>
             </w:r>
             <w:r>
               <w:rPr>
@@ -4692,7 +4689,7 @@
               <w:lang w:eastAsia="en-US"/>
             </w:rPr>
           </w:pPr>
-          <w:hyperlink w:anchor="_Toc419881376" w:history="1">
+          <w:hyperlink w:anchor="_Toc419963417" w:history="1">
             <w:r>
               <w:rPr>
                 <w:rStyle w:val="Hyperlink"/>
@@ -4719,7 +4716,7 @@
                 <w:noProof/>
                 <w:webHidden/>
               </w:rPr>
-              <w:instrText xml:space="preserve"> PAGEREF _Toc419881376 \h </w:instrText>
+              <w:instrText xml:space="preserve"> PAGEREF _Toc419963417 \h </w:instrText>
             </w:r>
             <w:r>
               <w:rPr>
@@ -4761,7 +4758,7 @@
               <w:lang w:eastAsia="en-US"/>
             </w:rPr>
           </w:pPr>
-          <w:hyperlink w:anchor="_Toc419881377" w:history="1">
+          <w:hyperlink w:anchor="_Toc419963418" w:history="1">
             <w:r>
               <w:rPr>
                 <w:rStyle w:val="Hyperlink"/>
@@ -4788,7 +4785,7 @@
                 <w:noProof/>
                 <w:webHidden/>
               </w:rPr>
-              <w:instrText xml:space="preserve"> PAGEREF _Toc419881377 \h </w:instrText>
+              <w:instrText xml:space="preserve"> PAGEREF _Toc419963418 \h </w:instrText>
             </w:r>
             <w:r>
               <w:rPr>
@@ -4830,7 +4827,7 @@
               <w:lang w:eastAsia="en-US"/>
             </w:rPr>
           </w:pPr>
-          <w:hyperlink w:anchor="_Toc419881378" w:history="1">
+          <w:hyperlink w:anchor="_Toc419963419" w:history="1">
             <w:r>
               <w:rPr>
                 <w:rStyle w:val="Hyperlink"/>
@@ -4857,7 +4854,7 @@
                 <w:noProof/>
                 <w:webHidden/>
               </w:rPr>
-              <w:instrText xml:space="preserve"> PAGEREF _Toc419881378 \h </w:instrText>
+              <w:instrText xml:space="preserve"> PAGEREF _Toc419963419 \h </w:instrText>
             </w:r>
             <w:r>
               <w:rPr>
@@ -4899,7 +4896,7 @@
               <w:lang w:eastAsia="en-US"/>
             </w:rPr>
           </w:pPr>
-          <w:hyperlink w:anchor="_Toc419881379" w:history="1">
+          <w:hyperlink w:anchor="_Toc419963420" w:history="1">
             <w:r>
               <w:rPr>
                 <w:rStyle w:val="Hyperlink"/>
@@ -4926,7 +4923,7 @@
                 <w:noProof/>
                 <w:webHidden/>
               </w:rPr>
-              <w:instrText xml:space="preserve"> PAGEREF _Toc419881379 \h </w:instrText>
+              <w:instrText xml:space="preserve"> PAGEREF _Toc419963420 \h </w:instrText>
             </w:r>
             <w:r>
               <w:rPr>
@@ -4968,7 +4965,7 @@
               <w:lang w:eastAsia="en-US"/>
             </w:rPr>
           </w:pPr>
-          <w:hyperlink w:anchor="_Toc419881380" w:history="1">
+          <w:hyperlink w:anchor="_Toc419963421" w:history="1">
             <w:r>
               <w:rPr>
                 <w:rStyle w:val="Hyperlink"/>
@@ -4995,7 +4992,7 @@
                 <w:noProof/>
                 <w:webHidden/>
               </w:rPr>
-              <w:instrText xml:space="preserve"> PAGEREF _Toc419881380 \h </w:instrText>
+              <w:instrText xml:space="preserve"> PAGEREF _Toc419963421 \h </w:instrText>
             </w:r>
             <w:r>
               <w:rPr>
@@ -5037,7 +5034,7 @@
               <w:lang w:eastAsia="en-US"/>
             </w:rPr>
           </w:pPr>
-          <w:hyperlink w:anchor="_Toc419881381" w:history="1">
+          <w:hyperlink w:anchor="_Toc419963422" w:history="1">
             <w:r>
               <w:rPr>
                 <w:rStyle w:val="Hyperlink"/>
@@ -5064,7 +5061,7 @@
                 <w:noProof/>
                 <w:webHidden/>
               </w:rPr>
-              <w:instrText xml:space="preserve"> PAGEREF _Toc419881381 \h </w:instrText>
+              <w:instrText xml:space="preserve"> PAGEREF _Toc419963422 \h </w:instrText>
             </w:r>
             <w:r>
               <w:rPr>
@@ -5106,7 +5103,7 @@
               <w:lang w:eastAsia="en-US"/>
             </w:rPr>
           </w:pPr>
-          <w:hyperlink w:anchor="_Toc419881382" w:history="1">
+          <w:hyperlink w:anchor="_Toc419963423" w:history="1">
             <w:r>
               <w:rPr>
                 <w:rStyle w:val="Hyperlink"/>
@@ -5133,7 +5130,7 @@
                 <w:noProof/>
                 <w:webHidden/>
               </w:rPr>
-              <w:instrText xml:space="preserve"> PAGEREF _Toc419881382 \h </w:instrText>
+              <w:instrText xml:space="preserve"> PAGEREF _Toc419963423 \h </w:instrText>
             </w:r>
             <w:r>
               <w:rPr>
@@ -5175,7 +5172,7 @@
               <w:lang w:eastAsia="en-US"/>
             </w:rPr>
           </w:pPr>
-          <w:hyperlink w:anchor="_Toc419881383" w:history="1">
+          <w:hyperlink w:anchor="_Toc419963424" w:history="1">
             <w:r>
               <w:rPr>
                 <w:rStyle w:val="Hyperlink"/>
@@ -5202,7 +5199,7 @@
                 <w:noProof/>
                 <w:webHidden/>
               </w:rPr>
-              <w:instrText xml:space="preserve"> PAGEREF _Toc419881383 \h </w:instrText>
+              <w:instrText xml:space="preserve"> PAGEREF _Toc419963424 \h </w:instrText>
             </w:r>
             <w:r>
               <w:rPr>
@@ -5244,7 +5241,7 @@
               <w:lang w:eastAsia="en-US"/>
             </w:rPr>
           </w:pPr>
-          <w:hyperlink w:anchor="_Toc419881384" w:history="1">
+          <w:hyperlink w:anchor="_Toc419963425" w:history="1">
             <w:r>
               <w:rPr>
                 <w:rStyle w:val="Hyperlink"/>
@@ -5271,7 +5268,7 @@
                 <w:noProof/>
                 <w:webHidden/>
               </w:rPr>
-              <w:instrText xml:space="preserve"> PAGEREF _Toc419881384 \h </w:instrText>
+              <w:instrText xml:space="preserve"> PAGEREF _Toc419963425 \h </w:instrText>
             </w:r>
             <w:r>
               <w:rPr>
@@ -5313,7 +5310,7 @@
               <w:lang w:eastAsia="en-US"/>
             </w:rPr>
           </w:pPr>
-          <w:hyperlink w:anchor="_Toc419881385" w:history="1">
+          <w:hyperlink w:anchor="_Toc419963426" w:history="1">
             <w:r>
               <w:rPr>
                 <w:rStyle w:val="Hyperlink"/>
@@ -5340,7 +5337,7 @@
                 <w:noProof/>
                 <w:webHidden/>
               </w:rPr>
-              <w:instrText xml:space="preserve"> PAGEREF _Toc419881385 \h </w:instrText>
+              <w:instrText xml:space="preserve"> PAGEREF _Toc419963426 \h </w:instrText>
             </w:r>
             <w:r>
               <w:rPr>
@@ -5382,7 +5379,7 @@
               <w:lang w:eastAsia="en-US"/>
             </w:rPr>
           </w:pPr>
-          <w:hyperlink w:anchor="_Toc419881386" w:history="1">
+          <w:hyperlink w:anchor="_Toc419963427" w:history="1">
             <w:r>
               <w:rPr>
                 <w:rStyle w:val="Hyperlink"/>
@@ -5409,7 +5406,7 @@
                 <w:noProof/>
                 <w:webHidden/>
               </w:rPr>
-              <w:instrText xml:space="preserve"> PAGEREF _Toc419881386 \h </w:instrText>
+              <w:instrText xml:space="preserve"> PAGEREF _Toc419963427 \h </w:instrText>
             </w:r>
             <w:r>
               <w:rPr>
@@ -5451,7 +5448,7 @@
               <w:lang w:eastAsia="en-US"/>
             </w:rPr>
           </w:pPr>
-          <w:hyperlink w:anchor="_Toc419881387" w:history="1">
+          <w:hyperlink w:anchor="_Toc419963428" w:history="1">
             <w:r>
               <w:rPr>
                 <w:rStyle w:val="Hyperlink"/>
@@ -5478,7 +5475,7 @@
                 <w:noProof/>
                 <w:webHidden/>
               </w:rPr>
-              <w:instrText xml:space="preserve"> PAGEREF _Toc419881387 \h </w:instrText>
+              <w:instrText xml:space="preserve"> PAGEREF _Toc419963428 \h </w:instrText>
             </w:r>
             <w:r>
               <w:rPr>
@@ -5520,7 +5517,7 @@
               <w:lang w:eastAsia="en-US"/>
             </w:rPr>
           </w:pPr>
-          <w:hyperlink w:anchor="_Toc419881388" w:history="1">
+          <w:hyperlink w:anchor="_Toc419963429" w:history="1">
             <w:r>
               <w:rPr>
                 <w:rStyle w:val="Hyperlink"/>
@@ -5547,7 +5544,7 @@
                 <w:noProof/>
                 <w:webHidden/>
               </w:rPr>
-              <w:instrText xml:space="preserve"> PAGEREF _Toc419881388 \h </w:instrText>
+              <w:instrText xml:space="preserve"> PAGEREF _Toc419963429 \h </w:instrText>
             </w:r>
             <w:r>
               <w:rPr>
@@ -5589,7 +5586,7 @@
               <w:lang w:eastAsia="en-US"/>
             </w:rPr>
           </w:pPr>
-          <w:hyperlink w:anchor="_Toc419881389" w:history="1">
+          <w:hyperlink w:anchor="_Toc419963430" w:history="1">
             <w:r>
               <w:rPr>
                 <w:rStyle w:val="Hyperlink"/>
@@ -5616,7 +5613,7 @@
                 <w:noProof/>
                 <w:webHidden/>
               </w:rPr>
-              <w:instrText xml:space="preserve"> PAGEREF _Toc419881389 \h </w:instrText>
+              <w:instrText xml:space="preserve"> PAGEREF _Toc419963430 \h </w:instrText>
             </w:r>
             <w:r>
               <w:rPr>
@@ -5658,7 +5655,7 @@
               <w:lang w:eastAsia="en-US"/>
             </w:rPr>
           </w:pPr>
-          <w:hyperlink w:anchor="_Toc419881390" w:history="1">
+          <w:hyperlink w:anchor="_Toc419963431" w:history="1">
             <w:r>
               <w:rPr>
                 <w:rStyle w:val="Hyperlink"/>
@@ -5685,7 +5682,7 @@
                 <w:noProof/>
                 <w:webHidden/>
               </w:rPr>
-              <w:instrText xml:space="preserve"> PAGEREF _Toc419881390 \h </w:instrText>
+              <w:instrText xml:space="preserve"> PAGEREF _Toc419963431 \h </w:instrText>
             </w:r>
             <w:r>
               <w:rPr>
@@ -5727,7 +5724,7 @@
               <w:lang w:eastAsia="en-US"/>
             </w:rPr>
           </w:pPr>
-          <w:hyperlink w:anchor="_Toc419881391" w:history="1">
+          <w:hyperlink w:anchor="_Toc419963432" w:history="1">
             <w:r>
               <w:rPr>
                 <w:rStyle w:val="Hyperlink"/>
@@ -5754,7 +5751,7 @@
                 <w:noProof/>
                 <w:webHidden/>
               </w:rPr>
-              <w:instrText xml:space="preserve"> PAGEREF _Toc419881391 \h </w:instrText>
+              <w:instrText xml:space="preserve"> PAGEREF _Toc419963432 \h </w:instrText>
             </w:r>
             <w:r>
               <w:rPr>
@@ -5796,7 +5793,7 @@
               <w:lang w:eastAsia="en-US"/>
             </w:rPr>
           </w:pPr>
-          <w:hyperlink w:anchor="_Toc419881392" w:history="1">
+          <w:hyperlink w:anchor="_Toc419963433" w:history="1">
             <w:r>
               <w:rPr>
                 <w:rStyle w:val="Hyperlink"/>
@@ -5823,7 +5820,7 @@
                 <w:noProof/>
                 <w:webHidden/>
               </w:rPr>
-              <w:instrText xml:space="preserve"> PAGEREF _Toc419881392 \h </w:instrText>
+              <w:instrText xml:space="preserve"> PAGEREF _Toc419963433 \h </w:instrText>
             </w:r>
             <w:r>
               <w:rPr>
@@ -5865,7 +5862,7 @@
               <w:lang w:eastAsia="en-US"/>
             </w:rPr>
           </w:pPr>
-          <w:hyperlink w:anchor="_Toc419881393" w:history="1">
+          <w:hyperlink w:anchor="_Toc419963434" w:history="1">
             <w:r>
               <w:rPr>
                 <w:rStyle w:val="Hyperlink"/>
@@ -5892,7 +5889,7 @@
                 <w:noProof/>
                 <w:webHidden/>
               </w:rPr>
-              <w:instrText xml:space="preserve"> PAGEREF _Toc419881393 \h </w:instrText>
+              <w:instrText xml:space="preserve"> PAGEREF _Toc419963434 \h </w:instrText>
             </w:r>
             <w:r>
               <w:rPr>
@@ -5934,7 +5931,7 @@
               <w:lang w:eastAsia="en-US"/>
             </w:rPr>
           </w:pPr>
-          <w:hyperlink w:anchor="_Toc419881394" w:history="1">
+          <w:hyperlink w:anchor="_Toc419963435" w:history="1">
             <w:r>
               <w:rPr>
                 <w:rStyle w:val="Hyperlink"/>
@@ -5961,7 +5958,7 @@
                 <w:noProof/>
                 <w:webHidden/>
               </w:rPr>
-              <w:instrText xml:space="preserve"> PAGEREF _Toc419881394 \h </w:instrText>
+              <w:instrText xml:space="preserve"> PAGEREF _Toc419963435 \h </w:instrText>
             </w:r>
             <w:r>
               <w:rPr>
@@ -6003,7 +6000,7 @@
               <w:lang w:eastAsia="en-US"/>
             </w:rPr>
           </w:pPr>
-          <w:hyperlink w:anchor="_Toc419881395" w:history="1">
+          <w:hyperlink w:anchor="_Toc419963436" w:history="1">
             <w:r>
               <w:rPr>
                 <w:rStyle w:val="Hyperlink"/>
@@ -6030,7 +6027,7 @@
                 <w:noProof/>
                 <w:webHidden/>
               </w:rPr>
-              <w:instrText xml:space="preserve"> PAGEREF _Toc419881395 \h </w:instrText>
+              <w:instrText xml:space="preserve"> PAGEREF _Toc419963436 \h </w:instrText>
             </w:r>
             <w:r>
               <w:rPr>
@@ -6072,7 +6069,7 @@
               <w:lang w:eastAsia="en-US"/>
             </w:rPr>
           </w:pPr>
-          <w:hyperlink w:anchor="_Toc419881396" w:history="1">
+          <w:hyperlink w:anchor="_Toc419963437" w:history="1">
             <w:r>
               <w:rPr>
                 <w:rStyle w:val="Hyperlink"/>
@@ -6099,7 +6096,7 @@
                 <w:noProof/>
                 <w:webHidden/>
               </w:rPr>
-              <w:instrText xml:space="preserve"> PAGEREF _Toc419881396 \h </w:instrText>
+              <w:instrText xml:space="preserve"> PAGEREF _Toc419963437 \h </w:instrText>
             </w:r>
             <w:r>
               <w:rPr>
@@ -6141,7 +6138,7 @@
               <w:lang w:eastAsia="en-US"/>
             </w:rPr>
           </w:pPr>
-          <w:hyperlink w:anchor="_Toc419881397" w:history="1">
+          <w:hyperlink w:anchor="_Toc419963438" w:history="1">
             <w:r>
               <w:rPr>
                 <w:rStyle w:val="Hyperlink"/>
@@ -6168,7 +6165,7 @@
                 <w:noProof/>
                 <w:webHidden/>
               </w:rPr>
-              <w:instrText xml:space="preserve"> PAGEREF _Toc419881397 \h </w:instrText>
+              <w:instrText xml:space="preserve"> PAGEREF _Toc419963438 \h </w:instrText>
             </w:r>
             <w:r>
               <w:rPr>
@@ -6210,7 +6207,7 @@
               <w:lang w:eastAsia="en-US"/>
             </w:rPr>
           </w:pPr>
-          <w:hyperlink w:anchor="_Toc419881398" w:history="1">
+          <w:hyperlink w:anchor="_Toc419963439" w:history="1">
             <w:r>
               <w:rPr>
                 <w:rStyle w:val="Hyperlink"/>
@@ -6237,7 +6234,7 @@
                 <w:noProof/>
                 <w:webHidden/>
               </w:rPr>
-              <w:instrText xml:space="preserve"> PAGEREF _Toc419881398 \h </w:instrText>
+              <w:instrText xml:space="preserve"> PAGEREF _Toc419963439 \h </w:instrText>
             </w:r>
             <w:r>
               <w:rPr>
@@ -6279,7 +6276,7 @@
               <w:lang w:eastAsia="en-US"/>
             </w:rPr>
           </w:pPr>
-          <w:hyperlink w:anchor="_Toc419881399" w:history="1">
+          <w:hyperlink w:anchor="_Toc419963440" w:history="1">
             <w:r>
               <w:rPr>
                 <w:rStyle w:val="Hyperlink"/>
@@ -6306,7 +6303,7 @@
                 <w:noProof/>
                 <w:webHidden/>
               </w:rPr>
-              <w:instrText xml:space="preserve"> PAGEREF _Toc419881399 \h </w:instrText>
+              <w:instrText xml:space="preserve"> PAGEREF _Toc419963440 \h </w:instrText>
             </w:r>
             <w:r>
               <w:rPr>
@@ -6348,7 +6345,7 @@
               <w:lang w:eastAsia="en-US"/>
             </w:rPr>
           </w:pPr>
-          <w:hyperlink w:anchor="_Toc419881400" w:history="1">
+          <w:hyperlink w:anchor="_Toc419963441" w:history="1">
             <w:r>
               <w:rPr>
                 <w:rStyle w:val="Hyperlink"/>
@@ -6375,7 +6372,7 @@
                 <w:noProof/>
                 <w:webHidden/>
               </w:rPr>
-              <w:instrText xml:space="preserve"> PAGEREF _Toc419881400 \h </w:instrText>
+              <w:instrText xml:space="preserve"> PAGEREF _Toc419963441 \h </w:instrText>
             </w:r>
             <w:r>
               <w:rPr>
@@ -6417,7 +6414,7 @@
               <w:lang w:eastAsia="en-US"/>
             </w:rPr>
           </w:pPr>
-          <w:hyperlink w:anchor="_Toc419881401" w:history="1">
+          <w:hyperlink w:anchor="_Toc419963442" w:history="1">
             <w:r>
               <w:rPr>
                 <w:rStyle w:val="Hyperlink"/>
@@ -6444,7 +6441,7 @@
                 <w:noProof/>
                 <w:webHidden/>
               </w:rPr>
-              <w:instrText xml:space="preserve"> PAGEREF _Toc419881401 \h </w:instrText>
+              <w:instrText xml:space="preserve"> PAGEREF _Toc419963442 \h </w:instrText>
             </w:r>
             <w:r>
               <w:rPr>
@@ -6486,7 +6483,7 @@
               <w:lang w:eastAsia="en-US"/>
             </w:rPr>
           </w:pPr>
-          <w:hyperlink w:anchor="_Toc419881402" w:history="1">
+          <w:hyperlink w:anchor="_Toc419963443" w:history="1">
             <w:r>
               <w:rPr>
                 <w:rStyle w:val="Hyperlink"/>
@@ -6513,7 +6510,7 @@
                 <w:noProof/>
                 <w:webHidden/>
               </w:rPr>
-              <w:instrText xml:space="preserve"> PAGEREF _Toc419881402 \h </w:instrText>
+              <w:instrText xml:space="preserve"> PAGEREF _Toc419963443 \h </w:instrText>
             </w:r>
             <w:r>
               <w:rPr>
@@ -6555,7 +6552,7 @@
               <w:lang w:eastAsia="en-US"/>
             </w:rPr>
           </w:pPr>
-          <w:hyperlink w:anchor="_Toc419881403" w:history="1">
+          <w:hyperlink w:anchor="_Toc419963444" w:history="1">
             <w:r>
               <w:rPr>
                 <w:rStyle w:val="Hyperlink"/>
@@ -6582,7 +6579,7 @@
                 <w:noProof/>
                 <w:webHidden/>
               </w:rPr>
-              <w:instrText xml:space="preserve"> PAGEREF _Toc419881403 \h </w:instrText>
+              <w:instrText xml:space="preserve"> PAGEREF _Toc419963444 \h </w:instrText>
             </w:r>
             <w:r>
               <w:rPr>
@@ -6624,7 +6621,7 @@
               <w:lang w:eastAsia="en-US"/>
             </w:rPr>
           </w:pPr>
-          <w:hyperlink w:anchor="_Toc419881404" w:history="1">
+          <w:hyperlink w:anchor="_Toc419963445" w:history="1">
             <w:r>
               <w:rPr>
                 <w:rStyle w:val="Hyperlink"/>
@@ -6651,7 +6648,7 @@
                 <w:noProof/>
                 <w:webHidden/>
               </w:rPr>
-              <w:instrText xml:space="preserve"> PAGEREF _Toc419881404 \h </w:instrText>
+              <w:instrText xml:space="preserve"> PAGEREF _Toc419963445 \h </w:instrText>
             </w:r>
             <w:r>
               <w:rPr>
@@ -6693,7 +6690,7 @@
               <w:lang w:eastAsia="en-US"/>
             </w:rPr>
           </w:pPr>
-          <w:hyperlink w:anchor="_Toc419881405" w:history="1">
+          <w:hyperlink w:anchor="_Toc419963446" w:history="1">
             <w:r>
               <w:rPr>
                 <w:rStyle w:val="Hyperlink"/>
@@ -6720,7 +6717,7 @@
                 <w:noProof/>
                 <w:webHidden/>
               </w:rPr>
-              <w:instrText xml:space="preserve"> PAGEREF _Toc419881405 \h </w:instrText>
+              <w:instrText xml:space="preserve"> PAGEREF _Toc419963446 \h </w:instrText>
             </w:r>
             <w:r>
               <w:rPr>
@@ -6762,7 +6759,7 @@
               <w:lang w:eastAsia="en-US"/>
             </w:rPr>
           </w:pPr>
-          <w:hyperlink w:anchor="_Toc419881406" w:history="1">
+          <w:hyperlink w:anchor="_Toc419963447" w:history="1">
             <w:r>
               <w:rPr>
                 <w:rStyle w:val="Hyperlink"/>
@@ -6789,7 +6786,7 @@
                 <w:noProof/>
                 <w:webHidden/>
               </w:rPr>
-              <w:instrText xml:space="preserve"> PAGEREF _Toc419881406 \h </w:instrText>
+              <w:instrText xml:space="preserve"> PAGEREF _Toc419963447 \h </w:instrText>
             </w:r>
             <w:r>
               <w:rPr>
@@ -6831,7 +6828,7 @@
               <w:lang w:eastAsia="en-US"/>
             </w:rPr>
           </w:pPr>
-          <w:hyperlink w:anchor="_Toc419881407" w:history="1">
+          <w:hyperlink w:anchor="_Toc419963448" w:history="1">
             <w:r>
               <w:rPr>
                 <w:rStyle w:val="Hyperlink"/>
@@ -6858,7 +6855,7 @@
                 <w:noProof/>
                 <w:webHidden/>
               </w:rPr>
-              <w:instrText xml:space="preserve"> PAGEREF _Toc419881407 \h </w:instrText>
+              <w:instrText xml:space="preserve"> PAGEREF _Toc419963448 \h </w:instrText>
             </w:r>
             <w:r>
               <w:rPr>
@@ -6900,7 +6897,7 @@
               <w:lang w:eastAsia="en-US"/>
             </w:rPr>
           </w:pPr>
-          <w:hyperlink w:anchor="_Toc419881408" w:history="1">
+          <w:hyperlink w:anchor="_Toc419963449" w:history="1">
             <w:r>
               <w:rPr>
                 <w:rStyle w:val="Hyperlink"/>
@@ -6927,7 +6924,7 @@
                 <w:noProof/>
                 <w:webHidden/>
               </w:rPr>
-              <w:instrText xml:space="preserve"> PAGEREF _Toc419881408 \h </w:instrText>
+              <w:instrText xml:space="preserve"> PAGEREF _Toc419963449 \h </w:instrText>
             </w:r>
             <w:r>
               <w:rPr>
@@ -6969,7 +6966,7 @@
               <w:lang w:eastAsia="en-US"/>
             </w:rPr>
           </w:pPr>
-          <w:hyperlink w:anchor="_Toc419881409" w:history="1">
+          <w:hyperlink w:anchor="_Toc419963450" w:history="1">
             <w:r>
               <w:rPr>
                 <w:rStyle w:val="Hyperlink"/>
@@ -6996,7 +6993,7 @@
                 <w:noProof/>
                 <w:webHidden/>
               </w:rPr>
-              <w:instrText xml:space="preserve"> PAGEREF _Toc419881409 \h </w:instrText>
+              <w:instrText xml:space="preserve"> PAGEREF _Toc419963450 \h </w:instrText>
             </w:r>
             <w:r>
               <w:rPr>
@@ -7105,7 +7102,7 @@
       <w:pPr>
         <w:pStyle w:val="Heading1"/>
       </w:pPr>
-      <w:bookmarkStart w:id="2" w:name="_Toc419881316"/>
+      <w:bookmarkStart w:id="2" w:name="_Toc419963357"/>
       <w:r>
         <w:t>Overview</w:t>
       </w:r>
@@ -7125,7 +7122,7 @@
           <w:rFonts w:ascii="Candara" w:hAnsi="Candara" w:cs="Times New Roman"/>
         </w:rPr>
       </w:pPr>
-      <w:bookmarkStart w:id="3" w:name="_Toc419881317"/>
+      <w:bookmarkStart w:id="3" w:name="_Toc419963358"/>
       <w:r>
         <w:rPr>
           <w:rFonts w:ascii="Candara" w:hAnsi="Candara" w:cs="Times New Roman"/>
@@ -7201,7 +7198,7 @@
           <w:rFonts w:ascii="Candara" w:hAnsi="Candara" w:cs="Times New Roman"/>
         </w:rPr>
       </w:pPr>
-      <w:bookmarkStart w:id="4" w:name="_Toc419881318"/>
+      <w:bookmarkStart w:id="4" w:name="_Toc419963359"/>
       <w:r>
         <w:rPr>
           <w:rFonts w:ascii="Candara" w:hAnsi="Candara" w:cs="Times New Roman"/>
@@ -7578,7 +7575,7 @@
       <w:pPr>
         <w:pStyle w:val="Heading2"/>
       </w:pPr>
-      <w:bookmarkStart w:id="5" w:name="_Toc419881319"/>
+      <w:bookmarkStart w:id="5" w:name="_Toc419963360"/>
       <w:r>
         <w:t>System Requirements</w:t>
       </w:r>
@@ -7661,7 +7658,7 @@
       <w:pPr>
         <w:pStyle w:val="Heading2"/>
       </w:pPr>
-      <w:bookmarkStart w:id="6" w:name="_Toc419881320"/>
+      <w:bookmarkStart w:id="6" w:name="_Toc419963361"/>
       <w:r>
         <w:t>Licensing</w:t>
       </w:r>
@@ -7813,7 +7810,7 @@
       <w:pPr>
         <w:pStyle w:val="Heading1"/>
       </w:pPr>
-      <w:bookmarkStart w:id="7" w:name="_Toc419881321"/>
+      <w:bookmarkStart w:id="7" w:name="_Toc419963362"/>
       <w:r>
         <w:t>Toolkit Functionality</w:t>
       </w:r>
@@ -7831,7 +7828,7 @@
       <w:pPr>
         <w:pStyle w:val="Heading2"/>
       </w:pPr>
-      <w:bookmarkStart w:id="8" w:name="_Toc419881322"/>
+      <w:bookmarkStart w:id="8" w:name="_Toc419963363"/>
       <w:r>
         <w:t>User Interface</w:t>
       </w:r>
@@ -8280,7 +8277,7 @@
       <w:pPr>
         <w:pStyle w:val="Heading2"/>
       </w:pPr>
-      <w:bookmarkStart w:id="9" w:name="_Toc419881323"/>
+      <w:bookmarkStart w:id="9" w:name="_Toc419963364"/>
       <w:r>
         <w:t>Functions/Logic</w:t>
       </w:r>
@@ -8818,7 +8815,7 @@
       <w:pPr>
         <w:pStyle w:val="Heading2"/>
       </w:pPr>
-      <w:bookmarkStart w:id="10" w:name="_Toc419881324"/>
+      <w:bookmarkStart w:id="10" w:name="_Toc419963365"/>
       <w:r>
         <w:t>Integration with SCCM</w:t>
       </w:r>
@@ -9018,7 +9015,7 @@
       <w:pPr>
         <w:pStyle w:val="Heading2"/>
       </w:pPr>
-      <w:bookmarkStart w:id="11" w:name="_Toc419881325"/>
+      <w:bookmarkStart w:id="11" w:name="_Toc419963366"/>
       <w:r>
         <w:t>Help Console</w:t>
       </w:r>
@@ -9058,7 +9055,7 @@
       <w:pPr>
         <w:pStyle w:val="Heading1"/>
       </w:pPr>
-      <w:bookmarkStart w:id="13" w:name="_Toc419881326"/>
+      <w:bookmarkStart w:id="13" w:name="_Toc419963367"/>
       <w:r>
         <w:t>Toolkit Components</w:t>
       </w:r>
@@ -9075,7 +9072,7 @@
           <w:rFonts w:ascii="Candara" w:hAnsi="Candara"/>
         </w:rPr>
       </w:pPr>
-      <w:bookmarkStart w:id="15" w:name="_Toc419881327"/>
+      <w:bookmarkStart w:id="15" w:name="_Toc419963368"/>
       <w:r>
         <w:rPr>
           <w:rFonts w:ascii="Candara" w:hAnsi="Candara"/>
@@ -9101,7 +9098,7 @@
       <w:pPr>
         <w:pStyle w:val="Heading3"/>
       </w:pPr>
-      <w:bookmarkStart w:id="16" w:name="_Toc419881328"/>
+      <w:bookmarkStart w:id="16" w:name="_Toc419963369"/>
       <w:r>
         <w:t>Files</w:t>
       </w:r>
@@ -9443,7 +9440,7 @@
         </w:rPr>
       </w:pPr>
       <w:bookmarkStart w:id="17" w:name="_Toc363546219"/>
-      <w:bookmarkStart w:id="18" w:name="_Toc419881329"/>
+      <w:bookmarkStart w:id="18" w:name="_Toc419963370"/>
       <w:r>
         <w:rPr>
           <w:noProof/>
@@ -9641,7 +9638,7 @@
       <w:pPr>
         <w:pStyle w:val="Heading2"/>
       </w:pPr>
-      <w:bookmarkStart w:id="19" w:name="_Toc419881330"/>
+      <w:bookmarkStart w:id="19" w:name="_Toc419963371"/>
       <w:r>
         <w:lastRenderedPageBreak/>
         <w:t>Toolkit User Interface</w:t>
@@ -9913,7 +9910,7 @@
           <w:noProof/>
         </w:rPr>
       </w:pPr>
-      <w:bookmarkStart w:id="20" w:name="_Toc419881331"/>
+      <w:bookmarkStart w:id="20" w:name="_Toc419963372"/>
       <w:r>
         <w:rPr>
           <w:noProof/>
@@ -10106,7 +10103,7 @@
           <w:noProof/>
         </w:rPr>
       </w:pPr>
-      <w:bookmarkStart w:id="21" w:name="_Toc419881332"/>
+      <w:bookmarkStart w:id="21" w:name="_Toc419963373"/>
       <w:r>
         <w:rPr>
           <w:noProof/>
@@ -10430,7 +10427,7 @@
           <w:noProof/>
         </w:rPr>
       </w:pPr>
-      <w:bookmarkStart w:id="22" w:name="_Toc419881333"/>
+      <w:bookmarkStart w:id="22" w:name="_Toc419963374"/>
       <w:r>
         <w:rPr>
           <w:noProof/>
@@ -10539,7 +10536,7 @@
           <w:noProof/>
         </w:rPr>
       </w:pPr>
-      <w:bookmarkStart w:id="23" w:name="_Toc419881334"/>
+      <w:bookmarkStart w:id="23" w:name="_Toc419963375"/>
       <w:r>
         <w:rPr>
           <w:noProof/>
@@ -10628,7 +10625,7 @@
           <w:noProof/>
         </w:rPr>
       </w:pPr>
-      <w:bookmarkStart w:id="24" w:name="_Toc419881335"/>
+      <w:bookmarkStart w:id="24" w:name="_Toc419963376"/>
       <w:r>
         <w:rPr>
           <w:noProof/>
@@ -10941,7 +10938,7 @@
       <w:pPr>
         <w:pStyle w:val="Heading3"/>
       </w:pPr>
-      <w:bookmarkStart w:id="25" w:name="_Toc419881336"/>
+      <w:bookmarkStart w:id="25" w:name="_Toc419963377"/>
       <w:r>
         <w:t xml:space="preserve">Installation </w:t>
       </w:r>
@@ -11055,7 +11052,7 @@
           <w:noProof/>
         </w:rPr>
       </w:pPr>
-      <w:bookmarkStart w:id="26" w:name="_Toc419881337"/>
+      <w:bookmarkStart w:id="26" w:name="_Toc419963378"/>
       <w:r>
         <w:rPr>
           <w:noProof/>
@@ -11285,7 +11282,7 @@
           <w:noProof/>
         </w:rPr>
       </w:pPr>
-      <w:bookmarkStart w:id="27" w:name="_Toc419881338"/>
+      <w:bookmarkStart w:id="27" w:name="_Toc419963379"/>
       <w:r>
         <w:rPr>
           <w:noProof/>
@@ -11462,7 +11459,7 @@
         </w:rPr>
       </w:pPr>
       <w:bookmarkStart w:id="28" w:name="_Toc356573540"/>
-      <w:bookmarkStart w:id="29" w:name="_Toc419881339"/>
+      <w:bookmarkStart w:id="29" w:name="_Toc419963380"/>
       <w:r>
         <w:rPr>
           <w:noProof/>
@@ -11699,7 +11696,7 @@
       <w:pPr>
         <w:pStyle w:val="Heading1"/>
       </w:pPr>
-      <w:bookmarkStart w:id="30" w:name="_Toc419881340"/>
+      <w:bookmarkStart w:id="30" w:name="_Toc419963381"/>
       <w:r>
         <w:lastRenderedPageBreak/>
         <w:t>Toolkit Usage</w:t>
@@ -11714,7 +11711,7 @@
           <w:noProof/>
         </w:rPr>
       </w:pPr>
-      <w:bookmarkStart w:id="31" w:name="_Toc419881341"/>
+      <w:bookmarkStart w:id="31" w:name="_Toc419963382"/>
       <w:r>
         <w:rPr>
           <w:noProof/>
@@ -11924,7 +11921,7 @@
       <w:pPr>
         <w:pStyle w:val="Heading2"/>
       </w:pPr>
-      <w:bookmarkStart w:id="32" w:name="_Toc419881342"/>
+      <w:bookmarkStart w:id="32" w:name="_Toc419963383"/>
       <w:r>
         <w:t>Launching the Toolkit</w:t>
       </w:r>
@@ -11935,7 +11932,7 @@
       <w:pPr>
         <w:pStyle w:val="Heading3"/>
       </w:pPr>
-      <w:bookmarkStart w:id="33" w:name="_Toc419881343"/>
+      <w:bookmarkStart w:id="33" w:name="_Toc419963384"/>
       <w:r>
         <w:t>Overview</w:t>
       </w:r>
@@ -12520,7 +12517,7 @@
         <w:pStyle w:val="Heading3"/>
       </w:pPr>
       <w:bookmarkStart w:id="34" w:name="_Toc363546257"/>
-      <w:bookmarkStart w:id="35" w:name="_Toc419881344"/>
+      <w:bookmarkStart w:id="35" w:name="_Toc419963385"/>
       <w:r>
         <w:t>Toolkit</w:t>
       </w:r>
@@ -12846,7 +12843,7 @@
           <w:noProof/>
         </w:rPr>
       </w:pPr>
-      <w:bookmarkStart w:id="36" w:name="_Toc419881345"/>
+      <w:bookmarkStart w:id="36" w:name="_Toc419963386"/>
       <w:r>
         <w:rPr>
           <w:noProof/>
@@ -13445,7 +13442,7 @@
       <w:pPr>
         <w:pStyle w:val="Heading2"/>
       </w:pPr>
-      <w:bookmarkStart w:id="37" w:name="_Toc419881346"/>
+      <w:bookmarkStart w:id="37" w:name="_Toc419963387"/>
       <w:r>
         <w:t>Example Deployments</w:t>
       </w:r>
@@ -13462,7 +13459,7 @@
       <w:pPr>
         <w:pStyle w:val="Heading3"/>
       </w:pPr>
-      <w:bookmarkStart w:id="38" w:name="_Toc419881347"/>
+      <w:bookmarkStart w:id="38" w:name="_Toc419963388"/>
       <w:r>
         <w:t xml:space="preserve">Building an Adobe Reader installation with the PowerShell App Deployment </w:t>
       </w:r>
@@ -15308,7 +15305,7 @@
       <w:pPr>
         <w:pStyle w:val="Heading3"/>
       </w:pPr>
-      <w:bookmarkStart w:id="39" w:name="_Toc419881348"/>
+      <w:bookmarkStart w:id="39" w:name="_Toc419963389"/>
       <w:r>
         <w:t>Deploy the Adobe Reader installation using SCCM 2007 / SCCM 2012 package</w:t>
       </w:r>
@@ -15969,7 +15966,7 @@
       <w:pPr>
         <w:pStyle w:val="Heading3"/>
       </w:pPr>
-      <w:bookmarkStart w:id="40" w:name="_Toc419881349"/>
+      <w:bookmarkStart w:id="40" w:name="_Toc419963390"/>
       <w:r>
         <w:t>Deploy the Adobe Reader installation using SCCM 2012 Application Model</w:t>
       </w:r>
@@ -17010,7 +17007,7 @@
       <w:pPr>
         <w:pStyle w:val="Heading3"/>
       </w:pPr>
-      <w:bookmarkStart w:id="41" w:name="_Toc419881350"/>
+      <w:bookmarkStart w:id="41" w:name="_Toc419963391"/>
       <w:r>
         <w:t>Important Note regarding deferrals</w:t>
       </w:r>
@@ -17095,7 +17092,7 @@
       <w:pPr>
         <w:pStyle w:val="Heading3"/>
       </w:pPr>
-      <w:bookmarkStart w:id="42" w:name="_Toc419881351"/>
+      <w:bookmarkStart w:id="42" w:name="_Toc419963392"/>
       <w:r>
         <w:lastRenderedPageBreak/>
         <w:t>An advanced Office 201</w:t>
@@ -17694,7 +17691,7 @@
       <w:pPr>
         <w:pStyle w:val="Heading1"/>
       </w:pPr>
-      <w:bookmarkStart w:id="43" w:name="_Toc419881352"/>
+      <w:bookmarkStart w:id="43" w:name="_Toc419963393"/>
       <w:r>
         <w:t>Toolkit Variables</w:t>
       </w:r>
@@ -24974,7 +24971,7 @@
       <w:pPr>
         <w:pStyle w:val="Heading1"/>
       </w:pPr>
-      <w:bookmarkStart w:id="44" w:name="_Toc419881353"/>
+      <w:bookmarkStart w:id="44" w:name="_Toc419963394"/>
       <w:r>
         <w:t>Toolkit Exit Codes</w:t>
       </w:r>
@@ -25355,12 +25352,32 @@
       <w:pPr>
         <w:ind w:left="1440" w:hanging="1440"/>
       </w:pPr>
+      <w:r>
+        <w:rPr>
+          <w:b/>
+        </w:rPr>
+        <w:t>60012</w:t>
+      </w:r>
+      <w:r>
+        <w:rPr>
+          <w:b/>
+        </w:rPr>
+        <w:tab/>
+      </w:r>
+      <w:r>
+        <w:t>A UI prompt timed out or the user opted to defer the installation.</w:t>
+      </w:r>
+    </w:p>
+    <w:p>
+      <w:pPr>
+        <w:ind w:left="1440" w:hanging="1440"/>
+      </w:pPr>
     </w:p>
     <w:p>
       <w:pPr>
         <w:pStyle w:val="Heading1"/>
       </w:pPr>
-      <w:bookmarkStart w:id="45" w:name="_Toc419881354"/>
+      <w:bookmarkStart w:id="45" w:name="_Toc419963395"/>
       <w:r>
         <w:t>Toolkit Functions</w:t>
       </w:r>
@@ -25377,7 +25394,7 @@
       <w:pPr>
         <w:pStyle w:val="Heading3"/>
       </w:pPr>
-      <w:bookmarkStart w:id="46" w:name="_Toc419881355"/>
+      <w:bookmarkStart w:id="46" w:name="_Toc419963396"/>
       <w:r>
         <w:t>Convert-RegistryPath</w:t>
       </w:r>
@@ -25537,7 +25554,7 @@
       <w:pPr>
         <w:pStyle w:val="Heading3"/>
       </w:pPr>
-      <w:bookmarkStart w:id="47" w:name="_Toc419881356"/>
+      <w:bookmarkStart w:id="47" w:name="_Toc419963397"/>
       <w:r>
         <w:lastRenderedPageBreak/>
         <w:t>ConvertTo-</w:t>
@@ -25765,7 +25782,7 @@
       <w:pPr>
         <w:pStyle w:val="Heading3"/>
       </w:pPr>
-      <w:bookmarkStart w:id="48" w:name="_Toc419881357"/>
+      <w:bookmarkStart w:id="48" w:name="_Toc419963398"/>
       <w:r>
         <w:t>Copy-File</w:t>
       </w:r>
@@ -25938,7 +25955,7 @@
       <w:pPr>
         <w:pStyle w:val="Heading3"/>
       </w:pPr>
-      <w:bookmarkStart w:id="49" w:name="_Toc419881358"/>
+      <w:bookmarkStart w:id="49" w:name="_Toc419963399"/>
       <w:r>
         <w:t>Enable-TerminalServerInstallMode</w:t>
       </w:r>
@@ -26033,7 +26050,7 @@
       <w:pPr>
         <w:pStyle w:val="Heading3"/>
       </w:pPr>
-      <w:bookmarkStart w:id="50" w:name="_Toc419881359"/>
+      <w:bookmarkStart w:id="50" w:name="_Toc419963400"/>
       <w:r>
         <w:t>Execute-MSI</w:t>
       </w:r>
@@ -26533,7 +26550,7 @@
       <w:pPr>
         <w:pStyle w:val="Heading3"/>
       </w:pPr>
-      <w:bookmarkStart w:id="51" w:name="_Toc419881360"/>
+      <w:bookmarkStart w:id="51" w:name="_Toc419963401"/>
       <w:r>
         <w:t>Execute-Process</w:t>
       </w:r>
@@ -26979,7 +26996,7 @@
       <w:pPr>
         <w:pStyle w:val="Heading3"/>
       </w:pPr>
-      <w:bookmarkStart w:id="52" w:name="_Toc419881361"/>
+      <w:bookmarkStart w:id="52" w:name="_Toc419963402"/>
       <w:r>
         <w:t>Execute-ProcessAsUser</w:t>
       </w:r>
@@ -27296,7 +27313,7 @@
       <w:pPr>
         <w:pStyle w:val="Heading3"/>
       </w:pPr>
-      <w:bookmarkStart w:id="53" w:name="_Toc419881362"/>
+      <w:bookmarkStart w:id="53" w:name="_Toc419963403"/>
       <w:r>
         <w:t>Exit-Script</w:t>
       </w:r>
@@ -27496,7 +27513,7 @@
       <w:pPr>
         <w:pStyle w:val="Heading3"/>
       </w:pPr>
-      <w:bookmarkStart w:id="54" w:name="_Toc419881363"/>
+      <w:bookmarkStart w:id="54" w:name="_Toc419963404"/>
       <w:r>
         <w:t>Disable-TerminalServerInstallMode</w:t>
       </w:r>
@@ -27574,7 +27591,7 @@
       <w:pPr>
         <w:pStyle w:val="Heading3"/>
       </w:pPr>
-      <w:bookmarkStart w:id="55" w:name="_Toc419881364"/>
+      <w:bookmarkStart w:id="55" w:name="_Toc419963405"/>
       <w:r>
         <w:t>Get-FileVersion</w:t>
       </w:r>
@@ -27700,7 +27717,7 @@
       <w:pPr>
         <w:pStyle w:val="Heading3"/>
       </w:pPr>
-      <w:bookmarkStart w:id="56" w:name="_Toc419881365"/>
+      <w:bookmarkStart w:id="56" w:name="_Toc419963406"/>
       <w:r>
         <w:t>Get-HardwarePlatform</w:t>
       </w:r>
@@ -27800,7 +27817,7 @@
       <w:pPr>
         <w:pStyle w:val="Heading3"/>
       </w:pPr>
-      <w:bookmarkStart w:id="57" w:name="_Toc419881366"/>
+      <w:bookmarkStart w:id="57" w:name="_Toc419963407"/>
       <w:r>
         <w:t>Get-FreeDiskSpace</w:t>
       </w:r>
@@ -27928,7 +27945,7 @@
       <w:pPr>
         <w:pStyle w:val="Heading3"/>
       </w:pPr>
-      <w:bookmarkStart w:id="58" w:name="_Toc419881367"/>
+      <w:bookmarkStart w:id="58" w:name="_Toc419963408"/>
       <w:r>
         <w:t>Get-IniValue</w:t>
       </w:r>
@@ -28113,7 +28130,7 @@
       <w:pPr>
         <w:pStyle w:val="Heading3"/>
       </w:pPr>
-      <w:bookmarkStart w:id="59" w:name="_Toc419881368"/>
+      <w:bookmarkStart w:id="59" w:name="_Toc419963409"/>
       <w:r>
         <w:t>Get-InstalledApplication</w:t>
       </w:r>
@@ -28347,7 +28364,7 @@
       <w:pPr>
         <w:pStyle w:val="Heading3"/>
       </w:pPr>
-      <w:bookmarkStart w:id="60" w:name="_Toc419881369"/>
+      <w:bookmarkStart w:id="60" w:name="_Toc419963410"/>
       <w:r>
         <w:t>Get-</w:t>
       </w:r>
@@ -28713,7 +28730,7 @@
       <w:pPr>
         <w:pStyle w:val="Heading3"/>
       </w:pPr>
-      <w:bookmarkStart w:id="61" w:name="_Toc419881370"/>
+      <w:bookmarkStart w:id="61" w:name="_Toc419963411"/>
       <w:r>
         <w:t>Get-RegistryKey</w:t>
       </w:r>
@@ -28976,7 +28993,7 @@
       <w:pPr>
         <w:pStyle w:val="Heading3"/>
       </w:pPr>
-      <w:bookmarkStart w:id="62" w:name="_Toc419881371"/>
+      <w:bookmarkStart w:id="62" w:name="_Toc419963412"/>
       <w:r>
         <w:lastRenderedPageBreak/>
         <w:t>Get-ScheduledTask</w:t>
@@ -29176,7 +29193,7 @@
       <w:pPr>
         <w:pStyle w:val="Heading3"/>
       </w:pPr>
-      <w:bookmarkStart w:id="63" w:name="_Toc419881372"/>
+      <w:bookmarkStart w:id="63" w:name="_Toc419963413"/>
       <w:r>
         <w:t>Get-</w:t>
       </w:r>
@@ -29330,7 +29347,7 @@
       <w:pPr>
         <w:pStyle w:val="Heading3"/>
       </w:pPr>
-      <w:bookmarkStart w:id="64" w:name="_Toc419881373"/>
+      <w:bookmarkStart w:id="64" w:name="_Toc419963414"/>
       <w:r>
         <w:t>Get-UserProfiles</w:t>
       </w:r>
@@ -29545,7 +29562,7 @@
       <w:pPr>
         <w:pStyle w:val="Heading3"/>
       </w:pPr>
-      <w:bookmarkStart w:id="65" w:name="_Toc419881374"/>
+      <w:bookmarkStart w:id="65" w:name="_Toc419963415"/>
       <w:r>
         <w:t>Get-WindowTitle</w:t>
       </w:r>
@@ -29792,7 +29809,7 @@
       <w:pPr>
         <w:pStyle w:val="Heading3"/>
       </w:pPr>
-      <w:bookmarkStart w:id="66" w:name="_Toc419881375"/>
+      <w:bookmarkStart w:id="66" w:name="_Toc419963416"/>
       <w:r>
         <w:t>Install-MSUpdates</w:t>
       </w:r>
@@ -29896,7 +29913,7 @@
       <w:pPr>
         <w:pStyle w:val="Heading3"/>
       </w:pPr>
-      <w:bookmarkStart w:id="67" w:name="_Toc419881376"/>
+      <w:bookmarkStart w:id="67" w:name="_Toc419963417"/>
       <w:r>
         <w:t>Install-SCCMSoftwareUpdates</w:t>
       </w:r>
@@ -30080,7 +30097,7 @@
       <w:pPr>
         <w:pStyle w:val="Heading3"/>
       </w:pPr>
-      <w:bookmarkStart w:id="68" w:name="_Toc419881377"/>
+      <w:bookmarkStart w:id="68" w:name="_Toc419963418"/>
       <w:r>
         <w:t>Invoke-</w:t>
       </w:r>
@@ -30276,7 +30293,7 @@
       <w:pPr>
         <w:pStyle w:val="Heading3"/>
       </w:pPr>
-      <w:bookmarkStart w:id="69" w:name="_Toc419881378"/>
+      <w:bookmarkStart w:id="69" w:name="_Toc419963419"/>
       <w:r>
         <w:t>Invoke-RegisterOrUnregisterDLL (Alias: Register-DLL, Unregister-DLL)</w:t>
       </w:r>
@@ -30507,7 +30524,7 @@
       <w:pPr>
         <w:pStyle w:val="Heading3"/>
       </w:pPr>
-      <w:bookmarkStart w:id="70" w:name="_Toc419881379"/>
+      <w:bookmarkStart w:id="70" w:name="_Toc419963420"/>
       <w:r>
         <w:t>Invoke-SCCMTask</w:t>
       </w:r>
@@ -30651,7 +30668,7 @@
       <w:pPr>
         <w:pStyle w:val="Heading3"/>
       </w:pPr>
-      <w:bookmarkStart w:id="71" w:name="_Toc419881380"/>
+      <w:bookmarkStart w:id="71" w:name="_Toc419963421"/>
       <w:r>
         <w:t>New-Folder</w:t>
       </w:r>
@@ -30782,7 +30799,7 @@
       <w:pPr>
         <w:pStyle w:val="Heading3"/>
       </w:pPr>
-      <w:bookmarkStart w:id="72" w:name="_Toc419881381"/>
+      <w:bookmarkStart w:id="72" w:name="_Toc419963422"/>
       <w:r>
         <w:lastRenderedPageBreak/>
         <w:t>New-Shortcut</w:t>
@@ -31096,7 +31113,7 @@
       <w:pPr>
         <w:pStyle w:val="Heading3"/>
       </w:pPr>
-      <w:bookmarkStart w:id="73" w:name="_Toc419881382"/>
+      <w:bookmarkStart w:id="73" w:name="_Toc419963423"/>
       <w:r>
         <w:lastRenderedPageBreak/>
         <w:t>Refresh-Desktop</w:t>
@@ -31200,7 +31217,7 @@
       <w:pPr>
         <w:pStyle w:val="Heading3"/>
       </w:pPr>
-      <w:bookmarkStart w:id="74" w:name="_Toc419881383"/>
+      <w:bookmarkStart w:id="74" w:name="_Toc419963424"/>
       <w:r>
         <w:t>Refresh-SessionEnvironmentVariables</w:t>
       </w:r>
@@ -31349,7 +31366,7 @@
       <w:pPr>
         <w:pStyle w:val="Heading3"/>
       </w:pPr>
-      <w:bookmarkStart w:id="75" w:name="_Toc419881384"/>
+      <w:bookmarkStart w:id="75" w:name="_Toc419963425"/>
       <w:r>
         <w:t>Remove-File</w:t>
       </w:r>
@@ -31519,7 +31536,7 @@
       <w:pPr>
         <w:pStyle w:val="Heading3"/>
       </w:pPr>
-      <w:bookmarkStart w:id="76" w:name="_Toc419881385"/>
+      <w:bookmarkStart w:id="76" w:name="_Toc419963426"/>
       <w:r>
         <w:t>Remove-Folder</w:t>
       </w:r>
@@ -31650,7 +31667,7 @@
       <w:pPr>
         <w:pStyle w:val="Heading3"/>
       </w:pPr>
-      <w:bookmarkStart w:id="77" w:name="_Toc419881386"/>
+      <w:bookmarkStart w:id="77" w:name="_Toc419963427"/>
       <w:r>
         <w:t>Remove-MSIApplications</w:t>
       </w:r>
@@ -31991,7 +32008,7 @@
       <w:pPr>
         <w:pStyle w:val="Heading3"/>
       </w:pPr>
-      <w:bookmarkStart w:id="78" w:name="_Toc419881387"/>
+      <w:bookmarkStart w:id="78" w:name="_Toc419963428"/>
       <w:r>
         <w:t>Remove-RegistryKey</w:t>
       </w:r>
@@ -32216,7 +32233,7 @@
       <w:pPr>
         <w:pStyle w:val="Heading3"/>
       </w:pPr>
-      <w:bookmarkStart w:id="79" w:name="_Toc419881388"/>
+      <w:bookmarkStart w:id="79" w:name="_Toc419963429"/>
       <w:r>
         <w:t>Resolve-Error</w:t>
       </w:r>
@@ -32495,7 +32512,7 @@
       <w:pPr>
         <w:pStyle w:val="Heading3"/>
       </w:pPr>
-      <w:bookmarkStart w:id="80" w:name="_Toc419881389"/>
+      <w:bookmarkStart w:id="80" w:name="_Toc419963430"/>
       <w:r>
         <w:t>Send-Keys</w:t>
       </w:r>
@@ -32808,7 +32825,7 @@
       <w:pPr>
         <w:pStyle w:val="Heading3"/>
       </w:pPr>
-      <w:bookmarkStart w:id="81" w:name="_Toc419881390"/>
+      <w:bookmarkStart w:id="81" w:name="_Toc419963431"/>
       <w:r>
         <w:t>Set-ActiveSetup</w:t>
       </w:r>
@@ -33218,7 +33235,7 @@
       <w:pPr>
         <w:pStyle w:val="Heading3"/>
       </w:pPr>
-      <w:bookmarkStart w:id="82" w:name="_Toc419881391"/>
+      <w:bookmarkStart w:id="82" w:name="_Toc419963432"/>
       <w:r>
         <w:t>Set-Ini</w:t>
       </w:r>
@@ -33439,7 +33456,7 @@
       <w:pPr>
         <w:pStyle w:val="Heading3"/>
       </w:pPr>
-      <w:bookmarkStart w:id="83" w:name="_Toc419881392"/>
+      <w:bookmarkStart w:id="83" w:name="_Toc419963433"/>
       <w:r>
         <w:t>Set-PinnedApplication</w:t>
       </w:r>
@@ -33616,7 +33633,7 @@
       <w:pPr>
         <w:pStyle w:val="Heading3"/>
       </w:pPr>
-      <w:bookmarkStart w:id="84" w:name="_Toc419881393"/>
+      <w:bookmarkStart w:id="84" w:name="_Toc419963434"/>
       <w:r>
         <w:t>Set-RegistryKey</w:t>
       </w:r>
@@ -33902,7 +33919,7 @@
       <w:pPr>
         <w:pStyle w:val="Heading3"/>
       </w:pPr>
-      <w:bookmarkStart w:id="85" w:name="_Toc419881394"/>
+      <w:bookmarkStart w:id="85" w:name="_Toc419963435"/>
       <w:r>
         <w:t>Set-ServiceStartMode</w:t>
       </w:r>
@@ -34080,7 +34097,7 @@
       <w:pPr>
         <w:pStyle w:val="Heading3"/>
       </w:pPr>
-      <w:bookmarkStart w:id="86" w:name="_Toc419881395"/>
+      <w:bookmarkStart w:id="86" w:name="_Toc419963436"/>
       <w:r>
         <w:t>Show-BalloonTip</w:t>
       </w:r>
@@ -34269,7 +34286,7 @@
       <w:pPr>
         <w:pStyle w:val="Heading3"/>
       </w:pPr>
-      <w:bookmarkStart w:id="87" w:name="_Toc419881396"/>
+      <w:bookmarkStart w:id="87" w:name="_Toc419963437"/>
       <w:r>
         <w:t>Show-DialogBox</w:t>
       </w:r>
@@ -34533,7 +34550,7 @@
       <w:pPr>
         <w:pStyle w:val="Heading3"/>
       </w:pPr>
-      <w:bookmarkStart w:id="88" w:name="_Toc419881397"/>
+      <w:bookmarkStart w:id="88" w:name="_Toc419963438"/>
       <w:r>
         <w:t>Show-InstallationProgress</w:t>
       </w:r>
@@ -34762,7 +34779,7 @@
       <w:pPr>
         <w:pStyle w:val="Heading3"/>
       </w:pPr>
-      <w:bookmarkStart w:id="89" w:name="_Toc419881398"/>
+      <w:bookmarkStart w:id="89" w:name="_Toc419963439"/>
       <w:r>
         <w:t>Show-InstallationPrompt</w:t>
       </w:r>
@@ -35146,7 +35163,7 @@
       <w:pPr>
         <w:pStyle w:val="Heading3"/>
       </w:pPr>
-      <w:bookmarkStart w:id="90" w:name="_Toc419881399"/>
+      <w:bookmarkStart w:id="90" w:name="_Toc419963440"/>
       <w:r>
         <w:t>Show-InstallationRestartPrompt</w:t>
       </w:r>
@@ -35322,7 +35339,7 @@
       <w:pPr>
         <w:pStyle w:val="Heading3"/>
       </w:pPr>
-      <w:bookmarkStart w:id="91" w:name="_Toc419881400"/>
+      <w:bookmarkStart w:id="91" w:name="_Toc419963441"/>
       <w:r>
         <w:t>Show-InstallationWelcome</w:t>
       </w:r>
@@ -36053,7 +36070,7 @@
       <w:pPr>
         <w:pStyle w:val="Heading3"/>
       </w:pPr>
-      <w:bookmarkStart w:id="92" w:name="_Toc419881401"/>
+      <w:bookmarkStart w:id="92" w:name="_Toc419963442"/>
       <w:r>
         <w:t>Start</w:t>
       </w:r>
@@ -36301,7 +36318,7 @@
       <w:pPr>
         <w:pStyle w:val="Heading3"/>
       </w:pPr>
-      <w:bookmarkStart w:id="93" w:name="_Toc419881402"/>
+      <w:bookmarkStart w:id="93" w:name="_Toc419963443"/>
       <w:r>
         <w:t>Stop-ServiceAndDependencies</w:t>
       </w:r>
@@ -36540,7 +36557,7 @@
       <w:pPr>
         <w:pStyle w:val="Heading3"/>
       </w:pPr>
-      <w:bookmarkStart w:id="94" w:name="_Toc419881403"/>
+      <w:bookmarkStart w:id="94" w:name="_Toc419963444"/>
       <w:r>
         <w:t>Test-Battery</w:t>
       </w:r>
@@ -36681,7 +36698,7 @@
       <w:pPr>
         <w:pStyle w:val="Heading3"/>
       </w:pPr>
-      <w:bookmarkStart w:id="95" w:name="_Toc419881404"/>
+      <w:bookmarkStart w:id="95" w:name="_Toc419963445"/>
       <w:r>
         <w:t>Test-MSUpdates</w:t>
       </w:r>
@@ -36794,7 +36811,7 @@
       <w:pPr>
         <w:pStyle w:val="Heading3"/>
       </w:pPr>
-      <w:bookmarkStart w:id="96" w:name="_Toc419881405"/>
+      <w:bookmarkStart w:id="96" w:name="_Toc419963446"/>
       <w:r>
         <w:t>Test-NetworkConnection</w:t>
       </w:r>
@@ -36875,7 +36892,7 @@
       <w:pPr>
         <w:pStyle w:val="Heading3"/>
       </w:pPr>
-      <w:bookmarkStart w:id="97" w:name="_Toc419881406"/>
+      <w:bookmarkStart w:id="97" w:name="_Toc419963447"/>
       <w:r>
         <w:t>Test-PowerPoint</w:t>
       </w:r>
@@ -36959,7 +36976,7 @@
       <w:pPr>
         <w:pStyle w:val="Heading3"/>
       </w:pPr>
-      <w:bookmarkStart w:id="98" w:name="_Toc419881407"/>
+      <w:bookmarkStart w:id="98" w:name="_Toc419963448"/>
       <w:r>
         <w:t>Test-</w:t>
       </w:r>
@@ -37176,7 +37193,7 @@
       <w:pPr>
         <w:pStyle w:val="Heading3"/>
       </w:pPr>
-      <w:bookmarkStart w:id="99" w:name="_Toc419881408"/>
+      <w:bookmarkStart w:id="99" w:name="_Toc419963449"/>
       <w:r>
         <w:t>Update-GroupPolicy</w:t>
       </w:r>
@@ -37254,7 +37271,7 @@
       <w:pPr>
         <w:pStyle w:val="Heading3"/>
       </w:pPr>
-      <w:bookmarkStart w:id="100" w:name="_Toc419881409"/>
+      <w:bookmarkStart w:id="100" w:name="_Toc419963450"/>
       <w:r>
         <w:t>Write-Log</w:t>
       </w:r>
@@ -37763,27 +37780,14 @@
           <w:pPr>
             <w:pStyle w:val="Footer"/>
           </w:pPr>
-          <w:r>
-            <w:fldChar w:fldCharType="begin"/>
-          </w:r>
-          <w:r>
-            <w:instrText xml:space="preserve"> STYLEREF  "1"  </w:instrText>
-          </w:r>
-          <w:r>
-            <w:fldChar w:fldCharType="separate"/>
-          </w:r>
-          <w:r>
-            <w:rPr>
-              <w:noProof/>
-            </w:rPr>
-            <w:t>Overview</w:t>
-          </w:r>
-          <w:r>
-            <w:rPr>
-              <w:noProof/>
-            </w:rPr>
-            <w:fldChar w:fldCharType="end"/>
-          </w:r>
+          <w:fldSimple w:instr=" STYLEREF  &quot;1&quot;  ">
+            <w:r>
+              <w:rPr>
+                <w:noProof/>
+              </w:rPr>
+              <w:t>Overview</w:t>
+            </w:r>
+          </w:fldSimple>
           <w:r>
             <w:t xml:space="preserve"> | PowerShell App Deployment Toolkit</w:t>
           </w:r>
@@ -42469,7 +42473,7 @@
   <a:extraClrSchemeLst/>
   <a:extLst>
     <a:ext uri="{05A4C25C-085E-4340-85A3-A5531E510DB2}">
-      <thm15:themeFamily xmlns="" xmlns:thm15="http://schemas.microsoft.com/office/thememl/2012/main" name="Office Theme" id="{62F939B6-93AF-4DB8-9C6B-D6C7DFDC589F}" vid="{4A3C46E8-61CC-4603-A589-7422A47A8E4A}"/>
+      <thm15:themeFamily xmlns:thm15="http://schemas.microsoft.com/office/thememl/2012/main" xmlns="" name="Office Theme" id="{62F939B6-93AF-4DB8-9C6B-D6C7DFDC589F}" vid="{4A3C46E8-61CC-4603-A589-7422A47A8E4A}"/>
     </a:ext>
   </a:extLst>
 </a:theme>
@@ -42480,7 +42484,7 @@
 </file>
 
 <file path=customXml/itemProps1.xml><?xml version="1.0" encoding="utf-8"?>
-<ds:datastoreItem xmlns:ds="http://schemas.openxmlformats.org/officeDocument/2006/customXml" ds:itemID="{0C27F303-0B58-4B87-BD04-BFB2022F11E7}">
+<ds:datastoreItem xmlns:ds="http://schemas.openxmlformats.org/officeDocument/2006/customXml" ds:itemID="{48BF70A0-2BAE-42E5-AE66-992FB4D2ED2E}">
   <ds:schemaRefs>
     <ds:schemaRef ds:uri="http://schemas.openxmlformats.org/officeDocument/2006/bibliography"/>
   </ds:schemaRefs>

</xml_diff>

<commit_message>
Fixed issue in Remove-MSIApplication which caused the function to fail in the case of multiple filtered or excluded applications
</commit_message>
<xml_diff>
--- a/PSAppDeploymentToolkitAdminGuide.docx
+++ b/PSAppDeploymentToolkitAdminGuide.docx
@@ -1,6 +1,6 @@
 
 <file path=word/document.xml><?xml version="1.0" encoding="utf-8"?>
-<w:document xmlns:wpc="http://schemas.microsoft.com/office/word/2010/wordprocessingCanvas" xmlns:cx="http://schemas.microsoft.com/office/drawing/2014/chartex" xmlns:cx1="http://schemas.microsoft.com/office/drawing/2015/9/8/chartex" xmlns:cx2="http://schemas.microsoft.com/office/drawing/2015/10/21/chartex" xmlns:mc="http://schemas.openxmlformats.org/markup-compatibility/2006" xmlns:o="urn:schemas-microsoft-com:office:office" xmlns:r="http://schemas.openxmlformats.org/officeDocument/2006/relationships" xmlns:m="http://schemas.openxmlformats.org/officeDocument/2006/math" xmlns:v="urn:schemas-microsoft-com:vml" xmlns:wp14="http://schemas.microsoft.com/office/word/2010/wordprocessingDrawing" xmlns:wp="http://schemas.openxmlformats.org/drawingml/2006/wordprocessingDrawing" xmlns:w10="urn:schemas-microsoft-com:office:word" xmlns:w="http://schemas.openxmlformats.org/wordprocessingml/2006/main" xmlns:w14="http://schemas.microsoft.com/office/word/2010/wordml" xmlns:w15="http://schemas.microsoft.com/office/word/2012/wordml" xmlns:w16se="http://schemas.microsoft.com/office/word/2015/wordml/symex" xmlns:wpg="http://schemas.microsoft.com/office/word/2010/wordprocessingGroup" xmlns:wpi="http://schemas.microsoft.com/office/word/2010/wordprocessingInk" xmlns:wne="http://schemas.microsoft.com/office/word/2006/wordml" xmlns:wps="http://schemas.microsoft.com/office/word/2010/wordprocessingShape" mc:Ignorable="w14 w15 w16se wp14">
+<w:document xmlns:wpc="http://schemas.microsoft.com/office/word/2010/wordprocessingCanvas" xmlns:cx="http://schemas.microsoft.com/office/drawing/2014/chartex" xmlns:cx1="http://schemas.microsoft.com/office/drawing/2015/9/8/chartex" xmlns:cx2="http://schemas.microsoft.com/office/drawing/2015/10/21/chartex" xmlns:cx3="http://schemas.microsoft.com/office/drawing/2016/5/9/chartex" xmlns:cx4="http://schemas.microsoft.com/office/drawing/2016/5/10/chartex" xmlns:cx5="http://schemas.microsoft.com/office/drawing/2016/5/11/chartex" xmlns:mc="http://schemas.openxmlformats.org/markup-compatibility/2006" xmlns:o="urn:schemas-microsoft-com:office:office" xmlns:r="http://schemas.openxmlformats.org/officeDocument/2006/relationships" xmlns:m="http://schemas.openxmlformats.org/officeDocument/2006/math" xmlns:v="urn:schemas-microsoft-com:vml" xmlns:wp14="http://schemas.microsoft.com/office/word/2010/wordprocessingDrawing" xmlns:wp="http://schemas.openxmlformats.org/drawingml/2006/wordprocessingDrawing" xmlns:w10="urn:schemas-microsoft-com:office:word" xmlns:w="http://schemas.openxmlformats.org/wordprocessingml/2006/main" xmlns:w14="http://schemas.microsoft.com/office/word/2010/wordml" xmlns:w15="http://schemas.microsoft.com/office/word/2012/wordml" xmlns:w16se="http://schemas.microsoft.com/office/word/2015/wordml/symex" xmlns:wpg="http://schemas.microsoft.com/office/word/2010/wordprocessingGroup" xmlns:wpi="http://schemas.microsoft.com/office/word/2010/wordprocessingInk" xmlns:wne="http://schemas.microsoft.com/office/word/2006/wordml" xmlns:wps="http://schemas.microsoft.com/office/word/2010/wordprocessingShape" mc:Ignorable="w14 w15 w16se wp14">
   <w:body>
     <w:p>
       <w:pPr>
@@ -29967,192 +29967,190 @@
       <w:r>
         <w:t>contains</w:t>
       </w:r>
-      <w:bookmarkStart w:id="60" w:name="_GoBack"/>
+      <w:r>
+        <w:t xml:space="preserve"> match on the application display name</w:t>
+      </w:r>
+      <w:r>
+        <w:t xml:space="preserve"> by default.</w:t>
+      </w:r>
+    </w:p>
+    <w:p>
+      <w:pPr>
+        <w:ind w:left="720"/>
+        <w:rPr>
+          <w:i/>
+        </w:rPr>
+      </w:pPr>
+      <w:r>
+        <w:rPr>
+          <w:i/>
+        </w:rPr>
+        <w:t>Exact</w:t>
+      </w:r>
+    </w:p>
+    <w:p>
+      <w:pPr>
+        <w:ind w:left="720"/>
+      </w:pPr>
+      <w:r>
+        <w:t>Specifies that the named application must be matched using the exact name.</w:t>
+      </w:r>
+    </w:p>
+    <w:p>
+      <w:pPr>
+        <w:ind w:left="720"/>
+        <w:rPr>
+          <w:i/>
+        </w:rPr>
+      </w:pPr>
+      <w:r>
+        <w:rPr>
+          <w:i/>
+        </w:rPr>
+        <w:t>WildCard</w:t>
+      </w:r>
+    </w:p>
+    <w:p>
+      <w:pPr>
+        <w:ind w:left="720"/>
+      </w:pPr>
+      <w:r>
+        <w:t>Specifies that the named application must be matched using a wildcard search.</w:t>
+      </w:r>
+    </w:p>
+    <w:p>
+      <w:pPr>
+        <w:ind w:left="720"/>
+        <w:rPr>
+          <w:i/>
+        </w:rPr>
+      </w:pPr>
+      <w:r>
+        <w:rPr>
+          <w:i/>
+        </w:rPr>
+        <w:t>RegEx</w:t>
+      </w:r>
+    </w:p>
+    <w:p>
+      <w:pPr>
+        <w:ind w:left="720"/>
+      </w:pPr>
+      <w:r>
+        <w:t xml:space="preserve">Specifies that the named application must be matched using a </w:t>
+      </w:r>
+      <w:r>
+        <w:t>regular expression</w:t>
+      </w:r>
+      <w:r>
+        <w:t xml:space="preserve"> search.</w:t>
+      </w:r>
+    </w:p>
+    <w:p>
+      <w:pPr>
+        <w:ind w:left="720"/>
+        <w:rPr>
+          <w:i/>
+        </w:rPr>
+      </w:pPr>
+      <w:r>
+        <w:rPr>
+          <w:i/>
+        </w:rPr>
+        <w:t>ProductCode</w:t>
+      </w:r>
+    </w:p>
+    <w:p>
+      <w:pPr>
+        <w:ind w:left="720"/>
+      </w:pPr>
+      <w:r>
+        <w:t>The product code of the application you want to retrieve information on.</w:t>
+      </w:r>
+    </w:p>
+    <w:p>
+      <w:pPr>
+        <w:ind w:left="720"/>
+        <w:rPr>
+          <w:i/>
+        </w:rPr>
+      </w:pPr>
+      <w:r>
+        <w:rPr>
+          <w:i/>
+        </w:rPr>
+        <w:t>IncludeUpdatesAndHotfixes</w:t>
+      </w:r>
+    </w:p>
+    <w:p>
+      <w:pPr>
+        <w:ind w:left="720"/>
+      </w:pPr>
+      <w:r>
+        <w:t>Include matches against updates and hotfixes in results.</w:t>
+      </w:r>
+    </w:p>
+    <w:p>
+      <w:r>
+        <w:rPr>
+          <w:b/>
+        </w:rPr>
+        <w:t>Examples:</w:t>
+      </w:r>
+      <w:r>
+        <w:t xml:space="preserve"> </w:t>
+      </w:r>
+    </w:p>
+    <w:p>
+      <w:pPr>
+        <w:ind w:firstLine="720"/>
+      </w:pPr>
+      <w:r>
+        <w:t>-------------------------- EXAMPLE 1 --------------------------</w:t>
+      </w:r>
+    </w:p>
+    <w:p>
+      <w:pPr>
+        <w:ind w:firstLine="720"/>
+      </w:pPr>
+      <w:r>
+        <w:t>C:\PS&gt;</w:t>
+      </w:r>
+      <w:r>
+        <w:t xml:space="preserve"> Get-InstalledApplication -Name 'Adobe Flash'</w:t>
+      </w:r>
+    </w:p>
+    <w:p>
+      <w:pPr>
+        <w:ind w:firstLine="720"/>
+      </w:pPr>
+      <w:r>
+        <w:t>-------------------------- EXAMPLE 2 --------------------------</w:t>
+      </w:r>
+    </w:p>
+    <w:p>
+      <w:pPr>
+        <w:ind w:firstLine="720"/>
+      </w:pPr>
+      <w:r>
+        <w:t>C:\PS&gt;</w:t>
+      </w:r>
+      <w:r>
+        <w:t xml:space="preserve"> Get-InstalledApplication -ProductCode '{1AD147D0-BE0E-3D6C-AC11-64F6DC4163F1}'</w:t>
+      </w:r>
+    </w:p>
+    <w:p>
+      <w:pPr>
+        <w:pStyle w:val="Heading3"/>
+      </w:pPr>
+      <w:bookmarkStart w:id="60" w:name="_Toc440050621"/>
+      <w:r>
+        <w:t>Get-</w:t>
+      </w:r>
+      <w:r>
+        <w:t xml:space="preserve"> LoggedOnUser</w:t>
+      </w:r>
       <w:bookmarkEnd w:id="60"/>
-      <w:r>
-        <w:t xml:space="preserve"> match on the application display name</w:t>
-      </w:r>
-      <w:r>
-        <w:t xml:space="preserve"> by default.</w:t>
-      </w:r>
-    </w:p>
-    <w:p>
-      <w:pPr>
-        <w:ind w:left="720"/>
-        <w:rPr>
-          <w:i/>
-        </w:rPr>
-      </w:pPr>
-      <w:r>
-        <w:rPr>
-          <w:i/>
-        </w:rPr>
-        <w:t>Exact</w:t>
-      </w:r>
-    </w:p>
-    <w:p>
-      <w:pPr>
-        <w:ind w:left="720"/>
-      </w:pPr>
-      <w:r>
-        <w:t>Specifies that the named application must be matched using the exact name.</w:t>
-      </w:r>
-    </w:p>
-    <w:p>
-      <w:pPr>
-        <w:ind w:left="720"/>
-        <w:rPr>
-          <w:i/>
-        </w:rPr>
-      </w:pPr>
-      <w:r>
-        <w:rPr>
-          <w:i/>
-        </w:rPr>
-        <w:t>WildCard</w:t>
-      </w:r>
-    </w:p>
-    <w:p>
-      <w:pPr>
-        <w:ind w:left="720"/>
-      </w:pPr>
-      <w:r>
-        <w:t>Specifies that the named application must be matched using a wildcard search.</w:t>
-      </w:r>
-    </w:p>
-    <w:p>
-      <w:pPr>
-        <w:ind w:left="720"/>
-        <w:rPr>
-          <w:i/>
-        </w:rPr>
-      </w:pPr>
-      <w:r>
-        <w:rPr>
-          <w:i/>
-        </w:rPr>
-        <w:t>RegEx</w:t>
-      </w:r>
-    </w:p>
-    <w:p>
-      <w:pPr>
-        <w:ind w:left="720"/>
-      </w:pPr>
-      <w:r>
-        <w:t xml:space="preserve">Specifies that the named application must be matched using a </w:t>
-      </w:r>
-      <w:r>
-        <w:t>regular expression</w:t>
-      </w:r>
-      <w:r>
-        <w:t xml:space="preserve"> search.</w:t>
-      </w:r>
-    </w:p>
-    <w:p>
-      <w:pPr>
-        <w:ind w:left="720"/>
-        <w:rPr>
-          <w:i/>
-        </w:rPr>
-      </w:pPr>
-      <w:r>
-        <w:rPr>
-          <w:i/>
-        </w:rPr>
-        <w:t>ProductCode</w:t>
-      </w:r>
-    </w:p>
-    <w:p>
-      <w:pPr>
-        <w:ind w:left="720"/>
-      </w:pPr>
-      <w:r>
-        <w:t>The product code of the application you want to retrieve information on.</w:t>
-      </w:r>
-    </w:p>
-    <w:p>
-      <w:pPr>
-        <w:ind w:left="720"/>
-        <w:rPr>
-          <w:i/>
-        </w:rPr>
-      </w:pPr>
-      <w:r>
-        <w:rPr>
-          <w:i/>
-        </w:rPr>
-        <w:t>IncludeUpdatesAndHotfixes</w:t>
-      </w:r>
-    </w:p>
-    <w:p>
-      <w:pPr>
-        <w:ind w:left="720"/>
-      </w:pPr>
-      <w:r>
-        <w:t>Include matches against updates and hotfixes in results.</w:t>
-      </w:r>
-    </w:p>
-    <w:p>
-      <w:r>
-        <w:rPr>
-          <w:b/>
-        </w:rPr>
-        <w:t>Examples:</w:t>
-      </w:r>
-      <w:r>
-        <w:t xml:space="preserve"> </w:t>
-      </w:r>
-    </w:p>
-    <w:p>
-      <w:pPr>
-        <w:ind w:firstLine="720"/>
-      </w:pPr>
-      <w:r>
-        <w:t>-------------------------- EXAMPLE 1 --------------------------</w:t>
-      </w:r>
-    </w:p>
-    <w:p>
-      <w:pPr>
-        <w:ind w:firstLine="720"/>
-      </w:pPr>
-      <w:r>
-        <w:t>C:\PS&gt;</w:t>
-      </w:r>
-      <w:r>
-        <w:t xml:space="preserve"> Get-InstalledApplication -Name 'Adobe Flash'</w:t>
-      </w:r>
-    </w:p>
-    <w:p>
-      <w:pPr>
-        <w:ind w:firstLine="720"/>
-      </w:pPr>
-      <w:r>
-        <w:t>-------------------------- EXAMPLE 2 --------------------------</w:t>
-      </w:r>
-    </w:p>
-    <w:p>
-      <w:pPr>
-        <w:ind w:firstLine="720"/>
-      </w:pPr>
-      <w:r>
-        <w:t>C:\PS&gt;</w:t>
-      </w:r>
-      <w:r>
-        <w:t xml:space="preserve"> Get-InstalledApplication -ProductCode '{1AD147D0-BE0E-3D6C-AC11-64F6DC4163F1}'</w:t>
-      </w:r>
-    </w:p>
-    <w:p>
-      <w:pPr>
-        <w:pStyle w:val="Heading3"/>
-      </w:pPr>
-      <w:bookmarkStart w:id="61" w:name="_Toc440050621"/>
-      <w:r>
-        <w:t>Get-</w:t>
-      </w:r>
-      <w:r>
-        <w:t xml:space="preserve"> LoggedOnUser</w:t>
-      </w:r>
-      <w:bookmarkEnd w:id="61"/>
     </w:p>
     <w:p>
       <w:r>
@@ -30511,11 +30509,11 @@
       <w:pPr>
         <w:pStyle w:val="Heading3"/>
       </w:pPr>
-      <w:bookmarkStart w:id="62" w:name="_Toc440050622"/>
+      <w:bookmarkStart w:id="61" w:name="_Toc440050622"/>
       <w:r>
         <w:t>Get-PendingReboot</w:t>
       </w:r>
-      <w:bookmarkEnd w:id="62"/>
+      <w:bookmarkEnd w:id="61"/>
     </w:p>
     <w:p>
       <w:r>
@@ -30699,11 +30697,11 @@
       <w:pPr>
         <w:pStyle w:val="Heading3"/>
       </w:pPr>
-      <w:bookmarkStart w:id="63" w:name="_Toc440050623"/>
+      <w:bookmarkStart w:id="62" w:name="_Toc440050623"/>
       <w:r>
         <w:t>Get-RegistryKey</w:t>
       </w:r>
-      <w:bookmarkEnd w:id="63"/>
+      <w:bookmarkEnd w:id="62"/>
     </w:p>
     <w:p>
       <w:r>
@@ -30982,231 +30980,231 @@
       <w:pPr>
         <w:pStyle w:val="Heading3"/>
       </w:pPr>
-      <w:bookmarkStart w:id="64" w:name="_Toc440050624"/>
+      <w:bookmarkStart w:id="63" w:name="_Toc440050624"/>
       <w:r>
         <w:t>Get-ScheduledTask</w:t>
       </w:r>
+      <w:bookmarkEnd w:id="63"/>
+    </w:p>
+    <w:p>
+      <w:r>
+        <w:rPr>
+          <w:b/>
+        </w:rPr>
+        <w:t>Synopsis:</w:t>
+      </w:r>
+      <w:r>
+        <w:t xml:space="preserve"> </w:t>
+      </w:r>
+      <w:r>
+        <w:t>Retrieve all details for scheduled tasks on the local computer.</w:t>
+      </w:r>
+    </w:p>
+    <w:p>
+      <w:r>
+        <w:rPr>
+          <w:b/>
+        </w:rPr>
+        <w:t>Description</w:t>
+      </w:r>
+      <w:r>
+        <w:t xml:space="preserve">: </w:t>
+      </w:r>
+    </w:p>
+    <w:p>
+      <w:pPr>
+        <w:ind w:left="720"/>
+      </w:pPr>
+      <w:r>
+        <w:t>Retrieve all details for scheduled tasks on the local computer using schtasks.exe. All property names have spaces and colons removed.</w:t>
+      </w:r>
+    </w:p>
+    <w:p>
+      <w:r>
+        <w:rPr>
+          <w:b/>
+        </w:rPr>
+        <w:t>Parameter:</w:t>
+      </w:r>
+      <w:r>
+        <w:t xml:space="preserve"> </w:t>
+      </w:r>
+    </w:p>
+    <w:p>
+      <w:pPr>
+        <w:ind w:firstLine="720"/>
+        <w:rPr>
+          <w:i/>
+        </w:rPr>
+      </w:pPr>
+      <w:r>
+        <w:rPr>
+          <w:i/>
+        </w:rPr>
+        <w:t>TaskN</w:t>
+      </w:r>
+      <w:r>
+        <w:rPr>
+          <w:i/>
+        </w:rPr>
+        <w:t>ame</w:t>
+      </w:r>
+    </w:p>
+    <w:p>
+      <w:pPr>
+        <w:ind w:firstLine="720"/>
+      </w:pPr>
+      <w:r>
+        <w:t>Specify the name of the scheduled task to retrieve details for. Uses regex match to find scheduled task.</w:t>
+      </w:r>
+    </w:p>
+    <w:p>
+      <w:pPr>
+        <w:ind w:firstLine="720"/>
+        <w:rPr>
+          <w:i/>
+        </w:rPr>
+      </w:pPr>
+      <w:r>
+        <w:rPr>
+          <w:i/>
+        </w:rPr>
+        <w:t>ContinueOnError</w:t>
+      </w:r>
+    </w:p>
+    <w:p>
+      <w:pPr>
+        <w:ind w:firstLine="720"/>
+      </w:pPr>
+      <w:r>
+        <w:t>Continue if an error is encountered</w:t>
+      </w:r>
+      <w:r>
+        <w:t xml:space="preserve">. </w:t>
+      </w:r>
+      <w:r>
+        <w:t>Default: $true.</w:t>
+      </w:r>
+    </w:p>
+    <w:p>
+      <w:r>
+        <w:rPr>
+          <w:b/>
+        </w:rPr>
+        <w:t>Examples:</w:t>
+      </w:r>
+      <w:r>
+        <w:t xml:space="preserve"> </w:t>
+      </w:r>
+    </w:p>
+    <w:p>
+      <w:pPr>
+        <w:ind w:firstLine="720"/>
+      </w:pPr>
+      <w:r>
+        <w:t>-------------------------- EXAMPLE 1 --------------------------</w:t>
+      </w:r>
+    </w:p>
+    <w:p>
+      <w:pPr>
+        <w:ind w:firstLine="720"/>
+      </w:pPr>
+      <w:r>
+        <w:t>C:\PS&gt;</w:t>
+      </w:r>
+      <w:r>
+        <w:t xml:space="preserve"> </w:t>
+      </w:r>
+      <w:r>
+        <w:t>Get-ScheduledTask</w:t>
+      </w:r>
+    </w:p>
+    <w:p>
+      <w:pPr>
+        <w:ind w:firstLine="720"/>
+      </w:pPr>
+      <w:r>
+        <w:t>To display a list of all scheduled task properties.</w:t>
+      </w:r>
+    </w:p>
+    <w:p>
+      <w:pPr>
+        <w:ind w:firstLine="720"/>
+      </w:pPr>
+      <w:r>
+        <w:t>-------------------------- EXAMPLE 2 --------------------------</w:t>
+      </w:r>
+    </w:p>
+    <w:p>
+      <w:pPr>
+        <w:ind w:firstLine="720"/>
+      </w:pPr>
+      <w:r>
+        <w:t>C:\PS&gt;</w:t>
+      </w:r>
+      <w:r>
+        <w:t xml:space="preserve"> </w:t>
+      </w:r>
+      <w:r>
+        <w:t>Get-ScheduledTask | Out-GridView</w:t>
+      </w:r>
+    </w:p>
+    <w:p>
+      <w:pPr>
+        <w:ind w:firstLine="720"/>
+      </w:pPr>
+      <w:r>
+        <w:t>To display a grid view of all scheduled task properties.</w:t>
+      </w:r>
+    </w:p>
+    <w:p>
+      <w:pPr>
+        <w:ind w:firstLine="720"/>
+      </w:pPr>
+      <w:r>
+        <w:t>-------------------------- EXAMPLE 3 --------------------------</w:t>
+      </w:r>
+    </w:p>
+    <w:p>
+      <w:pPr>
+        <w:ind w:firstLine="720"/>
+      </w:pPr>
+      <w:r>
+        <w:t>C:\PS&gt;</w:t>
+      </w:r>
+      <w:r>
+        <w:t xml:space="preserve"> </w:t>
+      </w:r>
+      <w:r>
+        <w:t>Get-ScheduledTask | Select-Object -Property TaskName</w:t>
+      </w:r>
+    </w:p>
+    <w:p>
+      <w:pPr>
+        <w:ind w:firstLine="720"/>
+      </w:pPr>
+      <w:r>
+        <w:t>To display a l</w:t>
+      </w:r>
+      <w:r>
+        <w:t>ist of all scheduled task names</w:t>
+      </w:r>
+      <w:r>
+        <w:t>.</w:t>
+      </w:r>
+    </w:p>
+    <w:p>
+      <w:pPr>
+        <w:pStyle w:val="Heading3"/>
+      </w:pPr>
+      <w:bookmarkStart w:id="64" w:name="_Toc440050625"/>
+      <w:r>
+        <w:t>Get-</w:t>
+      </w:r>
+      <w:r>
+        <w:t xml:space="preserve"> ServiceStartMode</w:t>
+      </w:r>
       <w:bookmarkEnd w:id="64"/>
-    </w:p>
-    <w:p>
-      <w:r>
-        <w:rPr>
-          <w:b/>
-        </w:rPr>
-        <w:t>Synopsis:</w:t>
-      </w:r>
-      <w:r>
-        <w:t xml:space="preserve"> </w:t>
-      </w:r>
-      <w:r>
-        <w:t>Retrieve all details for scheduled tasks on the local computer.</w:t>
-      </w:r>
-    </w:p>
-    <w:p>
-      <w:r>
-        <w:rPr>
-          <w:b/>
-        </w:rPr>
-        <w:t>Description</w:t>
-      </w:r>
-      <w:r>
-        <w:t xml:space="preserve">: </w:t>
-      </w:r>
-    </w:p>
-    <w:p>
-      <w:pPr>
-        <w:ind w:left="720"/>
-      </w:pPr>
-      <w:r>
-        <w:t>Retrieve all details for scheduled tasks on the local computer using schtasks.exe. All property names have spaces and colons removed.</w:t>
-      </w:r>
-    </w:p>
-    <w:p>
-      <w:r>
-        <w:rPr>
-          <w:b/>
-        </w:rPr>
-        <w:t>Parameter:</w:t>
-      </w:r>
-      <w:r>
-        <w:t xml:space="preserve"> </w:t>
-      </w:r>
-    </w:p>
-    <w:p>
-      <w:pPr>
-        <w:ind w:firstLine="720"/>
-        <w:rPr>
-          <w:i/>
-        </w:rPr>
-      </w:pPr>
-      <w:r>
-        <w:rPr>
-          <w:i/>
-        </w:rPr>
-        <w:t>TaskN</w:t>
-      </w:r>
-      <w:r>
-        <w:rPr>
-          <w:i/>
-        </w:rPr>
-        <w:t>ame</w:t>
-      </w:r>
-    </w:p>
-    <w:p>
-      <w:pPr>
-        <w:ind w:firstLine="720"/>
-      </w:pPr>
-      <w:r>
-        <w:t>Specify the name of the scheduled task to retrieve details for. Uses regex match to find scheduled task.</w:t>
-      </w:r>
-    </w:p>
-    <w:p>
-      <w:pPr>
-        <w:ind w:firstLine="720"/>
-        <w:rPr>
-          <w:i/>
-        </w:rPr>
-      </w:pPr>
-      <w:r>
-        <w:rPr>
-          <w:i/>
-        </w:rPr>
-        <w:t>ContinueOnError</w:t>
-      </w:r>
-    </w:p>
-    <w:p>
-      <w:pPr>
-        <w:ind w:firstLine="720"/>
-      </w:pPr>
-      <w:r>
-        <w:t>Continue if an error is encountered</w:t>
-      </w:r>
-      <w:r>
-        <w:t xml:space="preserve">. </w:t>
-      </w:r>
-      <w:r>
-        <w:t>Default: $true.</w:t>
-      </w:r>
-    </w:p>
-    <w:p>
-      <w:r>
-        <w:rPr>
-          <w:b/>
-        </w:rPr>
-        <w:t>Examples:</w:t>
-      </w:r>
-      <w:r>
-        <w:t xml:space="preserve"> </w:t>
-      </w:r>
-    </w:p>
-    <w:p>
-      <w:pPr>
-        <w:ind w:firstLine="720"/>
-      </w:pPr>
-      <w:r>
-        <w:t>-------------------------- EXAMPLE 1 --------------------------</w:t>
-      </w:r>
-    </w:p>
-    <w:p>
-      <w:pPr>
-        <w:ind w:firstLine="720"/>
-      </w:pPr>
-      <w:r>
-        <w:t>C:\PS&gt;</w:t>
-      </w:r>
-      <w:r>
-        <w:t xml:space="preserve"> </w:t>
-      </w:r>
-      <w:r>
-        <w:t>Get-ScheduledTask</w:t>
-      </w:r>
-    </w:p>
-    <w:p>
-      <w:pPr>
-        <w:ind w:firstLine="720"/>
-      </w:pPr>
-      <w:r>
-        <w:t>To display a list of all scheduled task properties.</w:t>
-      </w:r>
-    </w:p>
-    <w:p>
-      <w:pPr>
-        <w:ind w:firstLine="720"/>
-      </w:pPr>
-      <w:r>
-        <w:t>-------------------------- EXAMPLE 2 --------------------------</w:t>
-      </w:r>
-    </w:p>
-    <w:p>
-      <w:pPr>
-        <w:ind w:firstLine="720"/>
-      </w:pPr>
-      <w:r>
-        <w:t>C:\PS&gt;</w:t>
-      </w:r>
-      <w:r>
-        <w:t xml:space="preserve"> </w:t>
-      </w:r>
-      <w:r>
-        <w:t>Get-ScheduledTask | Out-GridView</w:t>
-      </w:r>
-    </w:p>
-    <w:p>
-      <w:pPr>
-        <w:ind w:firstLine="720"/>
-      </w:pPr>
-      <w:r>
-        <w:t>To display a grid view of all scheduled task properties.</w:t>
-      </w:r>
-    </w:p>
-    <w:p>
-      <w:pPr>
-        <w:ind w:firstLine="720"/>
-      </w:pPr>
-      <w:r>
-        <w:t>-------------------------- EXAMPLE 3 --------------------------</w:t>
-      </w:r>
-    </w:p>
-    <w:p>
-      <w:pPr>
-        <w:ind w:firstLine="720"/>
-      </w:pPr>
-      <w:r>
-        <w:t>C:\PS&gt;</w:t>
-      </w:r>
-      <w:r>
-        <w:t xml:space="preserve"> </w:t>
-      </w:r>
-      <w:r>
-        <w:t>Get-ScheduledTask | Select-Object -Property TaskName</w:t>
-      </w:r>
-    </w:p>
-    <w:p>
-      <w:pPr>
-        <w:ind w:firstLine="720"/>
-      </w:pPr>
-      <w:r>
-        <w:t>To display a l</w:t>
-      </w:r>
-      <w:r>
-        <w:t>ist of all scheduled task names</w:t>
-      </w:r>
-      <w:r>
-        <w:t>.</w:t>
-      </w:r>
-    </w:p>
-    <w:p>
-      <w:pPr>
-        <w:pStyle w:val="Heading3"/>
-      </w:pPr>
-      <w:bookmarkStart w:id="65" w:name="_Toc440050625"/>
-      <w:r>
-        <w:t>Get-</w:t>
-      </w:r>
-      <w:r>
-        <w:t xml:space="preserve"> ServiceStartMode</w:t>
-      </w:r>
-      <w:bookmarkEnd w:id="65"/>
     </w:p>
     <w:p>
       <w:r>
@@ -31353,11 +31351,11 @@
       <w:pPr>
         <w:pStyle w:val="Heading3"/>
       </w:pPr>
-      <w:bookmarkStart w:id="66" w:name="_Toc440050626"/>
+      <w:bookmarkStart w:id="65" w:name="_Toc440050626"/>
       <w:r>
         <w:t>Get-UserProfiles</w:t>
       </w:r>
-      <w:bookmarkEnd w:id="66"/>
+      <w:bookmarkEnd w:id="65"/>
     </w:p>
     <w:p>
       <w:r>
@@ -31581,260 +31579,260 @@
       <w:pPr>
         <w:pStyle w:val="Heading3"/>
       </w:pPr>
-      <w:bookmarkStart w:id="67" w:name="_Toc440050627"/>
+      <w:bookmarkStart w:id="66" w:name="_Toc440050627"/>
       <w:r>
         <w:t>Get-WindowTitle</w:t>
       </w:r>
+      <w:bookmarkEnd w:id="66"/>
+    </w:p>
+    <w:p>
+      <w:r>
+        <w:rPr>
+          <w:b/>
+        </w:rPr>
+        <w:t>Synopsis:</w:t>
+      </w:r>
+      <w:r>
+        <w:t xml:space="preserve">  </w:t>
+      </w:r>
+      <w:r>
+        <w:t>Search for an open window title and return details about the window.</w:t>
+      </w:r>
+    </w:p>
+    <w:p>
+      <w:r>
+        <w:rPr>
+          <w:b/>
+        </w:rPr>
+        <w:t>Description</w:t>
+      </w:r>
+      <w:r>
+        <w:t xml:space="preserve">: </w:t>
+      </w:r>
+    </w:p>
+    <w:p>
+      <w:pPr>
+        <w:ind w:left="720"/>
+      </w:pPr>
+      <w:r>
+        <w:t>Search for a window title. If window title searched for returns more than one result, then details for each window will be displayed.</w:t>
+      </w:r>
+    </w:p>
+    <w:p>
+      <w:pPr>
+        <w:ind w:left="720"/>
+      </w:pPr>
+      <w:r>
+        <w:t>Returns the following properties for each window: WindowTitle, WindowHandle, ParentProcess, ParentProcessMainWindowHandle</w:t>
+      </w:r>
+      <w:r>
+        <w:t>, ParentProcessId</w:t>
+      </w:r>
+      <w:r>
+        <w:t>.</w:t>
+      </w:r>
+    </w:p>
+    <w:p>
+      <w:pPr>
+        <w:ind w:left="720"/>
+      </w:pPr>
+      <w:r>
+        <w:t>Function does not work in SYSTEM context unless launched with "psexec.exe -s -i" to run it as an interactive process under the SYSTEM account.</w:t>
+      </w:r>
+    </w:p>
+    <w:p>
+      <w:r>
+        <w:rPr>
+          <w:b/>
+        </w:rPr>
+        <w:t>Parameter:</w:t>
+      </w:r>
+    </w:p>
+    <w:p>
+      <w:pPr>
+        <w:ind w:firstLine="720"/>
+        <w:rPr>
+          <w:i/>
+        </w:rPr>
+      </w:pPr>
+      <w:r>
+        <w:rPr>
+          <w:i/>
+        </w:rPr>
+        <w:t>WindowTitle</w:t>
+      </w:r>
+    </w:p>
+    <w:p>
+      <w:pPr>
+        <w:ind w:firstLine="720"/>
+      </w:pPr>
+      <w:r>
+        <w:t>The title of the application window to search for using regex matching.</w:t>
+      </w:r>
+    </w:p>
+    <w:p>
+      <w:pPr>
+        <w:ind w:firstLine="720"/>
+        <w:rPr>
+          <w:i/>
+        </w:rPr>
+      </w:pPr>
+      <w:r>
+        <w:rPr>
+          <w:i/>
+        </w:rPr>
+        <w:t>GetAllWindowTitles</w:t>
+      </w:r>
+    </w:p>
+    <w:p>
+      <w:pPr>
+        <w:ind w:firstLine="720"/>
+      </w:pPr>
+      <w:r>
+        <w:t xml:space="preserve">Get titles for all </w:t>
+      </w:r>
+      <w:r>
+        <w:t xml:space="preserve">open </w:t>
+      </w:r>
+      <w:r>
+        <w:t>windows on the system.</w:t>
+      </w:r>
+    </w:p>
+    <w:p>
+      <w:pPr>
+        <w:ind w:firstLine="720"/>
+        <w:rPr>
+          <w:i/>
+        </w:rPr>
+      </w:pPr>
+      <w:r>
+        <w:rPr>
+          <w:i/>
+        </w:rPr>
+        <w:t>DisableFunctionLogging</w:t>
+      </w:r>
+    </w:p>
+    <w:p>
+      <w:pPr>
+        <w:ind w:firstLine="720"/>
+      </w:pPr>
+      <w:r>
+        <w:t>Disables logging messages to the script log file.</w:t>
+      </w:r>
+    </w:p>
+    <w:p>
+      <w:r>
+        <w:rPr>
+          <w:b/>
+        </w:rPr>
+        <w:t>Examples:</w:t>
+      </w:r>
+      <w:r>
+        <w:t xml:space="preserve"> </w:t>
+      </w:r>
+    </w:p>
+    <w:p>
+      <w:pPr>
+        <w:ind w:firstLine="720"/>
+      </w:pPr>
+      <w:r>
+        <w:t>-------------------------- EXAMPLE 1 --------------------------</w:t>
+      </w:r>
+    </w:p>
+    <w:p>
+      <w:pPr>
+        <w:ind w:firstLine="720"/>
+      </w:pPr>
+      <w:r>
+        <w:t>C:\PS&gt;</w:t>
+      </w:r>
+      <w:r>
+        <w:t xml:space="preserve"> </w:t>
+      </w:r>
+      <w:r>
+        <w:t>Get-WindowTitle -WindowTitle 'Microsoft Word'</w:t>
+      </w:r>
+    </w:p>
+    <w:p>
+      <w:pPr>
+        <w:ind w:firstLine="720"/>
+      </w:pPr>
+      <w:r>
+        <w:t>Gets details for each window that has the words "Microsoft Word" in the title.</w:t>
+      </w:r>
+    </w:p>
+    <w:p>
+      <w:pPr>
+        <w:ind w:firstLine="720"/>
+      </w:pPr>
+      <w:r>
+        <w:t>-------------------------- EXAMPLE 2 --------------------------</w:t>
+      </w:r>
+    </w:p>
+    <w:p>
+      <w:pPr>
+        <w:ind w:left="720"/>
+      </w:pPr>
+      <w:r>
+        <w:t>C:\PS&gt;</w:t>
+      </w:r>
+      <w:r>
+        <w:t xml:space="preserve"> </w:t>
+      </w:r>
+      <w:r>
+        <w:t>Get-WindowTitle -GetAllWindowTitles</w:t>
+      </w:r>
+    </w:p>
+    <w:p>
+      <w:pPr>
+        <w:ind w:left="720"/>
+      </w:pPr>
+      <w:r>
+        <w:t>Gets details for all windows with a title.</w:t>
+      </w:r>
+    </w:p>
+    <w:p>
+      <w:pPr>
+        <w:ind w:firstLine="720"/>
+      </w:pPr>
+      <w:r>
+        <w:t>-------------------------- EXAMPLE 3 --------------------------</w:t>
+      </w:r>
+    </w:p>
+    <w:p>
+      <w:pPr>
+        <w:ind w:left="720"/>
+      </w:pPr>
+      <w:r>
+        <w:t>C:\PS&gt;</w:t>
+      </w:r>
+      <w:r>
+        <w:t xml:space="preserve"> </w:t>
+      </w:r>
+      <w:r>
+        <w:t>Get-WindowTitle -GetAllWindowTitles | Where-Object { $_.ParentProcess -eq 'WINWORD' }</w:t>
+      </w:r>
+    </w:p>
+    <w:p>
+      <w:pPr>
+        <w:ind w:left="720"/>
+      </w:pPr>
+      <w:r>
+        <w:t>Get details</w:t>
+      </w:r>
+      <w:r>
+        <w:t xml:space="preserve"> for all windows belonging to Microsoft Word process with name "WINWORD".</w:t>
+      </w:r>
+    </w:p>
+    <w:p>
+      <w:pPr>
+        <w:pStyle w:val="Heading3"/>
+      </w:pPr>
+      <w:bookmarkStart w:id="67" w:name="_Toc440050628"/>
+      <w:r>
+        <w:t>Install-MSUpdates</w:t>
+      </w:r>
       <w:bookmarkEnd w:id="67"/>
-    </w:p>
-    <w:p>
-      <w:r>
-        <w:rPr>
-          <w:b/>
-        </w:rPr>
-        <w:t>Synopsis:</w:t>
-      </w:r>
-      <w:r>
-        <w:t xml:space="preserve">  </w:t>
-      </w:r>
-      <w:r>
-        <w:t>Search for an open window title and return details about the window.</w:t>
-      </w:r>
-    </w:p>
-    <w:p>
-      <w:r>
-        <w:rPr>
-          <w:b/>
-        </w:rPr>
-        <w:t>Description</w:t>
-      </w:r>
-      <w:r>
-        <w:t xml:space="preserve">: </w:t>
-      </w:r>
-    </w:p>
-    <w:p>
-      <w:pPr>
-        <w:ind w:left="720"/>
-      </w:pPr>
-      <w:r>
-        <w:t>Search for a window title. If window title searched for returns more than one result, then details for each window will be displayed.</w:t>
-      </w:r>
-    </w:p>
-    <w:p>
-      <w:pPr>
-        <w:ind w:left="720"/>
-      </w:pPr>
-      <w:r>
-        <w:t>Returns the following properties for each window: WindowTitle, WindowHandle, ParentProcess, ParentProcessMainWindowHandle</w:t>
-      </w:r>
-      <w:r>
-        <w:t>, ParentProcessId</w:t>
-      </w:r>
-      <w:r>
-        <w:t>.</w:t>
-      </w:r>
-    </w:p>
-    <w:p>
-      <w:pPr>
-        <w:ind w:left="720"/>
-      </w:pPr>
-      <w:r>
-        <w:t>Function does not work in SYSTEM context unless launched with "psexec.exe -s -i" to run it as an interactive process under the SYSTEM account.</w:t>
-      </w:r>
-    </w:p>
-    <w:p>
-      <w:r>
-        <w:rPr>
-          <w:b/>
-        </w:rPr>
-        <w:t>Parameter:</w:t>
-      </w:r>
-    </w:p>
-    <w:p>
-      <w:pPr>
-        <w:ind w:firstLine="720"/>
-        <w:rPr>
-          <w:i/>
-        </w:rPr>
-      </w:pPr>
-      <w:r>
-        <w:rPr>
-          <w:i/>
-        </w:rPr>
-        <w:t>WindowTitle</w:t>
-      </w:r>
-    </w:p>
-    <w:p>
-      <w:pPr>
-        <w:ind w:firstLine="720"/>
-      </w:pPr>
-      <w:r>
-        <w:t>The title of the application window to search for using regex matching.</w:t>
-      </w:r>
-    </w:p>
-    <w:p>
-      <w:pPr>
-        <w:ind w:firstLine="720"/>
-        <w:rPr>
-          <w:i/>
-        </w:rPr>
-      </w:pPr>
-      <w:r>
-        <w:rPr>
-          <w:i/>
-        </w:rPr>
-        <w:t>GetAllWindowTitles</w:t>
-      </w:r>
-    </w:p>
-    <w:p>
-      <w:pPr>
-        <w:ind w:firstLine="720"/>
-      </w:pPr>
-      <w:r>
-        <w:t xml:space="preserve">Get titles for all </w:t>
-      </w:r>
-      <w:r>
-        <w:t xml:space="preserve">open </w:t>
-      </w:r>
-      <w:r>
-        <w:t>windows on the system.</w:t>
-      </w:r>
-    </w:p>
-    <w:p>
-      <w:pPr>
-        <w:ind w:firstLine="720"/>
-        <w:rPr>
-          <w:i/>
-        </w:rPr>
-      </w:pPr>
-      <w:r>
-        <w:rPr>
-          <w:i/>
-        </w:rPr>
-        <w:t>DisableFunctionLogging</w:t>
-      </w:r>
-    </w:p>
-    <w:p>
-      <w:pPr>
-        <w:ind w:firstLine="720"/>
-      </w:pPr>
-      <w:r>
-        <w:t>Disables logging messages to the script log file.</w:t>
-      </w:r>
-    </w:p>
-    <w:p>
-      <w:r>
-        <w:rPr>
-          <w:b/>
-        </w:rPr>
-        <w:t>Examples:</w:t>
-      </w:r>
-      <w:r>
-        <w:t xml:space="preserve"> </w:t>
-      </w:r>
-    </w:p>
-    <w:p>
-      <w:pPr>
-        <w:ind w:firstLine="720"/>
-      </w:pPr>
-      <w:r>
-        <w:t>-------------------------- EXAMPLE 1 --------------------------</w:t>
-      </w:r>
-    </w:p>
-    <w:p>
-      <w:pPr>
-        <w:ind w:firstLine="720"/>
-      </w:pPr>
-      <w:r>
-        <w:t>C:\PS&gt;</w:t>
-      </w:r>
-      <w:r>
-        <w:t xml:space="preserve"> </w:t>
-      </w:r>
-      <w:r>
-        <w:t>Get-WindowTitle -WindowTitle 'Microsoft Word'</w:t>
-      </w:r>
-    </w:p>
-    <w:p>
-      <w:pPr>
-        <w:ind w:firstLine="720"/>
-      </w:pPr>
-      <w:r>
-        <w:t>Gets details for each window that has the words "Microsoft Word" in the title.</w:t>
-      </w:r>
-    </w:p>
-    <w:p>
-      <w:pPr>
-        <w:ind w:firstLine="720"/>
-      </w:pPr>
-      <w:r>
-        <w:t>-------------------------- EXAMPLE 2 --------------------------</w:t>
-      </w:r>
-    </w:p>
-    <w:p>
-      <w:pPr>
-        <w:ind w:left="720"/>
-      </w:pPr>
-      <w:r>
-        <w:t>C:\PS&gt;</w:t>
-      </w:r>
-      <w:r>
-        <w:t xml:space="preserve"> </w:t>
-      </w:r>
-      <w:r>
-        <w:t>Get-WindowTitle -GetAllWindowTitles</w:t>
-      </w:r>
-    </w:p>
-    <w:p>
-      <w:pPr>
-        <w:ind w:left="720"/>
-      </w:pPr>
-      <w:r>
-        <w:t>Gets details for all windows with a title.</w:t>
-      </w:r>
-    </w:p>
-    <w:p>
-      <w:pPr>
-        <w:ind w:firstLine="720"/>
-      </w:pPr>
-      <w:r>
-        <w:t>-------------------------- EXAMPLE 3 --------------------------</w:t>
-      </w:r>
-    </w:p>
-    <w:p>
-      <w:pPr>
-        <w:ind w:left="720"/>
-      </w:pPr>
-      <w:r>
-        <w:t>C:\PS&gt;</w:t>
-      </w:r>
-      <w:r>
-        <w:t xml:space="preserve"> </w:t>
-      </w:r>
-      <w:r>
-        <w:t>Get-WindowTitle -GetAllWindowTitles | Where-Object { $_.ParentProcess -eq 'WINWORD' }</w:t>
-      </w:r>
-    </w:p>
-    <w:p>
-      <w:pPr>
-        <w:ind w:left="720"/>
-      </w:pPr>
-      <w:r>
-        <w:t>Get details</w:t>
-      </w:r>
-      <w:r>
-        <w:t xml:space="preserve"> for all windows belonging to Microsoft Word process with name "WINWORD".</w:t>
-      </w:r>
-    </w:p>
-    <w:p>
-      <w:pPr>
-        <w:pStyle w:val="Heading3"/>
-      </w:pPr>
-      <w:bookmarkStart w:id="68" w:name="_Toc440050628"/>
-      <w:r>
-        <w:t>Install-MSUpdates</w:t>
-      </w:r>
-      <w:bookmarkEnd w:id="68"/>
     </w:p>
     <w:p>
       <w:r>
@@ -31943,195 +31941,195 @@
       <w:pPr>
         <w:pStyle w:val="Heading3"/>
       </w:pPr>
-      <w:bookmarkStart w:id="69" w:name="_Toc440050629"/>
+      <w:bookmarkStart w:id="68" w:name="_Toc440050629"/>
       <w:r>
         <w:t>Install-SCCMSoftwareUpdates</w:t>
       </w:r>
+      <w:bookmarkEnd w:id="68"/>
+    </w:p>
+    <w:p>
+      <w:r>
+        <w:rPr>
+          <w:b/>
+        </w:rPr>
+        <w:t>Synopsis:</w:t>
+      </w:r>
+      <w:r>
+        <w:t xml:space="preserve"> Scans for outstanding SCCM updat</w:t>
+      </w:r>
+      <w:r>
+        <w:t>es to be installed and installs</w:t>
+      </w:r>
+      <w:r>
+        <w:t xml:space="preserve"> the pending updates</w:t>
+      </w:r>
+    </w:p>
+    <w:p>
+      <w:r>
+        <w:rPr>
+          <w:b/>
+        </w:rPr>
+        <w:t>Description</w:t>
+      </w:r>
+      <w:r>
+        <w:t xml:space="preserve">: </w:t>
+      </w:r>
+    </w:p>
+    <w:p>
+      <w:pPr>
+        <w:ind w:firstLine="720"/>
+      </w:pPr>
+      <w:r>
+        <w:t xml:space="preserve">Scans for outstanding SCCM updates </w:t>
+      </w:r>
+      <w:r>
+        <w:t>to be installed and installs</w:t>
+      </w:r>
+      <w:r>
+        <w:t xml:space="preserve"> the pending updates</w:t>
+      </w:r>
+      <w:r>
+        <w:t>.</w:t>
+      </w:r>
+    </w:p>
+    <w:p>
+      <w:pPr>
+        <w:ind w:firstLine="720"/>
+      </w:pPr>
+      <w:r>
+        <w:t xml:space="preserve">Only compatible with SCCM 2012 </w:t>
+      </w:r>
+      <w:r>
+        <w:t xml:space="preserve">Client </w:t>
+      </w:r>
+      <w:r>
+        <w:t xml:space="preserve">or higher. </w:t>
+      </w:r>
+      <w:r>
+        <w:t>This function can take several minutes to run</w:t>
+      </w:r>
+      <w:r>
+        <w:t>.</w:t>
+      </w:r>
+    </w:p>
+    <w:p>
+      <w:r>
+        <w:rPr>
+          <w:b/>
+        </w:rPr>
+        <w:t>Parameter:</w:t>
+      </w:r>
+    </w:p>
+    <w:p>
+      <w:pPr>
+        <w:ind w:firstLine="720"/>
+        <w:rPr>
+          <w:i/>
+        </w:rPr>
+      </w:pPr>
+      <w:r>
+        <w:rPr>
+          <w:i/>
+        </w:rPr>
+        <w:t>SoftwareUpdatesScanWaitInSeconds</w:t>
+      </w:r>
+    </w:p>
+    <w:p>
+      <w:pPr>
+        <w:ind w:firstLine="720"/>
+      </w:pPr>
+      <w:r>
+        <w:t>The amount of time to wait in seconds for the software updates scan to complete. Default is: 180 seconds.</w:t>
+      </w:r>
+    </w:p>
+    <w:p>
+      <w:pPr>
+        <w:ind w:firstLine="720"/>
+        <w:rPr>
+          <w:i/>
+        </w:rPr>
+      </w:pPr>
+      <w:r>
+        <w:rPr>
+          <w:i/>
+        </w:rPr>
+        <w:t>WaitForPendingUpdatesTimeout</w:t>
+      </w:r>
+    </w:p>
+    <w:p>
+      <w:pPr>
+        <w:ind w:left="720"/>
+      </w:pPr>
+      <w:r>
+        <w:t>The amount of time to wait for missing and pending updates to install before exiting the function. Default is: 45 minutes.</w:t>
+      </w:r>
+    </w:p>
+    <w:p>
+      <w:pPr>
+        <w:ind w:firstLine="720"/>
+        <w:rPr>
+          <w:i/>
+        </w:rPr>
+      </w:pPr>
+      <w:r>
+        <w:rPr>
+          <w:i/>
+        </w:rPr>
+        <w:t>ContinueOnError</w:t>
+      </w:r>
+    </w:p>
+    <w:p>
+      <w:pPr>
+        <w:ind w:firstLine="720"/>
+      </w:pPr>
+      <w:r>
+        <w:t>Continue if an error is encountered</w:t>
+      </w:r>
+    </w:p>
+    <w:p>
+      <w:pPr>
+        <w:ind w:firstLine="720"/>
+      </w:pPr>
+    </w:p>
+    <w:p>
+      <w:r>
+        <w:rPr>
+          <w:b/>
+        </w:rPr>
+        <w:t>Examples:</w:t>
+      </w:r>
+      <w:r>
+        <w:t xml:space="preserve"> </w:t>
+      </w:r>
+    </w:p>
+    <w:p>
+      <w:pPr>
+        <w:ind w:firstLine="720"/>
+      </w:pPr>
+      <w:r>
+        <w:t>-------------------------- EXAMPLE 1 --------------------------</w:t>
+      </w:r>
+    </w:p>
+    <w:p>
+      <w:pPr>
+        <w:ind w:firstLine="720"/>
+      </w:pPr>
+      <w:r>
+        <w:t>C:\PS&gt;Install-SCCMSoftwareUpdates</w:t>
+      </w:r>
+    </w:p>
+    <w:p>
+      <w:pPr>
+        <w:pStyle w:val="Heading3"/>
+      </w:pPr>
+      <w:bookmarkStart w:id="69" w:name="_Toc440050630"/>
+      <w:r>
+        <w:t>Invoke-</w:t>
+      </w:r>
+      <w:r>
+        <w:t>HKCURegistrySettingsForAllUsers</w:t>
+      </w:r>
       <w:bookmarkEnd w:id="69"/>
-    </w:p>
-    <w:p>
-      <w:r>
-        <w:rPr>
-          <w:b/>
-        </w:rPr>
-        <w:t>Synopsis:</w:t>
-      </w:r>
-      <w:r>
-        <w:t xml:space="preserve"> Scans for outstanding SCCM updat</w:t>
-      </w:r>
-      <w:r>
-        <w:t>es to be installed and installs</w:t>
-      </w:r>
-      <w:r>
-        <w:t xml:space="preserve"> the pending updates</w:t>
-      </w:r>
-    </w:p>
-    <w:p>
-      <w:r>
-        <w:rPr>
-          <w:b/>
-        </w:rPr>
-        <w:t>Description</w:t>
-      </w:r>
-      <w:r>
-        <w:t xml:space="preserve">: </w:t>
-      </w:r>
-    </w:p>
-    <w:p>
-      <w:pPr>
-        <w:ind w:firstLine="720"/>
-      </w:pPr>
-      <w:r>
-        <w:t xml:space="preserve">Scans for outstanding SCCM updates </w:t>
-      </w:r>
-      <w:r>
-        <w:t>to be installed and installs</w:t>
-      </w:r>
-      <w:r>
-        <w:t xml:space="preserve"> the pending updates</w:t>
-      </w:r>
-      <w:r>
-        <w:t>.</w:t>
-      </w:r>
-    </w:p>
-    <w:p>
-      <w:pPr>
-        <w:ind w:firstLine="720"/>
-      </w:pPr>
-      <w:r>
-        <w:t xml:space="preserve">Only compatible with SCCM 2012 </w:t>
-      </w:r>
-      <w:r>
-        <w:t xml:space="preserve">Client </w:t>
-      </w:r>
-      <w:r>
-        <w:t xml:space="preserve">or higher. </w:t>
-      </w:r>
-      <w:r>
-        <w:t>This function can take several minutes to run</w:t>
-      </w:r>
-      <w:r>
-        <w:t>.</w:t>
-      </w:r>
-    </w:p>
-    <w:p>
-      <w:r>
-        <w:rPr>
-          <w:b/>
-        </w:rPr>
-        <w:t>Parameter:</w:t>
-      </w:r>
-    </w:p>
-    <w:p>
-      <w:pPr>
-        <w:ind w:firstLine="720"/>
-        <w:rPr>
-          <w:i/>
-        </w:rPr>
-      </w:pPr>
-      <w:r>
-        <w:rPr>
-          <w:i/>
-        </w:rPr>
-        <w:t>SoftwareUpdatesScanWaitInSeconds</w:t>
-      </w:r>
-    </w:p>
-    <w:p>
-      <w:pPr>
-        <w:ind w:firstLine="720"/>
-      </w:pPr>
-      <w:r>
-        <w:t>The amount of time to wait in seconds for the software updates scan to complete. Default is: 180 seconds.</w:t>
-      </w:r>
-    </w:p>
-    <w:p>
-      <w:pPr>
-        <w:ind w:firstLine="720"/>
-        <w:rPr>
-          <w:i/>
-        </w:rPr>
-      </w:pPr>
-      <w:r>
-        <w:rPr>
-          <w:i/>
-        </w:rPr>
-        <w:t>WaitForPendingUpdatesTimeout</w:t>
-      </w:r>
-    </w:p>
-    <w:p>
-      <w:pPr>
-        <w:ind w:left="720"/>
-      </w:pPr>
-      <w:r>
-        <w:t>The amount of time to wait for missing and pending updates to install before exiting the function. Default is: 45 minutes.</w:t>
-      </w:r>
-    </w:p>
-    <w:p>
-      <w:pPr>
-        <w:ind w:firstLine="720"/>
-        <w:rPr>
-          <w:i/>
-        </w:rPr>
-      </w:pPr>
-      <w:r>
-        <w:rPr>
-          <w:i/>
-        </w:rPr>
-        <w:t>ContinueOnError</w:t>
-      </w:r>
-    </w:p>
-    <w:p>
-      <w:pPr>
-        <w:ind w:firstLine="720"/>
-      </w:pPr>
-      <w:r>
-        <w:t>Continue if an error is encountered</w:t>
-      </w:r>
-    </w:p>
-    <w:p>
-      <w:pPr>
-        <w:ind w:firstLine="720"/>
-      </w:pPr>
-    </w:p>
-    <w:p>
-      <w:r>
-        <w:rPr>
-          <w:b/>
-        </w:rPr>
-        <w:t>Examples:</w:t>
-      </w:r>
-      <w:r>
-        <w:t xml:space="preserve"> </w:t>
-      </w:r>
-    </w:p>
-    <w:p>
-      <w:pPr>
-        <w:ind w:firstLine="720"/>
-      </w:pPr>
-      <w:r>
-        <w:t>-------------------------- EXAMPLE 1 --------------------------</w:t>
-      </w:r>
-    </w:p>
-    <w:p>
-      <w:pPr>
-        <w:ind w:firstLine="720"/>
-      </w:pPr>
-      <w:r>
-        <w:t>C:\PS&gt;Install-SCCMSoftwareUpdates</w:t>
-      </w:r>
-    </w:p>
-    <w:p>
-      <w:pPr>
-        <w:pStyle w:val="Heading3"/>
-      </w:pPr>
-      <w:bookmarkStart w:id="70" w:name="_Toc440050630"/>
-      <w:r>
-        <w:t>Invoke-</w:t>
-      </w:r>
-      <w:r>
-        <w:t>HKCURegistrySettingsForAllUsers</w:t>
-      </w:r>
-      <w:bookmarkEnd w:id="70"/>
     </w:p>
     <w:p>
       <w:r>
@@ -32317,11 +32315,11 @@
       <w:pPr>
         <w:pStyle w:val="Heading3"/>
       </w:pPr>
-      <w:bookmarkStart w:id="71" w:name="_Toc440050631"/>
+      <w:bookmarkStart w:id="70" w:name="_Toc440050631"/>
       <w:r>
         <w:t>Invoke-RegisterOrUnregisterDLL (Alias: Register-DLL, Unregister-DLL)</w:t>
       </w:r>
-      <w:bookmarkEnd w:id="71"/>
+      <w:bookmarkEnd w:id="70"/>
     </w:p>
     <w:p>
       <w:r>
@@ -32545,11 +32543,11 @@
       <w:pPr>
         <w:pStyle w:val="Heading3"/>
       </w:pPr>
-      <w:bookmarkStart w:id="72" w:name="_Toc440050632"/>
+      <w:bookmarkStart w:id="71" w:name="_Toc440050632"/>
       <w:r>
         <w:t>Invoke-SCCMTask</w:t>
       </w:r>
-      <w:bookmarkEnd w:id="72"/>
+      <w:bookmarkEnd w:id="71"/>
     </w:p>
     <w:p>
       <w:r>
@@ -32697,140 +32695,140 @@
       <w:pPr>
         <w:pStyle w:val="Heading3"/>
       </w:pPr>
-      <w:bookmarkStart w:id="73" w:name="_Toc440050633"/>
+      <w:bookmarkStart w:id="72" w:name="_Toc440050633"/>
       <w:r>
         <w:lastRenderedPageBreak/>
         <w:t>New-Folder</w:t>
       </w:r>
+      <w:bookmarkEnd w:id="72"/>
+    </w:p>
+    <w:p>
+      <w:r>
+        <w:rPr>
+          <w:b/>
+        </w:rPr>
+        <w:t>Synopsis:</w:t>
+      </w:r>
+      <w:r>
+        <w:t xml:space="preserve"> </w:t>
+      </w:r>
+      <w:r>
+        <w:t>Create a new folder.</w:t>
+      </w:r>
+    </w:p>
+    <w:p>
+      <w:r>
+        <w:rPr>
+          <w:b/>
+        </w:rPr>
+        <w:t>Description</w:t>
+      </w:r>
+      <w:r>
+        <w:t xml:space="preserve">: </w:t>
+      </w:r>
+    </w:p>
+    <w:p>
+      <w:pPr>
+        <w:ind w:firstLine="720"/>
+      </w:pPr>
+      <w:r>
+        <w:t>Create a new folder if it does not exist.</w:t>
+      </w:r>
+    </w:p>
+    <w:p>
+      <w:r>
+        <w:rPr>
+          <w:b/>
+        </w:rPr>
+        <w:t>Parameter:</w:t>
+      </w:r>
+    </w:p>
+    <w:p>
+      <w:pPr>
+        <w:ind w:firstLine="720"/>
+        <w:rPr>
+          <w:i/>
+        </w:rPr>
+      </w:pPr>
+      <w:r>
+        <w:rPr>
+          <w:i/>
+        </w:rPr>
+        <w:t>Path</w:t>
+      </w:r>
+    </w:p>
+    <w:p>
+      <w:pPr>
+        <w:ind w:firstLine="720"/>
+      </w:pPr>
+      <w:r>
+        <w:t>Path to the new folder which should be created.</w:t>
+      </w:r>
+    </w:p>
+    <w:p>
+      <w:pPr>
+        <w:ind w:firstLine="720"/>
+        <w:rPr>
+          <w:i/>
+        </w:rPr>
+      </w:pPr>
+      <w:r>
+        <w:rPr>
+          <w:i/>
+        </w:rPr>
+        <w:t>ContinueOnError</w:t>
+      </w:r>
+    </w:p>
+    <w:p>
+      <w:pPr>
+        <w:ind w:firstLine="720"/>
+      </w:pPr>
+      <w:r>
+        <w:t>Continue if an error is encountered</w:t>
+      </w:r>
+    </w:p>
+    <w:p>
+      <w:r>
+        <w:rPr>
+          <w:b/>
+        </w:rPr>
+        <w:t>Examples:</w:t>
+      </w:r>
+      <w:r>
+        <w:t xml:space="preserve"> </w:t>
+      </w:r>
+    </w:p>
+    <w:p>
+      <w:pPr>
+        <w:ind w:firstLine="720"/>
+      </w:pPr>
+      <w:r>
+        <w:t>-------------------------- EXAMPLE 1 --------------------------</w:t>
+      </w:r>
+    </w:p>
+    <w:p>
+      <w:pPr>
+        <w:ind w:firstLine="720"/>
+      </w:pPr>
+      <w:r>
+        <w:t>C:\PS&gt;</w:t>
+      </w:r>
+      <w:r>
+        <w:t xml:space="preserve"> </w:t>
+      </w:r>
+      <w:r>
+        <w:t>New-Folder -Path "$envWinDir\System32"</w:t>
+      </w:r>
+    </w:p>
+    <w:p>
+      <w:pPr>
+        <w:pStyle w:val="Heading3"/>
+      </w:pPr>
+      <w:bookmarkStart w:id="73" w:name="_Toc440050634"/>
+      <w:r>
+        <w:t>New-MsiTransform</w:t>
+      </w:r>
       <w:bookmarkEnd w:id="73"/>
-    </w:p>
-    <w:p>
-      <w:r>
-        <w:rPr>
-          <w:b/>
-        </w:rPr>
-        <w:t>Synopsis:</w:t>
-      </w:r>
-      <w:r>
-        <w:t xml:space="preserve"> </w:t>
-      </w:r>
-      <w:r>
-        <w:t>Create a new folder.</w:t>
-      </w:r>
-    </w:p>
-    <w:p>
-      <w:r>
-        <w:rPr>
-          <w:b/>
-        </w:rPr>
-        <w:t>Description</w:t>
-      </w:r>
-      <w:r>
-        <w:t xml:space="preserve">: </w:t>
-      </w:r>
-    </w:p>
-    <w:p>
-      <w:pPr>
-        <w:ind w:firstLine="720"/>
-      </w:pPr>
-      <w:r>
-        <w:t>Create a new folder if it does not exist.</w:t>
-      </w:r>
-    </w:p>
-    <w:p>
-      <w:r>
-        <w:rPr>
-          <w:b/>
-        </w:rPr>
-        <w:t>Parameter:</w:t>
-      </w:r>
-    </w:p>
-    <w:p>
-      <w:pPr>
-        <w:ind w:firstLine="720"/>
-        <w:rPr>
-          <w:i/>
-        </w:rPr>
-      </w:pPr>
-      <w:r>
-        <w:rPr>
-          <w:i/>
-        </w:rPr>
-        <w:t>Path</w:t>
-      </w:r>
-    </w:p>
-    <w:p>
-      <w:pPr>
-        <w:ind w:firstLine="720"/>
-      </w:pPr>
-      <w:r>
-        <w:t>Path to the new folder which should be created.</w:t>
-      </w:r>
-    </w:p>
-    <w:p>
-      <w:pPr>
-        <w:ind w:firstLine="720"/>
-        <w:rPr>
-          <w:i/>
-        </w:rPr>
-      </w:pPr>
-      <w:r>
-        <w:rPr>
-          <w:i/>
-        </w:rPr>
-        <w:t>ContinueOnError</w:t>
-      </w:r>
-    </w:p>
-    <w:p>
-      <w:pPr>
-        <w:ind w:firstLine="720"/>
-      </w:pPr>
-      <w:r>
-        <w:t>Continue if an error is encountered</w:t>
-      </w:r>
-    </w:p>
-    <w:p>
-      <w:r>
-        <w:rPr>
-          <w:b/>
-        </w:rPr>
-        <w:t>Examples:</w:t>
-      </w:r>
-      <w:r>
-        <w:t xml:space="preserve"> </w:t>
-      </w:r>
-    </w:p>
-    <w:p>
-      <w:pPr>
-        <w:ind w:firstLine="720"/>
-      </w:pPr>
-      <w:r>
-        <w:t>-------------------------- EXAMPLE 1 --------------------------</w:t>
-      </w:r>
-    </w:p>
-    <w:p>
-      <w:pPr>
-        <w:ind w:firstLine="720"/>
-      </w:pPr>
-      <w:r>
-        <w:t>C:\PS&gt;</w:t>
-      </w:r>
-      <w:r>
-        <w:t xml:space="preserve"> </w:t>
-      </w:r>
-      <w:r>
-        <w:t>New-Folder -Path "$envWinDir\System32"</w:t>
-      </w:r>
-    </w:p>
-    <w:p>
-      <w:pPr>
-        <w:pStyle w:val="Heading3"/>
-      </w:pPr>
-      <w:bookmarkStart w:id="74" w:name="_Toc440050634"/>
-      <w:r>
-        <w:t>New-MsiTransform</w:t>
-      </w:r>
-      <w:bookmarkEnd w:id="74"/>
     </w:p>
     <w:p>
       <w:r>
@@ -33065,11 +33063,11 @@
       <w:pPr>
         <w:pStyle w:val="Heading3"/>
       </w:pPr>
-      <w:bookmarkStart w:id="75" w:name="_Toc440050635"/>
+      <w:bookmarkStart w:id="74" w:name="_Toc440050635"/>
       <w:r>
         <w:t>New-Shortcut</w:t>
       </w:r>
-      <w:bookmarkEnd w:id="75"/>
+      <w:bookmarkEnd w:id="74"/>
     </w:p>
     <w:p>
       <w:r>
@@ -33376,123 +33374,123 @@
       <w:pPr>
         <w:pStyle w:val="Heading3"/>
       </w:pPr>
-      <w:bookmarkStart w:id="76" w:name="_Toc440050636"/>
+      <w:bookmarkStart w:id="75" w:name="_Toc440050636"/>
       <w:r>
         <w:t>Refresh-Desktop</w:t>
       </w:r>
+      <w:bookmarkEnd w:id="75"/>
+    </w:p>
+    <w:p>
+      <w:r>
+        <w:rPr>
+          <w:b/>
+        </w:rPr>
+        <w:t>Synopsis:</w:t>
+      </w:r>
+      <w:r>
+        <w:t xml:space="preserve"> </w:t>
+      </w:r>
+      <w:r>
+        <w:t xml:space="preserve">Refresh the Windows </w:t>
+      </w:r>
+      <w:r>
+        <w:t>Explorer</w:t>
+      </w:r>
+      <w:r>
+        <w:t xml:space="preserve"> Shell, which causes the desktop icons and the environment variables to be reloaded.</w:t>
+      </w:r>
+    </w:p>
+    <w:p>
+      <w:r>
+        <w:rPr>
+          <w:b/>
+        </w:rPr>
+        <w:t>Description</w:t>
+      </w:r>
+      <w:r>
+        <w:t xml:space="preserve">: </w:t>
+      </w:r>
+    </w:p>
+    <w:p>
+      <w:pPr>
+        <w:ind w:left="675"/>
+      </w:pPr>
+      <w:r>
+        <w:t xml:space="preserve">Refresh the Windows </w:t>
+      </w:r>
+      <w:r>
+        <w:t>Explorer</w:t>
+      </w:r>
+      <w:r>
+        <w:t xml:space="preserve"> Shell, which causes the desktop icons and the environment variables to be reloaded.</w:t>
+      </w:r>
+    </w:p>
+    <w:p>
+      <w:r>
+        <w:rPr>
+          <w:b/>
+        </w:rPr>
+        <w:t>Parameter:</w:t>
+      </w:r>
+    </w:p>
+    <w:p>
+      <w:pPr>
+        <w:ind w:firstLine="720"/>
+        <w:rPr>
+          <w:i/>
+        </w:rPr>
+      </w:pPr>
+      <w:r>
+        <w:rPr>
+          <w:i/>
+        </w:rPr>
+        <w:t>ContinueOnError</w:t>
+      </w:r>
+    </w:p>
+    <w:p>
+      <w:pPr>
+        <w:ind w:left="720"/>
+      </w:pPr>
+      <w:r>
+        <w:t>Continue if an error is encountered</w:t>
+      </w:r>
+    </w:p>
+    <w:p>
+      <w:r>
+        <w:rPr>
+          <w:b/>
+        </w:rPr>
+        <w:t>Examples:</w:t>
+      </w:r>
+      <w:r>
+        <w:t xml:space="preserve"> </w:t>
+      </w:r>
+    </w:p>
+    <w:p>
+      <w:pPr>
+        <w:ind w:left="720"/>
+      </w:pPr>
+      <w:r>
+        <w:t>-------------------------- EXAMPLE 1 --------------------------</w:t>
+      </w:r>
+    </w:p>
+    <w:p>
+      <w:pPr>
+        <w:ind w:left="720"/>
+      </w:pPr>
+      <w:r>
+        <w:t>C:\PS&gt;Refresh-Desktop</w:t>
+      </w:r>
+    </w:p>
+    <w:p>
+      <w:pPr>
+        <w:pStyle w:val="Heading3"/>
+      </w:pPr>
+      <w:bookmarkStart w:id="76" w:name="_Toc440050637"/>
+      <w:r>
+        <w:t>Refresh-SessionEnvironmentVariables</w:t>
+      </w:r>
       <w:bookmarkEnd w:id="76"/>
-    </w:p>
-    <w:p>
-      <w:r>
-        <w:rPr>
-          <w:b/>
-        </w:rPr>
-        <w:t>Synopsis:</w:t>
-      </w:r>
-      <w:r>
-        <w:t xml:space="preserve"> </w:t>
-      </w:r>
-      <w:r>
-        <w:t xml:space="preserve">Refresh the Windows </w:t>
-      </w:r>
-      <w:r>
-        <w:t>Explorer</w:t>
-      </w:r>
-      <w:r>
-        <w:t xml:space="preserve"> Shell, which causes the desktop icons and the environment variables to be reloaded.</w:t>
-      </w:r>
-    </w:p>
-    <w:p>
-      <w:r>
-        <w:rPr>
-          <w:b/>
-        </w:rPr>
-        <w:t>Description</w:t>
-      </w:r>
-      <w:r>
-        <w:t xml:space="preserve">: </w:t>
-      </w:r>
-    </w:p>
-    <w:p>
-      <w:pPr>
-        <w:ind w:left="675"/>
-      </w:pPr>
-      <w:r>
-        <w:t xml:space="preserve">Refresh the Windows </w:t>
-      </w:r>
-      <w:r>
-        <w:t>Explorer</w:t>
-      </w:r>
-      <w:r>
-        <w:t xml:space="preserve"> Shell, which causes the desktop icons and the environment variables to be reloaded.</w:t>
-      </w:r>
-    </w:p>
-    <w:p>
-      <w:r>
-        <w:rPr>
-          <w:b/>
-        </w:rPr>
-        <w:t>Parameter:</w:t>
-      </w:r>
-    </w:p>
-    <w:p>
-      <w:pPr>
-        <w:ind w:firstLine="720"/>
-        <w:rPr>
-          <w:i/>
-        </w:rPr>
-      </w:pPr>
-      <w:r>
-        <w:rPr>
-          <w:i/>
-        </w:rPr>
-        <w:t>ContinueOnError</w:t>
-      </w:r>
-    </w:p>
-    <w:p>
-      <w:pPr>
-        <w:ind w:left="720"/>
-      </w:pPr>
-      <w:r>
-        <w:t>Continue if an error is encountered</w:t>
-      </w:r>
-    </w:p>
-    <w:p>
-      <w:r>
-        <w:rPr>
-          <w:b/>
-        </w:rPr>
-        <w:t>Examples:</w:t>
-      </w:r>
-      <w:r>
-        <w:t xml:space="preserve"> </w:t>
-      </w:r>
-    </w:p>
-    <w:p>
-      <w:pPr>
-        <w:ind w:left="720"/>
-      </w:pPr>
-      <w:r>
-        <w:t>-------------------------- EXAMPLE 1 --------------------------</w:t>
-      </w:r>
-    </w:p>
-    <w:p>
-      <w:pPr>
-        <w:ind w:left="720"/>
-      </w:pPr>
-      <w:r>
-        <w:t>C:\PS&gt;Refresh-Desktop</w:t>
-      </w:r>
-    </w:p>
-    <w:p>
-      <w:pPr>
-        <w:pStyle w:val="Heading3"/>
-      </w:pPr>
-      <w:bookmarkStart w:id="77" w:name="_Toc440050637"/>
-      <w:r>
-        <w:t>Refresh-SessionEnvironmentVariables</w:t>
-      </w:r>
-      <w:bookmarkEnd w:id="77"/>
     </w:p>
     <w:p>
       <w:r>
@@ -33635,211 +33633,211 @@
       <w:pPr>
         <w:pStyle w:val="Heading3"/>
       </w:pPr>
-      <w:bookmarkStart w:id="78" w:name="_Toc440050638"/>
+      <w:bookmarkStart w:id="77" w:name="_Toc440050638"/>
       <w:r>
         <w:t>Remove-File</w:t>
       </w:r>
+      <w:bookmarkEnd w:id="77"/>
+    </w:p>
+    <w:p>
+      <w:r>
+        <w:rPr>
+          <w:b/>
+        </w:rPr>
+        <w:t>Synopsis:</w:t>
+      </w:r>
+      <w:r>
+        <w:t xml:space="preserve"> </w:t>
+      </w:r>
+      <w:r>
+        <w:t>Remove a file or all files recursively in a given path.</w:t>
+      </w:r>
+    </w:p>
+    <w:p>
+      <w:r>
+        <w:rPr>
+          <w:b/>
+        </w:rPr>
+        <w:t>Description</w:t>
+      </w:r>
+      <w:r>
+        <w:t xml:space="preserve">: </w:t>
+      </w:r>
+    </w:p>
+    <w:p>
+      <w:pPr>
+        <w:ind w:firstLine="720"/>
+      </w:pPr>
+      <w:r>
+        <w:t>Remove a file or all files recursively in a given path.</w:t>
+      </w:r>
+    </w:p>
+    <w:p>
+      <w:r>
+        <w:rPr>
+          <w:b/>
+        </w:rPr>
+        <w:t>Parameter:</w:t>
+      </w:r>
+    </w:p>
+    <w:p>
+      <w:pPr>
+        <w:ind w:firstLine="720"/>
+        <w:rPr>
+          <w:i/>
+        </w:rPr>
+      </w:pPr>
+      <w:r>
+        <w:rPr>
+          <w:i/>
+        </w:rPr>
+        <w:t>Path</w:t>
+      </w:r>
+    </w:p>
+    <w:p>
+      <w:pPr>
+        <w:ind w:firstLine="720"/>
+      </w:pPr>
+      <w:r>
+        <w:t>Path of the file to remove.</w:t>
+      </w:r>
+    </w:p>
+    <w:p>
+      <w:pPr>
+        <w:ind w:firstLine="720"/>
+        <w:rPr>
+          <w:i/>
+        </w:rPr>
+      </w:pPr>
+      <w:r>
+        <w:rPr>
+          <w:i/>
+        </w:rPr>
+        <w:t>Literal</w:t>
+      </w:r>
+      <w:r>
+        <w:rPr>
+          <w:i/>
+        </w:rPr>
+        <w:t>Path</w:t>
+      </w:r>
+    </w:p>
+    <w:p>
+      <w:pPr>
+        <w:ind w:firstLine="720"/>
+      </w:pPr>
+      <w:r>
+        <w:t>Path of the file to remove.</w:t>
+      </w:r>
+      <w:r>
+        <w:t xml:space="preserve"> Wildcard characters</w:t>
+      </w:r>
+      <w:r>
+        <w:t xml:space="preserve"> are ignored.</w:t>
+      </w:r>
+    </w:p>
+    <w:p>
+      <w:pPr>
+        <w:ind w:firstLine="720"/>
+        <w:rPr>
+          <w:i/>
+        </w:rPr>
+      </w:pPr>
+      <w:r>
+        <w:rPr>
+          <w:i/>
+        </w:rPr>
+        <w:t>Recurse</w:t>
+      </w:r>
+    </w:p>
+    <w:p>
+      <w:pPr>
+        <w:ind w:firstLine="720"/>
+      </w:pPr>
+      <w:r>
+        <w:t>Optionally, remove all files recursively in a directory.</w:t>
+      </w:r>
+    </w:p>
+    <w:p>
+      <w:pPr>
+        <w:ind w:firstLine="720"/>
+        <w:rPr>
+          <w:i/>
+        </w:rPr>
+      </w:pPr>
+      <w:r>
+        <w:rPr>
+          <w:i/>
+        </w:rPr>
+        <w:t>ContinueOnError</w:t>
+      </w:r>
+    </w:p>
+    <w:p>
+      <w:pPr>
+        <w:ind w:firstLine="720"/>
+      </w:pPr>
+      <w:r>
+        <w:t>Continue if an error is encountered</w:t>
+      </w:r>
+    </w:p>
+    <w:p>
+      <w:r>
+        <w:rPr>
+          <w:b/>
+        </w:rPr>
+        <w:t>Examples:</w:t>
+      </w:r>
+      <w:r>
+        <w:t xml:space="preserve"> </w:t>
+      </w:r>
+    </w:p>
+    <w:p>
+      <w:pPr>
+        <w:ind w:firstLine="720"/>
+      </w:pPr>
+      <w:r>
+        <w:t>-------------------------- EXAMPLE 1 --------------------------</w:t>
+      </w:r>
+    </w:p>
+    <w:p>
+      <w:pPr>
+        <w:ind w:firstLine="720"/>
+      </w:pPr>
+      <w:r>
+        <w:t>C:\PS&gt;</w:t>
+      </w:r>
+      <w:r>
+        <w:t>Remove-File -Path 'C:\Windows\Downloaded Program Files\Temp.inf'</w:t>
+      </w:r>
+    </w:p>
+    <w:p>
+      <w:pPr>
+        <w:ind w:firstLine="720"/>
+      </w:pPr>
+      <w:r>
+        <w:t>-------------------------- EXAMPLE 2 --------------------------</w:t>
+      </w:r>
+    </w:p>
+    <w:p>
+      <w:pPr>
+        <w:ind w:firstLine="720"/>
+      </w:pPr>
+      <w:r>
+        <w:t>C:\PS&gt;</w:t>
+      </w:r>
+      <w:r>
+        <w:t>Remove-File -Path 'C:\Windows\Downloaded Program Files' -Recurse</w:t>
+      </w:r>
+    </w:p>
+    <w:p>
+      <w:pPr>
+        <w:pStyle w:val="Heading3"/>
+      </w:pPr>
+      <w:bookmarkStart w:id="78" w:name="_Toc440050639"/>
+      <w:r>
+        <w:t>Remove-Folder</w:t>
+      </w:r>
       <w:bookmarkEnd w:id="78"/>
-    </w:p>
-    <w:p>
-      <w:r>
-        <w:rPr>
-          <w:b/>
-        </w:rPr>
-        <w:t>Synopsis:</w:t>
-      </w:r>
-      <w:r>
-        <w:t xml:space="preserve"> </w:t>
-      </w:r>
-      <w:r>
-        <w:t>Remove a file or all files recursively in a given path.</w:t>
-      </w:r>
-    </w:p>
-    <w:p>
-      <w:r>
-        <w:rPr>
-          <w:b/>
-        </w:rPr>
-        <w:t>Description</w:t>
-      </w:r>
-      <w:r>
-        <w:t xml:space="preserve">: </w:t>
-      </w:r>
-    </w:p>
-    <w:p>
-      <w:pPr>
-        <w:ind w:firstLine="720"/>
-      </w:pPr>
-      <w:r>
-        <w:t>Remove a file or all files recursively in a given path.</w:t>
-      </w:r>
-    </w:p>
-    <w:p>
-      <w:r>
-        <w:rPr>
-          <w:b/>
-        </w:rPr>
-        <w:t>Parameter:</w:t>
-      </w:r>
-    </w:p>
-    <w:p>
-      <w:pPr>
-        <w:ind w:firstLine="720"/>
-        <w:rPr>
-          <w:i/>
-        </w:rPr>
-      </w:pPr>
-      <w:r>
-        <w:rPr>
-          <w:i/>
-        </w:rPr>
-        <w:t>Path</w:t>
-      </w:r>
-    </w:p>
-    <w:p>
-      <w:pPr>
-        <w:ind w:firstLine="720"/>
-      </w:pPr>
-      <w:r>
-        <w:t>Path of the file to remove.</w:t>
-      </w:r>
-    </w:p>
-    <w:p>
-      <w:pPr>
-        <w:ind w:firstLine="720"/>
-        <w:rPr>
-          <w:i/>
-        </w:rPr>
-      </w:pPr>
-      <w:r>
-        <w:rPr>
-          <w:i/>
-        </w:rPr>
-        <w:t>Literal</w:t>
-      </w:r>
-      <w:r>
-        <w:rPr>
-          <w:i/>
-        </w:rPr>
-        <w:t>Path</w:t>
-      </w:r>
-    </w:p>
-    <w:p>
-      <w:pPr>
-        <w:ind w:firstLine="720"/>
-      </w:pPr>
-      <w:r>
-        <w:t>Path of the file to remove.</w:t>
-      </w:r>
-      <w:r>
-        <w:t xml:space="preserve"> Wildcard characters</w:t>
-      </w:r>
-      <w:r>
-        <w:t xml:space="preserve"> are ignored.</w:t>
-      </w:r>
-    </w:p>
-    <w:p>
-      <w:pPr>
-        <w:ind w:firstLine="720"/>
-        <w:rPr>
-          <w:i/>
-        </w:rPr>
-      </w:pPr>
-      <w:r>
-        <w:rPr>
-          <w:i/>
-        </w:rPr>
-        <w:t>Recurse</w:t>
-      </w:r>
-    </w:p>
-    <w:p>
-      <w:pPr>
-        <w:ind w:firstLine="720"/>
-      </w:pPr>
-      <w:r>
-        <w:t>Optionally, remove all files recursively in a directory.</w:t>
-      </w:r>
-    </w:p>
-    <w:p>
-      <w:pPr>
-        <w:ind w:firstLine="720"/>
-        <w:rPr>
-          <w:i/>
-        </w:rPr>
-      </w:pPr>
-      <w:r>
-        <w:rPr>
-          <w:i/>
-        </w:rPr>
-        <w:t>ContinueOnError</w:t>
-      </w:r>
-    </w:p>
-    <w:p>
-      <w:pPr>
-        <w:ind w:firstLine="720"/>
-      </w:pPr>
-      <w:r>
-        <w:t>Continue if an error is encountered</w:t>
-      </w:r>
-    </w:p>
-    <w:p>
-      <w:r>
-        <w:rPr>
-          <w:b/>
-        </w:rPr>
-        <w:t>Examples:</w:t>
-      </w:r>
-      <w:r>
-        <w:t xml:space="preserve"> </w:t>
-      </w:r>
-    </w:p>
-    <w:p>
-      <w:pPr>
-        <w:ind w:firstLine="720"/>
-      </w:pPr>
-      <w:r>
-        <w:t>-------------------------- EXAMPLE 1 --------------------------</w:t>
-      </w:r>
-    </w:p>
-    <w:p>
-      <w:pPr>
-        <w:ind w:firstLine="720"/>
-      </w:pPr>
-      <w:r>
-        <w:t>C:\PS&gt;</w:t>
-      </w:r>
-      <w:r>
-        <w:t>Remove-File -Path 'C:\Windows\Downloaded Program Files\Temp.inf'</w:t>
-      </w:r>
-    </w:p>
-    <w:p>
-      <w:pPr>
-        <w:ind w:firstLine="720"/>
-      </w:pPr>
-      <w:r>
-        <w:t>-------------------------- EXAMPLE 2 --------------------------</w:t>
-      </w:r>
-    </w:p>
-    <w:p>
-      <w:pPr>
-        <w:ind w:firstLine="720"/>
-      </w:pPr>
-      <w:r>
-        <w:t>C:\PS&gt;</w:t>
-      </w:r>
-      <w:r>
-        <w:t>Remove-File -Path 'C:\Windows\Downloaded Program Files' -Recurse</w:t>
-      </w:r>
-    </w:p>
-    <w:p>
-      <w:pPr>
-        <w:pStyle w:val="Heading3"/>
-      </w:pPr>
-      <w:bookmarkStart w:id="79" w:name="_Toc440050639"/>
-      <w:r>
-        <w:t>Remove-Folder</w:t>
-      </w:r>
-      <w:bookmarkEnd w:id="79"/>
     </w:p>
     <w:p>
       <w:r>
@@ -33964,259 +33962,249 @@
       <w:pPr>
         <w:pStyle w:val="Heading3"/>
       </w:pPr>
-      <w:bookmarkStart w:id="80" w:name="_Toc440050640"/>
+      <w:bookmarkStart w:id="79" w:name="_Toc440050640"/>
       <w:r>
         <w:t>Remove-MSIApplications</w:t>
       </w:r>
+      <w:bookmarkEnd w:id="79"/>
+    </w:p>
+    <w:p>
+      <w:r>
+        <w:rPr>
+          <w:b/>
+        </w:rPr>
+        <w:t>Synopsis:</w:t>
+      </w:r>
+      <w:r>
+        <w:t xml:space="preserve"> Removes all MSI applications matching the specified application name</w:t>
+      </w:r>
+    </w:p>
+    <w:p>
+      <w:r>
+        <w:rPr>
+          <w:b/>
+        </w:rPr>
+        <w:t>Description</w:t>
+      </w:r>
+      <w:r>
+        <w:t xml:space="preserve">: </w:t>
+      </w:r>
+    </w:p>
+    <w:p>
+      <w:pPr>
+        <w:ind w:left="720"/>
+      </w:pPr>
+      <w:r>
+        <w:t>Removes all MSI applications matching the specified application name.</w:t>
+      </w:r>
+    </w:p>
+    <w:p>
+      <w:pPr>
+        <w:ind w:left="720"/>
+      </w:pPr>
+      <w:r>
+        <w:t>Enumerates the registry for installed applications matching the specified application name and uninstalls that application using the product code, provided the uninstall string matches "msiexec".</w:t>
+      </w:r>
+    </w:p>
+    <w:p>
+      <w:r>
+        <w:rPr>
+          <w:b/>
+        </w:rPr>
+        <w:t>Parameter:</w:t>
+      </w:r>
+    </w:p>
+    <w:p>
+      <w:pPr>
+        <w:ind w:firstLine="720"/>
+        <w:rPr>
+          <w:i/>
+        </w:rPr>
+      </w:pPr>
+      <w:r>
+        <w:rPr>
+          <w:i/>
+        </w:rPr>
+        <w:t>Name</w:t>
+      </w:r>
+    </w:p>
+    <w:p>
+      <w:pPr>
+        <w:ind w:firstLine="720"/>
+      </w:pPr>
+      <w:r>
+        <w:t>The name of the application to uninstall. Performs a regex match on the application display name by default.</w:t>
+      </w:r>
+    </w:p>
+    <w:p>
+      <w:pPr>
+        <w:ind w:firstLine="720"/>
+        <w:rPr>
+          <w:i/>
+        </w:rPr>
+      </w:pPr>
+      <w:r>
+        <w:rPr>
+          <w:i/>
+        </w:rPr>
+        <w:t>Exact</w:t>
+      </w:r>
+    </w:p>
+    <w:p>
+      <w:pPr>
+        <w:ind w:firstLine="720"/>
+      </w:pPr>
+      <w:r>
+        <w:t>Specifies that the named application must be matched using the exact name.</w:t>
+      </w:r>
+    </w:p>
+    <w:p>
+      <w:pPr>
+        <w:ind w:firstLine="720"/>
+        <w:rPr>
+          <w:i/>
+        </w:rPr>
+      </w:pPr>
+      <w:r>
+        <w:rPr>
+          <w:i/>
+        </w:rPr>
+        <w:t>WildCard</w:t>
+      </w:r>
+    </w:p>
+    <w:p>
+      <w:pPr>
+        <w:ind w:firstLine="720"/>
+      </w:pPr>
+      <w:r>
+        <w:t>Specifies that the named application must be matched using a wildcard search.</w:t>
+      </w:r>
+    </w:p>
+    <w:p>
+      <w:pPr>
+        <w:ind w:firstLine="720"/>
+        <w:rPr>
+          <w:i/>
+        </w:rPr>
+      </w:pPr>
+      <w:r>
+        <w:rPr>
+          <w:i/>
+        </w:rPr>
+        <w:t>Parameters</w:t>
+      </w:r>
+      <w:r>
+        <w:rPr>
+          <w:i/>
+        </w:rPr>
+        <w:t xml:space="preserve"> (Alias: Arguments)</w:t>
+      </w:r>
+    </w:p>
+    <w:p>
+      <w:pPr>
+        <w:ind w:left="720"/>
+      </w:pPr>
+      <w:r>
+        <w:t>Overrides the default parameters specified in the XML configuration file. Uninstall default is: "REBOOT=ReallySuppress /QN".</w:t>
+      </w:r>
+    </w:p>
+    <w:p>
+      <w:pPr>
+        <w:ind w:firstLine="720"/>
+        <w:rPr>
+          <w:i/>
+        </w:rPr>
+      </w:pPr>
+      <w:r>
+        <w:rPr>
+          <w:i/>
+        </w:rPr>
+        <w:t>Add</w:t>
+      </w:r>
+      <w:r>
+        <w:rPr>
+          <w:i/>
+        </w:rPr>
+        <w:t>Parameters</w:t>
+      </w:r>
+    </w:p>
+    <w:p>
+      <w:pPr>
+        <w:ind w:left="720"/>
+      </w:pPr>
+      <w:r>
+        <w:t>Adds to the default parameters specified in the XML configuration file. Uninstall default is: "REBOOT=ReallySuppress /QN".</w:t>
+      </w:r>
+    </w:p>
+    <w:p>
+      <w:pPr>
+        <w:ind w:left="720"/>
+        <w:rPr>
+          <w:i/>
+        </w:rPr>
+      </w:pPr>
+      <w:r>
+        <w:rPr>
+          <w:i/>
+        </w:rPr>
+        <w:t>FilterApplication</w:t>
+      </w:r>
+    </w:p>
+    <w:p>
+      <w:pPr>
+        <w:ind w:left="720"/>
+      </w:pPr>
+      <w:r>
+        <w:t>Two-dimensional array that contains one or more (property, value, match-type) sets that should be used to filter the list of results returned by Get-InstalledApplication to only those that should be uninstalled.</w:t>
+      </w:r>
+    </w:p>
+    <w:p>
+      <w:pPr>
+        <w:ind w:left="720"/>
+      </w:pPr>
+      <w:r>
+        <w:t>Properties that can be filtered upon: ProductCode, DisplayName, DisplayVersion, UninstallString, InstallSource, InstallLocation, InstallDate, Publisher, Is64BitApplication</w:t>
+      </w:r>
+    </w:p>
+    <w:p>
+      <w:pPr>
+        <w:ind w:left="720"/>
+        <w:rPr>
+          <w:i/>
+        </w:rPr>
+      </w:pPr>
+      <w:r>
+        <w:rPr>
+          <w:i/>
+        </w:rPr>
+        <w:t>ExcludeFromUninstall</w:t>
+      </w:r>
+    </w:p>
+    <w:p>
+      <w:pPr>
+        <w:ind w:left="720"/>
+      </w:pPr>
+      <w:r>
+        <w:t>Two-dimensional array that contains one or more (property, value, match-type) sets that should be excluded from uninstall if found.</w:t>
+      </w:r>
+    </w:p>
+    <w:p>
+      <w:pPr>
+        <w:ind w:left="720"/>
+      </w:pPr>
+      <w:r>
+        <w:t>Properties that can be excluded: ProductCode, DisplayName, DisplayVersion, UninstallString, InstallSource, InstallLocation, InstallDate, Publisher, Is64BitApplication</w:t>
+      </w:r>
+    </w:p>
+    <w:p>
+      <w:pPr>
+        <w:ind w:firstLine="720"/>
+        <w:rPr>
+          <w:i/>
+        </w:rPr>
+      </w:pPr>
+      <w:bookmarkStart w:id="80" w:name="_GoBack"/>
       <w:bookmarkEnd w:id="80"/>
-    </w:p>
-    <w:p>
-      <w:r>
-        <w:rPr>
-          <w:b/>
-        </w:rPr>
-        <w:t>Synopsis:</w:t>
-      </w:r>
-      <w:r>
-        <w:t xml:space="preserve"> Removes all MSI applications matching the specified application name</w:t>
-      </w:r>
-    </w:p>
-    <w:p>
-      <w:r>
-        <w:rPr>
-          <w:b/>
-        </w:rPr>
-        <w:t>Description</w:t>
-      </w:r>
-      <w:r>
-        <w:t xml:space="preserve">: </w:t>
-      </w:r>
-    </w:p>
-    <w:p>
-      <w:pPr>
-        <w:ind w:left="720"/>
-      </w:pPr>
-      <w:r>
-        <w:t>Removes all MSI applications matching the specified application name.</w:t>
-      </w:r>
-    </w:p>
-    <w:p>
-      <w:pPr>
-        <w:ind w:left="720"/>
-      </w:pPr>
-      <w:r>
-        <w:t>Enumerates the registry for installed applications matching the specified application name and uninstalls that application using the product code, provided the uninstall string matches "msiexec".</w:t>
-      </w:r>
-    </w:p>
-    <w:p>
-      <w:r>
-        <w:rPr>
-          <w:b/>
-        </w:rPr>
-        <w:t>Parameter:</w:t>
-      </w:r>
-    </w:p>
-    <w:p>
-      <w:pPr>
-        <w:ind w:firstLine="720"/>
-        <w:rPr>
-          <w:i/>
-        </w:rPr>
-      </w:pPr>
-      <w:r>
-        <w:rPr>
-          <w:i/>
-        </w:rPr>
-        <w:t>Name</w:t>
-      </w:r>
-    </w:p>
-    <w:p>
-      <w:pPr>
-        <w:ind w:firstLine="720"/>
-      </w:pPr>
-      <w:r>
-        <w:t>The name of the application to uninstall. Performs a regex match on the application display name by default.</w:t>
-      </w:r>
-    </w:p>
-    <w:p>
-      <w:pPr>
-        <w:ind w:firstLine="720"/>
-        <w:rPr>
-          <w:i/>
-        </w:rPr>
-      </w:pPr>
-      <w:r>
-        <w:rPr>
-          <w:i/>
-        </w:rPr>
-        <w:t>Exact</w:t>
-      </w:r>
-    </w:p>
-    <w:p>
-      <w:pPr>
-        <w:ind w:firstLine="720"/>
-      </w:pPr>
-      <w:r>
-        <w:t>Specifies that the named application must be matched using the exact name.</w:t>
-      </w:r>
-    </w:p>
-    <w:p>
-      <w:pPr>
-        <w:ind w:firstLine="720"/>
-        <w:rPr>
-          <w:i/>
-        </w:rPr>
-      </w:pPr>
-      <w:r>
-        <w:rPr>
-          <w:i/>
-        </w:rPr>
-        <w:t>WildCard</w:t>
-      </w:r>
-    </w:p>
-    <w:p>
-      <w:pPr>
-        <w:ind w:firstLine="720"/>
-      </w:pPr>
-      <w:r>
-        <w:t>Specifies that the named application must be matched using a wildcard search.</w:t>
-      </w:r>
-    </w:p>
-    <w:p>
-      <w:pPr>
-        <w:ind w:firstLine="720"/>
-        <w:rPr>
-          <w:i/>
-        </w:rPr>
-      </w:pPr>
-      <w:r>
-        <w:rPr>
-          <w:i/>
-        </w:rPr>
-        <w:t>Parameters</w:t>
-      </w:r>
-      <w:r>
-        <w:rPr>
-          <w:i/>
-        </w:rPr>
-        <w:t xml:space="preserve"> (Alias: Arguments)</w:t>
-      </w:r>
-    </w:p>
-    <w:p>
-      <w:pPr>
-        <w:ind w:left="720"/>
-      </w:pPr>
-      <w:r>
-        <w:t>Overrides the default parameters specified in the XML configuration file. Uninstall default is: "REBOOT=ReallySuppress /QN".</w:t>
-      </w:r>
-    </w:p>
-    <w:p>
-      <w:pPr>
-        <w:ind w:firstLine="720"/>
-        <w:rPr>
-          <w:i/>
-        </w:rPr>
-      </w:pPr>
-      <w:r>
-        <w:rPr>
-          <w:i/>
-        </w:rPr>
-        <w:t>Add</w:t>
-      </w:r>
-      <w:r>
-        <w:rPr>
-          <w:i/>
-        </w:rPr>
-        <w:t>Parameters</w:t>
-      </w:r>
-    </w:p>
-    <w:p>
-      <w:pPr>
-        <w:ind w:left="720"/>
-      </w:pPr>
-      <w:r>
-        <w:t>Adds to the default parameters specified in the XML configuration file. Uninstall default is: "REBOOT=ReallySuppress /QN".</w:t>
-      </w:r>
-    </w:p>
-    <w:p>
-      <w:pPr>
-        <w:ind w:left="720"/>
-        <w:rPr>
-          <w:i/>
-        </w:rPr>
-      </w:pPr>
-      <w:r>
-        <w:rPr>
-          <w:i/>
-        </w:rPr>
-        <w:t>FilterApplication</w:t>
-      </w:r>
-    </w:p>
-    <w:p>
-      <w:pPr>
-        <w:ind w:left="720"/>
-      </w:pPr>
-      <w:r>
-        <w:t>Multi-</w:t>
-      </w:r>
-      <w:r>
-        <w:t>dimensional</w:t>
-      </w:r>
-      <w:r>
-        <w:t xml:space="preserve"> array that contains property/value/match-type pairs that should be used to filter the list of results returned by Get-InstalledApplication to only those that should be uninstalled.</w:t>
-      </w:r>
-    </w:p>
-    <w:p>
-      <w:pPr>
-        <w:ind w:left="720"/>
-      </w:pPr>
-      <w:r>
-        <w:t>Properties that can be excluded: ProductCode, DisplayName, DisplayVersion, UninstallString, InstallSource, InstallLocation, InstallDate, Publisher, Is64BitApplication</w:t>
-      </w:r>
-    </w:p>
-    <w:p>
-      <w:pPr>
-        <w:ind w:left="720"/>
-        <w:rPr>
-          <w:i/>
-        </w:rPr>
-      </w:pPr>
-      <w:r>
-        <w:rPr>
-          <w:i/>
-        </w:rPr>
-        <w:t>ExcludeFromUninstall</w:t>
-      </w:r>
-    </w:p>
-    <w:p>
-      <w:pPr>
-        <w:ind w:left="720"/>
-      </w:pPr>
-      <w:r>
-        <w:t>Multi-</w:t>
-      </w:r>
-      <w:r>
-        <w:t>dimensional</w:t>
-      </w:r>
-      <w:r>
-        <w:t xml:space="preserve"> array that contains property/value/match-type pairs that should be excluded from uninstall if found.</w:t>
-      </w:r>
-    </w:p>
-    <w:p>
-      <w:pPr>
-        <w:ind w:left="720"/>
-      </w:pPr>
-      <w:r>
-        <w:t>Properties that can be excluded: ProductCode, DisplayName, DisplayVersion, UninstallString, InstallSource, InstallLocation, InstallDate, Publisher, Is64BitApplication</w:t>
-      </w:r>
-    </w:p>
-    <w:p>
-      <w:pPr>
-        <w:ind w:firstLine="720"/>
-        <w:rPr>
-          <w:i/>
-        </w:rPr>
-      </w:pPr>
       <w:r>
         <w:rPr>
           <w:i/>
@@ -40868,7 +40856,7 @@
 </file>
 
 <file path=word/endnotes.xml><?xml version="1.0" encoding="utf-8"?>
-<w:endnotes xmlns:wpc="http://schemas.microsoft.com/office/word/2010/wordprocessingCanvas" xmlns:cx="http://schemas.microsoft.com/office/drawing/2014/chartex" xmlns:cx1="http://schemas.microsoft.com/office/drawing/2015/9/8/chartex" xmlns:cx2="http://schemas.microsoft.com/office/drawing/2015/10/21/chartex" xmlns:mc="http://schemas.openxmlformats.org/markup-compatibility/2006" xmlns:o="urn:schemas-microsoft-com:office:office" xmlns:r="http://schemas.openxmlformats.org/officeDocument/2006/relationships" xmlns:m="http://schemas.openxmlformats.org/officeDocument/2006/math" xmlns:v="urn:schemas-microsoft-com:vml" xmlns:wp14="http://schemas.microsoft.com/office/word/2010/wordprocessingDrawing" xmlns:wp="http://schemas.openxmlformats.org/drawingml/2006/wordprocessingDrawing" xmlns:w10="urn:schemas-microsoft-com:office:word" xmlns:w="http://schemas.openxmlformats.org/wordprocessingml/2006/main" xmlns:w14="http://schemas.microsoft.com/office/word/2010/wordml" xmlns:w15="http://schemas.microsoft.com/office/word/2012/wordml" xmlns:w16se="http://schemas.microsoft.com/office/word/2015/wordml/symex" xmlns:wpg="http://schemas.microsoft.com/office/word/2010/wordprocessingGroup" xmlns:wpi="http://schemas.microsoft.com/office/word/2010/wordprocessingInk" xmlns:wne="http://schemas.microsoft.com/office/word/2006/wordml" xmlns:wps="http://schemas.microsoft.com/office/word/2010/wordprocessingShape" mc:Ignorable="w14 w15 w16se wp14">
+<w:endnotes xmlns:wpc="http://schemas.microsoft.com/office/word/2010/wordprocessingCanvas" xmlns:cx="http://schemas.microsoft.com/office/drawing/2014/chartex" xmlns:cx1="http://schemas.microsoft.com/office/drawing/2015/9/8/chartex" xmlns:cx2="http://schemas.microsoft.com/office/drawing/2015/10/21/chartex" xmlns:cx3="http://schemas.microsoft.com/office/drawing/2016/5/9/chartex" xmlns:cx4="http://schemas.microsoft.com/office/drawing/2016/5/10/chartex" xmlns:cx5="http://schemas.microsoft.com/office/drawing/2016/5/11/chartex" xmlns:mc="http://schemas.openxmlformats.org/markup-compatibility/2006" xmlns:o="urn:schemas-microsoft-com:office:office" xmlns:r="http://schemas.openxmlformats.org/officeDocument/2006/relationships" xmlns:m="http://schemas.openxmlformats.org/officeDocument/2006/math" xmlns:v="urn:schemas-microsoft-com:vml" xmlns:wp14="http://schemas.microsoft.com/office/word/2010/wordprocessingDrawing" xmlns:wp="http://schemas.openxmlformats.org/drawingml/2006/wordprocessingDrawing" xmlns:w10="urn:schemas-microsoft-com:office:word" xmlns:w="http://schemas.openxmlformats.org/wordprocessingml/2006/main" xmlns:w14="http://schemas.microsoft.com/office/word/2010/wordml" xmlns:w15="http://schemas.microsoft.com/office/word/2012/wordml" xmlns:w16se="http://schemas.microsoft.com/office/word/2015/wordml/symex" xmlns:wpg="http://schemas.microsoft.com/office/word/2010/wordprocessingGroup" xmlns:wpi="http://schemas.microsoft.com/office/word/2010/wordprocessingInk" xmlns:wne="http://schemas.microsoft.com/office/word/2006/wordml" xmlns:wps="http://schemas.microsoft.com/office/word/2010/wordprocessingShape" mc:Ignorable="w14 w15 w16se wp14">
   <w:endnote w:type="separator" w:id="-1">
     <w:p>
       <w:pPr>
@@ -40893,7 +40881,7 @@
 </file>
 
 <file path=word/footer1.xml><?xml version="1.0" encoding="utf-8"?>
-<w:ftr xmlns:wpc="http://schemas.microsoft.com/office/word/2010/wordprocessingCanvas" xmlns:cx="http://schemas.microsoft.com/office/drawing/2014/chartex" xmlns:cx1="http://schemas.microsoft.com/office/drawing/2015/9/8/chartex" xmlns:cx2="http://schemas.microsoft.com/office/drawing/2015/10/21/chartex" xmlns:mc="http://schemas.openxmlformats.org/markup-compatibility/2006" xmlns:o="urn:schemas-microsoft-com:office:office" xmlns:r="http://schemas.openxmlformats.org/officeDocument/2006/relationships" xmlns:m="http://schemas.openxmlformats.org/officeDocument/2006/math" xmlns:v="urn:schemas-microsoft-com:vml" xmlns:wp14="http://schemas.microsoft.com/office/word/2010/wordprocessingDrawing" xmlns:wp="http://schemas.openxmlformats.org/drawingml/2006/wordprocessingDrawing" xmlns:w10="urn:schemas-microsoft-com:office:word" xmlns:w="http://schemas.openxmlformats.org/wordprocessingml/2006/main" xmlns:w14="http://schemas.microsoft.com/office/word/2010/wordml" xmlns:w15="http://schemas.microsoft.com/office/word/2012/wordml" xmlns:w16se="http://schemas.microsoft.com/office/word/2015/wordml/symex" xmlns:wpg="http://schemas.microsoft.com/office/word/2010/wordprocessingGroup" xmlns:wpi="http://schemas.microsoft.com/office/word/2010/wordprocessingInk" xmlns:wne="http://schemas.microsoft.com/office/word/2006/wordml" xmlns:wps="http://schemas.microsoft.com/office/word/2010/wordprocessingShape" mc:Ignorable="w14 w15 w16se wp14">
+<w:ftr xmlns:wpc="http://schemas.microsoft.com/office/word/2010/wordprocessingCanvas" xmlns:cx="http://schemas.microsoft.com/office/drawing/2014/chartex" xmlns:cx1="http://schemas.microsoft.com/office/drawing/2015/9/8/chartex" xmlns:cx2="http://schemas.microsoft.com/office/drawing/2015/10/21/chartex" xmlns:cx3="http://schemas.microsoft.com/office/drawing/2016/5/9/chartex" xmlns:cx4="http://schemas.microsoft.com/office/drawing/2016/5/10/chartex" xmlns:cx5="http://schemas.microsoft.com/office/drawing/2016/5/11/chartex" xmlns:mc="http://schemas.openxmlformats.org/markup-compatibility/2006" xmlns:o="urn:schemas-microsoft-com:office:office" xmlns:r="http://schemas.openxmlformats.org/officeDocument/2006/relationships" xmlns:m="http://schemas.openxmlformats.org/officeDocument/2006/math" xmlns:v="urn:schemas-microsoft-com:vml" xmlns:wp14="http://schemas.microsoft.com/office/word/2010/wordprocessingDrawing" xmlns:wp="http://schemas.openxmlformats.org/drawingml/2006/wordprocessingDrawing" xmlns:w10="urn:schemas-microsoft-com:office:word" xmlns:w="http://schemas.openxmlformats.org/wordprocessingml/2006/main" xmlns:w14="http://schemas.microsoft.com/office/word/2010/wordml" xmlns:w15="http://schemas.microsoft.com/office/word/2012/wordml" xmlns:w16se="http://schemas.microsoft.com/office/word/2015/wordml/symex" xmlns:wpg="http://schemas.microsoft.com/office/word/2010/wordprocessingGroup" xmlns:wpi="http://schemas.microsoft.com/office/word/2010/wordprocessingInk" xmlns:wne="http://schemas.microsoft.com/office/word/2006/wordml" xmlns:wps="http://schemas.microsoft.com/office/word/2010/wordprocessingShape" mc:Ignorable="w14 w15 w16se wp14">
   <w:tbl>
     <w:tblPr>
       <w:tblW w:w="4976" w:type="pct"/>
@@ -40945,7 +40933,7 @@
               <w:noProof/>
               <w:color w:val="FFFFFF" w:themeColor="background1"/>
             </w:rPr>
-            <w:t>47</w:t>
+            <w:t>61</w:t>
           </w:r>
           <w:r>
             <w:rPr>
@@ -40967,14 +40955,27 @@
           <w:pPr>
             <w:pStyle w:val="Footer"/>
           </w:pPr>
-          <w:fldSimple w:instr=" STYLEREF  &quot;1&quot;  ">
-            <w:r>
-              <w:rPr>
-                <w:noProof/>
-              </w:rPr>
-              <w:t>Toolkit Functions</w:t>
-            </w:r>
-          </w:fldSimple>
+          <w:r>
+            <w:fldChar w:fldCharType="begin"/>
+          </w:r>
+          <w:r>
+            <w:instrText xml:space="preserve"> STYLEREF  "1"  </w:instrText>
+          </w:r>
+          <w:r>
+            <w:fldChar w:fldCharType="separate"/>
+          </w:r>
+          <w:r>
+            <w:rPr>
+              <w:noProof/>
+            </w:rPr>
+            <w:t>Toolkit Functions</w:t>
+          </w:r>
+          <w:r>
+            <w:rPr>
+              <w:noProof/>
+            </w:rPr>
+            <w:fldChar w:fldCharType="end"/>
+          </w:r>
           <w:r>
             <w:t xml:space="preserve"> | PowerShell App Deployment Toolkit</w:t>
           </w:r>
@@ -40991,7 +40992,7 @@
 </file>
 
 <file path=word/footnotes.xml><?xml version="1.0" encoding="utf-8"?>
-<w:footnotes xmlns:wpc="http://schemas.microsoft.com/office/word/2010/wordprocessingCanvas" xmlns:cx="http://schemas.microsoft.com/office/drawing/2014/chartex" xmlns:cx1="http://schemas.microsoft.com/office/drawing/2015/9/8/chartex" xmlns:cx2="http://schemas.microsoft.com/office/drawing/2015/10/21/chartex" xmlns:mc="http://schemas.openxmlformats.org/markup-compatibility/2006" xmlns:o="urn:schemas-microsoft-com:office:office" xmlns:r="http://schemas.openxmlformats.org/officeDocument/2006/relationships" xmlns:m="http://schemas.openxmlformats.org/officeDocument/2006/math" xmlns:v="urn:schemas-microsoft-com:vml" xmlns:wp14="http://schemas.microsoft.com/office/word/2010/wordprocessingDrawing" xmlns:wp="http://schemas.openxmlformats.org/drawingml/2006/wordprocessingDrawing" xmlns:w10="urn:schemas-microsoft-com:office:word" xmlns:w="http://schemas.openxmlformats.org/wordprocessingml/2006/main" xmlns:w14="http://schemas.microsoft.com/office/word/2010/wordml" xmlns:w15="http://schemas.microsoft.com/office/word/2012/wordml" xmlns:w16se="http://schemas.microsoft.com/office/word/2015/wordml/symex" xmlns:wpg="http://schemas.microsoft.com/office/word/2010/wordprocessingGroup" xmlns:wpi="http://schemas.microsoft.com/office/word/2010/wordprocessingInk" xmlns:wne="http://schemas.microsoft.com/office/word/2006/wordml" xmlns:wps="http://schemas.microsoft.com/office/word/2010/wordprocessingShape" mc:Ignorable="w14 w15 w16se wp14">
+<w:footnotes xmlns:wpc="http://schemas.microsoft.com/office/word/2010/wordprocessingCanvas" xmlns:cx="http://schemas.microsoft.com/office/drawing/2014/chartex" xmlns:cx1="http://schemas.microsoft.com/office/drawing/2015/9/8/chartex" xmlns:cx2="http://schemas.microsoft.com/office/drawing/2015/10/21/chartex" xmlns:cx3="http://schemas.microsoft.com/office/drawing/2016/5/9/chartex" xmlns:cx4="http://schemas.microsoft.com/office/drawing/2016/5/10/chartex" xmlns:cx5="http://schemas.microsoft.com/office/drawing/2016/5/11/chartex" xmlns:mc="http://schemas.openxmlformats.org/markup-compatibility/2006" xmlns:o="urn:schemas-microsoft-com:office:office" xmlns:r="http://schemas.openxmlformats.org/officeDocument/2006/relationships" xmlns:m="http://schemas.openxmlformats.org/officeDocument/2006/math" xmlns:v="urn:schemas-microsoft-com:vml" xmlns:wp14="http://schemas.microsoft.com/office/word/2010/wordprocessingDrawing" xmlns:wp="http://schemas.openxmlformats.org/drawingml/2006/wordprocessingDrawing" xmlns:w10="urn:schemas-microsoft-com:office:word" xmlns:w="http://schemas.openxmlformats.org/wordprocessingml/2006/main" xmlns:w14="http://schemas.microsoft.com/office/word/2010/wordml" xmlns:w15="http://schemas.microsoft.com/office/word/2012/wordml" xmlns:w16se="http://schemas.microsoft.com/office/word/2015/wordml/symex" xmlns:wpg="http://schemas.microsoft.com/office/word/2010/wordprocessingGroup" xmlns:wpi="http://schemas.microsoft.com/office/word/2010/wordprocessingInk" xmlns:wne="http://schemas.microsoft.com/office/word/2006/wordml" xmlns:wps="http://schemas.microsoft.com/office/word/2010/wordprocessingShape" mc:Ignorable="w14 w15 w16se wp14">
   <w:footnote w:type="separator" w:id="-1">
     <w:p>
       <w:pPr>
@@ -41016,7 +41017,7 @@
 </file>
 
 <file path=word/numbering.xml><?xml version="1.0" encoding="utf-8"?>
-<w:numbering xmlns:wpc="http://schemas.microsoft.com/office/word/2010/wordprocessingCanvas" xmlns:cx="http://schemas.microsoft.com/office/drawing/2014/chartex" xmlns:cx1="http://schemas.microsoft.com/office/drawing/2015/9/8/chartex" xmlns:cx2="http://schemas.microsoft.com/office/drawing/2015/10/21/chartex" xmlns:mc="http://schemas.openxmlformats.org/markup-compatibility/2006" xmlns:o="urn:schemas-microsoft-com:office:office" xmlns:r="http://schemas.openxmlformats.org/officeDocument/2006/relationships" xmlns:m="http://schemas.openxmlformats.org/officeDocument/2006/math" xmlns:v="urn:schemas-microsoft-com:vml" xmlns:wp14="http://schemas.microsoft.com/office/word/2010/wordprocessingDrawing" xmlns:wp="http://schemas.openxmlformats.org/drawingml/2006/wordprocessingDrawing" xmlns:w10="urn:schemas-microsoft-com:office:word" xmlns:w="http://schemas.openxmlformats.org/wordprocessingml/2006/main" xmlns:w14="http://schemas.microsoft.com/office/word/2010/wordml" xmlns:w15="http://schemas.microsoft.com/office/word/2012/wordml" xmlns:w16se="http://schemas.microsoft.com/office/word/2015/wordml/symex" xmlns:wpg="http://schemas.microsoft.com/office/word/2010/wordprocessingGroup" xmlns:wpi="http://schemas.microsoft.com/office/word/2010/wordprocessingInk" xmlns:wne="http://schemas.microsoft.com/office/word/2006/wordml" xmlns:wps="http://schemas.microsoft.com/office/word/2010/wordprocessingShape" mc:Ignorable="w14 w15 w16se wp14">
+<w:numbering xmlns:wpc="http://schemas.microsoft.com/office/word/2010/wordprocessingCanvas" xmlns:cx="http://schemas.microsoft.com/office/drawing/2014/chartex" xmlns:cx1="http://schemas.microsoft.com/office/drawing/2015/9/8/chartex" xmlns:cx2="http://schemas.microsoft.com/office/drawing/2015/10/21/chartex" xmlns:cx3="http://schemas.microsoft.com/office/drawing/2016/5/9/chartex" xmlns:cx4="http://schemas.microsoft.com/office/drawing/2016/5/10/chartex" xmlns:cx5="http://schemas.microsoft.com/office/drawing/2016/5/11/chartex" xmlns:mc="http://schemas.openxmlformats.org/markup-compatibility/2006" xmlns:o="urn:schemas-microsoft-com:office:office" xmlns:r="http://schemas.openxmlformats.org/officeDocument/2006/relationships" xmlns:m="http://schemas.openxmlformats.org/officeDocument/2006/math" xmlns:v="urn:schemas-microsoft-com:vml" xmlns:wp14="http://schemas.microsoft.com/office/word/2010/wordprocessingDrawing" xmlns:wp="http://schemas.openxmlformats.org/drawingml/2006/wordprocessingDrawing" xmlns:w10="urn:schemas-microsoft-com:office:word" xmlns:w="http://schemas.openxmlformats.org/wordprocessingml/2006/main" xmlns:w14="http://schemas.microsoft.com/office/word/2010/wordml" xmlns:w15="http://schemas.microsoft.com/office/word/2012/wordml" xmlns:w16se="http://schemas.microsoft.com/office/word/2015/wordml/symex" xmlns:wpg="http://schemas.microsoft.com/office/word/2010/wordprocessingGroup" xmlns:wpi="http://schemas.microsoft.com/office/word/2010/wordprocessingInk" xmlns:wne="http://schemas.microsoft.com/office/word/2006/wordml" xmlns:wps="http://schemas.microsoft.com/office/word/2010/wordprocessingShape" mc:Ignorable="w14 w15 w16se wp14">
   <w:abstractNum w:abstractNumId="0" w15:restartNumberingAfterBreak="0">
     <w:nsid w:val="FFFFFFFE"/>
     <w:multiLevelType w:val="singleLevel"/>
@@ -43365,7 +43366,7 @@
       </w:pPr>
     </w:pPrDefault>
   </w:docDefaults>
-  <w:latentStyles w:defLockedState="0" w:defUIPriority="99" w:defSemiHidden="0" w:defUnhideWhenUsed="0" w:defQFormat="0" w:count="372">
+  <w:latentStyles w:defLockedState="0" w:defUIPriority="99" w:defSemiHidden="0" w:defUnhideWhenUsed="0" w:defQFormat="0" w:count="374">
     <w:lsdException w:name="Normal" w:uiPriority="0" w:qFormat="1"/>
     <w:lsdException w:name="heading 1" w:uiPriority="9" w:qFormat="1"/>
     <w:lsdException w:name="heading 2" w:semiHidden="1" w:uiPriority="9" w:unhideWhenUsed="1" w:qFormat="1"/>
@@ -43471,7 +43472,6 @@
     <w:lsdException w:name="HTML Sample" w:semiHidden="1" w:unhideWhenUsed="1"/>
     <w:lsdException w:name="HTML Typewriter" w:semiHidden="1" w:unhideWhenUsed="1"/>
     <w:lsdException w:name="HTML Variable" w:semiHidden="1" w:unhideWhenUsed="1"/>
-    <w:lsdException w:name="Normal Table" w:semiHidden="1" w:unhideWhenUsed="1"/>
     <w:lsdException w:name="annotation subject" w:semiHidden="1" w:unhideWhenUsed="1"/>
     <w:lsdException w:name="No List" w:semiHidden="1" w:unhideWhenUsed="1"/>
     <w:lsdException w:name="Outline List 1" w:semiHidden="1" w:unhideWhenUsed="1"/>
@@ -43517,11 +43517,9 @@
     <w:lsdException w:name="Table Subtle 1" w:semiHidden="1" w:unhideWhenUsed="1"/>
     <w:lsdException w:name="Table Subtle 2" w:semiHidden="1" w:unhideWhenUsed="1"/>
     <w:lsdException w:name="Table Web 1" w:semiHidden="1" w:unhideWhenUsed="1"/>
-    <w:lsdException w:name="Table Web 2" w:semiHidden="1" w:unhideWhenUsed="1"/>
     <w:lsdException w:name="Table Web 3" w:semiHidden="1" w:unhideWhenUsed="1"/>
     <w:lsdException w:name="Balloon Text" w:semiHidden="1" w:unhideWhenUsed="1"/>
     <w:lsdException w:name="Table Grid" w:uiPriority="39"/>
-    <w:lsdException w:name="Table Theme" w:semiHidden="1" w:unhideWhenUsed="1"/>
     <w:lsdException w:name="Placeholder Text" w:semiHidden="1"/>
     <w:lsdException w:name="No Spacing" w:uiPriority="1" w:qFormat="1"/>
     <w:lsdException w:name="Light Shading" w:uiPriority="60"/>
@@ -43738,6 +43736,8 @@
     <w:lsdException w:name="List Table 6 Colorful Accent 6" w:uiPriority="51"/>
     <w:lsdException w:name="List Table 7 Colorful Accent 6" w:uiPriority="52"/>
     <w:lsdException w:name="Mention" w:semiHidden="1" w:unhideWhenUsed="1"/>
+    <w:lsdException w:name="Smart Hyperlink" w:semiHidden="1" w:unhideWhenUsed="1"/>
+    <w:lsdException w:name="Hashtag" w:semiHidden="1" w:unhideWhenUsed="1"/>
   </w:latentStyles>
   <w:style w:type="paragraph" w:default="1" w:styleId="Normal">
     <w:name w:val="Normal"/>
@@ -44967,7 +44967,7 @@
 </file>
 
 <file path=customXml/itemProps1.xml><?xml version="1.0" encoding="utf-8"?>
-<ds:datastoreItem xmlns:ds="http://schemas.openxmlformats.org/officeDocument/2006/customXml" ds:itemID="{861E8B16-6BC9-4E8B-91DC-76668BC74A3D}">
+<ds:datastoreItem xmlns:ds="http://schemas.openxmlformats.org/officeDocument/2006/customXml" ds:itemID="{23DB2B6E-0F30-4030-A8FB-9C3767BE89A9}">
   <ds:schemaRefs>
     <ds:schemaRef ds:uri="http://schemas.openxmlformats.org/officeDocument/2006/bibliography"/>
   </ds:schemaRefs>

</xml_diff>

<commit_message>
Fixed missing information in documentation and fixed encoding issue with AppDeployToolkitConfig.xml
</commit_message>
<xml_diff>
--- a/PSAppDeploymentToolkitAdminGuide.docx
+++ b/PSAppDeploymentToolkitAdminGuide.docx
@@ -1,6 +1,6 @@
 
 <file path=word/document.xml><?xml version="1.0" encoding="utf-8"?>
-<w:document xmlns:wpc="http://schemas.microsoft.com/office/word/2010/wordprocessingCanvas" xmlns:cx="http://schemas.microsoft.com/office/drawing/2014/chartex" xmlns:cx1="http://schemas.microsoft.com/office/drawing/2015/9/8/chartex" xmlns:cx2="http://schemas.microsoft.com/office/drawing/2015/10/21/chartex" xmlns:cx3="http://schemas.microsoft.com/office/drawing/2016/5/9/chartex" xmlns:cx4="http://schemas.microsoft.com/office/drawing/2016/5/10/chartex" xmlns:cx5="http://schemas.microsoft.com/office/drawing/2016/5/11/chartex" xmlns:mc="http://schemas.openxmlformats.org/markup-compatibility/2006" xmlns:o="urn:schemas-microsoft-com:office:office" xmlns:r="http://schemas.openxmlformats.org/officeDocument/2006/relationships" xmlns:m="http://schemas.openxmlformats.org/officeDocument/2006/math" xmlns:v="urn:schemas-microsoft-com:vml" xmlns:wp14="http://schemas.microsoft.com/office/word/2010/wordprocessingDrawing" xmlns:wp="http://schemas.openxmlformats.org/drawingml/2006/wordprocessingDrawing" xmlns:w10="urn:schemas-microsoft-com:office:word" xmlns:w="http://schemas.openxmlformats.org/wordprocessingml/2006/main" xmlns:w14="http://schemas.microsoft.com/office/word/2010/wordml" xmlns:w15="http://schemas.microsoft.com/office/word/2012/wordml" xmlns:w16se="http://schemas.microsoft.com/office/word/2015/wordml/symex" xmlns:wpg="http://schemas.microsoft.com/office/word/2010/wordprocessingGroup" xmlns:wpi="http://schemas.microsoft.com/office/word/2010/wordprocessingInk" xmlns:wne="http://schemas.microsoft.com/office/word/2006/wordml" xmlns:wps="http://schemas.microsoft.com/office/word/2010/wordprocessingShape" mc:Ignorable="w14 w15 w16se wp14">
+<w:document xmlns:wpc="http://schemas.microsoft.com/office/word/2010/wordprocessingCanvas" xmlns:cx="http://schemas.microsoft.com/office/drawing/2014/chartex" xmlns:cx1="http://schemas.microsoft.com/office/drawing/2015/9/8/chartex" xmlns:cx2="http://schemas.microsoft.com/office/drawing/2015/10/21/chartex" xmlns:cx3="http://schemas.microsoft.com/office/drawing/2016/5/9/chartex" xmlns:cx4="http://schemas.microsoft.com/office/drawing/2016/5/10/chartex" xmlns:cx5="http://schemas.microsoft.com/office/drawing/2016/5/11/chartex" xmlns:cx6="http://schemas.microsoft.com/office/drawing/2016/5/12/chartex" xmlns:cx7="http://schemas.microsoft.com/office/drawing/2016/5/13/chartex" xmlns:cx8="http://schemas.microsoft.com/office/drawing/2016/5/14/chartex" xmlns:mc="http://schemas.openxmlformats.org/markup-compatibility/2006" xmlns:o="urn:schemas-microsoft-com:office:office" xmlns:r="http://schemas.openxmlformats.org/officeDocument/2006/relationships" xmlns:m="http://schemas.openxmlformats.org/officeDocument/2006/math" xmlns:v="urn:schemas-microsoft-com:vml" xmlns:wp14="http://schemas.microsoft.com/office/word/2010/wordprocessingDrawing" xmlns:wp="http://schemas.openxmlformats.org/drawingml/2006/wordprocessingDrawing" xmlns:w10="urn:schemas-microsoft-com:office:word" xmlns:w="http://schemas.openxmlformats.org/wordprocessingml/2006/main" xmlns:w14="http://schemas.microsoft.com/office/word/2010/wordml" xmlns:w15="http://schemas.microsoft.com/office/word/2012/wordml" xmlns:w16se="http://schemas.microsoft.com/office/word/2015/wordml/symex" xmlns:wpg="http://schemas.microsoft.com/office/word/2010/wordprocessingGroup" xmlns:wpi="http://schemas.microsoft.com/office/word/2010/wordprocessingInk" xmlns:wne="http://schemas.microsoft.com/office/word/2006/wordml" xmlns:wps="http://schemas.microsoft.com/office/word/2010/wordprocessingShape" mc:Ignorable="w14 w15 w16se wp14">
   <w:body>
     <w:p>
       <w:pPr>
@@ -208,7 +208,7 @@
           <w:rFonts w:ascii="Candara" w:hAnsi="Candara"/>
           <w:b/>
         </w:rPr>
-        <w:t>8</w:t>
+        <w:t>9</w:t>
       </w:r>
     </w:p>
     <w:p>
@@ -18090,7 +18090,7 @@
       <w:tr>
         <w:tc>
           <w:tcPr>
-            <w:tcW w:w="2752" w:type="dxa"/>
+            <w:tcW w:w="3798" w:type="dxa"/>
             <w:vAlign w:val="center"/>
           </w:tcPr>
           <w:p>
@@ -18114,7 +18114,7 @@
         </w:tc>
         <w:tc>
           <w:tcPr>
-            <w:tcW w:w="8264" w:type="dxa"/>
+            <w:tcW w:w="7218" w:type="dxa"/>
             <w:vAlign w:val="center"/>
           </w:tcPr>
           <w:p>
@@ -18167,7 +18167,7 @@
       <w:tr>
         <w:tc>
           <w:tcPr>
-            <w:tcW w:w="2752" w:type="dxa"/>
+            <w:tcW w:w="3798" w:type="dxa"/>
             <w:vAlign w:val="center"/>
           </w:tcPr>
           <w:p>
@@ -18188,7 +18188,7 @@
         </w:tc>
         <w:tc>
           <w:tcPr>
-            <w:tcW w:w="8264" w:type="dxa"/>
+            <w:tcW w:w="7218" w:type="dxa"/>
             <w:vAlign w:val="center"/>
           </w:tcPr>
           <w:p>
@@ -18211,7 +18211,7 @@
       <w:tr>
         <w:tc>
           <w:tcPr>
-            <w:tcW w:w="2752" w:type="dxa"/>
+            <w:tcW w:w="3798" w:type="dxa"/>
             <w:vAlign w:val="center"/>
           </w:tcPr>
           <w:p>
@@ -18232,7 +18232,7 @@
         </w:tc>
         <w:tc>
           <w:tcPr>
-            <w:tcW w:w="8264" w:type="dxa"/>
+            <w:tcW w:w="7218" w:type="dxa"/>
             <w:vAlign w:val="center"/>
           </w:tcPr>
           <w:p>
@@ -18282,7 +18282,7 @@
       <w:tr>
         <w:tc>
           <w:tcPr>
-            <w:tcW w:w="2752" w:type="dxa"/>
+            <w:tcW w:w="3798" w:type="dxa"/>
             <w:vAlign w:val="center"/>
           </w:tcPr>
           <w:p>
@@ -18303,7 +18303,7 @@
         </w:tc>
         <w:tc>
           <w:tcPr>
-            <w:tcW w:w="8264" w:type="dxa"/>
+            <w:tcW w:w="7218" w:type="dxa"/>
             <w:vAlign w:val="center"/>
           </w:tcPr>
           <w:p>
@@ -18326,7 +18326,7 @@
       <w:tr>
         <w:tc>
           <w:tcPr>
-            <w:tcW w:w="2752" w:type="dxa"/>
+            <w:tcW w:w="3798" w:type="dxa"/>
             <w:vAlign w:val="center"/>
           </w:tcPr>
           <w:p>
@@ -18347,7 +18347,7 @@
         </w:tc>
         <w:tc>
           <w:tcPr>
-            <w:tcW w:w="8264" w:type="dxa"/>
+            <w:tcW w:w="7218" w:type="dxa"/>
             <w:vAlign w:val="center"/>
           </w:tcPr>
           <w:p>
@@ -18370,7 +18370,7 @@
       <w:tr>
         <w:tc>
           <w:tcPr>
-            <w:tcW w:w="2752" w:type="dxa"/>
+            <w:tcW w:w="3798" w:type="dxa"/>
             <w:vAlign w:val="center"/>
           </w:tcPr>
           <w:p>
@@ -18391,7 +18391,7 @@
         </w:tc>
         <w:tc>
           <w:tcPr>
-            <w:tcW w:w="8264" w:type="dxa"/>
+            <w:tcW w:w="7218" w:type="dxa"/>
             <w:vAlign w:val="center"/>
           </w:tcPr>
           <w:p>
@@ -18414,7 +18414,7 @@
       <w:tr>
         <w:tc>
           <w:tcPr>
-            <w:tcW w:w="2752" w:type="dxa"/>
+            <w:tcW w:w="3798" w:type="dxa"/>
             <w:vAlign w:val="center"/>
           </w:tcPr>
           <w:p>
@@ -18435,7 +18435,7 @@
         </w:tc>
         <w:tc>
           <w:tcPr>
-            <w:tcW w:w="8264" w:type="dxa"/>
+            <w:tcW w:w="7218" w:type="dxa"/>
             <w:vAlign w:val="center"/>
           </w:tcPr>
           <w:p>
@@ -18485,7 +18485,7 @@
       <w:tr>
         <w:tc>
           <w:tcPr>
-            <w:tcW w:w="2752" w:type="dxa"/>
+            <w:tcW w:w="3798" w:type="dxa"/>
             <w:vAlign w:val="center"/>
           </w:tcPr>
           <w:p>
@@ -18513,7 +18513,7 @@
         </w:tc>
         <w:tc>
           <w:tcPr>
-            <w:tcW w:w="8264" w:type="dxa"/>
+            <w:tcW w:w="7218" w:type="dxa"/>
             <w:vAlign w:val="center"/>
           </w:tcPr>
           <w:p>
@@ -18536,7 +18536,7 @@
       <w:tr>
         <w:tc>
           <w:tcPr>
-            <w:tcW w:w="2752" w:type="dxa"/>
+            <w:tcW w:w="3798" w:type="dxa"/>
             <w:vAlign w:val="center"/>
           </w:tcPr>
           <w:p>
@@ -18557,7 +18557,7 @@
         </w:tc>
         <w:tc>
           <w:tcPr>
-            <w:tcW w:w="8264" w:type="dxa"/>
+            <w:tcW w:w="7218" w:type="dxa"/>
             <w:vAlign w:val="center"/>
           </w:tcPr>
           <w:p>
@@ -18580,7 +18580,7 @@
       <w:tr>
         <w:tc>
           <w:tcPr>
-            <w:tcW w:w="2752" w:type="dxa"/>
+            <w:tcW w:w="3798" w:type="dxa"/>
             <w:vAlign w:val="center"/>
           </w:tcPr>
           <w:p>
@@ -18601,7 +18601,7 @@
         </w:tc>
         <w:tc>
           <w:tcPr>
-            <w:tcW w:w="8264" w:type="dxa"/>
+            <w:tcW w:w="7218" w:type="dxa"/>
             <w:vAlign w:val="center"/>
           </w:tcPr>
           <w:p>
@@ -18624,7 +18624,7 @@
       <w:tr>
         <w:tc>
           <w:tcPr>
-            <w:tcW w:w="2752" w:type="dxa"/>
+            <w:tcW w:w="3798" w:type="dxa"/>
             <w:vAlign w:val="center"/>
           </w:tcPr>
           <w:p>
@@ -18645,7 +18645,7 @@
         </w:tc>
         <w:tc>
           <w:tcPr>
-            <w:tcW w:w="8264" w:type="dxa"/>
+            <w:tcW w:w="7218" w:type="dxa"/>
             <w:vAlign w:val="center"/>
           </w:tcPr>
           <w:p>
@@ -18668,7 +18668,7 @@
       <w:tr>
         <w:tc>
           <w:tcPr>
-            <w:tcW w:w="2752" w:type="dxa"/>
+            <w:tcW w:w="3798" w:type="dxa"/>
             <w:vAlign w:val="center"/>
           </w:tcPr>
           <w:p>
@@ -18689,7 +18689,7 @@
         </w:tc>
         <w:tc>
           <w:tcPr>
-            <w:tcW w:w="8264" w:type="dxa"/>
+            <w:tcW w:w="7218" w:type="dxa"/>
             <w:vAlign w:val="center"/>
           </w:tcPr>
           <w:p>
@@ -18712,7 +18712,7 @@
       <w:tr>
         <w:tc>
           <w:tcPr>
-            <w:tcW w:w="2752" w:type="dxa"/>
+            <w:tcW w:w="3798" w:type="dxa"/>
             <w:vAlign w:val="center"/>
           </w:tcPr>
           <w:p>
@@ -18733,7 +18733,7 @@
         </w:tc>
         <w:tc>
           <w:tcPr>
-            <w:tcW w:w="8264" w:type="dxa"/>
+            <w:tcW w:w="7218" w:type="dxa"/>
             <w:vAlign w:val="center"/>
           </w:tcPr>
           <w:p>
@@ -18798,7 +18798,7 @@
       <w:tr>
         <w:tc>
           <w:tcPr>
-            <w:tcW w:w="2752" w:type="dxa"/>
+            <w:tcW w:w="3798" w:type="dxa"/>
           </w:tcPr>
           <w:p>
             <w:pPr>
@@ -18819,7 +18819,7 @@
         </w:tc>
         <w:tc>
           <w:tcPr>
-            <w:tcW w:w="8264" w:type="dxa"/>
+            <w:tcW w:w="7218" w:type="dxa"/>
             <w:vAlign w:val="center"/>
           </w:tcPr>
           <w:p>
@@ -18842,7 +18842,7 @@
       <w:tr>
         <w:tc>
           <w:tcPr>
-            <w:tcW w:w="2752" w:type="dxa"/>
+            <w:tcW w:w="3798" w:type="dxa"/>
           </w:tcPr>
           <w:p>
             <w:pPr>
@@ -18869,7 +18869,7 @@
         </w:tc>
         <w:tc>
           <w:tcPr>
-            <w:tcW w:w="8264" w:type="dxa"/>
+            <w:tcW w:w="7218" w:type="dxa"/>
             <w:vAlign w:val="center"/>
           </w:tcPr>
           <w:p>
@@ -18899,7 +18899,7 @@
       <w:tr>
         <w:tc>
           <w:tcPr>
-            <w:tcW w:w="2752" w:type="dxa"/>
+            <w:tcW w:w="3798" w:type="dxa"/>
           </w:tcPr>
           <w:p>
             <w:pPr>
@@ -18919,7 +18919,7 @@
         </w:tc>
         <w:tc>
           <w:tcPr>
-            <w:tcW w:w="8264" w:type="dxa"/>
+            <w:tcW w:w="7218" w:type="dxa"/>
             <w:vAlign w:val="center"/>
           </w:tcPr>
           <w:p>
@@ -18942,7 +18942,7 @@
       <w:tr>
         <w:tc>
           <w:tcPr>
-            <w:tcW w:w="2752" w:type="dxa"/>
+            <w:tcW w:w="3798" w:type="dxa"/>
           </w:tcPr>
           <w:p>
             <w:pPr>
@@ -18962,7 +18962,7 @@
         </w:tc>
         <w:tc>
           <w:tcPr>
-            <w:tcW w:w="8264" w:type="dxa"/>
+            <w:tcW w:w="7218" w:type="dxa"/>
             <w:vAlign w:val="center"/>
           </w:tcPr>
           <w:p>
@@ -18985,7 +18985,7 @@
       <w:tr>
         <w:tc>
           <w:tcPr>
-            <w:tcW w:w="2752" w:type="dxa"/>
+            <w:tcW w:w="3798" w:type="dxa"/>
           </w:tcPr>
           <w:p>
             <w:pPr>
@@ -19005,7 +19005,7 @@
         </w:tc>
         <w:tc>
           <w:tcPr>
-            <w:tcW w:w="8264" w:type="dxa"/>
+            <w:tcW w:w="7218" w:type="dxa"/>
             <w:vAlign w:val="center"/>
           </w:tcPr>
           <w:p>
@@ -19043,7 +19043,7 @@
       <w:tr>
         <w:tc>
           <w:tcPr>
-            <w:tcW w:w="2752" w:type="dxa"/>
+            <w:tcW w:w="3798" w:type="dxa"/>
           </w:tcPr>
           <w:p>
             <w:pPr>
@@ -19063,7 +19063,7 @@
         </w:tc>
         <w:tc>
           <w:tcPr>
-            <w:tcW w:w="8264" w:type="dxa"/>
+            <w:tcW w:w="7218" w:type="dxa"/>
             <w:vAlign w:val="center"/>
           </w:tcPr>
           <w:p>
@@ -19086,7 +19086,7 @@
       <w:tr>
         <w:tc>
           <w:tcPr>
-            <w:tcW w:w="2752" w:type="dxa"/>
+            <w:tcW w:w="3798" w:type="dxa"/>
           </w:tcPr>
           <w:p>
             <w:pPr>
@@ -19106,7 +19106,7 @@
         </w:tc>
         <w:tc>
           <w:tcPr>
-            <w:tcW w:w="8264" w:type="dxa"/>
+            <w:tcW w:w="7218" w:type="dxa"/>
             <w:vAlign w:val="center"/>
           </w:tcPr>
           <w:p>
@@ -19129,7 +19129,7 @@
       <w:tr>
         <w:tc>
           <w:tcPr>
-            <w:tcW w:w="2752" w:type="dxa"/>
+            <w:tcW w:w="3798" w:type="dxa"/>
           </w:tcPr>
           <w:p>
             <w:pPr>
@@ -19156,7 +19156,7 @@
         </w:tc>
         <w:tc>
           <w:tcPr>
-            <w:tcW w:w="8264" w:type="dxa"/>
+            <w:tcW w:w="7218" w:type="dxa"/>
             <w:vAlign w:val="center"/>
           </w:tcPr>
           <w:p>
@@ -19186,7 +19186,7 @@
       <w:tr>
         <w:tc>
           <w:tcPr>
-            <w:tcW w:w="2752" w:type="dxa"/>
+            <w:tcW w:w="3798" w:type="dxa"/>
           </w:tcPr>
           <w:p>
             <w:pPr>
@@ -19213,7 +19213,7 @@
         </w:tc>
         <w:tc>
           <w:tcPr>
-            <w:tcW w:w="8264" w:type="dxa"/>
+            <w:tcW w:w="7218" w:type="dxa"/>
             <w:vAlign w:val="center"/>
           </w:tcPr>
           <w:p>
@@ -19243,10 +19243,11 @@
       <w:tr>
         <w:tc>
           <w:tcPr>
-            <w:tcW w:w="2752" w:type="dxa"/>
+            <w:tcW w:w="3798" w:type="dxa"/>
           </w:tcPr>
           <w:p>
             <w:pPr>
+              <w:ind w:right="-75"/>
               <w:rPr>
                 <w:sz w:val="18"/>
                 <w:szCs w:val="18"/>
@@ -19259,18 +19260,20 @@
               </w:rPr>
               <w:t>$</w:t>
             </w:r>
-            <w:r>
-              <w:rPr>
-                <w:sz w:val="18"/>
-                <w:szCs w:val="18"/>
-              </w:rPr>
-              <w:t>envCommonPrograms</w:t>
+            <w:bookmarkStart w:id="44" w:name="_GoBack"/>
+            <w:bookmarkEnd w:id="44"/>
+            <w:r>
+              <w:rPr>
+                <w:sz w:val="18"/>
+                <w:szCs w:val="18"/>
+              </w:rPr>
+              <w:t>envCommonStartMenuPrograms</w:t>
             </w:r>
           </w:p>
         </w:tc>
         <w:tc>
           <w:tcPr>
-            <w:tcW w:w="8264" w:type="dxa"/>
+            <w:tcW w:w="7218" w:type="dxa"/>
             <w:vAlign w:val="center"/>
           </w:tcPr>
           <w:p>
@@ -19300,7 +19303,7 @@
       <w:tr>
         <w:tc>
           <w:tcPr>
-            <w:tcW w:w="2752" w:type="dxa"/>
+            <w:tcW w:w="3798" w:type="dxa"/>
           </w:tcPr>
           <w:p>
             <w:pPr>
@@ -19327,7 +19330,7 @@
         </w:tc>
         <w:tc>
           <w:tcPr>
-            <w:tcW w:w="8264" w:type="dxa"/>
+            <w:tcW w:w="7218" w:type="dxa"/>
             <w:vAlign w:val="center"/>
           </w:tcPr>
           <w:p>
@@ -19357,7 +19360,7 @@
       <w:tr>
         <w:tc>
           <w:tcPr>
-            <w:tcW w:w="2752" w:type="dxa"/>
+            <w:tcW w:w="3798" w:type="dxa"/>
           </w:tcPr>
           <w:p>
             <w:pPr>
@@ -19384,7 +19387,7 @@
         </w:tc>
         <w:tc>
           <w:tcPr>
-            <w:tcW w:w="8264" w:type="dxa"/>
+            <w:tcW w:w="7218" w:type="dxa"/>
             <w:vAlign w:val="center"/>
           </w:tcPr>
           <w:p>
@@ -19414,7 +19417,7 @@
       <w:tr>
         <w:tc>
           <w:tcPr>
-            <w:tcW w:w="2752" w:type="dxa"/>
+            <w:tcW w:w="3798" w:type="dxa"/>
           </w:tcPr>
           <w:p>
             <w:pPr>
@@ -19441,7 +19444,7 @@
         </w:tc>
         <w:tc>
           <w:tcPr>
-            <w:tcW w:w="8264" w:type="dxa"/>
+            <w:tcW w:w="7218" w:type="dxa"/>
             <w:vAlign w:val="center"/>
           </w:tcPr>
           <w:p>
@@ -19471,7 +19474,7 @@
       <w:tr>
         <w:tc>
           <w:tcPr>
-            <w:tcW w:w="2752" w:type="dxa"/>
+            <w:tcW w:w="3798" w:type="dxa"/>
           </w:tcPr>
           <w:p>
             <w:pPr>
@@ -19491,7 +19494,7 @@
         </w:tc>
         <w:tc>
           <w:tcPr>
-            <w:tcW w:w="8264" w:type="dxa"/>
+            <w:tcW w:w="7218" w:type="dxa"/>
             <w:vAlign w:val="center"/>
           </w:tcPr>
           <w:p>
@@ -19528,7 +19531,7 @@
       <w:tr>
         <w:tc>
           <w:tcPr>
-            <w:tcW w:w="2752" w:type="dxa"/>
+            <w:tcW w:w="3798" w:type="dxa"/>
           </w:tcPr>
           <w:p>
             <w:pPr>
@@ -19548,7 +19551,7 @@
         </w:tc>
         <w:tc>
           <w:tcPr>
-            <w:tcW w:w="8264" w:type="dxa"/>
+            <w:tcW w:w="7218" w:type="dxa"/>
             <w:vAlign w:val="center"/>
           </w:tcPr>
           <w:p>
@@ -19592,7 +19595,7 @@
       <w:tr>
         <w:tc>
           <w:tcPr>
-            <w:tcW w:w="2752" w:type="dxa"/>
+            <w:tcW w:w="3798" w:type="dxa"/>
           </w:tcPr>
           <w:p>
             <w:pPr>
@@ -19612,7 +19615,7 @@
         </w:tc>
         <w:tc>
           <w:tcPr>
-            <w:tcW w:w="8264" w:type="dxa"/>
+            <w:tcW w:w="7218" w:type="dxa"/>
             <w:vAlign w:val="center"/>
           </w:tcPr>
           <w:p>
@@ -19635,7 +19638,7 @@
       <w:tr>
         <w:tc>
           <w:tcPr>
-            <w:tcW w:w="2752" w:type="dxa"/>
+            <w:tcW w:w="3798" w:type="dxa"/>
           </w:tcPr>
           <w:p>
             <w:pPr>
@@ -19655,7 +19658,7 @@
         </w:tc>
         <w:tc>
           <w:tcPr>
-            <w:tcW w:w="8264" w:type="dxa"/>
+            <w:tcW w:w="7218" w:type="dxa"/>
             <w:vAlign w:val="center"/>
           </w:tcPr>
           <w:p>
@@ -19678,7 +19681,7 @@
       <w:tr>
         <w:tc>
           <w:tcPr>
-            <w:tcW w:w="2752" w:type="dxa"/>
+            <w:tcW w:w="3798" w:type="dxa"/>
           </w:tcPr>
           <w:p>
             <w:pPr>
@@ -19698,7 +19701,7 @@
         </w:tc>
         <w:tc>
           <w:tcPr>
-            <w:tcW w:w="8264" w:type="dxa"/>
+            <w:tcW w:w="7218" w:type="dxa"/>
             <w:vAlign w:val="center"/>
           </w:tcPr>
           <w:p>
@@ -19736,7 +19739,7 @@
       <w:tr>
         <w:tc>
           <w:tcPr>
-            <w:tcW w:w="2752" w:type="dxa"/>
+            <w:tcW w:w="3798" w:type="dxa"/>
           </w:tcPr>
           <w:p>
             <w:pPr>
@@ -19756,7 +19759,7 @@
         </w:tc>
         <w:tc>
           <w:tcPr>
-            <w:tcW w:w="8264" w:type="dxa"/>
+            <w:tcW w:w="7218" w:type="dxa"/>
             <w:vAlign w:val="center"/>
           </w:tcPr>
           <w:p>
@@ -19779,7 +19782,7 @@
       <w:tr>
         <w:tc>
           <w:tcPr>
-            <w:tcW w:w="2752" w:type="dxa"/>
+            <w:tcW w:w="3798" w:type="dxa"/>
           </w:tcPr>
           <w:p>
             <w:pPr>
@@ -19806,7 +19809,7 @@
         </w:tc>
         <w:tc>
           <w:tcPr>
-            <w:tcW w:w="8264" w:type="dxa"/>
+            <w:tcW w:w="7218" w:type="dxa"/>
             <w:vAlign w:val="center"/>
           </w:tcPr>
           <w:p>
@@ -19829,7 +19832,7 @@
       <w:tr>
         <w:tc>
           <w:tcPr>
-            <w:tcW w:w="2752" w:type="dxa"/>
+            <w:tcW w:w="3798" w:type="dxa"/>
           </w:tcPr>
           <w:p>
             <w:pPr>
@@ -19849,7 +19852,7 @@
         </w:tc>
         <w:tc>
           <w:tcPr>
-            <w:tcW w:w="8264" w:type="dxa"/>
+            <w:tcW w:w="7218" w:type="dxa"/>
             <w:vAlign w:val="center"/>
           </w:tcPr>
           <w:p>
@@ -19879,7 +19882,7 @@
       <w:tr>
         <w:tc>
           <w:tcPr>
-            <w:tcW w:w="2752" w:type="dxa"/>
+            <w:tcW w:w="3798" w:type="dxa"/>
           </w:tcPr>
           <w:p>
             <w:pPr>
@@ -19899,7 +19902,7 @@
         </w:tc>
         <w:tc>
           <w:tcPr>
-            <w:tcW w:w="8264" w:type="dxa"/>
+            <w:tcW w:w="7218" w:type="dxa"/>
             <w:vAlign w:val="center"/>
           </w:tcPr>
           <w:p>
@@ -19937,7 +19940,7 @@
       <w:tr>
         <w:tc>
           <w:tcPr>
-            <w:tcW w:w="2752" w:type="dxa"/>
+            <w:tcW w:w="3798" w:type="dxa"/>
           </w:tcPr>
           <w:p>
             <w:pPr>
@@ -19957,7 +19960,7 @@
         </w:tc>
         <w:tc>
           <w:tcPr>
-            <w:tcW w:w="8264" w:type="dxa"/>
+            <w:tcW w:w="7218" w:type="dxa"/>
             <w:vAlign w:val="center"/>
           </w:tcPr>
           <w:p>
@@ -19982,7 +19985,7 @@
       <w:tr>
         <w:tc>
           <w:tcPr>
-            <w:tcW w:w="2752" w:type="dxa"/>
+            <w:tcW w:w="3798" w:type="dxa"/>
           </w:tcPr>
           <w:p>
             <w:pPr>
@@ -20002,7 +20005,7 @@
         </w:tc>
         <w:tc>
           <w:tcPr>
-            <w:tcW w:w="8264" w:type="dxa"/>
+            <w:tcW w:w="7218" w:type="dxa"/>
             <w:vAlign w:val="center"/>
           </w:tcPr>
           <w:p>
@@ -20025,7 +20028,7 @@
       <w:tr>
         <w:tc>
           <w:tcPr>
-            <w:tcW w:w="2752" w:type="dxa"/>
+            <w:tcW w:w="3798" w:type="dxa"/>
           </w:tcPr>
           <w:p>
             <w:pPr>
@@ -20045,7 +20048,7 @@
         </w:tc>
         <w:tc>
           <w:tcPr>
-            <w:tcW w:w="8264" w:type="dxa"/>
+            <w:tcW w:w="7218" w:type="dxa"/>
             <w:vAlign w:val="center"/>
           </w:tcPr>
           <w:p>
@@ -20068,7 +20071,7 @@
       <w:tr>
         <w:tc>
           <w:tcPr>
-            <w:tcW w:w="2752" w:type="dxa"/>
+            <w:tcW w:w="3798" w:type="dxa"/>
           </w:tcPr>
           <w:p>
             <w:pPr>
@@ -20088,7 +20091,7 @@
         </w:tc>
         <w:tc>
           <w:tcPr>
-            <w:tcW w:w="8264" w:type="dxa"/>
+            <w:tcW w:w="7218" w:type="dxa"/>
             <w:vAlign w:val="center"/>
           </w:tcPr>
           <w:p>
@@ -20111,7 +20114,7 @@
       <w:tr>
         <w:tc>
           <w:tcPr>
-            <w:tcW w:w="2752" w:type="dxa"/>
+            <w:tcW w:w="3798" w:type="dxa"/>
           </w:tcPr>
           <w:p>
             <w:pPr>
@@ -20131,7 +20134,7 @@
         </w:tc>
         <w:tc>
           <w:tcPr>
-            <w:tcW w:w="8264" w:type="dxa"/>
+            <w:tcW w:w="7218" w:type="dxa"/>
             <w:vAlign w:val="center"/>
           </w:tcPr>
           <w:p>
@@ -20256,7 +20259,7 @@
       <w:tr>
         <w:tc>
           <w:tcPr>
-            <w:tcW w:w="2752" w:type="dxa"/>
+            <w:tcW w:w="3798" w:type="dxa"/>
           </w:tcPr>
           <w:p>
             <w:pPr>
@@ -20283,7 +20286,7 @@
         </w:tc>
         <w:tc>
           <w:tcPr>
-            <w:tcW w:w="8264" w:type="dxa"/>
+            <w:tcW w:w="7218" w:type="dxa"/>
             <w:vAlign w:val="center"/>
           </w:tcPr>
           <w:p>
@@ -20313,7 +20316,7 @@
       <w:tr>
         <w:tc>
           <w:tcPr>
-            <w:tcW w:w="2752" w:type="dxa"/>
+            <w:tcW w:w="3798" w:type="dxa"/>
           </w:tcPr>
           <w:p>
             <w:pPr>
@@ -20333,7 +20336,7 @@
         </w:tc>
         <w:tc>
           <w:tcPr>
-            <w:tcW w:w="8264" w:type="dxa"/>
+            <w:tcW w:w="7218" w:type="dxa"/>
             <w:vAlign w:val="center"/>
           </w:tcPr>
           <w:p>
@@ -20363,7 +20366,7 @@
       <w:tr>
         <w:tc>
           <w:tcPr>
-            <w:tcW w:w="2752" w:type="dxa"/>
+            <w:tcW w:w="3798" w:type="dxa"/>
           </w:tcPr>
           <w:p>
             <w:pPr>
@@ -20383,7 +20386,7 @@
         </w:tc>
         <w:tc>
           <w:tcPr>
-            <w:tcW w:w="8264" w:type="dxa"/>
+            <w:tcW w:w="7218" w:type="dxa"/>
             <w:vAlign w:val="center"/>
           </w:tcPr>
           <w:p>
@@ -20406,7 +20409,7 @@
       <w:tr>
         <w:tc>
           <w:tcPr>
-            <w:tcW w:w="2752" w:type="dxa"/>
+            <w:tcW w:w="3798" w:type="dxa"/>
           </w:tcPr>
           <w:p>
             <w:pPr>
@@ -20426,7 +20429,7 @@
         </w:tc>
         <w:tc>
           <w:tcPr>
-            <w:tcW w:w="8264" w:type="dxa"/>
+            <w:tcW w:w="7218" w:type="dxa"/>
             <w:vAlign w:val="center"/>
           </w:tcPr>
           <w:p>
@@ -20456,7 +20459,7 @@
       <w:tr>
         <w:tc>
           <w:tcPr>
-            <w:tcW w:w="2752" w:type="dxa"/>
+            <w:tcW w:w="3798" w:type="dxa"/>
           </w:tcPr>
           <w:p>
             <w:pPr>
@@ -20476,7 +20479,7 @@
         </w:tc>
         <w:tc>
           <w:tcPr>
-            <w:tcW w:w="8264" w:type="dxa"/>
+            <w:tcW w:w="7218" w:type="dxa"/>
             <w:vAlign w:val="center"/>
           </w:tcPr>
           <w:p>
@@ -20506,7 +20509,7 @@
       <w:tr>
         <w:tc>
           <w:tcPr>
-            <w:tcW w:w="2752" w:type="dxa"/>
+            <w:tcW w:w="3798" w:type="dxa"/>
           </w:tcPr>
           <w:p>
             <w:pPr>
@@ -20526,7 +20529,7 @@
         </w:tc>
         <w:tc>
           <w:tcPr>
-            <w:tcW w:w="8264" w:type="dxa"/>
+            <w:tcW w:w="7218" w:type="dxa"/>
             <w:vAlign w:val="center"/>
           </w:tcPr>
           <w:p>
@@ -20556,7 +20559,7 @@
       <w:tr>
         <w:tc>
           <w:tcPr>
-            <w:tcW w:w="2752" w:type="dxa"/>
+            <w:tcW w:w="3798" w:type="dxa"/>
           </w:tcPr>
           <w:p>
             <w:pPr>
@@ -20576,7 +20579,7 @@
         </w:tc>
         <w:tc>
           <w:tcPr>
-            <w:tcW w:w="8264" w:type="dxa"/>
+            <w:tcW w:w="7218" w:type="dxa"/>
             <w:vAlign w:val="center"/>
           </w:tcPr>
           <w:p>
@@ -20599,7 +20602,7 @@
       <w:tr>
         <w:tc>
           <w:tcPr>
-            <w:tcW w:w="2752" w:type="dxa"/>
+            <w:tcW w:w="3798" w:type="dxa"/>
           </w:tcPr>
           <w:p>
             <w:pPr>
@@ -20619,7 +20622,7 @@
         </w:tc>
         <w:tc>
           <w:tcPr>
-            <w:tcW w:w="8264" w:type="dxa"/>
+            <w:tcW w:w="7218" w:type="dxa"/>
             <w:vAlign w:val="center"/>
           </w:tcPr>
           <w:p>
@@ -20642,7 +20645,7 @@
       <w:tr>
         <w:tc>
           <w:tcPr>
-            <w:tcW w:w="2752" w:type="dxa"/>
+            <w:tcW w:w="3798" w:type="dxa"/>
           </w:tcPr>
           <w:p>
             <w:pPr>
@@ -20662,7 +20665,7 @@
         </w:tc>
         <w:tc>
           <w:tcPr>
-            <w:tcW w:w="8264" w:type="dxa"/>
+            <w:tcW w:w="7218" w:type="dxa"/>
             <w:vAlign w:val="center"/>
           </w:tcPr>
           <w:p>
@@ -20699,7 +20702,7 @@
       <w:tr>
         <w:tc>
           <w:tcPr>
-            <w:tcW w:w="2752" w:type="dxa"/>
+            <w:tcW w:w="3798" w:type="dxa"/>
           </w:tcPr>
           <w:p>
             <w:pPr>
@@ -20719,7 +20722,7 @@
         </w:tc>
         <w:tc>
           <w:tcPr>
-            <w:tcW w:w="8264" w:type="dxa"/>
+            <w:tcW w:w="7218" w:type="dxa"/>
             <w:vAlign w:val="center"/>
           </w:tcPr>
           <w:p>
@@ -20749,7 +20752,7 @@
       <w:tr>
         <w:tc>
           <w:tcPr>
-            <w:tcW w:w="2752" w:type="dxa"/>
+            <w:tcW w:w="3798" w:type="dxa"/>
           </w:tcPr>
           <w:p>
             <w:pPr>
@@ -20769,7 +20772,7 @@
         </w:tc>
         <w:tc>
           <w:tcPr>
-            <w:tcW w:w="8264" w:type="dxa"/>
+            <w:tcW w:w="7218" w:type="dxa"/>
             <w:vAlign w:val="center"/>
           </w:tcPr>
           <w:p>
@@ -20799,7 +20802,7 @@
       <w:tr>
         <w:tc>
           <w:tcPr>
-            <w:tcW w:w="2752" w:type="dxa"/>
+            <w:tcW w:w="3798" w:type="dxa"/>
           </w:tcPr>
           <w:p>
             <w:pPr>
@@ -20819,7 +20822,7 @@
         </w:tc>
         <w:tc>
           <w:tcPr>
-            <w:tcW w:w="8264" w:type="dxa"/>
+            <w:tcW w:w="7218" w:type="dxa"/>
             <w:vAlign w:val="center"/>
           </w:tcPr>
           <w:p>
@@ -20849,7 +20852,7 @@
       <w:tr>
         <w:tc>
           <w:tcPr>
-            <w:tcW w:w="2752" w:type="dxa"/>
+            <w:tcW w:w="3798" w:type="dxa"/>
           </w:tcPr>
           <w:p>
             <w:pPr>
@@ -20869,7 +20872,7 @@
         </w:tc>
         <w:tc>
           <w:tcPr>
-            <w:tcW w:w="8264" w:type="dxa"/>
+            <w:tcW w:w="7218" w:type="dxa"/>
             <w:vAlign w:val="center"/>
           </w:tcPr>
           <w:p>
@@ -20892,7 +20895,7 @@
       <w:tr>
         <w:tc>
           <w:tcPr>
-            <w:tcW w:w="2752" w:type="dxa"/>
+            <w:tcW w:w="3798" w:type="dxa"/>
           </w:tcPr>
           <w:p>
             <w:pPr>
@@ -20912,7 +20915,7 @@
         </w:tc>
         <w:tc>
           <w:tcPr>
-            <w:tcW w:w="8264" w:type="dxa"/>
+            <w:tcW w:w="7218" w:type="dxa"/>
             <w:vAlign w:val="center"/>
           </w:tcPr>
           <w:p>
@@ -20962,7 +20965,7 @@
       <w:tr>
         <w:tc>
           <w:tcPr>
-            <w:tcW w:w="2752" w:type="dxa"/>
+            <w:tcW w:w="3798" w:type="dxa"/>
             <w:vAlign w:val="center"/>
           </w:tcPr>
           <w:p>
@@ -20983,7 +20986,7 @@
         </w:tc>
         <w:tc>
           <w:tcPr>
-            <w:tcW w:w="8264" w:type="dxa"/>
+            <w:tcW w:w="7218" w:type="dxa"/>
             <w:vAlign w:val="center"/>
           </w:tcPr>
           <w:p>
@@ -21006,7 +21009,7 @@
       <w:tr>
         <w:tc>
           <w:tcPr>
-            <w:tcW w:w="2752" w:type="dxa"/>
+            <w:tcW w:w="3798" w:type="dxa"/>
             <w:vAlign w:val="center"/>
           </w:tcPr>
           <w:p>
@@ -21027,7 +21030,7 @@
         </w:tc>
         <w:tc>
           <w:tcPr>
-            <w:tcW w:w="8264" w:type="dxa"/>
+            <w:tcW w:w="7218" w:type="dxa"/>
             <w:vAlign w:val="center"/>
           </w:tcPr>
           <w:p>
@@ -21050,7 +21053,7 @@
       <w:tr>
         <w:tc>
           <w:tcPr>
-            <w:tcW w:w="2752" w:type="dxa"/>
+            <w:tcW w:w="3798" w:type="dxa"/>
             <w:vAlign w:val="center"/>
           </w:tcPr>
           <w:p>
@@ -21071,7 +21074,7 @@
         </w:tc>
         <w:tc>
           <w:tcPr>
-            <w:tcW w:w="8264" w:type="dxa"/>
+            <w:tcW w:w="7218" w:type="dxa"/>
             <w:vAlign w:val="center"/>
           </w:tcPr>
           <w:p>
@@ -21108,7 +21111,7 @@
       <w:tr>
         <w:tc>
           <w:tcPr>
-            <w:tcW w:w="2752" w:type="dxa"/>
+            <w:tcW w:w="3798" w:type="dxa"/>
             <w:vAlign w:val="center"/>
           </w:tcPr>
           <w:p>
@@ -21129,7 +21132,7 @@
         </w:tc>
         <w:tc>
           <w:tcPr>
-            <w:tcW w:w="8264" w:type="dxa"/>
+            <w:tcW w:w="7218" w:type="dxa"/>
             <w:vAlign w:val="center"/>
           </w:tcPr>
           <w:p>
@@ -21152,7 +21155,7 @@
       <w:tr>
         <w:tc>
           <w:tcPr>
-            <w:tcW w:w="2752" w:type="dxa"/>
+            <w:tcW w:w="3798" w:type="dxa"/>
             <w:vAlign w:val="center"/>
           </w:tcPr>
           <w:p>
@@ -21173,7 +21176,7 @@
         </w:tc>
         <w:tc>
           <w:tcPr>
-            <w:tcW w:w="8264" w:type="dxa"/>
+            <w:tcW w:w="7218" w:type="dxa"/>
             <w:vAlign w:val="center"/>
           </w:tcPr>
           <w:p>
@@ -21196,7 +21199,7 @@
       <w:tr>
         <w:tc>
           <w:tcPr>
-            <w:tcW w:w="2752" w:type="dxa"/>
+            <w:tcW w:w="3798" w:type="dxa"/>
             <w:vAlign w:val="center"/>
           </w:tcPr>
           <w:p>
@@ -21217,7 +21220,7 @@
         </w:tc>
         <w:tc>
           <w:tcPr>
-            <w:tcW w:w="8264" w:type="dxa"/>
+            <w:tcW w:w="7218" w:type="dxa"/>
             <w:vAlign w:val="center"/>
           </w:tcPr>
           <w:p>
@@ -21240,7 +21243,7 @@
       <w:tr>
         <w:tc>
           <w:tcPr>
-            <w:tcW w:w="2752" w:type="dxa"/>
+            <w:tcW w:w="3798" w:type="dxa"/>
             <w:vAlign w:val="center"/>
           </w:tcPr>
           <w:p>
@@ -21261,7 +21264,7 @@
         </w:tc>
         <w:tc>
           <w:tcPr>
-            <w:tcW w:w="8264" w:type="dxa"/>
+            <w:tcW w:w="7218" w:type="dxa"/>
             <w:vAlign w:val="center"/>
           </w:tcPr>
           <w:p>
@@ -21284,7 +21287,7 @@
       <w:tr>
         <w:tc>
           <w:tcPr>
-            <w:tcW w:w="2752" w:type="dxa"/>
+            <w:tcW w:w="3798" w:type="dxa"/>
             <w:vAlign w:val="center"/>
           </w:tcPr>
           <w:p>
@@ -21305,7 +21308,7 @@
         </w:tc>
         <w:tc>
           <w:tcPr>
-            <w:tcW w:w="8264" w:type="dxa"/>
+            <w:tcW w:w="7218" w:type="dxa"/>
             <w:vAlign w:val="center"/>
           </w:tcPr>
           <w:p>
@@ -21356,7 +21359,7 @@
       <w:tr>
         <w:tc>
           <w:tcPr>
-            <w:tcW w:w="2752" w:type="dxa"/>
+            <w:tcW w:w="3798" w:type="dxa"/>
             <w:vAlign w:val="center"/>
           </w:tcPr>
           <w:p>
@@ -21377,7 +21380,7 @@
         </w:tc>
         <w:tc>
           <w:tcPr>
-            <w:tcW w:w="8264" w:type="dxa"/>
+            <w:tcW w:w="7218" w:type="dxa"/>
             <w:vAlign w:val="center"/>
           </w:tcPr>
           <w:p>
@@ -21400,7 +21403,7 @@
       <w:tr>
         <w:tc>
           <w:tcPr>
-            <w:tcW w:w="2752" w:type="dxa"/>
+            <w:tcW w:w="3798" w:type="dxa"/>
             <w:vAlign w:val="center"/>
           </w:tcPr>
           <w:p>
@@ -21421,7 +21424,7 @@
         </w:tc>
         <w:tc>
           <w:tcPr>
-            <w:tcW w:w="8264" w:type="dxa"/>
+            <w:tcW w:w="7218" w:type="dxa"/>
             <w:vAlign w:val="center"/>
           </w:tcPr>
           <w:p>
@@ -21444,7 +21447,7 @@
       <w:tr>
         <w:tc>
           <w:tcPr>
-            <w:tcW w:w="2752" w:type="dxa"/>
+            <w:tcW w:w="3798" w:type="dxa"/>
             <w:vAlign w:val="center"/>
           </w:tcPr>
           <w:p>
@@ -21465,7 +21468,7 @@
         </w:tc>
         <w:tc>
           <w:tcPr>
-            <w:tcW w:w="8264" w:type="dxa"/>
+            <w:tcW w:w="7218" w:type="dxa"/>
             <w:vAlign w:val="center"/>
           </w:tcPr>
           <w:p>
@@ -21488,7 +21491,7 @@
       <w:tr>
         <w:tc>
           <w:tcPr>
-            <w:tcW w:w="2752" w:type="dxa"/>
+            <w:tcW w:w="3798" w:type="dxa"/>
             <w:vAlign w:val="center"/>
           </w:tcPr>
           <w:p>
@@ -21509,7 +21512,7 @@
         </w:tc>
         <w:tc>
           <w:tcPr>
-            <w:tcW w:w="8264" w:type="dxa"/>
+            <w:tcW w:w="7218" w:type="dxa"/>
             <w:vAlign w:val="center"/>
           </w:tcPr>
           <w:p>
@@ -21539,7 +21542,7 @@
       <w:tr>
         <w:tc>
           <w:tcPr>
-            <w:tcW w:w="2752" w:type="dxa"/>
+            <w:tcW w:w="3798" w:type="dxa"/>
             <w:vAlign w:val="center"/>
           </w:tcPr>
           <w:p>
@@ -21560,7 +21563,7 @@
         </w:tc>
         <w:tc>
           <w:tcPr>
-            <w:tcW w:w="8264" w:type="dxa"/>
+            <w:tcW w:w="7218" w:type="dxa"/>
             <w:vAlign w:val="center"/>
           </w:tcPr>
           <w:p>
@@ -21597,7 +21600,7 @@
       <w:tr>
         <w:tc>
           <w:tcPr>
-            <w:tcW w:w="2752" w:type="dxa"/>
+            <w:tcW w:w="3798" w:type="dxa"/>
             <w:vAlign w:val="center"/>
           </w:tcPr>
           <w:p>
@@ -21618,7 +21621,7 @@
         </w:tc>
         <w:tc>
           <w:tcPr>
-            <w:tcW w:w="8264" w:type="dxa"/>
+            <w:tcW w:w="7218" w:type="dxa"/>
             <w:vAlign w:val="center"/>
           </w:tcPr>
           <w:p>
@@ -21655,7 +21658,7 @@
       <w:tr>
         <w:tc>
           <w:tcPr>
-            <w:tcW w:w="2752" w:type="dxa"/>
+            <w:tcW w:w="3798" w:type="dxa"/>
             <w:vAlign w:val="center"/>
           </w:tcPr>
           <w:p>
@@ -21676,7 +21679,7 @@
         </w:tc>
         <w:tc>
           <w:tcPr>
-            <w:tcW w:w="8264" w:type="dxa"/>
+            <w:tcW w:w="7218" w:type="dxa"/>
             <w:vAlign w:val="center"/>
           </w:tcPr>
           <w:p>
@@ -21727,7 +21730,7 @@
       <w:tr>
         <w:tc>
           <w:tcPr>
-            <w:tcW w:w="2752" w:type="dxa"/>
+            <w:tcW w:w="3798" w:type="dxa"/>
             <w:vAlign w:val="center"/>
           </w:tcPr>
           <w:p>
@@ -21748,7 +21751,7 @@
         </w:tc>
         <w:tc>
           <w:tcPr>
-            <w:tcW w:w="8264" w:type="dxa"/>
+            <w:tcW w:w="7218" w:type="dxa"/>
             <w:vAlign w:val="center"/>
           </w:tcPr>
           <w:p>
@@ -21778,7 +21781,7 @@
       <w:tr>
         <w:tc>
           <w:tcPr>
-            <w:tcW w:w="2752" w:type="dxa"/>
+            <w:tcW w:w="3798" w:type="dxa"/>
             <w:vAlign w:val="center"/>
           </w:tcPr>
           <w:p>
@@ -21799,7 +21802,7 @@
         </w:tc>
         <w:tc>
           <w:tcPr>
-            <w:tcW w:w="8264" w:type="dxa"/>
+            <w:tcW w:w="7218" w:type="dxa"/>
             <w:vAlign w:val="center"/>
           </w:tcPr>
           <w:p>
@@ -21825,7 +21828,7 @@
         </w:trPr>
         <w:tc>
           <w:tcPr>
-            <w:tcW w:w="2752" w:type="dxa"/>
+            <w:tcW w:w="3798" w:type="dxa"/>
             <w:vAlign w:val="center"/>
           </w:tcPr>
           <w:p>
@@ -21846,7 +21849,7 @@
         </w:tc>
         <w:tc>
           <w:tcPr>
-            <w:tcW w:w="8264" w:type="dxa"/>
+            <w:tcW w:w="7218" w:type="dxa"/>
             <w:vAlign w:val="center"/>
           </w:tcPr>
           <w:p>
@@ -21869,7 +21872,7 @@
       <w:tr>
         <w:tc>
           <w:tcPr>
-            <w:tcW w:w="2752" w:type="dxa"/>
+            <w:tcW w:w="3798" w:type="dxa"/>
             <w:vAlign w:val="center"/>
           </w:tcPr>
           <w:p>
@@ -21890,7 +21893,7 @@
         </w:tc>
         <w:tc>
           <w:tcPr>
-            <w:tcW w:w="8264" w:type="dxa"/>
+            <w:tcW w:w="7218" w:type="dxa"/>
             <w:vAlign w:val="center"/>
           </w:tcPr>
           <w:p>
@@ -21913,7 +21916,7 @@
       <w:tr>
         <w:tc>
           <w:tcPr>
-            <w:tcW w:w="2752" w:type="dxa"/>
+            <w:tcW w:w="3798" w:type="dxa"/>
             <w:vAlign w:val="center"/>
           </w:tcPr>
           <w:p>
@@ -21934,7 +21937,7 @@
         </w:tc>
         <w:tc>
           <w:tcPr>
-            <w:tcW w:w="8264" w:type="dxa"/>
+            <w:tcW w:w="7218" w:type="dxa"/>
             <w:vAlign w:val="center"/>
           </w:tcPr>
           <w:p>
@@ -21957,7 +21960,7 @@
       <w:tr>
         <w:tc>
           <w:tcPr>
-            <w:tcW w:w="2752" w:type="dxa"/>
+            <w:tcW w:w="3798" w:type="dxa"/>
             <w:vAlign w:val="center"/>
           </w:tcPr>
           <w:p>
@@ -21978,7 +21981,7 @@
         </w:tc>
         <w:tc>
           <w:tcPr>
-            <w:tcW w:w="8264" w:type="dxa"/>
+            <w:tcW w:w="7218" w:type="dxa"/>
             <w:vAlign w:val="center"/>
           </w:tcPr>
           <w:p>
@@ -22001,7 +22004,7 @@
       <w:tr>
         <w:tc>
           <w:tcPr>
-            <w:tcW w:w="2752" w:type="dxa"/>
+            <w:tcW w:w="3798" w:type="dxa"/>
             <w:vAlign w:val="center"/>
           </w:tcPr>
           <w:p>
@@ -22022,7 +22025,7 @@
         </w:tc>
         <w:tc>
           <w:tcPr>
-            <w:tcW w:w="8264" w:type="dxa"/>
+            <w:tcW w:w="7218" w:type="dxa"/>
             <w:vAlign w:val="center"/>
           </w:tcPr>
           <w:p>
@@ -22045,7 +22048,7 @@
       <w:tr>
         <w:tc>
           <w:tcPr>
-            <w:tcW w:w="2752" w:type="dxa"/>
+            <w:tcW w:w="3798" w:type="dxa"/>
             <w:vAlign w:val="center"/>
           </w:tcPr>
           <w:p>
@@ -22066,7 +22069,7 @@
         </w:tc>
         <w:tc>
           <w:tcPr>
-            <w:tcW w:w="8264" w:type="dxa"/>
+            <w:tcW w:w="7218" w:type="dxa"/>
             <w:vAlign w:val="center"/>
           </w:tcPr>
           <w:p>
@@ -22116,7 +22119,7 @@
       <w:tr>
         <w:tc>
           <w:tcPr>
-            <w:tcW w:w="2752" w:type="dxa"/>
+            <w:tcW w:w="3798" w:type="dxa"/>
             <w:vAlign w:val="center"/>
           </w:tcPr>
           <w:p>
@@ -22137,7 +22140,7 @@
         </w:tc>
         <w:tc>
           <w:tcPr>
-            <w:tcW w:w="8264" w:type="dxa"/>
+            <w:tcW w:w="7218" w:type="dxa"/>
             <w:vAlign w:val="center"/>
           </w:tcPr>
           <w:p>
@@ -22160,7 +22163,7 @@
       <w:tr>
         <w:tc>
           <w:tcPr>
-            <w:tcW w:w="2752" w:type="dxa"/>
+            <w:tcW w:w="3798" w:type="dxa"/>
             <w:vAlign w:val="center"/>
           </w:tcPr>
           <w:p>
@@ -22181,7 +22184,7 @@
         </w:tc>
         <w:tc>
           <w:tcPr>
-            <w:tcW w:w="8264" w:type="dxa"/>
+            <w:tcW w:w="7218" w:type="dxa"/>
             <w:vAlign w:val="center"/>
           </w:tcPr>
           <w:p>
@@ -22231,7 +22234,7 @@
       <w:tr>
         <w:tc>
           <w:tcPr>
-            <w:tcW w:w="2752" w:type="dxa"/>
+            <w:tcW w:w="3798" w:type="dxa"/>
             <w:vAlign w:val="center"/>
           </w:tcPr>
           <w:p>
@@ -22252,7 +22255,7 @@
         </w:tc>
         <w:tc>
           <w:tcPr>
-            <w:tcW w:w="8264" w:type="dxa"/>
+            <w:tcW w:w="7218" w:type="dxa"/>
             <w:vAlign w:val="center"/>
           </w:tcPr>
           <w:p>
@@ -22282,7 +22285,7 @@
       <w:tr>
         <w:tc>
           <w:tcPr>
-            <w:tcW w:w="2752" w:type="dxa"/>
+            <w:tcW w:w="3798" w:type="dxa"/>
             <w:vAlign w:val="center"/>
           </w:tcPr>
           <w:p>
@@ -22303,7 +22306,7 @@
         </w:tc>
         <w:tc>
           <w:tcPr>
-            <w:tcW w:w="8264" w:type="dxa"/>
+            <w:tcW w:w="7218" w:type="dxa"/>
             <w:vAlign w:val="center"/>
           </w:tcPr>
           <w:p>
@@ -22326,7 +22329,7 @@
       <w:tr>
         <w:tc>
           <w:tcPr>
-            <w:tcW w:w="2752" w:type="dxa"/>
+            <w:tcW w:w="3798" w:type="dxa"/>
             <w:vAlign w:val="center"/>
           </w:tcPr>
           <w:p>
@@ -22347,7 +22350,7 @@
         </w:tc>
         <w:tc>
           <w:tcPr>
-            <w:tcW w:w="8264" w:type="dxa"/>
+            <w:tcW w:w="7218" w:type="dxa"/>
             <w:vAlign w:val="center"/>
           </w:tcPr>
           <w:p>
@@ -22370,7 +22373,7 @@
       <w:tr>
         <w:tc>
           <w:tcPr>
-            <w:tcW w:w="2752" w:type="dxa"/>
+            <w:tcW w:w="3798" w:type="dxa"/>
             <w:vAlign w:val="center"/>
           </w:tcPr>
           <w:p>
@@ -22391,7 +22394,7 @@
         </w:tc>
         <w:tc>
           <w:tcPr>
-            <w:tcW w:w="8264" w:type="dxa"/>
+            <w:tcW w:w="7218" w:type="dxa"/>
             <w:vAlign w:val="center"/>
           </w:tcPr>
           <w:p>
@@ -22414,7 +22417,7 @@
       <w:tr>
         <w:tc>
           <w:tcPr>
-            <w:tcW w:w="2752" w:type="dxa"/>
+            <w:tcW w:w="3798" w:type="dxa"/>
             <w:vAlign w:val="center"/>
           </w:tcPr>
           <w:p>
@@ -22435,7 +22438,7 @@
         </w:tc>
         <w:tc>
           <w:tcPr>
-            <w:tcW w:w="8264" w:type="dxa"/>
+            <w:tcW w:w="7218" w:type="dxa"/>
             <w:vAlign w:val="center"/>
           </w:tcPr>
           <w:p>
@@ -22458,7 +22461,7 @@
       <w:tr>
         <w:tc>
           <w:tcPr>
-            <w:tcW w:w="2752" w:type="dxa"/>
+            <w:tcW w:w="3798" w:type="dxa"/>
             <w:vAlign w:val="center"/>
           </w:tcPr>
           <w:p>
@@ -22479,7 +22482,7 @@
         </w:tc>
         <w:tc>
           <w:tcPr>
-            <w:tcW w:w="8264" w:type="dxa"/>
+            <w:tcW w:w="7218" w:type="dxa"/>
             <w:vAlign w:val="center"/>
           </w:tcPr>
           <w:p>
@@ -22502,7 +22505,7 @@
       <w:tr>
         <w:tc>
           <w:tcPr>
-            <w:tcW w:w="2752" w:type="dxa"/>
+            <w:tcW w:w="3798" w:type="dxa"/>
             <w:vAlign w:val="center"/>
           </w:tcPr>
           <w:p>
@@ -22523,7 +22526,7 @@
         </w:tc>
         <w:tc>
           <w:tcPr>
-            <w:tcW w:w="8264" w:type="dxa"/>
+            <w:tcW w:w="7218" w:type="dxa"/>
             <w:vAlign w:val="center"/>
           </w:tcPr>
           <w:p>
@@ -22546,7 +22549,7 @@
       <w:tr>
         <w:tc>
           <w:tcPr>
-            <w:tcW w:w="2752" w:type="dxa"/>
+            <w:tcW w:w="3798" w:type="dxa"/>
             <w:vAlign w:val="center"/>
           </w:tcPr>
           <w:p>
@@ -22567,7 +22570,7 @@
         </w:tc>
         <w:tc>
           <w:tcPr>
-            <w:tcW w:w="8264" w:type="dxa"/>
+            <w:tcW w:w="7218" w:type="dxa"/>
             <w:vAlign w:val="center"/>
           </w:tcPr>
           <w:p>
@@ -22590,7 +22593,7 @@
       <w:tr>
         <w:tc>
           <w:tcPr>
-            <w:tcW w:w="2752" w:type="dxa"/>
+            <w:tcW w:w="3798" w:type="dxa"/>
             <w:vAlign w:val="center"/>
           </w:tcPr>
           <w:p>
@@ -22611,7 +22614,7 @@
         </w:tc>
         <w:tc>
           <w:tcPr>
-            <w:tcW w:w="8264" w:type="dxa"/>
+            <w:tcW w:w="7218" w:type="dxa"/>
             <w:vAlign w:val="center"/>
           </w:tcPr>
           <w:p>
@@ -22634,7 +22637,7 @@
       <w:tr>
         <w:tc>
           <w:tcPr>
-            <w:tcW w:w="2752" w:type="dxa"/>
+            <w:tcW w:w="3798" w:type="dxa"/>
             <w:vAlign w:val="center"/>
           </w:tcPr>
           <w:p>
@@ -22655,7 +22658,7 @@
         </w:tc>
         <w:tc>
           <w:tcPr>
-            <w:tcW w:w="8264" w:type="dxa"/>
+            <w:tcW w:w="7218" w:type="dxa"/>
             <w:vAlign w:val="center"/>
           </w:tcPr>
           <w:p>
@@ -22678,7 +22681,7 @@
       <w:tr>
         <w:tc>
           <w:tcPr>
-            <w:tcW w:w="2752" w:type="dxa"/>
+            <w:tcW w:w="3798" w:type="dxa"/>
             <w:vAlign w:val="center"/>
           </w:tcPr>
           <w:p>
@@ -22699,7 +22702,7 @@
         </w:tc>
         <w:tc>
           <w:tcPr>
-            <w:tcW w:w="8264" w:type="dxa"/>
+            <w:tcW w:w="7218" w:type="dxa"/>
             <w:vAlign w:val="center"/>
           </w:tcPr>
           <w:p>
@@ -22749,7 +22752,7 @@
       <w:tr>
         <w:tc>
           <w:tcPr>
-            <w:tcW w:w="2752" w:type="dxa"/>
+            <w:tcW w:w="3798" w:type="dxa"/>
             <w:vAlign w:val="center"/>
           </w:tcPr>
           <w:p>
@@ -22770,7 +22773,7 @@
         </w:tc>
         <w:tc>
           <w:tcPr>
-            <w:tcW w:w="8264" w:type="dxa"/>
+            <w:tcW w:w="7218" w:type="dxa"/>
             <w:vAlign w:val="center"/>
           </w:tcPr>
           <w:p>
@@ -22800,7 +22803,7 @@
       <w:tr>
         <w:tc>
           <w:tcPr>
-            <w:tcW w:w="2752" w:type="dxa"/>
+            <w:tcW w:w="3798" w:type="dxa"/>
             <w:vAlign w:val="center"/>
           </w:tcPr>
           <w:p>
@@ -22821,7 +22824,7 @@
         </w:tc>
         <w:tc>
           <w:tcPr>
-            <w:tcW w:w="8264" w:type="dxa"/>
+            <w:tcW w:w="7218" w:type="dxa"/>
             <w:vAlign w:val="center"/>
           </w:tcPr>
           <w:p>
@@ -22844,7 +22847,7 @@
       <w:tr>
         <w:tc>
           <w:tcPr>
-            <w:tcW w:w="2752" w:type="dxa"/>
+            <w:tcW w:w="3798" w:type="dxa"/>
             <w:vAlign w:val="center"/>
           </w:tcPr>
           <w:p>
@@ -22865,7 +22868,7 @@
         </w:tc>
         <w:tc>
           <w:tcPr>
-            <w:tcW w:w="8264" w:type="dxa"/>
+            <w:tcW w:w="7218" w:type="dxa"/>
             <w:vAlign w:val="center"/>
           </w:tcPr>
           <w:p>
@@ -22888,7 +22891,7 @@
       <w:tr>
         <w:tc>
           <w:tcPr>
-            <w:tcW w:w="2752" w:type="dxa"/>
+            <w:tcW w:w="3798" w:type="dxa"/>
             <w:vAlign w:val="center"/>
           </w:tcPr>
           <w:p>
@@ -22909,7 +22912,7 @@
         </w:tc>
         <w:tc>
           <w:tcPr>
-            <w:tcW w:w="8264" w:type="dxa"/>
+            <w:tcW w:w="7218" w:type="dxa"/>
             <w:vAlign w:val="center"/>
           </w:tcPr>
           <w:p>
@@ -22932,7 +22935,7 @@
       <w:tr>
         <w:tc>
           <w:tcPr>
-            <w:tcW w:w="2752" w:type="dxa"/>
+            <w:tcW w:w="3798" w:type="dxa"/>
             <w:vAlign w:val="center"/>
           </w:tcPr>
           <w:p>
@@ -22953,7 +22956,7 @@
         </w:tc>
         <w:tc>
           <w:tcPr>
-            <w:tcW w:w="8264" w:type="dxa"/>
+            <w:tcW w:w="7218" w:type="dxa"/>
             <w:vAlign w:val="center"/>
           </w:tcPr>
           <w:p>
@@ -22976,7 +22979,7 @@
       <w:tr>
         <w:tc>
           <w:tcPr>
-            <w:tcW w:w="2752" w:type="dxa"/>
+            <w:tcW w:w="3798" w:type="dxa"/>
             <w:vAlign w:val="center"/>
           </w:tcPr>
           <w:p>
@@ -22997,7 +23000,7 @@
         </w:tc>
         <w:tc>
           <w:tcPr>
-            <w:tcW w:w="8264" w:type="dxa"/>
+            <w:tcW w:w="7218" w:type="dxa"/>
             <w:vAlign w:val="center"/>
           </w:tcPr>
           <w:p>
@@ -23020,7 +23023,7 @@
       <w:tr>
         <w:tc>
           <w:tcPr>
-            <w:tcW w:w="2752" w:type="dxa"/>
+            <w:tcW w:w="3798" w:type="dxa"/>
             <w:vAlign w:val="center"/>
           </w:tcPr>
           <w:p>
@@ -23041,7 +23044,7 @@
         </w:tc>
         <w:tc>
           <w:tcPr>
-            <w:tcW w:w="8264" w:type="dxa"/>
+            <w:tcW w:w="7218" w:type="dxa"/>
             <w:vAlign w:val="center"/>
           </w:tcPr>
           <w:p>
@@ -23064,7 +23067,7 @@
       <w:tr>
         <w:tc>
           <w:tcPr>
-            <w:tcW w:w="2752" w:type="dxa"/>
+            <w:tcW w:w="3798" w:type="dxa"/>
             <w:vAlign w:val="center"/>
           </w:tcPr>
           <w:p>
@@ -23085,7 +23088,7 @@
         </w:tc>
         <w:tc>
           <w:tcPr>
-            <w:tcW w:w="8264" w:type="dxa"/>
+            <w:tcW w:w="7218" w:type="dxa"/>
             <w:vAlign w:val="center"/>
           </w:tcPr>
           <w:p>
@@ -23108,7 +23111,7 @@
       <w:tr>
         <w:tc>
           <w:tcPr>
-            <w:tcW w:w="2752" w:type="dxa"/>
+            <w:tcW w:w="3798" w:type="dxa"/>
             <w:vAlign w:val="center"/>
           </w:tcPr>
           <w:p>
@@ -23129,7 +23132,7 @@
         </w:tc>
         <w:tc>
           <w:tcPr>
-            <w:tcW w:w="8264" w:type="dxa"/>
+            <w:tcW w:w="7218" w:type="dxa"/>
             <w:vAlign w:val="center"/>
           </w:tcPr>
           <w:p>
@@ -23166,7 +23169,7 @@
       <w:tr>
         <w:tc>
           <w:tcPr>
-            <w:tcW w:w="2752" w:type="dxa"/>
+            <w:tcW w:w="3798" w:type="dxa"/>
             <w:vAlign w:val="center"/>
           </w:tcPr>
           <w:p>
@@ -23187,7 +23190,7 @@
         </w:tc>
         <w:tc>
           <w:tcPr>
-            <w:tcW w:w="8264" w:type="dxa"/>
+            <w:tcW w:w="7218" w:type="dxa"/>
             <w:vAlign w:val="center"/>
           </w:tcPr>
           <w:p>
@@ -23210,7 +23213,7 @@
       <w:tr>
         <w:tc>
           <w:tcPr>
-            <w:tcW w:w="2752" w:type="dxa"/>
+            <w:tcW w:w="3798" w:type="dxa"/>
             <w:vAlign w:val="center"/>
           </w:tcPr>
           <w:p>
@@ -23231,7 +23234,7 @@
         </w:tc>
         <w:tc>
           <w:tcPr>
-            <w:tcW w:w="8264" w:type="dxa"/>
+            <w:tcW w:w="7218" w:type="dxa"/>
             <w:vAlign w:val="center"/>
           </w:tcPr>
           <w:p>
@@ -23254,7 +23257,7 @@
       <w:tr>
         <w:tc>
           <w:tcPr>
-            <w:tcW w:w="2752" w:type="dxa"/>
+            <w:tcW w:w="3798" w:type="dxa"/>
             <w:vAlign w:val="center"/>
           </w:tcPr>
           <w:p>
@@ -23275,7 +23278,7 @@
         </w:tc>
         <w:tc>
           <w:tcPr>
-            <w:tcW w:w="8264" w:type="dxa"/>
+            <w:tcW w:w="7218" w:type="dxa"/>
             <w:vAlign w:val="center"/>
           </w:tcPr>
           <w:p>
@@ -23325,7 +23328,7 @@
       <w:tr>
         <w:tc>
           <w:tcPr>
-            <w:tcW w:w="2752" w:type="dxa"/>
+            <w:tcW w:w="3798" w:type="dxa"/>
             <w:vAlign w:val="center"/>
           </w:tcPr>
           <w:p>
@@ -23346,7 +23349,7 @@
         </w:tc>
         <w:tc>
           <w:tcPr>
-            <w:tcW w:w="8264" w:type="dxa"/>
+            <w:tcW w:w="7218" w:type="dxa"/>
             <w:vAlign w:val="center"/>
           </w:tcPr>
           <w:p>
@@ -23369,7 +23372,7 @@
       <w:tr>
         <w:tc>
           <w:tcPr>
-            <w:tcW w:w="2752" w:type="dxa"/>
+            <w:tcW w:w="3798" w:type="dxa"/>
             <w:vAlign w:val="center"/>
           </w:tcPr>
           <w:p>
@@ -23390,7 +23393,7 @@
         </w:tc>
         <w:tc>
           <w:tcPr>
-            <w:tcW w:w="8264" w:type="dxa"/>
+            <w:tcW w:w="7218" w:type="dxa"/>
             <w:vAlign w:val="center"/>
           </w:tcPr>
           <w:p>
@@ -23427,7 +23430,7 @@
       <w:tr>
         <w:tc>
           <w:tcPr>
-            <w:tcW w:w="2752" w:type="dxa"/>
+            <w:tcW w:w="3798" w:type="dxa"/>
             <w:vAlign w:val="center"/>
           </w:tcPr>
           <w:p>
@@ -23448,7 +23451,7 @@
         </w:tc>
         <w:tc>
           <w:tcPr>
-            <w:tcW w:w="8264" w:type="dxa"/>
+            <w:tcW w:w="7218" w:type="dxa"/>
             <w:vAlign w:val="center"/>
           </w:tcPr>
           <w:p>
@@ -23471,7 +23474,7 @@
       <w:tr>
         <w:tc>
           <w:tcPr>
-            <w:tcW w:w="2752" w:type="dxa"/>
+            <w:tcW w:w="3798" w:type="dxa"/>
             <w:vAlign w:val="center"/>
           </w:tcPr>
           <w:p>
@@ -23492,7 +23495,7 @@
         </w:tc>
         <w:tc>
           <w:tcPr>
-            <w:tcW w:w="8264" w:type="dxa"/>
+            <w:tcW w:w="7218" w:type="dxa"/>
             <w:vAlign w:val="center"/>
           </w:tcPr>
           <w:p>
@@ -23515,7 +23518,7 @@
       <w:tr>
         <w:tc>
           <w:tcPr>
-            <w:tcW w:w="2752" w:type="dxa"/>
+            <w:tcW w:w="3798" w:type="dxa"/>
             <w:vAlign w:val="center"/>
           </w:tcPr>
           <w:p>
@@ -23536,7 +23539,7 @@
         </w:tc>
         <w:tc>
           <w:tcPr>
-            <w:tcW w:w="8264" w:type="dxa"/>
+            <w:tcW w:w="7218" w:type="dxa"/>
             <w:vAlign w:val="center"/>
           </w:tcPr>
           <w:p>
@@ -23566,7 +23569,7 @@
       <w:tr>
         <w:tc>
           <w:tcPr>
-            <w:tcW w:w="2752" w:type="dxa"/>
+            <w:tcW w:w="3798" w:type="dxa"/>
             <w:vAlign w:val="center"/>
           </w:tcPr>
           <w:p>
@@ -23587,7 +23590,7 @@
         </w:tc>
         <w:tc>
           <w:tcPr>
-            <w:tcW w:w="8264" w:type="dxa"/>
+            <w:tcW w:w="7218" w:type="dxa"/>
             <w:vAlign w:val="center"/>
           </w:tcPr>
           <w:p>
@@ -23680,7 +23683,7 @@
       <w:tr>
         <w:tc>
           <w:tcPr>
-            <w:tcW w:w="2752" w:type="dxa"/>
+            <w:tcW w:w="3798" w:type="dxa"/>
             <w:vAlign w:val="center"/>
           </w:tcPr>
           <w:p>
@@ -23701,7 +23704,7 @@
         </w:tc>
         <w:tc>
           <w:tcPr>
-            <w:tcW w:w="8264" w:type="dxa"/>
+            <w:tcW w:w="7218" w:type="dxa"/>
             <w:vAlign w:val="center"/>
           </w:tcPr>
           <w:p>
@@ -23752,7 +23755,7 @@
       <w:tr>
         <w:tc>
           <w:tcPr>
-            <w:tcW w:w="2752" w:type="dxa"/>
+            <w:tcW w:w="3798" w:type="dxa"/>
             <w:vAlign w:val="center"/>
           </w:tcPr>
           <w:p>
@@ -23773,7 +23776,7 @@
         </w:tc>
         <w:tc>
           <w:tcPr>
-            <w:tcW w:w="8264" w:type="dxa"/>
+            <w:tcW w:w="7218" w:type="dxa"/>
             <w:vAlign w:val="center"/>
           </w:tcPr>
           <w:p>
@@ -23824,7 +23827,7 @@
       <w:tr>
         <w:tc>
           <w:tcPr>
-            <w:tcW w:w="2752" w:type="dxa"/>
+            <w:tcW w:w="3798" w:type="dxa"/>
             <w:vAlign w:val="center"/>
           </w:tcPr>
           <w:p>
@@ -23845,7 +23848,7 @@
         </w:tc>
         <w:tc>
           <w:tcPr>
-            <w:tcW w:w="8264" w:type="dxa"/>
+            <w:tcW w:w="7218" w:type="dxa"/>
             <w:vAlign w:val="center"/>
           </w:tcPr>
           <w:p>
@@ -23896,7 +23899,7 @@
       <w:tr>
         <w:tc>
           <w:tcPr>
-            <w:tcW w:w="2752" w:type="dxa"/>
+            <w:tcW w:w="3798" w:type="dxa"/>
             <w:vAlign w:val="center"/>
           </w:tcPr>
           <w:p>
@@ -23925,7 +23928,7 @@
         </w:tc>
         <w:tc>
           <w:tcPr>
-            <w:tcW w:w="8264" w:type="dxa"/>
+            <w:tcW w:w="7218" w:type="dxa"/>
             <w:vAlign w:val="center"/>
           </w:tcPr>
           <w:p>
@@ -23984,7 +23987,7 @@
       <w:tr>
         <w:tc>
           <w:tcPr>
-            <w:tcW w:w="2752" w:type="dxa"/>
+            <w:tcW w:w="3798" w:type="dxa"/>
             <w:vAlign w:val="center"/>
           </w:tcPr>
           <w:p>
@@ -24005,7 +24008,7 @@
         </w:tc>
         <w:tc>
           <w:tcPr>
-            <w:tcW w:w="8264" w:type="dxa"/>
+            <w:tcW w:w="7218" w:type="dxa"/>
             <w:vAlign w:val="center"/>
           </w:tcPr>
           <w:p>
@@ -24028,7 +24031,7 @@
       <w:tr>
         <w:tc>
           <w:tcPr>
-            <w:tcW w:w="2752" w:type="dxa"/>
+            <w:tcW w:w="3798" w:type="dxa"/>
             <w:vAlign w:val="center"/>
           </w:tcPr>
           <w:p>
@@ -24049,7 +24052,7 @@
         </w:tc>
         <w:tc>
           <w:tcPr>
-            <w:tcW w:w="8264" w:type="dxa"/>
+            <w:tcW w:w="7218" w:type="dxa"/>
             <w:vAlign w:val="center"/>
           </w:tcPr>
           <w:p>
@@ -24072,7 +24075,7 @@
       <w:tr>
         <w:tc>
           <w:tcPr>
-            <w:tcW w:w="2752" w:type="dxa"/>
+            <w:tcW w:w="3798" w:type="dxa"/>
             <w:vAlign w:val="center"/>
           </w:tcPr>
           <w:p>
@@ -24093,7 +24096,7 @@
         </w:tc>
         <w:tc>
           <w:tcPr>
-            <w:tcW w:w="8264" w:type="dxa"/>
+            <w:tcW w:w="7218" w:type="dxa"/>
             <w:vAlign w:val="center"/>
           </w:tcPr>
           <w:p>
@@ -24143,7 +24146,7 @@
       <w:tr>
         <w:tc>
           <w:tcPr>
-            <w:tcW w:w="2752" w:type="dxa"/>
+            <w:tcW w:w="3798" w:type="dxa"/>
             <w:vAlign w:val="center"/>
           </w:tcPr>
           <w:p>
@@ -24164,7 +24167,7 @@
         </w:tc>
         <w:tc>
           <w:tcPr>
-            <w:tcW w:w="8264" w:type="dxa"/>
+            <w:tcW w:w="7218" w:type="dxa"/>
             <w:vAlign w:val="center"/>
           </w:tcPr>
           <w:p>
@@ -24187,7 +24190,7 @@
       <w:tr>
         <w:tc>
           <w:tcPr>
-            <w:tcW w:w="2752" w:type="dxa"/>
+            <w:tcW w:w="3798" w:type="dxa"/>
             <w:vAlign w:val="center"/>
           </w:tcPr>
           <w:p>
@@ -24208,7 +24211,7 @@
         </w:tc>
         <w:tc>
           <w:tcPr>
-            <w:tcW w:w="8264" w:type="dxa"/>
+            <w:tcW w:w="7218" w:type="dxa"/>
             <w:vAlign w:val="center"/>
           </w:tcPr>
           <w:p>
@@ -24252,7 +24255,7 @@
       <w:tr>
         <w:tc>
           <w:tcPr>
-            <w:tcW w:w="2752" w:type="dxa"/>
+            <w:tcW w:w="3798" w:type="dxa"/>
             <w:vAlign w:val="center"/>
           </w:tcPr>
           <w:p>
@@ -24273,7 +24276,7 @@
         </w:tc>
         <w:tc>
           <w:tcPr>
-            <w:tcW w:w="8264" w:type="dxa"/>
+            <w:tcW w:w="7218" w:type="dxa"/>
             <w:vAlign w:val="center"/>
           </w:tcPr>
           <w:p>
@@ -24323,7 +24326,7 @@
       <w:tr>
         <w:tc>
           <w:tcPr>
-            <w:tcW w:w="2752" w:type="dxa"/>
+            <w:tcW w:w="3798" w:type="dxa"/>
             <w:vAlign w:val="center"/>
           </w:tcPr>
           <w:p>
@@ -24344,7 +24347,7 @@
         </w:tc>
         <w:tc>
           <w:tcPr>
-            <w:tcW w:w="8264" w:type="dxa"/>
+            <w:tcW w:w="7218" w:type="dxa"/>
             <w:vAlign w:val="center"/>
           </w:tcPr>
           <w:p>
@@ -24367,7 +24370,7 @@
       <w:tr>
         <w:tc>
           <w:tcPr>
-            <w:tcW w:w="2752" w:type="dxa"/>
+            <w:tcW w:w="3798" w:type="dxa"/>
             <w:vAlign w:val="center"/>
           </w:tcPr>
           <w:p>
@@ -24388,7 +24391,7 @@
         </w:tc>
         <w:tc>
           <w:tcPr>
-            <w:tcW w:w="8264" w:type="dxa"/>
+            <w:tcW w:w="7218" w:type="dxa"/>
             <w:vAlign w:val="center"/>
           </w:tcPr>
           <w:p>
@@ -24411,7 +24414,7 @@
       <w:tr>
         <w:tc>
           <w:tcPr>
-            <w:tcW w:w="2752" w:type="dxa"/>
+            <w:tcW w:w="3798" w:type="dxa"/>
             <w:vAlign w:val="center"/>
           </w:tcPr>
           <w:p>
@@ -24432,7 +24435,7 @@
         </w:tc>
         <w:tc>
           <w:tcPr>
-            <w:tcW w:w="8264" w:type="dxa"/>
+            <w:tcW w:w="7218" w:type="dxa"/>
             <w:vAlign w:val="center"/>
           </w:tcPr>
           <w:p>
@@ -24455,7 +24458,7 @@
       <w:tr>
         <w:tc>
           <w:tcPr>
-            <w:tcW w:w="2752" w:type="dxa"/>
+            <w:tcW w:w="3798" w:type="dxa"/>
             <w:vAlign w:val="center"/>
           </w:tcPr>
           <w:p>
@@ -24476,7 +24479,7 @@
         </w:tc>
         <w:tc>
           <w:tcPr>
-            <w:tcW w:w="8264" w:type="dxa"/>
+            <w:tcW w:w="7218" w:type="dxa"/>
             <w:vAlign w:val="center"/>
           </w:tcPr>
           <w:p>
@@ -24499,7 +24502,7 @@
       <w:tr>
         <w:tc>
           <w:tcPr>
-            <w:tcW w:w="2752" w:type="dxa"/>
+            <w:tcW w:w="3798" w:type="dxa"/>
             <w:vAlign w:val="center"/>
           </w:tcPr>
           <w:p>
@@ -24520,7 +24523,7 @@
         </w:tc>
         <w:tc>
           <w:tcPr>
-            <w:tcW w:w="8264" w:type="dxa"/>
+            <w:tcW w:w="7218" w:type="dxa"/>
             <w:vAlign w:val="center"/>
           </w:tcPr>
           <w:p>
@@ -24543,7 +24546,7 @@
       <w:tr>
         <w:tc>
           <w:tcPr>
-            <w:tcW w:w="2752" w:type="dxa"/>
+            <w:tcW w:w="3798" w:type="dxa"/>
             <w:vAlign w:val="center"/>
           </w:tcPr>
           <w:p>
@@ -24564,7 +24567,7 @@
         </w:tc>
         <w:tc>
           <w:tcPr>
-            <w:tcW w:w="8264" w:type="dxa"/>
+            <w:tcW w:w="7218" w:type="dxa"/>
             <w:vAlign w:val="center"/>
           </w:tcPr>
           <w:p>
@@ -24587,7 +24590,7 @@
       <w:tr>
         <w:tc>
           <w:tcPr>
-            <w:tcW w:w="2752" w:type="dxa"/>
+            <w:tcW w:w="3798" w:type="dxa"/>
             <w:vAlign w:val="center"/>
           </w:tcPr>
           <w:p>
@@ -24608,7 +24611,7 @@
         </w:tc>
         <w:tc>
           <w:tcPr>
-            <w:tcW w:w="8264" w:type="dxa"/>
+            <w:tcW w:w="7218" w:type="dxa"/>
             <w:vAlign w:val="center"/>
           </w:tcPr>
           <w:p>
@@ -24631,7 +24634,7 @@
       <w:tr>
         <w:tc>
           <w:tcPr>
-            <w:tcW w:w="2752" w:type="dxa"/>
+            <w:tcW w:w="3798" w:type="dxa"/>
             <w:vAlign w:val="center"/>
           </w:tcPr>
           <w:p>
@@ -24652,7 +24655,7 @@
         </w:tc>
         <w:tc>
           <w:tcPr>
-            <w:tcW w:w="8264" w:type="dxa"/>
+            <w:tcW w:w="7218" w:type="dxa"/>
             <w:vAlign w:val="center"/>
           </w:tcPr>
           <w:p>
@@ -24702,7 +24705,7 @@
       <w:tr>
         <w:tc>
           <w:tcPr>
-            <w:tcW w:w="2752" w:type="dxa"/>
+            <w:tcW w:w="3798" w:type="dxa"/>
             <w:vAlign w:val="center"/>
           </w:tcPr>
           <w:p>
@@ -24723,7 +24726,7 @@
         </w:tc>
         <w:tc>
           <w:tcPr>
-            <w:tcW w:w="8264" w:type="dxa"/>
+            <w:tcW w:w="7218" w:type="dxa"/>
             <w:vAlign w:val="center"/>
           </w:tcPr>
           <w:p>
@@ -24746,7 +24749,7 @@
       <w:tr>
         <w:tc>
           <w:tcPr>
-            <w:tcW w:w="2752" w:type="dxa"/>
+            <w:tcW w:w="3798" w:type="dxa"/>
             <w:vAlign w:val="center"/>
           </w:tcPr>
           <w:p>
@@ -24767,7 +24770,7 @@
         </w:tc>
         <w:tc>
           <w:tcPr>
-            <w:tcW w:w="8264" w:type="dxa"/>
+            <w:tcW w:w="7218" w:type="dxa"/>
             <w:vAlign w:val="center"/>
           </w:tcPr>
           <w:p>
@@ -24790,7 +24793,7 @@
       <w:tr>
         <w:tc>
           <w:tcPr>
-            <w:tcW w:w="2752" w:type="dxa"/>
+            <w:tcW w:w="3798" w:type="dxa"/>
             <w:vAlign w:val="center"/>
           </w:tcPr>
           <w:p>
@@ -24811,7 +24814,7 @@
         </w:tc>
         <w:tc>
           <w:tcPr>
-            <w:tcW w:w="8264" w:type="dxa"/>
+            <w:tcW w:w="7218" w:type="dxa"/>
             <w:vAlign w:val="center"/>
           </w:tcPr>
           <w:p>
@@ -24861,7 +24864,7 @@
       <w:tr>
         <w:tc>
           <w:tcPr>
-            <w:tcW w:w="2752" w:type="dxa"/>
+            <w:tcW w:w="3798" w:type="dxa"/>
             <w:vAlign w:val="center"/>
           </w:tcPr>
           <w:p>
@@ -24882,7 +24885,7 @@
         </w:tc>
         <w:tc>
           <w:tcPr>
-            <w:tcW w:w="8264" w:type="dxa"/>
+            <w:tcW w:w="7218" w:type="dxa"/>
             <w:vAlign w:val="center"/>
           </w:tcPr>
           <w:p>
@@ -24932,7 +24935,7 @@
       <w:tr>
         <w:tc>
           <w:tcPr>
-            <w:tcW w:w="2752" w:type="dxa"/>
+            <w:tcW w:w="3798" w:type="dxa"/>
             <w:vAlign w:val="center"/>
           </w:tcPr>
           <w:p>
@@ -24953,7 +24956,7 @@
         </w:tc>
         <w:tc>
           <w:tcPr>
-            <w:tcW w:w="8264" w:type="dxa"/>
+            <w:tcW w:w="7218" w:type="dxa"/>
             <w:vAlign w:val="center"/>
           </w:tcPr>
           <w:p>
@@ -24991,7 +24994,7 @@
       <w:tr>
         <w:tc>
           <w:tcPr>
-            <w:tcW w:w="2752" w:type="dxa"/>
+            <w:tcW w:w="3798" w:type="dxa"/>
             <w:vAlign w:val="center"/>
           </w:tcPr>
           <w:p>
@@ -25012,7 +25015,7 @@
         </w:tc>
         <w:tc>
           <w:tcPr>
-            <w:tcW w:w="8264" w:type="dxa"/>
+            <w:tcW w:w="7218" w:type="dxa"/>
             <w:vAlign w:val="center"/>
           </w:tcPr>
           <w:p>
@@ -25050,7 +25053,7 @@
       <w:tr>
         <w:tc>
           <w:tcPr>
-            <w:tcW w:w="2752" w:type="dxa"/>
+            <w:tcW w:w="3798" w:type="dxa"/>
             <w:vAlign w:val="center"/>
           </w:tcPr>
           <w:p>
@@ -25071,7 +25074,7 @@
         </w:tc>
         <w:tc>
           <w:tcPr>
-            <w:tcW w:w="8264" w:type="dxa"/>
+            <w:tcW w:w="7218" w:type="dxa"/>
             <w:vAlign w:val="center"/>
           </w:tcPr>
           <w:p>
@@ -25123,7 +25126,7 @@
       <w:tr>
         <w:tc>
           <w:tcPr>
-            <w:tcW w:w="2752" w:type="dxa"/>
+            <w:tcW w:w="3798" w:type="dxa"/>
             <w:vAlign w:val="center"/>
           </w:tcPr>
           <w:p>
@@ -25144,7 +25147,7 @@
         </w:tc>
         <w:tc>
           <w:tcPr>
-            <w:tcW w:w="8264" w:type="dxa"/>
+            <w:tcW w:w="7218" w:type="dxa"/>
             <w:vAlign w:val="center"/>
           </w:tcPr>
           <w:p>
@@ -25209,7 +25212,7 @@
       <w:tr>
         <w:tc>
           <w:tcPr>
-            <w:tcW w:w="2752" w:type="dxa"/>
+            <w:tcW w:w="3798" w:type="dxa"/>
             <w:vAlign w:val="center"/>
           </w:tcPr>
           <w:p>
@@ -25230,7 +25233,7 @@
         </w:tc>
         <w:tc>
           <w:tcPr>
-            <w:tcW w:w="8264" w:type="dxa"/>
+            <w:tcW w:w="7218" w:type="dxa"/>
             <w:vAlign w:val="center"/>
           </w:tcPr>
           <w:p>
@@ -25267,7 +25270,7 @@
       <w:tr>
         <w:tc>
           <w:tcPr>
-            <w:tcW w:w="2752" w:type="dxa"/>
+            <w:tcW w:w="3798" w:type="dxa"/>
             <w:vAlign w:val="center"/>
           </w:tcPr>
           <w:p>
@@ -25288,7 +25291,7 @@
         </w:tc>
         <w:tc>
           <w:tcPr>
-            <w:tcW w:w="8264" w:type="dxa"/>
+            <w:tcW w:w="7218" w:type="dxa"/>
             <w:vAlign w:val="center"/>
           </w:tcPr>
           <w:p>
@@ -25352,7 +25355,7 @@
       <w:tr>
         <w:tc>
           <w:tcPr>
-            <w:tcW w:w="2752" w:type="dxa"/>
+            <w:tcW w:w="3798" w:type="dxa"/>
             <w:vAlign w:val="center"/>
           </w:tcPr>
           <w:p>
@@ -25373,7 +25376,7 @@
         </w:tc>
         <w:tc>
           <w:tcPr>
-            <w:tcW w:w="8264" w:type="dxa"/>
+            <w:tcW w:w="7218" w:type="dxa"/>
             <w:vAlign w:val="center"/>
           </w:tcPr>
           <w:p>
@@ -25403,7 +25406,7 @@
       <w:tr>
         <w:tc>
           <w:tcPr>
-            <w:tcW w:w="2752" w:type="dxa"/>
+            <w:tcW w:w="3798" w:type="dxa"/>
             <w:vAlign w:val="center"/>
           </w:tcPr>
           <w:p>
@@ -25424,7 +25427,7 @@
         </w:tc>
         <w:tc>
           <w:tcPr>
-            <w:tcW w:w="8264" w:type="dxa"/>
+            <w:tcW w:w="7218" w:type="dxa"/>
             <w:vAlign w:val="center"/>
           </w:tcPr>
           <w:p>
@@ -25469,7 +25472,7 @@
       <w:tr>
         <w:tc>
           <w:tcPr>
-            <w:tcW w:w="2752" w:type="dxa"/>
+            <w:tcW w:w="3798" w:type="dxa"/>
             <w:vAlign w:val="center"/>
           </w:tcPr>
           <w:p>
@@ -25497,7 +25500,7 @@
         </w:tc>
         <w:tc>
           <w:tcPr>
-            <w:tcW w:w="8264" w:type="dxa"/>
+            <w:tcW w:w="7218" w:type="dxa"/>
             <w:vAlign w:val="center"/>
           </w:tcPr>
           <w:p>
@@ -25520,7 +25523,7 @@
       <w:tr>
         <w:tc>
           <w:tcPr>
-            <w:tcW w:w="2752" w:type="dxa"/>
+            <w:tcW w:w="3798" w:type="dxa"/>
             <w:vAlign w:val="center"/>
           </w:tcPr>
           <w:p>
@@ -25548,7 +25551,7 @@
         </w:tc>
         <w:tc>
           <w:tcPr>
-            <w:tcW w:w="8264" w:type="dxa"/>
+            <w:tcW w:w="7218" w:type="dxa"/>
             <w:vAlign w:val="center"/>
           </w:tcPr>
           <w:p>
@@ -25571,7 +25574,7 @@
       <w:tr>
         <w:tc>
           <w:tcPr>
-            <w:tcW w:w="2752" w:type="dxa"/>
+            <w:tcW w:w="3798" w:type="dxa"/>
             <w:vAlign w:val="center"/>
           </w:tcPr>
           <w:p>
@@ -25599,7 +25602,7 @@
         </w:tc>
         <w:tc>
           <w:tcPr>
-            <w:tcW w:w="8264" w:type="dxa"/>
+            <w:tcW w:w="7218" w:type="dxa"/>
             <w:vAlign w:val="center"/>
           </w:tcPr>
           <w:p>
@@ -25656,7 +25659,7 @@
       <w:tr>
         <w:tc>
           <w:tcPr>
-            <w:tcW w:w="2752" w:type="dxa"/>
+            <w:tcW w:w="3798" w:type="dxa"/>
             <w:vAlign w:val="center"/>
           </w:tcPr>
           <w:p>
@@ -25677,7 +25680,7 @@
         </w:tc>
         <w:tc>
           <w:tcPr>
-            <w:tcW w:w="8264" w:type="dxa"/>
+            <w:tcW w:w="7218" w:type="dxa"/>
             <w:vAlign w:val="center"/>
           </w:tcPr>
           <w:p>
@@ -25700,7 +25703,7 @@
       <w:tr>
         <w:tc>
           <w:tcPr>
-            <w:tcW w:w="2752" w:type="dxa"/>
+            <w:tcW w:w="3798" w:type="dxa"/>
             <w:vAlign w:val="center"/>
           </w:tcPr>
           <w:p>
@@ -25721,7 +25724,7 @@
         </w:tc>
         <w:tc>
           <w:tcPr>
-            <w:tcW w:w="8264" w:type="dxa"/>
+            <w:tcW w:w="7218" w:type="dxa"/>
             <w:vAlign w:val="center"/>
           </w:tcPr>
           <w:p>
@@ -25744,7 +25747,7 @@
       <w:tr>
         <w:tc>
           <w:tcPr>
-            <w:tcW w:w="2752" w:type="dxa"/>
+            <w:tcW w:w="3798" w:type="dxa"/>
             <w:vAlign w:val="center"/>
           </w:tcPr>
           <w:p>
@@ -25765,7 +25768,7 @@
         </w:tc>
         <w:tc>
           <w:tcPr>
-            <w:tcW w:w="8264" w:type="dxa"/>
+            <w:tcW w:w="7218" w:type="dxa"/>
             <w:vAlign w:val="center"/>
           </w:tcPr>
           <w:p>
@@ -25829,7 +25832,7 @@
       <w:tr>
         <w:tc>
           <w:tcPr>
-            <w:tcW w:w="2752" w:type="dxa"/>
+            <w:tcW w:w="3798" w:type="dxa"/>
             <w:vAlign w:val="center"/>
           </w:tcPr>
           <w:p>
@@ -25850,7 +25853,7 @@
         </w:tc>
         <w:tc>
           <w:tcPr>
-            <w:tcW w:w="8264" w:type="dxa"/>
+            <w:tcW w:w="7218" w:type="dxa"/>
             <w:vAlign w:val="center"/>
           </w:tcPr>
           <w:p>
@@ -25880,7 +25883,7 @@
       <w:tr>
         <w:tc>
           <w:tcPr>
-            <w:tcW w:w="2752" w:type="dxa"/>
+            <w:tcW w:w="3798" w:type="dxa"/>
             <w:vAlign w:val="center"/>
           </w:tcPr>
           <w:p>
@@ -25901,7 +25904,7 @@
         </w:tc>
         <w:tc>
           <w:tcPr>
-            <w:tcW w:w="8264" w:type="dxa"/>
+            <w:tcW w:w="7218" w:type="dxa"/>
             <w:vAlign w:val="center"/>
           </w:tcPr>
           <w:p>
@@ -25938,7 +25941,7 @@
       <w:tr>
         <w:tc>
           <w:tcPr>
-            <w:tcW w:w="2752" w:type="dxa"/>
+            <w:tcW w:w="3798" w:type="dxa"/>
             <w:vAlign w:val="center"/>
           </w:tcPr>
           <w:p>
@@ -25959,7 +25962,7 @@
         </w:tc>
         <w:tc>
           <w:tcPr>
-            <w:tcW w:w="8264" w:type="dxa"/>
+            <w:tcW w:w="7218" w:type="dxa"/>
             <w:vAlign w:val="center"/>
           </w:tcPr>
           <w:p>
@@ -26010,7 +26013,7 @@
       <w:tr>
         <w:tc>
           <w:tcPr>
-            <w:tcW w:w="2752" w:type="dxa"/>
+            <w:tcW w:w="3798" w:type="dxa"/>
             <w:vAlign w:val="center"/>
           </w:tcPr>
           <w:p>
@@ -26031,7 +26034,7 @@
         </w:tc>
         <w:tc>
           <w:tcPr>
-            <w:tcW w:w="8264" w:type="dxa"/>
+            <w:tcW w:w="7218" w:type="dxa"/>
             <w:vAlign w:val="center"/>
           </w:tcPr>
           <w:p>
@@ -26097,7 +26100,7 @@
       <w:tr>
         <w:tc>
           <w:tcPr>
-            <w:tcW w:w="2752" w:type="dxa"/>
+            <w:tcW w:w="3798" w:type="dxa"/>
             <w:vAlign w:val="center"/>
           </w:tcPr>
           <w:p>
@@ -26126,7 +26129,7 @@
         </w:tc>
         <w:tc>
           <w:tcPr>
-            <w:tcW w:w="8264" w:type="dxa"/>
+            <w:tcW w:w="7218" w:type="dxa"/>
             <w:vAlign w:val="center"/>
           </w:tcPr>
           <w:p>
@@ -26190,7 +26193,7 @@
       <w:tr>
         <w:tc>
           <w:tcPr>
-            <w:tcW w:w="2752" w:type="dxa"/>
+            <w:tcW w:w="3798" w:type="dxa"/>
             <w:vAlign w:val="center"/>
           </w:tcPr>
           <w:p>
@@ -26211,7 +26214,7 @@
         </w:tc>
         <w:tc>
           <w:tcPr>
-            <w:tcW w:w="8264" w:type="dxa"/>
+            <w:tcW w:w="7218" w:type="dxa"/>
             <w:vAlign w:val="center"/>
           </w:tcPr>
           <w:p>
@@ -26234,7 +26237,7 @@
       <w:tr>
         <w:tc>
           <w:tcPr>
-            <w:tcW w:w="2752" w:type="dxa"/>
+            <w:tcW w:w="3798" w:type="dxa"/>
             <w:vAlign w:val="center"/>
           </w:tcPr>
           <w:p>
@@ -26255,7 +26258,7 @@
         </w:tc>
         <w:tc>
           <w:tcPr>
-            <w:tcW w:w="8264" w:type="dxa"/>
+            <w:tcW w:w="7218" w:type="dxa"/>
             <w:vAlign w:val="center"/>
           </w:tcPr>
           <w:p>
@@ -26278,7 +26281,7 @@
       <w:tr>
         <w:tc>
           <w:tcPr>
-            <w:tcW w:w="2752" w:type="dxa"/>
+            <w:tcW w:w="3798" w:type="dxa"/>
             <w:vAlign w:val="center"/>
           </w:tcPr>
           <w:p>
@@ -26299,7 +26302,7 @@
         </w:tc>
         <w:tc>
           <w:tcPr>
-            <w:tcW w:w="8264" w:type="dxa"/>
+            <w:tcW w:w="7218" w:type="dxa"/>
             <w:vAlign w:val="center"/>
           </w:tcPr>
           <w:p>
@@ -26322,7 +26325,7 @@
       <w:tr>
         <w:tc>
           <w:tcPr>
-            <w:tcW w:w="2752" w:type="dxa"/>
+            <w:tcW w:w="3798" w:type="dxa"/>
             <w:vAlign w:val="center"/>
           </w:tcPr>
           <w:p>
@@ -26343,7 +26346,7 @@
         </w:tc>
         <w:tc>
           <w:tcPr>
-            <w:tcW w:w="8264" w:type="dxa"/>
+            <w:tcW w:w="7218" w:type="dxa"/>
             <w:vAlign w:val="center"/>
           </w:tcPr>
           <w:p>
@@ -26366,7 +26369,7 @@
       <w:tr>
         <w:tc>
           <w:tcPr>
-            <w:tcW w:w="2752" w:type="dxa"/>
+            <w:tcW w:w="3798" w:type="dxa"/>
             <w:vAlign w:val="center"/>
           </w:tcPr>
           <w:p>
@@ -26394,7 +26397,7 @@
         </w:tc>
         <w:tc>
           <w:tcPr>
-            <w:tcW w:w="8264" w:type="dxa"/>
+            <w:tcW w:w="7218" w:type="dxa"/>
             <w:vAlign w:val="center"/>
           </w:tcPr>
           <w:p>
@@ -26426,11 +26429,11 @@
       <w:pPr>
         <w:pStyle w:val="Heading1"/>
       </w:pPr>
-      <w:bookmarkStart w:id="44" w:name="_Toc440050605"/>
+      <w:bookmarkStart w:id="45" w:name="_Toc440050605"/>
       <w:r>
         <w:t>Toolkit Exit Codes</w:t>
       </w:r>
-      <w:bookmarkEnd w:id="44"/>
+      <w:bookmarkEnd w:id="45"/>
     </w:p>
     <w:p/>
     <w:p>
@@ -26851,12 +26854,12 @@
       <w:pPr>
         <w:pStyle w:val="Heading1"/>
       </w:pPr>
-      <w:bookmarkStart w:id="45" w:name="_Toc440050606"/>
+      <w:bookmarkStart w:id="46" w:name="_Toc440050606"/>
       <w:r>
         <w:lastRenderedPageBreak/>
         <w:t>Toolkit Functions</w:t>
       </w:r>
-      <w:bookmarkEnd w:id="45"/>
+      <w:bookmarkEnd w:id="46"/>
     </w:p>
     <w:p>
       <w:pPr>
@@ -26869,11 +26872,11 @@
       <w:pPr>
         <w:pStyle w:val="Heading3"/>
       </w:pPr>
-      <w:bookmarkStart w:id="46" w:name="_Toc440050607"/>
+      <w:bookmarkStart w:id="47" w:name="_Toc440050607"/>
       <w:r>
         <w:t>Convert-RegistryPath</w:t>
       </w:r>
-      <w:bookmarkEnd w:id="46"/>
+      <w:bookmarkEnd w:id="47"/>
     </w:p>
     <w:p>
       <w:r>
@@ -27026,14 +27029,14 @@
       <w:pPr>
         <w:pStyle w:val="Heading3"/>
       </w:pPr>
-      <w:bookmarkStart w:id="47" w:name="_Toc440050608"/>
+      <w:bookmarkStart w:id="48" w:name="_Toc440050608"/>
       <w:r>
         <w:t>ConvertTo-</w:t>
       </w:r>
       <w:r>
         <w:t xml:space="preserve"> NTAccountOrSID</w:t>
       </w:r>
-      <w:bookmarkEnd w:id="47"/>
+      <w:bookmarkEnd w:id="48"/>
     </w:p>
     <w:p>
       <w:r>
@@ -27263,11 +27266,11 @@
       <w:pPr>
         <w:pStyle w:val="Heading3"/>
       </w:pPr>
-      <w:bookmarkStart w:id="48" w:name="_Toc440050609"/>
+      <w:bookmarkStart w:id="49" w:name="_Toc440050609"/>
       <w:r>
         <w:t>Copy-File</w:t>
       </w:r>
-      <w:bookmarkEnd w:id="48"/>
+      <w:bookmarkEnd w:id="49"/>
     </w:p>
     <w:p>
       <w:r>
@@ -27460,11 +27463,11 @@
       <w:pPr>
         <w:pStyle w:val="Heading3"/>
       </w:pPr>
-      <w:bookmarkStart w:id="49" w:name="_Toc440050610"/>
+      <w:bookmarkStart w:id="50" w:name="_Toc440050610"/>
       <w:r>
         <w:t>Enable-TerminalServerInstallMode</w:t>
       </w:r>
-      <w:bookmarkEnd w:id="49"/>
+      <w:bookmarkEnd w:id="50"/>
     </w:p>
     <w:p>
       <w:r>
@@ -27552,11 +27555,11 @@
       <w:pPr>
         <w:pStyle w:val="Heading3"/>
       </w:pPr>
-      <w:bookmarkStart w:id="50" w:name="_Toc440050611"/>
+      <w:bookmarkStart w:id="51" w:name="_Toc440050611"/>
       <w:r>
         <w:t>Execute-MSI</w:t>
       </w:r>
-      <w:bookmarkEnd w:id="50"/>
+      <w:bookmarkEnd w:id="51"/>
     </w:p>
     <w:p>
       <w:r>
@@ -28219,11 +28222,11 @@
       <w:pPr>
         <w:pStyle w:val="Heading3"/>
       </w:pPr>
-      <w:bookmarkStart w:id="51" w:name="_Toc440050612"/>
+      <w:bookmarkStart w:id="52" w:name="_Toc440050612"/>
       <w:r>
         <w:t>Execute-Process</w:t>
       </w:r>
-      <w:bookmarkEnd w:id="51"/>
+      <w:bookmarkEnd w:id="52"/>
     </w:p>
     <w:p>
       <w:r>
@@ -28769,11 +28772,11 @@
       <w:pPr>
         <w:pStyle w:val="Heading3"/>
       </w:pPr>
-      <w:bookmarkStart w:id="52" w:name="_Toc440050613"/>
+      <w:bookmarkStart w:id="53" w:name="_Toc440050613"/>
       <w:r>
         <w:t>Execute-ProcessAsUser</w:t>
       </w:r>
-      <w:bookmarkEnd w:id="52"/>
+      <w:bookmarkEnd w:id="53"/>
     </w:p>
     <w:p>
       <w:r>
@@ -28902,7 +28905,44 @@
     </w:p>
     <w:p>
       <w:pPr>
+        <w:ind w:firstLine="720"/>
+        <w:rPr>
+          <w:i/>
+        </w:rPr>
+      </w:pPr>
+      <w:r>
+        <w:rPr>
+          <w:i/>
+        </w:rPr>
+        <w:t xml:space="preserve">SecureParameters </w:t>
+      </w:r>
+    </w:p>
+    <w:p>
+      <w:pPr>
         <w:ind w:left="720"/>
+      </w:pPr>
+      <w:r>
+        <w:t>Hides</w:t>
+      </w:r>
+      <w:r>
+        <w:t xml:space="preserve"> all</w:t>
+      </w:r>
+      <w:r>
+        <w:t xml:space="preserve"> </w:t>
+      </w:r>
+      <w:r>
+        <w:t>parameters</w:t>
+      </w:r>
+      <w:r>
+        <w:t xml:space="preserve"> passed to the executable from the Toolkit log file</w:t>
+      </w:r>
+      <w:r>
+        <w:t>. Default is false.</w:t>
+      </w:r>
+    </w:p>
+    <w:p>
+      <w:pPr>
+        <w:ind w:left="720"/>
         <w:rPr>
           <w:i/>
         </w:rPr>
@@ -29026,6 +29066,7 @@
         <w:ind w:firstLine="720"/>
       </w:pPr>
       <w:r>
+        <w:lastRenderedPageBreak/>
         <w:t>-------------------------- EXAMPLE 1 --------------------------</w:t>
       </w:r>
     </w:p>
@@ -29034,7 +29075,6 @@
         <w:ind w:left="720"/>
       </w:pPr>
       <w:r>
-        <w:lastRenderedPageBreak/>
         <w:t>C:\PS&gt;</w:t>
       </w:r>
       <w:r>
@@ -29083,11 +29123,11 @@
       <w:pPr>
         <w:pStyle w:val="Heading3"/>
       </w:pPr>
-      <w:bookmarkStart w:id="53" w:name="_Toc440050614"/>
+      <w:bookmarkStart w:id="54" w:name="_Toc440050614"/>
       <w:r>
         <w:t>Exit-Script</w:t>
       </w:r>
-      <w:bookmarkEnd w:id="53"/>
+      <w:bookmarkEnd w:id="54"/>
     </w:p>
     <w:p>
       <w:r>
@@ -29279,11 +29319,11 @@
       <w:pPr>
         <w:pStyle w:val="Heading3"/>
       </w:pPr>
-      <w:bookmarkStart w:id="54" w:name="_Toc440050615"/>
+      <w:bookmarkStart w:id="55" w:name="_Toc440050615"/>
       <w:r>
         <w:t>Disable-TerminalServerInstallMode</w:t>
       </w:r>
-      <w:bookmarkEnd w:id="54"/>
+      <w:bookmarkEnd w:id="55"/>
     </w:p>
     <w:p>
       <w:r>
@@ -29328,6 +29368,7 @@
         <w:rPr>
           <w:b/>
         </w:rPr>
+        <w:lastRenderedPageBreak/>
         <w:t>Examples:</w:t>
       </w:r>
       <w:r>
@@ -29339,7 +29380,348 @@
         <w:ind w:firstLine="720"/>
       </w:pPr>
       <w:r>
+        <w:t>-------------------------- EXAMPLE 1 --------------------------</w:t>
+      </w:r>
+    </w:p>
+    <w:p>
+      <w:pPr>
+        <w:ind w:firstLine="720"/>
+      </w:pPr>
+      <w:r>
+        <w:t>C:\PS&gt;Disable-TerminalServerInstallMode</w:t>
+      </w:r>
+    </w:p>
+    <w:p>
+      <w:pPr>
+        <w:pStyle w:val="Heading3"/>
+      </w:pPr>
+      <w:bookmarkStart w:id="56" w:name="_Toc440050616"/>
+      <w:r>
+        <w:t>Get-FileVersion</w:t>
+      </w:r>
+      <w:bookmarkEnd w:id="56"/>
+    </w:p>
+    <w:p>
+      <w:r>
+        <w:rPr>
+          <w:b/>
+        </w:rPr>
+        <w:t>Synopsis:</w:t>
+      </w:r>
+      <w:r>
+        <w:t xml:space="preserve"> Gets the version of the specified file</w:t>
+      </w:r>
+    </w:p>
+    <w:p>
+      <w:r>
+        <w:rPr>
+          <w:b/>
+        </w:rPr>
+        <w:t>Description</w:t>
+      </w:r>
+      <w:r>
+        <w:t xml:space="preserve">: </w:t>
+      </w:r>
+    </w:p>
+    <w:p>
+      <w:pPr>
+        <w:ind w:firstLine="720"/>
+      </w:pPr>
+      <w:r>
+        <w:t>Gets the version of the specified file</w:t>
+      </w:r>
+    </w:p>
+    <w:p>
+      <w:r>
+        <w:rPr>
+          <w:b/>
+        </w:rPr>
+        <w:t>Parameter:</w:t>
+      </w:r>
+    </w:p>
+    <w:p>
+      <w:pPr>
+        <w:ind w:firstLine="720"/>
+        <w:rPr>
+          <w:i/>
+        </w:rPr>
+      </w:pPr>
+      <w:r>
+        <w:rPr>
+          <w:i/>
+        </w:rPr>
+        <w:t>File</w:t>
+      </w:r>
+    </w:p>
+    <w:p>
+      <w:pPr>
+        <w:ind w:firstLine="720"/>
+      </w:pPr>
+      <w:r>
+        <w:t>Path of the file</w:t>
+      </w:r>
+    </w:p>
+    <w:p>
+      <w:pPr>
+        <w:ind w:firstLine="720"/>
+        <w:rPr>
+          <w:i/>
+        </w:rPr>
+      </w:pPr>
+      <w:r>
+        <w:rPr>
+          <w:i/>
+        </w:rPr>
+        <w:t>ContinueOnError</w:t>
+      </w:r>
+    </w:p>
+    <w:p>
+      <w:pPr>
+        <w:ind w:firstLine="720"/>
+      </w:pPr>
+      <w:r>
+        <w:t>Continue if an error is encountered</w:t>
+      </w:r>
+    </w:p>
+    <w:p>
+      <w:r>
+        <w:rPr>
+          <w:b/>
+        </w:rPr>
+        <w:t>Examples:</w:t>
+      </w:r>
+      <w:r>
+        <w:t xml:space="preserve"> </w:t>
+      </w:r>
+    </w:p>
+    <w:p>
+      <w:pPr>
+        <w:ind w:firstLine="720"/>
+      </w:pPr>
+      <w:r>
+        <w:t>-------------------------- EXAMPLE 1 --------------------------</w:t>
+      </w:r>
+    </w:p>
+    <w:p>
+      <w:pPr>
+        <w:ind w:firstLine="720"/>
+      </w:pPr>
+      <w:r>
+        <w:t>C:\PS&gt;</w:t>
+      </w:r>
+      <w:r>
+        <w:t>Get-FileVersion -File "$envProgramFilesX86\Adobe\Reader 11.0\Reader\AcroRd32.exe"</w:t>
+      </w:r>
+    </w:p>
+    <w:p>
+      <w:pPr>
+        <w:pStyle w:val="Heading3"/>
+      </w:pPr>
+      <w:bookmarkStart w:id="57" w:name="_Toc440050617"/>
+      <w:r>
+        <w:t>Get-HardwarePlatform</w:t>
+      </w:r>
+      <w:bookmarkEnd w:id="57"/>
+    </w:p>
+    <w:p>
+      <w:r>
+        <w:rPr>
+          <w:b/>
+        </w:rPr>
+        <w:t>Synopsis:</w:t>
+      </w:r>
+      <w:r>
+        <w:t xml:space="preserve"> Retrieves information about the hardware platform (physical or virtual)</w:t>
+      </w:r>
+    </w:p>
+    <w:p>
+      <w:r>
+        <w:rPr>
+          <w:b/>
+        </w:rPr>
+        <w:t>Description</w:t>
+      </w:r>
+      <w:r>
+        <w:t xml:space="preserve">: </w:t>
+      </w:r>
+    </w:p>
+    <w:p>
+      <w:pPr>
+        <w:ind w:firstLine="720"/>
+      </w:pPr>
+      <w:r>
+        <w:t>Retrieves information about the hardware platform (physical or virtual)</w:t>
+      </w:r>
+    </w:p>
+    <w:p>
+      <w:r>
+        <w:rPr>
+          <w:b/>
+        </w:rPr>
+        <w:t>Parameter:</w:t>
+      </w:r>
+    </w:p>
+    <w:p>
+      <w:pPr>
+        <w:ind w:firstLine="720"/>
+        <w:rPr>
+          <w:i/>
+        </w:rPr>
+      </w:pPr>
+      <w:r>
+        <w:rPr>
+          <w:i/>
+        </w:rPr>
+        <w:t>ContinueOnError</w:t>
+      </w:r>
+    </w:p>
+    <w:p>
+      <w:pPr>
+        <w:ind w:firstLine="720"/>
+      </w:pPr>
+      <w:r>
+        <w:t>Continue if an error is encountered</w:t>
+      </w:r>
+    </w:p>
+    <w:p>
+      <w:r>
+        <w:rPr>
+          <w:b/>
+        </w:rPr>
+        <w:t>Examples:</w:t>
+      </w:r>
+      <w:r>
+        <w:t xml:space="preserve"> </w:t>
+      </w:r>
+    </w:p>
+    <w:p>
+      <w:pPr>
+        <w:ind w:firstLine="720"/>
+      </w:pPr>
+      <w:r>
+        <w:t>-------------------------- EXAMPLE 1 --------------------------</w:t>
+      </w:r>
+    </w:p>
+    <w:p>
+      <w:pPr>
+        <w:ind w:firstLine="720"/>
+      </w:pPr>
+      <w:r>
+        <w:t>C:\PS&gt;Get-HardwarePlatform</w:t>
+      </w:r>
+    </w:p>
+    <w:p>
+      <w:pPr>
+        <w:pStyle w:val="Heading3"/>
+      </w:pPr>
+      <w:bookmarkStart w:id="58" w:name="_Toc440050618"/>
+      <w:r>
+        <w:t>Get-FreeDiskSpace</w:t>
+      </w:r>
+      <w:bookmarkEnd w:id="58"/>
+    </w:p>
+    <w:p>
+      <w:r>
+        <w:rPr>
+          <w:b/>
+        </w:rPr>
+        <w:t>Synopsis:</w:t>
+      </w:r>
+      <w:r>
+        <w:t xml:space="preserve"> </w:t>
+      </w:r>
+      <w:r>
+        <w:t>Retrieves the free disk space in MB on a particular drive (defaults to system drive)</w:t>
+      </w:r>
+    </w:p>
+    <w:p>
+      <w:r>
+        <w:rPr>
+          <w:b/>
+        </w:rPr>
+        <w:t>Description</w:t>
+      </w:r>
+      <w:r>
+        <w:t xml:space="preserve">: </w:t>
+      </w:r>
+    </w:p>
+    <w:p>
+      <w:pPr>
+        <w:ind w:firstLine="720"/>
+      </w:pPr>
+      <w:r>
+        <w:t>Retrieves the free disk space in MB on a particular drive (defaults to system drive)</w:t>
+      </w:r>
+    </w:p>
+    <w:p>
+      <w:r>
+        <w:rPr>
+          <w:b/>
+        </w:rPr>
+        <w:t>Parameter:</w:t>
+      </w:r>
+    </w:p>
+    <w:p>
+      <w:pPr>
+        <w:ind w:firstLine="720"/>
+        <w:rPr>
+          <w:i/>
+        </w:rPr>
+      </w:pPr>
+      <w:r>
+        <w:rPr>
+          <w:i/>
+        </w:rPr>
+        <w:t>Drive</w:t>
+      </w:r>
+    </w:p>
+    <w:p>
+      <w:pPr>
+        <w:ind w:firstLine="720"/>
+      </w:pPr>
+      <w:r>
         <w:lastRenderedPageBreak/>
+        <w:t>Drive to check free disk space on</w:t>
+      </w:r>
+    </w:p>
+    <w:p>
+      <w:pPr>
+        <w:ind w:firstLine="720"/>
+        <w:rPr>
+          <w:i/>
+        </w:rPr>
+      </w:pPr>
+      <w:r>
+        <w:rPr>
+          <w:i/>
+        </w:rPr>
+        <w:t>ContinueOnError</w:t>
+      </w:r>
+    </w:p>
+    <w:p>
+      <w:pPr>
+        <w:ind w:firstLine="720"/>
+      </w:pPr>
+      <w:r>
+        <w:t>Continue if an error is encountered</w:t>
+      </w:r>
+    </w:p>
+    <w:p>
+      <w:r>
+        <w:rPr>
+          <w:b/>
+        </w:rPr>
+        <w:t>Examples:</w:t>
+      </w:r>
+      <w:r>
+        <w:t xml:space="preserve"> </w:t>
+      </w:r>
+    </w:p>
+    <w:p>
+      <w:pPr>
+        <w:ind w:firstLine="720"/>
+      </w:pPr>
+      <w:r>
         <w:t>-------------------------- EXAMPLE 1 --------------------------</w:t>
       </w:r>
     </w:p>
@@ -29348,18 +29730,21 @@
         <w:ind w:firstLine="720"/>
       </w:pPr>
       <w:r>
-        <w:t>C:\PS&gt;Disable-TerminalServerInstallMode</w:t>
+        <w:t>C:\PS&gt;</w:t>
+      </w:r>
+      <w:r>
+        <w:t xml:space="preserve"> Get-FreeDiskSpace -Drive "C:"</w:t>
       </w:r>
     </w:p>
     <w:p>
       <w:pPr>
         <w:pStyle w:val="Heading3"/>
       </w:pPr>
-      <w:bookmarkStart w:id="55" w:name="_Toc440050616"/>
-      <w:r>
-        <w:t>Get-FileVersion</w:t>
-      </w:r>
-      <w:bookmarkEnd w:id="55"/>
+      <w:bookmarkStart w:id="59" w:name="_Toc440050619"/>
+      <w:r>
+        <w:t>Get-IniValue</w:t>
+      </w:r>
+      <w:bookmarkEnd w:id="59"/>
     </w:p>
     <w:p>
       <w:r>
@@ -29369,7 +29754,10 @@
         <w:t>Synopsis:</w:t>
       </w:r>
       <w:r>
-        <w:t xml:space="preserve"> Gets the version of the specified file</w:t>
+        <w:t xml:space="preserve"> </w:t>
+      </w:r>
+      <w:r>
+        <w:t>Parses an INI file and returns the value of the specified section and key.</w:t>
       </w:r>
     </w:p>
     <w:p>
@@ -29388,7 +29776,7 @@
         <w:ind w:firstLine="720"/>
       </w:pPr>
       <w:r>
-        <w:t>Gets the version of the specified file</w:t>
+        <w:t>Parses an INI file and returns the value of the specified section and key.</w:t>
       </w:r>
     </w:p>
     <w:p>
@@ -29410,15 +29798,71 @@
         <w:rPr>
           <w:i/>
         </w:rPr>
-        <w:t>File</w:t>
-      </w:r>
-    </w:p>
-    <w:p>
-      <w:pPr>
-        <w:ind w:firstLine="720"/>
-      </w:pPr>
-      <w:r>
-        <w:t>Path of the file</w:t>
+        <w:t>FilePath</w:t>
+      </w:r>
+    </w:p>
+    <w:p>
+      <w:pPr>
+        <w:ind w:firstLine="720"/>
+      </w:pPr>
+      <w:r>
+        <w:t>Path to the INI file</w:t>
+      </w:r>
+    </w:p>
+    <w:p>
+      <w:pPr>
+        <w:ind w:firstLine="720"/>
+        <w:rPr>
+          <w:i/>
+        </w:rPr>
+      </w:pPr>
+      <w:r>
+        <w:rPr>
+          <w:i/>
+        </w:rPr>
+        <w:t>Section</w:t>
+      </w:r>
+    </w:p>
+    <w:p>
+      <w:pPr>
+        <w:ind w:firstLine="720"/>
+      </w:pPr>
+      <w:r>
+        <w:t xml:space="preserve">Section within the </w:t>
+      </w:r>
+      <w:r>
+        <w:t>INI</w:t>
+      </w:r>
+      <w:r>
+        <w:t xml:space="preserve"> file</w:t>
+      </w:r>
+    </w:p>
+    <w:p>
+      <w:pPr>
+        <w:ind w:firstLine="720"/>
+        <w:rPr>
+          <w:i/>
+        </w:rPr>
+      </w:pPr>
+      <w:r>
+        <w:rPr>
+          <w:i/>
+        </w:rPr>
+        <w:t>Key</w:t>
+      </w:r>
+    </w:p>
+    <w:p>
+      <w:pPr>
+        <w:ind w:firstLine="720"/>
+      </w:pPr>
+      <w:r>
+        <w:t xml:space="preserve">Key within the section of the </w:t>
+      </w:r>
+      <w:r>
+        <w:t>INI</w:t>
+      </w:r>
+      <w:r>
+        <w:t xml:space="preserve"> file</w:t>
       </w:r>
     </w:p>
     <w:p>
@@ -29464,428 +29908,24 @@
     </w:p>
     <w:p>
       <w:pPr>
-        <w:ind w:firstLine="720"/>
+        <w:ind w:left="720"/>
       </w:pPr>
       <w:r>
         <w:t>C:\PS&gt;</w:t>
       </w:r>
       <w:r>
-        <w:t>Get-FileVersion -File "$envProgramFilesX86\Adobe\Reader 11.0\Reader\AcroRd32.exe"</w:t>
+        <w:t xml:space="preserve"> Get-IniValue -FilePath "$envProgramFilesX86\IBM\Notes\notes.ini" -Section 'Notes' -Key 'KeyFileName'</w:t>
       </w:r>
     </w:p>
     <w:p>
       <w:pPr>
         <w:pStyle w:val="Heading3"/>
       </w:pPr>
-      <w:bookmarkStart w:id="56" w:name="_Toc440050617"/>
-      <w:r>
-        <w:t>Get-HardwarePlatform</w:t>
-      </w:r>
-      <w:bookmarkEnd w:id="56"/>
-    </w:p>
-    <w:p>
-      <w:r>
-        <w:rPr>
-          <w:b/>
-        </w:rPr>
-        <w:t>Synopsis:</w:t>
-      </w:r>
-      <w:r>
-        <w:t xml:space="preserve"> Retrieves information about the hardware platform (physical or virtual)</w:t>
-      </w:r>
-    </w:p>
-    <w:p>
-      <w:r>
-        <w:rPr>
-          <w:b/>
-        </w:rPr>
-        <w:t>Description</w:t>
-      </w:r>
-      <w:r>
-        <w:t xml:space="preserve">: </w:t>
-      </w:r>
-    </w:p>
-    <w:p>
-      <w:pPr>
-        <w:ind w:firstLine="720"/>
-      </w:pPr>
-      <w:r>
-        <w:t>Retrieves information about the hardware platform (physical or virtual)</w:t>
-      </w:r>
-    </w:p>
-    <w:p>
-      <w:r>
-        <w:rPr>
-          <w:b/>
-        </w:rPr>
-        <w:t>Parameter:</w:t>
-      </w:r>
-    </w:p>
-    <w:p>
-      <w:pPr>
-        <w:ind w:firstLine="720"/>
-        <w:rPr>
-          <w:i/>
-        </w:rPr>
-      </w:pPr>
-      <w:r>
-        <w:rPr>
-          <w:i/>
-        </w:rPr>
-        <w:t>ContinueOnError</w:t>
-      </w:r>
-    </w:p>
-    <w:p>
-      <w:pPr>
-        <w:ind w:firstLine="720"/>
-      </w:pPr>
-      <w:r>
-        <w:t>Continue if an error is encountered</w:t>
-      </w:r>
-    </w:p>
-    <w:p>
-      <w:r>
-        <w:rPr>
-          <w:b/>
-        </w:rPr>
-        <w:t>Examples:</w:t>
-      </w:r>
-      <w:r>
-        <w:t xml:space="preserve"> </w:t>
-      </w:r>
-    </w:p>
-    <w:p>
-      <w:pPr>
-        <w:ind w:firstLine="720"/>
-      </w:pPr>
-      <w:r>
-        <w:t>-------------------------- EXAMPLE 1 --------------------------</w:t>
-      </w:r>
-    </w:p>
-    <w:p>
-      <w:pPr>
-        <w:ind w:firstLine="720"/>
-      </w:pPr>
-      <w:r>
-        <w:t>C:\PS&gt;Get-HardwarePlatform</w:t>
-      </w:r>
-    </w:p>
-    <w:p>
-      <w:pPr>
-        <w:pStyle w:val="Heading3"/>
-      </w:pPr>
-      <w:bookmarkStart w:id="57" w:name="_Toc440050618"/>
-      <w:r>
-        <w:t>Get-FreeDiskSpace</w:t>
-      </w:r>
-      <w:bookmarkEnd w:id="57"/>
-    </w:p>
-    <w:p>
-      <w:r>
-        <w:rPr>
-          <w:b/>
-        </w:rPr>
-        <w:t>Synopsis:</w:t>
-      </w:r>
-      <w:r>
-        <w:t xml:space="preserve"> </w:t>
-      </w:r>
-      <w:r>
-        <w:t>Retrieves the free disk space in MB on a particular drive (defaults to system drive)</w:t>
-      </w:r>
-    </w:p>
-    <w:p>
-      <w:r>
-        <w:rPr>
-          <w:b/>
-        </w:rPr>
-        <w:t>Description</w:t>
-      </w:r>
-      <w:r>
-        <w:t xml:space="preserve">: </w:t>
-      </w:r>
-    </w:p>
-    <w:p>
-      <w:pPr>
-        <w:ind w:firstLine="720"/>
-      </w:pPr>
-      <w:r>
-        <w:t>Retrieves the free disk space in MB on a particular drive (defaults to system drive)</w:t>
-      </w:r>
-    </w:p>
-    <w:p>
-      <w:r>
-        <w:rPr>
-          <w:b/>
-        </w:rPr>
-        <w:t>Parameter:</w:t>
-      </w:r>
-    </w:p>
-    <w:p>
-      <w:pPr>
-        <w:ind w:firstLine="720"/>
-        <w:rPr>
-          <w:i/>
-        </w:rPr>
-      </w:pPr>
-      <w:r>
-        <w:rPr>
-          <w:i/>
-        </w:rPr>
-        <w:t>Drive</w:t>
-      </w:r>
-    </w:p>
-    <w:p>
-      <w:pPr>
-        <w:ind w:firstLine="720"/>
-      </w:pPr>
-      <w:r>
-        <w:t>Drive to check free disk space on</w:t>
-      </w:r>
-    </w:p>
-    <w:p>
-      <w:pPr>
-        <w:ind w:firstLine="720"/>
-        <w:rPr>
-          <w:i/>
-        </w:rPr>
-      </w:pPr>
-      <w:r>
-        <w:rPr>
-          <w:i/>
-        </w:rPr>
-        <w:lastRenderedPageBreak/>
-        <w:t>ContinueOnError</w:t>
-      </w:r>
-    </w:p>
-    <w:p>
-      <w:pPr>
-        <w:ind w:firstLine="720"/>
-      </w:pPr>
-      <w:r>
-        <w:t>Continue if an error is encountered</w:t>
-      </w:r>
-    </w:p>
-    <w:p>
-      <w:r>
-        <w:rPr>
-          <w:b/>
-        </w:rPr>
-        <w:t>Examples:</w:t>
-      </w:r>
-      <w:r>
-        <w:t xml:space="preserve"> </w:t>
-      </w:r>
-    </w:p>
-    <w:p>
-      <w:pPr>
-        <w:ind w:firstLine="720"/>
-      </w:pPr>
-      <w:r>
-        <w:t>-------------------------- EXAMPLE 1 --------------------------</w:t>
-      </w:r>
-    </w:p>
-    <w:p>
-      <w:pPr>
-        <w:ind w:firstLine="720"/>
-      </w:pPr>
-      <w:r>
-        <w:t>C:\PS&gt;</w:t>
-      </w:r>
-      <w:r>
-        <w:t xml:space="preserve"> Get-FreeDiskSpace -Drive "C:"</w:t>
-      </w:r>
-    </w:p>
-    <w:p>
-      <w:pPr>
-        <w:pStyle w:val="Heading3"/>
-      </w:pPr>
-      <w:bookmarkStart w:id="58" w:name="_Toc440050619"/>
-      <w:r>
-        <w:t>Get-IniValue</w:t>
-      </w:r>
-      <w:bookmarkEnd w:id="58"/>
-    </w:p>
-    <w:p>
-      <w:r>
-        <w:rPr>
-          <w:b/>
-        </w:rPr>
-        <w:t>Synopsis:</w:t>
-      </w:r>
-      <w:r>
-        <w:t xml:space="preserve"> </w:t>
-      </w:r>
-      <w:r>
-        <w:t>Parses an INI file and returns the value of the specified section and key.</w:t>
-      </w:r>
-    </w:p>
-    <w:p>
-      <w:r>
-        <w:rPr>
-          <w:b/>
-        </w:rPr>
-        <w:t>Description</w:t>
-      </w:r>
-      <w:r>
-        <w:t xml:space="preserve">: </w:t>
-      </w:r>
-    </w:p>
-    <w:p>
-      <w:pPr>
-        <w:ind w:firstLine="720"/>
-      </w:pPr>
-      <w:r>
-        <w:t>Parses an INI file and returns the value of the specified section and key.</w:t>
-      </w:r>
-    </w:p>
-    <w:p>
-      <w:r>
-        <w:rPr>
-          <w:b/>
-        </w:rPr>
-        <w:t>Parameter:</w:t>
-      </w:r>
-    </w:p>
-    <w:p>
-      <w:pPr>
-        <w:ind w:firstLine="720"/>
-        <w:rPr>
-          <w:i/>
-        </w:rPr>
-      </w:pPr>
-      <w:r>
-        <w:rPr>
-          <w:i/>
-        </w:rPr>
-        <w:t>FilePath</w:t>
-      </w:r>
-    </w:p>
-    <w:p>
-      <w:pPr>
-        <w:ind w:firstLine="720"/>
-      </w:pPr>
-      <w:r>
-        <w:t>Path to the INI file</w:t>
-      </w:r>
-    </w:p>
-    <w:p>
-      <w:pPr>
-        <w:ind w:firstLine="720"/>
-        <w:rPr>
-          <w:i/>
-        </w:rPr>
-      </w:pPr>
-      <w:r>
-        <w:rPr>
-          <w:i/>
-        </w:rPr>
-        <w:t>Section</w:t>
-      </w:r>
-    </w:p>
-    <w:p>
-      <w:pPr>
-        <w:ind w:firstLine="720"/>
-      </w:pPr>
-      <w:r>
-        <w:t xml:space="preserve">Section within the </w:t>
-      </w:r>
-      <w:r>
-        <w:t>INI</w:t>
-      </w:r>
-      <w:r>
-        <w:t xml:space="preserve"> file</w:t>
-      </w:r>
-    </w:p>
-    <w:p>
-      <w:pPr>
-        <w:ind w:firstLine="720"/>
-        <w:rPr>
-          <w:i/>
-        </w:rPr>
-      </w:pPr>
-      <w:r>
-        <w:rPr>
-          <w:i/>
-        </w:rPr>
-        <w:t>Key</w:t>
-      </w:r>
-    </w:p>
-    <w:p>
-      <w:pPr>
-        <w:ind w:firstLine="720"/>
-      </w:pPr>
-      <w:r>
-        <w:t xml:space="preserve">Key within the section of the </w:t>
-      </w:r>
-      <w:r>
-        <w:t>INI</w:t>
-      </w:r>
-      <w:r>
-        <w:t xml:space="preserve"> file</w:t>
-      </w:r>
-    </w:p>
-    <w:p>
-      <w:pPr>
-        <w:ind w:firstLine="720"/>
-        <w:rPr>
-          <w:i/>
-        </w:rPr>
-      </w:pPr>
-      <w:r>
-        <w:rPr>
-          <w:i/>
-        </w:rPr>
-        <w:t>ContinueOnError</w:t>
-      </w:r>
-    </w:p>
-    <w:p>
-      <w:pPr>
-        <w:ind w:firstLine="720"/>
-      </w:pPr>
-      <w:r>
-        <w:t>Continue if an error is encountered</w:t>
-      </w:r>
-    </w:p>
-    <w:p>
-      <w:r>
-        <w:rPr>
-          <w:b/>
-        </w:rPr>
-        <w:t>Examples:</w:t>
-      </w:r>
-      <w:r>
-        <w:t xml:space="preserve"> </w:t>
-      </w:r>
-    </w:p>
-    <w:p>
-      <w:pPr>
-        <w:ind w:firstLine="720"/>
-      </w:pPr>
-      <w:r>
-        <w:t>-------------------------- EXAMPLE 1 --------------------------</w:t>
-      </w:r>
-    </w:p>
-    <w:p>
-      <w:pPr>
-        <w:ind w:left="720"/>
-      </w:pPr>
-      <w:r>
-        <w:t>C:\PS&gt;</w:t>
-      </w:r>
-      <w:r>
-        <w:t xml:space="preserve"> Get-IniValue -FilePath "$envProgramFilesX86\IBM\Notes\notes.ini" -Section 'Notes' -Key 'KeyFileName'</w:t>
-      </w:r>
-    </w:p>
-    <w:p>
-      <w:pPr>
-        <w:pStyle w:val="Heading3"/>
-      </w:pPr>
-      <w:bookmarkStart w:id="59" w:name="_Toc440050620"/>
+      <w:bookmarkStart w:id="60" w:name="_Toc440050620"/>
       <w:r>
         <w:t>Get-InstalledApplication</w:t>
       </w:r>
-      <w:bookmarkEnd w:id="59"/>
+      <w:bookmarkEnd w:id="60"/>
     </w:p>
     <w:p>
       <w:r>
@@ -30143,14 +30183,14 @@
       <w:pPr>
         <w:pStyle w:val="Heading3"/>
       </w:pPr>
-      <w:bookmarkStart w:id="60" w:name="_Toc440050621"/>
+      <w:bookmarkStart w:id="61" w:name="_Toc440050621"/>
       <w:r>
         <w:t>Get-</w:t>
       </w:r>
       <w:r>
         <w:t xml:space="preserve"> LoggedOnUser</w:t>
       </w:r>
-      <w:bookmarkEnd w:id="60"/>
+      <w:bookmarkEnd w:id="61"/>
     </w:p>
     <w:p>
       <w:r>
@@ -30509,11 +30549,11 @@
       <w:pPr>
         <w:pStyle w:val="Heading3"/>
       </w:pPr>
-      <w:bookmarkStart w:id="61" w:name="_Toc440050622"/>
+      <w:bookmarkStart w:id="62" w:name="_Toc440050622"/>
       <w:r>
         <w:t>Get-PendingReboot</w:t>
       </w:r>
-      <w:bookmarkEnd w:id="61"/>
+      <w:bookmarkEnd w:id="62"/>
     </w:p>
     <w:p>
       <w:r>
@@ -30697,11 +30737,11 @@
       <w:pPr>
         <w:pStyle w:val="Heading3"/>
       </w:pPr>
-      <w:bookmarkStart w:id="62" w:name="_Toc440050623"/>
+      <w:bookmarkStart w:id="63" w:name="_Toc440050623"/>
       <w:r>
         <w:t>Get-RegistryKey</w:t>
       </w:r>
-      <w:bookmarkEnd w:id="62"/>
+      <w:bookmarkEnd w:id="63"/>
     </w:p>
     <w:p>
       <w:r>
@@ -30981,13 +31021,7 @@
         <w:ind w:firstLine="720"/>
       </w:pPr>
       <w:r>
-        <w:t>----</w:t>
-      </w:r>
-      <w:r>
-        <w:t>---------------------- EXAMPLE 4</w:t>
-      </w:r>
-      <w:r>
-        <w:t xml:space="preserve"> --------------------------</w:t>
+        <w:t>-------------------------- EXAMPLE 4 --------------------------</w:t>
       </w:r>
     </w:p>
     <w:p>
@@ -31002,8 +31036,6 @@
       <w:pPr>
         <w:ind w:firstLine="720"/>
       </w:pPr>
-      <w:bookmarkStart w:id="63" w:name="_GoBack"/>
-      <w:bookmarkEnd w:id="63"/>
       <w:r>
         <w:t>Returns %ProgramFiles%\Java instead of C:\Program Files\Java</w:t>
       </w:r>
@@ -31013,13 +31045,7 @@
         <w:ind w:firstLine="720"/>
       </w:pPr>
       <w:r>
-        <w:t>----</w:t>
-      </w:r>
-      <w:r>
-        <w:t>---------------------- EXAMPLE 5</w:t>
-      </w:r>
-      <w:r>
-        <w:t xml:space="preserve"> --------------------------</w:t>
+        <w:t>-------------------------- EXAMPLE 5 --------------------------</w:t>
       </w:r>
     </w:p>
     <w:p>
@@ -40940,7 +40966,7 @@
 </file>
 
 <file path=word/endnotes.xml><?xml version="1.0" encoding="utf-8"?>
-<w:endnotes xmlns:wpc="http://schemas.microsoft.com/office/word/2010/wordprocessingCanvas" xmlns:cx="http://schemas.microsoft.com/office/drawing/2014/chartex" xmlns:cx1="http://schemas.microsoft.com/office/drawing/2015/9/8/chartex" xmlns:cx2="http://schemas.microsoft.com/office/drawing/2015/10/21/chartex" xmlns:cx3="http://schemas.microsoft.com/office/drawing/2016/5/9/chartex" xmlns:cx4="http://schemas.microsoft.com/office/drawing/2016/5/10/chartex" xmlns:cx5="http://schemas.microsoft.com/office/drawing/2016/5/11/chartex" xmlns:mc="http://schemas.openxmlformats.org/markup-compatibility/2006" xmlns:o="urn:schemas-microsoft-com:office:office" xmlns:r="http://schemas.openxmlformats.org/officeDocument/2006/relationships" xmlns:m="http://schemas.openxmlformats.org/officeDocument/2006/math" xmlns:v="urn:schemas-microsoft-com:vml" xmlns:wp14="http://schemas.microsoft.com/office/word/2010/wordprocessingDrawing" xmlns:wp="http://schemas.openxmlformats.org/drawingml/2006/wordprocessingDrawing" xmlns:w10="urn:schemas-microsoft-com:office:word" xmlns:w="http://schemas.openxmlformats.org/wordprocessingml/2006/main" xmlns:w14="http://schemas.microsoft.com/office/word/2010/wordml" xmlns:w15="http://schemas.microsoft.com/office/word/2012/wordml" xmlns:w16se="http://schemas.microsoft.com/office/word/2015/wordml/symex" xmlns:wpg="http://schemas.microsoft.com/office/word/2010/wordprocessingGroup" xmlns:wpi="http://schemas.microsoft.com/office/word/2010/wordprocessingInk" xmlns:wne="http://schemas.microsoft.com/office/word/2006/wordml" xmlns:wps="http://schemas.microsoft.com/office/word/2010/wordprocessingShape" mc:Ignorable="w14 w15 w16se wp14">
+<w:endnotes xmlns:wpc="http://schemas.microsoft.com/office/word/2010/wordprocessingCanvas" xmlns:cx="http://schemas.microsoft.com/office/drawing/2014/chartex" xmlns:cx1="http://schemas.microsoft.com/office/drawing/2015/9/8/chartex" xmlns:cx2="http://schemas.microsoft.com/office/drawing/2015/10/21/chartex" xmlns:cx3="http://schemas.microsoft.com/office/drawing/2016/5/9/chartex" xmlns:cx4="http://schemas.microsoft.com/office/drawing/2016/5/10/chartex" xmlns:cx5="http://schemas.microsoft.com/office/drawing/2016/5/11/chartex" xmlns:cx6="http://schemas.microsoft.com/office/drawing/2016/5/12/chartex" xmlns:cx7="http://schemas.microsoft.com/office/drawing/2016/5/13/chartex" xmlns:cx8="http://schemas.microsoft.com/office/drawing/2016/5/14/chartex" xmlns:mc="http://schemas.openxmlformats.org/markup-compatibility/2006" xmlns:o="urn:schemas-microsoft-com:office:office" xmlns:r="http://schemas.openxmlformats.org/officeDocument/2006/relationships" xmlns:m="http://schemas.openxmlformats.org/officeDocument/2006/math" xmlns:v="urn:schemas-microsoft-com:vml" xmlns:wp14="http://schemas.microsoft.com/office/word/2010/wordprocessingDrawing" xmlns:wp="http://schemas.openxmlformats.org/drawingml/2006/wordprocessingDrawing" xmlns:w10="urn:schemas-microsoft-com:office:word" xmlns:w="http://schemas.openxmlformats.org/wordprocessingml/2006/main" xmlns:w14="http://schemas.microsoft.com/office/word/2010/wordml" xmlns:w15="http://schemas.microsoft.com/office/word/2012/wordml" xmlns:w16se="http://schemas.microsoft.com/office/word/2015/wordml/symex" xmlns:wpg="http://schemas.microsoft.com/office/word/2010/wordprocessingGroup" xmlns:wpi="http://schemas.microsoft.com/office/word/2010/wordprocessingInk" xmlns:wne="http://schemas.microsoft.com/office/word/2006/wordml" xmlns:wps="http://schemas.microsoft.com/office/word/2010/wordprocessingShape" mc:Ignorable="w14 w15 w16se wp14">
   <w:endnote w:type="separator" w:id="-1">
     <w:p>
       <w:pPr>
@@ -40965,7 +40991,7 @@
 </file>
 
 <file path=word/footer1.xml><?xml version="1.0" encoding="utf-8"?>
-<w:ftr xmlns:wpc="http://schemas.microsoft.com/office/word/2010/wordprocessingCanvas" xmlns:cx="http://schemas.microsoft.com/office/drawing/2014/chartex" xmlns:cx1="http://schemas.microsoft.com/office/drawing/2015/9/8/chartex" xmlns:cx2="http://schemas.microsoft.com/office/drawing/2015/10/21/chartex" xmlns:cx3="http://schemas.microsoft.com/office/drawing/2016/5/9/chartex" xmlns:cx4="http://schemas.microsoft.com/office/drawing/2016/5/10/chartex" xmlns:cx5="http://schemas.microsoft.com/office/drawing/2016/5/11/chartex" xmlns:mc="http://schemas.openxmlformats.org/markup-compatibility/2006" xmlns:o="urn:schemas-microsoft-com:office:office" xmlns:r="http://schemas.openxmlformats.org/officeDocument/2006/relationships" xmlns:m="http://schemas.openxmlformats.org/officeDocument/2006/math" xmlns:v="urn:schemas-microsoft-com:vml" xmlns:wp14="http://schemas.microsoft.com/office/word/2010/wordprocessingDrawing" xmlns:wp="http://schemas.openxmlformats.org/drawingml/2006/wordprocessingDrawing" xmlns:w10="urn:schemas-microsoft-com:office:word" xmlns:w="http://schemas.openxmlformats.org/wordprocessingml/2006/main" xmlns:w14="http://schemas.microsoft.com/office/word/2010/wordml" xmlns:w15="http://schemas.microsoft.com/office/word/2012/wordml" xmlns:w16se="http://schemas.microsoft.com/office/word/2015/wordml/symex" xmlns:wpg="http://schemas.microsoft.com/office/word/2010/wordprocessingGroup" xmlns:wpi="http://schemas.microsoft.com/office/word/2010/wordprocessingInk" xmlns:wne="http://schemas.microsoft.com/office/word/2006/wordml" xmlns:wps="http://schemas.microsoft.com/office/word/2010/wordprocessingShape" mc:Ignorable="w14 w15 w16se wp14">
+<w:ftr xmlns:wpc="http://schemas.microsoft.com/office/word/2010/wordprocessingCanvas" xmlns:cx="http://schemas.microsoft.com/office/drawing/2014/chartex" xmlns:cx1="http://schemas.microsoft.com/office/drawing/2015/9/8/chartex" xmlns:cx2="http://schemas.microsoft.com/office/drawing/2015/10/21/chartex" xmlns:cx3="http://schemas.microsoft.com/office/drawing/2016/5/9/chartex" xmlns:cx4="http://schemas.microsoft.com/office/drawing/2016/5/10/chartex" xmlns:cx5="http://schemas.microsoft.com/office/drawing/2016/5/11/chartex" xmlns:cx6="http://schemas.microsoft.com/office/drawing/2016/5/12/chartex" xmlns:cx7="http://schemas.microsoft.com/office/drawing/2016/5/13/chartex" xmlns:cx8="http://schemas.microsoft.com/office/drawing/2016/5/14/chartex" xmlns:mc="http://schemas.openxmlformats.org/markup-compatibility/2006" xmlns:o="urn:schemas-microsoft-com:office:office" xmlns:r="http://schemas.openxmlformats.org/officeDocument/2006/relationships" xmlns:m="http://schemas.openxmlformats.org/officeDocument/2006/math" xmlns:v="urn:schemas-microsoft-com:vml" xmlns:wp14="http://schemas.microsoft.com/office/word/2010/wordprocessingDrawing" xmlns:wp="http://schemas.openxmlformats.org/drawingml/2006/wordprocessingDrawing" xmlns:w10="urn:schemas-microsoft-com:office:word" xmlns:w="http://schemas.openxmlformats.org/wordprocessingml/2006/main" xmlns:w14="http://schemas.microsoft.com/office/word/2010/wordml" xmlns:w15="http://schemas.microsoft.com/office/word/2012/wordml" xmlns:w16se="http://schemas.microsoft.com/office/word/2015/wordml/symex" xmlns:wpg="http://schemas.microsoft.com/office/word/2010/wordprocessingGroup" xmlns:wpi="http://schemas.microsoft.com/office/word/2010/wordprocessingInk" xmlns:wne="http://schemas.microsoft.com/office/word/2006/wordml" xmlns:wps="http://schemas.microsoft.com/office/word/2010/wordprocessingShape" mc:Ignorable="w14 w15 w16se wp14">
   <w:tbl>
     <w:tblPr>
       <w:tblW w:w="4976" w:type="pct"/>
@@ -41017,7 +41043,7 @@
               <w:noProof/>
               <w:color w:val="FFFFFF" w:themeColor="background1"/>
             </w:rPr>
-            <w:t>51</w:t>
+            <w:t>33</w:t>
           </w:r>
           <w:r>
             <w:rPr>
@@ -41039,27 +41065,14 @@
           <w:pPr>
             <w:pStyle w:val="Footer"/>
           </w:pPr>
-          <w:r>
-            <w:fldChar w:fldCharType="begin"/>
-          </w:r>
-          <w:r>
-            <w:instrText xml:space="preserve"> STYLEREF  "1"  </w:instrText>
-          </w:r>
-          <w:r>
-            <w:fldChar w:fldCharType="separate"/>
-          </w:r>
-          <w:r>
-            <w:rPr>
-              <w:noProof/>
-            </w:rPr>
-            <w:t>Toolkit Functions</w:t>
-          </w:r>
-          <w:r>
-            <w:rPr>
-              <w:noProof/>
-            </w:rPr>
-            <w:fldChar w:fldCharType="end"/>
-          </w:r>
+          <w:fldSimple w:instr=" STYLEREF  &quot;1&quot;  ">
+            <w:r>
+              <w:rPr>
+                <w:noProof/>
+              </w:rPr>
+              <w:t>Zero-Config MSI Install</w:t>
+            </w:r>
+          </w:fldSimple>
           <w:r>
             <w:t xml:space="preserve"> | PowerShell App Deployment Toolkit</w:t>
           </w:r>
@@ -41076,7 +41089,7 @@
 </file>
 
 <file path=word/footnotes.xml><?xml version="1.0" encoding="utf-8"?>
-<w:footnotes xmlns:wpc="http://schemas.microsoft.com/office/word/2010/wordprocessingCanvas" xmlns:cx="http://schemas.microsoft.com/office/drawing/2014/chartex" xmlns:cx1="http://schemas.microsoft.com/office/drawing/2015/9/8/chartex" xmlns:cx2="http://schemas.microsoft.com/office/drawing/2015/10/21/chartex" xmlns:cx3="http://schemas.microsoft.com/office/drawing/2016/5/9/chartex" xmlns:cx4="http://schemas.microsoft.com/office/drawing/2016/5/10/chartex" xmlns:cx5="http://schemas.microsoft.com/office/drawing/2016/5/11/chartex" xmlns:mc="http://schemas.openxmlformats.org/markup-compatibility/2006" xmlns:o="urn:schemas-microsoft-com:office:office" xmlns:r="http://schemas.openxmlformats.org/officeDocument/2006/relationships" xmlns:m="http://schemas.openxmlformats.org/officeDocument/2006/math" xmlns:v="urn:schemas-microsoft-com:vml" xmlns:wp14="http://schemas.microsoft.com/office/word/2010/wordprocessingDrawing" xmlns:wp="http://schemas.openxmlformats.org/drawingml/2006/wordprocessingDrawing" xmlns:w10="urn:schemas-microsoft-com:office:word" xmlns:w="http://schemas.openxmlformats.org/wordprocessingml/2006/main" xmlns:w14="http://schemas.microsoft.com/office/word/2010/wordml" xmlns:w15="http://schemas.microsoft.com/office/word/2012/wordml" xmlns:w16se="http://schemas.microsoft.com/office/word/2015/wordml/symex" xmlns:wpg="http://schemas.microsoft.com/office/word/2010/wordprocessingGroup" xmlns:wpi="http://schemas.microsoft.com/office/word/2010/wordprocessingInk" xmlns:wne="http://schemas.microsoft.com/office/word/2006/wordml" xmlns:wps="http://schemas.microsoft.com/office/word/2010/wordprocessingShape" mc:Ignorable="w14 w15 w16se wp14">
+<w:footnotes xmlns:wpc="http://schemas.microsoft.com/office/word/2010/wordprocessingCanvas" xmlns:cx="http://schemas.microsoft.com/office/drawing/2014/chartex" xmlns:cx1="http://schemas.microsoft.com/office/drawing/2015/9/8/chartex" xmlns:cx2="http://schemas.microsoft.com/office/drawing/2015/10/21/chartex" xmlns:cx3="http://schemas.microsoft.com/office/drawing/2016/5/9/chartex" xmlns:cx4="http://schemas.microsoft.com/office/drawing/2016/5/10/chartex" xmlns:cx5="http://schemas.microsoft.com/office/drawing/2016/5/11/chartex" xmlns:cx6="http://schemas.microsoft.com/office/drawing/2016/5/12/chartex" xmlns:cx7="http://schemas.microsoft.com/office/drawing/2016/5/13/chartex" xmlns:cx8="http://schemas.microsoft.com/office/drawing/2016/5/14/chartex" xmlns:mc="http://schemas.openxmlformats.org/markup-compatibility/2006" xmlns:o="urn:schemas-microsoft-com:office:office" xmlns:r="http://schemas.openxmlformats.org/officeDocument/2006/relationships" xmlns:m="http://schemas.openxmlformats.org/officeDocument/2006/math" xmlns:v="urn:schemas-microsoft-com:vml" xmlns:wp14="http://schemas.microsoft.com/office/word/2010/wordprocessingDrawing" xmlns:wp="http://schemas.openxmlformats.org/drawingml/2006/wordprocessingDrawing" xmlns:w10="urn:schemas-microsoft-com:office:word" xmlns:w="http://schemas.openxmlformats.org/wordprocessingml/2006/main" xmlns:w14="http://schemas.microsoft.com/office/word/2010/wordml" xmlns:w15="http://schemas.microsoft.com/office/word/2012/wordml" xmlns:w16se="http://schemas.microsoft.com/office/word/2015/wordml/symex" xmlns:wpg="http://schemas.microsoft.com/office/word/2010/wordprocessingGroup" xmlns:wpi="http://schemas.microsoft.com/office/word/2010/wordprocessingInk" xmlns:wne="http://schemas.microsoft.com/office/word/2006/wordml" xmlns:wps="http://schemas.microsoft.com/office/word/2010/wordprocessingShape" mc:Ignorable="w14 w15 w16se wp14">
   <w:footnote w:type="separator" w:id="-1">
     <w:p>
       <w:pPr>
@@ -41101,7 +41114,7 @@
 </file>
 
 <file path=word/numbering.xml><?xml version="1.0" encoding="utf-8"?>
-<w:numbering xmlns:wpc="http://schemas.microsoft.com/office/word/2010/wordprocessingCanvas" xmlns:cx="http://schemas.microsoft.com/office/drawing/2014/chartex" xmlns:cx1="http://schemas.microsoft.com/office/drawing/2015/9/8/chartex" xmlns:cx2="http://schemas.microsoft.com/office/drawing/2015/10/21/chartex" xmlns:cx3="http://schemas.microsoft.com/office/drawing/2016/5/9/chartex" xmlns:cx4="http://schemas.microsoft.com/office/drawing/2016/5/10/chartex" xmlns:cx5="http://schemas.microsoft.com/office/drawing/2016/5/11/chartex" xmlns:mc="http://schemas.openxmlformats.org/markup-compatibility/2006" xmlns:o="urn:schemas-microsoft-com:office:office" xmlns:r="http://schemas.openxmlformats.org/officeDocument/2006/relationships" xmlns:m="http://schemas.openxmlformats.org/officeDocument/2006/math" xmlns:v="urn:schemas-microsoft-com:vml" xmlns:wp14="http://schemas.microsoft.com/office/word/2010/wordprocessingDrawing" xmlns:wp="http://schemas.openxmlformats.org/drawingml/2006/wordprocessingDrawing" xmlns:w10="urn:schemas-microsoft-com:office:word" xmlns:w="http://schemas.openxmlformats.org/wordprocessingml/2006/main" xmlns:w14="http://schemas.microsoft.com/office/word/2010/wordml" xmlns:w15="http://schemas.microsoft.com/office/word/2012/wordml" xmlns:w16se="http://schemas.microsoft.com/office/word/2015/wordml/symex" xmlns:wpg="http://schemas.microsoft.com/office/word/2010/wordprocessingGroup" xmlns:wpi="http://schemas.microsoft.com/office/word/2010/wordprocessingInk" xmlns:wne="http://schemas.microsoft.com/office/word/2006/wordml" xmlns:wps="http://schemas.microsoft.com/office/word/2010/wordprocessingShape" mc:Ignorable="w14 w15 w16se wp14">
+<w:numbering xmlns:wpc="http://schemas.microsoft.com/office/word/2010/wordprocessingCanvas" xmlns:cx="http://schemas.microsoft.com/office/drawing/2014/chartex" xmlns:cx1="http://schemas.microsoft.com/office/drawing/2015/9/8/chartex" xmlns:cx2="http://schemas.microsoft.com/office/drawing/2015/10/21/chartex" xmlns:cx3="http://schemas.microsoft.com/office/drawing/2016/5/9/chartex" xmlns:cx4="http://schemas.microsoft.com/office/drawing/2016/5/10/chartex" xmlns:cx5="http://schemas.microsoft.com/office/drawing/2016/5/11/chartex" xmlns:cx6="http://schemas.microsoft.com/office/drawing/2016/5/12/chartex" xmlns:cx7="http://schemas.microsoft.com/office/drawing/2016/5/13/chartex" xmlns:cx8="http://schemas.microsoft.com/office/drawing/2016/5/14/chartex" xmlns:mc="http://schemas.openxmlformats.org/markup-compatibility/2006" xmlns:o="urn:schemas-microsoft-com:office:office" xmlns:r="http://schemas.openxmlformats.org/officeDocument/2006/relationships" xmlns:m="http://schemas.openxmlformats.org/officeDocument/2006/math" xmlns:v="urn:schemas-microsoft-com:vml" xmlns:wp14="http://schemas.microsoft.com/office/word/2010/wordprocessingDrawing" xmlns:wp="http://schemas.openxmlformats.org/drawingml/2006/wordprocessingDrawing" xmlns:w10="urn:schemas-microsoft-com:office:word" xmlns:w="http://schemas.openxmlformats.org/wordprocessingml/2006/main" xmlns:w14="http://schemas.microsoft.com/office/word/2010/wordml" xmlns:w15="http://schemas.microsoft.com/office/word/2012/wordml" xmlns:w16se="http://schemas.microsoft.com/office/word/2015/wordml/symex" xmlns:wpg="http://schemas.microsoft.com/office/word/2010/wordprocessingGroup" xmlns:wpi="http://schemas.microsoft.com/office/word/2010/wordprocessingInk" xmlns:wne="http://schemas.microsoft.com/office/word/2006/wordml" xmlns:wps="http://schemas.microsoft.com/office/word/2010/wordprocessingShape" mc:Ignorable="w14 w15 w16se wp14">
   <w:abstractNum w:abstractNumId="0" w15:restartNumberingAfterBreak="0">
     <w:nsid w:val="FFFFFFFE"/>
     <w:multiLevelType w:val="singleLevel"/>
@@ -45054,7 +45067,7 @@
 </file>
 
 <file path=customXml/itemProps1.xml><?xml version="1.0" encoding="utf-8"?>
-<ds:datastoreItem xmlns:ds="http://schemas.openxmlformats.org/officeDocument/2006/customXml" ds:itemID="{A7606FDC-F821-4A8A-9D78-0E1CE36337A9}">
+<ds:datastoreItem xmlns:ds="http://schemas.openxmlformats.org/officeDocument/2006/customXml" ds:itemID="{01B9FCF5-8999-42AF-868F-B6E6C30AB510}">
   <ds:schemaRefs>
     <ds:schemaRef ds:uri="http://schemas.openxmlformats.org/officeDocument/2006/bibliography"/>
   </ds:schemaRefs>

</xml_diff>

<commit_message>
Updated docx with changes to Show-DialogBox TopMost switch
</commit_message>
<xml_diff>
--- a/PSAppDeploymentToolkitAdminGuide.docx
+++ b/PSAppDeploymentToolkitAdminGuide.docx
@@ -1,6 +1,6 @@
 
 <file path=word/document.xml><?xml version="1.0" encoding="utf-8"?>
-<w:document xmlns:wpc="http://schemas.microsoft.com/office/word/2010/wordprocessingCanvas" xmlns:cx="http://schemas.microsoft.com/office/drawing/2014/chartex" xmlns:cx1="http://schemas.microsoft.com/office/drawing/2015/9/8/chartex" xmlns:cx2="http://schemas.microsoft.com/office/drawing/2015/10/21/chartex" xmlns:cx3="http://schemas.microsoft.com/office/drawing/2016/5/9/chartex" xmlns:cx4="http://schemas.microsoft.com/office/drawing/2016/5/10/chartex" xmlns:cx5="http://schemas.microsoft.com/office/drawing/2016/5/11/chartex" xmlns:cx6="http://schemas.microsoft.com/office/drawing/2016/5/12/chartex" xmlns:cx7="http://schemas.microsoft.com/office/drawing/2016/5/13/chartex" xmlns:cx8="http://schemas.microsoft.com/office/drawing/2016/5/14/chartex" xmlns:mc="http://schemas.openxmlformats.org/markup-compatibility/2006" xmlns:o="urn:schemas-microsoft-com:office:office" xmlns:r="http://schemas.openxmlformats.org/officeDocument/2006/relationships" xmlns:m="http://schemas.openxmlformats.org/officeDocument/2006/math" xmlns:v="urn:schemas-microsoft-com:vml" xmlns:wp14="http://schemas.microsoft.com/office/word/2010/wordprocessingDrawing" xmlns:wp="http://schemas.openxmlformats.org/drawingml/2006/wordprocessingDrawing" xmlns:w10="urn:schemas-microsoft-com:office:word" xmlns:w="http://schemas.openxmlformats.org/wordprocessingml/2006/main" xmlns:w14="http://schemas.microsoft.com/office/word/2010/wordml" xmlns:w15="http://schemas.microsoft.com/office/word/2012/wordml" xmlns:w16se="http://schemas.microsoft.com/office/word/2015/wordml/symex" xmlns:wpg="http://schemas.microsoft.com/office/word/2010/wordprocessingGroup" xmlns:wpi="http://schemas.microsoft.com/office/word/2010/wordprocessingInk" xmlns:wne="http://schemas.microsoft.com/office/word/2006/wordml" xmlns:wps="http://schemas.microsoft.com/office/word/2010/wordprocessingShape" mc:Ignorable="w14 w15 w16se wp14">
+<w:document xmlns:wpc="http://schemas.microsoft.com/office/word/2010/wordprocessingCanvas" xmlns:cx="http://schemas.microsoft.com/office/drawing/2014/chartex" xmlns:cx1="http://schemas.microsoft.com/office/drawing/2015/9/8/chartex" xmlns:mc="http://schemas.openxmlformats.org/markup-compatibility/2006" xmlns:o="urn:schemas-microsoft-com:office:office" xmlns:r="http://schemas.openxmlformats.org/officeDocument/2006/relationships" xmlns:m="http://schemas.openxmlformats.org/officeDocument/2006/math" xmlns:v="urn:schemas-microsoft-com:vml" xmlns:wp14="http://schemas.microsoft.com/office/word/2010/wordprocessingDrawing" xmlns:wp="http://schemas.openxmlformats.org/drawingml/2006/wordprocessingDrawing" xmlns:w10="urn:schemas-microsoft-com:office:word" xmlns:w="http://schemas.openxmlformats.org/wordprocessingml/2006/main" xmlns:w14="http://schemas.microsoft.com/office/word/2010/wordml" xmlns:w15="http://schemas.microsoft.com/office/word/2012/wordml" xmlns:w16se="http://schemas.microsoft.com/office/word/2015/wordml/symex" xmlns:wpg="http://schemas.microsoft.com/office/word/2010/wordprocessingGroup" xmlns:wpi="http://schemas.microsoft.com/office/word/2010/wordprocessingInk" xmlns:wne="http://schemas.microsoft.com/office/word/2006/wordml" xmlns:wps="http://schemas.microsoft.com/office/word/2010/wordprocessingShape" mc:Ignorable="w14 w15 w16se wp14">
   <w:body>
     <w:p>
       <w:pPr>
@@ -19260,8 +19260,6 @@
               </w:rPr>
               <w:t>$</w:t>
             </w:r>
-            <w:bookmarkStart w:id="44" w:name="_GoBack"/>
-            <w:bookmarkEnd w:id="44"/>
             <w:r>
               <w:rPr>
                 <w:sz w:val="18"/>
@@ -26429,11 +26427,11 @@
       <w:pPr>
         <w:pStyle w:val="Heading1"/>
       </w:pPr>
-      <w:bookmarkStart w:id="45" w:name="_Toc440050605"/>
+      <w:bookmarkStart w:id="44" w:name="_Toc440050605"/>
       <w:r>
         <w:t>Toolkit Exit Codes</w:t>
       </w:r>
-      <w:bookmarkEnd w:id="45"/>
+      <w:bookmarkEnd w:id="44"/>
     </w:p>
     <w:p/>
     <w:p>
@@ -26854,189 +26852,189 @@
       <w:pPr>
         <w:pStyle w:val="Heading1"/>
       </w:pPr>
-      <w:bookmarkStart w:id="46" w:name="_Toc440050606"/>
+      <w:bookmarkStart w:id="45" w:name="_Toc440050606"/>
       <w:r>
         <w:lastRenderedPageBreak/>
         <w:t>Toolkit Functions</w:t>
       </w:r>
+      <w:bookmarkEnd w:id="45"/>
+    </w:p>
+    <w:p>
+      <w:pPr>
+        <w:rPr>
+          <w:rFonts w:ascii="Candara" w:hAnsi="Candara"/>
+        </w:rPr>
+      </w:pPr>
+    </w:p>
+    <w:p>
+      <w:pPr>
+        <w:pStyle w:val="Heading3"/>
+      </w:pPr>
+      <w:bookmarkStart w:id="46" w:name="_Toc440050607"/>
+      <w:r>
+        <w:t>Convert-RegistryPath</w:t>
+      </w:r>
       <w:bookmarkEnd w:id="46"/>
     </w:p>
     <w:p>
-      <w:pPr>
-        <w:rPr>
-          <w:rFonts w:ascii="Candara" w:hAnsi="Candara"/>
-        </w:rPr>
-      </w:pPr>
+      <w:r>
+        <w:rPr>
+          <w:b/>
+        </w:rPr>
+        <w:t>Synopsis:</w:t>
+      </w:r>
+      <w:r>
+        <w:t xml:space="preserve"> Converts the specified registry key path to a format that is compatible with built-in PowerShell cmdlets.</w:t>
+      </w:r>
+    </w:p>
+    <w:p>
+      <w:r>
+        <w:rPr>
+          <w:b/>
+        </w:rPr>
+        <w:t>Description</w:t>
+      </w:r>
+      <w:r>
+        <w:t xml:space="preserve">: </w:t>
+      </w:r>
+    </w:p>
+    <w:p>
+      <w:pPr>
+        <w:ind w:left="720"/>
+      </w:pPr>
+      <w:r>
+        <w:t>Converts the specified registry key path to a format that is compatible with built-in PowerShell cmdlets.</w:t>
+      </w:r>
+    </w:p>
+    <w:p>
+      <w:pPr>
+        <w:ind w:left="720"/>
+      </w:pPr>
+      <w:r>
+        <w:t>Converts registry key hives to their full paths. Example: HKLM is converted to "Registry::HKEY_LOCAL_MACHINE".</w:t>
+      </w:r>
+    </w:p>
+    <w:p>
+      <w:r>
+        <w:rPr>
+          <w:b/>
+        </w:rPr>
+        <w:t>Parameter:</w:t>
+      </w:r>
+    </w:p>
+    <w:p>
+      <w:pPr>
+        <w:ind w:firstLine="720"/>
+        <w:rPr>
+          <w:i/>
+        </w:rPr>
+      </w:pPr>
+      <w:r>
+        <w:rPr>
+          <w:i/>
+        </w:rPr>
+        <w:t>Key</w:t>
+      </w:r>
+    </w:p>
+    <w:p>
+      <w:pPr>
+        <w:ind w:firstLine="720"/>
+      </w:pPr>
+      <w:r>
+        <w:t>Path to the registry key to convert (can be a registry hive or fully qualified path)</w:t>
+      </w:r>
+    </w:p>
+    <w:p>
+      <w:pPr>
+        <w:ind w:left="720"/>
+        <w:rPr>
+          <w:i/>
+        </w:rPr>
+      </w:pPr>
+      <w:r>
+        <w:rPr>
+          <w:i/>
+        </w:rPr>
+        <w:t>SID</w:t>
+      </w:r>
+    </w:p>
+    <w:p>
+      <w:pPr>
+        <w:ind w:left="720"/>
+      </w:pPr>
+      <w:r>
+        <w:t>The security identifier (SID) for a user. Specifying this parameter will convert a HKEY_CURRENT_USER registry key to the HKEY_USERS\$SID format.</w:t>
+      </w:r>
+    </w:p>
+    <w:p>
+      <w:pPr>
+        <w:ind w:left="720"/>
+      </w:pPr>
+      <w:r>
+        <w:t>Specify this parameter from the Invoke-HKCURegistrySettingsForAllUsers function to read/edit HKCU registry settings for all users on the system.</w:t>
+      </w:r>
+    </w:p>
+    <w:p>
+      <w:r>
+        <w:rPr>
+          <w:b/>
+        </w:rPr>
+        <w:t>Examples:</w:t>
+      </w:r>
+      <w:r>
+        <w:t xml:space="preserve"> </w:t>
+      </w:r>
+    </w:p>
+    <w:p>
+      <w:pPr>
+        <w:ind w:firstLine="720"/>
+      </w:pPr>
+      <w:r>
+        <w:t>-------------------------- EXAMPLE 1 --------------------------</w:t>
+      </w:r>
+    </w:p>
+    <w:p>
+      <w:pPr>
+        <w:ind w:left="720"/>
+      </w:pPr>
+      <w:r>
+        <w:t>C:\PS&gt;</w:t>
+      </w:r>
+      <w:r>
+        <w:t>Convert-RegistryPath -Key 'HKEY_LOCAL_MACHINE\SOFTWARE\Microsoft\Windows\CurrentVersion\Uninstall\{1AD147D0-BE0E-3D6C-AC11-64F6DC4163F1}'</w:t>
+      </w:r>
+    </w:p>
+    <w:p>
+      <w:pPr>
+        <w:ind w:firstLine="720"/>
+      </w:pPr>
+      <w:r>
+        <w:t>-------------------------- EXAMPLE 2 --------------------------</w:t>
+      </w:r>
+    </w:p>
+    <w:p>
+      <w:pPr>
+        <w:ind w:left="720"/>
+      </w:pPr>
+      <w:r>
+        <w:t>C:\PS&gt;</w:t>
+      </w:r>
+      <w:r>
+        <w:t>Convert-RegistryPath -Key 'HKLM:SOFTWARE\Microsoft\Windows\CurrentVersion\Uninstall\{1AD147D0-BE0E-3D6C-AC11-64F6DC4163F1}'</w:t>
+      </w:r>
     </w:p>
     <w:p>
       <w:pPr>
         <w:pStyle w:val="Heading3"/>
       </w:pPr>
-      <w:bookmarkStart w:id="47" w:name="_Toc440050607"/>
-      <w:r>
-        <w:t>Convert-RegistryPath</w:t>
+      <w:bookmarkStart w:id="47" w:name="_Toc440050608"/>
+      <w:r>
+        <w:t>ConvertTo-</w:t>
+      </w:r>
+      <w:r>
+        <w:t xml:space="preserve"> NTAccountOrSID</w:t>
       </w:r>
       <w:bookmarkEnd w:id="47"/>
-    </w:p>
-    <w:p>
-      <w:r>
-        <w:rPr>
-          <w:b/>
-        </w:rPr>
-        <w:t>Synopsis:</w:t>
-      </w:r>
-      <w:r>
-        <w:t xml:space="preserve"> Converts the specified registry key path to a format that is compatible with built-in PowerShell cmdlets.</w:t>
-      </w:r>
-    </w:p>
-    <w:p>
-      <w:r>
-        <w:rPr>
-          <w:b/>
-        </w:rPr>
-        <w:t>Description</w:t>
-      </w:r>
-      <w:r>
-        <w:t xml:space="preserve">: </w:t>
-      </w:r>
-    </w:p>
-    <w:p>
-      <w:pPr>
-        <w:ind w:left="720"/>
-      </w:pPr>
-      <w:r>
-        <w:t>Converts the specified registry key path to a format that is compatible with built-in PowerShell cmdlets.</w:t>
-      </w:r>
-    </w:p>
-    <w:p>
-      <w:pPr>
-        <w:ind w:left="720"/>
-      </w:pPr>
-      <w:r>
-        <w:t>Converts registry key hives to their full paths. Example: HKLM is converted to "Registry::HKEY_LOCAL_MACHINE".</w:t>
-      </w:r>
-    </w:p>
-    <w:p>
-      <w:r>
-        <w:rPr>
-          <w:b/>
-        </w:rPr>
-        <w:t>Parameter:</w:t>
-      </w:r>
-    </w:p>
-    <w:p>
-      <w:pPr>
-        <w:ind w:firstLine="720"/>
-        <w:rPr>
-          <w:i/>
-        </w:rPr>
-      </w:pPr>
-      <w:r>
-        <w:rPr>
-          <w:i/>
-        </w:rPr>
-        <w:t>Key</w:t>
-      </w:r>
-    </w:p>
-    <w:p>
-      <w:pPr>
-        <w:ind w:firstLine="720"/>
-      </w:pPr>
-      <w:r>
-        <w:t>Path to the registry key to convert (can be a registry hive or fully qualified path)</w:t>
-      </w:r>
-    </w:p>
-    <w:p>
-      <w:pPr>
-        <w:ind w:left="720"/>
-        <w:rPr>
-          <w:i/>
-        </w:rPr>
-      </w:pPr>
-      <w:r>
-        <w:rPr>
-          <w:i/>
-        </w:rPr>
-        <w:t>SID</w:t>
-      </w:r>
-    </w:p>
-    <w:p>
-      <w:pPr>
-        <w:ind w:left="720"/>
-      </w:pPr>
-      <w:r>
-        <w:t>The security identifier (SID) for a user. Specifying this parameter will convert a HKEY_CURRENT_USER registry key to the HKEY_USERS\$SID format.</w:t>
-      </w:r>
-    </w:p>
-    <w:p>
-      <w:pPr>
-        <w:ind w:left="720"/>
-      </w:pPr>
-      <w:r>
-        <w:t>Specify this parameter from the Invoke-HKCURegistrySettingsForAllUsers function to read/edit HKCU registry settings for all users on the system.</w:t>
-      </w:r>
-    </w:p>
-    <w:p>
-      <w:r>
-        <w:rPr>
-          <w:b/>
-        </w:rPr>
-        <w:t>Examples:</w:t>
-      </w:r>
-      <w:r>
-        <w:t xml:space="preserve"> </w:t>
-      </w:r>
-    </w:p>
-    <w:p>
-      <w:pPr>
-        <w:ind w:firstLine="720"/>
-      </w:pPr>
-      <w:r>
-        <w:t>-------------------------- EXAMPLE 1 --------------------------</w:t>
-      </w:r>
-    </w:p>
-    <w:p>
-      <w:pPr>
-        <w:ind w:left="720"/>
-      </w:pPr>
-      <w:r>
-        <w:t>C:\PS&gt;</w:t>
-      </w:r>
-      <w:r>
-        <w:t>Convert-RegistryPath -Key 'HKEY_LOCAL_MACHINE\SOFTWARE\Microsoft\Windows\CurrentVersion\Uninstall\{1AD147D0-BE0E-3D6C-AC11-64F6DC4163F1}'</w:t>
-      </w:r>
-    </w:p>
-    <w:p>
-      <w:pPr>
-        <w:ind w:firstLine="720"/>
-      </w:pPr>
-      <w:r>
-        <w:t>-------------------------- EXAMPLE 2 --------------------------</w:t>
-      </w:r>
-    </w:p>
-    <w:p>
-      <w:pPr>
-        <w:ind w:left="720"/>
-      </w:pPr>
-      <w:r>
-        <w:t>C:\PS&gt;</w:t>
-      </w:r>
-      <w:r>
-        <w:t>Convert-RegistryPath -Key 'HKLM:SOFTWARE\Microsoft\Windows\CurrentVersion\Uninstall\{1AD147D0-BE0E-3D6C-AC11-64F6DC4163F1}'</w:t>
-      </w:r>
-    </w:p>
-    <w:p>
-      <w:pPr>
-        <w:pStyle w:val="Heading3"/>
-      </w:pPr>
-      <w:bookmarkStart w:id="48" w:name="_Toc440050608"/>
-      <w:r>
-        <w:t>ConvertTo-</w:t>
-      </w:r>
-      <w:r>
-        <w:t xml:space="preserve"> NTAccountOrSID</w:t>
-      </w:r>
-      <w:bookmarkEnd w:id="48"/>
     </w:p>
     <w:p>
       <w:r>
@@ -27266,11 +27264,11 @@
       <w:pPr>
         <w:pStyle w:val="Heading3"/>
       </w:pPr>
-      <w:bookmarkStart w:id="49" w:name="_Toc440050609"/>
+      <w:bookmarkStart w:id="48" w:name="_Toc440050609"/>
       <w:r>
         <w:t>Copy-File</w:t>
       </w:r>
-      <w:bookmarkEnd w:id="49"/>
+      <w:bookmarkEnd w:id="48"/>
     </w:p>
     <w:p>
       <w:r>
@@ -27463,103 +27461,103 @@
       <w:pPr>
         <w:pStyle w:val="Heading3"/>
       </w:pPr>
-      <w:bookmarkStart w:id="50" w:name="_Toc440050610"/>
+      <w:bookmarkStart w:id="49" w:name="_Toc440050610"/>
       <w:r>
         <w:t>Enable-TerminalServerInstallMode</w:t>
       </w:r>
+      <w:bookmarkEnd w:id="49"/>
+    </w:p>
+    <w:p>
+      <w:r>
+        <w:rPr>
+          <w:b/>
+        </w:rPr>
+        <w:t>Synopsis:</w:t>
+      </w:r>
+      <w:r>
+        <w:t xml:space="preserve">     Changes to user install mode for Remote Desktop Session Host/Citrix servers</w:t>
+      </w:r>
+    </w:p>
+    <w:p>
+      <w:r>
+        <w:rPr>
+          <w:b/>
+        </w:rPr>
+        <w:t>Description</w:t>
+      </w:r>
+      <w:r>
+        <w:t>:     Changes to user install mode for Remote Desktop Session Host/Citrix servers</w:t>
+      </w:r>
+    </w:p>
+    <w:p>
+      <w:r>
+        <w:rPr>
+          <w:b/>
+        </w:rPr>
+        <w:t>Parameter:</w:t>
+      </w:r>
+      <w:r>
+        <w:t xml:space="preserve"> </w:t>
+      </w:r>
+    </w:p>
+    <w:p>
+      <w:pPr>
+        <w:ind w:firstLine="720"/>
+        <w:rPr>
+          <w:i/>
+        </w:rPr>
+      </w:pPr>
+      <w:r>
+        <w:rPr>
+          <w:i/>
+        </w:rPr>
+        <w:t>ContinueOnError</w:t>
+      </w:r>
+    </w:p>
+    <w:p>
+      <w:pPr>
+        <w:ind w:firstLine="720"/>
+      </w:pPr>
+      <w:r>
+        <w:t>Continue if an error is encountered</w:t>
+      </w:r>
+    </w:p>
+    <w:p>
+      <w:r>
+        <w:rPr>
+          <w:b/>
+        </w:rPr>
+        <w:t>Examples:</w:t>
+      </w:r>
+      <w:r>
+        <w:t xml:space="preserve"> </w:t>
+      </w:r>
+    </w:p>
+    <w:p>
+      <w:pPr>
+        <w:ind w:firstLine="720"/>
+      </w:pPr>
+      <w:r>
+        <w:t>-------------------------- EXAMPLE 1 --------------------------</w:t>
+      </w:r>
+    </w:p>
+    <w:p>
+      <w:pPr>
+        <w:ind w:firstLine="720"/>
+      </w:pPr>
+      <w:r>
+        <w:t>C:\PS&gt;Enable-TerminalServerInstallMode</w:t>
+      </w:r>
+    </w:p>
+    <w:p>
+      <w:pPr>
+        <w:pStyle w:val="Heading3"/>
+      </w:pPr>
+      <w:bookmarkStart w:id="50" w:name="_Toc440050611"/>
+      <w:r>
+        <w:t>Execute-MSI</w:t>
+      </w:r>
       <w:bookmarkEnd w:id="50"/>
-    </w:p>
-    <w:p>
-      <w:r>
-        <w:rPr>
-          <w:b/>
-        </w:rPr>
-        <w:t>Synopsis:</w:t>
-      </w:r>
-      <w:r>
-        <w:t xml:space="preserve">     Changes to user install mode for Remote Desktop Session Host/Citrix servers</w:t>
-      </w:r>
-    </w:p>
-    <w:p>
-      <w:r>
-        <w:rPr>
-          <w:b/>
-        </w:rPr>
-        <w:t>Description</w:t>
-      </w:r>
-      <w:r>
-        <w:t>:     Changes to user install mode for Remote Desktop Session Host/Citrix servers</w:t>
-      </w:r>
-    </w:p>
-    <w:p>
-      <w:r>
-        <w:rPr>
-          <w:b/>
-        </w:rPr>
-        <w:t>Parameter:</w:t>
-      </w:r>
-      <w:r>
-        <w:t xml:space="preserve"> </w:t>
-      </w:r>
-    </w:p>
-    <w:p>
-      <w:pPr>
-        <w:ind w:firstLine="720"/>
-        <w:rPr>
-          <w:i/>
-        </w:rPr>
-      </w:pPr>
-      <w:r>
-        <w:rPr>
-          <w:i/>
-        </w:rPr>
-        <w:t>ContinueOnError</w:t>
-      </w:r>
-    </w:p>
-    <w:p>
-      <w:pPr>
-        <w:ind w:firstLine="720"/>
-      </w:pPr>
-      <w:r>
-        <w:t>Continue if an error is encountered</w:t>
-      </w:r>
-    </w:p>
-    <w:p>
-      <w:r>
-        <w:rPr>
-          <w:b/>
-        </w:rPr>
-        <w:t>Examples:</w:t>
-      </w:r>
-      <w:r>
-        <w:t xml:space="preserve"> </w:t>
-      </w:r>
-    </w:p>
-    <w:p>
-      <w:pPr>
-        <w:ind w:firstLine="720"/>
-      </w:pPr>
-      <w:r>
-        <w:t>-------------------------- EXAMPLE 1 --------------------------</w:t>
-      </w:r>
-    </w:p>
-    <w:p>
-      <w:pPr>
-        <w:ind w:firstLine="720"/>
-      </w:pPr>
-      <w:r>
-        <w:t>C:\PS&gt;Enable-TerminalServerInstallMode</w:t>
-      </w:r>
-    </w:p>
-    <w:p>
-      <w:pPr>
-        <w:pStyle w:val="Heading3"/>
-      </w:pPr>
-      <w:bookmarkStart w:id="51" w:name="_Toc440050611"/>
-      <w:r>
-        <w:t>Execute-MSI</w:t>
-      </w:r>
-      <w:bookmarkEnd w:id="51"/>
     </w:p>
     <w:p>
       <w:r>
@@ -28222,11 +28220,11 @@
       <w:pPr>
         <w:pStyle w:val="Heading3"/>
       </w:pPr>
-      <w:bookmarkStart w:id="52" w:name="_Toc440050612"/>
+      <w:bookmarkStart w:id="51" w:name="_Toc440050612"/>
       <w:r>
         <w:t>Execute-Process</w:t>
       </w:r>
-      <w:bookmarkEnd w:id="52"/>
+      <w:bookmarkEnd w:id="51"/>
     </w:p>
     <w:p>
       <w:r>
@@ -28772,11 +28770,11 @@
       <w:pPr>
         <w:pStyle w:val="Heading3"/>
       </w:pPr>
-      <w:bookmarkStart w:id="53" w:name="_Toc440050613"/>
+      <w:bookmarkStart w:id="52" w:name="_Toc440050613"/>
       <w:r>
         <w:t>Execute-ProcessAsUser</w:t>
       </w:r>
-      <w:bookmarkEnd w:id="53"/>
+      <w:bookmarkEnd w:id="52"/>
     </w:p>
     <w:p>
       <w:r>
@@ -29123,11 +29121,11 @@
       <w:pPr>
         <w:pStyle w:val="Heading3"/>
       </w:pPr>
-      <w:bookmarkStart w:id="54" w:name="_Toc440050614"/>
+      <w:bookmarkStart w:id="53" w:name="_Toc440050614"/>
       <w:r>
         <w:t>Exit-Script</w:t>
       </w:r>
-      <w:bookmarkEnd w:id="54"/>
+      <w:bookmarkEnd w:id="53"/>
     </w:p>
     <w:p>
       <w:r>
@@ -29319,11 +29317,11 @@
       <w:pPr>
         <w:pStyle w:val="Heading3"/>
       </w:pPr>
-      <w:bookmarkStart w:id="55" w:name="_Toc440050615"/>
+      <w:bookmarkStart w:id="54" w:name="_Toc440050615"/>
       <w:r>
         <w:t>Disable-TerminalServerInstallMode</w:t>
       </w:r>
-      <w:bookmarkEnd w:id="55"/>
+      <w:bookmarkEnd w:id="54"/>
     </w:p>
     <w:p>
       <w:r>
@@ -29395,10 +29393,132 @@
       <w:pPr>
         <w:pStyle w:val="Heading3"/>
       </w:pPr>
-      <w:bookmarkStart w:id="56" w:name="_Toc440050616"/>
+      <w:bookmarkStart w:id="55" w:name="_Toc440050616"/>
       <w:r>
         <w:t>Get-FileVersion</w:t>
       </w:r>
+      <w:bookmarkEnd w:id="55"/>
+    </w:p>
+    <w:p>
+      <w:r>
+        <w:rPr>
+          <w:b/>
+        </w:rPr>
+        <w:t>Synopsis:</w:t>
+      </w:r>
+      <w:r>
+        <w:t xml:space="preserve"> Gets the version of the specified file</w:t>
+      </w:r>
+    </w:p>
+    <w:p>
+      <w:r>
+        <w:rPr>
+          <w:b/>
+        </w:rPr>
+        <w:t>Description</w:t>
+      </w:r>
+      <w:r>
+        <w:t xml:space="preserve">: </w:t>
+      </w:r>
+    </w:p>
+    <w:p>
+      <w:pPr>
+        <w:ind w:firstLine="720"/>
+      </w:pPr>
+      <w:r>
+        <w:t>Gets the version of the specified file</w:t>
+      </w:r>
+    </w:p>
+    <w:p>
+      <w:r>
+        <w:rPr>
+          <w:b/>
+        </w:rPr>
+        <w:t>Parameter:</w:t>
+      </w:r>
+    </w:p>
+    <w:p>
+      <w:pPr>
+        <w:ind w:firstLine="720"/>
+        <w:rPr>
+          <w:i/>
+        </w:rPr>
+      </w:pPr>
+      <w:r>
+        <w:rPr>
+          <w:i/>
+        </w:rPr>
+        <w:t>File</w:t>
+      </w:r>
+    </w:p>
+    <w:p>
+      <w:pPr>
+        <w:ind w:firstLine="720"/>
+      </w:pPr>
+      <w:r>
+        <w:t>Path of the file</w:t>
+      </w:r>
+    </w:p>
+    <w:p>
+      <w:pPr>
+        <w:ind w:firstLine="720"/>
+        <w:rPr>
+          <w:i/>
+        </w:rPr>
+      </w:pPr>
+      <w:r>
+        <w:rPr>
+          <w:i/>
+        </w:rPr>
+        <w:t>ContinueOnError</w:t>
+      </w:r>
+    </w:p>
+    <w:p>
+      <w:pPr>
+        <w:ind w:firstLine="720"/>
+      </w:pPr>
+      <w:r>
+        <w:t>Continue if an error is encountered</w:t>
+      </w:r>
+    </w:p>
+    <w:p>
+      <w:r>
+        <w:rPr>
+          <w:b/>
+        </w:rPr>
+        <w:t>Examples:</w:t>
+      </w:r>
+      <w:r>
+        <w:t xml:space="preserve"> </w:t>
+      </w:r>
+    </w:p>
+    <w:p>
+      <w:pPr>
+        <w:ind w:firstLine="720"/>
+      </w:pPr>
+      <w:r>
+        <w:t>-------------------------- EXAMPLE 1 --------------------------</w:t>
+      </w:r>
+    </w:p>
+    <w:p>
+      <w:pPr>
+        <w:ind w:firstLine="720"/>
+      </w:pPr>
+      <w:r>
+        <w:t>C:\PS&gt;</w:t>
+      </w:r>
+      <w:r>
+        <w:t>Get-FileVersion -File "$envProgramFilesX86\Adobe\Reader 11.0\Reader\AcroRd32.exe"</w:t>
+      </w:r>
+    </w:p>
+    <w:p>
+      <w:pPr>
+        <w:pStyle w:val="Heading3"/>
+      </w:pPr>
+      <w:bookmarkStart w:id="56" w:name="_Toc440050617"/>
+      <w:r>
+        <w:t>Get-HardwarePlatform</w:t>
+      </w:r>
       <w:bookmarkEnd w:id="56"/>
     </w:p>
     <w:p>
@@ -29409,7 +29529,7 @@
         <w:t>Synopsis:</w:t>
       </w:r>
       <w:r>
-        <w:t xml:space="preserve"> Gets the version of the specified file</w:t>
+        <w:t xml:space="preserve"> Retrieves information about the hardware platform (physical or virtual)</w:t>
       </w:r>
     </w:p>
     <w:p>
@@ -29428,7 +29548,7 @@
         <w:ind w:firstLine="720"/>
       </w:pPr>
       <w:r>
-        <w:t>Gets the version of the specified file</w:t>
+        <w:t>Retrieves information about the hardware platform (physical or virtual)</w:t>
       </w:r>
     </w:p>
     <w:p>
@@ -29450,28 +29570,6 @@
         <w:rPr>
           <w:i/>
         </w:rPr>
-        <w:t>File</w:t>
-      </w:r>
-    </w:p>
-    <w:p>
-      <w:pPr>
-        <w:ind w:firstLine="720"/>
-      </w:pPr>
-      <w:r>
-        <w:t>Path of the file</w:t>
-      </w:r>
-    </w:p>
-    <w:p>
-      <w:pPr>
-        <w:ind w:firstLine="720"/>
-        <w:rPr>
-          <w:i/>
-        </w:rPr>
-      </w:pPr>
-      <w:r>
-        <w:rPr>
-          <w:i/>
-        </w:rPr>
         <w:t>ContinueOnError</w:t>
       </w:r>
     </w:p>
@@ -29507,118 +29605,18 @@
         <w:ind w:firstLine="720"/>
       </w:pPr>
       <w:r>
-        <w:t>C:\PS&gt;</w:t>
-      </w:r>
-      <w:r>
-        <w:t>Get-FileVersion -File "$envProgramFilesX86\Adobe\Reader 11.0\Reader\AcroRd32.exe"</w:t>
+        <w:t>C:\PS&gt;Get-HardwarePlatform</w:t>
       </w:r>
     </w:p>
     <w:p>
       <w:pPr>
         <w:pStyle w:val="Heading3"/>
       </w:pPr>
-      <w:bookmarkStart w:id="57" w:name="_Toc440050617"/>
-      <w:r>
-        <w:t>Get-HardwarePlatform</w:t>
+      <w:bookmarkStart w:id="57" w:name="_Toc440050618"/>
+      <w:r>
+        <w:t>Get-FreeDiskSpace</w:t>
       </w:r>
       <w:bookmarkEnd w:id="57"/>
-    </w:p>
-    <w:p>
-      <w:r>
-        <w:rPr>
-          <w:b/>
-        </w:rPr>
-        <w:t>Synopsis:</w:t>
-      </w:r>
-      <w:r>
-        <w:t xml:space="preserve"> Retrieves information about the hardware platform (physical or virtual)</w:t>
-      </w:r>
-    </w:p>
-    <w:p>
-      <w:r>
-        <w:rPr>
-          <w:b/>
-        </w:rPr>
-        <w:t>Description</w:t>
-      </w:r>
-      <w:r>
-        <w:t xml:space="preserve">: </w:t>
-      </w:r>
-    </w:p>
-    <w:p>
-      <w:pPr>
-        <w:ind w:firstLine="720"/>
-      </w:pPr>
-      <w:r>
-        <w:t>Retrieves information about the hardware platform (physical or virtual)</w:t>
-      </w:r>
-    </w:p>
-    <w:p>
-      <w:r>
-        <w:rPr>
-          <w:b/>
-        </w:rPr>
-        <w:t>Parameter:</w:t>
-      </w:r>
-    </w:p>
-    <w:p>
-      <w:pPr>
-        <w:ind w:firstLine="720"/>
-        <w:rPr>
-          <w:i/>
-        </w:rPr>
-      </w:pPr>
-      <w:r>
-        <w:rPr>
-          <w:i/>
-        </w:rPr>
-        <w:t>ContinueOnError</w:t>
-      </w:r>
-    </w:p>
-    <w:p>
-      <w:pPr>
-        <w:ind w:firstLine="720"/>
-      </w:pPr>
-      <w:r>
-        <w:t>Continue if an error is encountered</w:t>
-      </w:r>
-    </w:p>
-    <w:p>
-      <w:r>
-        <w:rPr>
-          <w:b/>
-        </w:rPr>
-        <w:t>Examples:</w:t>
-      </w:r>
-      <w:r>
-        <w:t xml:space="preserve"> </w:t>
-      </w:r>
-    </w:p>
-    <w:p>
-      <w:pPr>
-        <w:ind w:firstLine="720"/>
-      </w:pPr>
-      <w:r>
-        <w:t>-------------------------- EXAMPLE 1 --------------------------</w:t>
-      </w:r>
-    </w:p>
-    <w:p>
-      <w:pPr>
-        <w:ind w:firstLine="720"/>
-      </w:pPr>
-      <w:r>
-        <w:t>C:\PS&gt;Get-HardwarePlatform</w:t>
-      </w:r>
-    </w:p>
-    <w:p>
-      <w:pPr>
-        <w:pStyle w:val="Heading3"/>
-      </w:pPr>
-      <w:bookmarkStart w:id="58" w:name="_Toc440050618"/>
-      <w:r>
-        <w:t>Get-FreeDiskSpace</w:t>
-      </w:r>
-      <w:bookmarkEnd w:id="58"/>
     </w:p>
     <w:p>
       <w:r>
@@ -29740,192 +29738,192 @@
       <w:pPr>
         <w:pStyle w:val="Heading3"/>
       </w:pPr>
-      <w:bookmarkStart w:id="59" w:name="_Toc440050619"/>
+      <w:bookmarkStart w:id="58" w:name="_Toc440050619"/>
       <w:r>
         <w:t>Get-IniValue</w:t>
       </w:r>
+      <w:bookmarkEnd w:id="58"/>
+    </w:p>
+    <w:p>
+      <w:r>
+        <w:rPr>
+          <w:b/>
+        </w:rPr>
+        <w:t>Synopsis:</w:t>
+      </w:r>
+      <w:r>
+        <w:t xml:space="preserve"> </w:t>
+      </w:r>
+      <w:r>
+        <w:t>Parses an INI file and returns the value of the specified section and key.</w:t>
+      </w:r>
+    </w:p>
+    <w:p>
+      <w:r>
+        <w:rPr>
+          <w:b/>
+        </w:rPr>
+        <w:t>Description</w:t>
+      </w:r>
+      <w:r>
+        <w:t xml:space="preserve">: </w:t>
+      </w:r>
+    </w:p>
+    <w:p>
+      <w:pPr>
+        <w:ind w:firstLine="720"/>
+      </w:pPr>
+      <w:r>
+        <w:t>Parses an INI file and returns the value of the specified section and key.</w:t>
+      </w:r>
+    </w:p>
+    <w:p>
+      <w:r>
+        <w:rPr>
+          <w:b/>
+        </w:rPr>
+        <w:t>Parameter:</w:t>
+      </w:r>
+    </w:p>
+    <w:p>
+      <w:pPr>
+        <w:ind w:firstLine="720"/>
+        <w:rPr>
+          <w:i/>
+        </w:rPr>
+      </w:pPr>
+      <w:r>
+        <w:rPr>
+          <w:i/>
+        </w:rPr>
+        <w:t>FilePath</w:t>
+      </w:r>
+    </w:p>
+    <w:p>
+      <w:pPr>
+        <w:ind w:firstLine="720"/>
+      </w:pPr>
+      <w:r>
+        <w:t>Path to the INI file</w:t>
+      </w:r>
+    </w:p>
+    <w:p>
+      <w:pPr>
+        <w:ind w:firstLine="720"/>
+        <w:rPr>
+          <w:i/>
+        </w:rPr>
+      </w:pPr>
+      <w:r>
+        <w:rPr>
+          <w:i/>
+        </w:rPr>
+        <w:t>Section</w:t>
+      </w:r>
+    </w:p>
+    <w:p>
+      <w:pPr>
+        <w:ind w:firstLine="720"/>
+      </w:pPr>
+      <w:r>
+        <w:t xml:space="preserve">Section within the </w:t>
+      </w:r>
+      <w:r>
+        <w:t>INI</w:t>
+      </w:r>
+      <w:r>
+        <w:t xml:space="preserve"> file</w:t>
+      </w:r>
+    </w:p>
+    <w:p>
+      <w:pPr>
+        <w:ind w:firstLine="720"/>
+        <w:rPr>
+          <w:i/>
+        </w:rPr>
+      </w:pPr>
+      <w:r>
+        <w:rPr>
+          <w:i/>
+        </w:rPr>
+        <w:t>Key</w:t>
+      </w:r>
+    </w:p>
+    <w:p>
+      <w:pPr>
+        <w:ind w:firstLine="720"/>
+      </w:pPr>
+      <w:r>
+        <w:t xml:space="preserve">Key within the section of the </w:t>
+      </w:r>
+      <w:r>
+        <w:t>INI</w:t>
+      </w:r>
+      <w:r>
+        <w:t xml:space="preserve"> file</w:t>
+      </w:r>
+    </w:p>
+    <w:p>
+      <w:pPr>
+        <w:ind w:firstLine="720"/>
+        <w:rPr>
+          <w:i/>
+        </w:rPr>
+      </w:pPr>
+      <w:r>
+        <w:rPr>
+          <w:i/>
+        </w:rPr>
+        <w:t>ContinueOnError</w:t>
+      </w:r>
+    </w:p>
+    <w:p>
+      <w:pPr>
+        <w:ind w:firstLine="720"/>
+      </w:pPr>
+      <w:r>
+        <w:t>Continue if an error is encountered</w:t>
+      </w:r>
+    </w:p>
+    <w:p>
+      <w:r>
+        <w:rPr>
+          <w:b/>
+        </w:rPr>
+        <w:t>Examples:</w:t>
+      </w:r>
+      <w:r>
+        <w:t xml:space="preserve"> </w:t>
+      </w:r>
+    </w:p>
+    <w:p>
+      <w:pPr>
+        <w:ind w:firstLine="720"/>
+      </w:pPr>
+      <w:r>
+        <w:t>-------------------------- EXAMPLE 1 --------------------------</w:t>
+      </w:r>
+    </w:p>
+    <w:p>
+      <w:pPr>
+        <w:ind w:left="720"/>
+      </w:pPr>
+      <w:r>
+        <w:t>C:\PS&gt;</w:t>
+      </w:r>
+      <w:r>
+        <w:t xml:space="preserve"> Get-IniValue -FilePath "$envProgramFilesX86\IBM\Notes\notes.ini" -Section 'Notes' -Key 'KeyFileName'</w:t>
+      </w:r>
+    </w:p>
+    <w:p>
+      <w:pPr>
+        <w:pStyle w:val="Heading3"/>
+      </w:pPr>
+      <w:bookmarkStart w:id="59" w:name="_Toc440050620"/>
+      <w:r>
+        <w:t>Get-InstalledApplication</w:t>
+      </w:r>
       <w:bookmarkEnd w:id="59"/>
-    </w:p>
-    <w:p>
-      <w:r>
-        <w:rPr>
-          <w:b/>
-        </w:rPr>
-        <w:t>Synopsis:</w:t>
-      </w:r>
-      <w:r>
-        <w:t xml:space="preserve"> </w:t>
-      </w:r>
-      <w:r>
-        <w:t>Parses an INI file and returns the value of the specified section and key.</w:t>
-      </w:r>
-    </w:p>
-    <w:p>
-      <w:r>
-        <w:rPr>
-          <w:b/>
-        </w:rPr>
-        <w:t>Description</w:t>
-      </w:r>
-      <w:r>
-        <w:t xml:space="preserve">: </w:t>
-      </w:r>
-    </w:p>
-    <w:p>
-      <w:pPr>
-        <w:ind w:firstLine="720"/>
-      </w:pPr>
-      <w:r>
-        <w:t>Parses an INI file and returns the value of the specified section and key.</w:t>
-      </w:r>
-    </w:p>
-    <w:p>
-      <w:r>
-        <w:rPr>
-          <w:b/>
-        </w:rPr>
-        <w:t>Parameter:</w:t>
-      </w:r>
-    </w:p>
-    <w:p>
-      <w:pPr>
-        <w:ind w:firstLine="720"/>
-        <w:rPr>
-          <w:i/>
-        </w:rPr>
-      </w:pPr>
-      <w:r>
-        <w:rPr>
-          <w:i/>
-        </w:rPr>
-        <w:t>FilePath</w:t>
-      </w:r>
-    </w:p>
-    <w:p>
-      <w:pPr>
-        <w:ind w:firstLine="720"/>
-      </w:pPr>
-      <w:r>
-        <w:t>Path to the INI file</w:t>
-      </w:r>
-    </w:p>
-    <w:p>
-      <w:pPr>
-        <w:ind w:firstLine="720"/>
-        <w:rPr>
-          <w:i/>
-        </w:rPr>
-      </w:pPr>
-      <w:r>
-        <w:rPr>
-          <w:i/>
-        </w:rPr>
-        <w:t>Section</w:t>
-      </w:r>
-    </w:p>
-    <w:p>
-      <w:pPr>
-        <w:ind w:firstLine="720"/>
-      </w:pPr>
-      <w:r>
-        <w:t xml:space="preserve">Section within the </w:t>
-      </w:r>
-      <w:r>
-        <w:t>INI</w:t>
-      </w:r>
-      <w:r>
-        <w:t xml:space="preserve"> file</w:t>
-      </w:r>
-    </w:p>
-    <w:p>
-      <w:pPr>
-        <w:ind w:firstLine="720"/>
-        <w:rPr>
-          <w:i/>
-        </w:rPr>
-      </w:pPr>
-      <w:r>
-        <w:rPr>
-          <w:i/>
-        </w:rPr>
-        <w:t>Key</w:t>
-      </w:r>
-    </w:p>
-    <w:p>
-      <w:pPr>
-        <w:ind w:firstLine="720"/>
-      </w:pPr>
-      <w:r>
-        <w:t xml:space="preserve">Key within the section of the </w:t>
-      </w:r>
-      <w:r>
-        <w:t>INI</w:t>
-      </w:r>
-      <w:r>
-        <w:t xml:space="preserve"> file</w:t>
-      </w:r>
-    </w:p>
-    <w:p>
-      <w:pPr>
-        <w:ind w:firstLine="720"/>
-        <w:rPr>
-          <w:i/>
-        </w:rPr>
-      </w:pPr>
-      <w:r>
-        <w:rPr>
-          <w:i/>
-        </w:rPr>
-        <w:t>ContinueOnError</w:t>
-      </w:r>
-    </w:p>
-    <w:p>
-      <w:pPr>
-        <w:ind w:firstLine="720"/>
-      </w:pPr>
-      <w:r>
-        <w:t>Continue if an error is encountered</w:t>
-      </w:r>
-    </w:p>
-    <w:p>
-      <w:r>
-        <w:rPr>
-          <w:b/>
-        </w:rPr>
-        <w:t>Examples:</w:t>
-      </w:r>
-      <w:r>
-        <w:t xml:space="preserve"> </w:t>
-      </w:r>
-    </w:p>
-    <w:p>
-      <w:pPr>
-        <w:ind w:firstLine="720"/>
-      </w:pPr>
-      <w:r>
-        <w:t>-------------------------- EXAMPLE 1 --------------------------</w:t>
-      </w:r>
-    </w:p>
-    <w:p>
-      <w:pPr>
-        <w:ind w:left="720"/>
-      </w:pPr>
-      <w:r>
-        <w:t>C:\PS&gt;</w:t>
-      </w:r>
-      <w:r>
-        <w:t xml:space="preserve"> Get-IniValue -FilePath "$envProgramFilesX86\IBM\Notes\notes.ini" -Section 'Notes' -Key 'KeyFileName'</w:t>
-      </w:r>
-    </w:p>
-    <w:p>
-      <w:pPr>
-        <w:pStyle w:val="Heading3"/>
-      </w:pPr>
-      <w:bookmarkStart w:id="60" w:name="_Toc440050620"/>
-      <w:r>
-        <w:t>Get-InstalledApplication</w:t>
-      </w:r>
-      <w:bookmarkEnd w:id="60"/>
     </w:p>
     <w:p>
       <w:r>
@@ -30183,14 +30181,14 @@
       <w:pPr>
         <w:pStyle w:val="Heading3"/>
       </w:pPr>
-      <w:bookmarkStart w:id="61" w:name="_Toc440050621"/>
+      <w:bookmarkStart w:id="60" w:name="_Toc440050621"/>
       <w:r>
         <w:t>Get-</w:t>
       </w:r>
       <w:r>
         <w:t xml:space="preserve"> LoggedOnUser</w:t>
       </w:r>
-      <w:bookmarkEnd w:id="61"/>
+      <w:bookmarkEnd w:id="60"/>
     </w:p>
     <w:p>
       <w:r>
@@ -30549,11 +30547,11 @@
       <w:pPr>
         <w:pStyle w:val="Heading3"/>
       </w:pPr>
-      <w:bookmarkStart w:id="62" w:name="_Toc440050622"/>
+      <w:bookmarkStart w:id="61" w:name="_Toc440050622"/>
       <w:r>
         <w:t>Get-PendingReboot</w:t>
       </w:r>
-      <w:bookmarkEnd w:id="62"/>
+      <w:bookmarkEnd w:id="61"/>
     </w:p>
     <w:p>
       <w:r>
@@ -30737,11 +30735,11 @@
       <w:pPr>
         <w:pStyle w:val="Heading3"/>
       </w:pPr>
-      <w:bookmarkStart w:id="63" w:name="_Toc440050623"/>
+      <w:bookmarkStart w:id="62" w:name="_Toc440050623"/>
       <w:r>
         <w:t>Get-RegistryKey</w:t>
       </w:r>
-      <w:bookmarkEnd w:id="63"/>
+      <w:bookmarkEnd w:id="62"/>
     </w:p>
     <w:p>
       <w:r>
@@ -31060,11 +31058,11 @@
       <w:pPr>
         <w:pStyle w:val="Heading3"/>
       </w:pPr>
-      <w:bookmarkStart w:id="64" w:name="_Toc440050624"/>
+      <w:bookmarkStart w:id="63" w:name="_Toc440050624"/>
       <w:r>
         <w:t>Get-ScheduledTask</w:t>
       </w:r>
-      <w:bookmarkEnd w:id="64"/>
+      <w:bookmarkEnd w:id="63"/>
     </w:p>
     <w:p>
       <w:r>
@@ -31277,7 +31275,7 @@
       <w:pPr>
         <w:pStyle w:val="Heading3"/>
       </w:pPr>
-      <w:bookmarkStart w:id="65" w:name="_Toc440050625"/>
+      <w:bookmarkStart w:id="64" w:name="_Toc440050625"/>
       <w:r>
         <w:lastRenderedPageBreak/>
         <w:t>Get-</w:t>
@@ -31285,157 +31283,157 @@
       <w:r>
         <w:t xml:space="preserve"> ServiceStartMode</w:t>
       </w:r>
+      <w:bookmarkEnd w:id="64"/>
+    </w:p>
+    <w:p>
+      <w:r>
+        <w:rPr>
+          <w:b/>
+        </w:rPr>
+        <w:t>Synopsis:</w:t>
+      </w:r>
+      <w:r>
+        <w:t xml:space="preserve"> </w:t>
+      </w:r>
+      <w:r>
+        <w:t>Get the service startup mode.</w:t>
+      </w:r>
+    </w:p>
+    <w:p>
+      <w:r>
+        <w:rPr>
+          <w:b/>
+        </w:rPr>
+        <w:t>Description</w:t>
+      </w:r>
+      <w:r>
+        <w:t xml:space="preserve">: </w:t>
+      </w:r>
+    </w:p>
+    <w:p>
+      <w:pPr>
+        <w:ind w:firstLine="720"/>
+      </w:pPr>
+      <w:r>
+        <w:t>Get the service startup mode.</w:t>
+      </w:r>
+    </w:p>
+    <w:p>
+      <w:r>
+        <w:rPr>
+          <w:b/>
+        </w:rPr>
+        <w:t>Parameter:</w:t>
+      </w:r>
+      <w:r>
+        <w:t xml:space="preserve"> </w:t>
+      </w:r>
+    </w:p>
+    <w:p>
+      <w:pPr>
+        <w:ind w:firstLine="720"/>
+        <w:rPr>
+          <w:i/>
+        </w:rPr>
+      </w:pPr>
+      <w:r>
+        <w:rPr>
+          <w:i/>
+        </w:rPr>
+        <w:t>Name</w:t>
+      </w:r>
+    </w:p>
+    <w:p>
+      <w:pPr>
+        <w:ind w:firstLine="720"/>
+      </w:pPr>
+      <w:r>
+        <w:t>Specify the name of the service.</w:t>
+      </w:r>
+    </w:p>
+    <w:p>
+      <w:pPr>
+        <w:ind w:firstLine="720"/>
+        <w:rPr>
+          <w:i/>
+        </w:rPr>
+      </w:pPr>
+      <w:r>
+        <w:rPr>
+          <w:i/>
+        </w:rPr>
+        <w:t>ComputerName</w:t>
+      </w:r>
+    </w:p>
+    <w:p>
+      <w:pPr>
+        <w:ind w:firstLine="720"/>
+      </w:pPr>
+      <w:r>
+        <w:t>Specify the name of the computer. Default is: the local computer.</w:t>
+      </w:r>
+    </w:p>
+    <w:p>
+      <w:pPr>
+        <w:ind w:firstLine="720"/>
+        <w:rPr>
+          <w:i/>
+        </w:rPr>
+      </w:pPr>
+      <w:r>
+        <w:rPr>
+          <w:i/>
+        </w:rPr>
+        <w:t>ContinueOnError</w:t>
+      </w:r>
+    </w:p>
+    <w:p>
+      <w:pPr>
+        <w:ind w:firstLine="720"/>
+      </w:pPr>
+      <w:r>
+        <w:t>Continue if an error is encountered. Default is: $true.</w:t>
+      </w:r>
+    </w:p>
+    <w:p>
+      <w:r>
+        <w:rPr>
+          <w:b/>
+        </w:rPr>
+        <w:t>Examples:</w:t>
+      </w:r>
+      <w:r>
+        <w:t xml:space="preserve"> </w:t>
+      </w:r>
+    </w:p>
+    <w:p>
+      <w:pPr>
+        <w:ind w:firstLine="720"/>
+      </w:pPr>
+      <w:r>
+        <w:t>-------------------------- EXAMPLE 1 --------------------------</w:t>
+      </w:r>
+    </w:p>
+    <w:p>
+      <w:pPr>
+        <w:ind w:firstLine="720"/>
+      </w:pPr>
+      <w:r>
+        <w:t>C:\PS&gt;</w:t>
+      </w:r>
+      <w:r>
+        <w:t xml:space="preserve"> Get-ServiceStartMode -Name 'wuauserv'</w:t>
+      </w:r>
+    </w:p>
+    <w:p>
+      <w:pPr>
+        <w:pStyle w:val="Heading3"/>
+      </w:pPr>
+      <w:bookmarkStart w:id="65" w:name="_Toc440050626"/>
+      <w:r>
+        <w:t>Get-UserProfiles</w:t>
+      </w:r>
       <w:bookmarkEnd w:id="65"/>
-    </w:p>
-    <w:p>
-      <w:r>
-        <w:rPr>
-          <w:b/>
-        </w:rPr>
-        <w:t>Synopsis:</w:t>
-      </w:r>
-      <w:r>
-        <w:t xml:space="preserve"> </w:t>
-      </w:r>
-      <w:r>
-        <w:t>Get the service startup mode.</w:t>
-      </w:r>
-    </w:p>
-    <w:p>
-      <w:r>
-        <w:rPr>
-          <w:b/>
-        </w:rPr>
-        <w:t>Description</w:t>
-      </w:r>
-      <w:r>
-        <w:t xml:space="preserve">: </w:t>
-      </w:r>
-    </w:p>
-    <w:p>
-      <w:pPr>
-        <w:ind w:firstLine="720"/>
-      </w:pPr>
-      <w:r>
-        <w:t>Get the service startup mode.</w:t>
-      </w:r>
-    </w:p>
-    <w:p>
-      <w:r>
-        <w:rPr>
-          <w:b/>
-        </w:rPr>
-        <w:t>Parameter:</w:t>
-      </w:r>
-      <w:r>
-        <w:t xml:space="preserve"> </w:t>
-      </w:r>
-    </w:p>
-    <w:p>
-      <w:pPr>
-        <w:ind w:firstLine="720"/>
-        <w:rPr>
-          <w:i/>
-        </w:rPr>
-      </w:pPr>
-      <w:r>
-        <w:rPr>
-          <w:i/>
-        </w:rPr>
-        <w:t>Name</w:t>
-      </w:r>
-    </w:p>
-    <w:p>
-      <w:pPr>
-        <w:ind w:firstLine="720"/>
-      </w:pPr>
-      <w:r>
-        <w:t>Specify the name of the service.</w:t>
-      </w:r>
-    </w:p>
-    <w:p>
-      <w:pPr>
-        <w:ind w:firstLine="720"/>
-        <w:rPr>
-          <w:i/>
-        </w:rPr>
-      </w:pPr>
-      <w:r>
-        <w:rPr>
-          <w:i/>
-        </w:rPr>
-        <w:t>ComputerName</w:t>
-      </w:r>
-    </w:p>
-    <w:p>
-      <w:pPr>
-        <w:ind w:firstLine="720"/>
-      </w:pPr>
-      <w:r>
-        <w:t>Specify the name of the computer. Default is: the local computer.</w:t>
-      </w:r>
-    </w:p>
-    <w:p>
-      <w:pPr>
-        <w:ind w:firstLine="720"/>
-        <w:rPr>
-          <w:i/>
-        </w:rPr>
-      </w:pPr>
-      <w:r>
-        <w:rPr>
-          <w:i/>
-        </w:rPr>
-        <w:t>ContinueOnError</w:t>
-      </w:r>
-    </w:p>
-    <w:p>
-      <w:pPr>
-        <w:ind w:firstLine="720"/>
-      </w:pPr>
-      <w:r>
-        <w:t>Continue if an error is encountered. Default is: $true.</w:t>
-      </w:r>
-    </w:p>
-    <w:p>
-      <w:r>
-        <w:rPr>
-          <w:b/>
-        </w:rPr>
-        <w:t>Examples:</w:t>
-      </w:r>
-      <w:r>
-        <w:t xml:space="preserve"> </w:t>
-      </w:r>
-    </w:p>
-    <w:p>
-      <w:pPr>
-        <w:ind w:firstLine="720"/>
-      </w:pPr>
-      <w:r>
-        <w:t>-------------------------- EXAMPLE 1 --------------------------</w:t>
-      </w:r>
-    </w:p>
-    <w:p>
-      <w:pPr>
-        <w:ind w:firstLine="720"/>
-      </w:pPr>
-      <w:r>
-        <w:t>C:\PS&gt;</w:t>
-      </w:r>
-      <w:r>
-        <w:t xml:space="preserve"> Get-ServiceStartMode -Name 'wuauserv'</w:t>
-      </w:r>
-    </w:p>
-    <w:p>
-      <w:pPr>
-        <w:pStyle w:val="Heading3"/>
-      </w:pPr>
-      <w:bookmarkStart w:id="66" w:name="_Toc440050626"/>
-      <w:r>
-        <w:t>Get-UserProfiles</w:t>
-      </w:r>
-      <w:bookmarkEnd w:id="66"/>
     </w:p>
     <w:p>
       <w:r>
@@ -31659,11 +31657,11 @@
       <w:pPr>
         <w:pStyle w:val="Heading3"/>
       </w:pPr>
-      <w:bookmarkStart w:id="67" w:name="_Toc440050627"/>
+      <w:bookmarkStart w:id="66" w:name="_Toc440050627"/>
       <w:r>
         <w:t>Get-WindowTitle</w:t>
       </w:r>
-      <w:bookmarkEnd w:id="67"/>
+      <w:bookmarkEnd w:id="66"/>
     </w:p>
     <w:p>
       <w:r>
@@ -31909,10 +31907,122 @@
       <w:pPr>
         <w:pStyle w:val="Heading3"/>
       </w:pPr>
-      <w:bookmarkStart w:id="68" w:name="_Toc440050628"/>
+      <w:bookmarkStart w:id="67" w:name="_Toc440050628"/>
       <w:r>
         <w:t>Install-MSUpdates</w:t>
       </w:r>
+      <w:bookmarkEnd w:id="67"/>
+    </w:p>
+    <w:p>
+      <w:r>
+        <w:rPr>
+          <w:b/>
+        </w:rPr>
+        <w:t>Synopsis:</w:t>
+      </w:r>
+      <w:r>
+        <w:t xml:space="preserve"> Installs all </w:t>
+      </w:r>
+      <w:r>
+        <w:t>Microsoft</w:t>
+      </w:r>
+      <w:r>
+        <w:t xml:space="preserve"> Updates in a given directory</w:t>
+      </w:r>
+    </w:p>
+    <w:p>
+      <w:r>
+        <w:rPr>
+          <w:b/>
+        </w:rPr>
+        <w:t>Description</w:t>
+      </w:r>
+      <w:r>
+        <w:t xml:space="preserve">: </w:t>
+      </w:r>
+    </w:p>
+    <w:p>
+      <w:pPr>
+        <w:ind w:left="720"/>
+      </w:pPr>
+      <w:r>
+        <w:t xml:space="preserve">Install all </w:t>
+      </w:r>
+      <w:r>
+        <w:t>Microsoft</w:t>
+      </w:r>
+      <w:r>
+        <w:t xml:space="preserve"> Updates of type ".exe", ".msu", or ".msp" in a given directory (recursively search directory).</w:t>
+      </w:r>
+    </w:p>
+    <w:p>
+      <w:r>
+        <w:rPr>
+          <w:b/>
+        </w:rPr>
+        <w:t>Parameter:</w:t>
+      </w:r>
+    </w:p>
+    <w:p>
+      <w:pPr>
+        <w:ind w:firstLine="720"/>
+        <w:rPr>
+          <w:i/>
+        </w:rPr>
+      </w:pPr>
+      <w:r>
+        <w:rPr>
+          <w:i/>
+        </w:rPr>
+        <w:t>Directory</w:t>
+      </w:r>
+    </w:p>
+    <w:p>
+      <w:pPr>
+        <w:ind w:left="720"/>
+      </w:pPr>
+      <w:r>
+        <w:t>Directory containing the updates</w:t>
+      </w:r>
+    </w:p>
+    <w:p>
+      <w:r>
+        <w:rPr>
+          <w:b/>
+        </w:rPr>
+        <w:t>Examples:</w:t>
+      </w:r>
+      <w:r>
+        <w:t xml:space="preserve"> </w:t>
+      </w:r>
+    </w:p>
+    <w:p>
+      <w:pPr>
+        <w:ind w:left="720"/>
+      </w:pPr>
+      <w:r>
+        <w:t>-------------------------- EXAMPLE 1 --------------------------</w:t>
+      </w:r>
+    </w:p>
+    <w:p>
+      <w:pPr>
+        <w:ind w:left="720"/>
+      </w:pPr>
+      <w:r>
+        <w:t>C:\PS&gt;</w:t>
+      </w:r>
+      <w:r>
+        <w:t xml:space="preserve"> Install-MSUpdates -Directory "$dirFiles\MSUpdates"</w:t>
+      </w:r>
+    </w:p>
+    <w:p>
+      <w:pPr>
+        <w:pStyle w:val="Heading3"/>
+      </w:pPr>
+      <w:bookmarkStart w:id="68" w:name="_Toc440050629"/>
+      <w:r>
+        <w:t>Install-SCCMSoftwareUpdates</w:t>
+      </w:r>
       <w:bookmarkEnd w:id="68"/>
     </w:p>
     <w:p>
@@ -31923,13 +32033,13 @@
         <w:t>Synopsis:</w:t>
       </w:r>
       <w:r>
-        <w:t xml:space="preserve"> Installs all </w:t>
-      </w:r>
-      <w:r>
-        <w:t>Microsoft</w:t>
-      </w:r>
-      <w:r>
-        <w:t xml:space="preserve"> Updates in a given directory</w:t>
+        <w:t xml:space="preserve"> Scans for outstanding SCCM updat</w:t>
+      </w:r>
+      <w:r>
+        <w:t>es to be installed and installs</w:t>
+      </w:r>
+      <w:r>
+        <w:t xml:space="preserve"> the pending updates</w:t>
       </w:r>
     </w:p>
     <w:p>
@@ -31945,53 +32055,125 @@
     </w:p>
     <w:p>
       <w:pPr>
+        <w:ind w:firstLine="720"/>
+      </w:pPr>
+      <w:r>
+        <w:t xml:space="preserve">Scans for outstanding SCCM updates </w:t>
+      </w:r>
+      <w:r>
+        <w:t>to be installed and installs</w:t>
+      </w:r>
+      <w:r>
+        <w:t xml:space="preserve"> the pending updates</w:t>
+      </w:r>
+      <w:r>
+        <w:t>.</w:t>
+      </w:r>
+    </w:p>
+    <w:p>
+      <w:pPr>
+        <w:ind w:firstLine="720"/>
+      </w:pPr>
+      <w:r>
+        <w:t xml:space="preserve">Only compatible with SCCM 2012 </w:t>
+      </w:r>
+      <w:r>
+        <w:t xml:space="preserve">Client </w:t>
+      </w:r>
+      <w:r>
+        <w:t xml:space="preserve">or higher. </w:t>
+      </w:r>
+      <w:r>
+        <w:t>This function can take several minutes to run</w:t>
+      </w:r>
+      <w:r>
+        <w:t>.</w:t>
+      </w:r>
+    </w:p>
+    <w:p>
+      <w:r>
+        <w:rPr>
+          <w:b/>
+        </w:rPr>
+        <w:t>Parameter:</w:t>
+      </w:r>
+    </w:p>
+    <w:p>
+      <w:pPr>
+        <w:ind w:firstLine="720"/>
+        <w:rPr>
+          <w:i/>
+        </w:rPr>
+      </w:pPr>
+      <w:r>
+        <w:rPr>
+          <w:i/>
+        </w:rPr>
+        <w:t>SoftwareUpdatesScanWaitInSeconds</w:t>
+      </w:r>
+    </w:p>
+    <w:p>
+      <w:pPr>
+        <w:ind w:firstLine="720"/>
+      </w:pPr>
+      <w:r>
+        <w:t>The amount of time to wait in seconds for the software updates scan to complete. Default is: 180 seconds.</w:t>
+      </w:r>
+    </w:p>
+    <w:p>
+      <w:pPr>
+        <w:ind w:firstLine="720"/>
+        <w:rPr>
+          <w:i/>
+        </w:rPr>
+      </w:pPr>
+      <w:r>
+        <w:rPr>
+          <w:i/>
+        </w:rPr>
+        <w:t>WaitForPendingUpdatesTimeout</w:t>
+      </w:r>
+    </w:p>
+    <w:p>
+      <w:pPr>
         <w:ind w:left="720"/>
       </w:pPr>
       <w:r>
-        <w:t xml:space="preserve">Install all </w:t>
-      </w:r>
-      <w:r>
-        <w:t>Microsoft</w:t>
-      </w:r>
-      <w:r>
-        <w:t xml:space="preserve"> Updates of type ".exe", ".msu", or ".msp" in a given directory (recursively search directory).</w:t>
-      </w:r>
+        <w:t>The amount of time to wait for missing and pending updates to install before exiting the function. Default is: 45 minutes.</w:t>
+      </w:r>
+    </w:p>
+    <w:p>
+      <w:pPr>
+        <w:ind w:firstLine="720"/>
+        <w:rPr>
+          <w:i/>
+        </w:rPr>
+      </w:pPr>
+      <w:r>
+        <w:rPr>
+          <w:i/>
+        </w:rPr>
+        <w:t>ContinueOnError</w:t>
+      </w:r>
+    </w:p>
+    <w:p>
+      <w:pPr>
+        <w:ind w:firstLine="720"/>
+      </w:pPr>
+      <w:r>
+        <w:t>Continue if an error is encountered</w:t>
+      </w:r>
+    </w:p>
+    <w:p>
+      <w:pPr>
+        <w:ind w:firstLine="720"/>
+      </w:pPr>
     </w:p>
     <w:p>
       <w:r>
         <w:rPr>
           <w:b/>
         </w:rPr>
-        <w:t>Parameter:</w:t>
-      </w:r>
-    </w:p>
-    <w:p>
-      <w:pPr>
-        <w:ind w:firstLine="720"/>
-        <w:rPr>
-          <w:i/>
-        </w:rPr>
-      </w:pPr>
-      <w:r>
-        <w:rPr>
-          <w:i/>
-        </w:rPr>
-        <w:t>Directory</w:t>
-      </w:r>
-    </w:p>
-    <w:p>
-      <w:pPr>
-        <w:ind w:left="720"/>
-      </w:pPr>
-      <w:r>
-        <w:t>Directory containing the updates</w:t>
-      </w:r>
-    </w:p>
-    <w:p>
-      <w:r>
-        <w:rPr>
-          <w:b/>
-        </w:rPr>
         <w:t>Examples:</w:t>
       </w:r>
       <w:r>
@@ -32000,7 +32182,7 @@
     </w:p>
     <w:p>
       <w:pPr>
-        <w:ind w:left="720"/>
+        <w:ind w:firstLine="720"/>
       </w:pPr>
       <w:r>
         <w:t>-------------------------- EXAMPLE 1 --------------------------</w:t>
@@ -32008,208 +32190,24 @@
     </w:p>
     <w:p>
       <w:pPr>
-        <w:ind w:left="720"/>
-      </w:pPr>
-      <w:r>
-        <w:t>C:\PS&gt;</w:t>
-      </w:r>
-      <w:r>
-        <w:t xml:space="preserve"> Install-MSUpdates -Directory "$dirFiles\MSUpdates"</w:t>
+        <w:ind w:firstLine="720"/>
+      </w:pPr>
+      <w:r>
+        <w:t>C:\PS&gt;Install-SCCMSoftwareUpdates</w:t>
       </w:r>
     </w:p>
     <w:p>
       <w:pPr>
         <w:pStyle w:val="Heading3"/>
       </w:pPr>
-      <w:bookmarkStart w:id="69" w:name="_Toc440050629"/>
-      <w:r>
-        <w:t>Install-SCCMSoftwareUpdates</w:t>
+      <w:bookmarkStart w:id="69" w:name="_Toc440050630"/>
+      <w:r>
+        <w:t>Invoke-</w:t>
+      </w:r>
+      <w:r>
+        <w:t>HKCURegistrySettingsForAllUsers</w:t>
       </w:r>
       <w:bookmarkEnd w:id="69"/>
-    </w:p>
-    <w:p>
-      <w:r>
-        <w:rPr>
-          <w:b/>
-        </w:rPr>
-        <w:t>Synopsis:</w:t>
-      </w:r>
-      <w:r>
-        <w:t xml:space="preserve"> Scans for outstanding SCCM updat</w:t>
-      </w:r>
-      <w:r>
-        <w:t>es to be installed and installs</w:t>
-      </w:r>
-      <w:r>
-        <w:t xml:space="preserve"> the pending updates</w:t>
-      </w:r>
-    </w:p>
-    <w:p>
-      <w:r>
-        <w:rPr>
-          <w:b/>
-        </w:rPr>
-        <w:t>Description</w:t>
-      </w:r>
-      <w:r>
-        <w:t xml:space="preserve">: </w:t>
-      </w:r>
-    </w:p>
-    <w:p>
-      <w:pPr>
-        <w:ind w:firstLine="720"/>
-      </w:pPr>
-      <w:r>
-        <w:t xml:space="preserve">Scans for outstanding SCCM updates </w:t>
-      </w:r>
-      <w:r>
-        <w:t>to be installed and installs</w:t>
-      </w:r>
-      <w:r>
-        <w:t xml:space="preserve"> the pending updates</w:t>
-      </w:r>
-      <w:r>
-        <w:t>.</w:t>
-      </w:r>
-    </w:p>
-    <w:p>
-      <w:pPr>
-        <w:ind w:firstLine="720"/>
-      </w:pPr>
-      <w:r>
-        <w:t xml:space="preserve">Only compatible with SCCM 2012 </w:t>
-      </w:r>
-      <w:r>
-        <w:t xml:space="preserve">Client </w:t>
-      </w:r>
-      <w:r>
-        <w:t xml:space="preserve">or higher. </w:t>
-      </w:r>
-      <w:r>
-        <w:t>This function can take several minutes to run</w:t>
-      </w:r>
-      <w:r>
-        <w:t>.</w:t>
-      </w:r>
-    </w:p>
-    <w:p>
-      <w:r>
-        <w:rPr>
-          <w:b/>
-        </w:rPr>
-        <w:t>Parameter:</w:t>
-      </w:r>
-    </w:p>
-    <w:p>
-      <w:pPr>
-        <w:ind w:firstLine="720"/>
-        <w:rPr>
-          <w:i/>
-        </w:rPr>
-      </w:pPr>
-      <w:r>
-        <w:rPr>
-          <w:i/>
-        </w:rPr>
-        <w:t>SoftwareUpdatesScanWaitInSeconds</w:t>
-      </w:r>
-    </w:p>
-    <w:p>
-      <w:pPr>
-        <w:ind w:firstLine="720"/>
-      </w:pPr>
-      <w:r>
-        <w:t>The amount of time to wait in seconds for the software updates scan to complete. Default is: 180 seconds.</w:t>
-      </w:r>
-    </w:p>
-    <w:p>
-      <w:pPr>
-        <w:ind w:firstLine="720"/>
-        <w:rPr>
-          <w:i/>
-        </w:rPr>
-      </w:pPr>
-      <w:r>
-        <w:rPr>
-          <w:i/>
-        </w:rPr>
-        <w:t>WaitForPendingUpdatesTimeout</w:t>
-      </w:r>
-    </w:p>
-    <w:p>
-      <w:pPr>
-        <w:ind w:left="720"/>
-      </w:pPr>
-      <w:r>
-        <w:t>The amount of time to wait for missing and pending updates to install before exiting the function. Default is: 45 minutes.</w:t>
-      </w:r>
-    </w:p>
-    <w:p>
-      <w:pPr>
-        <w:ind w:firstLine="720"/>
-        <w:rPr>
-          <w:i/>
-        </w:rPr>
-      </w:pPr>
-      <w:r>
-        <w:rPr>
-          <w:i/>
-        </w:rPr>
-        <w:t>ContinueOnError</w:t>
-      </w:r>
-    </w:p>
-    <w:p>
-      <w:pPr>
-        <w:ind w:firstLine="720"/>
-      </w:pPr>
-      <w:r>
-        <w:t>Continue if an error is encountered</w:t>
-      </w:r>
-    </w:p>
-    <w:p>
-      <w:pPr>
-        <w:ind w:firstLine="720"/>
-      </w:pPr>
-    </w:p>
-    <w:p>
-      <w:r>
-        <w:rPr>
-          <w:b/>
-        </w:rPr>
-        <w:t>Examples:</w:t>
-      </w:r>
-      <w:r>
-        <w:t xml:space="preserve"> </w:t>
-      </w:r>
-    </w:p>
-    <w:p>
-      <w:pPr>
-        <w:ind w:firstLine="720"/>
-      </w:pPr>
-      <w:r>
-        <w:t>-------------------------- EXAMPLE 1 --------------------------</w:t>
-      </w:r>
-    </w:p>
-    <w:p>
-      <w:pPr>
-        <w:ind w:firstLine="720"/>
-      </w:pPr>
-      <w:r>
-        <w:t>C:\PS&gt;Install-SCCMSoftwareUpdates</w:t>
-      </w:r>
-    </w:p>
-    <w:p>
-      <w:pPr>
-        <w:pStyle w:val="Heading3"/>
-      </w:pPr>
-      <w:bookmarkStart w:id="70" w:name="_Toc440050630"/>
-      <w:r>
-        <w:t>Invoke-</w:t>
-      </w:r>
-      <w:r>
-        <w:t>HKCURegistrySettingsForAllUsers</w:t>
-      </w:r>
-      <w:bookmarkEnd w:id="70"/>
     </w:p>
     <w:p>
       <w:r>
@@ -32395,11 +32393,11 @@
       <w:pPr>
         <w:pStyle w:val="Heading3"/>
       </w:pPr>
-      <w:bookmarkStart w:id="71" w:name="_Toc440050631"/>
+      <w:bookmarkStart w:id="70" w:name="_Toc440050631"/>
       <w:r>
         <w:t>Invoke-RegisterOrUnregisterDLL (Alias: Register-DLL, Unregister-DLL)</w:t>
       </w:r>
-      <w:bookmarkEnd w:id="71"/>
+      <w:bookmarkEnd w:id="70"/>
     </w:p>
     <w:p>
       <w:r>
@@ -32623,11 +32621,11 @@
       <w:pPr>
         <w:pStyle w:val="Heading3"/>
       </w:pPr>
-      <w:bookmarkStart w:id="72" w:name="_Toc440050632"/>
+      <w:bookmarkStart w:id="71" w:name="_Toc440050632"/>
       <w:r>
         <w:t>Invoke-SCCMTask</w:t>
       </w:r>
-      <w:bookmarkEnd w:id="72"/>
+      <w:bookmarkEnd w:id="71"/>
     </w:p>
     <w:p>
       <w:r>
@@ -32776,139 +32774,139 @@
       <w:pPr>
         <w:pStyle w:val="Heading3"/>
       </w:pPr>
-      <w:bookmarkStart w:id="73" w:name="_Toc440050633"/>
+      <w:bookmarkStart w:id="72" w:name="_Toc440050633"/>
       <w:r>
         <w:t>New-Folder</w:t>
       </w:r>
+      <w:bookmarkEnd w:id="72"/>
+    </w:p>
+    <w:p>
+      <w:r>
+        <w:rPr>
+          <w:b/>
+        </w:rPr>
+        <w:t>Synopsis:</w:t>
+      </w:r>
+      <w:r>
+        <w:t xml:space="preserve"> </w:t>
+      </w:r>
+      <w:r>
+        <w:t>Create a new folder.</w:t>
+      </w:r>
+    </w:p>
+    <w:p>
+      <w:r>
+        <w:rPr>
+          <w:b/>
+        </w:rPr>
+        <w:t>Description</w:t>
+      </w:r>
+      <w:r>
+        <w:t xml:space="preserve">: </w:t>
+      </w:r>
+    </w:p>
+    <w:p>
+      <w:pPr>
+        <w:ind w:firstLine="720"/>
+      </w:pPr>
+      <w:r>
+        <w:t>Create a new folder if it does not exist.</w:t>
+      </w:r>
+    </w:p>
+    <w:p>
+      <w:r>
+        <w:rPr>
+          <w:b/>
+        </w:rPr>
+        <w:t>Parameter:</w:t>
+      </w:r>
+    </w:p>
+    <w:p>
+      <w:pPr>
+        <w:ind w:firstLine="720"/>
+        <w:rPr>
+          <w:i/>
+        </w:rPr>
+      </w:pPr>
+      <w:r>
+        <w:rPr>
+          <w:i/>
+        </w:rPr>
+        <w:t>Path</w:t>
+      </w:r>
+    </w:p>
+    <w:p>
+      <w:pPr>
+        <w:ind w:firstLine="720"/>
+      </w:pPr>
+      <w:r>
+        <w:t>Path to the new folder which should be created.</w:t>
+      </w:r>
+    </w:p>
+    <w:p>
+      <w:pPr>
+        <w:ind w:firstLine="720"/>
+        <w:rPr>
+          <w:i/>
+        </w:rPr>
+      </w:pPr>
+      <w:r>
+        <w:rPr>
+          <w:i/>
+        </w:rPr>
+        <w:t>ContinueOnError</w:t>
+      </w:r>
+    </w:p>
+    <w:p>
+      <w:pPr>
+        <w:ind w:firstLine="720"/>
+      </w:pPr>
+      <w:r>
+        <w:t>Continue if an error is encountered</w:t>
+      </w:r>
+    </w:p>
+    <w:p>
+      <w:r>
+        <w:rPr>
+          <w:b/>
+        </w:rPr>
+        <w:t>Examples:</w:t>
+      </w:r>
+      <w:r>
+        <w:t xml:space="preserve"> </w:t>
+      </w:r>
+    </w:p>
+    <w:p>
+      <w:pPr>
+        <w:ind w:firstLine="720"/>
+      </w:pPr>
+      <w:r>
+        <w:t>-------------------------- EXAMPLE 1 --------------------------</w:t>
+      </w:r>
+    </w:p>
+    <w:p>
+      <w:pPr>
+        <w:ind w:firstLine="720"/>
+      </w:pPr>
+      <w:r>
+        <w:t>C:\PS&gt;</w:t>
+      </w:r>
+      <w:r>
+        <w:t xml:space="preserve"> </w:t>
+      </w:r>
+      <w:r>
+        <w:t>New-Folder -Path "$envWinDir\System32"</w:t>
+      </w:r>
+    </w:p>
+    <w:p>
+      <w:pPr>
+        <w:pStyle w:val="Heading3"/>
+      </w:pPr>
+      <w:bookmarkStart w:id="73" w:name="_Toc440050634"/>
+      <w:r>
+        <w:t>New-MsiTransform</w:t>
+      </w:r>
       <w:bookmarkEnd w:id="73"/>
-    </w:p>
-    <w:p>
-      <w:r>
-        <w:rPr>
-          <w:b/>
-        </w:rPr>
-        <w:t>Synopsis:</w:t>
-      </w:r>
-      <w:r>
-        <w:t xml:space="preserve"> </w:t>
-      </w:r>
-      <w:r>
-        <w:t>Create a new folder.</w:t>
-      </w:r>
-    </w:p>
-    <w:p>
-      <w:r>
-        <w:rPr>
-          <w:b/>
-        </w:rPr>
-        <w:t>Description</w:t>
-      </w:r>
-      <w:r>
-        <w:t xml:space="preserve">: </w:t>
-      </w:r>
-    </w:p>
-    <w:p>
-      <w:pPr>
-        <w:ind w:firstLine="720"/>
-      </w:pPr>
-      <w:r>
-        <w:t>Create a new folder if it does not exist.</w:t>
-      </w:r>
-    </w:p>
-    <w:p>
-      <w:r>
-        <w:rPr>
-          <w:b/>
-        </w:rPr>
-        <w:t>Parameter:</w:t>
-      </w:r>
-    </w:p>
-    <w:p>
-      <w:pPr>
-        <w:ind w:firstLine="720"/>
-        <w:rPr>
-          <w:i/>
-        </w:rPr>
-      </w:pPr>
-      <w:r>
-        <w:rPr>
-          <w:i/>
-        </w:rPr>
-        <w:t>Path</w:t>
-      </w:r>
-    </w:p>
-    <w:p>
-      <w:pPr>
-        <w:ind w:firstLine="720"/>
-      </w:pPr>
-      <w:r>
-        <w:t>Path to the new folder which should be created.</w:t>
-      </w:r>
-    </w:p>
-    <w:p>
-      <w:pPr>
-        <w:ind w:firstLine="720"/>
-        <w:rPr>
-          <w:i/>
-        </w:rPr>
-      </w:pPr>
-      <w:r>
-        <w:rPr>
-          <w:i/>
-        </w:rPr>
-        <w:t>ContinueOnError</w:t>
-      </w:r>
-    </w:p>
-    <w:p>
-      <w:pPr>
-        <w:ind w:firstLine="720"/>
-      </w:pPr>
-      <w:r>
-        <w:t>Continue if an error is encountered</w:t>
-      </w:r>
-    </w:p>
-    <w:p>
-      <w:r>
-        <w:rPr>
-          <w:b/>
-        </w:rPr>
-        <w:t>Examples:</w:t>
-      </w:r>
-      <w:r>
-        <w:t xml:space="preserve"> </w:t>
-      </w:r>
-    </w:p>
-    <w:p>
-      <w:pPr>
-        <w:ind w:firstLine="720"/>
-      </w:pPr>
-      <w:r>
-        <w:t>-------------------------- EXAMPLE 1 --------------------------</w:t>
-      </w:r>
-    </w:p>
-    <w:p>
-      <w:pPr>
-        <w:ind w:firstLine="720"/>
-      </w:pPr>
-      <w:r>
-        <w:t>C:\PS&gt;</w:t>
-      </w:r>
-      <w:r>
-        <w:t xml:space="preserve"> </w:t>
-      </w:r>
-      <w:r>
-        <w:t>New-Folder -Path "$envWinDir\System32"</w:t>
-      </w:r>
-    </w:p>
-    <w:p>
-      <w:pPr>
-        <w:pStyle w:val="Heading3"/>
-      </w:pPr>
-      <w:bookmarkStart w:id="74" w:name="_Toc440050634"/>
-      <w:r>
-        <w:t>New-MsiTransform</w:t>
-      </w:r>
-      <w:bookmarkEnd w:id="74"/>
     </w:p>
     <w:p>
       <w:r>
@@ -33143,11 +33141,11 @@
       <w:pPr>
         <w:pStyle w:val="Heading3"/>
       </w:pPr>
-      <w:bookmarkStart w:id="75" w:name="_Toc440050635"/>
+      <w:bookmarkStart w:id="74" w:name="_Toc440050635"/>
       <w:r>
         <w:t>New-Shortcut</w:t>
       </w:r>
-      <w:bookmarkEnd w:id="75"/>
+      <w:bookmarkEnd w:id="74"/>
     </w:p>
     <w:p>
       <w:r>
@@ -33454,123 +33452,123 @@
       <w:pPr>
         <w:pStyle w:val="Heading3"/>
       </w:pPr>
-      <w:bookmarkStart w:id="76" w:name="_Toc440050636"/>
+      <w:bookmarkStart w:id="75" w:name="_Toc440050636"/>
       <w:r>
         <w:t>Refresh-Desktop</w:t>
       </w:r>
+      <w:bookmarkEnd w:id="75"/>
+    </w:p>
+    <w:p>
+      <w:r>
+        <w:rPr>
+          <w:b/>
+        </w:rPr>
+        <w:t>Synopsis:</w:t>
+      </w:r>
+      <w:r>
+        <w:t xml:space="preserve"> </w:t>
+      </w:r>
+      <w:r>
+        <w:t xml:space="preserve">Refresh the Windows </w:t>
+      </w:r>
+      <w:r>
+        <w:t>Explorer</w:t>
+      </w:r>
+      <w:r>
+        <w:t xml:space="preserve"> Shell, which causes the desktop icons and the environment variables to be reloaded.</w:t>
+      </w:r>
+    </w:p>
+    <w:p>
+      <w:r>
+        <w:rPr>
+          <w:b/>
+        </w:rPr>
+        <w:t>Description</w:t>
+      </w:r>
+      <w:r>
+        <w:t xml:space="preserve">: </w:t>
+      </w:r>
+    </w:p>
+    <w:p>
+      <w:pPr>
+        <w:ind w:left="675"/>
+      </w:pPr>
+      <w:r>
+        <w:t xml:space="preserve">Refresh the Windows </w:t>
+      </w:r>
+      <w:r>
+        <w:t>Explorer</w:t>
+      </w:r>
+      <w:r>
+        <w:t xml:space="preserve"> Shell, which causes the desktop icons and the environment variables to be reloaded.</w:t>
+      </w:r>
+    </w:p>
+    <w:p>
+      <w:r>
+        <w:rPr>
+          <w:b/>
+        </w:rPr>
+        <w:t>Parameter:</w:t>
+      </w:r>
+    </w:p>
+    <w:p>
+      <w:pPr>
+        <w:ind w:firstLine="720"/>
+        <w:rPr>
+          <w:i/>
+        </w:rPr>
+      </w:pPr>
+      <w:r>
+        <w:rPr>
+          <w:i/>
+        </w:rPr>
+        <w:t>ContinueOnError</w:t>
+      </w:r>
+    </w:p>
+    <w:p>
+      <w:pPr>
+        <w:ind w:left="720"/>
+      </w:pPr>
+      <w:r>
+        <w:t>Continue if an error is encountered</w:t>
+      </w:r>
+    </w:p>
+    <w:p>
+      <w:r>
+        <w:rPr>
+          <w:b/>
+        </w:rPr>
+        <w:t>Examples:</w:t>
+      </w:r>
+      <w:r>
+        <w:t xml:space="preserve"> </w:t>
+      </w:r>
+    </w:p>
+    <w:p>
+      <w:pPr>
+        <w:ind w:left="720"/>
+      </w:pPr>
+      <w:r>
+        <w:t>-------------------------- EXAMPLE 1 --------------------------</w:t>
+      </w:r>
+    </w:p>
+    <w:p>
+      <w:pPr>
+        <w:ind w:left="720"/>
+      </w:pPr>
+      <w:r>
+        <w:t>C:\PS&gt;Refresh-Desktop</w:t>
+      </w:r>
+    </w:p>
+    <w:p>
+      <w:pPr>
+        <w:pStyle w:val="Heading3"/>
+      </w:pPr>
+      <w:bookmarkStart w:id="76" w:name="_Toc440050637"/>
+      <w:r>
+        <w:t>Refresh-SessionEnvironmentVariables</w:t>
+      </w:r>
       <w:bookmarkEnd w:id="76"/>
-    </w:p>
-    <w:p>
-      <w:r>
-        <w:rPr>
-          <w:b/>
-        </w:rPr>
-        <w:t>Synopsis:</w:t>
-      </w:r>
-      <w:r>
-        <w:t xml:space="preserve"> </w:t>
-      </w:r>
-      <w:r>
-        <w:t xml:space="preserve">Refresh the Windows </w:t>
-      </w:r>
-      <w:r>
-        <w:t>Explorer</w:t>
-      </w:r>
-      <w:r>
-        <w:t xml:space="preserve"> Shell, which causes the desktop icons and the environment variables to be reloaded.</w:t>
-      </w:r>
-    </w:p>
-    <w:p>
-      <w:r>
-        <w:rPr>
-          <w:b/>
-        </w:rPr>
-        <w:t>Description</w:t>
-      </w:r>
-      <w:r>
-        <w:t xml:space="preserve">: </w:t>
-      </w:r>
-    </w:p>
-    <w:p>
-      <w:pPr>
-        <w:ind w:left="675"/>
-      </w:pPr>
-      <w:r>
-        <w:t xml:space="preserve">Refresh the Windows </w:t>
-      </w:r>
-      <w:r>
-        <w:t>Explorer</w:t>
-      </w:r>
-      <w:r>
-        <w:t xml:space="preserve"> Shell, which causes the desktop icons and the environment variables to be reloaded.</w:t>
-      </w:r>
-    </w:p>
-    <w:p>
-      <w:r>
-        <w:rPr>
-          <w:b/>
-        </w:rPr>
-        <w:t>Parameter:</w:t>
-      </w:r>
-    </w:p>
-    <w:p>
-      <w:pPr>
-        <w:ind w:firstLine="720"/>
-        <w:rPr>
-          <w:i/>
-        </w:rPr>
-      </w:pPr>
-      <w:r>
-        <w:rPr>
-          <w:i/>
-        </w:rPr>
-        <w:t>ContinueOnError</w:t>
-      </w:r>
-    </w:p>
-    <w:p>
-      <w:pPr>
-        <w:ind w:left="720"/>
-      </w:pPr>
-      <w:r>
-        <w:t>Continue if an error is encountered</w:t>
-      </w:r>
-    </w:p>
-    <w:p>
-      <w:r>
-        <w:rPr>
-          <w:b/>
-        </w:rPr>
-        <w:t>Examples:</w:t>
-      </w:r>
-      <w:r>
-        <w:t xml:space="preserve"> </w:t>
-      </w:r>
-    </w:p>
-    <w:p>
-      <w:pPr>
-        <w:ind w:left="720"/>
-      </w:pPr>
-      <w:r>
-        <w:t>-------------------------- EXAMPLE 1 --------------------------</w:t>
-      </w:r>
-    </w:p>
-    <w:p>
-      <w:pPr>
-        <w:ind w:left="720"/>
-      </w:pPr>
-      <w:r>
-        <w:t>C:\PS&gt;Refresh-Desktop</w:t>
-      </w:r>
-    </w:p>
-    <w:p>
-      <w:pPr>
-        <w:pStyle w:val="Heading3"/>
-      </w:pPr>
-      <w:bookmarkStart w:id="77" w:name="_Toc440050637"/>
-      <w:r>
-        <w:t>Refresh-SessionEnvironmentVariables</w:t>
-      </w:r>
-      <w:bookmarkEnd w:id="77"/>
     </w:p>
     <w:p>
       <w:r>
@@ -33713,211 +33711,211 @@
       <w:pPr>
         <w:pStyle w:val="Heading3"/>
       </w:pPr>
-      <w:bookmarkStart w:id="78" w:name="_Toc440050638"/>
+      <w:bookmarkStart w:id="77" w:name="_Toc440050638"/>
       <w:r>
         <w:t>Remove-File</w:t>
       </w:r>
+      <w:bookmarkEnd w:id="77"/>
+    </w:p>
+    <w:p>
+      <w:r>
+        <w:rPr>
+          <w:b/>
+        </w:rPr>
+        <w:t>Synopsis:</w:t>
+      </w:r>
+      <w:r>
+        <w:t xml:space="preserve"> </w:t>
+      </w:r>
+      <w:r>
+        <w:t>Remove a file or all files recursively in a given path.</w:t>
+      </w:r>
+    </w:p>
+    <w:p>
+      <w:r>
+        <w:rPr>
+          <w:b/>
+        </w:rPr>
+        <w:t>Description</w:t>
+      </w:r>
+      <w:r>
+        <w:t xml:space="preserve">: </w:t>
+      </w:r>
+    </w:p>
+    <w:p>
+      <w:pPr>
+        <w:ind w:firstLine="720"/>
+      </w:pPr>
+      <w:r>
+        <w:t>Remove a file or all files recursively in a given path.</w:t>
+      </w:r>
+    </w:p>
+    <w:p>
+      <w:r>
+        <w:rPr>
+          <w:b/>
+        </w:rPr>
+        <w:t>Parameter:</w:t>
+      </w:r>
+    </w:p>
+    <w:p>
+      <w:pPr>
+        <w:ind w:firstLine="720"/>
+        <w:rPr>
+          <w:i/>
+        </w:rPr>
+      </w:pPr>
+      <w:r>
+        <w:rPr>
+          <w:i/>
+        </w:rPr>
+        <w:t>Path</w:t>
+      </w:r>
+    </w:p>
+    <w:p>
+      <w:pPr>
+        <w:ind w:firstLine="720"/>
+      </w:pPr>
+      <w:r>
+        <w:t>Path of the file to remove.</w:t>
+      </w:r>
+    </w:p>
+    <w:p>
+      <w:pPr>
+        <w:ind w:firstLine="720"/>
+        <w:rPr>
+          <w:i/>
+        </w:rPr>
+      </w:pPr>
+      <w:r>
+        <w:rPr>
+          <w:i/>
+        </w:rPr>
+        <w:t>Literal</w:t>
+      </w:r>
+      <w:r>
+        <w:rPr>
+          <w:i/>
+        </w:rPr>
+        <w:t>Path</w:t>
+      </w:r>
+    </w:p>
+    <w:p>
+      <w:pPr>
+        <w:ind w:firstLine="720"/>
+      </w:pPr>
+      <w:r>
+        <w:t>Path of the file to remove.</w:t>
+      </w:r>
+      <w:r>
+        <w:t xml:space="preserve"> Wildcard characters</w:t>
+      </w:r>
+      <w:r>
+        <w:t xml:space="preserve"> are ignored.</w:t>
+      </w:r>
+    </w:p>
+    <w:p>
+      <w:pPr>
+        <w:ind w:firstLine="720"/>
+        <w:rPr>
+          <w:i/>
+        </w:rPr>
+      </w:pPr>
+      <w:r>
+        <w:rPr>
+          <w:i/>
+        </w:rPr>
+        <w:t>Recurse</w:t>
+      </w:r>
+    </w:p>
+    <w:p>
+      <w:pPr>
+        <w:ind w:firstLine="720"/>
+      </w:pPr>
+      <w:r>
+        <w:t>Optionally, remove all files recursively in a directory.</w:t>
+      </w:r>
+    </w:p>
+    <w:p>
+      <w:pPr>
+        <w:ind w:firstLine="720"/>
+        <w:rPr>
+          <w:i/>
+        </w:rPr>
+      </w:pPr>
+      <w:r>
+        <w:rPr>
+          <w:i/>
+        </w:rPr>
+        <w:t>ContinueOnError</w:t>
+      </w:r>
+    </w:p>
+    <w:p>
+      <w:pPr>
+        <w:ind w:firstLine="720"/>
+      </w:pPr>
+      <w:r>
+        <w:t>Continue if an error is encountered</w:t>
+      </w:r>
+    </w:p>
+    <w:p>
+      <w:r>
+        <w:rPr>
+          <w:b/>
+        </w:rPr>
+        <w:t>Examples:</w:t>
+      </w:r>
+      <w:r>
+        <w:t xml:space="preserve"> </w:t>
+      </w:r>
+    </w:p>
+    <w:p>
+      <w:pPr>
+        <w:ind w:firstLine="720"/>
+      </w:pPr>
+      <w:r>
+        <w:t>-------------------------- EXAMPLE 1 --------------------------</w:t>
+      </w:r>
+    </w:p>
+    <w:p>
+      <w:pPr>
+        <w:ind w:firstLine="720"/>
+      </w:pPr>
+      <w:r>
+        <w:t>C:\PS&gt;</w:t>
+      </w:r>
+      <w:r>
+        <w:t>Remove-File -Path 'C:\Windows\Downloaded Program Files\Temp.inf'</w:t>
+      </w:r>
+    </w:p>
+    <w:p>
+      <w:pPr>
+        <w:ind w:firstLine="720"/>
+      </w:pPr>
+      <w:r>
+        <w:t>-------------------------- EXAMPLE 2 --------------------------</w:t>
+      </w:r>
+    </w:p>
+    <w:p>
+      <w:pPr>
+        <w:ind w:firstLine="720"/>
+      </w:pPr>
+      <w:r>
+        <w:t>C:\PS&gt;</w:t>
+      </w:r>
+      <w:r>
+        <w:t>Remove-File -Path 'C:\Windows\Downloaded Program Files' -Recurse</w:t>
+      </w:r>
+    </w:p>
+    <w:p>
+      <w:pPr>
+        <w:pStyle w:val="Heading3"/>
+      </w:pPr>
+      <w:bookmarkStart w:id="78" w:name="_Toc440050639"/>
+      <w:r>
+        <w:t>Remove-Folder</w:t>
+      </w:r>
       <w:bookmarkEnd w:id="78"/>
-    </w:p>
-    <w:p>
-      <w:r>
-        <w:rPr>
-          <w:b/>
-        </w:rPr>
-        <w:t>Synopsis:</w:t>
-      </w:r>
-      <w:r>
-        <w:t xml:space="preserve"> </w:t>
-      </w:r>
-      <w:r>
-        <w:t>Remove a file or all files recursively in a given path.</w:t>
-      </w:r>
-    </w:p>
-    <w:p>
-      <w:r>
-        <w:rPr>
-          <w:b/>
-        </w:rPr>
-        <w:t>Description</w:t>
-      </w:r>
-      <w:r>
-        <w:t xml:space="preserve">: </w:t>
-      </w:r>
-    </w:p>
-    <w:p>
-      <w:pPr>
-        <w:ind w:firstLine="720"/>
-      </w:pPr>
-      <w:r>
-        <w:t>Remove a file or all files recursively in a given path.</w:t>
-      </w:r>
-    </w:p>
-    <w:p>
-      <w:r>
-        <w:rPr>
-          <w:b/>
-        </w:rPr>
-        <w:t>Parameter:</w:t>
-      </w:r>
-    </w:p>
-    <w:p>
-      <w:pPr>
-        <w:ind w:firstLine="720"/>
-        <w:rPr>
-          <w:i/>
-        </w:rPr>
-      </w:pPr>
-      <w:r>
-        <w:rPr>
-          <w:i/>
-        </w:rPr>
-        <w:t>Path</w:t>
-      </w:r>
-    </w:p>
-    <w:p>
-      <w:pPr>
-        <w:ind w:firstLine="720"/>
-      </w:pPr>
-      <w:r>
-        <w:t>Path of the file to remove.</w:t>
-      </w:r>
-    </w:p>
-    <w:p>
-      <w:pPr>
-        <w:ind w:firstLine="720"/>
-        <w:rPr>
-          <w:i/>
-        </w:rPr>
-      </w:pPr>
-      <w:r>
-        <w:rPr>
-          <w:i/>
-        </w:rPr>
-        <w:t>Literal</w:t>
-      </w:r>
-      <w:r>
-        <w:rPr>
-          <w:i/>
-        </w:rPr>
-        <w:t>Path</w:t>
-      </w:r>
-    </w:p>
-    <w:p>
-      <w:pPr>
-        <w:ind w:firstLine="720"/>
-      </w:pPr>
-      <w:r>
-        <w:t>Path of the file to remove.</w:t>
-      </w:r>
-      <w:r>
-        <w:t xml:space="preserve"> Wildcard characters</w:t>
-      </w:r>
-      <w:r>
-        <w:t xml:space="preserve"> are ignored.</w:t>
-      </w:r>
-    </w:p>
-    <w:p>
-      <w:pPr>
-        <w:ind w:firstLine="720"/>
-        <w:rPr>
-          <w:i/>
-        </w:rPr>
-      </w:pPr>
-      <w:r>
-        <w:rPr>
-          <w:i/>
-        </w:rPr>
-        <w:t>Recurse</w:t>
-      </w:r>
-    </w:p>
-    <w:p>
-      <w:pPr>
-        <w:ind w:firstLine="720"/>
-      </w:pPr>
-      <w:r>
-        <w:t>Optionally, remove all files recursively in a directory.</w:t>
-      </w:r>
-    </w:p>
-    <w:p>
-      <w:pPr>
-        <w:ind w:firstLine="720"/>
-        <w:rPr>
-          <w:i/>
-        </w:rPr>
-      </w:pPr>
-      <w:r>
-        <w:rPr>
-          <w:i/>
-        </w:rPr>
-        <w:t>ContinueOnError</w:t>
-      </w:r>
-    </w:p>
-    <w:p>
-      <w:pPr>
-        <w:ind w:firstLine="720"/>
-      </w:pPr>
-      <w:r>
-        <w:t>Continue if an error is encountered</w:t>
-      </w:r>
-    </w:p>
-    <w:p>
-      <w:r>
-        <w:rPr>
-          <w:b/>
-        </w:rPr>
-        <w:t>Examples:</w:t>
-      </w:r>
-      <w:r>
-        <w:t xml:space="preserve"> </w:t>
-      </w:r>
-    </w:p>
-    <w:p>
-      <w:pPr>
-        <w:ind w:firstLine="720"/>
-      </w:pPr>
-      <w:r>
-        <w:t>-------------------------- EXAMPLE 1 --------------------------</w:t>
-      </w:r>
-    </w:p>
-    <w:p>
-      <w:pPr>
-        <w:ind w:firstLine="720"/>
-      </w:pPr>
-      <w:r>
-        <w:t>C:\PS&gt;</w:t>
-      </w:r>
-      <w:r>
-        <w:t>Remove-File -Path 'C:\Windows\Downloaded Program Files\Temp.inf'</w:t>
-      </w:r>
-    </w:p>
-    <w:p>
-      <w:pPr>
-        <w:ind w:firstLine="720"/>
-      </w:pPr>
-      <w:r>
-        <w:t>-------------------------- EXAMPLE 2 --------------------------</w:t>
-      </w:r>
-    </w:p>
-    <w:p>
-      <w:pPr>
-        <w:ind w:firstLine="720"/>
-      </w:pPr>
-      <w:r>
-        <w:t>C:\PS&gt;</w:t>
-      </w:r>
-      <w:r>
-        <w:t>Remove-File -Path 'C:\Windows\Downloaded Program Files' -Recurse</w:t>
-      </w:r>
-    </w:p>
-    <w:p>
-      <w:pPr>
-        <w:pStyle w:val="Heading3"/>
-      </w:pPr>
-      <w:bookmarkStart w:id="79" w:name="_Toc440050639"/>
-      <w:r>
-        <w:t>Remove-Folder</w:t>
-      </w:r>
-      <w:bookmarkEnd w:id="79"/>
     </w:p>
     <w:p>
       <w:r>
@@ -34042,11 +34040,11 @@
       <w:pPr>
         <w:pStyle w:val="Heading3"/>
       </w:pPr>
-      <w:bookmarkStart w:id="80" w:name="_Toc440050640"/>
+      <w:bookmarkStart w:id="79" w:name="_Toc440050640"/>
       <w:r>
         <w:t>Remove-MSIApplications</w:t>
       </w:r>
-      <w:bookmarkEnd w:id="80"/>
+      <w:bookmarkEnd w:id="79"/>
     </w:p>
     <w:p>
       <w:r>
@@ -35036,11 +35034,11 @@
       <w:pPr>
         <w:pStyle w:val="Heading3"/>
       </w:pPr>
-      <w:bookmarkStart w:id="81" w:name="_Toc440050641"/>
+      <w:bookmarkStart w:id="80" w:name="_Toc440050641"/>
       <w:r>
         <w:t>Remove-RegistryKey</w:t>
       </w:r>
-      <w:bookmarkEnd w:id="81"/>
+      <w:bookmarkEnd w:id="80"/>
     </w:p>
     <w:p>
       <w:r>
@@ -35258,11 +35256,11 @@
       <w:pPr>
         <w:pStyle w:val="Heading3"/>
       </w:pPr>
-      <w:bookmarkStart w:id="82" w:name="_Toc440050642"/>
+      <w:bookmarkStart w:id="81" w:name="_Toc440050642"/>
       <w:r>
         <w:t>Resolve-Error</w:t>
       </w:r>
-      <w:bookmarkEnd w:id="82"/>
+      <w:bookmarkEnd w:id="81"/>
     </w:p>
     <w:p>
       <w:r>
@@ -35546,11 +35544,11 @@
       <w:pPr>
         <w:pStyle w:val="Heading3"/>
       </w:pPr>
-      <w:bookmarkStart w:id="83" w:name="_Toc440050643"/>
+      <w:bookmarkStart w:id="82" w:name="_Toc440050643"/>
       <w:r>
         <w:t>Send-Keys</w:t>
       </w:r>
-      <w:bookmarkEnd w:id="83"/>
+      <w:bookmarkEnd w:id="82"/>
     </w:p>
     <w:p>
       <w:r>
@@ -35856,11 +35854,11 @@
       <w:pPr>
         <w:pStyle w:val="Heading3"/>
       </w:pPr>
-      <w:bookmarkStart w:id="84" w:name="_Toc440050644"/>
+      <w:bookmarkStart w:id="83" w:name="_Toc440050644"/>
       <w:r>
         <w:t>Set-ActiveSetup</w:t>
       </w:r>
-      <w:bookmarkEnd w:id="84"/>
+      <w:bookmarkEnd w:id="83"/>
     </w:p>
     <w:p>
       <w:r>
@@ -36268,14 +36266,14 @@
       <w:pPr>
         <w:pStyle w:val="Heading3"/>
       </w:pPr>
-      <w:bookmarkStart w:id="85" w:name="_Toc440050645"/>
+      <w:bookmarkStart w:id="84" w:name="_Toc440050645"/>
       <w:r>
         <w:t>Set-Ini</w:t>
       </w:r>
       <w:r>
         <w:t>Value</w:t>
       </w:r>
-      <w:bookmarkEnd w:id="85"/>
+      <w:bookmarkEnd w:id="84"/>
     </w:p>
     <w:p>
       <w:r>
@@ -36487,11 +36485,11 @@
       <w:pPr>
         <w:pStyle w:val="Heading3"/>
       </w:pPr>
-      <w:bookmarkStart w:id="86" w:name="_Toc440050646"/>
+      <w:bookmarkStart w:id="85" w:name="_Toc440050646"/>
       <w:r>
         <w:t>Set-PinnedApplication</w:t>
       </w:r>
-      <w:bookmarkEnd w:id="86"/>
+      <w:bookmarkEnd w:id="85"/>
     </w:p>
     <w:p>
       <w:r>
@@ -36661,11 +36659,11 @@
       <w:pPr>
         <w:pStyle w:val="Heading3"/>
       </w:pPr>
-      <w:bookmarkStart w:id="87" w:name="_Toc440050647"/>
+      <w:bookmarkStart w:id="86" w:name="_Toc440050647"/>
       <w:r>
         <w:t>Set-RegistryKey</w:t>
       </w:r>
-      <w:bookmarkEnd w:id="87"/>
+      <w:bookmarkEnd w:id="86"/>
     </w:p>
     <w:p>
       <w:r>
@@ -36976,186 +36974,186 @@
       <w:pPr>
         <w:pStyle w:val="Heading3"/>
       </w:pPr>
-      <w:bookmarkStart w:id="88" w:name="_Toc440050648"/>
+      <w:bookmarkStart w:id="87" w:name="_Toc440050648"/>
       <w:r>
         <w:t>Set-ServiceStartMode</w:t>
       </w:r>
+      <w:bookmarkEnd w:id="87"/>
+    </w:p>
+    <w:p>
+      <w:r>
+        <w:rPr>
+          <w:b/>
+        </w:rPr>
+        <w:t>Synopsis:</w:t>
+      </w:r>
+      <w:r>
+        <w:t xml:space="preserve"> </w:t>
+      </w:r>
+      <w:r>
+        <w:t>Set the service startup mode.</w:t>
+      </w:r>
+    </w:p>
+    <w:p>
+      <w:r>
+        <w:rPr>
+          <w:b/>
+        </w:rPr>
+        <w:t>Description</w:t>
+      </w:r>
+      <w:r>
+        <w:t xml:space="preserve">: </w:t>
+      </w:r>
+    </w:p>
+    <w:p>
+      <w:pPr>
+        <w:ind w:firstLine="720"/>
+      </w:pPr>
+      <w:r>
+        <w:t>Set the service startup mode.</w:t>
+      </w:r>
+    </w:p>
+    <w:p>
+      <w:r>
+        <w:rPr>
+          <w:b/>
+        </w:rPr>
+        <w:t>Parameter:</w:t>
+      </w:r>
+    </w:p>
+    <w:p>
+      <w:pPr>
+        <w:ind w:firstLine="720"/>
+        <w:rPr>
+          <w:i/>
+        </w:rPr>
+      </w:pPr>
+      <w:r>
+        <w:rPr>
+          <w:i/>
+        </w:rPr>
+        <w:t>Name</w:t>
+      </w:r>
+    </w:p>
+    <w:p>
+      <w:pPr>
+        <w:ind w:firstLine="720"/>
+      </w:pPr>
+      <w:r>
+        <w:t>Specify the name of the service.</w:t>
+      </w:r>
+    </w:p>
+    <w:p>
+      <w:pPr>
+        <w:ind w:firstLine="720"/>
+        <w:rPr>
+          <w:i/>
+        </w:rPr>
+      </w:pPr>
+      <w:r>
+        <w:rPr>
+          <w:i/>
+        </w:rPr>
+        <w:t>ComputerName</w:t>
+      </w:r>
+    </w:p>
+    <w:p>
+      <w:pPr>
+        <w:ind w:firstLine="720"/>
+      </w:pPr>
+      <w:r>
+        <w:t>Specify the name of the computer. Default is: the local computer.</w:t>
+      </w:r>
+    </w:p>
+    <w:p>
+      <w:pPr>
+        <w:ind w:firstLine="720"/>
+        <w:rPr>
+          <w:i/>
+        </w:rPr>
+      </w:pPr>
+      <w:r>
+        <w:rPr>
+          <w:i/>
+        </w:rPr>
+        <w:t>StartMode</w:t>
+      </w:r>
+    </w:p>
+    <w:p>
+      <w:pPr>
+        <w:ind w:left="720"/>
+      </w:pPr>
+      <w:r>
+        <w:t>Specify startup mode for the service. Options: Automatic, Automatic (Delayed Start), Manual, Disabled, Boot, System.</w:t>
+      </w:r>
+    </w:p>
+    <w:p>
+      <w:pPr>
+        <w:ind w:firstLine="720"/>
+        <w:rPr>
+          <w:i/>
+        </w:rPr>
+      </w:pPr>
+      <w:r>
+        <w:rPr>
+          <w:i/>
+        </w:rPr>
+        <w:t>ContinueOnError</w:t>
+      </w:r>
+    </w:p>
+    <w:p>
+      <w:pPr>
+        <w:ind w:left="720"/>
+      </w:pPr>
+      <w:r>
+        <w:t>Continue if an error is encountered. Default is: $true.</w:t>
+      </w:r>
+    </w:p>
+    <w:p>
+      <w:r>
+        <w:rPr>
+          <w:b/>
+        </w:rPr>
+        <w:t>Examples:</w:t>
+      </w:r>
+      <w:r>
+        <w:t xml:space="preserve"> </w:t>
+      </w:r>
+    </w:p>
+    <w:p>
+      <w:pPr>
+        <w:ind w:firstLine="720"/>
+      </w:pPr>
+      <w:r>
+        <w:t>-------------------------- EXAMPLE 1 --------------------------</w:t>
+      </w:r>
+    </w:p>
+    <w:p>
+      <w:pPr>
+        <w:ind w:firstLine="720"/>
+      </w:pPr>
+      <w:r>
+        <w:t xml:space="preserve">C:\PS&gt; </w:t>
+      </w:r>
+      <w:r>
+        <w:t>Set-ServiceStartMode -Name 'wuauserv' -StartMode '</w:t>
+      </w:r>
+      <w:r>
+        <w:t>Automatic (Delayed Start)</w:t>
+      </w:r>
+      <w:r>
+        <w:t>'</w:t>
+      </w:r>
+    </w:p>
+    <w:p>
+      <w:pPr>
+        <w:pStyle w:val="Heading3"/>
+      </w:pPr>
+      <w:bookmarkStart w:id="88" w:name="_Toc440050649"/>
+      <w:r>
+        <w:t>Show-BalloonTip</w:t>
+      </w:r>
       <w:bookmarkEnd w:id="88"/>
-    </w:p>
-    <w:p>
-      <w:r>
-        <w:rPr>
-          <w:b/>
-        </w:rPr>
-        <w:t>Synopsis:</w:t>
-      </w:r>
-      <w:r>
-        <w:t xml:space="preserve"> </w:t>
-      </w:r>
-      <w:r>
-        <w:t>Set the service startup mode.</w:t>
-      </w:r>
-    </w:p>
-    <w:p>
-      <w:r>
-        <w:rPr>
-          <w:b/>
-        </w:rPr>
-        <w:t>Description</w:t>
-      </w:r>
-      <w:r>
-        <w:t xml:space="preserve">: </w:t>
-      </w:r>
-    </w:p>
-    <w:p>
-      <w:pPr>
-        <w:ind w:firstLine="720"/>
-      </w:pPr>
-      <w:r>
-        <w:t>Set the service startup mode.</w:t>
-      </w:r>
-    </w:p>
-    <w:p>
-      <w:r>
-        <w:rPr>
-          <w:b/>
-        </w:rPr>
-        <w:t>Parameter:</w:t>
-      </w:r>
-    </w:p>
-    <w:p>
-      <w:pPr>
-        <w:ind w:firstLine="720"/>
-        <w:rPr>
-          <w:i/>
-        </w:rPr>
-      </w:pPr>
-      <w:r>
-        <w:rPr>
-          <w:i/>
-        </w:rPr>
-        <w:t>Name</w:t>
-      </w:r>
-    </w:p>
-    <w:p>
-      <w:pPr>
-        <w:ind w:firstLine="720"/>
-      </w:pPr>
-      <w:r>
-        <w:t>Specify the name of the service.</w:t>
-      </w:r>
-    </w:p>
-    <w:p>
-      <w:pPr>
-        <w:ind w:firstLine="720"/>
-        <w:rPr>
-          <w:i/>
-        </w:rPr>
-      </w:pPr>
-      <w:r>
-        <w:rPr>
-          <w:i/>
-        </w:rPr>
-        <w:t>ComputerName</w:t>
-      </w:r>
-    </w:p>
-    <w:p>
-      <w:pPr>
-        <w:ind w:firstLine="720"/>
-      </w:pPr>
-      <w:r>
-        <w:t>Specify the name of the computer. Default is: the local computer.</w:t>
-      </w:r>
-    </w:p>
-    <w:p>
-      <w:pPr>
-        <w:ind w:firstLine="720"/>
-        <w:rPr>
-          <w:i/>
-        </w:rPr>
-      </w:pPr>
-      <w:r>
-        <w:rPr>
-          <w:i/>
-        </w:rPr>
-        <w:t>StartMode</w:t>
-      </w:r>
-    </w:p>
-    <w:p>
-      <w:pPr>
-        <w:ind w:left="720"/>
-      </w:pPr>
-      <w:r>
-        <w:t>Specify startup mode for the service. Options: Automatic, Automatic (Delayed Start), Manual, Disabled, Boot, System.</w:t>
-      </w:r>
-    </w:p>
-    <w:p>
-      <w:pPr>
-        <w:ind w:firstLine="720"/>
-        <w:rPr>
-          <w:i/>
-        </w:rPr>
-      </w:pPr>
-      <w:r>
-        <w:rPr>
-          <w:i/>
-        </w:rPr>
-        <w:t>ContinueOnError</w:t>
-      </w:r>
-    </w:p>
-    <w:p>
-      <w:pPr>
-        <w:ind w:left="720"/>
-      </w:pPr>
-      <w:r>
-        <w:t>Continue if an error is encountered. Default is: $true.</w:t>
-      </w:r>
-    </w:p>
-    <w:p>
-      <w:r>
-        <w:rPr>
-          <w:b/>
-        </w:rPr>
-        <w:t>Examples:</w:t>
-      </w:r>
-      <w:r>
-        <w:t xml:space="preserve"> </w:t>
-      </w:r>
-    </w:p>
-    <w:p>
-      <w:pPr>
-        <w:ind w:firstLine="720"/>
-      </w:pPr>
-      <w:r>
-        <w:t>-------------------------- EXAMPLE 1 --------------------------</w:t>
-      </w:r>
-    </w:p>
-    <w:p>
-      <w:pPr>
-        <w:ind w:firstLine="720"/>
-      </w:pPr>
-      <w:r>
-        <w:t xml:space="preserve">C:\PS&gt; </w:t>
-      </w:r>
-      <w:r>
-        <w:t>Set-ServiceStartMode -Name 'wuauserv' -StartMode '</w:t>
-      </w:r>
-      <w:r>
-        <w:t>Automatic (Delayed Start)</w:t>
-      </w:r>
-      <w:r>
-        <w:t>'</w:t>
-      </w:r>
-    </w:p>
-    <w:p>
-      <w:pPr>
-        <w:pStyle w:val="Heading3"/>
-      </w:pPr>
-      <w:bookmarkStart w:id="89" w:name="_Toc440050649"/>
-      <w:r>
-        <w:t>Show-BalloonTip</w:t>
-      </w:r>
-      <w:bookmarkEnd w:id="89"/>
     </w:p>
     <w:p>
       <w:r>
@@ -37337,41 +37335,239 @@
       <w:pPr>
         <w:pStyle w:val="Heading3"/>
       </w:pPr>
-      <w:bookmarkStart w:id="90" w:name="_Toc440050650"/>
+      <w:bookmarkStart w:id="89" w:name="_Toc440050650"/>
       <w:r>
         <w:t>Show-DialogBox</w:t>
       </w:r>
+      <w:bookmarkEnd w:id="89"/>
+    </w:p>
+    <w:p>
+      <w:r>
+        <w:rPr>
+          <w:b/>
+        </w:rPr>
+        <w:t>Synopsis:</w:t>
+      </w:r>
+      <w:r>
+        <w:t xml:space="preserve"> </w:t>
+      </w:r>
+      <w:r>
+        <w:t>Display a custom dialog box with optional title, buttons, ico</w:t>
+      </w:r>
+      <w:r>
+        <w:t xml:space="preserve">n and timeout. </w:t>
+      </w:r>
+      <w:r>
+        <w:t>Show-InstallationPrompt is recommended over this function as it provides more customization and uses consistent branding with the other UI components.</w:t>
+      </w:r>
+    </w:p>
+    <w:p>
+      <w:r>
+        <w:rPr>
+          <w:b/>
+        </w:rPr>
+        <w:t>Description</w:t>
+      </w:r>
+      <w:r>
+        <w:t xml:space="preserve">: </w:t>
+      </w:r>
+    </w:p>
+    <w:p>
+      <w:pPr>
+        <w:ind w:left="720"/>
+      </w:pPr>
+      <w:r>
+        <w:t>Display a custom dialog box with optional title, buttons, icon and timeout. The default button is "OK", the default Icon is "None", and the default Timeout is none.</w:t>
+      </w:r>
+    </w:p>
+    <w:p>
+      <w:r>
+        <w:rPr>
+          <w:b/>
+        </w:rPr>
+        <w:t>Parameter:</w:t>
+      </w:r>
+    </w:p>
+    <w:p>
+      <w:pPr>
+        <w:ind w:firstLine="720"/>
+        <w:rPr>
+          <w:i/>
+        </w:rPr>
+      </w:pPr>
+      <w:r>
+        <w:rPr>
+          <w:i/>
+        </w:rPr>
+        <w:t>Text</w:t>
+      </w:r>
+    </w:p>
+    <w:p>
+      <w:pPr>
+        <w:ind w:firstLine="720"/>
+      </w:pPr>
+      <w:r>
+        <w:t>Text in the message dialog box</w:t>
+      </w:r>
+    </w:p>
+    <w:p>
+      <w:pPr>
+        <w:ind w:firstLine="720"/>
+        <w:rPr>
+          <w:i/>
+        </w:rPr>
+      </w:pPr>
+      <w:r>
+        <w:rPr>
+          <w:i/>
+        </w:rPr>
+        <w:t>Title</w:t>
+      </w:r>
+    </w:p>
+    <w:p>
+      <w:pPr>
+        <w:ind w:firstLine="720"/>
+      </w:pPr>
+      <w:r>
+        <w:t>Title of the message dialog box</w:t>
+      </w:r>
+    </w:p>
+    <w:p>
+      <w:pPr>
+        <w:ind w:firstLine="720"/>
+        <w:rPr>
+          <w:i/>
+        </w:rPr>
+      </w:pPr>
+      <w:r>
+        <w:rPr>
+          <w:i/>
+        </w:rPr>
+        <w:t>Buttons</w:t>
+      </w:r>
+    </w:p>
+    <w:p>
+      <w:pPr>
+        <w:ind w:left="720"/>
+      </w:pPr>
+      <w:r>
+        <w:t>Buttons to be included on the dialog box. Options: OK, OKCancel, AbortRetryIgnore, YesNoCancel, YesNo, RetryCancel, CancelTryAgainContinue. Default: OK.</w:t>
+      </w:r>
+    </w:p>
+    <w:p>
+      <w:pPr>
+        <w:ind w:firstLine="720"/>
+        <w:rPr>
+          <w:i/>
+        </w:rPr>
+      </w:pPr>
+      <w:r>
+        <w:rPr>
+          <w:i/>
+        </w:rPr>
+        <w:t>DefaultButton</w:t>
+      </w:r>
+    </w:p>
+    <w:p>
+      <w:pPr>
+        <w:ind w:firstLine="720"/>
+      </w:pPr>
+      <w:r>
+        <w:t>The Default button that is selected. Options: First, Second, Third. Default: First.</w:t>
+      </w:r>
+    </w:p>
+    <w:p>
+      <w:pPr>
+        <w:ind w:firstLine="720"/>
+        <w:rPr>
+          <w:i/>
+        </w:rPr>
+      </w:pPr>
+      <w:r>
+        <w:rPr>
+          <w:i/>
+        </w:rPr>
+        <w:t>Icon</w:t>
+      </w:r>
+    </w:p>
+    <w:p>
+      <w:pPr>
+        <w:ind w:firstLine="720"/>
+      </w:pPr>
+      <w:r>
+        <w:t>Icon to display on the dialog box. Options: None, Stop, Question, Exclamation, Information. Default: None.</w:t>
+      </w:r>
+    </w:p>
+    <w:p>
+      <w:pPr>
+        <w:ind w:firstLine="720"/>
+        <w:rPr>
+          <w:i/>
+        </w:rPr>
+      </w:pPr>
+      <w:r>
+        <w:rPr>
+          <w:i/>
+        </w:rPr>
+        <w:t>Timeout</w:t>
+      </w:r>
+    </w:p>
+    <w:p>
+      <w:pPr>
+        <w:ind w:left="720"/>
+      </w:pPr>
+      <w:r>
+        <w:t>Timeout period in seconds before automatically closing the dialog box with the return message "Timeout". Default: UI timeout value set in the config XML file.</w:t>
+      </w:r>
+    </w:p>
+    <w:p>
+      <w:pPr>
+        <w:ind w:left="720"/>
+        <w:rPr>
+          <w:i/>
+        </w:rPr>
+      </w:pPr>
+      <w:r>
+        <w:rPr>
+          <w:i/>
+        </w:rPr>
+        <w:t>TopMost</w:t>
+      </w:r>
+    </w:p>
+    <w:p>
+      <w:pPr>
+        <w:ind w:left="720"/>
+      </w:pPr>
+      <w:r>
+        <w:lastRenderedPageBreak/>
+        <w:t xml:space="preserve">Specifies whether the message box is a system modal message box and appears in a </w:t>
+      </w:r>
+      <w:r>
+        <w:t>topmost window. Switch parameter, Default: $false</w:t>
+      </w:r>
+      <w:bookmarkStart w:id="90" w:name="_GoBack"/>
       <w:bookmarkEnd w:id="90"/>
+      <w:r>
+        <w:t>.</w:t>
+      </w:r>
     </w:p>
     <w:p>
       <w:r>
         <w:rPr>
           <w:b/>
         </w:rPr>
-        <w:t>Synopsis:</w:t>
+        <w:t>Examples:</w:t>
       </w:r>
       <w:r>
         <w:t xml:space="preserve"> </w:t>
       </w:r>
-      <w:r>
-        <w:t>Display a custom dialog box with optional title, buttons, ico</w:t>
-      </w:r>
-      <w:r>
-        <w:t xml:space="preserve">n and timeout. </w:t>
-      </w:r>
-      <w:r>
-        <w:t>Show-InstallationPrompt is recommended over this function as it provides more customization and uses consistent branding with the other UI components.</w:t>
-      </w:r>
-    </w:p>
-    <w:p>
-      <w:r>
-        <w:rPr>
-          <w:b/>
-        </w:rPr>
-        <w:t>Description</w:t>
-      </w:r>
-      <w:r>
-        <w:t xml:space="preserve">: </w:t>
+    </w:p>
+    <w:p>
+      <w:pPr>
+        <w:ind w:firstLine="720"/>
+      </w:pPr>
+      <w:r>
+        <w:t>-------------------------- EXAMPLE 1 --------------------------</w:t>
       </w:r>
     </w:p>
     <w:p>
@@ -37379,73 +37575,18 @@
         <w:ind w:left="720"/>
       </w:pPr>
       <w:r>
-        <w:t>Display a custom dialog box with optional title, buttons, icon and timeout. The default button is "OK", the default Icon is "None", and the default Timeout is none.</w:t>
-      </w:r>
-    </w:p>
-    <w:p>
-      <w:r>
-        <w:rPr>
-          <w:b/>
-        </w:rPr>
-        <w:t>Parameter:</w:t>
-      </w:r>
-    </w:p>
-    <w:p>
-      <w:pPr>
-        <w:ind w:firstLine="720"/>
-        <w:rPr>
-          <w:i/>
-        </w:rPr>
-      </w:pPr>
-      <w:r>
-        <w:rPr>
-          <w:i/>
-        </w:rPr>
-        <w:t>Text</w:t>
-      </w:r>
-    </w:p>
-    <w:p>
-      <w:pPr>
-        <w:ind w:firstLine="720"/>
-      </w:pPr>
-      <w:r>
-        <w:t>Text in the message dialog box</w:t>
-      </w:r>
-    </w:p>
-    <w:p>
-      <w:pPr>
-        <w:ind w:firstLine="720"/>
-        <w:rPr>
-          <w:i/>
-        </w:rPr>
-      </w:pPr>
-      <w:r>
-        <w:rPr>
-          <w:i/>
-        </w:rPr>
-        <w:t>Title</w:t>
-      </w:r>
-    </w:p>
-    <w:p>
-      <w:pPr>
-        <w:ind w:firstLine="720"/>
-      </w:pPr>
-      <w:r>
-        <w:t>Title of the message dialog box</w:t>
-      </w:r>
-    </w:p>
-    <w:p>
-      <w:pPr>
-        <w:ind w:firstLine="720"/>
-        <w:rPr>
-          <w:i/>
-        </w:rPr>
-      </w:pPr>
-      <w:r>
-        <w:rPr>
-          <w:i/>
-        </w:rPr>
-        <w:t>Buttons</w:t>
+        <w:t>C:\PS&gt;</w:t>
+      </w:r>
+      <w:r>
+        <w:t xml:space="preserve"> Show-DialogBox -Title 'Installed Complete' -Text 'Installation has completed. Please click OK and restart your computer.' -Icon 'Information'</w:t>
+      </w:r>
+    </w:p>
+    <w:p>
+      <w:pPr>
+        <w:ind w:firstLine="720"/>
+      </w:pPr>
+      <w:r>
+        <w:t>-------------------------- EXAMPLE 2 --------------------------</w:t>
       </w:r>
     </w:p>
     <w:p>
@@ -37453,151 +37594,19 @@
         <w:ind w:left="720"/>
       </w:pPr>
       <w:r>
-        <w:t>Buttons to be included on the dialog box. Options: OK, OKCancel, AbortRetryIgnore, YesNoCancel, YesNo, RetryCancel, CancelTryAgainContinue. Default: OK.</w:t>
-      </w:r>
-    </w:p>
-    <w:p>
-      <w:pPr>
-        <w:ind w:firstLine="720"/>
-        <w:rPr>
-          <w:i/>
-        </w:rPr>
-      </w:pPr>
-      <w:r>
-        <w:rPr>
-          <w:i/>
-        </w:rPr>
-        <w:t>DefaultButton</w:t>
-      </w:r>
-    </w:p>
-    <w:p>
-      <w:pPr>
-        <w:ind w:firstLine="720"/>
-      </w:pPr>
-      <w:r>
-        <w:t>The Default button that is selected. Options: First, Second, Third. Default: First.</w:t>
-      </w:r>
-    </w:p>
-    <w:p>
-      <w:pPr>
-        <w:ind w:firstLine="720"/>
-        <w:rPr>
-          <w:i/>
-        </w:rPr>
-      </w:pPr>
-      <w:r>
-        <w:rPr>
-          <w:i/>
-        </w:rPr>
-        <w:t>Icon</w:t>
-      </w:r>
-    </w:p>
-    <w:p>
-      <w:pPr>
-        <w:ind w:firstLine="720"/>
-      </w:pPr>
-      <w:r>
-        <w:t>Icon to display on the dialog box. Options: None, Stop, Question, Exclamation, Information. Default: None.</w:t>
-      </w:r>
-    </w:p>
-    <w:p>
-      <w:pPr>
-        <w:ind w:firstLine="720"/>
-        <w:rPr>
-          <w:i/>
-        </w:rPr>
-      </w:pPr>
-      <w:r>
-        <w:rPr>
-          <w:i/>
-        </w:rPr>
-        <w:t>Timeout</w:t>
-      </w:r>
-    </w:p>
-    <w:p>
-      <w:pPr>
-        <w:ind w:left="720"/>
-      </w:pPr>
-      <w:r>
-        <w:t>Timeout period in seconds before automatically closing the dialog box with the return message "Timeout". Default: UI timeout value set in the config XML file.</w:t>
-      </w:r>
-    </w:p>
-    <w:p>
-      <w:pPr>
-        <w:ind w:left="720"/>
-        <w:rPr>
-          <w:i/>
-        </w:rPr>
-      </w:pPr>
-      <w:r>
-        <w:rPr>
-          <w:i/>
-        </w:rPr>
-        <w:t>TopMost</w:t>
-      </w:r>
-    </w:p>
-    <w:p>
-      <w:pPr>
-        <w:ind w:left="720"/>
-      </w:pPr>
-      <w:r>
-        <w:lastRenderedPageBreak/>
-        <w:t>Specifies whether the message box is a system modal message box and appears in a topmost window. Default: $true.</w:t>
-      </w:r>
-    </w:p>
-    <w:p>
-      <w:r>
-        <w:rPr>
-          <w:b/>
-        </w:rPr>
-        <w:t>Examples:</w:t>
+        <w:t>C:\PS&gt;</w:t>
+      </w:r>
+      <w:r>
+        <w:t xml:space="preserve"> Show-DialogBox -Title 'Installation Notice' -Text 'Installation will take approximately 30 min</w:t>
+      </w:r>
+      <w:r>
+        <w:t>u</w:t>
+      </w:r>
+      <w:r>
+        <w:t>tes. Do you wish to proceed?' -Buttons 'OKCancel' -DefaultButton 'Second' -Icon 'Exclamation' -Timeout 600</w:t>
       </w:r>
       <w:r>
         <w:t xml:space="preserve"> </w:t>
-      </w:r>
-    </w:p>
-    <w:p>
-      <w:pPr>
-        <w:ind w:firstLine="720"/>
-      </w:pPr>
-      <w:r>
-        <w:t>-------------------------- EXAMPLE 1 --------------------------</w:t>
-      </w:r>
-    </w:p>
-    <w:p>
-      <w:pPr>
-        <w:ind w:left="720"/>
-      </w:pPr>
-      <w:r>
-        <w:t>C:\PS&gt;</w:t>
-      </w:r>
-      <w:r>
-        <w:t xml:space="preserve"> Show-DialogBox -Title 'Installed Complete' -Text 'Installation has completed. Please click OK and restart your computer.' -Icon 'Information'</w:t>
-      </w:r>
-    </w:p>
-    <w:p>
-      <w:pPr>
-        <w:ind w:firstLine="720"/>
-      </w:pPr>
-      <w:r>
-        <w:t>-------------------------- EXAMPLE 2 --------------------------</w:t>
-      </w:r>
-    </w:p>
-    <w:p>
-      <w:pPr>
-        <w:ind w:left="720"/>
-      </w:pPr>
-      <w:r>
-        <w:t>C:\PS&gt;</w:t>
-      </w:r>
-      <w:r>
-        <w:t xml:space="preserve"> Show-DialogBox -Title 'Installation Notice' -Text 'Installation will take approximately 30 min</w:t>
-      </w:r>
-      <w:r>
-        <w:t>u</w:t>
-      </w:r>
-      <w:r>
-        <w:t>tes. Do you wish to proceed?' -Buttons 'OKCancel' -DefaultButton 'Second' -Icon 'Exclamation' -Timeout 600</w:t>
       </w:r>
     </w:p>
     <w:p>
@@ -40966,7 +40975,7 @@
 </file>
 
 <file path=word/endnotes.xml><?xml version="1.0" encoding="utf-8"?>
-<w:endnotes xmlns:wpc="http://schemas.microsoft.com/office/word/2010/wordprocessingCanvas" xmlns:cx="http://schemas.microsoft.com/office/drawing/2014/chartex" xmlns:cx1="http://schemas.microsoft.com/office/drawing/2015/9/8/chartex" xmlns:cx2="http://schemas.microsoft.com/office/drawing/2015/10/21/chartex" xmlns:cx3="http://schemas.microsoft.com/office/drawing/2016/5/9/chartex" xmlns:cx4="http://schemas.microsoft.com/office/drawing/2016/5/10/chartex" xmlns:cx5="http://schemas.microsoft.com/office/drawing/2016/5/11/chartex" xmlns:cx6="http://schemas.microsoft.com/office/drawing/2016/5/12/chartex" xmlns:cx7="http://schemas.microsoft.com/office/drawing/2016/5/13/chartex" xmlns:cx8="http://schemas.microsoft.com/office/drawing/2016/5/14/chartex" xmlns:mc="http://schemas.openxmlformats.org/markup-compatibility/2006" xmlns:o="urn:schemas-microsoft-com:office:office" xmlns:r="http://schemas.openxmlformats.org/officeDocument/2006/relationships" xmlns:m="http://schemas.openxmlformats.org/officeDocument/2006/math" xmlns:v="urn:schemas-microsoft-com:vml" xmlns:wp14="http://schemas.microsoft.com/office/word/2010/wordprocessingDrawing" xmlns:wp="http://schemas.openxmlformats.org/drawingml/2006/wordprocessingDrawing" xmlns:w10="urn:schemas-microsoft-com:office:word" xmlns:w="http://schemas.openxmlformats.org/wordprocessingml/2006/main" xmlns:w14="http://schemas.microsoft.com/office/word/2010/wordml" xmlns:w15="http://schemas.microsoft.com/office/word/2012/wordml" xmlns:w16se="http://schemas.microsoft.com/office/word/2015/wordml/symex" xmlns:wpg="http://schemas.microsoft.com/office/word/2010/wordprocessingGroup" xmlns:wpi="http://schemas.microsoft.com/office/word/2010/wordprocessingInk" xmlns:wne="http://schemas.microsoft.com/office/word/2006/wordml" xmlns:wps="http://schemas.microsoft.com/office/word/2010/wordprocessingShape" mc:Ignorable="w14 w15 w16se wp14">
+<w:endnotes xmlns:wpc="http://schemas.microsoft.com/office/word/2010/wordprocessingCanvas" xmlns:cx="http://schemas.microsoft.com/office/drawing/2014/chartex" xmlns:cx1="http://schemas.microsoft.com/office/drawing/2015/9/8/chartex" xmlns:mc="http://schemas.openxmlformats.org/markup-compatibility/2006" xmlns:o="urn:schemas-microsoft-com:office:office" xmlns:r="http://schemas.openxmlformats.org/officeDocument/2006/relationships" xmlns:m="http://schemas.openxmlformats.org/officeDocument/2006/math" xmlns:v="urn:schemas-microsoft-com:vml" xmlns:wp14="http://schemas.microsoft.com/office/word/2010/wordprocessingDrawing" xmlns:wp="http://schemas.openxmlformats.org/drawingml/2006/wordprocessingDrawing" xmlns:w10="urn:schemas-microsoft-com:office:word" xmlns:w="http://schemas.openxmlformats.org/wordprocessingml/2006/main" xmlns:w14="http://schemas.microsoft.com/office/word/2010/wordml" xmlns:w15="http://schemas.microsoft.com/office/word/2012/wordml" xmlns:w16se="http://schemas.microsoft.com/office/word/2015/wordml/symex" xmlns:wpg="http://schemas.microsoft.com/office/word/2010/wordprocessingGroup" xmlns:wpi="http://schemas.microsoft.com/office/word/2010/wordprocessingInk" xmlns:wne="http://schemas.microsoft.com/office/word/2006/wordml" xmlns:wps="http://schemas.microsoft.com/office/word/2010/wordprocessingShape" mc:Ignorable="w14 w15 w16se wp14">
   <w:endnote w:type="separator" w:id="-1">
     <w:p>
       <w:pPr>
@@ -40991,7 +41000,7 @@
 </file>
 
 <file path=word/footer1.xml><?xml version="1.0" encoding="utf-8"?>
-<w:ftr xmlns:wpc="http://schemas.microsoft.com/office/word/2010/wordprocessingCanvas" xmlns:cx="http://schemas.microsoft.com/office/drawing/2014/chartex" xmlns:cx1="http://schemas.microsoft.com/office/drawing/2015/9/8/chartex" xmlns:cx2="http://schemas.microsoft.com/office/drawing/2015/10/21/chartex" xmlns:cx3="http://schemas.microsoft.com/office/drawing/2016/5/9/chartex" xmlns:cx4="http://schemas.microsoft.com/office/drawing/2016/5/10/chartex" xmlns:cx5="http://schemas.microsoft.com/office/drawing/2016/5/11/chartex" xmlns:cx6="http://schemas.microsoft.com/office/drawing/2016/5/12/chartex" xmlns:cx7="http://schemas.microsoft.com/office/drawing/2016/5/13/chartex" xmlns:cx8="http://schemas.microsoft.com/office/drawing/2016/5/14/chartex" xmlns:mc="http://schemas.openxmlformats.org/markup-compatibility/2006" xmlns:o="urn:schemas-microsoft-com:office:office" xmlns:r="http://schemas.openxmlformats.org/officeDocument/2006/relationships" xmlns:m="http://schemas.openxmlformats.org/officeDocument/2006/math" xmlns:v="urn:schemas-microsoft-com:vml" xmlns:wp14="http://schemas.microsoft.com/office/word/2010/wordprocessingDrawing" xmlns:wp="http://schemas.openxmlformats.org/drawingml/2006/wordprocessingDrawing" xmlns:w10="urn:schemas-microsoft-com:office:word" xmlns:w="http://schemas.openxmlformats.org/wordprocessingml/2006/main" xmlns:w14="http://schemas.microsoft.com/office/word/2010/wordml" xmlns:w15="http://schemas.microsoft.com/office/word/2012/wordml" xmlns:w16se="http://schemas.microsoft.com/office/word/2015/wordml/symex" xmlns:wpg="http://schemas.microsoft.com/office/word/2010/wordprocessingGroup" xmlns:wpi="http://schemas.microsoft.com/office/word/2010/wordprocessingInk" xmlns:wne="http://schemas.microsoft.com/office/word/2006/wordml" xmlns:wps="http://schemas.microsoft.com/office/word/2010/wordprocessingShape" mc:Ignorable="w14 w15 w16se wp14">
+<w:ftr xmlns:wpc="http://schemas.microsoft.com/office/word/2010/wordprocessingCanvas" xmlns:cx="http://schemas.microsoft.com/office/drawing/2014/chartex" xmlns:cx1="http://schemas.microsoft.com/office/drawing/2015/9/8/chartex" xmlns:mc="http://schemas.openxmlformats.org/markup-compatibility/2006" xmlns:o="urn:schemas-microsoft-com:office:office" xmlns:r="http://schemas.openxmlformats.org/officeDocument/2006/relationships" xmlns:m="http://schemas.openxmlformats.org/officeDocument/2006/math" xmlns:v="urn:schemas-microsoft-com:vml" xmlns:wp14="http://schemas.microsoft.com/office/word/2010/wordprocessingDrawing" xmlns:wp="http://schemas.openxmlformats.org/drawingml/2006/wordprocessingDrawing" xmlns:w10="urn:schemas-microsoft-com:office:word" xmlns:w="http://schemas.openxmlformats.org/wordprocessingml/2006/main" xmlns:w14="http://schemas.microsoft.com/office/word/2010/wordml" xmlns:w15="http://schemas.microsoft.com/office/word/2012/wordml" xmlns:w16se="http://schemas.microsoft.com/office/word/2015/wordml/symex" xmlns:wpg="http://schemas.microsoft.com/office/word/2010/wordprocessingGroup" xmlns:wpi="http://schemas.microsoft.com/office/word/2010/wordprocessingInk" xmlns:wne="http://schemas.microsoft.com/office/word/2006/wordml" xmlns:wps="http://schemas.microsoft.com/office/word/2010/wordprocessingShape" mc:Ignorable="w14 w15 w16se wp14">
   <w:tbl>
     <w:tblPr>
       <w:tblW w:w="4976" w:type="pct"/>
@@ -41043,7 +41052,7 @@
               <w:noProof/>
               <w:color w:val="FFFFFF" w:themeColor="background1"/>
             </w:rPr>
-            <w:t>33</w:t>
+            <w:t>71</w:t>
           </w:r>
           <w:r>
             <w:rPr>
@@ -41065,14 +41074,27 @@
           <w:pPr>
             <w:pStyle w:val="Footer"/>
           </w:pPr>
-          <w:fldSimple w:instr=" STYLEREF  &quot;1&quot;  ">
-            <w:r>
-              <w:rPr>
-                <w:noProof/>
-              </w:rPr>
-              <w:t>Zero-Config MSI Install</w:t>
-            </w:r>
-          </w:fldSimple>
+          <w:r>
+            <w:fldChar w:fldCharType="begin"/>
+          </w:r>
+          <w:r>
+            <w:instrText xml:space="preserve"> STYLEREF  "1"  </w:instrText>
+          </w:r>
+          <w:r>
+            <w:fldChar w:fldCharType="separate"/>
+          </w:r>
+          <w:r>
+            <w:rPr>
+              <w:noProof/>
+            </w:rPr>
+            <w:t>Toolkit Functions</w:t>
+          </w:r>
+          <w:r>
+            <w:rPr>
+              <w:noProof/>
+            </w:rPr>
+            <w:fldChar w:fldCharType="end"/>
+          </w:r>
           <w:r>
             <w:t xml:space="preserve"> | PowerShell App Deployment Toolkit</w:t>
           </w:r>
@@ -41089,7 +41111,7 @@
 </file>
 
 <file path=word/footnotes.xml><?xml version="1.0" encoding="utf-8"?>
-<w:footnotes xmlns:wpc="http://schemas.microsoft.com/office/word/2010/wordprocessingCanvas" xmlns:cx="http://schemas.microsoft.com/office/drawing/2014/chartex" xmlns:cx1="http://schemas.microsoft.com/office/drawing/2015/9/8/chartex" xmlns:cx2="http://schemas.microsoft.com/office/drawing/2015/10/21/chartex" xmlns:cx3="http://schemas.microsoft.com/office/drawing/2016/5/9/chartex" xmlns:cx4="http://schemas.microsoft.com/office/drawing/2016/5/10/chartex" xmlns:cx5="http://schemas.microsoft.com/office/drawing/2016/5/11/chartex" xmlns:cx6="http://schemas.microsoft.com/office/drawing/2016/5/12/chartex" xmlns:cx7="http://schemas.microsoft.com/office/drawing/2016/5/13/chartex" xmlns:cx8="http://schemas.microsoft.com/office/drawing/2016/5/14/chartex" xmlns:mc="http://schemas.openxmlformats.org/markup-compatibility/2006" xmlns:o="urn:schemas-microsoft-com:office:office" xmlns:r="http://schemas.openxmlformats.org/officeDocument/2006/relationships" xmlns:m="http://schemas.openxmlformats.org/officeDocument/2006/math" xmlns:v="urn:schemas-microsoft-com:vml" xmlns:wp14="http://schemas.microsoft.com/office/word/2010/wordprocessingDrawing" xmlns:wp="http://schemas.openxmlformats.org/drawingml/2006/wordprocessingDrawing" xmlns:w10="urn:schemas-microsoft-com:office:word" xmlns:w="http://schemas.openxmlformats.org/wordprocessingml/2006/main" xmlns:w14="http://schemas.microsoft.com/office/word/2010/wordml" xmlns:w15="http://schemas.microsoft.com/office/word/2012/wordml" xmlns:w16se="http://schemas.microsoft.com/office/word/2015/wordml/symex" xmlns:wpg="http://schemas.microsoft.com/office/word/2010/wordprocessingGroup" xmlns:wpi="http://schemas.microsoft.com/office/word/2010/wordprocessingInk" xmlns:wne="http://schemas.microsoft.com/office/word/2006/wordml" xmlns:wps="http://schemas.microsoft.com/office/word/2010/wordprocessingShape" mc:Ignorable="w14 w15 w16se wp14">
+<w:footnotes xmlns:wpc="http://schemas.microsoft.com/office/word/2010/wordprocessingCanvas" xmlns:cx="http://schemas.microsoft.com/office/drawing/2014/chartex" xmlns:cx1="http://schemas.microsoft.com/office/drawing/2015/9/8/chartex" xmlns:mc="http://schemas.openxmlformats.org/markup-compatibility/2006" xmlns:o="urn:schemas-microsoft-com:office:office" xmlns:r="http://schemas.openxmlformats.org/officeDocument/2006/relationships" xmlns:m="http://schemas.openxmlformats.org/officeDocument/2006/math" xmlns:v="urn:schemas-microsoft-com:vml" xmlns:wp14="http://schemas.microsoft.com/office/word/2010/wordprocessingDrawing" xmlns:wp="http://schemas.openxmlformats.org/drawingml/2006/wordprocessingDrawing" xmlns:w10="urn:schemas-microsoft-com:office:word" xmlns:w="http://schemas.openxmlformats.org/wordprocessingml/2006/main" xmlns:w14="http://schemas.microsoft.com/office/word/2010/wordml" xmlns:w15="http://schemas.microsoft.com/office/word/2012/wordml" xmlns:w16se="http://schemas.microsoft.com/office/word/2015/wordml/symex" xmlns:wpg="http://schemas.microsoft.com/office/word/2010/wordprocessingGroup" xmlns:wpi="http://schemas.microsoft.com/office/word/2010/wordprocessingInk" xmlns:wne="http://schemas.microsoft.com/office/word/2006/wordml" xmlns:wps="http://schemas.microsoft.com/office/word/2010/wordprocessingShape" mc:Ignorable="w14 w15 w16se wp14">
   <w:footnote w:type="separator" w:id="-1">
     <w:p>
       <w:pPr>
@@ -41114,7 +41136,7 @@
 </file>
 
 <file path=word/numbering.xml><?xml version="1.0" encoding="utf-8"?>
-<w:numbering xmlns:wpc="http://schemas.microsoft.com/office/word/2010/wordprocessingCanvas" xmlns:cx="http://schemas.microsoft.com/office/drawing/2014/chartex" xmlns:cx1="http://schemas.microsoft.com/office/drawing/2015/9/8/chartex" xmlns:cx2="http://schemas.microsoft.com/office/drawing/2015/10/21/chartex" xmlns:cx3="http://schemas.microsoft.com/office/drawing/2016/5/9/chartex" xmlns:cx4="http://schemas.microsoft.com/office/drawing/2016/5/10/chartex" xmlns:cx5="http://schemas.microsoft.com/office/drawing/2016/5/11/chartex" xmlns:cx6="http://schemas.microsoft.com/office/drawing/2016/5/12/chartex" xmlns:cx7="http://schemas.microsoft.com/office/drawing/2016/5/13/chartex" xmlns:cx8="http://schemas.microsoft.com/office/drawing/2016/5/14/chartex" xmlns:mc="http://schemas.openxmlformats.org/markup-compatibility/2006" xmlns:o="urn:schemas-microsoft-com:office:office" xmlns:r="http://schemas.openxmlformats.org/officeDocument/2006/relationships" xmlns:m="http://schemas.openxmlformats.org/officeDocument/2006/math" xmlns:v="urn:schemas-microsoft-com:vml" xmlns:wp14="http://schemas.microsoft.com/office/word/2010/wordprocessingDrawing" xmlns:wp="http://schemas.openxmlformats.org/drawingml/2006/wordprocessingDrawing" xmlns:w10="urn:schemas-microsoft-com:office:word" xmlns:w="http://schemas.openxmlformats.org/wordprocessingml/2006/main" xmlns:w14="http://schemas.microsoft.com/office/word/2010/wordml" xmlns:w15="http://schemas.microsoft.com/office/word/2012/wordml" xmlns:w16se="http://schemas.microsoft.com/office/word/2015/wordml/symex" xmlns:wpg="http://schemas.microsoft.com/office/word/2010/wordprocessingGroup" xmlns:wpi="http://schemas.microsoft.com/office/word/2010/wordprocessingInk" xmlns:wne="http://schemas.microsoft.com/office/word/2006/wordml" xmlns:wps="http://schemas.microsoft.com/office/word/2010/wordprocessingShape" mc:Ignorable="w14 w15 w16se wp14">
+<w:numbering xmlns:wpc="http://schemas.microsoft.com/office/word/2010/wordprocessingCanvas" xmlns:cx="http://schemas.microsoft.com/office/drawing/2014/chartex" xmlns:cx1="http://schemas.microsoft.com/office/drawing/2015/9/8/chartex" xmlns:mc="http://schemas.openxmlformats.org/markup-compatibility/2006" xmlns:o="urn:schemas-microsoft-com:office:office" xmlns:r="http://schemas.openxmlformats.org/officeDocument/2006/relationships" xmlns:m="http://schemas.openxmlformats.org/officeDocument/2006/math" xmlns:v="urn:schemas-microsoft-com:vml" xmlns:wp14="http://schemas.microsoft.com/office/word/2010/wordprocessingDrawing" xmlns:wp="http://schemas.openxmlformats.org/drawingml/2006/wordprocessingDrawing" xmlns:w10="urn:schemas-microsoft-com:office:word" xmlns:w="http://schemas.openxmlformats.org/wordprocessingml/2006/main" xmlns:w14="http://schemas.microsoft.com/office/word/2010/wordml" xmlns:w15="http://schemas.microsoft.com/office/word/2012/wordml" xmlns:w16se="http://schemas.microsoft.com/office/word/2015/wordml/symex" xmlns:wpg="http://schemas.microsoft.com/office/word/2010/wordprocessingGroup" xmlns:wpi="http://schemas.microsoft.com/office/word/2010/wordprocessingInk" xmlns:wne="http://schemas.microsoft.com/office/word/2006/wordml" xmlns:wps="http://schemas.microsoft.com/office/word/2010/wordprocessingShape" mc:Ignorable="w14 w15 w16se wp14">
   <w:abstractNum w:abstractNumId="0" w15:restartNumberingAfterBreak="0">
     <w:nsid w:val="FFFFFFFE"/>
     <w:multiLevelType w:val="singleLevel"/>
@@ -43463,7 +43485,7 @@
       </w:pPr>
     </w:pPrDefault>
   </w:docDefaults>
-  <w:latentStyles w:defLockedState="0" w:defUIPriority="99" w:defSemiHidden="0" w:defUnhideWhenUsed="0" w:defQFormat="0" w:count="374">
+  <w:latentStyles w:defLockedState="0" w:defUIPriority="99" w:defSemiHidden="0" w:defUnhideWhenUsed="0" w:defQFormat="0" w:count="371">
     <w:lsdException w:name="Normal" w:uiPriority="0" w:qFormat="1"/>
     <w:lsdException w:name="heading 1" w:uiPriority="9" w:qFormat="1"/>
     <w:lsdException w:name="heading 2" w:semiHidden="1" w:uiPriority="9" w:unhideWhenUsed="1" w:qFormat="1"/>
@@ -43835,9 +43857,6 @@
     <w:lsdException w:name="List Table 5 Dark Accent 6" w:uiPriority="50"/>
     <w:lsdException w:name="List Table 6 Colorful Accent 6" w:uiPriority="51"/>
     <w:lsdException w:name="List Table 7 Colorful Accent 6" w:uiPriority="52"/>
-    <w:lsdException w:name="Mention" w:semiHidden="1" w:unhideWhenUsed="1"/>
-    <w:lsdException w:name="Smart Hyperlink" w:semiHidden="1" w:unhideWhenUsed="1"/>
-    <w:lsdException w:name="Hashtag" w:semiHidden="1" w:unhideWhenUsed="1"/>
   </w:latentStyles>
   <w:style w:type="paragraph" w:default="1" w:styleId="Normal">
     <w:name w:val="Normal"/>
@@ -45067,7 +45086,7 @@
 </file>
 
 <file path=customXml/itemProps1.xml><?xml version="1.0" encoding="utf-8"?>
-<ds:datastoreItem xmlns:ds="http://schemas.openxmlformats.org/officeDocument/2006/customXml" ds:itemID="{01B9FCF5-8999-42AF-868F-B6E6C30AB510}">
+<ds:datastoreItem xmlns:ds="http://schemas.openxmlformats.org/officeDocument/2006/customXml" ds:itemID="{AB69DEBB-045C-4723-A611-783C98DC5159}">
   <ds:schemaRefs>
     <ds:schemaRef ds:uri="http://schemas.openxmlformats.org/officeDocument/2006/bibliography"/>
   </ds:schemaRefs>

</xml_diff>

<commit_message>
Added environment variable for System RAM
</commit_message>
<xml_diff>
--- a/PSAppDeploymentToolkitAdminGuide.docx
+++ b/PSAppDeploymentToolkitAdminGuide.docx
@@ -5,7 +5,6 @@
     <w:p>
       <w:pPr>
         <w:pStyle w:val="Title"/>
-        <w:jc w:val="center"/>
         <w:rPr>
           <w:rFonts w:ascii="Candara" w:hAnsi="Candara" w:cs="Times New Roman"/>
         </w:rPr>
@@ -3091,7 +3090,21 @@
                 <w:rStyle w:val="Hyperlink"/>
                 <w:noProof/>
               </w:rPr>
-              <w:t>Toolkit Variables</w:t>
+              <w:t>Toolkit Vari</w:t>
+            </w:r>
+            <w:r>
+              <w:rPr>
+                <w:rStyle w:val="Hyperlink"/>
+                <w:noProof/>
+              </w:rPr>
+              <w:t>a</w:t>
+            </w:r>
+            <w:r>
+              <w:rPr>
+                <w:rStyle w:val="Hyperlink"/>
+                <w:noProof/>
+              </w:rPr>
+              <w:t>bles</w:t>
             </w:r>
             <w:r>
               <w:rPr>
@@ -14641,18 +14654,8 @@
           <w:color w:val="FF4500"/>
           <w:lang w:val="fr-FR"/>
         </w:rPr>
-        <w:t>$</w:t>
-      </w:r>
-      <w:proofErr w:type="gramStart"/>
-      <w:r>
-        <w:rPr>
-          <w:rFonts w:cs="Lucida Console"/>
-          <w:color w:val="FF4500"/>
-          <w:lang w:val="fr-FR"/>
-        </w:rPr>
-        <w:t>appScriptVersion</w:t>
-      </w:r>
-      <w:proofErr w:type="gramEnd"/>
+        <w:t>$appScriptVersion</w:t>
+      </w:r>
       <w:r>
         <w:rPr>
           <w:rFonts w:cs="Lucida Console"/>
@@ -14932,26 +14935,16 @@
           <w:color w:val="8B0000"/>
           <w:lang w:val="en-IE"/>
         </w:rPr>
-        <w:t>iexplore</w:t>
-      </w:r>
-      <w:proofErr w:type="gramStart"/>
+        <w:t>iexplore,AcroRd32,cidaemon</w:t>
+      </w:r>
       <w:r>
         <w:rPr>
           <w:rFonts w:cs="Lucida Console"/>
           <w:color w:val="8B0000"/>
           <w:lang w:val="en-IE"/>
         </w:rPr>
-        <w:t>,AcroRd32,cidaemon</w:t>
-      </w:r>
-      <w:r>
-        <w:rPr>
-          <w:rFonts w:cs="Lucida Console"/>
-          <w:color w:val="8B0000"/>
-          <w:lang w:val="en-IE"/>
-        </w:rPr>
         <w:t>'</w:t>
       </w:r>
-      <w:proofErr w:type="gramEnd"/>
       <w:r>
         <w:rPr>
           <w:rFonts w:cs="Lucida Console"/>
@@ -15519,24 +15512,15 @@
           <w:color w:val="8B0000"/>
           <w:lang w:val="en-IE"/>
         </w:rPr>
-        <w:t>iexplore</w:t>
-      </w:r>
-      <w:proofErr w:type="gramStart"/>
+        <w:t>iexplore,AcroRd32,cidaemon</w:t>
+      </w:r>
       <w:r>
         <w:rPr>
           <w:color w:val="8B0000"/>
           <w:lang w:val="en-IE"/>
         </w:rPr>
-        <w:t>,AcroRd32,cidaemon</w:t>
-      </w:r>
-      <w:r>
-        <w:rPr>
-          <w:color w:val="8B0000"/>
-          <w:lang w:val="en-IE"/>
-        </w:rPr>
         <w:t>'</w:t>
       </w:r>
-      <w:proofErr w:type="gramEnd"/>
     </w:p>
     <w:p>
       <w:pPr>
@@ -19745,23 +19729,7 @@
                 <w:sz w:val="18"/>
                 <w:szCs w:val="18"/>
               </w:rPr>
-              <w:t xml:space="preserve">%HOMEDRIVE% (e.g. </w:t>
-            </w:r>
-            <w:proofErr w:type="gramStart"/>
-            <w:r>
-              <w:rPr>
-                <w:sz w:val="18"/>
-                <w:szCs w:val="18"/>
-              </w:rPr>
-              <w:t>C:</w:t>
-            </w:r>
-            <w:proofErr w:type="gramEnd"/>
-            <w:r>
-              <w:rPr>
-                <w:sz w:val="18"/>
-                <w:szCs w:val="18"/>
-              </w:rPr>
-              <w:t>)</w:t>
+              <w:t>%HOMEDRIVE% (e.g. C:)</w:t>
             </w:r>
           </w:p>
         </w:tc>
@@ -20194,24 +20162,53 @@
                 <w:sz w:val="18"/>
                 <w:szCs w:val="18"/>
               </w:rPr>
-              <w:t xml:space="preserve">%SYSTEMDRIVE% (e.g. </w:t>
-            </w:r>
-            <w:proofErr w:type="gramStart"/>
-            <w:r>
-              <w:rPr>
-                <w:sz w:val="18"/>
-                <w:szCs w:val="18"/>
-              </w:rPr>
-              <w:t>C:</w:t>
-            </w:r>
-            <w:proofErr w:type="gramEnd"/>
-            <w:r>
-              <w:rPr>
-                <w:sz w:val="18"/>
-                <w:szCs w:val="18"/>
-              </w:rPr>
-              <w:t>)</w:t>
-            </w:r>
+              <w:t>%SYSTEMDRIVE% (e.g. C:)</w:t>
+            </w:r>
+          </w:p>
+        </w:tc>
+      </w:tr>
+      <w:tr>
+        <w:tc>
+          <w:tcPr>
+            <w:tcW w:w="3798" w:type="dxa"/>
+          </w:tcPr>
+          <w:p>
+            <w:pPr>
+              <w:rPr>
+                <w:sz w:val="18"/>
+                <w:szCs w:val="18"/>
+              </w:rPr>
+            </w:pPr>
+            <w:r>
+              <w:rPr>
+                <w:sz w:val="18"/>
+                <w:szCs w:val="18"/>
+              </w:rPr>
+              <w:t>$envSystemRAM</w:t>
+            </w:r>
+          </w:p>
+        </w:tc>
+        <w:tc>
+          <w:tcPr>
+            <w:tcW w:w="7218" w:type="dxa"/>
+            <w:vAlign w:val="center"/>
+          </w:tcPr>
+          <w:p>
+            <w:pPr>
+              <w:rPr>
+                <w:sz w:val="18"/>
+                <w:szCs w:val="18"/>
+              </w:rPr>
+            </w:pPr>
+            <w:r>
+              <w:rPr>
+                <w:sz w:val="18"/>
+                <w:szCs w:val="18"/>
+              </w:rPr>
+              <w:t>System RAM as an integer</w:t>
+            </w:r>
+            <w:bookmarkStart w:id="44" w:name="_GoBack"/>
+            <w:bookmarkEnd w:id="44"/>
           </w:p>
         </w:tc>
       </w:tr>
@@ -21449,6 +21446,7 @@
                 <w:sz w:val="18"/>
                 <w:szCs w:val="18"/>
               </w:rPr>
+              <w:lastRenderedPageBreak/>
               <w:t>$envUserDomain</w:t>
             </w:r>
           </w:p>
@@ -21497,7 +21495,6 @@
                 <w:sz w:val="18"/>
                 <w:szCs w:val="18"/>
               </w:rPr>
-              <w:lastRenderedPageBreak/>
               <w:t>Operating System</w:t>
             </w:r>
           </w:p>
@@ -24061,15 +24058,8 @@
                 <w:sz w:val="18"/>
                 <w:szCs w:val="18"/>
               </w:rPr>
-              <w:t>$appDeployToolkitDotSourceExt</w:t>
-            </w:r>
-            <w:r>
-              <w:rPr>
-                <w:sz w:val="18"/>
-                <w:szCs w:val="18"/>
-              </w:rPr>
               <w:lastRenderedPageBreak/>
-              <w:t>ensions</w:t>
+              <w:t>$appDeployToolkitDotSourceExtensions</w:t>
             </w:r>
           </w:p>
         </w:tc>
@@ -24090,7 +24080,6 @@
                 <w:sz w:val="18"/>
                 <w:szCs w:val="18"/>
               </w:rPr>
-              <w:lastRenderedPageBreak/>
               <w:t>Name of</w:t>
             </w:r>
             <w:r>
@@ -26175,6 +26164,7 @@
                 <w:sz w:val="18"/>
                 <w:szCs w:val="18"/>
               </w:rPr>
+              <w:lastRenderedPageBreak/>
               <w:t>$CurrentConsoleUserSession</w:t>
             </w:r>
           </w:p>
@@ -26203,15 +26193,7 @@
                 <w:sz w:val="18"/>
                 <w:szCs w:val="18"/>
               </w:rPr>
-              <w:t xml:space="preserve">the console user (user with control of the physical </w:t>
-            </w:r>
-            <w:r>
-              <w:rPr>
-                <w:sz w:val="18"/>
-                <w:szCs w:val="18"/>
-              </w:rPr>
-              <w:lastRenderedPageBreak/>
-              <w:t>monitor, keyboard, and mouse)</w:t>
+              <w:t>the console user (user with control of the physical monitor, keyboard, and mouse)</w:t>
             </w:r>
             <w:r>
               <w:rPr>
@@ -26262,7 +26244,6 @@
                 <w:sz w:val="18"/>
                 <w:szCs w:val="18"/>
               </w:rPr>
-              <w:lastRenderedPageBreak/>
               <w:t>$</w:t>
             </w:r>
             <w:r>
@@ -26576,11 +26557,11 @@
       <w:pPr>
         <w:pStyle w:val="Heading1"/>
       </w:pPr>
-      <w:bookmarkStart w:id="44" w:name="_Toc440050605"/>
+      <w:bookmarkStart w:id="45" w:name="_Toc440050605"/>
       <w:r>
         <w:t>Toolkit Exit Codes</w:t>
       </w:r>
-      <w:bookmarkEnd w:id="44"/>
+      <w:bookmarkEnd w:id="45"/>
     </w:p>
     <w:p/>
     <w:p>
@@ -26605,22 +26586,46 @@
         <w:rPr>
           <w:b/>
         </w:rPr>
-        <w:t xml:space="preserve">60000 </w:t>
-      </w:r>
-      <w:proofErr w:type="gramStart"/>
+        <w:t>60000 -  68</w:t>
+      </w:r>
       <w:r>
         <w:rPr>
           <w:b/>
         </w:rPr>
-        <w:t>-  68</w:t>
+        <w:t>999</w:t>
       </w:r>
       <w:r>
         <w:rPr>
           <w:b/>
         </w:rPr>
+        <w:tab/>
+      </w:r>
+      <w:r>
+        <w:t xml:space="preserve"> R</w:t>
+      </w:r>
+      <w:r>
+        <w:t xml:space="preserve">eserved for </w:t>
+      </w:r>
+      <w:r>
+        <w:t>built-in exit codes in Deploy-Application.ps1, Deploy-Application.exe, and AppDeployToolkitMain.ps1</w:t>
+      </w:r>
+    </w:p>
+    <w:p>
+      <w:pPr>
+        <w:ind w:left="1440" w:hanging="1440"/>
+      </w:pPr>
+      <w:r>
+        <w:rPr>
+          <w:b/>
+        </w:rPr>
+        <w:t>69000 -  69</w:t>
+      </w:r>
+      <w:r>
+        <w:rPr>
+          <w:b/>
+        </w:rPr>
         <w:t>999</w:t>
       </w:r>
-      <w:proofErr w:type="gramEnd"/>
       <w:r>
         <w:rPr>
           <w:b/>
@@ -26628,13 +26633,16 @@
         <w:tab/>
       </w:r>
       <w:r>
-        <w:t xml:space="preserve"> R</w:t>
-      </w:r>
-      <w:r>
-        <w:t xml:space="preserve">eserved for </w:t>
-      </w:r>
-      <w:r>
-        <w:t>built-in exit codes in Deploy-Application.ps1, Deploy-Application.exe, and AppDeployToolkitMain.ps1</w:t>
+        <w:t xml:space="preserve"> </w:t>
+      </w:r>
+      <w:r>
+        <w:t>Recommended</w:t>
+      </w:r>
+      <w:r>
+        <w:t xml:space="preserve"> for user customized exit codes in Deploy-Application</w:t>
+      </w:r>
+      <w:r>
+        <w:t>.ps1</w:t>
       </w:r>
     </w:p>
     <w:p>
@@ -26645,39 +26653,224 @@
         <w:rPr>
           <w:b/>
         </w:rPr>
-        <w:t xml:space="preserve">69000 </w:t>
-      </w:r>
-      <w:proofErr w:type="gramStart"/>
+        <w:t>70000 -  79</w:t>
+      </w:r>
       <w:r>
         <w:rPr>
           <w:b/>
         </w:rPr>
-        <w:t>-  69</w:t>
+        <w:t>999</w:t>
       </w:r>
       <w:r>
         <w:rPr>
           <w:b/>
         </w:rPr>
-        <w:t>999</w:t>
-      </w:r>
-      <w:proofErr w:type="gramEnd"/>
+        <w:tab/>
+      </w:r>
+      <w:r>
+        <w:t xml:space="preserve"> </w:t>
+      </w:r>
+      <w:r>
+        <w:t>Recommended</w:t>
+      </w:r>
+      <w:r>
+        <w:t xml:space="preserve"> for user customized exit codes in </w:t>
+      </w:r>
+      <w:r>
+        <w:t>AppDeployToolkitExtensions.ps1</w:t>
+      </w:r>
+    </w:p>
+    <w:p>
+      <w:pPr>
+        <w:ind w:left="1440" w:hanging="1440"/>
+      </w:pPr>
       <w:r>
         <w:rPr>
           <w:b/>
         </w:rPr>
+        <w:t>60001</w:t>
+      </w:r>
+      <w:r>
+        <w:rPr>
+          <w:b/>
+        </w:rPr>
         <w:tab/>
       </w:r>
       <w:r>
+        <w:t xml:space="preserve">An error occurred in </w:t>
+      </w:r>
+      <w:r>
+        <w:t>Deploy-Application.ps1</w:t>
+      </w:r>
+      <w:r>
+        <w:t>. Check your script syntax use.</w:t>
+      </w:r>
+    </w:p>
+    <w:p>
+      <w:pPr>
+        <w:ind w:left="1440" w:hanging="1440"/>
+      </w:pPr>
+      <w:r>
+        <w:rPr>
+          <w:b/>
+        </w:rPr>
+        <w:t>60002</w:t>
+      </w:r>
+      <w:r>
+        <w:rPr>
+          <w:b/>
+        </w:rPr>
+        <w:tab/>
+      </w:r>
+      <w:r>
+        <w:t>Error when running Execute-Process function</w:t>
+      </w:r>
+    </w:p>
+    <w:p>
+      <w:pPr>
+        <w:ind w:left="1440" w:hanging="1440"/>
+      </w:pPr>
+      <w:r>
+        <w:rPr>
+          <w:b/>
+        </w:rPr>
+        <w:t>60003</w:t>
+      </w:r>
+      <w:r>
+        <w:rPr>
+          <w:b/>
+        </w:rPr>
+        <w:tab/>
+      </w:r>
+      <w:r>
+        <w:t>Administrator privileges r</w:t>
+      </w:r>
+      <w:r>
+        <w:t>equired</w:t>
+      </w:r>
+      <w:r>
+        <w:t xml:space="preserve"> for Execute-ProcessAsUser function</w:t>
+      </w:r>
+    </w:p>
+    <w:p>
+      <w:pPr>
+        <w:ind w:left="1440" w:hanging="1440"/>
+      </w:pPr>
+      <w:r>
+        <w:rPr>
+          <w:b/>
+        </w:rPr>
+        <w:t>60004</w:t>
+      </w:r>
+      <w:r>
+        <w:rPr>
+          <w:b/>
+        </w:rPr>
+        <w:tab/>
+      </w:r>
+      <w:r>
+        <w:t xml:space="preserve">Failure when loading .NET </w:t>
+      </w:r>
+      <w:r>
+        <w:t xml:space="preserve">Winforms / WPF </w:t>
+      </w:r>
+      <w:r>
+        <w:t>Assemblies</w:t>
+      </w:r>
+    </w:p>
+    <w:p>
+      <w:pPr>
+        <w:ind w:left="1440" w:hanging="1440"/>
+      </w:pPr>
+      <w:r>
+        <w:rPr>
+          <w:b/>
+        </w:rPr>
+        <w:t>60005</w:t>
+      </w:r>
+      <w:r>
+        <w:rPr>
+          <w:b/>
+        </w:rPr>
+        <w:tab/>
+      </w:r>
+      <w:r>
+        <w:t>Failure when displaying the Blocked Application dialog</w:t>
+      </w:r>
+    </w:p>
+    <w:p>
+      <w:pPr>
+        <w:ind w:left="1440" w:hanging="1440"/>
+      </w:pPr>
+      <w:r>
+        <w:rPr>
+          <w:b/>
+        </w:rPr>
+        <w:t>60006</w:t>
+      </w:r>
+      <w:r>
+        <w:rPr>
+          <w:b/>
+        </w:rPr>
+        <w:tab/>
+      </w:r>
+      <w:r>
+        <w:t>AllowSystemInteractionFallback option was not selected in the config XML</w:t>
+      </w:r>
+      <w:r>
+        <w:t xml:space="preserve"> file, so toolkit will not fall </w:t>
+      </w:r>
+      <w:r>
+        <w:t>back to SYSTEM context with no interaction.</w:t>
+      </w:r>
+    </w:p>
+    <w:p>
+      <w:pPr>
+        <w:ind w:left="1440" w:hanging="1440"/>
+      </w:pPr>
+      <w:r>
+        <w:rPr>
+          <w:b/>
+        </w:rPr>
+        <w:t>60007</w:t>
+      </w:r>
+      <w:r>
+        <w:rPr>
+          <w:b/>
+        </w:rPr>
+        <w:tab/>
+      </w:r>
+      <w:r>
+        <w:t>Failed to export the schedule task XML file in Execute-ProcessAsUser function</w:t>
+      </w:r>
+    </w:p>
+    <w:p>
+      <w:pPr>
+        <w:ind w:left="1440" w:hanging="1440"/>
+      </w:pPr>
+      <w:r>
+        <w:rPr>
+          <w:b/>
+        </w:rPr>
+        <w:t>60008</w:t>
+      </w:r>
+      <w:r>
+        <w:rPr>
+          <w:b/>
+        </w:rPr>
+        <w:tab/>
+      </w:r>
+      <w:r>
+        <w:t xml:space="preserve">Deploy-Application.ps1 failed to dot source </w:t>
+      </w:r>
+      <w:r>
+        <w:t>AppDeployToolkitMain.ps1</w:t>
+      </w:r>
+      <w:r>
         <w:t xml:space="preserve"> </w:t>
       </w:r>
       <w:r>
-        <w:t>Recommended</w:t>
-      </w:r>
-      <w:r>
-        <w:t xml:space="preserve"> for user customized exit codes in Deploy-Application</w:t>
-      </w:r>
-      <w:r>
-        <w:t>.ps1</w:t>
+        <w:t>either because it could not be found or there was an error while it was being dot sourced.</w:t>
       </w:r>
     </w:p>
     <w:p>
@@ -26688,22 +26881,28 @@
         <w:rPr>
           <w:b/>
         </w:rPr>
-        <w:t xml:space="preserve">70000 </w:t>
-      </w:r>
-      <w:proofErr w:type="gramStart"/>
+        <w:t>60009</w:t>
+      </w:r>
       <w:r>
         <w:rPr>
           <w:b/>
         </w:rPr>
-        <w:t>-  79</w:t>
-      </w:r>
+        <w:tab/>
+      </w:r>
+      <w:r>
+        <w:t>The -UserName parameter in the Execute-ProcessAsUser function has a default value that is empty because no logged in users were detected when the toolkit was launched.</w:t>
+      </w:r>
+    </w:p>
+    <w:p>
+      <w:pPr>
+        <w:ind w:left="1440" w:hanging="1440"/>
+      </w:pPr>
       <w:r>
         <w:rPr>
           <w:b/>
         </w:rPr>
-        <w:t>999</w:t>
-      </w:r>
-      <w:proofErr w:type="gramEnd"/>
+        <w:t>60010</w:t>
+      </w:r>
       <w:r>
         <w:rPr>
           <w:b/>
@@ -26711,16 +26910,7 @@
         <w:tab/>
       </w:r>
       <w:r>
-        <w:t xml:space="preserve"> </w:t>
-      </w:r>
-      <w:r>
-        <w:t>Recommended</w:t>
-      </w:r>
-      <w:r>
-        <w:t xml:space="preserve"> for user customized exit codes in </w:t>
-      </w:r>
-      <w:r>
-        <w:t>AppDeployToolkitExtensions.ps1</w:t>
+        <w:t>Deploy-Application.exe failed before PowerShell.exe process could be launched.</w:t>
       </w:r>
     </w:p>
     <w:p>
@@ -26731,7 +26921,7 @@
         <w:rPr>
           <w:b/>
         </w:rPr>
-        <w:t>60001</w:t>
+        <w:t>60011</w:t>
       </w:r>
       <w:r>
         <w:rPr>
@@ -26740,13 +26930,7 @@
         <w:tab/>
       </w:r>
       <w:r>
-        <w:t xml:space="preserve">An error occurred in </w:t>
-      </w:r>
-      <w:r>
-        <w:t>Deploy-Application.ps1</w:t>
-      </w:r>
-      <w:r>
-        <w:t>. Check your script syntax use.</w:t>
+        <w:t>Deploy-Application.exe failed to execute the PowerShell.exe process.</w:t>
       </w:r>
     </w:p>
     <w:p>
@@ -26757,7 +26941,7 @@
         <w:rPr>
           <w:b/>
         </w:rPr>
-        <w:t>60002</w:t>
+        <w:t>60012</w:t>
       </w:r>
       <w:r>
         <w:rPr>
@@ -26766,7 +26950,7 @@
         <w:tab/>
       </w:r>
       <w:r>
-        <w:t>Error when running Execute-Process function</w:t>
+        <w:t>A UI prompt timed out or the user opted to defer the installation.</w:t>
       </w:r>
     </w:p>
     <w:p>
@@ -26777,7 +26961,7 @@
         <w:rPr>
           <w:b/>
         </w:rPr>
-        <w:t>60003</w:t>
+        <w:t>60013</w:t>
       </w:r>
       <w:r>
         <w:rPr>
@@ -26786,251 +26970,24 @@
         <w:tab/>
       </w:r>
       <w:r>
-        <w:t>Administrator privileges r</w:t>
-      </w:r>
-      <w:r>
-        <w:t>equired</w:t>
-      </w:r>
-      <w:r>
-        <w:t xml:space="preserve"> for Execute-ProcessAsUser function</w:t>
+        <w:t>If Execute-Process function captures an exit code out of range for int32 then return this custom exit code.</w:t>
       </w:r>
     </w:p>
     <w:p>
       <w:pPr>
         <w:ind w:left="1440" w:hanging="1440"/>
       </w:pPr>
-      <w:r>
-        <w:rPr>
-          <w:b/>
-        </w:rPr>
-        <w:t>60004</w:t>
-      </w:r>
-      <w:r>
-        <w:rPr>
-          <w:b/>
-        </w:rPr>
-        <w:tab/>
-      </w:r>
-      <w:r>
-        <w:t xml:space="preserve">Failure when loading .NET </w:t>
-      </w:r>
-      <w:r>
-        <w:t xml:space="preserve">Winforms / WPF </w:t>
-      </w:r>
-      <w:r>
-        <w:t>Assemblies</w:t>
-      </w:r>
-    </w:p>
-    <w:p>
-      <w:pPr>
-        <w:ind w:left="1440" w:hanging="1440"/>
-      </w:pPr>
-      <w:r>
-        <w:rPr>
-          <w:b/>
-        </w:rPr>
-        <w:t>60005</w:t>
-      </w:r>
-      <w:r>
-        <w:rPr>
-          <w:b/>
-        </w:rPr>
-        <w:tab/>
-      </w:r>
-      <w:r>
-        <w:t>Failure when displaying the Blocked Application dialog</w:t>
-      </w:r>
-    </w:p>
-    <w:p>
-      <w:pPr>
-        <w:ind w:left="1440" w:hanging="1440"/>
-      </w:pPr>
-      <w:r>
-        <w:rPr>
-          <w:b/>
-        </w:rPr>
-        <w:t>60006</w:t>
-      </w:r>
-      <w:r>
-        <w:rPr>
-          <w:b/>
-        </w:rPr>
-        <w:tab/>
-      </w:r>
-      <w:r>
-        <w:t>AllowSystemInteractionFallback option was not selected in the config XML</w:t>
-      </w:r>
-      <w:r>
-        <w:t xml:space="preserve"> file, so toolkit will not fall </w:t>
-      </w:r>
-      <w:r>
-        <w:t>back to SYSTEM context with no interaction.</w:t>
-      </w:r>
-    </w:p>
-    <w:p>
-      <w:pPr>
-        <w:ind w:left="1440" w:hanging="1440"/>
-      </w:pPr>
-      <w:r>
-        <w:rPr>
-          <w:b/>
-        </w:rPr>
-        <w:t>60007</w:t>
-      </w:r>
-      <w:r>
-        <w:rPr>
-          <w:b/>
-        </w:rPr>
-        <w:tab/>
-      </w:r>
-      <w:r>
-        <w:t>Failed to export the schedule task XML file in Execute-ProcessAsUser function</w:t>
-      </w:r>
-    </w:p>
-    <w:p>
-      <w:pPr>
-        <w:ind w:left="1440" w:hanging="1440"/>
-      </w:pPr>
-      <w:r>
-        <w:rPr>
-          <w:b/>
-        </w:rPr>
-        <w:t>60008</w:t>
-      </w:r>
-      <w:r>
-        <w:rPr>
-          <w:b/>
-        </w:rPr>
-        <w:tab/>
-      </w:r>
-      <w:r>
-        <w:t xml:space="preserve">Deploy-Application.ps1 failed to dot source </w:t>
-      </w:r>
-      <w:r>
-        <w:t>AppDeployToolkitMain.ps1</w:t>
-      </w:r>
-      <w:r>
-        <w:t xml:space="preserve"> </w:t>
-      </w:r>
-      <w:r>
-        <w:t>either because it could not be found or there was an error while it was being dot sourced.</w:t>
-      </w:r>
-    </w:p>
-    <w:p>
-      <w:pPr>
-        <w:ind w:left="1440" w:hanging="1440"/>
-      </w:pPr>
-      <w:r>
-        <w:rPr>
-          <w:b/>
-        </w:rPr>
-        <w:t>60009</w:t>
-      </w:r>
-      <w:r>
-        <w:rPr>
-          <w:b/>
-        </w:rPr>
-        <w:tab/>
-      </w:r>
-      <w:r>
-        <w:t>The -UserName parameter in the Execute-ProcessAsUser function has a default value that is empty because no logged in users were detected when the toolkit was launched.</w:t>
-      </w:r>
-    </w:p>
-    <w:p>
-      <w:pPr>
-        <w:ind w:left="1440" w:hanging="1440"/>
-      </w:pPr>
-      <w:r>
-        <w:rPr>
-          <w:b/>
-        </w:rPr>
-        <w:t>60010</w:t>
-      </w:r>
-      <w:r>
-        <w:rPr>
-          <w:b/>
-        </w:rPr>
-        <w:tab/>
-      </w:r>
-      <w:r>
-        <w:t>Deploy-Application.exe failed before PowerShell.exe process could be launched.</w:t>
-      </w:r>
-    </w:p>
-    <w:p>
-      <w:pPr>
-        <w:ind w:left="1440" w:hanging="1440"/>
-      </w:pPr>
-      <w:r>
-        <w:rPr>
-          <w:b/>
-        </w:rPr>
-        <w:t>60011</w:t>
-      </w:r>
-      <w:r>
-        <w:rPr>
-          <w:b/>
-        </w:rPr>
-        <w:tab/>
-      </w:r>
-      <w:r>
-        <w:t>Deploy-Application.exe failed to execute the PowerShell.exe process.</w:t>
-      </w:r>
-    </w:p>
-    <w:p>
-      <w:pPr>
-        <w:ind w:left="1440" w:hanging="1440"/>
-      </w:pPr>
-      <w:r>
-        <w:rPr>
-          <w:b/>
-        </w:rPr>
-        <w:t>60012</w:t>
-      </w:r>
-      <w:r>
-        <w:rPr>
-          <w:b/>
-        </w:rPr>
-        <w:tab/>
-      </w:r>
-      <w:r>
-        <w:t>A UI prompt timed out or the user opted to defer the installation.</w:t>
-      </w:r>
-    </w:p>
-    <w:p>
-      <w:pPr>
-        <w:ind w:left="1440" w:hanging="1440"/>
-      </w:pPr>
-      <w:r>
-        <w:rPr>
-          <w:b/>
-        </w:rPr>
-        <w:t>60013</w:t>
-      </w:r>
-      <w:r>
-        <w:rPr>
-          <w:b/>
-        </w:rPr>
-        <w:tab/>
-      </w:r>
-      <w:r>
-        <w:t>If Execute-Process function captures an exit code out of range for int32 then return this custom exit code.</w:t>
-      </w:r>
-    </w:p>
-    <w:p>
-      <w:pPr>
-        <w:ind w:left="1440" w:hanging="1440"/>
-      </w:pPr>
     </w:p>
     <w:p>
       <w:pPr>
         <w:pStyle w:val="Heading1"/>
       </w:pPr>
-      <w:bookmarkStart w:id="45" w:name="_Toc440050606"/>
+      <w:bookmarkStart w:id="46" w:name="_Toc440050606"/>
       <w:r>
         <w:lastRenderedPageBreak/>
         <w:t>Toolkit Functions</w:t>
       </w:r>
-      <w:bookmarkEnd w:id="45"/>
+      <w:bookmarkEnd w:id="46"/>
     </w:p>
     <w:p>
       <w:pPr>
@@ -27043,11 +27000,11 @@
       <w:pPr>
         <w:pStyle w:val="Heading3"/>
       </w:pPr>
-      <w:bookmarkStart w:id="46" w:name="_Toc440050607"/>
+      <w:bookmarkStart w:id="47" w:name="_Toc440050607"/>
       <w:r>
         <w:t>Convert-RegistryPath</w:t>
       </w:r>
-      <w:bookmarkEnd w:id="46"/>
+      <w:bookmarkEnd w:id="47"/>
     </w:p>
     <w:p>
       <w:r>
@@ -27243,15 +27200,7 @@
         <w:t>C:\PS&gt;</w:t>
       </w:r>
       <w:r>
-        <w:t>Convert-RegistryPath -Key 'HKEY_LOCAL_MACHINE\SOFTWARE\Microsoft\Windows\CurrentVersion\Uninstall</w:t>
-      </w:r>
-      <w:proofErr w:type="gramStart"/>
-      <w:r>
-        <w:t>\{</w:t>
-      </w:r>
-      <w:proofErr w:type="gramEnd"/>
-      <w:r>
-        <w:t>1AD147D0-BE0E-3D6C-AC11-64F6DC4163F1}'</w:t>
+        <w:t>Convert-RegistryPath -Key 'HKEY_LOCAL_MACHINE\SOFTWARE\Microsoft\Windows\CurrentVersion\Uninstall\{1AD147D0-BE0E-3D6C-AC11-64F6DC4163F1}'</w:t>
       </w:r>
     </w:p>
     <w:p>
@@ -27270,29 +27219,21 @@
         <w:t>C:\PS&gt;</w:t>
       </w:r>
       <w:r>
-        <w:t>Convert-RegistryPath -Key 'HKLM</w:t>
-      </w:r>
-      <w:proofErr w:type="gramStart"/>
-      <w:r>
-        <w:t>:SOFTWARE</w:t>
-      </w:r>
-      <w:proofErr w:type="gramEnd"/>
-      <w:r>
-        <w:t>\Microsoft\Windows\CurrentVersion\Uninstall\{1AD147D0-BE0E-3D6C-AC11-64F6DC4163F1}'</w:t>
+        <w:t>Convert-RegistryPath -Key 'HKLM:SOFTWARE\Microsoft\Windows\CurrentVersion\Uninstall\{1AD147D0-BE0E-3D6C-AC11-64F6DC4163F1}'</w:t>
       </w:r>
     </w:p>
     <w:p>
       <w:pPr>
         <w:pStyle w:val="Heading3"/>
       </w:pPr>
-      <w:bookmarkStart w:id="47" w:name="_Toc440050608"/>
+      <w:bookmarkStart w:id="48" w:name="_Toc440050608"/>
       <w:r>
         <w:t>ConvertTo-</w:t>
       </w:r>
       <w:r>
         <w:t xml:space="preserve"> NTAccountOrSID</w:t>
       </w:r>
-      <w:bookmarkEnd w:id="47"/>
+      <w:bookmarkEnd w:id="48"/>
     </w:p>
     <w:p>
       <w:r>
@@ -27324,15 +27265,7 @@
         <w:ind w:left="720"/>
       </w:pPr>
       <w:r>
-        <w:t xml:space="preserve">Specify either the NT Account name or the SID and get the other. Can also convert well known </w:t>
-      </w:r>
-      <w:proofErr w:type="gramStart"/>
-      <w:r>
-        <w:t>sid</w:t>
-      </w:r>
-      <w:proofErr w:type="gramEnd"/>
-      <w:r>
-        <w:t xml:space="preserve"> types.</w:t>
+        <w:t>Specify either the NT Account name or the SID and get the other. Can also convert well known sid types.</w:t>
       </w:r>
     </w:p>
     <w:p>
@@ -27433,15 +27366,7 @@
         <w:t>well-known</w:t>
       </w:r>
       <w:r>
-        <w:t xml:space="preserve"> SIDs available on system: [enum]:</w:t>
-      </w:r>
-      <w:proofErr w:type="gramStart"/>
-      <w:r>
-        <w:t>:GetNames</w:t>
-      </w:r>
-      <w:proofErr w:type="gramEnd"/>
-      <w:r>
-        <w:t>([Security.Principal.WellKnownSidType])</w:t>
+        <w:t xml:space="preserve"> SIDs available on system: [enum]::GetNames([Security.Principal.WellKnownSidType])</w:t>
       </w:r>
     </w:p>
     <w:p>
@@ -27538,11 +27463,11 @@
       <w:pPr>
         <w:pStyle w:val="Heading3"/>
       </w:pPr>
-      <w:bookmarkStart w:id="48" w:name="_Toc440050609"/>
+      <w:bookmarkStart w:id="49" w:name="_Toc440050609"/>
       <w:r>
         <w:t>Copy-File</w:t>
       </w:r>
-      <w:bookmarkEnd w:id="48"/>
+      <w:bookmarkEnd w:id="49"/>
     </w:p>
     <w:p>
       <w:r>
@@ -27925,11 +27850,11 @@
       <w:pPr>
         <w:pStyle w:val="Heading3"/>
       </w:pPr>
-      <w:bookmarkStart w:id="49" w:name="_Toc440050610"/>
+      <w:bookmarkStart w:id="50" w:name="_Toc440050610"/>
       <w:r>
         <w:t>Enable-TerminalServerInstallMode</w:t>
       </w:r>
-      <w:bookmarkEnd w:id="49"/>
+      <w:bookmarkEnd w:id="50"/>
     </w:p>
     <w:p>
       <w:r>
@@ -28021,11 +27946,11 @@
       <w:pPr>
         <w:pStyle w:val="Heading3"/>
       </w:pPr>
-      <w:bookmarkStart w:id="50" w:name="_Toc440050611"/>
+      <w:bookmarkStart w:id="51" w:name="_Toc440050611"/>
       <w:r>
         <w:t>Execute-MSI</w:t>
       </w:r>
-      <w:bookmarkEnd w:id="50"/>
+      <w:bookmarkEnd w:id="51"/>
     </w:p>
     <w:p>
       <w:r>
@@ -28054,12 +27979,7 @@
         <w:ind w:left="675"/>
       </w:pPr>
       <w:r>
-        <w:t>Executes msiexec.exe to perform the following actions for MSI &amp; MSP files and MSI product codes: install, unins</w:t>
-      </w:r>
-      <w:bookmarkStart w:id="51" w:name="_GoBack"/>
-      <w:bookmarkEnd w:id="51"/>
-      <w:r>
-        <w:t>tall, patch, repair, active setup.</w:t>
+        <w:t>Executes msiexec.exe to perform the following actions for MSI &amp; MSP files and MSI product codes: install, uninstall, patch, repair, active setup.</w:t>
       </w:r>
     </w:p>
     <w:p>
@@ -28588,15 +28508,7 @@
         <w:t xml:space="preserve"> </w:t>
       </w:r>
       <w:r>
-        <w:t>[psobject</w:t>
-      </w:r>
-      <w:proofErr w:type="gramStart"/>
-      <w:r>
-        <w:t>]$</w:t>
-      </w:r>
-      <w:proofErr w:type="gramEnd"/>
-      <w:r>
-        <w:t>ExecuteMSIResult = Execute-MSI -Action 'Install' -Path 'Adobe_FlashPlayer_11.2.202.233_x64_EN.msi' -PassThru</w:t>
+        <w:t>[psobject]$ExecuteMSIResult = Execute-MSI -Action 'Install' -Path 'Adobe_FlashPlayer_11.2.202.233_x64_EN.msi' -PassThru</w:t>
       </w:r>
     </w:p>
     <w:p>
@@ -29152,18 +29064,10 @@
         <w:t xml:space="preserve">Path "$dirFiles\Bin\setup.exe" </w:t>
       </w:r>
       <w:r>
-        <w:t>-</w:t>
-      </w:r>
-      <w:proofErr w:type="gramStart"/>
-      <w:r>
-        <w:t xml:space="preserve">Parameters </w:t>
-      </w:r>
-      <w:r>
-        <w:t xml:space="preserve"> '</w:t>
-      </w:r>
-      <w:proofErr w:type="gramEnd"/>
-      <w:r>
-        <w:t xml:space="preserve">/S' -WindowStyle </w:t>
+        <w:t xml:space="preserve">-Parameters </w:t>
+      </w:r>
+      <w:r>
+        <w:t xml:space="preserve"> '/S' -WindowStyle </w:t>
       </w:r>
       <w:r>
         <w:t>'</w:t>
@@ -29194,13 +29098,8 @@
         <w:t xml:space="preserve"> Execute-Process -Path 'setup.exe' -Parameter</w:t>
       </w:r>
       <w:r>
-        <w:t>s '/S' -IgnoreExitCodes '1</w:t>
-      </w:r>
-      <w:proofErr w:type="gramStart"/>
-      <w:r>
-        <w:t>,2'</w:t>
-      </w:r>
-      <w:proofErr w:type="gramEnd"/>
+        <w:t>s '/S' -IgnoreExitCodes '1,2'</w:t>
+      </w:r>
     </w:p>
     <w:p>
       <w:pPr>
@@ -29573,15 +29472,7 @@
         <w:t xml:space="preserve"> </w:t>
       </w:r>
       <w:r>
-        <w:t xml:space="preserve">Execute-ProcessAsUser -UserName 'CONTOSO\User' -Path "$PSHOME\powershell.exe" -Parameters "-Command &amp; </w:t>
-      </w:r>
-      <w:proofErr w:type="gramStart"/>
-      <w:r>
-        <w:t>{ &amp;</w:t>
-      </w:r>
-      <w:proofErr w:type="gramEnd"/>
-      <w:r>
-        <w:t xml:space="preserve"> `"C:\Test\Script.ps1`"; Exit `$LastExitCode }" -Wait</w:t>
+        <w:t>Execute-ProcessAsUser -UserName 'CONTOSO\User' -Path "$PSHOME\powershell.exe" -Parameters "-Command &amp; { &amp; `"C:\Test\Script.ps1`"; Exit `$LastExitCode }" -Wait</w:t>
       </w:r>
     </w:p>
     <w:p>
@@ -29608,15 +29499,7 @@
         <w:t xml:space="preserve">C:\PS&gt; </w:t>
       </w:r>
       <w:r>
-        <w:t xml:space="preserve">Execute-ProcessAsUser -Path "$PSHOME\powershell.exe" -Parameters "-Command &amp; </w:t>
-      </w:r>
-      <w:proofErr w:type="gramStart"/>
-      <w:r>
-        <w:t>{ &amp;</w:t>
-      </w:r>
-      <w:proofErr w:type="gramEnd"/>
-      <w:r>
-        <w:t xml:space="preserve"> `"C:\Test\Script.ps1`"; Exit `$LastExitCode }" -Wait</w:t>
+        <w:t>Execute-ProcessAsUser -Path "$PSHOME\powershell.exe" -Parameters "-Command &amp; { &amp; `"C:\Test\Script.ps1`"; Exit `$LastExitCode }" -Wait</w:t>
       </w:r>
     </w:p>
     <w:p>
@@ -30510,16 +30393,11 @@
         <w:ind w:left="720"/>
       </w:pPr>
       <w:r>
-        <w:t xml:space="preserve">The name of the application you want to retrieve information on. Performs </w:t>
-      </w:r>
-      <w:proofErr w:type="gramStart"/>
-      <w:r>
-        <w:t xml:space="preserve">a </w:t>
+        <w:t xml:space="preserve">The name of the application you want to retrieve information on. Performs a </w:t>
       </w:r>
       <w:r>
         <w:t>contains</w:t>
       </w:r>
-      <w:proofErr w:type="gramEnd"/>
       <w:r>
         <w:t xml:space="preserve"> match on the application display name</w:t>
       </w:r>
@@ -30765,13 +30643,8 @@
         <w:t xml:space="preserve">, IsLocalAdmin, </w:t>
       </w:r>
       <w:r>
-        <w:t xml:space="preserve">LogonTime, IdleTime, DisconnectTime, ClientName, ClientProtocolType, ClientDirectory, </w:t>
-      </w:r>
-      <w:proofErr w:type="gramStart"/>
-      <w:r>
-        <w:t>ClientBuildNumber</w:t>
-      </w:r>
-      <w:proofErr w:type="gramEnd"/>
+        <w:t>LogonTime, IdleTime, DisconnectTime, ClientName, ClientProtocolType, ClientDirectory, ClientBuildNumber</w:t>
+      </w:r>
     </w:p>
     <w:p>
       <w:r>
@@ -31027,13 +30900,8 @@
         <w:t xml:space="preserve"> RDP</w:t>
       </w:r>
       <w:r>
-        <w:t xml:space="preserve"> client </w:t>
-      </w:r>
-      <w:proofErr w:type="gramStart"/>
-      <w:r>
-        <w:t>session.</w:t>
-      </w:r>
-      <w:proofErr w:type="gramEnd"/>
+        <w:t xml:space="preserve"> client session.</w:t>
+      </w:r>
     </w:p>
     <w:p>
       <w:r>
@@ -31247,15 +31115,7 @@
         <w:ind w:firstLine="720"/>
       </w:pPr>
       <w:r>
-        <w:t xml:space="preserve">Returns </w:t>
-      </w:r>
-      <w:proofErr w:type="gramStart"/>
-      <w:r>
-        <w:t>boolean</w:t>
-      </w:r>
-      <w:proofErr w:type="gramEnd"/>
-      <w:r>
-        <w:t xml:space="preserve"> value determining whether or not ther</w:t>
+        <w:t>Returns boolean value determining whether or not ther</w:t>
       </w:r>
       <w:r>
         <w:t>e is a pending reboot operation</w:t>
@@ -31505,15 +31365,7 @@
         <w:t>C:\PS&gt;</w:t>
       </w:r>
       <w:r>
-        <w:t xml:space="preserve"> Get-RegistryKey -Key 'HKLM</w:t>
-      </w:r>
-      <w:proofErr w:type="gramStart"/>
-      <w:r>
-        <w:t>:SOFTWARE</w:t>
-      </w:r>
-      <w:proofErr w:type="gramEnd"/>
-      <w:r>
-        <w:t>\Microsoft\Windows\CurrentVersion\Uninstall\{1AD147D0-BE0E-3D6C-AC11-64F6DC4163F1}'</w:t>
+        <w:t xml:space="preserve"> Get-RegistryKey -Key 'HKLM:SOFTWARE\Microsoft\Windows\CurrentVersion\Uninstall\{1AD147D0-BE0E-3D6C-AC11-64F6DC4163F1}'</w:t>
       </w:r>
     </w:p>
     <w:p>
@@ -31552,15 +31404,7 @@
         <w:t>C:\PS&gt;</w:t>
       </w:r>
       <w:r>
-        <w:t xml:space="preserve"> Get-RegistryKey -Key 'HKLM</w:t>
-      </w:r>
-      <w:proofErr w:type="gramStart"/>
-      <w:r>
-        <w:t>:Software</w:t>
-      </w:r>
-      <w:proofErr w:type="gramEnd"/>
-      <w:r>
-        <w:t>\Wow6432Node\Microsoft\Microsoft SQL Server Compact Edition\v3.5' -Value 'Version'</w:t>
+        <w:t xml:space="preserve"> Get-RegistryKey -Key 'HKLM:Software\Wow6432Node\Microsoft\Microsoft SQL Server Compact Edition\v3.5' -Value 'Version'</w:t>
       </w:r>
     </w:p>
     <w:p>
@@ -32020,15 +31864,7 @@
         <w:ind w:left="720"/>
       </w:pPr>
       <w:r>
-        <w:t xml:space="preserve">Get the User Profile Path, User Account Sid, and the User Account Name for all users that log onto the machine and also the Default User (which </w:t>
-      </w:r>
-      <w:proofErr w:type="gramStart"/>
-      <w:r>
-        <w:t>does  not</w:t>
-      </w:r>
-      <w:proofErr w:type="gramEnd"/>
-      <w:r>
-        <w:t xml:space="preserve"> log on).</w:t>
+        <w:t>Get the User Profile Path, User Account Sid, and the User Account Name for all users that log onto the machine and also the Default User (which does  not log on).</w:t>
       </w:r>
     </w:p>
     <w:p>
@@ -32091,15 +31927,7 @@
         <w:ind w:firstLine="720"/>
       </w:pPr>
       <w:r>
-        <w:t xml:space="preserve">Exclude system profiles: SYSTEM, LOCAL SERVICE, </w:t>
-      </w:r>
-      <w:proofErr w:type="gramStart"/>
-      <w:r>
-        <w:t>NETWORK</w:t>
-      </w:r>
-      <w:proofErr w:type="gramEnd"/>
-      <w:r>
-        <w:t xml:space="preserve"> SERVICE. Default is: $true.</w:t>
+        <w:t>Exclude system profiles: SYSTEM, LOCAL SERVICE, NETWORK SERVICE. Default is: $true.</w:t>
       </w:r>
     </w:p>
     <w:p>
@@ -32207,15 +32035,7 @@
         <w:t xml:space="preserve"> </w:t>
       </w:r>
       <w:r>
-        <w:t>[</w:t>
-      </w:r>
-      <w:proofErr w:type="gramStart"/>
-      <w:r>
-        <w:t>string[</w:t>
-      </w:r>
-      <w:proofErr w:type="gramEnd"/>
-      <w:r>
-        <w:t>]]$ProfilePaths = Get-UserProfiles | Select-Object -ExpandProperty 'ProfilePath'</w:t>
+        <w:t>[string[]]$ProfilePaths = Get-UserProfiles | Select-Object -ExpandProperty 'ProfilePath'</w:t>
       </w:r>
     </w:p>
     <w:p>
@@ -32277,13 +32097,8 @@
         <w:t>Returns the following properties for each window: WindowTitle, WindowHandle, ParentProcess, ParentProcessMainWindowHandle</w:t>
       </w:r>
       <w:r>
-        <w:t xml:space="preserve">, </w:t>
-      </w:r>
-      <w:proofErr w:type="gramStart"/>
-      <w:r>
-        <w:t>ParentProcessId</w:t>
-      </w:r>
-      <w:proofErr w:type="gramEnd"/>
+        <w:t>, ParentProcessId</w:t>
+      </w:r>
       <w:r>
         <w:t>.</w:t>
       </w:r>
@@ -32466,15 +32281,7 @@
         <w:t xml:space="preserve"> </w:t>
       </w:r>
       <w:r>
-        <w:t xml:space="preserve">Get-WindowTitle -GetAllWindowTitles | Where-Object </w:t>
-      </w:r>
-      <w:proofErr w:type="gramStart"/>
-      <w:r>
-        <w:t>{ $</w:t>
-      </w:r>
-      <w:proofErr w:type="gramEnd"/>
-      <w:r>
-        <w:t>_.ParentProcess -eq 'WINWORD' }</w:t>
+        <w:t>Get-WindowTitle -GetAllWindowTitles | Where-Object { $_.ParentProcess -eq 'WINWORD' }</w:t>
       </w:r>
     </w:p>
     <w:p>
@@ -32486,13 +32293,8 @@
         <w:t>Get details</w:t>
       </w:r>
       <w:r>
-        <w:t xml:space="preserve"> for all windows belonging to Microsoft Word process with name "WINWORD"</w:t>
-      </w:r>
-      <w:proofErr w:type="gramStart"/>
-      <w:r>
-        <w:t>.</w:t>
-      </w:r>
-      <w:proofErr w:type="gramEnd"/>
+        <w:t xml:space="preserve"> for all windows belonging to Microsoft Word process with name "WINWORD".</w:t>
+      </w:r>
     </w:p>
     <w:p>
       <w:pPr>
@@ -33624,13 +33426,8 @@
       <w:pPr>
         <w:ind w:firstLine="720"/>
       </w:pPr>
-      <w:proofErr w:type="gramStart"/>
-      <w:r>
-        <w:t>a</w:t>
-      </w:r>
-      <w:proofErr w:type="gramEnd"/>
-      <w:r>
-        <w:t>) If -ApplyTransformPath was specified but not -NewTransformPath, then &lt;ApplyTransformPath&gt;.new.mst</w:t>
+      <w:r>
+        <w:t>a) If -ApplyTransformPath was specified but not -NewTransformPath, then &lt;ApplyTransformPath&gt;.new.mst</w:t>
       </w:r>
     </w:p>
     <w:p>
@@ -33669,15 +33466,7 @@
         <w:ind w:firstLine="720"/>
       </w:pPr>
       <w:r>
-        <w:t>Example hashtable: [hashtable</w:t>
-      </w:r>
-      <w:proofErr w:type="gramStart"/>
-      <w:r>
-        <w:t>]$</w:t>
-      </w:r>
-      <w:proofErr w:type="gramEnd"/>
-      <w:r>
-        <w:t>TransformProperties = @{ 'ALLUSERS' = '1' }</w:t>
+        <w:t>Example hashtable: [hashtable]$TransformProperties = @{ 'ALLUSERS' = '1' }</w:t>
       </w:r>
     </w:p>
     <w:p>
@@ -33732,29 +33521,13 @@
         <w:t xml:space="preserve"> </w:t>
       </w:r>
       <w:r>
-        <w:t>[hashtable</w:t>
-      </w:r>
-      <w:proofErr w:type="gramStart"/>
-      <w:r>
-        <w:t>]$</w:t>
-      </w:r>
-      <w:proofErr w:type="gramEnd"/>
-      <w:r>
-        <w:t>TransformProperties = { 'ALLUSERS' = '1'; 'AgreeToLicense' = 'Yes'; 'REBOOT' = 'ReallySuppress'; 'RebootYesNo' = 'No'; 'ROOTDRIVE' = 'C:' }</w:t>
+        <w:t>[hashtable]$TransformProperties = { 'ALLUSERS' = '1'; 'AgreeToLicense' = 'Yes'; 'REBOOT' = 'ReallySuppress'; 'RebootYesNo' = 'No'; 'ROOTDRIVE' = 'C:' }</w:t>
       </w:r>
     </w:p>
     <w:p>
       <w:r>
         <w:tab/>
-        <w:t>New-MsiTransform -MsiPath 'C</w:t>
-      </w:r>
-      <w:proofErr w:type="gramStart"/>
-      <w:r>
-        <w:t>:\</w:t>
-      </w:r>
-      <w:proofErr w:type="gramEnd"/>
-      <w:r>
-        <w:t>Temp\PSADTInstall.msi' -TransformProperties $TransformProperties</w:t>
+        <w:t>New-MsiTransform -MsiPath 'C:\Temp\PSADTInstall.msi' -TransformProperties $TransformProperties</w:t>
       </w:r>
     </w:p>
     <w:p>
@@ -34394,23 +34167,7 @@
           <w:rFonts w:cs="Microsoft Sans Serif"/>
           <w:lang w:val="en-IE"/>
         </w:rPr>
-        <w:t xml:space="preserve">    -Path &lt;</w:t>
-      </w:r>
-      <w:proofErr w:type="gramStart"/>
-      <w:r>
-        <w:rPr>
-          <w:rFonts w:cs="Microsoft Sans Serif"/>
-          <w:lang w:val="en-IE"/>
-        </w:rPr>
-        <w:t>String[</w:t>
-      </w:r>
-      <w:proofErr w:type="gramEnd"/>
-      <w:r>
-        <w:rPr>
-          <w:rFonts w:cs="Microsoft Sans Serif"/>
-          <w:lang w:val="en-IE"/>
-        </w:rPr>
-        <w:t>]&gt;</w:t>
+        <w:t xml:space="preserve">    -Path &lt;String[]&gt;</w:t>
       </w:r>
     </w:p>
     <w:p>
@@ -34467,23 +34224,7 @@
           <w:rFonts w:cs="Microsoft Sans Serif"/>
           <w:lang w:val="en-IE"/>
         </w:rPr>
-        <w:t xml:space="preserve">    -LiteralPath &lt;</w:t>
-      </w:r>
-      <w:proofErr w:type="gramStart"/>
-      <w:r>
-        <w:rPr>
-          <w:rFonts w:cs="Microsoft Sans Serif"/>
-          <w:lang w:val="en-IE"/>
-        </w:rPr>
-        <w:t>String[</w:t>
-      </w:r>
-      <w:proofErr w:type="gramEnd"/>
-      <w:r>
-        <w:rPr>
-          <w:rFonts w:cs="Microsoft Sans Serif"/>
-          <w:lang w:val="en-IE"/>
-        </w:rPr>
-        <w:t>]&gt;</w:t>
+        <w:t xml:space="preserve">    -LiteralPath &lt;String[]&gt;</w:t>
       </w:r>
     </w:p>
     <w:p>
@@ -34643,15 +34384,7 @@
         <w:t>C:\PS&gt;</w:t>
       </w:r>
       <w:r>
-        <w:t>Remove-File -Path 'C</w:t>
-      </w:r>
-      <w:proofErr w:type="gramStart"/>
-      <w:r>
-        <w:t>:\</w:t>
-      </w:r>
-      <w:proofErr w:type="gramEnd"/>
-      <w:r>
-        <w:t>Windows\Downloaded Program Files\Temp.inf'</w:t>
+        <w:t>Remove-File -Path 'C:\Windows\Downloaded Program Files\Temp.inf'</w:t>
       </w:r>
     </w:p>
     <w:p>
@@ -34670,15 +34403,7 @@
         <w:t>C:\PS&gt;</w:t>
       </w:r>
       <w:r>
-        <w:t>Remove-File -Path 'C</w:t>
-      </w:r>
-      <w:proofErr w:type="gramStart"/>
-      <w:r>
-        <w:t>:\</w:t>
-      </w:r>
-      <w:proofErr w:type="gramEnd"/>
-      <w:r>
-        <w:t>Windows\Downloaded Program Files' -Recurse</w:t>
+        <w:t>Remove-File -Path 'C:\Windows\Downloaded Program Files' -Recurse</w:t>
       </w:r>
     </w:p>
     <w:p>
@@ -35258,15 +34983,7 @@
         <w:t xml:space="preserve"> </w:t>
       </w:r>
       <w:r>
-        <w:t>Remove-MSIApplications -Name 'Java 8 Update' -FilterApplication ('Is64BitApplication', $false, 'Exact')</w:t>
-      </w:r>
-      <w:proofErr w:type="gramStart"/>
-      <w:r>
-        <w:t>,(</w:t>
-      </w:r>
-      <w:proofErr w:type="gramEnd"/>
-      <w:r>
-        <w:t>'Publisher', 'Oracle Corporation', 'Exact')</w:t>
+        <w:t>Remove-MSIApplications -Name 'Java 8 Update' -FilterApplication ('Is64BitApplication', $false, 'Exact'),('Publisher', 'Oracle Corporation', 'Exact')</w:t>
       </w:r>
     </w:p>
     <w:p>
@@ -35302,15 +35019,7 @@
         <w:t xml:space="preserve"> </w:t>
       </w:r>
       <w:r>
-        <w:t>Remove-MSIApplications -Name 'Java 8 Update' -FilterApplication (</w:t>
-      </w:r>
-      <w:proofErr w:type="gramStart"/>
-      <w:r>
-        <w:t>,(</w:t>
-      </w:r>
-      <w:proofErr w:type="gramEnd"/>
-      <w:r>
-        <w:t>'Publisher', 'Oracle Corporation', 'Exact')) -ExcludeFromUninstall (,('DisplayName', 'Java 8 Update 45', 'RegEx'))</w:t>
+        <w:t>Remove-MSIApplications -Name 'Java 8 Update' -FilterApplication (,('Publisher', 'Oracle Corporation', 'Exact')) -ExcludeFromUninstall (,('DisplayName', 'Java 8 Update 45', 'RegEx'))</w:t>
       </w:r>
     </w:p>
     <w:p>
@@ -35350,15 +35059,7 @@
       </w:r>
       <w:r>
         <w:tab/>
-        <w:t>Remove-MSIApplications -Name 'Java 8 Update' -ExcludeFromUninstall (</w:t>
-      </w:r>
-      <w:proofErr w:type="gramStart"/>
-      <w:r>
-        <w:t>,(</w:t>
-      </w:r>
-      <w:proofErr w:type="gramEnd"/>
-      <w:r>
-        <w:t>'DisplayName', 'Java 8 Update 45', 'RegEx'))</w:t>
+        <w:t>Remove-MSIApplications -Name 'Java 8 Update' -ExcludeFromUninstall (,('DisplayName', 'Java 8 Update 45', 'RegEx'))</w:t>
       </w:r>
     </w:p>
     <w:p>
@@ -35729,15 +35430,7 @@
         <w:t>C:\PS&gt;</w:t>
       </w:r>
       <w:r>
-        <w:t xml:space="preserve"> Remove-RegistryKey -Key 'HKLM</w:t>
-      </w:r>
-      <w:proofErr w:type="gramStart"/>
-      <w:r>
-        <w:t>:SOFTWARE</w:t>
-      </w:r>
-      <w:proofErr w:type="gramEnd"/>
-      <w:r>
-        <w:t>\Microsoft\Windows\CurrentVersion\Run' -Name 'RunAppInstall'</w:t>
+        <w:t xml:space="preserve"> Remove-RegistryKey -Key 'HKLM:SOFTWARE\Microsoft\Windows\CurrentVersion\Run' -Name 'RunAppInstall'</w:t>
       </w:r>
     </w:p>
     <w:p>
@@ -35816,15 +35509,7 @@
         <w:t>latest</w:t>
       </w:r>
       <w:r>
-        <w:t xml:space="preserve"> one: $global</w:t>
-      </w:r>
-      <w:proofErr w:type="gramStart"/>
-      <w:r>
-        <w:t>:Error</w:t>
-      </w:r>
-      <w:proofErr w:type="gramEnd"/>
-      <w:r>
-        <w:t>[0]. This parameter will also accept an array of error records.</w:t>
+        <w:t xml:space="preserve"> one: $global:Error[0]. This parameter will also accept an array of error records.</w:t>
       </w:r>
     </w:p>
     <w:p>
@@ -35846,13 +35531,8 @@
         <w:ind w:left="720"/>
       </w:pPr>
       <w:r>
-        <w:t xml:space="preserve">The list of properties to display from the error record. Use "*" to display all properties. Default list of error properties is: Message, FullyQualifiedErrorId, ScriptStackTrace, PositionMessage, </w:t>
-      </w:r>
-      <w:proofErr w:type="gramStart"/>
-      <w:r>
-        <w:t>InnerException</w:t>
-      </w:r>
-      <w:proofErr w:type="gramEnd"/>
+        <w:t>The list of properties to display from the error record. Use "*" to display all properties. Default list of error properties is: Message, FullyQualifiedErrorId, ScriptStackTrace, PositionMessage, InnerException</w:t>
+      </w:r>
     </w:p>
     <w:p>
       <w:pPr>
@@ -36206,15 +35886,7 @@
         <w:ind w:left="720"/>
       </w:pPr>
       <w:r>
-        <w:t>The sequence of keys to send. Info on Key input at: http://msdn.microsoft.com/en-us/library/</w:t>
-      </w:r>
-      <w:proofErr w:type="gramStart"/>
-      <w:r>
-        <w:t>System.Windows.Forms.SendKeys(</w:t>
-      </w:r>
-      <w:proofErr w:type="gramEnd"/>
-      <w:r>
-        <w:t>v=vs.100).aspx</w:t>
+        <w:t>The sequence of keys to send. Info on Key input at: http://msdn.microsoft.com/en-us/library/System.Windows.Forms.SendKeys(v=vs.100).aspx</w:t>
       </w:r>
     </w:p>
     <w:p>
@@ -36336,15 +36008,7 @@
         <w:t>Send-Keys -</w:t>
       </w:r>
       <w:r>
-        <w:t>WindowHandle ([IntPtr</w:t>
-      </w:r>
-      <w:proofErr w:type="gramStart"/>
-      <w:r>
-        <w:t>]17368294</w:t>
-      </w:r>
-      <w:proofErr w:type="gramEnd"/>
-      <w:r>
-        <w:t>) -Key 'Hello world'</w:t>
+        <w:t>WindowHandle ([IntPtr]17368294) -Key 'Hello world'</w:t>
       </w:r>
     </w:p>
     <w:p>
@@ -36439,15 +36103,7 @@
         <w:ind w:left="720"/>
       </w:pPr>
       <w:r>
-        <w:t>- Creates the registry entries in HKLM</w:t>
-      </w:r>
-      <w:proofErr w:type="gramStart"/>
-      <w:r>
-        <w:t>:SOFTWARE</w:t>
-      </w:r>
-      <w:proofErr w:type="gramEnd"/>
-      <w:r>
-        <w:t>\Microsoft\Active Setup\Installed Components\$installName.</w:t>
+        <w:t>- Creates the registry entries in HKLM:SOFTWARE\Microsoft\Active Setup\Installed Components\$installName.</w:t>
       </w:r>
     </w:p>
     <w:p>
@@ -36735,15 +36391,7 @@
         <w:t xml:space="preserve"> </w:t>
       </w:r>
       <w:r>
-        <w:t>Set-ActiveSetup -StubExePath 'C</w:t>
-      </w:r>
-      <w:proofErr w:type="gramStart"/>
-      <w:r>
-        <w:t>:\</w:t>
-      </w:r>
-      <w:proofErr w:type="gramEnd"/>
-      <w:r>
-        <w:t>Users\Public\Company\ProgramUserConfig.vbs' -Arguments '/Silent' -Description 'Program User Config' -Key 'ProgramUserConfig' -Locale 'en'</w:t>
+        <w:t>Set-ActiveSetup -StubExePath 'C:\Users\Public\Company\ProgramUserConfig.vbs' -Arguments '/Silent' -Description 'Program User Config' -Key 'ProgramUserConfig' -Locale 'en'</w:t>
       </w:r>
     </w:p>
     <w:p>
@@ -39025,13 +38673,8 @@
         <w:t>The dialog box will timeout after the timeout specified in the XML configuration file (default 1 hour and 55 minutes) to prevent SCCM installations from timing out and returning a failure code to SCCM. When the dialog times out, the script will exit and return a 1</w:t>
       </w:r>
       <w:r>
-        <w:t>618 code (SCCM fast retry code)</w:t>
-      </w:r>
-      <w:proofErr w:type="gramStart"/>
-      <w:r>
-        <w:t>.</w:t>
-      </w:r>
-      <w:proofErr w:type="gramEnd"/>
+        <w:t>618 code (SCCM fast retry code).</w:t>
+      </w:r>
     </w:p>
     <w:p>
       <w:r>
@@ -39060,15 +38703,7 @@
         <w:ind w:left="720"/>
       </w:pPr>
       <w:r>
-        <w:t>Name of the process to stop (do not include the .exe). Specify multiple processes separated by a comma. Specify custom descriptions like this: "winword=Microsoft Office Word</w:t>
-      </w:r>
-      <w:proofErr w:type="gramStart"/>
-      <w:r>
-        <w:t>,excel</w:t>
-      </w:r>
-      <w:proofErr w:type="gramEnd"/>
-      <w:r>
-        <w:t>=Microsoft Office Excel"</w:t>
+        <w:t>Name of the process to stop (do not include the .exe). Specify multiple processes separated by a comma. Specify custom descriptions like this: "winword=Microsoft Office Word,excel=Microsoft Office Excel"</w:t>
       </w:r>
     </w:p>
     <w:p>
@@ -39527,13 +39162,8 @@
         <w:t>C:\PS&gt;</w:t>
       </w:r>
       <w:r>
-        <w:t xml:space="preserve"> Show-InstallationWelcome -CloseApps 'iexplore</w:t>
-      </w:r>
-      <w:proofErr w:type="gramStart"/>
-      <w:r>
-        <w:t>,winword,excel'</w:t>
-      </w:r>
-      <w:proofErr w:type="gramEnd"/>
+        <w:t xml:space="preserve"> Show-InstallationWelcome -CloseApps 'iexplore,winword,excel'</w:t>
+      </w:r>
     </w:p>
     <w:p>
       <w:pPr>
@@ -39559,15 +39189,7 @@
         <w:t>C:\PS&gt;</w:t>
       </w:r>
       <w:r>
-        <w:t xml:space="preserve"> Show-InstallationWelcome -CloseApps 'winword</w:t>
-      </w:r>
-      <w:proofErr w:type="gramStart"/>
-      <w:r>
-        <w:t>,excel'</w:t>
-      </w:r>
-      <w:proofErr w:type="gramEnd"/>
-      <w:r>
-        <w:t xml:space="preserve"> -Silent</w:t>
+        <w:t xml:space="preserve"> Show-InstallationWelcome -CloseApps 'winword,excel' -Silent</w:t>
       </w:r>
     </w:p>
     <w:p>
@@ -39594,15 +39216,7 @@
         <w:t>C:\PS&gt;</w:t>
       </w:r>
       <w:r>
-        <w:t xml:space="preserve"> Show-InstallationWelcome -CloseApps 'winword</w:t>
-      </w:r>
-      <w:proofErr w:type="gramStart"/>
-      <w:r>
-        <w:t>,excel'</w:t>
-      </w:r>
-      <w:proofErr w:type="gramEnd"/>
-      <w:r>
-        <w:t xml:space="preserve"> -BlockExecution</w:t>
+        <w:t xml:space="preserve"> Show-InstallationWelcome -CloseApps 'winword,excel' -BlockExecution</w:t>
       </w:r>
     </w:p>
     <w:p>
@@ -39629,15 +39243,7 @@
         <w:t>C:\PS&gt;</w:t>
       </w:r>
       <w:r>
-        <w:t xml:space="preserve"> Show-InstallationWelcome -CloseApps 'winword=Microsoft Office Word</w:t>
-      </w:r>
-      <w:proofErr w:type="gramStart"/>
-      <w:r>
-        <w:t>,excel</w:t>
-      </w:r>
-      <w:proofErr w:type="gramEnd"/>
-      <w:r>
-        <w:t>=Microsoft Office Excel' -CloseAppsCountdown 600</w:t>
+        <w:t xml:space="preserve"> Show-InstallationWelcome -CloseApps 'winword=Microsoft Office Word,excel=Microsoft Office Excel' -CloseAppsCountdown 600</w:t>
       </w:r>
     </w:p>
     <w:p>
@@ -39667,18 +39273,10 @@
         <w:t xml:space="preserve"> Show-Installatio</w:t>
       </w:r>
       <w:r>
-        <w:t>nWelcome -CloseApps 'winword</w:t>
-      </w:r>
-      <w:proofErr w:type="gramStart"/>
-      <w:r>
-        <w:t>,msaccess,excel</w:t>
-      </w:r>
-      <w:r>
-        <w:t>'</w:t>
-      </w:r>
-      <w:proofErr w:type="gramEnd"/>
-      <w:r>
-        <w:t xml:space="preserve"> -PersistPrompt</w:t>
+        <w:t>nWelcome -CloseApps 'winword,msaccess,excel</w:t>
+      </w:r>
+      <w:r>
+        <w:t>' -PersistPrompt</w:t>
       </w:r>
     </w:p>
     <w:p>
@@ -39752,15 +39350,7 @@
         <w:t>C:\PS&gt;</w:t>
       </w:r>
       <w:r>
-        <w:t xml:space="preserve"> Show-InstallationWelcome -CloseApps 'winword</w:t>
-      </w:r>
-      <w:proofErr w:type="gramStart"/>
-      <w:r>
-        <w:t>,excel'</w:t>
-      </w:r>
-      <w:proofErr w:type="gramEnd"/>
-      <w:r>
-        <w:t xml:space="preserve"> -BlockExecution -AllowDefer -DeferTimes 10 -DeferDeadline '25/08/2013' -CloseAppsCountdown 600</w:t>
+        <w:t xml:space="preserve"> Show-InstallationWelcome -CloseApps 'winword,excel' -BlockExecution -AllowDefer -DeferTimes 10 -DeferDeadline '25/08/2013' -CloseAppsCountdown 600</w:t>
       </w:r>
     </w:p>
     <w:p>
@@ -40401,18 +39991,10 @@
         <w:ind w:firstLine="720"/>
       </w:pPr>
       <w:r>
-        <w:t>C:\PS</w:t>
-      </w:r>
-      <w:proofErr w:type="gramStart"/>
-      <w:r>
-        <w:t>&gt;</w:t>
-      </w:r>
-      <w:r>
-        <w:t>(</w:t>
-      </w:r>
-      <w:proofErr w:type="gramEnd"/>
-      <w:r>
-        <w:t>Test-Battery -PassThru).IsLaptop</w:t>
+        <w:t>C:\PS&gt;</w:t>
+      </w:r>
+      <w:r>
+        <w:t>(Test-Battery -PassThru).IsLaptop</w:t>
       </w:r>
     </w:p>
     <w:p>
@@ -40848,15 +40430,7 @@
         <w:t xml:space="preserve"> </w:t>
       </w:r>
       <w:r>
-        <w:t>Test-RegistryValue -Key 'HKLM</w:t>
-      </w:r>
-      <w:proofErr w:type="gramStart"/>
-      <w:r>
-        <w:t>:SYSTEM</w:t>
-      </w:r>
-      <w:proofErr w:type="gramEnd"/>
-      <w:r>
-        <w:t>\CurrentControlSet\Control\Session Manager' -Value 'PendingFileRenameOperations'</w:t>
+        <w:t>Test-RegistryValue -Key 'HKLM:SYSTEM\CurrentControlSet\Control\Session Manager' -Value 'PendingFileRenameOperations'</w:t>
       </w:r>
     </w:p>
     <w:p>
@@ -41068,15 +40642,7 @@
         <w:t xml:space="preserve"> Test-ServiceExists -Name 'testservice' -PassThru | Where-O</w:t>
       </w:r>
       <w:r>
-        <w:t>bject {$</w:t>
-      </w:r>
-      <w:proofErr w:type="gramStart"/>
-      <w:r>
-        <w:t>_ }</w:t>
-      </w:r>
-      <w:proofErr w:type="gramEnd"/>
-      <w:r>
-        <w:t xml:space="preserve"> | ForEach-Object {</w:t>
+        <w:t>bject {$_ } | ForEach-Object {</w:t>
       </w:r>
       <w:r>
         <w:t>$_.Delete() }</w:t>
@@ -41304,15 +40870,7 @@
         <w:ind w:left="720"/>
       </w:pPr>
       <w:r>
-        <w:t>The heading for the portion of the script that is being executed. Default is: $script</w:t>
-      </w:r>
-      <w:proofErr w:type="gramStart"/>
-      <w:r>
-        <w:t>:installPhase</w:t>
-      </w:r>
-      <w:proofErr w:type="gramEnd"/>
-      <w:r>
-        <w:t>.</w:t>
+        <w:t>The heading for the portion of the script that is being executed. Default is: $script:installPhase.</w:t>
       </w:r>
     </w:p>
     <w:p>
@@ -41664,7 +41222,7 @@
               <w:noProof/>
               <w:color w:val="FFFFFF" w:themeColor="background1"/>
             </w:rPr>
-            <w:t>41</w:t>
+            <w:t>35</w:t>
           </w:r>
           <w:r>
             <w:rPr>
@@ -41686,14 +41244,27 @@
           <w:pPr>
             <w:pStyle w:val="Footer"/>
           </w:pPr>
-          <w:fldSimple w:instr=" STYLEREF  &quot;1&quot;  ">
-            <w:r>
-              <w:rPr>
-                <w:noProof/>
-              </w:rPr>
-              <w:t>Toolkit Functions</w:t>
-            </w:r>
-          </w:fldSimple>
+          <w:r>
+            <w:fldChar w:fldCharType="begin"/>
+          </w:r>
+          <w:r>
+            <w:instrText xml:space="preserve"> STYLEREF  "1"  </w:instrText>
+          </w:r>
+          <w:r>
+            <w:fldChar w:fldCharType="separate"/>
+          </w:r>
+          <w:r>
+            <w:rPr>
+              <w:noProof/>
+            </w:rPr>
+            <w:t>Toolkit Variables</w:t>
+          </w:r>
+          <w:r>
+            <w:rPr>
+              <w:noProof/>
+            </w:rPr>
+            <w:fldChar w:fldCharType="end"/>
+          </w:r>
           <w:r>
             <w:t xml:space="preserve"> | PowerShell App Deployment Toolkit</w:t>
           </w:r>
@@ -45685,7 +45256,7 @@
 </file>
 
 <file path=customXml/itemProps1.xml><?xml version="1.0" encoding="utf-8"?>
-<ds:datastoreItem xmlns:ds="http://schemas.openxmlformats.org/officeDocument/2006/customXml" ds:itemID="{420B3694-EFD0-4303-8373-73E57B8570D4}">
+<ds:datastoreItem xmlns:ds="http://schemas.openxmlformats.org/officeDocument/2006/customXml" ds:itemID="{34A7E1F9-71A2-441C-9747-4B11F422CD14}">
   <ds:schemaRefs>
     <ds:schemaRef ds:uri="http://schemas.openxmlformats.org/officeDocument/2006/bibliography"/>
   </ds:schemaRefs>

</xml_diff>

<commit_message>
Re-named "Refresh-Desktop" to "Update-Desktop" and "Refresh-SessionEnvironmentVariables" to "Update-SessionEnvironmentVariables" to conform to approved Cmdlet verbs, adding an alias for old function names for backwards compatibility.
</commit_message>
<xml_diff>
--- a/PSAppDeploymentToolkitAdminGuide.docx
+++ b/PSAppDeploymentToolkitAdminGuide.docx
@@ -3090,21 +3090,7 @@
                 <w:rStyle w:val="Hyperlink"/>
                 <w:noProof/>
               </w:rPr>
-              <w:t>Toolkit Vari</w:t>
-            </w:r>
-            <w:r>
-              <w:rPr>
-                <w:rStyle w:val="Hyperlink"/>
-                <w:noProof/>
-              </w:rPr>
-              <w:t>a</w:t>
-            </w:r>
-            <w:r>
-              <w:rPr>
-                <w:rStyle w:val="Hyperlink"/>
-                <w:noProof/>
-              </w:rPr>
-              <w:t>bles</w:t>
+              <w:t>Toolkit Variables</w:t>
             </w:r>
             <w:r>
               <w:rPr>
@@ -5342,7 +5328,14 @@
                 <w:rStyle w:val="Hyperlink"/>
                 <w:noProof/>
               </w:rPr>
-              <w:t>Refresh-Desktop</w:t>
+              <w:t>Update-</w:t>
+            </w:r>
+            <w:r>
+              <w:rPr>
+                <w:rStyle w:val="Hyperlink"/>
+                <w:noProof/>
+              </w:rPr>
+              <w:t>Desktop</w:t>
             </w:r>
             <w:r>
               <w:rPr>
@@ -5411,7 +5404,14 @@
                 <w:rStyle w:val="Hyperlink"/>
                 <w:noProof/>
               </w:rPr>
-              <w:t>Refresh-SessionEnvironmentVariables</w:t>
+              <w:t>Update-</w:t>
+            </w:r>
+            <w:r>
+              <w:rPr>
+                <w:rStyle w:val="Hyperlink"/>
+                <w:noProof/>
+              </w:rPr>
+              <w:t>SessionEnvironmentVariables</w:t>
             </w:r>
             <w:r>
               <w:rPr>
@@ -20207,8 +20207,6 @@
               </w:rPr>
               <w:t>System RAM as an integer</w:t>
             </w:r>
-            <w:bookmarkStart w:id="44" w:name="_GoBack"/>
-            <w:bookmarkEnd w:id="44"/>
           </w:p>
         </w:tc>
       </w:tr>
@@ -26557,11 +26555,11 @@
       <w:pPr>
         <w:pStyle w:val="Heading1"/>
       </w:pPr>
-      <w:bookmarkStart w:id="45" w:name="_Toc440050605"/>
+      <w:bookmarkStart w:id="44" w:name="_Toc440050605"/>
       <w:r>
         <w:t>Toolkit Exit Codes</w:t>
       </w:r>
-      <w:bookmarkEnd w:id="45"/>
+      <w:bookmarkEnd w:id="44"/>
     </w:p>
     <w:p/>
     <w:p>
@@ -26982,29 +26980,29 @@
       <w:pPr>
         <w:pStyle w:val="Heading1"/>
       </w:pPr>
-      <w:bookmarkStart w:id="46" w:name="_Toc440050606"/>
+      <w:bookmarkStart w:id="45" w:name="_Toc440050606"/>
       <w:r>
         <w:lastRenderedPageBreak/>
         <w:t>Toolkit Functions</w:t>
       </w:r>
+      <w:bookmarkEnd w:id="45"/>
+    </w:p>
+    <w:p>
+      <w:pPr>
+        <w:rPr>
+          <w:rFonts w:ascii="Candara" w:hAnsi="Candara"/>
+        </w:rPr>
+      </w:pPr>
+    </w:p>
+    <w:p>
+      <w:pPr>
+        <w:pStyle w:val="Heading3"/>
+      </w:pPr>
+      <w:bookmarkStart w:id="46" w:name="_Toc440050607"/>
+      <w:r>
+        <w:t>Convert-RegistryPath</w:t>
+      </w:r>
       <w:bookmarkEnd w:id="46"/>
-    </w:p>
-    <w:p>
-      <w:pPr>
-        <w:rPr>
-          <w:rFonts w:ascii="Candara" w:hAnsi="Candara"/>
-        </w:rPr>
-      </w:pPr>
-    </w:p>
-    <w:p>
-      <w:pPr>
-        <w:pStyle w:val="Heading3"/>
-      </w:pPr>
-      <w:bookmarkStart w:id="47" w:name="_Toc440050607"/>
-      <w:r>
-        <w:t>Convert-RegistryPath</w:t>
-      </w:r>
-      <w:bookmarkEnd w:id="47"/>
     </w:p>
     <w:p>
       <w:r>
@@ -27226,14 +27224,14 @@
       <w:pPr>
         <w:pStyle w:val="Heading3"/>
       </w:pPr>
-      <w:bookmarkStart w:id="48" w:name="_Toc440050608"/>
+      <w:bookmarkStart w:id="47" w:name="_Toc440050608"/>
       <w:r>
         <w:t>ConvertTo-</w:t>
       </w:r>
       <w:r>
         <w:t xml:space="preserve"> NTAccountOrSID</w:t>
       </w:r>
-      <w:bookmarkEnd w:id="48"/>
+      <w:bookmarkEnd w:id="47"/>
     </w:p>
     <w:p>
       <w:r>
@@ -27463,11 +27461,11 @@
       <w:pPr>
         <w:pStyle w:val="Heading3"/>
       </w:pPr>
-      <w:bookmarkStart w:id="49" w:name="_Toc440050609"/>
+      <w:bookmarkStart w:id="48" w:name="_Toc440050609"/>
       <w:r>
         <w:t>Copy-File</w:t>
       </w:r>
-      <w:bookmarkEnd w:id="49"/>
+      <w:bookmarkEnd w:id="48"/>
     </w:p>
     <w:p>
       <w:r>
@@ -27850,107 +27848,107 @@
       <w:pPr>
         <w:pStyle w:val="Heading3"/>
       </w:pPr>
-      <w:bookmarkStart w:id="50" w:name="_Toc440050610"/>
+      <w:bookmarkStart w:id="49" w:name="_Toc440050610"/>
       <w:r>
         <w:t>Enable-TerminalServerInstallMode</w:t>
       </w:r>
+      <w:bookmarkEnd w:id="49"/>
+    </w:p>
+    <w:p>
+      <w:r>
+        <w:rPr>
+          <w:b/>
+        </w:rPr>
+        <w:t>Synopsis:</w:t>
+      </w:r>
+      <w:r>
+        <w:t xml:space="preserve">     Changes to user install mode for Remote Desktop Session Host/Citrix servers</w:t>
+      </w:r>
+    </w:p>
+    <w:p>
+      <w:r>
+        <w:rPr>
+          <w:b/>
+        </w:rPr>
+        <w:t>Description</w:t>
+      </w:r>
+      <w:r>
+        <w:t>:     Changes to user install mode for Remote Desktop Session Host/Citrix servers</w:t>
+      </w:r>
+    </w:p>
+    <w:p>
+      <w:r>
+        <w:rPr>
+          <w:b/>
+        </w:rPr>
+        <w:t>Parameter:</w:t>
+      </w:r>
+      <w:r>
+        <w:t xml:space="preserve"> </w:t>
+      </w:r>
+    </w:p>
+    <w:p>
+      <w:pPr>
+        <w:rPr>
+          <w:i/>
+        </w:rPr>
+      </w:pPr>
+      <w:r>
+        <w:rPr>
+          <w:i/>
+        </w:rPr>
+        <w:t xml:space="preserve">    -ContinueOnError &lt;Boolean&gt;</w:t>
+      </w:r>
+    </w:p>
+    <w:p>
+      <w:pPr>
+        <w:rPr>
+          <w:i/>
+        </w:rPr>
+      </w:pPr>
+      <w:r>
+        <w:rPr>
+          <w:i/>
+        </w:rPr>
+        <w:t xml:space="preserve">        Continue if an error is encountered. Default is: $true.</w:t>
+      </w:r>
+    </w:p>
+    <w:p>
+      <w:r>
+        <w:rPr>
+          <w:b/>
+        </w:rPr>
+        <w:t>Examples:</w:t>
+      </w:r>
+      <w:r>
+        <w:t xml:space="preserve"> </w:t>
+      </w:r>
+    </w:p>
+    <w:p>
+      <w:pPr>
+        <w:ind w:firstLine="720"/>
+      </w:pPr>
+      <w:r>
+        <w:t>-------------------------- EXAMPLE 1 --------------------------</w:t>
+      </w:r>
+    </w:p>
+    <w:p>
+      <w:pPr>
+        <w:ind w:firstLine="720"/>
+      </w:pPr>
+      <w:r>
+        <w:t>C:\PS&gt;Enable-TerminalServerInstallMode</w:t>
+      </w:r>
+    </w:p>
+    <w:p>
+      <w:pPr>
+        <w:pStyle w:val="Heading3"/>
+      </w:pPr>
+      <w:bookmarkStart w:id="50" w:name="_Toc440050611"/>
+      <w:r>
+        <w:t>Execute-MSI</w:t>
+      </w:r>
       <w:bookmarkEnd w:id="50"/>
-    </w:p>
-    <w:p>
-      <w:r>
-        <w:rPr>
-          <w:b/>
-        </w:rPr>
-        <w:t>Synopsis:</w:t>
-      </w:r>
-      <w:r>
-        <w:t xml:space="preserve">     Changes to user install mode for Remote Desktop Session Host/Citrix servers</w:t>
-      </w:r>
-    </w:p>
-    <w:p>
-      <w:r>
-        <w:rPr>
-          <w:b/>
-        </w:rPr>
-        <w:t>Description</w:t>
-      </w:r>
-      <w:r>
-        <w:t>:     Changes to user install mode for Remote Desktop Session Host/Citrix servers</w:t>
-      </w:r>
-    </w:p>
-    <w:p>
-      <w:r>
-        <w:rPr>
-          <w:b/>
-        </w:rPr>
-        <w:t>Parameter:</w:t>
-      </w:r>
-      <w:r>
-        <w:t xml:space="preserve"> </w:t>
-      </w:r>
-    </w:p>
-    <w:p>
-      <w:pPr>
-        <w:rPr>
-          <w:i/>
-        </w:rPr>
-      </w:pPr>
-      <w:r>
-        <w:rPr>
-          <w:i/>
-        </w:rPr>
-        <w:t xml:space="preserve">    -ContinueOnError &lt;Boolean&gt;</w:t>
-      </w:r>
-    </w:p>
-    <w:p>
-      <w:pPr>
-        <w:rPr>
-          <w:i/>
-        </w:rPr>
-      </w:pPr>
-      <w:r>
-        <w:rPr>
-          <w:i/>
-        </w:rPr>
-        <w:t xml:space="preserve">        Continue if an error is encountered. Default is: $true.</w:t>
-      </w:r>
-    </w:p>
-    <w:p>
-      <w:r>
-        <w:rPr>
-          <w:b/>
-        </w:rPr>
-        <w:t>Examples:</w:t>
-      </w:r>
-      <w:r>
-        <w:t xml:space="preserve"> </w:t>
-      </w:r>
-    </w:p>
-    <w:p>
-      <w:pPr>
-        <w:ind w:firstLine="720"/>
-      </w:pPr>
-      <w:r>
-        <w:t>-------------------------- EXAMPLE 1 --------------------------</w:t>
-      </w:r>
-    </w:p>
-    <w:p>
-      <w:pPr>
-        <w:ind w:firstLine="720"/>
-      </w:pPr>
-      <w:r>
-        <w:t>C:\PS&gt;Enable-TerminalServerInstallMode</w:t>
-      </w:r>
-    </w:p>
-    <w:p>
-      <w:pPr>
-        <w:pStyle w:val="Heading3"/>
-      </w:pPr>
-      <w:bookmarkStart w:id="51" w:name="_Toc440050611"/>
-      <w:r>
-        <w:t>Execute-MSI</w:t>
-      </w:r>
-      <w:bookmarkEnd w:id="51"/>
     </w:p>
     <w:p>
       <w:r>
@@ -28613,11 +28611,11 @@
       <w:pPr>
         <w:pStyle w:val="Heading3"/>
       </w:pPr>
-      <w:bookmarkStart w:id="52" w:name="_Toc440050612"/>
+      <w:bookmarkStart w:id="51" w:name="_Toc440050612"/>
       <w:r>
         <w:t>Execute-Process</w:t>
       </w:r>
-      <w:bookmarkEnd w:id="52"/>
+      <w:bookmarkEnd w:id="51"/>
     </w:p>
     <w:p>
       <w:r>
@@ -29163,11 +29161,11 @@
       <w:pPr>
         <w:pStyle w:val="Heading3"/>
       </w:pPr>
-      <w:bookmarkStart w:id="53" w:name="_Toc440050613"/>
+      <w:bookmarkStart w:id="52" w:name="_Toc440050613"/>
       <w:r>
         <w:t>Execute-ProcessAsUser</w:t>
       </w:r>
-      <w:bookmarkEnd w:id="53"/>
+      <w:bookmarkEnd w:id="52"/>
     </w:p>
     <w:p>
       <w:r>
@@ -29514,11 +29512,11 @@
       <w:pPr>
         <w:pStyle w:val="Heading3"/>
       </w:pPr>
-      <w:bookmarkStart w:id="54" w:name="_Toc440050614"/>
+      <w:bookmarkStart w:id="53" w:name="_Toc440050614"/>
       <w:r>
         <w:t>Exit-Script</w:t>
       </w:r>
-      <w:bookmarkEnd w:id="54"/>
+      <w:bookmarkEnd w:id="53"/>
     </w:p>
     <w:p>
       <w:r>
@@ -29710,11 +29708,11 @@
       <w:pPr>
         <w:pStyle w:val="Heading3"/>
       </w:pPr>
-      <w:bookmarkStart w:id="55" w:name="_Toc440050615"/>
+      <w:bookmarkStart w:id="54" w:name="_Toc440050615"/>
       <w:r>
         <w:t>Disable-TerminalServerInstallMode</w:t>
       </w:r>
-      <w:bookmarkEnd w:id="55"/>
+      <w:bookmarkEnd w:id="54"/>
     </w:p>
     <w:p>
       <w:r>
@@ -29786,10 +29784,132 @@
       <w:pPr>
         <w:pStyle w:val="Heading3"/>
       </w:pPr>
-      <w:bookmarkStart w:id="56" w:name="_Toc440050616"/>
+      <w:bookmarkStart w:id="55" w:name="_Toc440050616"/>
       <w:r>
         <w:t>Get-FileVersion</w:t>
       </w:r>
+      <w:bookmarkEnd w:id="55"/>
+    </w:p>
+    <w:p>
+      <w:r>
+        <w:rPr>
+          <w:b/>
+        </w:rPr>
+        <w:t>Synopsis:</w:t>
+      </w:r>
+      <w:r>
+        <w:t xml:space="preserve"> Gets the version of the specified file</w:t>
+      </w:r>
+    </w:p>
+    <w:p>
+      <w:r>
+        <w:rPr>
+          <w:b/>
+        </w:rPr>
+        <w:t>Description</w:t>
+      </w:r>
+      <w:r>
+        <w:t xml:space="preserve">: </w:t>
+      </w:r>
+    </w:p>
+    <w:p>
+      <w:pPr>
+        <w:ind w:firstLine="720"/>
+      </w:pPr>
+      <w:r>
+        <w:t>Gets the version of the specified file</w:t>
+      </w:r>
+    </w:p>
+    <w:p>
+      <w:r>
+        <w:rPr>
+          <w:b/>
+        </w:rPr>
+        <w:t>Parameter:</w:t>
+      </w:r>
+    </w:p>
+    <w:p>
+      <w:pPr>
+        <w:ind w:firstLine="720"/>
+        <w:rPr>
+          <w:i/>
+        </w:rPr>
+      </w:pPr>
+      <w:r>
+        <w:rPr>
+          <w:i/>
+        </w:rPr>
+        <w:t>File</w:t>
+      </w:r>
+    </w:p>
+    <w:p>
+      <w:pPr>
+        <w:ind w:firstLine="720"/>
+      </w:pPr>
+      <w:r>
+        <w:t>Path of the file</w:t>
+      </w:r>
+    </w:p>
+    <w:p>
+      <w:pPr>
+        <w:ind w:firstLine="720"/>
+        <w:rPr>
+          <w:i/>
+        </w:rPr>
+      </w:pPr>
+      <w:r>
+        <w:rPr>
+          <w:i/>
+        </w:rPr>
+        <w:t>ContinueOnError</w:t>
+      </w:r>
+    </w:p>
+    <w:p>
+      <w:pPr>
+        <w:ind w:firstLine="720"/>
+      </w:pPr>
+      <w:r>
+        <w:t>Continue if an error is encountered</w:t>
+      </w:r>
+    </w:p>
+    <w:p>
+      <w:r>
+        <w:rPr>
+          <w:b/>
+        </w:rPr>
+        <w:t>Examples:</w:t>
+      </w:r>
+      <w:r>
+        <w:t xml:space="preserve"> </w:t>
+      </w:r>
+    </w:p>
+    <w:p>
+      <w:pPr>
+        <w:ind w:firstLine="720"/>
+      </w:pPr>
+      <w:r>
+        <w:t>-------------------------- EXAMPLE 1 --------------------------</w:t>
+      </w:r>
+    </w:p>
+    <w:p>
+      <w:pPr>
+        <w:ind w:firstLine="720"/>
+      </w:pPr>
+      <w:r>
+        <w:t>C:\PS&gt;</w:t>
+      </w:r>
+      <w:r>
+        <w:t>Get-FileVersion -File "$envProgramFilesX86\Adobe\Reader 11.0\Reader\AcroRd32.exe"</w:t>
+      </w:r>
+    </w:p>
+    <w:p>
+      <w:pPr>
+        <w:pStyle w:val="Heading3"/>
+      </w:pPr>
+      <w:bookmarkStart w:id="56" w:name="_Toc440050617"/>
+      <w:r>
+        <w:t>Get-HardwarePlatform</w:t>
+      </w:r>
       <w:bookmarkEnd w:id="56"/>
     </w:p>
     <w:p>
@@ -29800,7 +29920,7 @@
         <w:t>Synopsis:</w:t>
       </w:r>
       <w:r>
-        <w:t xml:space="preserve"> Gets the version of the specified file</w:t>
+        <w:t xml:space="preserve"> Retrieves information about the hardware platform (physical or virtual)</w:t>
       </w:r>
     </w:p>
     <w:p>
@@ -29819,7 +29939,7 @@
         <w:ind w:firstLine="720"/>
       </w:pPr>
       <w:r>
-        <w:t>Gets the version of the specified file</w:t>
+        <w:t>Retrieves information about the hardware platform (physical or virtual)</w:t>
       </w:r>
     </w:p>
     <w:p>
@@ -29841,28 +29961,6 @@
         <w:rPr>
           <w:i/>
         </w:rPr>
-        <w:t>File</w:t>
-      </w:r>
-    </w:p>
-    <w:p>
-      <w:pPr>
-        <w:ind w:firstLine="720"/>
-      </w:pPr>
-      <w:r>
-        <w:t>Path of the file</w:t>
-      </w:r>
-    </w:p>
-    <w:p>
-      <w:pPr>
-        <w:ind w:firstLine="720"/>
-        <w:rPr>
-          <w:i/>
-        </w:rPr>
-      </w:pPr>
-      <w:r>
-        <w:rPr>
-          <w:i/>
-        </w:rPr>
         <w:t>ContinueOnError</w:t>
       </w:r>
     </w:p>
@@ -29898,118 +29996,18 @@
         <w:ind w:firstLine="720"/>
       </w:pPr>
       <w:r>
-        <w:t>C:\PS&gt;</w:t>
-      </w:r>
-      <w:r>
-        <w:t>Get-FileVersion -File "$envProgramFilesX86\Adobe\Reader 11.0\Reader\AcroRd32.exe"</w:t>
+        <w:t>C:\PS&gt;Get-HardwarePlatform</w:t>
       </w:r>
     </w:p>
     <w:p>
       <w:pPr>
         <w:pStyle w:val="Heading3"/>
       </w:pPr>
-      <w:bookmarkStart w:id="57" w:name="_Toc440050617"/>
-      <w:r>
-        <w:t>Get-HardwarePlatform</w:t>
+      <w:bookmarkStart w:id="57" w:name="_Toc440050618"/>
+      <w:r>
+        <w:t>Get-FreeDiskSpace</w:t>
       </w:r>
       <w:bookmarkEnd w:id="57"/>
-    </w:p>
-    <w:p>
-      <w:r>
-        <w:rPr>
-          <w:b/>
-        </w:rPr>
-        <w:t>Synopsis:</w:t>
-      </w:r>
-      <w:r>
-        <w:t xml:space="preserve"> Retrieves information about the hardware platform (physical or virtual)</w:t>
-      </w:r>
-    </w:p>
-    <w:p>
-      <w:r>
-        <w:rPr>
-          <w:b/>
-        </w:rPr>
-        <w:t>Description</w:t>
-      </w:r>
-      <w:r>
-        <w:t xml:space="preserve">: </w:t>
-      </w:r>
-    </w:p>
-    <w:p>
-      <w:pPr>
-        <w:ind w:firstLine="720"/>
-      </w:pPr>
-      <w:r>
-        <w:t>Retrieves information about the hardware platform (physical or virtual)</w:t>
-      </w:r>
-    </w:p>
-    <w:p>
-      <w:r>
-        <w:rPr>
-          <w:b/>
-        </w:rPr>
-        <w:t>Parameter:</w:t>
-      </w:r>
-    </w:p>
-    <w:p>
-      <w:pPr>
-        <w:ind w:firstLine="720"/>
-        <w:rPr>
-          <w:i/>
-        </w:rPr>
-      </w:pPr>
-      <w:r>
-        <w:rPr>
-          <w:i/>
-        </w:rPr>
-        <w:t>ContinueOnError</w:t>
-      </w:r>
-    </w:p>
-    <w:p>
-      <w:pPr>
-        <w:ind w:firstLine="720"/>
-      </w:pPr>
-      <w:r>
-        <w:t>Continue if an error is encountered</w:t>
-      </w:r>
-    </w:p>
-    <w:p>
-      <w:r>
-        <w:rPr>
-          <w:b/>
-        </w:rPr>
-        <w:t>Examples:</w:t>
-      </w:r>
-      <w:r>
-        <w:t xml:space="preserve"> </w:t>
-      </w:r>
-    </w:p>
-    <w:p>
-      <w:pPr>
-        <w:ind w:firstLine="720"/>
-      </w:pPr>
-      <w:r>
-        <w:t>-------------------------- EXAMPLE 1 --------------------------</w:t>
-      </w:r>
-    </w:p>
-    <w:p>
-      <w:pPr>
-        <w:ind w:firstLine="720"/>
-      </w:pPr>
-      <w:r>
-        <w:t>C:\PS&gt;Get-HardwarePlatform</w:t>
-      </w:r>
-    </w:p>
-    <w:p>
-      <w:pPr>
-        <w:pStyle w:val="Heading3"/>
-      </w:pPr>
-      <w:bookmarkStart w:id="58" w:name="_Toc440050618"/>
-      <w:r>
-        <w:t>Get-FreeDiskSpace</w:t>
-      </w:r>
-      <w:bookmarkEnd w:id="58"/>
     </w:p>
     <w:p>
       <w:r>
@@ -30131,192 +30129,192 @@
       <w:pPr>
         <w:pStyle w:val="Heading3"/>
       </w:pPr>
-      <w:bookmarkStart w:id="59" w:name="_Toc440050619"/>
+      <w:bookmarkStart w:id="58" w:name="_Toc440050619"/>
       <w:r>
         <w:t>Get-IniValue</w:t>
       </w:r>
+      <w:bookmarkEnd w:id="58"/>
+    </w:p>
+    <w:p>
+      <w:r>
+        <w:rPr>
+          <w:b/>
+        </w:rPr>
+        <w:t>Synopsis:</w:t>
+      </w:r>
+      <w:r>
+        <w:t xml:space="preserve"> </w:t>
+      </w:r>
+      <w:r>
+        <w:t>Parses an INI file and returns the value of the specified section and key.</w:t>
+      </w:r>
+    </w:p>
+    <w:p>
+      <w:r>
+        <w:rPr>
+          <w:b/>
+        </w:rPr>
+        <w:t>Description</w:t>
+      </w:r>
+      <w:r>
+        <w:t xml:space="preserve">: </w:t>
+      </w:r>
+    </w:p>
+    <w:p>
+      <w:pPr>
+        <w:ind w:firstLine="720"/>
+      </w:pPr>
+      <w:r>
+        <w:t>Parses an INI file and returns the value of the specified section and key.</w:t>
+      </w:r>
+    </w:p>
+    <w:p>
+      <w:r>
+        <w:rPr>
+          <w:b/>
+        </w:rPr>
+        <w:t>Parameter:</w:t>
+      </w:r>
+    </w:p>
+    <w:p>
+      <w:pPr>
+        <w:ind w:firstLine="720"/>
+        <w:rPr>
+          <w:i/>
+        </w:rPr>
+      </w:pPr>
+      <w:r>
+        <w:rPr>
+          <w:i/>
+        </w:rPr>
+        <w:t>FilePath</w:t>
+      </w:r>
+    </w:p>
+    <w:p>
+      <w:pPr>
+        <w:ind w:firstLine="720"/>
+      </w:pPr>
+      <w:r>
+        <w:t>Path to the INI file</w:t>
+      </w:r>
+    </w:p>
+    <w:p>
+      <w:pPr>
+        <w:ind w:firstLine="720"/>
+        <w:rPr>
+          <w:i/>
+        </w:rPr>
+      </w:pPr>
+      <w:r>
+        <w:rPr>
+          <w:i/>
+        </w:rPr>
+        <w:t>Section</w:t>
+      </w:r>
+    </w:p>
+    <w:p>
+      <w:pPr>
+        <w:ind w:firstLine="720"/>
+      </w:pPr>
+      <w:r>
+        <w:t xml:space="preserve">Section within the </w:t>
+      </w:r>
+      <w:r>
+        <w:t>INI</w:t>
+      </w:r>
+      <w:r>
+        <w:t xml:space="preserve"> file</w:t>
+      </w:r>
+    </w:p>
+    <w:p>
+      <w:pPr>
+        <w:ind w:firstLine="720"/>
+        <w:rPr>
+          <w:i/>
+        </w:rPr>
+      </w:pPr>
+      <w:r>
+        <w:rPr>
+          <w:i/>
+        </w:rPr>
+        <w:t>Key</w:t>
+      </w:r>
+    </w:p>
+    <w:p>
+      <w:pPr>
+        <w:ind w:firstLine="720"/>
+      </w:pPr>
+      <w:r>
+        <w:t xml:space="preserve">Key within the section of the </w:t>
+      </w:r>
+      <w:r>
+        <w:t>INI</w:t>
+      </w:r>
+      <w:r>
+        <w:t xml:space="preserve"> file</w:t>
+      </w:r>
+    </w:p>
+    <w:p>
+      <w:pPr>
+        <w:ind w:firstLine="720"/>
+        <w:rPr>
+          <w:i/>
+        </w:rPr>
+      </w:pPr>
+      <w:r>
+        <w:rPr>
+          <w:i/>
+        </w:rPr>
+        <w:t>ContinueOnError</w:t>
+      </w:r>
+    </w:p>
+    <w:p>
+      <w:pPr>
+        <w:ind w:firstLine="720"/>
+      </w:pPr>
+      <w:r>
+        <w:t>Continue if an error is encountered</w:t>
+      </w:r>
+    </w:p>
+    <w:p>
+      <w:r>
+        <w:rPr>
+          <w:b/>
+        </w:rPr>
+        <w:t>Examples:</w:t>
+      </w:r>
+      <w:r>
+        <w:t xml:space="preserve"> </w:t>
+      </w:r>
+    </w:p>
+    <w:p>
+      <w:pPr>
+        <w:ind w:firstLine="720"/>
+      </w:pPr>
+      <w:r>
+        <w:t>-------------------------- EXAMPLE 1 --------------------------</w:t>
+      </w:r>
+    </w:p>
+    <w:p>
+      <w:pPr>
+        <w:ind w:left="720"/>
+      </w:pPr>
+      <w:r>
+        <w:t>C:\PS&gt;</w:t>
+      </w:r>
+      <w:r>
+        <w:t xml:space="preserve"> Get-IniValue -FilePath "$envProgramFilesX86\IBM\Notes\notes.ini" -Section 'Notes' -Key 'KeyFileName'</w:t>
+      </w:r>
+    </w:p>
+    <w:p>
+      <w:pPr>
+        <w:pStyle w:val="Heading3"/>
+      </w:pPr>
+      <w:bookmarkStart w:id="59" w:name="_Toc440050620"/>
+      <w:r>
+        <w:t>Get-InstalledApplication</w:t>
+      </w:r>
       <w:bookmarkEnd w:id="59"/>
-    </w:p>
-    <w:p>
-      <w:r>
-        <w:rPr>
-          <w:b/>
-        </w:rPr>
-        <w:t>Synopsis:</w:t>
-      </w:r>
-      <w:r>
-        <w:t xml:space="preserve"> </w:t>
-      </w:r>
-      <w:r>
-        <w:t>Parses an INI file and returns the value of the specified section and key.</w:t>
-      </w:r>
-    </w:p>
-    <w:p>
-      <w:r>
-        <w:rPr>
-          <w:b/>
-        </w:rPr>
-        <w:t>Description</w:t>
-      </w:r>
-      <w:r>
-        <w:t xml:space="preserve">: </w:t>
-      </w:r>
-    </w:p>
-    <w:p>
-      <w:pPr>
-        <w:ind w:firstLine="720"/>
-      </w:pPr>
-      <w:r>
-        <w:t>Parses an INI file and returns the value of the specified section and key.</w:t>
-      </w:r>
-    </w:p>
-    <w:p>
-      <w:r>
-        <w:rPr>
-          <w:b/>
-        </w:rPr>
-        <w:t>Parameter:</w:t>
-      </w:r>
-    </w:p>
-    <w:p>
-      <w:pPr>
-        <w:ind w:firstLine="720"/>
-        <w:rPr>
-          <w:i/>
-        </w:rPr>
-      </w:pPr>
-      <w:r>
-        <w:rPr>
-          <w:i/>
-        </w:rPr>
-        <w:t>FilePath</w:t>
-      </w:r>
-    </w:p>
-    <w:p>
-      <w:pPr>
-        <w:ind w:firstLine="720"/>
-      </w:pPr>
-      <w:r>
-        <w:t>Path to the INI file</w:t>
-      </w:r>
-    </w:p>
-    <w:p>
-      <w:pPr>
-        <w:ind w:firstLine="720"/>
-        <w:rPr>
-          <w:i/>
-        </w:rPr>
-      </w:pPr>
-      <w:r>
-        <w:rPr>
-          <w:i/>
-        </w:rPr>
-        <w:t>Section</w:t>
-      </w:r>
-    </w:p>
-    <w:p>
-      <w:pPr>
-        <w:ind w:firstLine="720"/>
-      </w:pPr>
-      <w:r>
-        <w:t xml:space="preserve">Section within the </w:t>
-      </w:r>
-      <w:r>
-        <w:t>INI</w:t>
-      </w:r>
-      <w:r>
-        <w:t xml:space="preserve"> file</w:t>
-      </w:r>
-    </w:p>
-    <w:p>
-      <w:pPr>
-        <w:ind w:firstLine="720"/>
-        <w:rPr>
-          <w:i/>
-        </w:rPr>
-      </w:pPr>
-      <w:r>
-        <w:rPr>
-          <w:i/>
-        </w:rPr>
-        <w:t>Key</w:t>
-      </w:r>
-    </w:p>
-    <w:p>
-      <w:pPr>
-        <w:ind w:firstLine="720"/>
-      </w:pPr>
-      <w:r>
-        <w:t xml:space="preserve">Key within the section of the </w:t>
-      </w:r>
-      <w:r>
-        <w:t>INI</w:t>
-      </w:r>
-      <w:r>
-        <w:t xml:space="preserve"> file</w:t>
-      </w:r>
-    </w:p>
-    <w:p>
-      <w:pPr>
-        <w:ind w:firstLine="720"/>
-        <w:rPr>
-          <w:i/>
-        </w:rPr>
-      </w:pPr>
-      <w:r>
-        <w:rPr>
-          <w:i/>
-        </w:rPr>
-        <w:t>ContinueOnError</w:t>
-      </w:r>
-    </w:p>
-    <w:p>
-      <w:pPr>
-        <w:ind w:firstLine="720"/>
-      </w:pPr>
-      <w:r>
-        <w:t>Continue if an error is encountered</w:t>
-      </w:r>
-    </w:p>
-    <w:p>
-      <w:r>
-        <w:rPr>
-          <w:b/>
-        </w:rPr>
-        <w:t>Examples:</w:t>
-      </w:r>
-      <w:r>
-        <w:t xml:space="preserve"> </w:t>
-      </w:r>
-    </w:p>
-    <w:p>
-      <w:pPr>
-        <w:ind w:firstLine="720"/>
-      </w:pPr>
-      <w:r>
-        <w:t>-------------------------- EXAMPLE 1 --------------------------</w:t>
-      </w:r>
-    </w:p>
-    <w:p>
-      <w:pPr>
-        <w:ind w:left="720"/>
-      </w:pPr>
-      <w:r>
-        <w:t>C:\PS&gt;</w:t>
-      </w:r>
-      <w:r>
-        <w:t xml:space="preserve"> Get-IniValue -FilePath "$envProgramFilesX86\IBM\Notes\notes.ini" -Section 'Notes' -Key 'KeyFileName'</w:t>
-      </w:r>
-    </w:p>
-    <w:p>
-      <w:pPr>
-        <w:pStyle w:val="Heading3"/>
-      </w:pPr>
-      <w:bookmarkStart w:id="60" w:name="_Toc440050620"/>
-      <w:r>
-        <w:t>Get-InstalledApplication</w:t>
-      </w:r>
-      <w:bookmarkEnd w:id="60"/>
     </w:p>
     <w:p>
       <w:r>
@@ -30574,14 +30572,14 @@
       <w:pPr>
         <w:pStyle w:val="Heading3"/>
       </w:pPr>
-      <w:bookmarkStart w:id="61" w:name="_Toc440050621"/>
+      <w:bookmarkStart w:id="60" w:name="_Toc440050621"/>
       <w:r>
         <w:t>Get-</w:t>
       </w:r>
       <w:r>
         <w:t xml:space="preserve"> LoggedOnUser</w:t>
       </w:r>
-      <w:bookmarkEnd w:id="61"/>
+      <w:bookmarkEnd w:id="60"/>
     </w:p>
     <w:p>
       <w:r>
@@ -30940,11 +30938,11 @@
       <w:pPr>
         <w:pStyle w:val="Heading3"/>
       </w:pPr>
-      <w:bookmarkStart w:id="62" w:name="_Toc440050622"/>
+      <w:bookmarkStart w:id="61" w:name="_Toc440050622"/>
       <w:r>
         <w:t>Get-PendingReboot</w:t>
       </w:r>
-      <w:bookmarkEnd w:id="62"/>
+      <w:bookmarkEnd w:id="61"/>
     </w:p>
     <w:p>
       <w:r>
@@ -31128,11 +31126,11 @@
       <w:pPr>
         <w:pStyle w:val="Heading3"/>
       </w:pPr>
-      <w:bookmarkStart w:id="63" w:name="_Toc440050623"/>
+      <w:bookmarkStart w:id="62" w:name="_Toc440050623"/>
       <w:r>
         <w:t>Get-RegistryKey</w:t>
       </w:r>
-      <w:bookmarkEnd w:id="63"/>
+      <w:bookmarkEnd w:id="62"/>
     </w:p>
     <w:p>
       <w:r>
@@ -31451,11 +31449,11 @@
       <w:pPr>
         <w:pStyle w:val="Heading3"/>
       </w:pPr>
-      <w:bookmarkStart w:id="64" w:name="_Toc440050624"/>
+      <w:bookmarkStart w:id="63" w:name="_Toc440050624"/>
       <w:r>
         <w:t>Get-ScheduledTask</w:t>
       </w:r>
-      <w:bookmarkEnd w:id="64"/>
+      <w:bookmarkEnd w:id="63"/>
     </w:p>
     <w:p>
       <w:r>
@@ -31668,7 +31666,7 @@
       <w:pPr>
         <w:pStyle w:val="Heading3"/>
       </w:pPr>
-      <w:bookmarkStart w:id="65" w:name="_Toc440050625"/>
+      <w:bookmarkStart w:id="64" w:name="_Toc440050625"/>
       <w:r>
         <w:lastRenderedPageBreak/>
         <w:t>Get-</w:t>
@@ -31676,157 +31674,157 @@
       <w:r>
         <w:t xml:space="preserve"> ServiceStartMode</w:t>
       </w:r>
+      <w:bookmarkEnd w:id="64"/>
+    </w:p>
+    <w:p>
+      <w:r>
+        <w:rPr>
+          <w:b/>
+        </w:rPr>
+        <w:t>Synopsis:</w:t>
+      </w:r>
+      <w:r>
+        <w:t xml:space="preserve"> </w:t>
+      </w:r>
+      <w:r>
+        <w:t>Get the service startup mode.</w:t>
+      </w:r>
+    </w:p>
+    <w:p>
+      <w:r>
+        <w:rPr>
+          <w:b/>
+        </w:rPr>
+        <w:t>Description</w:t>
+      </w:r>
+      <w:r>
+        <w:t xml:space="preserve">: </w:t>
+      </w:r>
+    </w:p>
+    <w:p>
+      <w:pPr>
+        <w:ind w:firstLine="720"/>
+      </w:pPr>
+      <w:r>
+        <w:t>Get the service startup mode.</w:t>
+      </w:r>
+    </w:p>
+    <w:p>
+      <w:r>
+        <w:rPr>
+          <w:b/>
+        </w:rPr>
+        <w:t>Parameter:</w:t>
+      </w:r>
+      <w:r>
+        <w:t xml:space="preserve"> </w:t>
+      </w:r>
+    </w:p>
+    <w:p>
+      <w:pPr>
+        <w:ind w:firstLine="720"/>
+        <w:rPr>
+          <w:i/>
+        </w:rPr>
+      </w:pPr>
+      <w:r>
+        <w:rPr>
+          <w:i/>
+        </w:rPr>
+        <w:t>Name</w:t>
+      </w:r>
+    </w:p>
+    <w:p>
+      <w:pPr>
+        <w:ind w:firstLine="720"/>
+      </w:pPr>
+      <w:r>
+        <w:t>Specify the name of the service.</w:t>
+      </w:r>
+    </w:p>
+    <w:p>
+      <w:pPr>
+        <w:ind w:firstLine="720"/>
+        <w:rPr>
+          <w:i/>
+        </w:rPr>
+      </w:pPr>
+      <w:r>
+        <w:rPr>
+          <w:i/>
+        </w:rPr>
+        <w:t>ComputerName</w:t>
+      </w:r>
+    </w:p>
+    <w:p>
+      <w:pPr>
+        <w:ind w:firstLine="720"/>
+      </w:pPr>
+      <w:r>
+        <w:t>Specify the name of the computer. Default is: the local computer.</w:t>
+      </w:r>
+    </w:p>
+    <w:p>
+      <w:pPr>
+        <w:ind w:firstLine="720"/>
+        <w:rPr>
+          <w:i/>
+        </w:rPr>
+      </w:pPr>
+      <w:r>
+        <w:rPr>
+          <w:i/>
+        </w:rPr>
+        <w:t>ContinueOnError</w:t>
+      </w:r>
+    </w:p>
+    <w:p>
+      <w:pPr>
+        <w:ind w:firstLine="720"/>
+      </w:pPr>
+      <w:r>
+        <w:t>Continue if an error is encountered. Default is: $true.</w:t>
+      </w:r>
+    </w:p>
+    <w:p>
+      <w:r>
+        <w:rPr>
+          <w:b/>
+        </w:rPr>
+        <w:t>Examples:</w:t>
+      </w:r>
+      <w:r>
+        <w:t xml:space="preserve"> </w:t>
+      </w:r>
+    </w:p>
+    <w:p>
+      <w:pPr>
+        <w:ind w:firstLine="720"/>
+      </w:pPr>
+      <w:r>
+        <w:t>-------------------------- EXAMPLE 1 --------------------------</w:t>
+      </w:r>
+    </w:p>
+    <w:p>
+      <w:pPr>
+        <w:ind w:firstLine="720"/>
+      </w:pPr>
+      <w:r>
+        <w:t>C:\PS&gt;</w:t>
+      </w:r>
+      <w:r>
+        <w:t xml:space="preserve"> Get-ServiceStartMode -Name 'wuauserv'</w:t>
+      </w:r>
+    </w:p>
+    <w:p>
+      <w:pPr>
+        <w:pStyle w:val="Heading3"/>
+      </w:pPr>
+      <w:bookmarkStart w:id="65" w:name="_Toc440050626"/>
+      <w:r>
+        <w:t>Get-UserProfiles</w:t>
+      </w:r>
       <w:bookmarkEnd w:id="65"/>
-    </w:p>
-    <w:p>
-      <w:r>
-        <w:rPr>
-          <w:b/>
-        </w:rPr>
-        <w:t>Synopsis:</w:t>
-      </w:r>
-      <w:r>
-        <w:t xml:space="preserve"> </w:t>
-      </w:r>
-      <w:r>
-        <w:t>Get the service startup mode.</w:t>
-      </w:r>
-    </w:p>
-    <w:p>
-      <w:r>
-        <w:rPr>
-          <w:b/>
-        </w:rPr>
-        <w:t>Description</w:t>
-      </w:r>
-      <w:r>
-        <w:t xml:space="preserve">: </w:t>
-      </w:r>
-    </w:p>
-    <w:p>
-      <w:pPr>
-        <w:ind w:firstLine="720"/>
-      </w:pPr>
-      <w:r>
-        <w:t>Get the service startup mode.</w:t>
-      </w:r>
-    </w:p>
-    <w:p>
-      <w:r>
-        <w:rPr>
-          <w:b/>
-        </w:rPr>
-        <w:t>Parameter:</w:t>
-      </w:r>
-      <w:r>
-        <w:t xml:space="preserve"> </w:t>
-      </w:r>
-    </w:p>
-    <w:p>
-      <w:pPr>
-        <w:ind w:firstLine="720"/>
-        <w:rPr>
-          <w:i/>
-        </w:rPr>
-      </w:pPr>
-      <w:r>
-        <w:rPr>
-          <w:i/>
-        </w:rPr>
-        <w:t>Name</w:t>
-      </w:r>
-    </w:p>
-    <w:p>
-      <w:pPr>
-        <w:ind w:firstLine="720"/>
-      </w:pPr>
-      <w:r>
-        <w:t>Specify the name of the service.</w:t>
-      </w:r>
-    </w:p>
-    <w:p>
-      <w:pPr>
-        <w:ind w:firstLine="720"/>
-        <w:rPr>
-          <w:i/>
-        </w:rPr>
-      </w:pPr>
-      <w:r>
-        <w:rPr>
-          <w:i/>
-        </w:rPr>
-        <w:t>ComputerName</w:t>
-      </w:r>
-    </w:p>
-    <w:p>
-      <w:pPr>
-        <w:ind w:firstLine="720"/>
-      </w:pPr>
-      <w:r>
-        <w:t>Specify the name of the computer. Default is: the local computer.</w:t>
-      </w:r>
-    </w:p>
-    <w:p>
-      <w:pPr>
-        <w:ind w:firstLine="720"/>
-        <w:rPr>
-          <w:i/>
-        </w:rPr>
-      </w:pPr>
-      <w:r>
-        <w:rPr>
-          <w:i/>
-        </w:rPr>
-        <w:t>ContinueOnError</w:t>
-      </w:r>
-    </w:p>
-    <w:p>
-      <w:pPr>
-        <w:ind w:firstLine="720"/>
-      </w:pPr>
-      <w:r>
-        <w:t>Continue if an error is encountered. Default is: $true.</w:t>
-      </w:r>
-    </w:p>
-    <w:p>
-      <w:r>
-        <w:rPr>
-          <w:b/>
-        </w:rPr>
-        <w:t>Examples:</w:t>
-      </w:r>
-      <w:r>
-        <w:t xml:space="preserve"> </w:t>
-      </w:r>
-    </w:p>
-    <w:p>
-      <w:pPr>
-        <w:ind w:firstLine="720"/>
-      </w:pPr>
-      <w:r>
-        <w:t>-------------------------- EXAMPLE 1 --------------------------</w:t>
-      </w:r>
-    </w:p>
-    <w:p>
-      <w:pPr>
-        <w:ind w:firstLine="720"/>
-      </w:pPr>
-      <w:r>
-        <w:t>C:\PS&gt;</w:t>
-      </w:r>
-      <w:r>
-        <w:t xml:space="preserve"> Get-ServiceStartMode -Name 'wuauserv'</w:t>
-      </w:r>
-    </w:p>
-    <w:p>
-      <w:pPr>
-        <w:pStyle w:val="Heading3"/>
-      </w:pPr>
-      <w:bookmarkStart w:id="66" w:name="_Toc440050626"/>
-      <w:r>
-        <w:t>Get-UserProfiles</w:t>
-      </w:r>
-      <w:bookmarkEnd w:id="66"/>
     </w:p>
     <w:p>
       <w:r>
@@ -32050,11 +32048,11 @@
       <w:pPr>
         <w:pStyle w:val="Heading3"/>
       </w:pPr>
-      <w:bookmarkStart w:id="67" w:name="_Toc440050627"/>
+      <w:bookmarkStart w:id="66" w:name="_Toc440050627"/>
       <w:r>
         <w:t>Get-WindowTitle</w:t>
       </w:r>
-      <w:bookmarkEnd w:id="67"/>
+      <w:bookmarkEnd w:id="66"/>
     </w:p>
     <w:p>
       <w:r>
@@ -32300,10 +32298,122 @@
       <w:pPr>
         <w:pStyle w:val="Heading3"/>
       </w:pPr>
-      <w:bookmarkStart w:id="68" w:name="_Toc440050628"/>
+      <w:bookmarkStart w:id="67" w:name="_Toc440050628"/>
       <w:r>
         <w:t>Install-MSUpdates</w:t>
       </w:r>
+      <w:bookmarkEnd w:id="67"/>
+    </w:p>
+    <w:p>
+      <w:r>
+        <w:rPr>
+          <w:b/>
+        </w:rPr>
+        <w:t>Synopsis:</w:t>
+      </w:r>
+      <w:r>
+        <w:t xml:space="preserve"> Installs all </w:t>
+      </w:r>
+      <w:r>
+        <w:t>Microsoft</w:t>
+      </w:r>
+      <w:r>
+        <w:t xml:space="preserve"> Updates in a given directory</w:t>
+      </w:r>
+    </w:p>
+    <w:p>
+      <w:r>
+        <w:rPr>
+          <w:b/>
+        </w:rPr>
+        <w:t>Description</w:t>
+      </w:r>
+      <w:r>
+        <w:t xml:space="preserve">: </w:t>
+      </w:r>
+    </w:p>
+    <w:p>
+      <w:pPr>
+        <w:ind w:left="720"/>
+      </w:pPr>
+      <w:r>
+        <w:t xml:space="preserve">Install all </w:t>
+      </w:r>
+      <w:r>
+        <w:t>Microsoft</w:t>
+      </w:r>
+      <w:r>
+        <w:t xml:space="preserve"> Updates of type ".exe", ".msu", or ".msp" in a given directory (recursively search directory).</w:t>
+      </w:r>
+    </w:p>
+    <w:p>
+      <w:r>
+        <w:rPr>
+          <w:b/>
+        </w:rPr>
+        <w:t>Parameter:</w:t>
+      </w:r>
+    </w:p>
+    <w:p>
+      <w:pPr>
+        <w:ind w:firstLine="720"/>
+        <w:rPr>
+          <w:i/>
+        </w:rPr>
+      </w:pPr>
+      <w:r>
+        <w:rPr>
+          <w:i/>
+        </w:rPr>
+        <w:t>Directory</w:t>
+      </w:r>
+    </w:p>
+    <w:p>
+      <w:pPr>
+        <w:ind w:left="720"/>
+      </w:pPr>
+      <w:r>
+        <w:t>Directory containing the updates</w:t>
+      </w:r>
+    </w:p>
+    <w:p>
+      <w:r>
+        <w:rPr>
+          <w:b/>
+        </w:rPr>
+        <w:t>Examples:</w:t>
+      </w:r>
+      <w:r>
+        <w:t xml:space="preserve"> </w:t>
+      </w:r>
+    </w:p>
+    <w:p>
+      <w:pPr>
+        <w:ind w:left="720"/>
+      </w:pPr>
+      <w:r>
+        <w:t>-------------------------- EXAMPLE 1 --------------------------</w:t>
+      </w:r>
+    </w:p>
+    <w:p>
+      <w:pPr>
+        <w:ind w:left="720"/>
+      </w:pPr>
+      <w:r>
+        <w:t>C:\PS&gt;</w:t>
+      </w:r>
+      <w:r>
+        <w:t xml:space="preserve"> Install-MSUpdates -Directory "$dirFiles\MSUpdates"</w:t>
+      </w:r>
+    </w:p>
+    <w:p>
+      <w:pPr>
+        <w:pStyle w:val="Heading3"/>
+      </w:pPr>
+      <w:bookmarkStart w:id="68" w:name="_Toc440050629"/>
+      <w:r>
+        <w:t>Install-SCCMSoftwareUpdates</w:t>
+      </w:r>
       <w:bookmarkEnd w:id="68"/>
     </w:p>
     <w:p>
@@ -32314,13 +32424,13 @@
         <w:t>Synopsis:</w:t>
       </w:r>
       <w:r>
-        <w:t xml:space="preserve"> Installs all </w:t>
-      </w:r>
-      <w:r>
-        <w:t>Microsoft</w:t>
-      </w:r>
-      <w:r>
-        <w:t xml:space="preserve"> Updates in a given directory</w:t>
+        <w:t xml:space="preserve"> Scans for outstanding SCCM updat</w:t>
+      </w:r>
+      <w:r>
+        <w:t>es to be installed and installs</w:t>
+      </w:r>
+      <w:r>
+        <w:t xml:space="preserve"> the pending updates</w:t>
       </w:r>
     </w:p>
     <w:p>
@@ -32336,53 +32446,125 @@
     </w:p>
     <w:p>
       <w:pPr>
+        <w:ind w:firstLine="720"/>
+      </w:pPr>
+      <w:r>
+        <w:t xml:space="preserve">Scans for outstanding SCCM updates </w:t>
+      </w:r>
+      <w:r>
+        <w:t>to be installed and installs</w:t>
+      </w:r>
+      <w:r>
+        <w:t xml:space="preserve"> the pending updates</w:t>
+      </w:r>
+      <w:r>
+        <w:t>.</w:t>
+      </w:r>
+    </w:p>
+    <w:p>
+      <w:pPr>
+        <w:ind w:firstLine="720"/>
+      </w:pPr>
+      <w:r>
+        <w:t xml:space="preserve">Only compatible with SCCM 2012 </w:t>
+      </w:r>
+      <w:r>
+        <w:t xml:space="preserve">Client </w:t>
+      </w:r>
+      <w:r>
+        <w:t xml:space="preserve">or higher. </w:t>
+      </w:r>
+      <w:r>
+        <w:t>This function can take several minutes to run</w:t>
+      </w:r>
+      <w:r>
+        <w:t>.</w:t>
+      </w:r>
+    </w:p>
+    <w:p>
+      <w:r>
+        <w:rPr>
+          <w:b/>
+        </w:rPr>
+        <w:t>Parameter:</w:t>
+      </w:r>
+    </w:p>
+    <w:p>
+      <w:pPr>
+        <w:ind w:firstLine="720"/>
+        <w:rPr>
+          <w:i/>
+        </w:rPr>
+      </w:pPr>
+      <w:r>
+        <w:rPr>
+          <w:i/>
+        </w:rPr>
+        <w:t>SoftwareUpdatesScanWaitInSeconds</w:t>
+      </w:r>
+    </w:p>
+    <w:p>
+      <w:pPr>
+        <w:ind w:firstLine="720"/>
+      </w:pPr>
+      <w:r>
+        <w:t>The amount of time to wait in seconds for the software updates scan to complete. Default is: 180 seconds.</w:t>
+      </w:r>
+    </w:p>
+    <w:p>
+      <w:pPr>
+        <w:ind w:firstLine="720"/>
+        <w:rPr>
+          <w:i/>
+        </w:rPr>
+      </w:pPr>
+      <w:r>
+        <w:rPr>
+          <w:i/>
+        </w:rPr>
+        <w:t>WaitForPendingUpdatesTimeout</w:t>
+      </w:r>
+    </w:p>
+    <w:p>
+      <w:pPr>
         <w:ind w:left="720"/>
       </w:pPr>
       <w:r>
-        <w:t xml:space="preserve">Install all </w:t>
-      </w:r>
-      <w:r>
-        <w:t>Microsoft</w:t>
-      </w:r>
-      <w:r>
-        <w:t xml:space="preserve"> Updates of type ".exe", ".msu", or ".msp" in a given directory (recursively search directory).</w:t>
-      </w:r>
+        <w:t>The amount of time to wait for missing and pending updates to install before exiting the function. Default is: 45 minutes.</w:t>
+      </w:r>
+    </w:p>
+    <w:p>
+      <w:pPr>
+        <w:ind w:firstLine="720"/>
+        <w:rPr>
+          <w:i/>
+        </w:rPr>
+      </w:pPr>
+      <w:r>
+        <w:rPr>
+          <w:i/>
+        </w:rPr>
+        <w:t>ContinueOnError</w:t>
+      </w:r>
+    </w:p>
+    <w:p>
+      <w:pPr>
+        <w:ind w:firstLine="720"/>
+      </w:pPr>
+      <w:r>
+        <w:t>Continue if an error is encountered</w:t>
+      </w:r>
+    </w:p>
+    <w:p>
+      <w:pPr>
+        <w:ind w:firstLine="720"/>
+      </w:pPr>
     </w:p>
     <w:p>
       <w:r>
         <w:rPr>
           <w:b/>
         </w:rPr>
-        <w:t>Parameter:</w:t>
-      </w:r>
-    </w:p>
-    <w:p>
-      <w:pPr>
-        <w:ind w:firstLine="720"/>
-        <w:rPr>
-          <w:i/>
-        </w:rPr>
-      </w:pPr>
-      <w:r>
-        <w:rPr>
-          <w:i/>
-        </w:rPr>
-        <w:t>Directory</w:t>
-      </w:r>
-    </w:p>
-    <w:p>
-      <w:pPr>
-        <w:ind w:left="720"/>
-      </w:pPr>
-      <w:r>
-        <w:t>Directory containing the updates</w:t>
-      </w:r>
-    </w:p>
-    <w:p>
-      <w:r>
-        <w:rPr>
-          <w:b/>
-        </w:rPr>
         <w:t>Examples:</w:t>
       </w:r>
       <w:r>
@@ -32391,7 +32573,7 @@
     </w:p>
     <w:p>
       <w:pPr>
-        <w:ind w:left="720"/>
+        <w:ind w:firstLine="720"/>
       </w:pPr>
       <w:r>
         <w:t>-------------------------- EXAMPLE 1 --------------------------</w:t>
@@ -32399,208 +32581,24 @@
     </w:p>
     <w:p>
       <w:pPr>
-        <w:ind w:left="720"/>
-      </w:pPr>
-      <w:r>
-        <w:t>C:\PS&gt;</w:t>
-      </w:r>
-      <w:r>
-        <w:t xml:space="preserve"> Install-MSUpdates -Directory "$dirFiles\MSUpdates"</w:t>
+        <w:ind w:firstLine="720"/>
+      </w:pPr>
+      <w:r>
+        <w:t>C:\PS&gt;Install-SCCMSoftwareUpdates</w:t>
       </w:r>
     </w:p>
     <w:p>
       <w:pPr>
         <w:pStyle w:val="Heading3"/>
       </w:pPr>
-      <w:bookmarkStart w:id="69" w:name="_Toc440050629"/>
-      <w:r>
-        <w:t>Install-SCCMSoftwareUpdates</w:t>
+      <w:bookmarkStart w:id="69" w:name="_Toc440050630"/>
+      <w:r>
+        <w:t>Invoke-</w:t>
+      </w:r>
+      <w:r>
+        <w:t>HKCURegistrySettingsForAllUsers</w:t>
       </w:r>
       <w:bookmarkEnd w:id="69"/>
-    </w:p>
-    <w:p>
-      <w:r>
-        <w:rPr>
-          <w:b/>
-        </w:rPr>
-        <w:t>Synopsis:</w:t>
-      </w:r>
-      <w:r>
-        <w:t xml:space="preserve"> Scans for outstanding SCCM updat</w:t>
-      </w:r>
-      <w:r>
-        <w:t>es to be installed and installs</w:t>
-      </w:r>
-      <w:r>
-        <w:t xml:space="preserve"> the pending updates</w:t>
-      </w:r>
-    </w:p>
-    <w:p>
-      <w:r>
-        <w:rPr>
-          <w:b/>
-        </w:rPr>
-        <w:t>Description</w:t>
-      </w:r>
-      <w:r>
-        <w:t xml:space="preserve">: </w:t>
-      </w:r>
-    </w:p>
-    <w:p>
-      <w:pPr>
-        <w:ind w:firstLine="720"/>
-      </w:pPr>
-      <w:r>
-        <w:t xml:space="preserve">Scans for outstanding SCCM updates </w:t>
-      </w:r>
-      <w:r>
-        <w:t>to be installed and installs</w:t>
-      </w:r>
-      <w:r>
-        <w:t xml:space="preserve"> the pending updates</w:t>
-      </w:r>
-      <w:r>
-        <w:t>.</w:t>
-      </w:r>
-    </w:p>
-    <w:p>
-      <w:pPr>
-        <w:ind w:firstLine="720"/>
-      </w:pPr>
-      <w:r>
-        <w:t xml:space="preserve">Only compatible with SCCM 2012 </w:t>
-      </w:r>
-      <w:r>
-        <w:t xml:space="preserve">Client </w:t>
-      </w:r>
-      <w:r>
-        <w:t xml:space="preserve">or higher. </w:t>
-      </w:r>
-      <w:r>
-        <w:t>This function can take several minutes to run</w:t>
-      </w:r>
-      <w:r>
-        <w:t>.</w:t>
-      </w:r>
-    </w:p>
-    <w:p>
-      <w:r>
-        <w:rPr>
-          <w:b/>
-        </w:rPr>
-        <w:t>Parameter:</w:t>
-      </w:r>
-    </w:p>
-    <w:p>
-      <w:pPr>
-        <w:ind w:firstLine="720"/>
-        <w:rPr>
-          <w:i/>
-        </w:rPr>
-      </w:pPr>
-      <w:r>
-        <w:rPr>
-          <w:i/>
-        </w:rPr>
-        <w:t>SoftwareUpdatesScanWaitInSeconds</w:t>
-      </w:r>
-    </w:p>
-    <w:p>
-      <w:pPr>
-        <w:ind w:firstLine="720"/>
-      </w:pPr>
-      <w:r>
-        <w:t>The amount of time to wait in seconds for the software updates scan to complete. Default is: 180 seconds.</w:t>
-      </w:r>
-    </w:p>
-    <w:p>
-      <w:pPr>
-        <w:ind w:firstLine="720"/>
-        <w:rPr>
-          <w:i/>
-        </w:rPr>
-      </w:pPr>
-      <w:r>
-        <w:rPr>
-          <w:i/>
-        </w:rPr>
-        <w:t>WaitForPendingUpdatesTimeout</w:t>
-      </w:r>
-    </w:p>
-    <w:p>
-      <w:pPr>
-        <w:ind w:left="720"/>
-      </w:pPr>
-      <w:r>
-        <w:t>The amount of time to wait for missing and pending updates to install before exiting the function. Default is: 45 minutes.</w:t>
-      </w:r>
-    </w:p>
-    <w:p>
-      <w:pPr>
-        <w:ind w:firstLine="720"/>
-        <w:rPr>
-          <w:i/>
-        </w:rPr>
-      </w:pPr>
-      <w:r>
-        <w:rPr>
-          <w:i/>
-        </w:rPr>
-        <w:t>ContinueOnError</w:t>
-      </w:r>
-    </w:p>
-    <w:p>
-      <w:pPr>
-        <w:ind w:firstLine="720"/>
-      </w:pPr>
-      <w:r>
-        <w:t>Continue if an error is encountered</w:t>
-      </w:r>
-    </w:p>
-    <w:p>
-      <w:pPr>
-        <w:ind w:firstLine="720"/>
-      </w:pPr>
-    </w:p>
-    <w:p>
-      <w:r>
-        <w:rPr>
-          <w:b/>
-        </w:rPr>
-        <w:t>Examples:</w:t>
-      </w:r>
-      <w:r>
-        <w:t xml:space="preserve"> </w:t>
-      </w:r>
-    </w:p>
-    <w:p>
-      <w:pPr>
-        <w:ind w:firstLine="720"/>
-      </w:pPr>
-      <w:r>
-        <w:t>-------------------------- EXAMPLE 1 --------------------------</w:t>
-      </w:r>
-    </w:p>
-    <w:p>
-      <w:pPr>
-        <w:ind w:firstLine="720"/>
-      </w:pPr>
-      <w:r>
-        <w:t>C:\PS&gt;Install-SCCMSoftwareUpdates</w:t>
-      </w:r>
-    </w:p>
-    <w:p>
-      <w:pPr>
-        <w:pStyle w:val="Heading3"/>
-      </w:pPr>
-      <w:bookmarkStart w:id="70" w:name="_Toc440050630"/>
-      <w:r>
-        <w:t>Invoke-</w:t>
-      </w:r>
-      <w:r>
-        <w:t>HKCURegistrySettingsForAllUsers</w:t>
-      </w:r>
-      <w:bookmarkEnd w:id="70"/>
     </w:p>
     <w:p>
       <w:r>
@@ -32786,11 +32784,11 @@
       <w:pPr>
         <w:pStyle w:val="Heading3"/>
       </w:pPr>
-      <w:bookmarkStart w:id="71" w:name="_Toc440050631"/>
+      <w:bookmarkStart w:id="70" w:name="_Toc440050631"/>
       <w:r>
         <w:t>Invoke-RegisterOrUnregisterDLL (Alias: Register-DLL, Unregister-DLL)</w:t>
       </w:r>
-      <w:bookmarkEnd w:id="71"/>
+      <w:bookmarkEnd w:id="70"/>
     </w:p>
     <w:p>
       <w:r>
@@ -33014,11 +33012,11 @@
       <w:pPr>
         <w:pStyle w:val="Heading3"/>
       </w:pPr>
-      <w:bookmarkStart w:id="72" w:name="_Toc440050632"/>
+      <w:bookmarkStart w:id="71" w:name="_Toc440050632"/>
       <w:r>
         <w:t>Invoke-SCCMTask</w:t>
       </w:r>
-      <w:bookmarkEnd w:id="72"/>
+      <w:bookmarkEnd w:id="71"/>
     </w:p>
     <w:p>
       <w:r>
@@ -33167,139 +33165,139 @@
       <w:pPr>
         <w:pStyle w:val="Heading3"/>
       </w:pPr>
-      <w:bookmarkStart w:id="73" w:name="_Toc440050633"/>
+      <w:bookmarkStart w:id="72" w:name="_Toc440050633"/>
       <w:r>
         <w:t>New-Folder</w:t>
       </w:r>
+      <w:bookmarkEnd w:id="72"/>
+    </w:p>
+    <w:p>
+      <w:r>
+        <w:rPr>
+          <w:b/>
+        </w:rPr>
+        <w:t>Synopsis:</w:t>
+      </w:r>
+      <w:r>
+        <w:t xml:space="preserve"> </w:t>
+      </w:r>
+      <w:r>
+        <w:t>Create a new folder.</w:t>
+      </w:r>
+    </w:p>
+    <w:p>
+      <w:r>
+        <w:rPr>
+          <w:b/>
+        </w:rPr>
+        <w:t>Description</w:t>
+      </w:r>
+      <w:r>
+        <w:t xml:space="preserve">: </w:t>
+      </w:r>
+    </w:p>
+    <w:p>
+      <w:pPr>
+        <w:ind w:firstLine="720"/>
+      </w:pPr>
+      <w:r>
+        <w:t>Create a new folder if it does not exist.</w:t>
+      </w:r>
+    </w:p>
+    <w:p>
+      <w:r>
+        <w:rPr>
+          <w:b/>
+        </w:rPr>
+        <w:t>Parameter:</w:t>
+      </w:r>
+    </w:p>
+    <w:p>
+      <w:pPr>
+        <w:ind w:firstLine="720"/>
+        <w:rPr>
+          <w:i/>
+        </w:rPr>
+      </w:pPr>
+      <w:r>
+        <w:rPr>
+          <w:i/>
+        </w:rPr>
+        <w:t>Path</w:t>
+      </w:r>
+    </w:p>
+    <w:p>
+      <w:pPr>
+        <w:ind w:firstLine="720"/>
+      </w:pPr>
+      <w:r>
+        <w:t>Path to the new folder which should be created.</w:t>
+      </w:r>
+    </w:p>
+    <w:p>
+      <w:pPr>
+        <w:ind w:firstLine="720"/>
+        <w:rPr>
+          <w:i/>
+        </w:rPr>
+      </w:pPr>
+      <w:r>
+        <w:rPr>
+          <w:i/>
+        </w:rPr>
+        <w:t>ContinueOnError</w:t>
+      </w:r>
+    </w:p>
+    <w:p>
+      <w:pPr>
+        <w:ind w:firstLine="720"/>
+      </w:pPr>
+      <w:r>
+        <w:t>Continue if an error is encountered</w:t>
+      </w:r>
+    </w:p>
+    <w:p>
+      <w:r>
+        <w:rPr>
+          <w:b/>
+        </w:rPr>
+        <w:t>Examples:</w:t>
+      </w:r>
+      <w:r>
+        <w:t xml:space="preserve"> </w:t>
+      </w:r>
+    </w:p>
+    <w:p>
+      <w:pPr>
+        <w:ind w:firstLine="720"/>
+      </w:pPr>
+      <w:r>
+        <w:t>-------------------------- EXAMPLE 1 --------------------------</w:t>
+      </w:r>
+    </w:p>
+    <w:p>
+      <w:pPr>
+        <w:ind w:firstLine="720"/>
+      </w:pPr>
+      <w:r>
+        <w:t>C:\PS&gt;</w:t>
+      </w:r>
+      <w:r>
+        <w:t xml:space="preserve"> </w:t>
+      </w:r>
+      <w:r>
+        <w:t>New-Folder -Path "$envWinDir\System32"</w:t>
+      </w:r>
+    </w:p>
+    <w:p>
+      <w:pPr>
+        <w:pStyle w:val="Heading3"/>
+      </w:pPr>
+      <w:bookmarkStart w:id="73" w:name="_Toc440050634"/>
+      <w:r>
+        <w:t>New-MsiTransform</w:t>
+      </w:r>
       <w:bookmarkEnd w:id="73"/>
-    </w:p>
-    <w:p>
-      <w:r>
-        <w:rPr>
-          <w:b/>
-        </w:rPr>
-        <w:t>Synopsis:</w:t>
-      </w:r>
-      <w:r>
-        <w:t xml:space="preserve"> </w:t>
-      </w:r>
-      <w:r>
-        <w:t>Create a new folder.</w:t>
-      </w:r>
-    </w:p>
-    <w:p>
-      <w:r>
-        <w:rPr>
-          <w:b/>
-        </w:rPr>
-        <w:t>Description</w:t>
-      </w:r>
-      <w:r>
-        <w:t xml:space="preserve">: </w:t>
-      </w:r>
-    </w:p>
-    <w:p>
-      <w:pPr>
-        <w:ind w:firstLine="720"/>
-      </w:pPr>
-      <w:r>
-        <w:t>Create a new folder if it does not exist.</w:t>
-      </w:r>
-    </w:p>
-    <w:p>
-      <w:r>
-        <w:rPr>
-          <w:b/>
-        </w:rPr>
-        <w:t>Parameter:</w:t>
-      </w:r>
-    </w:p>
-    <w:p>
-      <w:pPr>
-        <w:ind w:firstLine="720"/>
-        <w:rPr>
-          <w:i/>
-        </w:rPr>
-      </w:pPr>
-      <w:r>
-        <w:rPr>
-          <w:i/>
-        </w:rPr>
-        <w:t>Path</w:t>
-      </w:r>
-    </w:p>
-    <w:p>
-      <w:pPr>
-        <w:ind w:firstLine="720"/>
-      </w:pPr>
-      <w:r>
-        <w:t>Path to the new folder which should be created.</w:t>
-      </w:r>
-    </w:p>
-    <w:p>
-      <w:pPr>
-        <w:ind w:firstLine="720"/>
-        <w:rPr>
-          <w:i/>
-        </w:rPr>
-      </w:pPr>
-      <w:r>
-        <w:rPr>
-          <w:i/>
-        </w:rPr>
-        <w:t>ContinueOnError</w:t>
-      </w:r>
-    </w:p>
-    <w:p>
-      <w:pPr>
-        <w:ind w:firstLine="720"/>
-      </w:pPr>
-      <w:r>
-        <w:t>Continue if an error is encountered</w:t>
-      </w:r>
-    </w:p>
-    <w:p>
-      <w:r>
-        <w:rPr>
-          <w:b/>
-        </w:rPr>
-        <w:t>Examples:</w:t>
-      </w:r>
-      <w:r>
-        <w:t xml:space="preserve"> </w:t>
-      </w:r>
-    </w:p>
-    <w:p>
-      <w:pPr>
-        <w:ind w:firstLine="720"/>
-      </w:pPr>
-      <w:r>
-        <w:t>-------------------------- EXAMPLE 1 --------------------------</w:t>
-      </w:r>
-    </w:p>
-    <w:p>
-      <w:pPr>
-        <w:ind w:firstLine="720"/>
-      </w:pPr>
-      <w:r>
-        <w:t>C:\PS&gt;</w:t>
-      </w:r>
-      <w:r>
-        <w:t xml:space="preserve"> </w:t>
-      </w:r>
-      <w:r>
-        <w:t>New-Folder -Path "$envWinDir\System32"</w:t>
-      </w:r>
-    </w:p>
-    <w:p>
-      <w:pPr>
-        <w:pStyle w:val="Heading3"/>
-      </w:pPr>
-      <w:bookmarkStart w:id="74" w:name="_Toc440050634"/>
-      <w:r>
-        <w:t>New-MsiTransform</w:t>
-      </w:r>
-      <w:bookmarkEnd w:id="74"/>
     </w:p>
     <w:p>
       <w:r>
@@ -33534,11 +33532,11 @@
       <w:pPr>
         <w:pStyle w:val="Heading3"/>
       </w:pPr>
-      <w:bookmarkStart w:id="75" w:name="_Toc440050635"/>
+      <w:bookmarkStart w:id="74" w:name="_Toc440050635"/>
       <w:r>
         <w:t>New-Shortcut</w:t>
       </w:r>
-      <w:bookmarkEnd w:id="75"/>
+      <w:bookmarkEnd w:id="74"/>
     </w:p>
     <w:p>
       <w:r>
@@ -33845,123 +33843,137 @@
       <w:pPr>
         <w:pStyle w:val="Heading3"/>
       </w:pPr>
-      <w:bookmarkStart w:id="76" w:name="_Toc440050636"/>
-      <w:r>
-        <w:t>Refresh-Desktop</w:t>
+      <w:bookmarkStart w:id="75" w:name="_Toc440050636"/>
+      <w:r>
+        <w:t>Update-</w:t>
+      </w:r>
+      <w:r>
+        <w:t>Desktop</w:t>
+      </w:r>
+      <w:bookmarkEnd w:id="75"/>
+    </w:p>
+    <w:p>
+      <w:r>
+        <w:rPr>
+          <w:b/>
+        </w:rPr>
+        <w:t>Synopsis:</w:t>
+      </w:r>
+      <w:r>
+        <w:t xml:space="preserve"> </w:t>
+      </w:r>
+      <w:r>
+        <w:t xml:space="preserve">Refresh the Windows </w:t>
+      </w:r>
+      <w:r>
+        <w:t>Explorer</w:t>
+      </w:r>
+      <w:r>
+        <w:t xml:space="preserve"> Shell, which causes the desktop icons and the environment variables to be reloaded.</w:t>
+      </w:r>
+    </w:p>
+    <w:p>
+      <w:r>
+        <w:rPr>
+          <w:b/>
+        </w:rPr>
+        <w:t>Description</w:t>
+      </w:r>
+      <w:r>
+        <w:t xml:space="preserve">: </w:t>
+      </w:r>
+    </w:p>
+    <w:p>
+      <w:pPr>
+        <w:ind w:left="675"/>
+      </w:pPr>
+      <w:r>
+        <w:t xml:space="preserve">Refresh the Windows </w:t>
+      </w:r>
+      <w:r>
+        <w:t>Explorer</w:t>
+      </w:r>
+      <w:r>
+        <w:t xml:space="preserve"> Shell, which causes the desktop icons and the environment variables to be reloaded.</w:t>
+      </w:r>
+    </w:p>
+    <w:p>
+      <w:r>
+        <w:rPr>
+          <w:b/>
+        </w:rPr>
+        <w:t>Parameter:</w:t>
+      </w:r>
+    </w:p>
+    <w:p>
+      <w:pPr>
+        <w:ind w:firstLine="720"/>
+        <w:rPr>
+          <w:i/>
+        </w:rPr>
+      </w:pPr>
+      <w:r>
+        <w:rPr>
+          <w:i/>
+        </w:rPr>
+        <w:t>ContinueOnError</w:t>
+      </w:r>
+    </w:p>
+    <w:p>
+      <w:pPr>
+        <w:ind w:left="720"/>
+      </w:pPr>
+      <w:r>
+        <w:t>Continue if an error is encountered</w:t>
+      </w:r>
+    </w:p>
+    <w:p>
+      <w:r>
+        <w:rPr>
+          <w:b/>
+        </w:rPr>
+        <w:t>Examples:</w:t>
+      </w:r>
+      <w:r>
+        <w:t xml:space="preserve"> </w:t>
+      </w:r>
+    </w:p>
+    <w:p>
+      <w:pPr>
+        <w:ind w:left="720"/>
+      </w:pPr>
+      <w:r>
+        <w:t>-------------------------- EXAMPLE 1 --------------------------</w:t>
+      </w:r>
+    </w:p>
+    <w:p>
+      <w:pPr>
+        <w:ind w:left="720"/>
+      </w:pPr>
+      <w:r>
+        <w:t>C:\PS&gt;</w:t>
+      </w:r>
+      <w:r>
+        <w:t>Update-</w:t>
+      </w:r>
+      <w:r>
+        <w:t>Desktop</w:t>
+      </w:r>
+    </w:p>
+    <w:p>
+      <w:pPr>
+        <w:pStyle w:val="Heading3"/>
+      </w:pPr>
+      <w:bookmarkStart w:id="76" w:name="_Toc440050637"/>
+      <w:bookmarkStart w:id="77" w:name="_GoBack"/>
+      <w:bookmarkEnd w:id="77"/>
+      <w:r>
+        <w:t>Update-</w:t>
+      </w:r>
+      <w:r>
+        <w:t>SessionEnvironmentVariables</w:t>
       </w:r>
       <w:bookmarkEnd w:id="76"/>
-    </w:p>
-    <w:p>
-      <w:r>
-        <w:rPr>
-          <w:b/>
-        </w:rPr>
-        <w:t>Synopsis:</w:t>
-      </w:r>
-      <w:r>
-        <w:t xml:space="preserve"> </w:t>
-      </w:r>
-      <w:r>
-        <w:t xml:space="preserve">Refresh the Windows </w:t>
-      </w:r>
-      <w:r>
-        <w:t>Explorer</w:t>
-      </w:r>
-      <w:r>
-        <w:t xml:space="preserve"> Shell, which causes the desktop icons and the environment variables to be reloaded.</w:t>
-      </w:r>
-    </w:p>
-    <w:p>
-      <w:r>
-        <w:rPr>
-          <w:b/>
-        </w:rPr>
-        <w:t>Description</w:t>
-      </w:r>
-      <w:r>
-        <w:t xml:space="preserve">: </w:t>
-      </w:r>
-    </w:p>
-    <w:p>
-      <w:pPr>
-        <w:ind w:left="675"/>
-      </w:pPr>
-      <w:r>
-        <w:t xml:space="preserve">Refresh the Windows </w:t>
-      </w:r>
-      <w:r>
-        <w:t>Explorer</w:t>
-      </w:r>
-      <w:r>
-        <w:t xml:space="preserve"> Shell, which causes the desktop icons and the environment variables to be reloaded.</w:t>
-      </w:r>
-    </w:p>
-    <w:p>
-      <w:r>
-        <w:rPr>
-          <w:b/>
-        </w:rPr>
-        <w:t>Parameter:</w:t>
-      </w:r>
-    </w:p>
-    <w:p>
-      <w:pPr>
-        <w:ind w:firstLine="720"/>
-        <w:rPr>
-          <w:i/>
-        </w:rPr>
-      </w:pPr>
-      <w:r>
-        <w:rPr>
-          <w:i/>
-        </w:rPr>
-        <w:t>ContinueOnError</w:t>
-      </w:r>
-    </w:p>
-    <w:p>
-      <w:pPr>
-        <w:ind w:left="720"/>
-      </w:pPr>
-      <w:r>
-        <w:t>Continue if an error is encountered</w:t>
-      </w:r>
-    </w:p>
-    <w:p>
-      <w:r>
-        <w:rPr>
-          <w:b/>
-        </w:rPr>
-        <w:t>Examples:</w:t>
-      </w:r>
-      <w:r>
-        <w:t xml:space="preserve"> </w:t>
-      </w:r>
-    </w:p>
-    <w:p>
-      <w:pPr>
-        <w:ind w:left="720"/>
-      </w:pPr>
-      <w:r>
-        <w:t>-------------------------- EXAMPLE 1 --------------------------</w:t>
-      </w:r>
-    </w:p>
-    <w:p>
-      <w:pPr>
-        <w:ind w:left="720"/>
-      </w:pPr>
-      <w:r>
-        <w:t>C:\PS&gt;Refresh-Desktop</w:t>
-      </w:r>
-    </w:p>
-    <w:p>
-      <w:pPr>
-        <w:pStyle w:val="Heading3"/>
-      </w:pPr>
-      <w:bookmarkStart w:id="77" w:name="_Toc440050637"/>
-      <w:r>
-        <w:t>Refresh-SessionEnvironmentVariables</w:t>
-      </w:r>
-      <w:bookmarkEnd w:id="77"/>
     </w:p>
     <w:p>
       <w:r>
@@ -34097,7 +34109,10 @@
         <w:t>C:\PS&gt;</w:t>
       </w:r>
       <w:r>
-        <w:t>Refresh-SessionEnvironmentVariables</w:t>
+        <w:t>Update-</w:t>
+      </w:r>
+      <w:r>
+        <w:t>SessionEnvironmentVariables</w:t>
       </w:r>
     </w:p>
     <w:p>
@@ -41222,7 +41237,7 @@
               <w:noProof/>
               <w:color w:val="FFFFFF" w:themeColor="background1"/>
             </w:rPr>
-            <w:t>35</w:t>
+            <w:t>60</w:t>
           </w:r>
           <w:r>
             <w:rPr>
@@ -41244,27 +41259,14 @@
           <w:pPr>
             <w:pStyle w:val="Footer"/>
           </w:pPr>
-          <w:r>
-            <w:fldChar w:fldCharType="begin"/>
-          </w:r>
-          <w:r>
-            <w:instrText xml:space="preserve"> STYLEREF  "1"  </w:instrText>
-          </w:r>
-          <w:r>
-            <w:fldChar w:fldCharType="separate"/>
-          </w:r>
-          <w:r>
-            <w:rPr>
-              <w:noProof/>
-            </w:rPr>
-            <w:t>Toolkit Variables</w:t>
-          </w:r>
-          <w:r>
-            <w:rPr>
-              <w:noProof/>
-            </w:rPr>
-            <w:fldChar w:fldCharType="end"/>
-          </w:r>
+          <w:fldSimple w:instr=" STYLEREF  &quot;1&quot;  ">
+            <w:r>
+              <w:rPr>
+                <w:noProof/>
+              </w:rPr>
+              <w:t>Toolkit Functions</w:t>
+            </w:r>
+          </w:fldSimple>
           <w:r>
             <w:t xml:space="preserve"> | PowerShell App Deployment Toolkit</w:t>
           </w:r>
@@ -45256,7 +45258,7 @@
 </file>
 
 <file path=customXml/itemProps1.xml><?xml version="1.0" encoding="utf-8"?>
-<ds:datastoreItem xmlns:ds="http://schemas.openxmlformats.org/officeDocument/2006/customXml" ds:itemID="{34A7E1F9-71A2-441C-9747-4B11F422CD14}">
+<ds:datastoreItem xmlns:ds="http://schemas.openxmlformats.org/officeDocument/2006/customXml" ds:itemID="{F5B15A69-4C56-4E50-AEE0-A6F91212B574}">
   <ds:schemaRefs>
     <ds:schemaRef ds:uri="http://schemas.openxmlformats.org/officeDocument/2006/bibliography"/>
   </ds:schemaRefs>

</xml_diff>